<commit_message>
doc: update title page
</commit_message>
<xml_diff>
--- a/documentation/техническое задание/Техническое задание.docx
+++ b/documentation/техническое задание/Техническое задание.docx
@@ -4,954 +4,503 @@
   <w:body>
     <w:p>
       <w:pPr>
-        <w:pBdr>
-          <w:bottom w:val="single" w:sz="4" w:space="1" w:color="auto"/>
-        </w:pBdr>
+        <w:spacing w:after="0"/>
         <w:jc w:val="center"/>
-        <w:rPr>
-          <w:i/>
-          <w:sz w:val="28"/>
-          <w:szCs w:val="28"/>
-        </w:rPr>
-      </w:pPr>
-      <w:r>
-        <w:rPr>
-          <w:i/>
-          <w:sz w:val="28"/>
-          <w:szCs w:val="28"/>
-        </w:rPr>
-        <w:t>Команда ТП-7.1</w:t>
-      </w:r>
-    </w:p>
-    <w:p>
-      <w:pPr>
-        <w:pStyle w:val="af8"/>
-      </w:pPr>
-      <w:r>
-        <w:t xml:space="preserve">                           наименование</w:t>
-      </w:r>
-      <w:r>
-        <w:rPr>
-          <w:spacing w:val="-5"/>
-        </w:rPr>
-        <w:t xml:space="preserve"> </w:t>
-      </w:r>
-      <w:r>
-        <w:t>организации</w:t>
-      </w:r>
-      <w:r>
-        <w:rPr>
-          <w:spacing w:val="-1"/>
-        </w:rPr>
-        <w:t xml:space="preserve"> </w:t>
-      </w:r>
-      <w:r>
-        <w:t>–</w:t>
-      </w:r>
-      <w:r>
-        <w:rPr>
-          <w:spacing w:val="-2"/>
-        </w:rPr>
-        <w:t xml:space="preserve"> </w:t>
-      </w:r>
-      <w:r>
-        <w:t>разработчика</w:t>
-      </w:r>
-      <w:r>
-        <w:rPr>
-          <w:spacing w:val="-2"/>
-        </w:rPr>
-        <w:t xml:space="preserve"> </w:t>
-      </w:r>
-      <w:r>
-        <w:t>ТЗ</w:t>
-      </w:r>
-      <w:r>
-        <w:rPr>
-          <w:spacing w:val="-1"/>
-        </w:rPr>
-        <w:t xml:space="preserve"> </w:t>
-      </w:r>
-      <w:r>
-        <w:t>на</w:t>
-      </w:r>
-      <w:r>
-        <w:rPr>
-          <w:spacing w:val="-5"/>
-        </w:rPr>
-        <w:t xml:space="preserve"> </w:t>
-      </w:r>
-      <w:r>
-        <w:t>АС</w:t>
-      </w:r>
-    </w:p>
-    <w:p>
-      <w:pPr>
-        <w:pStyle w:val="af8"/>
-      </w:pPr>
-    </w:p>
-    <w:p>
-      <w:pPr>
-        <w:rPr>
-          <w:sz w:val="18"/>
-        </w:rPr>
-        <w:sectPr>
-          <w:footerReference w:type="default" r:id="rId8"/>
-          <w:pgSz w:w="11910" w:h="16840"/>
-          <w:pgMar w:top="1040" w:right="140" w:bottom="280" w:left="160" w:header="720" w:footer="720" w:gutter="0"/>
-          <w:cols w:space="720"/>
-          <w:titlePg/>
-          <w:docGrid w:linePitch="299"/>
-        </w:sectPr>
-      </w:pPr>
-    </w:p>
-    <w:p>
-      <w:pPr>
-        <w:pStyle w:val="1"/>
-        <w:spacing w:before="89"/>
-        <w:ind w:left="1993" w:firstLine="0"/>
-        <w:jc w:val="left"/>
-      </w:pPr>
-      <w:r>
-        <w:t>УТВЕРЖДАЮ</w:t>
-      </w:r>
-    </w:p>
-    <w:p>
-      <w:pPr>
-        <w:spacing w:before="184" w:after="240"/>
-        <w:ind w:right="22"/>
-        <w:rPr>
-          <w:rFonts w:ascii="Times New Roman" w:hAnsi="Times New Roman" w:cs="Times New Roman"/>
-          <w:i/>
-          <w:sz w:val="28"/>
-        </w:rPr>
-      </w:pPr>
-      <w:r>
-        <w:rPr>
-          <w:rFonts w:ascii="Times New Roman" w:hAnsi="Times New Roman" w:cs="Times New Roman"/>
-          <w:i/>
-          <w:sz w:val="28"/>
-        </w:rPr>
-        <w:t xml:space="preserve">Тарасов Вячеслав Сергеевич </w:t>
-      </w:r>
-    </w:p>
-    <w:p>
-      <w:pPr>
-        <w:spacing w:before="184" w:after="240"/>
-        <w:ind w:right="22"/>
-        <w:rPr>
-          <w:rFonts w:ascii="Times New Roman" w:hAnsi="Times New Roman" w:cs="Times New Roman"/>
-          <w:i/>
-          <w:sz w:val="28"/>
-        </w:rPr>
-      </w:pPr>
-      <w:r>
-        <w:rPr>
-          <w:rFonts w:ascii="Times New Roman" w:hAnsi="Times New Roman" w:cs="Times New Roman"/>
-          <w:i/>
-          <w:sz w:val="28"/>
-        </w:rPr>
-        <w:t xml:space="preserve">(Старший </w:t>
-      </w:r>
-      <w:proofErr w:type="gramStart"/>
-      <w:r>
-        <w:rPr>
-          <w:rFonts w:ascii="Times New Roman" w:hAnsi="Times New Roman" w:cs="Times New Roman"/>
-          <w:i/>
-          <w:sz w:val="28"/>
-        </w:rPr>
-        <w:t xml:space="preserve">преподаватель, </w:t>
-      </w:r>
-      <w:r>
-        <w:rPr>
-          <w:rFonts w:ascii="Times New Roman" w:hAnsi="Times New Roman" w:cs="Times New Roman"/>
-          <w:i/>
-          <w:spacing w:val="-67"/>
-          <w:sz w:val="28"/>
-        </w:rPr>
-        <w:t xml:space="preserve"> </w:t>
-      </w:r>
-      <w:r>
-        <w:rPr>
-          <w:rFonts w:ascii="Times New Roman" w:hAnsi="Times New Roman" w:cs="Times New Roman"/>
-          <w:i/>
-          <w:sz w:val="28"/>
-        </w:rPr>
-        <w:t>Воронежский</w:t>
-      </w:r>
-      <w:proofErr w:type="gramEnd"/>
-      <w:r>
-        <w:rPr>
-          <w:rFonts w:ascii="Times New Roman" w:hAnsi="Times New Roman" w:cs="Times New Roman"/>
-          <w:i/>
-          <w:spacing w:val="-4"/>
-          <w:sz w:val="28"/>
-        </w:rPr>
-        <w:t xml:space="preserve"> </w:t>
-      </w:r>
-      <w:r>
-        <w:rPr>
-          <w:rFonts w:ascii="Times New Roman" w:hAnsi="Times New Roman" w:cs="Times New Roman"/>
-          <w:i/>
-          <w:sz w:val="28"/>
-        </w:rPr>
-        <w:t>Государственный Университет)</w:t>
-      </w:r>
-    </w:p>
-    <w:p>
-      <w:pPr>
-        <w:pStyle w:val="af8"/>
-      </w:pPr>
-      <w:r>
-        <w:t>Личная</w:t>
-      </w:r>
-      <w:r>
-        <w:tab/>
-        <w:t xml:space="preserve">             Расшифровка</w:t>
-      </w:r>
-    </w:p>
-    <w:p>
-      <w:pPr>
-        <w:pStyle w:val="af8"/>
-        <w:rPr>
-          <w:spacing w:val="-67"/>
-        </w:rPr>
-      </w:pPr>
-      <w:r>
-        <w:t>подпись</w:t>
-      </w:r>
-      <w:r>
-        <w:tab/>
-        <w:t xml:space="preserve">             </w:t>
-      </w:r>
-      <w:r>
-        <w:rPr>
-          <w:spacing w:val="-1"/>
-        </w:rPr>
-        <w:t>подписи</w:t>
-      </w:r>
-      <w:r>
-        <w:rPr>
-          <w:spacing w:val="-67"/>
-        </w:rPr>
-        <w:t xml:space="preserve"> </w:t>
-      </w:r>
-    </w:p>
-    <w:p>
-      <w:pPr>
-        <w:pStyle w:val="af8"/>
-      </w:pPr>
-    </w:p>
-    <w:p>
-      <w:pPr>
-        <w:spacing w:before="5"/>
-        <w:rPr>
-          <w:rFonts w:ascii="Times New Roman" w:hAnsi="Times New Roman" w:cs="Times New Roman"/>
-          <w:i/>
-          <w:sz w:val="28"/>
-        </w:rPr>
-      </w:pPr>
-      <w:r>
-        <w:rPr>
-          <w:rFonts w:ascii="Times New Roman" w:hAnsi="Times New Roman" w:cs="Times New Roman"/>
-          <w:sz w:val="28"/>
-        </w:rPr>
-        <w:t>Дата</w:t>
-      </w:r>
-      <w:r>
-        <w:rPr>
-          <w:rFonts w:ascii="Times New Roman" w:hAnsi="Times New Roman" w:cs="Times New Roman"/>
-          <w:spacing w:val="-4"/>
-          <w:sz w:val="28"/>
-        </w:rPr>
-        <w:t xml:space="preserve"> </w:t>
-      </w:r>
-      <w:r>
-        <w:rPr>
-          <w:rFonts w:ascii="Times New Roman" w:hAnsi="Times New Roman" w:cs="Times New Roman"/>
-          <w:i/>
-          <w:sz w:val="28"/>
-          <w:u w:val="single"/>
-        </w:rPr>
-        <w:t>12.03.202</w:t>
-      </w:r>
-      <w:r>
-        <w:rPr>
-          <w:rFonts w:ascii="Times New Roman" w:hAnsi="Times New Roman" w:cs="Times New Roman"/>
-          <w:i/>
-          <w:sz w:val="28"/>
-          <w:u w:val="single"/>
-        </w:rPr>
-        <w:t>4</w:t>
-      </w:r>
-    </w:p>
-    <w:p>
-      <w:pPr>
-        <w:pStyle w:val="1"/>
-        <w:spacing w:before="89"/>
-        <w:ind w:left="1993" w:firstLine="0"/>
-        <w:jc w:val="left"/>
-      </w:pPr>
-      <w:r>
-        <w:rPr>
-          <w:b w:val="0"/>
-        </w:rPr>
-        <w:br w:type="column"/>
-      </w:r>
-      <w:r>
-        <w:t>УТВЕРЖДАЮ</w:t>
-      </w:r>
-    </w:p>
-    <w:p>
-      <w:pPr>
-        <w:spacing w:before="184"/>
-        <w:ind w:left="300"/>
-        <w:rPr>
-          <w:rFonts w:ascii="Times New Roman" w:hAnsi="Times New Roman" w:cs="Times New Roman"/>
-          <w:i/>
-          <w:sz w:val="28"/>
-        </w:rPr>
-      </w:pPr>
-      <w:r>
-        <w:rPr>
-          <w:rFonts w:ascii="Times New Roman" w:hAnsi="Times New Roman" w:cs="Times New Roman"/>
-          <w:i/>
-          <w:sz w:val="28"/>
-        </w:rPr>
-        <w:t>Путин Павел Александрович</w:t>
-      </w:r>
-    </w:p>
-    <w:p>
-      <w:pPr>
-        <w:spacing w:before="26" w:after="240"/>
-        <w:ind w:left="300" w:right="270"/>
-        <w:rPr>
-          <w:rFonts w:ascii="Times New Roman" w:hAnsi="Times New Roman" w:cs="Times New Roman"/>
-          <w:i/>
-          <w:sz w:val="28"/>
-        </w:rPr>
-      </w:pPr>
-      <w:r>
-        <w:rPr>
-          <w:rFonts w:ascii="Times New Roman" w:hAnsi="Times New Roman" w:cs="Times New Roman"/>
-          <w:i/>
-          <w:sz w:val="28"/>
-        </w:rPr>
-        <w:t>(Студент, Воронежский Государственный</w:t>
-      </w:r>
-      <w:r>
-        <w:rPr>
-          <w:rFonts w:ascii="Times New Roman" w:hAnsi="Times New Roman" w:cs="Times New Roman"/>
-          <w:i/>
-          <w:spacing w:val="-67"/>
-          <w:sz w:val="28"/>
-        </w:rPr>
-        <w:t xml:space="preserve"> </w:t>
-      </w:r>
-      <w:r>
-        <w:rPr>
-          <w:rFonts w:ascii="Times New Roman" w:hAnsi="Times New Roman" w:cs="Times New Roman"/>
-          <w:i/>
-          <w:sz w:val="28"/>
-        </w:rPr>
-        <w:t>Университет)</w:t>
-      </w:r>
-    </w:p>
-    <w:p>
-      <w:pPr>
-        <w:pStyle w:val="af8"/>
-        <w:ind w:firstLine="284"/>
-      </w:pPr>
-      <w:r>
-        <w:t>Личная</w:t>
-      </w:r>
-      <w:r>
-        <w:tab/>
-        <w:t xml:space="preserve">                 Расшифровка</w:t>
-      </w:r>
-    </w:p>
-    <w:p>
-      <w:pPr>
-        <w:pStyle w:val="af8"/>
-        <w:ind w:firstLine="284"/>
-      </w:pPr>
-      <w:r>
-        <w:t>подпись</w:t>
-      </w:r>
-      <w:r>
-        <w:tab/>
-        <w:t xml:space="preserve">                 </w:t>
-      </w:r>
-      <w:r>
-        <w:rPr>
-          <w:spacing w:val="-1"/>
-        </w:rPr>
-        <w:t>подписи</w:t>
-      </w:r>
-      <w:r>
-        <w:rPr>
-          <w:spacing w:val="-67"/>
-        </w:rPr>
-        <w:t xml:space="preserve"> </w:t>
-      </w:r>
-    </w:p>
-    <w:p>
-      <w:pPr>
-        <w:pStyle w:val="af8"/>
-      </w:pPr>
-    </w:p>
-    <w:p>
-      <w:pPr>
-        <w:spacing w:before="5"/>
-        <w:ind w:left="300"/>
-        <w:rPr>
-          <w:rFonts w:ascii="Times New Roman" w:hAnsi="Times New Roman" w:cs="Times New Roman"/>
-          <w:i/>
-          <w:sz w:val="28"/>
-        </w:rPr>
-        <w:sectPr>
-          <w:type w:val="continuous"/>
-          <w:pgSz w:w="11910" w:h="16840"/>
-          <w:pgMar w:top="1021" w:right="0" w:bottom="278" w:left="357" w:header="720" w:footer="720" w:gutter="0"/>
-          <w:cols w:num="2" w:space="720" w:equalWidth="0">
-            <w:col w:w="5072" w:space="528"/>
-            <w:col w:w="5953"/>
-          </w:cols>
-        </w:sectPr>
-      </w:pPr>
-      <w:r>
-        <w:rPr>
-          <w:rFonts w:ascii="Times New Roman" w:hAnsi="Times New Roman" w:cs="Times New Roman"/>
-          <w:sz w:val="28"/>
-        </w:rPr>
-        <w:t>Дата</w:t>
-      </w:r>
-      <w:r>
-        <w:rPr>
-          <w:rFonts w:ascii="Times New Roman" w:hAnsi="Times New Roman" w:cs="Times New Roman"/>
-          <w:spacing w:val="-4"/>
-          <w:sz w:val="28"/>
-        </w:rPr>
-        <w:t xml:space="preserve"> </w:t>
-      </w:r>
-      <w:r>
-        <w:rPr>
-          <w:rFonts w:ascii="Times New Roman" w:hAnsi="Times New Roman" w:cs="Times New Roman"/>
-          <w:i/>
-          <w:sz w:val="28"/>
-          <w:u w:val="single"/>
-        </w:rPr>
-        <w:t>12.03.2024</w:t>
-      </w:r>
-    </w:p>
-    <w:p>
-      <w:pPr>
-        <w:pBdr>
-          <w:bottom w:val="single" w:sz="4" w:space="1" w:color="auto"/>
-        </w:pBdr>
-        <w:tabs>
-          <w:tab w:val="left" w:pos="1671"/>
-          <w:tab w:val="left" w:pos="10190"/>
-        </w:tabs>
-        <w:spacing w:before="89"/>
-        <w:ind w:left="834"/>
-        <w:jc w:val="center"/>
-        <w:rPr>
-          <w:rFonts w:ascii="Times New Roman" w:hAnsi="Times New Roman" w:cs="Times New Roman"/>
-          <w:i/>
-          <w:iCs/>
-          <w:sz w:val="28"/>
-          <w:szCs w:val="28"/>
-        </w:rPr>
-      </w:pPr>
-      <w:r>
         <w:rPr>
           <w:rFonts w:ascii="Times New Roman" w:hAnsi="Times New Roman" w:cs="Times New Roman"/>
           <w:sz w:val="28"/>
           <w:szCs w:val="28"/>
         </w:rPr>
-        <w:t xml:space="preserve">Мобильное приложение для бронирования мест в ресторанах и барах </w:t>
-      </w:r>
-      <w:proofErr w:type="spellStart"/>
+      </w:pPr>
+      <w:bookmarkStart w:id="0" w:name="_heading=h.gjdgxs" w:colFirst="0" w:colLast="0"/>
+      <w:bookmarkEnd w:id="0"/>
       <w:r>
         <w:rPr>
           <w:rFonts w:ascii="Times New Roman" w:hAnsi="Times New Roman" w:cs="Times New Roman"/>
           <w:sz w:val="28"/>
           <w:szCs w:val="28"/>
-          <w:lang w:val="en-US"/>
-        </w:rPr>
-        <w:t>Restobook</w:t>
-      </w:r>
-      <w:proofErr w:type="spellEnd"/>
-    </w:p>
-    <w:p>
-      <w:pPr>
-        <w:pStyle w:val="af8"/>
+        </w:rPr>
+        <w:t>МИНОБРНАУКИ РОССИИ</w:t>
+      </w:r>
+    </w:p>
+    <w:p>
+      <w:pPr>
+        <w:spacing w:after="0"/>
+        <w:ind w:left="-283"/>
         <w:jc w:val="center"/>
-      </w:pPr>
-      <w:r>
-        <w:t>наименование</w:t>
-      </w:r>
-      <w:r>
-        <w:rPr>
-          <w:spacing w:val="-3"/>
-        </w:rPr>
-        <w:t xml:space="preserve"> </w:t>
-      </w:r>
-      <w:r>
-        <w:t>вида</w:t>
-      </w:r>
-      <w:r>
-        <w:rPr>
-          <w:spacing w:val="-3"/>
-        </w:rPr>
-        <w:t xml:space="preserve"> </w:t>
-      </w:r>
-      <w:r>
-        <w:t>АС</w:t>
-      </w:r>
-    </w:p>
-    <w:p>
-      <w:pPr>
-        <w:pBdr>
-          <w:bottom w:val="single" w:sz="4" w:space="1" w:color="auto"/>
-        </w:pBdr>
-        <w:tabs>
-          <w:tab w:val="left" w:pos="2161"/>
-          <w:tab w:val="left" w:pos="10190"/>
-          <w:tab w:val="left" w:pos="10785"/>
-        </w:tabs>
-        <w:spacing w:before="184"/>
-        <w:ind w:left="834"/>
-        <w:jc w:val="center"/>
-        <w:rPr>
-          <w:rFonts w:ascii="Times New Roman" w:hAnsi="Times New Roman" w:cs="Times New Roman"/>
-          <w:i/>
-          <w:sz w:val="28"/>
-        </w:rPr>
-      </w:pPr>
-      <w:r>
-        <w:rPr>
-          <w:rFonts w:ascii="Times New Roman" w:hAnsi="Times New Roman" w:cs="Times New Roman"/>
-          <w:i/>
-          <w:sz w:val="28"/>
-        </w:rPr>
-        <w:t>Ресторан</w:t>
-      </w:r>
-    </w:p>
-    <w:p>
-      <w:pPr>
-        <w:pStyle w:val="af8"/>
-        <w:jc w:val="center"/>
-      </w:pPr>
-      <w:r>
-        <w:t>наименование</w:t>
-      </w:r>
-      <w:r>
-        <w:rPr>
-          <w:spacing w:val="-7"/>
-        </w:rPr>
-        <w:t xml:space="preserve"> </w:t>
-      </w:r>
-      <w:r>
-        <w:t>объекта</w:t>
-      </w:r>
-      <w:r>
-        <w:rPr>
-          <w:spacing w:val="-3"/>
-        </w:rPr>
-        <w:t xml:space="preserve"> </w:t>
-      </w:r>
-      <w:r>
-        <w:t>автоматизации</w:t>
-      </w:r>
-    </w:p>
-    <w:p>
-      <w:pPr>
-        <w:pBdr>
-          <w:bottom w:val="single" w:sz="4" w:space="1" w:color="auto"/>
-        </w:pBdr>
-        <w:tabs>
-          <w:tab w:val="left" w:pos="2439"/>
-          <w:tab w:val="left" w:pos="5509"/>
-        </w:tabs>
-        <w:spacing w:before="185"/>
-        <w:ind w:left="831"/>
-        <w:jc w:val="center"/>
-        <w:rPr>
-          <w:rFonts w:ascii="Times New Roman" w:hAnsi="Times New Roman" w:cs="Times New Roman"/>
-          <w:i/>
-          <w:sz w:val="28"/>
-        </w:rPr>
-      </w:pPr>
-      <w:proofErr w:type="spellStart"/>
-      <w:r>
-        <w:rPr>
-          <w:rFonts w:ascii="Times New Roman" w:hAnsi="Times New Roman" w:cs="Times New Roman"/>
-          <w:i/>
-          <w:sz w:val="28"/>
-          <w:lang w:val="en-US"/>
-        </w:rPr>
-        <w:t>Restobook</w:t>
-      </w:r>
-      <w:proofErr w:type="spellEnd"/>
-    </w:p>
-    <w:p>
-      <w:pPr>
-        <w:pStyle w:val="af8"/>
-        <w:ind w:firstLine="709"/>
-        <w:jc w:val="center"/>
-      </w:pPr>
-      <w:r>
-        <w:t>сокращенное</w:t>
-      </w:r>
-      <w:r>
-        <w:rPr>
-          <w:spacing w:val="-6"/>
-        </w:rPr>
-        <w:t xml:space="preserve"> </w:t>
-      </w:r>
-      <w:r>
-        <w:t>наименование</w:t>
-      </w:r>
-      <w:r>
-        <w:rPr>
-          <w:spacing w:val="-3"/>
-        </w:rPr>
-        <w:t xml:space="preserve"> </w:t>
-      </w:r>
-      <w:r>
-        <w:t>АС</w:t>
-      </w:r>
-    </w:p>
-    <w:p>
-      <w:pPr>
-        <w:pStyle w:val="1"/>
-        <w:ind w:left="0" w:firstLine="0"/>
-        <w:jc w:val="center"/>
-      </w:pPr>
-      <w:r>
-        <w:t>ТЕХНИЧЕСКОЕ</w:t>
-      </w:r>
-      <w:r>
-        <w:rPr>
-          <w:spacing w:val="-2"/>
-        </w:rPr>
-        <w:t xml:space="preserve"> </w:t>
-      </w:r>
-      <w:r>
-        <w:t>ЗАДАНИЕ</w:t>
-      </w:r>
-    </w:p>
-    <w:p>
-      <w:pPr>
-        <w:spacing w:before="187" w:line="376" w:lineRule="auto"/>
-        <w:ind w:left="3969" w:right="4139"/>
-        <w:jc w:val="center"/>
-        <w:rPr>
-          <w:spacing w:val="1"/>
-          <w:sz w:val="28"/>
-        </w:rPr>
-      </w:pPr>
-      <w:r>
-        <w:rPr>
-          <w:sz w:val="28"/>
-        </w:rPr>
-        <w:t>На</w:t>
-      </w:r>
-      <w:r>
-        <w:rPr>
-          <w:spacing w:val="1"/>
-          <w:sz w:val="28"/>
-          <w:u w:val="single"/>
-        </w:rPr>
-        <w:t xml:space="preserve"> </w:t>
-      </w:r>
-      <w:r>
-        <w:rPr>
-          <w:i/>
-          <w:sz w:val="28"/>
-          <w:highlight w:val="yellow"/>
-          <w:u w:val="single"/>
-        </w:rPr>
-        <w:t>--</w:t>
-      </w:r>
-      <w:r>
-        <w:rPr>
-          <w:i/>
-          <w:spacing w:val="1"/>
-          <w:sz w:val="28"/>
-        </w:rPr>
-        <w:t xml:space="preserve"> </w:t>
-      </w:r>
-      <w:r>
-        <w:rPr>
-          <w:sz w:val="28"/>
-        </w:rPr>
-        <w:t>листах</w:t>
-      </w:r>
-    </w:p>
-    <w:p>
-      <w:pPr>
-        <w:spacing w:before="187" w:line="376" w:lineRule="auto"/>
-        <w:ind w:left="3969" w:right="4139"/>
-        <w:jc w:val="center"/>
-        <w:rPr>
-          <w:rFonts w:ascii="Times New Roman" w:hAnsi="Times New Roman" w:cs="Times New Roman"/>
-          <w:i/>
-          <w:sz w:val="28"/>
-        </w:rPr>
-      </w:pPr>
-      <w:r>
         <w:rPr>
           <w:rFonts w:ascii="Times New Roman" w:hAnsi="Times New Roman" w:cs="Times New Roman"/>
           <w:sz w:val="28"/>
-        </w:rPr>
-        <w:t>Действует</w:t>
-      </w:r>
-      <w:r>
-        <w:rPr>
-          <w:rFonts w:ascii="Times New Roman" w:hAnsi="Times New Roman" w:cs="Times New Roman"/>
-          <w:spacing w:val="-3"/>
-          <w:sz w:val="28"/>
-        </w:rPr>
-        <w:t xml:space="preserve"> </w:t>
-      </w:r>
+          <w:szCs w:val="28"/>
+        </w:rPr>
+      </w:pPr>
       <w:r>
         <w:rPr>
           <w:rFonts w:ascii="Times New Roman" w:hAnsi="Times New Roman" w:cs="Times New Roman"/>
           <w:sz w:val="28"/>
-        </w:rPr>
-        <w:t>с</w:t>
-      </w:r>
-      <w:r>
+          <w:szCs w:val="28"/>
+        </w:rPr>
+        <w:t>ФЕДЕРАЛЬНОЕ ГОСУДАРСТВЕННОЕ БЮДЖЕТНОЕ ОБРАЗОВАТЕЛЬНОЕ</w:t>
+      </w:r>
+    </w:p>
+    <w:p>
+      <w:pPr>
+        <w:spacing w:after="0"/>
+        <w:jc w:val="center"/>
         <w:rPr>
           <w:rFonts w:ascii="Times New Roman" w:hAnsi="Times New Roman" w:cs="Times New Roman"/>
-          <w:spacing w:val="-5"/>
           <w:sz w:val="28"/>
-        </w:rPr>
-        <w:t xml:space="preserve"> </w:t>
-      </w:r>
+          <w:szCs w:val="28"/>
+        </w:rPr>
+      </w:pPr>
       <w:r>
         <w:rPr>
           <w:rFonts w:ascii="Times New Roman" w:hAnsi="Times New Roman" w:cs="Times New Roman"/>
-          <w:i/>
           <w:sz w:val="28"/>
-          <w:u w:val="single"/>
-        </w:rPr>
-        <w:t>12</w:t>
-      </w:r>
-      <w:r>
+          <w:szCs w:val="28"/>
+        </w:rPr>
+        <w:t>УЧРЕЖДЕНИЕ ВЫСШЕГО ОБРАЗОВАНИЯ</w:t>
+      </w:r>
+    </w:p>
+    <w:p>
+      <w:pPr>
+        <w:spacing w:after="0"/>
+        <w:jc w:val="center"/>
         <w:rPr>
           <w:rFonts w:ascii="Times New Roman" w:hAnsi="Times New Roman" w:cs="Times New Roman"/>
-          <w:i/>
           <w:sz w:val="28"/>
-          <w:u w:val="single"/>
-        </w:rPr>
-        <w:t>.03.2023</w:t>
-      </w:r>
-    </w:p>
-    <w:p>
-      <w:pPr>
-        <w:pStyle w:val="1"/>
-        <w:spacing w:before="137"/>
-        <w:ind w:left="2300" w:firstLine="0"/>
-        <w:jc w:val="left"/>
-      </w:pPr>
-      <w:r>
-        <w:t>СОГЛАСОВАНО</w:t>
-      </w:r>
-    </w:p>
-    <w:p>
-      <w:pPr>
-        <w:spacing w:before="184"/>
+          <w:szCs w:val="28"/>
+        </w:rPr>
+      </w:pPr>
+      <w:r>
         <w:rPr>
           <w:rFonts w:ascii="Times New Roman" w:hAnsi="Times New Roman" w:cs="Times New Roman"/>
-          <w:i/>
           <w:sz w:val="28"/>
-        </w:rPr>
-      </w:pPr>
-      <w:r>
+          <w:szCs w:val="28"/>
+        </w:rPr>
+        <w:t>«ВОРОНЕЖСКИЙ ГОСУДАРСТВЕННЫЙ УНИВЕРСИТЕТ»</w:t>
+      </w:r>
+    </w:p>
+    <w:p>
+      <w:pPr>
+        <w:spacing w:after="0"/>
+        <w:jc w:val="center"/>
         <w:rPr>
           <w:rFonts w:ascii="Times New Roman" w:hAnsi="Times New Roman" w:cs="Times New Roman"/>
-          <w:i/>
           <w:sz w:val="28"/>
-        </w:rPr>
-        <w:t>Тарасов</w:t>
-      </w:r>
+          <w:szCs w:val="28"/>
+        </w:rPr>
+      </w:pPr>
       <w:r>
         <w:rPr>
           <w:rFonts w:ascii="Times New Roman" w:hAnsi="Times New Roman" w:cs="Times New Roman"/>
-          <w:i/>
-          <w:spacing w:val="-7"/>
           <w:sz w:val="28"/>
-        </w:rPr>
-        <w:t xml:space="preserve"> </w:t>
-      </w:r>
-      <w:r>
+          <w:szCs w:val="28"/>
+        </w:rPr>
+        <w:t>(ФГБОУ ВО «ВГУ»)</w:t>
+      </w:r>
+    </w:p>
+    <w:p>
+      <w:pPr>
         <w:rPr>
           <w:rFonts w:ascii="Times New Roman" w:hAnsi="Times New Roman" w:cs="Times New Roman"/>
-          <w:i/>
           <w:sz w:val="28"/>
-        </w:rPr>
-        <w:t>Вячеслав</w:t>
-      </w:r>
-      <w:r>
+          <w:szCs w:val="28"/>
+        </w:rPr>
+      </w:pPr>
+    </w:p>
+    <w:p>
+      <w:pPr>
         <w:rPr>
           <w:rFonts w:ascii="Times New Roman" w:hAnsi="Times New Roman" w:cs="Times New Roman"/>
-          <w:i/>
-          <w:spacing w:val="-3"/>
           <w:sz w:val="28"/>
-        </w:rPr>
-        <w:t xml:space="preserve"> </w:t>
-      </w:r>
-      <w:r>
+          <w:szCs w:val="28"/>
+        </w:rPr>
+      </w:pPr>
+    </w:p>
+    <w:p>
+      <w:pPr>
+        <w:jc w:val="center"/>
         <w:rPr>
           <w:rFonts w:ascii="Times New Roman" w:hAnsi="Times New Roman" w:cs="Times New Roman"/>
-          <w:i/>
           <w:sz w:val="28"/>
-        </w:rPr>
-        <w:t>Сергеевич</w:t>
-      </w:r>
+          <w:szCs w:val="28"/>
+        </w:rPr>
+      </w:pPr>
       <w:r>
         <w:rPr>
           <w:rFonts w:ascii="Times New Roman" w:hAnsi="Times New Roman" w:cs="Times New Roman"/>
-          <w:i/>
-          <w:spacing w:val="-4"/>
           <w:sz w:val="28"/>
-        </w:rPr>
-        <w:t xml:space="preserve"> </w:t>
-      </w:r>
-      <w:r>
+          <w:szCs w:val="28"/>
+        </w:rPr>
+        <w:t>Факультет Компьютерных наук</w:t>
+      </w:r>
+    </w:p>
+    <w:p>
+      <w:pPr>
+        <w:jc w:val="center"/>
         <w:rPr>
           <w:rFonts w:ascii="Times New Roman" w:hAnsi="Times New Roman" w:cs="Times New Roman"/>
-          <w:i/>
           <w:sz w:val="28"/>
-        </w:rPr>
-        <w:t>(Старший</w:t>
-      </w:r>
-    </w:p>
-    <w:p>
-      <w:pPr>
-        <w:spacing w:before="27"/>
-        <w:ind w:right="5292"/>
+          <w:szCs w:val="28"/>
+        </w:rPr>
+      </w:pPr>
+      <w:r>
         <w:rPr>
           <w:rFonts w:ascii="Times New Roman" w:hAnsi="Times New Roman" w:cs="Times New Roman"/>
-          <w:i/>
           <w:sz w:val="28"/>
-        </w:rPr>
-      </w:pPr>
-      <w:r>
+          <w:szCs w:val="28"/>
+        </w:rPr>
+        <w:t>Кафедра программирования и информационных технологий</w:t>
+      </w:r>
+    </w:p>
+    <w:p>
+      <w:pPr>
         <w:rPr>
           <w:rFonts w:ascii="Times New Roman" w:hAnsi="Times New Roman" w:cs="Times New Roman"/>
-          <w:i/>
           <w:sz w:val="28"/>
-        </w:rPr>
-        <w:t>преподаватель, Воронежский Государственный</w:t>
-      </w:r>
-      <w:r>
+          <w:szCs w:val="28"/>
+        </w:rPr>
+      </w:pPr>
+    </w:p>
+    <w:p>
+      <w:pPr>
         <w:rPr>
           <w:rFonts w:ascii="Times New Roman" w:hAnsi="Times New Roman" w:cs="Times New Roman"/>
-          <w:i/>
-          <w:spacing w:val="-67"/>
           <w:sz w:val="28"/>
-        </w:rPr>
-        <w:t xml:space="preserve"> </w:t>
-      </w:r>
-      <w:r>
+          <w:szCs w:val="28"/>
+        </w:rPr>
+      </w:pPr>
+    </w:p>
+    <w:p>
+      <w:pPr>
+        <w:jc w:val="center"/>
         <w:rPr>
           <w:rFonts w:ascii="Times New Roman" w:hAnsi="Times New Roman" w:cs="Times New Roman"/>
-          <w:i/>
           <w:sz w:val="28"/>
-        </w:rPr>
-        <w:t>Университет)</w:t>
-      </w:r>
-    </w:p>
-    <w:p>
-      <w:pPr>
-        <w:spacing w:before="27"/>
-        <w:ind w:right="5292"/>
-        <w:rPr>
-          <w:i/>
+          <w:szCs w:val="28"/>
+        </w:rPr>
+      </w:pPr>
+      <w:r>
+        <w:rPr>
+          <w:rFonts w:ascii="Times New Roman" w:hAnsi="Times New Roman" w:cs="Times New Roman"/>
           <w:sz w:val="28"/>
-        </w:rPr>
-      </w:pPr>
-    </w:p>
-    <w:p>
-      <w:pPr>
-        <w:pStyle w:val="af8"/>
-      </w:pPr>
-      <w:r>
-        <w:t>Личная</w:t>
-      </w:r>
-      <w:r>
-        <w:tab/>
-        <w:t xml:space="preserve">          Расшифровка</w:t>
-      </w:r>
-    </w:p>
-    <w:p>
-      <w:pPr>
-        <w:pStyle w:val="af8"/>
-        <w:rPr>
-          <w:spacing w:val="-67"/>
-        </w:rPr>
-      </w:pPr>
-      <w:r>
-        <w:t xml:space="preserve">подпись          </w:t>
-      </w:r>
-      <w:r>
-        <w:tab/>
-      </w:r>
-      <w:r>
-        <w:rPr>
-          <w:spacing w:val="-1"/>
-        </w:rPr>
-        <w:t>подписи</w:t>
-      </w:r>
-      <w:r>
-        <w:rPr>
-          <w:spacing w:val="-67"/>
-        </w:rPr>
-        <w:t xml:space="preserve"> </w:t>
-      </w:r>
-    </w:p>
-    <w:p>
-      <w:pPr>
-        <w:spacing w:before="1"/>
+          <w:szCs w:val="28"/>
+        </w:rPr>
+        <w:t>Техническое задание</w:t>
+      </w:r>
+    </w:p>
+    <w:p>
+      <w:pPr>
         <w:jc w:val="center"/>
         <w:rPr>
-          <w:i/>
+          <w:rFonts w:ascii="Times New Roman" w:hAnsi="Times New Roman" w:cs="Times New Roman"/>
           <w:sz w:val="28"/>
-        </w:rPr>
-        <w:sectPr>
-          <w:type w:val="continuous"/>
-          <w:pgSz w:w="11910" w:h="16840"/>
-          <w:pgMar w:top="1040" w:right="140" w:bottom="280" w:left="160" w:header="720" w:footer="720" w:gutter="0"/>
-          <w:cols w:space="720"/>
-        </w:sectPr>
-      </w:pPr>
-      <w:r>
-        <w:rPr>
+          <w:szCs w:val="28"/>
+        </w:rPr>
+      </w:pPr>
+      <w:r>
+        <w:rPr>
+          <w:rFonts w:ascii="Times New Roman" w:hAnsi="Times New Roman" w:cs="Times New Roman"/>
           <w:sz w:val="28"/>
-        </w:rPr>
-        <w:t>Дата</w:t>
-      </w:r>
-      <w:r>
-        <w:rPr>
-          <w:spacing w:val="-4"/>
+          <w:szCs w:val="28"/>
+        </w:rPr>
+        <w:t xml:space="preserve">на разработку </w:t>
+      </w:r>
+      <w:r>
+        <w:rPr>
+          <w:rFonts w:ascii="Times New Roman" w:hAnsi="Times New Roman" w:cs="Times New Roman"/>
           <w:sz w:val="28"/>
-        </w:rPr>
-        <w:t xml:space="preserve"> </w:t>
+          <w:szCs w:val="28"/>
+        </w:rPr>
+        <w:t>мобильного</w:t>
       </w:r>
       <w:r>
         <w:rPr>
           <w:rFonts w:ascii="Times New Roman" w:hAnsi="Times New Roman" w:cs="Times New Roman"/>
-          <w:i/>
           <w:sz w:val="28"/>
-          <w:highlight w:val="yellow"/>
-          <w:u w:val="single"/>
-        </w:rPr>
-        <w:t>31.03.2023</w:t>
+          <w:szCs w:val="28"/>
+        </w:rPr>
+        <w:t xml:space="preserve"> приложения</w:t>
+      </w:r>
+    </w:p>
+    <w:p>
+      <w:pPr>
+        <w:jc w:val="center"/>
+        <w:rPr>
+          <w:rFonts w:ascii="Times New Roman" w:hAnsi="Times New Roman" w:cs="Times New Roman"/>
+          <w:sz w:val="28"/>
+          <w:szCs w:val="28"/>
+        </w:rPr>
+      </w:pPr>
+      <w:r>
+        <w:rPr>
+          <w:rFonts w:ascii="Times New Roman" w:hAnsi="Times New Roman" w:cs="Times New Roman"/>
+          <w:sz w:val="28"/>
+          <w:szCs w:val="28"/>
+        </w:rPr>
+        <w:t>«</w:t>
+      </w:r>
+      <w:r>
+        <w:rPr>
+          <w:rFonts w:ascii="Times New Roman" w:hAnsi="Times New Roman" w:cs="Times New Roman"/>
+          <w:sz w:val="28"/>
+          <w:szCs w:val="28"/>
+        </w:rPr>
+        <w:t>Мобильное приложение для бронирования мест в ресторанах и барах Restobook</w:t>
+      </w:r>
+      <w:r>
+        <w:rPr>
+          <w:rFonts w:ascii="Times New Roman" w:hAnsi="Times New Roman" w:cs="Times New Roman"/>
+          <w:sz w:val="28"/>
+          <w:szCs w:val="28"/>
+        </w:rPr>
+        <w:t>»</w:t>
+      </w:r>
+    </w:p>
+    <w:p>
+      <w:pPr>
+        <w:rPr>
+          <w:rFonts w:ascii="Times New Roman" w:hAnsi="Times New Roman" w:cs="Times New Roman"/>
+          <w:sz w:val="28"/>
+          <w:szCs w:val="28"/>
+        </w:rPr>
+      </w:pPr>
+    </w:p>
+    <w:p>
+      <w:pPr>
+        <w:rPr>
+          <w:rFonts w:ascii="Times New Roman" w:hAnsi="Times New Roman" w:cs="Times New Roman"/>
+          <w:sz w:val="28"/>
+          <w:szCs w:val="28"/>
+        </w:rPr>
+      </w:pPr>
+    </w:p>
+    <w:p>
+      <w:pPr>
+        <w:rPr>
+          <w:rFonts w:ascii="Times New Roman" w:hAnsi="Times New Roman" w:cs="Times New Roman"/>
+          <w:sz w:val="28"/>
+          <w:szCs w:val="28"/>
+        </w:rPr>
+      </w:pPr>
+      <w:r>
+        <w:rPr>
+          <w:rFonts w:ascii="Times New Roman" w:hAnsi="Times New Roman" w:cs="Times New Roman"/>
+          <w:sz w:val="28"/>
+          <w:szCs w:val="28"/>
+        </w:rPr>
+        <w:t>Исполнители</w:t>
+      </w:r>
+    </w:p>
+    <w:p>
+      <w:pPr>
+        <w:ind w:firstLine="708"/>
+        <w:rPr>
+          <w:rFonts w:ascii="Times New Roman" w:hAnsi="Times New Roman" w:cs="Times New Roman"/>
+          <w:sz w:val="28"/>
+          <w:szCs w:val="28"/>
+        </w:rPr>
+      </w:pPr>
+      <w:r>
+        <w:rPr>
+          <w:rFonts w:ascii="Times New Roman" w:hAnsi="Times New Roman" w:cs="Times New Roman"/>
+          <w:sz w:val="28"/>
+          <w:szCs w:val="28"/>
+        </w:rPr>
+        <w:t xml:space="preserve">______________ </w:t>
+      </w:r>
+      <w:r>
+        <w:rPr>
+          <w:rFonts w:ascii="Times New Roman" w:hAnsi="Times New Roman" w:cs="Times New Roman"/>
+          <w:sz w:val="28"/>
+          <w:szCs w:val="28"/>
+        </w:rPr>
+        <w:t xml:space="preserve">П.А. </w:t>
+      </w:r>
+      <w:r>
+        <w:rPr>
+          <w:rFonts w:ascii="Times New Roman" w:hAnsi="Times New Roman" w:cs="Times New Roman"/>
+          <w:sz w:val="28"/>
+          <w:szCs w:val="28"/>
+        </w:rPr>
+        <w:t>Путин</w:t>
+      </w:r>
+    </w:p>
+    <w:p>
+      <w:pPr>
+        <w:ind w:firstLine="708"/>
+        <w:rPr>
+          <w:rFonts w:ascii="Times New Roman" w:hAnsi="Times New Roman" w:cs="Times New Roman"/>
+          <w:sz w:val="28"/>
+          <w:szCs w:val="28"/>
+        </w:rPr>
+      </w:pPr>
+      <w:r>
+        <w:rPr>
+          <w:rFonts w:ascii="Times New Roman" w:hAnsi="Times New Roman" w:cs="Times New Roman"/>
+          <w:sz w:val="28"/>
+          <w:szCs w:val="28"/>
+        </w:rPr>
+        <w:t xml:space="preserve">______________ </w:t>
+      </w:r>
+      <w:r>
+        <w:rPr>
+          <w:rFonts w:ascii="Times New Roman" w:hAnsi="Times New Roman" w:cs="Times New Roman"/>
+          <w:sz w:val="28"/>
+          <w:szCs w:val="28"/>
+        </w:rPr>
+        <w:t>М.В. Ефремов</w:t>
+      </w:r>
+    </w:p>
+    <w:p>
+      <w:pPr>
+        <w:ind w:firstLine="708"/>
+        <w:rPr>
+          <w:rFonts w:ascii="Times New Roman" w:hAnsi="Times New Roman" w:cs="Times New Roman"/>
+          <w:sz w:val="28"/>
+          <w:szCs w:val="28"/>
+        </w:rPr>
+      </w:pPr>
+      <w:r>
+        <w:rPr>
+          <w:rFonts w:ascii="Times New Roman" w:hAnsi="Times New Roman" w:cs="Times New Roman"/>
+          <w:sz w:val="28"/>
+          <w:szCs w:val="28"/>
+        </w:rPr>
+        <w:t xml:space="preserve">______________ </w:t>
+      </w:r>
+      <w:r>
+        <w:rPr>
+          <w:rFonts w:ascii="Times New Roman" w:hAnsi="Times New Roman" w:cs="Times New Roman"/>
+          <w:sz w:val="28"/>
+          <w:szCs w:val="28"/>
+        </w:rPr>
+        <w:t>М.М.З. Насайр</w:t>
+      </w:r>
+    </w:p>
+    <w:p>
+      <w:pPr>
+        <w:ind w:firstLine="708"/>
+        <w:rPr>
+          <w:rFonts w:ascii="Times New Roman" w:hAnsi="Times New Roman" w:cs="Times New Roman"/>
+          <w:sz w:val="28"/>
+          <w:szCs w:val="28"/>
+        </w:rPr>
+      </w:pPr>
+      <w:r>
+        <w:rPr>
+          <w:rFonts w:ascii="Times New Roman" w:hAnsi="Times New Roman" w:cs="Times New Roman"/>
+          <w:sz w:val="28"/>
+          <w:szCs w:val="28"/>
+        </w:rPr>
+        <w:t xml:space="preserve">______________ </w:t>
+      </w:r>
+      <w:r>
+        <w:rPr>
+          <w:rFonts w:ascii="Times New Roman" w:hAnsi="Times New Roman" w:cs="Times New Roman"/>
+          <w:sz w:val="28"/>
+          <w:szCs w:val="28"/>
+        </w:rPr>
+        <w:t>Ж.Ф. Ноэль</w:t>
+      </w:r>
+    </w:p>
+    <w:p>
+      <w:pPr>
+        <w:rPr>
+          <w:rFonts w:ascii="Times New Roman" w:hAnsi="Times New Roman" w:cs="Times New Roman"/>
+          <w:sz w:val="28"/>
+          <w:szCs w:val="28"/>
+        </w:rPr>
+      </w:pPr>
+      <w:r>
+        <w:rPr>
+          <w:rFonts w:ascii="Times New Roman" w:hAnsi="Times New Roman" w:cs="Times New Roman"/>
+          <w:sz w:val="28"/>
+          <w:szCs w:val="28"/>
+        </w:rPr>
+        <w:t>Заказчик</w:t>
+      </w:r>
+    </w:p>
+    <w:p>
+      <w:pPr>
+        <w:ind w:firstLine="708"/>
+        <w:rPr>
+          <w:rFonts w:ascii="Times New Roman" w:hAnsi="Times New Roman" w:cs="Times New Roman"/>
+          <w:sz w:val="28"/>
+          <w:szCs w:val="28"/>
+        </w:rPr>
+      </w:pPr>
+      <w:r>
+        <w:rPr>
+          <w:rFonts w:ascii="Times New Roman" w:hAnsi="Times New Roman" w:cs="Times New Roman"/>
+          <w:sz w:val="28"/>
+          <w:szCs w:val="28"/>
+        </w:rPr>
+        <w:t>______________ В.С. Тарасов</w:t>
+      </w:r>
+    </w:p>
+    <w:p>
+      <w:pPr>
+        <w:rPr>
+          <w:rFonts w:ascii="Times New Roman" w:hAnsi="Times New Roman" w:cs="Times New Roman"/>
+          <w:sz w:val="28"/>
+          <w:szCs w:val="28"/>
+        </w:rPr>
+      </w:pPr>
+    </w:p>
+    <w:p>
+      <w:pPr>
+        <w:rPr>
+          <w:rFonts w:ascii="Times New Roman" w:hAnsi="Times New Roman" w:cs="Times New Roman"/>
+          <w:sz w:val="28"/>
+          <w:szCs w:val="28"/>
+        </w:rPr>
+      </w:pPr>
+    </w:p>
+    <w:p>
+      <w:pPr>
+        <w:rPr>
+          <w:rFonts w:ascii="Times New Roman" w:hAnsi="Times New Roman" w:cs="Times New Roman"/>
+          <w:sz w:val="28"/>
+          <w:szCs w:val="28"/>
+        </w:rPr>
+      </w:pPr>
+    </w:p>
+    <w:p>
+      <w:pPr>
+        <w:rPr>
+          <w:rFonts w:ascii="Times New Roman" w:hAnsi="Times New Roman" w:cs="Times New Roman"/>
+          <w:sz w:val="28"/>
+          <w:szCs w:val="28"/>
+        </w:rPr>
+      </w:pPr>
+    </w:p>
+    <w:p>
+      <w:pPr>
+        <w:rPr>
+          <w:rFonts w:ascii="Times New Roman" w:hAnsi="Times New Roman" w:cs="Times New Roman"/>
+          <w:sz w:val="28"/>
+          <w:szCs w:val="28"/>
+        </w:rPr>
+      </w:pPr>
+    </w:p>
+    <w:p>
+      <w:pPr>
+        <w:jc w:val="center"/>
+        <w:rPr>
+          <w:rFonts w:ascii="Times New Roman" w:hAnsi="Times New Roman" w:cs="Times New Roman"/>
+          <w:sz w:val="28"/>
+          <w:szCs w:val="28"/>
+        </w:rPr>
+      </w:pPr>
+      <w:r>
+        <w:rPr>
+          <w:rFonts w:ascii="Times New Roman" w:hAnsi="Times New Roman" w:cs="Times New Roman"/>
+          <w:sz w:val="28"/>
+          <w:szCs w:val="28"/>
+        </w:rPr>
+        <w:t>Воронеж 2024</w:t>
       </w:r>
     </w:p>
     <w:p>
@@ -978,29 +527,61 @@
           <w:b/>
           <w:bCs/>
         </w:rPr>
-        <w:t>Администратор</w:t>
-      </w:r>
+        <w:t>Администратор вендора</w:t>
+      </w:r>
+      <w:r>
+        <w:t xml:space="preserve"> – сотрудник</w:t>
+      </w:r>
+      <w:r>
+        <w:t xml:space="preserve">, принимающий от администраторов ресторанов заявки на </w:t>
+      </w:r>
+      <w:r>
+        <w:t>создание учётной записи в</w:t>
+      </w:r>
+      <w:r>
+        <w:t xml:space="preserve"> разрабатываемом мобильно приложени</w:t>
+      </w:r>
+      <w:r>
+        <w:t>и.</w:t>
+      </w:r>
+    </w:p>
+    <w:p>
+      <w:pPr>
+        <w:pStyle w:val="af4"/>
+      </w:pPr>
       <w:r>
         <w:rPr>
           <w:b/>
           <w:bCs/>
         </w:rPr>
-        <w:t xml:space="preserve"> вендора</w:t>
-      </w:r>
-      <w:r>
-        <w:t xml:space="preserve"> – сотрудник</w:t>
-      </w:r>
-      <w:r>
-        <w:t xml:space="preserve">, принимающий от администраторов ресторанов заявки на </w:t>
+        <w:t>Администратор ресторана</w:t>
+      </w:r>
+      <w:r>
+        <w:t xml:space="preserve"> – сотрудник ресторан</w:t>
+      </w:r>
+      <w:r>
+        <w:t xml:space="preserve">а, подавший заявку на </w:t>
       </w:r>
       <w:r>
         <w:t>создание учётной записи в</w:t>
       </w:r>
       <w:r>
-        <w:t xml:space="preserve"> разрабатываемом мобильно приложени</w:t>
-      </w:r>
-      <w:r>
-        <w:t>и.</w:t>
+        <w:t xml:space="preserve"> мобильном приложени</w:t>
+      </w:r>
+      <w:r>
+        <w:t>и</w:t>
+      </w:r>
+      <w:r>
+        <w:t xml:space="preserve"> и в последующем</w:t>
+      </w:r>
+      <w:r>
+        <w:t xml:space="preserve"> имеющий</w:t>
+      </w:r>
+      <w:r>
+        <w:t xml:space="preserve"> доступ к редактированию информации о сотрудниках и столах</w:t>
+      </w:r>
+      <w:r>
+        <w:t>.</w:t>
       </w:r>
     </w:p>
     <w:p>
@@ -1012,34 +593,28 @@
           <w:b/>
           <w:bCs/>
         </w:rPr>
-        <w:t>Администратор ресторана</w:t>
-      </w:r>
-      <w:r>
-        <w:t xml:space="preserve"> – сотрудник ресторан</w:t>
-      </w:r>
-      <w:r>
-        <w:t xml:space="preserve">а, подавший заявку на </w:t>
-      </w:r>
-      <w:r>
-        <w:t>создание учётной записи в</w:t>
-      </w:r>
-      <w:r>
-        <w:t xml:space="preserve"> мобильном приложени</w:t>
-      </w:r>
-      <w:r>
-        <w:t>и</w:t>
-      </w:r>
-      <w:r>
-        <w:t xml:space="preserve"> и в последующем</w:t>
-      </w:r>
-      <w:r>
-        <w:t xml:space="preserve"> имеющий</w:t>
-      </w:r>
-      <w:r>
-        <w:t xml:space="preserve"> доступ к редактированию информации о сотрудниках и столах</w:t>
-      </w:r>
-      <w:r>
-        <w:t>.</w:t>
+        <w:t>Сотрудник ресторана</w:t>
+      </w:r>
+      <w:r>
+        <w:t xml:space="preserve"> – человек, имеющий </w:t>
+      </w:r>
+      <w:r>
+        <w:t>учётную запись в</w:t>
+      </w:r>
+      <w:r>
+        <w:t xml:space="preserve"> </w:t>
+      </w:r>
+      <w:r>
+        <w:t>мобильном</w:t>
+      </w:r>
+      <w:r>
+        <w:t xml:space="preserve"> </w:t>
+      </w:r>
+      <w:r>
+        <w:t>приложени</w:t>
+      </w:r>
+      <w:r>
+        <w:t>и.</w:t>
       </w:r>
     </w:p>
     <w:p>
@@ -1051,28 +626,10 @@
           <w:b/>
           <w:bCs/>
         </w:rPr>
-        <w:t>Сотрудник ресторана</w:t>
-      </w:r>
-      <w:r>
-        <w:t xml:space="preserve"> – человек, имеющий </w:t>
-      </w:r>
-      <w:r>
-        <w:t>учётную запись в</w:t>
-      </w:r>
-      <w:r>
-        <w:t xml:space="preserve"> </w:t>
-      </w:r>
-      <w:r>
-        <w:t>мобильном</w:t>
-      </w:r>
-      <w:r>
-        <w:t xml:space="preserve"> </w:t>
-      </w:r>
-      <w:r>
-        <w:t>приложени</w:t>
-      </w:r>
-      <w:r>
-        <w:t>и.</w:t>
+        <w:t>Сервер, серверная часть</w:t>
+      </w:r>
+      <w:r>
+        <w:t xml:space="preserve"> – компьютер, обслуживающий другие компьютеры (клиентов) и предоставляющий им свои ресурсы для выполнения определенных задач.</w:t>
       </w:r>
     </w:p>
     <w:p>
@@ -1084,39 +641,24 @@
           <w:b/>
           <w:bCs/>
         </w:rPr>
-        <w:t>Сервер, серверная часть</w:t>
-      </w:r>
-      <w:r>
-        <w:t xml:space="preserve"> – компьютер, обслуживающий другие компьютеры (клиентов) и предоставляющий им свои ресурсы для выполнения определенных задач.</w:t>
+        <w:t>Клиентская сторона</w:t>
+      </w:r>
+      <w:r>
+        <w:t xml:space="preserve"> – компьютер, использующий ресурсы сервера и предоставляющий пользователю возможность взаимодействия с системой.</w:t>
       </w:r>
     </w:p>
     <w:p>
       <w:pPr>
         <w:pStyle w:val="af4"/>
+        <w:rPr>
+          <w:highlight w:val="yellow"/>
+        </w:rPr>
       </w:pPr>
       <w:r>
         <w:rPr>
           <w:b/>
           <w:bCs/>
         </w:rPr>
-        <w:t>Клиентская сторона</w:t>
-      </w:r>
-      <w:r>
-        <w:t xml:space="preserve"> – компьютер, использующий ресурсы сервера и предоставляющий пользователю возможность взаимодействия с системой.</w:t>
-      </w:r>
-    </w:p>
-    <w:p>
-      <w:pPr>
-        <w:pStyle w:val="af4"/>
-        <w:rPr>
-          <w:highlight w:val="yellow"/>
-        </w:rPr>
-      </w:pPr>
-      <w:r>
-        <w:rPr>
-          <w:b/>
-          <w:bCs/>
-        </w:rPr>
         <w:t>REST API (REST)</w:t>
       </w:r>
       <w:r>
@@ -1159,20 +701,20 @@
       <w:r>
         <w:t>: «</w:t>
       </w:r>
+      <w:bookmarkStart w:id="1" w:name="_Hlk160651098"/>
       <w:r>
         <w:t>Мобильное приложение для бронирования мест в ресторанах и барах</w:t>
       </w:r>
       <w:r>
         <w:t xml:space="preserve"> </w:t>
       </w:r>
-      <w:proofErr w:type="spellStart"/>
       <w:r>
         <w:rPr>
           <w:lang w:val="en-US"/>
         </w:rPr>
         <w:t>Restobook</w:t>
       </w:r>
-      <w:proofErr w:type="spellEnd"/>
+      <w:bookmarkEnd w:id="1"/>
       <w:r>
         <w:t>».</w:t>
       </w:r>
@@ -1190,14 +732,12 @@
       <w:r>
         <w:t>«</w:t>
       </w:r>
-      <w:proofErr w:type="spellStart"/>
       <w:r>
         <w:rPr>
           <w:lang w:val="en-US"/>
         </w:rPr>
         <w:t>Restobook</w:t>
       </w:r>
-      <w:proofErr w:type="spellEnd"/>
       <w:r>
         <w:t>”</w:t>
       </w:r>
@@ -1283,21 +823,8 @@
       <w:pPr>
         <w:pStyle w:val="a8"/>
       </w:pPr>
-      <w:proofErr w:type="spellStart"/>
-      <w:r>
-        <w:t>Насайр</w:t>
-      </w:r>
-      <w:proofErr w:type="spellEnd"/>
-      <w:r>
-        <w:t xml:space="preserve"> Марьям </w:t>
-      </w:r>
-      <w:proofErr w:type="spellStart"/>
-      <w:r>
-        <w:t>Магди</w:t>
-      </w:r>
-      <w:proofErr w:type="spellEnd"/>
-      <w:r>
-        <w:t xml:space="preserve"> Захи</w:t>
+      <w:r>
+        <w:t>Насайр Марьям Магди Захи</w:t>
       </w:r>
     </w:p>
     <w:p>
@@ -1305,15 +832,7 @@
         <w:pStyle w:val="a8"/>
       </w:pPr>
       <w:r>
-        <w:t xml:space="preserve">Ноэль </w:t>
-      </w:r>
-      <w:proofErr w:type="spellStart"/>
-      <w:r>
-        <w:t>Жулмист</w:t>
-      </w:r>
-      <w:proofErr w:type="spellEnd"/>
-      <w:r>
-        <w:t xml:space="preserve"> Филс</w:t>
+        <w:t>Ноэль Жулмист Филс</w:t>
       </w:r>
     </w:p>
     <w:p>
@@ -1760,42 +1279,12 @@
                 <w:lang w:val="en-US"/>
               </w:rPr>
             </w:pPr>
-            <w:proofErr w:type="spellStart"/>
-            <w:r>
-              <w:rPr>
-                <w:lang w:val="en-US"/>
-              </w:rPr>
-              <w:t>Общие</w:t>
-            </w:r>
-            <w:proofErr w:type="spellEnd"/>
-            <w:r>
-              <w:rPr>
-                <w:lang w:val="en-US"/>
-              </w:rPr>
-              <w:t xml:space="preserve"> </w:t>
-            </w:r>
-            <w:proofErr w:type="spellStart"/>
-            <w:r>
-              <w:rPr>
-                <w:lang w:val="en-US"/>
-              </w:rPr>
-              <w:t>функциональные</w:t>
-            </w:r>
-            <w:proofErr w:type="spellEnd"/>
-            <w:r>
-              <w:rPr>
-                <w:lang w:val="en-US"/>
-              </w:rPr>
-              <w:t xml:space="preserve"> </w:t>
-            </w:r>
-            <w:proofErr w:type="spellStart"/>
-            <w:r>
-              <w:rPr>
-                <w:lang w:val="en-US"/>
-              </w:rPr>
-              <w:t>требования</w:t>
-            </w:r>
-            <w:proofErr w:type="spellEnd"/>
+            <w:r>
+              <w:rPr>
+                <w:lang w:val="en-US"/>
+              </w:rPr>
+              <w:t>Общие функциональные требования</w:t>
+            </w:r>
           </w:p>
         </w:tc>
       </w:tr>
@@ -3063,28 +2552,15 @@
       </w:pPr>
       <w:r>
         <w:lastRenderedPageBreak/>
-        <w:t xml:space="preserve">СУБД </w:t>
-      </w:r>
-      <w:proofErr w:type="spellStart"/>
-      <w:r>
-        <w:t>PostgreSQL</w:t>
-      </w:r>
-      <w:proofErr w:type="spellEnd"/>
-      <w:r>
-        <w:t xml:space="preserve"> 16.2;</w:t>
+        <w:t>СУБД PostgreSQL 16.2;</w:t>
       </w:r>
     </w:p>
     <w:p>
       <w:pPr>
         <w:pStyle w:val="a8"/>
       </w:pPr>
-      <w:proofErr w:type="spellStart"/>
-      <w:r>
-        <w:t>Keycloak</w:t>
-      </w:r>
-      <w:proofErr w:type="spellEnd"/>
-      <w:r>
-        <w:t xml:space="preserve"> 23.0.7.</w:t>
+      <w:r>
+        <w:t>Keycloak 23.0.7.</w:t>
       </w:r>
     </w:p>
     <w:p>
@@ -3100,15 +2576,7 @@
         <w:pStyle w:val="a8"/>
       </w:pPr>
       <w:r>
-        <w:t xml:space="preserve">Язык программирования </w:t>
-      </w:r>
-      <w:proofErr w:type="spellStart"/>
-      <w:r>
-        <w:t>Dart</w:t>
-      </w:r>
-      <w:proofErr w:type="spellEnd"/>
-      <w:r>
-        <w:t xml:space="preserve"> версии 3.3.0</w:t>
+        <w:t>Язык программирования Dart версии 3.3.0</w:t>
       </w:r>
     </w:p>
     <w:p>
@@ -3118,13 +2586,8 @@
           <w:b/>
         </w:rPr>
       </w:pPr>
-      <w:proofErr w:type="spellStart"/>
-      <w:r>
-        <w:t>Flutter</w:t>
-      </w:r>
-      <w:proofErr w:type="spellEnd"/>
-      <w:r>
-        <w:t xml:space="preserve"> SDK версии 3.19.1.</w:t>
+      <w:r>
+        <w:t>Flutter SDK версии 3.19.1.</w:t>
       </w:r>
     </w:p>
     <w:p>
@@ -3164,10 +2627,7 @@
         <w:t xml:space="preserve"> </w:t>
       </w:r>
       <w:r>
-        <w:t>приложения</w:t>
-      </w:r>
-      <w:r>
-        <w:t xml:space="preserve"> </w:t>
+        <w:t xml:space="preserve">приложения </w:t>
       </w:r>
       <w:r>
         <w:t>достаточно одного администратора вендора. Специальной квалификации не требуется, достаточно ознакомления с функциональностью сервисной страницы.</w:t>
@@ -4871,10 +4331,7 @@
         <w:t xml:space="preserve"> </w:t>
       </w:r>
       <w:r>
-        <w:t>приложения</w:t>
-      </w:r>
-      <w:r>
-        <w:t xml:space="preserve"> </w:t>
+        <w:t xml:space="preserve">приложения </w:t>
       </w:r>
       <w:r>
         <w:t>включают в себя</w:t>
@@ -5213,39 +4670,7 @@
         <w:t xml:space="preserve"> </w:t>
       </w:r>
       <w:r>
-        <w:t xml:space="preserve">на </w:t>
-      </w:r>
-      <w:proofErr w:type="spellStart"/>
-      <w:r>
-        <w:t>GitHub</w:t>
-      </w:r>
-      <w:proofErr w:type="spellEnd"/>
-      <w:r>
-        <w:t xml:space="preserve">, распределены задачи проекта в </w:t>
-      </w:r>
-      <w:proofErr w:type="spellStart"/>
-      <w:r>
-        <w:t>таск</w:t>
-      </w:r>
-      <w:proofErr w:type="spellEnd"/>
-      <w:r>
-        <w:t xml:space="preserve">-менеджере </w:t>
-      </w:r>
-      <w:proofErr w:type="spellStart"/>
-      <w:r>
-        <w:t>Trello</w:t>
-      </w:r>
-      <w:proofErr w:type="spellEnd"/>
-      <w:r>
-        <w:t xml:space="preserve">, создан проект </w:t>
-      </w:r>
-      <w:proofErr w:type="spellStart"/>
-      <w:r>
-        <w:t>Miro</w:t>
-      </w:r>
-      <w:proofErr w:type="spellEnd"/>
-      <w:r>
-        <w:t xml:space="preserve"> с общей логикой системы, предоставлены промежуточные результаты по курсовому проекту</w:t>
+        <w:t>на GitHub, распределены задачи проекта в таск-менеджере Trello, создан проект Miro с общей логикой системы, предоставлены промежуточные результаты по курсовому проекту</w:t>
       </w:r>
       <w:r>
         <w:t>,</w:t>
@@ -5474,11 +4899,9 @@
             <w:pPr>
               <w:pStyle w:val="af6"/>
             </w:pPr>
-            <w:proofErr w:type="spellStart"/>
             <w:r>
               <w:t>ReMarked</w:t>
             </w:r>
-            <w:proofErr w:type="spellEnd"/>
           </w:p>
         </w:tc>
         <w:tc>
@@ -5489,11 +4912,9 @@
             <w:pPr>
               <w:pStyle w:val="af6"/>
             </w:pPr>
-            <w:proofErr w:type="spellStart"/>
             <w:r>
               <w:t>Meetto</w:t>
             </w:r>
-            <w:proofErr w:type="spellEnd"/>
           </w:p>
         </w:tc>
         <w:tc>
@@ -5504,11 +4925,9 @@
             <w:pPr>
               <w:pStyle w:val="af6"/>
             </w:pPr>
-            <w:proofErr w:type="spellStart"/>
             <w:r>
               <w:t>GuestMe</w:t>
             </w:r>
-            <w:proofErr w:type="spellEnd"/>
           </w:p>
         </w:tc>
       </w:tr>
@@ -5795,45 +5214,19 @@
           <w:lang w:val="en-US"/>
         </w:rPr>
       </w:pPr>
-      <w:proofErr w:type="spellStart"/>
       <w:r>
         <w:rPr>
           <w:lang w:val="en-US"/>
         </w:rPr>
         <w:t>ReMarked</w:t>
       </w:r>
-      <w:proofErr w:type="spellEnd"/>
     </w:p>
     <w:p>
       <w:pPr>
         <w:pStyle w:val="af4"/>
       </w:pPr>
       <w:r>
-        <w:t xml:space="preserve">Облачный сервис, работает на телефонах, планшетах и ноутбуках. Заказы можно принимать через виджет, </w:t>
-      </w:r>
-      <w:proofErr w:type="spellStart"/>
-      <w:r>
-        <w:t>телеграм</w:t>
-      </w:r>
-      <w:proofErr w:type="spellEnd"/>
-      <w:r>
-        <w:t xml:space="preserve">-бот и приложение. Система бронирования </w:t>
-      </w:r>
-      <w:proofErr w:type="spellStart"/>
-      <w:r>
-        <w:t>ReMarked</w:t>
-      </w:r>
-      <w:proofErr w:type="spellEnd"/>
-      <w:r>
-        <w:t xml:space="preserve"> рассчитана как на сетевые проекты, так и на одиночные заведения с высокой проходимостью. Позволяет клиентам автоматически резервировать места на сайте, гости получают уведомления/напоминания о брони через </w:t>
-      </w:r>
-      <w:proofErr w:type="spellStart"/>
-      <w:r>
-        <w:t>Whatsapp</w:t>
-      </w:r>
-      <w:proofErr w:type="spellEnd"/>
-      <w:r>
-        <w:t>, есть возможность вносить депозиты и отправлять данные о резерве на кассу.</w:t>
+        <w:t>Облачный сервис, работает на телефонах, планшетах и ноутбуках. Заказы можно принимать через виджет, телеграм-бот и приложение. Система бронирования ReMarked рассчитана как на сетевые проекты, так и на одиночные заведения с высокой проходимостью. Позволяет клиентам автоматически резервировать места на сайте, гости получают уведомления/напоминания о брони через Whatsapp, есть возможность вносить депозиты и отправлять данные о резерве на кассу.</w:t>
       </w:r>
     </w:p>
     <w:p>
@@ -5858,6 +5251,72 @@
                 <pic:pic xmlns:pic="http://schemas.openxmlformats.org/drawingml/2006/picture">
                   <pic:nvPicPr>
                     <pic:cNvPr id="0" name="Picture 1" descr="Список резервов"/>
+                    <pic:cNvPicPr>
+                      <a:picLocks noChangeAspect="1" noChangeArrowheads="1"/>
+                    </pic:cNvPicPr>
+                  </pic:nvPicPr>
+                  <pic:blipFill>
+                    <a:blip r:embed="rId8" cstate="print">
+                      <a:extLst>
+                        <a:ext uri="{28A0092B-C50C-407E-A947-70E740481C1C}">
+                          <a14:useLocalDpi xmlns:a14="http://schemas.microsoft.com/office/drawing/2010/main" val="0"/>
+                        </a:ext>
+                      </a:extLst>
+                    </a:blip>
+                    <a:srcRect/>
+                    <a:stretch>
+                      <a:fillRect/>
+                    </a:stretch>
+                  </pic:blipFill>
+                  <pic:spPr bwMode="auto">
+                    <a:xfrm>
+                      <a:off x="0" y="0"/>
+                      <a:ext cx="5939790" cy="2703830"/>
+                    </a:xfrm>
+                    <a:prstGeom prst="rect">
+                      <a:avLst/>
+                    </a:prstGeom>
+                    <a:noFill/>
+                    <a:ln>
+                      <a:noFill/>
+                    </a:ln>
+                  </pic:spPr>
+                </pic:pic>
+              </a:graphicData>
+            </a:graphic>
+          </wp:inline>
+        </w:drawing>
+      </w:r>
+    </w:p>
+    <w:p>
+      <w:pPr>
+        <w:pStyle w:val="a"/>
+      </w:pPr>
+      <w:r>
+        <w:t>Список резервов</w:t>
+      </w:r>
+    </w:p>
+    <w:p>
+      <w:pPr>
+        <w:pStyle w:val="af5"/>
+      </w:pPr>
+      <w:r>
+        <w:rPr>
+          <w:noProof/>
+        </w:rPr>
+        <w:drawing>
+          <wp:inline distT="0" distB="0" distL="0" distR="0" wp14:anchorId="22E46899" wp14:editId="74F35646">
+            <wp:extent cx="5939790" cy="2703830"/>
+            <wp:effectExtent l="0" t="0" r="3810" b="1270"/>
+            <wp:docPr id="483126883" name="Рисунок 2" descr="Лист ожидания"/>
+            <wp:cNvGraphicFramePr>
+              <a:graphicFrameLocks xmlns:a="http://schemas.openxmlformats.org/drawingml/2006/main" noChangeAspect="1"/>
+            </wp:cNvGraphicFramePr>
+            <a:graphic xmlns:a="http://schemas.openxmlformats.org/drawingml/2006/main">
+              <a:graphicData uri="http://schemas.openxmlformats.org/drawingml/2006/picture">
+                <pic:pic xmlns:pic="http://schemas.openxmlformats.org/drawingml/2006/picture">
+                  <pic:nvPicPr>
+                    <pic:cNvPr id="0" name="Picture 3" descr="Лист ожидания"/>
                     <pic:cNvPicPr>
                       <a:picLocks noChangeAspect="1" noChangeArrowheads="1"/>
                     </pic:cNvPicPr>
@@ -5900,7 +5359,7 @@
         <w:pStyle w:val="a"/>
       </w:pPr>
       <w:r>
-        <w:t>Список резервов</w:t>
+        <w:t>Лист ожидания</w:t>
       </w:r>
     </w:p>
     <w:p>
@@ -5911,11 +5370,12 @@
         <w:rPr>
           <w:noProof/>
         </w:rPr>
+        <w:lastRenderedPageBreak/>
         <w:drawing>
-          <wp:inline distT="0" distB="0" distL="0" distR="0" wp14:anchorId="22E46899" wp14:editId="74F35646">
+          <wp:inline distT="0" distB="0" distL="0" distR="0" wp14:anchorId="3F60BCB9" wp14:editId="24C16780">
             <wp:extent cx="5939790" cy="2703830"/>
             <wp:effectExtent l="0" t="0" r="3810" b="1270"/>
-            <wp:docPr id="483126883" name="Рисунок 2" descr="Лист ожидания"/>
+            <wp:docPr id="792969394" name="Рисунок 3" descr="Создание резерва"/>
             <wp:cNvGraphicFramePr>
               <a:graphicFrameLocks xmlns:a="http://schemas.openxmlformats.org/drawingml/2006/main" noChangeAspect="1"/>
             </wp:cNvGraphicFramePr>
@@ -5923,7 +5383,7 @@
               <a:graphicData uri="http://schemas.openxmlformats.org/drawingml/2006/picture">
                 <pic:pic xmlns:pic="http://schemas.openxmlformats.org/drawingml/2006/picture">
                   <pic:nvPicPr>
-                    <pic:cNvPr id="0" name="Picture 3" descr="Лист ожидания"/>
+                    <pic:cNvPr id="0" name="Picture 5" descr="Создание резерва"/>
                     <pic:cNvPicPr>
                       <a:picLocks noChangeAspect="1" noChangeArrowheads="1"/>
                     </pic:cNvPicPr>
@@ -5966,7 +5426,42 @@
         <w:pStyle w:val="a"/>
       </w:pPr>
       <w:r>
-        <w:t>Лист ожидания</w:t>
+        <w:t>Создание резерва</w:t>
+      </w:r>
+    </w:p>
+    <w:p>
+      <w:pPr>
+        <w:pStyle w:val="a4"/>
+      </w:pPr>
+      <w:r>
+        <w:t>Meetto</w:t>
+      </w:r>
+    </w:p>
+    <w:p>
+      <w:pPr>
+        <w:pStyle w:val="af4"/>
+        <w:rPr>
+          <w:b/>
+        </w:rPr>
+      </w:pPr>
+      <w:r>
+        <w:t>Система бронирования в режиме онлайн для кафе, ресторанов, баров. Мобильное приложение позволяет принимать заявки на бронь столов, комнат или целых залов. С помощью сервиса можно вести журнал брони в нескольких заведениях сети одновременно и отслеживать статус заявок в режиме реального времени.</w:t>
+      </w:r>
+    </w:p>
+    <w:p>
+      <w:pPr>
+        <w:pStyle w:val="a4"/>
+      </w:pPr>
+      <w:r>
+        <w:t>GuestMe</w:t>
+      </w:r>
+    </w:p>
+    <w:p>
+      <w:pPr>
+        <w:pStyle w:val="af4"/>
+      </w:pPr>
+      <w:r>
+        <w:t>Рестораны, которые уже работают на iiko, могут не искать отдельный сервис для бронирования столов, а просто подключить дополнительный модуль — GuestMe. Он поддерживает основные функции аналогичных инструментов: мгновенная интеграция с системой автоматизации, быстрое получение информации о зале и гостях из iiko, при поступлении звонка от гостя персонал сразу видит всю информацию о нем. Есть удобная схема залов для оформления резерва, работа с банкетами. Виджеты бронирования для любых площадок — сайт, социальные сети, карты. Невозможность овербукинга. Функцию бронирования также можно отключать в некоторых дни или часы.</w:t>
       </w:r>
     </w:p>
     <w:p>
@@ -5979,137 +5474,7 @@
         </w:rPr>
         <w:lastRenderedPageBreak/>
         <w:drawing>
-          <wp:inline distT="0" distB="0" distL="0" distR="0" wp14:anchorId="3F60BCB9" wp14:editId="24C16780">
-            <wp:extent cx="5939790" cy="2703830"/>
-            <wp:effectExtent l="0" t="0" r="3810" b="1270"/>
-            <wp:docPr id="792969394" name="Рисунок 3" descr="Создание резерва"/>
-            <wp:cNvGraphicFramePr>
-              <a:graphicFrameLocks xmlns:a="http://schemas.openxmlformats.org/drawingml/2006/main" noChangeAspect="1"/>
-            </wp:cNvGraphicFramePr>
-            <a:graphic xmlns:a="http://schemas.openxmlformats.org/drawingml/2006/main">
-              <a:graphicData uri="http://schemas.openxmlformats.org/drawingml/2006/picture">
-                <pic:pic xmlns:pic="http://schemas.openxmlformats.org/drawingml/2006/picture">
-                  <pic:nvPicPr>
-                    <pic:cNvPr id="0" name="Picture 5" descr="Создание резерва"/>
-                    <pic:cNvPicPr>
-                      <a:picLocks noChangeAspect="1" noChangeArrowheads="1"/>
-                    </pic:cNvPicPr>
-                  </pic:nvPicPr>
-                  <pic:blipFill>
-                    <a:blip r:embed="rId11" cstate="print">
-                      <a:extLst>
-                        <a:ext uri="{28A0092B-C50C-407E-A947-70E740481C1C}">
-                          <a14:useLocalDpi xmlns:a14="http://schemas.microsoft.com/office/drawing/2010/main" val="0"/>
-                        </a:ext>
-                      </a:extLst>
-                    </a:blip>
-                    <a:srcRect/>
-                    <a:stretch>
-                      <a:fillRect/>
-                    </a:stretch>
-                  </pic:blipFill>
-                  <pic:spPr bwMode="auto">
-                    <a:xfrm>
-                      <a:off x="0" y="0"/>
-                      <a:ext cx="5939790" cy="2703830"/>
-                    </a:xfrm>
-                    <a:prstGeom prst="rect">
-                      <a:avLst/>
-                    </a:prstGeom>
-                    <a:noFill/>
-                    <a:ln>
-                      <a:noFill/>
-                    </a:ln>
-                  </pic:spPr>
-                </pic:pic>
-              </a:graphicData>
-            </a:graphic>
-          </wp:inline>
-        </w:drawing>
-      </w:r>
-    </w:p>
-    <w:p>
-      <w:pPr>
-        <w:pStyle w:val="a"/>
-      </w:pPr>
-      <w:r>
-        <w:t>Создание резерва</w:t>
-      </w:r>
-    </w:p>
-    <w:p>
-      <w:pPr>
-        <w:pStyle w:val="a4"/>
-      </w:pPr>
-      <w:proofErr w:type="spellStart"/>
-      <w:r>
-        <w:t>Meetto</w:t>
-      </w:r>
-      <w:proofErr w:type="spellEnd"/>
-    </w:p>
-    <w:p>
-      <w:pPr>
-        <w:pStyle w:val="af4"/>
-        <w:rPr>
-          <w:b/>
-        </w:rPr>
-      </w:pPr>
-      <w:r>
-        <w:t>Система бронирования в режиме онлайн для кафе, ресторанов, баров. Мобильное приложение позволяет принимать заявки на бронь столов, комнат или целых залов. С помощью сервиса можно вести журнал брони в нескольких заведениях сети одновременно и отслеживать статус заявок в режиме реального времени.</w:t>
-      </w:r>
-    </w:p>
-    <w:p>
-      <w:pPr>
-        <w:pStyle w:val="a4"/>
-      </w:pPr>
-      <w:proofErr w:type="spellStart"/>
-      <w:r>
-        <w:t>GuestMe</w:t>
-      </w:r>
-      <w:proofErr w:type="spellEnd"/>
-    </w:p>
-    <w:p>
-      <w:pPr>
-        <w:pStyle w:val="af4"/>
-      </w:pPr>
-      <w:r>
-        <w:t xml:space="preserve">Рестораны, которые уже работают на </w:t>
-      </w:r>
-      <w:proofErr w:type="spellStart"/>
-      <w:r>
-        <w:t>iiko</w:t>
-      </w:r>
-      <w:proofErr w:type="spellEnd"/>
-      <w:r>
-        <w:t xml:space="preserve">, могут не искать отдельный сервис для бронирования столов, а просто подключить дополнительный модуль — </w:t>
-      </w:r>
-      <w:proofErr w:type="spellStart"/>
-      <w:r>
-        <w:t>GuestMe</w:t>
-      </w:r>
-      <w:proofErr w:type="spellEnd"/>
-      <w:r>
-        <w:t xml:space="preserve">. Он поддерживает основные функции аналогичных инструментов: мгновенная интеграция с системой автоматизации, быстрое получение информации о зале и гостях из </w:t>
-      </w:r>
-      <w:proofErr w:type="spellStart"/>
-      <w:r>
-        <w:t>iiko</w:t>
-      </w:r>
-      <w:proofErr w:type="spellEnd"/>
-      <w:r>
-        <w:t>, при поступлении звонка от гостя персонал сразу видит всю информацию о нем. Есть удобная схема залов для оформления резерва, работа с банкетами. Виджеты бронирования для любых площадок — сайт, социальные сети, карты. Невозможность овербукинга. Функцию бронирования также можно отключать в некоторых дни или часы.</w:t>
-      </w:r>
-    </w:p>
-    <w:p>
-      <w:pPr>
-        <w:pStyle w:val="af5"/>
-      </w:pPr>
-      <w:r>
-        <w:rPr>
-          <w:noProof/>
-        </w:rPr>
-        <w:lastRenderedPageBreak/>
-        <w:drawing>
-          <wp:inline distT="0" distB="0" distL="0" distR="0" wp14:anchorId="5DB02128" wp14:editId="10CA2AC3">
+          <wp:inline distT="0" distB="0" distL="0" distR="0" wp14:anchorId="5DB02128" wp14:editId="06231E93">
             <wp:extent cx="5939790" cy="3221355"/>
             <wp:effectExtent l="0" t="0" r="3810" b="0"/>
             <wp:docPr id="1791495137" name="Рисунок 4"/>
@@ -6126,7 +5491,7 @@
                     </pic:cNvPicPr>
                   </pic:nvPicPr>
                   <pic:blipFill>
-                    <a:blip r:embed="rId12" cstate="print">
+                    <a:blip r:embed="rId11" cstate="print">
                       <a:extLst>
                         <a:ext uri="{28A0092B-C50C-407E-A947-70E740481C1C}">
                           <a14:useLocalDpi xmlns:a14="http://schemas.microsoft.com/office/drawing/2010/main" val="0"/>
@@ -6170,7 +5535,7 @@
       </w:r>
     </w:p>
     <w:sectPr>
-      <w:footerReference w:type="default" r:id="rId13"/>
+      <w:footerReference w:type="default" r:id="rId12"/>
       <w:pgSz w:w="11906" w:h="16838"/>
       <w:pgMar w:top="1134" w:right="851" w:bottom="1134" w:left="1701" w:header="709" w:footer="709" w:gutter="0"/>
       <w:cols w:space="708"/>
@@ -6210,59 +5575,12 @@
 <w:ftr xmlns:wpc="http://schemas.microsoft.com/office/word/2010/wordprocessingCanvas" xmlns:cx="http://schemas.microsoft.com/office/drawing/2014/chartex" xmlns:cx1="http://schemas.microsoft.com/office/drawing/2015/9/8/chartex" xmlns:cx2="http://schemas.microsoft.com/office/drawing/2015/10/21/chartex" xmlns:cx3="http://schemas.microsoft.com/office/drawing/2016/5/9/chartex" xmlns:cx4="http://schemas.microsoft.com/office/drawing/2016/5/10/chartex" xmlns:cx5="http://schemas.microsoft.com/office/drawing/2016/5/11/chartex" xmlns:cx6="http://schemas.microsoft.com/office/drawing/2016/5/12/chartex" xmlns:cx7="http://schemas.microsoft.com/office/drawing/2016/5/13/chartex" xmlns:cx8="http://schemas.microsoft.com/office/drawing/2016/5/14/chartex" xmlns:mc="http://schemas.openxmlformats.org/markup-compatibility/2006" xmlns:aink="http://schemas.microsoft.com/office/drawing/2016/ink" xmlns:am3d="http://schemas.microsoft.com/office/drawing/2017/model3d" xmlns:o="urn:schemas-microsoft-com:office:office" xmlns:oel="http://schemas.microsoft.com/office/2019/extlst" xmlns:r="http://schemas.openxmlformats.org/officeDocument/2006/relationships" xmlns:m="http://schemas.openxmlformats.org/officeDocument/2006/math" xmlns:v="urn:schemas-microsoft-com:vml" xmlns:wp14="http://schemas.microsoft.com/office/word/2010/wordprocessingDrawing" xmlns:wp="http://schemas.openxmlformats.org/drawingml/2006/wordprocessingDrawing" xmlns:w10="urn:schemas-microsoft-com:office:word" xmlns:w="http://schemas.openxmlformats.org/wordprocessingml/2006/main" xmlns:w14="http://schemas.microsoft.com/office/word/2010/wordml" xmlns:w15="http://schemas.microsoft.com/office/word/2012/wordml" xmlns:w16cex="http://schemas.microsoft.com/office/word/2018/wordml/cex" xmlns:w16cid="http://schemas.microsoft.com/office/word/2016/wordml/cid" xmlns:w16="http://schemas.microsoft.com/office/word/2018/wordml" xmlns:w16sdtdh="http://schemas.microsoft.com/office/word/2020/wordml/sdtdatahash" xmlns:w16se="http://schemas.microsoft.com/office/word/2015/wordml/symex" xmlns:wpg="http://schemas.microsoft.com/office/word/2010/wordprocessingGroup" xmlns:wpi="http://schemas.microsoft.com/office/word/2010/wordprocessingInk" xmlns:wne="http://schemas.microsoft.com/office/word/2006/wordml" xmlns:wps="http://schemas.microsoft.com/office/word/2010/wordprocessingShape" mc:Ignorable="w14 w15 w16se w16cid w16 w16cex w16sdtdh wp14">
   <w:sdt>
     <w:sdtPr>
-      <w:id w:val="-1287424129"/>
-      <w:docPartObj>
-        <w:docPartGallery w:val="Page Numbers (Bottom of Page)"/>
-        <w:docPartUnique/>
-      </w:docPartObj>
-    </w:sdtPr>
-    <w:sdtEndPr/>
-    <w:sdtContent>
-      <w:p>
-        <w:pPr>
-          <w:pStyle w:val="ae"/>
-          <w:jc w:val="center"/>
-        </w:pPr>
-        <w:r>
-          <w:fldChar w:fldCharType="begin"/>
-        </w:r>
-        <w:r>
-          <w:instrText>PAGE   \* MERGEFORMAT</w:instrText>
-        </w:r>
-        <w:r>
-          <w:fldChar w:fldCharType="separate"/>
-        </w:r>
-        <w:r>
-          <w:rPr>
-            <w:noProof/>
-          </w:rPr>
-          <w:t>8</w:t>
-        </w:r>
-        <w:r>
-          <w:fldChar w:fldCharType="end"/>
-        </w:r>
-      </w:p>
-    </w:sdtContent>
-  </w:sdt>
-  <w:p>
-    <w:pPr>
-      <w:pStyle w:val="ae"/>
-    </w:pPr>
-  </w:p>
-</w:ftr>
-</file>
-
-<file path=word/footer2.xml><?xml version="1.0" encoding="utf-8"?>
-<w:ftr xmlns:wpc="http://schemas.microsoft.com/office/word/2010/wordprocessingCanvas" xmlns:cx="http://schemas.microsoft.com/office/drawing/2014/chartex" xmlns:cx1="http://schemas.microsoft.com/office/drawing/2015/9/8/chartex" xmlns:cx2="http://schemas.microsoft.com/office/drawing/2015/10/21/chartex" xmlns:cx3="http://schemas.microsoft.com/office/drawing/2016/5/9/chartex" xmlns:cx4="http://schemas.microsoft.com/office/drawing/2016/5/10/chartex" xmlns:cx5="http://schemas.microsoft.com/office/drawing/2016/5/11/chartex" xmlns:cx6="http://schemas.microsoft.com/office/drawing/2016/5/12/chartex" xmlns:cx7="http://schemas.microsoft.com/office/drawing/2016/5/13/chartex" xmlns:cx8="http://schemas.microsoft.com/office/drawing/2016/5/14/chartex" xmlns:mc="http://schemas.openxmlformats.org/markup-compatibility/2006" xmlns:aink="http://schemas.microsoft.com/office/drawing/2016/ink" xmlns:am3d="http://schemas.microsoft.com/office/drawing/2017/model3d" xmlns:o="urn:schemas-microsoft-com:office:office" xmlns:oel="http://schemas.microsoft.com/office/2019/extlst" xmlns:r="http://schemas.openxmlformats.org/officeDocument/2006/relationships" xmlns:m="http://schemas.openxmlformats.org/officeDocument/2006/math" xmlns:v="urn:schemas-microsoft-com:vml" xmlns:wp14="http://schemas.microsoft.com/office/word/2010/wordprocessingDrawing" xmlns:wp="http://schemas.openxmlformats.org/drawingml/2006/wordprocessingDrawing" xmlns:w10="urn:schemas-microsoft-com:office:word" xmlns:w="http://schemas.openxmlformats.org/wordprocessingml/2006/main" xmlns:w14="http://schemas.microsoft.com/office/word/2010/wordml" xmlns:w15="http://schemas.microsoft.com/office/word/2012/wordml" xmlns:w16cex="http://schemas.microsoft.com/office/word/2018/wordml/cex" xmlns:w16cid="http://schemas.microsoft.com/office/word/2016/wordml/cid" xmlns:w16="http://schemas.microsoft.com/office/word/2018/wordml" xmlns:w16sdtdh="http://schemas.microsoft.com/office/word/2020/wordml/sdtdatahash" xmlns:w16se="http://schemas.microsoft.com/office/word/2015/wordml/symex" xmlns:wpg="http://schemas.microsoft.com/office/word/2010/wordprocessingGroup" xmlns:wpi="http://schemas.microsoft.com/office/word/2010/wordprocessingInk" xmlns:wne="http://schemas.microsoft.com/office/word/2006/wordml" xmlns:wps="http://schemas.microsoft.com/office/word/2010/wordprocessingShape" mc:Ignorable="w14 w15 w16se w16cid w16 w16cex w16sdtdh wp14">
-  <w:sdt>
-    <w:sdtPr>
       <w:id w:val="410965248"/>
       <w:docPartObj>
         <w:docPartGallery w:val="Page Numbers (Bottom of Page)"/>
         <w:docPartUnique/>
       </w:docPartObj>
     </w:sdtPr>
-    <w:sdtEndPr/>
     <w:sdtContent>
       <w:p>
         <w:pPr>

</xml_diff>

<commit_message>
doc: add customer representative information
</commit_message>
<xml_diff>
--- a/documentation/техническое задание/Техническое задание.docx
+++ b/documentation/техническое задание/Техническое задание.docx
@@ -247,25 +247,26 @@
           <w:sz w:val="28"/>
           <w:szCs w:val="28"/>
         </w:rPr>
-        <w:t>Мобильное приложение для бронирования мест в ресторанах и барах Restobook</w:t>
-      </w:r>
+        <w:t xml:space="preserve">Мобильное приложение для бронирования мест в ресторанах и барах </w:t>
+      </w:r>
+      <w:proofErr w:type="spellStart"/>
       <w:r>
         <w:rPr>
           <w:rFonts w:ascii="Times New Roman" w:hAnsi="Times New Roman" w:cs="Times New Roman"/>
           <w:sz w:val="28"/>
           <w:szCs w:val="28"/>
         </w:rPr>
-        <w:t>»</w:t>
-      </w:r>
-    </w:p>
-    <w:p>
-      <w:pPr>
+        <w:t>Restobook</w:t>
+      </w:r>
+      <w:proofErr w:type="spellEnd"/>
+      <w:r>
         <w:rPr>
           <w:rFonts w:ascii="Times New Roman" w:hAnsi="Times New Roman" w:cs="Times New Roman"/>
           <w:sz w:val="28"/>
           <w:szCs w:val="28"/>
         </w:rPr>
-      </w:pPr>
+        <w:t>»</w:t>
+      </w:r>
     </w:p>
     <w:p>
       <w:pPr>
@@ -284,39 +285,40 @@
           <w:szCs w:val="28"/>
         </w:rPr>
       </w:pPr>
-      <w:r>
+    </w:p>
+    <w:p>
+      <w:pPr>
         <w:rPr>
           <w:rFonts w:ascii="Times New Roman" w:hAnsi="Times New Roman" w:cs="Times New Roman"/>
           <w:sz w:val="28"/>
           <w:szCs w:val="28"/>
         </w:rPr>
-        <w:t>Исполнители</w:t>
-      </w:r>
-    </w:p>
-    <w:p>
-      <w:pPr>
-        <w:ind w:firstLine="708"/>
+      </w:pPr>
+      <w:r>
         <w:rPr>
           <w:rFonts w:ascii="Times New Roman" w:hAnsi="Times New Roman" w:cs="Times New Roman"/>
           <w:sz w:val="28"/>
           <w:szCs w:val="28"/>
         </w:rPr>
-      </w:pPr>
-      <w:r>
+        <w:t>Исполнители</w:t>
+      </w:r>
+    </w:p>
+    <w:p>
+      <w:pPr>
+        <w:ind w:firstLine="708"/>
         <w:rPr>
           <w:rFonts w:ascii="Times New Roman" w:hAnsi="Times New Roman" w:cs="Times New Roman"/>
           <w:sz w:val="28"/>
           <w:szCs w:val="28"/>
         </w:rPr>
-        <w:t xml:space="preserve">______________ </w:t>
-      </w:r>
+      </w:pPr>
       <w:r>
         <w:rPr>
           <w:rFonts w:ascii="Times New Roman" w:hAnsi="Times New Roman" w:cs="Times New Roman"/>
           <w:sz w:val="28"/>
           <w:szCs w:val="28"/>
         </w:rPr>
-        <w:t xml:space="preserve">П.А. </w:t>
+        <w:t xml:space="preserve">______________ </w:t>
       </w:r>
       <w:r>
         <w:rPr>
@@ -324,107 +326,107 @@
           <w:sz w:val="28"/>
           <w:szCs w:val="28"/>
         </w:rPr>
-        <w:t>Путин</w:t>
-      </w:r>
-    </w:p>
-    <w:p>
-      <w:pPr>
-        <w:ind w:firstLine="708"/>
+        <w:t xml:space="preserve">П.А. </w:t>
+      </w:r>
+      <w:r>
         <w:rPr>
           <w:rFonts w:ascii="Times New Roman" w:hAnsi="Times New Roman" w:cs="Times New Roman"/>
           <w:sz w:val="28"/>
           <w:szCs w:val="28"/>
         </w:rPr>
-      </w:pPr>
-      <w:r>
+        <w:t>Путин</w:t>
+      </w:r>
+    </w:p>
+    <w:p>
+      <w:pPr>
+        <w:ind w:firstLine="708"/>
         <w:rPr>
           <w:rFonts w:ascii="Times New Roman" w:hAnsi="Times New Roman" w:cs="Times New Roman"/>
           <w:sz w:val="28"/>
           <w:szCs w:val="28"/>
         </w:rPr>
-        <w:t xml:space="preserve">______________ </w:t>
-      </w:r>
+      </w:pPr>
       <w:r>
         <w:rPr>
           <w:rFonts w:ascii="Times New Roman" w:hAnsi="Times New Roman" w:cs="Times New Roman"/>
           <w:sz w:val="28"/>
           <w:szCs w:val="28"/>
         </w:rPr>
-        <w:t>М.В. Ефремов</w:t>
-      </w:r>
-    </w:p>
-    <w:p>
-      <w:pPr>
-        <w:ind w:firstLine="708"/>
+        <w:t xml:space="preserve">______________ </w:t>
+      </w:r>
+      <w:r>
         <w:rPr>
           <w:rFonts w:ascii="Times New Roman" w:hAnsi="Times New Roman" w:cs="Times New Roman"/>
           <w:sz w:val="28"/>
           <w:szCs w:val="28"/>
         </w:rPr>
-      </w:pPr>
-      <w:r>
+        <w:t>М.В. Ефремов</w:t>
+      </w:r>
+    </w:p>
+    <w:p>
+      <w:pPr>
+        <w:ind w:firstLine="708"/>
         <w:rPr>
           <w:rFonts w:ascii="Times New Roman" w:hAnsi="Times New Roman" w:cs="Times New Roman"/>
           <w:sz w:val="28"/>
           <w:szCs w:val="28"/>
         </w:rPr>
-        <w:t xml:space="preserve">______________ </w:t>
-      </w:r>
+      </w:pPr>
       <w:r>
         <w:rPr>
           <w:rFonts w:ascii="Times New Roman" w:hAnsi="Times New Roman" w:cs="Times New Roman"/>
           <w:sz w:val="28"/>
           <w:szCs w:val="28"/>
         </w:rPr>
-        <w:t>М.М.З. Насайр</w:t>
-      </w:r>
-    </w:p>
-    <w:p>
-      <w:pPr>
-        <w:ind w:firstLine="708"/>
+        <w:t xml:space="preserve">______________ </w:t>
+      </w:r>
+      <w:r>
         <w:rPr>
           <w:rFonts w:ascii="Times New Roman" w:hAnsi="Times New Roman" w:cs="Times New Roman"/>
           <w:sz w:val="28"/>
           <w:szCs w:val="28"/>
         </w:rPr>
-      </w:pPr>
+        <w:t xml:space="preserve">М.М.З. </w:t>
+      </w:r>
+      <w:proofErr w:type="spellStart"/>
       <w:r>
         <w:rPr>
           <w:rFonts w:ascii="Times New Roman" w:hAnsi="Times New Roman" w:cs="Times New Roman"/>
           <w:sz w:val="28"/>
           <w:szCs w:val="28"/>
         </w:rPr>
-        <w:t xml:space="preserve">______________ </w:t>
-      </w:r>
-      <w:r>
+        <w:t>Насайр</w:t>
+      </w:r>
+      <w:proofErr w:type="spellEnd"/>
+    </w:p>
+    <w:p>
+      <w:pPr>
+        <w:ind w:firstLine="708"/>
         <w:rPr>
           <w:rFonts w:ascii="Times New Roman" w:hAnsi="Times New Roman" w:cs="Times New Roman"/>
           <w:sz w:val="28"/>
           <w:szCs w:val="28"/>
         </w:rPr>
-        <w:t>Ж.Ф. Ноэль</w:t>
-      </w:r>
-    </w:p>
-    <w:p>
-      <w:pPr>
+      </w:pPr>
+      <w:r>
         <w:rPr>
           <w:rFonts w:ascii="Times New Roman" w:hAnsi="Times New Roman" w:cs="Times New Roman"/>
           <w:sz w:val="28"/>
           <w:szCs w:val="28"/>
         </w:rPr>
-      </w:pPr>
+        <w:t xml:space="preserve">______________ </w:t>
+      </w:r>
       <w:r>
         <w:rPr>
           <w:rFonts w:ascii="Times New Roman" w:hAnsi="Times New Roman" w:cs="Times New Roman"/>
           <w:sz w:val="28"/>
           <w:szCs w:val="28"/>
         </w:rPr>
-        <w:t>Заказчик</w:t>
-      </w:r>
-    </w:p>
-    <w:p>
-      <w:pPr>
-        <w:ind w:firstLine="708"/>
+        <w:t>Ж.Ф. Ноэль</w:t>
+      </w:r>
+    </w:p>
+    <w:p>
+      <w:pPr>
         <w:rPr>
           <w:rFonts w:ascii="Times New Roman" w:hAnsi="Times New Roman" w:cs="Times New Roman"/>
           <w:sz w:val="28"/>
@@ -437,26 +439,26 @@
           <w:sz w:val="28"/>
           <w:szCs w:val="28"/>
         </w:rPr>
-        <w:t>______________ В.С. Тарасов</w:t>
-      </w:r>
-    </w:p>
-    <w:p>
-      <w:pPr>
+        <w:t>Заказчик</w:t>
+      </w:r>
+    </w:p>
+    <w:p>
+      <w:pPr>
+        <w:ind w:firstLine="708"/>
         <w:rPr>
           <w:rFonts w:ascii="Times New Roman" w:hAnsi="Times New Roman" w:cs="Times New Roman"/>
           <w:sz w:val="28"/>
           <w:szCs w:val="28"/>
         </w:rPr>
       </w:pPr>
-    </w:p>
-    <w:p>
-      <w:pPr>
+      <w:r>
         <w:rPr>
           <w:rFonts w:ascii="Times New Roman" w:hAnsi="Times New Roman" w:cs="Times New Roman"/>
           <w:sz w:val="28"/>
           <w:szCs w:val="28"/>
         </w:rPr>
-      </w:pPr>
+        <w:t>______________ В.С. Тарасов</w:t>
+      </w:r>
     </w:p>
     <w:p>
       <w:pPr>
@@ -487,19 +489,37 @@
     </w:p>
     <w:p>
       <w:pPr>
-        <w:jc w:val="center"/>
         <w:rPr>
           <w:rFonts w:ascii="Times New Roman" w:hAnsi="Times New Roman" w:cs="Times New Roman"/>
           <w:sz w:val="28"/>
           <w:szCs w:val="28"/>
         </w:rPr>
       </w:pPr>
-      <w:r>
+    </w:p>
+    <w:p>
+      <w:pPr>
         <w:rPr>
           <w:rFonts w:ascii="Times New Roman" w:hAnsi="Times New Roman" w:cs="Times New Roman"/>
           <w:sz w:val="28"/>
           <w:szCs w:val="28"/>
         </w:rPr>
+      </w:pPr>
+    </w:p>
+    <w:p>
+      <w:pPr>
+        <w:jc w:val="center"/>
+        <w:rPr>
+          <w:rFonts w:ascii="Times New Roman" w:hAnsi="Times New Roman" w:cs="Times New Roman"/>
+          <w:sz w:val="28"/>
+          <w:szCs w:val="28"/>
+        </w:rPr>
+      </w:pPr>
+      <w:r>
+        <w:rPr>
+          <w:rFonts w:ascii="Times New Roman" w:hAnsi="Times New Roman" w:cs="Times New Roman"/>
+          <w:sz w:val="28"/>
+          <w:szCs w:val="28"/>
+        </w:rPr>
         <w:t>Воронеж 2024</w:t>
       </w:r>
     </w:p>
@@ -708,6 +728,7 @@
       <w:r>
         <w:t xml:space="preserve"> </w:t>
       </w:r>
+      <w:proofErr w:type="spellStart"/>
       <w:r>
         <w:rPr>
           <w:lang w:val="en-US"/>
@@ -715,6 +736,7 @@
         <w:t>Restobook</w:t>
       </w:r>
       <w:bookmarkEnd w:id="1"/>
+      <w:proofErr w:type="spellEnd"/>
       <w:r>
         <w:t>».</w:t>
       </w:r>
@@ -732,12 +754,14 @@
       <w:r>
         <w:t>«</w:t>
       </w:r>
+      <w:proofErr w:type="spellStart"/>
       <w:r>
         <w:rPr>
           <w:lang w:val="en-US"/>
         </w:rPr>
         <w:t>Restobook</w:t>
       </w:r>
+      <w:proofErr w:type="spellEnd"/>
       <w:r>
         <w:t>”</w:t>
       </w:r>
@@ -775,6 +799,14 @@
     </w:p>
     <w:p>
       <w:pPr>
+        <w:pStyle w:val="af4"/>
+      </w:pPr>
+      <w:r>
+        <w:t>Представитель заказчика: Ассистент Проскуряков Егор Дмитриевич, Воронежский Государственный Университет, Факультет Компьютерных Наук, кафедра Программирования и Информационных Технологий.</w:t>
+      </w:r>
+    </w:p>
+    <w:p>
+      <w:pPr>
         <w:pStyle w:val="a3"/>
       </w:pPr>
       <w:r>
@@ -823,8 +855,21 @@
       <w:pPr>
         <w:pStyle w:val="a8"/>
       </w:pPr>
-      <w:r>
-        <w:t>Насайр Марьям Магди Захи</w:t>
+      <w:proofErr w:type="spellStart"/>
+      <w:r>
+        <w:t>Насайр</w:t>
+      </w:r>
+      <w:proofErr w:type="spellEnd"/>
+      <w:r>
+        <w:t xml:space="preserve"> Марьям </w:t>
+      </w:r>
+      <w:proofErr w:type="spellStart"/>
+      <w:r>
+        <w:t>Магди</w:t>
+      </w:r>
+      <w:proofErr w:type="spellEnd"/>
+      <w:r>
+        <w:t xml:space="preserve"> Захи</w:t>
       </w:r>
     </w:p>
     <w:p>
@@ -832,7 +877,15 @@
         <w:pStyle w:val="a8"/>
       </w:pPr>
       <w:r>
-        <w:t>Ноэль Жулмист Филс</w:t>
+        <w:t xml:space="preserve">Ноэль </w:t>
+      </w:r>
+      <w:proofErr w:type="spellStart"/>
+      <w:r>
+        <w:t>Жулмист</w:t>
+      </w:r>
+      <w:proofErr w:type="spellEnd"/>
+      <w:r>
+        <w:t xml:space="preserve"> Филс</w:t>
       </w:r>
     </w:p>
     <w:p>
@@ -895,6 +948,7 @@
         <w:rPr>
           <w:highlight w:val="yellow"/>
         </w:rPr>
+        <w:lastRenderedPageBreak/>
         <w:t xml:space="preserve">Федерального закона «О персональных данных» от 27.07.2006 </w:t>
       </w:r>
       <w:r>
@@ -922,7 +976,6 @@
         <w:pStyle w:val="a3"/>
       </w:pPr>
       <w:r>
-        <w:lastRenderedPageBreak/>
         <w:t>Плановые сроки начала и окончания работы по</w:t>
       </w:r>
       <w:r>
@@ -1279,12 +1332,42 @@
                 <w:lang w:val="en-US"/>
               </w:rPr>
             </w:pPr>
-            <w:r>
-              <w:rPr>
-                <w:lang w:val="en-US"/>
-              </w:rPr>
-              <w:t>Общие функциональные требования</w:t>
-            </w:r>
+            <w:proofErr w:type="spellStart"/>
+            <w:r>
+              <w:rPr>
+                <w:lang w:val="en-US"/>
+              </w:rPr>
+              <w:t>Общие</w:t>
+            </w:r>
+            <w:proofErr w:type="spellEnd"/>
+            <w:r>
+              <w:rPr>
+                <w:lang w:val="en-US"/>
+              </w:rPr>
+              <w:t xml:space="preserve"> </w:t>
+            </w:r>
+            <w:proofErr w:type="spellStart"/>
+            <w:r>
+              <w:rPr>
+                <w:lang w:val="en-US"/>
+              </w:rPr>
+              <w:t>функциональные</w:t>
+            </w:r>
+            <w:proofErr w:type="spellEnd"/>
+            <w:r>
+              <w:rPr>
+                <w:lang w:val="en-US"/>
+              </w:rPr>
+              <w:t xml:space="preserve"> </w:t>
+            </w:r>
+            <w:proofErr w:type="spellStart"/>
+            <w:r>
+              <w:rPr>
+                <w:lang w:val="en-US"/>
+              </w:rPr>
+              <w:t>требования</w:t>
+            </w:r>
+            <w:proofErr w:type="spellEnd"/>
           </w:p>
         </w:tc>
       </w:tr>
@@ -2552,15 +2635,28 @@
       </w:pPr>
       <w:r>
         <w:lastRenderedPageBreak/>
-        <w:t>СУБД PostgreSQL 16.2;</w:t>
+        <w:t xml:space="preserve">СУБД </w:t>
+      </w:r>
+      <w:proofErr w:type="spellStart"/>
+      <w:r>
+        <w:t>PostgreSQL</w:t>
+      </w:r>
+      <w:proofErr w:type="spellEnd"/>
+      <w:r>
+        <w:t xml:space="preserve"> 16.2;</w:t>
       </w:r>
     </w:p>
     <w:p>
       <w:pPr>
         <w:pStyle w:val="a8"/>
       </w:pPr>
-      <w:r>
-        <w:t>Keycloak 23.0.7.</w:t>
+      <w:proofErr w:type="spellStart"/>
+      <w:r>
+        <w:t>Keycloak</w:t>
+      </w:r>
+      <w:proofErr w:type="spellEnd"/>
+      <w:r>
+        <w:t xml:space="preserve"> 23.0.7.</w:t>
       </w:r>
     </w:p>
     <w:p>
@@ -2576,7 +2672,15 @@
         <w:pStyle w:val="a8"/>
       </w:pPr>
       <w:r>
-        <w:t>Язык программирования Dart версии 3.3.0</w:t>
+        <w:t xml:space="preserve">Язык программирования </w:t>
+      </w:r>
+      <w:proofErr w:type="spellStart"/>
+      <w:r>
+        <w:t>Dart</w:t>
+      </w:r>
+      <w:proofErr w:type="spellEnd"/>
+      <w:r>
+        <w:t xml:space="preserve"> версии 3.3.0</w:t>
       </w:r>
     </w:p>
     <w:p>
@@ -2586,8 +2690,13 @@
           <w:b/>
         </w:rPr>
       </w:pPr>
-      <w:r>
-        <w:t>Flutter SDK версии 3.19.1.</w:t>
+      <w:proofErr w:type="spellStart"/>
+      <w:r>
+        <w:t>Flutter</w:t>
+      </w:r>
+      <w:proofErr w:type="spellEnd"/>
+      <w:r>
+        <w:t xml:space="preserve"> SDK версии 3.19.1.</w:t>
       </w:r>
     </w:p>
     <w:p>
@@ -4670,7 +4779,39 @@
         <w:t xml:space="preserve"> </w:t>
       </w:r>
       <w:r>
-        <w:t>на GitHub, распределены задачи проекта в таск-менеджере Trello, создан проект Miro с общей логикой системы, предоставлены промежуточные результаты по курсовому проекту</w:t>
+        <w:t xml:space="preserve">на </w:t>
+      </w:r>
+      <w:proofErr w:type="spellStart"/>
+      <w:r>
+        <w:t>GitHub</w:t>
+      </w:r>
+      <w:proofErr w:type="spellEnd"/>
+      <w:r>
+        <w:t xml:space="preserve">, распределены задачи проекта в </w:t>
+      </w:r>
+      <w:proofErr w:type="spellStart"/>
+      <w:r>
+        <w:t>таск</w:t>
+      </w:r>
+      <w:proofErr w:type="spellEnd"/>
+      <w:r>
+        <w:t xml:space="preserve">-менеджере </w:t>
+      </w:r>
+      <w:proofErr w:type="spellStart"/>
+      <w:r>
+        <w:t>Trello</w:t>
+      </w:r>
+      <w:proofErr w:type="spellEnd"/>
+      <w:r>
+        <w:t xml:space="preserve">, создан проект </w:t>
+      </w:r>
+      <w:proofErr w:type="spellStart"/>
+      <w:r>
+        <w:t>Miro</w:t>
+      </w:r>
+      <w:proofErr w:type="spellEnd"/>
+      <w:r>
+        <w:t xml:space="preserve"> с общей логикой системы, предоставлены промежуточные результаты по курсовому проекту</w:t>
       </w:r>
       <w:r>
         <w:t>,</w:t>
@@ -4899,9 +5040,11 @@
             <w:pPr>
               <w:pStyle w:val="af6"/>
             </w:pPr>
+            <w:proofErr w:type="spellStart"/>
             <w:r>
               <w:t>ReMarked</w:t>
             </w:r>
+            <w:proofErr w:type="spellEnd"/>
           </w:p>
         </w:tc>
         <w:tc>
@@ -4912,9 +5055,11 @@
             <w:pPr>
               <w:pStyle w:val="af6"/>
             </w:pPr>
+            <w:proofErr w:type="spellStart"/>
             <w:r>
               <w:t>Meetto</w:t>
             </w:r>
+            <w:proofErr w:type="spellEnd"/>
           </w:p>
         </w:tc>
         <w:tc>
@@ -4925,9 +5070,11 @@
             <w:pPr>
               <w:pStyle w:val="af6"/>
             </w:pPr>
+            <w:proofErr w:type="spellStart"/>
             <w:r>
               <w:t>GuestMe</w:t>
             </w:r>
+            <w:proofErr w:type="spellEnd"/>
           </w:p>
         </w:tc>
       </w:tr>
@@ -5214,19 +5361,45 @@
           <w:lang w:val="en-US"/>
         </w:rPr>
       </w:pPr>
+      <w:proofErr w:type="spellStart"/>
       <w:r>
         <w:rPr>
           <w:lang w:val="en-US"/>
         </w:rPr>
         <w:t>ReMarked</w:t>
       </w:r>
+      <w:proofErr w:type="spellEnd"/>
     </w:p>
     <w:p>
       <w:pPr>
         <w:pStyle w:val="af4"/>
       </w:pPr>
       <w:r>
-        <w:t>Облачный сервис, работает на телефонах, планшетах и ноутбуках. Заказы можно принимать через виджет, телеграм-бот и приложение. Система бронирования ReMarked рассчитана как на сетевые проекты, так и на одиночные заведения с высокой проходимостью. Позволяет клиентам автоматически резервировать места на сайте, гости получают уведомления/напоминания о брони через Whatsapp, есть возможность вносить депозиты и отправлять данные о резерве на кассу.</w:t>
+        <w:t xml:space="preserve">Облачный сервис, работает на телефонах, планшетах и ноутбуках. Заказы можно принимать через виджет, </w:t>
+      </w:r>
+      <w:proofErr w:type="spellStart"/>
+      <w:r>
+        <w:t>телеграм</w:t>
+      </w:r>
+      <w:proofErr w:type="spellEnd"/>
+      <w:r>
+        <w:t xml:space="preserve">-бот и приложение. Система бронирования </w:t>
+      </w:r>
+      <w:proofErr w:type="spellStart"/>
+      <w:r>
+        <w:t>ReMarked</w:t>
+      </w:r>
+      <w:proofErr w:type="spellEnd"/>
+      <w:r>
+        <w:t xml:space="preserve"> рассчитана как на сетевые проекты, так и на одиночные заведения с высокой проходимостью. Позволяет клиентам автоматически резервировать места на сайте, гости получают уведомления/напоминания о брони через </w:t>
+      </w:r>
+      <w:proofErr w:type="spellStart"/>
+      <w:r>
+        <w:t>Whatsapp</w:t>
+      </w:r>
+      <w:proofErr w:type="spellEnd"/>
+      <w:r>
+        <w:t>, есть возможность вносить депозиты и отправлять данные о резерве на кассу.</w:t>
       </w:r>
     </w:p>
     <w:p>
@@ -5433,9 +5606,11 @@
       <w:pPr>
         <w:pStyle w:val="a4"/>
       </w:pPr>
+      <w:proofErr w:type="spellStart"/>
       <w:r>
         <w:t>Meetto</w:t>
       </w:r>
+      <w:proofErr w:type="spellEnd"/>
     </w:p>
     <w:p>
       <w:pPr>
@@ -5452,16 +5627,42 @@
       <w:pPr>
         <w:pStyle w:val="a4"/>
       </w:pPr>
+      <w:proofErr w:type="spellStart"/>
       <w:r>
         <w:t>GuestMe</w:t>
       </w:r>
+      <w:proofErr w:type="spellEnd"/>
     </w:p>
     <w:p>
       <w:pPr>
         <w:pStyle w:val="af4"/>
       </w:pPr>
       <w:r>
-        <w:t>Рестораны, которые уже работают на iiko, могут не искать отдельный сервис для бронирования столов, а просто подключить дополнительный модуль — GuestMe. Он поддерживает основные функции аналогичных инструментов: мгновенная интеграция с системой автоматизации, быстрое получение информации о зале и гостях из iiko, при поступлении звонка от гостя персонал сразу видит всю информацию о нем. Есть удобная схема залов для оформления резерва, работа с банкетами. Виджеты бронирования для любых площадок — сайт, социальные сети, карты. Невозможность овербукинга. Функцию бронирования также можно отключать в некоторых дни или часы.</w:t>
+        <w:t xml:space="preserve">Рестораны, которые уже работают на </w:t>
+      </w:r>
+      <w:proofErr w:type="spellStart"/>
+      <w:r>
+        <w:t>iiko</w:t>
+      </w:r>
+      <w:proofErr w:type="spellEnd"/>
+      <w:r>
+        <w:t xml:space="preserve">, могут не искать отдельный сервис для бронирования столов, а просто подключить дополнительный модуль — </w:t>
+      </w:r>
+      <w:proofErr w:type="spellStart"/>
+      <w:r>
+        <w:t>GuestMe</w:t>
+      </w:r>
+      <w:proofErr w:type="spellEnd"/>
+      <w:r>
+        <w:t xml:space="preserve">. Он поддерживает основные функции аналогичных инструментов: мгновенная интеграция с системой автоматизации, быстрое получение информации о зале и гостях из </w:t>
+      </w:r>
+      <w:proofErr w:type="spellStart"/>
+      <w:r>
+        <w:t>iiko</w:t>
+      </w:r>
+      <w:proofErr w:type="spellEnd"/>
+      <w:r>
+        <w:t>, при поступлении звонка от гостя персонал сразу видит всю информацию о нем. Есть удобная схема залов для оформления резерва, работа с банкетами. Виджеты бронирования для любых площадок — сайт, социальные сети, карты. Невозможность овербукинга. Функцию бронирования также можно отключать в некоторых дни или часы.</w:t>
       </w:r>
     </w:p>
     <w:p>
@@ -5474,7 +5675,7 @@
         </w:rPr>
         <w:lastRenderedPageBreak/>
         <w:drawing>
-          <wp:inline distT="0" distB="0" distL="0" distR="0" wp14:anchorId="5DB02128" wp14:editId="06231E93">
+          <wp:inline distT="0" distB="0" distL="0" distR="0" wp14:anchorId="5DB02128" wp14:editId="4D7A782D">
             <wp:extent cx="5939790" cy="3221355"/>
             <wp:effectExtent l="0" t="0" r="3810" b="0"/>
             <wp:docPr id="1791495137" name="Рисунок 4"/>

</xml_diff>

<commit_message>
fix: add todo in technical specification
</commit_message>
<xml_diff>
--- a/documentation/техническое задание/Техническое задание.docx
+++ b/documentation/техническое задание/Техническое задание.docx
@@ -559,7 +559,13 @@
         <w:t>создание учётной записи в</w:t>
       </w:r>
       <w:r>
-        <w:t xml:space="preserve"> разрабатываемом мобильно приложени</w:t>
+        <w:t xml:space="preserve"> разрабатываемом мобильно</w:t>
+      </w:r>
+      <w:r>
+        <w:t>м</w:t>
+      </w:r>
+      <w:r>
+        <w:t xml:space="preserve"> приложени</w:t>
       </w:r>
       <w:r>
         <w:t>и.</w:t>
@@ -1014,11 +1020,6 @@
     <w:p>
       <w:pPr>
         <w:pStyle w:val="a2"/>
-        <w:numPr>
-          <w:ilvl w:val="0"/>
-          <w:numId w:val="0"/>
-        </w:numPr>
-        <w:ind w:left="709"/>
       </w:pPr>
       <w:r>
         <w:lastRenderedPageBreak/>
@@ -1049,7 +1050,13 @@
         <w:pStyle w:val="a8"/>
       </w:pPr>
       <w:r>
-        <w:t>Получение прибыли за счёт предоставления ресторанам и барам доступа к приложению по подписке;</w:t>
+        <w:t>Получение прибыли за счёт предоставления ресторанам и барам доступа к приложению</w:t>
+      </w:r>
+      <w:r>
+        <w:t xml:space="preserve"> с ежемесячной оплатой</w:t>
+      </w:r>
+      <w:r>
+        <w:t>;</w:t>
       </w:r>
     </w:p>
     <w:p>
@@ -1078,6 +1085,28 @@
     <w:p>
       <w:pPr>
         <w:pStyle w:val="a8"/>
+        <w:rPr>
+          <w:highlight w:val="magenta"/>
+        </w:rPr>
+      </w:pPr>
+      <w:r>
+        <w:rPr>
+          <w:highlight w:val="magenta"/>
+        </w:rPr>
+        <w:t xml:space="preserve">Добавить цели по численным </w:t>
+      </w:r>
+      <w:proofErr w:type="spellStart"/>
+      <w:r>
+        <w:rPr>
+          <w:highlight w:val="magenta"/>
+        </w:rPr>
+        <w:t>метриккам</w:t>
+      </w:r>
+      <w:proofErr w:type="spellEnd"/>
+    </w:p>
+    <w:p>
+      <w:pPr>
+        <w:pStyle w:val="a8"/>
       </w:pPr>
       <w:r>
         <w:t xml:space="preserve">Замена </w:t>
@@ -1097,6 +1126,20 @@
     </w:p>
     <w:p>
       <w:pPr>
+        <w:pStyle w:val="a8"/>
+        <w:rPr>
+          <w:highlight w:val="magenta"/>
+        </w:rPr>
+      </w:pPr>
+      <w:r>
+        <w:rPr>
+          <w:highlight w:val="magenta"/>
+        </w:rPr>
+        <w:t>Убрать или переформулировать этот пункт (можно убрать в назначение)</w:t>
+      </w:r>
+    </w:p>
+    <w:p>
+      <w:pPr>
         <w:pStyle w:val="a3"/>
       </w:pPr>
       <w:r>
@@ -1133,6 +1176,17 @@
       </w:r>
       <w:r>
         <w:t>.</w:t>
+      </w:r>
+    </w:p>
+    <w:p>
+      <w:pPr>
+        <w:pStyle w:val="af4"/>
+      </w:pPr>
+      <w:r>
+        <w:rPr>
+          <w:highlight w:val="magenta"/>
+        </w:rPr>
+        <w:t>Можно переформулировать</w:t>
       </w:r>
     </w:p>
     <w:p>
@@ -1160,6 +1214,17 @@
     </w:p>
     <w:p>
       <w:pPr>
+        <w:pStyle w:val="a4"/>
+      </w:pPr>
+      <w:r>
+        <w:t>Тре</w:t>
+      </w:r>
+      <w:r>
+        <w:t>бования к способам и средствам обеспечения информационного взаимодействия компонентов АС</w:t>
+      </w:r>
+    </w:p>
+    <w:p>
+      <w:pPr>
         <w:pStyle w:val="af4"/>
       </w:pPr>
       <w:r>
@@ -1257,9 +1322,23 @@
     </w:p>
     <w:p>
       <w:pPr>
+        <w:pStyle w:val="a3"/>
+      </w:pPr>
+      <w:r>
+        <w:t>Вынести выше</w:t>
+      </w:r>
+    </w:p>
+    <w:p>
+      <w:pPr>
         <w:pStyle w:val="a0"/>
-      </w:pPr>
-      <w:r>
+        <w:rPr>
+          <w:highlight w:val="magenta"/>
+        </w:rPr>
+      </w:pPr>
+      <w:r>
+        <w:rPr>
+          <w:highlight w:val="magenta"/>
+        </w:rPr>
         <w:t>Обозначения групп требований</w:t>
       </w:r>
     </w:p>
@@ -1281,8 +1360,14 @@
           <w:p>
             <w:pPr>
               <w:pStyle w:val="af6"/>
-            </w:pPr>
-            <w:r>
+              <w:rPr>
+                <w:highlight w:val="magenta"/>
+              </w:rPr>
+            </w:pPr>
+            <w:r>
+              <w:rPr>
+                <w:highlight w:val="magenta"/>
+              </w:rPr>
               <w:t>Символ</w:t>
             </w:r>
           </w:p>
@@ -1294,8 +1379,14 @@
           <w:p>
             <w:pPr>
               <w:pStyle w:val="af6"/>
-            </w:pPr>
-            <w:r>
+              <w:rPr>
+                <w:highlight w:val="magenta"/>
+              </w:rPr>
+            </w:pPr>
+            <w:r>
+              <w:rPr>
+                <w:highlight w:val="magenta"/>
+              </w:rPr>
               <w:t>Группа требований</w:t>
             </w:r>
           </w:p>
@@ -1310,11 +1401,13 @@
             <w:pPr>
               <w:pStyle w:val="afa"/>
               <w:rPr>
-                <w:lang w:val="en-US"/>
-              </w:rPr>
-            </w:pPr>
-            <w:r>
-              <w:rPr>
+                <w:highlight w:val="magenta"/>
+                <w:lang w:val="en-US"/>
+              </w:rPr>
+            </w:pPr>
+            <w:r>
+              <w:rPr>
+                <w:highlight w:val="magenta"/>
                 <w:lang w:val="en-US"/>
               </w:rPr>
               <w:t>F</w:t>
@@ -1329,12 +1422,14 @@
             <w:pPr>
               <w:pStyle w:val="afa"/>
               <w:rPr>
+                <w:highlight w:val="magenta"/>
                 <w:lang w:val="en-US"/>
               </w:rPr>
             </w:pPr>
             <w:proofErr w:type="spellStart"/>
             <w:r>
               <w:rPr>
+                <w:highlight w:val="magenta"/>
                 <w:lang w:val="en-US"/>
               </w:rPr>
               <w:t>Общие</w:t>
@@ -1342,6 +1437,7 @@
             <w:proofErr w:type="spellEnd"/>
             <w:r>
               <w:rPr>
+                <w:highlight w:val="magenta"/>
                 <w:lang w:val="en-US"/>
               </w:rPr>
               <w:t xml:space="preserve"> </w:t>
@@ -1349,6 +1445,7 @@
             <w:proofErr w:type="spellStart"/>
             <w:r>
               <w:rPr>
+                <w:highlight w:val="magenta"/>
                 <w:lang w:val="en-US"/>
               </w:rPr>
               <w:t>функциональные</w:t>
@@ -1356,6 +1453,7 @@
             <w:proofErr w:type="spellEnd"/>
             <w:r>
               <w:rPr>
+                <w:highlight w:val="magenta"/>
                 <w:lang w:val="en-US"/>
               </w:rPr>
               <w:t xml:space="preserve"> </w:t>
@@ -1363,6 +1461,7 @@
             <w:proofErr w:type="spellStart"/>
             <w:r>
               <w:rPr>
+                <w:highlight w:val="magenta"/>
                 <w:lang w:val="en-US"/>
               </w:rPr>
               <w:t>требования</w:t>
@@ -1380,11 +1479,13 @@
             <w:pPr>
               <w:pStyle w:val="afa"/>
               <w:rPr>
-                <w:lang w:val="en-US"/>
-              </w:rPr>
-            </w:pPr>
-            <w:r>
-              <w:rPr>
+                <w:highlight w:val="magenta"/>
+                <w:lang w:val="en-US"/>
+              </w:rPr>
+            </w:pPr>
+            <w:r>
+              <w:rPr>
+                <w:highlight w:val="magenta"/>
                 <w:lang w:val="en-US"/>
               </w:rPr>
               <w:t>I</w:t>
@@ -1398,8 +1499,14 @@
           <w:p>
             <w:pPr>
               <w:pStyle w:val="afa"/>
-            </w:pPr>
-            <w:r>
+              <w:rPr>
+                <w:highlight w:val="magenta"/>
+              </w:rPr>
+            </w:pPr>
+            <w:r>
+              <w:rPr>
+                <w:highlight w:val="magenta"/>
+              </w:rPr>
               <w:t>Требования к интерфейсу пользователя</w:t>
             </w:r>
           </w:p>
@@ -1414,11 +1521,13 @@
             <w:pPr>
               <w:pStyle w:val="afa"/>
               <w:rPr>
-                <w:lang w:val="en-US"/>
-              </w:rPr>
-            </w:pPr>
-            <w:r>
-              <w:rPr>
+                <w:highlight w:val="magenta"/>
+                <w:lang w:val="en-US"/>
+              </w:rPr>
+            </w:pPr>
+            <w:r>
+              <w:rPr>
+                <w:highlight w:val="magenta"/>
                 <w:lang w:val="en-US"/>
               </w:rPr>
               <w:t>IS</w:t>
@@ -1434,6 +1543,9 @@
               <w:pStyle w:val="afa"/>
             </w:pPr>
             <w:r>
+              <w:rPr>
+                <w:highlight w:val="magenta"/>
+              </w:rPr>
               <w:t>Требования к информационной безопасности системы</w:t>
             </w:r>
           </w:p>
@@ -1653,6 +1765,7 @@
         <w:pStyle w:val="a0"/>
       </w:pPr>
       <w:r>
+        <w:lastRenderedPageBreak/>
         <w:t>Общие функциональные требования</w:t>
       </w:r>
     </w:p>
@@ -1717,15 +1830,11 @@
             <w:pPr>
               <w:pStyle w:val="afa"/>
               <w:rPr>
-                <w:b/>
-                <w:bCs/>
-                <w:lang w:val="en-US"/>
-              </w:rPr>
-            </w:pPr>
-            <w:r>
-              <w:rPr>
-                <w:b/>
-                <w:bCs/>
+                <w:lang w:val="en-US"/>
+              </w:rPr>
+            </w:pPr>
+            <w:r>
+              <w:rPr>
                 <w:lang w:val="en-US"/>
               </w:rPr>
               <w:t>F.01.00</w:t>
@@ -1739,23 +1848,11 @@
           <w:p>
             <w:pPr>
               <w:pStyle w:val="afa"/>
-              <w:rPr>
-                <w:b/>
-                <w:bCs/>
-              </w:rPr>
-            </w:pPr>
-            <w:r>
-              <w:rPr>
-                <w:b/>
-                <w:bCs/>
-              </w:rPr>
+            </w:pPr>
+            <w:r>
               <w:t>Требования к мобильному приложению</w:t>
             </w:r>
             <w:r>
-              <w:rPr>
-                <w:b/>
-                <w:bCs/>
-              </w:rPr>
               <w:t xml:space="preserve"> для конечного пользователя</w:t>
             </w:r>
           </w:p>
@@ -1767,10 +1864,6 @@
           <w:p>
             <w:pPr>
               <w:pStyle w:val="afa"/>
-              <w:rPr>
-                <w:b/>
-                <w:bCs/>
-              </w:rPr>
             </w:pPr>
           </w:p>
         </w:tc>
@@ -1791,7 +1884,6 @@
               <w:rPr>
                 <w:lang w:val="en-US"/>
               </w:rPr>
-              <w:lastRenderedPageBreak/>
               <w:t>F.01.01</w:t>
             </w:r>
           </w:p>
@@ -1849,7 +1941,13 @@
               <w:pStyle w:val="afa"/>
             </w:pPr>
             <w:r>
-              <w:t>В системе должен быть предусмотрен пользовательский интерфейс для просмотра, создания, редактирования и удаления сущностей предметной.</w:t>
+              <w:t>В системе должен быть предусмотрен пользовательский интерфейс для просмотра, создания, редактирования и удаления сущностей предметной</w:t>
+            </w:r>
+            <w:r>
+              <w:t xml:space="preserve"> области</w:t>
+            </w:r>
+            <w:r>
+              <w:t>.</w:t>
             </w:r>
           </w:p>
         </w:tc>
@@ -2462,15 +2560,11 @@
             <w:pPr>
               <w:pStyle w:val="afa"/>
               <w:rPr>
-                <w:b/>
-                <w:bCs/>
-                <w:lang w:val="en-US"/>
-              </w:rPr>
-            </w:pPr>
-            <w:r>
-              <w:rPr>
-                <w:b/>
-                <w:bCs/>
+                <w:lang w:val="en-US"/>
+              </w:rPr>
+            </w:pPr>
+            <w:r>
+              <w:rPr>
                 <w:lang w:val="en-US"/>
               </w:rPr>
               <w:t>F.02.00</w:t>
@@ -2484,16 +2578,8 @@
           <w:p>
             <w:pPr>
               <w:pStyle w:val="afa"/>
-              <w:rPr>
-                <w:b/>
-                <w:bCs/>
-              </w:rPr>
-            </w:pPr>
-            <w:r>
-              <w:rPr>
-                <w:b/>
-                <w:bCs/>
-              </w:rPr>
+            </w:pPr>
+            <w:r>
               <w:t>Требования к сервисному обеспечению</w:t>
             </w:r>
           </w:p>
@@ -2599,9 +2685,10 @@
     </w:p>
     <w:p>
       <w:pPr>
-        <w:pStyle w:val="a3"/>
-      </w:pPr>
-      <w:r>
+        <w:pStyle w:val="a4"/>
+      </w:pPr>
+      <w:r>
+        <w:lastRenderedPageBreak/>
         <w:t>Программное обеспечение АС</w:t>
       </w:r>
     </w:p>
@@ -2634,7 +2721,6 @@
         <w:pStyle w:val="a8"/>
       </w:pPr>
       <w:r>
-        <w:lastRenderedPageBreak/>
         <w:t xml:space="preserve">СУБД </w:t>
       </w:r>
       <w:proofErr w:type="spellStart"/>
@@ -2747,6 +2833,17 @@
     </w:p>
     <w:p>
       <w:pPr>
+        <w:pStyle w:val="af4"/>
+      </w:pPr>
+      <w:r>
+        <w:rPr>
+          <w:highlight w:val="magenta"/>
+        </w:rPr>
+        <w:t>Добавить про администратора ресторана</w:t>
+      </w:r>
+    </w:p>
+    <w:p>
+      <w:pPr>
         <w:pStyle w:val="a4"/>
         <w:numPr>
           <w:ilvl w:val="2"/>
@@ -2756,6 +2853,32 @@
       <w:r>
         <w:t>Требования по безопасности</w:t>
       </w:r>
+    </w:p>
+    <w:p>
+      <w:pPr>
+        <w:pStyle w:val="a4"/>
+        <w:numPr>
+          <w:ilvl w:val="2"/>
+          <w:numId w:val="17"/>
+        </w:numPr>
+        <w:rPr>
+          <w:highlight w:val="magenta"/>
+        </w:rPr>
+      </w:pPr>
+      <w:r>
+        <w:rPr>
+          <w:highlight w:val="magenta"/>
+        </w:rPr>
+        <w:t xml:space="preserve">Добавить про целостность, доступность и </w:t>
+      </w:r>
+      <w:proofErr w:type="spellStart"/>
+      <w:r>
+        <w:rPr>
+          <w:highlight w:val="magenta"/>
+        </w:rPr>
+        <w:t>конфидициальность</w:t>
+      </w:r>
+      <w:proofErr w:type="spellEnd"/>
     </w:p>
     <w:p>
       <w:pPr>
@@ -2859,6 +2982,7 @@
               <w:rPr>
                 <w:lang w:val="en-US"/>
               </w:rPr>
+              <w:lastRenderedPageBreak/>
               <w:t>IS.01.02</w:t>
             </w:r>
           </w:p>
@@ -2884,6 +3008,26 @@
       </w:pPr>
       <w:r>
         <w:t>Требования к эргономике и технической эстетике</w:t>
+      </w:r>
+    </w:p>
+    <w:p>
+      <w:pPr>
+        <w:pStyle w:val="a4"/>
+        <w:rPr>
+          <w:highlight w:val="magenta"/>
+        </w:rPr>
+      </w:pPr>
+      <w:r>
+        <w:rPr>
+          <w:highlight w:val="magenta"/>
+        </w:rPr>
+        <w:t xml:space="preserve">Добавить </w:t>
+      </w:r>
+      <w:r>
+        <w:rPr>
+          <w:highlight w:val="magenta"/>
+        </w:rPr>
+        <w:t>требования к расположению элементов на экране</w:t>
       </w:r>
     </w:p>
     <w:p>
@@ -2998,9 +3142,309 @@
           <w:p>
             <w:pPr>
               <w:pStyle w:val="afa"/>
+            </w:pPr>
+          </w:p>
+        </w:tc>
+      </w:tr>
+      <w:tr>
+        <w:tc>
+          <w:tcPr>
+            <w:tcW w:w="1571" w:type="dxa"/>
+          </w:tcPr>
+          <w:p>
+            <w:pPr>
+              <w:pStyle w:val="afa"/>
+              <w:rPr>
+                <w:lang w:val="en-US"/>
+              </w:rPr>
+            </w:pPr>
+            <w:r>
+              <w:rPr>
+                <w:lang w:val="en-US"/>
+              </w:rPr>
+              <w:t>I.01.01</w:t>
+            </w:r>
+          </w:p>
+        </w:tc>
+        <w:tc>
+          <w:tcPr>
+            <w:tcW w:w="6362" w:type="dxa"/>
+          </w:tcPr>
+          <w:p>
+            <w:pPr>
+              <w:pStyle w:val="afa"/>
+            </w:pPr>
+            <w:r>
+              <w:t>Интерфейс пользователя должен быть выполнен в одной цветовой палитре, в едином стиле и с использованием ограниченного набора шрифтов</w:t>
+            </w:r>
+          </w:p>
+        </w:tc>
+        <w:tc>
+          <w:tcPr>
+            <w:tcW w:w="1411" w:type="dxa"/>
+          </w:tcPr>
+          <w:p>
+            <w:pPr>
+              <w:pStyle w:val="afa"/>
+            </w:pPr>
+          </w:p>
+        </w:tc>
+      </w:tr>
+      <w:tr>
+        <w:tc>
+          <w:tcPr>
+            <w:tcW w:w="1571" w:type="dxa"/>
+          </w:tcPr>
+          <w:p>
+            <w:pPr>
+              <w:pStyle w:val="afa"/>
+              <w:rPr>
+                <w:lang w:val="en-US"/>
+              </w:rPr>
+            </w:pPr>
+            <w:r>
+              <w:rPr>
+                <w:lang w:val="en-US"/>
+              </w:rPr>
+              <w:t>I.01.02</w:t>
+            </w:r>
+          </w:p>
+        </w:tc>
+        <w:tc>
+          <w:tcPr>
+            <w:tcW w:w="6362" w:type="dxa"/>
+          </w:tcPr>
+          <w:p>
+            <w:pPr>
+              <w:pStyle w:val="afa"/>
+              <w:rPr>
+                <w:highlight w:val="yellow"/>
+              </w:rPr>
+            </w:pPr>
+            <w:r>
+              <w:rPr>
+                <w:highlight w:val="yellow"/>
+              </w:rPr>
+              <w:t>Пользователь должен иметь возможность доступа к информации</w:t>
+            </w:r>
+            <w:r>
+              <w:rPr>
+                <w:highlight w:val="yellow"/>
+              </w:rPr>
+              <w:t xml:space="preserve"> согласно своей роли в приложении</w:t>
+            </w:r>
+          </w:p>
+        </w:tc>
+        <w:tc>
+          <w:tcPr>
+            <w:tcW w:w="1411" w:type="dxa"/>
+          </w:tcPr>
+          <w:p>
+            <w:pPr>
+              <w:pStyle w:val="afa"/>
+            </w:pPr>
+          </w:p>
+        </w:tc>
+      </w:tr>
+      <w:tr>
+        <w:tc>
+          <w:tcPr>
+            <w:tcW w:w="1571" w:type="dxa"/>
+          </w:tcPr>
+          <w:p>
+            <w:pPr>
+              <w:pStyle w:val="afa"/>
+              <w:rPr>
+                <w:lang w:val="en-US"/>
+              </w:rPr>
+            </w:pPr>
+            <w:r>
+              <w:rPr>
+                <w:lang w:val="en-US"/>
+              </w:rPr>
+              <w:t>I.01.03</w:t>
+            </w:r>
+          </w:p>
+        </w:tc>
+        <w:tc>
+          <w:tcPr>
+            <w:tcW w:w="6362" w:type="dxa"/>
+          </w:tcPr>
+          <w:p>
+            <w:pPr>
+              <w:pStyle w:val="afa"/>
+            </w:pPr>
+            <w:r>
+              <w:t>Не должно быть кнопок без имени или не помеченных специальной иконкой</w:t>
+            </w:r>
+          </w:p>
+        </w:tc>
+        <w:tc>
+          <w:tcPr>
+            <w:tcW w:w="1411" w:type="dxa"/>
+          </w:tcPr>
+          <w:p>
+            <w:pPr>
+              <w:pStyle w:val="afa"/>
+            </w:pPr>
+          </w:p>
+        </w:tc>
+      </w:tr>
+      <w:tr>
+        <w:tc>
+          <w:tcPr>
+            <w:tcW w:w="1571" w:type="dxa"/>
+          </w:tcPr>
+          <w:p>
+            <w:pPr>
+              <w:pStyle w:val="afa"/>
+              <w:rPr>
+                <w:lang w:val="en-US"/>
+              </w:rPr>
+            </w:pPr>
+            <w:r>
+              <w:rPr>
+                <w:lang w:val="en-US"/>
+              </w:rPr>
+              <w:t>I.01.04</w:t>
+            </w:r>
+          </w:p>
+        </w:tc>
+        <w:tc>
+          <w:tcPr>
+            <w:tcW w:w="6362" w:type="dxa"/>
+          </w:tcPr>
+          <w:p>
+            <w:pPr>
+              <w:pStyle w:val="afa"/>
+            </w:pPr>
+            <w:r>
+              <w:t>При первом запуске должны быть показаны картинки, демонстрирующие основной функционал приложения</w:t>
+            </w:r>
+          </w:p>
+        </w:tc>
+        <w:tc>
+          <w:tcPr>
+            <w:tcW w:w="1411" w:type="dxa"/>
+          </w:tcPr>
+          <w:p>
+            <w:pPr>
+              <w:pStyle w:val="afa"/>
+            </w:pPr>
+          </w:p>
+        </w:tc>
+      </w:tr>
+      <w:tr>
+        <w:tc>
+          <w:tcPr>
+            <w:tcW w:w="1571" w:type="dxa"/>
+          </w:tcPr>
+          <w:p>
+            <w:pPr>
+              <w:pStyle w:val="afa"/>
+              <w:rPr>
+                <w:lang w:val="en-US"/>
+              </w:rPr>
+            </w:pPr>
+            <w:r>
+              <w:rPr>
+                <w:lang w:val="en-US"/>
+              </w:rPr>
+              <w:t>I.01.05</w:t>
+            </w:r>
+          </w:p>
+        </w:tc>
+        <w:tc>
+          <w:tcPr>
+            <w:tcW w:w="6362" w:type="dxa"/>
+          </w:tcPr>
+          <w:p>
+            <w:pPr>
+              <w:pStyle w:val="afa"/>
+            </w:pPr>
+            <w:r>
+              <w:t xml:space="preserve">Необходимо корректное и одинаковое отображение экранов мобильного приложения на устройствах с операционной системой </w:t>
+            </w:r>
+            <w:r>
+              <w:rPr>
+                <w:lang w:val="en-US"/>
+              </w:rPr>
+              <w:t>Android</w:t>
+            </w:r>
+            <w:r>
+              <w:t xml:space="preserve"> 11.0 </w:t>
+            </w:r>
+            <w:r>
+              <w:t>и выше</w:t>
+            </w:r>
+          </w:p>
+        </w:tc>
+        <w:tc>
+          <w:tcPr>
+            <w:tcW w:w="1411" w:type="dxa"/>
+          </w:tcPr>
+          <w:p>
+            <w:pPr>
+              <w:pStyle w:val="afa"/>
+            </w:pPr>
+          </w:p>
+        </w:tc>
+      </w:tr>
+      <w:tr>
+        <w:tc>
+          <w:tcPr>
+            <w:tcW w:w="1571" w:type="dxa"/>
+          </w:tcPr>
+          <w:p>
+            <w:pPr>
+              <w:pStyle w:val="afa"/>
               <w:rPr>
                 <w:b/>
                 <w:bCs/>
+                <w:lang w:val="en-US"/>
+              </w:rPr>
+            </w:pPr>
+            <w:r>
+              <w:rPr>
+                <w:b/>
+                <w:bCs/>
+                <w:lang w:val="en-US"/>
+              </w:rPr>
+              <w:t>I.02.00</w:t>
+            </w:r>
+          </w:p>
+        </w:tc>
+        <w:tc>
+          <w:tcPr>
+            <w:tcW w:w="6362" w:type="dxa"/>
+          </w:tcPr>
+          <w:p>
+            <w:pPr>
+              <w:pStyle w:val="afa"/>
+              <w:rPr>
+                <w:b/>
+                <w:bCs/>
+              </w:rPr>
+            </w:pPr>
+            <w:r>
+              <w:rPr>
+                <w:b/>
+                <w:bCs/>
+              </w:rPr>
+              <w:t>Перечень экранов приложения</w:t>
+            </w:r>
+          </w:p>
+        </w:tc>
+        <w:tc>
+          <w:tcPr>
+            <w:tcW w:w="1411" w:type="dxa"/>
+          </w:tcPr>
+          <w:p>
+            <w:pPr>
+              <w:pStyle w:val="afa"/>
+              <w:rPr>
+                <w:b/>
+                <w:bCs/>
               </w:rPr>
             </w:pPr>
           </w:p>
@@ -3022,7 +3466,7 @@
               <w:rPr>
                 <w:lang w:val="en-US"/>
               </w:rPr>
-              <w:t>I.01.01</w:t>
+              <w:t>I.02.01</w:t>
             </w:r>
           </w:p>
         </w:tc>
@@ -3035,7 +3479,7 @@
               <w:pStyle w:val="afa"/>
             </w:pPr>
             <w:r>
-              <w:t>Интерфейс пользователя должен быть выполнен в одной цветовой палитре, в едином стиле и с использованием ограниченного набора шрифтов</w:t>
+              <w:t>Экран входа</w:t>
             </w:r>
           </w:p>
         </w:tc>
@@ -3046,7 +3490,16 @@
           <w:p>
             <w:pPr>
               <w:pStyle w:val="afa"/>
-            </w:pPr>
+              <w:rPr>
+                <w:lang w:val="en-US"/>
+              </w:rPr>
+            </w:pPr>
+            <w:r>
+              <w:rPr>
+                <w:lang w:val="en-US"/>
+              </w:rPr>
+              <w:t>NP</w:t>
+            </w:r>
           </w:p>
         </w:tc>
       </w:tr>
@@ -3066,7 +3519,7 @@
               <w:rPr>
                 <w:lang w:val="en-US"/>
               </w:rPr>
-              <w:t>I.01.02</w:t>
+              <w:t>I.02.02</w:t>
             </w:r>
           </w:p>
         </w:tc>
@@ -3079,7 +3532,7 @@
               <w:pStyle w:val="afa"/>
             </w:pPr>
             <w:r>
-              <w:t>Пользователь должен иметь возможность доступа к информации</w:t>
+              <w:t>Экран отправки заявки на регистрацию</w:t>
             </w:r>
           </w:p>
         </w:tc>
@@ -3091,6 +3544,12 @@
             <w:pPr>
               <w:pStyle w:val="afa"/>
             </w:pPr>
+            <w:r>
+              <w:rPr>
+                <w:lang w:val="en-US"/>
+              </w:rPr>
+              <w:t>NP</w:t>
+            </w:r>
           </w:p>
         </w:tc>
       </w:tr>
@@ -3102,16 +3561,9 @@
           <w:p>
             <w:pPr>
               <w:pStyle w:val="afa"/>
-              <w:rPr>
-                <w:lang w:val="en-US"/>
-              </w:rPr>
-            </w:pPr>
-            <w:r>
-              <w:rPr>
-                <w:lang w:val="en-US"/>
-              </w:rPr>
-              <w:lastRenderedPageBreak/>
-              <w:t>I.01.03</w:t>
+            </w:pPr>
+            <w:r>
+              <w:t>I.02.03</w:t>
             </w:r>
           </w:p>
         </w:tc>
@@ -3124,7 +3576,7 @@
               <w:pStyle w:val="afa"/>
             </w:pPr>
             <w:r>
-              <w:t>Не должно быть кнопок без имени или не помеченных специальной иконкой</w:t>
+              <w:t>Экран с просмотром занятости столов</w:t>
             </w:r>
           </w:p>
         </w:tc>
@@ -3135,7 +3587,16 @@
           <w:p>
             <w:pPr>
               <w:pStyle w:val="afa"/>
-            </w:pPr>
+              <w:rPr>
+                <w:lang w:val="en-US"/>
+              </w:rPr>
+            </w:pPr>
+            <w:r>
+              <w:rPr>
+                <w:lang w:val="en-US"/>
+              </w:rPr>
+              <w:t>EM, AR</w:t>
+            </w:r>
           </w:p>
         </w:tc>
       </w:tr>
@@ -3155,7 +3616,7 @@
               <w:rPr>
                 <w:lang w:val="en-US"/>
               </w:rPr>
-              <w:t>I.01.04</w:t>
+              <w:t>I.02.04</w:t>
             </w:r>
           </w:p>
         </w:tc>
@@ -3168,7 +3629,7 @@
               <w:pStyle w:val="afa"/>
             </w:pPr>
             <w:r>
-              <w:t>При первом запуске должны быть показаны картинки, демонстрирующие основной функционал приложения</w:t>
+              <w:t>Экран личного кабинета</w:t>
             </w:r>
           </w:p>
         </w:tc>
@@ -3180,6 +3641,12 @@
             <w:pPr>
               <w:pStyle w:val="afa"/>
             </w:pPr>
+            <w:r>
+              <w:rPr>
+                <w:lang w:val="en-US"/>
+              </w:rPr>
+              <w:t>EM, AR</w:t>
+            </w:r>
           </w:p>
         </w:tc>
       </w:tr>
@@ -3199,7 +3666,7 @@
               <w:rPr>
                 <w:lang w:val="en-US"/>
               </w:rPr>
-              <w:t>I.01.05</w:t>
+              <w:t>I.02.05</w:t>
             </w:r>
           </w:p>
         </w:tc>
@@ -3212,19 +3679,7 @@
               <w:pStyle w:val="afa"/>
             </w:pPr>
             <w:r>
-              <w:t xml:space="preserve">Необходимо корректное и одинаковое отображение экранов мобильного приложения на устройствах с операционной системой </w:t>
-            </w:r>
-            <w:r>
-              <w:rPr>
-                <w:lang w:val="en-US"/>
-              </w:rPr>
-              <w:t>Android</w:t>
-            </w:r>
-            <w:r>
-              <w:t xml:space="preserve"> 11.0 </w:t>
-            </w:r>
-            <w:r>
-              <w:t>и выше</w:t>
+              <w:t>Экран изменения пароля</w:t>
             </w:r>
           </w:p>
         </w:tc>
@@ -3236,6 +3691,12 @@
             <w:pPr>
               <w:pStyle w:val="afa"/>
             </w:pPr>
+            <w:r>
+              <w:rPr>
+                <w:lang w:val="en-US"/>
+              </w:rPr>
+              <w:t>EM, AR</w:t>
+            </w:r>
           </w:p>
         </w:tc>
       </w:tr>
@@ -3248,18 +3709,14 @@
             <w:pPr>
               <w:pStyle w:val="afa"/>
               <w:rPr>
-                <w:b/>
-                <w:bCs/>
-                <w:lang w:val="en-US"/>
-              </w:rPr>
-            </w:pPr>
-            <w:r>
-              <w:rPr>
-                <w:b/>
-                <w:bCs/>
-                <w:lang w:val="en-US"/>
-              </w:rPr>
-              <w:t>I.02.00</w:t>
+                <w:lang w:val="en-US"/>
+              </w:rPr>
+            </w:pPr>
+            <w:r>
+              <w:rPr>
+                <w:lang w:val="en-US"/>
+              </w:rPr>
+              <w:t>I.02.06</w:t>
             </w:r>
           </w:p>
         </w:tc>
@@ -3270,17 +3727,9 @@
           <w:p>
             <w:pPr>
               <w:pStyle w:val="afa"/>
-              <w:rPr>
-                <w:b/>
-                <w:bCs/>
-              </w:rPr>
-            </w:pPr>
-            <w:r>
-              <w:rPr>
-                <w:b/>
-                <w:bCs/>
-              </w:rPr>
-              <w:t>Перечень экранов приложения</w:t>
+            </w:pPr>
+            <w:r>
+              <w:t>Экран обзора сотрудников</w:t>
             </w:r>
           </w:p>
         </w:tc>
@@ -3291,11 +3740,13 @@
           <w:p>
             <w:pPr>
               <w:pStyle w:val="afa"/>
-              <w:rPr>
-                <w:b/>
-                <w:bCs/>
-              </w:rPr>
-            </w:pPr>
+            </w:pPr>
+            <w:r>
+              <w:rPr>
+                <w:lang w:val="en-US"/>
+              </w:rPr>
+              <w:t>AR</w:t>
+            </w:r>
           </w:p>
         </w:tc>
       </w:tr>
@@ -3315,7 +3766,7 @@
               <w:rPr>
                 <w:lang w:val="en-US"/>
               </w:rPr>
-              <w:t>I.02.01</w:t>
+              <w:t>I.02.07</w:t>
             </w:r>
           </w:p>
         </w:tc>
@@ -3328,7 +3779,7 @@
               <w:pStyle w:val="afa"/>
             </w:pPr>
             <w:r>
-              <w:t>Экран входа</w:t>
+              <w:t>Экран добавления сотрудников</w:t>
             </w:r>
           </w:p>
         </w:tc>
@@ -3339,15 +3790,12 @@
           <w:p>
             <w:pPr>
               <w:pStyle w:val="afa"/>
-              <w:rPr>
-                <w:lang w:val="en-US"/>
-              </w:rPr>
-            </w:pPr>
-            <w:r>
-              <w:rPr>
-                <w:lang w:val="en-US"/>
-              </w:rPr>
-              <w:t>NP</w:t>
+            </w:pPr>
+            <w:r>
+              <w:rPr>
+                <w:lang w:val="en-US"/>
+              </w:rPr>
+              <w:t>AR</w:t>
             </w:r>
           </w:p>
         </w:tc>
@@ -3368,7 +3816,7 @@
               <w:rPr>
                 <w:lang w:val="en-US"/>
               </w:rPr>
-              <w:t>I.02.02</w:t>
+              <w:t>I.02.08</w:t>
             </w:r>
           </w:p>
         </w:tc>
@@ -3381,7 +3829,7 @@
               <w:pStyle w:val="afa"/>
             </w:pPr>
             <w:r>
-              <w:t>Экран отправки заявки на регистрацию</w:t>
+              <w:t>Экран с информацией о конкретном сотруднике</w:t>
             </w:r>
           </w:p>
         </w:tc>
@@ -3397,7 +3845,7 @@
               <w:rPr>
                 <w:lang w:val="en-US"/>
               </w:rPr>
-              <w:t>NP</w:t>
+              <w:t>AR</w:t>
             </w:r>
           </w:p>
         </w:tc>
@@ -3410,9 +3858,15 @@
           <w:p>
             <w:pPr>
               <w:pStyle w:val="afa"/>
-            </w:pPr>
-            <w:r>
-              <w:t>I.02.03</w:t>
+              <w:rPr>
+                <w:lang w:val="en-US"/>
+              </w:rPr>
+            </w:pPr>
+            <w:r>
+              <w:rPr>
+                <w:lang w:val="en-US"/>
+              </w:rPr>
+              <w:t>I.02.09</w:t>
             </w:r>
           </w:p>
         </w:tc>
@@ -3425,7 +3879,7 @@
               <w:pStyle w:val="afa"/>
             </w:pPr>
             <w:r>
-              <w:t>Экран с просмотром занятости столов</w:t>
+              <w:t>Экран редактирования сотрудника</w:t>
             </w:r>
           </w:p>
         </w:tc>
@@ -3436,15 +3890,12 @@
           <w:p>
             <w:pPr>
               <w:pStyle w:val="afa"/>
-              <w:rPr>
-                <w:lang w:val="en-US"/>
-              </w:rPr>
-            </w:pPr>
-            <w:r>
-              <w:rPr>
-                <w:lang w:val="en-US"/>
-              </w:rPr>
-              <w:t>EM, AR</w:t>
+            </w:pPr>
+            <w:r>
+              <w:rPr>
+                <w:lang w:val="en-US"/>
+              </w:rPr>
+              <w:t>AR</w:t>
             </w:r>
           </w:p>
         </w:tc>
@@ -3457,15 +3908,12 @@
           <w:p>
             <w:pPr>
               <w:pStyle w:val="afa"/>
-              <w:rPr>
-                <w:lang w:val="en-US"/>
-              </w:rPr>
-            </w:pPr>
-            <w:r>
-              <w:rPr>
-                <w:lang w:val="en-US"/>
-              </w:rPr>
-              <w:t>I.02.04</w:t>
+            </w:pPr>
+            <w:r>
+              <w:rPr>
+                <w:lang w:val="en-US"/>
+              </w:rPr>
+              <w:t>I.02.10</w:t>
             </w:r>
           </w:p>
         </w:tc>
@@ -3478,7 +3926,7 @@
               <w:pStyle w:val="afa"/>
             </w:pPr>
             <w:r>
-              <w:t>Экран личного кабинета</w:t>
+              <w:t>Экран создания брони</w:t>
             </w:r>
           </w:p>
         </w:tc>
@@ -3507,15 +3955,9 @@
           <w:p>
             <w:pPr>
               <w:pStyle w:val="afa"/>
-              <w:rPr>
-                <w:lang w:val="en-US"/>
-              </w:rPr>
-            </w:pPr>
-            <w:r>
-              <w:rPr>
-                <w:lang w:val="en-US"/>
-              </w:rPr>
-              <w:t>I.02.05</w:t>
+            </w:pPr>
+            <w:r>
+              <w:t>I.02.11</w:t>
             </w:r>
           </w:p>
         </w:tc>
@@ -3528,7 +3970,7 @@
               <w:pStyle w:val="afa"/>
             </w:pPr>
             <w:r>
-              <w:t>Экран изменения пароля</w:t>
+              <w:t>Экран очереди броней всех столов</w:t>
             </w:r>
           </w:p>
         </w:tc>
@@ -3557,15 +3999,9 @@
           <w:p>
             <w:pPr>
               <w:pStyle w:val="afa"/>
-              <w:rPr>
-                <w:lang w:val="en-US"/>
-              </w:rPr>
-            </w:pPr>
-            <w:r>
-              <w:rPr>
-                <w:lang w:val="en-US"/>
-              </w:rPr>
-              <w:t>I.02.06</w:t>
+            </w:pPr>
+            <w:r>
+              <w:t>I.02.12</w:t>
             </w:r>
           </w:p>
         </w:tc>
@@ -3578,7 +4014,7 @@
               <w:pStyle w:val="afa"/>
             </w:pPr>
             <w:r>
-              <w:t>Экран обзора сотрудников</w:t>
+              <w:t>Экран конкретной брони</w:t>
             </w:r>
           </w:p>
         </w:tc>
@@ -3594,7 +4030,7 @@
               <w:rPr>
                 <w:lang w:val="en-US"/>
               </w:rPr>
-              <w:t>AR</w:t>
+              <w:t>EM, AR</w:t>
             </w:r>
           </w:p>
         </w:tc>
@@ -3607,15 +4043,9 @@
           <w:p>
             <w:pPr>
               <w:pStyle w:val="afa"/>
-              <w:rPr>
-                <w:lang w:val="en-US"/>
-              </w:rPr>
-            </w:pPr>
-            <w:r>
-              <w:rPr>
-                <w:lang w:val="en-US"/>
-              </w:rPr>
-              <w:t>I.02.07</w:t>
+            </w:pPr>
+            <w:r>
+              <w:t>I.02.13</w:t>
             </w:r>
           </w:p>
         </w:tc>
@@ -3628,7 +4058,7 @@
               <w:pStyle w:val="afa"/>
             </w:pPr>
             <w:r>
-              <w:t>Экран добавления сотрудников</w:t>
+              <w:t>Экран редактирования брони</w:t>
             </w:r>
           </w:p>
         </w:tc>
@@ -3644,7 +4074,7 @@
               <w:rPr>
                 <w:lang w:val="en-US"/>
               </w:rPr>
-              <w:t>AR</w:t>
+              <w:t>EM, AR</w:t>
             </w:r>
           </w:p>
         </w:tc>
@@ -3657,15 +4087,9 @@
           <w:p>
             <w:pPr>
               <w:pStyle w:val="afa"/>
-              <w:rPr>
-                <w:lang w:val="en-US"/>
-              </w:rPr>
-            </w:pPr>
-            <w:r>
-              <w:rPr>
-                <w:lang w:val="en-US"/>
-              </w:rPr>
-              <w:t>I.02.08</w:t>
+            </w:pPr>
+            <w:r>
+              <w:t>I.02.14</w:t>
             </w:r>
           </w:p>
         </w:tc>
@@ -3678,7 +4102,7 @@
               <w:pStyle w:val="afa"/>
             </w:pPr>
             <w:r>
-              <w:t>Экран с информацией о конкретном сотруднике</w:t>
+              <w:t>Экран обзора столов</w:t>
             </w:r>
           </w:p>
         </w:tc>
@@ -3694,7 +4118,7 @@
               <w:rPr>
                 <w:lang w:val="en-US"/>
               </w:rPr>
-              <w:t>AR</w:t>
+              <w:t>EM, AR</w:t>
             </w:r>
           </w:p>
         </w:tc>
@@ -3707,15 +4131,9 @@
           <w:p>
             <w:pPr>
               <w:pStyle w:val="afa"/>
-              <w:rPr>
-                <w:lang w:val="en-US"/>
-              </w:rPr>
-            </w:pPr>
-            <w:r>
-              <w:rPr>
-                <w:lang w:val="en-US"/>
-              </w:rPr>
-              <w:t>I.02.09</w:t>
+            </w:pPr>
+            <w:r>
+              <w:t>I.02.15</w:t>
             </w:r>
           </w:p>
         </w:tc>
@@ -3728,7 +4146,7 @@
               <w:pStyle w:val="afa"/>
             </w:pPr>
             <w:r>
-              <w:t>Экран редактирования сотрудника</w:t>
+              <w:t>Экран конкретного стола</w:t>
             </w:r>
           </w:p>
         </w:tc>
@@ -3744,7 +4162,7 @@
               <w:rPr>
                 <w:lang w:val="en-US"/>
               </w:rPr>
-              <w:t>AR</w:t>
+              <w:t>EM, AR</w:t>
             </w:r>
           </w:p>
         </w:tc>
@@ -3759,16 +4177,9 @@
               <w:pStyle w:val="afa"/>
             </w:pPr>
             <w:r>
-              <w:rPr>
-                <w:lang w:val="en-US"/>
-              </w:rPr>
-              <w:t>I.02.10</w:t>
-            </w:r>
-          </w:p>
-          <w:p>
-            <w:pPr>
-              <w:pStyle w:val="afa"/>
-            </w:pPr>
+              <w:lastRenderedPageBreak/>
+              <w:t>I.02.16</w:t>
+            </w:r>
           </w:p>
         </w:tc>
         <w:tc>
@@ -3780,7 +4191,7 @@
               <w:pStyle w:val="afa"/>
             </w:pPr>
             <w:r>
-              <w:t>Экран создания брони</w:t>
+              <w:t>Экран редактирования стола</w:t>
             </w:r>
           </w:p>
         </w:tc>
@@ -3796,7 +4207,7 @@
               <w:rPr>
                 <w:lang w:val="en-US"/>
               </w:rPr>
-              <w:t>EM, AR</w:t>
+              <w:t>AR</w:t>
             </w:r>
           </w:p>
         </w:tc>
@@ -3809,9 +4220,18 @@
           <w:p>
             <w:pPr>
               <w:pStyle w:val="afa"/>
-            </w:pPr>
-            <w:r>
-              <w:t>I.02.11</w:t>
+              <w:rPr>
+                <w:lang w:val="en-US"/>
+              </w:rPr>
+            </w:pPr>
+            <w:r>
+              <w:t>I.02.1</w:t>
+            </w:r>
+            <w:r>
+              <w:rPr>
+                <w:lang w:val="en-US"/>
+              </w:rPr>
+              <w:t>7</w:t>
             </w:r>
           </w:p>
         </w:tc>
@@ -3822,9 +4242,12 @@
           <w:p>
             <w:pPr>
               <w:pStyle w:val="afa"/>
-            </w:pPr>
-            <w:r>
-              <w:t>Экран очереди броней всех столов</w:t>
+              <w:rPr>
+                <w:lang w:val="en-US"/>
+              </w:rPr>
+            </w:pPr>
+            <w:r>
+              <w:t>Экран очереди броней стола</w:t>
             </w:r>
           </w:p>
         </w:tc>
@@ -3853,9 +4276,15 @@
           <w:p>
             <w:pPr>
               <w:pStyle w:val="afa"/>
-            </w:pPr>
-            <w:r>
-              <w:t>I.02.12</w:t>
+              <w:rPr>
+                <w:lang w:val="en-US"/>
+              </w:rPr>
+            </w:pPr>
+            <w:r>
+              <w:rPr>
+                <w:lang w:val="en-US"/>
+              </w:rPr>
+              <w:t>I.03.00</w:t>
             </w:r>
           </w:p>
         </w:tc>
@@ -3868,7 +4297,7 @@
               <w:pStyle w:val="afa"/>
             </w:pPr>
             <w:r>
-              <w:t>Экран конкретной брони</w:t>
+              <w:t>Требования к экранам приложения</w:t>
             </w:r>
           </w:p>
         </w:tc>
@@ -3879,304 +4308,6 @@
           <w:p>
             <w:pPr>
               <w:pStyle w:val="afa"/>
-            </w:pPr>
-            <w:r>
-              <w:rPr>
-                <w:lang w:val="en-US"/>
-              </w:rPr>
-              <w:t>EM, AR</w:t>
-            </w:r>
-          </w:p>
-        </w:tc>
-      </w:tr>
-      <w:tr>
-        <w:tc>
-          <w:tcPr>
-            <w:tcW w:w="1571" w:type="dxa"/>
-          </w:tcPr>
-          <w:p>
-            <w:pPr>
-              <w:pStyle w:val="afa"/>
-            </w:pPr>
-            <w:r>
-              <w:t>I.02.13</w:t>
-            </w:r>
-          </w:p>
-        </w:tc>
-        <w:tc>
-          <w:tcPr>
-            <w:tcW w:w="6362" w:type="dxa"/>
-          </w:tcPr>
-          <w:p>
-            <w:pPr>
-              <w:pStyle w:val="afa"/>
-            </w:pPr>
-            <w:r>
-              <w:t>Экран редактирования брони</w:t>
-            </w:r>
-          </w:p>
-        </w:tc>
-        <w:tc>
-          <w:tcPr>
-            <w:tcW w:w="1411" w:type="dxa"/>
-          </w:tcPr>
-          <w:p>
-            <w:pPr>
-              <w:pStyle w:val="afa"/>
-            </w:pPr>
-            <w:r>
-              <w:rPr>
-                <w:lang w:val="en-US"/>
-              </w:rPr>
-              <w:t>EM, AR</w:t>
-            </w:r>
-          </w:p>
-        </w:tc>
-      </w:tr>
-      <w:tr>
-        <w:tc>
-          <w:tcPr>
-            <w:tcW w:w="1571" w:type="dxa"/>
-          </w:tcPr>
-          <w:p>
-            <w:pPr>
-              <w:pStyle w:val="afa"/>
-            </w:pPr>
-            <w:r>
-              <w:t>I.02.14</w:t>
-            </w:r>
-          </w:p>
-        </w:tc>
-        <w:tc>
-          <w:tcPr>
-            <w:tcW w:w="6362" w:type="dxa"/>
-          </w:tcPr>
-          <w:p>
-            <w:pPr>
-              <w:pStyle w:val="afa"/>
-            </w:pPr>
-            <w:r>
-              <w:t>Экран обзора столов</w:t>
-            </w:r>
-          </w:p>
-        </w:tc>
-        <w:tc>
-          <w:tcPr>
-            <w:tcW w:w="1411" w:type="dxa"/>
-          </w:tcPr>
-          <w:p>
-            <w:pPr>
-              <w:pStyle w:val="afa"/>
-            </w:pPr>
-            <w:r>
-              <w:rPr>
-                <w:lang w:val="en-US"/>
-              </w:rPr>
-              <w:t>EM, AR</w:t>
-            </w:r>
-          </w:p>
-        </w:tc>
-      </w:tr>
-      <w:tr>
-        <w:tc>
-          <w:tcPr>
-            <w:tcW w:w="1571" w:type="dxa"/>
-          </w:tcPr>
-          <w:p>
-            <w:pPr>
-              <w:pStyle w:val="afa"/>
-            </w:pPr>
-            <w:r>
-              <w:t>I.02.15</w:t>
-            </w:r>
-          </w:p>
-        </w:tc>
-        <w:tc>
-          <w:tcPr>
-            <w:tcW w:w="6362" w:type="dxa"/>
-          </w:tcPr>
-          <w:p>
-            <w:pPr>
-              <w:pStyle w:val="afa"/>
-            </w:pPr>
-            <w:r>
-              <w:t>Экран конкретного стола</w:t>
-            </w:r>
-          </w:p>
-        </w:tc>
-        <w:tc>
-          <w:tcPr>
-            <w:tcW w:w="1411" w:type="dxa"/>
-          </w:tcPr>
-          <w:p>
-            <w:pPr>
-              <w:pStyle w:val="afa"/>
-            </w:pPr>
-            <w:r>
-              <w:rPr>
-                <w:lang w:val="en-US"/>
-              </w:rPr>
-              <w:t>EM, AR</w:t>
-            </w:r>
-          </w:p>
-        </w:tc>
-      </w:tr>
-      <w:tr>
-        <w:tc>
-          <w:tcPr>
-            <w:tcW w:w="1571" w:type="dxa"/>
-          </w:tcPr>
-          <w:p>
-            <w:pPr>
-              <w:pStyle w:val="afa"/>
-            </w:pPr>
-            <w:r>
-              <w:t>I.02.16</w:t>
-            </w:r>
-          </w:p>
-        </w:tc>
-        <w:tc>
-          <w:tcPr>
-            <w:tcW w:w="6362" w:type="dxa"/>
-          </w:tcPr>
-          <w:p>
-            <w:pPr>
-              <w:pStyle w:val="afa"/>
-            </w:pPr>
-            <w:r>
-              <w:t>Экран редактирования стола</w:t>
-            </w:r>
-          </w:p>
-        </w:tc>
-        <w:tc>
-          <w:tcPr>
-            <w:tcW w:w="1411" w:type="dxa"/>
-          </w:tcPr>
-          <w:p>
-            <w:pPr>
-              <w:pStyle w:val="afa"/>
-            </w:pPr>
-            <w:r>
-              <w:rPr>
-                <w:lang w:val="en-US"/>
-              </w:rPr>
-              <w:t>AR</w:t>
-            </w:r>
-          </w:p>
-        </w:tc>
-      </w:tr>
-      <w:tr>
-        <w:tc>
-          <w:tcPr>
-            <w:tcW w:w="1571" w:type="dxa"/>
-          </w:tcPr>
-          <w:p>
-            <w:pPr>
-              <w:pStyle w:val="afa"/>
-              <w:rPr>
-                <w:lang w:val="en-US"/>
-              </w:rPr>
-            </w:pPr>
-            <w:r>
-              <w:t>I.02.1</w:t>
-            </w:r>
-            <w:r>
-              <w:rPr>
-                <w:lang w:val="en-US"/>
-              </w:rPr>
-              <w:t>7</w:t>
-            </w:r>
-          </w:p>
-        </w:tc>
-        <w:tc>
-          <w:tcPr>
-            <w:tcW w:w="6362" w:type="dxa"/>
-          </w:tcPr>
-          <w:p>
-            <w:pPr>
-              <w:pStyle w:val="afa"/>
-              <w:rPr>
-                <w:lang w:val="en-US"/>
-              </w:rPr>
-            </w:pPr>
-            <w:r>
-              <w:t>Экран очереди броней стола</w:t>
-            </w:r>
-          </w:p>
-        </w:tc>
-        <w:tc>
-          <w:tcPr>
-            <w:tcW w:w="1411" w:type="dxa"/>
-          </w:tcPr>
-          <w:p>
-            <w:pPr>
-              <w:pStyle w:val="afa"/>
-            </w:pPr>
-            <w:r>
-              <w:rPr>
-                <w:lang w:val="en-US"/>
-              </w:rPr>
-              <w:t>EM, AR</w:t>
-            </w:r>
-          </w:p>
-        </w:tc>
-      </w:tr>
-      <w:tr>
-        <w:tc>
-          <w:tcPr>
-            <w:tcW w:w="1571" w:type="dxa"/>
-          </w:tcPr>
-          <w:p>
-            <w:pPr>
-              <w:pStyle w:val="afa"/>
-              <w:rPr>
-                <w:b/>
-                <w:bCs/>
-                <w:lang w:val="en-US"/>
-              </w:rPr>
-            </w:pPr>
-            <w:r>
-              <w:rPr>
-                <w:b/>
-                <w:bCs/>
-                <w:lang w:val="en-US"/>
-              </w:rPr>
-              <w:t>I.03.00</w:t>
-            </w:r>
-          </w:p>
-        </w:tc>
-        <w:tc>
-          <w:tcPr>
-            <w:tcW w:w="6362" w:type="dxa"/>
-          </w:tcPr>
-          <w:p>
-            <w:pPr>
-              <w:pStyle w:val="afa"/>
-              <w:rPr>
-                <w:b/>
-                <w:bCs/>
-              </w:rPr>
-            </w:pPr>
-            <w:r>
-              <w:rPr>
-                <w:b/>
-                <w:bCs/>
-              </w:rPr>
-              <w:t>Требования к экранам приложения</w:t>
-            </w:r>
-          </w:p>
-        </w:tc>
-        <w:tc>
-          <w:tcPr>
-            <w:tcW w:w="1411" w:type="dxa"/>
-          </w:tcPr>
-          <w:p>
-            <w:pPr>
-              <w:pStyle w:val="afa"/>
-              <w:rPr>
-                <w:b/>
-                <w:bCs/>
-              </w:rPr>
             </w:pPr>
           </w:p>
         </w:tc>
@@ -4840,6 +4971,17 @@
       </w:pPr>
       <w:r>
         <w:t>3 аттестация (конец мая 2024) - разработан курсовой проект, выполнены завершающие работы по доработке приложения, предоставлена готовая система.</w:t>
+      </w:r>
+    </w:p>
+    <w:p>
+      <w:pPr>
+        <w:pStyle w:val="af4"/>
+      </w:pPr>
+      <w:r>
+        <w:rPr>
+          <w:highlight w:val="yellow"/>
+        </w:rPr>
+        <w:t>Указать кто и как проводит контроль</w:t>
       </w:r>
     </w:p>
     <w:p>
@@ -5349,11 +5491,6 @@
         </w:tc>
       </w:tr>
     </w:tbl>
-    <w:p>
-      <w:pPr>
-        <w:pStyle w:val="af4"/>
-      </w:pPr>
-    </w:p>
     <w:p>
       <w:pPr>
         <w:pStyle w:val="a4"/>
@@ -5675,7 +5812,7 @@
         </w:rPr>
         <w:lastRenderedPageBreak/>
         <w:drawing>
-          <wp:inline distT="0" distB="0" distL="0" distR="0" wp14:anchorId="5DB02128" wp14:editId="4D7A782D">
+          <wp:inline distT="0" distB="0" distL="0" distR="0" wp14:anchorId="5DB02128" wp14:editId="6EEF1D0D">
             <wp:extent cx="5939790" cy="3221355"/>
             <wp:effectExtent l="0" t="0" r="3810" b="0"/>
             <wp:docPr id="1791495137" name="Рисунок 4"/>
@@ -6045,8 +6182,8 @@
   <w:abstractNum w:abstractNumId="2" w15:restartNumberingAfterBreak="0">
     <w:nsid w:val="339E77B4"/>
     <w:multiLevelType w:val="hybridMultilevel"/>
-    <w:tmpl w:val="87B81E2E"/>
-    <w:lvl w:ilvl="0" w:tplc="49B4063E">
+    <w:tmpl w:val="B030AAD8"/>
+    <w:lvl w:ilvl="0" w:tplc="CD2E094E">
       <w:start w:val="1"/>
       <w:numFmt w:val="decimal"/>
       <w:pStyle w:val="a0"/>
@@ -6483,7 +6620,7 @@
   <w:abstractNum w:abstractNumId="6" w15:restartNumberingAfterBreak="0">
     <w:nsid w:val="526068AA"/>
     <w:multiLevelType w:val="multilevel"/>
-    <w:tmpl w:val="06ECD88E"/>
+    <w:tmpl w:val="2C366DD2"/>
     <w:lvl w:ilvl="0">
       <w:start w:val="1"/>
       <w:numFmt w:val="decimal"/>
@@ -7851,7 +7988,7 @@
     <w:basedOn w:val="af4"/>
     <w:autoRedefine/>
     <w:qFormat/>
-    <w:rsid w:val="00CB40DF"/>
+    <w:rsid w:val="00CD7686"/>
     <w:pPr>
       <w:keepNext/>
       <w:numPr>
@@ -7931,8 +8068,9 @@
     <w:next w:val="af4"/>
     <w:autoRedefine/>
     <w:qFormat/>
-    <w:rsid w:val="00D701A2"/>
+    <w:rsid w:val="000A4C32"/>
     <w:pPr>
+      <w:keepNext/>
       <w:numPr>
         <w:numId w:val="9"/>
       </w:numPr>
@@ -7965,8 +8103,9 @@
     <w:next w:val="af4"/>
     <w:autoRedefine/>
     <w:qFormat/>
-    <w:rsid w:val="000D7C85"/>
+    <w:rsid w:val="002D3D16"/>
     <w:pPr>
+      <w:spacing w:line="360" w:lineRule="auto"/>
       <w:jc w:val="center"/>
     </w:pPr>
     <w:rPr>
@@ -8052,7 +8191,7 @@
     <w:basedOn w:val="af8"/>
     <w:autoRedefine/>
     <w:qFormat/>
-    <w:rsid w:val="00E87E62"/>
+    <w:rsid w:val="00453632"/>
     <w:pPr>
       <w:keepLines/>
     </w:pPr>
@@ -8223,6 +8362,19 @@
       <w:i/>
       <w:iCs/>
       <w:color w:val="2F5496" w:themeColor="accent1" w:themeShade="BF"/>
+      <w14:ligatures w14:val="none"/>
+    </w:rPr>
+  </w:style>
+  <w:style w:type="paragraph" w:styleId="aff0">
+    <w:name w:val="Revision"/>
+    <w:hidden/>
+    <w:uiPriority w:val="99"/>
+    <w:semiHidden/>
+    <w:rsid w:val="0096050C"/>
+    <w:pPr>
+      <w:spacing w:after="0" w:line="240" w:lineRule="auto"/>
+    </w:pPr>
+    <w:rPr>
       <w14:ligatures w14:val="none"/>
     </w:rPr>
   </w:style>

</xml_diff>

<commit_message>
fix: change goals and tasks of application in technical specification
</commit_message>
<xml_diff>
--- a/documentation/техническое задание/Техническое задание.docx
+++ b/documentation/техническое задание/Техническое задание.docx
@@ -526,14 +526,8 @@
     <w:p>
       <w:pPr>
         <w:pStyle w:val="a2"/>
-        <w:rPr>
-          <w:highlight w:val="yellow"/>
-        </w:rPr>
-      </w:pPr>
-      <w:r>
-        <w:rPr>
-          <w:highlight w:val="yellow"/>
-        </w:rPr>
+      </w:pPr>
+      <w:r>
         <w:lastRenderedPageBreak/>
         <w:t>Терминология</w:t>
       </w:r>
@@ -547,28 +541,10 @@
           <w:b/>
           <w:bCs/>
         </w:rPr>
-        <w:t>Администратор вендора</w:t>
-      </w:r>
-      <w:r>
-        <w:t xml:space="preserve"> – сотрудник</w:t>
-      </w:r>
-      <w:r>
-        <w:t xml:space="preserve">, принимающий от администраторов ресторанов заявки на </w:t>
-      </w:r>
-      <w:r>
-        <w:t>создание учётной записи в</w:t>
-      </w:r>
-      <w:r>
-        <w:t xml:space="preserve"> разрабатываемом мобильно</w:t>
-      </w:r>
-      <w:r>
-        <w:t>м</w:t>
-      </w:r>
-      <w:r>
-        <w:t xml:space="preserve"> приложени</w:t>
-      </w:r>
-      <w:r>
-        <w:t>и.</w:t>
+        <w:t>Цифровизация</w:t>
+      </w:r>
+      <w:r>
+        <w:t xml:space="preserve"> – это процесс превращения аналоговых данных и рабочих процессов в цифровой формат.</w:t>
       </w:r>
     </w:p>
     <w:p>
@@ -580,34 +556,28 @@
           <w:b/>
           <w:bCs/>
         </w:rPr>
-        <w:t>Администратор ресторана</w:t>
-      </w:r>
-      <w:r>
-        <w:t xml:space="preserve"> – сотрудник ресторан</w:t>
-      </w:r>
-      <w:r>
-        <w:t xml:space="preserve">а, подавший заявку на </w:t>
+        <w:t>Администратор вендора</w:t>
+      </w:r>
+      <w:r>
+        <w:t xml:space="preserve"> – сотрудник</w:t>
+      </w:r>
+      <w:r>
+        <w:t xml:space="preserve">, принимающий от администраторов ресторанов заявки на </w:t>
       </w:r>
       <w:r>
         <w:t>создание учётной записи в</w:t>
       </w:r>
       <w:r>
-        <w:t xml:space="preserve"> мобильном приложени</w:t>
-      </w:r>
-      <w:r>
-        <w:t>и</w:t>
-      </w:r>
-      <w:r>
-        <w:t xml:space="preserve"> и в последующем</w:t>
-      </w:r>
-      <w:r>
-        <w:t xml:space="preserve"> имеющий</w:t>
-      </w:r>
-      <w:r>
-        <w:t xml:space="preserve"> доступ к редактированию информации о сотрудниках и столах</w:t>
-      </w:r>
-      <w:r>
-        <w:t>.</w:t>
+        <w:t xml:space="preserve"> разрабатываемом мобильно</w:t>
+      </w:r>
+      <w:r>
+        <w:t>м</w:t>
+      </w:r>
+      <w:r>
+        <w:t xml:space="preserve"> приложени</w:t>
+      </w:r>
+      <w:r>
+        <w:t>и.</w:t>
       </w:r>
     </w:p>
     <w:p>
@@ -619,28 +589,34 @@
           <w:b/>
           <w:bCs/>
         </w:rPr>
-        <w:t>Сотрудник ресторана</w:t>
-      </w:r>
-      <w:r>
-        <w:t xml:space="preserve"> – человек, имеющий </w:t>
-      </w:r>
-      <w:r>
-        <w:t>учётную запись в</w:t>
-      </w:r>
-      <w:r>
-        <w:t xml:space="preserve"> </w:t>
-      </w:r>
-      <w:r>
-        <w:t>мобильном</w:t>
-      </w:r>
-      <w:r>
-        <w:t xml:space="preserve"> </w:t>
-      </w:r>
-      <w:r>
-        <w:t>приложени</w:t>
-      </w:r>
-      <w:r>
-        <w:t>и.</w:t>
+        <w:t>Администратор ресторана</w:t>
+      </w:r>
+      <w:r>
+        <w:t xml:space="preserve"> – сотрудник ресторан</w:t>
+      </w:r>
+      <w:r>
+        <w:t xml:space="preserve">а, подавший заявку на </w:t>
+      </w:r>
+      <w:r>
+        <w:t>создание учётной записи в</w:t>
+      </w:r>
+      <w:r>
+        <w:t xml:space="preserve"> мобильном приложени</w:t>
+      </w:r>
+      <w:r>
+        <w:t>и</w:t>
+      </w:r>
+      <w:r>
+        <w:t xml:space="preserve"> и в последующем</w:t>
+      </w:r>
+      <w:r>
+        <w:t xml:space="preserve"> имеющий</w:t>
+      </w:r>
+      <w:r>
+        <w:t xml:space="preserve"> доступ к редактированию информации о сотрудниках и столах</w:t>
+      </w:r>
+      <w:r>
+        <w:t>.</w:t>
       </w:r>
     </w:p>
     <w:p>
@@ -652,10 +628,28 @@
           <w:b/>
           <w:bCs/>
         </w:rPr>
-        <w:t>Сервер, серверная часть</w:t>
-      </w:r>
-      <w:r>
-        <w:t xml:space="preserve"> – компьютер, обслуживающий другие компьютеры (клиентов) и предоставляющий им свои ресурсы для выполнения определенных задач.</w:t>
+        <w:t>Сотрудник ресторана</w:t>
+      </w:r>
+      <w:r>
+        <w:t xml:space="preserve"> – человек, имеющий </w:t>
+      </w:r>
+      <w:r>
+        <w:t>учётную запись в</w:t>
+      </w:r>
+      <w:r>
+        <w:t xml:space="preserve"> </w:t>
+      </w:r>
+      <w:r>
+        <w:t>мобильном</w:t>
+      </w:r>
+      <w:r>
+        <w:t xml:space="preserve"> </w:t>
+      </w:r>
+      <w:r>
+        <w:t>приложени</w:t>
+      </w:r>
+      <w:r>
+        <w:t>и.</w:t>
       </w:r>
     </w:p>
     <w:p>
@@ -667,24 +661,39 @@
           <w:b/>
           <w:bCs/>
         </w:rPr>
-        <w:t>Клиентская сторона</w:t>
-      </w:r>
-      <w:r>
-        <w:t xml:space="preserve"> – компьютер, использующий ресурсы сервера и предоставляющий пользователю возможность взаимодействия с системой.</w:t>
+        <w:t>Сервер, серверная часть</w:t>
+      </w:r>
+      <w:r>
+        <w:t xml:space="preserve"> – компьютер, обслуживающий другие компьютеры (клиентов) и предоставляющий им свои ресурсы для выполнения определенных задач.</w:t>
       </w:r>
     </w:p>
     <w:p>
       <w:pPr>
         <w:pStyle w:val="af4"/>
-        <w:rPr>
-          <w:highlight w:val="yellow"/>
-        </w:rPr>
       </w:pPr>
       <w:r>
         <w:rPr>
           <w:b/>
           <w:bCs/>
         </w:rPr>
+        <w:t>Клиентская сторона</w:t>
+      </w:r>
+      <w:r>
+        <w:t xml:space="preserve"> – компьютер, использующий ресурсы сервера и предоставляющий пользователю возможность взаимодействия с системой.</w:t>
+      </w:r>
+    </w:p>
+    <w:p>
+      <w:pPr>
+        <w:pStyle w:val="af4"/>
+        <w:rPr>
+          <w:highlight w:val="yellow"/>
+        </w:rPr>
+      </w:pPr>
+      <w:r>
+        <w:rPr>
+          <w:b/>
+          <w:bCs/>
+        </w:rPr>
         <w:t>REST API (REST)</w:t>
       </w:r>
       <w:r>
@@ -897,14 +906,8 @@
     <w:p>
       <w:pPr>
         <w:pStyle w:val="a3"/>
-        <w:rPr>
-          <w:highlight w:val="yellow"/>
-        </w:rPr>
-      </w:pPr>
-      <w:r>
-        <w:rPr>
-          <w:highlight w:val="yellow"/>
-        </w:rPr>
+      </w:pPr>
+      <w:r>
         <w:t>Перечень документов, на основании которых создается система</w:t>
       </w:r>
     </w:p>
@@ -919,62 +922,36 @@
     <w:p>
       <w:pPr>
         <w:pStyle w:val="a8"/>
-        <w:rPr>
-          <w:highlight w:val="yellow"/>
-        </w:rPr>
-      </w:pPr>
-      <w:r>
-        <w:rPr>
-          <w:highlight w:val="yellow"/>
-        </w:rPr>
+      </w:pPr>
+      <w:r>
         <w:t xml:space="preserve">Закона РФ от 07.02.1992 </w:t>
       </w:r>
       <w:r>
         <w:rPr>
-          <w:highlight w:val="yellow"/>
           <w:lang w:val="en-US"/>
         </w:rPr>
         <w:t>N</w:t>
       </w:r>
       <w:r>
-        <w:rPr>
-          <w:highlight w:val="yellow"/>
-        </w:rPr>
         <w:t xml:space="preserve"> 2300-1 (ред. От 11.06.2021) «О защите прав потребителей»;</w:t>
       </w:r>
     </w:p>
     <w:p>
       <w:pPr>
         <w:pStyle w:val="a8"/>
-        <w:rPr>
-          <w:highlight w:val="yellow"/>
-        </w:rPr>
-      </w:pPr>
-      <w:r>
-        <w:rPr>
-          <w:highlight w:val="yellow"/>
-        </w:rPr>
+      </w:pPr>
+      <w:r>
         <w:lastRenderedPageBreak/>
         <w:t xml:space="preserve">Федерального закона «О персональных данных» от 27.07.2006 </w:t>
       </w:r>
       <w:r>
         <w:rPr>
-          <w:highlight w:val="yellow"/>
           <w:lang w:val="en-US"/>
         </w:rPr>
         <w:t>N</w:t>
       </w:r>
       <w:r>
-        <w:rPr>
-          <w:highlight w:val="yellow"/>
-        </w:rPr>
-        <w:t xml:space="preserve"> </w:t>
-      </w:r>
-      <w:r>
-        <w:rPr>
-          <w:highlight w:val="yellow"/>
-        </w:rPr>
-        <w:t>152-ФЗ.</w:t>
+        <w:t xml:space="preserve"> 152-ФЗ.</w:t>
       </w:r>
     </w:p>
     <w:p>
@@ -1050,13 +1027,7 @@
         <w:pStyle w:val="a8"/>
       </w:pPr>
       <w:r>
-        <w:t>Получение прибыли за счёт предоставления ресторанам и барам доступа к приложению</w:t>
-      </w:r>
-      <w:r>
-        <w:t xml:space="preserve"> с ежемесячной оплатой</w:t>
-      </w:r>
-      <w:r>
-        <w:t>;</w:t>
+        <w:t>В период с июня по август 2024 года доступ к приложению должен быть предоставлен трём ресторанам и общий доход приложения должен составить не менее 7000 рублей в месяц.</w:t>
       </w:r>
     </w:p>
     <w:p>
@@ -1064,78 +1035,10 @@
         <w:pStyle w:val="a8"/>
       </w:pPr>
       <w:r>
-        <w:t xml:space="preserve">Реализация системы, </w:t>
-      </w:r>
-      <w:r>
-        <w:t xml:space="preserve">позволяющей </w:t>
-      </w:r>
-      <w:r>
-        <w:t>сотрудникам ресторана облегчить</w:t>
-      </w:r>
-      <w:r>
-        <w:t xml:space="preserve"> и ускорить</w:t>
-      </w:r>
-      <w:r>
-        <w:t xml:space="preserve"> поиск свободных столов</w:t>
-      </w:r>
-      <w:r>
-        <w:t>;</w:t>
-      </w:r>
-    </w:p>
-    <w:p>
-      <w:pPr>
-        <w:pStyle w:val="a8"/>
-        <w:rPr>
-          <w:highlight w:val="magenta"/>
-        </w:rPr>
-      </w:pPr>
-      <w:r>
-        <w:rPr>
-          <w:highlight w:val="magenta"/>
-        </w:rPr>
-        <w:t xml:space="preserve">Добавить цели по численным </w:t>
-      </w:r>
-      <w:proofErr w:type="spellStart"/>
-      <w:r>
-        <w:rPr>
-          <w:highlight w:val="magenta"/>
-        </w:rPr>
-        <w:t>метриккам</w:t>
-      </w:r>
-      <w:proofErr w:type="spellEnd"/>
-    </w:p>
-    <w:p>
-      <w:pPr>
-        <w:pStyle w:val="a8"/>
-      </w:pPr>
-      <w:r>
-        <w:t xml:space="preserve">Замена </w:t>
-      </w:r>
-      <w:r>
-        <w:t xml:space="preserve">в подключившихся ресторанах </w:t>
-      </w:r>
-      <w:r>
-        <w:t>бумажной книги резервов</w:t>
-      </w:r>
-      <w:r>
-        <w:t xml:space="preserve"> </w:t>
-      </w:r>
-      <w:r>
-        <w:t>на цифровой аналог.</w:t>
-      </w:r>
-    </w:p>
-    <w:p>
-      <w:pPr>
-        <w:pStyle w:val="a8"/>
-        <w:rPr>
-          <w:highlight w:val="magenta"/>
-        </w:rPr>
-      </w:pPr>
-      <w:r>
-        <w:rPr>
-          <w:highlight w:val="magenta"/>
-        </w:rPr>
-        <w:t>Убрать или переформулировать этот пункт (можно убрать в назначение)</w:t>
+        <w:t>Получение подтверждения от администраторов подключившихся ресторанов</w:t>
+      </w:r>
+      <w:r>
+        <w:t>, что в течение месяца после начала пользования приложением количество броней в их заведениях выросло более чем на 10 процентов.</w:t>
       </w:r>
     </w:p>
     <w:p>
@@ -1151,42 +1054,7 @@
         <w:pStyle w:val="af4"/>
       </w:pPr>
       <w:r>
-        <w:t>Мобильное приложение предназначено для</w:t>
-      </w:r>
-      <w:r>
-        <w:t xml:space="preserve"> </w:t>
-      </w:r>
-      <w:r>
-        <w:t>обраб</w:t>
-      </w:r>
-      <w:r>
-        <w:t xml:space="preserve">отки сотрудниками ресторанов и баров </w:t>
-      </w:r>
-      <w:r>
-        <w:t>зая</w:t>
-      </w:r>
-      <w:r>
-        <w:t xml:space="preserve">вок </w:t>
-      </w:r>
-      <w:r>
-        <w:t>посетителей на бронирование столиков или мест</w:t>
-      </w:r>
-      <w:r>
-        <w:t>, а также учёта уже существующих броней</w:t>
-      </w:r>
-      <w:r>
-        <w:t>.</w:t>
-      </w:r>
-    </w:p>
-    <w:p>
-      <w:pPr>
-        <w:pStyle w:val="af4"/>
-      </w:pPr>
-      <w:r>
-        <w:rPr>
-          <w:highlight w:val="magenta"/>
-        </w:rPr>
-        <w:t>Можно переформулировать</w:t>
+        <w:t>Мобильное приложение предназначено для цифровизации процесса приёма и учёта сотрудниками ресторанов и баров заявок на бронирование столиков или мест.</w:t>
       </w:r>
     </w:p>
     <w:p>
@@ -1243,20 +1111,26 @@
         <w:t xml:space="preserve"> </w:t>
       </w:r>
       <w:r>
-        <w:t>должно иметь архитектуру, соответствующую модели Клиент-Серверного взаимодействия на основе REST API.</w:t>
+        <w:t xml:space="preserve">должно иметь архитектуру, соответствующую модели </w:t>
+      </w:r>
+      <w:r>
+        <w:t>к</w:t>
+      </w:r>
+      <w:r>
+        <w:t>лиент-</w:t>
+      </w:r>
+      <w:r>
+        <w:t>с</w:t>
+      </w:r>
+      <w:r>
+        <w:t>ерверного взаимодействия на основе REST API.</w:t>
       </w:r>
     </w:p>
     <w:p>
       <w:pPr>
         <w:pStyle w:val="a4"/>
-        <w:rPr>
-          <w:highlight w:val="yellow"/>
-        </w:rPr>
-      </w:pPr>
-      <w:r>
-        <w:rPr>
-          <w:highlight w:val="yellow"/>
-        </w:rPr>
+      </w:pPr>
+      <w:r>
         <w:t>Перспективы развития, модернизации АС</w:t>
       </w:r>
     </w:p>
@@ -1323,8 +1197,14 @@
     <w:p>
       <w:pPr>
         <w:pStyle w:val="a3"/>
-      </w:pPr>
-      <w:r>
+        <w:rPr>
+          <w:highlight w:val="magenta"/>
+        </w:rPr>
+      </w:pPr>
+      <w:r>
+        <w:rPr>
+          <w:highlight w:val="magenta"/>
+        </w:rPr>
         <w:t>Вынести выше</w:t>
       </w:r>
     </w:p>
@@ -5812,7 +5692,7 @@
         </w:rPr>
         <w:lastRenderedPageBreak/>
         <w:drawing>
-          <wp:inline distT="0" distB="0" distL="0" distR="0" wp14:anchorId="5DB02128" wp14:editId="6EEF1D0D">
+          <wp:inline distT="0" distB="0" distL="0" distR="0" wp14:anchorId="5DB02128" wp14:editId="1E884E9F">
             <wp:extent cx="5939790" cy="3221355"/>
             <wp:effectExtent l="0" t="0" r="3810" b="0"/>
             <wp:docPr id="1791495137" name="Рисунок 4"/>
@@ -7922,7 +7802,7 @@
     <w:basedOn w:val="a9"/>
     <w:autoRedefine/>
     <w:qFormat/>
-    <w:rsid w:val="00F842FD"/>
+    <w:rsid w:val="0011653F"/>
     <w:pPr>
       <w:spacing w:line="360" w:lineRule="auto"/>
       <w:ind w:firstLine="709"/>

</xml_diff>

<commit_message>
fix: change functional task formulations
</commit_message>
<xml_diff>
--- a/documentation/техническое задание/Техническое задание.docx
+++ b/documentation/техническое задание/Техническое задание.docx
@@ -247,26 +247,25 @@
           <w:sz w:val="28"/>
           <w:szCs w:val="28"/>
         </w:rPr>
-        <w:t xml:space="preserve">Мобильное приложение для бронирования мест в ресторанах и барах </w:t>
-      </w:r>
-      <w:proofErr w:type="spellStart"/>
+        <w:t>Мобильное приложение для бронирования мест в ресторанах и барах Restobook</w:t>
+      </w:r>
       <w:r>
         <w:rPr>
           <w:rFonts w:ascii="Times New Roman" w:hAnsi="Times New Roman" w:cs="Times New Roman"/>
           <w:sz w:val="28"/>
           <w:szCs w:val="28"/>
         </w:rPr>
-        <w:t>Restobook</w:t>
-      </w:r>
-      <w:proofErr w:type="spellEnd"/>
-      <w:r>
+        <w:t>»</w:t>
+      </w:r>
+    </w:p>
+    <w:p>
+      <w:pPr>
         <w:rPr>
           <w:rFonts w:ascii="Times New Roman" w:hAnsi="Times New Roman" w:cs="Times New Roman"/>
           <w:sz w:val="28"/>
           <w:szCs w:val="28"/>
         </w:rPr>
-        <w:t>»</w:t>
-      </w:r>
+      </w:pPr>
     </w:p>
     <w:p>
       <w:pPr>
@@ -285,40 +284,39 @@
           <w:szCs w:val="28"/>
         </w:rPr>
       </w:pPr>
-    </w:p>
-    <w:p>
-      <w:pPr>
+      <w:r>
         <w:rPr>
           <w:rFonts w:ascii="Times New Roman" w:hAnsi="Times New Roman" w:cs="Times New Roman"/>
           <w:sz w:val="28"/>
           <w:szCs w:val="28"/>
         </w:rPr>
-      </w:pPr>
-      <w:r>
+        <w:t>Исполнители</w:t>
+      </w:r>
+    </w:p>
+    <w:p>
+      <w:pPr>
+        <w:ind w:firstLine="708"/>
         <w:rPr>
           <w:rFonts w:ascii="Times New Roman" w:hAnsi="Times New Roman" w:cs="Times New Roman"/>
           <w:sz w:val="28"/>
           <w:szCs w:val="28"/>
         </w:rPr>
-        <w:t>Исполнители</w:t>
-      </w:r>
-    </w:p>
-    <w:p>
-      <w:pPr>
-        <w:ind w:firstLine="708"/>
+      </w:pPr>
+      <w:r>
         <w:rPr>
           <w:rFonts w:ascii="Times New Roman" w:hAnsi="Times New Roman" w:cs="Times New Roman"/>
           <w:sz w:val="28"/>
           <w:szCs w:val="28"/>
         </w:rPr>
-      </w:pPr>
+        <w:t xml:space="preserve">______________ </w:t>
+      </w:r>
       <w:r>
         <w:rPr>
           <w:rFonts w:ascii="Times New Roman" w:hAnsi="Times New Roman" w:cs="Times New Roman"/>
           <w:sz w:val="28"/>
           <w:szCs w:val="28"/>
         </w:rPr>
-        <w:t xml:space="preserve">______________ </w:t>
+        <w:t xml:space="preserve">П.А. </w:t>
       </w:r>
       <w:r>
         <w:rPr>
@@ -326,107 +324,107 @@
           <w:sz w:val="28"/>
           <w:szCs w:val="28"/>
         </w:rPr>
-        <w:t xml:space="preserve">П.А. </w:t>
-      </w:r>
-      <w:r>
+        <w:t>Путин</w:t>
+      </w:r>
+    </w:p>
+    <w:p>
+      <w:pPr>
+        <w:ind w:firstLine="708"/>
         <w:rPr>
           <w:rFonts w:ascii="Times New Roman" w:hAnsi="Times New Roman" w:cs="Times New Roman"/>
           <w:sz w:val="28"/>
           <w:szCs w:val="28"/>
         </w:rPr>
-        <w:t>Путин</w:t>
-      </w:r>
-    </w:p>
-    <w:p>
-      <w:pPr>
-        <w:ind w:firstLine="708"/>
+      </w:pPr>
+      <w:r>
         <w:rPr>
           <w:rFonts w:ascii="Times New Roman" w:hAnsi="Times New Roman" w:cs="Times New Roman"/>
           <w:sz w:val="28"/>
           <w:szCs w:val="28"/>
         </w:rPr>
-      </w:pPr>
+        <w:t xml:space="preserve">______________ </w:t>
+      </w:r>
       <w:r>
         <w:rPr>
           <w:rFonts w:ascii="Times New Roman" w:hAnsi="Times New Roman" w:cs="Times New Roman"/>
           <w:sz w:val="28"/>
           <w:szCs w:val="28"/>
         </w:rPr>
-        <w:t xml:space="preserve">______________ </w:t>
-      </w:r>
-      <w:r>
+        <w:t>М.В. Ефремов</w:t>
+      </w:r>
+    </w:p>
+    <w:p>
+      <w:pPr>
+        <w:ind w:firstLine="708"/>
         <w:rPr>
           <w:rFonts w:ascii="Times New Roman" w:hAnsi="Times New Roman" w:cs="Times New Roman"/>
           <w:sz w:val="28"/>
           <w:szCs w:val="28"/>
         </w:rPr>
-        <w:t>М.В. Ефремов</w:t>
-      </w:r>
-    </w:p>
-    <w:p>
-      <w:pPr>
-        <w:ind w:firstLine="708"/>
+      </w:pPr>
+      <w:r>
         <w:rPr>
           <w:rFonts w:ascii="Times New Roman" w:hAnsi="Times New Roman" w:cs="Times New Roman"/>
           <w:sz w:val="28"/>
           <w:szCs w:val="28"/>
         </w:rPr>
-      </w:pPr>
+        <w:t xml:space="preserve">______________ </w:t>
+      </w:r>
       <w:r>
         <w:rPr>
           <w:rFonts w:ascii="Times New Roman" w:hAnsi="Times New Roman" w:cs="Times New Roman"/>
           <w:sz w:val="28"/>
           <w:szCs w:val="28"/>
         </w:rPr>
-        <w:t xml:space="preserve">______________ </w:t>
-      </w:r>
-      <w:r>
+        <w:t>М.М.З. Насайр</w:t>
+      </w:r>
+    </w:p>
+    <w:p>
+      <w:pPr>
+        <w:ind w:firstLine="708"/>
         <w:rPr>
           <w:rFonts w:ascii="Times New Roman" w:hAnsi="Times New Roman" w:cs="Times New Roman"/>
           <w:sz w:val="28"/>
           <w:szCs w:val="28"/>
         </w:rPr>
-        <w:t xml:space="preserve">М.М.З. </w:t>
-      </w:r>
-      <w:proofErr w:type="spellStart"/>
+      </w:pPr>
       <w:r>
         <w:rPr>
           <w:rFonts w:ascii="Times New Roman" w:hAnsi="Times New Roman" w:cs="Times New Roman"/>
           <w:sz w:val="28"/>
           <w:szCs w:val="28"/>
         </w:rPr>
-        <w:t>Насайр</w:t>
-      </w:r>
-      <w:proofErr w:type="spellEnd"/>
-    </w:p>
-    <w:p>
-      <w:pPr>
-        <w:ind w:firstLine="708"/>
+        <w:t xml:space="preserve">______________ </w:t>
+      </w:r>
+      <w:r>
         <w:rPr>
           <w:rFonts w:ascii="Times New Roman" w:hAnsi="Times New Roman" w:cs="Times New Roman"/>
           <w:sz w:val="28"/>
           <w:szCs w:val="28"/>
         </w:rPr>
-      </w:pPr>
-      <w:r>
+        <w:t>Ж.Ф. Ноэль</w:t>
+      </w:r>
+    </w:p>
+    <w:p>
+      <w:pPr>
         <w:rPr>
           <w:rFonts w:ascii="Times New Roman" w:hAnsi="Times New Roman" w:cs="Times New Roman"/>
           <w:sz w:val="28"/>
           <w:szCs w:val="28"/>
         </w:rPr>
-        <w:t xml:space="preserve">______________ </w:t>
-      </w:r>
+      </w:pPr>
       <w:r>
         <w:rPr>
           <w:rFonts w:ascii="Times New Roman" w:hAnsi="Times New Roman" w:cs="Times New Roman"/>
           <w:sz w:val="28"/>
           <w:szCs w:val="28"/>
         </w:rPr>
-        <w:t>Ж.Ф. Ноэль</w:t>
-      </w:r>
-    </w:p>
-    <w:p>
-      <w:pPr>
+        <w:t>Заказчик</w:t>
+      </w:r>
+    </w:p>
+    <w:p>
+      <w:pPr>
+        <w:ind w:firstLine="708"/>
         <w:rPr>
           <w:rFonts w:ascii="Times New Roman" w:hAnsi="Times New Roman" w:cs="Times New Roman"/>
           <w:sz w:val="28"/>
@@ -439,26 +437,26 @@
           <w:sz w:val="28"/>
           <w:szCs w:val="28"/>
         </w:rPr>
-        <w:t>Заказчик</w:t>
-      </w:r>
-    </w:p>
-    <w:p>
-      <w:pPr>
-        <w:ind w:firstLine="708"/>
+        <w:t>______________ В.С. Тарасов</w:t>
+      </w:r>
+    </w:p>
+    <w:p>
+      <w:pPr>
         <w:rPr>
           <w:rFonts w:ascii="Times New Roman" w:hAnsi="Times New Roman" w:cs="Times New Roman"/>
           <w:sz w:val="28"/>
           <w:szCs w:val="28"/>
         </w:rPr>
       </w:pPr>
-      <w:r>
+    </w:p>
+    <w:p>
+      <w:pPr>
         <w:rPr>
           <w:rFonts w:ascii="Times New Roman" w:hAnsi="Times New Roman" w:cs="Times New Roman"/>
           <w:sz w:val="28"/>
           <w:szCs w:val="28"/>
         </w:rPr>
-        <w:t>______________ В.С. Тарасов</w:t>
-      </w:r>
+      </w:pPr>
     </w:p>
     <w:p>
       <w:pPr>
@@ -489,37 +487,19 @@
     </w:p>
     <w:p>
       <w:pPr>
+        <w:jc w:val="center"/>
         <w:rPr>
           <w:rFonts w:ascii="Times New Roman" w:hAnsi="Times New Roman" w:cs="Times New Roman"/>
           <w:sz w:val="28"/>
           <w:szCs w:val="28"/>
         </w:rPr>
       </w:pPr>
-    </w:p>
-    <w:p>
-      <w:pPr>
+      <w:r>
         <w:rPr>
           <w:rFonts w:ascii="Times New Roman" w:hAnsi="Times New Roman" w:cs="Times New Roman"/>
           <w:sz w:val="28"/>
           <w:szCs w:val="28"/>
         </w:rPr>
-      </w:pPr>
-    </w:p>
-    <w:p>
-      <w:pPr>
-        <w:jc w:val="center"/>
-        <w:rPr>
-          <w:rFonts w:ascii="Times New Roman" w:hAnsi="Times New Roman" w:cs="Times New Roman"/>
-          <w:sz w:val="28"/>
-          <w:szCs w:val="28"/>
-        </w:rPr>
-      </w:pPr>
-      <w:r>
-        <w:rPr>
-          <w:rFonts w:ascii="Times New Roman" w:hAnsi="Times New Roman" w:cs="Times New Roman"/>
-          <w:sz w:val="28"/>
-          <w:szCs w:val="28"/>
-        </w:rPr>
         <w:t>Воронеж 2024</w:t>
       </w:r>
     </w:p>
@@ -556,28 +536,10 @@
           <w:b/>
           <w:bCs/>
         </w:rPr>
-        <w:t>Администратор вендора</w:t>
-      </w:r>
-      <w:r>
-        <w:t xml:space="preserve"> – сотрудник</w:t>
-      </w:r>
-      <w:r>
-        <w:t xml:space="preserve">, принимающий от администраторов ресторанов заявки на </w:t>
-      </w:r>
-      <w:r>
-        <w:t>создание учётной записи в</w:t>
-      </w:r>
-      <w:r>
-        <w:t xml:space="preserve"> разрабатываемом мобильно</w:t>
-      </w:r>
-      <w:r>
-        <w:t>м</w:t>
-      </w:r>
-      <w:r>
-        <w:t xml:space="preserve"> приложени</w:t>
-      </w:r>
-      <w:r>
-        <w:t>и.</w:t>
+        <w:t>Онбординг</w:t>
+      </w:r>
+      <w:r>
+        <w:t xml:space="preserve"> — это процесс знакомства пользователя с приложением и его функциями.</w:t>
       </w:r>
     </w:p>
     <w:p>
@@ -589,34 +551,31 @@
           <w:b/>
           <w:bCs/>
         </w:rPr>
-        <w:t>Администратор ресторана</w:t>
-      </w:r>
-      <w:r>
-        <w:t xml:space="preserve"> – сотрудник ресторан</w:t>
-      </w:r>
-      <w:r>
-        <w:t xml:space="preserve">а, подавший заявку на </w:t>
+        <w:t>Администратор вендора</w:t>
+      </w:r>
+      <w:r>
+        <w:t xml:space="preserve"> – сотрудник</w:t>
+      </w:r>
+      <w:r>
+        <w:t xml:space="preserve"> поставщика разрабатываемой системы</w:t>
+      </w:r>
+      <w:r>
+        <w:t xml:space="preserve">, принимающий от администраторов ресторанов заявки на </w:t>
       </w:r>
       <w:r>
         <w:t>создание учётной записи в</w:t>
       </w:r>
       <w:r>
-        <w:t xml:space="preserve"> мобильном приложени</w:t>
-      </w:r>
-      <w:r>
-        <w:t>и</w:t>
-      </w:r>
-      <w:r>
-        <w:t xml:space="preserve"> и в последующем</w:t>
-      </w:r>
-      <w:r>
-        <w:t xml:space="preserve"> имеющий</w:t>
-      </w:r>
-      <w:r>
-        <w:t xml:space="preserve"> доступ к редактированию информации о сотрудниках и столах</w:t>
-      </w:r>
-      <w:r>
-        <w:t>.</w:t>
+        <w:t xml:space="preserve"> разрабатываемом мобильно</w:t>
+      </w:r>
+      <w:r>
+        <w:t>м</w:t>
+      </w:r>
+      <w:r>
+        <w:t xml:space="preserve"> приложени</w:t>
+      </w:r>
+      <w:r>
+        <w:t>и.</w:t>
       </w:r>
     </w:p>
     <w:p>
@@ -628,28 +587,34 @@
           <w:b/>
           <w:bCs/>
         </w:rPr>
-        <w:t>Сотрудник ресторана</w:t>
-      </w:r>
-      <w:r>
-        <w:t xml:space="preserve"> – человек, имеющий </w:t>
-      </w:r>
-      <w:r>
-        <w:t>учётную запись в</w:t>
-      </w:r>
-      <w:r>
-        <w:t xml:space="preserve"> </w:t>
-      </w:r>
-      <w:r>
-        <w:t>мобильном</w:t>
-      </w:r>
-      <w:r>
-        <w:t xml:space="preserve"> </w:t>
-      </w:r>
-      <w:r>
-        <w:t>приложени</w:t>
-      </w:r>
-      <w:r>
-        <w:t>и.</w:t>
+        <w:t>Администратор ресторана</w:t>
+      </w:r>
+      <w:r>
+        <w:t xml:space="preserve"> – сотрудник ресторан</w:t>
+      </w:r>
+      <w:r>
+        <w:t xml:space="preserve">а, подавший заявку на </w:t>
+      </w:r>
+      <w:r>
+        <w:t>создание учётной записи в</w:t>
+      </w:r>
+      <w:r>
+        <w:t xml:space="preserve"> мобильном приложени</w:t>
+      </w:r>
+      <w:r>
+        <w:t>и</w:t>
+      </w:r>
+      <w:r>
+        <w:t xml:space="preserve"> и в последующем</w:t>
+      </w:r>
+      <w:r>
+        <w:t xml:space="preserve"> имеющий</w:t>
+      </w:r>
+      <w:r>
+        <w:t xml:space="preserve"> доступ к редактированию информации о сотрудниках и столах</w:t>
+      </w:r>
+      <w:r>
+        <w:t>.</w:t>
       </w:r>
     </w:p>
     <w:p>
@@ -661,10 +626,28 @@
           <w:b/>
           <w:bCs/>
         </w:rPr>
-        <w:t>Сервер, серверная часть</w:t>
-      </w:r>
-      <w:r>
-        <w:t xml:space="preserve"> – компьютер, обслуживающий другие компьютеры (клиентов) и предоставляющий им свои ресурсы для выполнения определенных задач.</w:t>
+        <w:t>Сотрудник ресторана</w:t>
+      </w:r>
+      <w:r>
+        <w:t xml:space="preserve"> – человек, имеющий </w:t>
+      </w:r>
+      <w:r>
+        <w:t>учётную запись в</w:t>
+      </w:r>
+      <w:r>
+        <w:t xml:space="preserve"> </w:t>
+      </w:r>
+      <w:r>
+        <w:t>мобильном</w:t>
+      </w:r>
+      <w:r>
+        <w:t xml:space="preserve"> </w:t>
+      </w:r>
+      <w:r>
+        <w:t>приложени</w:t>
+      </w:r>
+      <w:r>
+        <w:t>и.</w:t>
       </w:r>
     </w:p>
     <w:p>
@@ -676,24 +659,39 @@
           <w:b/>
           <w:bCs/>
         </w:rPr>
-        <w:t>Клиентская сторона</w:t>
-      </w:r>
-      <w:r>
-        <w:t xml:space="preserve"> – компьютер, использующий ресурсы сервера и предоставляющий пользователю возможность взаимодействия с системой.</w:t>
+        <w:t>Сервер, серверная часть</w:t>
+      </w:r>
+      <w:r>
+        <w:t xml:space="preserve"> – компьютер, обслуживающий другие компьютеры (клиентов) и предоставляющий им свои ресурсы для выполнения определенных задач.</w:t>
       </w:r>
     </w:p>
     <w:p>
       <w:pPr>
         <w:pStyle w:val="af4"/>
-        <w:rPr>
-          <w:highlight w:val="yellow"/>
-        </w:rPr>
       </w:pPr>
       <w:r>
         <w:rPr>
           <w:b/>
           <w:bCs/>
         </w:rPr>
+        <w:t>Клиентская сторона</w:t>
+      </w:r>
+      <w:r>
+        <w:t xml:space="preserve"> – компьютер, использующий ресурсы сервера и предоставляющий пользователю возможность взаимодействия с системой.</w:t>
+      </w:r>
+    </w:p>
+    <w:p>
+      <w:pPr>
+        <w:pStyle w:val="af4"/>
+        <w:rPr>
+          <w:highlight w:val="yellow"/>
+        </w:rPr>
+      </w:pPr>
+      <w:r>
+        <w:rPr>
+          <w:b/>
+          <w:bCs/>
+        </w:rPr>
         <w:t>REST API (REST)</w:t>
       </w:r>
       <w:r>
@@ -743,7 +741,6 @@
       <w:r>
         <w:t xml:space="preserve"> </w:t>
       </w:r>
-      <w:proofErr w:type="spellStart"/>
       <w:r>
         <w:rPr>
           <w:lang w:val="en-US"/>
@@ -751,7 +748,6 @@
         <w:t>Restobook</w:t>
       </w:r>
       <w:bookmarkEnd w:id="1"/>
-      <w:proofErr w:type="spellEnd"/>
       <w:r>
         <w:t>».</w:t>
       </w:r>
@@ -769,14 +765,12 @@
       <w:r>
         <w:t>«</w:t>
       </w:r>
-      <w:proofErr w:type="spellStart"/>
       <w:r>
         <w:rPr>
           <w:lang w:val="en-US"/>
         </w:rPr>
         <w:t>Restobook</w:t>
       </w:r>
-      <w:proofErr w:type="spellEnd"/>
       <w:r>
         <w:t>”</w:t>
       </w:r>
@@ -870,21 +864,8 @@
       <w:pPr>
         <w:pStyle w:val="a8"/>
       </w:pPr>
-      <w:proofErr w:type="spellStart"/>
-      <w:r>
-        <w:t>Насайр</w:t>
-      </w:r>
-      <w:proofErr w:type="spellEnd"/>
-      <w:r>
-        <w:t xml:space="preserve"> Марьям </w:t>
-      </w:r>
-      <w:proofErr w:type="spellStart"/>
-      <w:r>
-        <w:t>Магди</w:t>
-      </w:r>
-      <w:proofErr w:type="spellEnd"/>
-      <w:r>
-        <w:t xml:space="preserve"> Захи</w:t>
+      <w:r>
+        <w:t>Насайр Марьям Магди Захи</w:t>
       </w:r>
     </w:p>
     <w:p>
@@ -892,15 +873,7 @@
         <w:pStyle w:val="a8"/>
       </w:pPr>
       <w:r>
-        <w:t xml:space="preserve">Ноэль </w:t>
-      </w:r>
-      <w:proofErr w:type="spellStart"/>
-      <w:r>
-        <w:t>Жулмист</w:t>
-      </w:r>
-      <w:proofErr w:type="spellEnd"/>
-      <w:r>
-        <w:t xml:space="preserve"> Филс</w:t>
+        <w:t>Ноэль Жулмист Филс</w:t>
       </w:r>
     </w:p>
     <w:p>
@@ -1128,6 +1101,23 @@
     </w:p>
     <w:p>
       <w:pPr>
+        <w:pStyle w:val="af4"/>
+      </w:pPr>
+      <w:r>
+        <w:t xml:space="preserve">Для добавления в систему информации о подключившихся ресторанах будет использоваться веб-интерфейс имеющий архитектуру </w:t>
+      </w:r>
+      <w:r>
+        <w:rPr>
+          <w:lang w:val="en-US"/>
+        </w:rPr>
+        <w:t>MVC</w:t>
+      </w:r>
+      <w:r>
+        <w:t>.</w:t>
+      </w:r>
+    </w:p>
+    <w:p>
+      <w:pPr>
         <w:pStyle w:val="a4"/>
       </w:pPr>
       <w:r>
@@ -1196,30 +1186,608 @@
     </w:p>
     <w:p>
       <w:pPr>
+        <w:pStyle w:val="af4"/>
+      </w:pPr>
+      <w:r>
+        <w:t>В мобильном приложении пользователь будет иметь одну из ролей:</w:t>
+      </w:r>
+    </w:p>
+    <w:p>
+      <w:pPr>
+        <w:pStyle w:val="a8"/>
+      </w:pPr>
+      <w:r>
+        <w:t>Неавторизованный пользователь;</w:t>
+      </w:r>
+    </w:p>
+    <w:p>
+      <w:pPr>
+        <w:pStyle w:val="a8"/>
+      </w:pPr>
+      <w:r>
+        <w:t>Администратор ресторана;</w:t>
+      </w:r>
+    </w:p>
+    <w:p>
+      <w:pPr>
+        <w:pStyle w:val="a8"/>
+      </w:pPr>
+      <w:r>
+        <w:t>Сотрудник ресторана.</w:t>
+      </w:r>
+    </w:p>
+    <w:p>
+      <w:pPr>
+        <w:pStyle w:val="af4"/>
+      </w:pPr>
+      <w:r>
+        <w:t xml:space="preserve">Также для работы с сервисной страницей веб-интерфейса </w:t>
+      </w:r>
+      <w:r>
+        <w:t xml:space="preserve">вводится роль </w:t>
+      </w:r>
+      <w:r>
+        <w:t>администратор</w:t>
+      </w:r>
+      <w:r>
+        <w:t>а</w:t>
+      </w:r>
+      <w:r>
+        <w:t xml:space="preserve"> вендор</w:t>
+      </w:r>
+      <w:r>
+        <w:t>а.</w:t>
+      </w:r>
+    </w:p>
+    <w:p>
+      <w:pPr>
+        <w:pStyle w:val="a4"/>
+      </w:pPr>
+      <w:r>
+        <w:lastRenderedPageBreak/>
+        <w:t>Вход в приложение</w:t>
+      </w:r>
+    </w:p>
+    <w:p>
+      <w:pPr>
+        <w:pStyle w:val="a8"/>
+      </w:pPr>
+      <w:r>
+        <w:t>При первом включении приложения пользователю должен быть показан онбординг;</w:t>
+      </w:r>
+    </w:p>
+    <w:p>
+      <w:pPr>
+        <w:pStyle w:val="a8"/>
+      </w:pPr>
+      <w:r>
+        <w:t>Приложение должно позволять войти по логину и паролю;</w:t>
+      </w:r>
+    </w:p>
+    <w:p>
+      <w:pPr>
+        <w:pStyle w:val="a8"/>
+      </w:pPr>
+      <w:r>
+        <w:t>Пользователю должна быть доступна информация о способе подачи заявки на регистрацию в приложении</w:t>
+      </w:r>
+    </w:p>
+    <w:p>
+      <w:pPr>
+        <w:pStyle w:val="a4"/>
+      </w:pPr>
+      <w:r>
+        <w:t>Учёт забронированных столов и мест</w:t>
+      </w:r>
+    </w:p>
+    <w:p>
+      <w:pPr>
+        <w:pStyle w:val="af4"/>
+      </w:pPr>
+      <w:r>
+        <w:t>Для авторизованного сотрудника ресторана система должна предоставлять доступ к:</w:t>
+      </w:r>
+    </w:p>
+    <w:p>
+      <w:pPr>
+        <w:pStyle w:val="a8"/>
+      </w:pPr>
+      <w:r>
+        <w:t>Просмотру забронированных столов;</w:t>
+      </w:r>
+    </w:p>
+    <w:p>
+      <w:pPr>
+        <w:pStyle w:val="a8"/>
+      </w:pPr>
+      <w:r>
+        <w:t>Просмотру очереди броней;</w:t>
+      </w:r>
+    </w:p>
+    <w:p>
+      <w:pPr>
+        <w:pStyle w:val="a8"/>
+      </w:pPr>
+      <w:r>
+        <w:t>Созданию, редактированию и удалению информации о брони.</w:t>
+      </w:r>
+    </w:p>
+    <w:p>
+      <w:pPr>
+        <w:pStyle w:val="af4"/>
+      </w:pPr>
+      <w:r>
+        <w:t>При создании</w:t>
+      </w:r>
+      <w:r>
+        <w:t xml:space="preserve"> и редактировании</w:t>
+      </w:r>
+      <w:r>
+        <w:t xml:space="preserve"> брони система должна позволять учитывать следующие сведения:</w:t>
+      </w:r>
+    </w:p>
+    <w:p>
+      <w:pPr>
+        <w:pStyle w:val="a8"/>
+      </w:pPr>
+      <w:r>
+        <w:t>Дата и время брони;</w:t>
+      </w:r>
+    </w:p>
+    <w:p>
+      <w:pPr>
+        <w:pStyle w:val="a8"/>
+      </w:pPr>
+      <w:r>
+        <w:t>Имя клиента;</w:t>
+      </w:r>
+    </w:p>
+    <w:p>
+      <w:pPr>
+        <w:pStyle w:val="a8"/>
+      </w:pPr>
+      <w:r>
+        <w:t>Имя сотрудника, создавшего бронь;</w:t>
+      </w:r>
+    </w:p>
+    <w:p>
+      <w:pPr>
+        <w:pStyle w:val="a8"/>
+      </w:pPr>
+      <w:r>
+        <w:t>Номера забронированных столиков;</w:t>
+      </w:r>
+    </w:p>
+    <w:p>
+      <w:pPr>
+        <w:pStyle w:val="a8"/>
+      </w:pPr>
+      <w:r>
+        <w:t>Статус брони;</w:t>
+      </w:r>
+    </w:p>
+    <w:p>
+      <w:pPr>
+        <w:pStyle w:val="a8"/>
+      </w:pPr>
+      <w:r>
+        <w:t>Дополнительную информацию в виде комментария.</w:t>
+      </w:r>
+    </w:p>
+    <w:p>
+      <w:pPr>
+        <w:pStyle w:val="af4"/>
+      </w:pPr>
+      <w:r>
+        <w:t xml:space="preserve">Как результат, эта информация </w:t>
+      </w:r>
+      <w:r>
+        <w:t>должна сохранится в системе и быть доступной для всех сотрудников ресторана.</w:t>
+      </w:r>
+    </w:p>
+    <w:p>
+      <w:pPr>
+        <w:pStyle w:val="a4"/>
+      </w:pPr>
+      <w:r>
+        <w:t>Учёт сотрудников ресторана</w:t>
+      </w:r>
+    </w:p>
+    <w:p>
+      <w:pPr>
+        <w:pStyle w:val="af4"/>
+      </w:pPr>
+      <w:r>
+        <w:t>Каждому сотруднику ресторана система должна предоставлять доступ к:</w:t>
+      </w:r>
+    </w:p>
+    <w:p>
+      <w:pPr>
+        <w:pStyle w:val="a8"/>
+      </w:pPr>
+      <w:r>
+        <w:lastRenderedPageBreak/>
+        <w:t>Просмотру личного кабинета;</w:t>
+      </w:r>
+    </w:p>
+    <w:p>
+      <w:pPr>
+        <w:pStyle w:val="a8"/>
+      </w:pPr>
+      <w:r>
+        <w:t>Возможности смены пароля.</w:t>
+      </w:r>
+    </w:p>
+    <w:p>
+      <w:pPr>
+        <w:pStyle w:val="af4"/>
+      </w:pPr>
+      <w:r>
+        <w:t>Администратору ресторана система должна предоставлять доступ к:</w:t>
+      </w:r>
+    </w:p>
+    <w:p>
+      <w:pPr>
+        <w:pStyle w:val="a8"/>
+      </w:pPr>
+      <w:r>
+        <w:t>Просмотру доступных о сотрудниках ресторана;</w:t>
+      </w:r>
+    </w:p>
+    <w:p>
+      <w:pPr>
+        <w:pStyle w:val="a8"/>
+      </w:pPr>
+      <w:r>
+        <w:t>Созданию, редактированию и удалению информации о сотруднике ресторана.</w:t>
+      </w:r>
+    </w:p>
+    <w:p>
+      <w:pPr>
+        <w:pStyle w:val="af4"/>
+      </w:pPr>
+      <w:r>
+        <w:t>При создании и редактировании учётной записи нового сотрудника система должна позволять учитывать следующие сведения:</w:t>
+      </w:r>
+    </w:p>
+    <w:p>
+      <w:pPr>
+        <w:pStyle w:val="a8"/>
+      </w:pPr>
+      <w:r>
+        <w:t>Фамилию, имя и отчество сотрудника</w:t>
+      </w:r>
+    </w:p>
+    <w:p>
+      <w:pPr>
+        <w:pStyle w:val="a8"/>
+      </w:pPr>
+      <w:r>
+        <w:t>Дополнительную информацию в виде комментария.</w:t>
+      </w:r>
+    </w:p>
+    <w:p>
+      <w:pPr>
+        <w:pStyle w:val="af4"/>
+      </w:pPr>
+      <w:r>
+        <w:t xml:space="preserve">Как результат, эта информация должна сохранится в системе и быть доступной </w:t>
+      </w:r>
+      <w:r>
+        <w:t>только для администратора ресторана</w:t>
+      </w:r>
+      <w:r>
+        <w:t>.</w:t>
+      </w:r>
+    </w:p>
+    <w:p>
+      <w:pPr>
+        <w:pStyle w:val="a4"/>
+      </w:pPr>
+      <w:r>
+        <w:t>Учёт столов и мест в ресторане</w:t>
+      </w:r>
+    </w:p>
+    <w:p>
+      <w:pPr>
+        <w:pStyle w:val="af4"/>
+      </w:pPr>
+      <w:r>
+        <w:t>Каждому сотруднику ресторана система должна предоставлять доступ к</w:t>
+      </w:r>
+      <w:r>
+        <w:t xml:space="preserve"> просмотру информации о столах в ресторане.</w:t>
+      </w:r>
+    </w:p>
+    <w:p>
+      <w:pPr>
+        <w:pStyle w:val="af4"/>
+      </w:pPr>
+      <w:r>
+        <w:t>Администратору ресторана система должна предоставлять доступ к</w:t>
+      </w:r>
+      <w:r>
+        <w:t>:</w:t>
+      </w:r>
+    </w:p>
+    <w:p>
+      <w:pPr>
+        <w:pStyle w:val="a8"/>
+      </w:pPr>
+      <w:r>
+        <w:t xml:space="preserve">Созданию, редактированию и удалению информации о </w:t>
+      </w:r>
+      <w:r>
+        <w:t>столах</w:t>
+      </w:r>
+      <w:r>
+        <w:t>.</w:t>
+      </w:r>
+    </w:p>
+    <w:p>
+      <w:pPr>
+        <w:pStyle w:val="af4"/>
+      </w:pPr>
+      <w:r>
+        <w:t xml:space="preserve">При создании и редактировании </w:t>
+      </w:r>
+      <w:r>
+        <w:t>информации о столе</w:t>
+      </w:r>
+      <w:r>
+        <w:t xml:space="preserve"> система должна позволять учитывать следующие сведения</w:t>
+      </w:r>
+      <w:r>
+        <w:t>:</w:t>
+      </w:r>
+    </w:p>
+    <w:p>
+      <w:pPr>
+        <w:pStyle w:val="a8"/>
+      </w:pPr>
+      <w:r>
+        <w:t>Номер стола;</w:t>
+      </w:r>
+    </w:p>
+    <w:p>
+      <w:pPr>
+        <w:pStyle w:val="a8"/>
+      </w:pPr>
+      <w:r>
+        <w:t>Количество мест за столом;</w:t>
+      </w:r>
+    </w:p>
+    <w:p>
+      <w:pPr>
+        <w:pStyle w:val="a8"/>
+      </w:pPr>
+      <w:r>
+        <w:t>Состояние стола (в нормальном состоянии или сломан);</w:t>
+      </w:r>
+    </w:p>
+    <w:p>
+      <w:pPr>
+        <w:pStyle w:val="a8"/>
+      </w:pPr>
+      <w:r>
+        <w:t>Дополнительную информацию в виде комментария</w:t>
+      </w:r>
+      <w:r>
+        <w:t>.</w:t>
+      </w:r>
+    </w:p>
+    <w:p>
+      <w:pPr>
+        <w:pStyle w:val="af4"/>
+      </w:pPr>
+      <w:r>
+        <w:lastRenderedPageBreak/>
+        <w:t>Как результат, эта информация должна сохранится в системе и быть доступной для всех сотрудников ресторана</w:t>
+      </w:r>
+      <w:r>
+        <w:t>.</w:t>
+      </w:r>
+    </w:p>
+    <w:p>
+      <w:pPr>
         <w:pStyle w:val="a3"/>
+      </w:pPr>
+      <w:r>
+        <w:t>Требования к видам обеспечения</w:t>
+      </w:r>
+      <w:r>
+        <w:t xml:space="preserve"> АС</w:t>
+      </w:r>
+    </w:p>
+    <w:p>
+      <w:pPr>
+        <w:pStyle w:val="a4"/>
+        <w:numPr>
+          <w:ilvl w:val="2"/>
+          <w:numId w:val="16"/>
+        </w:numPr>
+      </w:pPr>
+      <w:r>
+        <w:t>Лингвистическое обеспечение АС</w:t>
+      </w:r>
+    </w:p>
+    <w:p>
+      <w:pPr>
+        <w:pStyle w:val="af4"/>
+      </w:pPr>
+      <w:r>
+        <w:t>В мобильном приложении для интерфейса пользователя должен использоваться русский язык.</w:t>
+      </w:r>
+    </w:p>
+    <w:p>
+      <w:pPr>
+        <w:pStyle w:val="a4"/>
+      </w:pPr>
+      <w:r>
+        <w:t>Программное обеспечение АС</w:t>
+      </w:r>
+    </w:p>
+    <w:p>
+      <w:pPr>
+        <w:pStyle w:val="af4"/>
+      </w:pPr>
+      <w:r>
+        <w:t>Для реализации серверной части будут использоваться следующие средства:</w:t>
+      </w:r>
+    </w:p>
+    <w:p>
+      <w:pPr>
+        <w:pStyle w:val="a8"/>
+      </w:pPr>
+      <w:r>
+        <w:t>Язык программирования Java 21 версии;</w:t>
+      </w:r>
+    </w:p>
+    <w:p>
+      <w:pPr>
+        <w:pStyle w:val="a8"/>
+      </w:pPr>
+      <w:r>
+        <w:t>Фреймворк Spring Boot 3.2.3;</w:t>
+      </w:r>
+    </w:p>
+    <w:p>
+      <w:pPr>
+        <w:pStyle w:val="a8"/>
+      </w:pPr>
+      <w:r>
+        <w:t>СУБД PostgreSQL 16.2;</w:t>
+      </w:r>
+    </w:p>
+    <w:p>
+      <w:pPr>
+        <w:pStyle w:val="a8"/>
+      </w:pPr>
+      <w:r>
+        <w:t>Keycloak 23.0.7.</w:t>
+      </w:r>
+    </w:p>
+    <w:p>
+      <w:pPr>
+        <w:pStyle w:val="af4"/>
+      </w:pPr>
+      <w:r>
+        <w:t>Для реализации клиентской части будут использоваться следующие средства:</w:t>
+      </w:r>
+    </w:p>
+    <w:p>
+      <w:pPr>
+        <w:pStyle w:val="a8"/>
+      </w:pPr>
+      <w:r>
+        <w:t>Язык программирования Dart версии 3.3.0</w:t>
+      </w:r>
+    </w:p>
+    <w:p>
+      <w:pPr>
+        <w:pStyle w:val="a8"/>
+        <w:rPr>
+          <w:b/>
+        </w:rPr>
+      </w:pPr>
+      <w:r>
+        <w:t>Flutter SDK версии 3.19.1.</w:t>
+      </w:r>
+    </w:p>
+    <w:p>
+      <w:pPr>
+        <w:pStyle w:val="a3"/>
+      </w:pPr>
+      <w:r>
+        <w:t>Общие технические требования к АС</w:t>
+      </w:r>
+    </w:p>
+    <w:p>
+      <w:pPr>
+        <w:pStyle w:val="a4"/>
+        <w:numPr>
+          <w:ilvl w:val="2"/>
+          <w:numId w:val="17"/>
+        </w:numPr>
+      </w:pPr>
+      <w:r>
+        <w:t>Т</w:t>
+      </w:r>
+      <w:r>
+        <w:t>ребования к численности и квалификации персонала и пользователей АС</w:t>
+      </w:r>
+    </w:p>
+    <w:p>
+      <w:pPr>
+        <w:pStyle w:val="af4"/>
+      </w:pPr>
+      <w:r>
+        <w:t xml:space="preserve">Для обеспечения работоспособности </w:t>
+      </w:r>
+      <w:r>
+        <w:t>мобильного</w:t>
+      </w:r>
+      <w:r>
+        <w:t xml:space="preserve"> </w:t>
+      </w:r>
+      <w:r>
+        <w:t xml:space="preserve">приложения </w:t>
+      </w:r>
+      <w:r>
+        <w:t>достаточно одного администратора вендора. Специальной квалификации не требуется, достаточно ознакомления с функциональностью сервисной страницы.</w:t>
+      </w:r>
+      <w:r>
+        <w:t xml:space="preserve"> Режим работы свободный.</w:t>
+      </w:r>
+    </w:p>
+    <w:p>
+      <w:pPr>
+        <w:pStyle w:val="af4"/>
+      </w:pPr>
+      <w:r>
         <w:rPr>
           <w:highlight w:val="magenta"/>
         </w:rPr>
-      </w:pPr>
-      <w:r>
+        <w:t>Добавить про администратора ресторана</w:t>
+      </w:r>
+    </w:p>
+    <w:p>
+      <w:pPr>
+        <w:pStyle w:val="a4"/>
+        <w:numPr>
+          <w:ilvl w:val="2"/>
+          <w:numId w:val="17"/>
+        </w:numPr>
+      </w:pPr>
+      <w:r>
+        <w:lastRenderedPageBreak/>
+        <w:t>Требования по безопасности</w:t>
+      </w:r>
+    </w:p>
+    <w:p>
+      <w:pPr>
+        <w:pStyle w:val="a4"/>
+        <w:numPr>
+          <w:ilvl w:val="2"/>
+          <w:numId w:val="17"/>
+        </w:numPr>
         <w:rPr>
           <w:highlight w:val="magenta"/>
         </w:rPr>
-        <w:t>Вынести выше</w:t>
+      </w:pPr>
+      <w:r>
+        <w:rPr>
+          <w:highlight w:val="magenta"/>
+        </w:rPr>
+        <w:t>Добавить про целостность, доступность и конфидициальность</w:t>
       </w:r>
     </w:p>
     <w:p>
       <w:pPr>
         <w:pStyle w:val="a0"/>
-        <w:rPr>
-          <w:highlight w:val="magenta"/>
-        </w:rPr>
-      </w:pPr>
-      <w:r>
-        <w:rPr>
-          <w:highlight w:val="magenta"/>
-        </w:rPr>
-        <w:t>Обозначения групп требований</w:t>
+      </w:pPr>
+      <w:r>
+        <w:t>Перечень требований по безопасности</w:t>
       </w:r>
     </w:p>
     <w:tbl>
@@ -1229,45 +1797,33 @@
         <w:tblLook w:val="04A0" w:firstRow="1" w:lastRow="0" w:firstColumn="1" w:lastColumn="0" w:noHBand="0" w:noVBand="1"/>
       </w:tblPr>
       <w:tblGrid>
-        <w:gridCol w:w="1271"/>
-        <w:gridCol w:w="8073"/>
+        <w:gridCol w:w="1571"/>
+        <w:gridCol w:w="7773"/>
       </w:tblGrid>
       <w:tr>
         <w:tc>
           <w:tcPr>
-            <w:tcW w:w="1271" w:type="dxa"/>
+            <w:tcW w:w="1413" w:type="dxa"/>
           </w:tcPr>
           <w:p>
             <w:pPr>
               <w:pStyle w:val="af6"/>
-              <w:rPr>
-                <w:highlight w:val="magenta"/>
-              </w:rPr>
-            </w:pPr>
-            <w:r>
-              <w:rPr>
-                <w:highlight w:val="magenta"/>
-              </w:rPr>
-              <w:t>Символ</w:t>
-            </w:r>
-          </w:p>
-        </w:tc>
-        <w:tc>
-          <w:tcPr>
-            <w:tcW w:w="8073" w:type="dxa"/>
+            </w:pPr>
+            <w:r>
+              <w:t>Код требования</w:t>
+            </w:r>
+          </w:p>
+        </w:tc>
+        <w:tc>
+          <w:tcPr>
+            <w:tcW w:w="7931" w:type="dxa"/>
           </w:tcPr>
           <w:p>
             <w:pPr>
               <w:pStyle w:val="af6"/>
-              <w:rPr>
-                <w:highlight w:val="magenta"/>
-              </w:rPr>
-            </w:pPr>
-            <w:r>
-              <w:rPr>
-                <w:highlight w:val="magenta"/>
-              </w:rPr>
-              <w:t>Группа требований</w:t>
+            </w:pPr>
+            <w:r>
+              <w:t>Требование</w:t>
             </w:r>
           </w:p>
         </w:tc>
@@ -1275,158 +1831,73 @@
       <w:tr>
         <w:tc>
           <w:tcPr>
-            <w:tcW w:w="1271" w:type="dxa"/>
-          </w:tcPr>
-          <w:p>
-            <w:pPr>
-              <w:pStyle w:val="afa"/>
-              <w:rPr>
-                <w:highlight w:val="magenta"/>
+            <w:tcW w:w="1413" w:type="dxa"/>
+          </w:tcPr>
+          <w:p>
+            <w:pPr>
+              <w:pStyle w:val="afa"/>
+              <w:rPr>
                 <w:lang w:val="en-US"/>
               </w:rPr>
             </w:pPr>
             <w:r>
               <w:rPr>
-                <w:highlight w:val="magenta"/>
                 <w:lang w:val="en-US"/>
               </w:rPr>
-              <w:t>F</w:t>
-            </w:r>
-          </w:p>
-        </w:tc>
-        <w:tc>
-          <w:tcPr>
-            <w:tcW w:w="8073" w:type="dxa"/>
-          </w:tcPr>
-          <w:p>
-            <w:pPr>
-              <w:pStyle w:val="afa"/>
-              <w:rPr>
-                <w:highlight w:val="magenta"/>
+              <w:t>IS.01.01</w:t>
+            </w:r>
+          </w:p>
+        </w:tc>
+        <w:tc>
+          <w:tcPr>
+            <w:tcW w:w="7931" w:type="dxa"/>
+          </w:tcPr>
+          <w:p>
+            <w:pPr>
+              <w:pStyle w:val="afa"/>
+            </w:pPr>
+            <w:r>
+              <w:t xml:space="preserve">Обмен данных между клиентом и сервером должен осуществлять по протоколу </w:t>
+            </w:r>
+            <w:r>
+              <w:rPr>
                 <w:lang w:val="en-US"/>
               </w:rPr>
-            </w:pPr>
-            <w:proofErr w:type="spellStart"/>
-            <w:r>
-              <w:rPr>
-                <w:highlight w:val="magenta"/>
-                <w:lang w:val="en-US"/>
-              </w:rPr>
-              <w:t>Общие</w:t>
-            </w:r>
-            <w:proofErr w:type="spellEnd"/>
-            <w:r>
-              <w:rPr>
-                <w:highlight w:val="magenta"/>
-                <w:lang w:val="en-US"/>
-              </w:rPr>
-              <w:t xml:space="preserve"> </w:t>
-            </w:r>
-            <w:proofErr w:type="spellStart"/>
-            <w:r>
-              <w:rPr>
-                <w:highlight w:val="magenta"/>
-                <w:lang w:val="en-US"/>
-              </w:rPr>
-              <w:t>функциональные</w:t>
-            </w:r>
-            <w:proofErr w:type="spellEnd"/>
-            <w:r>
-              <w:rPr>
-                <w:highlight w:val="magenta"/>
-                <w:lang w:val="en-US"/>
-              </w:rPr>
-              <w:t xml:space="preserve"> </w:t>
-            </w:r>
-            <w:proofErr w:type="spellStart"/>
-            <w:r>
-              <w:rPr>
-                <w:highlight w:val="magenta"/>
-                <w:lang w:val="en-US"/>
-              </w:rPr>
-              <w:t>требования</w:t>
-            </w:r>
-            <w:proofErr w:type="spellEnd"/>
+              <w:t>https</w:t>
+            </w:r>
           </w:p>
         </w:tc>
       </w:tr>
       <w:tr>
         <w:tc>
           <w:tcPr>
-            <w:tcW w:w="1271" w:type="dxa"/>
-          </w:tcPr>
-          <w:p>
-            <w:pPr>
-              <w:pStyle w:val="afa"/>
-              <w:rPr>
-                <w:highlight w:val="magenta"/>
+            <w:tcW w:w="1413" w:type="dxa"/>
+          </w:tcPr>
+          <w:p>
+            <w:pPr>
+              <w:pStyle w:val="afa"/>
+              <w:rPr>
                 <w:lang w:val="en-US"/>
               </w:rPr>
             </w:pPr>
             <w:r>
               <w:rPr>
-                <w:highlight w:val="magenta"/>
                 <w:lang w:val="en-US"/>
               </w:rPr>
-              <w:t>I</w:t>
-            </w:r>
-          </w:p>
-        </w:tc>
-        <w:tc>
-          <w:tcPr>
-            <w:tcW w:w="8073" w:type="dxa"/>
-          </w:tcPr>
-          <w:p>
-            <w:pPr>
-              <w:pStyle w:val="afa"/>
-              <w:rPr>
-                <w:highlight w:val="magenta"/>
-              </w:rPr>
-            </w:pPr>
-            <w:r>
-              <w:rPr>
-                <w:highlight w:val="magenta"/>
-              </w:rPr>
-              <w:t>Требования к интерфейсу пользователя</w:t>
-            </w:r>
-          </w:p>
-        </w:tc>
-      </w:tr>
-      <w:tr>
-        <w:tc>
-          <w:tcPr>
-            <w:tcW w:w="1271" w:type="dxa"/>
-          </w:tcPr>
-          <w:p>
-            <w:pPr>
-              <w:pStyle w:val="afa"/>
-              <w:rPr>
-                <w:highlight w:val="magenta"/>
-                <w:lang w:val="en-US"/>
-              </w:rPr>
-            </w:pPr>
-            <w:r>
-              <w:rPr>
-                <w:highlight w:val="magenta"/>
-                <w:lang w:val="en-US"/>
-              </w:rPr>
-              <w:t>IS</w:t>
-            </w:r>
-          </w:p>
-        </w:tc>
-        <w:tc>
-          <w:tcPr>
-            <w:tcW w:w="8073" w:type="dxa"/>
-          </w:tcPr>
-          <w:p>
-            <w:pPr>
-              <w:pStyle w:val="afa"/>
-            </w:pPr>
-            <w:r>
-              <w:rPr>
-                <w:highlight w:val="magenta"/>
-              </w:rPr>
-              <w:t>Требования к информационной безопасности системы</w:t>
+              <w:t>IS.01.02</w:t>
+            </w:r>
+          </w:p>
+        </w:tc>
+        <w:tc>
+          <w:tcPr>
+            <w:tcW w:w="7931" w:type="dxa"/>
+          </w:tcPr>
+          <w:p>
+            <w:pPr>
+              <w:pStyle w:val="afa"/>
+            </w:pPr>
+            <w:r>
+              <w:t>Пароли пользователей должны хранится в базе данных в зашифрованном виде</w:t>
             </w:r>
           </w:p>
         </w:tc>
@@ -1434,219 +1905,38 @@
     </w:tbl>
     <w:p>
       <w:pPr>
+        <w:pStyle w:val="a4"/>
+      </w:pPr>
+      <w:r>
+        <w:t>Требования к эргономике и технической эстетике</w:t>
+      </w:r>
+    </w:p>
+    <w:p>
+      <w:pPr>
+        <w:pStyle w:val="a4"/>
+        <w:rPr>
+          <w:highlight w:val="magenta"/>
+        </w:rPr>
+      </w:pPr>
+      <w:r>
+        <w:rPr>
+          <w:highlight w:val="magenta"/>
+        </w:rPr>
+        <w:t xml:space="preserve">Добавить </w:t>
+      </w:r>
+      <w:r>
+        <w:rPr>
+          <w:highlight w:val="magenta"/>
+        </w:rPr>
+        <w:t>требования к расположению элементов на экране</w:t>
+      </w:r>
+    </w:p>
+    <w:p>
+      <w:pPr>
         <w:pStyle w:val="a0"/>
       </w:pPr>
       <w:r>
-        <w:t>Классы пользователей</w:t>
-      </w:r>
-    </w:p>
-    <w:tbl>
-      <w:tblPr>
-        <w:tblStyle w:val="ad"/>
-        <w:tblW w:w="0" w:type="auto"/>
-        <w:tblLook w:val="04A0" w:firstRow="1" w:lastRow="0" w:firstColumn="1" w:lastColumn="0" w:noHBand="0" w:noVBand="1"/>
-      </w:tblPr>
-      <w:tblGrid>
-        <w:gridCol w:w="1838"/>
-        <w:gridCol w:w="7506"/>
-      </w:tblGrid>
-      <w:tr>
-        <w:tc>
-          <w:tcPr>
-            <w:tcW w:w="1838" w:type="dxa"/>
-          </w:tcPr>
-          <w:p>
-            <w:pPr>
-              <w:pStyle w:val="af6"/>
-            </w:pPr>
-            <w:r>
-              <w:t>Класс пользователя</w:t>
-            </w:r>
-          </w:p>
-        </w:tc>
-        <w:tc>
-          <w:tcPr>
-            <w:tcW w:w="7506" w:type="dxa"/>
-          </w:tcPr>
-          <w:p>
-            <w:pPr>
-              <w:pStyle w:val="af6"/>
-            </w:pPr>
-            <w:r>
-              <w:t>Вариант использования</w:t>
-            </w:r>
-          </w:p>
-        </w:tc>
-      </w:tr>
-      <w:tr>
-        <w:tc>
-          <w:tcPr>
-            <w:tcW w:w="1838" w:type="dxa"/>
-          </w:tcPr>
-          <w:p>
-            <w:pPr>
-              <w:pStyle w:val="afa"/>
-            </w:pPr>
-          </w:p>
-        </w:tc>
-        <w:tc>
-          <w:tcPr>
-            <w:tcW w:w="7506" w:type="dxa"/>
-          </w:tcPr>
-          <w:p>
-            <w:pPr>
-              <w:pStyle w:val="afa"/>
-            </w:pPr>
-            <w:r>
-              <w:t>Требования к основным вариантам использования</w:t>
-            </w:r>
-          </w:p>
-        </w:tc>
-      </w:tr>
-      <w:tr>
-        <w:tc>
-          <w:tcPr>
-            <w:tcW w:w="1838" w:type="dxa"/>
-          </w:tcPr>
-          <w:p>
-            <w:pPr>
-              <w:pStyle w:val="afa"/>
-              <w:rPr>
-                <w:lang w:val="en-US"/>
-              </w:rPr>
-            </w:pPr>
-            <w:r>
-              <w:rPr>
-                <w:lang w:val="en-US"/>
-              </w:rPr>
-              <w:t>AR</w:t>
-            </w:r>
-          </w:p>
-        </w:tc>
-        <w:tc>
-          <w:tcPr>
-            <w:tcW w:w="7506" w:type="dxa"/>
-          </w:tcPr>
-          <w:p>
-            <w:pPr>
-              <w:pStyle w:val="afa"/>
-            </w:pPr>
-            <w:r>
-              <w:t>Варианты использования для роли Администратор ресторана</w:t>
-            </w:r>
-          </w:p>
-        </w:tc>
-      </w:tr>
-      <w:tr>
-        <w:tc>
-          <w:tcPr>
-            <w:tcW w:w="1838" w:type="dxa"/>
-          </w:tcPr>
-          <w:p>
-            <w:pPr>
-              <w:pStyle w:val="afa"/>
-              <w:rPr>
-                <w:lang w:val="en-US"/>
-              </w:rPr>
-            </w:pPr>
-            <w:r>
-              <w:rPr>
-                <w:lang w:val="en-US"/>
-              </w:rPr>
-              <w:t>EM</w:t>
-            </w:r>
-          </w:p>
-        </w:tc>
-        <w:tc>
-          <w:tcPr>
-            <w:tcW w:w="7506" w:type="dxa"/>
-          </w:tcPr>
-          <w:p>
-            <w:pPr>
-              <w:pStyle w:val="afa"/>
-            </w:pPr>
-            <w:r>
-              <w:t>Варианты использования для роли Сотрудник ресторана</w:t>
-            </w:r>
-          </w:p>
-        </w:tc>
-      </w:tr>
-      <w:tr>
-        <w:tc>
-          <w:tcPr>
-            <w:tcW w:w="1838" w:type="dxa"/>
-          </w:tcPr>
-          <w:p>
-            <w:pPr>
-              <w:pStyle w:val="afa"/>
-              <w:rPr>
-                <w:lang w:val="en-US"/>
-              </w:rPr>
-            </w:pPr>
-            <w:r>
-              <w:rPr>
-                <w:lang w:val="en-US"/>
-              </w:rPr>
-              <w:t>AD</w:t>
-            </w:r>
-          </w:p>
-        </w:tc>
-        <w:tc>
-          <w:tcPr>
-            <w:tcW w:w="7506" w:type="dxa"/>
-          </w:tcPr>
-          <w:p>
-            <w:pPr>
-              <w:pStyle w:val="afa"/>
-            </w:pPr>
-            <w:r>
-              <w:t>Варианты использования для роли Администратор вендора</w:t>
-            </w:r>
-          </w:p>
-        </w:tc>
-      </w:tr>
-      <w:tr>
-        <w:tc>
-          <w:tcPr>
-            <w:tcW w:w="1838" w:type="dxa"/>
-          </w:tcPr>
-          <w:p>
-            <w:pPr>
-              <w:pStyle w:val="afa"/>
-              <w:rPr>
-                <w:lang w:val="en-US"/>
-              </w:rPr>
-            </w:pPr>
-            <w:r>
-              <w:rPr>
-                <w:lang w:val="en-US"/>
-              </w:rPr>
-              <w:t>NP</w:t>
-            </w:r>
-          </w:p>
-        </w:tc>
-        <w:tc>
-          <w:tcPr>
-            <w:tcW w:w="7506" w:type="dxa"/>
-          </w:tcPr>
-          <w:p>
-            <w:pPr>
-              <w:pStyle w:val="afa"/>
-            </w:pPr>
-            <w:r>
-              <w:t>Варианты использования для роли Незарегистрированный пользователь</w:t>
-            </w:r>
-          </w:p>
-        </w:tc>
-      </w:tr>
-    </w:tbl>
-    <w:p>
-      <w:pPr>
-        <w:pStyle w:val="a0"/>
-      </w:pPr>
-      <w:r>
-        <w:lastRenderedPageBreak/>
-        <w:t>Общие функциональные требования</w:t>
+        <w:t>Перечень требований к интерфейсу пользователя</w:t>
       </w:r>
     </w:p>
     <w:tbl>
@@ -1676,1275 +1966,6 @@
         </w:tc>
         <w:tc>
           <w:tcPr>
-            <w:tcW w:w="5904" w:type="dxa"/>
-          </w:tcPr>
-          <w:p>
-            <w:pPr>
-              <w:pStyle w:val="af6"/>
-            </w:pPr>
-            <w:r>
-              <w:t>Требование</w:t>
-            </w:r>
-          </w:p>
-        </w:tc>
-        <w:tc>
-          <w:tcPr>
-            <w:tcW w:w="1869" w:type="dxa"/>
-          </w:tcPr>
-          <w:p>
-            <w:pPr>
-              <w:pStyle w:val="af6"/>
-            </w:pPr>
-            <w:r>
-              <w:t>Пользователи</w:t>
-            </w:r>
-          </w:p>
-        </w:tc>
-      </w:tr>
-      <w:tr>
-        <w:tc>
-          <w:tcPr>
-            <w:tcW w:w="1571" w:type="dxa"/>
-          </w:tcPr>
-          <w:p>
-            <w:pPr>
-              <w:pStyle w:val="afa"/>
-              <w:rPr>
-                <w:lang w:val="en-US"/>
-              </w:rPr>
-            </w:pPr>
-            <w:r>
-              <w:rPr>
-                <w:lang w:val="en-US"/>
-              </w:rPr>
-              <w:t>F.01.00</w:t>
-            </w:r>
-          </w:p>
-        </w:tc>
-        <w:tc>
-          <w:tcPr>
-            <w:tcW w:w="5904" w:type="dxa"/>
-          </w:tcPr>
-          <w:p>
-            <w:pPr>
-              <w:pStyle w:val="afa"/>
-            </w:pPr>
-            <w:r>
-              <w:t>Требования к мобильному приложению</w:t>
-            </w:r>
-            <w:r>
-              <w:t xml:space="preserve"> для конечного пользователя</w:t>
-            </w:r>
-          </w:p>
-        </w:tc>
-        <w:tc>
-          <w:tcPr>
-            <w:tcW w:w="1869" w:type="dxa"/>
-          </w:tcPr>
-          <w:p>
-            <w:pPr>
-              <w:pStyle w:val="afa"/>
-            </w:pPr>
-          </w:p>
-        </w:tc>
-      </w:tr>
-      <w:tr>
-        <w:tc>
-          <w:tcPr>
-            <w:tcW w:w="1571" w:type="dxa"/>
-          </w:tcPr>
-          <w:p>
-            <w:pPr>
-              <w:pStyle w:val="afa"/>
-              <w:rPr>
-                <w:lang w:val="en-US"/>
-              </w:rPr>
-            </w:pPr>
-            <w:r>
-              <w:rPr>
-                <w:lang w:val="en-US"/>
-              </w:rPr>
-              <w:t>F.01.01</w:t>
-            </w:r>
-          </w:p>
-        </w:tc>
-        <w:tc>
-          <w:tcPr>
-            <w:tcW w:w="5904" w:type="dxa"/>
-          </w:tcPr>
-          <w:p>
-            <w:pPr>
-              <w:pStyle w:val="afa"/>
-            </w:pPr>
-            <w:r>
-              <w:t>Работа пользователя с Системой должна быть организована в режиме онлайн через мобильное приложение</w:t>
-            </w:r>
-          </w:p>
-        </w:tc>
-        <w:tc>
-          <w:tcPr>
-            <w:tcW w:w="1869" w:type="dxa"/>
-          </w:tcPr>
-          <w:p>
-            <w:pPr>
-              <w:pStyle w:val="afa"/>
-            </w:pPr>
-          </w:p>
-        </w:tc>
-      </w:tr>
-      <w:tr>
-        <w:tc>
-          <w:tcPr>
-            <w:tcW w:w="1571" w:type="dxa"/>
-          </w:tcPr>
-          <w:p>
-            <w:pPr>
-              <w:pStyle w:val="afa"/>
-              <w:rPr>
-                <w:lang w:val="en-US"/>
-              </w:rPr>
-            </w:pPr>
-            <w:r>
-              <w:rPr>
-                <w:lang w:val="en-US"/>
-              </w:rPr>
-              <w:t>F.01.02</w:t>
-            </w:r>
-          </w:p>
-        </w:tc>
-        <w:tc>
-          <w:tcPr>
-            <w:tcW w:w="5904" w:type="dxa"/>
-          </w:tcPr>
-          <w:p>
-            <w:pPr>
-              <w:pStyle w:val="afa"/>
-            </w:pPr>
-            <w:r>
-              <w:t>В системе должен быть предусмотрен пользовательский интерфейс для просмотра, создания, редактирования и удаления сущностей предметной</w:t>
-            </w:r>
-            <w:r>
-              <w:t xml:space="preserve"> области</w:t>
-            </w:r>
-            <w:r>
-              <w:t>.</w:t>
-            </w:r>
-          </w:p>
-        </w:tc>
-        <w:tc>
-          <w:tcPr>
-            <w:tcW w:w="1869" w:type="dxa"/>
-          </w:tcPr>
-          <w:p>
-            <w:pPr>
-              <w:pStyle w:val="afa"/>
-            </w:pPr>
-            <w:r>
-              <w:rPr>
-                <w:lang w:val="en-US"/>
-              </w:rPr>
-              <w:t>EM, AR</w:t>
-            </w:r>
-          </w:p>
-        </w:tc>
-      </w:tr>
-      <w:tr>
-        <w:tc>
-          <w:tcPr>
-            <w:tcW w:w="1571" w:type="dxa"/>
-          </w:tcPr>
-          <w:p>
-            <w:pPr>
-              <w:pStyle w:val="afa"/>
-              <w:rPr>
-                <w:lang w:val="en-US"/>
-              </w:rPr>
-            </w:pPr>
-            <w:r>
-              <w:rPr>
-                <w:lang w:val="en-US"/>
-              </w:rPr>
-              <w:t>F.01.03</w:t>
-            </w:r>
-          </w:p>
-        </w:tc>
-        <w:tc>
-          <w:tcPr>
-            <w:tcW w:w="5904" w:type="dxa"/>
-          </w:tcPr>
-          <w:p>
-            <w:pPr>
-              <w:pStyle w:val="afa"/>
-            </w:pPr>
-            <w:r>
-              <w:t>Возможность авторизации в приложении</w:t>
-            </w:r>
-          </w:p>
-        </w:tc>
-        <w:tc>
-          <w:tcPr>
-            <w:tcW w:w="1869" w:type="dxa"/>
-          </w:tcPr>
-          <w:p>
-            <w:pPr>
-              <w:pStyle w:val="afa"/>
-              <w:rPr>
-                <w:lang w:val="en-US"/>
-              </w:rPr>
-            </w:pPr>
-            <w:r>
-              <w:rPr>
-                <w:lang w:val="en-US"/>
-              </w:rPr>
-              <w:t>NP</w:t>
-            </w:r>
-          </w:p>
-        </w:tc>
-      </w:tr>
-      <w:tr>
-        <w:tc>
-          <w:tcPr>
-            <w:tcW w:w="1571" w:type="dxa"/>
-          </w:tcPr>
-          <w:p>
-            <w:pPr>
-              <w:pStyle w:val="afa"/>
-              <w:rPr>
-                <w:lang w:val="en-US"/>
-              </w:rPr>
-            </w:pPr>
-            <w:r>
-              <w:rPr>
-                <w:lang w:val="en-US"/>
-              </w:rPr>
-              <w:t>F.01.04</w:t>
-            </w:r>
-          </w:p>
-        </w:tc>
-        <w:tc>
-          <w:tcPr>
-            <w:tcW w:w="5904" w:type="dxa"/>
-          </w:tcPr>
-          <w:p>
-            <w:pPr>
-              <w:pStyle w:val="afa"/>
-            </w:pPr>
-            <w:r>
-              <w:t>Возможность создания брони с указанием информации о ней</w:t>
-            </w:r>
-          </w:p>
-        </w:tc>
-        <w:tc>
-          <w:tcPr>
-            <w:tcW w:w="1869" w:type="dxa"/>
-          </w:tcPr>
-          <w:p>
-            <w:pPr>
-              <w:pStyle w:val="afa"/>
-              <w:rPr>
-                <w:lang w:val="en-US"/>
-              </w:rPr>
-            </w:pPr>
-            <w:r>
-              <w:rPr>
-                <w:lang w:val="en-US"/>
-              </w:rPr>
-              <w:t>EM, AR</w:t>
-            </w:r>
-          </w:p>
-        </w:tc>
-      </w:tr>
-      <w:tr>
-        <w:tc>
-          <w:tcPr>
-            <w:tcW w:w="1571" w:type="dxa"/>
-          </w:tcPr>
-          <w:p>
-            <w:pPr>
-              <w:pStyle w:val="afa"/>
-              <w:rPr>
-                <w:lang w:val="en-US"/>
-              </w:rPr>
-            </w:pPr>
-            <w:r>
-              <w:rPr>
-                <w:lang w:val="en-US"/>
-              </w:rPr>
-              <w:t>F.01.05</w:t>
-            </w:r>
-          </w:p>
-        </w:tc>
-        <w:tc>
-          <w:tcPr>
-            <w:tcW w:w="5904" w:type="dxa"/>
-          </w:tcPr>
-          <w:p>
-            <w:pPr>
-              <w:pStyle w:val="afa"/>
-            </w:pPr>
-            <w:r>
-              <w:t>Возможность редактирования информации о брони</w:t>
-            </w:r>
-          </w:p>
-        </w:tc>
-        <w:tc>
-          <w:tcPr>
-            <w:tcW w:w="1869" w:type="dxa"/>
-          </w:tcPr>
-          <w:p>
-            <w:pPr>
-              <w:pStyle w:val="afa"/>
-            </w:pPr>
-            <w:r>
-              <w:rPr>
-                <w:lang w:val="en-US"/>
-              </w:rPr>
-              <w:t>EM, AR</w:t>
-            </w:r>
-          </w:p>
-        </w:tc>
-      </w:tr>
-      <w:tr>
-        <w:tc>
-          <w:tcPr>
-            <w:tcW w:w="1571" w:type="dxa"/>
-          </w:tcPr>
-          <w:p>
-            <w:pPr>
-              <w:pStyle w:val="afa"/>
-              <w:rPr>
-                <w:lang w:val="en-US"/>
-              </w:rPr>
-            </w:pPr>
-            <w:r>
-              <w:rPr>
-                <w:lang w:val="en-US"/>
-              </w:rPr>
-              <w:t>F.01.05</w:t>
-            </w:r>
-          </w:p>
-        </w:tc>
-        <w:tc>
-          <w:tcPr>
-            <w:tcW w:w="5904" w:type="dxa"/>
-          </w:tcPr>
-          <w:p>
-            <w:pPr>
-              <w:pStyle w:val="afa"/>
-            </w:pPr>
-            <w:r>
-              <w:t>Возможность полного удаления всей информации о брони</w:t>
-            </w:r>
-          </w:p>
-        </w:tc>
-        <w:tc>
-          <w:tcPr>
-            <w:tcW w:w="1869" w:type="dxa"/>
-          </w:tcPr>
-          <w:p>
-            <w:pPr>
-              <w:pStyle w:val="afa"/>
-            </w:pPr>
-            <w:r>
-              <w:rPr>
-                <w:lang w:val="en-US"/>
-              </w:rPr>
-              <w:t>EM, AR</w:t>
-            </w:r>
-          </w:p>
-        </w:tc>
-      </w:tr>
-      <w:tr>
-        <w:tc>
-          <w:tcPr>
-            <w:tcW w:w="1571" w:type="dxa"/>
-          </w:tcPr>
-          <w:p>
-            <w:pPr>
-              <w:pStyle w:val="afa"/>
-              <w:rPr>
-                <w:lang w:val="en-US"/>
-              </w:rPr>
-            </w:pPr>
-            <w:r>
-              <w:rPr>
-                <w:lang w:val="en-US"/>
-              </w:rPr>
-              <w:t>F.01.06</w:t>
-            </w:r>
-          </w:p>
-        </w:tc>
-        <w:tc>
-          <w:tcPr>
-            <w:tcW w:w="5904" w:type="dxa"/>
-          </w:tcPr>
-          <w:p>
-            <w:pPr>
-              <w:pStyle w:val="afa"/>
-            </w:pPr>
-            <w:r>
-              <w:t>Изменение пароля</w:t>
-            </w:r>
-          </w:p>
-        </w:tc>
-        <w:tc>
-          <w:tcPr>
-            <w:tcW w:w="1869" w:type="dxa"/>
-          </w:tcPr>
-          <w:p>
-            <w:pPr>
-              <w:pStyle w:val="afa"/>
-            </w:pPr>
-            <w:r>
-              <w:rPr>
-                <w:lang w:val="en-US"/>
-              </w:rPr>
-              <w:t>EM, AR</w:t>
-            </w:r>
-          </w:p>
-        </w:tc>
-      </w:tr>
-      <w:tr>
-        <w:tc>
-          <w:tcPr>
-            <w:tcW w:w="1571" w:type="dxa"/>
-          </w:tcPr>
-          <w:p>
-            <w:pPr>
-              <w:pStyle w:val="afa"/>
-              <w:rPr>
-                <w:lang w:val="en-US"/>
-              </w:rPr>
-            </w:pPr>
-            <w:r>
-              <w:rPr>
-                <w:lang w:val="en-US"/>
-              </w:rPr>
-              <w:t>F.01.07</w:t>
-            </w:r>
-          </w:p>
-        </w:tc>
-        <w:tc>
-          <w:tcPr>
-            <w:tcW w:w="5904" w:type="dxa"/>
-          </w:tcPr>
-          <w:p>
-            <w:pPr>
-              <w:pStyle w:val="afa"/>
-            </w:pPr>
-            <w:r>
-              <w:t>Добавление нового сотрудника</w:t>
-            </w:r>
-            <w:r>
-              <w:rPr>
-                <w:lang w:val="en-US"/>
-              </w:rPr>
-              <w:t xml:space="preserve"> </w:t>
-            </w:r>
-            <w:r>
-              <w:t>ресторана</w:t>
-            </w:r>
-          </w:p>
-        </w:tc>
-        <w:tc>
-          <w:tcPr>
-            <w:tcW w:w="1869" w:type="dxa"/>
-          </w:tcPr>
-          <w:p>
-            <w:pPr>
-              <w:pStyle w:val="afa"/>
-              <w:rPr>
-                <w:lang w:val="en-US"/>
-              </w:rPr>
-            </w:pPr>
-            <w:r>
-              <w:rPr>
-                <w:lang w:val="en-US"/>
-              </w:rPr>
-              <w:t>AR</w:t>
-            </w:r>
-          </w:p>
-        </w:tc>
-      </w:tr>
-      <w:tr>
-        <w:tc>
-          <w:tcPr>
-            <w:tcW w:w="1571" w:type="dxa"/>
-          </w:tcPr>
-          <w:p>
-            <w:pPr>
-              <w:pStyle w:val="afa"/>
-              <w:rPr>
-                <w:lang w:val="en-US"/>
-              </w:rPr>
-            </w:pPr>
-            <w:r>
-              <w:rPr>
-                <w:lang w:val="en-US"/>
-              </w:rPr>
-              <w:t>F.01.08</w:t>
-            </w:r>
-          </w:p>
-        </w:tc>
-        <w:tc>
-          <w:tcPr>
-            <w:tcW w:w="5904" w:type="dxa"/>
-          </w:tcPr>
-          <w:p>
-            <w:pPr>
-              <w:pStyle w:val="afa"/>
-            </w:pPr>
-            <w:r>
-              <w:t>Возможность редактирования информации о сотруднике</w:t>
-            </w:r>
-            <w:r>
-              <w:t xml:space="preserve"> </w:t>
-            </w:r>
-            <w:r>
-              <w:t>ресторана</w:t>
-            </w:r>
-          </w:p>
-        </w:tc>
-        <w:tc>
-          <w:tcPr>
-            <w:tcW w:w="1869" w:type="dxa"/>
-          </w:tcPr>
-          <w:p>
-            <w:pPr>
-              <w:pStyle w:val="afa"/>
-            </w:pPr>
-            <w:r>
-              <w:rPr>
-                <w:lang w:val="en-US"/>
-              </w:rPr>
-              <w:t>AR</w:t>
-            </w:r>
-          </w:p>
-        </w:tc>
-      </w:tr>
-      <w:tr>
-        <w:tc>
-          <w:tcPr>
-            <w:tcW w:w="1571" w:type="dxa"/>
-          </w:tcPr>
-          <w:p>
-            <w:pPr>
-              <w:pStyle w:val="afa"/>
-              <w:rPr>
-                <w:lang w:val="en-US"/>
-              </w:rPr>
-            </w:pPr>
-            <w:r>
-              <w:rPr>
-                <w:lang w:val="en-US"/>
-              </w:rPr>
-              <w:t>F.01.09</w:t>
-            </w:r>
-          </w:p>
-        </w:tc>
-        <w:tc>
-          <w:tcPr>
-            <w:tcW w:w="5904" w:type="dxa"/>
-          </w:tcPr>
-          <w:p>
-            <w:pPr>
-              <w:pStyle w:val="afa"/>
-            </w:pPr>
-            <w:r>
-              <w:t>Возможность полного удаления всей информации о сотруднике ресторана</w:t>
-            </w:r>
-          </w:p>
-        </w:tc>
-        <w:tc>
-          <w:tcPr>
-            <w:tcW w:w="1869" w:type="dxa"/>
-          </w:tcPr>
-          <w:p>
-            <w:pPr>
-              <w:pStyle w:val="afa"/>
-            </w:pPr>
-            <w:r>
-              <w:rPr>
-                <w:lang w:val="en-US"/>
-              </w:rPr>
-              <w:t>AR</w:t>
-            </w:r>
-          </w:p>
-        </w:tc>
-      </w:tr>
-      <w:tr>
-        <w:tc>
-          <w:tcPr>
-            <w:tcW w:w="1571" w:type="dxa"/>
-          </w:tcPr>
-          <w:p>
-            <w:pPr>
-              <w:pStyle w:val="afa"/>
-              <w:rPr>
-                <w:lang w:val="en-US"/>
-              </w:rPr>
-            </w:pPr>
-            <w:r>
-              <w:rPr>
-                <w:lang w:val="en-US"/>
-              </w:rPr>
-              <w:t>F.01.10</w:t>
-            </w:r>
-          </w:p>
-        </w:tc>
-        <w:tc>
-          <w:tcPr>
-            <w:tcW w:w="5904" w:type="dxa"/>
-          </w:tcPr>
-          <w:p>
-            <w:pPr>
-              <w:pStyle w:val="afa"/>
-            </w:pPr>
-            <w:r>
-              <w:t>Добавление нового стола</w:t>
-            </w:r>
-          </w:p>
-        </w:tc>
-        <w:tc>
-          <w:tcPr>
-            <w:tcW w:w="1869" w:type="dxa"/>
-          </w:tcPr>
-          <w:p>
-            <w:pPr>
-              <w:pStyle w:val="afa"/>
-              <w:rPr>
-                <w:lang w:val="en-US"/>
-              </w:rPr>
-            </w:pPr>
-            <w:r>
-              <w:rPr>
-                <w:lang w:val="en-US"/>
-              </w:rPr>
-              <w:t>AR</w:t>
-            </w:r>
-          </w:p>
-        </w:tc>
-      </w:tr>
-      <w:tr>
-        <w:tc>
-          <w:tcPr>
-            <w:tcW w:w="1571" w:type="dxa"/>
-          </w:tcPr>
-          <w:p>
-            <w:pPr>
-              <w:pStyle w:val="afa"/>
-              <w:rPr>
-                <w:lang w:val="en-US"/>
-              </w:rPr>
-            </w:pPr>
-            <w:r>
-              <w:rPr>
-                <w:lang w:val="en-US"/>
-              </w:rPr>
-              <w:t>F.01.11</w:t>
-            </w:r>
-          </w:p>
-        </w:tc>
-        <w:tc>
-          <w:tcPr>
-            <w:tcW w:w="5904" w:type="dxa"/>
-          </w:tcPr>
-          <w:p>
-            <w:pPr>
-              <w:pStyle w:val="afa"/>
-            </w:pPr>
-            <w:r>
-              <w:t>Возможность редактирования информации о столе</w:t>
-            </w:r>
-          </w:p>
-        </w:tc>
-        <w:tc>
-          <w:tcPr>
-            <w:tcW w:w="1869" w:type="dxa"/>
-          </w:tcPr>
-          <w:p>
-            <w:pPr>
-              <w:pStyle w:val="afa"/>
-              <w:rPr>
-                <w:lang w:val="en-US"/>
-              </w:rPr>
-            </w:pPr>
-            <w:r>
-              <w:rPr>
-                <w:lang w:val="en-US"/>
-              </w:rPr>
-              <w:t>AR</w:t>
-            </w:r>
-          </w:p>
-        </w:tc>
-      </w:tr>
-      <w:tr>
-        <w:tc>
-          <w:tcPr>
-            <w:tcW w:w="1571" w:type="dxa"/>
-          </w:tcPr>
-          <w:p>
-            <w:pPr>
-              <w:pStyle w:val="afa"/>
-              <w:rPr>
-                <w:lang w:val="en-US"/>
-              </w:rPr>
-            </w:pPr>
-            <w:r>
-              <w:rPr>
-                <w:lang w:val="en-US"/>
-              </w:rPr>
-              <w:t>F.01.12</w:t>
-            </w:r>
-          </w:p>
-        </w:tc>
-        <w:tc>
-          <w:tcPr>
-            <w:tcW w:w="5904" w:type="dxa"/>
-          </w:tcPr>
-          <w:p>
-            <w:pPr>
-              <w:pStyle w:val="afa"/>
-            </w:pPr>
-            <w:r>
-              <w:t>Возможность полного удаления всей информации о столе</w:t>
-            </w:r>
-          </w:p>
-        </w:tc>
-        <w:tc>
-          <w:tcPr>
-            <w:tcW w:w="1869" w:type="dxa"/>
-          </w:tcPr>
-          <w:p>
-            <w:pPr>
-              <w:pStyle w:val="afa"/>
-              <w:rPr>
-                <w:lang w:val="en-US"/>
-              </w:rPr>
-            </w:pPr>
-            <w:r>
-              <w:rPr>
-                <w:lang w:val="en-US"/>
-              </w:rPr>
-              <w:t>AR</w:t>
-            </w:r>
-          </w:p>
-        </w:tc>
-      </w:tr>
-      <w:tr>
-        <w:tc>
-          <w:tcPr>
-            <w:tcW w:w="1571" w:type="dxa"/>
-          </w:tcPr>
-          <w:p>
-            <w:pPr>
-              <w:pStyle w:val="afa"/>
-              <w:rPr>
-                <w:lang w:val="en-US"/>
-              </w:rPr>
-            </w:pPr>
-            <w:r>
-              <w:rPr>
-                <w:lang w:val="en-US"/>
-              </w:rPr>
-              <w:t>F.02.00</w:t>
-            </w:r>
-          </w:p>
-        </w:tc>
-        <w:tc>
-          <w:tcPr>
-            <w:tcW w:w="5904" w:type="dxa"/>
-          </w:tcPr>
-          <w:p>
-            <w:pPr>
-              <w:pStyle w:val="afa"/>
-            </w:pPr>
-            <w:r>
-              <w:t>Требования к сервисному обеспечению</w:t>
-            </w:r>
-          </w:p>
-        </w:tc>
-        <w:tc>
-          <w:tcPr>
-            <w:tcW w:w="1869" w:type="dxa"/>
-          </w:tcPr>
-          <w:p>
-            <w:pPr>
-              <w:pStyle w:val="afa"/>
-              <w:rPr>
-                <w:lang w:val="en-US"/>
-              </w:rPr>
-            </w:pPr>
-          </w:p>
-        </w:tc>
-      </w:tr>
-      <w:tr>
-        <w:tc>
-          <w:tcPr>
-            <w:tcW w:w="1571" w:type="dxa"/>
-          </w:tcPr>
-          <w:p>
-            <w:pPr>
-              <w:pStyle w:val="afa"/>
-              <w:rPr>
-                <w:lang w:val="en-US"/>
-              </w:rPr>
-            </w:pPr>
-            <w:r>
-              <w:rPr>
-                <w:lang w:val="en-US"/>
-              </w:rPr>
-              <w:t>F.02.01</w:t>
-            </w:r>
-          </w:p>
-        </w:tc>
-        <w:tc>
-          <w:tcPr>
-            <w:tcW w:w="5904" w:type="dxa"/>
-          </w:tcPr>
-          <w:p>
-            <w:pPr>
-              <w:pStyle w:val="afa"/>
-            </w:pPr>
-            <w:r>
-              <w:t>Возможность добавления в систему данных о подключаемых ресторанах</w:t>
-            </w:r>
-          </w:p>
-        </w:tc>
-        <w:tc>
-          <w:tcPr>
-            <w:tcW w:w="1869" w:type="dxa"/>
-          </w:tcPr>
-          <w:p>
-            <w:pPr>
-              <w:pStyle w:val="afa"/>
-              <w:rPr>
-                <w:lang w:val="en-US"/>
-              </w:rPr>
-            </w:pPr>
-            <w:r>
-              <w:rPr>
-                <w:lang w:val="en-US"/>
-              </w:rPr>
-              <w:t>AD</w:t>
-            </w:r>
-          </w:p>
-        </w:tc>
-      </w:tr>
-    </w:tbl>
-    <w:p>
-      <w:pPr>
-        <w:pStyle w:val="a3"/>
-      </w:pPr>
-      <w:r>
-        <w:t>Требования к видам обеспечения</w:t>
-      </w:r>
-      <w:r>
-        <w:t xml:space="preserve"> АС</w:t>
-      </w:r>
-    </w:p>
-    <w:p>
-      <w:pPr>
-        <w:pStyle w:val="a4"/>
-        <w:numPr>
-          <w:ilvl w:val="2"/>
-          <w:numId w:val="16"/>
-        </w:numPr>
-      </w:pPr>
-      <w:r>
-        <w:t>Лингвистическое обеспечение АС</w:t>
-      </w:r>
-    </w:p>
-    <w:p>
-      <w:pPr>
-        <w:pStyle w:val="af4"/>
-      </w:pPr>
-      <w:r>
-        <w:t>В мобильном приложении для интерфейса пользователя должен использоваться русский язык.</w:t>
-      </w:r>
-    </w:p>
-    <w:p>
-      <w:pPr>
-        <w:pStyle w:val="a4"/>
-      </w:pPr>
-      <w:r>
-        <w:lastRenderedPageBreak/>
-        <w:t>Программное обеспечение АС</w:t>
-      </w:r>
-    </w:p>
-    <w:p>
-      <w:pPr>
-        <w:pStyle w:val="af4"/>
-      </w:pPr>
-      <w:r>
-        <w:t>Для реализации серверной части будут использоваться следующие средства:</w:t>
-      </w:r>
-    </w:p>
-    <w:p>
-      <w:pPr>
-        <w:pStyle w:val="a8"/>
-      </w:pPr>
-      <w:r>
-        <w:t>Язык программирования Java 21 версии;</w:t>
-      </w:r>
-    </w:p>
-    <w:p>
-      <w:pPr>
-        <w:pStyle w:val="a8"/>
-      </w:pPr>
-      <w:r>
-        <w:t>Фреймворк Spring Boot 3.2.3;</w:t>
-      </w:r>
-    </w:p>
-    <w:p>
-      <w:pPr>
-        <w:pStyle w:val="a8"/>
-      </w:pPr>
-      <w:r>
-        <w:t xml:space="preserve">СУБД </w:t>
-      </w:r>
-      <w:proofErr w:type="spellStart"/>
-      <w:r>
-        <w:t>PostgreSQL</w:t>
-      </w:r>
-      <w:proofErr w:type="spellEnd"/>
-      <w:r>
-        <w:t xml:space="preserve"> 16.2;</w:t>
-      </w:r>
-    </w:p>
-    <w:p>
-      <w:pPr>
-        <w:pStyle w:val="a8"/>
-      </w:pPr>
-      <w:proofErr w:type="spellStart"/>
-      <w:r>
-        <w:t>Keycloak</w:t>
-      </w:r>
-      <w:proofErr w:type="spellEnd"/>
-      <w:r>
-        <w:t xml:space="preserve"> 23.0.7.</w:t>
-      </w:r>
-    </w:p>
-    <w:p>
-      <w:pPr>
-        <w:pStyle w:val="af4"/>
-      </w:pPr>
-      <w:r>
-        <w:t>Для реализации клиентской части будут использоваться следующие средства:</w:t>
-      </w:r>
-    </w:p>
-    <w:p>
-      <w:pPr>
-        <w:pStyle w:val="a8"/>
-      </w:pPr>
-      <w:r>
-        <w:t xml:space="preserve">Язык программирования </w:t>
-      </w:r>
-      <w:proofErr w:type="spellStart"/>
-      <w:r>
-        <w:t>Dart</w:t>
-      </w:r>
-      <w:proofErr w:type="spellEnd"/>
-      <w:r>
-        <w:t xml:space="preserve"> версии 3.3.0</w:t>
-      </w:r>
-    </w:p>
-    <w:p>
-      <w:pPr>
-        <w:pStyle w:val="a8"/>
-        <w:rPr>
-          <w:b/>
-        </w:rPr>
-      </w:pPr>
-      <w:proofErr w:type="spellStart"/>
-      <w:r>
-        <w:t>Flutter</w:t>
-      </w:r>
-      <w:proofErr w:type="spellEnd"/>
-      <w:r>
-        <w:t xml:space="preserve"> SDK версии 3.19.1.</w:t>
-      </w:r>
-    </w:p>
-    <w:p>
-      <w:pPr>
-        <w:pStyle w:val="a3"/>
-      </w:pPr>
-      <w:r>
-        <w:t>Общие технические требования к АС</w:t>
-      </w:r>
-    </w:p>
-    <w:p>
-      <w:pPr>
-        <w:pStyle w:val="a4"/>
-        <w:numPr>
-          <w:ilvl w:val="2"/>
-          <w:numId w:val="17"/>
-        </w:numPr>
-      </w:pPr>
-      <w:r>
-        <w:t>Т</w:t>
-      </w:r>
-      <w:r>
-        <w:t>ребования к численности и квалификации персонала и пользователей АС</w:t>
-      </w:r>
-    </w:p>
-    <w:p>
-      <w:pPr>
-        <w:pStyle w:val="af4"/>
-      </w:pPr>
-      <w:r>
-        <w:t xml:space="preserve">Для обеспечения работоспособности </w:t>
-      </w:r>
-      <w:r>
-        <w:t>мобильного</w:t>
-      </w:r>
-      <w:r>
-        <w:t xml:space="preserve"> </w:t>
-      </w:r>
-      <w:r>
-        <w:t xml:space="preserve">приложения </w:t>
-      </w:r>
-      <w:r>
-        <w:t>достаточно одного администратора вендора. Специальной квалификации не требуется, достаточно ознакомления с функциональностью сервисной страницы.</w:t>
-      </w:r>
-      <w:r>
-        <w:t xml:space="preserve"> Режим работы свободный.</w:t>
-      </w:r>
-    </w:p>
-    <w:p>
-      <w:pPr>
-        <w:pStyle w:val="af4"/>
-      </w:pPr>
-      <w:r>
-        <w:rPr>
-          <w:highlight w:val="magenta"/>
-        </w:rPr>
-        <w:t>Добавить про администратора ресторана</w:t>
-      </w:r>
-    </w:p>
-    <w:p>
-      <w:pPr>
-        <w:pStyle w:val="a4"/>
-        <w:numPr>
-          <w:ilvl w:val="2"/>
-          <w:numId w:val="17"/>
-        </w:numPr>
-      </w:pPr>
-      <w:r>
-        <w:t>Требования по безопасности</w:t>
-      </w:r>
-    </w:p>
-    <w:p>
-      <w:pPr>
-        <w:pStyle w:val="a4"/>
-        <w:numPr>
-          <w:ilvl w:val="2"/>
-          <w:numId w:val="17"/>
-        </w:numPr>
-        <w:rPr>
-          <w:highlight w:val="magenta"/>
-        </w:rPr>
-      </w:pPr>
-      <w:r>
-        <w:rPr>
-          <w:highlight w:val="magenta"/>
-        </w:rPr>
-        <w:t xml:space="preserve">Добавить про целостность, доступность и </w:t>
-      </w:r>
-      <w:proofErr w:type="spellStart"/>
-      <w:r>
-        <w:rPr>
-          <w:highlight w:val="magenta"/>
-        </w:rPr>
-        <w:t>конфидициальность</w:t>
-      </w:r>
-      <w:proofErr w:type="spellEnd"/>
-    </w:p>
-    <w:p>
-      <w:pPr>
-        <w:pStyle w:val="a0"/>
-      </w:pPr>
-      <w:r>
-        <w:t>Перечень требований по безопасности</w:t>
-      </w:r>
-    </w:p>
-    <w:tbl>
-      <w:tblPr>
-        <w:tblStyle w:val="ad"/>
-        <w:tblW w:w="0" w:type="auto"/>
-        <w:tblLook w:val="04A0" w:firstRow="1" w:lastRow="0" w:firstColumn="1" w:lastColumn="0" w:noHBand="0" w:noVBand="1"/>
-      </w:tblPr>
-      <w:tblGrid>
-        <w:gridCol w:w="1571"/>
-        <w:gridCol w:w="7773"/>
-      </w:tblGrid>
-      <w:tr>
-        <w:tc>
-          <w:tcPr>
-            <w:tcW w:w="1413" w:type="dxa"/>
-          </w:tcPr>
-          <w:p>
-            <w:pPr>
-              <w:pStyle w:val="af6"/>
-            </w:pPr>
-            <w:r>
-              <w:t>Код требования</w:t>
-            </w:r>
-          </w:p>
-        </w:tc>
-        <w:tc>
-          <w:tcPr>
-            <w:tcW w:w="7931" w:type="dxa"/>
-          </w:tcPr>
-          <w:p>
-            <w:pPr>
-              <w:pStyle w:val="af6"/>
-            </w:pPr>
-            <w:r>
-              <w:t>Требование</w:t>
-            </w:r>
-          </w:p>
-        </w:tc>
-      </w:tr>
-      <w:tr>
-        <w:tc>
-          <w:tcPr>
-            <w:tcW w:w="1413" w:type="dxa"/>
-          </w:tcPr>
-          <w:p>
-            <w:pPr>
-              <w:pStyle w:val="afa"/>
-              <w:rPr>
-                <w:lang w:val="en-US"/>
-              </w:rPr>
-            </w:pPr>
-            <w:r>
-              <w:rPr>
-                <w:lang w:val="en-US"/>
-              </w:rPr>
-              <w:t>IS.01.01</w:t>
-            </w:r>
-          </w:p>
-        </w:tc>
-        <w:tc>
-          <w:tcPr>
-            <w:tcW w:w="7931" w:type="dxa"/>
-          </w:tcPr>
-          <w:p>
-            <w:pPr>
-              <w:pStyle w:val="afa"/>
-            </w:pPr>
-            <w:r>
-              <w:t xml:space="preserve">Обмен данных между клиентом и сервером должен осуществлять по протоколу </w:t>
-            </w:r>
-            <w:r>
-              <w:rPr>
-                <w:lang w:val="en-US"/>
-              </w:rPr>
-              <w:t>https</w:t>
-            </w:r>
-          </w:p>
-        </w:tc>
-      </w:tr>
-      <w:tr>
-        <w:tc>
-          <w:tcPr>
-            <w:tcW w:w="1413" w:type="dxa"/>
-          </w:tcPr>
-          <w:p>
-            <w:pPr>
-              <w:pStyle w:val="afa"/>
-              <w:rPr>
-                <w:lang w:val="en-US"/>
-              </w:rPr>
-            </w:pPr>
-            <w:r>
-              <w:rPr>
-                <w:lang w:val="en-US"/>
-              </w:rPr>
-              <w:lastRenderedPageBreak/>
-              <w:t>IS.01.02</w:t>
-            </w:r>
-          </w:p>
-        </w:tc>
-        <w:tc>
-          <w:tcPr>
-            <w:tcW w:w="7931" w:type="dxa"/>
-          </w:tcPr>
-          <w:p>
-            <w:pPr>
-              <w:pStyle w:val="afa"/>
-            </w:pPr>
-            <w:r>
-              <w:t>Пароли пользователей должны хранится в базе данных в зашифрованном виде</w:t>
-            </w:r>
-          </w:p>
-        </w:tc>
-      </w:tr>
-    </w:tbl>
-    <w:p>
-      <w:pPr>
-        <w:pStyle w:val="a4"/>
-      </w:pPr>
-      <w:r>
-        <w:t>Требования к эргономике и технической эстетике</w:t>
-      </w:r>
-    </w:p>
-    <w:p>
-      <w:pPr>
-        <w:pStyle w:val="a4"/>
-        <w:rPr>
-          <w:highlight w:val="magenta"/>
-        </w:rPr>
-      </w:pPr>
-      <w:r>
-        <w:rPr>
-          <w:highlight w:val="magenta"/>
-        </w:rPr>
-        <w:t xml:space="preserve">Добавить </w:t>
-      </w:r>
-      <w:r>
-        <w:rPr>
-          <w:highlight w:val="magenta"/>
-        </w:rPr>
-        <w:t>требования к расположению элементов на экране</w:t>
-      </w:r>
-    </w:p>
-    <w:p>
-      <w:pPr>
-        <w:pStyle w:val="a0"/>
-      </w:pPr>
-      <w:r>
-        <w:t>Перечень требований к интерфейсу пользователя</w:t>
-      </w:r>
-    </w:p>
-    <w:tbl>
-      <w:tblPr>
-        <w:tblStyle w:val="ad"/>
-        <w:tblW w:w="0" w:type="auto"/>
-        <w:tblLook w:val="04A0" w:firstRow="1" w:lastRow="0" w:firstColumn="1" w:lastColumn="0" w:noHBand="0" w:noVBand="1"/>
-      </w:tblPr>
-      <w:tblGrid>
-        <w:gridCol w:w="1571"/>
-        <w:gridCol w:w="5904"/>
-        <w:gridCol w:w="1869"/>
-      </w:tblGrid>
-      <w:tr>
-        <w:tc>
-          <w:tcPr>
-            <w:tcW w:w="1571" w:type="dxa"/>
-          </w:tcPr>
-          <w:p>
-            <w:pPr>
-              <w:pStyle w:val="af6"/>
-            </w:pPr>
-            <w:r>
-              <w:t>Код требования</w:t>
-            </w:r>
-          </w:p>
-        </w:tc>
-        <w:tc>
-          <w:tcPr>
             <w:tcW w:w="6362" w:type="dxa"/>
           </w:tcPr>
           <w:p>
@@ -3696,6 +2717,7 @@
               <w:rPr>
                 <w:lang w:val="en-US"/>
               </w:rPr>
+              <w:lastRenderedPageBreak/>
               <w:t>I.02.08</w:t>
             </w:r>
           </w:p>
@@ -4057,7 +3079,6 @@
               <w:pStyle w:val="afa"/>
             </w:pPr>
             <w:r>
-              <w:lastRenderedPageBreak/>
               <w:t>I.02.16</w:t>
             </w:r>
           </w:p>
@@ -4790,39 +3811,7 @@
         <w:t xml:space="preserve"> </w:t>
       </w:r>
       <w:r>
-        <w:t xml:space="preserve">на </w:t>
-      </w:r>
-      <w:proofErr w:type="spellStart"/>
-      <w:r>
-        <w:t>GitHub</w:t>
-      </w:r>
-      <w:proofErr w:type="spellEnd"/>
-      <w:r>
-        <w:t xml:space="preserve">, распределены задачи проекта в </w:t>
-      </w:r>
-      <w:proofErr w:type="spellStart"/>
-      <w:r>
-        <w:t>таск</w:t>
-      </w:r>
-      <w:proofErr w:type="spellEnd"/>
-      <w:r>
-        <w:t xml:space="preserve">-менеджере </w:t>
-      </w:r>
-      <w:proofErr w:type="spellStart"/>
-      <w:r>
-        <w:t>Trello</w:t>
-      </w:r>
-      <w:proofErr w:type="spellEnd"/>
-      <w:r>
-        <w:t xml:space="preserve">, создан проект </w:t>
-      </w:r>
-      <w:proofErr w:type="spellStart"/>
-      <w:r>
-        <w:t>Miro</w:t>
-      </w:r>
-      <w:proofErr w:type="spellEnd"/>
-      <w:r>
-        <w:t xml:space="preserve"> с общей логикой системы, предоставлены промежуточные результаты по курсовому проекту</w:t>
+        <w:t>на GitHub, распределены задачи проекта в таск-менеджере Trello, создан проект Miro с общей логикой системы, предоставлены промежуточные результаты по курсовому проекту</w:t>
       </w:r>
       <w:r>
         <w:t>,</w:t>
@@ -5062,11 +4051,9 @@
             <w:pPr>
               <w:pStyle w:val="af6"/>
             </w:pPr>
-            <w:proofErr w:type="spellStart"/>
             <w:r>
               <w:t>ReMarked</w:t>
             </w:r>
-            <w:proofErr w:type="spellEnd"/>
           </w:p>
         </w:tc>
         <w:tc>
@@ -5077,11 +4064,9 @@
             <w:pPr>
               <w:pStyle w:val="af6"/>
             </w:pPr>
-            <w:proofErr w:type="spellStart"/>
             <w:r>
               <w:t>Meetto</w:t>
             </w:r>
-            <w:proofErr w:type="spellEnd"/>
           </w:p>
         </w:tc>
         <w:tc>
@@ -5092,11 +4077,9 @@
             <w:pPr>
               <w:pStyle w:val="af6"/>
             </w:pPr>
-            <w:proofErr w:type="spellStart"/>
             <w:r>
               <w:t>GuestMe</w:t>
             </w:r>
-            <w:proofErr w:type="spellEnd"/>
           </w:p>
         </w:tc>
       </w:tr>
@@ -5378,45 +4361,19 @@
           <w:lang w:val="en-US"/>
         </w:rPr>
       </w:pPr>
-      <w:proofErr w:type="spellStart"/>
       <w:r>
         <w:rPr>
           <w:lang w:val="en-US"/>
         </w:rPr>
         <w:t>ReMarked</w:t>
       </w:r>
-      <w:proofErr w:type="spellEnd"/>
     </w:p>
     <w:p>
       <w:pPr>
         <w:pStyle w:val="af4"/>
       </w:pPr>
       <w:r>
-        <w:t xml:space="preserve">Облачный сервис, работает на телефонах, планшетах и ноутбуках. Заказы можно принимать через виджет, </w:t>
-      </w:r>
-      <w:proofErr w:type="spellStart"/>
-      <w:r>
-        <w:t>телеграм</w:t>
-      </w:r>
-      <w:proofErr w:type="spellEnd"/>
-      <w:r>
-        <w:t xml:space="preserve">-бот и приложение. Система бронирования </w:t>
-      </w:r>
-      <w:proofErr w:type="spellStart"/>
-      <w:r>
-        <w:t>ReMarked</w:t>
-      </w:r>
-      <w:proofErr w:type="spellEnd"/>
-      <w:r>
-        <w:t xml:space="preserve"> рассчитана как на сетевые проекты, так и на одиночные заведения с высокой проходимостью. Позволяет клиентам автоматически резервировать места на сайте, гости получают уведомления/напоминания о брони через </w:t>
-      </w:r>
-      <w:proofErr w:type="spellStart"/>
-      <w:r>
-        <w:t>Whatsapp</w:t>
-      </w:r>
-      <w:proofErr w:type="spellEnd"/>
-      <w:r>
-        <w:t>, есть возможность вносить депозиты и отправлять данные о резерве на кассу.</w:t>
+        <w:t>Облачный сервис, работает на телефонах, планшетах и ноутбуках. Заказы можно принимать через виджет, телеграм-бот и приложение. Система бронирования ReMarked рассчитана как на сетевые проекты, так и на одиночные заведения с высокой проходимостью. Позволяет клиентам автоматически резервировать места на сайте, гости получают уведомления/напоминания о брони через Whatsapp, есть возможность вносить депозиты и отправлять данные о резерве на кассу.</w:t>
       </w:r>
     </w:p>
     <w:p>
@@ -5623,11 +4580,9 @@
       <w:pPr>
         <w:pStyle w:val="a4"/>
       </w:pPr>
-      <w:proofErr w:type="spellStart"/>
       <w:r>
         <w:t>Meetto</w:t>
       </w:r>
-      <w:proofErr w:type="spellEnd"/>
     </w:p>
     <w:p>
       <w:pPr>
@@ -5644,42 +4599,16 @@
       <w:pPr>
         <w:pStyle w:val="a4"/>
       </w:pPr>
-      <w:proofErr w:type="spellStart"/>
       <w:r>
         <w:t>GuestMe</w:t>
       </w:r>
-      <w:proofErr w:type="spellEnd"/>
     </w:p>
     <w:p>
       <w:pPr>
         <w:pStyle w:val="af4"/>
       </w:pPr>
       <w:r>
-        <w:t xml:space="preserve">Рестораны, которые уже работают на </w:t>
-      </w:r>
-      <w:proofErr w:type="spellStart"/>
-      <w:r>
-        <w:t>iiko</w:t>
-      </w:r>
-      <w:proofErr w:type="spellEnd"/>
-      <w:r>
-        <w:t xml:space="preserve">, могут не искать отдельный сервис для бронирования столов, а просто подключить дополнительный модуль — </w:t>
-      </w:r>
-      <w:proofErr w:type="spellStart"/>
-      <w:r>
-        <w:t>GuestMe</w:t>
-      </w:r>
-      <w:proofErr w:type="spellEnd"/>
-      <w:r>
-        <w:t xml:space="preserve">. Он поддерживает основные функции аналогичных инструментов: мгновенная интеграция с системой автоматизации, быстрое получение информации о зале и гостях из </w:t>
-      </w:r>
-      <w:proofErr w:type="spellStart"/>
-      <w:r>
-        <w:t>iiko</w:t>
-      </w:r>
-      <w:proofErr w:type="spellEnd"/>
-      <w:r>
-        <w:t>, при поступлении звонка от гостя персонал сразу видит всю информацию о нем. Есть удобная схема залов для оформления резерва, работа с банкетами. Виджеты бронирования для любых площадок — сайт, социальные сети, карты. Невозможность овербукинга. Функцию бронирования также можно отключать в некоторых дни или часы.</w:t>
+        <w:t>Рестораны, которые уже работают на iiko, могут не искать отдельный сервис для бронирования столов, а просто подключить дополнительный модуль — GuestMe. Он поддерживает основные функции аналогичных инструментов: мгновенная интеграция с системой автоматизации, быстрое получение информации о зале и гостях из iiko, при поступлении звонка от гостя персонал сразу видит всю информацию о нем. Есть удобная схема залов для оформления резерва, работа с банкетами. Виджеты бронирования для любых площадок — сайт, социальные сети, карты. Невозможность овербукинга. Функцию бронирования также можно отключать в некоторых дни или часы.</w:t>
       </w:r>
     </w:p>
     <w:p>

</xml_diff>

<commit_message>
doc: add screens description
</commit_message>
<xml_diff>
--- a/documentation/техническое задание/Техническое задание.docx
+++ b/documentation/техническое задание/Техническое задание.docx
@@ -247,25 +247,26 @@
           <w:sz w:val="28"/>
           <w:szCs w:val="28"/>
         </w:rPr>
-        <w:t>Мобильное приложение для бронирования мест в ресторанах и барах Restobook</w:t>
-      </w:r>
+        <w:t xml:space="preserve">Мобильное приложение для бронирования мест в ресторанах и барах </w:t>
+      </w:r>
+      <w:proofErr w:type="spellStart"/>
       <w:r>
         <w:rPr>
           <w:rFonts w:ascii="Times New Roman" w:hAnsi="Times New Roman" w:cs="Times New Roman"/>
           <w:sz w:val="28"/>
           <w:szCs w:val="28"/>
         </w:rPr>
-        <w:t>»</w:t>
-      </w:r>
-    </w:p>
-    <w:p>
-      <w:pPr>
+        <w:t>Restobook</w:t>
+      </w:r>
+      <w:proofErr w:type="spellEnd"/>
+      <w:r>
         <w:rPr>
           <w:rFonts w:ascii="Times New Roman" w:hAnsi="Times New Roman" w:cs="Times New Roman"/>
           <w:sz w:val="28"/>
           <w:szCs w:val="28"/>
         </w:rPr>
-      </w:pPr>
+        <w:t>»</w:t>
+      </w:r>
     </w:p>
     <w:p>
       <w:pPr>
@@ -284,39 +285,40 @@
           <w:szCs w:val="28"/>
         </w:rPr>
       </w:pPr>
-      <w:r>
+    </w:p>
+    <w:p>
+      <w:pPr>
         <w:rPr>
           <w:rFonts w:ascii="Times New Roman" w:hAnsi="Times New Roman" w:cs="Times New Roman"/>
           <w:sz w:val="28"/>
           <w:szCs w:val="28"/>
         </w:rPr>
-        <w:t>Исполнители</w:t>
-      </w:r>
-    </w:p>
-    <w:p>
-      <w:pPr>
-        <w:ind w:firstLine="708"/>
+      </w:pPr>
+      <w:r>
         <w:rPr>
           <w:rFonts w:ascii="Times New Roman" w:hAnsi="Times New Roman" w:cs="Times New Roman"/>
           <w:sz w:val="28"/>
           <w:szCs w:val="28"/>
         </w:rPr>
-      </w:pPr>
-      <w:r>
+        <w:t>Исполнители</w:t>
+      </w:r>
+    </w:p>
+    <w:p>
+      <w:pPr>
+        <w:ind w:firstLine="708"/>
         <w:rPr>
           <w:rFonts w:ascii="Times New Roman" w:hAnsi="Times New Roman" w:cs="Times New Roman"/>
           <w:sz w:val="28"/>
           <w:szCs w:val="28"/>
         </w:rPr>
-        <w:t xml:space="preserve">______________ </w:t>
-      </w:r>
+      </w:pPr>
       <w:r>
         <w:rPr>
           <w:rFonts w:ascii="Times New Roman" w:hAnsi="Times New Roman" w:cs="Times New Roman"/>
           <w:sz w:val="28"/>
           <w:szCs w:val="28"/>
         </w:rPr>
-        <w:t xml:space="preserve">П.А. </w:t>
+        <w:t xml:space="preserve">______________ </w:t>
       </w:r>
       <w:r>
         <w:rPr>
@@ -324,107 +326,107 @@
           <w:sz w:val="28"/>
           <w:szCs w:val="28"/>
         </w:rPr>
-        <w:t>Путин</w:t>
-      </w:r>
-    </w:p>
-    <w:p>
-      <w:pPr>
-        <w:ind w:firstLine="708"/>
+        <w:t xml:space="preserve">П.А. </w:t>
+      </w:r>
+      <w:r>
         <w:rPr>
           <w:rFonts w:ascii="Times New Roman" w:hAnsi="Times New Roman" w:cs="Times New Roman"/>
           <w:sz w:val="28"/>
           <w:szCs w:val="28"/>
         </w:rPr>
-      </w:pPr>
-      <w:r>
+        <w:t>Путин</w:t>
+      </w:r>
+    </w:p>
+    <w:p>
+      <w:pPr>
+        <w:ind w:firstLine="708"/>
         <w:rPr>
           <w:rFonts w:ascii="Times New Roman" w:hAnsi="Times New Roman" w:cs="Times New Roman"/>
           <w:sz w:val="28"/>
           <w:szCs w:val="28"/>
         </w:rPr>
-        <w:t xml:space="preserve">______________ </w:t>
-      </w:r>
+      </w:pPr>
       <w:r>
         <w:rPr>
           <w:rFonts w:ascii="Times New Roman" w:hAnsi="Times New Roman" w:cs="Times New Roman"/>
           <w:sz w:val="28"/>
           <w:szCs w:val="28"/>
         </w:rPr>
-        <w:t>М.В. Ефремов</w:t>
-      </w:r>
-    </w:p>
-    <w:p>
-      <w:pPr>
-        <w:ind w:firstLine="708"/>
+        <w:t xml:space="preserve">______________ </w:t>
+      </w:r>
+      <w:r>
         <w:rPr>
           <w:rFonts w:ascii="Times New Roman" w:hAnsi="Times New Roman" w:cs="Times New Roman"/>
           <w:sz w:val="28"/>
           <w:szCs w:val="28"/>
         </w:rPr>
-      </w:pPr>
-      <w:r>
+        <w:t>М.В. Ефремов</w:t>
+      </w:r>
+    </w:p>
+    <w:p>
+      <w:pPr>
+        <w:ind w:firstLine="708"/>
         <w:rPr>
           <w:rFonts w:ascii="Times New Roman" w:hAnsi="Times New Roman" w:cs="Times New Roman"/>
           <w:sz w:val="28"/>
           <w:szCs w:val="28"/>
         </w:rPr>
-        <w:t xml:space="preserve">______________ </w:t>
-      </w:r>
+      </w:pPr>
       <w:r>
         <w:rPr>
           <w:rFonts w:ascii="Times New Roman" w:hAnsi="Times New Roman" w:cs="Times New Roman"/>
           <w:sz w:val="28"/>
           <w:szCs w:val="28"/>
         </w:rPr>
-        <w:t>М.М.З. Насайр</w:t>
-      </w:r>
-    </w:p>
-    <w:p>
-      <w:pPr>
-        <w:ind w:firstLine="708"/>
+        <w:t xml:space="preserve">______________ </w:t>
+      </w:r>
+      <w:r>
         <w:rPr>
           <w:rFonts w:ascii="Times New Roman" w:hAnsi="Times New Roman" w:cs="Times New Roman"/>
           <w:sz w:val="28"/>
           <w:szCs w:val="28"/>
         </w:rPr>
-      </w:pPr>
+        <w:t xml:space="preserve">М.М.З. </w:t>
+      </w:r>
+      <w:proofErr w:type="spellStart"/>
       <w:r>
         <w:rPr>
           <w:rFonts w:ascii="Times New Roman" w:hAnsi="Times New Roman" w:cs="Times New Roman"/>
           <w:sz w:val="28"/>
           <w:szCs w:val="28"/>
         </w:rPr>
-        <w:t xml:space="preserve">______________ </w:t>
-      </w:r>
-      <w:r>
+        <w:t>Насайр</w:t>
+      </w:r>
+      <w:proofErr w:type="spellEnd"/>
+    </w:p>
+    <w:p>
+      <w:pPr>
+        <w:ind w:firstLine="708"/>
         <w:rPr>
           <w:rFonts w:ascii="Times New Roman" w:hAnsi="Times New Roman" w:cs="Times New Roman"/>
           <w:sz w:val="28"/>
           <w:szCs w:val="28"/>
         </w:rPr>
-        <w:t>Ж.Ф. Ноэль</w:t>
-      </w:r>
-    </w:p>
-    <w:p>
-      <w:pPr>
+      </w:pPr>
+      <w:r>
         <w:rPr>
           <w:rFonts w:ascii="Times New Roman" w:hAnsi="Times New Roman" w:cs="Times New Roman"/>
           <w:sz w:val="28"/>
           <w:szCs w:val="28"/>
         </w:rPr>
-      </w:pPr>
+        <w:t xml:space="preserve">______________ </w:t>
+      </w:r>
       <w:r>
         <w:rPr>
           <w:rFonts w:ascii="Times New Roman" w:hAnsi="Times New Roman" w:cs="Times New Roman"/>
           <w:sz w:val="28"/>
           <w:szCs w:val="28"/>
         </w:rPr>
-        <w:t>Заказчик</w:t>
-      </w:r>
-    </w:p>
-    <w:p>
-      <w:pPr>
-        <w:ind w:firstLine="708"/>
+        <w:t>Ж.Ф. Ноэль</w:t>
+      </w:r>
+    </w:p>
+    <w:p>
+      <w:pPr>
         <w:rPr>
           <w:rFonts w:ascii="Times New Roman" w:hAnsi="Times New Roman" w:cs="Times New Roman"/>
           <w:sz w:val="28"/>
@@ -437,26 +439,26 @@
           <w:sz w:val="28"/>
           <w:szCs w:val="28"/>
         </w:rPr>
-        <w:t>______________ В.С. Тарасов</w:t>
-      </w:r>
-    </w:p>
-    <w:p>
-      <w:pPr>
+        <w:t>Заказчик</w:t>
+      </w:r>
+    </w:p>
+    <w:p>
+      <w:pPr>
+        <w:ind w:firstLine="708"/>
         <w:rPr>
           <w:rFonts w:ascii="Times New Roman" w:hAnsi="Times New Roman" w:cs="Times New Roman"/>
           <w:sz w:val="28"/>
           <w:szCs w:val="28"/>
         </w:rPr>
       </w:pPr>
-    </w:p>
-    <w:p>
-      <w:pPr>
+      <w:r>
         <w:rPr>
           <w:rFonts w:ascii="Times New Roman" w:hAnsi="Times New Roman" w:cs="Times New Roman"/>
           <w:sz w:val="28"/>
           <w:szCs w:val="28"/>
         </w:rPr>
-      </w:pPr>
+        <w:t>______________ В.С. Тарасов</w:t>
+      </w:r>
     </w:p>
     <w:p>
       <w:pPr>
@@ -487,19 +489,37 @@
     </w:p>
     <w:p>
       <w:pPr>
-        <w:jc w:val="center"/>
         <w:rPr>
           <w:rFonts w:ascii="Times New Roman" w:hAnsi="Times New Roman" w:cs="Times New Roman"/>
           <w:sz w:val="28"/>
           <w:szCs w:val="28"/>
         </w:rPr>
       </w:pPr>
-      <w:r>
+    </w:p>
+    <w:p>
+      <w:pPr>
         <w:rPr>
           <w:rFonts w:ascii="Times New Roman" w:hAnsi="Times New Roman" w:cs="Times New Roman"/>
           <w:sz w:val="28"/>
           <w:szCs w:val="28"/>
         </w:rPr>
+      </w:pPr>
+    </w:p>
+    <w:p>
+      <w:pPr>
+        <w:jc w:val="center"/>
+        <w:rPr>
+          <w:rFonts w:ascii="Times New Roman" w:hAnsi="Times New Roman" w:cs="Times New Roman"/>
+          <w:sz w:val="28"/>
+          <w:szCs w:val="28"/>
+        </w:rPr>
+      </w:pPr>
+      <w:r>
+        <w:rPr>
+          <w:rFonts w:ascii="Times New Roman" w:hAnsi="Times New Roman" w:cs="Times New Roman"/>
+          <w:sz w:val="28"/>
+          <w:szCs w:val="28"/>
+        </w:rPr>
         <w:t>Воронеж 2024</w:t>
       </w:r>
     </w:p>
@@ -536,10 +556,31 @@
           <w:b/>
           <w:bCs/>
         </w:rPr>
-        <w:t>Онбординг</w:t>
-      </w:r>
-      <w:r>
-        <w:t xml:space="preserve"> — это процесс знакомства пользователя с приложением и его функциями.</w:t>
+        <w:t>Администратор вендора</w:t>
+      </w:r>
+      <w:r>
+        <w:t xml:space="preserve"> – сотрудник</w:t>
+      </w:r>
+      <w:r>
+        <w:t xml:space="preserve"> поставщика разрабатываемой системы</w:t>
+      </w:r>
+      <w:r>
+        <w:t xml:space="preserve">, принимающий от администраторов ресторанов заявки на </w:t>
+      </w:r>
+      <w:r>
+        <w:t>создание учётной записи в</w:t>
+      </w:r>
+      <w:r>
+        <w:t xml:space="preserve"> разрабатываемом мобильно</w:t>
+      </w:r>
+      <w:r>
+        <w:t>м</w:t>
+      </w:r>
+      <w:r>
+        <w:t xml:space="preserve"> приложени</w:t>
+      </w:r>
+      <w:r>
+        <w:t>и.</w:t>
       </w:r>
     </w:p>
     <w:p>
@@ -551,31 +592,34 @@
           <w:b/>
           <w:bCs/>
         </w:rPr>
-        <w:t>Администратор вендора</w:t>
-      </w:r>
-      <w:r>
-        <w:t xml:space="preserve"> – сотрудник</w:t>
-      </w:r>
-      <w:r>
-        <w:t xml:space="preserve"> поставщика разрабатываемой системы</w:t>
-      </w:r>
-      <w:r>
-        <w:t xml:space="preserve">, принимающий от администраторов ресторанов заявки на </w:t>
+        <w:t>Администратор ресторана</w:t>
+      </w:r>
+      <w:r>
+        <w:t xml:space="preserve"> – сотрудник ресторан</w:t>
+      </w:r>
+      <w:r>
+        <w:t xml:space="preserve">а, подавший заявку на </w:t>
       </w:r>
       <w:r>
         <w:t>создание учётной записи в</w:t>
       </w:r>
       <w:r>
-        <w:t xml:space="preserve"> разрабатываемом мобильно</w:t>
-      </w:r>
-      <w:r>
-        <w:t>м</w:t>
-      </w:r>
-      <w:r>
-        <w:t xml:space="preserve"> приложени</w:t>
-      </w:r>
-      <w:r>
-        <w:t>и.</w:t>
+        <w:t xml:space="preserve"> мобильном приложени</w:t>
+      </w:r>
+      <w:r>
+        <w:t>и</w:t>
+      </w:r>
+      <w:r>
+        <w:t xml:space="preserve"> и в последующем</w:t>
+      </w:r>
+      <w:r>
+        <w:t xml:space="preserve"> имеющий</w:t>
+      </w:r>
+      <w:r>
+        <w:t xml:space="preserve"> доступ к редактированию информации о сотрудниках и столах</w:t>
+      </w:r>
+      <w:r>
+        <w:t>.</w:t>
       </w:r>
     </w:p>
     <w:p>
@@ -587,34 +631,28 @@
           <w:b/>
           <w:bCs/>
         </w:rPr>
-        <w:t>Администратор ресторана</w:t>
-      </w:r>
-      <w:r>
-        <w:t xml:space="preserve"> – сотрудник ресторан</w:t>
-      </w:r>
-      <w:r>
-        <w:t xml:space="preserve">а, подавший заявку на </w:t>
-      </w:r>
-      <w:r>
-        <w:t>создание учётной записи в</w:t>
-      </w:r>
-      <w:r>
-        <w:t xml:space="preserve"> мобильном приложени</w:t>
-      </w:r>
-      <w:r>
-        <w:t>и</w:t>
-      </w:r>
-      <w:r>
-        <w:t xml:space="preserve"> и в последующем</w:t>
-      </w:r>
-      <w:r>
-        <w:t xml:space="preserve"> имеющий</w:t>
-      </w:r>
-      <w:r>
-        <w:t xml:space="preserve"> доступ к редактированию информации о сотрудниках и столах</w:t>
-      </w:r>
-      <w:r>
-        <w:t>.</w:t>
+        <w:t>Сотрудник ресторана</w:t>
+      </w:r>
+      <w:r>
+        <w:t xml:space="preserve"> – человек, имеющий </w:t>
+      </w:r>
+      <w:r>
+        <w:t>учётную запись в</w:t>
+      </w:r>
+      <w:r>
+        <w:t xml:space="preserve"> </w:t>
+      </w:r>
+      <w:r>
+        <w:t>мобильном</w:t>
+      </w:r>
+      <w:r>
+        <w:t xml:space="preserve"> </w:t>
+      </w:r>
+      <w:r>
+        <w:t>приложени</w:t>
+      </w:r>
+      <w:r>
+        <w:t>и.</w:t>
       </w:r>
     </w:p>
     <w:p>
@@ -626,28 +664,10 @@
           <w:b/>
           <w:bCs/>
         </w:rPr>
-        <w:t>Сотрудник ресторана</w:t>
-      </w:r>
-      <w:r>
-        <w:t xml:space="preserve"> – человек, имеющий </w:t>
-      </w:r>
-      <w:r>
-        <w:t>учётную запись в</w:t>
-      </w:r>
-      <w:r>
-        <w:t xml:space="preserve"> </w:t>
-      </w:r>
-      <w:r>
-        <w:t>мобильном</w:t>
-      </w:r>
-      <w:r>
-        <w:t xml:space="preserve"> </w:t>
-      </w:r>
-      <w:r>
-        <w:t>приложени</w:t>
-      </w:r>
-      <w:r>
-        <w:t>и.</w:t>
+        <w:t>Сервер, серверная часть</w:t>
+      </w:r>
+      <w:r>
+        <w:t xml:space="preserve"> – компьютер, обслуживающий другие компьютеры (клиентов) и предоставляющий им свои ресурсы для выполнения определенных задач.</w:t>
       </w:r>
     </w:p>
     <w:p>
@@ -659,10 +679,10 @@
           <w:b/>
           <w:bCs/>
         </w:rPr>
-        <w:t>Сервер, серверная часть</w:t>
-      </w:r>
-      <w:r>
-        <w:t xml:space="preserve"> – компьютер, обслуживающий другие компьютеры (клиентов) и предоставляющий им свои ресурсы для выполнения определенных задач.</w:t>
+        <w:t>Клиентская сторона</w:t>
+      </w:r>
+      <w:r>
+        <w:t xml:space="preserve"> – компьютер, использующий ресурсы сервера и предоставляющий пользователю возможность взаимодействия с системой.</w:t>
       </w:r>
     </w:p>
     <w:p>
@@ -674,28 +694,121 @@
           <w:b/>
           <w:bCs/>
         </w:rPr>
-        <w:t>Клиентская сторона</w:t>
-      </w:r>
-      <w:r>
-        <w:t xml:space="preserve"> – компьютер, использующий ресурсы сервера и предоставляющий пользователю возможность взаимодействия с системой.</w:t>
-      </w:r>
-    </w:p>
-    <w:p>
-      <w:pPr>
-        <w:pStyle w:val="af4"/>
-        <w:rPr>
-          <w:highlight w:val="yellow"/>
-        </w:rPr>
+        <w:t>REST API (REST)</w:t>
+      </w:r>
+      <w:r>
+        <w:t xml:space="preserve"> – стиль архитектуры программного обеспечения для построения масштабируемых веб-приложений.</w:t>
+      </w:r>
+    </w:p>
+    <w:p>
+      <w:pPr>
+        <w:pStyle w:val="af4"/>
       </w:pPr>
       <w:r>
         <w:rPr>
           <w:b/>
           <w:bCs/>
         </w:rPr>
-        <w:t>REST API (REST)</w:t>
-      </w:r>
-      <w:r>
-        <w:t xml:space="preserve"> – стиль архитектуры программного обеспечения для построения масштабируемых веб-приложений.</w:t>
+        <w:t>Onboarding</w:t>
+      </w:r>
+      <w:r>
+        <w:rPr>
+          <w:lang w:val="ru-RU"/>
+        </w:rPr>
+        <w:t xml:space="preserve"> – </w:t>
+      </w:r>
+      <w:r>
+        <w:rPr>
+          <w:lang w:val="ru-RU"/>
+        </w:rPr>
+        <w:t>обучающая функциональность в приложении, появляющаяся при первом запуске для ознакомления пользователя с продуктом.</w:t>
+      </w:r>
+    </w:p>
+    <w:p>
+      <w:pPr>
+        <w:pStyle w:val="af4"/>
+        <w:rPr>
+          <w:lang w:val="ru-RU"/>
+        </w:rPr>
+      </w:pPr>
+      <w:r>
+        <w:rPr>
+          <w:b/>
+          <w:bCs/>
+        </w:rPr>
+        <w:t>Popup</w:t>
+      </w:r>
+      <w:r>
+        <w:rPr>
+          <w:lang w:val="ru-RU"/>
+        </w:rPr>
+        <w:t xml:space="preserve"> – всплывающее окно, которое появляется внезапно, без запроса пользователя, и отображается поверх экрана, на котором находился пользователь.</w:t>
+      </w:r>
+    </w:p>
+    <w:p>
+      <w:pPr>
+        <w:pStyle w:val="af4"/>
+        <w:rPr>
+          <w:highlight w:val="yellow"/>
+        </w:rPr>
+      </w:pPr>
+      <w:r>
+        <w:rPr>
+          <w:b/>
+          <w:bCs/>
+        </w:rPr>
+        <w:t>TabBar</w:t>
+      </w:r>
+      <w:r>
+        <w:t xml:space="preserve"> – </w:t>
+      </w:r>
+      <w:proofErr w:type="spellStart"/>
+      <w:r>
+        <w:t>панель</w:t>
+      </w:r>
+      <w:proofErr w:type="spellEnd"/>
+      <w:r>
+        <w:t xml:space="preserve"> </w:t>
+      </w:r>
+      <w:proofErr w:type="spellStart"/>
+      <w:r>
+        <w:t>вкладок</w:t>
+      </w:r>
+      <w:proofErr w:type="spellEnd"/>
+      <w:r>
+        <w:t xml:space="preserve"> в нижней части экрана, позволяющая быстро </w:t>
+      </w:r>
+      <w:proofErr w:type="spellStart"/>
+      <w:r>
+        <w:t>переключаться</w:t>
+      </w:r>
+      <w:proofErr w:type="spellEnd"/>
+      <w:r>
+        <w:t xml:space="preserve"> </w:t>
+      </w:r>
+      <w:proofErr w:type="spellStart"/>
+      <w:r>
+        <w:t>между</w:t>
+      </w:r>
+      <w:proofErr w:type="spellEnd"/>
+      <w:r>
+        <w:t xml:space="preserve"> </w:t>
+      </w:r>
+      <w:proofErr w:type="spellStart"/>
+      <w:r>
+        <w:t>разделами</w:t>
+      </w:r>
+      <w:proofErr w:type="spellEnd"/>
+      <w:r>
+        <w:t xml:space="preserve"> </w:t>
+      </w:r>
+      <w:proofErr w:type="spellStart"/>
+      <w:r>
+        <w:t>приложения</w:t>
+      </w:r>
+      <w:proofErr w:type="spellEnd"/>
+      <w:r>
+        <w:t>.</w:t>
       </w:r>
     </w:p>
     <w:p>
@@ -741,13 +854,12 @@
       <w:r>
         <w:t xml:space="preserve"> </w:t>
       </w:r>
-      <w:r>
-        <w:rPr>
-          <w:lang w:val="en-US"/>
-        </w:rPr>
+      <w:proofErr w:type="spellStart"/>
+      <w:r>
         <w:t>Restobook</w:t>
       </w:r>
       <w:bookmarkEnd w:id="1"/>
+      <w:proofErr w:type="spellEnd"/>
       <w:r>
         <w:t>».</w:t>
       </w:r>
@@ -765,12 +877,11 @@
       <w:r>
         <w:t>«</w:t>
       </w:r>
-      <w:r>
-        <w:rPr>
-          <w:lang w:val="en-US"/>
-        </w:rPr>
+      <w:proofErr w:type="spellStart"/>
+      <w:r>
         <w:t>Restobook</w:t>
       </w:r>
+      <w:proofErr w:type="spellEnd"/>
       <w:r>
         <w:t>”</w:t>
       </w:r>
@@ -864,8 +975,21 @@
       <w:pPr>
         <w:pStyle w:val="a8"/>
       </w:pPr>
-      <w:r>
-        <w:t>Насайр Марьям Магди Захи</w:t>
+      <w:proofErr w:type="spellStart"/>
+      <w:r>
+        <w:t>Насайр</w:t>
+      </w:r>
+      <w:proofErr w:type="spellEnd"/>
+      <w:r>
+        <w:t xml:space="preserve"> Марьям </w:t>
+      </w:r>
+      <w:proofErr w:type="spellStart"/>
+      <w:r>
+        <w:t>Магди</w:t>
+      </w:r>
+      <w:proofErr w:type="spellEnd"/>
+      <w:r>
+        <w:t xml:space="preserve"> Захи</w:t>
       </w:r>
     </w:p>
     <w:p>
@@ -873,7 +997,15 @@
         <w:pStyle w:val="a8"/>
       </w:pPr>
       <w:r>
-        <w:t>Ноэль Жулмист Филс</w:t>
+        <w:t xml:space="preserve">Ноэль </w:t>
+      </w:r>
+      <w:proofErr w:type="spellStart"/>
+      <w:r>
+        <w:t>Жулмист</w:t>
+      </w:r>
+      <w:proofErr w:type="spellEnd"/>
+      <w:r>
+        <w:t xml:space="preserve"> Филс</w:t>
       </w:r>
     </w:p>
     <w:p>
@@ -1104,13 +1236,15 @@
         <w:pStyle w:val="af4"/>
       </w:pPr>
       <w:r>
-        <w:t xml:space="preserve">Для добавления в систему информации о подключившихся ресторанах будет использоваться веб-интерфейс имеющий архитектуру </w:t>
-      </w:r>
-      <w:r>
-        <w:rPr>
-          <w:lang w:val="en-US"/>
-        </w:rPr>
-        <w:t>MVC</w:t>
+        <w:t xml:space="preserve">Для добавления в систему информации о подключившихся ресторанах будет использоваться </w:t>
+      </w:r>
+      <w:proofErr w:type="gramStart"/>
+      <w:r>
+        <w:t>веб-интерфейс</w:t>
+      </w:r>
+      <w:proofErr w:type="gramEnd"/>
+      <w:r>
+        <w:t xml:space="preserve"> имеющий архитектуру MVC</w:t>
       </w:r>
       <w:r>
         <w:t>.</w:t>
@@ -1253,7 +1387,21 @@
         <w:pStyle w:val="a8"/>
       </w:pPr>
       <w:r>
-        <w:t>При первом включении приложения пользователю должен быть показан онбординг;</w:t>
+        <w:t xml:space="preserve">При первом включении приложения пользователю должен быть показан </w:t>
+      </w:r>
+      <w:r>
+        <w:rPr>
+          <w:lang w:val="en-US"/>
+        </w:rPr>
+        <w:t>o</w:t>
+      </w:r>
+      <w:proofErr w:type="spellStart"/>
+      <w:r>
+        <w:t>nboarding</w:t>
+      </w:r>
+      <w:proofErr w:type="spellEnd"/>
+      <w:r>
+        <w:t>;</w:t>
       </w:r>
     </w:p>
     <w:p>
@@ -1471,13 +1619,7 @@
         <w:pStyle w:val="af4"/>
       </w:pPr>
       <w:r>
-        <w:t xml:space="preserve">Как результат, эта информация должна сохранится в системе и быть доступной </w:t>
-      </w:r>
-      <w:r>
-        <w:t>только для администратора ресторана</w:t>
-      </w:r>
-      <w:r>
-        <w:t>.</w:t>
+        <w:t>Как результат, эта информация должна сохранится в системе и быть доступной только для администратора ресторана.</w:t>
       </w:r>
     </w:p>
     <w:p>
@@ -1493,21 +1635,15 @@
         <w:pStyle w:val="af4"/>
       </w:pPr>
       <w:r>
-        <w:t>Каждому сотруднику ресторана система должна предоставлять доступ к</w:t>
-      </w:r>
-      <w:r>
-        <w:t xml:space="preserve"> просмотру информации о столах в ресторане.</w:t>
-      </w:r>
-    </w:p>
-    <w:p>
-      <w:pPr>
-        <w:pStyle w:val="af4"/>
-      </w:pPr>
-      <w:r>
-        <w:t>Администратору ресторана система должна предоставлять доступ к</w:t>
-      </w:r>
-      <w:r>
-        <w:t>:</w:t>
+        <w:t>Каждому сотруднику ресторана система должна предоставлять доступ к просмотру информации о столах в ресторане.</w:t>
+      </w:r>
+    </w:p>
+    <w:p>
+      <w:pPr>
+        <w:pStyle w:val="af4"/>
+      </w:pPr>
+      <w:r>
+        <w:t>Администратору ресторана система должна предоставлять доступ к:</w:t>
       </w:r>
     </w:p>
     <w:p>
@@ -1515,30 +1651,15 @@
         <w:pStyle w:val="a8"/>
       </w:pPr>
       <w:r>
-        <w:t xml:space="preserve">Созданию, редактированию и удалению информации о </w:t>
-      </w:r>
-      <w:r>
-        <w:t>столах</w:t>
-      </w:r>
-      <w:r>
-        <w:t>.</w:t>
-      </w:r>
-    </w:p>
-    <w:p>
-      <w:pPr>
-        <w:pStyle w:val="af4"/>
-      </w:pPr>
-      <w:r>
-        <w:t xml:space="preserve">При создании и редактировании </w:t>
-      </w:r>
-      <w:r>
-        <w:t>информации о столе</w:t>
-      </w:r>
-      <w:r>
-        <w:t xml:space="preserve"> система должна позволять учитывать следующие сведения</w:t>
-      </w:r>
-      <w:r>
-        <w:t>:</w:t>
+        <w:t>Созданию, редактированию и удалению информации о столах.</w:t>
+      </w:r>
+    </w:p>
+    <w:p>
+      <w:pPr>
+        <w:pStyle w:val="af4"/>
+      </w:pPr>
+      <w:r>
+        <w:t>При создании и редактировании информации о столе система должна позволять учитывать следующие сведения:</w:t>
       </w:r>
     </w:p>
     <w:p>
@@ -1570,10 +1691,7 @@
         <w:pStyle w:val="a8"/>
       </w:pPr>
       <w:r>
-        <w:t>Дополнительную информацию в виде комментария</w:t>
-      </w:r>
-      <w:r>
-        <w:t>.</w:t>
+        <w:t>Дополнительную информацию в виде комментария.</w:t>
       </w:r>
     </w:p>
     <w:p>
@@ -1586,6 +1704,772 @@
       </w:r>
       <w:r>
         <w:t>.</w:t>
+      </w:r>
+    </w:p>
+    <w:p>
+      <w:pPr>
+        <w:pStyle w:val="a4"/>
+      </w:pPr>
+      <w:r>
+        <w:t>Регистрация нового ресторана</w:t>
+      </w:r>
+    </w:p>
+    <w:p>
+      <w:pPr>
+        <w:pStyle w:val="af4"/>
+      </w:pPr>
+      <w:r>
+        <w:t>Система должна предоставлять администратору вендора возможность регистрировать новые рестораны, учитывая следующие сведения:</w:t>
+      </w:r>
+    </w:p>
+    <w:p>
+      <w:pPr>
+        <w:pStyle w:val="a8"/>
+      </w:pPr>
+      <w:r>
+        <w:t>Название ресторана;</w:t>
+      </w:r>
+    </w:p>
+    <w:p>
+      <w:pPr>
+        <w:pStyle w:val="a8"/>
+      </w:pPr>
+      <w:r>
+        <w:t>Полное наименование юридического лица, владеющего рестораном;</w:t>
+      </w:r>
+    </w:p>
+    <w:p>
+      <w:pPr>
+        <w:pStyle w:val="a8"/>
+      </w:pPr>
+      <w:r>
+        <w:t>ИИН;</w:t>
+      </w:r>
+    </w:p>
+    <w:p>
+      <w:pPr>
+        <w:pStyle w:val="a8"/>
+      </w:pPr>
+      <w:r>
+        <w:t>Дополнительную информацию в виде комментария;</w:t>
+      </w:r>
+    </w:p>
+    <w:p>
+      <w:pPr>
+        <w:pStyle w:val="a8"/>
+      </w:pPr>
+      <w:r>
+        <w:t>Фамилию, имя и отчество администратора ресторана.</w:t>
+      </w:r>
+    </w:p>
+    <w:p>
+      <w:pPr>
+        <w:pStyle w:val="af4"/>
+      </w:pPr>
+      <w:r>
+        <w:t>Как результат, эта информация должна сохранится в системе</w:t>
+      </w:r>
+      <w:r>
+        <w:t xml:space="preserve"> и быть для администратора вендора</w:t>
+      </w:r>
+      <w:r>
+        <w:t>.</w:t>
+      </w:r>
+    </w:p>
+    <w:p>
+      <w:pPr>
+        <w:pStyle w:val="a3"/>
+      </w:pPr>
+      <w:r>
+        <w:t>Общие требования к оформлению и верстке страниц</w:t>
+      </w:r>
+    </w:p>
+    <w:p>
+      <w:pPr>
+        <w:pStyle w:val="af4"/>
+      </w:pPr>
+      <w:r>
+        <w:t>Экраны мобильного приложения должны быть оформлены в едином стиле с использованием ограниченного набора шрифтов.</w:t>
+      </w:r>
+    </w:p>
+    <w:p>
+      <w:pPr>
+        <w:pStyle w:val="af4"/>
+      </w:pPr>
+      <w:r>
+        <w:t>Необходимо корректное и одинаковое отображение экранов мобильного приложения на устройствах с операционной системой Android</w:t>
+      </w:r>
+      <w:r>
+        <w:t xml:space="preserve"> 11 </w:t>
+      </w:r>
+      <w:r>
+        <w:t>и выше.</w:t>
+      </w:r>
+    </w:p>
+    <w:p>
+      <w:pPr>
+        <w:pStyle w:val="af4"/>
+      </w:pPr>
+      <w:r>
+        <w:t>Сервисная страница системы должна корректно работать в следующих браузерах:</w:t>
+      </w:r>
+    </w:p>
+    <w:p>
+      <w:pPr>
+        <w:pStyle w:val="a8"/>
+      </w:pPr>
+      <w:r>
+        <w:rPr>
+          <w:lang w:val="en-US"/>
+        </w:rPr>
+        <w:t xml:space="preserve">Google Chrome </w:t>
+      </w:r>
+      <w:r>
+        <w:rPr>
+          <w:lang w:val="en-US"/>
+        </w:rPr>
+        <w:t>122.0.6261.112</w:t>
+      </w:r>
+      <w:r>
+        <w:rPr>
+          <w:lang w:val="en-US"/>
+        </w:rPr>
+        <w:t>;</w:t>
+      </w:r>
+    </w:p>
+    <w:p>
+      <w:pPr>
+        <w:pStyle w:val="a8"/>
+      </w:pPr>
+      <w:r>
+        <w:rPr>
+          <w:lang w:val="en-US"/>
+        </w:rPr>
+        <w:t xml:space="preserve">Yandex Browser </w:t>
+      </w:r>
+      <w:r>
+        <w:t>24.1.3.809</w:t>
+      </w:r>
+      <w:r>
+        <w:rPr>
+          <w:lang w:val="en-US"/>
+        </w:rPr>
+        <w:t>.</w:t>
+      </w:r>
+    </w:p>
+    <w:p>
+      <w:pPr>
+        <w:pStyle w:val="a4"/>
+        <w:numPr>
+          <w:ilvl w:val="2"/>
+          <w:numId w:val="19"/>
+        </w:numPr>
+      </w:pPr>
+      <w:r>
+        <w:lastRenderedPageBreak/>
+        <w:t>Общие элементы вёрстки</w:t>
+      </w:r>
+    </w:p>
+    <w:p>
+      <w:pPr>
+        <w:pStyle w:val="af4"/>
+        <w:rPr>
+          <w:lang w:val="ru-RU"/>
+        </w:rPr>
+      </w:pPr>
+      <w:r>
+        <w:t>TabBar</w:t>
+      </w:r>
+      <w:r>
+        <w:rPr>
+          <w:lang w:val="ru-RU"/>
+        </w:rPr>
+        <w:t xml:space="preserve"> </w:t>
+      </w:r>
+      <w:r>
+        <w:rPr>
+          <w:lang w:val="ru-RU"/>
+        </w:rPr>
+        <w:t>содержит кнопки перехода на экран с просмотром занятости столов, экран создания брони и экран очереди броней всех столов.</w:t>
+      </w:r>
+    </w:p>
+    <w:p>
+      <w:pPr>
+        <w:pStyle w:val="af4"/>
+        <w:rPr>
+          <w:lang w:val="ru-RU"/>
+        </w:rPr>
+      </w:pPr>
+      <w:r>
+        <w:rPr>
+          <w:lang w:val="ru-RU"/>
+        </w:rPr>
+        <w:t>В правом верхнем углу должна быть кнопка, открывающая меню, из которого можно открыть личный кабинет. Если текущий пользователь является администратором ресторана, то также должна быть кнопка, открывающая экран обзора сотрудников.</w:t>
+      </w:r>
+    </w:p>
+    <w:p>
+      <w:pPr>
+        <w:pStyle w:val="a4"/>
+        <w:numPr>
+          <w:ilvl w:val="2"/>
+          <w:numId w:val="19"/>
+        </w:numPr>
+      </w:pPr>
+      <w:proofErr w:type="spellStart"/>
+      <w:r>
+        <w:t>Экран</w:t>
+      </w:r>
+      <w:proofErr w:type="spellEnd"/>
+      <w:r>
+        <w:t xml:space="preserve"> </w:t>
+      </w:r>
+      <w:proofErr w:type="spellStart"/>
+      <w:r>
+        <w:t>входа</w:t>
+      </w:r>
+      <w:proofErr w:type="spellEnd"/>
+    </w:p>
+    <w:p>
+      <w:pPr>
+        <w:pStyle w:val="af4"/>
+      </w:pPr>
+      <w:r>
+        <w:t>Экран входа</w:t>
+      </w:r>
+      <w:r>
+        <w:t xml:space="preserve"> открывается при запуске приложения. </w:t>
+      </w:r>
+      <w:r>
+        <w:rPr>
+          <w:lang w:val="ru-RU"/>
+        </w:rPr>
+        <w:t xml:space="preserve">При первом входе пользователю будет показан </w:t>
+      </w:r>
+      <w:r>
+        <w:t>o</w:t>
+      </w:r>
+      <w:r>
+        <w:t>nboarding</w:t>
+      </w:r>
+      <w:r>
+        <w:rPr>
+          <w:lang w:val="ru-RU"/>
+        </w:rPr>
+        <w:t xml:space="preserve">. </w:t>
+      </w:r>
+      <w:r>
+        <w:t>После экран</w:t>
+      </w:r>
+      <w:r>
+        <w:t xml:space="preserve"> должен содержать форму для ввода</w:t>
+      </w:r>
+      <w:r>
+        <w:t xml:space="preserve"> логина и пароля, кнопку входа и ссылки на экран с информацией о способе регистрации для администратора ресторана и сотрудника ресторана.</w:t>
+      </w:r>
+    </w:p>
+    <w:p>
+      <w:pPr>
+        <w:pStyle w:val="af4"/>
+      </w:pPr>
+      <w:r>
+        <w:t>После первого успешного входа долж</w:t>
+      </w:r>
+      <w:r>
+        <w:t>ен</w:t>
+      </w:r>
+      <w:r>
+        <w:t xml:space="preserve"> появится </w:t>
+      </w:r>
+      <w:r>
+        <w:t>popup</w:t>
+      </w:r>
+      <w:r>
+        <w:t xml:space="preserve"> </w:t>
+      </w:r>
+      <w:r>
+        <w:t>с приглашением сменить пароль и кнопкой перехода на экран смены пароля.</w:t>
+      </w:r>
+    </w:p>
+    <w:p>
+      <w:pPr>
+        <w:pStyle w:val="a4"/>
+        <w:numPr>
+          <w:ilvl w:val="2"/>
+          <w:numId w:val="19"/>
+        </w:numPr>
+      </w:pPr>
+      <w:r>
+        <w:t xml:space="preserve">Экран </w:t>
+      </w:r>
+      <w:r>
+        <w:t>с</w:t>
+      </w:r>
+      <w:r>
+        <w:t xml:space="preserve"> информацией о </w:t>
+      </w:r>
+      <w:r>
+        <w:t xml:space="preserve">способе </w:t>
+      </w:r>
+      <w:r>
+        <w:t>регистрации</w:t>
+      </w:r>
+    </w:p>
+    <w:p>
+      <w:pPr>
+        <w:pStyle w:val="af4"/>
+      </w:pPr>
+      <w:r>
+        <w:t>Если переход на экран был осуществлён по ссылке для администратора ресторана</w:t>
+      </w:r>
+      <w:r>
+        <w:t>,</w:t>
+      </w:r>
+      <w:r>
+        <w:t xml:space="preserve"> то должны быть показаны адрес электронной почты вендора и описание процесса подачи заявления на подключение ресторана к системе.</w:t>
+      </w:r>
+    </w:p>
+    <w:p>
+      <w:pPr>
+        <w:pStyle w:val="a4"/>
+      </w:pPr>
+      <w:r>
+        <w:t>Экран с просмотром занятости столов</w:t>
+      </w:r>
+    </w:p>
+    <w:p>
+      <w:pPr>
+        <w:pStyle w:val="af4"/>
+      </w:pPr>
+      <w:r>
+        <w:t>Данный экран содержит список всех столов и мест ресторана. Каждый элемент списка должен иметь цветовую индикацию, показывающую занятость стола:</w:t>
+      </w:r>
+    </w:p>
+    <w:p>
+      <w:pPr>
+        <w:pStyle w:val="a8"/>
+      </w:pPr>
+      <w:r>
+        <w:t>Оттенок зелёного</w:t>
+      </w:r>
+      <w:r>
+        <w:t xml:space="preserve"> для свободного стола;</w:t>
+      </w:r>
+    </w:p>
+    <w:p>
+      <w:pPr>
+        <w:pStyle w:val="a8"/>
+      </w:pPr>
+      <w:r>
+        <w:t>Оттенок о</w:t>
+      </w:r>
+      <w:r>
+        <w:t>ранжев</w:t>
+      </w:r>
+      <w:r>
+        <w:t xml:space="preserve">ого </w:t>
+      </w:r>
+      <w:r>
+        <w:t xml:space="preserve">для стола, ближайшее время брони которого наступит через </w:t>
+      </w:r>
+      <w:r>
+        <w:t>1 час;</w:t>
+      </w:r>
+    </w:p>
+    <w:p>
+      <w:pPr>
+        <w:pStyle w:val="a8"/>
+      </w:pPr>
+      <w:r>
+        <w:t>Оттенок красного</w:t>
+      </w:r>
+      <w:r>
+        <w:t xml:space="preserve"> для стола, бронь которого открыта.</w:t>
+      </w:r>
+    </w:p>
+    <w:p>
+      <w:pPr>
+        <w:pStyle w:val="af4"/>
+      </w:pPr>
+      <w:r>
+        <w:lastRenderedPageBreak/>
+        <w:t>Также данный экран должен иметь элемент управления, позволяющий выбрать время</w:t>
+      </w:r>
+      <w:r>
+        <w:t xml:space="preserve"> для просмотра занятости столов</w:t>
+      </w:r>
+      <w:r>
+        <w:t>.</w:t>
+      </w:r>
+    </w:p>
+    <w:p>
+      <w:pPr>
+        <w:pStyle w:val="af4"/>
+      </w:pPr>
+      <w:r>
+        <w:t>При выборе стола открывается экран этого конкретного стола.</w:t>
+      </w:r>
+    </w:p>
+    <w:p>
+      <w:pPr>
+        <w:pStyle w:val="a4"/>
+      </w:pPr>
+      <w:r>
+        <w:t>Экран очереди броней всех столов</w:t>
+      </w:r>
+    </w:p>
+    <w:p>
+      <w:pPr>
+        <w:pStyle w:val="af4"/>
+      </w:pPr>
+      <w:r>
+        <w:t>Данный экран содержит список всех броней с указанием краткой информации по каждой брони. При выборе брони открывается экран этой конкретной брони.</w:t>
+      </w:r>
+    </w:p>
+    <w:p>
+      <w:pPr>
+        <w:pStyle w:val="a4"/>
+      </w:pPr>
+      <w:r>
+        <w:t>Экран создания брони</w:t>
+      </w:r>
+    </w:p>
+    <w:p>
+      <w:pPr>
+        <w:pStyle w:val="af4"/>
+      </w:pPr>
+      <w:r>
+        <w:t xml:space="preserve">Данный экран имеет форму для ввода данных брони, описанных в пункте </w:t>
+      </w:r>
+      <w:r>
+        <w:rPr>
+          <w:highlight w:val="yellow"/>
+        </w:rPr>
+        <w:t>4.2.4</w:t>
+      </w:r>
+      <w:r>
+        <w:t xml:space="preserve">, а также кнопки создания брони или отмены создания брони. </w:t>
+      </w:r>
+      <w:r>
+        <w:t>При выборе времени брони должен показываться список столов, свободны</w:t>
+      </w:r>
+      <w:r>
+        <w:t>х в это время. Столы помечаются оттенком оранжевого, если до ближайшей к этому моменту брони стола меньше полутора часов. Они должны отображаться внизу списка.</w:t>
+      </w:r>
+    </w:p>
+    <w:p>
+      <w:pPr>
+        <w:pStyle w:val="a4"/>
+      </w:pPr>
+      <w:r>
+        <w:t>Экран конкретной брони</w:t>
+      </w:r>
+    </w:p>
+    <w:p>
+      <w:pPr>
+        <w:pStyle w:val="af4"/>
+      </w:pPr>
+      <w:r>
+        <w:t>Данный экран содержит информацию о брони</w:t>
+      </w:r>
+      <w:r>
+        <w:t xml:space="preserve">, описанную в пункте </w:t>
+      </w:r>
+      <w:r>
+        <w:rPr>
+          <w:highlight w:val="yellow"/>
+        </w:rPr>
+        <w:t>4.2.4</w:t>
+      </w:r>
+      <w:r>
+        <w:t xml:space="preserve">, и кнопку, открывающую экран редактирования </w:t>
+      </w:r>
+      <w:r>
+        <w:t xml:space="preserve">этой </w:t>
+      </w:r>
+      <w:r>
+        <w:t>брони.</w:t>
+      </w:r>
+    </w:p>
+    <w:p>
+      <w:pPr>
+        <w:pStyle w:val="a4"/>
+      </w:pPr>
+      <w:r>
+        <w:t>Экран редактирования брони</w:t>
+      </w:r>
+    </w:p>
+    <w:p>
+      <w:pPr>
+        <w:pStyle w:val="af4"/>
+      </w:pPr>
+      <w:r>
+        <w:t xml:space="preserve">Данный экран содержит форму, позволяющую редактировать данные о брони, описанные в пункте </w:t>
+      </w:r>
+      <w:r>
+        <w:rPr>
+          <w:highlight w:val="yellow"/>
+        </w:rPr>
+        <w:t>4.2.4</w:t>
+      </w:r>
+      <w:r>
+        <w:t>, а также кнопки подтверждения изменений и отмены изменений.</w:t>
+      </w:r>
+    </w:p>
+    <w:p>
+      <w:pPr>
+        <w:pStyle w:val="a4"/>
+      </w:pPr>
+      <w:r>
+        <w:t>Экран конкретного стола</w:t>
+      </w:r>
+    </w:p>
+    <w:p>
+      <w:pPr>
+        <w:pStyle w:val="af4"/>
+      </w:pPr>
+      <w:r>
+        <w:t>Данный экран</w:t>
+      </w:r>
+      <w:r>
+        <w:t xml:space="preserve"> содержит информацию о конкретном столе</w:t>
+      </w:r>
+      <w:r>
+        <w:t xml:space="preserve">, </w:t>
+      </w:r>
+      <w:r>
+        <w:t>описанн</w:t>
+      </w:r>
+      <w:r>
+        <w:t>ую</w:t>
+      </w:r>
+      <w:r>
+        <w:t xml:space="preserve"> в пункте </w:t>
+      </w:r>
+      <w:r>
+        <w:rPr>
+          <w:highlight w:val="yellow"/>
+        </w:rPr>
+        <w:t>4.2.6</w:t>
+      </w:r>
+      <w:r>
+        <w:t>,</w:t>
+      </w:r>
+      <w:r>
+        <w:t xml:space="preserve"> и </w:t>
+      </w:r>
+      <w:r>
+        <w:t xml:space="preserve">кнопку, открывающую экран редактирования </w:t>
+      </w:r>
+      <w:r>
+        <w:t>этого стола.</w:t>
+      </w:r>
+    </w:p>
+    <w:p>
+      <w:pPr>
+        <w:pStyle w:val="a4"/>
+      </w:pPr>
+      <w:r>
+        <w:lastRenderedPageBreak/>
+        <w:t>Экран редактирования стола</w:t>
+      </w:r>
+    </w:p>
+    <w:p>
+      <w:pPr>
+        <w:pStyle w:val="af4"/>
+      </w:pPr>
+      <w:r>
+        <w:t xml:space="preserve">Данный экран содержит форму, позволяющую редактировать данные о </w:t>
+      </w:r>
+      <w:r>
+        <w:t>столе</w:t>
+      </w:r>
+      <w:r>
+        <w:t xml:space="preserve">, описанные в пункте </w:t>
+      </w:r>
+      <w:r>
+        <w:rPr>
+          <w:highlight w:val="yellow"/>
+        </w:rPr>
+        <w:t>4.2.6</w:t>
+      </w:r>
+      <w:r>
+        <w:t>, а также кнопки подтверждения изменений и отмены изменений.</w:t>
+      </w:r>
+    </w:p>
+    <w:p>
+      <w:pPr>
+        <w:pStyle w:val="a4"/>
+      </w:pPr>
+      <w:r>
+        <w:t>Экран очереди броней стола</w:t>
+      </w:r>
+    </w:p>
+    <w:p>
+      <w:pPr>
+        <w:pStyle w:val="af4"/>
+      </w:pPr>
+      <w:r>
+        <w:t xml:space="preserve">Данный экран содержит список броней </w:t>
+      </w:r>
+      <w:r>
+        <w:t xml:space="preserve">для конкретного стола </w:t>
+      </w:r>
+      <w:r>
+        <w:t>с указанием краткой информации по каждой брони. При выборе брони открывается экран этой конкретной брони.</w:t>
+      </w:r>
+    </w:p>
+    <w:p>
+      <w:pPr>
+        <w:pStyle w:val="a4"/>
+      </w:pPr>
+      <w:r>
+        <w:t>Экран личного кабинета</w:t>
+      </w:r>
+    </w:p>
+    <w:p>
+      <w:pPr>
+        <w:pStyle w:val="af4"/>
+      </w:pPr>
+      <w:r>
+        <w:t xml:space="preserve">Данный экран содержит информацию о сотруднике, описанную в пункте </w:t>
+      </w:r>
+      <w:r>
+        <w:rPr>
+          <w:highlight w:val="yellow"/>
+        </w:rPr>
+        <w:t>4.2.5</w:t>
+      </w:r>
+      <w:r>
+        <w:t>, и кнопку, открывающую экран изменения пароля.</w:t>
+      </w:r>
+    </w:p>
+    <w:p>
+      <w:pPr>
+        <w:pStyle w:val="a4"/>
+      </w:pPr>
+      <w:r>
+        <w:t>Экран изменения пароля</w:t>
+      </w:r>
+    </w:p>
+    <w:p>
+      <w:pPr>
+        <w:pStyle w:val="af4"/>
+      </w:pPr>
+      <w:r>
+        <w:t>Данный экран содержит форму для ввода старого и нового паролей, а также кнопки подтверждения и отмены изменения пароля.</w:t>
+      </w:r>
+    </w:p>
+    <w:p>
+      <w:pPr>
+        <w:pStyle w:val="a4"/>
+      </w:pPr>
+      <w:r>
+        <w:t>Экран обзора сотрудников</w:t>
+      </w:r>
+    </w:p>
+    <w:p>
+      <w:pPr>
+        <w:pStyle w:val="af4"/>
+      </w:pPr>
+      <w:r>
+        <w:t xml:space="preserve">Данный экран содержит список всех сотрудников ресторана, с указанием их фамилий, имён и отчеств. При выборе сотрудника открывается </w:t>
+      </w:r>
+      <w:r>
+        <w:t xml:space="preserve">экран этого конкретного сотрудника. </w:t>
+      </w:r>
+      <w:r>
+        <w:rPr>
+          <w:highlight w:val="magenta"/>
+        </w:rPr>
+        <w:t>ГДЕ КНОПКА?!</w:t>
+      </w:r>
+    </w:p>
+    <w:p>
+      <w:pPr>
+        <w:pStyle w:val="a4"/>
+      </w:pPr>
+      <w:r>
+        <w:t>Экран добавления сотрудника</w:t>
+      </w:r>
+    </w:p>
+    <w:p>
+      <w:pPr>
+        <w:pStyle w:val="af4"/>
+      </w:pPr>
+      <w:r>
+        <w:t xml:space="preserve">Данный экран содержит форму ввода данных сотрудника, описанных в пункте </w:t>
+      </w:r>
+      <w:r>
+        <w:rPr>
+          <w:highlight w:val="yellow"/>
+        </w:rPr>
+        <w:t>4.2.5</w:t>
+      </w:r>
+      <w:r>
+        <w:t>, и кнопки создания и отмены.</w:t>
+      </w:r>
+    </w:p>
+    <w:p>
+      <w:pPr>
+        <w:pStyle w:val="a4"/>
+      </w:pPr>
+      <w:r>
+        <w:t>Экран с информацией о конкретном сотруднике</w:t>
+      </w:r>
+    </w:p>
+    <w:p>
+      <w:pPr>
+        <w:pStyle w:val="af4"/>
+      </w:pPr>
+      <w:r>
+        <w:t xml:space="preserve">Данный экран содержит информацию о конкретном </w:t>
+      </w:r>
+      <w:r>
+        <w:t>сотруднике</w:t>
+      </w:r>
+      <w:r>
+        <w:t xml:space="preserve">, описанную в пункте </w:t>
+      </w:r>
+      <w:r>
+        <w:rPr>
+          <w:highlight w:val="yellow"/>
+        </w:rPr>
+        <w:t>4.2.</w:t>
+      </w:r>
+      <w:r>
+        <w:t>5</w:t>
+      </w:r>
+      <w:r>
+        <w:t xml:space="preserve">, и кнопку, открывающую экран редактирования этого </w:t>
+      </w:r>
+      <w:r>
+        <w:t>сотрудника.</w:t>
+      </w:r>
+    </w:p>
+    <w:p>
+      <w:pPr>
+        <w:pStyle w:val="a4"/>
+      </w:pPr>
+      <w:r>
+        <w:lastRenderedPageBreak/>
+        <w:t>Экран редактирования сотрудника</w:t>
+      </w:r>
+    </w:p>
+    <w:p>
+      <w:pPr>
+        <w:pStyle w:val="af4"/>
+      </w:pPr>
+      <w:r>
+        <w:t xml:space="preserve">Данный экран содержит форму ввода данных сотрудника, описанных в пункте </w:t>
+      </w:r>
+      <w:r>
+        <w:rPr>
+          <w:highlight w:val="yellow"/>
+        </w:rPr>
+        <w:t>4.2.5</w:t>
+      </w:r>
+      <w:r>
+        <w:t>, и кнопки создания и отмены.</w:t>
       </w:r>
     </w:p>
     <w:p>
@@ -1656,15 +2540,28 @@
         <w:pStyle w:val="a8"/>
       </w:pPr>
       <w:r>
-        <w:t>СУБД PostgreSQL 16.2;</w:t>
+        <w:t xml:space="preserve">СУБД </w:t>
+      </w:r>
+      <w:proofErr w:type="spellStart"/>
+      <w:r>
+        <w:t>PostgreSQL</w:t>
+      </w:r>
+      <w:proofErr w:type="spellEnd"/>
+      <w:r>
+        <w:t xml:space="preserve"> 16.2;</w:t>
       </w:r>
     </w:p>
     <w:p>
       <w:pPr>
         <w:pStyle w:val="a8"/>
       </w:pPr>
-      <w:r>
-        <w:t>Keycloak 23.0.7.</w:t>
+      <w:proofErr w:type="spellStart"/>
+      <w:r>
+        <w:t>Keycloak</w:t>
+      </w:r>
+      <w:proofErr w:type="spellEnd"/>
+      <w:r>
+        <w:t xml:space="preserve"> 23.0.7.</w:t>
       </w:r>
     </w:p>
     <w:p>
@@ -1680,7 +2577,15 @@
         <w:pStyle w:val="a8"/>
       </w:pPr>
       <w:r>
-        <w:t>Язык программирования Dart версии 3.3.0</w:t>
+        <w:t xml:space="preserve">Язык программирования </w:t>
+      </w:r>
+      <w:proofErr w:type="spellStart"/>
+      <w:r>
+        <w:t>Dart</w:t>
+      </w:r>
+      <w:proofErr w:type="spellEnd"/>
+      <w:r>
+        <w:t xml:space="preserve"> версии 3.3.0</w:t>
       </w:r>
     </w:p>
     <w:p>
@@ -1690,8 +2595,13 @@
           <w:b/>
         </w:rPr>
       </w:pPr>
-      <w:r>
-        <w:t>Flutter SDK версии 3.19.1.</w:t>
+      <w:proofErr w:type="spellStart"/>
+      <w:r>
+        <w:t>Flutter</w:t>
+      </w:r>
+      <w:proofErr w:type="spellEnd"/>
+      <w:r>
+        <w:t xml:space="preserve"> SDK версии 3.19.1.</w:t>
       </w:r>
     </w:p>
     <w:p>
@@ -1725,13 +2635,7 @@
         <w:t xml:space="preserve">Для обеспечения работоспособности </w:t>
       </w:r>
       <w:r>
-        <w:t>мобильного</w:t>
-      </w:r>
-      <w:r>
-        <w:t xml:space="preserve"> </w:t>
-      </w:r>
-      <w:r>
-        <w:t xml:space="preserve">приложения </w:t>
+        <w:t xml:space="preserve">системы </w:t>
       </w:r>
       <w:r>
         <w:t>достаточно одного администратора вендора. Специальной квалификации не требуется, достаточно ознакомления с функциональностью сервисной страницы.</w:t>
@@ -1745,10 +2649,8 @@
         <w:pStyle w:val="af4"/>
       </w:pPr>
       <w:r>
-        <w:rPr>
-          <w:highlight w:val="magenta"/>
-        </w:rPr>
-        <w:t>Добавить про администратора ресторана</w:t>
+        <w:lastRenderedPageBreak/>
+        <w:t>Для обеспечения работоспособности мобильного приложения достаточно одного администратора ресторана</w:t>
       </w:r>
     </w:p>
     <w:p>
@@ -1760,1686 +2662,59 @@
         </w:numPr>
       </w:pPr>
       <w:r>
-        <w:lastRenderedPageBreak/>
         <w:t>Требования по безопасности</w:t>
       </w:r>
     </w:p>
     <w:p>
       <w:pPr>
+        <w:pStyle w:val="a8"/>
+      </w:pPr>
+      <w:r>
+        <w:t xml:space="preserve">Обмен данных между клиентом и сервером должен осуществлять по протоколу </w:t>
+      </w:r>
+      <w:r>
+        <w:rPr>
+          <w:lang w:val="en-US"/>
+        </w:rPr>
+        <w:t>https</w:t>
+      </w:r>
+      <w:r>
+        <w:t>;</w:t>
+      </w:r>
+    </w:p>
+    <w:p>
+      <w:pPr>
+        <w:pStyle w:val="a8"/>
+      </w:pPr>
+      <w:r>
+        <w:t>Пароли пользователей должны хранится в базе данных в хешированном виде;</w:t>
+      </w:r>
+    </w:p>
+    <w:p>
+      <w:pPr>
+        <w:pStyle w:val="a8"/>
+      </w:pPr>
+      <w:r>
+        <w:t>Сотрудники ресторана должны иметь доступ на просмотр и изменение информации только своём ресторане.</w:t>
+      </w:r>
+    </w:p>
+    <w:p>
+      <w:pPr>
         <w:pStyle w:val="a4"/>
-        <w:numPr>
-          <w:ilvl w:val="2"/>
-          <w:numId w:val="17"/>
-        </w:numPr>
-        <w:rPr>
-          <w:highlight w:val="magenta"/>
-        </w:rPr>
-      </w:pPr>
-      <w:r>
-        <w:rPr>
-          <w:highlight w:val="magenta"/>
-        </w:rPr>
-        <w:t>Добавить про целостность, доступность и конфидициальность</w:t>
-      </w:r>
-    </w:p>
-    <w:p>
-      <w:pPr>
-        <w:pStyle w:val="a0"/>
-      </w:pPr>
-      <w:r>
-        <w:t>Перечень требований по безопасности</w:t>
-      </w:r>
-    </w:p>
-    <w:tbl>
-      <w:tblPr>
-        <w:tblStyle w:val="ad"/>
-        <w:tblW w:w="0" w:type="auto"/>
-        <w:tblLook w:val="04A0" w:firstRow="1" w:lastRow="0" w:firstColumn="1" w:lastColumn="0" w:noHBand="0" w:noVBand="1"/>
-      </w:tblPr>
-      <w:tblGrid>
-        <w:gridCol w:w="1571"/>
-        <w:gridCol w:w="7773"/>
-      </w:tblGrid>
-      <w:tr>
-        <w:tc>
-          <w:tcPr>
-            <w:tcW w:w="1413" w:type="dxa"/>
-          </w:tcPr>
-          <w:p>
-            <w:pPr>
-              <w:pStyle w:val="af6"/>
-            </w:pPr>
-            <w:r>
-              <w:t>Код требования</w:t>
-            </w:r>
-          </w:p>
-        </w:tc>
-        <w:tc>
-          <w:tcPr>
-            <w:tcW w:w="7931" w:type="dxa"/>
-          </w:tcPr>
-          <w:p>
-            <w:pPr>
-              <w:pStyle w:val="af6"/>
-            </w:pPr>
-            <w:r>
-              <w:t>Требование</w:t>
-            </w:r>
-          </w:p>
-        </w:tc>
-      </w:tr>
-      <w:tr>
-        <w:tc>
-          <w:tcPr>
-            <w:tcW w:w="1413" w:type="dxa"/>
-          </w:tcPr>
-          <w:p>
-            <w:pPr>
-              <w:pStyle w:val="afa"/>
-              <w:rPr>
-                <w:lang w:val="en-US"/>
-              </w:rPr>
-            </w:pPr>
-            <w:r>
-              <w:rPr>
-                <w:lang w:val="en-US"/>
-              </w:rPr>
-              <w:t>IS.01.01</w:t>
-            </w:r>
-          </w:p>
-        </w:tc>
-        <w:tc>
-          <w:tcPr>
-            <w:tcW w:w="7931" w:type="dxa"/>
-          </w:tcPr>
-          <w:p>
-            <w:pPr>
-              <w:pStyle w:val="afa"/>
-            </w:pPr>
-            <w:r>
-              <w:t xml:space="preserve">Обмен данных между клиентом и сервером должен осуществлять по протоколу </w:t>
-            </w:r>
-            <w:r>
-              <w:rPr>
-                <w:lang w:val="en-US"/>
-              </w:rPr>
-              <w:t>https</w:t>
-            </w:r>
-          </w:p>
-        </w:tc>
-      </w:tr>
-      <w:tr>
-        <w:tc>
-          <w:tcPr>
-            <w:tcW w:w="1413" w:type="dxa"/>
-          </w:tcPr>
-          <w:p>
-            <w:pPr>
-              <w:pStyle w:val="afa"/>
-              <w:rPr>
-                <w:lang w:val="en-US"/>
-              </w:rPr>
-            </w:pPr>
-            <w:r>
-              <w:rPr>
-                <w:lang w:val="en-US"/>
-              </w:rPr>
-              <w:t>IS.01.02</w:t>
-            </w:r>
-          </w:p>
-        </w:tc>
-        <w:tc>
-          <w:tcPr>
-            <w:tcW w:w="7931" w:type="dxa"/>
-          </w:tcPr>
-          <w:p>
-            <w:pPr>
-              <w:pStyle w:val="afa"/>
-            </w:pPr>
-            <w:r>
-              <w:t>Пароли пользователей должны хранится в базе данных в зашифрованном виде</w:t>
-            </w:r>
-          </w:p>
-        </w:tc>
-      </w:tr>
-    </w:tbl>
-    <w:p>
-      <w:pPr>
-        <w:pStyle w:val="a4"/>
-      </w:pPr>
-      <w:r>
-        <w:t>Требования к эргономике и технической эстетике</w:t>
-      </w:r>
-    </w:p>
-    <w:p>
-      <w:pPr>
-        <w:pStyle w:val="a4"/>
-        <w:rPr>
-          <w:highlight w:val="magenta"/>
-        </w:rPr>
-      </w:pPr>
-      <w:r>
-        <w:rPr>
-          <w:highlight w:val="magenta"/>
-        </w:rPr>
-        <w:t xml:space="preserve">Добавить </w:t>
-      </w:r>
-      <w:r>
-        <w:rPr>
-          <w:highlight w:val="magenta"/>
-        </w:rPr>
-        <w:t>требования к расположению элементов на экране</w:t>
-      </w:r>
-    </w:p>
-    <w:p>
-      <w:pPr>
-        <w:pStyle w:val="a0"/>
-      </w:pPr>
-      <w:r>
-        <w:t>Перечень требований к интерфейсу пользователя</w:t>
-      </w:r>
-    </w:p>
-    <w:tbl>
-      <w:tblPr>
-        <w:tblStyle w:val="ad"/>
-        <w:tblW w:w="0" w:type="auto"/>
-        <w:tblLook w:val="04A0" w:firstRow="1" w:lastRow="0" w:firstColumn="1" w:lastColumn="0" w:noHBand="0" w:noVBand="1"/>
-      </w:tblPr>
-      <w:tblGrid>
-        <w:gridCol w:w="1571"/>
-        <w:gridCol w:w="5904"/>
-        <w:gridCol w:w="1869"/>
-      </w:tblGrid>
-      <w:tr>
-        <w:tc>
-          <w:tcPr>
-            <w:tcW w:w="1571" w:type="dxa"/>
-          </w:tcPr>
-          <w:p>
-            <w:pPr>
-              <w:pStyle w:val="af6"/>
-            </w:pPr>
-            <w:r>
-              <w:t>Код требования</w:t>
-            </w:r>
-          </w:p>
-        </w:tc>
-        <w:tc>
-          <w:tcPr>
-            <w:tcW w:w="6362" w:type="dxa"/>
-          </w:tcPr>
-          <w:p>
-            <w:pPr>
-              <w:pStyle w:val="af6"/>
-            </w:pPr>
-            <w:r>
-              <w:t>Требование</w:t>
-            </w:r>
-          </w:p>
-        </w:tc>
-        <w:tc>
-          <w:tcPr>
-            <w:tcW w:w="1411" w:type="dxa"/>
-          </w:tcPr>
-          <w:p>
-            <w:pPr>
-              <w:pStyle w:val="af6"/>
-            </w:pPr>
-            <w:r>
-              <w:t>Пользователи</w:t>
-            </w:r>
-          </w:p>
-        </w:tc>
-      </w:tr>
-      <w:tr>
-        <w:tc>
-          <w:tcPr>
-            <w:tcW w:w="1571" w:type="dxa"/>
-          </w:tcPr>
-          <w:p>
-            <w:pPr>
-              <w:pStyle w:val="afa"/>
-              <w:rPr>
-                <w:b/>
-                <w:bCs/>
-                <w:lang w:val="en-US"/>
-              </w:rPr>
-            </w:pPr>
-            <w:r>
-              <w:rPr>
-                <w:b/>
-                <w:bCs/>
-                <w:lang w:val="en-US"/>
-              </w:rPr>
-              <w:t>I.01.00</w:t>
-            </w:r>
-          </w:p>
-        </w:tc>
-        <w:tc>
-          <w:tcPr>
-            <w:tcW w:w="6362" w:type="dxa"/>
-          </w:tcPr>
-          <w:p>
-            <w:pPr>
-              <w:pStyle w:val="afa"/>
-              <w:rPr>
-                <w:b/>
-                <w:bCs/>
-              </w:rPr>
-            </w:pPr>
-            <w:r>
-              <w:rPr>
-                <w:b/>
-                <w:bCs/>
-              </w:rPr>
-              <w:t>Общие требования</w:t>
-            </w:r>
-          </w:p>
-        </w:tc>
-        <w:tc>
-          <w:tcPr>
-            <w:tcW w:w="1411" w:type="dxa"/>
-          </w:tcPr>
-          <w:p>
-            <w:pPr>
-              <w:pStyle w:val="afa"/>
-            </w:pPr>
-          </w:p>
-        </w:tc>
-      </w:tr>
-      <w:tr>
-        <w:tc>
-          <w:tcPr>
-            <w:tcW w:w="1571" w:type="dxa"/>
-          </w:tcPr>
-          <w:p>
-            <w:pPr>
-              <w:pStyle w:val="afa"/>
-              <w:rPr>
-                <w:lang w:val="en-US"/>
-              </w:rPr>
-            </w:pPr>
-            <w:r>
-              <w:rPr>
-                <w:lang w:val="en-US"/>
-              </w:rPr>
-              <w:t>I.01.01</w:t>
-            </w:r>
-          </w:p>
-        </w:tc>
-        <w:tc>
-          <w:tcPr>
-            <w:tcW w:w="6362" w:type="dxa"/>
-          </w:tcPr>
-          <w:p>
-            <w:pPr>
-              <w:pStyle w:val="afa"/>
-            </w:pPr>
-            <w:r>
-              <w:t>Интерфейс пользователя должен быть выполнен в одной цветовой палитре, в едином стиле и с использованием ограниченного набора шрифтов</w:t>
-            </w:r>
-          </w:p>
-        </w:tc>
-        <w:tc>
-          <w:tcPr>
-            <w:tcW w:w="1411" w:type="dxa"/>
-          </w:tcPr>
-          <w:p>
-            <w:pPr>
-              <w:pStyle w:val="afa"/>
-            </w:pPr>
-          </w:p>
-        </w:tc>
-      </w:tr>
-      <w:tr>
-        <w:tc>
-          <w:tcPr>
-            <w:tcW w:w="1571" w:type="dxa"/>
-          </w:tcPr>
-          <w:p>
-            <w:pPr>
-              <w:pStyle w:val="afa"/>
-              <w:rPr>
-                <w:lang w:val="en-US"/>
-              </w:rPr>
-            </w:pPr>
-            <w:r>
-              <w:rPr>
-                <w:lang w:val="en-US"/>
-              </w:rPr>
-              <w:t>I.01.02</w:t>
-            </w:r>
-          </w:p>
-        </w:tc>
-        <w:tc>
-          <w:tcPr>
-            <w:tcW w:w="6362" w:type="dxa"/>
-          </w:tcPr>
-          <w:p>
-            <w:pPr>
-              <w:pStyle w:val="afa"/>
-              <w:rPr>
-                <w:highlight w:val="yellow"/>
-              </w:rPr>
-            </w:pPr>
-            <w:r>
-              <w:rPr>
-                <w:highlight w:val="yellow"/>
-              </w:rPr>
-              <w:t>Пользователь должен иметь возможность доступа к информации</w:t>
-            </w:r>
-            <w:r>
-              <w:rPr>
-                <w:highlight w:val="yellow"/>
-              </w:rPr>
-              <w:t xml:space="preserve"> согласно своей роли в приложении</w:t>
-            </w:r>
-          </w:p>
-        </w:tc>
-        <w:tc>
-          <w:tcPr>
-            <w:tcW w:w="1411" w:type="dxa"/>
-          </w:tcPr>
-          <w:p>
-            <w:pPr>
-              <w:pStyle w:val="afa"/>
-            </w:pPr>
-          </w:p>
-        </w:tc>
-      </w:tr>
-      <w:tr>
-        <w:tc>
-          <w:tcPr>
-            <w:tcW w:w="1571" w:type="dxa"/>
-          </w:tcPr>
-          <w:p>
-            <w:pPr>
-              <w:pStyle w:val="afa"/>
-              <w:rPr>
-                <w:lang w:val="en-US"/>
-              </w:rPr>
-            </w:pPr>
-            <w:r>
-              <w:rPr>
-                <w:lang w:val="en-US"/>
-              </w:rPr>
-              <w:t>I.01.03</w:t>
-            </w:r>
-          </w:p>
-        </w:tc>
-        <w:tc>
-          <w:tcPr>
-            <w:tcW w:w="6362" w:type="dxa"/>
-          </w:tcPr>
-          <w:p>
-            <w:pPr>
-              <w:pStyle w:val="afa"/>
-            </w:pPr>
-            <w:r>
-              <w:t>Не должно быть кнопок без имени или не помеченных специальной иконкой</w:t>
-            </w:r>
-          </w:p>
-        </w:tc>
-        <w:tc>
-          <w:tcPr>
-            <w:tcW w:w="1411" w:type="dxa"/>
-          </w:tcPr>
-          <w:p>
-            <w:pPr>
-              <w:pStyle w:val="afa"/>
-            </w:pPr>
-          </w:p>
-        </w:tc>
-      </w:tr>
-      <w:tr>
-        <w:tc>
-          <w:tcPr>
-            <w:tcW w:w="1571" w:type="dxa"/>
-          </w:tcPr>
-          <w:p>
-            <w:pPr>
-              <w:pStyle w:val="afa"/>
-              <w:rPr>
-                <w:lang w:val="en-US"/>
-              </w:rPr>
-            </w:pPr>
-            <w:r>
-              <w:rPr>
-                <w:lang w:val="en-US"/>
-              </w:rPr>
-              <w:t>I.01.04</w:t>
-            </w:r>
-          </w:p>
-        </w:tc>
-        <w:tc>
-          <w:tcPr>
-            <w:tcW w:w="6362" w:type="dxa"/>
-          </w:tcPr>
-          <w:p>
-            <w:pPr>
-              <w:pStyle w:val="afa"/>
-            </w:pPr>
-            <w:r>
-              <w:t>При первом запуске должны быть показаны картинки, демонстрирующие основной функционал приложения</w:t>
-            </w:r>
-          </w:p>
-        </w:tc>
-        <w:tc>
-          <w:tcPr>
-            <w:tcW w:w="1411" w:type="dxa"/>
-          </w:tcPr>
-          <w:p>
-            <w:pPr>
-              <w:pStyle w:val="afa"/>
-            </w:pPr>
-          </w:p>
-        </w:tc>
-      </w:tr>
-      <w:tr>
-        <w:tc>
-          <w:tcPr>
-            <w:tcW w:w="1571" w:type="dxa"/>
-          </w:tcPr>
-          <w:p>
-            <w:pPr>
-              <w:pStyle w:val="afa"/>
-              <w:rPr>
-                <w:lang w:val="en-US"/>
-              </w:rPr>
-            </w:pPr>
-            <w:r>
-              <w:rPr>
-                <w:lang w:val="en-US"/>
-              </w:rPr>
-              <w:t>I.01.05</w:t>
-            </w:r>
-          </w:p>
-        </w:tc>
-        <w:tc>
-          <w:tcPr>
-            <w:tcW w:w="6362" w:type="dxa"/>
-          </w:tcPr>
-          <w:p>
-            <w:pPr>
-              <w:pStyle w:val="afa"/>
-            </w:pPr>
-            <w:r>
-              <w:t xml:space="preserve">Необходимо корректное и одинаковое отображение экранов мобильного приложения на устройствах с операционной системой </w:t>
-            </w:r>
-            <w:r>
-              <w:rPr>
-                <w:lang w:val="en-US"/>
-              </w:rPr>
-              <w:t>Android</w:t>
-            </w:r>
-            <w:r>
-              <w:t xml:space="preserve"> 11.0 </w:t>
-            </w:r>
-            <w:r>
-              <w:t>и выше</w:t>
-            </w:r>
-          </w:p>
-        </w:tc>
-        <w:tc>
-          <w:tcPr>
-            <w:tcW w:w="1411" w:type="dxa"/>
-          </w:tcPr>
-          <w:p>
-            <w:pPr>
-              <w:pStyle w:val="afa"/>
-            </w:pPr>
-          </w:p>
-        </w:tc>
-      </w:tr>
-      <w:tr>
-        <w:tc>
-          <w:tcPr>
-            <w:tcW w:w="1571" w:type="dxa"/>
-          </w:tcPr>
-          <w:p>
-            <w:pPr>
-              <w:pStyle w:val="afa"/>
-              <w:rPr>
-                <w:b/>
-                <w:bCs/>
-                <w:lang w:val="en-US"/>
-              </w:rPr>
-            </w:pPr>
-            <w:r>
-              <w:rPr>
-                <w:b/>
-                <w:bCs/>
-                <w:lang w:val="en-US"/>
-              </w:rPr>
-              <w:t>I.02.00</w:t>
-            </w:r>
-          </w:p>
-        </w:tc>
-        <w:tc>
-          <w:tcPr>
-            <w:tcW w:w="6362" w:type="dxa"/>
-          </w:tcPr>
-          <w:p>
-            <w:pPr>
-              <w:pStyle w:val="afa"/>
-              <w:rPr>
-                <w:b/>
-                <w:bCs/>
-              </w:rPr>
-            </w:pPr>
-            <w:r>
-              <w:rPr>
-                <w:b/>
-                <w:bCs/>
-              </w:rPr>
-              <w:t>Перечень экранов приложения</w:t>
-            </w:r>
-          </w:p>
-        </w:tc>
-        <w:tc>
-          <w:tcPr>
-            <w:tcW w:w="1411" w:type="dxa"/>
-          </w:tcPr>
-          <w:p>
-            <w:pPr>
-              <w:pStyle w:val="afa"/>
-              <w:rPr>
-                <w:b/>
-                <w:bCs/>
-              </w:rPr>
-            </w:pPr>
-          </w:p>
-        </w:tc>
-      </w:tr>
-      <w:tr>
-        <w:tc>
-          <w:tcPr>
-            <w:tcW w:w="1571" w:type="dxa"/>
-          </w:tcPr>
-          <w:p>
-            <w:pPr>
-              <w:pStyle w:val="afa"/>
-              <w:rPr>
-                <w:lang w:val="en-US"/>
-              </w:rPr>
-            </w:pPr>
-            <w:r>
-              <w:rPr>
-                <w:lang w:val="en-US"/>
-              </w:rPr>
-              <w:t>I.02.01</w:t>
-            </w:r>
-          </w:p>
-        </w:tc>
-        <w:tc>
-          <w:tcPr>
-            <w:tcW w:w="6362" w:type="dxa"/>
-          </w:tcPr>
-          <w:p>
-            <w:pPr>
-              <w:pStyle w:val="afa"/>
-            </w:pPr>
-            <w:r>
-              <w:t>Экран входа</w:t>
-            </w:r>
-          </w:p>
-        </w:tc>
-        <w:tc>
-          <w:tcPr>
-            <w:tcW w:w="1411" w:type="dxa"/>
-          </w:tcPr>
-          <w:p>
-            <w:pPr>
-              <w:pStyle w:val="afa"/>
-              <w:rPr>
-                <w:lang w:val="en-US"/>
-              </w:rPr>
-            </w:pPr>
-            <w:r>
-              <w:rPr>
-                <w:lang w:val="en-US"/>
-              </w:rPr>
-              <w:t>NP</w:t>
-            </w:r>
-          </w:p>
-        </w:tc>
-      </w:tr>
-      <w:tr>
-        <w:tc>
-          <w:tcPr>
-            <w:tcW w:w="1571" w:type="dxa"/>
-          </w:tcPr>
-          <w:p>
-            <w:pPr>
-              <w:pStyle w:val="afa"/>
-              <w:rPr>
-                <w:lang w:val="en-US"/>
-              </w:rPr>
-            </w:pPr>
-            <w:r>
-              <w:rPr>
-                <w:lang w:val="en-US"/>
-              </w:rPr>
-              <w:t>I.02.02</w:t>
-            </w:r>
-          </w:p>
-        </w:tc>
-        <w:tc>
-          <w:tcPr>
-            <w:tcW w:w="6362" w:type="dxa"/>
-          </w:tcPr>
-          <w:p>
-            <w:pPr>
-              <w:pStyle w:val="afa"/>
-            </w:pPr>
-            <w:r>
-              <w:t>Экран отправки заявки на регистрацию</w:t>
-            </w:r>
-          </w:p>
-        </w:tc>
-        <w:tc>
-          <w:tcPr>
-            <w:tcW w:w="1411" w:type="dxa"/>
-          </w:tcPr>
-          <w:p>
-            <w:pPr>
-              <w:pStyle w:val="afa"/>
-            </w:pPr>
-            <w:r>
-              <w:rPr>
-                <w:lang w:val="en-US"/>
-              </w:rPr>
-              <w:t>NP</w:t>
-            </w:r>
-          </w:p>
-        </w:tc>
-      </w:tr>
-      <w:tr>
-        <w:tc>
-          <w:tcPr>
-            <w:tcW w:w="1571" w:type="dxa"/>
-          </w:tcPr>
-          <w:p>
-            <w:pPr>
-              <w:pStyle w:val="afa"/>
-            </w:pPr>
-            <w:r>
-              <w:t>I.02.03</w:t>
-            </w:r>
-          </w:p>
-        </w:tc>
-        <w:tc>
-          <w:tcPr>
-            <w:tcW w:w="6362" w:type="dxa"/>
-          </w:tcPr>
-          <w:p>
-            <w:pPr>
-              <w:pStyle w:val="afa"/>
-            </w:pPr>
-            <w:r>
-              <w:t>Экран с просмотром занятости столов</w:t>
-            </w:r>
-          </w:p>
-        </w:tc>
-        <w:tc>
-          <w:tcPr>
-            <w:tcW w:w="1411" w:type="dxa"/>
-          </w:tcPr>
-          <w:p>
-            <w:pPr>
-              <w:pStyle w:val="afa"/>
-              <w:rPr>
-                <w:lang w:val="en-US"/>
-              </w:rPr>
-            </w:pPr>
-            <w:r>
-              <w:rPr>
-                <w:lang w:val="en-US"/>
-              </w:rPr>
-              <w:t>EM, AR</w:t>
-            </w:r>
-          </w:p>
-        </w:tc>
-      </w:tr>
-      <w:tr>
-        <w:tc>
-          <w:tcPr>
-            <w:tcW w:w="1571" w:type="dxa"/>
-          </w:tcPr>
-          <w:p>
-            <w:pPr>
-              <w:pStyle w:val="afa"/>
-              <w:rPr>
-                <w:lang w:val="en-US"/>
-              </w:rPr>
-            </w:pPr>
-            <w:r>
-              <w:rPr>
-                <w:lang w:val="en-US"/>
-              </w:rPr>
-              <w:t>I.02.04</w:t>
-            </w:r>
-          </w:p>
-        </w:tc>
-        <w:tc>
-          <w:tcPr>
-            <w:tcW w:w="6362" w:type="dxa"/>
-          </w:tcPr>
-          <w:p>
-            <w:pPr>
-              <w:pStyle w:val="afa"/>
-            </w:pPr>
-            <w:r>
-              <w:t>Экран личного кабинета</w:t>
-            </w:r>
-          </w:p>
-        </w:tc>
-        <w:tc>
-          <w:tcPr>
-            <w:tcW w:w="1411" w:type="dxa"/>
-          </w:tcPr>
-          <w:p>
-            <w:pPr>
-              <w:pStyle w:val="afa"/>
-            </w:pPr>
-            <w:r>
-              <w:rPr>
-                <w:lang w:val="en-US"/>
-              </w:rPr>
-              <w:t>EM, AR</w:t>
-            </w:r>
-          </w:p>
-        </w:tc>
-      </w:tr>
-      <w:tr>
-        <w:tc>
-          <w:tcPr>
-            <w:tcW w:w="1571" w:type="dxa"/>
-          </w:tcPr>
-          <w:p>
-            <w:pPr>
-              <w:pStyle w:val="afa"/>
-              <w:rPr>
-                <w:lang w:val="en-US"/>
-              </w:rPr>
-            </w:pPr>
-            <w:r>
-              <w:rPr>
-                <w:lang w:val="en-US"/>
-              </w:rPr>
-              <w:t>I.02.05</w:t>
-            </w:r>
-          </w:p>
-        </w:tc>
-        <w:tc>
-          <w:tcPr>
-            <w:tcW w:w="6362" w:type="dxa"/>
-          </w:tcPr>
-          <w:p>
-            <w:pPr>
-              <w:pStyle w:val="afa"/>
-            </w:pPr>
-            <w:r>
-              <w:t>Экран изменения пароля</w:t>
-            </w:r>
-          </w:p>
-        </w:tc>
-        <w:tc>
-          <w:tcPr>
-            <w:tcW w:w="1411" w:type="dxa"/>
-          </w:tcPr>
-          <w:p>
-            <w:pPr>
-              <w:pStyle w:val="afa"/>
-            </w:pPr>
-            <w:r>
-              <w:rPr>
-                <w:lang w:val="en-US"/>
-              </w:rPr>
-              <w:t>EM, AR</w:t>
-            </w:r>
-          </w:p>
-        </w:tc>
-      </w:tr>
-      <w:tr>
-        <w:tc>
-          <w:tcPr>
-            <w:tcW w:w="1571" w:type="dxa"/>
-          </w:tcPr>
-          <w:p>
-            <w:pPr>
-              <w:pStyle w:val="afa"/>
-              <w:rPr>
-                <w:lang w:val="en-US"/>
-              </w:rPr>
-            </w:pPr>
-            <w:r>
-              <w:rPr>
-                <w:lang w:val="en-US"/>
-              </w:rPr>
-              <w:t>I.02.06</w:t>
-            </w:r>
-          </w:p>
-        </w:tc>
-        <w:tc>
-          <w:tcPr>
-            <w:tcW w:w="6362" w:type="dxa"/>
-          </w:tcPr>
-          <w:p>
-            <w:pPr>
-              <w:pStyle w:val="afa"/>
-            </w:pPr>
-            <w:r>
-              <w:t>Экран обзора сотрудников</w:t>
-            </w:r>
-          </w:p>
-        </w:tc>
-        <w:tc>
-          <w:tcPr>
-            <w:tcW w:w="1411" w:type="dxa"/>
-          </w:tcPr>
-          <w:p>
-            <w:pPr>
-              <w:pStyle w:val="afa"/>
-            </w:pPr>
-            <w:r>
-              <w:rPr>
-                <w:lang w:val="en-US"/>
-              </w:rPr>
-              <w:t>AR</w:t>
-            </w:r>
-          </w:p>
-        </w:tc>
-      </w:tr>
-      <w:tr>
-        <w:tc>
-          <w:tcPr>
-            <w:tcW w:w="1571" w:type="dxa"/>
-          </w:tcPr>
-          <w:p>
-            <w:pPr>
-              <w:pStyle w:val="afa"/>
-              <w:rPr>
-                <w:lang w:val="en-US"/>
-              </w:rPr>
-            </w:pPr>
-            <w:r>
-              <w:rPr>
-                <w:lang w:val="en-US"/>
-              </w:rPr>
-              <w:t>I.02.07</w:t>
-            </w:r>
-          </w:p>
-        </w:tc>
-        <w:tc>
-          <w:tcPr>
-            <w:tcW w:w="6362" w:type="dxa"/>
-          </w:tcPr>
-          <w:p>
-            <w:pPr>
-              <w:pStyle w:val="afa"/>
-            </w:pPr>
-            <w:r>
-              <w:t>Экран добавления сотрудников</w:t>
-            </w:r>
-          </w:p>
-        </w:tc>
-        <w:tc>
-          <w:tcPr>
-            <w:tcW w:w="1411" w:type="dxa"/>
-          </w:tcPr>
-          <w:p>
-            <w:pPr>
-              <w:pStyle w:val="afa"/>
-            </w:pPr>
-            <w:r>
-              <w:rPr>
-                <w:lang w:val="en-US"/>
-              </w:rPr>
-              <w:t>AR</w:t>
-            </w:r>
-          </w:p>
-        </w:tc>
-      </w:tr>
-      <w:tr>
-        <w:tc>
-          <w:tcPr>
-            <w:tcW w:w="1571" w:type="dxa"/>
-          </w:tcPr>
-          <w:p>
-            <w:pPr>
-              <w:pStyle w:val="afa"/>
-              <w:rPr>
-                <w:lang w:val="en-US"/>
-              </w:rPr>
-            </w:pPr>
-            <w:r>
-              <w:rPr>
-                <w:lang w:val="en-US"/>
-              </w:rPr>
-              <w:lastRenderedPageBreak/>
-              <w:t>I.02.08</w:t>
-            </w:r>
-          </w:p>
-        </w:tc>
-        <w:tc>
-          <w:tcPr>
-            <w:tcW w:w="6362" w:type="dxa"/>
-          </w:tcPr>
-          <w:p>
-            <w:pPr>
-              <w:pStyle w:val="afa"/>
-            </w:pPr>
-            <w:r>
-              <w:t>Экран с информацией о конкретном сотруднике</w:t>
-            </w:r>
-          </w:p>
-        </w:tc>
-        <w:tc>
-          <w:tcPr>
-            <w:tcW w:w="1411" w:type="dxa"/>
-          </w:tcPr>
-          <w:p>
-            <w:pPr>
-              <w:pStyle w:val="afa"/>
-            </w:pPr>
-            <w:r>
-              <w:rPr>
-                <w:lang w:val="en-US"/>
-              </w:rPr>
-              <w:t>AR</w:t>
-            </w:r>
-          </w:p>
-        </w:tc>
-      </w:tr>
-      <w:tr>
-        <w:tc>
-          <w:tcPr>
-            <w:tcW w:w="1571" w:type="dxa"/>
-          </w:tcPr>
-          <w:p>
-            <w:pPr>
-              <w:pStyle w:val="afa"/>
-              <w:rPr>
-                <w:lang w:val="en-US"/>
-              </w:rPr>
-            </w:pPr>
-            <w:r>
-              <w:rPr>
-                <w:lang w:val="en-US"/>
-              </w:rPr>
-              <w:t>I.02.09</w:t>
-            </w:r>
-          </w:p>
-        </w:tc>
-        <w:tc>
-          <w:tcPr>
-            <w:tcW w:w="6362" w:type="dxa"/>
-          </w:tcPr>
-          <w:p>
-            <w:pPr>
-              <w:pStyle w:val="afa"/>
-            </w:pPr>
-            <w:r>
-              <w:t>Экран редактирования сотрудника</w:t>
-            </w:r>
-          </w:p>
-        </w:tc>
-        <w:tc>
-          <w:tcPr>
-            <w:tcW w:w="1411" w:type="dxa"/>
-          </w:tcPr>
-          <w:p>
-            <w:pPr>
-              <w:pStyle w:val="afa"/>
-            </w:pPr>
-            <w:r>
-              <w:rPr>
-                <w:lang w:val="en-US"/>
-              </w:rPr>
-              <w:t>AR</w:t>
-            </w:r>
-          </w:p>
-        </w:tc>
-      </w:tr>
-      <w:tr>
-        <w:tc>
-          <w:tcPr>
-            <w:tcW w:w="1571" w:type="dxa"/>
-          </w:tcPr>
-          <w:p>
-            <w:pPr>
-              <w:pStyle w:val="afa"/>
-            </w:pPr>
-            <w:r>
-              <w:rPr>
-                <w:lang w:val="en-US"/>
-              </w:rPr>
-              <w:t>I.02.10</w:t>
-            </w:r>
-          </w:p>
-        </w:tc>
-        <w:tc>
-          <w:tcPr>
-            <w:tcW w:w="6362" w:type="dxa"/>
-          </w:tcPr>
-          <w:p>
-            <w:pPr>
-              <w:pStyle w:val="afa"/>
-            </w:pPr>
-            <w:r>
-              <w:t>Экран создания брони</w:t>
-            </w:r>
-          </w:p>
-        </w:tc>
-        <w:tc>
-          <w:tcPr>
-            <w:tcW w:w="1411" w:type="dxa"/>
-          </w:tcPr>
-          <w:p>
-            <w:pPr>
-              <w:pStyle w:val="afa"/>
-            </w:pPr>
-            <w:r>
-              <w:rPr>
-                <w:lang w:val="en-US"/>
-              </w:rPr>
-              <w:t>EM, AR</w:t>
-            </w:r>
-          </w:p>
-        </w:tc>
-      </w:tr>
-      <w:tr>
-        <w:tc>
-          <w:tcPr>
-            <w:tcW w:w="1571" w:type="dxa"/>
-          </w:tcPr>
-          <w:p>
-            <w:pPr>
-              <w:pStyle w:val="afa"/>
-            </w:pPr>
-            <w:r>
-              <w:t>I.02.11</w:t>
-            </w:r>
-          </w:p>
-        </w:tc>
-        <w:tc>
-          <w:tcPr>
-            <w:tcW w:w="6362" w:type="dxa"/>
-          </w:tcPr>
-          <w:p>
-            <w:pPr>
-              <w:pStyle w:val="afa"/>
-            </w:pPr>
-            <w:r>
-              <w:t>Экран очереди броней всех столов</w:t>
-            </w:r>
-          </w:p>
-        </w:tc>
-        <w:tc>
-          <w:tcPr>
-            <w:tcW w:w="1411" w:type="dxa"/>
-          </w:tcPr>
-          <w:p>
-            <w:pPr>
-              <w:pStyle w:val="afa"/>
-            </w:pPr>
-            <w:r>
-              <w:rPr>
-                <w:lang w:val="en-US"/>
-              </w:rPr>
-              <w:t>EM, AR</w:t>
-            </w:r>
-          </w:p>
-        </w:tc>
-      </w:tr>
-      <w:tr>
-        <w:tc>
-          <w:tcPr>
-            <w:tcW w:w="1571" w:type="dxa"/>
-          </w:tcPr>
-          <w:p>
-            <w:pPr>
-              <w:pStyle w:val="afa"/>
-            </w:pPr>
-            <w:r>
-              <w:t>I.02.12</w:t>
-            </w:r>
-          </w:p>
-        </w:tc>
-        <w:tc>
-          <w:tcPr>
-            <w:tcW w:w="6362" w:type="dxa"/>
-          </w:tcPr>
-          <w:p>
-            <w:pPr>
-              <w:pStyle w:val="afa"/>
-            </w:pPr>
-            <w:r>
-              <w:t>Экран конкретной брони</w:t>
-            </w:r>
-          </w:p>
-        </w:tc>
-        <w:tc>
-          <w:tcPr>
-            <w:tcW w:w="1411" w:type="dxa"/>
-          </w:tcPr>
-          <w:p>
-            <w:pPr>
-              <w:pStyle w:val="afa"/>
-            </w:pPr>
-            <w:r>
-              <w:rPr>
-                <w:lang w:val="en-US"/>
-              </w:rPr>
-              <w:t>EM, AR</w:t>
-            </w:r>
-          </w:p>
-        </w:tc>
-      </w:tr>
-      <w:tr>
-        <w:tc>
-          <w:tcPr>
-            <w:tcW w:w="1571" w:type="dxa"/>
-          </w:tcPr>
-          <w:p>
-            <w:pPr>
-              <w:pStyle w:val="afa"/>
-            </w:pPr>
-            <w:r>
-              <w:t>I.02.13</w:t>
-            </w:r>
-          </w:p>
-        </w:tc>
-        <w:tc>
-          <w:tcPr>
-            <w:tcW w:w="6362" w:type="dxa"/>
-          </w:tcPr>
-          <w:p>
-            <w:pPr>
-              <w:pStyle w:val="afa"/>
-            </w:pPr>
-            <w:r>
-              <w:t>Экран редактирования брони</w:t>
-            </w:r>
-          </w:p>
-        </w:tc>
-        <w:tc>
-          <w:tcPr>
-            <w:tcW w:w="1411" w:type="dxa"/>
-          </w:tcPr>
-          <w:p>
-            <w:pPr>
-              <w:pStyle w:val="afa"/>
-            </w:pPr>
-            <w:r>
-              <w:rPr>
-                <w:lang w:val="en-US"/>
-              </w:rPr>
-              <w:t>EM, AR</w:t>
-            </w:r>
-          </w:p>
-        </w:tc>
-      </w:tr>
-      <w:tr>
-        <w:tc>
-          <w:tcPr>
-            <w:tcW w:w="1571" w:type="dxa"/>
-          </w:tcPr>
-          <w:p>
-            <w:pPr>
-              <w:pStyle w:val="afa"/>
-            </w:pPr>
-            <w:r>
-              <w:t>I.02.14</w:t>
-            </w:r>
-          </w:p>
-        </w:tc>
-        <w:tc>
-          <w:tcPr>
-            <w:tcW w:w="6362" w:type="dxa"/>
-          </w:tcPr>
-          <w:p>
-            <w:pPr>
-              <w:pStyle w:val="afa"/>
-            </w:pPr>
-            <w:r>
-              <w:t>Экран обзора столов</w:t>
-            </w:r>
-          </w:p>
-        </w:tc>
-        <w:tc>
-          <w:tcPr>
-            <w:tcW w:w="1411" w:type="dxa"/>
-          </w:tcPr>
-          <w:p>
-            <w:pPr>
-              <w:pStyle w:val="afa"/>
-            </w:pPr>
-            <w:r>
-              <w:rPr>
-                <w:lang w:val="en-US"/>
-              </w:rPr>
-              <w:t>EM, AR</w:t>
-            </w:r>
-          </w:p>
-        </w:tc>
-      </w:tr>
-      <w:tr>
-        <w:tc>
-          <w:tcPr>
-            <w:tcW w:w="1571" w:type="dxa"/>
-          </w:tcPr>
-          <w:p>
-            <w:pPr>
-              <w:pStyle w:val="afa"/>
-            </w:pPr>
-            <w:r>
-              <w:t>I.02.15</w:t>
-            </w:r>
-          </w:p>
-        </w:tc>
-        <w:tc>
-          <w:tcPr>
-            <w:tcW w:w="6362" w:type="dxa"/>
-          </w:tcPr>
-          <w:p>
-            <w:pPr>
-              <w:pStyle w:val="afa"/>
-            </w:pPr>
-            <w:r>
-              <w:t>Экран конкретного стола</w:t>
-            </w:r>
-          </w:p>
-        </w:tc>
-        <w:tc>
-          <w:tcPr>
-            <w:tcW w:w="1411" w:type="dxa"/>
-          </w:tcPr>
-          <w:p>
-            <w:pPr>
-              <w:pStyle w:val="afa"/>
-            </w:pPr>
-            <w:r>
-              <w:rPr>
-                <w:lang w:val="en-US"/>
-              </w:rPr>
-              <w:t>EM, AR</w:t>
-            </w:r>
-          </w:p>
-        </w:tc>
-      </w:tr>
-      <w:tr>
-        <w:tc>
-          <w:tcPr>
-            <w:tcW w:w="1571" w:type="dxa"/>
-          </w:tcPr>
-          <w:p>
-            <w:pPr>
-              <w:pStyle w:val="afa"/>
-            </w:pPr>
-            <w:r>
-              <w:t>I.02.16</w:t>
-            </w:r>
-          </w:p>
-        </w:tc>
-        <w:tc>
-          <w:tcPr>
-            <w:tcW w:w="6362" w:type="dxa"/>
-          </w:tcPr>
-          <w:p>
-            <w:pPr>
-              <w:pStyle w:val="afa"/>
-            </w:pPr>
-            <w:r>
-              <w:t>Экран редактирования стола</w:t>
-            </w:r>
-          </w:p>
-        </w:tc>
-        <w:tc>
-          <w:tcPr>
-            <w:tcW w:w="1411" w:type="dxa"/>
-          </w:tcPr>
-          <w:p>
-            <w:pPr>
-              <w:pStyle w:val="afa"/>
-            </w:pPr>
-            <w:r>
-              <w:rPr>
-                <w:lang w:val="en-US"/>
-              </w:rPr>
-              <w:t>AR</w:t>
-            </w:r>
-          </w:p>
-        </w:tc>
-      </w:tr>
-      <w:tr>
-        <w:tc>
-          <w:tcPr>
-            <w:tcW w:w="1571" w:type="dxa"/>
-          </w:tcPr>
-          <w:p>
-            <w:pPr>
-              <w:pStyle w:val="afa"/>
-              <w:rPr>
-                <w:lang w:val="en-US"/>
-              </w:rPr>
-            </w:pPr>
-            <w:r>
-              <w:t>I.02.1</w:t>
-            </w:r>
-            <w:r>
-              <w:rPr>
-                <w:lang w:val="en-US"/>
-              </w:rPr>
-              <w:t>7</w:t>
-            </w:r>
-          </w:p>
-        </w:tc>
-        <w:tc>
-          <w:tcPr>
-            <w:tcW w:w="6362" w:type="dxa"/>
-          </w:tcPr>
-          <w:p>
-            <w:pPr>
-              <w:pStyle w:val="afa"/>
-              <w:rPr>
-                <w:lang w:val="en-US"/>
-              </w:rPr>
-            </w:pPr>
-            <w:r>
-              <w:t>Экран очереди броней стола</w:t>
-            </w:r>
-          </w:p>
-        </w:tc>
-        <w:tc>
-          <w:tcPr>
-            <w:tcW w:w="1411" w:type="dxa"/>
-          </w:tcPr>
-          <w:p>
-            <w:pPr>
-              <w:pStyle w:val="afa"/>
-            </w:pPr>
-            <w:r>
-              <w:rPr>
-                <w:lang w:val="en-US"/>
-              </w:rPr>
-              <w:t>EM, AR</w:t>
-            </w:r>
-          </w:p>
-        </w:tc>
-      </w:tr>
-      <w:tr>
-        <w:tc>
-          <w:tcPr>
-            <w:tcW w:w="1571" w:type="dxa"/>
-          </w:tcPr>
-          <w:p>
-            <w:pPr>
-              <w:pStyle w:val="afa"/>
-              <w:rPr>
-                <w:lang w:val="en-US"/>
-              </w:rPr>
-            </w:pPr>
-            <w:r>
-              <w:rPr>
-                <w:lang w:val="en-US"/>
-              </w:rPr>
-              <w:t>I.03.00</w:t>
-            </w:r>
-          </w:p>
-        </w:tc>
-        <w:tc>
-          <w:tcPr>
-            <w:tcW w:w="6362" w:type="dxa"/>
-          </w:tcPr>
-          <w:p>
-            <w:pPr>
-              <w:pStyle w:val="afa"/>
-            </w:pPr>
-            <w:r>
-              <w:t>Требования к экранам приложения</w:t>
-            </w:r>
-          </w:p>
-        </w:tc>
-        <w:tc>
-          <w:tcPr>
-            <w:tcW w:w="1411" w:type="dxa"/>
-          </w:tcPr>
-          <w:p>
-            <w:pPr>
-              <w:pStyle w:val="afa"/>
-            </w:pPr>
-          </w:p>
-        </w:tc>
-      </w:tr>
-      <w:tr>
-        <w:tc>
-          <w:tcPr>
-            <w:tcW w:w="1571" w:type="dxa"/>
-          </w:tcPr>
-          <w:p>
-            <w:pPr>
-              <w:pStyle w:val="afa"/>
-              <w:rPr>
-                <w:lang w:val="en-US"/>
-              </w:rPr>
-            </w:pPr>
-            <w:r>
-              <w:rPr>
-                <w:lang w:val="en-US"/>
-              </w:rPr>
-              <w:t>I.03.0</w:t>
-            </w:r>
-            <w:r>
-              <w:rPr>
-                <w:lang w:val="en-US"/>
-              </w:rPr>
-              <w:t>1</w:t>
-            </w:r>
-          </w:p>
-        </w:tc>
-        <w:tc>
-          <w:tcPr>
-            <w:tcW w:w="6362" w:type="dxa"/>
-          </w:tcPr>
-          <w:p>
-            <w:pPr>
-              <w:pStyle w:val="afa"/>
-            </w:pPr>
-            <w:r>
-              <w:t>Экран создания брони должен быть доступен с любого другого экрана в один клик</w:t>
-            </w:r>
-          </w:p>
-        </w:tc>
-        <w:tc>
-          <w:tcPr>
-            <w:tcW w:w="1411" w:type="dxa"/>
-          </w:tcPr>
-          <w:p>
-            <w:pPr>
-              <w:pStyle w:val="afa"/>
-            </w:pPr>
-            <w:r>
-              <w:rPr>
-                <w:lang w:val="en-US"/>
-              </w:rPr>
-              <w:t>EM, AR</w:t>
-            </w:r>
-          </w:p>
-        </w:tc>
-      </w:tr>
-      <w:tr>
-        <w:tc>
-          <w:tcPr>
-            <w:tcW w:w="1571" w:type="dxa"/>
-          </w:tcPr>
-          <w:p>
-            <w:pPr>
-              <w:pStyle w:val="afa"/>
-              <w:rPr>
-                <w:b/>
-                <w:bCs/>
-                <w:lang w:val="en-US"/>
-              </w:rPr>
-            </w:pPr>
-            <w:r>
-              <w:rPr>
-                <w:b/>
-                <w:bCs/>
-                <w:lang w:val="en-US"/>
-              </w:rPr>
-              <w:t>I.04.00</w:t>
-            </w:r>
-          </w:p>
-        </w:tc>
-        <w:tc>
-          <w:tcPr>
-            <w:tcW w:w="6362" w:type="dxa"/>
-          </w:tcPr>
-          <w:p>
-            <w:pPr>
-              <w:pStyle w:val="afa"/>
-              <w:rPr>
-                <w:b/>
-                <w:bCs/>
-              </w:rPr>
-            </w:pPr>
-            <w:r>
-              <w:rPr>
-                <w:b/>
-                <w:bCs/>
-              </w:rPr>
-              <w:t>Требования к сервисной веб-странице</w:t>
-            </w:r>
-          </w:p>
-        </w:tc>
-        <w:tc>
-          <w:tcPr>
-            <w:tcW w:w="1411" w:type="dxa"/>
-          </w:tcPr>
-          <w:p>
-            <w:pPr>
-              <w:pStyle w:val="afa"/>
-              <w:rPr>
-                <w:b/>
-                <w:bCs/>
-              </w:rPr>
-            </w:pPr>
-          </w:p>
-        </w:tc>
-      </w:tr>
-      <w:tr>
-        <w:tc>
-          <w:tcPr>
-            <w:tcW w:w="1571" w:type="dxa"/>
-          </w:tcPr>
-          <w:p>
-            <w:pPr>
-              <w:pStyle w:val="afa"/>
-              <w:rPr>
-                <w:lang w:val="en-US"/>
-              </w:rPr>
-            </w:pPr>
-            <w:r>
-              <w:rPr>
-                <w:lang w:val="en-US"/>
-              </w:rPr>
-              <w:t>I.04.01</w:t>
-            </w:r>
-          </w:p>
-        </w:tc>
-        <w:tc>
-          <w:tcPr>
-            <w:tcW w:w="6362" w:type="dxa"/>
-          </w:tcPr>
-          <w:p>
-            <w:pPr>
-              <w:pStyle w:val="afa"/>
-            </w:pPr>
-            <w:r>
-              <w:t xml:space="preserve">Веб-страница должна отображать форму входа </w:t>
-            </w:r>
-          </w:p>
-        </w:tc>
-        <w:tc>
-          <w:tcPr>
-            <w:tcW w:w="1411" w:type="dxa"/>
-          </w:tcPr>
-          <w:p>
-            <w:pPr>
-              <w:pStyle w:val="afa"/>
-              <w:rPr>
-                <w:lang w:val="en-US"/>
-              </w:rPr>
-            </w:pPr>
-            <w:r>
-              <w:rPr>
-                <w:lang w:val="en-US"/>
-              </w:rPr>
-              <w:t>NP</w:t>
-            </w:r>
-          </w:p>
-        </w:tc>
-      </w:tr>
-      <w:tr>
-        <w:tc>
-          <w:tcPr>
-            <w:tcW w:w="1571" w:type="dxa"/>
-          </w:tcPr>
-          <w:p>
-            <w:pPr>
-              <w:pStyle w:val="afa"/>
-              <w:rPr>
-                <w:lang w:val="en-US"/>
-              </w:rPr>
-            </w:pPr>
-            <w:r>
-              <w:rPr>
-                <w:lang w:val="en-US"/>
-              </w:rPr>
-              <w:t>I.04.01</w:t>
-            </w:r>
-          </w:p>
-        </w:tc>
-        <w:tc>
-          <w:tcPr>
-            <w:tcW w:w="6362" w:type="dxa"/>
-          </w:tcPr>
-          <w:p>
-            <w:pPr>
-              <w:pStyle w:val="afa"/>
-            </w:pPr>
-            <w:r>
-              <w:t>Веб-страница должна содержать форму создания нового ресторана</w:t>
-            </w:r>
-          </w:p>
-        </w:tc>
-        <w:tc>
-          <w:tcPr>
-            <w:tcW w:w="1411" w:type="dxa"/>
-          </w:tcPr>
-          <w:p>
-            <w:pPr>
-              <w:pStyle w:val="afa"/>
-            </w:pPr>
-            <w:r>
-              <w:rPr>
-                <w:lang w:val="en-US"/>
-              </w:rPr>
-              <w:t>AD</w:t>
-            </w:r>
-          </w:p>
-        </w:tc>
-      </w:tr>
-    </w:tbl>
-    <w:p>
-      <w:pPr>
-        <w:pStyle w:val="a4"/>
-      </w:pPr>
-      <w:r>
-        <w:t>Дополнительные требования</w:t>
-      </w:r>
+      </w:pPr>
+      <w:proofErr w:type="spellStart"/>
+      <w:r>
+        <w:t>Дополнительные</w:t>
+      </w:r>
+      <w:proofErr w:type="spellEnd"/>
+      <w:r>
+        <w:t xml:space="preserve"> </w:t>
+      </w:r>
+      <w:proofErr w:type="spellStart"/>
+      <w:r>
+        <w:t>требования</w:t>
+      </w:r>
+      <w:proofErr w:type="spellEnd"/>
     </w:p>
     <w:p>
       <w:pPr>
@@ -3811,7 +3086,39 @@
         <w:t xml:space="preserve"> </w:t>
       </w:r>
       <w:r>
-        <w:t>на GitHub, распределены задачи проекта в таск-менеджере Trello, создан проект Miro с общей логикой системы, предоставлены промежуточные результаты по курсовому проекту</w:t>
+        <w:t xml:space="preserve">на </w:t>
+      </w:r>
+      <w:proofErr w:type="spellStart"/>
+      <w:r>
+        <w:t>GitHub</w:t>
+      </w:r>
+      <w:proofErr w:type="spellEnd"/>
+      <w:r>
+        <w:t xml:space="preserve">, распределены задачи проекта в </w:t>
+      </w:r>
+      <w:proofErr w:type="spellStart"/>
+      <w:r>
+        <w:t>таск</w:t>
+      </w:r>
+      <w:proofErr w:type="spellEnd"/>
+      <w:r>
+        <w:t xml:space="preserve">-менеджере </w:t>
+      </w:r>
+      <w:proofErr w:type="spellStart"/>
+      <w:r>
+        <w:t>Trello</w:t>
+      </w:r>
+      <w:proofErr w:type="spellEnd"/>
+      <w:r>
+        <w:t xml:space="preserve">, создан проект </w:t>
+      </w:r>
+      <w:proofErr w:type="spellStart"/>
+      <w:r>
+        <w:t>Miro</w:t>
+      </w:r>
+      <w:proofErr w:type="spellEnd"/>
+      <w:r>
+        <w:t xml:space="preserve"> с общей логикой системы, предоставлены промежуточные результаты по курсовому проекту</w:t>
       </w:r>
       <w:r>
         <w:t>,</w:t>
@@ -3992,9 +3299,6 @@
         <w:t>Системы</w:t>
       </w:r>
       <w:r>
-        <w:rPr>
-          <w:lang w:val="en-US"/>
-        </w:rPr>
         <w:t>-</w:t>
       </w:r>
       <w:r>
@@ -4051,9 +3355,11 @@
             <w:pPr>
               <w:pStyle w:val="af6"/>
             </w:pPr>
+            <w:proofErr w:type="spellStart"/>
             <w:r>
               <w:t>ReMarked</w:t>
             </w:r>
+            <w:proofErr w:type="spellEnd"/>
           </w:p>
         </w:tc>
         <w:tc>
@@ -4064,9 +3370,11 @@
             <w:pPr>
               <w:pStyle w:val="af6"/>
             </w:pPr>
+            <w:proofErr w:type="spellStart"/>
             <w:r>
               <w:t>Meetto</w:t>
             </w:r>
+            <w:proofErr w:type="spellEnd"/>
           </w:p>
         </w:tc>
         <w:tc>
@@ -4077,9 +3385,11 @@
             <w:pPr>
               <w:pStyle w:val="af6"/>
             </w:pPr>
+            <w:proofErr w:type="spellStart"/>
             <w:r>
               <w:t>GuestMe</w:t>
             </w:r>
+            <w:proofErr w:type="spellEnd"/>
           </w:p>
         </w:tc>
       </w:tr>
@@ -4357,23 +3667,43 @@
     <w:p>
       <w:pPr>
         <w:pStyle w:val="a4"/>
-        <w:rPr>
-          <w:lang w:val="en-US"/>
-        </w:rPr>
-      </w:pPr>
-      <w:r>
-        <w:rPr>
-          <w:lang w:val="en-US"/>
-        </w:rPr>
+      </w:pPr>
+      <w:proofErr w:type="spellStart"/>
+      <w:r>
         <w:t>ReMarked</w:t>
       </w:r>
-    </w:p>
-    <w:p>
-      <w:pPr>
-        <w:pStyle w:val="af4"/>
-      </w:pPr>
-      <w:r>
-        <w:t>Облачный сервис, работает на телефонах, планшетах и ноутбуках. Заказы можно принимать через виджет, телеграм-бот и приложение. Система бронирования ReMarked рассчитана как на сетевые проекты, так и на одиночные заведения с высокой проходимостью. Позволяет клиентам автоматически резервировать места на сайте, гости получают уведомления/напоминания о брони через Whatsapp, есть возможность вносить депозиты и отправлять данные о резерве на кассу.</w:t>
+      <w:proofErr w:type="spellEnd"/>
+    </w:p>
+    <w:p>
+      <w:pPr>
+        <w:pStyle w:val="af4"/>
+      </w:pPr>
+      <w:r>
+        <w:t xml:space="preserve">Облачный сервис, работает на телефонах, планшетах и ноутбуках. Заказы можно принимать через виджет, </w:t>
+      </w:r>
+      <w:proofErr w:type="spellStart"/>
+      <w:r>
+        <w:t>телеграм</w:t>
+      </w:r>
+      <w:proofErr w:type="spellEnd"/>
+      <w:r>
+        <w:t xml:space="preserve">-бот и приложение. Система бронирования </w:t>
+      </w:r>
+      <w:proofErr w:type="spellStart"/>
+      <w:r>
+        <w:t>ReMarked</w:t>
+      </w:r>
+      <w:proofErr w:type="spellEnd"/>
+      <w:r>
+        <w:t xml:space="preserve"> рассчитана как на сетевые проекты, так и на одиночные заведения с высокой проходимостью. Позволяет клиентам автоматически резервировать места на сайте, гости получают уведомления/напоминания о брони через </w:t>
+      </w:r>
+      <w:proofErr w:type="spellStart"/>
+      <w:r>
+        <w:t>Whatsapp</w:t>
+      </w:r>
+      <w:proofErr w:type="spellEnd"/>
+      <w:r>
+        <w:t>, есть возможность вносить депозиты и отправлять данные о резерве на кассу.</w:t>
       </w:r>
     </w:p>
     <w:p>
@@ -4580,9 +3910,11 @@
       <w:pPr>
         <w:pStyle w:val="a4"/>
       </w:pPr>
+      <w:proofErr w:type="spellStart"/>
       <w:r>
         <w:t>Meetto</w:t>
       </w:r>
+      <w:proofErr w:type="spellEnd"/>
     </w:p>
     <w:p>
       <w:pPr>
@@ -4599,16 +3931,42 @@
       <w:pPr>
         <w:pStyle w:val="a4"/>
       </w:pPr>
+      <w:proofErr w:type="spellStart"/>
       <w:r>
         <w:t>GuestMe</w:t>
       </w:r>
-    </w:p>
-    <w:p>
-      <w:pPr>
-        <w:pStyle w:val="af4"/>
-      </w:pPr>
-      <w:r>
-        <w:t>Рестораны, которые уже работают на iiko, могут не искать отдельный сервис для бронирования столов, а просто подключить дополнительный модуль — GuestMe. Он поддерживает основные функции аналогичных инструментов: мгновенная интеграция с системой автоматизации, быстрое получение информации о зале и гостях из iiko, при поступлении звонка от гостя персонал сразу видит всю информацию о нем. Есть удобная схема залов для оформления резерва, работа с банкетами. Виджеты бронирования для любых площадок — сайт, социальные сети, карты. Невозможность овербукинга. Функцию бронирования также можно отключать в некоторых дни или часы.</w:t>
+      <w:proofErr w:type="spellEnd"/>
+    </w:p>
+    <w:p>
+      <w:pPr>
+        <w:pStyle w:val="af4"/>
+      </w:pPr>
+      <w:r>
+        <w:t xml:space="preserve">Рестораны, которые уже работают на </w:t>
+      </w:r>
+      <w:proofErr w:type="spellStart"/>
+      <w:r>
+        <w:t>iiko</w:t>
+      </w:r>
+      <w:proofErr w:type="spellEnd"/>
+      <w:r>
+        <w:t xml:space="preserve">, могут не искать отдельный сервис для бронирования столов, а просто подключить дополнительный модуль — </w:t>
+      </w:r>
+      <w:proofErr w:type="spellStart"/>
+      <w:r>
+        <w:t>GuestMe</w:t>
+      </w:r>
+      <w:proofErr w:type="spellEnd"/>
+      <w:r>
+        <w:t xml:space="preserve">. Он поддерживает основные функции аналогичных инструментов: мгновенная интеграция с системой автоматизации, быстрое получение информации о зале и гостях из </w:t>
+      </w:r>
+      <w:proofErr w:type="spellStart"/>
+      <w:r>
+        <w:t>iiko</w:t>
+      </w:r>
+      <w:proofErr w:type="spellEnd"/>
+      <w:r>
+        <w:t>, при поступлении звонка от гостя персонал сразу видит всю информацию о нем. Есть удобная схема залов для оформления резерва, работа с банкетами. Виджеты бронирования для любых площадок — сайт, социальные сети, карты. Невозможность овербукинга. Функцию бронирования также можно отключать в некоторых дни или часы.</w:t>
       </w:r>
     </w:p>
     <w:p>
@@ -4621,7 +3979,7 @@
         </w:rPr>
         <w:lastRenderedPageBreak/>
         <w:drawing>
-          <wp:inline distT="0" distB="0" distL="0" distR="0" wp14:anchorId="5DB02128" wp14:editId="1E884E9F">
+          <wp:inline distT="0" distB="0" distL="0" distR="0" wp14:anchorId="5DB02128" wp14:editId="52F235AF">
             <wp:extent cx="5939790" cy="3221355"/>
             <wp:effectExtent l="0" t="0" r="3810" b="0"/>
             <wp:docPr id="1791495137" name="Рисунок 4"/>
@@ -5429,7 +4787,7 @@
   <w:abstractNum w:abstractNumId="6" w15:restartNumberingAfterBreak="0">
     <w:nsid w:val="526068AA"/>
     <w:multiLevelType w:val="multilevel"/>
-    <w:tmpl w:val="2C366DD2"/>
+    <w:tmpl w:val="2AF41FE4"/>
     <w:lvl w:ilvl="0">
       <w:start w:val="1"/>
       <w:numFmt w:val="decimal"/>
@@ -6099,6 +5457,66 @@
     </w:lvlOverride>
   </w:num>
   <w:num w:numId="17" w16cid:durableId="707491338">
+    <w:abstractNumId w:val="6"/>
+    <w:lvlOverride w:ilvl="0">
+      <w:startOverride w:val="1"/>
+    </w:lvlOverride>
+    <w:lvlOverride w:ilvl="1">
+      <w:startOverride w:val="1"/>
+    </w:lvlOverride>
+    <w:lvlOverride w:ilvl="2">
+      <w:startOverride w:val="1"/>
+    </w:lvlOverride>
+    <w:lvlOverride w:ilvl="3">
+      <w:startOverride w:val="1"/>
+    </w:lvlOverride>
+    <w:lvlOverride w:ilvl="4">
+      <w:startOverride w:val="1"/>
+    </w:lvlOverride>
+    <w:lvlOverride w:ilvl="5">
+      <w:startOverride w:val="1"/>
+    </w:lvlOverride>
+    <w:lvlOverride w:ilvl="6">
+      <w:startOverride w:val="1"/>
+    </w:lvlOverride>
+    <w:lvlOverride w:ilvl="7">
+      <w:startOverride w:val="1"/>
+    </w:lvlOverride>
+    <w:lvlOverride w:ilvl="8">
+      <w:startOverride w:val="1"/>
+    </w:lvlOverride>
+  </w:num>
+  <w:num w:numId="18" w16cid:durableId="778719084">
+    <w:abstractNumId w:val="6"/>
+    <w:lvlOverride w:ilvl="0">
+      <w:startOverride w:val="1"/>
+    </w:lvlOverride>
+    <w:lvlOverride w:ilvl="1">
+      <w:startOverride w:val="1"/>
+    </w:lvlOverride>
+    <w:lvlOverride w:ilvl="2">
+      <w:startOverride w:val="1"/>
+    </w:lvlOverride>
+    <w:lvlOverride w:ilvl="3">
+      <w:startOverride w:val="1"/>
+    </w:lvlOverride>
+    <w:lvlOverride w:ilvl="4">
+      <w:startOverride w:val="1"/>
+    </w:lvlOverride>
+    <w:lvlOverride w:ilvl="5">
+      <w:startOverride w:val="1"/>
+    </w:lvlOverride>
+    <w:lvlOverride w:ilvl="6">
+      <w:startOverride w:val="1"/>
+    </w:lvlOverride>
+    <w:lvlOverride w:ilvl="7">
+      <w:startOverride w:val="1"/>
+    </w:lvlOverride>
+    <w:lvlOverride w:ilvl="8">
+      <w:startOverride w:val="1"/>
+    </w:lvlOverride>
+  </w:num>
+  <w:num w:numId="19" w16cid:durableId="1264217894">
     <w:abstractNumId w:val="6"/>
     <w:lvlOverride w:ilvl="0">
       <w:startOverride w:val="1"/>
@@ -6731,7 +6149,7 @@
     <w:basedOn w:val="a9"/>
     <w:autoRedefine/>
     <w:qFormat/>
-    <w:rsid w:val="0011653F"/>
+    <w:rsid w:val="000C756C"/>
     <w:pPr>
       <w:spacing w:line="360" w:lineRule="auto"/>
       <w:ind w:firstLine="709"/>
@@ -6741,6 +6159,7 @@
       <w:rFonts w:ascii="Times New Roman" w:hAnsi="Times New Roman"/>
       <w:color w:val="000000" w:themeColor="text1"/>
       <w:sz w:val="28"/>
+      <w:lang w:val="en-US"/>
     </w:rPr>
   </w:style>
   <w:style w:type="paragraph" w:customStyle="1" w:styleId="a2">
@@ -6797,14 +6216,14 @@
     <w:basedOn w:val="af4"/>
     <w:autoRedefine/>
     <w:qFormat/>
-    <w:rsid w:val="00CD7686"/>
+    <w:rsid w:val="00970B8E"/>
     <w:pPr>
       <w:keepNext/>
       <w:numPr>
         <w:ilvl w:val="2"/>
         <w:numId w:val="1"/>
       </w:numPr>
-      <w:spacing w:line="240" w:lineRule="auto"/>
+      <w:spacing w:before="240" w:line="240" w:lineRule="auto"/>
       <w:jc w:val="left"/>
     </w:pPr>
     <w:rPr>

</xml_diff>

<commit_message>
fix: add alphabetic order
</commit_message>
<xml_diff>
--- a/documentation/техническое задание/Техническое задание.docx
+++ b/documentation/техническое задание/Техническое задание.docx
@@ -535,124 +535,215 @@
     <w:p>
       <w:pPr>
         <w:pStyle w:val="af4"/>
+        <w:rPr>
+          <w:lang w:val="ru-RU"/>
+        </w:rPr>
       </w:pPr>
       <w:r>
         <w:rPr>
           <w:b/>
           <w:bCs/>
-        </w:rPr>
-        <w:t>Цифровизация</w:t>
-      </w:r>
-      <w:r>
-        <w:t xml:space="preserve"> – это процесс превращения аналоговых данных и рабочих процессов в цифровой формат.</w:t>
+          <w:lang w:val="ru-RU"/>
+        </w:rPr>
+        <w:t>Администратор вендора</w:t>
+      </w:r>
+      <w:r>
+        <w:rPr>
+          <w:lang w:val="ru-RU"/>
+        </w:rPr>
+        <w:t xml:space="preserve"> – сотрудник</w:t>
+      </w:r>
+      <w:r>
+        <w:rPr>
+          <w:lang w:val="ru-RU"/>
+        </w:rPr>
+        <w:t xml:space="preserve"> поставщика разрабатываемой системы</w:t>
+      </w:r>
+      <w:r>
+        <w:rPr>
+          <w:lang w:val="ru-RU"/>
+        </w:rPr>
+        <w:t xml:space="preserve">, принимающий от администраторов ресторанов заявки на </w:t>
+      </w:r>
+      <w:r>
+        <w:rPr>
+          <w:lang w:val="ru-RU"/>
+        </w:rPr>
+        <w:t>создание учётной записи в</w:t>
+      </w:r>
+      <w:r>
+        <w:rPr>
+          <w:lang w:val="ru-RU"/>
+        </w:rPr>
+        <w:t xml:space="preserve"> разрабатываемом мобильно</w:t>
+      </w:r>
+      <w:r>
+        <w:rPr>
+          <w:lang w:val="ru-RU"/>
+        </w:rPr>
+        <w:t>м</w:t>
+      </w:r>
+      <w:r>
+        <w:rPr>
+          <w:lang w:val="ru-RU"/>
+        </w:rPr>
+        <w:t xml:space="preserve"> приложени</w:t>
+      </w:r>
+      <w:r>
+        <w:rPr>
+          <w:lang w:val="ru-RU"/>
+        </w:rPr>
+        <w:t>и.</w:t>
       </w:r>
     </w:p>
     <w:p>
       <w:pPr>
         <w:pStyle w:val="af4"/>
+        <w:rPr>
+          <w:lang w:val="ru-RU"/>
+        </w:rPr>
       </w:pPr>
       <w:r>
         <w:rPr>
           <w:b/>
           <w:bCs/>
-        </w:rPr>
-        <w:t>Администратор вендора</w:t>
-      </w:r>
-      <w:r>
-        <w:t xml:space="preserve"> – сотрудник</w:t>
-      </w:r>
-      <w:r>
-        <w:t xml:space="preserve"> поставщика разрабатываемой системы</w:t>
-      </w:r>
-      <w:r>
-        <w:t xml:space="preserve">, принимающий от администраторов ресторанов заявки на </w:t>
-      </w:r>
-      <w:r>
+          <w:lang w:val="ru-RU"/>
+        </w:rPr>
+        <w:t>Администратор ресторана</w:t>
+      </w:r>
+      <w:r>
+        <w:rPr>
+          <w:lang w:val="ru-RU"/>
+        </w:rPr>
+        <w:t xml:space="preserve"> – сотрудник ресторан</w:t>
+      </w:r>
+      <w:r>
+        <w:rPr>
+          <w:lang w:val="ru-RU"/>
+        </w:rPr>
+        <w:t xml:space="preserve">а, подавший заявку на </w:t>
+      </w:r>
+      <w:r>
+        <w:rPr>
+          <w:lang w:val="ru-RU"/>
+        </w:rPr>
         <w:t>создание учётной записи в</w:t>
       </w:r>
       <w:r>
-        <w:t xml:space="preserve"> разрабатываемом мобильно</w:t>
-      </w:r>
-      <w:r>
-        <w:t>м</w:t>
-      </w:r>
-      <w:r>
-        <w:t xml:space="preserve"> приложени</w:t>
-      </w:r>
-      <w:r>
-        <w:t>и.</w:t>
+        <w:rPr>
+          <w:lang w:val="ru-RU"/>
+        </w:rPr>
+        <w:t xml:space="preserve"> мобильном приложени</w:t>
+      </w:r>
+      <w:r>
+        <w:rPr>
+          <w:lang w:val="ru-RU"/>
+        </w:rPr>
+        <w:t>и</w:t>
+      </w:r>
+      <w:r>
+        <w:rPr>
+          <w:lang w:val="ru-RU"/>
+        </w:rPr>
+        <w:t xml:space="preserve"> и в последующем</w:t>
+      </w:r>
+      <w:r>
+        <w:rPr>
+          <w:lang w:val="ru-RU"/>
+        </w:rPr>
+        <w:t xml:space="preserve"> имеющий</w:t>
+      </w:r>
+      <w:r>
+        <w:rPr>
+          <w:lang w:val="ru-RU"/>
+        </w:rPr>
+        <w:t xml:space="preserve"> доступ к редактированию информации о сотрудниках и столах</w:t>
+      </w:r>
+      <w:r>
+        <w:rPr>
+          <w:lang w:val="ru-RU"/>
+        </w:rPr>
+        <w:t>.</w:t>
       </w:r>
     </w:p>
     <w:p>
       <w:pPr>
         <w:pStyle w:val="af4"/>
+        <w:rPr>
+          <w:lang w:val="ru-RU"/>
+        </w:rPr>
       </w:pPr>
       <w:r>
         <w:rPr>
           <w:b/>
           <w:bCs/>
-        </w:rPr>
-        <w:t>Администратор ресторана</w:t>
-      </w:r>
-      <w:r>
-        <w:t xml:space="preserve"> – сотрудник ресторан</w:t>
-      </w:r>
-      <w:r>
-        <w:t xml:space="preserve">а, подавший заявку на </w:t>
-      </w:r>
-      <w:r>
-        <w:t>создание учётной записи в</w:t>
-      </w:r>
-      <w:r>
-        <w:t xml:space="preserve"> мобильном приложени</w:t>
-      </w:r>
-      <w:r>
-        <w:t>и</w:t>
-      </w:r>
-      <w:r>
-        <w:t xml:space="preserve"> и в последующем</w:t>
-      </w:r>
-      <w:r>
-        <w:t xml:space="preserve"> имеющий</w:t>
-      </w:r>
-      <w:r>
-        <w:t xml:space="preserve"> доступ к редактированию информации о сотрудниках и столах</w:t>
-      </w:r>
-      <w:r>
-        <w:t>.</w:t>
+          <w:lang w:val="ru-RU"/>
+        </w:rPr>
+        <w:t>Сотрудник ресторана</w:t>
+      </w:r>
+      <w:r>
+        <w:rPr>
+          <w:lang w:val="ru-RU"/>
+        </w:rPr>
+        <w:t xml:space="preserve"> – человек, имеющий </w:t>
+      </w:r>
+      <w:r>
+        <w:rPr>
+          <w:lang w:val="ru-RU"/>
+        </w:rPr>
+        <w:t>учётную запись в</w:t>
+      </w:r>
+      <w:r>
+        <w:rPr>
+          <w:lang w:val="ru-RU"/>
+        </w:rPr>
+        <w:t xml:space="preserve"> </w:t>
+      </w:r>
+      <w:r>
+        <w:rPr>
+          <w:lang w:val="ru-RU"/>
+        </w:rPr>
+        <w:t>мобильном</w:t>
+      </w:r>
+      <w:r>
+        <w:rPr>
+          <w:lang w:val="ru-RU"/>
+        </w:rPr>
+        <w:t xml:space="preserve"> </w:t>
+      </w:r>
+      <w:r>
+        <w:rPr>
+          <w:lang w:val="ru-RU"/>
+        </w:rPr>
+        <w:t>приложени</w:t>
+      </w:r>
+      <w:r>
+        <w:rPr>
+          <w:lang w:val="ru-RU"/>
+        </w:rPr>
+        <w:t>и.</w:t>
       </w:r>
     </w:p>
     <w:p>
       <w:pPr>
         <w:pStyle w:val="af4"/>
+        <w:rPr>
+          <w:lang w:val="ru-RU"/>
+        </w:rPr>
       </w:pPr>
       <w:r>
         <w:rPr>
           <w:b/>
           <w:bCs/>
-        </w:rPr>
-        <w:t>Сотрудник ресторана</w:t>
-      </w:r>
-      <w:r>
-        <w:t xml:space="preserve"> – человек, имеющий </w:t>
-      </w:r>
-      <w:r>
-        <w:t>учётную запись в</w:t>
-      </w:r>
-      <w:r>
-        <w:t xml:space="preserve"> </w:t>
-      </w:r>
-      <w:r>
-        <w:t>мобильном</w:t>
-      </w:r>
-      <w:r>
-        <w:t xml:space="preserve"> </w:t>
-      </w:r>
-      <w:r>
-        <w:t>приложени</w:t>
-      </w:r>
-      <w:r>
-        <w:t>и.</w:t>
+          <w:lang w:val="ru-RU"/>
+        </w:rPr>
+        <w:t>Сервер, серверная часть</w:t>
+      </w:r>
+      <w:r>
+        <w:rPr>
+          <w:lang w:val="ru-RU"/>
+        </w:rPr>
+        <w:t xml:space="preserve"> – компьютер, обслуживающий другие компьютеры (клиентов) и предоставляющий им свои ресурсы для выполнения определенных задач.</w:t>
       </w:r>
     </w:p>
     <w:p>
@@ -663,11 +754,15 @@
         <w:rPr>
           <w:b/>
           <w:bCs/>
-        </w:rPr>
-        <w:t>Сервер, серверная часть</w:t>
-      </w:r>
-      <w:r>
-        <w:t xml:space="preserve"> – компьютер, обслуживающий другие компьютеры (клиентов) и предоставляющий им свои ресурсы для выполнения определенных задач.</w:t>
+          <w:lang w:val="ru-RU"/>
+        </w:rPr>
+        <w:t>Клиентская сторона</w:t>
+      </w:r>
+      <w:r>
+        <w:rPr>
+          <w:lang w:val="ru-RU"/>
+        </w:rPr>
+        <w:t xml:space="preserve"> – компьютер, использующий ресурсы сервера и предоставляющий пользователю возможность взаимодействия с системой.</w:t>
       </w:r>
     </w:p>
     <w:p>
@@ -678,11 +773,15 @@
         <w:rPr>
           <w:b/>
           <w:bCs/>
-        </w:rPr>
-        <w:t>Клиентская сторона</w:t>
-      </w:r>
-      <w:r>
-        <w:t xml:space="preserve"> – компьютер, использующий ресурсы сервера и предоставляющий пользователю возможность взаимодействия с системой.</w:t>
+          <w:lang w:val="ru-RU"/>
+        </w:rPr>
+        <w:t>Цифровизация</w:t>
+      </w:r>
+      <w:r>
+        <w:rPr>
+          <w:lang w:val="ru-RU"/>
+        </w:rPr>
+        <w:t xml:space="preserve"> – это процесс превращения аналоговых данных и рабочих процессов в цифровой формат.</w:t>
       </w:r>
     </w:p>
     <w:p>
@@ -694,10 +793,13 @@
           <w:b/>
           <w:bCs/>
         </w:rPr>
-        <w:t>REST API (REST)</w:t>
-      </w:r>
-      <w:r>
-        <w:t xml:space="preserve"> – стиль архитектуры программного обеспечения для построения масштабируемых веб-приложений.</w:t>
+        <w:t>Popup</w:t>
+      </w:r>
+      <w:r>
+        <w:rPr>
+          <w:lang w:val="ru-RU"/>
+        </w:rPr>
+        <w:t xml:space="preserve"> – всплывающее окно, которое появляется внезапно, без запроса пользователя, и отображается поверх экрана, на котором находился пользователь.</w:t>
       </w:r>
     </w:p>
     <w:p>
@@ -709,62 +811,110 @@
           <w:b/>
           <w:bCs/>
         </w:rPr>
-        <w:t>Onboarding</w:t>
-      </w:r>
-      <w:r>
-        <w:rPr>
-          <w:lang w:val="ru-RU"/>
-        </w:rPr>
-        <w:t xml:space="preserve"> – </w:t>
-      </w:r>
-      <w:r>
-        <w:rPr>
-          <w:lang w:val="ru-RU"/>
-        </w:rPr>
-        <w:t>обучающая функциональность в приложении, появляющаяся при первом запуске для ознакомления пользователя с продуктом.</w:t>
-      </w:r>
-    </w:p>
-    <w:p>
-      <w:pPr>
-        <w:pStyle w:val="af4"/>
-        <w:rPr>
-          <w:lang w:val="ru-RU"/>
-        </w:rPr>
-      </w:pPr>
+        <w:t>REST</w:t>
+      </w:r>
       <w:r>
         <w:rPr>
           <w:b/>
           <w:bCs/>
-        </w:rPr>
-        <w:t>Popup</w:t>
-      </w:r>
-      <w:r>
-        <w:rPr>
-          <w:lang w:val="ru-RU"/>
-        </w:rPr>
-        <w:t xml:space="preserve"> – всплывающее окно, которое появляется внезапно, без запроса пользователя, и отображается поверх экрана, на котором находился пользователь.</w:t>
-      </w:r>
-    </w:p>
-    <w:p>
-      <w:pPr>
-        <w:pStyle w:val="af4"/>
-        <w:rPr>
-          <w:highlight w:val="yellow"/>
-        </w:rPr>
-      </w:pPr>
+          <w:lang w:val="ru-RU"/>
+        </w:rPr>
+        <w:t xml:space="preserve"> </w:t>
+      </w:r>
       <w:r>
         <w:rPr>
           <w:b/>
           <w:bCs/>
         </w:rPr>
+        <w:t>API</w:t>
+      </w:r>
+      <w:r>
+        <w:rPr>
+          <w:b/>
+          <w:bCs/>
+          <w:lang w:val="ru-RU"/>
+        </w:rPr>
+        <w:t xml:space="preserve"> (</w:t>
+      </w:r>
+      <w:r>
+        <w:rPr>
+          <w:b/>
+          <w:bCs/>
+        </w:rPr>
+        <w:t>REST</w:t>
+      </w:r>
+      <w:r>
+        <w:rPr>
+          <w:b/>
+          <w:bCs/>
+          <w:lang w:val="ru-RU"/>
+        </w:rPr>
+        <w:t>)</w:t>
+      </w:r>
+      <w:r>
+        <w:rPr>
+          <w:lang w:val="ru-RU"/>
+        </w:rPr>
+        <w:t xml:space="preserve"> – стиль архитектуры программного обеспечения для построения масштабируемых веб-приложений.</w:t>
+      </w:r>
+    </w:p>
+    <w:p>
+      <w:pPr>
+        <w:pStyle w:val="af4"/>
+        <w:rPr>
+          <w:highlight w:val="yellow"/>
+          <w:lang w:val="ru-RU"/>
+        </w:rPr>
+      </w:pPr>
+      <w:r>
+        <w:rPr>
+          <w:b/>
+          <w:bCs/>
+        </w:rPr>
         <w:t>TabBar</w:t>
       </w:r>
       <w:r>
+        <w:rPr>
+          <w:lang w:val="ru-RU"/>
+        </w:rPr>
+        <w:t xml:space="preserve"> – панель вкладок в нижней части экрана, позволяющая быстро переключаться между разделами приложения.</w:t>
+      </w:r>
+    </w:p>
+    <w:p>
+      <w:pPr>
+        <w:pStyle w:val="af4"/>
+        <w:rPr>
+          <w:lang w:val="ru-RU"/>
+        </w:rPr>
+      </w:pPr>
+      <w:r>
+        <w:rPr>
+          <w:b/>
+          <w:bCs/>
+        </w:rPr>
+        <w:t>Onboarding</w:t>
+      </w:r>
+      <w:r>
+        <w:rPr>
+          <w:lang w:val="ru-RU"/>
+        </w:rPr>
         <w:t xml:space="preserve"> – </w:t>
       </w:r>
-      <w:proofErr w:type="spellStart"/>
-      <w:r>
-        <w:t>панель</w:t>
+      <w:r>
+        <w:rPr>
+          <w:lang w:val="ru-RU"/>
+        </w:rPr>
+        <w:t>обучающая функциональность в приложении, появляющаяся при первом запуске для ознакомления пользователя с продуктом.</w:t>
+      </w:r>
+    </w:p>
+    <w:p>
+      <w:pPr>
+        <w:pStyle w:val="a2"/>
+      </w:pPr>
+      <w:proofErr w:type="spellStart"/>
+      <w:r>
+        <w:lastRenderedPageBreak/>
+        <w:t>Общие</w:t>
       </w:r>
       <w:proofErr w:type="spellEnd"/>
       <w:r>
@@ -772,255 +922,282 @@
       </w:r>
       <w:proofErr w:type="spellStart"/>
       <w:r>
-        <w:t>вкладок</w:t>
-      </w:r>
-      <w:proofErr w:type="spellEnd"/>
-      <w:r>
-        <w:t xml:space="preserve"> в нижней части экрана, позволяющая быстро </w:t>
-      </w:r>
-      <w:proofErr w:type="spellStart"/>
-      <w:r>
-        <w:t>переключаться</w:t>
-      </w:r>
-      <w:proofErr w:type="spellEnd"/>
+        <w:t>сведения</w:t>
+      </w:r>
+      <w:proofErr w:type="spellEnd"/>
+    </w:p>
+    <w:p>
+      <w:pPr>
+        <w:pStyle w:val="a3"/>
+        <w:rPr>
+          <w:lang w:val="ru-RU"/>
+        </w:rPr>
+      </w:pPr>
+      <w:r>
+        <w:rPr>
+          <w:lang w:val="ru-RU"/>
+        </w:rPr>
+        <w:t>Полное наименование системы и название приложения</w:t>
+      </w:r>
+    </w:p>
+    <w:p>
+      <w:pPr>
+        <w:pStyle w:val="af4"/>
+        <w:rPr>
+          <w:lang w:val="ru-RU"/>
+        </w:rPr>
+      </w:pPr>
+      <w:r>
+        <w:rPr>
+          <w:lang w:val="ru-RU"/>
+        </w:rPr>
+        <w:t>Полное наименование</w:t>
+      </w:r>
+      <w:r>
+        <w:rPr>
+          <w:lang w:val="ru-RU"/>
+        </w:rPr>
+        <w:t xml:space="preserve"> мобильного приложения</w:t>
+      </w:r>
+      <w:r>
+        <w:rPr>
+          <w:lang w:val="ru-RU"/>
+        </w:rPr>
+        <w:t>: «</w:t>
+      </w:r>
+      <w:bookmarkStart w:id="1" w:name="_Hlk160651098"/>
+      <w:r>
+        <w:rPr>
+          <w:lang w:val="ru-RU"/>
+        </w:rPr>
+        <w:t xml:space="preserve">Мобильное приложение для бронирования мест в ресторанах и барах </w:t>
+      </w:r>
+      <w:proofErr w:type="spellStart"/>
+      <w:r>
+        <w:t>Restobook</w:t>
+      </w:r>
+      <w:bookmarkEnd w:id="1"/>
+      <w:proofErr w:type="spellEnd"/>
+      <w:r>
+        <w:rPr>
+          <w:lang w:val="ru-RU"/>
+        </w:rPr>
+        <w:t>».</w:t>
+      </w:r>
+    </w:p>
+    <w:p>
+      <w:pPr>
+        <w:pStyle w:val="af4"/>
+        <w:rPr>
+          <w:lang w:val="ru-RU"/>
+        </w:rPr>
+      </w:pPr>
+      <w:r>
+        <w:rPr>
+          <w:lang w:val="ru-RU"/>
+        </w:rPr>
+        <w:t xml:space="preserve">Условное обозначение мобильного </w:t>
+      </w:r>
+      <w:r>
+        <w:rPr>
+          <w:lang w:val="ru-RU"/>
+        </w:rPr>
+        <w:t xml:space="preserve">приложения: </w:t>
+      </w:r>
+      <w:r>
+        <w:rPr>
+          <w:lang w:val="ru-RU"/>
+        </w:rPr>
+        <w:t>«</w:t>
+      </w:r>
+      <w:proofErr w:type="spellStart"/>
+      <w:r>
+        <w:t>Restobook</w:t>
+      </w:r>
+      <w:proofErr w:type="spellEnd"/>
+      <w:r>
+        <w:rPr>
+          <w:lang w:val="ru-RU"/>
+        </w:rPr>
+        <w:t>”</w:t>
+      </w:r>
+      <w:r>
+        <w:rPr>
+          <w:lang w:val="ru-RU"/>
+        </w:rPr>
+        <w:t>.</w:t>
+      </w:r>
+    </w:p>
+    <w:p>
+      <w:pPr>
+        <w:pStyle w:val="a3"/>
+      </w:pPr>
+      <w:r>
+        <w:t>Заказчик</w:t>
+      </w:r>
+    </w:p>
+    <w:p>
+      <w:pPr>
+        <w:pStyle w:val="af4"/>
+        <w:rPr>
+          <w:lang w:val="ru-RU"/>
+        </w:rPr>
+      </w:pPr>
+      <w:r>
+        <w:rPr>
+          <w:lang w:val="ru-RU"/>
+        </w:rPr>
+        <w:t>Старший преподаватель Тарасов Вячеслав Сергеевич, Воронежский государственный университет, ф</w:t>
+      </w:r>
+      <w:r>
+        <w:rPr>
+          <w:lang w:val="ru-RU"/>
+        </w:rPr>
+        <w:t>акультет компьютерных наук</w:t>
+      </w:r>
+      <w:r>
+        <w:rPr>
+          <w:lang w:val="ru-RU"/>
+        </w:rPr>
+        <w:t>, к</w:t>
+      </w:r>
+      <w:r>
+        <w:rPr>
+          <w:lang w:val="ru-RU"/>
+        </w:rPr>
+        <w:t>афедра программирования и информационных технологий</w:t>
+      </w:r>
+      <w:r>
+        <w:rPr>
+          <w:lang w:val="ru-RU"/>
+        </w:rPr>
+        <w:t>.</w:t>
+      </w:r>
+    </w:p>
+    <w:p>
+      <w:pPr>
+        <w:pStyle w:val="af4"/>
+        <w:rPr>
+          <w:lang w:val="ru-RU"/>
+        </w:rPr>
+      </w:pPr>
+      <w:r>
+        <w:rPr>
+          <w:lang w:val="ru-RU"/>
+        </w:rPr>
+        <w:t>Представитель заказчика: Ассистент Проскуряков Егор Дмитриевич, Воронежский Государственный Университет, Факультет Компьютерных Наук, кафедра Программирования и Информационных Технологий.</w:t>
+      </w:r>
+    </w:p>
+    <w:p>
+      <w:pPr>
+        <w:pStyle w:val="a3"/>
+      </w:pPr>
+      <w:proofErr w:type="spellStart"/>
+      <w:r>
+        <w:t>Разработчик</w:t>
+      </w:r>
+      <w:proofErr w:type="spellEnd"/>
+    </w:p>
+    <w:p>
+      <w:pPr>
+        <w:pStyle w:val="af4"/>
+      </w:pPr>
+      <w:r>
+        <w:t>«7.1» команда группы</w:t>
+      </w:r>
       <w:r>
         <w:t xml:space="preserve"> </w:t>
       </w:r>
-      <w:proofErr w:type="spellStart"/>
-      <w:r>
-        <w:t>между</w:t>
-      </w:r>
-      <w:proofErr w:type="spellEnd"/>
-      <w:r>
-        <w:t xml:space="preserve"> </w:t>
-      </w:r>
-      <w:proofErr w:type="spellStart"/>
-      <w:r>
-        <w:t>разделами</w:t>
-      </w:r>
-      <w:proofErr w:type="spellEnd"/>
-      <w:r>
-        <w:t xml:space="preserve"> </w:t>
-      </w:r>
-      <w:proofErr w:type="spellStart"/>
-      <w:r>
-        <w:t>приложения</w:t>
-      </w:r>
-      <w:proofErr w:type="spellEnd"/>
-      <w:r>
-        <w:t>.</w:t>
-      </w:r>
-    </w:p>
-    <w:p>
-      <w:pPr>
-        <w:pStyle w:val="a2"/>
-      </w:pPr>
-      <w:r>
-        <w:lastRenderedPageBreak/>
-        <w:t>Общие сведения</w:t>
+      <w:r>
+        <w:t>«7»</w:t>
+      </w:r>
+    </w:p>
+    <w:p>
+      <w:pPr>
+        <w:pStyle w:val="af4"/>
+      </w:pPr>
+      <w:r>
+        <w:t>Состав команды разработчика:</w:t>
+      </w:r>
+    </w:p>
+    <w:p>
+      <w:pPr>
+        <w:pStyle w:val="a8"/>
+      </w:pPr>
+      <w:r>
+        <w:t>Путин Павел Александрович</w:t>
+      </w:r>
+    </w:p>
+    <w:p>
+      <w:pPr>
+        <w:pStyle w:val="a8"/>
+      </w:pPr>
+      <w:r>
+        <w:t>Ефремов Михаил Витальевич</w:t>
+      </w:r>
+    </w:p>
+    <w:p>
+      <w:pPr>
+        <w:pStyle w:val="a8"/>
+      </w:pPr>
+      <w:proofErr w:type="spellStart"/>
+      <w:r>
+        <w:t>Насайр</w:t>
+      </w:r>
+      <w:proofErr w:type="spellEnd"/>
+      <w:r>
+        <w:t xml:space="preserve"> Марьям </w:t>
+      </w:r>
+      <w:proofErr w:type="spellStart"/>
+      <w:r>
+        <w:t>Магди</w:t>
+      </w:r>
+      <w:proofErr w:type="spellEnd"/>
+      <w:r>
+        <w:t xml:space="preserve"> Захи</w:t>
+      </w:r>
+    </w:p>
+    <w:p>
+      <w:pPr>
+        <w:pStyle w:val="a8"/>
+      </w:pPr>
+      <w:r>
+        <w:t xml:space="preserve">Ноэль </w:t>
+      </w:r>
+      <w:proofErr w:type="spellStart"/>
+      <w:r>
+        <w:t>Жулмист</w:t>
+      </w:r>
+      <w:proofErr w:type="spellEnd"/>
+      <w:r>
+        <w:t xml:space="preserve"> Филс</w:t>
       </w:r>
     </w:p>
     <w:p>
       <w:pPr>
         <w:pStyle w:val="a3"/>
-      </w:pPr>
-      <w:r>
-        <w:t>Полное наименование системы и название приложения</w:t>
+        <w:rPr>
+          <w:lang w:val="ru-RU"/>
+        </w:rPr>
+      </w:pPr>
+      <w:r>
+        <w:rPr>
+          <w:lang w:val="ru-RU"/>
+        </w:rPr>
+        <w:t>Перечень документов, на основании которых создается система</w:t>
       </w:r>
     </w:p>
     <w:p>
       <w:pPr>
         <w:pStyle w:val="af4"/>
-      </w:pPr>
-      <w:r>
-        <w:t>Полное наименование</w:t>
-      </w:r>
-      <w:r>
-        <w:t xml:space="preserve"> мобильного</w:t>
-      </w:r>
-      <w:r>
-        <w:t xml:space="preserve"> </w:t>
-      </w:r>
-      <w:r>
-        <w:t>приложения</w:t>
-      </w:r>
-      <w:r>
-        <w:t>: «</w:t>
-      </w:r>
-      <w:bookmarkStart w:id="1" w:name="_Hlk160651098"/>
-      <w:r>
-        <w:t>Мобильное приложение для бронирования мест в ресторанах и барах</w:t>
-      </w:r>
-      <w:r>
-        <w:t xml:space="preserve"> </w:t>
-      </w:r>
-      <w:proofErr w:type="spellStart"/>
-      <w:r>
-        <w:t>Restobook</w:t>
-      </w:r>
-      <w:bookmarkEnd w:id="1"/>
-      <w:proofErr w:type="spellEnd"/>
-      <w:r>
-        <w:t>».</w:t>
-      </w:r>
-    </w:p>
-    <w:p>
-      <w:pPr>
-        <w:pStyle w:val="af4"/>
-      </w:pPr>
-      <w:r>
-        <w:t xml:space="preserve">Условное обозначение мобильного </w:t>
-      </w:r>
-      <w:r>
-        <w:t xml:space="preserve">приложения: </w:t>
-      </w:r>
-      <w:r>
-        <w:t>«</w:t>
-      </w:r>
-      <w:proofErr w:type="spellStart"/>
-      <w:r>
-        <w:t>Restobook</w:t>
-      </w:r>
-      <w:proofErr w:type="spellEnd"/>
-      <w:r>
-        <w:t>”</w:t>
-      </w:r>
-      <w:r>
-        <w:t>.</w:t>
-      </w:r>
-    </w:p>
-    <w:p>
-      <w:pPr>
-        <w:pStyle w:val="a3"/>
-      </w:pPr>
-      <w:r>
-        <w:t>Заказчик</w:t>
-      </w:r>
-    </w:p>
-    <w:p>
-      <w:pPr>
-        <w:pStyle w:val="af4"/>
-      </w:pPr>
-      <w:r>
-        <w:t>Старший преподаватель Тарасов Вячеслав Сергеевич, Воронежский государственный университет, ф</w:t>
-      </w:r>
-      <w:r>
-        <w:t>акультет компьютерных наук</w:t>
-      </w:r>
-      <w:r>
-        <w:t>, к</w:t>
-      </w:r>
-      <w:r>
-        <w:t>афедра программирования и информационных технологий</w:t>
-      </w:r>
-      <w:r>
-        <w:t>.</w:t>
-      </w:r>
-    </w:p>
-    <w:p>
-      <w:pPr>
-        <w:pStyle w:val="af4"/>
-      </w:pPr>
-      <w:r>
-        <w:t>Представитель заказчика: Ассистент Проскуряков Егор Дмитриевич, Воронежский Государственный Университет, Факультет Компьютерных Наук, кафедра Программирования и Информационных Технологий.</w:t>
-      </w:r>
-    </w:p>
-    <w:p>
-      <w:pPr>
-        <w:pStyle w:val="a3"/>
-      </w:pPr>
-      <w:r>
-        <w:t>Разработчик</w:t>
-      </w:r>
-    </w:p>
-    <w:p>
-      <w:pPr>
-        <w:pStyle w:val="af4"/>
-      </w:pPr>
-      <w:r>
-        <w:t>«7.1» команда группы</w:t>
-      </w:r>
-      <w:r>
-        <w:t xml:space="preserve"> </w:t>
-      </w:r>
-      <w:r>
-        <w:t>«7»</w:t>
-      </w:r>
-    </w:p>
-    <w:p>
-      <w:pPr>
-        <w:pStyle w:val="af4"/>
-      </w:pPr>
-      <w:r>
-        <w:t>Состав команды разработчика:</w:t>
-      </w:r>
-    </w:p>
-    <w:p>
-      <w:pPr>
-        <w:pStyle w:val="a8"/>
-      </w:pPr>
-      <w:r>
-        <w:t>Путин Павел Александрович</w:t>
-      </w:r>
-    </w:p>
-    <w:p>
-      <w:pPr>
-        <w:pStyle w:val="a8"/>
-      </w:pPr>
-      <w:r>
-        <w:t>Ефремов Михаил Витальевич</w:t>
-      </w:r>
-    </w:p>
-    <w:p>
-      <w:pPr>
-        <w:pStyle w:val="a8"/>
-      </w:pPr>
-      <w:proofErr w:type="spellStart"/>
-      <w:r>
-        <w:t>Насайр</w:t>
-      </w:r>
-      <w:proofErr w:type="spellEnd"/>
-      <w:r>
-        <w:t xml:space="preserve"> Марьям </w:t>
-      </w:r>
-      <w:proofErr w:type="spellStart"/>
-      <w:r>
-        <w:t>Магди</w:t>
-      </w:r>
-      <w:proofErr w:type="spellEnd"/>
-      <w:r>
-        <w:t xml:space="preserve"> Захи</w:t>
-      </w:r>
-    </w:p>
-    <w:p>
-      <w:pPr>
-        <w:pStyle w:val="a8"/>
-      </w:pPr>
-      <w:r>
-        <w:t xml:space="preserve">Ноэль </w:t>
-      </w:r>
-      <w:proofErr w:type="spellStart"/>
-      <w:r>
-        <w:t>Жулмист</w:t>
-      </w:r>
-      <w:proofErr w:type="spellEnd"/>
-      <w:r>
-        <w:t xml:space="preserve"> Филс</w:t>
-      </w:r>
-    </w:p>
-    <w:p>
-      <w:pPr>
-        <w:pStyle w:val="a3"/>
-      </w:pPr>
-      <w:r>
-        <w:t>Перечень документов, на основании которых создается система</w:t>
-      </w:r>
-    </w:p>
-    <w:p>
-      <w:pPr>
-        <w:pStyle w:val="af4"/>
-      </w:pPr>
-      <w:r>
+        <w:rPr>
+          <w:lang w:val="ru-RU"/>
+        </w:rPr>
+      </w:pPr>
+      <w:r>
+        <w:rPr>
+          <w:lang w:val="ru-RU"/>
+        </w:rPr>
         <w:t>Данное мобильное приложение будет создаваться на основании следующих документов:</w:t>
       </w:r>
     </w:p>
@@ -1062,48 +1239,72 @@
     <w:p>
       <w:pPr>
         <w:pStyle w:val="a3"/>
-      </w:pPr>
-      <w:r>
+        <w:rPr>
+          <w:lang w:val="ru-RU"/>
+        </w:rPr>
+      </w:pPr>
+      <w:r>
+        <w:rPr>
+          <w:lang w:val="ru-RU"/>
+        </w:rPr>
         <w:t>Плановые сроки начала и окончания работы по</w:t>
       </w:r>
       <w:r>
+        <w:rPr>
+          <w:lang w:val="ru-RU"/>
+        </w:rPr>
         <w:t xml:space="preserve"> созданию</w:t>
       </w:r>
       <w:r>
+        <w:rPr>
+          <w:lang w:val="ru-RU"/>
+        </w:rPr>
         <w:t xml:space="preserve"> </w:t>
       </w:r>
       <w:r>
+        <w:rPr>
+          <w:lang w:val="ru-RU"/>
+        </w:rPr>
         <w:t>автоматизированной системы</w:t>
       </w:r>
     </w:p>
     <w:p>
       <w:pPr>
         <w:pStyle w:val="af4"/>
-      </w:pPr>
-      <w:r>
+        <w:rPr>
+          <w:lang w:val="ru-RU"/>
+        </w:rPr>
+      </w:pPr>
+      <w:r>
+        <w:rPr>
+          <w:lang w:val="ru-RU"/>
+        </w:rPr>
         <w:t xml:space="preserve">Работы по созданию </w:t>
       </w:r>
       <w:r>
-        <w:t>мобильного</w:t>
-      </w:r>
-      <w:r>
-        <w:t xml:space="preserve"> </w:t>
-      </w:r>
-      <w:r>
-        <w:t>приложения</w:t>
-      </w:r>
-      <w:r>
-        <w:t xml:space="preserve"> </w:t>
-      </w:r>
-      <w:r>
+        <w:rPr>
+          <w:lang w:val="ru-RU"/>
+        </w:rPr>
+        <w:t xml:space="preserve">мобильного приложения </w:t>
+      </w:r>
+      <w:r>
+        <w:rPr>
+          <w:lang w:val="ru-RU"/>
+        </w:rPr>
         <w:t>должны начаться 16.02.2024 и завершиться 01.06.2024.</w:t>
       </w:r>
     </w:p>
     <w:p>
       <w:pPr>
         <w:pStyle w:val="a2"/>
-      </w:pPr>
-      <w:r>
+        <w:rPr>
+          <w:lang w:val="ru-RU"/>
+        </w:rPr>
+      </w:pPr>
+      <w:r>
+        <w:rPr>
+          <w:lang w:val="ru-RU"/>
+        </w:rPr>
         <w:lastRenderedPageBreak/>
         <w:t>Цели и назначение создания автоматизированной системы</w:t>
       </w:r>
@@ -1112,18 +1313,34 @@
       <w:pPr>
         <w:pStyle w:val="a3"/>
       </w:pPr>
-      <w:r>
-        <w:t xml:space="preserve">Цели </w:t>
-      </w:r>
-      <w:r>
-        <w:t>создания АС</w:t>
+      <w:proofErr w:type="spellStart"/>
+      <w:r>
+        <w:t>Цели</w:t>
+      </w:r>
+      <w:proofErr w:type="spellEnd"/>
+      <w:r>
+        <w:t xml:space="preserve"> </w:t>
+      </w:r>
+      <w:proofErr w:type="spellStart"/>
+      <w:r>
+        <w:t>создания</w:t>
+      </w:r>
+      <w:proofErr w:type="spellEnd"/>
+      <w:r>
+        <w:t xml:space="preserve"> АС</w:t>
       </w:r>
     </w:p>
     <w:p>
       <w:pPr>
         <w:pStyle w:val="af4"/>
-      </w:pPr>
-      <w:r>
+        <w:rPr>
+          <w:lang w:val="ru-RU"/>
+        </w:rPr>
+      </w:pPr>
+      <w:r>
+        <w:rPr>
+          <w:lang w:val="ru-RU"/>
+        </w:rPr>
         <w:t>Целями создания мобильного приложения являются:</w:t>
       </w:r>
     </w:p>
@@ -1157,8 +1374,14 @@
     <w:p>
       <w:pPr>
         <w:pStyle w:val="af4"/>
-      </w:pPr>
-      <w:r>
+        <w:rPr>
+          <w:lang w:val="ru-RU"/>
+        </w:rPr>
+      </w:pPr>
+      <w:r>
+        <w:rPr>
+          <w:lang w:val="ru-RU"/>
+        </w:rPr>
         <w:t>Мобильное приложение предназначено для цифровизации процесса приёма и учёта сотрудниками ресторанов и баров заявок на бронирование столиков или мест.</w:t>
       </w:r>
     </w:p>
@@ -1166,386 +1389,558 @@
       <w:pPr>
         <w:pStyle w:val="a2"/>
       </w:pPr>
+      <w:proofErr w:type="spellStart"/>
       <w:r>
         <w:lastRenderedPageBreak/>
-        <w:t xml:space="preserve">Требования к </w:t>
-      </w:r>
-      <w:r>
-        <w:t>автоматизированной системе</w:t>
-      </w:r>
+        <w:t>Требования</w:t>
+      </w:r>
+      <w:proofErr w:type="spellEnd"/>
+      <w:r>
+        <w:t xml:space="preserve"> к </w:t>
+      </w:r>
+      <w:proofErr w:type="spellStart"/>
+      <w:r>
+        <w:t>автоматизированной</w:t>
+      </w:r>
+      <w:proofErr w:type="spellEnd"/>
+      <w:r>
+        <w:t xml:space="preserve"> </w:t>
+      </w:r>
+      <w:proofErr w:type="spellStart"/>
+      <w:r>
+        <w:t>системе</w:t>
+      </w:r>
+      <w:proofErr w:type="spellEnd"/>
     </w:p>
     <w:p>
       <w:pPr>
         <w:pStyle w:val="a3"/>
-      </w:pPr>
-      <w:r>
-        <w:t>Т</w:t>
-      </w:r>
-      <w:r>
-        <w:t>ребования к структуре АС в целом</w:t>
+        <w:rPr>
+          <w:lang w:val="ru-RU"/>
+        </w:rPr>
+      </w:pPr>
+      <w:r>
+        <w:rPr>
+          <w:lang w:val="ru-RU"/>
+        </w:rPr>
+        <w:t>Требования к структуре АС в целом</w:t>
       </w:r>
     </w:p>
     <w:p>
       <w:pPr>
         <w:pStyle w:val="a4"/>
-      </w:pPr>
-      <w:r>
+        <w:rPr>
+          <w:lang w:val="ru-RU"/>
+        </w:rPr>
+      </w:pPr>
+      <w:r>
+        <w:rPr>
+          <w:lang w:val="ru-RU"/>
+        </w:rPr>
         <w:t>Тре</w:t>
       </w:r>
       <w:r>
+        <w:rPr>
+          <w:lang w:val="ru-RU"/>
+        </w:rPr>
         <w:t>бования к способам и средствам обеспечения информационного взаимодействия компонентов АС</w:t>
       </w:r>
     </w:p>
     <w:p>
       <w:pPr>
         <w:pStyle w:val="af4"/>
-      </w:pPr>
-      <w:r>
+        <w:rPr>
+          <w:lang w:val="ru-RU"/>
+        </w:rPr>
+      </w:pPr>
+      <w:r>
+        <w:rPr>
+          <w:lang w:val="ru-RU"/>
+        </w:rPr>
         <w:t>М</w:t>
       </w:r>
       <w:r>
-        <w:t>обильного</w:t>
-      </w:r>
-      <w:r>
+        <w:rPr>
+          <w:lang w:val="ru-RU"/>
+        </w:rPr>
+        <w:t xml:space="preserve">обильного приложения </w:t>
+      </w:r>
+      <w:r>
+        <w:rPr>
+          <w:lang w:val="ru-RU"/>
+        </w:rPr>
+        <w:t xml:space="preserve">должно иметь архитектуру, соответствующую модели </w:t>
+      </w:r>
+      <w:r>
+        <w:rPr>
+          <w:lang w:val="ru-RU"/>
+        </w:rPr>
+        <w:t>к</w:t>
+      </w:r>
+      <w:r>
+        <w:rPr>
+          <w:lang w:val="ru-RU"/>
+        </w:rPr>
+        <w:t>лиент-</w:t>
+      </w:r>
+      <w:r>
+        <w:rPr>
+          <w:lang w:val="ru-RU"/>
+        </w:rPr>
+        <w:t>с</w:t>
+      </w:r>
+      <w:r>
+        <w:rPr>
+          <w:lang w:val="ru-RU"/>
+        </w:rPr>
+        <w:t xml:space="preserve">ерверного взаимодействия на основе </w:t>
+      </w:r>
+      <w:r>
+        <w:t>REST</w:t>
+      </w:r>
+      <w:r>
+        <w:rPr>
+          <w:lang w:val="ru-RU"/>
+        </w:rPr>
         <w:t xml:space="preserve"> </w:t>
       </w:r>
       <w:r>
-        <w:t>приложения</w:t>
-      </w:r>
+        <w:t>API</w:t>
+      </w:r>
+      <w:r>
+        <w:rPr>
+          <w:lang w:val="ru-RU"/>
+        </w:rPr>
+        <w:t>.</w:t>
+      </w:r>
+    </w:p>
+    <w:p>
+      <w:pPr>
+        <w:pStyle w:val="af4"/>
+        <w:rPr>
+          <w:lang w:val="ru-RU"/>
+        </w:rPr>
+      </w:pPr>
+      <w:r>
+        <w:rPr>
+          <w:lang w:val="ru-RU"/>
+        </w:rPr>
+        <w:t xml:space="preserve">Для добавления в систему информации о подключившихся ресторанах будет использоваться </w:t>
+      </w:r>
+      <w:proofErr w:type="gramStart"/>
+      <w:r>
+        <w:rPr>
+          <w:lang w:val="ru-RU"/>
+        </w:rPr>
+        <w:t>веб-интерфейс</w:t>
+      </w:r>
+      <w:proofErr w:type="gramEnd"/>
+      <w:r>
+        <w:rPr>
+          <w:lang w:val="ru-RU"/>
+        </w:rPr>
+        <w:t xml:space="preserve"> имеющий архитектуру </w:t>
+      </w:r>
+      <w:r>
+        <w:t>MVC</w:t>
+      </w:r>
+      <w:r>
+        <w:rPr>
+          <w:lang w:val="ru-RU"/>
+        </w:rPr>
+        <w:t>.</w:t>
+      </w:r>
+    </w:p>
+    <w:p>
+      <w:pPr>
+        <w:pStyle w:val="a4"/>
+      </w:pPr>
+      <w:r>
+        <w:t>Перспективы развития, модернизации АС</w:t>
+      </w:r>
+    </w:p>
+    <w:p>
+      <w:pPr>
+        <w:pStyle w:val="af4"/>
+        <w:rPr>
+          <w:lang w:val="ru-RU"/>
+        </w:rPr>
+      </w:pPr>
+      <w:r>
+        <w:rPr>
+          <w:lang w:val="ru-RU"/>
+        </w:rPr>
+        <w:t xml:space="preserve">В долгосрочной перспективе возможны следующие направления модернизации </w:t>
+      </w:r>
+      <w:r>
+        <w:rPr>
+          <w:lang w:val="ru-RU"/>
+        </w:rPr>
+        <w:t>мобильного приложения</w:t>
+      </w:r>
+      <w:r>
+        <w:rPr>
+          <w:lang w:val="ru-RU"/>
+        </w:rPr>
+        <w:t>:</w:t>
+      </w:r>
+    </w:p>
+    <w:p>
+      <w:pPr>
+        <w:pStyle w:val="a8"/>
+      </w:pPr>
+      <w:r>
+        <w:t>Визуализация столов в виде схемы зала;</w:t>
+      </w:r>
+    </w:p>
+    <w:p>
+      <w:pPr>
+        <w:pStyle w:val="a8"/>
+      </w:pPr>
+      <w:r>
+        <w:t>Аналитика броней;</w:t>
+      </w:r>
+    </w:p>
+    <w:p>
+      <w:pPr>
+        <w:pStyle w:val="a8"/>
+      </w:pPr>
+      <w:r>
+        <w:t>Интеграция с существующими системами автоматизации ресторанов;</w:t>
+      </w:r>
+    </w:p>
+    <w:p>
+      <w:pPr>
+        <w:pStyle w:val="a8"/>
+      </w:pPr>
+      <w:r>
+        <w:t>База данных гостей.</w:t>
+      </w:r>
+    </w:p>
+    <w:p>
+      <w:pPr>
+        <w:pStyle w:val="a3"/>
+      </w:pPr>
+      <w:r>
+        <w:t>Требования к функциям, выполняемым АС</w:t>
+      </w:r>
+    </w:p>
+    <w:p>
+      <w:pPr>
+        <w:pStyle w:val="af4"/>
+        <w:rPr>
+          <w:lang w:val="ru-RU"/>
+        </w:rPr>
+      </w:pPr>
+      <w:r>
+        <w:rPr>
+          <w:lang w:val="ru-RU"/>
+        </w:rPr>
+        <w:t>В мобильном приложении пользователь будет иметь одну из ролей:</w:t>
+      </w:r>
+    </w:p>
+    <w:p>
+      <w:pPr>
+        <w:pStyle w:val="a8"/>
+      </w:pPr>
+      <w:r>
+        <w:t>Неавторизованный пользователь;</w:t>
+      </w:r>
+    </w:p>
+    <w:p>
+      <w:pPr>
+        <w:pStyle w:val="a8"/>
+      </w:pPr>
+      <w:r>
+        <w:t>Администратор ресторана;</w:t>
+      </w:r>
+    </w:p>
+    <w:p>
+      <w:pPr>
+        <w:pStyle w:val="a8"/>
+      </w:pPr>
+      <w:r>
+        <w:t>Сотрудник ресторана.</w:t>
+      </w:r>
+    </w:p>
+    <w:p>
+      <w:pPr>
+        <w:pStyle w:val="af4"/>
+        <w:rPr>
+          <w:lang w:val="ru-RU"/>
+        </w:rPr>
+      </w:pPr>
+      <w:r>
+        <w:rPr>
+          <w:lang w:val="ru-RU"/>
+        </w:rPr>
+        <w:t xml:space="preserve">Также для работы с сервисной страницей веб-интерфейса </w:t>
+      </w:r>
+      <w:r>
+        <w:rPr>
+          <w:lang w:val="ru-RU"/>
+        </w:rPr>
+        <w:t xml:space="preserve">вводится роль </w:t>
+      </w:r>
+      <w:r>
+        <w:rPr>
+          <w:lang w:val="ru-RU"/>
+        </w:rPr>
+        <w:t>администратор</w:t>
+      </w:r>
+      <w:r>
+        <w:rPr>
+          <w:lang w:val="ru-RU"/>
+        </w:rPr>
+        <w:t>а</w:t>
+      </w:r>
+      <w:r>
+        <w:rPr>
+          <w:lang w:val="ru-RU"/>
+        </w:rPr>
+        <w:t xml:space="preserve"> вендор</w:t>
+      </w:r>
+      <w:r>
+        <w:rPr>
+          <w:lang w:val="ru-RU"/>
+        </w:rPr>
+        <w:t>а.</w:t>
+      </w:r>
+    </w:p>
+    <w:p>
+      <w:pPr>
+        <w:pStyle w:val="a4"/>
+      </w:pPr>
+      <w:proofErr w:type="spellStart"/>
+      <w:r>
+        <w:lastRenderedPageBreak/>
+        <w:t>Вход</w:t>
+      </w:r>
+      <w:proofErr w:type="spellEnd"/>
+      <w:r>
+        <w:t xml:space="preserve"> в </w:t>
+      </w:r>
+      <w:proofErr w:type="spellStart"/>
+      <w:r>
+        <w:t>приложение</w:t>
+      </w:r>
+      <w:proofErr w:type="spellEnd"/>
+    </w:p>
+    <w:p>
+      <w:pPr>
+        <w:pStyle w:val="a8"/>
+      </w:pPr>
+      <w:r>
+        <w:t xml:space="preserve">При первом включении приложения пользователю должен быть показан </w:t>
+      </w:r>
+      <w:r>
+        <w:rPr>
+          <w:lang w:val="en-US"/>
+        </w:rPr>
+        <w:t>o</w:t>
+      </w:r>
+      <w:proofErr w:type="spellStart"/>
+      <w:r>
+        <w:t>nboarding</w:t>
+      </w:r>
+      <w:proofErr w:type="spellEnd"/>
+      <w:r>
+        <w:t>;</w:t>
+      </w:r>
+    </w:p>
+    <w:p>
+      <w:pPr>
+        <w:pStyle w:val="a8"/>
+      </w:pPr>
+      <w:r>
+        <w:t>Приложение должно позволять войти по логину и паролю;</w:t>
+      </w:r>
+    </w:p>
+    <w:p>
+      <w:pPr>
+        <w:pStyle w:val="a8"/>
+      </w:pPr>
+      <w:r>
+        <w:t>Пользователю должна быть доступна информация о способе подачи заявки на регистрацию в приложении</w:t>
+      </w:r>
+    </w:p>
+    <w:p>
+      <w:pPr>
+        <w:pStyle w:val="a4"/>
+      </w:pPr>
+      <w:r>
+        <w:t>Учёт забронированных столов и мест</w:t>
+      </w:r>
+    </w:p>
+    <w:p>
+      <w:pPr>
+        <w:pStyle w:val="af4"/>
+        <w:rPr>
+          <w:lang w:val="ru-RU"/>
+        </w:rPr>
+      </w:pPr>
+      <w:r>
+        <w:rPr>
+          <w:lang w:val="ru-RU"/>
+        </w:rPr>
+        <w:t>Для авторизованного сотрудника ресторана система должна предоставлять доступ к:</w:t>
+      </w:r>
+    </w:p>
+    <w:p>
+      <w:pPr>
+        <w:pStyle w:val="a8"/>
+      </w:pPr>
+      <w:r>
+        <w:t>Просмотру забронированных столов;</w:t>
+      </w:r>
+    </w:p>
+    <w:p>
+      <w:pPr>
+        <w:pStyle w:val="a8"/>
+      </w:pPr>
+      <w:r>
+        <w:t>Просмотру очереди броней;</w:t>
+      </w:r>
+    </w:p>
+    <w:p>
+      <w:pPr>
+        <w:pStyle w:val="a8"/>
+      </w:pPr>
+      <w:r>
+        <w:t>Созданию, редактированию и удалению информации о брони.</w:t>
+      </w:r>
+    </w:p>
+    <w:p>
+      <w:pPr>
+        <w:pStyle w:val="af4"/>
+        <w:rPr>
+          <w:lang w:val="ru-RU"/>
+        </w:rPr>
+      </w:pPr>
+      <w:r>
+        <w:rPr>
+          <w:lang w:val="ru-RU"/>
+        </w:rPr>
+        <w:t>При создании</w:t>
+      </w:r>
+      <w:r>
+        <w:rPr>
+          <w:lang w:val="ru-RU"/>
+        </w:rPr>
+        <w:t xml:space="preserve"> и редактировании</w:t>
+      </w:r>
+      <w:r>
+        <w:rPr>
+          <w:lang w:val="ru-RU"/>
+        </w:rPr>
+        <w:t xml:space="preserve"> брони система должна позволять учитывать следующие сведения:</w:t>
+      </w:r>
+    </w:p>
+    <w:p>
+      <w:pPr>
+        <w:pStyle w:val="a8"/>
+      </w:pPr>
+      <w:r>
+        <w:t>Дата и время брони;</w:t>
+      </w:r>
+    </w:p>
+    <w:p>
+      <w:pPr>
+        <w:pStyle w:val="a8"/>
+      </w:pPr>
+      <w:r>
+        <w:t>Имя клиента;</w:t>
+      </w:r>
+    </w:p>
+    <w:p>
+      <w:pPr>
+        <w:pStyle w:val="a8"/>
+      </w:pPr>
+      <w:r>
+        <w:t>Имя сотрудника, создавшего бронь;</w:t>
+      </w:r>
+    </w:p>
+    <w:p>
+      <w:pPr>
+        <w:pStyle w:val="a8"/>
+      </w:pPr>
+      <w:r>
+        <w:t>Номера забронированных столиков;</w:t>
+      </w:r>
+    </w:p>
+    <w:p>
+      <w:pPr>
+        <w:pStyle w:val="a8"/>
+      </w:pPr>
+      <w:r>
+        <w:t>Статус брони;</w:t>
+      </w:r>
+    </w:p>
+    <w:p>
+      <w:pPr>
+        <w:pStyle w:val="a8"/>
+      </w:pPr>
+      <w:r>
+        <w:t>Дополнительную информацию в виде комментария.</w:t>
+      </w:r>
+    </w:p>
+    <w:p>
+      <w:pPr>
+        <w:pStyle w:val="af4"/>
+        <w:rPr>
+          <w:lang w:val="ru-RU"/>
+        </w:rPr>
+      </w:pPr>
+      <w:r>
+        <w:rPr>
+          <w:lang w:val="ru-RU"/>
+        </w:rPr>
+        <w:t xml:space="preserve">Как результат, эта информация </w:t>
+      </w:r>
+      <w:r>
+        <w:rPr>
+          <w:lang w:val="ru-RU"/>
+        </w:rPr>
+        <w:t>должна сохранится в системе и быть доступной для всех сотрудников ресторана.</w:t>
+      </w:r>
+    </w:p>
+    <w:p>
+      <w:pPr>
+        <w:pStyle w:val="a4"/>
+      </w:pPr>
+      <w:proofErr w:type="spellStart"/>
+      <w:r>
+        <w:t>Учёт</w:t>
+      </w:r>
+      <w:proofErr w:type="spellEnd"/>
       <w:r>
         <w:t xml:space="preserve"> </w:t>
       </w:r>
-      <w:r>
-        <w:t xml:space="preserve">должно иметь архитектуру, соответствующую модели </w:t>
-      </w:r>
-      <w:r>
-        <w:t>к</w:t>
-      </w:r>
-      <w:r>
-        <w:t>лиент-</w:t>
-      </w:r>
-      <w:r>
-        <w:t>с</w:t>
-      </w:r>
-      <w:r>
-        <w:t>ерверного взаимодействия на основе REST API.</w:t>
-      </w:r>
+      <w:proofErr w:type="spellStart"/>
+      <w:r>
+        <w:t>сотрудников</w:t>
+      </w:r>
+      <w:proofErr w:type="spellEnd"/>
+      <w:r>
+        <w:t xml:space="preserve"> </w:t>
+      </w:r>
+      <w:proofErr w:type="spellStart"/>
+      <w:r>
+        <w:t>ресторана</w:t>
+      </w:r>
+      <w:proofErr w:type="spellEnd"/>
     </w:p>
     <w:p>
       <w:pPr>
         <w:pStyle w:val="af4"/>
-      </w:pPr>
-      <w:r>
-        <w:t xml:space="preserve">Для добавления в систему информации о подключившихся ресторанах будет использоваться </w:t>
-      </w:r>
-      <w:proofErr w:type="gramStart"/>
-      <w:r>
-        <w:t>веб-интерфейс</w:t>
-      </w:r>
-      <w:proofErr w:type="gramEnd"/>
-      <w:r>
-        <w:t xml:space="preserve"> имеющий архитектуру MVC</w:t>
-      </w:r>
-      <w:r>
-        <w:t>.</w:t>
-      </w:r>
-    </w:p>
-    <w:p>
-      <w:pPr>
-        <w:pStyle w:val="a4"/>
-      </w:pPr>
-      <w:r>
-        <w:t>Перспективы развития, модернизации АС</w:t>
-      </w:r>
-    </w:p>
-    <w:p>
-      <w:pPr>
-        <w:pStyle w:val="af4"/>
-      </w:pPr>
-      <w:r>
-        <w:t xml:space="preserve">В долгосрочной перспективе возможны следующие направления модернизации </w:t>
-      </w:r>
-      <w:r>
-        <w:t>мобильного</w:t>
-      </w:r>
-      <w:r>
-        <w:t xml:space="preserve"> </w:t>
-      </w:r>
-      <w:r>
-        <w:t>приложения</w:t>
-      </w:r>
-      <w:r>
-        <w:t>:</w:t>
-      </w:r>
-    </w:p>
-    <w:p>
-      <w:pPr>
-        <w:pStyle w:val="a8"/>
-      </w:pPr>
-      <w:r>
-        <w:t>Визуализация столов в виде схемы зала;</w:t>
-      </w:r>
-    </w:p>
-    <w:p>
-      <w:pPr>
-        <w:pStyle w:val="a8"/>
-      </w:pPr>
-      <w:r>
-        <w:t>Аналитика броней;</w:t>
-      </w:r>
-    </w:p>
-    <w:p>
-      <w:pPr>
-        <w:pStyle w:val="a8"/>
-      </w:pPr>
-      <w:r>
-        <w:t>Интеграция с существующими системами автоматизации ресторанов;</w:t>
-      </w:r>
-    </w:p>
-    <w:p>
-      <w:pPr>
-        <w:pStyle w:val="a8"/>
-      </w:pPr>
-      <w:r>
-        <w:t>База данных гостей.</w:t>
-      </w:r>
-    </w:p>
-    <w:p>
-      <w:pPr>
-        <w:pStyle w:val="a3"/>
-      </w:pPr>
-      <w:r>
-        <w:t>Требования к функциям, выполняемым АС</w:t>
-      </w:r>
-    </w:p>
-    <w:p>
-      <w:pPr>
-        <w:pStyle w:val="af4"/>
-      </w:pPr>
-      <w:r>
-        <w:t>В мобильном приложении пользователь будет иметь одну из ролей:</w:t>
-      </w:r>
-    </w:p>
-    <w:p>
-      <w:pPr>
-        <w:pStyle w:val="a8"/>
-      </w:pPr>
-      <w:r>
-        <w:t>Неавторизованный пользователь;</w:t>
-      </w:r>
-    </w:p>
-    <w:p>
-      <w:pPr>
-        <w:pStyle w:val="a8"/>
-      </w:pPr>
-      <w:r>
-        <w:t>Администратор ресторана;</w:t>
-      </w:r>
-    </w:p>
-    <w:p>
-      <w:pPr>
-        <w:pStyle w:val="a8"/>
-      </w:pPr>
-      <w:r>
-        <w:t>Сотрудник ресторана.</w:t>
-      </w:r>
-    </w:p>
-    <w:p>
-      <w:pPr>
-        <w:pStyle w:val="af4"/>
-      </w:pPr>
-      <w:r>
-        <w:t xml:space="preserve">Также для работы с сервисной страницей веб-интерфейса </w:t>
-      </w:r>
-      <w:r>
-        <w:t xml:space="preserve">вводится роль </w:t>
-      </w:r>
-      <w:r>
-        <w:t>администратор</w:t>
-      </w:r>
-      <w:r>
-        <w:t>а</w:t>
-      </w:r>
-      <w:r>
-        <w:t xml:space="preserve"> вендор</w:t>
-      </w:r>
-      <w:r>
-        <w:t>а.</w:t>
-      </w:r>
-    </w:p>
-    <w:p>
-      <w:pPr>
-        <w:pStyle w:val="a4"/>
-      </w:pPr>
-      <w:r>
-        <w:lastRenderedPageBreak/>
-        <w:t>Вход в приложение</w:t>
-      </w:r>
-    </w:p>
-    <w:p>
-      <w:pPr>
-        <w:pStyle w:val="a8"/>
-      </w:pPr>
-      <w:r>
-        <w:t xml:space="preserve">При первом включении приложения пользователю должен быть показан </w:t>
-      </w:r>
-      <w:r>
-        <w:rPr>
-          <w:lang w:val="en-US"/>
-        </w:rPr>
-        <w:t>o</w:t>
-      </w:r>
-      <w:proofErr w:type="spellStart"/>
-      <w:r>
-        <w:t>nboarding</w:t>
-      </w:r>
-      <w:proofErr w:type="spellEnd"/>
-      <w:r>
-        <w:t>;</w:t>
-      </w:r>
-    </w:p>
-    <w:p>
-      <w:pPr>
-        <w:pStyle w:val="a8"/>
-      </w:pPr>
-      <w:r>
-        <w:t>Приложение должно позволять войти по логину и паролю;</w:t>
-      </w:r>
-    </w:p>
-    <w:p>
-      <w:pPr>
-        <w:pStyle w:val="a8"/>
-      </w:pPr>
-      <w:r>
-        <w:t>Пользователю должна быть доступна информация о способе подачи заявки на регистрацию в приложении</w:t>
-      </w:r>
-    </w:p>
-    <w:p>
-      <w:pPr>
-        <w:pStyle w:val="a4"/>
-      </w:pPr>
-      <w:r>
-        <w:t>Учёт забронированных столов и мест</w:t>
-      </w:r>
-    </w:p>
-    <w:p>
-      <w:pPr>
-        <w:pStyle w:val="af4"/>
-      </w:pPr>
-      <w:r>
-        <w:t>Для авторизованного сотрудника ресторана система должна предоставлять доступ к:</w:t>
-      </w:r>
-    </w:p>
-    <w:p>
-      <w:pPr>
-        <w:pStyle w:val="a8"/>
-      </w:pPr>
-      <w:r>
-        <w:t>Просмотру забронированных столов;</w:t>
-      </w:r>
-    </w:p>
-    <w:p>
-      <w:pPr>
-        <w:pStyle w:val="a8"/>
-      </w:pPr>
-      <w:r>
-        <w:t>Просмотру очереди броней;</w:t>
-      </w:r>
-    </w:p>
-    <w:p>
-      <w:pPr>
-        <w:pStyle w:val="a8"/>
-      </w:pPr>
-      <w:r>
-        <w:t>Созданию, редактированию и удалению информации о брони.</w:t>
-      </w:r>
-    </w:p>
-    <w:p>
-      <w:pPr>
-        <w:pStyle w:val="af4"/>
-      </w:pPr>
-      <w:r>
-        <w:t>При создании</w:t>
-      </w:r>
-      <w:r>
-        <w:t xml:space="preserve"> и редактировании</w:t>
-      </w:r>
-      <w:r>
-        <w:t xml:space="preserve"> брони система должна позволять учитывать следующие сведения:</w:t>
-      </w:r>
-    </w:p>
-    <w:p>
-      <w:pPr>
-        <w:pStyle w:val="a8"/>
-      </w:pPr>
-      <w:r>
-        <w:t>Дата и время брони;</w:t>
-      </w:r>
-    </w:p>
-    <w:p>
-      <w:pPr>
-        <w:pStyle w:val="a8"/>
-      </w:pPr>
-      <w:r>
-        <w:t>Имя клиента;</w:t>
-      </w:r>
-    </w:p>
-    <w:p>
-      <w:pPr>
-        <w:pStyle w:val="a8"/>
-      </w:pPr>
-      <w:r>
-        <w:t>Имя сотрудника, создавшего бронь;</w:t>
-      </w:r>
-    </w:p>
-    <w:p>
-      <w:pPr>
-        <w:pStyle w:val="a8"/>
-      </w:pPr>
-      <w:r>
-        <w:t>Номера забронированных столиков;</w:t>
-      </w:r>
-    </w:p>
-    <w:p>
-      <w:pPr>
-        <w:pStyle w:val="a8"/>
-      </w:pPr>
-      <w:r>
-        <w:t>Статус брони;</w:t>
-      </w:r>
-    </w:p>
-    <w:p>
-      <w:pPr>
-        <w:pStyle w:val="a8"/>
-      </w:pPr>
-      <w:r>
-        <w:t>Дополнительную информацию в виде комментария.</w:t>
-      </w:r>
-    </w:p>
-    <w:p>
-      <w:pPr>
-        <w:pStyle w:val="af4"/>
-      </w:pPr>
-      <w:r>
-        <w:t xml:space="preserve">Как результат, эта информация </w:t>
-      </w:r>
-      <w:r>
-        <w:t>должна сохранится в системе и быть доступной для всех сотрудников ресторана.</w:t>
-      </w:r>
-    </w:p>
-    <w:p>
-      <w:pPr>
-        <w:pStyle w:val="a4"/>
-      </w:pPr>
-      <w:r>
-        <w:t>Учёт сотрудников ресторана</w:t>
-      </w:r>
-    </w:p>
-    <w:p>
-      <w:pPr>
-        <w:pStyle w:val="af4"/>
-      </w:pPr>
-      <w:r>
+        <w:rPr>
+          <w:lang w:val="ru-RU"/>
+        </w:rPr>
+      </w:pPr>
+      <w:r>
+        <w:rPr>
+          <w:lang w:val="ru-RU"/>
+        </w:rPr>
         <w:t>Каждому сотруднику ресторана система должна предоставлять доступ к:</w:t>
       </w:r>
     </w:p>
@@ -1569,8 +1964,14 @@
     <w:p>
       <w:pPr>
         <w:pStyle w:val="af4"/>
-      </w:pPr>
-      <w:r>
+        <w:rPr>
+          <w:lang w:val="ru-RU"/>
+        </w:rPr>
+      </w:pPr>
+      <w:r>
+        <w:rPr>
+          <w:lang w:val="ru-RU"/>
+        </w:rPr>
         <w:t>Администратору ресторана система должна предоставлять доступ к:</w:t>
       </w:r>
     </w:p>
@@ -1593,8 +1994,14 @@
     <w:p>
       <w:pPr>
         <w:pStyle w:val="af4"/>
-      </w:pPr>
-      <w:r>
+        <w:rPr>
+          <w:lang w:val="ru-RU"/>
+        </w:rPr>
+      </w:pPr>
+      <w:r>
+        <w:rPr>
+          <w:lang w:val="ru-RU"/>
+        </w:rPr>
         <w:t>При создании и редактировании учётной записи нового сотрудника система должна позволять учитывать следующие сведения:</w:t>
       </w:r>
     </w:p>
@@ -1617,32 +2024,56 @@
     <w:p>
       <w:pPr>
         <w:pStyle w:val="af4"/>
-      </w:pPr>
-      <w:r>
+        <w:rPr>
+          <w:lang w:val="ru-RU"/>
+        </w:rPr>
+      </w:pPr>
+      <w:r>
+        <w:rPr>
+          <w:lang w:val="ru-RU"/>
+        </w:rPr>
         <w:t>Как результат, эта информация должна сохранится в системе и быть доступной только для администратора ресторана.</w:t>
       </w:r>
     </w:p>
     <w:p>
       <w:pPr>
         <w:pStyle w:val="a4"/>
-      </w:pPr>
-      <w:r>
+        <w:rPr>
+          <w:lang w:val="ru-RU"/>
+        </w:rPr>
+      </w:pPr>
+      <w:r>
+        <w:rPr>
+          <w:lang w:val="ru-RU"/>
+        </w:rPr>
         <w:t>Учёт столов и мест в ресторане</w:t>
       </w:r>
     </w:p>
     <w:p>
       <w:pPr>
         <w:pStyle w:val="af4"/>
-      </w:pPr>
-      <w:r>
+        <w:rPr>
+          <w:lang w:val="ru-RU"/>
+        </w:rPr>
+      </w:pPr>
+      <w:r>
+        <w:rPr>
+          <w:lang w:val="ru-RU"/>
+        </w:rPr>
         <w:t>Каждому сотруднику ресторана система должна предоставлять доступ к просмотру информации о столах в ресторане.</w:t>
       </w:r>
     </w:p>
     <w:p>
       <w:pPr>
         <w:pStyle w:val="af4"/>
-      </w:pPr>
-      <w:r>
+        <w:rPr>
+          <w:lang w:val="ru-RU"/>
+        </w:rPr>
+      </w:pPr>
+      <w:r>
+        <w:rPr>
+          <w:lang w:val="ru-RU"/>
+        </w:rPr>
         <w:t>Администратору ресторана система должна предоставлять доступ к:</w:t>
       </w:r>
     </w:p>
@@ -1657,8 +2088,14 @@
     <w:p>
       <w:pPr>
         <w:pStyle w:val="af4"/>
-      </w:pPr>
-      <w:r>
+        <w:rPr>
+          <w:lang w:val="ru-RU"/>
+        </w:rPr>
+      </w:pPr>
+      <w:r>
+        <w:rPr>
+          <w:lang w:val="ru-RU"/>
+        </w:rPr>
         <w:t>При создании и редактировании информации о столе система должна позволять учитывать следующие сведения:</w:t>
       </w:r>
     </w:p>
@@ -1697,12 +2134,21 @@
     <w:p>
       <w:pPr>
         <w:pStyle w:val="af4"/>
-      </w:pPr>
-      <w:r>
+        <w:rPr>
+          <w:lang w:val="ru-RU"/>
+        </w:rPr>
+      </w:pPr>
+      <w:r>
+        <w:rPr>
+          <w:lang w:val="ru-RU"/>
+        </w:rPr>
         <w:lastRenderedPageBreak/>
         <w:t>Как результат, эта информация должна сохранится в системе и быть доступной для всех сотрудников ресторана</w:t>
       </w:r>
       <w:r>
+        <w:rPr>
+          <w:lang w:val="ru-RU"/>
+        </w:rPr>
         <w:t>.</w:t>
       </w:r>
     </w:p>
@@ -1710,15 +2156,39 @@
       <w:pPr>
         <w:pStyle w:val="a4"/>
       </w:pPr>
-      <w:r>
-        <w:t>Регистрация нового ресторана</w:t>
-      </w:r>
+      <w:proofErr w:type="spellStart"/>
+      <w:r>
+        <w:t>Регистрация</w:t>
+      </w:r>
+      <w:proofErr w:type="spellEnd"/>
+      <w:r>
+        <w:t xml:space="preserve"> </w:t>
+      </w:r>
+      <w:proofErr w:type="spellStart"/>
+      <w:r>
+        <w:t>нового</w:t>
+      </w:r>
+      <w:proofErr w:type="spellEnd"/>
+      <w:r>
+        <w:t xml:space="preserve"> </w:t>
+      </w:r>
+      <w:proofErr w:type="spellStart"/>
+      <w:r>
+        <w:t>ресторана</w:t>
+      </w:r>
+      <w:proofErr w:type="spellEnd"/>
     </w:p>
     <w:p>
       <w:pPr>
         <w:pStyle w:val="af4"/>
-      </w:pPr>
-      <w:r>
+        <w:rPr>
+          <w:lang w:val="ru-RU"/>
+        </w:rPr>
+      </w:pPr>
+      <w:r>
+        <w:rPr>
+          <w:lang w:val="ru-RU"/>
+        </w:rPr>
         <w:t>Система должна предоставлять администратору вендора возможность регистрировать новые рестораны, учитывая следующие сведения:</w:t>
       </w:r>
     </w:p>
@@ -1765,52 +2235,91 @@
     <w:p>
       <w:pPr>
         <w:pStyle w:val="af4"/>
-      </w:pPr>
-      <w:r>
+        <w:rPr>
+          <w:lang w:val="ru-RU"/>
+        </w:rPr>
+      </w:pPr>
+      <w:r>
+        <w:rPr>
+          <w:lang w:val="ru-RU"/>
+        </w:rPr>
         <w:t>Как результат, эта информация должна сохранится в системе</w:t>
       </w:r>
       <w:r>
+        <w:rPr>
+          <w:lang w:val="ru-RU"/>
+        </w:rPr>
         <w:t xml:space="preserve"> и быть для администратора вендора</w:t>
       </w:r>
       <w:r>
+        <w:rPr>
+          <w:lang w:val="ru-RU"/>
+        </w:rPr>
         <w:t>.</w:t>
       </w:r>
     </w:p>
     <w:p>
       <w:pPr>
         <w:pStyle w:val="a3"/>
-      </w:pPr>
-      <w:r>
+        <w:rPr>
+          <w:lang w:val="ru-RU"/>
+        </w:rPr>
+      </w:pPr>
+      <w:r>
+        <w:rPr>
+          <w:lang w:val="ru-RU"/>
+        </w:rPr>
         <w:t>Общие требования к оформлению и верстке страниц</w:t>
       </w:r>
     </w:p>
     <w:p>
       <w:pPr>
         <w:pStyle w:val="af4"/>
-      </w:pPr>
-      <w:r>
+        <w:rPr>
+          <w:lang w:val="ru-RU"/>
+        </w:rPr>
+      </w:pPr>
+      <w:r>
+        <w:rPr>
+          <w:lang w:val="ru-RU"/>
+        </w:rPr>
         <w:t>Экраны мобильного приложения должны быть оформлены в едином стиле с использованием ограниченного набора шрифтов.</w:t>
       </w:r>
     </w:p>
     <w:p>
       <w:pPr>
         <w:pStyle w:val="af4"/>
-      </w:pPr>
-      <w:r>
-        <w:t>Необходимо корректное и одинаковое отображение экранов мобильного приложения на устройствах с операционной системой Android</w:t>
-      </w:r>
-      <w:r>
-        <w:t xml:space="preserve"> 11 </w:t>
-      </w:r>
-      <w:r>
-        <w:t>и выше.</w:t>
+        <w:rPr>
+          <w:lang w:val="ru-RU"/>
+        </w:rPr>
+      </w:pPr>
+      <w:r>
+        <w:rPr>
+          <w:lang w:val="ru-RU"/>
+        </w:rPr>
+        <w:t xml:space="preserve">Необходимо корректное и одинаковое отображение экранов мобильного приложения на устройствах с операционной системой </w:t>
+      </w:r>
+      <w:r>
+        <w:t>Android</w:t>
+      </w:r>
+      <w:r>
+        <w:rPr>
+          <w:lang w:val="ru-RU"/>
+        </w:rPr>
+        <w:t xml:space="preserve"> 11 и выше.</w:t>
       </w:r>
     </w:p>
     <w:p>
       <w:pPr>
         <w:pStyle w:val="af4"/>
-      </w:pPr>
-      <w:r>
+        <w:rPr>
+          <w:lang w:val="ru-RU"/>
+        </w:rPr>
+      </w:pPr>
+      <w:r>
+        <w:rPr>
+          <w:lang w:val="ru-RU"/>
+        </w:rPr>
         <w:t>Сервисная страница системы должна корректно работать в следующих браузерах:</w:t>
       </w:r>
     </w:p>
@@ -1932,11 +2441,20 @@
     <w:p>
       <w:pPr>
         <w:pStyle w:val="af4"/>
-      </w:pPr>
-      <w:r>
+        <w:rPr>
+          <w:lang w:val="ru-RU"/>
+        </w:rPr>
+      </w:pPr>
+      <w:r>
+        <w:rPr>
+          <w:lang w:val="ru-RU"/>
+        </w:rPr>
         <w:t>Экран входа</w:t>
       </w:r>
       <w:r>
+        <w:rPr>
+          <w:lang w:val="ru-RU"/>
+        </w:rPr>
         <w:t xml:space="preserve"> открывается при запуске приложения. </w:t>
       </w:r>
       <w:r>
@@ -1946,10 +2464,7 @@
         <w:t xml:space="preserve">При первом входе пользователю будет показан </w:t>
       </w:r>
       <w:r>
-        <w:t>o</w:t>
-      </w:r>
-      <w:r>
-        <w:t>nboarding</w:t>
+        <w:t>onboarding</w:t>
       </w:r>
       <w:r>
         <w:rPr>
@@ -1958,35 +2473,62 @@
         <w:t xml:space="preserve">. </w:t>
       </w:r>
       <w:r>
+        <w:rPr>
+          <w:lang w:val="ru-RU"/>
+        </w:rPr>
         <w:t>После экран</w:t>
       </w:r>
       <w:r>
+        <w:rPr>
+          <w:lang w:val="ru-RU"/>
+        </w:rPr>
         <w:t xml:space="preserve"> должен содержать форму для ввода</w:t>
       </w:r>
       <w:r>
+        <w:rPr>
+          <w:lang w:val="ru-RU"/>
+        </w:rPr>
         <w:t xml:space="preserve"> логина и пароля, кнопку входа и ссылки на экран с информацией о способе регистрации для администратора ресторана и сотрудника ресторана.</w:t>
       </w:r>
     </w:p>
     <w:p>
       <w:pPr>
         <w:pStyle w:val="af4"/>
-      </w:pPr>
-      <w:r>
+        <w:rPr>
+          <w:lang w:val="ru-RU"/>
+        </w:rPr>
+      </w:pPr>
+      <w:r>
+        <w:rPr>
+          <w:lang w:val="ru-RU"/>
+        </w:rPr>
         <w:t>После первого успешного входа долж</w:t>
       </w:r>
       <w:r>
+        <w:rPr>
+          <w:lang w:val="ru-RU"/>
+        </w:rPr>
         <w:t>ен</w:t>
       </w:r>
       <w:r>
+        <w:rPr>
+          <w:lang w:val="ru-RU"/>
+        </w:rPr>
         <w:t xml:space="preserve"> появится </w:t>
       </w:r>
       <w:r>
         <w:t>popup</w:t>
       </w:r>
       <w:r>
+        <w:rPr>
+          <w:lang w:val="ru-RU"/>
+        </w:rPr>
         <w:t xml:space="preserve"> </w:t>
       </w:r>
       <w:r>
+        <w:rPr>
+          <w:lang w:val="ru-RU"/>
+        </w:rPr>
         <w:t>с приглашением сменить пароль и кнопкой перехода на экран смены пароля.</w:t>
       </w:r>
     </w:p>
@@ -1997,34 +2539,64 @@
           <w:ilvl w:val="2"/>
           <w:numId w:val="19"/>
         </w:numPr>
-      </w:pPr>
-      <w:r>
+        <w:rPr>
+          <w:lang w:val="ru-RU"/>
+        </w:rPr>
+      </w:pPr>
+      <w:r>
+        <w:rPr>
+          <w:lang w:val="ru-RU"/>
+        </w:rPr>
         <w:t xml:space="preserve">Экран </w:t>
       </w:r>
       <w:r>
+        <w:rPr>
+          <w:lang w:val="ru-RU"/>
+        </w:rPr>
         <w:t>с</w:t>
       </w:r>
       <w:r>
+        <w:rPr>
+          <w:lang w:val="ru-RU"/>
+        </w:rPr>
         <w:t xml:space="preserve"> информацией о </w:t>
       </w:r>
       <w:r>
+        <w:rPr>
+          <w:lang w:val="ru-RU"/>
+        </w:rPr>
         <w:t xml:space="preserve">способе </w:t>
       </w:r>
       <w:r>
+        <w:rPr>
+          <w:lang w:val="ru-RU"/>
+        </w:rPr>
         <w:t>регистрации</w:t>
       </w:r>
     </w:p>
     <w:p>
       <w:pPr>
         <w:pStyle w:val="af4"/>
-      </w:pPr>
-      <w:r>
+        <w:rPr>
+          <w:lang w:val="ru-RU"/>
+        </w:rPr>
+      </w:pPr>
+      <w:r>
+        <w:rPr>
+          <w:lang w:val="ru-RU"/>
+        </w:rPr>
         <w:t>Если переход на экран был осуществлён по ссылке для администратора ресторана</w:t>
       </w:r>
       <w:r>
+        <w:rPr>
+          <w:lang w:val="ru-RU"/>
+        </w:rPr>
         <w:t>,</w:t>
       </w:r>
       <w:r>
+        <w:rPr>
+          <w:lang w:val="ru-RU"/>
+        </w:rPr>
         <w:t xml:space="preserve"> то должны быть показаны адрес электронной почты вендора и описание процесса подачи заявления на подключение ресторана к системе.</w:t>
       </w:r>
     </w:p>
@@ -2032,15 +2604,42 @@
       <w:pPr>
         <w:pStyle w:val="a4"/>
       </w:pPr>
-      <w:r>
-        <w:t>Экран с просмотром занятости столов</w:t>
+      <w:proofErr w:type="spellStart"/>
+      <w:r>
+        <w:t>Экран</w:t>
+      </w:r>
+      <w:proofErr w:type="spellEnd"/>
+      <w:r>
+        <w:t xml:space="preserve"> с </w:t>
+      </w:r>
+      <w:proofErr w:type="spellStart"/>
+      <w:r>
+        <w:t>просмотром</w:t>
+      </w:r>
+      <w:proofErr w:type="spellEnd"/>
+      <w:r>
+        <w:t xml:space="preserve"> </w:t>
+      </w:r>
+      <w:proofErr w:type="spellStart"/>
+      <w:r>
+        <w:t>занятости</w:t>
+      </w:r>
+      <w:proofErr w:type="spellEnd"/>
+      <w:r>
+        <w:t xml:space="preserve"> столов</w:t>
       </w:r>
     </w:p>
     <w:p>
       <w:pPr>
         <w:pStyle w:val="af4"/>
-      </w:pPr>
-      <w:r>
+        <w:rPr>
+          <w:lang w:val="ru-RU"/>
+        </w:rPr>
+      </w:pPr>
+      <w:r>
+        <w:rPr>
+          <w:lang w:val="ru-RU"/>
+        </w:rPr>
         <w:t>Данный экран содержит список всех столов и мест ресторана. Каждый элемент списка должен иметь цветовую индикацию, показывающую занятость стола:</w:t>
       </w:r>
     </w:p>
@@ -2089,23 +2688,41 @@
     <w:p>
       <w:pPr>
         <w:pStyle w:val="af4"/>
-      </w:pPr>
-      <w:r>
+        <w:rPr>
+          <w:lang w:val="ru-RU"/>
+        </w:rPr>
+      </w:pPr>
+      <w:r>
+        <w:rPr>
+          <w:lang w:val="ru-RU"/>
+        </w:rPr>
         <w:lastRenderedPageBreak/>
         <w:t>Также данный экран должен иметь элемент управления, позволяющий выбрать время</w:t>
       </w:r>
       <w:r>
+        <w:rPr>
+          <w:lang w:val="ru-RU"/>
+        </w:rPr>
         <w:t xml:space="preserve"> для просмотра занятости столов</w:t>
       </w:r>
       <w:r>
+        <w:rPr>
+          <w:lang w:val="ru-RU"/>
+        </w:rPr>
         <w:t>.</w:t>
       </w:r>
     </w:p>
     <w:p>
       <w:pPr>
         <w:pStyle w:val="af4"/>
-      </w:pPr>
-      <w:r>
+        <w:rPr>
+          <w:lang w:val="ru-RU"/>
+        </w:rPr>
+      </w:pPr>
+      <w:r>
+        <w:rPr>
+          <w:lang w:val="ru-RU"/>
+        </w:rPr>
         <w:t>При выборе стола открывается экран этого конкретного стола.</w:t>
       </w:r>
     </w:p>
@@ -2113,8 +2730,37 @@
       <w:pPr>
         <w:pStyle w:val="a4"/>
       </w:pPr>
-      <w:r>
-        <w:t>Экран очереди броней всех столов</w:t>
+      <w:proofErr w:type="spellStart"/>
+      <w:r>
+        <w:t>Экран</w:t>
+      </w:r>
+      <w:proofErr w:type="spellEnd"/>
+      <w:r>
+        <w:t xml:space="preserve"> </w:t>
+      </w:r>
+      <w:proofErr w:type="spellStart"/>
+      <w:r>
+        <w:t>очереди</w:t>
+      </w:r>
+      <w:proofErr w:type="spellEnd"/>
+      <w:r>
+        <w:t xml:space="preserve"> </w:t>
+      </w:r>
+      <w:proofErr w:type="spellStart"/>
+      <w:r>
+        <w:t>броней</w:t>
+      </w:r>
+      <w:proofErr w:type="spellEnd"/>
+      <w:r>
+        <w:t xml:space="preserve"> </w:t>
+      </w:r>
+      <w:proofErr w:type="spellStart"/>
+      <w:r>
+        <w:t>всех</w:t>
+      </w:r>
+      <w:proofErr w:type="spellEnd"/>
+      <w:r>
+        <w:t xml:space="preserve"> столов</w:t>
       </w:r>
     </w:p>
     <w:p>
@@ -2122,7 +2768,42 @@
         <w:pStyle w:val="af4"/>
       </w:pPr>
       <w:r>
-        <w:t>Данный экран содержит список всех броней с указанием краткой информации по каждой брони. При выборе брони открывается экран этой конкретной брони.</w:t>
+        <w:rPr>
+          <w:lang w:val="ru-RU"/>
+        </w:rPr>
+        <w:t xml:space="preserve">Данный экран содержит список всех броней с указанием краткой информации по каждой брони. </w:t>
+      </w:r>
+      <w:proofErr w:type="spellStart"/>
+      <w:r>
+        <w:t>При</w:t>
+      </w:r>
+      <w:proofErr w:type="spellEnd"/>
+      <w:r>
+        <w:t xml:space="preserve"> </w:t>
+      </w:r>
+      <w:proofErr w:type="spellStart"/>
+      <w:r>
+        <w:t>выборе</w:t>
+      </w:r>
+      <w:proofErr w:type="spellEnd"/>
+      <w:r>
+        <w:t xml:space="preserve"> </w:t>
+      </w:r>
+      <w:proofErr w:type="spellStart"/>
+      <w:r>
+        <w:t>брони</w:t>
+      </w:r>
+      <w:proofErr w:type="spellEnd"/>
+      <w:r>
+        <w:t xml:space="preserve"> </w:t>
+      </w:r>
+      <w:proofErr w:type="spellStart"/>
+      <w:r>
+        <w:t>открывается</w:t>
+      </w:r>
+      <w:proofErr w:type="spellEnd"/>
+      <w:r>
+        <w:t xml:space="preserve"> экран этой конкретной брони.</w:t>
       </w:r>
     </w:p>
     <w:p>
@@ -2138,22 +2819,67 @@
         <w:pStyle w:val="af4"/>
       </w:pPr>
       <w:r>
+        <w:rPr>
+          <w:lang w:val="ru-RU"/>
+        </w:rPr>
         <w:t xml:space="preserve">Данный экран имеет форму для ввода данных брони, описанных в пункте </w:t>
       </w:r>
       <w:r>
         <w:rPr>
           <w:highlight w:val="yellow"/>
+          <w:lang w:val="ru-RU"/>
         </w:rPr>
         <w:t>4.2.4</w:t>
       </w:r>
       <w:r>
+        <w:rPr>
+          <w:lang w:val="ru-RU"/>
+        </w:rPr>
         <w:t xml:space="preserve">, а также кнопки создания брони или отмены создания брони. </w:t>
       </w:r>
       <w:r>
+        <w:rPr>
+          <w:lang w:val="ru-RU"/>
+        </w:rPr>
         <w:t>При выборе времени брони должен показываться список столов, свободны</w:t>
       </w:r>
       <w:r>
-        <w:t>х в это время. Столы помечаются оттенком оранжевого, если до ближайшей к этому моменту брони стола меньше полутора часов. Они должны отображаться внизу списка.</w:t>
+        <w:rPr>
+          <w:lang w:val="ru-RU"/>
+        </w:rPr>
+        <w:t xml:space="preserve">х в это время. Столы помечаются оттенком оранжевого, если до ближайшей к этому моменту брони стола меньше полутора часов. </w:t>
+      </w:r>
+      <w:proofErr w:type="spellStart"/>
+      <w:r>
+        <w:t>Они</w:t>
+      </w:r>
+      <w:proofErr w:type="spellEnd"/>
+      <w:r>
+        <w:t xml:space="preserve"> </w:t>
+      </w:r>
+      <w:proofErr w:type="spellStart"/>
+      <w:r>
+        <w:t>должны</w:t>
+      </w:r>
+      <w:proofErr w:type="spellEnd"/>
+      <w:r>
+        <w:t xml:space="preserve"> </w:t>
+      </w:r>
+      <w:proofErr w:type="spellStart"/>
+      <w:r>
+        <w:t>отображаться</w:t>
+      </w:r>
+      <w:proofErr w:type="spellEnd"/>
+      <w:r>
+        <w:t xml:space="preserve"> </w:t>
+      </w:r>
+      <w:proofErr w:type="spellStart"/>
+      <w:r>
+        <w:t>внизу</w:t>
+      </w:r>
+      <w:proofErr w:type="spellEnd"/>
+      <w:r>
+        <w:t xml:space="preserve"> списка.</w:t>
       </w:r>
     </w:p>
     <w:p>
@@ -2167,26 +2893,45 @@
     <w:p>
       <w:pPr>
         <w:pStyle w:val="af4"/>
-      </w:pPr>
-      <w:r>
+        <w:rPr>
+          <w:lang w:val="ru-RU"/>
+        </w:rPr>
+      </w:pPr>
+      <w:r>
+        <w:rPr>
+          <w:lang w:val="ru-RU"/>
+        </w:rPr>
         <w:t>Данный экран содержит информацию о брони</w:t>
       </w:r>
       <w:r>
+        <w:rPr>
+          <w:lang w:val="ru-RU"/>
+        </w:rPr>
         <w:t xml:space="preserve">, описанную в пункте </w:t>
       </w:r>
       <w:r>
         <w:rPr>
           <w:highlight w:val="yellow"/>
+          <w:lang w:val="ru-RU"/>
         </w:rPr>
         <w:t>4.2.4</w:t>
       </w:r>
       <w:r>
+        <w:rPr>
+          <w:lang w:val="ru-RU"/>
+        </w:rPr>
         <w:t xml:space="preserve">, и кнопку, открывающую экран редактирования </w:t>
       </w:r>
       <w:r>
+        <w:rPr>
+          <w:lang w:val="ru-RU"/>
+        </w:rPr>
         <w:t xml:space="preserve">этой </w:t>
       </w:r>
       <w:r>
+        <w:rPr>
+          <w:lang w:val="ru-RU"/>
+        </w:rPr>
         <w:t>брони.</w:t>
       </w:r>
     </w:p>
@@ -2194,24 +2939,52 @@
       <w:pPr>
         <w:pStyle w:val="a4"/>
       </w:pPr>
-      <w:r>
-        <w:t>Экран редактирования брони</w:t>
-      </w:r>
+      <w:proofErr w:type="spellStart"/>
+      <w:r>
+        <w:t>Экран</w:t>
+      </w:r>
+      <w:proofErr w:type="spellEnd"/>
+      <w:r>
+        <w:t xml:space="preserve"> </w:t>
+      </w:r>
+      <w:proofErr w:type="spellStart"/>
+      <w:r>
+        <w:t>редактирования</w:t>
+      </w:r>
+      <w:proofErr w:type="spellEnd"/>
+      <w:r>
+        <w:t xml:space="preserve"> </w:t>
+      </w:r>
+      <w:proofErr w:type="spellStart"/>
+      <w:r>
+        <w:t>брони</w:t>
+      </w:r>
+      <w:proofErr w:type="spellEnd"/>
     </w:p>
     <w:p>
       <w:pPr>
         <w:pStyle w:val="af4"/>
-      </w:pPr>
-      <w:r>
+        <w:rPr>
+          <w:lang w:val="ru-RU"/>
+        </w:rPr>
+      </w:pPr>
+      <w:r>
+        <w:rPr>
+          <w:lang w:val="ru-RU"/>
+        </w:rPr>
         <w:t xml:space="preserve">Данный экран содержит форму, позволяющую редактировать данные о брони, описанные в пункте </w:t>
       </w:r>
       <w:r>
         <w:rPr>
           <w:highlight w:val="yellow"/>
+          <w:lang w:val="ru-RU"/>
         </w:rPr>
         <w:t>4.2.4</w:t>
       </w:r>
       <w:r>
+        <w:rPr>
+          <w:lang w:val="ru-RU"/>
+        </w:rPr>
         <w:t>, а также кнопки подтверждения изменений и отмены изменений.</w:t>
       </w:r>
     </w:p>
@@ -2219,80 +2992,124 @@
       <w:pPr>
         <w:pStyle w:val="a4"/>
       </w:pPr>
-      <w:r>
-        <w:t>Экран конкретного стола</w:t>
-      </w:r>
+      <w:proofErr w:type="spellStart"/>
+      <w:r>
+        <w:t>Экран</w:t>
+      </w:r>
+      <w:proofErr w:type="spellEnd"/>
+      <w:r>
+        <w:t xml:space="preserve"> </w:t>
+      </w:r>
+      <w:proofErr w:type="spellStart"/>
+      <w:r>
+        <w:t>конкретного</w:t>
+      </w:r>
+      <w:proofErr w:type="spellEnd"/>
+      <w:r>
+        <w:t xml:space="preserve"> </w:t>
+      </w:r>
+      <w:proofErr w:type="spellStart"/>
+      <w:r>
+        <w:t>стола</w:t>
+      </w:r>
+      <w:proofErr w:type="spellEnd"/>
     </w:p>
     <w:p>
       <w:pPr>
         <w:pStyle w:val="af4"/>
-      </w:pPr>
-      <w:r>
+        <w:rPr>
+          <w:lang w:val="ru-RU"/>
+        </w:rPr>
+      </w:pPr>
+      <w:r>
+        <w:rPr>
+          <w:lang w:val="ru-RU"/>
+        </w:rPr>
         <w:t>Данный экран</w:t>
       </w:r>
       <w:r>
+        <w:rPr>
+          <w:lang w:val="ru-RU"/>
+        </w:rPr>
         <w:t xml:space="preserve"> содержит информацию о конкретном столе</w:t>
       </w:r>
       <w:r>
-        <w:t xml:space="preserve">, </w:t>
-      </w:r>
-      <w:r>
-        <w:t>описанн</w:t>
-      </w:r>
-      <w:r>
-        <w:t>ую</w:t>
-      </w:r>
-      <w:r>
-        <w:t xml:space="preserve"> в пункте </w:t>
+        <w:rPr>
+          <w:lang w:val="ru-RU"/>
+        </w:rPr>
+        <w:t xml:space="preserve">, описанную в пункте </w:t>
       </w:r>
       <w:r>
         <w:rPr>
           <w:highlight w:val="yellow"/>
+          <w:lang w:val="ru-RU"/>
         </w:rPr>
         <w:t>4.2.6</w:t>
       </w:r>
       <w:r>
+        <w:rPr>
+          <w:lang w:val="ru-RU"/>
+        </w:rPr>
         <w:t>,</w:t>
       </w:r>
       <w:r>
-        <w:t xml:space="preserve"> и </w:t>
-      </w:r>
-      <w:r>
-        <w:t xml:space="preserve">кнопку, открывающую экран редактирования </w:t>
-      </w:r>
-      <w:r>
-        <w:t>этого стола.</w:t>
+        <w:rPr>
+          <w:lang w:val="ru-RU"/>
+        </w:rPr>
+        <w:t xml:space="preserve"> и кнопку, открывающую экран редактирования этого стола.</w:t>
       </w:r>
     </w:p>
     <w:p>
       <w:pPr>
         <w:pStyle w:val="a4"/>
       </w:pPr>
+      <w:proofErr w:type="spellStart"/>
       <w:r>
         <w:lastRenderedPageBreak/>
-        <w:t>Экран редактирования стола</w:t>
-      </w:r>
+        <w:t>Экран</w:t>
+      </w:r>
+      <w:proofErr w:type="spellEnd"/>
+      <w:r>
+        <w:t xml:space="preserve"> </w:t>
+      </w:r>
+      <w:proofErr w:type="spellStart"/>
+      <w:r>
+        <w:t>редактирования</w:t>
+      </w:r>
+      <w:proofErr w:type="spellEnd"/>
+      <w:r>
+        <w:t xml:space="preserve"> </w:t>
+      </w:r>
+      <w:proofErr w:type="spellStart"/>
+      <w:r>
+        <w:t>стола</w:t>
+      </w:r>
+      <w:proofErr w:type="spellEnd"/>
     </w:p>
     <w:p>
       <w:pPr>
         <w:pStyle w:val="af4"/>
-      </w:pPr>
-      <w:r>
-        <w:t xml:space="preserve">Данный экран содержит форму, позволяющую редактировать данные о </w:t>
-      </w:r>
-      <w:r>
-        <w:t>столе</w:t>
-      </w:r>
-      <w:r>
-        <w:t xml:space="preserve">, описанные в пункте </w:t>
+        <w:rPr>
+          <w:lang w:val="ru-RU"/>
+        </w:rPr>
+      </w:pPr>
+      <w:r>
+        <w:rPr>
+          <w:lang w:val="ru-RU"/>
+        </w:rPr>
+        <w:t xml:space="preserve">Данный экран содержит форму, позволяющую редактировать данные о столе, описанные в пункте </w:t>
       </w:r>
       <w:r>
         <w:rPr>
           <w:highlight w:val="yellow"/>
+          <w:lang w:val="ru-RU"/>
         </w:rPr>
         <w:t>4.2.6</w:t>
       </w:r>
       <w:r>
+        <w:rPr>
+          <w:lang w:val="ru-RU"/>
+        </w:rPr>
         <w:t>, а также кнопки подтверждения изменений и отмены изменений.</w:t>
       </w:r>
     </w:p>
@@ -2300,22 +3117,77 @@
       <w:pPr>
         <w:pStyle w:val="a4"/>
       </w:pPr>
-      <w:r>
-        <w:t>Экран очереди броней стола</w:t>
-      </w:r>
+      <w:proofErr w:type="spellStart"/>
+      <w:r>
+        <w:t>Экран</w:t>
+      </w:r>
+      <w:proofErr w:type="spellEnd"/>
+      <w:r>
+        <w:t xml:space="preserve"> </w:t>
+      </w:r>
+      <w:proofErr w:type="spellStart"/>
+      <w:r>
+        <w:t>очереди</w:t>
+      </w:r>
+      <w:proofErr w:type="spellEnd"/>
+      <w:r>
+        <w:t xml:space="preserve"> </w:t>
+      </w:r>
+      <w:proofErr w:type="spellStart"/>
+      <w:r>
+        <w:t>броней</w:t>
+      </w:r>
+      <w:proofErr w:type="spellEnd"/>
+      <w:r>
+        <w:t xml:space="preserve"> </w:t>
+      </w:r>
+      <w:proofErr w:type="spellStart"/>
+      <w:r>
+        <w:t>стола</w:t>
+      </w:r>
+      <w:proofErr w:type="spellEnd"/>
     </w:p>
     <w:p>
       <w:pPr>
         <w:pStyle w:val="af4"/>
       </w:pPr>
       <w:r>
-        <w:t xml:space="preserve">Данный экран содержит список броней </w:t>
-      </w:r>
-      <w:r>
-        <w:t xml:space="preserve">для конкретного стола </w:t>
-      </w:r>
-      <w:r>
-        <w:t>с указанием краткой информации по каждой брони. При выборе брони открывается экран этой конкретной брони.</w:t>
+        <w:rPr>
+          <w:lang w:val="ru-RU"/>
+        </w:rPr>
+        <w:t xml:space="preserve">Данный экран содержит список броней для конкретного стола с указанием краткой информации по каждой брони. </w:t>
+      </w:r>
+      <w:proofErr w:type="spellStart"/>
+      <w:r>
+        <w:t>При</w:t>
+      </w:r>
+      <w:proofErr w:type="spellEnd"/>
+      <w:r>
+        <w:t xml:space="preserve"> </w:t>
+      </w:r>
+      <w:proofErr w:type="spellStart"/>
+      <w:r>
+        <w:t>выборе</w:t>
+      </w:r>
+      <w:proofErr w:type="spellEnd"/>
+      <w:r>
+        <w:t xml:space="preserve"> </w:t>
+      </w:r>
+      <w:proofErr w:type="spellStart"/>
+      <w:r>
+        <w:t>брони</w:t>
+      </w:r>
+      <w:proofErr w:type="spellEnd"/>
+      <w:r>
+        <w:t xml:space="preserve"> </w:t>
+      </w:r>
+      <w:proofErr w:type="spellStart"/>
+      <w:r>
+        <w:t>открывается</w:t>
+      </w:r>
+      <w:proofErr w:type="spellEnd"/>
+      <w:r>
+        <w:t xml:space="preserve"> экран этой конкретной брони.</w:t>
       </w:r>
     </w:p>
     <w:p>
@@ -2329,17 +3201,27 @@
     <w:p>
       <w:pPr>
         <w:pStyle w:val="af4"/>
-      </w:pPr>
-      <w:r>
+        <w:rPr>
+          <w:lang w:val="ru-RU"/>
+        </w:rPr>
+      </w:pPr>
+      <w:r>
+        <w:rPr>
+          <w:lang w:val="ru-RU"/>
+        </w:rPr>
         <w:t xml:space="preserve">Данный экран содержит информацию о сотруднике, описанную в пункте </w:t>
       </w:r>
       <w:r>
         <w:rPr>
           <w:highlight w:val="yellow"/>
+          <w:lang w:val="ru-RU"/>
         </w:rPr>
         <w:t>4.2.5</w:t>
       </w:r>
       <w:r>
+        <w:rPr>
+          <w:lang w:val="ru-RU"/>
+        </w:rPr>
         <w:t>, и кнопку, открывающую экран изменения пароля.</w:t>
       </w:r>
     </w:p>
@@ -2347,15 +3229,39 @@
       <w:pPr>
         <w:pStyle w:val="a4"/>
       </w:pPr>
-      <w:r>
-        <w:t>Экран изменения пароля</w:t>
-      </w:r>
+      <w:proofErr w:type="spellStart"/>
+      <w:r>
+        <w:t>Экран</w:t>
+      </w:r>
+      <w:proofErr w:type="spellEnd"/>
+      <w:r>
+        <w:t xml:space="preserve"> </w:t>
+      </w:r>
+      <w:proofErr w:type="spellStart"/>
+      <w:r>
+        <w:t>изменения</w:t>
+      </w:r>
+      <w:proofErr w:type="spellEnd"/>
+      <w:r>
+        <w:t xml:space="preserve"> </w:t>
+      </w:r>
+      <w:proofErr w:type="spellStart"/>
+      <w:r>
+        <w:t>пароля</w:t>
+      </w:r>
+      <w:proofErr w:type="spellEnd"/>
     </w:p>
     <w:p>
       <w:pPr>
         <w:pStyle w:val="af4"/>
-      </w:pPr>
-      <w:r>
+        <w:rPr>
+          <w:lang w:val="ru-RU"/>
+        </w:rPr>
+      </w:pPr>
+      <w:r>
+        <w:rPr>
+          <w:lang w:val="ru-RU"/>
+        </w:rPr>
         <w:t>Данный экран содержит форму для ввода старого и нового паролей, а также кнопки подтверждения и отмены изменения пароля.</w:t>
       </w:r>
     </w:p>
@@ -2363,23 +3269,51 @@
       <w:pPr>
         <w:pStyle w:val="a4"/>
       </w:pPr>
-      <w:r>
-        <w:t>Экран обзора сотрудников</w:t>
-      </w:r>
+      <w:proofErr w:type="spellStart"/>
+      <w:r>
+        <w:t>Экран</w:t>
+      </w:r>
+      <w:proofErr w:type="spellEnd"/>
+      <w:r>
+        <w:t xml:space="preserve"> </w:t>
+      </w:r>
+      <w:proofErr w:type="spellStart"/>
+      <w:r>
+        <w:t>обзора</w:t>
+      </w:r>
+      <w:proofErr w:type="spellEnd"/>
+      <w:r>
+        <w:t xml:space="preserve"> </w:t>
+      </w:r>
+      <w:proofErr w:type="spellStart"/>
+      <w:r>
+        <w:t>сотрудников</w:t>
+      </w:r>
+      <w:proofErr w:type="spellEnd"/>
     </w:p>
     <w:p>
       <w:pPr>
         <w:pStyle w:val="af4"/>
-      </w:pPr>
-      <w:r>
+        <w:rPr>
+          <w:lang w:val="ru-RU"/>
+        </w:rPr>
+      </w:pPr>
+      <w:r>
+        <w:rPr>
+          <w:lang w:val="ru-RU"/>
+        </w:rPr>
         <w:t xml:space="preserve">Данный экран содержит список всех сотрудников ресторана, с указанием их фамилий, имён и отчеств. При выборе сотрудника открывается </w:t>
       </w:r>
       <w:r>
+        <w:rPr>
+          <w:lang w:val="ru-RU"/>
+        </w:rPr>
         <w:t xml:space="preserve">экран этого конкретного сотрудника. </w:t>
       </w:r>
       <w:r>
         <w:rPr>
           <w:highlight w:val="magenta"/>
+          <w:lang w:val="ru-RU"/>
         </w:rPr>
         <w:t>ГДЕ КНОПКА?!</w:t>
       </w:r>
@@ -2388,87 +3322,147 @@
       <w:pPr>
         <w:pStyle w:val="a4"/>
       </w:pPr>
-      <w:r>
-        <w:t>Экран добавления сотрудника</w:t>
-      </w:r>
+      <w:proofErr w:type="spellStart"/>
+      <w:r>
+        <w:t>Экран</w:t>
+      </w:r>
+      <w:proofErr w:type="spellEnd"/>
+      <w:r>
+        <w:t xml:space="preserve"> </w:t>
+      </w:r>
+      <w:proofErr w:type="spellStart"/>
+      <w:r>
+        <w:t>добавления</w:t>
+      </w:r>
+      <w:proofErr w:type="spellEnd"/>
+      <w:r>
+        <w:t xml:space="preserve"> </w:t>
+      </w:r>
+      <w:proofErr w:type="spellStart"/>
+      <w:r>
+        <w:t>сотрудника</w:t>
+      </w:r>
+      <w:proofErr w:type="spellEnd"/>
     </w:p>
     <w:p>
       <w:pPr>
         <w:pStyle w:val="af4"/>
-      </w:pPr>
-      <w:r>
+        <w:rPr>
+          <w:lang w:val="ru-RU"/>
+        </w:rPr>
+      </w:pPr>
+      <w:r>
+        <w:rPr>
+          <w:lang w:val="ru-RU"/>
+        </w:rPr>
         <w:t xml:space="preserve">Данный экран содержит форму ввода данных сотрудника, описанных в пункте </w:t>
       </w:r>
       <w:r>
         <w:rPr>
           <w:highlight w:val="yellow"/>
+          <w:lang w:val="ru-RU"/>
         </w:rPr>
         <w:t>4.2.5</w:t>
       </w:r>
       <w:r>
+        <w:rPr>
+          <w:lang w:val="ru-RU"/>
+        </w:rPr>
         <w:t>, и кнопки создания и отмены.</w:t>
       </w:r>
     </w:p>
     <w:p>
       <w:pPr>
         <w:pStyle w:val="a4"/>
-      </w:pPr>
-      <w:r>
+        <w:rPr>
+          <w:lang w:val="ru-RU"/>
+        </w:rPr>
+      </w:pPr>
+      <w:r>
+        <w:rPr>
+          <w:lang w:val="ru-RU"/>
+        </w:rPr>
         <w:t>Экран с информацией о конкретном сотруднике</w:t>
       </w:r>
     </w:p>
     <w:p>
       <w:pPr>
         <w:pStyle w:val="af4"/>
-      </w:pPr>
-      <w:r>
-        <w:t xml:space="preserve">Данный экран содержит информацию о конкретном </w:t>
-      </w:r>
-      <w:r>
-        <w:t>сотруднике</w:t>
-      </w:r>
-      <w:r>
-        <w:t xml:space="preserve">, описанную в пункте </w:t>
+        <w:rPr>
+          <w:lang w:val="ru-RU"/>
+        </w:rPr>
+      </w:pPr>
+      <w:r>
+        <w:rPr>
+          <w:lang w:val="ru-RU"/>
+        </w:rPr>
+        <w:t xml:space="preserve">Данный экран содержит информацию о конкретном сотруднике, описанную в пункте </w:t>
       </w:r>
       <w:r>
         <w:rPr>
           <w:highlight w:val="yellow"/>
+          <w:lang w:val="ru-RU"/>
         </w:rPr>
         <w:t>4.2.</w:t>
       </w:r>
       <w:r>
-        <w:t>5</w:t>
-      </w:r>
-      <w:r>
-        <w:t xml:space="preserve">, и кнопку, открывающую экран редактирования этого </w:t>
-      </w:r>
-      <w:r>
-        <w:t>сотрудника.</w:t>
+        <w:rPr>
+          <w:lang w:val="ru-RU"/>
+        </w:rPr>
+        <w:t>5, и кнопку, открывающую экран редактирования этого сотрудника.</w:t>
       </w:r>
     </w:p>
     <w:p>
       <w:pPr>
         <w:pStyle w:val="a4"/>
       </w:pPr>
+      <w:proofErr w:type="spellStart"/>
       <w:r>
         <w:lastRenderedPageBreak/>
-        <w:t>Экран редактирования сотрудника</w:t>
-      </w:r>
+        <w:t>Экран</w:t>
+      </w:r>
+      <w:proofErr w:type="spellEnd"/>
+      <w:r>
+        <w:t xml:space="preserve"> </w:t>
+      </w:r>
+      <w:proofErr w:type="spellStart"/>
+      <w:r>
+        <w:t>редактирования</w:t>
+      </w:r>
+      <w:proofErr w:type="spellEnd"/>
+      <w:r>
+        <w:t xml:space="preserve"> </w:t>
+      </w:r>
+      <w:proofErr w:type="spellStart"/>
+      <w:r>
+        <w:t>сотрудника</w:t>
+      </w:r>
+      <w:proofErr w:type="spellEnd"/>
     </w:p>
     <w:p>
       <w:pPr>
         <w:pStyle w:val="af4"/>
-      </w:pPr>
-      <w:r>
+        <w:rPr>
+          <w:lang w:val="ru-RU"/>
+        </w:rPr>
+      </w:pPr>
+      <w:r>
+        <w:rPr>
+          <w:lang w:val="ru-RU"/>
+        </w:rPr>
         <w:t xml:space="preserve">Данный экран содержит форму ввода данных сотрудника, описанных в пункте </w:t>
       </w:r>
       <w:r>
         <w:rPr>
           <w:highlight w:val="yellow"/>
+          <w:lang w:val="ru-RU"/>
         </w:rPr>
         <w:t>4.2.5</w:t>
       </w:r>
       <w:r>
+        <w:rPr>
+          <w:lang w:val="ru-RU"/>
+        </w:rPr>
         <w:t>, и кнопки создания и отмены.</w:t>
       </w:r>
     </w:p>
@@ -2476,9 +3470,27 @@
       <w:pPr>
         <w:pStyle w:val="a3"/>
       </w:pPr>
-      <w:r>
-        <w:t>Требования к видам обеспечения</w:t>
-      </w:r>
+      <w:proofErr w:type="spellStart"/>
+      <w:r>
+        <w:t>Требования</w:t>
+      </w:r>
+      <w:proofErr w:type="spellEnd"/>
+      <w:r>
+        <w:t xml:space="preserve"> к </w:t>
+      </w:r>
+      <w:proofErr w:type="spellStart"/>
+      <w:r>
+        <w:t>видам</w:t>
+      </w:r>
+      <w:proofErr w:type="spellEnd"/>
+      <w:r>
+        <w:t xml:space="preserve"> </w:t>
+      </w:r>
+      <w:proofErr w:type="spellStart"/>
+      <w:r>
+        <w:t>обеспечения</w:t>
+      </w:r>
+      <w:proofErr w:type="spellEnd"/>
       <w:r>
         <w:t xml:space="preserve"> АС</w:t>
       </w:r>
@@ -2498,8 +3510,14 @@
     <w:p>
       <w:pPr>
         <w:pStyle w:val="af4"/>
-      </w:pPr>
-      <w:r>
+        <w:rPr>
+          <w:lang w:val="ru-RU"/>
+        </w:rPr>
+      </w:pPr>
+      <w:r>
+        <w:rPr>
+          <w:lang w:val="ru-RU"/>
+        </w:rPr>
         <w:t>В мобильном приложении для интерфейса пользователя должен использоваться русский язык.</w:t>
       </w:r>
     </w:p>
@@ -2507,15 +3525,34 @@
       <w:pPr>
         <w:pStyle w:val="a4"/>
       </w:pPr>
-      <w:r>
-        <w:t>Программное обеспечение АС</w:t>
+      <w:proofErr w:type="spellStart"/>
+      <w:r>
+        <w:t>Программное</w:t>
+      </w:r>
+      <w:proofErr w:type="spellEnd"/>
+      <w:r>
+        <w:t xml:space="preserve"> </w:t>
+      </w:r>
+      <w:proofErr w:type="spellStart"/>
+      <w:r>
+        <w:t>обеспечение</w:t>
+      </w:r>
+      <w:proofErr w:type="spellEnd"/>
+      <w:r>
+        <w:t xml:space="preserve"> АС</w:t>
       </w:r>
     </w:p>
     <w:p>
       <w:pPr>
         <w:pStyle w:val="af4"/>
-      </w:pPr>
-      <w:r>
+        <w:rPr>
+          <w:lang w:val="ru-RU"/>
+        </w:rPr>
+      </w:pPr>
+      <w:r>
+        <w:rPr>
+          <w:lang w:val="ru-RU"/>
+        </w:rPr>
         <w:t>Для реализации серверной части будут использоваться следующие средства:</w:t>
       </w:r>
     </w:p>
@@ -2567,8 +3604,14 @@
     <w:p>
       <w:pPr>
         <w:pStyle w:val="af4"/>
-      </w:pPr>
-      <w:r>
+        <w:rPr>
+          <w:lang w:val="ru-RU"/>
+        </w:rPr>
+      </w:pPr>
+      <w:r>
+        <w:rPr>
+          <w:lang w:val="ru-RU"/>
+        </w:rPr>
         <w:t>Для реализации клиентской части будут использоваться следующие средства:</w:t>
       </w:r>
     </w:p>
@@ -2619,36 +3662,60 @@
           <w:ilvl w:val="2"/>
           <w:numId w:val="17"/>
         </w:numPr>
-      </w:pPr>
-      <w:r>
-        <w:t>Т</w:t>
-      </w:r>
-      <w:r>
-        <w:t>ребования к численности и квалификации персонала и пользователей АС</w:t>
+        <w:rPr>
+          <w:lang w:val="ru-RU"/>
+        </w:rPr>
+      </w:pPr>
+      <w:r>
+        <w:rPr>
+          <w:lang w:val="ru-RU"/>
+        </w:rPr>
+        <w:t>Требования к численности и квалификации персонала и пользователей АС</w:t>
       </w:r>
     </w:p>
     <w:p>
       <w:pPr>
         <w:pStyle w:val="af4"/>
-      </w:pPr>
-      <w:r>
+        <w:rPr>
+          <w:lang w:val="ru-RU"/>
+        </w:rPr>
+      </w:pPr>
+      <w:r>
+        <w:rPr>
+          <w:lang w:val="ru-RU"/>
+        </w:rPr>
         <w:t xml:space="preserve">Для обеспечения работоспособности </w:t>
       </w:r>
       <w:r>
+        <w:rPr>
+          <w:lang w:val="ru-RU"/>
+        </w:rPr>
         <w:t xml:space="preserve">системы </w:t>
       </w:r>
       <w:r>
+        <w:rPr>
+          <w:lang w:val="ru-RU"/>
+        </w:rPr>
         <w:t>достаточно одного администратора вендора. Специальной квалификации не требуется, достаточно ознакомления с функциональностью сервисной страницы.</w:t>
       </w:r>
       <w:r>
+        <w:rPr>
+          <w:lang w:val="ru-RU"/>
+        </w:rPr>
         <w:t xml:space="preserve"> Режим работы свободный.</w:t>
       </w:r>
     </w:p>
     <w:p>
       <w:pPr>
         <w:pStyle w:val="af4"/>
-      </w:pPr>
-      <w:r>
+        <w:rPr>
+          <w:lang w:val="ru-RU"/>
+        </w:rPr>
+      </w:pPr>
+      <w:r>
+        <w:rPr>
+          <w:lang w:val="ru-RU"/>
+        </w:rPr>
         <w:lastRenderedPageBreak/>
         <w:t>Для обеспечения работоспособности мобильного приложения достаточно одного администратора ресторана</w:t>
       </w:r>
@@ -2661,9 +3728,19 @@
           <w:numId w:val="17"/>
         </w:numPr>
       </w:pPr>
-      <w:r>
-        <w:t>Требования по безопасности</w:t>
-      </w:r>
+      <w:proofErr w:type="spellStart"/>
+      <w:r>
+        <w:t>Требования</w:t>
+      </w:r>
+      <w:proofErr w:type="spellEnd"/>
+      <w:r>
+        <w:t xml:space="preserve"> по </w:t>
+      </w:r>
+      <w:proofErr w:type="spellStart"/>
+      <w:r>
+        <w:t>безопасности</w:t>
+      </w:r>
+      <w:proofErr w:type="spellEnd"/>
     </w:p>
     <w:p>
       <w:pPr>
@@ -2719,16 +3796,28 @@
     <w:p>
       <w:pPr>
         <w:pStyle w:val="af4"/>
-      </w:pPr>
-      <w:r>
+        <w:rPr>
+          <w:lang w:val="ru-RU"/>
+        </w:rPr>
+      </w:pPr>
+      <w:r>
+        <w:rPr>
+          <w:lang w:val="ru-RU"/>
+        </w:rPr>
         <w:t xml:space="preserve">При первом запуске мобильного приложения пользователь должен иметь возможность ознакомиться с основными функциями приложения. </w:t>
       </w:r>
     </w:p>
     <w:p>
       <w:pPr>
         <w:pStyle w:val="a2"/>
-      </w:pPr>
-      <w:r>
+        <w:rPr>
+          <w:lang w:val="ru-RU"/>
+        </w:rPr>
+      </w:pPr>
+      <w:r>
+        <w:rPr>
+          <w:lang w:val="ru-RU"/>
+        </w:rPr>
         <w:lastRenderedPageBreak/>
         <w:t>Состав и содержание работ по созданию автоматизированной системы</w:t>
       </w:r>
@@ -2736,27 +3825,27 @@
     <w:p>
       <w:pPr>
         <w:pStyle w:val="af4"/>
-      </w:pPr>
-      <w:r>
+        <w:rPr>
+          <w:lang w:val="ru-RU"/>
+        </w:rPr>
+      </w:pPr>
+      <w:r>
+        <w:rPr>
+          <w:lang w:val="ru-RU"/>
+        </w:rPr>
         <w:t xml:space="preserve">Состав и содержание работ по созданию </w:t>
       </w:r>
       <w:r>
-        <w:t>мобильного</w:t>
-      </w:r>
-      <w:r>
-        <w:t xml:space="preserve"> </w:t>
-      </w:r>
-      <w:r>
-        <w:t xml:space="preserve">приложения </w:t>
-      </w:r>
-      <w:r>
-        <w:t>включают в себя</w:t>
-      </w:r>
-      <w:r>
-        <w:t xml:space="preserve"> </w:t>
-      </w:r>
-      <w:r>
-        <w:t>следующие этапы:</w:t>
+        <w:rPr>
+          <w:lang w:val="ru-RU"/>
+        </w:rPr>
+        <w:t xml:space="preserve">мобильного приложения </w:t>
+      </w:r>
+      <w:r>
+        <w:rPr>
+          <w:lang w:val="ru-RU"/>
+        </w:rPr>
+        <w:t>включают в себя следующие этапы:</w:t>
       </w:r>
     </w:p>
     <w:p>
@@ -3061,8 +4150,14 @@
     <w:p>
       <w:pPr>
         <w:pStyle w:val="a2"/>
-      </w:pPr>
-      <w:r>
+        <w:rPr>
+          <w:lang w:val="ru-RU"/>
+        </w:rPr>
+      </w:pPr>
+      <w:r>
+        <w:rPr>
+          <w:lang w:val="ru-RU"/>
+        </w:rPr>
         <w:lastRenderedPageBreak/>
         <w:t>Порядок контроля и приемки автоматизированной системы</w:t>
       </w:r>
@@ -3070,8 +4165,14 @@
     <w:p>
       <w:pPr>
         <w:pStyle w:val="af4"/>
-      </w:pPr>
-      <w:r>
+        <w:rPr>
+          <w:lang w:val="ru-RU"/>
+        </w:rPr>
+      </w:pPr>
+      <w:r>
+        <w:rPr>
+          <w:lang w:val="ru-RU"/>
+        </w:rPr>
         <w:t>Предварительные отчёты по работе будут проводиться во время рубежных аттестаций:</w:t>
       </w:r>
     </w:p>
@@ -3152,10 +4253,14 @@
     <w:p>
       <w:pPr>
         <w:pStyle w:val="af4"/>
+        <w:rPr>
+          <w:lang w:val="ru-RU"/>
+        </w:rPr>
       </w:pPr>
       <w:r>
         <w:rPr>
           <w:highlight w:val="yellow"/>
+          <w:lang w:val="ru-RU"/>
         </w:rPr>
         <w:t>Указать кто и как проводит контроль</w:t>
       </w:r>
@@ -3163,36 +4268,43 @@
     <w:p>
       <w:pPr>
         <w:pStyle w:val="af4"/>
+        <w:rPr>
+          <w:lang w:val="ru-RU"/>
+        </w:rPr>
       </w:pPr>
     </w:p>
     <w:p>
       <w:pPr>
         <w:pStyle w:val="a2"/>
-      </w:pPr>
-      <w:r>
+        <w:rPr>
+          <w:lang w:val="ru-RU"/>
+        </w:rPr>
+      </w:pPr>
+      <w:r>
+        <w:rPr>
+          <w:lang w:val="ru-RU"/>
+        </w:rPr>
         <w:lastRenderedPageBreak/>
-        <w:t xml:space="preserve">Требования к составу и </w:t>
-      </w:r>
-      <w:r>
-        <w:t>с</w:t>
-      </w:r>
-      <w:r>
-        <w:t>одержанию работ по подготовке объекта автоматизации к вводу автоматизированной</w:t>
-      </w:r>
+        <w:t>Требования к составу и содержанию работ по подготовке объекта автоматизации к вводу автоматизированной системы в действие</w:t>
+      </w:r>
+    </w:p>
+    <w:p>
+      <w:pPr>
+        <w:pStyle w:val="af4"/>
+      </w:pPr>
+      <w:proofErr w:type="spellStart"/>
+      <w:r>
+        <w:t>Требования</w:t>
+      </w:r>
+      <w:proofErr w:type="spellEnd"/>
       <w:r>
         <w:t xml:space="preserve"> </w:t>
       </w:r>
-      <w:r>
-        <w:t>системы в действие</w:t>
-      </w:r>
-    </w:p>
-    <w:p>
-      <w:pPr>
-        <w:pStyle w:val="af4"/>
-      </w:pPr>
-      <w:r>
-        <w:t>Требования отсутствуют</w:t>
-      </w:r>
+      <w:proofErr w:type="spellStart"/>
+      <w:r>
+        <w:t>отсутствуют</w:t>
+      </w:r>
+      <w:proofErr w:type="spellEnd"/>
     </w:p>
     <w:p>
       <w:pPr>
@@ -3241,40 +4353,77 @@
     <w:p>
       <w:pPr>
         <w:pStyle w:val="af4"/>
+        <w:rPr>
+          <w:lang w:val="ru-RU"/>
+        </w:rPr>
       </w:pPr>
       <w:r>
         <w:rPr>
           <w:highlight w:val="yellow"/>
+          <w:lang w:val="ru-RU"/>
         </w:rPr>
         <w:t xml:space="preserve">Документы должны быть представлены в электронном виде </w:t>
       </w:r>
       <w:r>
         <w:rPr>
           <w:highlight w:val="yellow"/>
+          <w:lang w:val="ru-RU"/>
         </w:rPr>
         <w:t xml:space="preserve">и </w:t>
       </w:r>
       <w:r>
         <w:rPr>
           <w:highlight w:val="yellow"/>
-        </w:rPr>
-        <w:t xml:space="preserve">опубликованы на сайте github.com в репозитории команды </w:t>
-      </w:r>
+          <w:lang w:val="ru-RU"/>
+        </w:rPr>
+        <w:t xml:space="preserve">опубликованы на сайте </w:t>
+      </w:r>
+      <w:proofErr w:type="spellStart"/>
       <w:r>
         <w:rPr>
           <w:highlight w:val="yellow"/>
         </w:rPr>
+        <w:t>github</w:t>
+      </w:r>
+      <w:proofErr w:type="spellEnd"/>
+      <w:r>
+        <w:rPr>
+          <w:highlight w:val="yellow"/>
+          <w:lang w:val="ru-RU"/>
+        </w:rPr>
+        <w:t>.</w:t>
+      </w:r>
+      <w:r>
+        <w:rPr>
+          <w:highlight w:val="yellow"/>
+        </w:rPr>
+        <w:t>com</w:t>
+      </w:r>
+      <w:r>
+        <w:rPr>
+          <w:highlight w:val="yellow"/>
+          <w:lang w:val="ru-RU"/>
+        </w:rPr>
+        <w:t xml:space="preserve"> в репозитории команды </w:t>
+      </w:r>
+      <w:r>
+        <w:rPr>
+          <w:highlight w:val="yellow"/>
+          <w:lang w:val="ru-RU"/>
+        </w:rPr>
         <w:t>разработчика</w:t>
       </w:r>
       <w:r>
         <w:rPr>
           <w:highlight w:val="yellow"/>
+          <w:lang w:val="ru-RU"/>
         </w:rPr>
         <w:t>, а также в печатном виде</w:t>
       </w:r>
       <w:r>
         <w:rPr>
           <w:highlight w:val="yellow"/>
+          <w:lang w:val="ru-RU"/>
         </w:rPr>
         <w:t>.</w:t>
       </w:r>
@@ -3283,13 +4432,23 @@
       <w:pPr>
         <w:pStyle w:val="a2"/>
       </w:pPr>
+      <w:proofErr w:type="spellStart"/>
       <w:r>
         <w:lastRenderedPageBreak/>
         <w:t>И</w:t>
       </w:r>
       <w:r>
-        <w:t>сточники разработки</w:t>
-      </w:r>
+        <w:t>сточники</w:t>
+      </w:r>
+      <w:proofErr w:type="spellEnd"/>
+      <w:r>
+        <w:t xml:space="preserve"> </w:t>
+      </w:r>
+      <w:proofErr w:type="spellStart"/>
+      <w:r>
+        <w:t>разработки</w:t>
+      </w:r>
+      <w:proofErr w:type="spellEnd"/>
     </w:p>
     <w:p>
       <w:pPr>
@@ -3310,7 +4469,42 @@
         <w:pStyle w:val="af4"/>
       </w:pPr>
       <w:r>
-        <w:t>В ходе исследования рынка приложений по бронированию мест в ресторанах и барах было выявлено 3 прямых конкурента. Результаты конкурентного исследования приведены в таблице 7.</w:t>
+        <w:rPr>
+          <w:lang w:val="ru-RU"/>
+        </w:rPr>
+        <w:t xml:space="preserve">В ходе исследования рынка приложений по бронированию мест в ресторанах и барах было выявлено 3 прямых конкурента. </w:t>
+      </w:r>
+      <w:proofErr w:type="spellStart"/>
+      <w:r>
+        <w:t>Результаты</w:t>
+      </w:r>
+      <w:proofErr w:type="spellEnd"/>
+      <w:r>
+        <w:t xml:space="preserve"> </w:t>
+      </w:r>
+      <w:proofErr w:type="spellStart"/>
+      <w:r>
+        <w:t>конкурентного</w:t>
+      </w:r>
+      <w:proofErr w:type="spellEnd"/>
+      <w:r>
+        <w:t xml:space="preserve"> </w:t>
+      </w:r>
+      <w:proofErr w:type="spellStart"/>
+      <w:r>
+        <w:t>исследования</w:t>
+      </w:r>
+      <w:proofErr w:type="spellEnd"/>
+      <w:r>
+        <w:t xml:space="preserve"> </w:t>
+      </w:r>
+      <w:proofErr w:type="spellStart"/>
+      <w:r>
+        <w:t>приведены</w:t>
+      </w:r>
+      <w:proofErr w:type="spellEnd"/>
+      <w:r>
+        <w:t xml:space="preserve"> в таблице 7.</w:t>
       </w:r>
     </w:p>
     <w:p>
@@ -3677,16 +4871,28 @@
     <w:p>
       <w:pPr>
         <w:pStyle w:val="af4"/>
-      </w:pPr>
-      <w:r>
+        <w:rPr>
+          <w:lang w:val="ru-RU"/>
+        </w:rPr>
+      </w:pPr>
+      <w:r>
+        <w:rPr>
+          <w:lang w:val="ru-RU"/>
+        </w:rPr>
         <w:t xml:space="preserve">Облачный сервис, работает на телефонах, планшетах и ноутбуках. Заказы можно принимать через виджет, </w:t>
       </w:r>
       <w:proofErr w:type="spellStart"/>
       <w:r>
+        <w:rPr>
+          <w:lang w:val="ru-RU"/>
+        </w:rPr>
         <w:t>телеграм</w:t>
       </w:r>
       <w:proofErr w:type="spellEnd"/>
       <w:r>
+        <w:rPr>
+          <w:lang w:val="ru-RU"/>
+        </w:rPr>
         <w:t xml:space="preserve">-бот и приложение. Система бронирования </w:t>
       </w:r>
       <w:proofErr w:type="spellStart"/>
@@ -3695,6 +4901,9 @@
       </w:r>
       <w:proofErr w:type="spellEnd"/>
       <w:r>
+        <w:rPr>
+          <w:lang w:val="ru-RU"/>
+        </w:rPr>
         <w:t xml:space="preserve"> рассчитана как на сетевые проекты, так и на одиночные заведения с высокой проходимостью. Позволяет клиентам автоматически резервировать места на сайте, гости получают уведомления/напоминания о брони через </w:t>
       </w:r>
       <w:proofErr w:type="spellStart"/>
@@ -3703,6 +4912,9 @@
       </w:r>
       <w:proofErr w:type="spellEnd"/>
       <w:r>
+        <w:rPr>
+          <w:lang w:val="ru-RU"/>
+        </w:rPr>
         <w:t>, есть возможность вносить депозиты и отправлять данные о резерве на кассу.</w:t>
       </w:r>
     </w:p>
@@ -3921,9 +5133,13 @@
         <w:pStyle w:val="af4"/>
         <w:rPr>
           <w:b/>
-        </w:rPr>
-      </w:pPr>
-      <w:r>
+          <w:lang w:val="ru-RU"/>
+        </w:rPr>
+      </w:pPr>
+      <w:r>
+        <w:rPr>
+          <w:lang w:val="ru-RU"/>
+        </w:rPr>
         <w:t>Система бронирования в режиме онлайн для кафе, ресторанов, баров. Мобильное приложение позволяет принимать заявки на бронь столов, комнат или целых залов. С помощью сервиса можно вести журнал брони в нескольких заведениях сети одновременно и отслеживать статус заявок в режиме реального времени.</w:t>
       </w:r>
     </w:p>
@@ -3940,8 +5156,14 @@
     <w:p>
       <w:pPr>
         <w:pStyle w:val="af4"/>
-      </w:pPr>
-      <w:r>
+        <w:rPr>
+          <w:lang w:val="ru-RU"/>
+        </w:rPr>
+      </w:pPr>
+      <w:r>
+        <w:rPr>
+          <w:lang w:val="ru-RU"/>
+        </w:rPr>
         <w:t xml:space="preserve">Рестораны, которые уже работают на </w:t>
       </w:r>
       <w:proofErr w:type="spellStart"/>
@@ -3950,6 +5172,9 @@
       </w:r>
       <w:proofErr w:type="spellEnd"/>
       <w:r>
+        <w:rPr>
+          <w:lang w:val="ru-RU"/>
+        </w:rPr>
         <w:t xml:space="preserve">, могут не искать отдельный сервис для бронирования столов, а просто подключить дополнительный модуль — </w:t>
       </w:r>
       <w:proofErr w:type="spellStart"/>
@@ -3958,6 +5183,9 @@
       </w:r>
       <w:proofErr w:type="spellEnd"/>
       <w:r>
+        <w:rPr>
+          <w:lang w:val="ru-RU"/>
+        </w:rPr>
         <w:t xml:space="preserve">. Он поддерживает основные функции аналогичных инструментов: мгновенная интеграция с системой автоматизации, быстрое получение информации о зале и гостях из </w:t>
       </w:r>
       <w:proofErr w:type="spellStart"/>
@@ -3966,6 +5194,9 @@
       </w:r>
       <w:proofErr w:type="spellEnd"/>
       <w:r>
+        <w:rPr>
+          <w:lang w:val="ru-RU"/>
+        </w:rPr>
         <w:t>, при поступлении звонка от гостя персонал сразу видит всю информацию о нем. Есть удобная схема залов для оформления резерва, работа с банкетами. Виджеты бронирования для любых площадок — сайт, социальные сети, карты. Невозможность овербукинга. Функцию бронирования также можно отключать в некоторых дни или часы.</w:t>
       </w:r>
     </w:p>
@@ -3979,7 +5210,7 @@
         </w:rPr>
         <w:lastRenderedPageBreak/>
         <w:drawing>
-          <wp:inline distT="0" distB="0" distL="0" distR="0" wp14:anchorId="5DB02128" wp14:editId="52F235AF">
+          <wp:inline distT="0" distB="0" distL="0" distR="0" wp14:anchorId="5DB02128" wp14:editId="651F6B49">
             <wp:extent cx="5939790" cy="3221355"/>
             <wp:effectExtent l="0" t="0" r="3810" b="0"/>
             <wp:docPr id="1791495137" name="Рисунок 4"/>

</xml_diff>

<commit_message>
fix: remove todo notes
</commit_message>
<xml_diff>
--- a/documentation/техническое задание/Техническое задание.docx
+++ b/documentation/техническое задание/Техническое задание.docx
@@ -247,25 +247,26 @@
           <w:sz w:val="28"/>
           <w:szCs w:val="28"/>
         </w:rPr>
-        <w:t>Мобильное приложение для бронирования мест в ресторанах и барах Restobook</w:t>
-      </w:r>
+        <w:t xml:space="preserve">Мобильное приложение для бронирования мест в ресторанах и барах </w:t>
+      </w:r>
+      <w:proofErr w:type="spellStart"/>
       <w:r>
         <w:rPr>
           <w:rFonts w:ascii="Times New Roman" w:hAnsi="Times New Roman" w:cs="Times New Roman"/>
           <w:sz w:val="28"/>
           <w:szCs w:val="28"/>
         </w:rPr>
-        <w:t>»</w:t>
-      </w:r>
-    </w:p>
-    <w:p>
-      <w:pPr>
+        <w:t>Restobook</w:t>
+      </w:r>
+      <w:proofErr w:type="spellEnd"/>
+      <w:r>
         <w:rPr>
           <w:rFonts w:ascii="Times New Roman" w:hAnsi="Times New Roman" w:cs="Times New Roman"/>
           <w:sz w:val="28"/>
           <w:szCs w:val="28"/>
         </w:rPr>
-      </w:pPr>
+        <w:t>»</w:t>
+      </w:r>
     </w:p>
     <w:p>
       <w:pPr>
@@ -284,39 +285,40 @@
           <w:szCs w:val="28"/>
         </w:rPr>
       </w:pPr>
-      <w:r>
+    </w:p>
+    <w:p>
+      <w:pPr>
         <w:rPr>
           <w:rFonts w:ascii="Times New Roman" w:hAnsi="Times New Roman" w:cs="Times New Roman"/>
           <w:sz w:val="28"/>
           <w:szCs w:val="28"/>
         </w:rPr>
-        <w:t>Исполнители</w:t>
-      </w:r>
-    </w:p>
-    <w:p>
-      <w:pPr>
-        <w:ind w:firstLine="708"/>
+      </w:pPr>
+      <w:r>
         <w:rPr>
           <w:rFonts w:ascii="Times New Roman" w:hAnsi="Times New Roman" w:cs="Times New Roman"/>
           <w:sz w:val="28"/>
           <w:szCs w:val="28"/>
         </w:rPr>
-      </w:pPr>
-      <w:r>
+        <w:t>Исполнители</w:t>
+      </w:r>
+    </w:p>
+    <w:p>
+      <w:pPr>
+        <w:ind w:firstLine="708"/>
         <w:rPr>
           <w:rFonts w:ascii="Times New Roman" w:hAnsi="Times New Roman" w:cs="Times New Roman"/>
           <w:sz w:val="28"/>
           <w:szCs w:val="28"/>
         </w:rPr>
-        <w:t xml:space="preserve">______________ </w:t>
-      </w:r>
+      </w:pPr>
       <w:r>
         <w:rPr>
           <w:rFonts w:ascii="Times New Roman" w:hAnsi="Times New Roman" w:cs="Times New Roman"/>
           <w:sz w:val="28"/>
           <w:szCs w:val="28"/>
         </w:rPr>
-        <w:t xml:space="preserve">П.А. </w:t>
+        <w:t xml:space="preserve">______________ </w:t>
       </w:r>
       <w:r>
         <w:rPr>
@@ -324,107 +326,107 @@
           <w:sz w:val="28"/>
           <w:szCs w:val="28"/>
         </w:rPr>
-        <w:t>Путин</w:t>
-      </w:r>
-    </w:p>
-    <w:p>
-      <w:pPr>
-        <w:ind w:firstLine="708"/>
+        <w:t xml:space="preserve">П.А. </w:t>
+      </w:r>
+      <w:r>
         <w:rPr>
           <w:rFonts w:ascii="Times New Roman" w:hAnsi="Times New Roman" w:cs="Times New Roman"/>
           <w:sz w:val="28"/>
           <w:szCs w:val="28"/>
         </w:rPr>
-      </w:pPr>
-      <w:r>
+        <w:t>Путин</w:t>
+      </w:r>
+    </w:p>
+    <w:p>
+      <w:pPr>
+        <w:ind w:firstLine="708"/>
         <w:rPr>
           <w:rFonts w:ascii="Times New Roman" w:hAnsi="Times New Roman" w:cs="Times New Roman"/>
           <w:sz w:val="28"/>
           <w:szCs w:val="28"/>
         </w:rPr>
-        <w:t xml:space="preserve">______________ </w:t>
-      </w:r>
+      </w:pPr>
       <w:r>
         <w:rPr>
           <w:rFonts w:ascii="Times New Roman" w:hAnsi="Times New Roman" w:cs="Times New Roman"/>
           <w:sz w:val="28"/>
           <w:szCs w:val="28"/>
         </w:rPr>
-        <w:t>М.В. Ефремов</w:t>
-      </w:r>
-    </w:p>
-    <w:p>
-      <w:pPr>
-        <w:ind w:firstLine="708"/>
+        <w:t xml:space="preserve">______________ </w:t>
+      </w:r>
+      <w:r>
         <w:rPr>
           <w:rFonts w:ascii="Times New Roman" w:hAnsi="Times New Roman" w:cs="Times New Roman"/>
           <w:sz w:val="28"/>
           <w:szCs w:val="28"/>
         </w:rPr>
-      </w:pPr>
-      <w:r>
+        <w:t>М.В. Ефремов</w:t>
+      </w:r>
+    </w:p>
+    <w:p>
+      <w:pPr>
+        <w:ind w:firstLine="708"/>
         <w:rPr>
           <w:rFonts w:ascii="Times New Roman" w:hAnsi="Times New Roman" w:cs="Times New Roman"/>
           <w:sz w:val="28"/>
           <w:szCs w:val="28"/>
         </w:rPr>
-        <w:t xml:space="preserve">______________ </w:t>
-      </w:r>
+      </w:pPr>
       <w:r>
         <w:rPr>
           <w:rFonts w:ascii="Times New Roman" w:hAnsi="Times New Roman" w:cs="Times New Roman"/>
           <w:sz w:val="28"/>
           <w:szCs w:val="28"/>
         </w:rPr>
-        <w:t>М.М.З. Насайр</w:t>
-      </w:r>
-    </w:p>
-    <w:p>
-      <w:pPr>
-        <w:ind w:firstLine="708"/>
+        <w:t xml:space="preserve">______________ </w:t>
+      </w:r>
+      <w:r>
         <w:rPr>
           <w:rFonts w:ascii="Times New Roman" w:hAnsi="Times New Roman" w:cs="Times New Roman"/>
           <w:sz w:val="28"/>
           <w:szCs w:val="28"/>
         </w:rPr>
-      </w:pPr>
+        <w:t xml:space="preserve">М.М.З. </w:t>
+      </w:r>
+      <w:proofErr w:type="spellStart"/>
       <w:r>
         <w:rPr>
           <w:rFonts w:ascii="Times New Roman" w:hAnsi="Times New Roman" w:cs="Times New Roman"/>
           <w:sz w:val="28"/>
           <w:szCs w:val="28"/>
         </w:rPr>
-        <w:t xml:space="preserve">______________ </w:t>
-      </w:r>
-      <w:r>
+        <w:t>Насайр</w:t>
+      </w:r>
+      <w:proofErr w:type="spellEnd"/>
+    </w:p>
+    <w:p>
+      <w:pPr>
+        <w:ind w:firstLine="708"/>
         <w:rPr>
           <w:rFonts w:ascii="Times New Roman" w:hAnsi="Times New Roman" w:cs="Times New Roman"/>
           <w:sz w:val="28"/>
           <w:szCs w:val="28"/>
         </w:rPr>
-        <w:t>Ж.Ф. Ноэль</w:t>
-      </w:r>
-    </w:p>
-    <w:p>
-      <w:pPr>
+      </w:pPr>
+      <w:r>
         <w:rPr>
           <w:rFonts w:ascii="Times New Roman" w:hAnsi="Times New Roman" w:cs="Times New Roman"/>
           <w:sz w:val="28"/>
           <w:szCs w:val="28"/>
         </w:rPr>
-      </w:pPr>
+        <w:t xml:space="preserve">______________ </w:t>
+      </w:r>
       <w:r>
         <w:rPr>
           <w:rFonts w:ascii="Times New Roman" w:hAnsi="Times New Roman" w:cs="Times New Roman"/>
           <w:sz w:val="28"/>
           <w:szCs w:val="28"/>
         </w:rPr>
-        <w:t>Заказчик</w:t>
-      </w:r>
-    </w:p>
-    <w:p>
-      <w:pPr>
-        <w:ind w:firstLine="708"/>
+        <w:t>Ж.Ф. Ноэль</w:t>
+      </w:r>
+    </w:p>
+    <w:p>
+      <w:pPr>
         <w:rPr>
           <w:rFonts w:ascii="Times New Roman" w:hAnsi="Times New Roman" w:cs="Times New Roman"/>
           <w:sz w:val="28"/>
@@ -437,26 +439,26 @@
           <w:sz w:val="28"/>
           <w:szCs w:val="28"/>
         </w:rPr>
-        <w:t>______________ В.С. Тарасов</w:t>
-      </w:r>
-    </w:p>
-    <w:p>
-      <w:pPr>
+        <w:t>Заказчик</w:t>
+      </w:r>
+    </w:p>
+    <w:p>
+      <w:pPr>
+        <w:ind w:firstLine="708"/>
         <w:rPr>
           <w:rFonts w:ascii="Times New Roman" w:hAnsi="Times New Roman" w:cs="Times New Roman"/>
           <w:sz w:val="28"/>
           <w:szCs w:val="28"/>
         </w:rPr>
       </w:pPr>
-    </w:p>
-    <w:p>
-      <w:pPr>
+      <w:r>
         <w:rPr>
           <w:rFonts w:ascii="Times New Roman" w:hAnsi="Times New Roman" w:cs="Times New Roman"/>
           <w:sz w:val="28"/>
           <w:szCs w:val="28"/>
         </w:rPr>
-      </w:pPr>
+        <w:t>______________ В.С. Тарасов</w:t>
+      </w:r>
     </w:p>
     <w:p>
       <w:pPr>
@@ -487,19 +489,37 @@
     </w:p>
     <w:p>
       <w:pPr>
-        <w:jc w:val="center"/>
         <w:rPr>
           <w:rFonts w:ascii="Times New Roman" w:hAnsi="Times New Roman" w:cs="Times New Roman"/>
           <w:sz w:val="28"/>
           <w:szCs w:val="28"/>
         </w:rPr>
       </w:pPr>
-      <w:r>
+    </w:p>
+    <w:p>
+      <w:pPr>
         <w:rPr>
           <w:rFonts w:ascii="Times New Roman" w:hAnsi="Times New Roman" w:cs="Times New Roman"/>
           <w:sz w:val="28"/>
           <w:szCs w:val="28"/>
         </w:rPr>
+      </w:pPr>
+    </w:p>
+    <w:p>
+      <w:pPr>
+        <w:jc w:val="center"/>
+        <w:rPr>
+          <w:rFonts w:ascii="Times New Roman" w:hAnsi="Times New Roman" w:cs="Times New Roman"/>
+          <w:sz w:val="28"/>
+          <w:szCs w:val="28"/>
+        </w:rPr>
+      </w:pPr>
+      <w:r>
+        <w:rPr>
+          <w:rFonts w:ascii="Times New Roman" w:hAnsi="Times New Roman" w:cs="Times New Roman"/>
+          <w:sz w:val="28"/>
+          <w:szCs w:val="28"/>
+        </w:rPr>
         <w:t>Воронеж 2024</w:t>
       </w:r>
     </w:p>
@@ -891,10 +911,20 @@
       <w:pPr>
         <w:pStyle w:val="a2"/>
       </w:pPr>
+      <w:proofErr w:type="spellStart"/>
       <w:r>
         <w:lastRenderedPageBreak/>
-        <w:t>Общие сведения</w:t>
-      </w:r>
+        <w:t>Общие</w:t>
+      </w:r>
+      <w:proofErr w:type="spellEnd"/>
+      <w:r>
+        <w:t xml:space="preserve"> </w:t>
+      </w:r>
+      <w:proofErr w:type="spellStart"/>
+      <w:r>
+        <w:t>сведения</w:t>
+      </w:r>
+      <w:proofErr w:type="spellEnd"/>
     </w:p>
     <w:p>
       <w:pPr>
@@ -942,10 +972,12 @@
         </w:rPr>
         <w:t xml:space="preserve">Мобильное приложение для бронирования мест в ресторанах и барах </w:t>
       </w:r>
+      <w:proofErr w:type="spellStart"/>
       <w:r>
         <w:t>Restobook</w:t>
       </w:r>
       <w:bookmarkEnd w:id="1"/>
+      <w:proofErr w:type="spellEnd"/>
       <w:r>
         <w:rPr>
           <w:lang w:val="ru-RU"/>
@@ -978,9 +1010,11 @@
         </w:rPr>
         <w:t>«</w:t>
       </w:r>
+      <w:proofErr w:type="spellStart"/>
       <w:r>
         <w:t>Restobook</w:t>
       </w:r>
+      <w:proofErr w:type="spellEnd"/>
       <w:r>
         <w:rPr>
           <w:lang w:val="ru-RU"/>
@@ -1058,9 +1092,11 @@
       <w:pPr>
         <w:pStyle w:val="a3"/>
       </w:pPr>
+      <w:proofErr w:type="spellStart"/>
       <w:r>
         <w:t>Разработчик</w:t>
       </w:r>
+      <w:proofErr w:type="spellEnd"/>
     </w:p>
     <w:p>
       <w:pPr>
@@ -1104,8 +1140,21 @@
       <w:pPr>
         <w:pStyle w:val="a8"/>
       </w:pPr>
-      <w:r>
-        <w:t>Насайр Марьям Магди Захи</w:t>
+      <w:proofErr w:type="spellStart"/>
+      <w:r>
+        <w:t>Насайр</w:t>
+      </w:r>
+      <w:proofErr w:type="spellEnd"/>
+      <w:r>
+        <w:t xml:space="preserve"> Марьям </w:t>
+      </w:r>
+      <w:proofErr w:type="spellStart"/>
+      <w:r>
+        <w:t>Магди</w:t>
+      </w:r>
+      <w:proofErr w:type="spellEnd"/>
+      <w:r>
+        <w:t xml:space="preserve"> Захи</w:t>
       </w:r>
     </w:p>
     <w:p>
@@ -1113,7 +1162,15 @@
         <w:pStyle w:val="a8"/>
       </w:pPr>
       <w:r>
-        <w:t>Ноэль Жулмист Филс</w:t>
+        <w:t xml:space="preserve">Ноэль </w:t>
+      </w:r>
+      <w:proofErr w:type="spellStart"/>
+      <w:r>
+        <w:t>Жулмист</w:t>
+      </w:r>
+      <w:proofErr w:type="spellEnd"/>
+      <w:r>
+        <w:t xml:space="preserve"> Филс</w:t>
       </w:r>
     </w:p>
     <w:p>
@@ -1256,11 +1313,21 @@
       <w:pPr>
         <w:pStyle w:val="a3"/>
       </w:pPr>
-      <w:r>
-        <w:t xml:space="preserve">Цели </w:t>
-      </w:r>
-      <w:r>
-        <w:t>создания АС</w:t>
+      <w:proofErr w:type="spellStart"/>
+      <w:r>
+        <w:t>Цели</w:t>
+      </w:r>
+      <w:proofErr w:type="spellEnd"/>
+      <w:r>
+        <w:t xml:space="preserve"> </w:t>
+      </w:r>
+      <w:proofErr w:type="spellStart"/>
+      <w:r>
+        <w:t>создания</w:t>
+      </w:r>
+      <w:proofErr w:type="spellEnd"/>
+      <w:r>
+        <w:t xml:space="preserve"> АС</w:t>
       </w:r>
     </w:p>
     <w:p>
@@ -1322,13 +1389,28 @@
       <w:pPr>
         <w:pStyle w:val="a2"/>
       </w:pPr>
+      <w:proofErr w:type="spellStart"/>
       <w:r>
         <w:lastRenderedPageBreak/>
-        <w:t xml:space="preserve">Требования к </w:t>
-      </w:r>
-      <w:r>
-        <w:t>автоматизированной системе</w:t>
-      </w:r>
+        <w:t>Требования</w:t>
+      </w:r>
+      <w:proofErr w:type="spellEnd"/>
+      <w:r>
+        <w:t xml:space="preserve"> к </w:t>
+      </w:r>
+      <w:proofErr w:type="spellStart"/>
+      <w:r>
+        <w:t>автоматизированной</w:t>
+      </w:r>
+      <w:proofErr w:type="spellEnd"/>
+      <w:r>
+        <w:t xml:space="preserve"> </w:t>
+      </w:r>
+      <w:proofErr w:type="spellStart"/>
+      <w:r>
+        <w:t>системе</w:t>
+      </w:r>
+      <w:proofErr w:type="spellEnd"/>
     </w:p>
     <w:p>
       <w:pPr>
@@ -1651,10 +1733,20 @@
       <w:pPr>
         <w:pStyle w:val="a4"/>
       </w:pPr>
+      <w:proofErr w:type="spellStart"/>
       <w:r>
         <w:lastRenderedPageBreak/>
-        <w:t>Вход в приложение</w:t>
-      </w:r>
+        <w:t>Вход</w:t>
+      </w:r>
+      <w:proofErr w:type="spellEnd"/>
+      <w:r>
+        <w:t xml:space="preserve"> в </w:t>
+      </w:r>
+      <w:proofErr w:type="spellStart"/>
+      <w:r>
+        <w:t>приложение</w:t>
+      </w:r>
+      <w:proofErr w:type="spellEnd"/>
     </w:p>
     <w:p>
       <w:pPr>
@@ -1669,9 +1761,11 @@
         </w:rPr>
         <w:t>o</w:t>
       </w:r>
+      <w:proofErr w:type="spellStart"/>
       <w:r>
         <w:t>nboarding</w:t>
       </w:r>
+      <w:proofErr w:type="spellEnd"/>
       <w:r>
         <w:t>;</w:t>
       </w:r>
@@ -1857,9 +1951,27 @@
       <w:pPr>
         <w:pStyle w:val="a4"/>
       </w:pPr>
-      <w:r>
-        <w:t>Учёт сотрудников ресторана</w:t>
-      </w:r>
+      <w:proofErr w:type="spellStart"/>
+      <w:r>
+        <w:t>Учёт</w:t>
+      </w:r>
+      <w:proofErr w:type="spellEnd"/>
+      <w:r>
+        <w:t xml:space="preserve"> </w:t>
+      </w:r>
+      <w:proofErr w:type="spellStart"/>
+      <w:r>
+        <w:t>сотрудников</w:t>
+      </w:r>
+      <w:proofErr w:type="spellEnd"/>
+      <w:r>
+        <w:t xml:space="preserve"> </w:t>
+      </w:r>
+      <w:proofErr w:type="spellStart"/>
+      <w:r>
+        <w:t>ресторана</w:t>
+      </w:r>
+      <w:proofErr w:type="spellEnd"/>
     </w:p>
     <w:p>
       <w:pPr>
@@ -1943,6 +2055,9 @@
       <w:r>
         <w:t>Фамилию, имя и отчество сотрудника</w:t>
       </w:r>
+      <w:r>
+        <w:t>;</w:t>
+      </w:r>
     </w:p>
     <w:p>
       <w:pPr>
@@ -2017,15 +2132,30 @@
         <w:rPr>
           <w:lang w:val="ru-RU"/>
         </w:rPr>
-        <w:t>Администратору ресторана система должна предоставлять доступ к:</w:t>
-      </w:r>
-    </w:p>
-    <w:p>
-      <w:pPr>
-        <w:pStyle w:val="a8"/>
-      </w:pPr>
-      <w:r>
-        <w:t>Созданию, редактированию и удалению информации о столах.</w:t>
+        <w:t>Администратору ресторана система должна предоставлять доступ к</w:t>
+      </w:r>
+      <w:r>
+        <w:rPr>
+          <w:lang w:val="ru-RU"/>
+        </w:rPr>
+        <w:t xml:space="preserve"> </w:t>
+      </w:r>
+      <w:r>
+        <w:t>c</w:t>
+      </w:r>
+      <w:proofErr w:type="spellStart"/>
+      <w:r>
+        <w:rPr>
+          <w:lang w:val="ru-RU"/>
+        </w:rPr>
+        <w:t>озданию</w:t>
+      </w:r>
+      <w:proofErr w:type="spellEnd"/>
+      <w:r>
+        <w:rPr>
+          <w:lang w:val="ru-RU"/>
+        </w:rPr>
+        <w:t>, редактированию и удалению информации о столах.</w:t>
       </w:r>
     </w:p>
     <w:p>
@@ -2111,9 +2241,27 @@
       <w:pPr>
         <w:pStyle w:val="a4"/>
       </w:pPr>
-      <w:r>
-        <w:t>Регистрация нового ресторана</w:t>
-      </w:r>
+      <w:proofErr w:type="spellStart"/>
+      <w:r>
+        <w:t>Регистрация</w:t>
+      </w:r>
+      <w:proofErr w:type="spellEnd"/>
+      <w:r>
+        <w:t xml:space="preserve"> </w:t>
+      </w:r>
+      <w:proofErr w:type="spellStart"/>
+      <w:r>
+        <w:t>нового</w:t>
+      </w:r>
+      <w:proofErr w:type="spellEnd"/>
+      <w:r>
+        <w:t xml:space="preserve"> </w:t>
+      </w:r>
+      <w:proofErr w:type="spellStart"/>
+      <w:r>
+        <w:t>ресторана</w:t>
+      </w:r>
+      <w:proofErr w:type="spellEnd"/>
     </w:p>
     <w:p>
       <w:pPr>
@@ -2373,9 +2521,19 @@
           <w:numId w:val="19"/>
         </w:numPr>
       </w:pPr>
-      <w:r>
-        <w:t>Экран входа</w:t>
-      </w:r>
+      <w:proofErr w:type="spellStart"/>
+      <w:r>
+        <w:t>Экран</w:t>
+      </w:r>
+      <w:proofErr w:type="spellEnd"/>
+      <w:r>
+        <w:t xml:space="preserve"> </w:t>
+      </w:r>
+      <w:proofErr w:type="spellStart"/>
+      <w:r>
+        <w:t>входа</w:t>
+      </w:r>
+      <w:proofErr w:type="spellEnd"/>
     </w:p>
     <w:p>
       <w:pPr>
@@ -2555,8 +2713,29 @@
       <w:pPr>
         <w:pStyle w:val="a4"/>
       </w:pPr>
-      <w:r>
-        <w:t>Экран с просмотром занятости столов</w:t>
+      <w:proofErr w:type="spellStart"/>
+      <w:r>
+        <w:t>Экран</w:t>
+      </w:r>
+      <w:proofErr w:type="spellEnd"/>
+      <w:r>
+        <w:t xml:space="preserve"> с </w:t>
+      </w:r>
+      <w:proofErr w:type="spellStart"/>
+      <w:r>
+        <w:t>просмотром</w:t>
+      </w:r>
+      <w:proofErr w:type="spellEnd"/>
+      <w:r>
+        <w:t xml:space="preserve"> </w:t>
+      </w:r>
+      <w:proofErr w:type="spellStart"/>
+      <w:r>
+        <w:t>занятости</w:t>
+      </w:r>
+      <w:proofErr w:type="spellEnd"/>
+      <w:r>
+        <w:t xml:space="preserve"> столов</w:t>
       </w:r>
     </w:p>
     <w:p>
@@ -2660,8 +2839,37 @@
       <w:pPr>
         <w:pStyle w:val="a4"/>
       </w:pPr>
-      <w:r>
-        <w:t>Экран очереди броней всех столов</w:t>
+      <w:proofErr w:type="spellStart"/>
+      <w:r>
+        <w:t>Экран</w:t>
+      </w:r>
+      <w:proofErr w:type="spellEnd"/>
+      <w:r>
+        <w:t xml:space="preserve"> </w:t>
+      </w:r>
+      <w:proofErr w:type="spellStart"/>
+      <w:r>
+        <w:t>очереди</w:t>
+      </w:r>
+      <w:proofErr w:type="spellEnd"/>
+      <w:r>
+        <w:t xml:space="preserve"> </w:t>
+      </w:r>
+      <w:proofErr w:type="spellStart"/>
+      <w:r>
+        <w:t>броней</w:t>
+      </w:r>
+      <w:proofErr w:type="spellEnd"/>
+      <w:r>
+        <w:t xml:space="preserve"> </w:t>
+      </w:r>
+      <w:proofErr w:type="spellStart"/>
+      <w:r>
+        <w:t>всех</w:t>
+      </w:r>
+      <w:proofErr w:type="spellEnd"/>
+      <w:r>
+        <w:t xml:space="preserve"> столов</w:t>
       </w:r>
     </w:p>
     <w:p>
@@ -2674,8 +2882,37 @@
         </w:rPr>
         <w:t xml:space="preserve">Данный экран содержит список всех броней с указанием краткой информации по каждой брони. </w:t>
       </w:r>
-      <w:r>
-        <w:t>При выборе брони открывается экран этой конкретной брони.</w:t>
+      <w:proofErr w:type="spellStart"/>
+      <w:r>
+        <w:t>При</w:t>
+      </w:r>
+      <w:proofErr w:type="spellEnd"/>
+      <w:r>
+        <w:t xml:space="preserve"> </w:t>
+      </w:r>
+      <w:proofErr w:type="spellStart"/>
+      <w:r>
+        <w:t>выборе</w:t>
+      </w:r>
+      <w:proofErr w:type="spellEnd"/>
+      <w:r>
+        <w:t xml:space="preserve"> </w:t>
+      </w:r>
+      <w:proofErr w:type="spellStart"/>
+      <w:r>
+        <w:t>брони</w:t>
+      </w:r>
+      <w:proofErr w:type="spellEnd"/>
+      <w:r>
+        <w:t xml:space="preserve"> </w:t>
+      </w:r>
+      <w:proofErr w:type="spellStart"/>
+      <w:r>
+        <w:t>открывается</w:t>
+      </w:r>
+      <w:proofErr w:type="spellEnd"/>
+      <w:r>
+        <w:t xml:space="preserve"> экран этой конкретной брони.</w:t>
       </w:r>
     </w:p>
     <w:p>
@@ -2721,8 +2958,37 @@
         </w:rPr>
         <w:t xml:space="preserve">х в это время. Столы помечаются оттенком оранжевого, если до ближайшей к этому моменту брони стола меньше полутора часов. </w:t>
       </w:r>
-      <w:r>
-        <w:t>Они должны отображаться внизу списка.</w:t>
+      <w:proofErr w:type="spellStart"/>
+      <w:r>
+        <w:t>Они</w:t>
+      </w:r>
+      <w:proofErr w:type="spellEnd"/>
+      <w:r>
+        <w:t xml:space="preserve"> </w:t>
+      </w:r>
+      <w:proofErr w:type="spellStart"/>
+      <w:r>
+        <w:t>должны</w:t>
+      </w:r>
+      <w:proofErr w:type="spellEnd"/>
+      <w:r>
+        <w:t xml:space="preserve"> </w:t>
+      </w:r>
+      <w:proofErr w:type="spellStart"/>
+      <w:r>
+        <w:t>отображаться</w:t>
+      </w:r>
+      <w:proofErr w:type="spellEnd"/>
+      <w:r>
+        <w:t xml:space="preserve"> </w:t>
+      </w:r>
+      <w:proofErr w:type="spellStart"/>
+      <w:r>
+        <w:t>внизу</w:t>
+      </w:r>
+      <w:proofErr w:type="spellEnd"/>
+      <w:r>
+        <w:t xml:space="preserve"> списка.</w:t>
       </w:r>
     </w:p>
     <w:p>
@@ -2782,9 +3048,27 @@
       <w:pPr>
         <w:pStyle w:val="a4"/>
       </w:pPr>
-      <w:r>
-        <w:t>Экран редактирования брони</w:t>
-      </w:r>
+      <w:proofErr w:type="spellStart"/>
+      <w:r>
+        <w:t>Экран</w:t>
+      </w:r>
+      <w:proofErr w:type="spellEnd"/>
+      <w:r>
+        <w:t xml:space="preserve"> </w:t>
+      </w:r>
+      <w:proofErr w:type="spellStart"/>
+      <w:r>
+        <w:t>редактирования</w:t>
+      </w:r>
+      <w:proofErr w:type="spellEnd"/>
+      <w:r>
+        <w:t xml:space="preserve"> </w:t>
+      </w:r>
+      <w:proofErr w:type="spellStart"/>
+      <w:r>
+        <w:t>брони</w:t>
+      </w:r>
+      <w:proofErr w:type="spellEnd"/>
     </w:p>
     <w:p>
       <w:pPr>
@@ -2817,9 +3101,27 @@
       <w:pPr>
         <w:pStyle w:val="a4"/>
       </w:pPr>
-      <w:r>
-        <w:t>Экран конкретного стола</w:t>
-      </w:r>
+      <w:proofErr w:type="spellStart"/>
+      <w:r>
+        <w:t>Экран</w:t>
+      </w:r>
+      <w:proofErr w:type="spellEnd"/>
+      <w:r>
+        <w:t xml:space="preserve"> </w:t>
+      </w:r>
+      <w:proofErr w:type="spellStart"/>
+      <w:r>
+        <w:t>конкретного</w:t>
+      </w:r>
+      <w:proofErr w:type="spellEnd"/>
+      <w:r>
+        <w:t xml:space="preserve"> </w:t>
+      </w:r>
+      <w:proofErr w:type="spellStart"/>
+      <w:r>
+        <w:t>стола</w:t>
+      </w:r>
+      <w:proofErr w:type="spellEnd"/>
     </w:p>
     <w:p>
       <w:pPr>
@@ -2870,10 +3172,28 @@
       <w:pPr>
         <w:pStyle w:val="a4"/>
       </w:pPr>
+      <w:proofErr w:type="spellStart"/>
       <w:r>
         <w:lastRenderedPageBreak/>
-        <w:t>Экран редактирования стола</w:t>
-      </w:r>
+        <w:t>Экран</w:t>
+      </w:r>
+      <w:proofErr w:type="spellEnd"/>
+      <w:r>
+        <w:t xml:space="preserve"> </w:t>
+      </w:r>
+      <w:proofErr w:type="spellStart"/>
+      <w:r>
+        <w:t>редактирования</w:t>
+      </w:r>
+      <w:proofErr w:type="spellEnd"/>
+      <w:r>
+        <w:t xml:space="preserve"> </w:t>
+      </w:r>
+      <w:proofErr w:type="spellStart"/>
+      <w:r>
+        <w:t>стола</w:t>
+      </w:r>
+      <w:proofErr w:type="spellEnd"/>
     </w:p>
     <w:p>
       <w:pPr>
@@ -2906,9 +3226,35 @@
       <w:pPr>
         <w:pStyle w:val="a4"/>
       </w:pPr>
-      <w:r>
-        <w:t>Экран очереди броней стола</w:t>
-      </w:r>
+      <w:proofErr w:type="spellStart"/>
+      <w:r>
+        <w:t>Экран</w:t>
+      </w:r>
+      <w:proofErr w:type="spellEnd"/>
+      <w:r>
+        <w:t xml:space="preserve"> </w:t>
+      </w:r>
+      <w:proofErr w:type="spellStart"/>
+      <w:r>
+        <w:t>очереди</w:t>
+      </w:r>
+      <w:proofErr w:type="spellEnd"/>
+      <w:r>
+        <w:t xml:space="preserve"> </w:t>
+      </w:r>
+      <w:proofErr w:type="spellStart"/>
+      <w:r>
+        <w:t>броней</w:t>
+      </w:r>
+      <w:proofErr w:type="spellEnd"/>
+      <w:r>
+        <w:t xml:space="preserve"> </w:t>
+      </w:r>
+      <w:proofErr w:type="spellStart"/>
+      <w:r>
+        <w:t>стола</w:t>
+      </w:r>
+      <w:proofErr w:type="spellEnd"/>
     </w:p>
     <w:p>
       <w:pPr>
@@ -2920,8 +3266,37 @@
         </w:rPr>
         <w:t xml:space="preserve">Данный экран содержит список броней для конкретного стола с указанием краткой информации по каждой брони. </w:t>
       </w:r>
-      <w:r>
-        <w:t>При выборе брони открывается экран этой конкретной брони.</w:t>
+      <w:proofErr w:type="spellStart"/>
+      <w:r>
+        <w:t>При</w:t>
+      </w:r>
+      <w:proofErr w:type="spellEnd"/>
+      <w:r>
+        <w:t xml:space="preserve"> </w:t>
+      </w:r>
+      <w:proofErr w:type="spellStart"/>
+      <w:r>
+        <w:t>выборе</w:t>
+      </w:r>
+      <w:proofErr w:type="spellEnd"/>
+      <w:r>
+        <w:t xml:space="preserve"> </w:t>
+      </w:r>
+      <w:proofErr w:type="spellStart"/>
+      <w:r>
+        <w:t>брони</w:t>
+      </w:r>
+      <w:proofErr w:type="spellEnd"/>
+      <w:r>
+        <w:t xml:space="preserve"> </w:t>
+      </w:r>
+      <w:proofErr w:type="spellStart"/>
+      <w:r>
+        <w:t>открывается</w:t>
+      </w:r>
+      <w:proofErr w:type="spellEnd"/>
+      <w:r>
+        <w:t xml:space="preserve"> экран этой конкретной брони.</w:t>
       </w:r>
     </w:p>
     <w:p>
@@ -2963,9 +3338,27 @@
       <w:pPr>
         <w:pStyle w:val="a4"/>
       </w:pPr>
-      <w:r>
-        <w:t>Экран изменения пароля</w:t>
-      </w:r>
+      <w:proofErr w:type="spellStart"/>
+      <w:r>
+        <w:t>Экран</w:t>
+      </w:r>
+      <w:proofErr w:type="spellEnd"/>
+      <w:r>
+        <w:t xml:space="preserve"> </w:t>
+      </w:r>
+      <w:proofErr w:type="spellStart"/>
+      <w:r>
+        <w:t>изменения</w:t>
+      </w:r>
+      <w:proofErr w:type="spellEnd"/>
+      <w:r>
+        <w:t xml:space="preserve"> </w:t>
+      </w:r>
+      <w:proofErr w:type="spellStart"/>
+      <w:r>
+        <w:t>пароля</w:t>
+      </w:r>
+      <w:proofErr w:type="spellEnd"/>
     </w:p>
     <w:p>
       <w:pPr>
@@ -2985,16 +3378,31 @@
       <w:pPr>
         <w:pStyle w:val="a4"/>
       </w:pPr>
-      <w:r>
-        <w:t>Экран обзора сотрудников</w:t>
-      </w:r>
+      <w:proofErr w:type="spellStart"/>
+      <w:r>
+        <w:t>Экран</w:t>
+      </w:r>
+      <w:proofErr w:type="spellEnd"/>
+      <w:r>
+        <w:t xml:space="preserve"> </w:t>
+      </w:r>
+      <w:proofErr w:type="spellStart"/>
+      <w:r>
+        <w:t>обзора</w:t>
+      </w:r>
+      <w:proofErr w:type="spellEnd"/>
+      <w:r>
+        <w:t xml:space="preserve"> </w:t>
+      </w:r>
+      <w:proofErr w:type="spellStart"/>
+      <w:r>
+        <w:t>сотрудников</w:t>
+      </w:r>
+      <w:proofErr w:type="spellEnd"/>
     </w:p>
     <w:p>
       <w:pPr>
         <w:pStyle w:val="af4"/>
-        <w:rPr>
-          <w:lang w:val="ru-RU"/>
-        </w:rPr>
       </w:pPr>
       <w:r>
         <w:rPr>
@@ -3006,23 +3414,34 @@
         <w:rPr>
           <w:lang w:val="ru-RU"/>
         </w:rPr>
-        <w:t xml:space="preserve">экран этого конкретного сотрудника. </w:t>
-      </w:r>
-      <w:r>
-        <w:rPr>
-          <w:highlight w:val="magenta"/>
-          <w:lang w:val="ru-RU"/>
-        </w:rPr>
-        <w:t>ГДЕ КНОПКА?!</w:t>
+        <w:t>экран этого конкретного сотрудника.</w:t>
       </w:r>
     </w:p>
     <w:p>
       <w:pPr>
         <w:pStyle w:val="a4"/>
       </w:pPr>
-      <w:r>
-        <w:t>Экран добавления сотрудника</w:t>
-      </w:r>
+      <w:proofErr w:type="spellStart"/>
+      <w:r>
+        <w:t>Экран</w:t>
+      </w:r>
+      <w:proofErr w:type="spellEnd"/>
+      <w:r>
+        <w:t xml:space="preserve"> </w:t>
+      </w:r>
+      <w:proofErr w:type="spellStart"/>
+      <w:r>
+        <w:t>добавления</w:t>
+      </w:r>
+      <w:proofErr w:type="spellEnd"/>
+      <w:r>
+        <w:t xml:space="preserve"> </w:t>
+      </w:r>
+      <w:proofErr w:type="spellStart"/>
+      <w:r>
+        <w:t>сотрудника</w:t>
+      </w:r>
+      <w:proofErr w:type="spellEnd"/>
     </w:p>
     <w:p>
       <w:pPr>
@@ -3096,10 +3515,28 @@
       <w:pPr>
         <w:pStyle w:val="a4"/>
       </w:pPr>
+      <w:proofErr w:type="spellStart"/>
       <w:r>
         <w:lastRenderedPageBreak/>
-        <w:t>Экран редактирования сотрудника</w:t>
-      </w:r>
+        <w:t>Экран</w:t>
+      </w:r>
+      <w:proofErr w:type="spellEnd"/>
+      <w:r>
+        <w:t xml:space="preserve"> </w:t>
+      </w:r>
+      <w:proofErr w:type="spellStart"/>
+      <w:r>
+        <w:t>редактирования</w:t>
+      </w:r>
+      <w:proofErr w:type="spellEnd"/>
+      <w:r>
+        <w:t xml:space="preserve"> </w:t>
+      </w:r>
+      <w:proofErr w:type="spellStart"/>
+      <w:r>
+        <w:t>сотрудника</w:t>
+      </w:r>
+      <w:proofErr w:type="spellEnd"/>
     </w:p>
     <w:p>
       <w:pPr>
@@ -3132,9 +3569,27 @@
       <w:pPr>
         <w:pStyle w:val="a3"/>
       </w:pPr>
-      <w:r>
-        <w:t>Требования к видам обеспечения</w:t>
-      </w:r>
+      <w:proofErr w:type="spellStart"/>
+      <w:r>
+        <w:t>Требования</w:t>
+      </w:r>
+      <w:proofErr w:type="spellEnd"/>
+      <w:r>
+        <w:t xml:space="preserve"> к </w:t>
+      </w:r>
+      <w:proofErr w:type="spellStart"/>
+      <w:r>
+        <w:t>видам</w:t>
+      </w:r>
+      <w:proofErr w:type="spellEnd"/>
+      <w:r>
+        <w:t xml:space="preserve"> </w:t>
+      </w:r>
+      <w:proofErr w:type="spellStart"/>
+      <w:r>
+        <w:t>обеспечения</w:t>
+      </w:r>
+      <w:proofErr w:type="spellEnd"/>
       <w:r>
         <w:t xml:space="preserve"> АС</w:t>
       </w:r>
@@ -3169,8 +3624,21 @@
       <w:pPr>
         <w:pStyle w:val="a4"/>
       </w:pPr>
-      <w:r>
-        <w:t>Программное обеспечение АС</w:t>
+      <w:proofErr w:type="spellStart"/>
+      <w:r>
+        <w:t>Программное</w:t>
+      </w:r>
+      <w:proofErr w:type="spellEnd"/>
+      <w:r>
+        <w:t xml:space="preserve"> </w:t>
+      </w:r>
+      <w:proofErr w:type="spellStart"/>
+      <w:r>
+        <w:t>обеспечение</w:t>
+      </w:r>
+      <w:proofErr w:type="spellEnd"/>
+      <w:r>
+        <w:t xml:space="preserve"> АС</w:t>
       </w:r>
     </w:p>
     <w:p>
@@ -3208,15 +3676,28 @@
         <w:pStyle w:val="a8"/>
       </w:pPr>
       <w:r>
-        <w:t>СУБД PostgreSQL 16.2;</w:t>
+        <w:t xml:space="preserve">СУБД </w:t>
+      </w:r>
+      <w:proofErr w:type="spellStart"/>
+      <w:r>
+        <w:t>PostgreSQL</w:t>
+      </w:r>
+      <w:proofErr w:type="spellEnd"/>
+      <w:r>
+        <w:t xml:space="preserve"> 16.2;</w:t>
       </w:r>
     </w:p>
     <w:p>
       <w:pPr>
         <w:pStyle w:val="a8"/>
       </w:pPr>
-      <w:r>
-        <w:t>Keycloak 23.0.7.</w:t>
+      <w:proofErr w:type="spellStart"/>
+      <w:r>
+        <w:t>Keycloak</w:t>
+      </w:r>
+      <w:proofErr w:type="spellEnd"/>
+      <w:r>
+        <w:t xml:space="preserve"> 23.0.7.</w:t>
       </w:r>
     </w:p>
     <w:p>
@@ -3238,7 +3719,21 @@
         <w:pStyle w:val="a8"/>
       </w:pPr>
       <w:r>
-        <w:t>Язык программирования Dart версии 3.3.0</w:t>
+        <w:t xml:space="preserve">Язык программирования </w:t>
+      </w:r>
+      <w:proofErr w:type="spellStart"/>
+      <w:r>
+        <w:t>Dart</w:t>
+      </w:r>
+      <w:proofErr w:type="spellEnd"/>
+      <w:r>
+        <w:t xml:space="preserve"> версии 3.3.0</w:t>
+      </w:r>
+      <w:r>
+        <w:rPr>
+          <w:lang w:val="en-US"/>
+        </w:rPr>
+        <w:t>;</w:t>
       </w:r>
     </w:p>
     <w:p>
@@ -3248,8 +3743,13 @@
           <w:b/>
         </w:rPr>
       </w:pPr>
-      <w:r>
-        <w:t>Flutter SDK версии 3.19.1.</w:t>
+      <w:proofErr w:type="spellStart"/>
+      <w:r>
+        <w:t>Flutter</w:t>
+      </w:r>
+      <w:proofErr w:type="spellEnd"/>
+      <w:r>
+        <w:t xml:space="preserve"> SDK версии 3.19.1.</w:t>
       </w:r>
     </w:p>
     <w:p>
@@ -3333,9 +3833,19 @@
           <w:numId w:val="17"/>
         </w:numPr>
       </w:pPr>
-      <w:r>
-        <w:t>Требования по безопасности</w:t>
-      </w:r>
+      <w:proofErr w:type="spellStart"/>
+      <w:r>
+        <w:t>Требования</w:t>
+      </w:r>
+      <w:proofErr w:type="spellEnd"/>
+      <w:r>
+        <w:t xml:space="preserve"> по </w:t>
+      </w:r>
+      <w:proofErr w:type="spellStart"/>
+      <w:r>
+        <w:t>безопасности</w:t>
+      </w:r>
+      <w:proofErr w:type="spellEnd"/>
     </w:p>
     <w:p>
       <w:pPr>
@@ -3367,9 +3877,11 @@
       <w:r>
         <w:t xml:space="preserve"> для хеширования должен использоваться алгоритм </w:t>
       </w:r>
+      <w:proofErr w:type="spellStart"/>
       <w:r>
         <w:t>bcrypt</w:t>
       </w:r>
+      <w:proofErr w:type="spellEnd"/>
       <w:r>
         <w:t>;</w:t>
       </w:r>
@@ -3392,9 +3904,19 @@
       <w:pPr>
         <w:pStyle w:val="a4"/>
       </w:pPr>
-      <w:r>
-        <w:t>Дополнительные требования</w:t>
-      </w:r>
+      <w:proofErr w:type="spellStart"/>
+      <w:r>
+        <w:t>Дополнительные</w:t>
+      </w:r>
+      <w:proofErr w:type="spellEnd"/>
+      <w:r>
+        <w:t xml:space="preserve"> </w:t>
+      </w:r>
+      <w:proofErr w:type="spellStart"/>
+      <w:r>
+        <w:t>требования</w:t>
+      </w:r>
+      <w:proofErr w:type="spellEnd"/>
     </w:p>
     <w:p>
       <w:pPr>
@@ -3668,9 +4190,6 @@
               <w:pStyle w:val="afa"/>
             </w:pPr>
             <w:r>
-              <w:rPr>
-                <w:highlight w:val="yellow"/>
-              </w:rPr>
               <w:t>Промежуточный курсовой проект</w:t>
             </w:r>
           </w:p>
@@ -3697,14 +4216,8 @@
           <w:p>
             <w:pPr>
               <w:pStyle w:val="afa"/>
-              <w:rPr>
-                <w:highlight w:val="yellow"/>
-              </w:rPr>
             </w:pPr>
             <w:r>
-              <w:rPr>
-                <w:highlight w:val="yellow"/>
-              </w:rPr>
               <w:t>Промежуточный курсовой проект</w:t>
             </w:r>
           </w:p>
@@ -3731,14 +4244,8 @@
           <w:p>
             <w:pPr>
               <w:pStyle w:val="afa"/>
-              <w:rPr>
-                <w:highlight w:val="yellow"/>
-              </w:rPr>
             </w:pPr>
             <w:r>
-              <w:rPr>
-                <w:highlight w:val="yellow"/>
-              </w:rPr>
               <w:t>Готовый курсовой проект</w:t>
             </w:r>
           </w:p>
@@ -3790,7 +4297,39 @@
         <w:t xml:space="preserve"> </w:t>
       </w:r>
       <w:r>
-        <w:t>на GitHub, распределены задачи проекта в таск-менеджере Trello, создан проект Miro с общей логикой системы, предоставлены промежуточные результаты по курсовому проекту</w:t>
+        <w:t xml:space="preserve">на </w:t>
+      </w:r>
+      <w:proofErr w:type="spellStart"/>
+      <w:r>
+        <w:t>GitHub</w:t>
+      </w:r>
+      <w:proofErr w:type="spellEnd"/>
+      <w:r>
+        <w:t xml:space="preserve">, распределены задачи проекта в </w:t>
+      </w:r>
+      <w:proofErr w:type="spellStart"/>
+      <w:r>
+        <w:t>таск</w:t>
+      </w:r>
+      <w:proofErr w:type="spellEnd"/>
+      <w:r>
+        <w:t xml:space="preserve">-менеджере </w:t>
+      </w:r>
+      <w:proofErr w:type="spellStart"/>
+      <w:r>
+        <w:t>Trello</w:t>
+      </w:r>
+      <w:proofErr w:type="spellEnd"/>
+      <w:r>
+        <w:t xml:space="preserve">, создан проект </w:t>
+      </w:r>
+      <w:proofErr w:type="spellStart"/>
+      <w:r>
+        <w:t>Miro</w:t>
+      </w:r>
+      <w:proofErr w:type="spellEnd"/>
+      <w:r>
+        <w:t xml:space="preserve"> с общей логикой системы, предоставлены промежуточные результаты по курсовому проекту</w:t>
       </w:r>
       <w:r>
         <w:t>,</w:t>
@@ -3820,29 +4359,6 @@
       <w:r>
         <w:t>3 аттестация (конец мая 2024) - разработан курсовой проект, выполнены завершающие работы по доработке приложения, предоставлена готовая система.</w:t>
       </w:r>
-    </w:p>
-    <w:p>
-      <w:pPr>
-        <w:pStyle w:val="af4"/>
-        <w:rPr>
-          <w:lang w:val="ru-RU"/>
-        </w:rPr>
-      </w:pPr>
-      <w:r>
-        <w:rPr>
-          <w:highlight w:val="yellow"/>
-          <w:lang w:val="ru-RU"/>
-        </w:rPr>
-        <w:t>Указать кто и как проводит контроль</w:t>
-      </w:r>
-    </w:p>
-    <w:p>
-      <w:pPr>
-        <w:pStyle w:val="af4"/>
-        <w:rPr>
-          <w:lang w:val="ru-RU"/>
-        </w:rPr>
-      </w:pPr>
     </w:p>
     <w:p>
       <w:pPr>
@@ -3863,9 +4379,19 @@
       <w:pPr>
         <w:pStyle w:val="af4"/>
       </w:pPr>
-      <w:r>
-        <w:t>Требования отсутствуют</w:t>
-      </w:r>
+      <w:proofErr w:type="spellStart"/>
+      <w:r>
+        <w:t>Требования</w:t>
+      </w:r>
+      <w:proofErr w:type="spellEnd"/>
+      <w:r>
+        <w:t xml:space="preserve"> </w:t>
+      </w:r>
+      <w:proofErr w:type="spellStart"/>
+      <w:r>
+        <w:t>отсутствуют</w:t>
+      </w:r>
+      <w:proofErr w:type="spellEnd"/>
     </w:p>
     <w:p>
       <w:pPr>
@@ -3920,68 +4446,56 @@
       </w:pPr>
       <w:r>
         <w:rPr>
-          <w:highlight w:val="yellow"/>
           <w:lang w:val="ru-RU"/>
         </w:rPr>
         <w:t xml:space="preserve">Документы должны быть представлены в электронном виде </w:t>
       </w:r>
       <w:r>
         <w:rPr>
-          <w:highlight w:val="yellow"/>
           <w:lang w:val="ru-RU"/>
         </w:rPr>
         <w:t xml:space="preserve">и </w:t>
       </w:r>
       <w:r>
         <w:rPr>
-          <w:highlight w:val="yellow"/>
           <w:lang w:val="ru-RU"/>
         </w:rPr>
         <w:t xml:space="preserve">опубликованы на сайте </w:t>
       </w:r>
-      <w:r>
-        <w:rPr>
-          <w:highlight w:val="yellow"/>
-        </w:rPr>
+      <w:proofErr w:type="spellStart"/>
+      <w:r>
         <w:t>github</w:t>
       </w:r>
-      <w:r>
-        <w:rPr>
-          <w:highlight w:val="yellow"/>
+      <w:proofErr w:type="spellEnd"/>
+      <w:r>
+        <w:rPr>
           <w:lang w:val="ru-RU"/>
         </w:rPr>
         <w:t>.</w:t>
       </w:r>
       <w:r>
-        <w:rPr>
-          <w:highlight w:val="yellow"/>
-        </w:rPr>
         <w:t>com</w:t>
       </w:r>
       <w:r>
         <w:rPr>
-          <w:highlight w:val="yellow"/>
           <w:lang w:val="ru-RU"/>
         </w:rPr>
         <w:t xml:space="preserve"> в репозитории команды </w:t>
       </w:r>
       <w:r>
         <w:rPr>
-          <w:highlight w:val="yellow"/>
           <w:lang w:val="ru-RU"/>
         </w:rPr>
         <w:t>разработчика</w:t>
       </w:r>
       <w:r>
         <w:rPr>
-          <w:highlight w:val="yellow"/>
           <w:lang w:val="ru-RU"/>
         </w:rPr>
         <w:t>, а также в печатном виде</w:t>
       </w:r>
       <w:r>
         <w:rPr>
-          <w:highlight w:val="yellow"/>
           <w:lang w:val="ru-RU"/>
         </w:rPr>
         <w:t>.</w:t>
@@ -3991,13 +4505,23 @@
       <w:pPr>
         <w:pStyle w:val="a2"/>
       </w:pPr>
+      <w:proofErr w:type="spellStart"/>
       <w:r>
         <w:lastRenderedPageBreak/>
         <w:t>И</w:t>
       </w:r>
       <w:r>
-        <w:t>сточники разработки</w:t>
-      </w:r>
+        <w:t>сточники</w:t>
+      </w:r>
+      <w:proofErr w:type="spellEnd"/>
+      <w:r>
+        <w:t xml:space="preserve"> </w:t>
+      </w:r>
+      <w:proofErr w:type="spellStart"/>
+      <w:r>
+        <w:t>разработки</w:t>
+      </w:r>
+      <w:proofErr w:type="spellEnd"/>
     </w:p>
     <w:p>
       <w:pPr>
@@ -4023,8 +4547,37 @@
         </w:rPr>
         <w:t xml:space="preserve">В ходе исследования рынка приложений по бронированию мест в ресторанах и барах было выявлено 3 прямых конкурента. </w:t>
       </w:r>
-      <w:r>
-        <w:t>Результаты конкурентного исследования приведены в таблице 7.</w:t>
+      <w:proofErr w:type="spellStart"/>
+      <w:r>
+        <w:t>Результаты</w:t>
+      </w:r>
+      <w:proofErr w:type="spellEnd"/>
+      <w:r>
+        <w:t xml:space="preserve"> </w:t>
+      </w:r>
+      <w:proofErr w:type="spellStart"/>
+      <w:r>
+        <w:t>конкурентного</w:t>
+      </w:r>
+      <w:proofErr w:type="spellEnd"/>
+      <w:r>
+        <w:t xml:space="preserve"> </w:t>
+      </w:r>
+      <w:proofErr w:type="spellStart"/>
+      <w:r>
+        <w:t>исследования</w:t>
+      </w:r>
+      <w:proofErr w:type="spellEnd"/>
+      <w:r>
+        <w:t xml:space="preserve"> </w:t>
+      </w:r>
+      <w:proofErr w:type="spellStart"/>
+      <w:r>
+        <w:t>приведены</w:t>
+      </w:r>
+      <w:proofErr w:type="spellEnd"/>
+      <w:r>
+        <w:t xml:space="preserve"> в таблице 7.</w:t>
       </w:r>
     </w:p>
     <w:p>
@@ -4069,9 +4622,11 @@
             <w:pPr>
               <w:pStyle w:val="af6"/>
             </w:pPr>
+            <w:proofErr w:type="spellStart"/>
             <w:r>
               <w:t>ReMarked</w:t>
             </w:r>
+            <w:proofErr w:type="spellEnd"/>
           </w:p>
         </w:tc>
         <w:tc>
@@ -4082,9 +4637,11 @@
             <w:pPr>
               <w:pStyle w:val="af6"/>
             </w:pPr>
+            <w:proofErr w:type="spellStart"/>
             <w:r>
               <w:t>Meetto</w:t>
             </w:r>
+            <w:proofErr w:type="spellEnd"/>
           </w:p>
         </w:tc>
         <w:tc>
@@ -4095,9 +4652,11 @@
             <w:pPr>
               <w:pStyle w:val="af6"/>
             </w:pPr>
+            <w:proofErr w:type="spellStart"/>
             <w:r>
               <w:t>GuestMe</w:t>
             </w:r>
+            <w:proofErr w:type="spellEnd"/>
           </w:p>
         </w:tc>
       </w:tr>
@@ -4379,9 +4938,11 @@
       <w:pPr>
         <w:pStyle w:val="a4"/>
       </w:pPr>
+      <w:proofErr w:type="spellStart"/>
       <w:r>
         <w:t>ReMarked</w:t>
       </w:r>
+      <w:proofErr w:type="spellEnd"/>
     </w:p>
     <w:p>
       <w:pPr>
@@ -4394,20 +4955,38 @@
         <w:rPr>
           <w:lang w:val="ru-RU"/>
         </w:rPr>
-        <w:t xml:space="preserve">Облачный сервис, работает на телефонах, планшетах и ноутбуках. Заказы можно принимать через виджет, телеграм-бот и приложение. Система бронирования </w:t>
-      </w:r>
+        <w:t xml:space="preserve">Облачный сервис, работает на телефонах, планшетах и ноутбуках. Заказы можно принимать через виджет, </w:t>
+      </w:r>
+      <w:proofErr w:type="spellStart"/>
+      <w:r>
+        <w:rPr>
+          <w:lang w:val="ru-RU"/>
+        </w:rPr>
+        <w:t>телеграм</w:t>
+      </w:r>
+      <w:proofErr w:type="spellEnd"/>
+      <w:r>
+        <w:rPr>
+          <w:lang w:val="ru-RU"/>
+        </w:rPr>
+        <w:t xml:space="preserve">-бот и приложение. Система бронирования </w:t>
+      </w:r>
+      <w:proofErr w:type="spellStart"/>
       <w:r>
         <w:t>ReMarked</w:t>
       </w:r>
+      <w:proofErr w:type="spellEnd"/>
       <w:r>
         <w:rPr>
           <w:lang w:val="ru-RU"/>
         </w:rPr>
         <w:t xml:space="preserve"> рассчитана как на сетевые проекты, так и на одиночные заведения с высокой проходимостью. Позволяет клиентам автоматически резервировать места на сайте, гости получают уведомления/напоминания о брони через </w:t>
       </w:r>
+      <w:proofErr w:type="spellStart"/>
       <w:r>
         <w:t>Whatsapp</w:t>
       </w:r>
+      <w:proofErr w:type="spellEnd"/>
       <w:r>
         <w:rPr>
           <w:lang w:val="ru-RU"/>
@@ -4619,9 +5198,11 @@
       <w:pPr>
         <w:pStyle w:val="a4"/>
       </w:pPr>
+      <w:proofErr w:type="spellStart"/>
       <w:r>
         <w:t>Meetto</w:t>
       </w:r>
+      <w:proofErr w:type="spellEnd"/>
     </w:p>
     <w:p>
       <w:pPr>
@@ -4642,9 +5223,11 @@
       <w:pPr>
         <w:pStyle w:val="a4"/>
       </w:pPr>
+      <w:proofErr w:type="spellStart"/>
       <w:r>
         <w:t>GuestMe</w:t>
       </w:r>
+      <w:proofErr w:type="spellEnd"/>
     </w:p>
     <w:p>
       <w:pPr>
@@ -4659,27 +5242,33 @@
         </w:rPr>
         <w:t xml:space="preserve">Рестораны, которые уже работают на </w:t>
       </w:r>
+      <w:proofErr w:type="spellStart"/>
       <w:r>
         <w:t>iiko</w:t>
       </w:r>
+      <w:proofErr w:type="spellEnd"/>
       <w:r>
         <w:rPr>
           <w:lang w:val="ru-RU"/>
         </w:rPr>
         <w:t xml:space="preserve">, могут не искать отдельный сервис для бронирования столов, а просто подключить дополнительный модуль — </w:t>
       </w:r>
+      <w:proofErr w:type="spellStart"/>
       <w:r>
         <w:t>GuestMe</w:t>
       </w:r>
+      <w:proofErr w:type="spellEnd"/>
       <w:r>
         <w:rPr>
           <w:lang w:val="ru-RU"/>
         </w:rPr>
         <w:t xml:space="preserve">. Он поддерживает основные функции аналогичных инструментов: мгновенная интеграция с системой автоматизации, быстрое получение информации о зале и гостях из </w:t>
       </w:r>
+      <w:proofErr w:type="spellStart"/>
       <w:r>
         <w:t>iiko</w:t>
       </w:r>
+      <w:proofErr w:type="spellEnd"/>
       <w:r>
         <w:rPr>
           <w:lang w:val="ru-RU"/>

</xml_diff>

<commit_message>
doc: create pdf file of technical specification
</commit_message>
<xml_diff>
--- a/documentation/техническое задание/Техническое задание.docx
+++ b/documentation/техническое задание/Техническое задание.docx
@@ -247,26 +247,25 @@
           <w:sz w:val="28"/>
           <w:szCs w:val="28"/>
         </w:rPr>
-        <w:t xml:space="preserve">Мобильное приложение для бронирования мест в ресторанах и барах </w:t>
-      </w:r>
-      <w:proofErr w:type="spellStart"/>
+        <w:t>Мобильное приложение для бронирования мест в ресторанах и барах Restobook</w:t>
+      </w:r>
       <w:r>
         <w:rPr>
           <w:rFonts w:ascii="Times New Roman" w:hAnsi="Times New Roman" w:cs="Times New Roman"/>
           <w:sz w:val="28"/>
           <w:szCs w:val="28"/>
         </w:rPr>
-        <w:t>Restobook</w:t>
-      </w:r>
-      <w:proofErr w:type="spellEnd"/>
-      <w:r>
+        <w:t>»</w:t>
+      </w:r>
+    </w:p>
+    <w:p>
+      <w:pPr>
         <w:rPr>
           <w:rFonts w:ascii="Times New Roman" w:hAnsi="Times New Roman" w:cs="Times New Roman"/>
           <w:sz w:val="28"/>
           <w:szCs w:val="28"/>
         </w:rPr>
-        <w:t>»</w:t>
-      </w:r>
+      </w:pPr>
     </w:p>
     <w:p>
       <w:pPr>
@@ -285,40 +284,39 @@
           <w:szCs w:val="28"/>
         </w:rPr>
       </w:pPr>
-    </w:p>
-    <w:p>
-      <w:pPr>
+      <w:r>
         <w:rPr>
           <w:rFonts w:ascii="Times New Roman" w:hAnsi="Times New Roman" w:cs="Times New Roman"/>
           <w:sz w:val="28"/>
           <w:szCs w:val="28"/>
         </w:rPr>
-      </w:pPr>
-      <w:r>
+        <w:t>Исполнители</w:t>
+      </w:r>
+    </w:p>
+    <w:p>
+      <w:pPr>
+        <w:ind w:firstLine="708"/>
         <w:rPr>
           <w:rFonts w:ascii="Times New Roman" w:hAnsi="Times New Roman" w:cs="Times New Roman"/>
           <w:sz w:val="28"/>
           <w:szCs w:val="28"/>
         </w:rPr>
-        <w:t>Исполнители</w:t>
-      </w:r>
-    </w:p>
-    <w:p>
-      <w:pPr>
-        <w:ind w:firstLine="708"/>
+      </w:pPr>
+      <w:r>
         <w:rPr>
           <w:rFonts w:ascii="Times New Roman" w:hAnsi="Times New Roman" w:cs="Times New Roman"/>
           <w:sz w:val="28"/>
           <w:szCs w:val="28"/>
         </w:rPr>
-      </w:pPr>
+        <w:t xml:space="preserve">______________ </w:t>
+      </w:r>
       <w:r>
         <w:rPr>
           <w:rFonts w:ascii="Times New Roman" w:hAnsi="Times New Roman" w:cs="Times New Roman"/>
           <w:sz w:val="28"/>
           <w:szCs w:val="28"/>
         </w:rPr>
-        <w:t xml:space="preserve">______________ </w:t>
+        <w:t xml:space="preserve">П.А. </w:t>
       </w:r>
       <w:r>
         <w:rPr>
@@ -326,78 +324,60 @@
           <w:sz w:val="28"/>
           <w:szCs w:val="28"/>
         </w:rPr>
-        <w:t xml:space="preserve">П.А. </w:t>
-      </w:r>
-      <w:r>
+        <w:t>Путин</w:t>
+      </w:r>
+    </w:p>
+    <w:p>
+      <w:pPr>
+        <w:ind w:firstLine="708"/>
         <w:rPr>
           <w:rFonts w:ascii="Times New Roman" w:hAnsi="Times New Roman" w:cs="Times New Roman"/>
           <w:sz w:val="28"/>
           <w:szCs w:val="28"/>
         </w:rPr>
-        <w:t>Путин</w:t>
-      </w:r>
-    </w:p>
-    <w:p>
-      <w:pPr>
-        <w:ind w:firstLine="708"/>
+      </w:pPr>
+      <w:r>
         <w:rPr>
           <w:rFonts w:ascii="Times New Roman" w:hAnsi="Times New Roman" w:cs="Times New Roman"/>
           <w:sz w:val="28"/>
           <w:szCs w:val="28"/>
         </w:rPr>
-      </w:pPr>
+        <w:t xml:space="preserve">______________ </w:t>
+      </w:r>
       <w:r>
         <w:rPr>
           <w:rFonts w:ascii="Times New Roman" w:hAnsi="Times New Roman" w:cs="Times New Roman"/>
           <w:sz w:val="28"/>
           <w:szCs w:val="28"/>
         </w:rPr>
-        <w:t xml:space="preserve">______________ </w:t>
-      </w:r>
-      <w:r>
+        <w:t>М.В. Ефремов</w:t>
+      </w:r>
+    </w:p>
+    <w:p>
+      <w:pPr>
+        <w:ind w:firstLine="708"/>
         <w:rPr>
           <w:rFonts w:ascii="Times New Roman" w:hAnsi="Times New Roman" w:cs="Times New Roman"/>
           <w:sz w:val="28"/>
           <w:szCs w:val="28"/>
         </w:rPr>
-        <w:t>М.В. Ефремов</w:t>
-      </w:r>
-    </w:p>
-    <w:p>
-      <w:pPr>
-        <w:ind w:firstLine="708"/>
+      </w:pPr>
+      <w:r>
         <w:rPr>
           <w:rFonts w:ascii="Times New Roman" w:hAnsi="Times New Roman" w:cs="Times New Roman"/>
           <w:sz w:val="28"/>
           <w:szCs w:val="28"/>
         </w:rPr>
-      </w:pPr>
+        <w:t xml:space="preserve">______________ </w:t>
+      </w:r>
       <w:r>
         <w:rPr>
           <w:rFonts w:ascii="Times New Roman" w:hAnsi="Times New Roman" w:cs="Times New Roman"/>
           <w:sz w:val="28"/>
           <w:szCs w:val="28"/>
         </w:rPr>
-        <w:t xml:space="preserve">______________ </w:t>
-      </w:r>
-      <w:r>
-        <w:rPr>
-          <w:rFonts w:ascii="Times New Roman" w:hAnsi="Times New Roman" w:cs="Times New Roman"/>
-          <w:sz w:val="28"/>
-          <w:szCs w:val="28"/>
-        </w:rPr>
-        <w:t xml:space="preserve">М.М.З. </w:t>
-      </w:r>
-      <w:proofErr w:type="spellStart"/>
-      <w:r>
-        <w:rPr>
-          <w:rFonts w:ascii="Times New Roman" w:hAnsi="Times New Roman" w:cs="Times New Roman"/>
-          <w:sz w:val="28"/>
-          <w:szCs w:val="28"/>
-        </w:rPr>
-        <w:t>Насайр</w:t>
-      </w:r>
-      <w:proofErr w:type="spellEnd"/>
+        <w:t>М.М.З. Насайр</w:t>
+      </w:r>
     </w:p>
     <w:p>
       <w:pPr>
@@ -4780,13 +4760,11 @@
         <w:pStyle w:val="a2"/>
       </w:pPr>
       <w:bookmarkStart w:id="1" w:name="_Toc160896566"/>
-      <w:proofErr w:type="spellStart"/>
       <w:r>
         <w:lastRenderedPageBreak/>
         <w:t>Терминология</w:t>
       </w:r>
       <w:bookmarkEnd w:id="1"/>
-      <w:proofErr w:type="spellEnd"/>
     </w:p>
     <w:p>
       <w:pPr>
@@ -5047,153 +5025,137 @@
         <w:pStyle w:val="a2"/>
       </w:pPr>
       <w:bookmarkStart w:id="2" w:name="_Toc160896567"/>
-      <w:proofErr w:type="spellStart"/>
       <w:r>
         <w:lastRenderedPageBreak/>
-        <w:t>Общие</w:t>
-      </w:r>
-      <w:proofErr w:type="spellEnd"/>
+        <w:t>Общие сведения</w:t>
+      </w:r>
+      <w:bookmarkEnd w:id="2"/>
+    </w:p>
+    <w:p>
+      <w:pPr>
+        <w:pStyle w:val="a3"/>
+      </w:pPr>
+      <w:bookmarkStart w:id="3" w:name="_Toc160896568"/>
+      <w:r>
+        <w:t>Полное наименование системы и название приложения</w:t>
+      </w:r>
+      <w:bookmarkEnd w:id="3"/>
+    </w:p>
+    <w:p>
+      <w:pPr>
+        <w:pStyle w:val="af4"/>
+      </w:pPr>
+      <w:r>
+        <w:t>Полное наименование</w:t>
+      </w:r>
+      <w:r>
+        <w:t xml:space="preserve"> мобильного приложения</w:t>
+      </w:r>
+      <w:r>
+        <w:t>: «</w:t>
+      </w:r>
+      <w:bookmarkStart w:id="4" w:name="_Hlk160651098"/>
+      <w:r>
+        <w:t xml:space="preserve">Мобильное приложение для бронирования мест в ресторанах и барах </w:t>
+      </w:r>
+      <w:r>
+        <w:t>Restobook</w:t>
+      </w:r>
+      <w:bookmarkEnd w:id="4"/>
+      <w:r>
+        <w:t>».</w:t>
+      </w:r>
+    </w:p>
+    <w:p>
+      <w:pPr>
+        <w:pStyle w:val="af4"/>
+      </w:pPr>
+      <w:r>
+        <w:t xml:space="preserve">Условное обозначение мобильного </w:t>
+      </w:r>
+      <w:r>
+        <w:t xml:space="preserve">приложения: </w:t>
+      </w:r>
+      <w:r>
+        <w:t>«</w:t>
+      </w:r>
+      <w:r>
+        <w:t>Restobook</w:t>
+      </w:r>
+      <w:r>
+        <w:t>»</w:t>
+      </w:r>
+      <w:r>
+        <w:t>.</w:t>
+      </w:r>
+    </w:p>
+    <w:p>
+      <w:pPr>
+        <w:pStyle w:val="a3"/>
+      </w:pPr>
+      <w:bookmarkStart w:id="5" w:name="_Toc160896569"/>
+      <w:r>
+        <w:t>Заказчик</w:t>
+      </w:r>
+      <w:bookmarkEnd w:id="5"/>
+    </w:p>
+    <w:p>
+      <w:pPr>
+        <w:pStyle w:val="af4"/>
+      </w:pPr>
+      <w:r>
+        <w:t>Старший преподаватель Тарасов Вячеслав Сергеевич, Воронежский государственный университет, ф</w:t>
+      </w:r>
+      <w:r>
+        <w:t>акультет компьютерных наук</w:t>
+      </w:r>
+      <w:r>
+        <w:t>, к</w:t>
+      </w:r>
+      <w:r>
+        <w:t>афедра программирования и информационных технологий</w:t>
+      </w:r>
+      <w:r>
+        <w:t>.</w:t>
+      </w:r>
+    </w:p>
+    <w:p>
+      <w:pPr>
+        <w:pStyle w:val="af4"/>
+      </w:pPr>
+      <w:r>
+        <w:t>Представитель заказчика: Ассистент Проскуряков Егор Дмитриевич, Воронежский Государственный Университет, Факультет Компьютерных Наук, кафедра Программирования и Информационных Технологий.</w:t>
+      </w:r>
+    </w:p>
+    <w:p>
+      <w:pPr>
+        <w:pStyle w:val="a3"/>
+      </w:pPr>
+      <w:bookmarkStart w:id="6" w:name="_Toc160896570"/>
+      <w:r>
+        <w:t>Разработчик</w:t>
+      </w:r>
+      <w:bookmarkEnd w:id="6"/>
+    </w:p>
+    <w:p>
+      <w:pPr>
+        <w:pStyle w:val="af4"/>
+      </w:pPr>
+      <w:r>
+        <w:t>«7.1» команда группы</w:t>
+      </w:r>
       <w:r>
         <w:t xml:space="preserve"> </w:t>
       </w:r>
-      <w:proofErr w:type="spellStart"/>
-      <w:r>
-        <w:t>сведения</w:t>
-      </w:r>
-      <w:bookmarkEnd w:id="2"/>
-      <w:proofErr w:type="spellEnd"/>
-    </w:p>
-    <w:p>
-      <w:pPr>
-        <w:pStyle w:val="a3"/>
-      </w:pPr>
-      <w:bookmarkStart w:id="3" w:name="_Toc160896568"/>
-      <w:r>
-        <w:t>Полное наименование системы и название приложения</w:t>
-      </w:r>
-      <w:bookmarkEnd w:id="3"/>
+      <w:r>
+        <w:t>«7»</w:t>
+      </w:r>
     </w:p>
     <w:p>
       <w:pPr>
         <w:pStyle w:val="af4"/>
       </w:pPr>
       <w:r>
-        <w:t>Полное наименование</w:t>
-      </w:r>
-      <w:r>
-        <w:t xml:space="preserve"> мобильного приложения</w:t>
-      </w:r>
-      <w:r>
-        <w:t>: «</w:t>
-      </w:r>
-      <w:bookmarkStart w:id="4" w:name="_Hlk160651098"/>
-      <w:r>
-        <w:t xml:space="preserve">Мобильное приложение для бронирования мест в ресторанах и барах </w:t>
-      </w:r>
-      <w:proofErr w:type="spellStart"/>
-      <w:r>
-        <w:t>Restobook</w:t>
-      </w:r>
-      <w:bookmarkEnd w:id="4"/>
-      <w:proofErr w:type="spellEnd"/>
-      <w:r>
-        <w:t>».</w:t>
-      </w:r>
-    </w:p>
-    <w:p>
-      <w:pPr>
-        <w:pStyle w:val="af4"/>
-      </w:pPr>
-      <w:r>
-        <w:t xml:space="preserve">Условное обозначение мобильного </w:t>
-      </w:r>
-      <w:r>
-        <w:t xml:space="preserve">приложения: </w:t>
-      </w:r>
-      <w:r>
-        <w:t>«</w:t>
-      </w:r>
-      <w:proofErr w:type="spellStart"/>
-      <w:r>
-        <w:t>Restobook</w:t>
-      </w:r>
-      <w:proofErr w:type="spellEnd"/>
-      <w:r>
-        <w:t>»</w:t>
-      </w:r>
-      <w:r>
-        <w:t>.</w:t>
-      </w:r>
-    </w:p>
-    <w:p>
-      <w:pPr>
-        <w:pStyle w:val="a3"/>
-      </w:pPr>
-      <w:bookmarkStart w:id="5" w:name="_Toc160896569"/>
-      <w:r>
-        <w:t>Заказчик</w:t>
-      </w:r>
-      <w:bookmarkEnd w:id="5"/>
-    </w:p>
-    <w:p>
-      <w:pPr>
-        <w:pStyle w:val="af4"/>
-      </w:pPr>
-      <w:r>
-        <w:t>Старший преподаватель Тарасов Вячеслав Сергеевич, Воронежский государственный университет, ф</w:t>
-      </w:r>
-      <w:r>
-        <w:t>акультет компьютерных наук</w:t>
-      </w:r>
-      <w:r>
-        <w:t>, к</w:t>
-      </w:r>
-      <w:r>
-        <w:t>афедра программирования и информационных технологий</w:t>
-      </w:r>
-      <w:r>
-        <w:t>.</w:t>
-      </w:r>
-    </w:p>
-    <w:p>
-      <w:pPr>
-        <w:pStyle w:val="af4"/>
-      </w:pPr>
-      <w:r>
-        <w:t>Представитель заказчика: Ассистент Проскуряков Егор Дмитриевич, Воронежский Государственный Университет, Факультет Компьютерных Наук, кафедра Программирования и Информационных Технологий.</w:t>
-      </w:r>
-    </w:p>
-    <w:p>
-      <w:pPr>
-        <w:pStyle w:val="a3"/>
-      </w:pPr>
-      <w:bookmarkStart w:id="6" w:name="_Toc160896570"/>
-      <w:proofErr w:type="spellStart"/>
-      <w:r>
-        <w:t>Разработчик</w:t>
-      </w:r>
-      <w:bookmarkEnd w:id="6"/>
-      <w:proofErr w:type="spellEnd"/>
-    </w:p>
-    <w:p>
-      <w:pPr>
-        <w:pStyle w:val="af4"/>
-      </w:pPr>
-      <w:r>
-        <w:t>«7.1» команда группы</w:t>
-      </w:r>
-      <w:r>
-        <w:t xml:space="preserve"> </w:t>
-      </w:r>
-      <w:r>
-        <w:t>«7»</w:t>
-      </w:r>
-    </w:p>
-    <w:p>
-      <w:pPr>
-        <w:pStyle w:val="af4"/>
-      </w:pPr>
-      <w:r>
         <w:t>Состав команды разработчика:</w:t>
       </w:r>
     </w:p>
@@ -5217,21 +5179,8 @@
       <w:pPr>
         <w:pStyle w:val="a8"/>
       </w:pPr>
-      <w:proofErr w:type="spellStart"/>
-      <w:r>
-        <w:t>Насайр</w:t>
-      </w:r>
-      <w:proofErr w:type="spellEnd"/>
-      <w:r>
-        <w:t xml:space="preserve"> Марьям </w:t>
-      </w:r>
-      <w:proofErr w:type="spellStart"/>
-      <w:r>
-        <w:t>Магди</w:t>
-      </w:r>
-      <w:proofErr w:type="spellEnd"/>
-      <w:r>
-        <w:t xml:space="preserve"> Захи</w:t>
+      <w:r>
+        <w:t>Насайр Марьям Магди Захи</w:t>
       </w:r>
     </w:p>
     <w:p>
@@ -5239,15 +5188,7 @@
         <w:pStyle w:val="a8"/>
       </w:pPr>
       <w:r>
-        <w:t xml:space="preserve">Ноэль </w:t>
-      </w:r>
-      <w:proofErr w:type="spellStart"/>
-      <w:r>
-        <w:t>Жулмист</w:t>
-      </w:r>
-      <w:proofErr w:type="spellEnd"/>
-      <w:r>
-        <w:t xml:space="preserve"> Филс</w:t>
+        <w:t>Ноэль Жулмист Филс</w:t>
       </w:r>
     </w:p>
     <w:p>
@@ -5352,21 +5293,11 @@
         <w:pStyle w:val="a3"/>
       </w:pPr>
       <w:bookmarkStart w:id="10" w:name="_Toc160896574"/>
-      <w:proofErr w:type="spellStart"/>
-      <w:r>
-        <w:t>Цели</w:t>
-      </w:r>
-      <w:proofErr w:type="spellEnd"/>
-      <w:r>
-        <w:t xml:space="preserve"> </w:t>
-      </w:r>
-      <w:proofErr w:type="spellStart"/>
-      <w:r>
-        <w:t>создания</w:t>
-      </w:r>
-      <w:proofErr w:type="spellEnd"/>
-      <w:r>
-        <w:t xml:space="preserve"> АС</w:t>
+      <w:r>
+        <w:t xml:space="preserve">Цели </w:t>
+      </w:r>
+      <w:r>
+        <w:t>создания АС</w:t>
       </w:r>
       <w:bookmarkEnd w:id="10"/>
     </w:p>
@@ -5420,29 +5351,14 @@
         <w:pStyle w:val="a2"/>
       </w:pPr>
       <w:bookmarkStart w:id="12" w:name="_Toc160896576"/>
-      <w:proofErr w:type="spellStart"/>
       <w:r>
         <w:lastRenderedPageBreak/>
-        <w:t>Требования</w:t>
-      </w:r>
-      <w:proofErr w:type="spellEnd"/>
-      <w:r>
-        <w:t xml:space="preserve"> к </w:t>
-      </w:r>
-      <w:proofErr w:type="spellStart"/>
-      <w:r>
-        <w:t>автоматизированной</w:t>
-      </w:r>
-      <w:proofErr w:type="spellEnd"/>
-      <w:r>
-        <w:t xml:space="preserve"> </w:t>
-      </w:r>
-      <w:proofErr w:type="spellStart"/>
-      <w:r>
-        <w:t>системе</w:t>
+        <w:t xml:space="preserve">Требования к </w:t>
+      </w:r>
+      <w:r>
+        <w:t>автоматизированной системе</w:t>
       </w:r>
       <w:bookmarkEnd w:id="12"/>
-      <w:proofErr w:type="spellEnd"/>
     </w:p>
     <w:p>
       <w:pPr>
@@ -5735,20 +5651,10 @@
         </w:numPr>
       </w:pPr>
       <w:bookmarkStart w:id="17" w:name="_Toc160896581"/>
-      <w:proofErr w:type="spellStart"/>
-      <w:r>
-        <w:t>Вход</w:t>
-      </w:r>
-      <w:proofErr w:type="spellEnd"/>
-      <w:r>
-        <w:t xml:space="preserve"> в </w:t>
-      </w:r>
-      <w:proofErr w:type="spellStart"/>
-      <w:r>
-        <w:t>приложение</w:t>
+      <w:r>
+        <w:t>Вход в приложение</w:t>
       </w:r>
       <w:bookmarkEnd w:id="17"/>
-      <w:proofErr w:type="spellEnd"/>
     </w:p>
     <w:p>
       <w:pPr>
@@ -5763,11 +5669,9 @@
         </w:rPr>
         <w:t>o</w:t>
       </w:r>
-      <w:proofErr w:type="spellStart"/>
       <w:r>
         <w:t>nboarding</w:t>
       </w:r>
-      <w:proofErr w:type="spellEnd"/>
       <w:r>
         <w:t>;</w:t>
       </w:r>
@@ -5796,13 +5700,8 @@
         <w:pStyle w:val="a4"/>
       </w:pPr>
       <w:bookmarkStart w:id="18" w:name="_Toc160896582"/>
-      <w:proofErr w:type="spellStart"/>
-      <w:r>
-        <w:t>Учёт</w:t>
-      </w:r>
-      <w:proofErr w:type="spellEnd"/>
-      <w:r>
-        <w:t xml:space="preserve"> </w:t>
+      <w:r>
+        <w:t xml:space="preserve">Учёт </w:t>
       </w:r>
       <w:r>
         <w:rPr>
@@ -5935,28 +5834,10 @@
         <w:pStyle w:val="a4"/>
       </w:pPr>
       <w:bookmarkStart w:id="19" w:name="_Toc160896583"/>
-      <w:proofErr w:type="spellStart"/>
-      <w:r>
-        <w:t>Учёт</w:t>
-      </w:r>
-      <w:proofErr w:type="spellEnd"/>
-      <w:r>
-        <w:t xml:space="preserve"> </w:t>
-      </w:r>
-      <w:proofErr w:type="spellStart"/>
-      <w:r>
-        <w:t>сотрудников</w:t>
-      </w:r>
-      <w:proofErr w:type="spellEnd"/>
-      <w:r>
-        <w:t xml:space="preserve"> </w:t>
-      </w:r>
-      <w:proofErr w:type="spellStart"/>
-      <w:r>
-        <w:t>ресторана</w:t>
+      <w:r>
+        <w:t>Учёт сотрудников ресторана</w:t>
       </w:r>
       <w:bookmarkEnd w:id="19"/>
-      <w:proofErr w:type="spellEnd"/>
     </w:p>
     <w:p>
       <w:pPr>
@@ -6079,13 +5960,8 @@
       <w:r>
         <w:t>c</w:t>
       </w:r>
-      <w:proofErr w:type="spellStart"/>
-      <w:r>
-        <w:t>озданию</w:t>
-      </w:r>
-      <w:proofErr w:type="spellEnd"/>
-      <w:r>
-        <w:t>, редактированию и удалению информации о столах.</w:t>
+      <w:r>
+        <w:t>озданию, редактированию и удалению информации о столах.</w:t>
       </w:r>
     </w:p>
     <w:p>
@@ -6150,28 +6026,10 @@
         <w:pStyle w:val="a4"/>
       </w:pPr>
       <w:bookmarkStart w:id="21" w:name="_Toc160896585"/>
-      <w:proofErr w:type="spellStart"/>
-      <w:r>
-        <w:t>Регистрация</w:t>
-      </w:r>
-      <w:proofErr w:type="spellEnd"/>
-      <w:r>
-        <w:t xml:space="preserve"> </w:t>
-      </w:r>
-      <w:proofErr w:type="spellStart"/>
-      <w:r>
-        <w:t>нового</w:t>
-      </w:r>
-      <w:proofErr w:type="spellEnd"/>
-      <w:r>
-        <w:t xml:space="preserve"> </w:t>
-      </w:r>
-      <w:proofErr w:type="spellStart"/>
-      <w:r>
-        <w:t>ресторана</w:t>
+      <w:r>
+        <w:t>Регистрация нового ресторана</w:t>
       </w:r>
       <w:bookmarkEnd w:id="21"/>
-      <w:proofErr w:type="spellEnd"/>
     </w:p>
     <w:p>
       <w:pPr>
@@ -6373,20 +6231,10 @@
         </w:numPr>
       </w:pPr>
       <w:bookmarkStart w:id="24" w:name="_Toc160896588"/>
-      <w:proofErr w:type="spellStart"/>
-      <w:r>
-        <w:t>Экран</w:t>
-      </w:r>
-      <w:proofErr w:type="spellEnd"/>
-      <w:r>
-        <w:t xml:space="preserve"> </w:t>
-      </w:r>
-      <w:proofErr w:type="spellStart"/>
-      <w:r>
-        <w:t>входа</w:t>
+      <w:r>
+        <w:t>Экран входа</w:t>
       </w:r>
       <w:bookmarkEnd w:id="24"/>
-      <w:proofErr w:type="spellEnd"/>
     </w:p>
     <w:p>
       <w:pPr>
@@ -6492,29 +6340,8 @@
         <w:pStyle w:val="a4"/>
       </w:pPr>
       <w:bookmarkStart w:id="26" w:name="_Toc160896590"/>
-      <w:proofErr w:type="spellStart"/>
-      <w:r>
-        <w:t>Экран</w:t>
-      </w:r>
-      <w:proofErr w:type="spellEnd"/>
-      <w:r>
-        <w:t xml:space="preserve"> с </w:t>
-      </w:r>
-      <w:proofErr w:type="spellStart"/>
-      <w:r>
-        <w:t>просмотром</w:t>
-      </w:r>
-      <w:proofErr w:type="spellEnd"/>
-      <w:r>
-        <w:t xml:space="preserve"> </w:t>
-      </w:r>
-      <w:proofErr w:type="spellStart"/>
-      <w:r>
-        <w:t>занятости</w:t>
-      </w:r>
-      <w:proofErr w:type="spellEnd"/>
-      <w:r>
-        <w:t xml:space="preserve"> столов</w:t>
+      <w:r>
+        <w:t>Экран с просмотром занятости столов</w:t>
       </w:r>
       <w:bookmarkEnd w:id="26"/>
     </w:p>
@@ -6595,37 +6422,8 @@
         <w:pStyle w:val="a4"/>
       </w:pPr>
       <w:bookmarkStart w:id="27" w:name="_Toc160896591"/>
-      <w:proofErr w:type="spellStart"/>
-      <w:r>
-        <w:t>Экран</w:t>
-      </w:r>
-      <w:proofErr w:type="spellEnd"/>
-      <w:r>
-        <w:t xml:space="preserve"> </w:t>
-      </w:r>
-      <w:proofErr w:type="spellStart"/>
-      <w:r>
-        <w:t>очереди</w:t>
-      </w:r>
-      <w:proofErr w:type="spellEnd"/>
-      <w:r>
-        <w:t xml:space="preserve"> </w:t>
-      </w:r>
-      <w:proofErr w:type="spellStart"/>
-      <w:r>
-        <w:t>броней</w:t>
-      </w:r>
-      <w:proofErr w:type="spellEnd"/>
-      <w:r>
-        <w:t xml:space="preserve"> </w:t>
-      </w:r>
-      <w:proofErr w:type="spellStart"/>
-      <w:r>
-        <w:t>всех</w:t>
-      </w:r>
-      <w:proofErr w:type="spellEnd"/>
-      <w:r>
-        <w:t xml:space="preserve"> столов</w:t>
+      <w:r>
+        <w:t>Экран очереди броней всех столов</w:t>
       </w:r>
       <w:bookmarkEnd w:id="27"/>
     </w:p>
@@ -6636,37 +6434,8 @@
       <w:r>
         <w:t xml:space="preserve">Данный экран содержит список всех броней с указанием краткой информации по каждой брони. </w:t>
       </w:r>
-      <w:proofErr w:type="spellStart"/>
-      <w:r>
-        <w:t>При</w:t>
-      </w:r>
-      <w:proofErr w:type="spellEnd"/>
-      <w:r>
-        <w:t xml:space="preserve"> </w:t>
-      </w:r>
-      <w:proofErr w:type="spellStart"/>
-      <w:r>
-        <w:t>выборе</w:t>
-      </w:r>
-      <w:proofErr w:type="spellEnd"/>
-      <w:r>
-        <w:t xml:space="preserve"> </w:t>
-      </w:r>
-      <w:proofErr w:type="spellStart"/>
-      <w:r>
-        <w:t>брони</w:t>
-      </w:r>
-      <w:proofErr w:type="spellEnd"/>
-      <w:r>
-        <w:t xml:space="preserve"> </w:t>
-      </w:r>
-      <w:proofErr w:type="spellStart"/>
-      <w:r>
-        <w:t>открывается</w:t>
-      </w:r>
-      <w:proofErr w:type="spellEnd"/>
-      <w:r>
-        <w:t xml:space="preserve"> экран этой конкретной брони.</w:t>
+      <w:r>
+        <w:t>При выборе брони открывается экран этой конкретной брони.</w:t>
       </w:r>
     </w:p>
     <w:p>
@@ -6701,45 +6470,8 @@
         </w:rPr>
         <w:t xml:space="preserve">, а также кнопки создания брони или отмены создания брони. </w:t>
       </w:r>
-      <w:proofErr w:type="spellStart"/>
-      <w:r>
-        <w:t>При</w:t>
-      </w:r>
-      <w:proofErr w:type="spellEnd"/>
-      <w:r>
-        <w:t xml:space="preserve"> </w:t>
-      </w:r>
-      <w:proofErr w:type="spellStart"/>
-      <w:r>
-        <w:t>выборе</w:t>
-      </w:r>
-      <w:proofErr w:type="spellEnd"/>
-      <w:r>
-        <w:t xml:space="preserve"> </w:t>
-      </w:r>
-      <w:proofErr w:type="spellStart"/>
-      <w:r>
-        <w:t>времени</w:t>
-      </w:r>
-      <w:proofErr w:type="spellEnd"/>
-      <w:r>
-        <w:t xml:space="preserve"> </w:t>
-      </w:r>
-      <w:proofErr w:type="spellStart"/>
-      <w:r>
-        <w:t>брони</w:t>
-      </w:r>
-      <w:proofErr w:type="spellEnd"/>
-      <w:r>
-        <w:t xml:space="preserve"> </w:t>
-      </w:r>
-      <w:proofErr w:type="spellStart"/>
-      <w:r>
-        <w:t>должен</w:t>
-      </w:r>
-      <w:proofErr w:type="spellEnd"/>
-      <w:r>
-        <w:t xml:space="preserve"> показываться список столов, свободны</w:t>
+      <w:r>
+        <w:t>При выборе времени брони должен показываться список столов, свободны</w:t>
       </w:r>
       <w:r>
         <w:t xml:space="preserve">х в это время. Столы помечаются оттенком оранжевого, если до ближайшей к этому </w:t>
@@ -6748,37 +6480,8 @@
         <w:lastRenderedPageBreak/>
         <w:t xml:space="preserve">моменту брони стола меньше полутора часов. </w:t>
       </w:r>
-      <w:proofErr w:type="spellStart"/>
-      <w:r>
-        <w:t>Они</w:t>
-      </w:r>
-      <w:proofErr w:type="spellEnd"/>
-      <w:r>
-        <w:t xml:space="preserve"> </w:t>
-      </w:r>
-      <w:proofErr w:type="spellStart"/>
-      <w:r>
-        <w:t>должны</w:t>
-      </w:r>
-      <w:proofErr w:type="spellEnd"/>
-      <w:r>
-        <w:t xml:space="preserve"> </w:t>
-      </w:r>
-      <w:proofErr w:type="spellStart"/>
-      <w:r>
-        <w:t>отображаться</w:t>
-      </w:r>
-      <w:proofErr w:type="spellEnd"/>
-      <w:r>
-        <w:t xml:space="preserve"> </w:t>
-      </w:r>
-      <w:proofErr w:type="spellStart"/>
-      <w:r>
-        <w:t>внизу</w:t>
-      </w:r>
-      <w:proofErr w:type="spellEnd"/>
-      <w:r>
-        <w:t xml:space="preserve"> списка.</w:t>
+      <w:r>
+        <w:t>Они должны отображаться внизу списка.</w:t>
       </w:r>
     </w:p>
     <w:p>
@@ -6840,28 +6543,10 @@
         <w:pStyle w:val="a4"/>
       </w:pPr>
       <w:bookmarkStart w:id="30" w:name="_Toc160896594"/>
-      <w:proofErr w:type="spellStart"/>
-      <w:r>
-        <w:t>Экран</w:t>
-      </w:r>
-      <w:proofErr w:type="spellEnd"/>
-      <w:r>
-        <w:t xml:space="preserve"> </w:t>
-      </w:r>
-      <w:proofErr w:type="spellStart"/>
-      <w:r>
-        <w:t>редактирования</w:t>
-      </w:r>
-      <w:proofErr w:type="spellEnd"/>
-      <w:r>
-        <w:t xml:space="preserve"> </w:t>
-      </w:r>
-      <w:proofErr w:type="spellStart"/>
-      <w:r>
-        <w:t>брони</w:t>
+      <w:r>
+        <w:t>Экран редактирования брони</w:t>
       </w:r>
       <w:bookmarkEnd w:id="30"/>
-      <w:proofErr w:type="spellEnd"/>
     </w:p>
     <w:p>
       <w:pPr>
@@ -6894,28 +6579,10 @@
         <w:pStyle w:val="a4"/>
       </w:pPr>
       <w:bookmarkStart w:id="31" w:name="_Toc160896595"/>
-      <w:proofErr w:type="spellStart"/>
-      <w:r>
-        <w:t>Экран</w:t>
-      </w:r>
-      <w:proofErr w:type="spellEnd"/>
-      <w:r>
-        <w:t xml:space="preserve"> </w:t>
-      </w:r>
-      <w:proofErr w:type="spellStart"/>
-      <w:r>
-        <w:t>конкретного</w:t>
-      </w:r>
-      <w:proofErr w:type="spellEnd"/>
-      <w:r>
-        <w:t xml:space="preserve"> </w:t>
-      </w:r>
-      <w:proofErr w:type="spellStart"/>
-      <w:r>
-        <w:t>стола</w:t>
+      <w:r>
+        <w:t>Экран конкретного стола</w:t>
       </w:r>
       <w:bookmarkEnd w:id="31"/>
-      <w:proofErr w:type="spellEnd"/>
     </w:p>
     <w:p>
       <w:pPr>
@@ -6966,28 +6633,10 @@
         <w:pStyle w:val="a4"/>
       </w:pPr>
       <w:bookmarkStart w:id="32" w:name="_Toc160896596"/>
-      <w:proofErr w:type="spellStart"/>
-      <w:r>
-        <w:t>Экран</w:t>
-      </w:r>
-      <w:proofErr w:type="spellEnd"/>
-      <w:r>
-        <w:t xml:space="preserve"> </w:t>
-      </w:r>
-      <w:proofErr w:type="spellStart"/>
-      <w:r>
-        <w:t>редактирования</w:t>
-      </w:r>
-      <w:proofErr w:type="spellEnd"/>
-      <w:r>
-        <w:t xml:space="preserve"> </w:t>
-      </w:r>
-      <w:proofErr w:type="spellStart"/>
-      <w:r>
-        <w:t>стола</w:t>
+      <w:r>
+        <w:t>Экран редактирования стола</w:t>
       </w:r>
       <w:bookmarkEnd w:id="32"/>
-      <w:proofErr w:type="spellEnd"/>
     </w:p>
     <w:p>
       <w:pPr>
@@ -7020,36 +6669,10 @@
         <w:pStyle w:val="a4"/>
       </w:pPr>
       <w:bookmarkStart w:id="33" w:name="_Toc160896597"/>
-      <w:proofErr w:type="spellStart"/>
-      <w:r>
-        <w:t>Экран</w:t>
-      </w:r>
-      <w:proofErr w:type="spellEnd"/>
-      <w:r>
-        <w:t xml:space="preserve"> </w:t>
-      </w:r>
-      <w:proofErr w:type="spellStart"/>
-      <w:r>
-        <w:t>очереди</w:t>
-      </w:r>
-      <w:proofErr w:type="spellEnd"/>
-      <w:r>
-        <w:t xml:space="preserve"> </w:t>
-      </w:r>
-      <w:proofErr w:type="spellStart"/>
-      <w:r>
-        <w:t>броней</w:t>
-      </w:r>
-      <w:proofErr w:type="spellEnd"/>
-      <w:r>
-        <w:t xml:space="preserve"> </w:t>
-      </w:r>
-      <w:proofErr w:type="spellStart"/>
-      <w:r>
-        <w:t>стола</w:t>
+      <w:r>
+        <w:t>Экран очереди броней стола</w:t>
       </w:r>
       <w:bookmarkEnd w:id="33"/>
-      <w:proofErr w:type="spellEnd"/>
     </w:p>
     <w:p>
       <w:pPr>
@@ -7058,37 +6681,8 @@
       <w:r>
         <w:t xml:space="preserve">Данный экран содержит список броней для конкретного стола с указанием краткой информации по каждой брони. </w:t>
       </w:r>
-      <w:proofErr w:type="spellStart"/>
-      <w:r>
-        <w:t>При</w:t>
-      </w:r>
-      <w:proofErr w:type="spellEnd"/>
-      <w:r>
-        <w:t xml:space="preserve"> </w:t>
-      </w:r>
-      <w:proofErr w:type="spellStart"/>
-      <w:r>
-        <w:t>выборе</w:t>
-      </w:r>
-      <w:proofErr w:type="spellEnd"/>
-      <w:r>
-        <w:t xml:space="preserve"> </w:t>
-      </w:r>
-      <w:proofErr w:type="spellStart"/>
-      <w:r>
-        <w:t>брони</w:t>
-      </w:r>
-      <w:proofErr w:type="spellEnd"/>
-      <w:r>
-        <w:t xml:space="preserve"> </w:t>
-      </w:r>
-      <w:proofErr w:type="spellStart"/>
-      <w:r>
-        <w:t>открывается</w:t>
-      </w:r>
-      <w:proofErr w:type="spellEnd"/>
-      <w:r>
-        <w:t xml:space="preserve"> экран этой конкретной брони.</w:t>
+      <w:r>
+        <w:t>При выборе брони открывается экран этой конкретной брони.</w:t>
       </w:r>
     </w:p>
     <w:p>
@@ -7132,28 +6726,10 @@
         <w:pStyle w:val="a4"/>
       </w:pPr>
       <w:bookmarkStart w:id="35" w:name="_Toc160896599"/>
-      <w:proofErr w:type="spellStart"/>
-      <w:r>
-        <w:t>Экран</w:t>
-      </w:r>
-      <w:proofErr w:type="spellEnd"/>
-      <w:r>
-        <w:t xml:space="preserve"> </w:t>
-      </w:r>
-      <w:proofErr w:type="spellStart"/>
-      <w:r>
-        <w:t>изменения</w:t>
-      </w:r>
-      <w:proofErr w:type="spellEnd"/>
-      <w:r>
-        <w:t xml:space="preserve"> </w:t>
-      </w:r>
-      <w:proofErr w:type="spellStart"/>
-      <w:r>
-        <w:t>пароля</w:t>
+      <w:r>
+        <w:t>Экран изменения пароля</w:t>
       </w:r>
       <w:bookmarkEnd w:id="35"/>
-      <w:proofErr w:type="spellEnd"/>
     </w:p>
     <w:p>
       <w:pPr>
@@ -7168,29 +6744,11 @@
         <w:pStyle w:val="a4"/>
       </w:pPr>
       <w:bookmarkStart w:id="36" w:name="_Toc160896600"/>
-      <w:proofErr w:type="spellStart"/>
       <w:r>
         <w:lastRenderedPageBreak/>
-        <w:t>Экран</w:t>
-      </w:r>
-      <w:proofErr w:type="spellEnd"/>
-      <w:r>
-        <w:t xml:space="preserve"> </w:t>
-      </w:r>
-      <w:proofErr w:type="spellStart"/>
-      <w:r>
-        <w:t>обзора</w:t>
-      </w:r>
-      <w:proofErr w:type="spellEnd"/>
-      <w:r>
-        <w:t xml:space="preserve"> </w:t>
-      </w:r>
-      <w:proofErr w:type="spellStart"/>
-      <w:r>
-        <w:t>сотрудников</w:t>
+        <w:t>Экран обзора сотрудников</w:t>
       </w:r>
       <w:bookmarkEnd w:id="36"/>
-      <w:proofErr w:type="spellEnd"/>
     </w:p>
     <w:p>
       <w:pPr>
@@ -7208,28 +6766,10 @@
         <w:pStyle w:val="a4"/>
       </w:pPr>
       <w:bookmarkStart w:id="37" w:name="_Toc160896601"/>
-      <w:proofErr w:type="spellStart"/>
-      <w:r>
-        <w:t>Экран</w:t>
-      </w:r>
-      <w:proofErr w:type="spellEnd"/>
-      <w:r>
-        <w:t xml:space="preserve"> </w:t>
-      </w:r>
-      <w:proofErr w:type="spellStart"/>
-      <w:r>
-        <w:t>добавления</w:t>
-      </w:r>
-      <w:proofErr w:type="spellEnd"/>
-      <w:r>
-        <w:t xml:space="preserve"> </w:t>
-      </w:r>
-      <w:proofErr w:type="spellStart"/>
-      <w:r>
-        <w:t>сотрудника</w:t>
+      <w:r>
+        <w:t>Экран добавления сотрудника</w:t>
       </w:r>
       <w:bookmarkEnd w:id="37"/>
-      <w:proofErr w:type="spellEnd"/>
     </w:p>
     <w:p>
       <w:pPr>
@@ -7262,36 +6802,10 @@
         <w:pStyle w:val="a4"/>
       </w:pPr>
       <w:bookmarkStart w:id="38" w:name="_Toc160896602"/>
-      <w:proofErr w:type="spellStart"/>
-      <w:r>
-        <w:t>Экран</w:t>
-      </w:r>
-      <w:proofErr w:type="spellEnd"/>
-      <w:r>
-        <w:t xml:space="preserve"> с </w:t>
-      </w:r>
-      <w:proofErr w:type="spellStart"/>
-      <w:r>
-        <w:t>информацией</w:t>
-      </w:r>
-      <w:proofErr w:type="spellEnd"/>
-      <w:r>
-        <w:t xml:space="preserve"> о </w:t>
-      </w:r>
-      <w:proofErr w:type="spellStart"/>
-      <w:r>
-        <w:t>конкретном</w:t>
-      </w:r>
-      <w:proofErr w:type="spellEnd"/>
-      <w:r>
-        <w:t xml:space="preserve"> </w:t>
-      </w:r>
-      <w:proofErr w:type="spellStart"/>
-      <w:r>
-        <w:t>сотруднике</w:t>
+      <w:r>
+        <w:t>Экран с информацией о конкретном сотруднике</w:t>
       </w:r>
       <w:bookmarkEnd w:id="38"/>
-      <w:proofErr w:type="spellEnd"/>
     </w:p>
     <w:p>
       <w:pPr>
@@ -7324,28 +6838,10 @@
         <w:pStyle w:val="a4"/>
       </w:pPr>
       <w:bookmarkStart w:id="39" w:name="_Toc160896603"/>
-      <w:proofErr w:type="spellStart"/>
-      <w:r>
-        <w:t>Экран</w:t>
-      </w:r>
-      <w:proofErr w:type="spellEnd"/>
-      <w:r>
-        <w:t xml:space="preserve"> </w:t>
-      </w:r>
-      <w:proofErr w:type="spellStart"/>
-      <w:r>
-        <w:t>редактирования</w:t>
-      </w:r>
-      <w:proofErr w:type="spellEnd"/>
-      <w:r>
-        <w:t xml:space="preserve"> </w:t>
-      </w:r>
-      <w:proofErr w:type="spellStart"/>
-      <w:r>
-        <w:t>сотрудника</w:t>
+      <w:r>
+        <w:t>Экран редактирования сотрудника</w:t>
       </w:r>
       <w:bookmarkEnd w:id="39"/>
-      <w:proofErr w:type="spellEnd"/>
     </w:p>
     <w:p>
       <w:pPr>
@@ -7378,27 +6874,9 @@
         <w:pStyle w:val="a3"/>
       </w:pPr>
       <w:bookmarkStart w:id="40" w:name="_Toc160896604"/>
-      <w:proofErr w:type="spellStart"/>
-      <w:r>
-        <w:t>Требования</w:t>
-      </w:r>
-      <w:proofErr w:type="spellEnd"/>
-      <w:r>
-        <w:t xml:space="preserve"> к </w:t>
-      </w:r>
-      <w:proofErr w:type="spellStart"/>
-      <w:r>
-        <w:t>видам</w:t>
-      </w:r>
-      <w:proofErr w:type="spellEnd"/>
-      <w:r>
-        <w:t xml:space="preserve"> </w:t>
-      </w:r>
-      <w:proofErr w:type="spellStart"/>
-      <w:r>
-        <w:t>обеспечения</w:t>
-      </w:r>
-      <w:proofErr w:type="spellEnd"/>
+      <w:r>
+        <w:t>Требования к видам обеспечения</w:t>
+      </w:r>
       <w:r>
         <w:t xml:space="preserve"> АС</w:t>
       </w:r>
@@ -7431,21 +6909,8 @@
         <w:pStyle w:val="a4"/>
       </w:pPr>
       <w:bookmarkStart w:id="42" w:name="_Toc160896606"/>
-      <w:proofErr w:type="spellStart"/>
-      <w:r>
-        <w:t>Программное</w:t>
-      </w:r>
-      <w:proofErr w:type="spellEnd"/>
-      <w:r>
-        <w:t xml:space="preserve"> </w:t>
-      </w:r>
-      <w:proofErr w:type="spellStart"/>
-      <w:r>
-        <w:t>обеспечение</w:t>
-      </w:r>
-      <w:proofErr w:type="spellEnd"/>
-      <w:r>
-        <w:t xml:space="preserve"> АС</w:t>
+      <w:r>
+        <w:t>Программное обеспечение АС</w:t>
       </w:r>
       <w:bookmarkEnd w:id="42"/>
     </w:p>
@@ -7478,28 +6943,15 @@
         <w:pStyle w:val="a8"/>
       </w:pPr>
       <w:r>
-        <w:t xml:space="preserve">СУБД </w:t>
-      </w:r>
-      <w:proofErr w:type="spellStart"/>
-      <w:r>
-        <w:t>PostgreSQL</w:t>
-      </w:r>
-      <w:proofErr w:type="spellEnd"/>
-      <w:r>
-        <w:t xml:space="preserve"> 16.2;</w:t>
+        <w:t>СУБД PostgreSQL 16.2;</w:t>
       </w:r>
     </w:p>
     <w:p>
       <w:pPr>
         <w:pStyle w:val="a8"/>
       </w:pPr>
-      <w:proofErr w:type="spellStart"/>
-      <w:r>
-        <w:t>Keycloak</w:t>
-      </w:r>
-      <w:proofErr w:type="spellEnd"/>
-      <w:r>
-        <w:t xml:space="preserve"> 23.0.7.</w:t>
+      <w:r>
+        <w:t>Keycloak 23.0.7.</w:t>
       </w:r>
     </w:p>
     <w:p>
@@ -7522,15 +6974,7 @@
         <w:pStyle w:val="a8"/>
       </w:pPr>
       <w:r>
-        <w:t xml:space="preserve">Язык программирования </w:t>
-      </w:r>
-      <w:proofErr w:type="spellStart"/>
-      <w:r>
-        <w:t>Dart</w:t>
-      </w:r>
-      <w:proofErr w:type="spellEnd"/>
-      <w:r>
-        <w:t xml:space="preserve"> версии 3.3.0</w:t>
+        <w:t>Язык программирования Dart версии 3.3.0</w:t>
       </w:r>
       <w:r>
         <w:rPr>
@@ -7546,13 +6990,8 @@
           <w:b/>
         </w:rPr>
       </w:pPr>
-      <w:proofErr w:type="spellStart"/>
-      <w:r>
-        <w:t>Flutter</w:t>
-      </w:r>
-      <w:proofErr w:type="spellEnd"/>
-      <w:r>
-        <w:t xml:space="preserve"> SDK версии 3.19.1.</w:t>
+      <w:r>
+        <w:t>Flutter SDK версии 3.19.1.</w:t>
       </w:r>
     </w:p>
     <w:p>
@@ -7571,29 +7010,8 @@
         <w:pStyle w:val="a3"/>
       </w:pPr>
       <w:bookmarkStart w:id="43" w:name="_Toc160896607"/>
-      <w:proofErr w:type="spellStart"/>
-      <w:r>
-        <w:t>Общие</w:t>
-      </w:r>
-      <w:proofErr w:type="spellEnd"/>
-      <w:r>
-        <w:t xml:space="preserve"> </w:t>
-      </w:r>
-      <w:proofErr w:type="spellStart"/>
-      <w:r>
-        <w:t>технические</w:t>
-      </w:r>
-      <w:proofErr w:type="spellEnd"/>
-      <w:r>
-        <w:t xml:space="preserve"> </w:t>
-      </w:r>
-      <w:proofErr w:type="spellStart"/>
-      <w:r>
-        <w:t>требования</w:t>
-      </w:r>
-      <w:proofErr w:type="spellEnd"/>
-      <w:r>
-        <w:t xml:space="preserve"> к АС</w:t>
+      <w:r>
+        <w:t>Общие технические требования к АС</w:t>
       </w:r>
       <w:bookmarkEnd w:id="43"/>
     </w:p>
@@ -7645,20 +7063,10 @@
         </w:numPr>
       </w:pPr>
       <w:bookmarkStart w:id="45" w:name="_Toc160896609"/>
-      <w:proofErr w:type="spellStart"/>
-      <w:r>
-        <w:t>Требования</w:t>
-      </w:r>
-      <w:proofErr w:type="spellEnd"/>
-      <w:r>
-        <w:t xml:space="preserve"> по </w:t>
-      </w:r>
-      <w:proofErr w:type="spellStart"/>
-      <w:r>
-        <w:t>безопасности</w:t>
+      <w:r>
+        <w:t>Требования по безопасности</w:t>
       </w:r>
       <w:bookmarkEnd w:id="45"/>
-      <w:proofErr w:type="spellEnd"/>
     </w:p>
     <w:p>
       <w:pPr>
@@ -7690,11 +7098,9 @@
       <w:r>
         <w:t xml:space="preserve"> для хеширования должен использоваться алгоритм </w:t>
       </w:r>
-      <w:proofErr w:type="spellStart"/>
       <w:r>
         <w:t>bcrypt</w:t>
       </w:r>
-      <w:proofErr w:type="spellEnd"/>
       <w:r>
         <w:t>;</w:t>
       </w:r>
@@ -7718,20 +7124,10 @@
         <w:pStyle w:val="a4"/>
       </w:pPr>
       <w:bookmarkStart w:id="46" w:name="_Toc160896610"/>
-      <w:proofErr w:type="spellStart"/>
-      <w:r>
-        <w:t>Дополнительные</w:t>
-      </w:r>
-      <w:proofErr w:type="spellEnd"/>
-      <w:r>
-        <w:t xml:space="preserve"> </w:t>
-      </w:r>
-      <w:proofErr w:type="spellStart"/>
-      <w:r>
-        <w:t>требования</w:t>
+      <w:r>
+        <w:t>Дополнительные требования</w:t>
       </w:r>
       <w:bookmarkEnd w:id="46"/>
-      <w:proofErr w:type="spellEnd"/>
     </w:p>
     <w:p>
       <w:pPr>
@@ -8082,39 +7478,7 @@
         <w:t xml:space="preserve"> </w:t>
       </w:r>
       <w:r>
-        <w:t xml:space="preserve">на </w:t>
-      </w:r>
-      <w:proofErr w:type="spellStart"/>
-      <w:r>
-        <w:t>GitHub</w:t>
-      </w:r>
-      <w:proofErr w:type="spellEnd"/>
-      <w:r>
-        <w:t xml:space="preserve">, распределены задачи проекта в </w:t>
-      </w:r>
-      <w:proofErr w:type="spellStart"/>
-      <w:r>
-        <w:t>таск</w:t>
-      </w:r>
-      <w:proofErr w:type="spellEnd"/>
-      <w:r>
-        <w:t xml:space="preserve">-менеджере </w:t>
-      </w:r>
-      <w:proofErr w:type="spellStart"/>
-      <w:r>
-        <w:t>Trello</w:t>
-      </w:r>
-      <w:proofErr w:type="spellEnd"/>
-      <w:r>
-        <w:t xml:space="preserve">, создан проект </w:t>
-      </w:r>
-      <w:proofErr w:type="spellStart"/>
-      <w:r>
-        <w:t>Miro</w:t>
-      </w:r>
-      <w:proofErr w:type="spellEnd"/>
-      <w:r>
-        <w:t xml:space="preserve"> с общей логикой системы, предоставлены промежуточные результаты по курсовому проекту</w:t>
+        <w:t>на GitHub, распределены задачи проекта в таск-менеджере Trello, создан проект Miro с общей логикой системы, предоставлены промежуточные результаты по курсовому проекту</w:t>
       </w:r>
       <w:r>
         <w:t>,</w:t>
@@ -8160,19 +7524,9 @@
       <w:pPr>
         <w:pStyle w:val="af4"/>
       </w:pPr>
-      <w:proofErr w:type="spellStart"/>
-      <w:r>
-        <w:t>Требования</w:t>
-      </w:r>
-      <w:proofErr w:type="spellEnd"/>
-      <w:r>
-        <w:t xml:space="preserve"> </w:t>
-      </w:r>
-      <w:proofErr w:type="spellStart"/>
-      <w:r>
-        <w:t>отсутствуют</w:t>
-      </w:r>
-      <w:proofErr w:type="spellEnd"/>
+      <w:r>
+        <w:t>Требования отсутствуют</w:t>
+      </w:r>
     </w:p>
     <w:p>
       <w:pPr>
@@ -8235,15 +7589,7 @@
         <w:t xml:space="preserve">и </w:t>
       </w:r>
       <w:r>
-        <w:t xml:space="preserve">опубликованы на сайте </w:t>
-      </w:r>
-      <w:proofErr w:type="spellStart"/>
-      <w:r>
-        <w:t>github</w:t>
-      </w:r>
-      <w:proofErr w:type="spellEnd"/>
-      <w:r>
-        <w:t xml:space="preserve">.com в репозитории команды </w:t>
+        <w:t xml:space="preserve">опубликованы на сайте github.com в репозитории команды </w:t>
       </w:r>
       <w:r>
         <w:t>разработчика</w:t>
@@ -8260,24 +7606,14 @@
         <w:pStyle w:val="a2"/>
       </w:pPr>
       <w:bookmarkStart w:id="54" w:name="_Toc160896618"/>
-      <w:proofErr w:type="spellStart"/>
       <w:r>
         <w:lastRenderedPageBreak/>
         <w:t>И</w:t>
       </w:r>
       <w:r>
-        <w:t>сточники</w:t>
-      </w:r>
-      <w:proofErr w:type="spellEnd"/>
-      <w:r>
-        <w:t xml:space="preserve"> </w:t>
-      </w:r>
-      <w:proofErr w:type="spellStart"/>
-      <w:r>
-        <w:t>разработки</w:t>
+        <w:t>сточники разработки</w:t>
       </w:r>
       <w:bookmarkEnd w:id="54"/>
-      <w:proofErr w:type="spellEnd"/>
     </w:p>
     <w:p>
       <w:pPr>
@@ -8302,45 +7638,8 @@
       <w:r>
         <w:t xml:space="preserve">В ходе исследования рынка приложений по бронированию мест в ресторанах и барах было выявлено 3 прямых конкурента. </w:t>
       </w:r>
-      <w:proofErr w:type="spellStart"/>
-      <w:r>
-        <w:t>Результаты</w:t>
-      </w:r>
-      <w:proofErr w:type="spellEnd"/>
-      <w:r>
-        <w:t xml:space="preserve"> </w:t>
-      </w:r>
-      <w:proofErr w:type="spellStart"/>
-      <w:r>
-        <w:t>конкурентного</w:t>
-      </w:r>
-      <w:proofErr w:type="spellEnd"/>
-      <w:r>
-        <w:t xml:space="preserve"> </w:t>
-      </w:r>
-      <w:proofErr w:type="spellStart"/>
-      <w:r>
-        <w:t>исследования</w:t>
-      </w:r>
-      <w:proofErr w:type="spellEnd"/>
-      <w:r>
-        <w:t xml:space="preserve"> </w:t>
-      </w:r>
-      <w:proofErr w:type="spellStart"/>
-      <w:r>
-        <w:t>приведены</w:t>
-      </w:r>
-      <w:proofErr w:type="spellEnd"/>
-      <w:r>
-        <w:t xml:space="preserve"> в </w:t>
-      </w:r>
-      <w:proofErr w:type="spellStart"/>
-      <w:r>
-        <w:t>таблице</w:t>
-      </w:r>
-      <w:proofErr w:type="spellEnd"/>
-      <w:r>
-        <w:t xml:space="preserve"> </w:t>
+      <w:r>
+        <w:t xml:space="preserve">Результаты конкурентного исследования приведены в таблице </w:t>
       </w:r>
       <w:r>
         <w:t>2</w:t>
@@ -8391,11 +7690,9 @@
             <w:pPr>
               <w:pStyle w:val="af6"/>
             </w:pPr>
-            <w:proofErr w:type="spellStart"/>
             <w:r>
               <w:t>ReMarked</w:t>
             </w:r>
-            <w:proofErr w:type="spellEnd"/>
           </w:p>
         </w:tc>
         <w:tc>
@@ -8406,11 +7703,9 @@
             <w:pPr>
               <w:pStyle w:val="af6"/>
             </w:pPr>
-            <w:proofErr w:type="spellStart"/>
             <w:r>
               <w:t>Meetto</w:t>
             </w:r>
-            <w:proofErr w:type="spellEnd"/>
           </w:p>
         </w:tc>
         <w:tc>
@@ -8421,11 +7716,9 @@
             <w:pPr>
               <w:pStyle w:val="af6"/>
             </w:pPr>
-            <w:proofErr w:type="spellStart"/>
             <w:r>
               <w:t>GuestMe</w:t>
             </w:r>
-            <w:proofErr w:type="spellEnd"/>
           </w:p>
         </w:tc>
       </w:tr>
@@ -8708,41 +8001,27 @@
         <w:pStyle w:val="a4"/>
       </w:pPr>
       <w:bookmarkStart w:id="56" w:name="_Toc160896620"/>
-      <w:proofErr w:type="spellStart"/>
       <w:r>
         <w:t>ReMarked</w:t>
       </w:r>
       <w:bookmarkEnd w:id="56"/>
-      <w:proofErr w:type="spellEnd"/>
     </w:p>
     <w:p>
       <w:pPr>
         <w:pStyle w:val="af4"/>
       </w:pPr>
       <w:r>
-        <w:t xml:space="preserve">Облачный сервис, работает на телефонах, планшетах и ноутбуках. Заказы можно принимать через виджет, </w:t>
-      </w:r>
-      <w:proofErr w:type="spellStart"/>
-      <w:r>
-        <w:t>телеграм</w:t>
-      </w:r>
-      <w:proofErr w:type="spellEnd"/>
-      <w:r>
-        <w:t xml:space="preserve">-бот и приложение. Система бронирования </w:t>
-      </w:r>
-      <w:proofErr w:type="spellStart"/>
+        <w:t xml:space="preserve">Облачный сервис, работает на телефонах, планшетах и ноутбуках. Заказы можно принимать через виджет, телеграм-бот и приложение. Система бронирования </w:t>
+      </w:r>
       <w:r>
         <w:t>ReMarked</w:t>
       </w:r>
-      <w:proofErr w:type="spellEnd"/>
       <w:r>
         <w:t xml:space="preserve"> рассчитана как на сетевые проекты, так и на одиночные заведения с высокой проходимостью. Позволяет клиентам автоматически резервировать места на сайте, гости получают уведомления/напоминания о брони через </w:t>
       </w:r>
-      <w:proofErr w:type="spellStart"/>
       <w:r>
         <w:t>Whatsapp</w:t>
       </w:r>
-      <w:proofErr w:type="spellEnd"/>
       <w:r>
         <w:t>, есть возможность вносить депозиты и отправлять данные о резерве на кассу.</w:t>
       </w:r>
@@ -8952,12 +8231,10 @@
         <w:pStyle w:val="a4"/>
       </w:pPr>
       <w:bookmarkStart w:id="57" w:name="_Toc160896621"/>
-      <w:proofErr w:type="spellStart"/>
       <w:r>
         <w:t>Meetto</w:t>
       </w:r>
       <w:bookmarkEnd w:id="57"/>
-      <w:proofErr w:type="spellEnd"/>
     </w:p>
     <w:p>
       <w:pPr>
@@ -8975,12 +8252,10 @@
         <w:pStyle w:val="a4"/>
       </w:pPr>
       <w:bookmarkStart w:id="58" w:name="_Toc160896622"/>
-      <w:proofErr w:type="spellStart"/>
       <w:r>
         <w:t>GuestMe</w:t>
       </w:r>
       <w:bookmarkEnd w:id="58"/>
-      <w:proofErr w:type="spellEnd"/>
     </w:p>
     <w:p>
       <w:pPr>
@@ -8989,27 +8264,21 @@
       <w:r>
         <w:t xml:space="preserve">Рестораны, которые уже работают на </w:t>
       </w:r>
-      <w:proofErr w:type="spellStart"/>
       <w:r>
         <w:t>iiko</w:t>
       </w:r>
-      <w:proofErr w:type="spellEnd"/>
       <w:r>
         <w:t xml:space="preserve">, могут не искать отдельный сервис для бронирования столов, а просто подключить дополнительный модуль — </w:t>
       </w:r>
-      <w:proofErr w:type="spellStart"/>
       <w:r>
         <w:t>GuestMe</w:t>
       </w:r>
-      <w:proofErr w:type="spellEnd"/>
       <w:r>
         <w:t xml:space="preserve">. Он поддерживает основные функции аналогичных инструментов: мгновенная интеграция с системой автоматизации, быстрое получение информации о зале и гостях из </w:t>
       </w:r>
-      <w:proofErr w:type="spellStart"/>
       <w:r>
         <w:t>iiko</w:t>
       </w:r>
-      <w:proofErr w:type="spellEnd"/>
       <w:r>
         <w:t>, при поступлении звонка от гостя персонал сразу видит всю информацию о нем. Есть удобная схема залов для оформления резерва, работа с банкетами. Виджеты бронирования для любых площадок — сайт, социальные сети, карты. Невозможность овербукинга. Функцию бронирования также можно отключать в некоторых дни или часы.</w:t>
       </w:r>
@@ -9024,7 +8293,7 @@
         </w:rPr>
         <w:lastRenderedPageBreak/>
         <w:drawing>
-          <wp:inline distT="0" distB="0" distL="0" distR="0" wp14:anchorId="5DB02128" wp14:editId="0B3224C1">
+          <wp:inline distT="0" distB="0" distL="0" distR="0" wp14:anchorId="5DB02128" wp14:editId="4AE26055">
             <wp:extent cx="5939790" cy="3221355"/>
             <wp:effectExtent l="0" t="0" r="3810" b="0"/>
             <wp:docPr id="1791495137" name="Рисунок 4"/>

</xml_diff>

<commit_message>
doc: add use case diagram to technical specification
</commit_message>
<xml_diff>
--- a/documentation/техническое задание/Техническое задание.docx
+++ b/documentation/техническое задание/Техническое задание.docx
@@ -4769,159 +4769,267 @@
     <w:p>
       <w:pPr>
         <w:pStyle w:val="af4"/>
+        <w:rPr>
+          <w:lang w:val="ru-RU"/>
+        </w:rPr>
       </w:pPr>
       <w:r>
         <w:rPr>
           <w:b/>
           <w:bCs/>
+          <w:lang w:val="ru-RU"/>
         </w:rPr>
         <w:t>Администратор вендора</w:t>
       </w:r>
       <w:r>
+        <w:rPr>
+          <w:lang w:val="ru-RU"/>
+        </w:rPr>
         <w:t xml:space="preserve"> – сотрудник</w:t>
       </w:r>
       <w:r>
+        <w:rPr>
+          <w:lang w:val="ru-RU"/>
+        </w:rPr>
         <w:t xml:space="preserve"> поставщика разрабатываемой системы</w:t>
       </w:r>
       <w:r>
+        <w:rPr>
+          <w:lang w:val="ru-RU"/>
+        </w:rPr>
         <w:t xml:space="preserve">, принимающий от администраторов ресторанов заявки на </w:t>
       </w:r>
       <w:r>
+        <w:rPr>
+          <w:lang w:val="ru-RU"/>
+        </w:rPr>
         <w:t>создание учётной записи в</w:t>
       </w:r>
       <w:r>
+        <w:rPr>
+          <w:lang w:val="ru-RU"/>
+        </w:rPr>
         <w:t xml:space="preserve"> разрабатываемом мобильно</w:t>
       </w:r>
       <w:r>
+        <w:rPr>
+          <w:lang w:val="ru-RU"/>
+        </w:rPr>
         <w:t>м</w:t>
       </w:r>
       <w:r>
+        <w:rPr>
+          <w:lang w:val="ru-RU"/>
+        </w:rPr>
         <w:t xml:space="preserve"> приложени</w:t>
       </w:r>
       <w:r>
+        <w:rPr>
+          <w:lang w:val="ru-RU"/>
+        </w:rPr>
         <w:t>и.</w:t>
       </w:r>
     </w:p>
     <w:p>
       <w:pPr>
         <w:pStyle w:val="af4"/>
+        <w:rPr>
+          <w:lang w:val="ru-RU"/>
+        </w:rPr>
       </w:pPr>
       <w:r>
         <w:rPr>
           <w:b/>
           <w:bCs/>
+          <w:lang w:val="ru-RU"/>
         </w:rPr>
         <w:t>Администратор ресторана</w:t>
       </w:r>
       <w:r>
+        <w:rPr>
+          <w:lang w:val="ru-RU"/>
+        </w:rPr>
         <w:t xml:space="preserve"> – сотрудник ресторан</w:t>
       </w:r>
       <w:r>
+        <w:rPr>
+          <w:lang w:val="ru-RU"/>
+        </w:rPr>
         <w:t xml:space="preserve">а, подавший заявку на </w:t>
       </w:r>
       <w:r>
+        <w:rPr>
+          <w:lang w:val="ru-RU"/>
+        </w:rPr>
         <w:t>создание учётной записи в</w:t>
       </w:r>
       <w:r>
+        <w:rPr>
+          <w:lang w:val="ru-RU"/>
+        </w:rPr>
         <w:t xml:space="preserve"> мобильном приложени</w:t>
       </w:r>
       <w:r>
+        <w:rPr>
+          <w:lang w:val="ru-RU"/>
+        </w:rPr>
         <w:t>и</w:t>
       </w:r>
       <w:r>
+        <w:rPr>
+          <w:lang w:val="ru-RU"/>
+        </w:rPr>
         <w:t xml:space="preserve"> и в последующем</w:t>
       </w:r>
       <w:r>
+        <w:rPr>
+          <w:lang w:val="ru-RU"/>
+        </w:rPr>
         <w:t xml:space="preserve"> имеющий</w:t>
       </w:r>
       <w:r>
+        <w:rPr>
+          <w:lang w:val="ru-RU"/>
+        </w:rPr>
         <w:t xml:space="preserve"> доступ к редактированию информации о сотрудниках и столах</w:t>
       </w:r>
       <w:r>
+        <w:rPr>
+          <w:lang w:val="ru-RU"/>
+        </w:rPr>
         <w:t>.</w:t>
       </w:r>
     </w:p>
     <w:p>
       <w:pPr>
         <w:pStyle w:val="af4"/>
+        <w:rPr>
+          <w:lang w:val="ru-RU"/>
+        </w:rPr>
       </w:pPr>
       <w:r>
         <w:rPr>
           <w:b/>
           <w:bCs/>
+          <w:lang w:val="ru-RU"/>
         </w:rPr>
         <w:t>Сотрудник ресторана</w:t>
       </w:r>
       <w:r>
+        <w:rPr>
+          <w:lang w:val="ru-RU"/>
+        </w:rPr>
         <w:t xml:space="preserve"> – человек, имеющий </w:t>
       </w:r>
       <w:r>
+        <w:rPr>
+          <w:lang w:val="ru-RU"/>
+        </w:rPr>
         <w:t>учётную запись в</w:t>
       </w:r>
       <w:r>
+        <w:rPr>
+          <w:lang w:val="ru-RU"/>
+        </w:rPr>
         <w:t xml:space="preserve"> </w:t>
       </w:r>
       <w:r>
+        <w:rPr>
+          <w:lang w:val="ru-RU"/>
+        </w:rPr>
         <w:t>мобильном</w:t>
       </w:r>
       <w:r>
+        <w:rPr>
+          <w:lang w:val="ru-RU"/>
+        </w:rPr>
         <w:t xml:space="preserve"> </w:t>
       </w:r>
       <w:r>
+        <w:rPr>
+          <w:lang w:val="ru-RU"/>
+        </w:rPr>
         <w:t>приложени</w:t>
       </w:r>
       <w:r>
+        <w:rPr>
+          <w:lang w:val="ru-RU"/>
+        </w:rPr>
         <w:t>и.</w:t>
       </w:r>
     </w:p>
     <w:p>
       <w:pPr>
         <w:pStyle w:val="af4"/>
+        <w:rPr>
+          <w:lang w:val="ru-RU"/>
+        </w:rPr>
       </w:pPr>
       <w:r>
         <w:rPr>
           <w:b/>
           <w:bCs/>
+          <w:lang w:val="ru-RU"/>
         </w:rPr>
         <w:t>Сервер, серверная часть</w:t>
       </w:r>
       <w:r>
+        <w:rPr>
+          <w:lang w:val="ru-RU"/>
+        </w:rPr>
         <w:t xml:space="preserve"> – компьютер, обслуживающий другие компьютеры (клиентов) и предоставляющий им свои ресурсы для выполнения определенных задач.</w:t>
       </w:r>
     </w:p>
     <w:p>
       <w:pPr>
         <w:pStyle w:val="af4"/>
+        <w:rPr>
+          <w:lang w:val="ru-RU"/>
+        </w:rPr>
       </w:pPr>
       <w:r>
         <w:rPr>
           <w:b/>
           <w:bCs/>
+          <w:lang w:val="ru-RU"/>
         </w:rPr>
         <w:t>Клиентская сторона</w:t>
       </w:r>
       <w:r>
+        <w:rPr>
+          <w:lang w:val="ru-RU"/>
+        </w:rPr>
         <w:t xml:space="preserve"> – компьютер, использующий ресурсы сервера и предоставляющий пользователю возможность взаимодействия с системой.</w:t>
       </w:r>
     </w:p>
     <w:p>
       <w:pPr>
         <w:pStyle w:val="af4"/>
+        <w:rPr>
+          <w:lang w:val="ru-RU"/>
+        </w:rPr>
       </w:pPr>
       <w:r>
         <w:rPr>
           <w:b/>
           <w:bCs/>
+          <w:lang w:val="ru-RU"/>
         </w:rPr>
         <w:t>Цифровизация</w:t>
       </w:r>
       <w:r>
+        <w:rPr>
+          <w:lang w:val="ru-RU"/>
+        </w:rPr>
         <w:t xml:space="preserve"> – это процесс превращения аналоговых данных и рабочих процессов в цифровой формат.</w:t>
       </w:r>
     </w:p>
     <w:p>
       <w:pPr>
         <w:pStyle w:val="af4"/>
+        <w:rPr>
+          <w:lang w:val="ru-RU"/>
+        </w:rPr>
       </w:pPr>
       <w:r>
         <w:rPr>
@@ -4931,12 +5039,18 @@
         <w:t>Popup</w:t>
       </w:r>
       <w:r>
+        <w:rPr>
+          <w:lang w:val="ru-RU"/>
+        </w:rPr>
         <w:t xml:space="preserve"> – всплывающее окно, которое появляется внезапно, без запроса пользователя, и отображается поверх экрана, на котором находился пользователь.</w:t>
       </w:r>
     </w:p>
     <w:p>
       <w:pPr>
         <w:pStyle w:val="af4"/>
+        <w:rPr>
+          <w:lang w:val="ru-RU"/>
+        </w:rPr>
       </w:pPr>
       <w:r>
         <w:rPr>
@@ -4949,6 +5063,7 @@
         <w:rPr>
           <w:b/>
           <w:bCs/>
+          <w:lang w:val="ru-RU"/>
         </w:rPr>
         <w:t xml:space="preserve"> </w:t>
       </w:r>
@@ -4963,6 +5078,7 @@
         <w:rPr>
           <w:b/>
           <w:bCs/>
+          <w:lang w:val="ru-RU"/>
         </w:rPr>
         <w:t xml:space="preserve"> (</w:t>
       </w:r>
@@ -4977,10 +5093,14 @@
         <w:rPr>
           <w:b/>
           <w:bCs/>
+          <w:lang w:val="ru-RU"/>
         </w:rPr>
         <w:t>)</w:t>
       </w:r>
       <w:r>
+        <w:rPr>
+          <w:lang w:val="ru-RU"/>
+        </w:rPr>
         <w:t xml:space="preserve"> – стиль архитектуры программного обеспечения для построения масштабируемых веб-приложений.</w:t>
       </w:r>
     </w:p>
@@ -4989,6 +5109,7 @@
         <w:pStyle w:val="af4"/>
         <w:rPr>
           <w:highlight w:val="yellow"/>
+          <w:lang w:val="ru-RU"/>
         </w:rPr>
       </w:pPr>
       <w:r>
@@ -4999,12 +5120,18 @@
         <w:t>TabBar</w:t>
       </w:r>
       <w:r>
+        <w:rPr>
+          <w:lang w:val="ru-RU"/>
+        </w:rPr>
         <w:t xml:space="preserve"> – панель вкладок в нижней части экрана, позволяющая быстро переключаться между разделами приложения.</w:t>
       </w:r>
     </w:p>
     <w:p>
       <w:pPr>
         <w:pStyle w:val="af4"/>
+        <w:rPr>
+          <w:lang w:val="ru-RU"/>
+        </w:rPr>
       </w:pPr>
       <w:r>
         <w:rPr>
@@ -5014,9 +5141,15 @@
         <w:t>Onboarding</w:t>
       </w:r>
       <w:r>
+        <w:rPr>
+          <w:lang w:val="ru-RU"/>
+        </w:rPr>
         <w:t xml:space="preserve"> – </w:t>
       </w:r>
       <w:r>
+        <w:rPr>
+          <w:lang w:val="ru-RU"/>
+        </w:rPr>
         <w:t>обучающая функциональность в приложении, появляющаяся при первом запуске для ознакомления пользователя с продуктом.</w:t>
       </w:r>
     </w:p>
@@ -5034,9 +5167,15 @@
     <w:p>
       <w:pPr>
         <w:pStyle w:val="a3"/>
+        <w:rPr>
+          <w:lang w:val="ru-RU"/>
+        </w:rPr>
       </w:pPr>
       <w:bookmarkStart w:id="3" w:name="_Toc160896568"/>
       <w:r>
+        <w:rPr>
+          <w:lang w:val="ru-RU"/>
+        </w:rPr>
         <w:t>Полное наименование системы и название приложения</w:t>
       </w:r>
       <w:bookmarkEnd w:id="3"/>
@@ -5044,18 +5183,33 @@
     <w:p>
       <w:pPr>
         <w:pStyle w:val="af4"/>
-      </w:pPr>
-      <w:r>
+        <w:rPr>
+          <w:lang w:val="ru-RU"/>
+        </w:rPr>
+      </w:pPr>
+      <w:r>
+        <w:rPr>
+          <w:lang w:val="ru-RU"/>
+        </w:rPr>
         <w:t>Полное наименование</w:t>
       </w:r>
       <w:r>
+        <w:rPr>
+          <w:lang w:val="ru-RU"/>
+        </w:rPr>
         <w:t xml:space="preserve"> мобильного приложения</w:t>
       </w:r>
       <w:r>
+        <w:rPr>
+          <w:lang w:val="ru-RU"/>
+        </w:rPr>
         <w:t>: «</w:t>
       </w:r>
       <w:bookmarkStart w:id="4" w:name="_Hlk160651098"/>
       <w:r>
+        <w:rPr>
+          <w:lang w:val="ru-RU"/>
+        </w:rPr>
         <w:t xml:space="preserve">Мобильное приложение для бронирования мест в ресторанах и барах </w:t>
       </w:r>
       <w:r>
@@ -5063,29 +5217,50 @@
       </w:r>
       <w:bookmarkEnd w:id="4"/>
       <w:r>
+        <w:rPr>
+          <w:lang w:val="ru-RU"/>
+        </w:rPr>
         <w:t>».</w:t>
       </w:r>
     </w:p>
     <w:p>
       <w:pPr>
         <w:pStyle w:val="af4"/>
-      </w:pPr>
-      <w:r>
+        <w:rPr>
+          <w:lang w:val="ru-RU"/>
+        </w:rPr>
+      </w:pPr>
+      <w:r>
+        <w:rPr>
+          <w:lang w:val="ru-RU"/>
+        </w:rPr>
         <w:t xml:space="preserve">Условное обозначение мобильного </w:t>
       </w:r>
       <w:r>
+        <w:rPr>
+          <w:lang w:val="ru-RU"/>
+        </w:rPr>
         <w:t xml:space="preserve">приложения: </w:t>
       </w:r>
       <w:r>
+        <w:rPr>
+          <w:lang w:val="ru-RU"/>
+        </w:rPr>
         <w:t>«</w:t>
       </w:r>
       <w:r>
         <w:t>Restobook</w:t>
       </w:r>
       <w:r>
+        <w:rPr>
+          <w:lang w:val="ru-RU"/>
+        </w:rPr>
         <w:t>»</w:t>
       </w:r>
       <w:r>
+        <w:rPr>
+          <w:lang w:val="ru-RU"/>
+        </w:rPr>
         <w:t>.</w:t>
       </w:r>
     </w:p>
@@ -5102,28 +5277,52 @@
     <w:p>
       <w:pPr>
         <w:pStyle w:val="af4"/>
-      </w:pPr>
-      <w:r>
+        <w:rPr>
+          <w:lang w:val="ru-RU"/>
+        </w:rPr>
+      </w:pPr>
+      <w:r>
+        <w:rPr>
+          <w:lang w:val="ru-RU"/>
+        </w:rPr>
         <w:t>Старший преподаватель Тарасов Вячеслав Сергеевич, Воронежский государственный университет, ф</w:t>
       </w:r>
       <w:r>
+        <w:rPr>
+          <w:lang w:val="ru-RU"/>
+        </w:rPr>
         <w:t>акультет компьютерных наук</w:t>
       </w:r>
       <w:r>
+        <w:rPr>
+          <w:lang w:val="ru-RU"/>
+        </w:rPr>
         <w:t>, к</w:t>
       </w:r>
       <w:r>
+        <w:rPr>
+          <w:lang w:val="ru-RU"/>
+        </w:rPr>
         <w:t>афедра программирования и информационных технологий</w:t>
       </w:r>
       <w:r>
+        <w:rPr>
+          <w:lang w:val="ru-RU"/>
+        </w:rPr>
         <w:t>.</w:t>
       </w:r>
     </w:p>
     <w:p>
       <w:pPr>
         <w:pStyle w:val="af4"/>
-      </w:pPr>
-      <w:r>
+        <w:rPr>
+          <w:lang w:val="ru-RU"/>
+        </w:rPr>
+      </w:pPr>
+      <w:r>
+        <w:rPr>
+          <w:lang w:val="ru-RU"/>
+        </w:rPr>
         <w:t>Представитель заказчика: Ассистент Проскуряков Егор Дмитриевич, Воронежский Государственный Университет, Факультет Компьютерных Наук, кафедра Программирования и Информационных Технологий.</w:t>
       </w:r>
     </w:p>
@@ -5194,9 +5393,15 @@
     <w:p>
       <w:pPr>
         <w:pStyle w:val="a3"/>
+        <w:rPr>
+          <w:lang w:val="ru-RU"/>
+        </w:rPr>
       </w:pPr>
       <w:bookmarkStart w:id="7" w:name="_Toc160896571"/>
       <w:r>
+        <w:rPr>
+          <w:lang w:val="ru-RU"/>
+        </w:rPr>
         <w:t>Перечень документов, на основании которых создается система</w:t>
       </w:r>
       <w:bookmarkEnd w:id="7"/>
@@ -5204,8 +5409,14 @@
     <w:p>
       <w:pPr>
         <w:pStyle w:val="af4"/>
-      </w:pPr>
-      <w:r>
+        <w:rPr>
+          <w:lang w:val="ru-RU"/>
+        </w:rPr>
+      </w:pPr>
+      <w:r>
+        <w:rPr>
+          <w:lang w:val="ru-RU"/>
+        </w:rPr>
         <w:t>Данное мобильное приложение будет создаваться на основании следующих документов:</w:t>
       </w:r>
     </w:p>
@@ -5247,18 +5458,33 @@
     <w:p>
       <w:pPr>
         <w:pStyle w:val="a3"/>
+        <w:rPr>
+          <w:lang w:val="ru-RU"/>
+        </w:rPr>
       </w:pPr>
       <w:bookmarkStart w:id="8" w:name="_Toc160896572"/>
       <w:r>
+        <w:rPr>
+          <w:lang w:val="ru-RU"/>
+        </w:rPr>
         <w:t>Плановые сроки начала и окончания работы по</w:t>
       </w:r>
       <w:r>
+        <w:rPr>
+          <w:lang w:val="ru-RU"/>
+        </w:rPr>
         <w:t xml:space="preserve"> созданию</w:t>
       </w:r>
       <w:r>
+        <w:rPr>
+          <w:lang w:val="ru-RU"/>
+        </w:rPr>
         <w:t xml:space="preserve"> </w:t>
       </w:r>
       <w:r>
+        <w:rPr>
+          <w:lang w:val="ru-RU"/>
+        </w:rPr>
         <w:t>автоматизированной системы</w:t>
       </w:r>
       <w:bookmarkEnd w:id="8"/>
@@ -5266,23 +5492,41 @@
     <w:p>
       <w:pPr>
         <w:pStyle w:val="af4"/>
-      </w:pPr>
-      <w:r>
+        <w:rPr>
+          <w:lang w:val="ru-RU"/>
+        </w:rPr>
+      </w:pPr>
+      <w:r>
+        <w:rPr>
+          <w:lang w:val="ru-RU"/>
+        </w:rPr>
         <w:t xml:space="preserve">Работы по созданию </w:t>
       </w:r>
       <w:r>
+        <w:rPr>
+          <w:lang w:val="ru-RU"/>
+        </w:rPr>
         <w:t xml:space="preserve">мобильного приложения </w:t>
       </w:r>
       <w:r>
+        <w:rPr>
+          <w:lang w:val="ru-RU"/>
+        </w:rPr>
         <w:t>должны начаться 16.02.2024 и завершиться 01.06.2024.</w:t>
       </w:r>
     </w:p>
     <w:p>
       <w:pPr>
         <w:pStyle w:val="a2"/>
+        <w:rPr>
+          <w:lang w:val="ru-RU"/>
+        </w:rPr>
       </w:pPr>
       <w:bookmarkStart w:id="9" w:name="_Toc160896573"/>
       <w:r>
+        <w:rPr>
+          <w:lang w:val="ru-RU"/>
+        </w:rPr>
         <w:lastRenderedPageBreak/>
         <w:t>Цели и назначение создания автоматизированной системы</w:t>
       </w:r>
@@ -5304,8 +5548,14 @@
     <w:p>
       <w:pPr>
         <w:pStyle w:val="af4"/>
-      </w:pPr>
-      <w:r>
+        <w:rPr>
+          <w:lang w:val="ru-RU"/>
+        </w:rPr>
+      </w:pPr>
+      <w:r>
+        <w:rPr>
+          <w:lang w:val="ru-RU"/>
+        </w:rPr>
         <w:t>Целями создания мобильного приложения являются:</w:t>
       </w:r>
     </w:p>
@@ -5341,8 +5591,14 @@
     <w:p>
       <w:pPr>
         <w:pStyle w:val="af4"/>
-      </w:pPr>
-      <w:r>
+        <w:rPr>
+          <w:lang w:val="ru-RU"/>
+        </w:rPr>
+      </w:pPr>
+      <w:r>
+        <w:rPr>
+          <w:lang w:val="ru-RU"/>
+        </w:rPr>
         <w:t>Мобильное приложение предназначено для цифровизации процесса приёма и учёта сотрудниками ресторанов и баров заявок на бронирование столиков или мест.</w:t>
       </w:r>
     </w:p>
@@ -5363,9 +5619,15 @@
     <w:p>
       <w:pPr>
         <w:pStyle w:val="a3"/>
+        <w:rPr>
+          <w:lang w:val="ru-RU"/>
+        </w:rPr>
       </w:pPr>
       <w:bookmarkStart w:id="13" w:name="_Toc160896577"/>
       <w:r>
+        <w:rPr>
+          <w:lang w:val="ru-RU"/>
+        </w:rPr>
         <w:t>Требования к структуре АС в целом</w:t>
       </w:r>
       <w:bookmarkEnd w:id="13"/>
@@ -5373,12 +5635,21 @@
     <w:p>
       <w:pPr>
         <w:pStyle w:val="a4"/>
+        <w:rPr>
+          <w:lang w:val="ru-RU"/>
+        </w:rPr>
       </w:pPr>
       <w:bookmarkStart w:id="14" w:name="_Toc160896578"/>
       <w:r>
+        <w:rPr>
+          <w:lang w:val="ru-RU"/>
+        </w:rPr>
         <w:t>Тре</w:t>
       </w:r>
       <w:r>
+        <w:rPr>
+          <w:lang w:val="ru-RU"/>
+        </w:rPr>
         <w:t>бования к способам и средствам обеспечения информационного взаимодействия компонентов АС</w:t>
       </w:r>
       <w:bookmarkEnd w:id="14"/>
@@ -5386,78 +5657,141 @@
     <w:p>
       <w:pPr>
         <w:pStyle w:val="af4"/>
-      </w:pPr>
-      <w:r>
+        <w:rPr>
+          <w:lang w:val="ru-RU"/>
+        </w:rPr>
+      </w:pPr>
+      <w:r>
+        <w:rPr>
+          <w:lang w:val="ru-RU"/>
+        </w:rPr>
         <w:t>М</w:t>
       </w:r>
       <w:r>
+        <w:rPr>
+          <w:lang w:val="ru-RU"/>
+        </w:rPr>
         <w:t>обильно</w:t>
       </w:r>
       <w:r>
+        <w:rPr>
+          <w:lang w:val="ru-RU"/>
+        </w:rPr>
         <w:t>е</w:t>
       </w:r>
       <w:r>
+        <w:rPr>
+          <w:lang w:val="ru-RU"/>
+        </w:rPr>
         <w:t xml:space="preserve"> приложени</w:t>
       </w:r>
       <w:r>
+        <w:rPr>
+          <w:lang w:val="ru-RU"/>
+        </w:rPr>
         <w:t>е</w:t>
       </w:r>
       <w:r>
+        <w:rPr>
+          <w:lang w:val="ru-RU"/>
+        </w:rPr>
         <w:t xml:space="preserve"> </w:t>
       </w:r>
       <w:r>
+        <w:rPr>
+          <w:lang w:val="ru-RU"/>
+        </w:rPr>
         <w:t xml:space="preserve">должно иметь архитектуру, соответствующую модели </w:t>
       </w:r>
       <w:r>
+        <w:rPr>
+          <w:lang w:val="ru-RU"/>
+        </w:rPr>
         <w:t>к</w:t>
       </w:r>
       <w:r>
+        <w:rPr>
+          <w:lang w:val="ru-RU"/>
+        </w:rPr>
         <w:t>лиент-</w:t>
       </w:r>
       <w:r>
+        <w:rPr>
+          <w:lang w:val="ru-RU"/>
+        </w:rPr>
         <w:t>с</w:t>
       </w:r>
       <w:r>
+        <w:rPr>
+          <w:lang w:val="ru-RU"/>
+        </w:rPr>
         <w:t xml:space="preserve">ерверного взаимодействия на основе </w:t>
       </w:r>
       <w:r>
         <w:t>REST</w:t>
       </w:r>
       <w:r>
+        <w:rPr>
+          <w:lang w:val="ru-RU"/>
+        </w:rPr>
         <w:t xml:space="preserve"> </w:t>
       </w:r>
       <w:r>
         <w:t>API</w:t>
       </w:r>
       <w:r>
+        <w:rPr>
+          <w:lang w:val="ru-RU"/>
+        </w:rPr>
         <w:t>.</w:t>
       </w:r>
     </w:p>
     <w:p>
       <w:pPr>
         <w:pStyle w:val="af4"/>
-      </w:pPr>
-      <w:r>
+        <w:rPr>
+          <w:lang w:val="ru-RU"/>
+        </w:rPr>
+      </w:pPr>
+      <w:r>
+        <w:rPr>
+          <w:lang w:val="ru-RU"/>
+        </w:rPr>
         <w:t>Для добавления в систему информации о подключившихся ресторанах будет использоваться веб-интерфейс</w:t>
       </w:r>
       <w:r>
+        <w:rPr>
+          <w:lang w:val="ru-RU"/>
+        </w:rPr>
         <w:t>,</w:t>
       </w:r>
       <w:r>
+        <w:rPr>
+          <w:lang w:val="ru-RU"/>
+        </w:rPr>
         <w:t xml:space="preserve"> имеющий архитектуру </w:t>
       </w:r>
       <w:r>
         <w:t>MVC</w:t>
       </w:r>
       <w:r>
+        <w:rPr>
+          <w:lang w:val="ru-RU"/>
+        </w:rPr>
         <w:t>.</w:t>
       </w:r>
     </w:p>
     <w:p>
       <w:pPr>
         <w:pStyle w:val="af4"/>
-      </w:pPr>
-      <w:r>
+        <w:rPr>
+          <w:lang w:val="ru-RU"/>
+        </w:rPr>
+      </w:pPr>
+      <w:r>
+        <w:rPr>
+          <w:lang w:val="ru-RU"/>
+        </w:rPr>
         <w:t>На рисунке 1 показана диаграмма развёртывания разрабатываемой системы.</w:t>
       </w:r>
     </w:p>
@@ -5534,14 +5868,26 @@
     <w:p>
       <w:pPr>
         <w:pStyle w:val="af4"/>
-      </w:pPr>
-      <w:r>
+        <w:rPr>
+          <w:lang w:val="ru-RU"/>
+        </w:rPr>
+      </w:pPr>
+      <w:r>
+        <w:rPr>
+          <w:lang w:val="ru-RU"/>
+        </w:rPr>
         <w:t xml:space="preserve">В долгосрочной перспективе возможны следующие направления модернизации </w:t>
       </w:r>
       <w:r>
+        <w:rPr>
+          <w:lang w:val="ru-RU"/>
+        </w:rPr>
         <w:t>мобильного приложения</w:t>
       </w:r>
       <w:r>
+        <w:rPr>
+          <w:lang w:val="ru-RU"/>
+        </w:rPr>
         <w:t>:</w:t>
       </w:r>
     </w:p>
@@ -5590,8 +5936,14 @@
     <w:p>
       <w:pPr>
         <w:pStyle w:val="af4"/>
-      </w:pPr>
-      <w:r>
+        <w:rPr>
+          <w:lang w:val="ru-RU"/>
+        </w:rPr>
+      </w:pPr>
+      <w:r>
+        <w:rPr>
+          <w:lang w:val="ru-RU"/>
+        </w:rPr>
         <w:t>В мобильном приложении пользователь будет иметь одну из ролей:</w:t>
       </w:r>
     </w:p>
@@ -5622,23 +5974,44 @@
     <w:p>
       <w:pPr>
         <w:pStyle w:val="af4"/>
-      </w:pPr>
-      <w:r>
+        <w:rPr>
+          <w:lang w:val="ru-RU"/>
+        </w:rPr>
+      </w:pPr>
+      <w:r>
+        <w:rPr>
+          <w:lang w:val="ru-RU"/>
+        </w:rPr>
         <w:t xml:space="preserve">Также для работы с сервисной страницей веб-интерфейса </w:t>
       </w:r>
       <w:r>
+        <w:rPr>
+          <w:lang w:val="ru-RU"/>
+        </w:rPr>
         <w:t xml:space="preserve">вводится роль </w:t>
       </w:r>
       <w:r>
+        <w:rPr>
+          <w:lang w:val="ru-RU"/>
+        </w:rPr>
         <w:t>администратор</w:t>
       </w:r>
       <w:r>
+        <w:rPr>
+          <w:lang w:val="ru-RU"/>
+        </w:rPr>
         <w:t>а</w:t>
       </w:r>
       <w:r>
+        <w:rPr>
+          <w:lang w:val="ru-RU"/>
+        </w:rPr>
         <w:t xml:space="preserve"> вендор</w:t>
       </w:r>
       <w:r>
+        <w:rPr>
+          <w:lang w:val="ru-RU"/>
+        </w:rPr>
         <w:t>а.</w:t>
       </w:r>
     </w:p>
@@ -5753,14 +6126,26 @@
     <w:p>
       <w:pPr>
         <w:pStyle w:val="af4"/>
-      </w:pPr>
-      <w:r>
+        <w:rPr>
+          <w:lang w:val="ru-RU"/>
+        </w:rPr>
+      </w:pPr>
+      <w:r>
+        <w:rPr>
+          <w:lang w:val="ru-RU"/>
+        </w:rPr>
         <w:t>При создании</w:t>
       </w:r>
       <w:r>
+        <w:rPr>
+          <w:lang w:val="ru-RU"/>
+        </w:rPr>
         <w:t xml:space="preserve"> и редактировании</w:t>
       </w:r>
       <w:r>
+        <w:rPr>
+          <w:lang w:val="ru-RU"/>
+        </w:rPr>
         <w:t xml:space="preserve"> брони система должна позволять учитывать следующие сведения:</w:t>
       </w:r>
     </w:p>
@@ -5815,17 +6200,32 @@
     <w:p>
       <w:pPr>
         <w:pStyle w:val="af4"/>
-      </w:pPr>
-      <w:r>
+        <w:rPr>
+          <w:lang w:val="ru-RU"/>
+        </w:rPr>
+      </w:pPr>
+      <w:r>
+        <w:rPr>
+          <w:lang w:val="ru-RU"/>
+        </w:rPr>
         <w:t xml:space="preserve">Как результат, эта информация </w:t>
       </w:r>
       <w:r>
+        <w:rPr>
+          <w:lang w:val="ru-RU"/>
+        </w:rPr>
         <w:t>должна сохранит</w:t>
       </w:r>
       <w:r>
+        <w:rPr>
+          <w:lang w:val="ru-RU"/>
+        </w:rPr>
         <w:t>ь</w:t>
       </w:r>
       <w:r>
+        <w:rPr>
+          <w:lang w:val="ru-RU"/>
+        </w:rPr>
         <w:t>ся в системе и быть доступной для всех сотрудников ресторана.</w:t>
       </w:r>
     </w:p>
@@ -5842,8 +6242,14 @@
     <w:p>
       <w:pPr>
         <w:pStyle w:val="af4"/>
-      </w:pPr>
-      <w:r>
+        <w:rPr>
+          <w:lang w:val="ru-RU"/>
+        </w:rPr>
+      </w:pPr>
+      <w:r>
+        <w:rPr>
+          <w:lang w:val="ru-RU"/>
+        </w:rPr>
         <w:t>Каждому сотруднику ресторана система должна предоставлять доступ к:</w:t>
       </w:r>
     </w:p>
@@ -5866,8 +6272,14 @@
     <w:p>
       <w:pPr>
         <w:pStyle w:val="af4"/>
-      </w:pPr>
-      <w:r>
+        <w:rPr>
+          <w:lang w:val="ru-RU"/>
+        </w:rPr>
+      </w:pPr>
+      <w:r>
+        <w:rPr>
+          <w:lang w:val="ru-RU"/>
+        </w:rPr>
         <w:t>Администратору ресторана система должна предоставлять доступ к:</w:t>
       </w:r>
     </w:p>
@@ -5890,8 +6302,14 @@
     <w:p>
       <w:pPr>
         <w:pStyle w:val="af4"/>
-      </w:pPr>
-      <w:r>
+        <w:rPr>
+          <w:lang w:val="ru-RU"/>
+        </w:rPr>
+      </w:pPr>
+      <w:r>
+        <w:rPr>
+          <w:lang w:val="ru-RU"/>
+        </w:rPr>
         <w:t>При создании и редактировании учётной записи нового сотрудника система должна позволять учитывать следующие сведения:</w:t>
       </w:r>
     </w:p>
@@ -5918,23 +6336,41 @@
     <w:p>
       <w:pPr>
         <w:pStyle w:val="af4"/>
-      </w:pPr>
-      <w:r>
+        <w:rPr>
+          <w:lang w:val="ru-RU"/>
+        </w:rPr>
+      </w:pPr>
+      <w:r>
+        <w:rPr>
+          <w:lang w:val="ru-RU"/>
+        </w:rPr>
         <w:t>Как результат, эта информация должна сохранит</w:t>
       </w:r>
       <w:r>
+        <w:rPr>
+          <w:lang w:val="ru-RU"/>
+        </w:rPr>
         <w:t>ь</w:t>
       </w:r>
       <w:r>
+        <w:rPr>
+          <w:lang w:val="ru-RU"/>
+        </w:rPr>
         <w:t>ся в системе и быть доступной только для администратора ресторана.</w:t>
       </w:r>
     </w:p>
     <w:p>
       <w:pPr>
         <w:pStyle w:val="a4"/>
+        <w:rPr>
+          <w:lang w:val="ru-RU"/>
+        </w:rPr>
       </w:pPr>
       <w:bookmarkStart w:id="20" w:name="_Toc160896584"/>
       <w:r>
+        <w:rPr>
+          <w:lang w:val="ru-RU"/>
+        </w:rPr>
         <w:t>Учёт столов и мест в ресторане</w:t>
       </w:r>
       <w:bookmarkEnd w:id="20"/>
@@ -5942,33 +6378,57 @@
     <w:p>
       <w:pPr>
         <w:pStyle w:val="af4"/>
-      </w:pPr>
-      <w:r>
+        <w:rPr>
+          <w:lang w:val="ru-RU"/>
+        </w:rPr>
+      </w:pPr>
+      <w:r>
+        <w:rPr>
+          <w:lang w:val="ru-RU"/>
+        </w:rPr>
         <w:t>Каждому сотруднику ресторана система должна предоставлять доступ к просмотру информации о столах в ресторане.</w:t>
       </w:r>
     </w:p>
     <w:p>
       <w:pPr>
         <w:pStyle w:val="af4"/>
-      </w:pPr>
-      <w:r>
+        <w:rPr>
+          <w:lang w:val="ru-RU"/>
+        </w:rPr>
+      </w:pPr>
+      <w:r>
+        <w:rPr>
+          <w:lang w:val="ru-RU"/>
+        </w:rPr>
         <w:t>Администратору ресторана система должна предоставлять доступ к</w:t>
       </w:r>
       <w:r>
+        <w:rPr>
+          <w:lang w:val="ru-RU"/>
+        </w:rPr>
         <w:t xml:space="preserve"> </w:t>
       </w:r>
       <w:r>
         <w:t>c</w:t>
       </w:r>
       <w:r>
+        <w:rPr>
+          <w:lang w:val="ru-RU"/>
+        </w:rPr>
         <w:t>озданию, редактированию и удалению информации о столах.</w:t>
       </w:r>
     </w:p>
     <w:p>
       <w:pPr>
         <w:pStyle w:val="af4"/>
-      </w:pPr>
-      <w:r>
+        <w:rPr>
+          <w:lang w:val="ru-RU"/>
+        </w:rPr>
+      </w:pPr>
+      <w:r>
+        <w:rPr>
+          <w:lang w:val="ru-RU"/>
+        </w:rPr>
         <w:t>При создании и редактировании информации о столе система должна позволять учитывать следующие сведения:</w:t>
       </w:r>
     </w:p>
@@ -6007,17 +6467,32 @@
     <w:p>
       <w:pPr>
         <w:pStyle w:val="af4"/>
-      </w:pPr>
-      <w:r>
+        <w:rPr>
+          <w:lang w:val="ru-RU"/>
+        </w:rPr>
+      </w:pPr>
+      <w:r>
+        <w:rPr>
+          <w:lang w:val="ru-RU"/>
+        </w:rPr>
         <w:t>Как результат, эта информация должна сохранит</w:t>
       </w:r>
       <w:r>
+        <w:rPr>
+          <w:lang w:val="ru-RU"/>
+        </w:rPr>
         <w:t>ь</w:t>
       </w:r>
       <w:r>
+        <w:rPr>
+          <w:lang w:val="ru-RU"/>
+        </w:rPr>
         <w:t>ся в системе и быть доступной для всех сотрудников ресторана</w:t>
       </w:r>
       <w:r>
+        <w:rPr>
+          <w:lang w:val="ru-RU"/>
+        </w:rPr>
         <w:t>.</w:t>
       </w:r>
     </w:p>
@@ -6034,8 +6509,14 @@
     <w:p>
       <w:pPr>
         <w:pStyle w:val="af4"/>
-      </w:pPr>
-      <w:r>
+        <w:rPr>
+          <w:lang w:val="ru-RU"/>
+        </w:rPr>
+      </w:pPr>
+      <w:r>
+        <w:rPr>
+          <w:lang w:val="ru-RU"/>
+        </w:rPr>
         <w:t>Система должна предоставлять администратору вендора возможность регистрировать новые рестораны, учитывая следующие сведения:</w:t>
       </w:r>
     </w:p>
@@ -6089,29 +6570,53 @@
     <w:p>
       <w:pPr>
         <w:pStyle w:val="af4"/>
-      </w:pPr>
-      <w:r>
+        <w:rPr>
+          <w:lang w:val="ru-RU"/>
+        </w:rPr>
+      </w:pPr>
+      <w:r>
+        <w:rPr>
+          <w:lang w:val="ru-RU"/>
+        </w:rPr>
         <w:t>Как результат, эта информация должна сохранит</w:t>
       </w:r>
       <w:r>
+        <w:rPr>
+          <w:lang w:val="ru-RU"/>
+        </w:rPr>
         <w:t>ь</w:t>
       </w:r>
       <w:r>
+        <w:rPr>
+          <w:lang w:val="ru-RU"/>
+        </w:rPr>
         <w:t>ся в системе</w:t>
       </w:r>
       <w:r>
+        <w:rPr>
+          <w:lang w:val="ru-RU"/>
+        </w:rPr>
         <w:t xml:space="preserve"> и быть для администратора вендора</w:t>
       </w:r>
       <w:r>
+        <w:rPr>
+          <w:lang w:val="ru-RU"/>
+        </w:rPr>
         <w:t>.</w:t>
       </w:r>
     </w:p>
     <w:p>
       <w:pPr>
         <w:pStyle w:val="a3"/>
+        <w:rPr>
+          <w:lang w:val="ru-RU"/>
+        </w:rPr>
       </w:pPr>
       <w:bookmarkStart w:id="22" w:name="_Toc160896586"/>
       <w:r>
+        <w:rPr>
+          <w:lang w:val="ru-RU"/>
+        </w:rPr>
         <w:t>Общие требования к оформлению и верстке страниц</w:t>
       </w:r>
       <w:bookmarkEnd w:id="22"/>
@@ -6119,30 +6624,51 @@
     <w:p>
       <w:pPr>
         <w:pStyle w:val="af4"/>
-      </w:pPr>
-      <w:r>
+        <w:rPr>
+          <w:lang w:val="ru-RU"/>
+        </w:rPr>
+      </w:pPr>
+      <w:r>
+        <w:rPr>
+          <w:lang w:val="ru-RU"/>
+        </w:rPr>
         <w:t>Экраны мобильного приложения должны быть оформлены в едином стиле с использованием ограниченного набора шрифтов.</w:t>
       </w:r>
     </w:p>
     <w:p>
       <w:pPr>
         <w:pStyle w:val="af4"/>
-      </w:pPr>
-      <w:r>
+        <w:rPr>
+          <w:lang w:val="ru-RU"/>
+        </w:rPr>
+      </w:pPr>
+      <w:r>
+        <w:rPr>
+          <w:lang w:val="ru-RU"/>
+        </w:rPr>
         <w:t xml:space="preserve">Необходимо корректное и одинаковое отображение экранов мобильного приложения на устройствах с операционной системой </w:t>
       </w:r>
       <w:r>
         <w:t>Android</w:t>
       </w:r>
       <w:r>
+        <w:rPr>
+          <w:lang w:val="ru-RU"/>
+        </w:rPr>
         <w:t xml:space="preserve"> 11 и выше.</w:t>
       </w:r>
     </w:p>
     <w:p>
       <w:pPr>
         <w:pStyle w:val="af4"/>
-      </w:pPr>
-      <w:r>
+        <w:rPr>
+          <w:lang w:val="ru-RU"/>
+        </w:rPr>
+      </w:pPr>
+      <w:r>
+        <w:rPr>
+          <w:lang w:val="ru-RU"/>
+        </w:rPr>
         <w:t>Сервисная страница системы должна корректно работать в следующих браузерах:</w:t>
       </w:r>
     </w:p>
@@ -6206,19 +6732,31 @@
     <w:p>
       <w:pPr>
         <w:pStyle w:val="af4"/>
-      </w:pPr>
-      <w:r>
-        <w:t xml:space="preserve">TabBar </w:t>
-      </w:r>
-      <w:r>
-        <w:t>содержит кнопки перехода на экран с просмотром занятости столов, экран создания брони и экран очереди броней всех столов.</w:t>
+        <w:rPr>
+          <w:lang w:val="ru-RU"/>
+        </w:rPr>
+      </w:pPr>
+      <w:r>
+        <w:t>TabBar</w:t>
+      </w:r>
+      <w:r>
+        <w:rPr>
+          <w:lang w:val="ru-RU"/>
+        </w:rPr>
+        <w:t xml:space="preserve"> содержит кнопки перехода на экран с просмотром занятости столов, экран создания брони и экран очереди броней всех столов.</w:t>
       </w:r>
     </w:p>
     <w:p>
       <w:pPr>
         <w:pStyle w:val="af4"/>
-      </w:pPr>
-      <w:r>
+        <w:rPr>
+          <w:lang w:val="ru-RU"/>
+        </w:rPr>
+      </w:pPr>
+      <w:r>
+        <w:rPr>
+          <w:lang w:val="ru-RU"/>
+        </w:rPr>
         <w:t>В правом верхнем углу должна быть кнопка, открывающая меню, из которого можно открыть личный кабинет. Если текущий пользователь является администратором ресторана, то также должна быть кнопка, открывающая экран обзора сотрудников.</w:t>
       </w:r>
     </w:p>
@@ -6239,59 +6777,95 @@
     <w:p>
       <w:pPr>
         <w:pStyle w:val="af4"/>
-      </w:pPr>
-      <w:r>
+        <w:rPr>
+          <w:lang w:val="ru-RU"/>
+        </w:rPr>
+      </w:pPr>
+      <w:r>
+        <w:rPr>
+          <w:lang w:val="ru-RU"/>
+        </w:rPr>
         <w:t>Экран входа</w:t>
       </w:r>
       <w:r>
-        <w:t xml:space="preserve"> открывается при запуске приложения. </w:t>
-      </w:r>
-      <w:r>
-        <w:t xml:space="preserve">При первом входе пользователю будет показан </w:t>
+        <w:rPr>
+          <w:lang w:val="ru-RU"/>
+        </w:rPr>
+        <w:t xml:space="preserve"> открывается при запуске приложения. При первом входе пользователю будет показан </w:t>
       </w:r>
       <w:r>
         <w:t>onboarding</w:t>
       </w:r>
       <w:r>
-        <w:t xml:space="preserve">. </w:t>
-      </w:r>
-      <w:r>
-        <w:t>После экран</w:t>
-      </w:r>
-      <w:r>
+        <w:rPr>
+          <w:lang w:val="ru-RU"/>
+        </w:rPr>
+        <w:t>. После экран</w:t>
+      </w:r>
+      <w:r>
+        <w:rPr>
+          <w:lang w:val="ru-RU"/>
+        </w:rPr>
         <w:t xml:space="preserve"> должен содержать форму для ввода</w:t>
       </w:r>
       <w:r>
+        <w:rPr>
+          <w:lang w:val="ru-RU"/>
+        </w:rPr>
         <w:t xml:space="preserve"> логина и пароля, кнопку входа и ссылки на экран с информацией о способе регистрации для администратора ресторана и сотрудника ресторана.</w:t>
       </w:r>
     </w:p>
     <w:p>
       <w:pPr>
         <w:pStyle w:val="af4"/>
-      </w:pPr>
-      <w:r>
+        <w:rPr>
+          <w:lang w:val="ru-RU"/>
+        </w:rPr>
+      </w:pPr>
+      <w:r>
+        <w:rPr>
+          <w:lang w:val="ru-RU"/>
+        </w:rPr>
         <w:lastRenderedPageBreak/>
         <w:t>После первого успешного входа долж</w:t>
       </w:r>
       <w:r>
+        <w:rPr>
+          <w:lang w:val="ru-RU"/>
+        </w:rPr>
         <w:t>ен</w:t>
       </w:r>
       <w:r>
+        <w:rPr>
+          <w:lang w:val="ru-RU"/>
+        </w:rPr>
         <w:t xml:space="preserve"> появит</w:t>
       </w:r>
       <w:r>
+        <w:rPr>
+          <w:lang w:val="ru-RU"/>
+        </w:rPr>
         <w:t>ь</w:t>
       </w:r>
       <w:r>
+        <w:rPr>
+          <w:lang w:val="ru-RU"/>
+        </w:rPr>
         <w:t xml:space="preserve">ся </w:t>
       </w:r>
       <w:r>
         <w:t>popup</w:t>
       </w:r>
       <w:r>
+        <w:rPr>
+          <w:lang w:val="ru-RU"/>
+        </w:rPr>
         <w:t xml:space="preserve"> </w:t>
       </w:r>
       <w:r>
+        <w:rPr>
+          <w:lang w:val="ru-RU"/>
+        </w:rPr>
         <w:t>с приглашением сменить пароль и кнопкой перехода на экран смены пароля.</w:t>
       </w:r>
     </w:p>
@@ -6302,21 +6876,39 @@
           <w:ilvl w:val="2"/>
           <w:numId w:val="19"/>
         </w:numPr>
+        <w:rPr>
+          <w:lang w:val="ru-RU"/>
+        </w:rPr>
       </w:pPr>
       <w:bookmarkStart w:id="25" w:name="_Toc160896589"/>
       <w:r>
+        <w:rPr>
+          <w:lang w:val="ru-RU"/>
+        </w:rPr>
         <w:t xml:space="preserve">Экран </w:t>
       </w:r>
       <w:r>
+        <w:rPr>
+          <w:lang w:val="ru-RU"/>
+        </w:rPr>
         <w:t>с</w:t>
       </w:r>
       <w:r>
+        <w:rPr>
+          <w:lang w:val="ru-RU"/>
+        </w:rPr>
         <w:t xml:space="preserve"> информацией о </w:t>
       </w:r>
       <w:r>
+        <w:rPr>
+          <w:lang w:val="ru-RU"/>
+        </w:rPr>
         <w:t xml:space="preserve">способе </w:t>
       </w:r>
       <w:r>
+        <w:rPr>
+          <w:lang w:val="ru-RU"/>
+        </w:rPr>
         <w:t>регистрации</w:t>
       </w:r>
       <w:bookmarkEnd w:id="25"/>
@@ -6324,14 +6916,26 @@
     <w:p>
       <w:pPr>
         <w:pStyle w:val="af4"/>
-      </w:pPr>
-      <w:r>
+        <w:rPr>
+          <w:lang w:val="ru-RU"/>
+        </w:rPr>
+      </w:pPr>
+      <w:r>
+        <w:rPr>
+          <w:lang w:val="ru-RU"/>
+        </w:rPr>
         <w:t>Если переход на экран был осуществлён по ссылке для администратора ресторана</w:t>
       </w:r>
       <w:r>
+        <w:rPr>
+          <w:lang w:val="ru-RU"/>
+        </w:rPr>
         <w:t>,</w:t>
       </w:r>
       <w:r>
+        <w:rPr>
+          <w:lang w:val="ru-RU"/>
+        </w:rPr>
         <w:t xml:space="preserve"> то должны быть показаны адрес электронной почты вендора и описание процесса подачи заявления на подключение ресторана к системе.</w:t>
       </w:r>
     </w:p>
@@ -6348,8 +6952,14 @@
     <w:p>
       <w:pPr>
         <w:pStyle w:val="af4"/>
-      </w:pPr>
-      <w:r>
+        <w:rPr>
+          <w:lang w:val="ru-RU"/>
+        </w:rPr>
+      </w:pPr>
+      <w:r>
+        <w:rPr>
+          <w:lang w:val="ru-RU"/>
+        </w:rPr>
         <w:t>Данный экран содержит список всех столов и мест ресторана. Каждый элемент списка должен иметь цветовую индикацию, показывающую занятость стола:</w:t>
       </w:r>
     </w:p>
@@ -6398,22 +7008,40 @@
     <w:p>
       <w:pPr>
         <w:pStyle w:val="af4"/>
-      </w:pPr>
-      <w:r>
+        <w:rPr>
+          <w:lang w:val="ru-RU"/>
+        </w:rPr>
+      </w:pPr>
+      <w:r>
+        <w:rPr>
+          <w:lang w:val="ru-RU"/>
+        </w:rPr>
         <w:t>Также данный экран должен иметь элемент управления, позволяющий выбрать время</w:t>
       </w:r>
       <w:r>
+        <w:rPr>
+          <w:lang w:val="ru-RU"/>
+        </w:rPr>
         <w:t xml:space="preserve"> для просмотра занятости столов</w:t>
       </w:r>
       <w:r>
+        <w:rPr>
+          <w:lang w:val="ru-RU"/>
+        </w:rPr>
         <w:t>.</w:t>
       </w:r>
     </w:p>
     <w:p>
       <w:pPr>
         <w:pStyle w:val="af4"/>
-      </w:pPr>
-      <w:r>
+        <w:rPr>
+          <w:lang w:val="ru-RU"/>
+        </w:rPr>
+      </w:pPr>
+      <w:r>
+        <w:rPr>
+          <w:lang w:val="ru-RU"/>
+        </w:rPr>
         <w:t>При выборе стола открывается экран этого конкретного стола.</w:t>
       </w:r>
     </w:p>
@@ -6432,6 +7060,9 @@
         <w:pStyle w:val="af4"/>
       </w:pPr>
       <w:r>
+        <w:rPr>
+          <w:lang w:val="ru-RU"/>
+        </w:rPr>
         <w:t xml:space="preserve">Данный экран содержит список всех броней с указанием краткой информации по каждой брони. </w:t>
       </w:r>
       <w:r>
@@ -6471,12 +7102,21 @@
         <w:t xml:space="preserve">, а также кнопки создания брони или отмены создания брони. </w:t>
       </w:r>
       <w:r>
+        <w:rPr>
+          <w:lang w:val="ru-RU"/>
+        </w:rPr>
         <w:t>При выборе времени брони должен показываться список столов, свободны</w:t>
       </w:r>
       <w:r>
+        <w:rPr>
+          <w:lang w:val="ru-RU"/>
+        </w:rPr>
         <w:t xml:space="preserve">х в это время. Столы помечаются оттенком оранжевого, если до ближайшей к этому </w:t>
       </w:r>
       <w:r>
+        <w:rPr>
+          <w:lang w:val="ru-RU"/>
+        </w:rPr>
         <w:lastRenderedPageBreak/>
         <w:t xml:space="preserve">моменту брони стола меньше полутора часов. </w:t>
       </w:r>
@@ -6679,6 +7319,9 @@
         <w:pStyle w:val="af4"/>
       </w:pPr>
       <w:r>
+        <w:rPr>
+          <w:lang w:val="ru-RU"/>
+        </w:rPr>
         <w:t xml:space="preserve">Данный экран содержит список броней для конкретного стола с указанием краткой информации по каждой брони. </w:t>
       </w:r>
       <w:r>
@@ -6734,8 +7377,14 @@
     <w:p>
       <w:pPr>
         <w:pStyle w:val="af4"/>
-      </w:pPr>
-      <w:r>
+        <w:rPr>
+          <w:lang w:val="ru-RU"/>
+        </w:rPr>
+      </w:pPr>
+      <w:r>
+        <w:rPr>
+          <w:lang w:val="ru-RU"/>
+        </w:rPr>
         <w:t>Данный экран содержит форму для ввода старого и нового паролей, а также кнопки подтверждения и отмены изменения пароля.</w:t>
       </w:r>
     </w:p>
@@ -6755,7 +7404,13 @@
         <w:pStyle w:val="af4"/>
       </w:pPr>
       <w:r>
-        <w:t xml:space="preserve">Данный экран содержит список всех сотрудников ресторана, с указанием их фамилий, имён и отчеств. При выборе сотрудника открывается </w:t>
+        <w:rPr>
+          <w:lang w:val="ru-RU"/>
+        </w:rPr>
+        <w:t xml:space="preserve">Данный экран содержит список всех сотрудников ресторана, с указанием их фамилий, имён и отчеств. </w:t>
+      </w:r>
+      <w:r>
+        <w:t xml:space="preserve">При выборе сотрудника открывается </w:t>
       </w:r>
       <w:r>
         <w:t>экран этого конкретного сотрудника.</w:t>
@@ -6800,9 +7455,15 @@
     <w:p>
       <w:pPr>
         <w:pStyle w:val="a4"/>
+        <w:rPr>
+          <w:lang w:val="ru-RU"/>
+        </w:rPr>
       </w:pPr>
       <w:bookmarkStart w:id="38" w:name="_Toc160896602"/>
       <w:r>
+        <w:rPr>
+          <w:lang w:val="ru-RU"/>
+        </w:rPr>
         <w:t>Экран с информацией о конкретном сотруднике</w:t>
       </w:r>
       <w:bookmarkEnd w:id="38"/>
@@ -6899,8 +7560,14 @@
     <w:p>
       <w:pPr>
         <w:pStyle w:val="af4"/>
-      </w:pPr>
-      <w:r>
+        <w:rPr>
+          <w:lang w:val="ru-RU"/>
+        </w:rPr>
+      </w:pPr>
+      <w:r>
+        <w:rPr>
+          <w:lang w:val="ru-RU"/>
+        </w:rPr>
         <w:t>В мобильном приложении для интерфейса пользователя должен использоваться русский язык.</w:t>
       </w:r>
     </w:p>
@@ -6917,8 +7584,14 @@
     <w:p>
       <w:pPr>
         <w:pStyle w:val="af4"/>
-      </w:pPr>
-      <w:r>
+        <w:rPr>
+          <w:lang w:val="ru-RU"/>
+        </w:rPr>
+      </w:pPr>
+      <w:r>
+        <w:rPr>
+          <w:lang w:val="ru-RU"/>
+        </w:rPr>
         <w:t>Для реализации серверной части будут использоваться следующие средства:</w:t>
       </w:r>
     </w:p>
@@ -6957,15 +7630,27 @@
     <w:p>
       <w:pPr>
         <w:pStyle w:val="af4"/>
-      </w:pPr>
-      <w:r>
+        <w:rPr>
+          <w:lang w:val="ru-RU"/>
+        </w:rPr>
+      </w:pPr>
+      <w:r>
+        <w:rPr>
+          <w:lang w:val="ru-RU"/>
+        </w:rPr>
         <w:lastRenderedPageBreak/>
         <w:t>Для реализации клиентской части</w:t>
       </w:r>
       <w:r>
+        <w:rPr>
+          <w:lang w:val="ru-RU"/>
+        </w:rPr>
         <w:t xml:space="preserve"> мобильного приложения</w:t>
       </w:r>
       <w:r>
+        <w:rPr>
+          <w:lang w:val="ru-RU"/>
+        </w:rPr>
         <w:t xml:space="preserve"> будут использоваться следующие средства:</w:t>
       </w:r>
     </w:p>
@@ -6997,11 +7682,23 @@
     <w:p>
       <w:pPr>
         <w:pStyle w:val="af4"/>
-      </w:pPr>
-      <w:r>
-        <w:t>Для реализации клиентской части сервисного веб-приложения будет использоваться Angular</w:t>
-      </w:r>
-      <w:r>
+        <w:rPr>
+          <w:lang w:val="ru-RU"/>
+        </w:rPr>
+      </w:pPr>
+      <w:r>
+        <w:rPr>
+          <w:lang w:val="ru-RU"/>
+        </w:rPr>
+        <w:t xml:space="preserve">Для реализации клиентской части сервисного веб-приложения будет использоваться </w:t>
+      </w:r>
+      <w:r>
+        <w:t>Angular</w:t>
+      </w:r>
+      <w:r>
+        <w:rPr>
+          <w:lang w:val="ru-RU"/>
+        </w:rPr>
         <w:t xml:space="preserve"> 16.</w:t>
       </w:r>
     </w:p>
@@ -7022,9 +7719,15 @@
           <w:ilvl w:val="2"/>
           <w:numId w:val="17"/>
         </w:numPr>
+        <w:rPr>
+          <w:lang w:val="ru-RU"/>
+        </w:rPr>
       </w:pPr>
       <w:bookmarkStart w:id="44" w:name="_Toc160896608"/>
       <w:r>
+        <w:rPr>
+          <w:lang w:val="ru-RU"/>
+        </w:rPr>
         <w:t>Требования к численности и квалификации персонала и пользователей АС</w:t>
       </w:r>
       <w:bookmarkEnd w:id="44"/>
@@ -7032,25 +7735,46 @@
     <w:p>
       <w:pPr>
         <w:pStyle w:val="af4"/>
-      </w:pPr>
-      <w:r>
+        <w:rPr>
+          <w:lang w:val="ru-RU"/>
+        </w:rPr>
+      </w:pPr>
+      <w:r>
+        <w:rPr>
+          <w:lang w:val="ru-RU"/>
+        </w:rPr>
         <w:t xml:space="preserve">Для обеспечения работоспособности </w:t>
       </w:r>
       <w:r>
+        <w:rPr>
+          <w:lang w:val="ru-RU"/>
+        </w:rPr>
         <w:t xml:space="preserve">системы </w:t>
       </w:r>
       <w:r>
+        <w:rPr>
+          <w:lang w:val="ru-RU"/>
+        </w:rPr>
         <w:t>достаточно одного администратора вендора. Специальной квалификации не требуется, достаточно ознакомления с функциональностью сервисной страницы.</w:t>
       </w:r>
       <w:r>
+        <w:rPr>
+          <w:lang w:val="ru-RU"/>
+        </w:rPr>
         <w:t xml:space="preserve"> Режим работы свободный.</w:t>
       </w:r>
     </w:p>
     <w:p>
       <w:pPr>
         <w:pStyle w:val="af4"/>
-      </w:pPr>
-      <w:r>
+        <w:rPr>
+          <w:lang w:val="ru-RU"/>
+        </w:rPr>
+      </w:pPr>
+      <w:r>
+        <w:rPr>
+          <w:lang w:val="ru-RU"/>
+        </w:rPr>
         <w:t>Для обеспечения работоспособности мобильного приложения достаточно одного администратора ресторана</w:t>
       </w:r>
     </w:p>
@@ -7132,17 +7856,29 @@
     <w:p>
       <w:pPr>
         <w:pStyle w:val="af4"/>
-      </w:pPr>
-      <w:r>
+        <w:rPr>
+          <w:lang w:val="ru-RU"/>
+        </w:rPr>
+      </w:pPr>
+      <w:r>
+        <w:rPr>
+          <w:lang w:val="ru-RU"/>
+        </w:rPr>
         <w:t xml:space="preserve">При первом запуске мобильного приложения пользователь должен иметь возможность ознакомиться с основными функциями приложения. </w:t>
       </w:r>
     </w:p>
     <w:p>
       <w:pPr>
         <w:pStyle w:val="a2"/>
+        <w:rPr>
+          <w:lang w:val="ru-RU"/>
+        </w:rPr>
       </w:pPr>
       <w:bookmarkStart w:id="47" w:name="_Toc160896611"/>
       <w:r>
+        <w:rPr>
+          <w:lang w:val="ru-RU"/>
+        </w:rPr>
         <w:lastRenderedPageBreak/>
         <w:t>Состав и содержание работ по созданию автоматизированной системы</w:t>
       </w:r>
@@ -7151,14 +7887,26 @@
     <w:p>
       <w:pPr>
         <w:pStyle w:val="af4"/>
-      </w:pPr>
-      <w:r>
+        <w:rPr>
+          <w:lang w:val="ru-RU"/>
+        </w:rPr>
+      </w:pPr>
+      <w:r>
+        <w:rPr>
+          <w:lang w:val="ru-RU"/>
+        </w:rPr>
         <w:t xml:space="preserve">Состав и содержание работ по созданию </w:t>
       </w:r>
       <w:r>
+        <w:rPr>
+          <w:lang w:val="ru-RU"/>
+        </w:rPr>
         <w:t xml:space="preserve">мобильного приложения </w:t>
       </w:r>
       <w:r>
+        <w:rPr>
+          <w:lang w:val="ru-RU"/>
+        </w:rPr>
         <w:t>включают в себя следующие этапы:</w:t>
       </w:r>
     </w:p>
@@ -7451,9 +8199,15 @@
     <w:p>
       <w:pPr>
         <w:pStyle w:val="a2"/>
+        <w:rPr>
+          <w:lang w:val="ru-RU"/>
+        </w:rPr>
       </w:pPr>
       <w:bookmarkStart w:id="49" w:name="_Toc160896613"/>
       <w:r>
+        <w:rPr>
+          <w:lang w:val="ru-RU"/>
+        </w:rPr>
         <w:lastRenderedPageBreak/>
         <w:t>Порядок контроля и приемки автоматизированной системы</w:t>
       </w:r>
@@ -7462,8 +8216,14 @@
     <w:p>
       <w:pPr>
         <w:pStyle w:val="af4"/>
-      </w:pPr>
-      <w:r>
+        <w:rPr>
+          <w:lang w:val="ru-RU"/>
+        </w:rPr>
+      </w:pPr>
+      <w:r>
+        <w:rPr>
+          <w:lang w:val="ru-RU"/>
+        </w:rPr>
         <w:t>Предварительные отчёты по работе будут проводиться во время рубежных аттестаций:</w:t>
       </w:r>
     </w:p>
@@ -7512,9 +8272,15 @@
     <w:p>
       <w:pPr>
         <w:pStyle w:val="a2"/>
+        <w:rPr>
+          <w:lang w:val="ru-RU"/>
+        </w:rPr>
       </w:pPr>
       <w:bookmarkStart w:id="50" w:name="_Toc160896614"/>
       <w:r>
+        <w:rPr>
+          <w:lang w:val="ru-RU"/>
+        </w:rPr>
         <w:lastRenderedPageBreak/>
         <w:t>Требования к составу и содержанию работ по подготовке объекта автоматизации к вводу автоматизированной системы в действие</w:t>
       </w:r>
@@ -7581,23 +8347,62 @@
     <w:p>
       <w:pPr>
         <w:pStyle w:val="af4"/>
-      </w:pPr>
-      <w:r>
+        <w:rPr>
+          <w:lang w:val="ru-RU"/>
+        </w:rPr>
+      </w:pPr>
+      <w:r>
+        <w:rPr>
+          <w:lang w:val="ru-RU"/>
+        </w:rPr>
         <w:t xml:space="preserve">Документы должны быть представлены в электронном виде </w:t>
       </w:r>
       <w:r>
+        <w:rPr>
+          <w:lang w:val="ru-RU"/>
+        </w:rPr>
         <w:t xml:space="preserve">и </w:t>
       </w:r>
       <w:r>
-        <w:t xml:space="preserve">опубликованы на сайте github.com в репозитории команды </w:t>
-      </w:r>
-      <w:r>
+        <w:rPr>
+          <w:lang w:val="ru-RU"/>
+        </w:rPr>
+        <w:t xml:space="preserve">опубликованы на сайте </w:t>
+      </w:r>
+      <w:r>
+        <w:t>github</w:t>
+      </w:r>
+      <w:r>
+        <w:rPr>
+          <w:lang w:val="ru-RU"/>
+        </w:rPr>
+        <w:t>.</w:t>
+      </w:r>
+      <w:r>
+        <w:t>com</w:t>
+      </w:r>
+      <w:r>
+        <w:rPr>
+          <w:lang w:val="ru-RU"/>
+        </w:rPr>
+        <w:t xml:space="preserve"> в репозитории команды </w:t>
+      </w:r>
+      <w:r>
+        <w:rPr>
+          <w:lang w:val="ru-RU"/>
+        </w:rPr>
         <w:t>разработчика</w:t>
       </w:r>
       <w:r>
+        <w:rPr>
+          <w:lang w:val="ru-RU"/>
+        </w:rPr>
         <w:t>, а также в печатном виде</w:t>
       </w:r>
       <w:r>
+        <w:rPr>
+          <w:lang w:val="ru-RU"/>
+        </w:rPr>
         <w:t>.</w:t>
       </w:r>
     </w:p>
@@ -7636,6 +8441,9 @@
         <w:pStyle w:val="af4"/>
       </w:pPr>
       <w:r>
+        <w:rPr>
+          <w:lang w:val="ru-RU"/>
+        </w:rPr>
         <w:t xml:space="preserve">В ходе исследования рынка приложений по бронированию мест в ресторанах и барах было выявлено 3 прямых конкурента. </w:t>
       </w:r>
       <w:r>
@@ -8009,20 +8817,32 @@
     <w:p>
       <w:pPr>
         <w:pStyle w:val="af4"/>
-      </w:pPr>
-      <w:r>
+        <w:rPr>
+          <w:lang w:val="ru-RU"/>
+        </w:rPr>
+      </w:pPr>
+      <w:r>
+        <w:rPr>
+          <w:lang w:val="ru-RU"/>
+        </w:rPr>
         <w:t xml:space="preserve">Облачный сервис, работает на телефонах, планшетах и ноутбуках. Заказы можно принимать через виджет, телеграм-бот и приложение. Система бронирования </w:t>
       </w:r>
       <w:r>
         <w:t>ReMarked</w:t>
       </w:r>
       <w:r>
+        <w:rPr>
+          <w:lang w:val="ru-RU"/>
+        </w:rPr>
         <w:t xml:space="preserve"> рассчитана как на сетевые проекты, так и на одиночные заведения с высокой проходимостью. Позволяет клиентам автоматически резервировать места на сайте, гости получают уведомления/напоминания о брони через </w:t>
       </w:r>
       <w:r>
         <w:t>Whatsapp</w:t>
       </w:r>
       <w:r>
+        <w:rPr>
+          <w:lang w:val="ru-RU"/>
+        </w:rPr>
         <w:t>, есть возможность вносить депозиты и отправлять данные о резерве на кассу.</w:t>
       </w:r>
     </w:p>
@@ -8241,9 +9061,13 @@
         <w:pStyle w:val="af4"/>
         <w:rPr>
           <w:b/>
-        </w:rPr>
-      </w:pPr>
-      <w:r>
+          <w:lang w:val="ru-RU"/>
+        </w:rPr>
+      </w:pPr>
+      <w:r>
+        <w:rPr>
+          <w:lang w:val="ru-RU"/>
+        </w:rPr>
         <w:t>Система бронирования в режиме онлайн для кафе, ресторанов, баров. Мобильное приложение позволяет принимать заявки на бронь столов, комнат или целых залов. С помощью сервиса можно вести журнал брони в нескольких заведениях сети одновременно и отслеживать статус заявок в режиме реального времени.</w:t>
       </w:r>
     </w:p>
@@ -8260,26 +9084,41 @@
     <w:p>
       <w:pPr>
         <w:pStyle w:val="af4"/>
-      </w:pPr>
-      <w:r>
+        <w:rPr>
+          <w:lang w:val="ru-RU"/>
+        </w:rPr>
+      </w:pPr>
+      <w:r>
+        <w:rPr>
+          <w:lang w:val="ru-RU"/>
+        </w:rPr>
         <w:t xml:space="preserve">Рестораны, которые уже работают на </w:t>
       </w:r>
       <w:r>
         <w:t>iiko</w:t>
       </w:r>
       <w:r>
+        <w:rPr>
+          <w:lang w:val="ru-RU"/>
+        </w:rPr>
         <w:t xml:space="preserve">, могут не искать отдельный сервис для бронирования столов, а просто подключить дополнительный модуль — </w:t>
       </w:r>
       <w:r>
         <w:t>GuestMe</w:t>
       </w:r>
       <w:r>
+        <w:rPr>
+          <w:lang w:val="ru-RU"/>
+        </w:rPr>
         <w:t xml:space="preserve">. Он поддерживает основные функции аналогичных инструментов: мгновенная интеграция с системой автоматизации, быстрое получение информации о зале и гостях из </w:t>
       </w:r>
       <w:r>
         <w:t>iiko</w:t>
       </w:r>
       <w:r>
+        <w:rPr>
+          <w:lang w:val="ru-RU"/>
+        </w:rPr>
         <w:t>, при поступлении звонка от гостя персонал сразу видит всю информацию о нем. Есть удобная схема залов для оформления резерва, работа с банкетами. Виджеты бронирования для любых площадок — сайт, социальные сети, карты. Невозможность овербукинга. Функцию бронирования также можно отключать в некоторых дни или часы.</w:t>
       </w:r>
     </w:p>
@@ -8293,7 +9132,7 @@
         </w:rPr>
         <w:lastRenderedPageBreak/>
         <w:drawing>
-          <wp:inline distT="0" distB="0" distL="0" distR="0" wp14:anchorId="5DB02128" wp14:editId="4AE26055">
+          <wp:inline distT="0" distB="0" distL="0" distR="0" wp14:anchorId="5DB02128" wp14:editId="7878123F">
             <wp:extent cx="5939790" cy="3221355"/>
             <wp:effectExtent l="0" t="0" r="3810" b="0"/>
             <wp:docPr id="1791495137" name="Рисунок 4"/>
@@ -8488,6 +9327,132 @@
       <w:pPr>
         <w:pStyle w:val="af5"/>
       </w:pPr>
+    </w:p>
+    <w:p>
+      <w:pPr>
+        <w:pStyle w:val="af5"/>
+      </w:pPr>
+      <w:r>
+        <w:drawing>
+          <wp:inline distT="0" distB="0" distL="0" distR="0" wp14:anchorId="0B56B920" wp14:editId="2288EAA3">
+            <wp:extent cx="3886685" cy="1733550"/>
+            <wp:effectExtent l="0" t="0" r="0" b="0"/>
+            <wp:docPr id="2092512336" name="Рисунок 1"/>
+            <wp:cNvGraphicFramePr>
+              <a:graphicFrameLocks xmlns:a="http://schemas.openxmlformats.org/drawingml/2006/main" noChangeAspect="1"/>
+            </wp:cNvGraphicFramePr>
+            <a:graphic xmlns:a="http://schemas.openxmlformats.org/drawingml/2006/main">
+              <a:graphicData uri="http://schemas.openxmlformats.org/drawingml/2006/picture">
+                <pic:pic xmlns:pic="http://schemas.openxmlformats.org/drawingml/2006/picture">
+                  <pic:nvPicPr>
+                    <pic:cNvPr id="2092512336" name=""/>
+                    <pic:cNvPicPr/>
+                  </pic:nvPicPr>
+                  <pic:blipFill rotWithShape="1">
+                    <a:blip r:embed="rId15"/>
+                    <a:srcRect r="40487" b="83837"/>
+                    <a:stretch/>
+                  </pic:blipFill>
+                  <pic:spPr bwMode="auto">
+                    <a:xfrm>
+                      <a:off x="0" y="0"/>
+                      <a:ext cx="3888503" cy="1734361"/>
+                    </a:xfrm>
+                    <a:prstGeom prst="rect">
+                      <a:avLst/>
+                    </a:prstGeom>
+                    <a:ln>
+                      <a:noFill/>
+                    </a:ln>
+                    <a:extLst>
+                      <a:ext uri="{53640926-AAD7-44D8-BBD7-CCE9431645EC}">
+                        <a14:shadowObscured xmlns:a14="http://schemas.microsoft.com/office/drawing/2010/main"/>
+                      </a:ext>
+                    </a:extLst>
+                  </pic:spPr>
+                </pic:pic>
+              </a:graphicData>
+            </a:graphic>
+          </wp:inline>
+        </w:drawing>
+      </w:r>
+    </w:p>
+    <w:p>
+      <w:pPr>
+        <w:pStyle w:val="a"/>
+      </w:pPr>
+      <w:r>
+        <w:t>Диаграмма прецедентов для</w:t>
+      </w:r>
+      <w:r>
+        <w:t xml:space="preserve"> администратора вендора</w:t>
+      </w:r>
+    </w:p>
+    <w:p>
+      <w:pPr>
+        <w:pStyle w:val="af5"/>
+        <w:rPr>
+          <w:lang w:val="en-US"/>
+        </w:rPr>
+      </w:pPr>
+      <w:r>
+        <w:lastRenderedPageBreak/>
+        <w:drawing>
+          <wp:inline distT="0" distB="0" distL="0" distR="0" wp14:anchorId="06B00C52" wp14:editId="5A5F654D">
+            <wp:extent cx="5633720" cy="7413625"/>
+            <wp:effectExtent l="0" t="0" r="5080" b="0"/>
+            <wp:docPr id="57236689" name="Рисунок 1"/>
+            <wp:cNvGraphicFramePr>
+              <a:graphicFrameLocks xmlns:a="http://schemas.openxmlformats.org/drawingml/2006/main" noChangeAspect="1"/>
+            </wp:cNvGraphicFramePr>
+            <a:graphic xmlns:a="http://schemas.openxmlformats.org/drawingml/2006/main">
+              <a:graphicData uri="http://schemas.openxmlformats.org/drawingml/2006/picture">
+                <pic:pic xmlns:pic="http://schemas.openxmlformats.org/drawingml/2006/picture">
+                  <pic:nvPicPr>
+                    <pic:cNvPr id="57236689" name=""/>
+                    <pic:cNvPicPr/>
+                  </pic:nvPicPr>
+                  <pic:blipFill rotWithShape="1">
+                    <a:blip r:embed="rId15"/>
+                    <a:srcRect t="19869"/>
+                    <a:stretch/>
+                  </pic:blipFill>
+                  <pic:spPr bwMode="auto">
+                    <a:xfrm>
+                      <a:off x="0" y="0"/>
+                      <a:ext cx="5633720" cy="7413625"/>
+                    </a:xfrm>
+                    <a:prstGeom prst="rect">
+                      <a:avLst/>
+                    </a:prstGeom>
+                    <a:ln>
+                      <a:noFill/>
+                    </a:ln>
+                    <a:extLst>
+                      <a:ext uri="{53640926-AAD7-44D8-BBD7-CCE9431645EC}">
+                        <a14:shadowObscured xmlns:a14="http://schemas.microsoft.com/office/drawing/2010/main"/>
+                      </a:ext>
+                    </a:extLst>
+                  </pic:spPr>
+                </pic:pic>
+              </a:graphicData>
+            </a:graphic>
+          </wp:inline>
+        </w:drawing>
+      </w:r>
+    </w:p>
+    <w:p>
+      <w:pPr>
+        <w:pStyle w:val="a"/>
+      </w:pPr>
+      <w:r>
+        <w:t xml:space="preserve">Диаграмма прецедентов для администратора и сотрудника ресторана </w:t>
+      </w:r>
+    </w:p>
+    <w:p>
+      <w:pPr>
+        <w:pStyle w:val="af5"/>
+      </w:pPr>
       <w:r>
         <w:rPr>
           <w:noProof/>
@@ -8506,67 +9471,6 @@
                 <pic:pic xmlns:pic="http://schemas.openxmlformats.org/drawingml/2006/picture">
                   <pic:nvPicPr>
                     <pic:cNvPr id="202219990" name="Рисунок 202219990"/>
-                    <pic:cNvPicPr/>
-                  </pic:nvPicPr>
-                  <pic:blipFill>
-                    <a:blip r:embed="rId15">
-                      <a:extLst>
-                        <a:ext uri="{28A0092B-C50C-407E-A947-70E740481C1C}">
-                          <a14:useLocalDpi xmlns:a14="http://schemas.microsoft.com/office/drawing/2010/main" val="0"/>
-                        </a:ext>
-                      </a:extLst>
-                    </a:blip>
-                    <a:stretch>
-                      <a:fillRect/>
-                    </a:stretch>
-                  </pic:blipFill>
-                  <pic:spPr>
-                    <a:xfrm>
-                      <a:off x="0" y="0"/>
-                      <a:ext cx="2219325" cy="6562725"/>
-                    </a:xfrm>
-                    <a:prstGeom prst="rect">
-                      <a:avLst/>
-                    </a:prstGeom>
-                  </pic:spPr>
-                </pic:pic>
-              </a:graphicData>
-            </a:graphic>
-          </wp:inline>
-        </w:drawing>
-      </w:r>
-    </w:p>
-    <w:p>
-      <w:pPr>
-        <w:pStyle w:val="a"/>
-      </w:pPr>
-      <w:r>
-        <w:t>Диаграмма состояний для брони</w:t>
-      </w:r>
-    </w:p>
-    <w:p>
-      <w:pPr>
-        <w:pStyle w:val="af5"/>
-      </w:pPr>
-      <w:r>
-        <w:rPr>
-          <w:noProof/>
-          <w14:ligatures w14:val="standardContextual"/>
-        </w:rPr>
-        <w:lastRenderedPageBreak/>
-        <w:drawing>
-          <wp:inline distT="0" distB="0" distL="0" distR="0" wp14:anchorId="1B2ED9E2" wp14:editId="6170648A">
-            <wp:extent cx="2219325" cy="6562725"/>
-            <wp:effectExtent l="0" t="0" r="9525" b="9525"/>
-            <wp:docPr id="36380888" name="Рисунок 6"/>
-            <wp:cNvGraphicFramePr>
-              <a:graphicFrameLocks xmlns:a="http://schemas.openxmlformats.org/drawingml/2006/main" noChangeAspect="1"/>
-            </wp:cNvGraphicFramePr>
-            <a:graphic xmlns:a="http://schemas.openxmlformats.org/drawingml/2006/main">
-              <a:graphicData uri="http://schemas.openxmlformats.org/drawingml/2006/picture">
-                <pic:pic xmlns:pic="http://schemas.openxmlformats.org/drawingml/2006/picture">
-                  <pic:nvPicPr>
-                    <pic:cNvPr id="36380888" name="Рисунок 36380888"/>
                     <pic:cNvPicPr/>
                   </pic:nvPicPr>
                   <pic:blipFill>
@@ -8602,6 +9506,67 @@
         <w:pStyle w:val="a"/>
       </w:pPr>
       <w:r>
+        <w:t>Диаграмма состояний для брони</w:t>
+      </w:r>
+    </w:p>
+    <w:p>
+      <w:pPr>
+        <w:pStyle w:val="af5"/>
+      </w:pPr>
+      <w:r>
+        <w:rPr>
+          <w:noProof/>
+          <w14:ligatures w14:val="standardContextual"/>
+        </w:rPr>
+        <w:lastRenderedPageBreak/>
+        <w:drawing>
+          <wp:inline distT="0" distB="0" distL="0" distR="0" wp14:anchorId="1B2ED9E2" wp14:editId="6170648A">
+            <wp:extent cx="2219325" cy="6562725"/>
+            <wp:effectExtent l="0" t="0" r="9525" b="9525"/>
+            <wp:docPr id="36380888" name="Рисунок 6"/>
+            <wp:cNvGraphicFramePr>
+              <a:graphicFrameLocks xmlns:a="http://schemas.openxmlformats.org/drawingml/2006/main" noChangeAspect="1"/>
+            </wp:cNvGraphicFramePr>
+            <a:graphic xmlns:a="http://schemas.openxmlformats.org/drawingml/2006/main">
+              <a:graphicData uri="http://schemas.openxmlformats.org/drawingml/2006/picture">
+                <pic:pic xmlns:pic="http://schemas.openxmlformats.org/drawingml/2006/picture">
+                  <pic:nvPicPr>
+                    <pic:cNvPr id="36380888" name="Рисунок 36380888"/>
+                    <pic:cNvPicPr/>
+                  </pic:nvPicPr>
+                  <pic:blipFill>
+                    <a:blip r:embed="rId17">
+                      <a:extLst>
+                        <a:ext uri="{28A0092B-C50C-407E-A947-70E740481C1C}">
+                          <a14:useLocalDpi xmlns:a14="http://schemas.microsoft.com/office/drawing/2010/main" val="0"/>
+                        </a:ext>
+                      </a:extLst>
+                    </a:blip>
+                    <a:stretch>
+                      <a:fillRect/>
+                    </a:stretch>
+                  </pic:blipFill>
+                  <pic:spPr>
+                    <a:xfrm>
+                      <a:off x="0" y="0"/>
+                      <a:ext cx="2219325" cy="6562725"/>
+                    </a:xfrm>
+                    <a:prstGeom prst="rect">
+                      <a:avLst/>
+                    </a:prstGeom>
+                  </pic:spPr>
+                </pic:pic>
+              </a:graphicData>
+            </a:graphic>
+          </wp:inline>
+        </w:drawing>
+      </w:r>
+    </w:p>
+    <w:p>
+      <w:pPr>
+        <w:pStyle w:val="a"/>
+      </w:pPr>
+      <w:r>
         <w:t>Диаграмма состояний для столов</w:t>
       </w:r>
     </w:p>
@@ -8630,7 +9595,7 @@
                     <pic:cNvPicPr/>
                   </pic:nvPicPr>
                   <pic:blipFill>
-                    <a:blip r:embed="rId17">
+                    <a:blip r:embed="rId18">
                       <a:extLst>
                         <a:ext uri="{28A0092B-C50C-407E-A947-70E740481C1C}">
                           <a14:useLocalDpi xmlns:a14="http://schemas.microsoft.com/office/drawing/2010/main" val="0"/>
@@ -8674,7 +9639,7 @@
       </w:pPr>
     </w:p>
     <w:sectPr>
-      <w:footerReference w:type="default" r:id="rId18"/>
+      <w:footerReference w:type="default" r:id="rId19"/>
       <w:pgSz w:w="11906" w:h="16838"/>
       <w:pgMar w:top="1134" w:right="851" w:bottom="1134" w:left="1701" w:header="709" w:footer="709" w:gutter="0"/>
       <w:cols w:space="708"/>

</xml_diff>

<commit_message>
doc: add design screenshots
</commit_message>
<xml_diff>
--- a/documentation/техническое задание/Техническое задание.docx
+++ b/documentation/техническое задание/Техническое задание.docx
@@ -6717,6 +6717,262 @@
     </w:p>
     <w:p>
       <w:pPr>
+        <w:pStyle w:val="af4"/>
+        <w:rPr>
+          <w:lang w:val="ru-RU"/>
+        </w:rPr>
+      </w:pPr>
+      <w:r>
+        <w:rPr>
+          <w:lang w:val="ru-RU"/>
+        </w:rPr>
+        <w:t>На рисунк</w:t>
+      </w:r>
+      <w:r>
+        <w:rPr>
+          <w:lang w:val="ru-RU"/>
+        </w:rPr>
+        <w:t>е</w:t>
+      </w:r>
+      <w:r>
+        <w:rPr>
+          <w:lang w:val="ru-RU"/>
+        </w:rPr>
+        <w:t xml:space="preserve"> </w:t>
+      </w:r>
+      <w:r>
+        <w:rPr>
+          <w:lang w:val="ru-RU"/>
+        </w:rPr>
+        <w:t xml:space="preserve">2 </w:t>
+      </w:r>
+      <w:r>
+        <w:rPr>
+          <w:lang w:val="ru-RU"/>
+        </w:rPr>
+        <w:t>показан прототип цветового оформления дизайна мобильного приложения:</w:t>
+      </w:r>
+    </w:p>
+    <w:p>
+      <w:pPr>
+        <w:pStyle w:val="af5"/>
+      </w:pPr>
+      <w:r>
+        <w:lastRenderedPageBreak/>
+        <w:drawing>
+          <wp:inline distT="0" distB="0" distL="0" distR="0" wp14:anchorId="723C1E50" wp14:editId="1E17289B">
+            <wp:extent cx="2280047" cy="4933950"/>
+            <wp:effectExtent l="0" t="0" r="6350" b="0"/>
+            <wp:docPr id="660646343" name="Рисунок 1"/>
+            <wp:cNvGraphicFramePr>
+              <a:graphicFrameLocks xmlns:a="http://schemas.openxmlformats.org/drawingml/2006/main" noChangeAspect="1"/>
+            </wp:cNvGraphicFramePr>
+            <a:graphic xmlns:a="http://schemas.openxmlformats.org/drawingml/2006/main">
+              <a:graphicData uri="http://schemas.openxmlformats.org/drawingml/2006/picture">
+                <pic:pic xmlns:pic="http://schemas.openxmlformats.org/drawingml/2006/picture">
+                  <pic:nvPicPr>
+                    <pic:cNvPr id="660646343" name=""/>
+                    <pic:cNvPicPr/>
+                  </pic:nvPicPr>
+                  <pic:blipFill>
+                    <a:blip r:embed="rId9"/>
+                    <a:stretch>
+                      <a:fillRect/>
+                    </a:stretch>
+                  </pic:blipFill>
+                  <pic:spPr>
+                    <a:xfrm>
+                      <a:off x="0" y="0"/>
+                      <a:ext cx="2291119" cy="4957909"/>
+                    </a:xfrm>
+                    <a:prstGeom prst="rect">
+                      <a:avLst/>
+                    </a:prstGeom>
+                  </pic:spPr>
+                </pic:pic>
+              </a:graphicData>
+            </a:graphic>
+          </wp:inline>
+        </w:drawing>
+      </w:r>
+    </w:p>
+    <w:p>
+      <w:pPr>
+        <w:pStyle w:val="a"/>
+      </w:pPr>
+      <w:r>
+        <w:t>Цветовое оформление дизайна мобильного приложения</w:t>
+      </w:r>
+    </w:p>
+    <w:p>
+      <w:pPr>
+        <w:pStyle w:val="af4"/>
+        <w:rPr>
+          <w:lang w:val="ru-RU"/>
+        </w:rPr>
+      </w:pPr>
+      <w:r>
+        <w:rPr>
+          <w:lang w:val="ru-RU"/>
+        </w:rPr>
+        <w:t>На рисунках 3-5 показаны прототипы основных типов экранов мобильного приложения:</w:t>
+      </w:r>
+    </w:p>
+    <w:p>
+      <w:pPr>
+        <w:pStyle w:val="af5"/>
+      </w:pPr>
+      <w:r>
+        <w:lastRenderedPageBreak/>
+        <w:drawing>
+          <wp:inline distT="0" distB="0" distL="0" distR="0" wp14:anchorId="51046CD2" wp14:editId="7F43CFE7">
+            <wp:extent cx="2280810" cy="4935600"/>
+            <wp:effectExtent l="0" t="0" r="5715" b="0"/>
+            <wp:docPr id="1819615273" name="Рисунок 1"/>
+            <wp:cNvGraphicFramePr>
+              <a:graphicFrameLocks xmlns:a="http://schemas.openxmlformats.org/drawingml/2006/main" noChangeAspect="1"/>
+            </wp:cNvGraphicFramePr>
+            <a:graphic xmlns:a="http://schemas.openxmlformats.org/drawingml/2006/main">
+              <a:graphicData uri="http://schemas.openxmlformats.org/drawingml/2006/picture">
+                <pic:pic xmlns:pic="http://schemas.openxmlformats.org/drawingml/2006/picture">
+                  <pic:nvPicPr>
+                    <pic:cNvPr id="1819615273" name=""/>
+                    <pic:cNvPicPr/>
+                  </pic:nvPicPr>
+                  <pic:blipFill>
+                    <a:blip r:embed="rId10"/>
+                    <a:stretch>
+                      <a:fillRect/>
+                    </a:stretch>
+                  </pic:blipFill>
+                  <pic:spPr>
+                    <a:xfrm>
+                      <a:off x="0" y="0"/>
+                      <a:ext cx="2280810" cy="4935600"/>
+                    </a:xfrm>
+                    <a:prstGeom prst="rect">
+                      <a:avLst/>
+                    </a:prstGeom>
+                  </pic:spPr>
+                </pic:pic>
+              </a:graphicData>
+            </a:graphic>
+          </wp:inline>
+        </w:drawing>
+      </w:r>
+    </w:p>
+    <w:p>
+      <w:pPr>
+        <w:pStyle w:val="a"/>
+      </w:pPr>
+      <w:r>
+        <w:t>Экран со списком</w:t>
+      </w:r>
+    </w:p>
+    <w:p>
+      <w:pPr>
+        <w:pStyle w:val="af5"/>
+      </w:pPr>
+      <w:r>
+        <w:lastRenderedPageBreak/>
+        <w:drawing>
+          <wp:inline distT="0" distB="0" distL="0" distR="0" wp14:anchorId="160CE128" wp14:editId="5DCFFAB6">
+            <wp:extent cx="2280810" cy="4935600"/>
+            <wp:effectExtent l="0" t="0" r="5715" b="0"/>
+            <wp:docPr id="1097096538" name="Рисунок 1"/>
+            <wp:cNvGraphicFramePr>
+              <a:graphicFrameLocks xmlns:a="http://schemas.openxmlformats.org/drawingml/2006/main" noChangeAspect="1"/>
+            </wp:cNvGraphicFramePr>
+            <a:graphic xmlns:a="http://schemas.openxmlformats.org/drawingml/2006/main">
+              <a:graphicData uri="http://schemas.openxmlformats.org/drawingml/2006/picture">
+                <pic:pic xmlns:pic="http://schemas.openxmlformats.org/drawingml/2006/picture">
+                  <pic:nvPicPr>
+                    <pic:cNvPr id="1097096538" name=""/>
+                    <pic:cNvPicPr/>
+                  </pic:nvPicPr>
+                  <pic:blipFill>
+                    <a:blip r:embed="rId11"/>
+                    <a:stretch>
+                      <a:fillRect/>
+                    </a:stretch>
+                  </pic:blipFill>
+                  <pic:spPr>
+                    <a:xfrm>
+                      <a:off x="0" y="0"/>
+                      <a:ext cx="2280810" cy="4935600"/>
+                    </a:xfrm>
+                    <a:prstGeom prst="rect">
+                      <a:avLst/>
+                    </a:prstGeom>
+                  </pic:spPr>
+                </pic:pic>
+              </a:graphicData>
+            </a:graphic>
+          </wp:inline>
+        </w:drawing>
+      </w:r>
+    </w:p>
+    <w:p>
+      <w:pPr>
+        <w:pStyle w:val="a"/>
+      </w:pPr>
+      <w:r>
+        <w:t>Экран со статичной информацией</w:t>
+      </w:r>
+    </w:p>
+    <w:p>
+      <w:pPr>
+        <w:pStyle w:val="af5"/>
+      </w:pPr>
+      <w:r>
+        <w:lastRenderedPageBreak/>
+        <w:drawing>
+          <wp:inline distT="0" distB="0" distL="0" distR="0" wp14:anchorId="34CAEB25" wp14:editId="73E244DB">
+            <wp:extent cx="2280810" cy="4935600"/>
+            <wp:effectExtent l="0" t="0" r="5715" b="0"/>
+            <wp:docPr id="2125432680" name="Рисунок 1"/>
+            <wp:cNvGraphicFramePr>
+              <a:graphicFrameLocks xmlns:a="http://schemas.openxmlformats.org/drawingml/2006/main" noChangeAspect="1"/>
+            </wp:cNvGraphicFramePr>
+            <a:graphic xmlns:a="http://schemas.openxmlformats.org/drawingml/2006/main">
+              <a:graphicData uri="http://schemas.openxmlformats.org/drawingml/2006/picture">
+                <pic:pic xmlns:pic="http://schemas.openxmlformats.org/drawingml/2006/picture">
+                  <pic:nvPicPr>
+                    <pic:cNvPr id="2125432680" name=""/>
+                    <pic:cNvPicPr/>
+                  </pic:nvPicPr>
+                  <pic:blipFill>
+                    <a:blip r:embed="rId12"/>
+                    <a:stretch>
+                      <a:fillRect/>
+                    </a:stretch>
+                  </pic:blipFill>
+                  <pic:spPr>
+                    <a:xfrm>
+                      <a:off x="0" y="0"/>
+                      <a:ext cx="2280810" cy="4935600"/>
+                    </a:xfrm>
+                    <a:prstGeom prst="rect">
+                      <a:avLst/>
+                    </a:prstGeom>
+                  </pic:spPr>
+                </pic:pic>
+              </a:graphicData>
+            </a:graphic>
+          </wp:inline>
+        </w:drawing>
+      </w:r>
+    </w:p>
+    <w:p>
+      <w:pPr>
+        <w:pStyle w:val="a"/>
+      </w:pPr>
+      <w:r>
+        <w:t>Экран с формой ввода данных</w:t>
+      </w:r>
+    </w:p>
+    <w:p>
+      <w:pPr>
         <w:pStyle w:val="a4"/>
         <w:numPr>
           <w:ilvl w:val="2"/>
@@ -6806,7 +7062,14 @@
         <w:rPr>
           <w:lang w:val="ru-RU"/>
         </w:rPr>
-        <w:t xml:space="preserve"> должен содержать форму для ввода</w:t>
+        <w:t xml:space="preserve"> должен содержать форму </w:t>
+      </w:r>
+      <w:r>
+        <w:rPr>
+          <w:lang w:val="ru-RU"/>
+        </w:rPr>
+        <w:lastRenderedPageBreak/>
+        <w:t>для ввода</w:t>
       </w:r>
       <w:r>
         <w:rPr>
@@ -6826,7 +7089,6 @@
         <w:rPr>
           <w:lang w:val="ru-RU"/>
         </w:rPr>
-        <w:lastRenderedPageBreak/>
         <w:t>После первого успешного входа долж</w:t>
       </w:r>
       <w:r>
@@ -7044,6 +7306,97 @@
         </w:rPr>
         <w:t>При выборе стола открывается экран этого конкретного стола.</w:t>
       </w:r>
+    </w:p>
+    <w:p>
+      <w:pPr>
+        <w:pStyle w:val="af4"/>
+        <w:rPr>
+          <w:lang w:val="ru-RU"/>
+        </w:rPr>
+      </w:pPr>
+      <w:r>
+        <w:rPr>
+          <w:lang w:val="ru-RU"/>
+        </w:rPr>
+        <w:t xml:space="preserve">На </w:t>
+      </w:r>
+      <w:r>
+        <w:rPr>
+          <w:lang w:val="ru-RU"/>
+        </w:rPr>
+        <w:t>рисунке</w:t>
+      </w:r>
+      <w:r>
+        <w:rPr>
+          <w:lang w:val="ru-RU"/>
+        </w:rPr>
+        <w:t xml:space="preserve"> 6</w:t>
+      </w:r>
+      <w:r>
+        <w:rPr>
+          <w:lang w:val="ru-RU"/>
+        </w:rPr>
+        <w:t xml:space="preserve"> показан прототип этого экран:</w:t>
+      </w:r>
+    </w:p>
+    <w:p>
+      <w:pPr>
+        <w:pStyle w:val="af5"/>
+      </w:pPr>
+      <w:r>
+        <w:lastRenderedPageBreak/>
+        <w:drawing>
+          <wp:inline distT="0" distB="0" distL="0" distR="0" wp14:anchorId="4A69A6A9" wp14:editId="522B6BF3">
+            <wp:extent cx="2280810" cy="4935600"/>
+            <wp:effectExtent l="0" t="0" r="5715" b="0"/>
+            <wp:docPr id="254842288" name="Рисунок 1"/>
+            <wp:cNvGraphicFramePr>
+              <a:graphicFrameLocks xmlns:a="http://schemas.openxmlformats.org/drawingml/2006/main" noChangeAspect="1"/>
+            </wp:cNvGraphicFramePr>
+            <a:graphic xmlns:a="http://schemas.openxmlformats.org/drawingml/2006/main">
+              <a:graphicData uri="http://schemas.openxmlformats.org/drawingml/2006/picture">
+                <pic:pic xmlns:pic="http://schemas.openxmlformats.org/drawingml/2006/picture">
+                  <pic:nvPicPr>
+                    <pic:cNvPr id="254842288" name=""/>
+                    <pic:cNvPicPr/>
+                  </pic:nvPicPr>
+                  <pic:blipFill>
+                    <a:blip r:embed="rId13"/>
+                    <a:stretch>
+                      <a:fillRect/>
+                    </a:stretch>
+                  </pic:blipFill>
+                  <pic:spPr>
+                    <a:xfrm>
+                      <a:off x="0" y="0"/>
+                      <a:ext cx="2280810" cy="4935600"/>
+                    </a:xfrm>
+                    <a:prstGeom prst="rect">
+                      <a:avLst/>
+                    </a:prstGeom>
+                  </pic:spPr>
+                </pic:pic>
+              </a:graphicData>
+            </a:graphic>
+          </wp:inline>
+        </w:drawing>
+      </w:r>
+    </w:p>
+    <w:p>
+      <w:pPr>
+        <w:pStyle w:val="a"/>
+      </w:pPr>
+      <w:r>
+        <w:t>Экран с просмотром занятости столов</w:t>
+      </w:r>
+    </w:p>
+    <w:p>
+      <w:pPr>
+        <w:pStyle w:val="af4"/>
+        <w:rPr>
+          <w:lang w:val="ru-RU"/>
+        </w:rPr>
+      </w:pPr>
     </w:p>
     <w:p>
       <w:pPr>
@@ -8817,9 +9170,6 @@
     <w:p>
       <w:pPr>
         <w:pStyle w:val="af4"/>
-        <w:rPr>
-          <w:lang w:val="ru-RU"/>
-        </w:rPr>
       </w:pPr>
       <w:r>
         <w:rPr>
@@ -8843,7 +9193,23 @@
         <w:rPr>
           <w:lang w:val="ru-RU"/>
         </w:rPr>
-        <w:t>, есть возможность вносить депозиты и отправлять данные о резерве на кассу.</w:t>
+        <w:t xml:space="preserve">, есть возможность вносить </w:t>
+      </w:r>
+      <w:r>
+        <w:rPr>
+          <w:lang w:val="ru-RU"/>
+        </w:rPr>
+        <w:lastRenderedPageBreak/>
+        <w:t>депозиты и отправлять данные о резерве на кассу.</w:t>
+      </w:r>
+      <w:r>
+        <w:rPr>
+          <w:lang w:val="ru-RU"/>
+        </w:rPr>
+        <w:t xml:space="preserve"> На рисунках 7-9 показаны элементы интерфейса приложения </w:t>
+      </w:r>
+      <w:r>
+        <w:t>ReMarked.</w:t>
       </w:r>
     </w:p>
     <w:p>
@@ -8854,7 +9220,6 @@
         <w:rPr>
           <w:noProof/>
         </w:rPr>
-        <w:lastRenderedPageBreak/>
         <w:drawing>
           <wp:inline distT="0" distB="0" distL="0" distR="0" wp14:anchorId="74ECE9DC" wp14:editId="58E29268">
             <wp:extent cx="5939790" cy="2703830"/>
@@ -8873,7 +9238,7 @@
                     </pic:cNvPicPr>
                   </pic:nvPicPr>
                   <pic:blipFill>
-                    <a:blip r:embed="rId9" cstate="print">
+                    <a:blip r:embed="rId14" cstate="print">
                       <a:extLst>
                         <a:ext uri="{28A0092B-C50C-407E-A947-70E740481C1C}">
                           <a14:useLocalDpi xmlns:a14="http://schemas.microsoft.com/office/drawing/2010/main" val="0"/>
@@ -8939,7 +9304,7 @@
                     </pic:cNvPicPr>
                   </pic:nvPicPr>
                   <pic:blipFill>
-                    <a:blip r:embed="rId10" cstate="print">
+                    <a:blip r:embed="rId15" cstate="print">
                       <a:extLst>
                         <a:ext uri="{28A0092B-C50C-407E-A947-70E740481C1C}">
                           <a14:useLocalDpi xmlns:a14="http://schemas.microsoft.com/office/drawing/2010/main" val="0"/>
@@ -9006,7 +9371,7 @@
                     </pic:cNvPicPr>
                   </pic:nvPicPr>
                   <pic:blipFill>
-                    <a:blip r:embed="rId11" cstate="print">
+                    <a:blip r:embed="rId16" cstate="print">
                       <a:extLst>
                         <a:ext uri="{28A0092B-C50C-407E-A947-70E740481C1C}">
                           <a14:useLocalDpi xmlns:a14="http://schemas.microsoft.com/office/drawing/2010/main" val="0"/>
@@ -9121,6 +9486,36 @@
         </w:rPr>
         <w:t>, при поступлении звонка от гостя персонал сразу видит всю информацию о нем. Есть удобная схема залов для оформления резерва, работа с банкетами. Виджеты бронирования для любых площадок — сайт, социальные сети, карты. Невозможность овербукинга. Функцию бронирования также можно отключать в некоторых дни или часы.</w:t>
       </w:r>
+      <w:r>
+        <w:rPr>
+          <w:lang w:val="ru-RU"/>
+        </w:rPr>
+        <w:t xml:space="preserve"> </w:t>
+      </w:r>
+      <w:r>
+        <w:rPr>
+          <w:lang w:val="ru-RU"/>
+        </w:rPr>
+        <w:t>На рисунк</w:t>
+      </w:r>
+      <w:r>
+        <w:rPr>
+          <w:lang w:val="ru-RU"/>
+        </w:rPr>
+        <w:t>е 10</w:t>
+      </w:r>
+      <w:r>
+        <w:rPr>
+          <w:lang w:val="ru-RU"/>
+        </w:rPr>
+        <w:t xml:space="preserve"> показан элемент интерфейса приложения </w:t>
+      </w:r>
+      <w:r>
+        <w:t>GuestMe</w:t>
+      </w:r>
+      <w:r>
+        <w:t>.</w:t>
+      </w:r>
     </w:p>
     <w:p>
       <w:pPr>
@@ -9149,7 +9544,7 @@
                     </pic:cNvPicPr>
                   </pic:nvPicPr>
                   <pic:blipFill>
-                    <a:blip r:embed="rId12" cstate="print">
+                    <a:blip r:embed="rId17" cstate="print">
                       <a:extLst>
                         <a:ext uri="{28A0092B-C50C-407E-A947-70E740481C1C}">
                           <a14:useLocalDpi xmlns:a14="http://schemas.microsoft.com/office/drawing/2010/main" val="0"/>
@@ -9228,7 +9623,7 @@
                     <pic:cNvPicPr/>
                   </pic:nvPicPr>
                   <pic:blipFill>
-                    <a:blip r:embed="rId13">
+                    <a:blip r:embed="rId18">
                       <a:extLst>
                         <a:ext uri="{28A0092B-C50C-407E-A947-70E740481C1C}">
                           <a14:useLocalDpi xmlns:a14="http://schemas.microsoft.com/office/drawing/2010/main" val="0"/>
@@ -9288,7 +9683,7 @@
                     <pic:cNvPicPr/>
                   </pic:nvPicPr>
                   <pic:blipFill>
-                    <a:blip r:embed="rId14">
+                    <a:blip r:embed="rId19">
                       <a:extLst>
                         <a:ext uri="{28A0092B-C50C-407E-A947-70E740481C1C}">
                           <a14:useLocalDpi xmlns:a14="http://schemas.microsoft.com/office/drawing/2010/main" val="0"/>
@@ -9349,7 +9744,7 @@
                     <pic:cNvPicPr/>
                   </pic:nvPicPr>
                   <pic:blipFill rotWithShape="1">
-                    <a:blip r:embed="rId15"/>
+                    <a:blip r:embed="rId20"/>
                     <a:srcRect r="40487" b="83837"/>
                     <a:stretch/>
                   </pic:blipFill>
@@ -9413,7 +9808,7 @@
                     <pic:cNvPicPr/>
                   </pic:nvPicPr>
                   <pic:blipFill rotWithShape="1">
-                    <a:blip r:embed="rId15"/>
+                    <a:blip r:embed="rId20"/>
                     <a:srcRect t="19869"/>
                     <a:stretch/>
                   </pic:blipFill>
@@ -9474,7 +9869,7 @@
                     <pic:cNvPicPr/>
                   </pic:nvPicPr>
                   <pic:blipFill>
-                    <a:blip r:embed="rId16">
+                    <a:blip r:embed="rId21">
                       <a:extLst>
                         <a:ext uri="{28A0092B-C50C-407E-A947-70E740481C1C}">
                           <a14:useLocalDpi xmlns:a14="http://schemas.microsoft.com/office/drawing/2010/main" val="0"/>
@@ -9535,7 +9930,7 @@
                     <pic:cNvPicPr/>
                   </pic:nvPicPr>
                   <pic:blipFill>
-                    <a:blip r:embed="rId17">
+                    <a:blip r:embed="rId22">
                       <a:extLst>
                         <a:ext uri="{28A0092B-C50C-407E-A947-70E740481C1C}">
                           <a14:useLocalDpi xmlns:a14="http://schemas.microsoft.com/office/drawing/2010/main" val="0"/>
@@ -9595,7 +9990,7 @@
                     <pic:cNvPicPr/>
                   </pic:nvPicPr>
                   <pic:blipFill>
-                    <a:blip r:embed="rId18">
+                    <a:blip r:embed="rId23">
                       <a:extLst>
                         <a:ext uri="{28A0092B-C50C-407E-A947-70E740481C1C}">
                           <a14:useLocalDpi xmlns:a14="http://schemas.microsoft.com/office/drawing/2010/main" val="0"/>
@@ -9639,7 +10034,7 @@
       </w:pPr>
     </w:p>
     <w:sectPr>
-      <w:footerReference w:type="default" r:id="rId19"/>
+      <w:footerReference w:type="default" r:id="rId24"/>
       <w:pgSz w:w="11906" w:h="16838"/>
       <w:pgMar w:top="1134" w:right="851" w:bottom="1134" w:left="1701" w:header="709" w:footer="709" w:gutter="0"/>
       <w:cols w:space="708"/>
@@ -9857,11 +10252,12 @@
   <w:abstractNum w:abstractNumId="1" w15:restartNumberingAfterBreak="0">
     <w:nsid w:val="29CF231F"/>
     <w:multiLevelType w:val="hybridMultilevel"/>
-    <w:tmpl w:val="1720AAA2"/>
-    <w:lvl w:ilvl="0" w:tplc="424CF254">
+    <w:tmpl w:val="647A2C94"/>
+    <w:lvl w:ilvl="0" w:tplc="712AED4E">
       <w:start w:val="1"/>
       <w:numFmt w:val="decimal"/>
       <w:pStyle w:val="a"/>
+      <w:suff w:val="space"/>
       <w:lvlText w:val="Рисунок %1 -"/>
       <w:lvlJc w:val="left"/>
       <w:pPr>
@@ -9881,7 +10277,7 @@
         <w:ind w:left="1440" w:hanging="360"/>
       </w:pPr>
     </w:lvl>
-    <w:lvl w:ilvl="2" w:tplc="0419001B" w:tentative="1">
+    <w:lvl w:ilvl="2" w:tplc="0419001B">
       <w:start w:val="1"/>
       <w:numFmt w:val="lowerRoman"/>
       <w:lvlText w:val="%3."/>
@@ -11950,13 +12346,12 @@
     <w:next w:val="af4"/>
     <w:autoRedefine/>
     <w:qFormat/>
-    <w:rsid w:val="009D6AD4"/>
+    <w:rsid w:val="00D72960"/>
     <w:pPr>
       <w:numPr>
         <w:numId w:val="8"/>
       </w:numPr>
       <w:spacing w:before="240" w:after="240" w:line="240" w:lineRule="auto"/>
-      <w:ind w:left="0" w:firstLine="0"/>
       <w:jc w:val="center"/>
     </w:pPr>
     <w:rPr>

</xml_diff>

<commit_message>
doc: create class diagram of entities
</commit_message>
<xml_diff>
--- a/documentation/техническое задание/Техническое задание.docx
+++ b/documentation/техническое задание/Техническое задание.docx
@@ -247,25 +247,26 @@
           <w:sz w:val="28"/>
           <w:szCs w:val="28"/>
         </w:rPr>
-        <w:t>Мобильное приложение для бронирования мест в ресторанах и барах Restobook</w:t>
-      </w:r>
+        <w:t xml:space="preserve">Мобильное приложение для бронирования мест в ресторанах и барах </w:t>
+      </w:r>
+      <w:proofErr w:type="spellStart"/>
       <w:r>
         <w:rPr>
           <w:rFonts w:ascii="Times New Roman" w:hAnsi="Times New Roman" w:cs="Times New Roman"/>
           <w:sz w:val="28"/>
           <w:szCs w:val="28"/>
         </w:rPr>
-        <w:t>»</w:t>
-      </w:r>
-    </w:p>
-    <w:p>
-      <w:pPr>
+        <w:t>Restobook</w:t>
+      </w:r>
+      <w:proofErr w:type="spellEnd"/>
+      <w:r>
         <w:rPr>
           <w:rFonts w:ascii="Times New Roman" w:hAnsi="Times New Roman" w:cs="Times New Roman"/>
           <w:sz w:val="28"/>
           <w:szCs w:val="28"/>
         </w:rPr>
-      </w:pPr>
+        <w:t>»</w:t>
+      </w:r>
     </w:p>
     <w:p>
       <w:pPr>
@@ -284,39 +285,40 @@
           <w:szCs w:val="28"/>
         </w:rPr>
       </w:pPr>
-      <w:r>
+    </w:p>
+    <w:p>
+      <w:pPr>
         <w:rPr>
           <w:rFonts w:ascii="Times New Roman" w:hAnsi="Times New Roman" w:cs="Times New Roman"/>
           <w:sz w:val="28"/>
           <w:szCs w:val="28"/>
         </w:rPr>
-        <w:t>Исполнители</w:t>
-      </w:r>
-    </w:p>
-    <w:p>
-      <w:pPr>
-        <w:ind w:firstLine="708"/>
+      </w:pPr>
+      <w:r>
         <w:rPr>
           <w:rFonts w:ascii="Times New Roman" w:hAnsi="Times New Roman" w:cs="Times New Roman"/>
           <w:sz w:val="28"/>
           <w:szCs w:val="28"/>
         </w:rPr>
-      </w:pPr>
-      <w:r>
+        <w:t>Исполнители</w:t>
+      </w:r>
+    </w:p>
+    <w:p>
+      <w:pPr>
+        <w:ind w:firstLine="708"/>
         <w:rPr>
           <w:rFonts w:ascii="Times New Roman" w:hAnsi="Times New Roman" w:cs="Times New Roman"/>
           <w:sz w:val="28"/>
           <w:szCs w:val="28"/>
         </w:rPr>
-        <w:t xml:space="preserve">______________ </w:t>
-      </w:r>
+      </w:pPr>
       <w:r>
         <w:rPr>
           <w:rFonts w:ascii="Times New Roman" w:hAnsi="Times New Roman" w:cs="Times New Roman"/>
           <w:sz w:val="28"/>
           <w:szCs w:val="28"/>
         </w:rPr>
-        <w:t xml:space="preserve">П.А. </w:t>
+        <w:t xml:space="preserve">______________ </w:t>
       </w:r>
       <w:r>
         <w:rPr>
@@ -324,60 +326,78 @@
           <w:sz w:val="28"/>
           <w:szCs w:val="28"/>
         </w:rPr>
-        <w:t>Путин</w:t>
-      </w:r>
-    </w:p>
-    <w:p>
-      <w:pPr>
-        <w:ind w:firstLine="708"/>
+        <w:t xml:space="preserve">П.А. </w:t>
+      </w:r>
+      <w:r>
         <w:rPr>
           <w:rFonts w:ascii="Times New Roman" w:hAnsi="Times New Roman" w:cs="Times New Roman"/>
           <w:sz w:val="28"/>
           <w:szCs w:val="28"/>
         </w:rPr>
-      </w:pPr>
-      <w:r>
+        <w:t>Путин</w:t>
+      </w:r>
+    </w:p>
+    <w:p>
+      <w:pPr>
+        <w:ind w:firstLine="708"/>
         <w:rPr>
           <w:rFonts w:ascii="Times New Roman" w:hAnsi="Times New Roman" w:cs="Times New Roman"/>
           <w:sz w:val="28"/>
           <w:szCs w:val="28"/>
         </w:rPr>
-        <w:t xml:space="preserve">______________ </w:t>
-      </w:r>
+      </w:pPr>
       <w:r>
         <w:rPr>
           <w:rFonts w:ascii="Times New Roman" w:hAnsi="Times New Roman" w:cs="Times New Roman"/>
           <w:sz w:val="28"/>
           <w:szCs w:val="28"/>
         </w:rPr>
-        <w:t>М.В. Ефремов</w:t>
-      </w:r>
-    </w:p>
-    <w:p>
-      <w:pPr>
-        <w:ind w:firstLine="708"/>
+        <w:t xml:space="preserve">______________ </w:t>
+      </w:r>
+      <w:r>
         <w:rPr>
           <w:rFonts w:ascii="Times New Roman" w:hAnsi="Times New Roman" w:cs="Times New Roman"/>
           <w:sz w:val="28"/>
           <w:szCs w:val="28"/>
         </w:rPr>
-      </w:pPr>
-      <w:r>
+        <w:t>М.В. Ефремов</w:t>
+      </w:r>
+    </w:p>
+    <w:p>
+      <w:pPr>
+        <w:ind w:firstLine="708"/>
         <w:rPr>
           <w:rFonts w:ascii="Times New Roman" w:hAnsi="Times New Roman" w:cs="Times New Roman"/>
           <w:sz w:val="28"/>
           <w:szCs w:val="28"/>
         </w:rPr>
-        <w:t xml:space="preserve">______________ </w:t>
-      </w:r>
+      </w:pPr>
       <w:r>
         <w:rPr>
           <w:rFonts w:ascii="Times New Roman" w:hAnsi="Times New Roman" w:cs="Times New Roman"/>
           <w:sz w:val="28"/>
           <w:szCs w:val="28"/>
         </w:rPr>
-        <w:t>М.М.З. Насайр</w:t>
-      </w:r>
+        <w:t xml:space="preserve">______________ </w:t>
+      </w:r>
+      <w:r>
+        <w:rPr>
+          <w:rFonts w:ascii="Times New Roman" w:hAnsi="Times New Roman" w:cs="Times New Roman"/>
+          <w:sz w:val="28"/>
+          <w:szCs w:val="28"/>
+        </w:rPr>
+        <w:t xml:space="preserve">М.М.З. </w:t>
+      </w:r>
+      <w:proofErr w:type="spellStart"/>
+      <w:r>
+        <w:rPr>
+          <w:rFonts w:ascii="Times New Roman" w:hAnsi="Times New Roman" w:cs="Times New Roman"/>
+          <w:sz w:val="28"/>
+          <w:szCs w:val="28"/>
+        </w:rPr>
+        <w:t>Насайр</w:t>
+      </w:r>
+      <w:proofErr w:type="spellEnd"/>
     </w:p>
     <w:p>
       <w:pPr>
@@ -528,7 +548,7 @@
       <w:r>
         <w:fldChar w:fldCharType="separate"/>
       </w:r>
-      <w:hyperlink w:anchor="_Toc160896566" w:history="1">
+      <w:hyperlink w:anchor="_Toc160958750" w:history="1">
         <w:r>
           <w:rPr>
             <w:rStyle w:val="afe"/>
@@ -555,7 +575,7 @@
             <w:noProof/>
             <w:webHidden/>
           </w:rPr>
-          <w:instrText xml:space="preserve"> PAGEREF _Toc160896566 \h </w:instrText>
+          <w:instrText xml:space="preserve"> PAGEREF _Toc160958750 \h </w:instrText>
         </w:r>
         <w:r>
           <w:rPr>
@@ -601,7 +621,7 @@
           <w14:ligatures w14:val="standardContextual"/>
         </w:rPr>
       </w:pPr>
-      <w:hyperlink w:anchor="_Toc160896567" w:history="1">
+      <w:hyperlink w:anchor="_Toc160958751" w:history="1">
         <w:r>
           <w:rPr>
             <w:rStyle w:val="afe"/>
@@ -628,7 +648,7 @@
             <w:noProof/>
             <w:webHidden/>
           </w:rPr>
-          <w:instrText xml:space="preserve"> PAGEREF _Toc160896567 \h </w:instrText>
+          <w:instrText xml:space="preserve"> PAGEREF _Toc160958751 \h </w:instrText>
         </w:r>
         <w:r>
           <w:rPr>
@@ -674,7 +694,7 @@
           <w14:ligatures w14:val="standardContextual"/>
         </w:rPr>
       </w:pPr>
-      <w:hyperlink w:anchor="_Toc160896568" w:history="1">
+      <w:hyperlink w:anchor="_Toc160958752" w:history="1">
         <w:r>
           <w:rPr>
             <w:rStyle w:val="afe"/>
@@ -701,7 +721,7 @@
             <w:noProof/>
             <w:webHidden/>
           </w:rPr>
-          <w:instrText xml:space="preserve"> PAGEREF _Toc160896568 \h </w:instrText>
+          <w:instrText xml:space="preserve"> PAGEREF _Toc160958752 \h </w:instrText>
         </w:r>
         <w:r>
           <w:rPr>
@@ -747,7 +767,7 @@
           <w14:ligatures w14:val="standardContextual"/>
         </w:rPr>
       </w:pPr>
-      <w:hyperlink w:anchor="_Toc160896569" w:history="1">
+      <w:hyperlink w:anchor="_Toc160958753" w:history="1">
         <w:r>
           <w:rPr>
             <w:rStyle w:val="afe"/>
@@ -774,7 +794,7 @@
             <w:noProof/>
             <w:webHidden/>
           </w:rPr>
-          <w:instrText xml:space="preserve"> PAGEREF _Toc160896569 \h </w:instrText>
+          <w:instrText xml:space="preserve"> PAGEREF _Toc160958753 \h </w:instrText>
         </w:r>
         <w:r>
           <w:rPr>
@@ -820,7 +840,7 @@
           <w14:ligatures w14:val="standardContextual"/>
         </w:rPr>
       </w:pPr>
-      <w:hyperlink w:anchor="_Toc160896570" w:history="1">
+      <w:hyperlink w:anchor="_Toc160958754" w:history="1">
         <w:r>
           <w:rPr>
             <w:rStyle w:val="afe"/>
@@ -847,7 +867,7 @@
             <w:noProof/>
             <w:webHidden/>
           </w:rPr>
-          <w:instrText xml:space="preserve"> PAGEREF _Toc160896570 \h </w:instrText>
+          <w:instrText xml:space="preserve"> PAGEREF _Toc160958754 \h </w:instrText>
         </w:r>
         <w:r>
           <w:rPr>
@@ -893,7 +913,7 @@
           <w14:ligatures w14:val="standardContextual"/>
         </w:rPr>
       </w:pPr>
-      <w:hyperlink w:anchor="_Toc160896571" w:history="1">
+      <w:hyperlink w:anchor="_Toc160958755" w:history="1">
         <w:r>
           <w:rPr>
             <w:rStyle w:val="afe"/>
@@ -920,7 +940,7 @@
             <w:noProof/>
             <w:webHidden/>
           </w:rPr>
-          <w:instrText xml:space="preserve"> PAGEREF _Toc160896571 \h </w:instrText>
+          <w:instrText xml:space="preserve"> PAGEREF _Toc160958755 \h </w:instrText>
         </w:r>
         <w:r>
           <w:rPr>
@@ -966,7 +986,7 @@
           <w14:ligatures w14:val="standardContextual"/>
         </w:rPr>
       </w:pPr>
-      <w:hyperlink w:anchor="_Toc160896572" w:history="1">
+      <w:hyperlink w:anchor="_Toc160958756" w:history="1">
         <w:r>
           <w:rPr>
             <w:rStyle w:val="afe"/>
@@ -993,7 +1013,7 @@
             <w:noProof/>
             <w:webHidden/>
           </w:rPr>
-          <w:instrText xml:space="preserve"> PAGEREF _Toc160896572 \h </w:instrText>
+          <w:instrText xml:space="preserve"> PAGEREF _Toc160958756 \h </w:instrText>
         </w:r>
         <w:r>
           <w:rPr>
@@ -1039,7 +1059,7 @@
           <w14:ligatures w14:val="standardContextual"/>
         </w:rPr>
       </w:pPr>
-      <w:hyperlink w:anchor="_Toc160896573" w:history="1">
+      <w:hyperlink w:anchor="_Toc160958757" w:history="1">
         <w:r>
           <w:rPr>
             <w:rStyle w:val="afe"/>
@@ -1066,7 +1086,7 @@
             <w:noProof/>
             <w:webHidden/>
           </w:rPr>
-          <w:instrText xml:space="preserve"> PAGEREF _Toc160896573 \h </w:instrText>
+          <w:instrText xml:space="preserve"> PAGEREF _Toc160958757 \h </w:instrText>
         </w:r>
         <w:r>
           <w:rPr>
@@ -1112,7 +1132,7 @@
           <w14:ligatures w14:val="standardContextual"/>
         </w:rPr>
       </w:pPr>
-      <w:hyperlink w:anchor="_Toc160896574" w:history="1">
+      <w:hyperlink w:anchor="_Toc160958758" w:history="1">
         <w:r>
           <w:rPr>
             <w:rStyle w:val="afe"/>
@@ -1139,7 +1159,7 @@
             <w:noProof/>
             <w:webHidden/>
           </w:rPr>
-          <w:instrText xml:space="preserve"> PAGEREF _Toc160896574 \h </w:instrText>
+          <w:instrText xml:space="preserve"> PAGEREF _Toc160958758 \h </w:instrText>
         </w:r>
         <w:r>
           <w:rPr>
@@ -1185,7 +1205,7 @@
           <w14:ligatures w14:val="standardContextual"/>
         </w:rPr>
       </w:pPr>
-      <w:hyperlink w:anchor="_Toc160896575" w:history="1">
+      <w:hyperlink w:anchor="_Toc160958759" w:history="1">
         <w:r>
           <w:rPr>
             <w:rStyle w:val="afe"/>
@@ -1212,7 +1232,7 @@
             <w:noProof/>
             <w:webHidden/>
           </w:rPr>
-          <w:instrText xml:space="preserve"> PAGEREF _Toc160896575 \h </w:instrText>
+          <w:instrText xml:space="preserve"> PAGEREF _Toc160958759 \h </w:instrText>
         </w:r>
         <w:r>
           <w:rPr>
@@ -1258,7 +1278,7 @@
           <w14:ligatures w14:val="standardContextual"/>
         </w:rPr>
       </w:pPr>
-      <w:hyperlink w:anchor="_Toc160896576" w:history="1">
+      <w:hyperlink w:anchor="_Toc160958760" w:history="1">
         <w:r>
           <w:rPr>
             <w:rStyle w:val="afe"/>
@@ -1285,7 +1305,7 @@
             <w:noProof/>
             <w:webHidden/>
           </w:rPr>
-          <w:instrText xml:space="preserve"> PAGEREF _Toc160896576 \h </w:instrText>
+          <w:instrText xml:space="preserve"> PAGEREF _Toc160958760 \h </w:instrText>
         </w:r>
         <w:r>
           <w:rPr>
@@ -1331,7 +1351,7 @@
           <w14:ligatures w14:val="standardContextual"/>
         </w:rPr>
       </w:pPr>
-      <w:hyperlink w:anchor="_Toc160896577" w:history="1">
+      <w:hyperlink w:anchor="_Toc160958761" w:history="1">
         <w:r>
           <w:rPr>
             <w:rStyle w:val="afe"/>
@@ -1358,7 +1378,7 @@
             <w:noProof/>
             <w:webHidden/>
           </w:rPr>
-          <w:instrText xml:space="preserve"> PAGEREF _Toc160896577 \h </w:instrText>
+          <w:instrText xml:space="preserve"> PAGEREF _Toc160958761 \h </w:instrText>
         </w:r>
         <w:r>
           <w:rPr>
@@ -1404,7 +1424,7 @@
           <w14:ligatures w14:val="standardContextual"/>
         </w:rPr>
       </w:pPr>
-      <w:hyperlink w:anchor="_Toc160896578" w:history="1">
+      <w:hyperlink w:anchor="_Toc160958762" w:history="1">
         <w:r>
           <w:rPr>
             <w:rStyle w:val="afe"/>
@@ -1431,7 +1451,7 @@
             <w:noProof/>
             <w:webHidden/>
           </w:rPr>
-          <w:instrText xml:space="preserve"> PAGEREF _Toc160896578 \h </w:instrText>
+          <w:instrText xml:space="preserve"> PAGEREF _Toc160958762 \h </w:instrText>
         </w:r>
         <w:r>
           <w:rPr>
@@ -1477,7 +1497,7 @@
           <w14:ligatures w14:val="standardContextual"/>
         </w:rPr>
       </w:pPr>
-      <w:hyperlink w:anchor="_Toc160896579" w:history="1">
+      <w:hyperlink w:anchor="_Toc160958763" w:history="1">
         <w:r>
           <w:rPr>
             <w:rStyle w:val="afe"/>
@@ -1504,7 +1524,7 @@
             <w:noProof/>
             <w:webHidden/>
           </w:rPr>
-          <w:instrText xml:space="preserve"> PAGEREF _Toc160896579 \h </w:instrText>
+          <w:instrText xml:space="preserve"> PAGEREF _Toc160958763 \h </w:instrText>
         </w:r>
         <w:r>
           <w:rPr>
@@ -1550,7 +1570,7 @@
           <w14:ligatures w14:val="standardContextual"/>
         </w:rPr>
       </w:pPr>
-      <w:hyperlink w:anchor="_Toc160896580" w:history="1">
+      <w:hyperlink w:anchor="_Toc160958764" w:history="1">
         <w:r>
           <w:rPr>
             <w:rStyle w:val="afe"/>
@@ -1577,7 +1597,7 @@
             <w:noProof/>
             <w:webHidden/>
           </w:rPr>
-          <w:instrText xml:space="preserve"> PAGEREF _Toc160896580 \h </w:instrText>
+          <w:instrText xml:space="preserve"> PAGEREF _Toc160958764 \h </w:instrText>
         </w:r>
         <w:r>
           <w:rPr>
@@ -1623,7 +1643,7 @@
           <w14:ligatures w14:val="standardContextual"/>
         </w:rPr>
       </w:pPr>
-      <w:hyperlink w:anchor="_Toc160896581" w:history="1">
+      <w:hyperlink w:anchor="_Toc160958765" w:history="1">
         <w:r>
           <w:rPr>
             <w:rStyle w:val="afe"/>
@@ -1650,7 +1670,7 @@
             <w:noProof/>
             <w:webHidden/>
           </w:rPr>
-          <w:instrText xml:space="preserve"> PAGEREF _Toc160896581 \h </w:instrText>
+          <w:instrText xml:space="preserve"> PAGEREF _Toc160958765 \h </w:instrText>
         </w:r>
         <w:r>
           <w:rPr>
@@ -1696,7 +1716,7 @@
           <w14:ligatures w14:val="standardContextual"/>
         </w:rPr>
       </w:pPr>
-      <w:hyperlink w:anchor="_Toc160896582" w:history="1">
+      <w:hyperlink w:anchor="_Toc160958766" w:history="1">
         <w:r>
           <w:rPr>
             <w:rStyle w:val="afe"/>
@@ -1723,7 +1743,7 @@
             <w:noProof/>
             <w:webHidden/>
           </w:rPr>
-          <w:instrText xml:space="preserve"> PAGEREF _Toc160896582 \h </w:instrText>
+          <w:instrText xml:space="preserve"> PAGEREF _Toc160958766 \h </w:instrText>
         </w:r>
         <w:r>
           <w:rPr>
@@ -1769,7 +1789,7 @@
           <w14:ligatures w14:val="standardContextual"/>
         </w:rPr>
       </w:pPr>
-      <w:hyperlink w:anchor="_Toc160896583" w:history="1">
+      <w:hyperlink w:anchor="_Toc160958767" w:history="1">
         <w:r>
           <w:rPr>
             <w:rStyle w:val="afe"/>
@@ -1796,7 +1816,7 @@
             <w:noProof/>
             <w:webHidden/>
           </w:rPr>
-          <w:instrText xml:space="preserve"> PAGEREF _Toc160896583 \h </w:instrText>
+          <w:instrText xml:space="preserve"> PAGEREF _Toc160958767 \h </w:instrText>
         </w:r>
         <w:r>
           <w:rPr>
@@ -1842,7 +1862,7 @@
           <w14:ligatures w14:val="standardContextual"/>
         </w:rPr>
       </w:pPr>
-      <w:hyperlink w:anchor="_Toc160896584" w:history="1">
+      <w:hyperlink w:anchor="_Toc160958768" w:history="1">
         <w:r>
           <w:rPr>
             <w:rStyle w:val="afe"/>
@@ -1869,7 +1889,7 @@
             <w:noProof/>
             <w:webHidden/>
           </w:rPr>
-          <w:instrText xml:space="preserve"> PAGEREF _Toc160896584 \h </w:instrText>
+          <w:instrText xml:space="preserve"> PAGEREF _Toc160958768 \h </w:instrText>
         </w:r>
         <w:r>
           <w:rPr>
@@ -1915,7 +1935,7 @@
           <w14:ligatures w14:val="standardContextual"/>
         </w:rPr>
       </w:pPr>
-      <w:hyperlink w:anchor="_Toc160896585" w:history="1">
+      <w:hyperlink w:anchor="_Toc160958769" w:history="1">
         <w:r>
           <w:rPr>
             <w:rStyle w:val="afe"/>
@@ -1942,7 +1962,7 @@
             <w:noProof/>
             <w:webHidden/>
           </w:rPr>
-          <w:instrText xml:space="preserve"> PAGEREF _Toc160896585 \h </w:instrText>
+          <w:instrText xml:space="preserve"> PAGEREF _Toc160958769 \h </w:instrText>
         </w:r>
         <w:r>
           <w:rPr>
@@ -1988,7 +2008,7 @@
           <w14:ligatures w14:val="standardContextual"/>
         </w:rPr>
       </w:pPr>
-      <w:hyperlink w:anchor="_Toc160896586" w:history="1">
+      <w:hyperlink w:anchor="_Toc160958770" w:history="1">
         <w:r>
           <w:rPr>
             <w:rStyle w:val="afe"/>
@@ -2015,7 +2035,7 @@
             <w:noProof/>
             <w:webHidden/>
           </w:rPr>
-          <w:instrText xml:space="preserve"> PAGEREF _Toc160896586 \h </w:instrText>
+          <w:instrText xml:space="preserve"> PAGEREF _Toc160958770 \h </w:instrText>
         </w:r>
         <w:r>
           <w:rPr>
@@ -2061,7 +2081,7 @@
           <w14:ligatures w14:val="standardContextual"/>
         </w:rPr>
       </w:pPr>
-      <w:hyperlink w:anchor="_Toc160896587" w:history="1">
+      <w:hyperlink w:anchor="_Toc160958771" w:history="1">
         <w:r>
           <w:rPr>
             <w:rStyle w:val="afe"/>
@@ -2088,7 +2108,7 @@
             <w:noProof/>
             <w:webHidden/>
           </w:rPr>
-          <w:instrText xml:space="preserve"> PAGEREF _Toc160896587 \h </w:instrText>
+          <w:instrText xml:space="preserve"> PAGEREF _Toc160958771 \h </w:instrText>
         </w:r>
         <w:r>
           <w:rPr>
@@ -2108,7 +2128,7 @@
             <w:noProof/>
             <w:webHidden/>
           </w:rPr>
-          <w:t>12</w:t>
+          <w:t>16</w:t>
         </w:r>
         <w:r>
           <w:rPr>
@@ -2134,7 +2154,7 @@
           <w14:ligatures w14:val="standardContextual"/>
         </w:rPr>
       </w:pPr>
-      <w:hyperlink w:anchor="_Toc160896588" w:history="1">
+      <w:hyperlink w:anchor="_Toc160958772" w:history="1">
         <w:r>
           <w:rPr>
             <w:rStyle w:val="afe"/>
@@ -2161,7 +2181,7 @@
             <w:noProof/>
             <w:webHidden/>
           </w:rPr>
-          <w:instrText xml:space="preserve"> PAGEREF _Toc160896588 \h </w:instrText>
+          <w:instrText xml:space="preserve"> PAGEREF _Toc160958772 \h </w:instrText>
         </w:r>
         <w:r>
           <w:rPr>
@@ -2181,7 +2201,7 @@
             <w:noProof/>
             <w:webHidden/>
           </w:rPr>
-          <w:t>12</w:t>
+          <w:t>16</w:t>
         </w:r>
         <w:r>
           <w:rPr>
@@ -2207,7 +2227,7 @@
           <w14:ligatures w14:val="standardContextual"/>
         </w:rPr>
       </w:pPr>
-      <w:hyperlink w:anchor="_Toc160896589" w:history="1">
+      <w:hyperlink w:anchor="_Toc160958773" w:history="1">
         <w:r>
           <w:rPr>
             <w:rStyle w:val="afe"/>
@@ -2234,7 +2254,7 @@
             <w:noProof/>
             <w:webHidden/>
           </w:rPr>
-          <w:instrText xml:space="preserve"> PAGEREF _Toc160896589 \h </w:instrText>
+          <w:instrText xml:space="preserve"> PAGEREF _Toc160958773 \h </w:instrText>
         </w:r>
         <w:r>
           <w:rPr>
@@ -2254,7 +2274,7 @@
             <w:noProof/>
             <w:webHidden/>
           </w:rPr>
-          <w:t>13</w:t>
+          <w:t>17</w:t>
         </w:r>
         <w:r>
           <w:rPr>
@@ -2280,7 +2300,7 @@
           <w14:ligatures w14:val="standardContextual"/>
         </w:rPr>
       </w:pPr>
-      <w:hyperlink w:anchor="_Toc160896590" w:history="1">
+      <w:hyperlink w:anchor="_Toc160958774" w:history="1">
         <w:r>
           <w:rPr>
             <w:rStyle w:val="afe"/>
@@ -2307,7 +2327,7 @@
             <w:noProof/>
             <w:webHidden/>
           </w:rPr>
-          <w:instrText xml:space="preserve"> PAGEREF _Toc160896590 \h </w:instrText>
+          <w:instrText xml:space="preserve"> PAGEREF _Toc160958774 \h </w:instrText>
         </w:r>
         <w:r>
           <w:rPr>
@@ -2327,7 +2347,7 @@
             <w:noProof/>
             <w:webHidden/>
           </w:rPr>
-          <w:t>13</w:t>
+          <w:t>17</w:t>
         </w:r>
         <w:r>
           <w:rPr>
@@ -2353,7 +2373,7 @@
           <w14:ligatures w14:val="standardContextual"/>
         </w:rPr>
       </w:pPr>
-      <w:hyperlink w:anchor="_Toc160896591" w:history="1">
+      <w:hyperlink w:anchor="_Toc160958775" w:history="1">
         <w:r>
           <w:rPr>
             <w:rStyle w:val="afe"/>
@@ -2380,7 +2400,7 @@
             <w:noProof/>
             <w:webHidden/>
           </w:rPr>
-          <w:instrText xml:space="preserve"> PAGEREF _Toc160896591 \h </w:instrText>
+          <w:instrText xml:space="preserve"> PAGEREF _Toc160958775 \h </w:instrText>
         </w:r>
         <w:r>
           <w:rPr>
@@ -2400,7 +2420,7 @@
             <w:noProof/>
             <w:webHidden/>
           </w:rPr>
-          <w:t>13</w:t>
+          <w:t>18</w:t>
         </w:r>
         <w:r>
           <w:rPr>
@@ -2426,7 +2446,7 @@
           <w14:ligatures w14:val="standardContextual"/>
         </w:rPr>
       </w:pPr>
-      <w:hyperlink w:anchor="_Toc160896592" w:history="1">
+      <w:hyperlink w:anchor="_Toc160958776" w:history="1">
         <w:r>
           <w:rPr>
             <w:rStyle w:val="afe"/>
@@ -2453,7 +2473,7 @@
             <w:noProof/>
             <w:webHidden/>
           </w:rPr>
-          <w:instrText xml:space="preserve"> PAGEREF _Toc160896592 \h </w:instrText>
+          <w:instrText xml:space="preserve"> PAGEREF _Toc160958776 \h </w:instrText>
         </w:r>
         <w:r>
           <w:rPr>
@@ -2473,7 +2493,7 @@
             <w:noProof/>
             <w:webHidden/>
           </w:rPr>
-          <w:t>13</w:t>
+          <w:t>18</w:t>
         </w:r>
         <w:r>
           <w:rPr>
@@ -2499,7 +2519,7 @@
           <w14:ligatures w14:val="standardContextual"/>
         </w:rPr>
       </w:pPr>
-      <w:hyperlink w:anchor="_Toc160896593" w:history="1">
+      <w:hyperlink w:anchor="_Toc160958777" w:history="1">
         <w:r>
           <w:rPr>
             <w:rStyle w:val="afe"/>
@@ -2526,7 +2546,7 @@
             <w:noProof/>
             <w:webHidden/>
           </w:rPr>
-          <w:instrText xml:space="preserve"> PAGEREF _Toc160896593 \h </w:instrText>
+          <w:instrText xml:space="preserve"> PAGEREF _Toc160958777 \h </w:instrText>
         </w:r>
         <w:r>
           <w:rPr>
@@ -2546,7 +2566,7 @@
             <w:noProof/>
             <w:webHidden/>
           </w:rPr>
-          <w:t>14</w:t>
+          <w:t>19</w:t>
         </w:r>
         <w:r>
           <w:rPr>
@@ -2572,7 +2592,7 @@
           <w14:ligatures w14:val="standardContextual"/>
         </w:rPr>
       </w:pPr>
-      <w:hyperlink w:anchor="_Toc160896594" w:history="1">
+      <w:hyperlink w:anchor="_Toc160958778" w:history="1">
         <w:r>
           <w:rPr>
             <w:rStyle w:val="afe"/>
@@ -2599,7 +2619,7 @@
             <w:noProof/>
             <w:webHidden/>
           </w:rPr>
-          <w:instrText xml:space="preserve"> PAGEREF _Toc160896594 \h </w:instrText>
+          <w:instrText xml:space="preserve"> PAGEREF _Toc160958778 \h </w:instrText>
         </w:r>
         <w:r>
           <w:rPr>
@@ -2619,7 +2639,7 @@
             <w:noProof/>
             <w:webHidden/>
           </w:rPr>
-          <w:t>14</w:t>
+          <w:t>19</w:t>
         </w:r>
         <w:r>
           <w:rPr>
@@ -2645,7 +2665,7 @@
           <w14:ligatures w14:val="standardContextual"/>
         </w:rPr>
       </w:pPr>
-      <w:hyperlink w:anchor="_Toc160896595" w:history="1">
+      <w:hyperlink w:anchor="_Toc160958779" w:history="1">
         <w:r>
           <w:rPr>
             <w:rStyle w:val="afe"/>
@@ -2672,7 +2692,7 @@
             <w:noProof/>
             <w:webHidden/>
           </w:rPr>
-          <w:instrText xml:space="preserve"> PAGEREF _Toc160896595 \h </w:instrText>
+          <w:instrText xml:space="preserve"> PAGEREF _Toc160958779 \h </w:instrText>
         </w:r>
         <w:r>
           <w:rPr>
@@ -2692,7 +2712,7 @@
             <w:noProof/>
             <w:webHidden/>
           </w:rPr>
-          <w:t>14</w:t>
+          <w:t>19</w:t>
         </w:r>
         <w:r>
           <w:rPr>
@@ -2718,7 +2738,7 @@
           <w14:ligatures w14:val="standardContextual"/>
         </w:rPr>
       </w:pPr>
-      <w:hyperlink w:anchor="_Toc160896596" w:history="1">
+      <w:hyperlink w:anchor="_Toc160958780" w:history="1">
         <w:r>
           <w:rPr>
             <w:rStyle w:val="afe"/>
@@ -2745,7 +2765,7 @@
             <w:noProof/>
             <w:webHidden/>
           </w:rPr>
-          <w:instrText xml:space="preserve"> PAGEREF _Toc160896596 \h </w:instrText>
+          <w:instrText xml:space="preserve"> PAGEREF _Toc160958780 \h </w:instrText>
         </w:r>
         <w:r>
           <w:rPr>
@@ -2765,7 +2785,7 @@
             <w:noProof/>
             <w:webHidden/>
           </w:rPr>
-          <w:t>14</w:t>
+          <w:t>19</w:t>
         </w:r>
         <w:r>
           <w:rPr>
@@ -2791,7 +2811,7 @@
           <w14:ligatures w14:val="standardContextual"/>
         </w:rPr>
       </w:pPr>
-      <w:hyperlink w:anchor="_Toc160896597" w:history="1">
+      <w:hyperlink w:anchor="_Toc160958781" w:history="1">
         <w:r>
           <w:rPr>
             <w:rStyle w:val="afe"/>
@@ -2818,7 +2838,7 @@
             <w:noProof/>
             <w:webHidden/>
           </w:rPr>
-          <w:instrText xml:space="preserve"> PAGEREF _Toc160896597 \h </w:instrText>
+          <w:instrText xml:space="preserve"> PAGEREF _Toc160958781 \h </w:instrText>
         </w:r>
         <w:r>
           <w:rPr>
@@ -2838,7 +2858,7 @@
             <w:noProof/>
             <w:webHidden/>
           </w:rPr>
-          <w:t>14</w:t>
+          <w:t>19</w:t>
         </w:r>
         <w:r>
           <w:rPr>
@@ -2864,7 +2884,7 @@
           <w14:ligatures w14:val="standardContextual"/>
         </w:rPr>
       </w:pPr>
-      <w:hyperlink w:anchor="_Toc160896598" w:history="1">
+      <w:hyperlink w:anchor="_Toc160958782" w:history="1">
         <w:r>
           <w:rPr>
             <w:rStyle w:val="afe"/>
@@ -2891,7 +2911,7 @@
             <w:noProof/>
             <w:webHidden/>
           </w:rPr>
-          <w:instrText xml:space="preserve"> PAGEREF _Toc160896598 \h </w:instrText>
+          <w:instrText xml:space="preserve"> PAGEREF _Toc160958782 \h </w:instrText>
         </w:r>
         <w:r>
           <w:rPr>
@@ -2911,7 +2931,7 @@
             <w:noProof/>
             <w:webHidden/>
           </w:rPr>
-          <w:t>14</w:t>
+          <w:t>19</w:t>
         </w:r>
         <w:r>
           <w:rPr>
@@ -2937,7 +2957,7 @@
           <w14:ligatures w14:val="standardContextual"/>
         </w:rPr>
       </w:pPr>
-      <w:hyperlink w:anchor="_Toc160896599" w:history="1">
+      <w:hyperlink w:anchor="_Toc160958783" w:history="1">
         <w:r>
           <w:rPr>
             <w:rStyle w:val="afe"/>
@@ -2964,7 +2984,7 @@
             <w:noProof/>
             <w:webHidden/>
           </w:rPr>
-          <w:instrText xml:space="preserve"> PAGEREF _Toc160896599 \h </w:instrText>
+          <w:instrText xml:space="preserve"> PAGEREF _Toc160958783 \h </w:instrText>
         </w:r>
         <w:r>
           <w:rPr>
@@ -2984,7 +3004,7 @@
             <w:noProof/>
             <w:webHidden/>
           </w:rPr>
-          <w:t>14</w:t>
+          <w:t>19</w:t>
         </w:r>
         <w:r>
           <w:rPr>
@@ -3010,7 +3030,7 @@
           <w14:ligatures w14:val="standardContextual"/>
         </w:rPr>
       </w:pPr>
-      <w:hyperlink w:anchor="_Toc160896600" w:history="1">
+      <w:hyperlink w:anchor="_Toc160958784" w:history="1">
         <w:r>
           <w:rPr>
             <w:rStyle w:val="afe"/>
@@ -3037,7 +3057,7 @@
             <w:noProof/>
             <w:webHidden/>
           </w:rPr>
-          <w:instrText xml:space="preserve"> PAGEREF _Toc160896600 \h </w:instrText>
+          <w:instrText xml:space="preserve"> PAGEREF _Toc160958784 \h </w:instrText>
         </w:r>
         <w:r>
           <w:rPr>
@@ -3057,7 +3077,7 @@
             <w:noProof/>
             <w:webHidden/>
           </w:rPr>
-          <w:t>15</w:t>
+          <w:t>20</w:t>
         </w:r>
         <w:r>
           <w:rPr>
@@ -3083,7 +3103,7 @@
           <w14:ligatures w14:val="standardContextual"/>
         </w:rPr>
       </w:pPr>
-      <w:hyperlink w:anchor="_Toc160896601" w:history="1">
+      <w:hyperlink w:anchor="_Toc160958785" w:history="1">
         <w:r>
           <w:rPr>
             <w:rStyle w:val="afe"/>
@@ -3110,7 +3130,7 @@
             <w:noProof/>
             <w:webHidden/>
           </w:rPr>
-          <w:instrText xml:space="preserve"> PAGEREF _Toc160896601 \h </w:instrText>
+          <w:instrText xml:space="preserve"> PAGEREF _Toc160958785 \h </w:instrText>
         </w:r>
         <w:r>
           <w:rPr>
@@ -3130,7 +3150,7 @@
             <w:noProof/>
             <w:webHidden/>
           </w:rPr>
-          <w:t>15</w:t>
+          <w:t>20</w:t>
         </w:r>
         <w:r>
           <w:rPr>
@@ -3156,7 +3176,7 @@
           <w14:ligatures w14:val="standardContextual"/>
         </w:rPr>
       </w:pPr>
-      <w:hyperlink w:anchor="_Toc160896602" w:history="1">
+      <w:hyperlink w:anchor="_Toc160958786" w:history="1">
         <w:r>
           <w:rPr>
             <w:rStyle w:val="afe"/>
@@ -3183,7 +3203,7 @@
             <w:noProof/>
             <w:webHidden/>
           </w:rPr>
-          <w:instrText xml:space="preserve"> PAGEREF _Toc160896602 \h </w:instrText>
+          <w:instrText xml:space="preserve"> PAGEREF _Toc160958786 \h </w:instrText>
         </w:r>
         <w:r>
           <w:rPr>
@@ -3203,7 +3223,7 @@
             <w:noProof/>
             <w:webHidden/>
           </w:rPr>
-          <w:t>15</w:t>
+          <w:t>20</w:t>
         </w:r>
         <w:r>
           <w:rPr>
@@ -3229,7 +3249,7 @@
           <w14:ligatures w14:val="standardContextual"/>
         </w:rPr>
       </w:pPr>
-      <w:hyperlink w:anchor="_Toc160896603" w:history="1">
+      <w:hyperlink w:anchor="_Toc160958787" w:history="1">
         <w:r>
           <w:rPr>
             <w:rStyle w:val="afe"/>
@@ -3256,7 +3276,7 @@
             <w:noProof/>
             <w:webHidden/>
           </w:rPr>
-          <w:instrText xml:space="preserve"> PAGEREF _Toc160896603 \h </w:instrText>
+          <w:instrText xml:space="preserve"> PAGEREF _Toc160958787 \h </w:instrText>
         </w:r>
         <w:r>
           <w:rPr>
@@ -3276,7 +3296,7 @@
             <w:noProof/>
             <w:webHidden/>
           </w:rPr>
-          <w:t>15</w:t>
+          <w:t>20</w:t>
         </w:r>
         <w:r>
           <w:rPr>
@@ -3302,7 +3322,7 @@
           <w14:ligatures w14:val="standardContextual"/>
         </w:rPr>
       </w:pPr>
-      <w:hyperlink w:anchor="_Toc160896604" w:history="1">
+      <w:hyperlink w:anchor="_Toc160958788" w:history="1">
         <w:r>
           <w:rPr>
             <w:rStyle w:val="afe"/>
@@ -3329,7 +3349,7 @@
             <w:noProof/>
             <w:webHidden/>
           </w:rPr>
-          <w:instrText xml:space="preserve"> PAGEREF _Toc160896604 \h </w:instrText>
+          <w:instrText xml:space="preserve"> PAGEREF _Toc160958788 \h </w:instrText>
         </w:r>
         <w:r>
           <w:rPr>
@@ -3349,7 +3369,7 @@
             <w:noProof/>
             <w:webHidden/>
           </w:rPr>
-          <w:t>15</w:t>
+          <w:t>20</w:t>
         </w:r>
         <w:r>
           <w:rPr>
@@ -3375,7 +3395,7 @@
           <w14:ligatures w14:val="standardContextual"/>
         </w:rPr>
       </w:pPr>
-      <w:hyperlink w:anchor="_Toc160896605" w:history="1">
+      <w:hyperlink w:anchor="_Toc160958789" w:history="1">
         <w:r>
           <w:rPr>
             <w:rStyle w:val="afe"/>
@@ -3402,7 +3422,7 @@
             <w:noProof/>
             <w:webHidden/>
           </w:rPr>
-          <w:instrText xml:space="preserve"> PAGEREF _Toc160896605 \h </w:instrText>
+          <w:instrText xml:space="preserve"> PAGEREF _Toc160958789 \h </w:instrText>
         </w:r>
         <w:r>
           <w:rPr>
@@ -3422,7 +3442,7 @@
             <w:noProof/>
             <w:webHidden/>
           </w:rPr>
-          <w:t>15</w:t>
+          <w:t>20</w:t>
         </w:r>
         <w:r>
           <w:rPr>
@@ -3448,7 +3468,7 @@
           <w14:ligatures w14:val="standardContextual"/>
         </w:rPr>
       </w:pPr>
-      <w:hyperlink w:anchor="_Toc160896606" w:history="1">
+      <w:hyperlink w:anchor="_Toc160958790" w:history="1">
         <w:r>
           <w:rPr>
             <w:rStyle w:val="afe"/>
@@ -3475,7 +3495,7 @@
             <w:noProof/>
             <w:webHidden/>
           </w:rPr>
-          <w:instrText xml:space="preserve"> PAGEREF _Toc160896606 \h </w:instrText>
+          <w:instrText xml:space="preserve"> PAGEREF _Toc160958790 \h </w:instrText>
         </w:r>
         <w:r>
           <w:rPr>
@@ -3495,7 +3515,7 @@
             <w:noProof/>
             <w:webHidden/>
           </w:rPr>
-          <w:t>15</w:t>
+          <w:t>20</w:t>
         </w:r>
         <w:r>
           <w:rPr>
@@ -3521,7 +3541,7 @@
           <w14:ligatures w14:val="standardContextual"/>
         </w:rPr>
       </w:pPr>
-      <w:hyperlink w:anchor="_Toc160896607" w:history="1">
+      <w:hyperlink w:anchor="_Toc160958791" w:history="1">
         <w:r>
           <w:rPr>
             <w:rStyle w:val="afe"/>
@@ -3548,7 +3568,7 @@
             <w:noProof/>
             <w:webHidden/>
           </w:rPr>
-          <w:instrText xml:space="preserve"> PAGEREF _Toc160896607 \h </w:instrText>
+          <w:instrText xml:space="preserve"> PAGEREF _Toc160958791 \h </w:instrText>
         </w:r>
         <w:r>
           <w:rPr>
@@ -3568,7 +3588,7 @@
             <w:noProof/>
             <w:webHidden/>
           </w:rPr>
-          <w:t>16</w:t>
+          <w:t>21</w:t>
         </w:r>
         <w:r>
           <w:rPr>
@@ -3594,7 +3614,7 @@
           <w14:ligatures w14:val="standardContextual"/>
         </w:rPr>
       </w:pPr>
-      <w:hyperlink w:anchor="_Toc160896608" w:history="1">
+      <w:hyperlink w:anchor="_Toc160958792" w:history="1">
         <w:r>
           <w:rPr>
             <w:rStyle w:val="afe"/>
@@ -3621,7 +3641,7 @@
             <w:noProof/>
             <w:webHidden/>
           </w:rPr>
-          <w:instrText xml:space="preserve"> PAGEREF _Toc160896608 \h </w:instrText>
+          <w:instrText xml:space="preserve"> PAGEREF _Toc160958792 \h </w:instrText>
         </w:r>
         <w:r>
           <w:rPr>
@@ -3641,7 +3661,7 @@
             <w:noProof/>
             <w:webHidden/>
           </w:rPr>
-          <w:t>16</w:t>
+          <w:t>21</w:t>
         </w:r>
         <w:r>
           <w:rPr>
@@ -3667,7 +3687,7 @@
           <w14:ligatures w14:val="standardContextual"/>
         </w:rPr>
       </w:pPr>
-      <w:hyperlink w:anchor="_Toc160896609" w:history="1">
+      <w:hyperlink w:anchor="_Toc160958793" w:history="1">
         <w:r>
           <w:rPr>
             <w:rStyle w:val="afe"/>
@@ -3694,7 +3714,7 @@
             <w:noProof/>
             <w:webHidden/>
           </w:rPr>
-          <w:instrText xml:space="preserve"> PAGEREF _Toc160896609 \h </w:instrText>
+          <w:instrText xml:space="preserve"> PAGEREF _Toc160958793 \h </w:instrText>
         </w:r>
         <w:r>
           <w:rPr>
@@ -3714,7 +3734,7 @@
             <w:noProof/>
             <w:webHidden/>
           </w:rPr>
-          <w:t>16</w:t>
+          <w:t>21</w:t>
         </w:r>
         <w:r>
           <w:rPr>
@@ -3740,7 +3760,7 @@
           <w14:ligatures w14:val="standardContextual"/>
         </w:rPr>
       </w:pPr>
-      <w:hyperlink w:anchor="_Toc160896610" w:history="1">
+      <w:hyperlink w:anchor="_Toc160958794" w:history="1">
         <w:r>
           <w:rPr>
             <w:rStyle w:val="afe"/>
@@ -3767,7 +3787,7 @@
             <w:noProof/>
             <w:webHidden/>
           </w:rPr>
-          <w:instrText xml:space="preserve"> PAGEREF _Toc160896610 \h </w:instrText>
+          <w:instrText xml:space="preserve"> PAGEREF _Toc160958794 \h </w:instrText>
         </w:r>
         <w:r>
           <w:rPr>
@@ -3787,7 +3807,7 @@
             <w:noProof/>
             <w:webHidden/>
           </w:rPr>
-          <w:t>16</w:t>
+          <w:t>21</w:t>
         </w:r>
         <w:r>
           <w:rPr>
@@ -3813,7 +3833,7 @@
           <w14:ligatures w14:val="standardContextual"/>
         </w:rPr>
       </w:pPr>
-      <w:hyperlink w:anchor="_Toc160896611" w:history="1">
+      <w:hyperlink w:anchor="_Toc160958795" w:history="1">
         <w:r>
           <w:rPr>
             <w:rStyle w:val="afe"/>
@@ -3840,7 +3860,7 @@
             <w:noProof/>
             <w:webHidden/>
           </w:rPr>
-          <w:instrText xml:space="preserve"> PAGEREF _Toc160896611 \h </w:instrText>
+          <w:instrText xml:space="preserve"> PAGEREF _Toc160958795 \h </w:instrText>
         </w:r>
         <w:r>
           <w:rPr>
@@ -3860,7 +3880,7 @@
             <w:noProof/>
             <w:webHidden/>
           </w:rPr>
-          <w:t>17</w:t>
+          <w:t>22</w:t>
         </w:r>
         <w:r>
           <w:rPr>
@@ -3886,7 +3906,7 @@
           <w14:ligatures w14:val="standardContextual"/>
         </w:rPr>
       </w:pPr>
-      <w:hyperlink w:anchor="_Toc160896612" w:history="1">
+      <w:hyperlink w:anchor="_Toc160958796" w:history="1">
         <w:r>
           <w:rPr>
             <w:rStyle w:val="afe"/>
@@ -3913,7 +3933,7 @@
             <w:noProof/>
             <w:webHidden/>
           </w:rPr>
-          <w:instrText xml:space="preserve"> PAGEREF _Toc160896612 \h </w:instrText>
+          <w:instrText xml:space="preserve"> PAGEREF _Toc160958796 \h </w:instrText>
         </w:r>
         <w:r>
           <w:rPr>
@@ -3933,7 +3953,7 @@
             <w:noProof/>
             <w:webHidden/>
           </w:rPr>
-          <w:t>18</w:t>
+          <w:t>23</w:t>
         </w:r>
         <w:r>
           <w:rPr>
@@ -3959,7 +3979,7 @@
           <w14:ligatures w14:val="standardContextual"/>
         </w:rPr>
       </w:pPr>
-      <w:hyperlink w:anchor="_Toc160896613" w:history="1">
+      <w:hyperlink w:anchor="_Toc160958797" w:history="1">
         <w:r>
           <w:rPr>
             <w:rStyle w:val="afe"/>
@@ -3986,7 +4006,7 @@
             <w:noProof/>
             <w:webHidden/>
           </w:rPr>
-          <w:instrText xml:space="preserve"> PAGEREF _Toc160896613 \h </w:instrText>
+          <w:instrText xml:space="preserve"> PAGEREF _Toc160958797 \h </w:instrText>
         </w:r>
         <w:r>
           <w:rPr>
@@ -4006,7 +4026,7 @@
             <w:noProof/>
             <w:webHidden/>
           </w:rPr>
-          <w:t>19</w:t>
+          <w:t>24</w:t>
         </w:r>
         <w:r>
           <w:rPr>
@@ -4032,7 +4052,7 @@
           <w14:ligatures w14:val="standardContextual"/>
         </w:rPr>
       </w:pPr>
-      <w:hyperlink w:anchor="_Toc160896614" w:history="1">
+      <w:hyperlink w:anchor="_Toc160958798" w:history="1">
         <w:r>
           <w:rPr>
             <w:rStyle w:val="afe"/>
@@ -4059,7 +4079,7 @@
             <w:noProof/>
             <w:webHidden/>
           </w:rPr>
-          <w:instrText xml:space="preserve"> PAGEREF _Toc160896614 \h </w:instrText>
+          <w:instrText xml:space="preserve"> PAGEREF _Toc160958798 \h </w:instrText>
         </w:r>
         <w:r>
           <w:rPr>
@@ -4079,7 +4099,7 @@
             <w:noProof/>
             <w:webHidden/>
           </w:rPr>
-          <w:t>20</w:t>
+          <w:t>25</w:t>
         </w:r>
         <w:r>
           <w:rPr>
@@ -4105,7 +4125,7 @@
           <w14:ligatures w14:val="standardContextual"/>
         </w:rPr>
       </w:pPr>
-      <w:hyperlink w:anchor="_Toc160896615" w:history="1">
+      <w:hyperlink w:anchor="_Toc160958799" w:history="1">
         <w:r>
           <w:rPr>
             <w:rStyle w:val="afe"/>
@@ -4132,7 +4152,7 @@
             <w:noProof/>
             <w:webHidden/>
           </w:rPr>
-          <w:instrText xml:space="preserve"> PAGEREF _Toc160896615 \h </w:instrText>
+          <w:instrText xml:space="preserve"> PAGEREF _Toc160958799 \h </w:instrText>
         </w:r>
         <w:r>
           <w:rPr>
@@ -4152,7 +4172,7 @@
             <w:noProof/>
             <w:webHidden/>
           </w:rPr>
-          <w:t>21</w:t>
+          <w:t>26</w:t>
         </w:r>
         <w:r>
           <w:rPr>
@@ -4178,7 +4198,7 @@
           <w14:ligatures w14:val="standardContextual"/>
         </w:rPr>
       </w:pPr>
-      <w:hyperlink w:anchor="_Toc160896616" w:history="1">
+      <w:hyperlink w:anchor="_Toc160958800" w:history="1">
         <w:r>
           <w:rPr>
             <w:rStyle w:val="afe"/>
@@ -4205,7 +4225,7 @@
             <w:noProof/>
             <w:webHidden/>
           </w:rPr>
-          <w:instrText xml:space="preserve"> PAGEREF _Toc160896616 \h </w:instrText>
+          <w:instrText xml:space="preserve"> PAGEREF _Toc160958800 \h </w:instrText>
         </w:r>
         <w:r>
           <w:rPr>
@@ -4225,7 +4245,7 @@
             <w:noProof/>
             <w:webHidden/>
           </w:rPr>
-          <w:t>21</w:t>
+          <w:t>26</w:t>
         </w:r>
         <w:r>
           <w:rPr>
@@ -4251,7 +4271,7 @@
           <w14:ligatures w14:val="standardContextual"/>
         </w:rPr>
       </w:pPr>
-      <w:hyperlink w:anchor="_Toc160896617" w:history="1">
+      <w:hyperlink w:anchor="_Toc160958801" w:history="1">
         <w:r>
           <w:rPr>
             <w:rStyle w:val="afe"/>
@@ -4278,7 +4298,7 @@
             <w:noProof/>
             <w:webHidden/>
           </w:rPr>
-          <w:instrText xml:space="preserve"> PAGEREF _Toc160896617 \h </w:instrText>
+          <w:instrText xml:space="preserve"> PAGEREF _Toc160958801 \h </w:instrText>
         </w:r>
         <w:r>
           <w:rPr>
@@ -4298,7 +4318,7 @@
             <w:noProof/>
             <w:webHidden/>
           </w:rPr>
-          <w:t>21</w:t>
+          <w:t>26</w:t>
         </w:r>
         <w:r>
           <w:rPr>
@@ -4324,7 +4344,7 @@
           <w14:ligatures w14:val="standardContextual"/>
         </w:rPr>
       </w:pPr>
-      <w:hyperlink w:anchor="_Toc160896618" w:history="1">
+      <w:hyperlink w:anchor="_Toc160958802" w:history="1">
         <w:r>
           <w:rPr>
             <w:rStyle w:val="afe"/>
@@ -4351,7 +4371,7 @@
             <w:noProof/>
             <w:webHidden/>
           </w:rPr>
-          <w:instrText xml:space="preserve"> PAGEREF _Toc160896618 \h </w:instrText>
+          <w:instrText xml:space="preserve"> PAGEREF _Toc160958802 \h </w:instrText>
         </w:r>
         <w:r>
           <w:rPr>
@@ -4371,7 +4391,7 @@
             <w:noProof/>
             <w:webHidden/>
           </w:rPr>
-          <w:t>22</w:t>
+          <w:t>27</w:t>
         </w:r>
         <w:r>
           <w:rPr>
@@ -4397,7 +4417,7 @@
           <w14:ligatures w14:val="standardContextual"/>
         </w:rPr>
       </w:pPr>
-      <w:hyperlink w:anchor="_Toc160896619" w:history="1">
+      <w:hyperlink w:anchor="_Toc160958803" w:history="1">
         <w:r>
           <w:rPr>
             <w:rStyle w:val="afe"/>
@@ -4424,7 +4444,7 @@
             <w:noProof/>
             <w:webHidden/>
           </w:rPr>
-          <w:instrText xml:space="preserve"> PAGEREF _Toc160896619 \h </w:instrText>
+          <w:instrText xml:space="preserve"> PAGEREF _Toc160958803 \h </w:instrText>
         </w:r>
         <w:r>
           <w:rPr>
@@ -4444,7 +4464,7 @@
             <w:noProof/>
             <w:webHidden/>
           </w:rPr>
-          <w:t>22</w:t>
+          <w:t>27</w:t>
         </w:r>
         <w:r>
           <w:rPr>
@@ -4470,7 +4490,7 @@
           <w14:ligatures w14:val="standardContextual"/>
         </w:rPr>
       </w:pPr>
-      <w:hyperlink w:anchor="_Toc160896620" w:history="1">
+      <w:hyperlink w:anchor="_Toc160958804" w:history="1">
         <w:r>
           <w:rPr>
             <w:rStyle w:val="afe"/>
@@ -4497,7 +4517,7 @@
             <w:noProof/>
             <w:webHidden/>
           </w:rPr>
-          <w:instrText xml:space="preserve"> PAGEREF _Toc160896620 \h </w:instrText>
+          <w:instrText xml:space="preserve"> PAGEREF _Toc160958804 \h </w:instrText>
         </w:r>
         <w:r>
           <w:rPr>
@@ -4517,7 +4537,7 @@
             <w:noProof/>
             <w:webHidden/>
           </w:rPr>
-          <w:t>22</w:t>
+          <w:t>27</w:t>
         </w:r>
         <w:r>
           <w:rPr>
@@ -4543,7 +4563,7 @@
           <w14:ligatures w14:val="standardContextual"/>
         </w:rPr>
       </w:pPr>
-      <w:hyperlink w:anchor="_Toc160896621" w:history="1">
+      <w:hyperlink w:anchor="_Toc160958805" w:history="1">
         <w:r>
           <w:rPr>
             <w:rStyle w:val="afe"/>
@@ -4570,7 +4590,7 @@
             <w:noProof/>
             <w:webHidden/>
           </w:rPr>
-          <w:instrText xml:space="preserve"> PAGEREF _Toc160896621 \h </w:instrText>
+          <w:instrText xml:space="preserve"> PAGEREF _Toc160958805 \h </w:instrText>
         </w:r>
         <w:r>
           <w:rPr>
@@ -4590,7 +4610,7 @@
             <w:noProof/>
             <w:webHidden/>
           </w:rPr>
-          <w:t>24</w:t>
+          <w:t>29</w:t>
         </w:r>
         <w:r>
           <w:rPr>
@@ -4616,7 +4636,7 @@
           <w14:ligatures w14:val="standardContextual"/>
         </w:rPr>
       </w:pPr>
-      <w:hyperlink w:anchor="_Toc160896622" w:history="1">
+      <w:hyperlink w:anchor="_Toc160958806" w:history="1">
         <w:r>
           <w:rPr>
             <w:rStyle w:val="afe"/>
@@ -4643,7 +4663,7 @@
             <w:noProof/>
             <w:webHidden/>
           </w:rPr>
-          <w:instrText xml:space="preserve"> PAGEREF _Toc160896622 \h </w:instrText>
+          <w:instrText xml:space="preserve"> PAGEREF _Toc160958806 \h </w:instrText>
         </w:r>
         <w:r>
           <w:rPr>
@@ -4663,7 +4683,7 @@
             <w:noProof/>
             <w:webHidden/>
           </w:rPr>
-          <w:t>24</w:t>
+          <w:t>29</w:t>
         </w:r>
         <w:r>
           <w:rPr>
@@ -4689,7 +4709,7 @@
           <w14:ligatures w14:val="standardContextual"/>
         </w:rPr>
       </w:pPr>
-      <w:hyperlink w:anchor="_Toc160896623" w:history="1">
+      <w:hyperlink w:anchor="_Toc160958807" w:history="1">
         <w:r>
           <w:rPr>
             <w:rStyle w:val="afe"/>
@@ -4716,7 +4736,7 @@
             <w:noProof/>
             <w:webHidden/>
           </w:rPr>
-          <w:instrText xml:space="preserve"> PAGEREF _Toc160896623 \h </w:instrText>
+          <w:instrText xml:space="preserve"> PAGEREF _Toc160958807 \h </w:instrText>
         </w:r>
         <w:r>
           <w:rPr>
@@ -4736,7 +4756,7 @@
             <w:noProof/>
             <w:webHidden/>
           </w:rPr>
-          <w:t>26</w:t>
+          <w:t>31</w:t>
         </w:r>
         <w:r>
           <w:rPr>
@@ -4759,12 +4779,14 @@
       <w:pPr>
         <w:pStyle w:val="a2"/>
       </w:pPr>
-      <w:bookmarkStart w:id="1" w:name="_Toc160896566"/>
+      <w:bookmarkStart w:id="1" w:name="_Toc160958750"/>
+      <w:proofErr w:type="spellStart"/>
       <w:r>
         <w:lastRenderedPageBreak/>
         <w:t>Терминология</w:t>
       </w:r>
       <w:bookmarkEnd w:id="1"/>
+      <w:proofErr w:type="spellEnd"/>
     </w:p>
     <w:p>
       <w:pPr>
@@ -5157,12 +5179,22 @@
       <w:pPr>
         <w:pStyle w:val="a2"/>
       </w:pPr>
-      <w:bookmarkStart w:id="2" w:name="_Toc160896567"/>
+      <w:bookmarkStart w:id="2" w:name="_Toc160958751"/>
+      <w:proofErr w:type="spellStart"/>
       <w:r>
         <w:lastRenderedPageBreak/>
-        <w:t>Общие сведения</w:t>
+        <w:t>Общие</w:t>
+      </w:r>
+      <w:proofErr w:type="spellEnd"/>
+      <w:r>
+        <w:t xml:space="preserve"> </w:t>
+      </w:r>
+      <w:proofErr w:type="spellStart"/>
+      <w:r>
+        <w:t>сведения</w:t>
       </w:r>
       <w:bookmarkEnd w:id="2"/>
+      <w:proofErr w:type="spellEnd"/>
     </w:p>
     <w:p>
       <w:pPr>
@@ -5171,7 +5203,7 @@
           <w:lang w:val="ru-RU"/>
         </w:rPr>
       </w:pPr>
-      <w:bookmarkStart w:id="3" w:name="_Toc160896568"/>
+      <w:bookmarkStart w:id="3" w:name="_Toc160958752"/>
       <w:r>
         <w:rPr>
           <w:lang w:val="ru-RU"/>
@@ -5212,10 +5244,12 @@
         </w:rPr>
         <w:t xml:space="preserve">Мобильное приложение для бронирования мест в ресторанах и барах </w:t>
       </w:r>
+      <w:proofErr w:type="spellStart"/>
       <w:r>
         <w:t>Restobook</w:t>
       </w:r>
       <w:bookmarkEnd w:id="4"/>
+      <w:proofErr w:type="spellEnd"/>
       <w:r>
         <w:rPr>
           <w:lang w:val="ru-RU"/>
@@ -5248,9 +5282,11 @@
         </w:rPr>
         <w:t>«</w:t>
       </w:r>
+      <w:proofErr w:type="spellStart"/>
       <w:r>
         <w:t>Restobook</w:t>
       </w:r>
+      <w:proofErr w:type="spellEnd"/>
       <w:r>
         <w:rPr>
           <w:lang w:val="ru-RU"/>
@@ -5268,11 +5304,13 @@
       <w:pPr>
         <w:pStyle w:val="a3"/>
       </w:pPr>
-      <w:bookmarkStart w:id="5" w:name="_Toc160896569"/>
+      <w:bookmarkStart w:id="5" w:name="_Toc160958753"/>
+      <w:proofErr w:type="spellStart"/>
       <w:r>
         <w:t>Заказчик</w:t>
       </w:r>
       <w:bookmarkEnd w:id="5"/>
+      <w:proofErr w:type="spellEnd"/>
     </w:p>
     <w:p>
       <w:pPr>
@@ -5330,22 +5368,37 @@
       <w:pPr>
         <w:pStyle w:val="a3"/>
       </w:pPr>
-      <w:bookmarkStart w:id="6" w:name="_Toc160896570"/>
+      <w:bookmarkStart w:id="6" w:name="_Toc160958754"/>
+      <w:proofErr w:type="spellStart"/>
       <w:r>
         <w:t>Разработчик</w:t>
       </w:r>
       <w:bookmarkEnd w:id="6"/>
+      <w:proofErr w:type="spellEnd"/>
     </w:p>
     <w:p>
       <w:pPr>
         <w:pStyle w:val="af4"/>
       </w:pPr>
       <w:r>
-        <w:t>«7.1» команда группы</w:t>
-      </w:r>
+        <w:t xml:space="preserve">«7.1» </w:t>
+      </w:r>
+      <w:proofErr w:type="spellStart"/>
+      <w:r>
+        <w:t>команда</w:t>
+      </w:r>
+      <w:proofErr w:type="spellEnd"/>
       <w:r>
         <w:t xml:space="preserve"> </w:t>
       </w:r>
+      <w:proofErr w:type="spellStart"/>
+      <w:r>
+        <w:t>группы</w:t>
+      </w:r>
+      <w:proofErr w:type="spellEnd"/>
+      <w:r>
+        <w:t xml:space="preserve"> </w:t>
+      </w:r>
       <w:r>
         <w:t>«7»</w:t>
       </w:r>
@@ -5354,8 +5407,29 @@
       <w:pPr>
         <w:pStyle w:val="af4"/>
       </w:pPr>
-      <w:r>
-        <w:t>Состав команды разработчика:</w:t>
+      <w:proofErr w:type="spellStart"/>
+      <w:r>
+        <w:t>Состав</w:t>
+      </w:r>
+      <w:proofErr w:type="spellEnd"/>
+      <w:r>
+        <w:t xml:space="preserve"> </w:t>
+      </w:r>
+      <w:proofErr w:type="spellStart"/>
+      <w:r>
+        <w:t>команды</w:t>
+      </w:r>
+      <w:proofErr w:type="spellEnd"/>
+      <w:r>
+        <w:t xml:space="preserve"> </w:t>
+      </w:r>
+      <w:proofErr w:type="spellStart"/>
+      <w:r>
+        <w:t>разработчика</w:t>
+      </w:r>
+      <w:proofErr w:type="spellEnd"/>
+      <w:r>
+        <w:t>:</w:t>
       </w:r>
     </w:p>
     <w:p>
@@ -5378,8 +5452,21 @@
       <w:pPr>
         <w:pStyle w:val="a8"/>
       </w:pPr>
-      <w:r>
-        <w:t>Насайр Марьям Магди Захи</w:t>
+      <w:proofErr w:type="spellStart"/>
+      <w:r>
+        <w:t>Насайр</w:t>
+      </w:r>
+      <w:proofErr w:type="spellEnd"/>
+      <w:r>
+        <w:t xml:space="preserve"> Марьям </w:t>
+      </w:r>
+      <w:proofErr w:type="spellStart"/>
+      <w:r>
+        <w:t>Магди</w:t>
+      </w:r>
+      <w:proofErr w:type="spellEnd"/>
+      <w:r>
+        <w:t xml:space="preserve"> Захи</w:t>
       </w:r>
     </w:p>
     <w:p>
@@ -5387,7 +5474,15 @@
         <w:pStyle w:val="a8"/>
       </w:pPr>
       <w:r>
-        <w:t>Ноэль Жулмист Филс</w:t>
+        <w:t xml:space="preserve">Ноэль </w:t>
+      </w:r>
+      <w:proofErr w:type="spellStart"/>
+      <w:r>
+        <w:t>Жулмист</w:t>
+      </w:r>
+      <w:proofErr w:type="spellEnd"/>
+      <w:r>
+        <w:t xml:space="preserve"> Филс</w:t>
       </w:r>
     </w:p>
     <w:p>
@@ -5397,7 +5492,7 @@
           <w:lang w:val="ru-RU"/>
         </w:rPr>
       </w:pPr>
-      <w:bookmarkStart w:id="7" w:name="_Toc160896571"/>
+      <w:bookmarkStart w:id="7" w:name="_Toc160958755"/>
       <w:r>
         <w:rPr>
           <w:lang w:val="ru-RU"/>
@@ -5462,7 +5557,7 @@
           <w:lang w:val="ru-RU"/>
         </w:rPr>
       </w:pPr>
-      <w:bookmarkStart w:id="8" w:name="_Toc160896572"/>
+      <w:bookmarkStart w:id="8" w:name="_Toc160958756"/>
       <w:r>
         <w:rPr>
           <w:lang w:val="ru-RU"/>
@@ -5522,7 +5617,7 @@
           <w:lang w:val="ru-RU"/>
         </w:rPr>
       </w:pPr>
-      <w:bookmarkStart w:id="9" w:name="_Toc160896573"/>
+      <w:bookmarkStart w:id="9" w:name="_Toc160958757"/>
       <w:r>
         <w:rPr>
           <w:lang w:val="ru-RU"/>
@@ -5536,12 +5631,22 @@
       <w:pPr>
         <w:pStyle w:val="a3"/>
       </w:pPr>
-      <w:bookmarkStart w:id="10" w:name="_Toc160896574"/>
-      <w:r>
-        <w:t xml:space="preserve">Цели </w:t>
-      </w:r>
-      <w:r>
-        <w:t>создания АС</w:t>
+      <w:bookmarkStart w:id="10" w:name="_Toc160958758"/>
+      <w:proofErr w:type="spellStart"/>
+      <w:r>
+        <w:t>Цели</w:t>
+      </w:r>
+      <w:proofErr w:type="spellEnd"/>
+      <w:r>
+        <w:t xml:space="preserve"> </w:t>
+      </w:r>
+      <w:proofErr w:type="spellStart"/>
+      <w:r>
+        <w:t>создания</w:t>
+      </w:r>
+      <w:proofErr w:type="spellEnd"/>
+      <w:r>
+        <w:t xml:space="preserve"> АС</w:t>
       </w:r>
       <w:bookmarkEnd w:id="10"/>
     </w:p>
@@ -5582,9 +5687,14 @@
       <w:pPr>
         <w:pStyle w:val="a3"/>
       </w:pPr>
-      <w:bookmarkStart w:id="11" w:name="_Toc160896575"/>
-      <w:r>
-        <w:t>Назначение АС</w:t>
+      <w:bookmarkStart w:id="11" w:name="_Toc160958759"/>
+      <w:proofErr w:type="spellStart"/>
+      <w:r>
+        <w:t>Назначение</w:t>
+      </w:r>
+      <w:proofErr w:type="spellEnd"/>
+      <w:r>
+        <w:t xml:space="preserve"> АС</w:t>
       </w:r>
       <w:bookmarkEnd w:id="11"/>
     </w:p>
@@ -5606,15 +5716,30 @@
       <w:pPr>
         <w:pStyle w:val="a2"/>
       </w:pPr>
-      <w:bookmarkStart w:id="12" w:name="_Toc160896576"/>
+      <w:bookmarkStart w:id="12" w:name="_Toc160958760"/>
+      <w:proofErr w:type="spellStart"/>
       <w:r>
         <w:lastRenderedPageBreak/>
-        <w:t xml:space="preserve">Требования к </w:t>
-      </w:r>
-      <w:r>
-        <w:t>автоматизированной системе</w:t>
+        <w:t>Требования</w:t>
+      </w:r>
+      <w:proofErr w:type="spellEnd"/>
+      <w:r>
+        <w:t xml:space="preserve"> к </w:t>
+      </w:r>
+      <w:proofErr w:type="spellStart"/>
+      <w:r>
+        <w:t>автоматизированной</w:t>
+      </w:r>
+      <w:proofErr w:type="spellEnd"/>
+      <w:r>
+        <w:t xml:space="preserve"> </w:t>
+      </w:r>
+      <w:proofErr w:type="spellStart"/>
+      <w:r>
+        <w:t>системе</w:t>
       </w:r>
       <w:bookmarkEnd w:id="12"/>
+      <w:proofErr w:type="spellEnd"/>
     </w:p>
     <w:p>
       <w:pPr>
@@ -5623,7 +5748,7 @@
           <w:lang w:val="ru-RU"/>
         </w:rPr>
       </w:pPr>
-      <w:bookmarkStart w:id="13" w:name="_Toc160896577"/>
+      <w:bookmarkStart w:id="13" w:name="_Toc160958761"/>
       <w:r>
         <w:rPr>
           <w:lang w:val="ru-RU"/>
@@ -5639,7 +5764,7 @@
           <w:lang w:val="ru-RU"/>
         </w:rPr>
       </w:pPr>
-      <w:bookmarkStart w:id="14" w:name="_Toc160896578"/>
+      <w:bookmarkStart w:id="14" w:name="_Toc160958762"/>
       <w:r>
         <w:rPr>
           <w:lang w:val="ru-RU"/>
@@ -5858,10 +5983,31 @@
       <w:pPr>
         <w:pStyle w:val="a4"/>
       </w:pPr>
-      <w:bookmarkStart w:id="15" w:name="_Toc160896579"/>
+      <w:bookmarkStart w:id="15" w:name="_Toc160958763"/>
+      <w:proofErr w:type="spellStart"/>
       <w:r>
         <w:lastRenderedPageBreak/>
-        <w:t>Перспективы развития, модернизации АС</w:t>
+        <w:t>Перспективы</w:t>
+      </w:r>
+      <w:proofErr w:type="spellEnd"/>
+      <w:r>
+        <w:t xml:space="preserve"> </w:t>
+      </w:r>
+      <w:proofErr w:type="spellStart"/>
+      <w:r>
+        <w:t>развития</w:t>
+      </w:r>
+      <w:proofErr w:type="spellEnd"/>
+      <w:r>
+        <w:t xml:space="preserve">, </w:t>
+      </w:r>
+      <w:proofErr w:type="spellStart"/>
+      <w:r>
+        <w:t>модернизации</w:t>
+      </w:r>
+      <w:proofErr w:type="spellEnd"/>
+      <w:r>
+        <w:t xml:space="preserve"> АС</w:t>
       </w:r>
       <w:bookmarkEnd w:id="15"/>
     </w:p>
@@ -5927,9 +6073,30 @@
       <w:pPr>
         <w:pStyle w:val="a3"/>
       </w:pPr>
-      <w:bookmarkStart w:id="16" w:name="_Toc160896580"/>
-      <w:r>
-        <w:t>Требования к функциям, выполняемым АС</w:t>
+      <w:bookmarkStart w:id="16" w:name="_Toc160958764"/>
+      <w:proofErr w:type="spellStart"/>
+      <w:r>
+        <w:t>Требования</w:t>
+      </w:r>
+      <w:proofErr w:type="spellEnd"/>
+      <w:r>
+        <w:t xml:space="preserve"> к </w:t>
+      </w:r>
+      <w:proofErr w:type="spellStart"/>
+      <w:r>
+        <w:t>функциям</w:t>
+      </w:r>
+      <w:proofErr w:type="spellEnd"/>
+      <w:r>
+        <w:t xml:space="preserve">, </w:t>
+      </w:r>
+      <w:proofErr w:type="spellStart"/>
+      <w:r>
+        <w:t>выполняемым</w:t>
+      </w:r>
+      <w:proofErr w:type="spellEnd"/>
+      <w:r>
+        <w:t xml:space="preserve"> АС</w:t>
       </w:r>
       <w:bookmarkEnd w:id="16"/>
     </w:p>
@@ -6023,11 +6190,21 @@
           <w:numId w:val="20"/>
         </w:numPr>
       </w:pPr>
-      <w:bookmarkStart w:id="17" w:name="_Toc160896581"/>
-      <w:r>
-        <w:t>Вход в приложение</w:t>
+      <w:bookmarkStart w:id="17" w:name="_Toc160958765"/>
+      <w:proofErr w:type="spellStart"/>
+      <w:r>
+        <w:t>Вход</w:t>
+      </w:r>
+      <w:proofErr w:type="spellEnd"/>
+      <w:r>
+        <w:t xml:space="preserve"> в </w:t>
+      </w:r>
+      <w:proofErr w:type="spellStart"/>
+      <w:r>
+        <w:t>приложение</w:t>
       </w:r>
       <w:bookmarkEnd w:id="17"/>
+      <w:proofErr w:type="spellEnd"/>
     </w:p>
     <w:p>
       <w:pPr>
@@ -6042,9 +6219,11 @@
         </w:rPr>
         <w:t>o</w:t>
       </w:r>
+      <w:proofErr w:type="spellStart"/>
       <w:r>
         <w:t>nboarding</w:t>
       </w:r>
+      <w:proofErr w:type="spellEnd"/>
       <w:r>
         <w:t>;</w:t>
       </w:r>
@@ -6072,9 +6251,14 @@
       <w:pPr>
         <w:pStyle w:val="a4"/>
       </w:pPr>
-      <w:bookmarkStart w:id="18" w:name="_Toc160896582"/>
-      <w:r>
-        <w:t xml:space="preserve">Учёт </w:t>
+      <w:bookmarkStart w:id="18" w:name="_Toc160958766"/>
+      <w:proofErr w:type="spellStart"/>
+      <w:r>
+        <w:t>Учёт</w:t>
+      </w:r>
+      <w:proofErr w:type="spellEnd"/>
+      <w:r>
+        <w:t xml:space="preserve"> </w:t>
       </w:r>
       <w:r>
         <w:rPr>
@@ -6233,11 +6417,29 @@
       <w:pPr>
         <w:pStyle w:val="a4"/>
       </w:pPr>
-      <w:bookmarkStart w:id="19" w:name="_Toc160896583"/>
-      <w:r>
-        <w:t>Учёт сотрудников ресторана</w:t>
+      <w:bookmarkStart w:id="19" w:name="_Toc160958767"/>
+      <w:proofErr w:type="spellStart"/>
+      <w:r>
+        <w:t>Учёт</w:t>
+      </w:r>
+      <w:proofErr w:type="spellEnd"/>
+      <w:r>
+        <w:t xml:space="preserve"> </w:t>
+      </w:r>
+      <w:proofErr w:type="spellStart"/>
+      <w:r>
+        <w:t>сотрудников</w:t>
+      </w:r>
+      <w:proofErr w:type="spellEnd"/>
+      <w:r>
+        <w:t xml:space="preserve"> </w:t>
+      </w:r>
+      <w:proofErr w:type="spellStart"/>
+      <w:r>
+        <w:t>ресторана</w:t>
       </w:r>
       <w:bookmarkEnd w:id="19"/>
+      <w:proofErr w:type="spellEnd"/>
     </w:p>
     <w:p>
       <w:pPr>
@@ -6366,7 +6568,7 @@
           <w:lang w:val="ru-RU"/>
         </w:rPr>
       </w:pPr>
-      <w:bookmarkStart w:id="20" w:name="_Toc160896584"/>
+      <w:bookmarkStart w:id="20" w:name="_Toc160958768"/>
       <w:r>
         <w:rPr>
           <w:lang w:val="ru-RU"/>
@@ -6411,11 +6613,19 @@
       <w:r>
         <w:t>c</w:t>
       </w:r>
-      <w:r>
-        <w:rPr>
-          <w:lang w:val="ru-RU"/>
-        </w:rPr>
-        <w:t>озданию, редактированию и удалению информации о столах.</w:t>
+      <w:proofErr w:type="spellStart"/>
+      <w:r>
+        <w:rPr>
+          <w:lang w:val="ru-RU"/>
+        </w:rPr>
+        <w:t>озданию</w:t>
+      </w:r>
+      <w:proofErr w:type="spellEnd"/>
+      <w:r>
+        <w:rPr>
+          <w:lang w:val="ru-RU"/>
+        </w:rPr>
+        <w:t>, редактированию и удалению информации о столах.</w:t>
       </w:r>
     </w:p>
     <w:p>
@@ -6500,11 +6710,29 @@
       <w:pPr>
         <w:pStyle w:val="a4"/>
       </w:pPr>
-      <w:bookmarkStart w:id="21" w:name="_Toc160896585"/>
-      <w:r>
-        <w:t>Регистрация нового ресторана</w:t>
+      <w:bookmarkStart w:id="21" w:name="_Toc160958769"/>
+      <w:proofErr w:type="spellStart"/>
+      <w:r>
+        <w:t>Регистрация</w:t>
+      </w:r>
+      <w:proofErr w:type="spellEnd"/>
+      <w:r>
+        <w:t xml:space="preserve"> </w:t>
+      </w:r>
+      <w:proofErr w:type="spellStart"/>
+      <w:r>
+        <w:t>нового</w:t>
+      </w:r>
+      <w:proofErr w:type="spellEnd"/>
+      <w:r>
+        <w:t xml:space="preserve"> </w:t>
+      </w:r>
+      <w:proofErr w:type="spellStart"/>
+      <w:r>
+        <w:t>ресторана</w:t>
       </w:r>
       <w:bookmarkEnd w:id="21"/>
+      <w:proofErr w:type="spellEnd"/>
     </w:p>
     <w:p>
       <w:pPr>
@@ -6612,7 +6840,7 @@
           <w:lang w:val="ru-RU"/>
         </w:rPr>
       </w:pPr>
-      <w:bookmarkStart w:id="22" w:name="_Toc160896586"/>
+      <w:bookmarkStart w:id="22" w:name="_Toc160958770"/>
       <w:r>
         <w:rPr>
           <w:lang w:val="ru-RU"/>
@@ -6979,11 +7207,29 @@
           <w:numId w:val="19"/>
         </w:numPr>
       </w:pPr>
-      <w:bookmarkStart w:id="23" w:name="_Toc160896587"/>
-      <w:r>
-        <w:t>Общие элементы вёрстки</w:t>
+      <w:bookmarkStart w:id="23" w:name="_Toc160958771"/>
+      <w:proofErr w:type="spellStart"/>
+      <w:r>
+        <w:t>Общие</w:t>
+      </w:r>
+      <w:proofErr w:type="spellEnd"/>
+      <w:r>
+        <w:t xml:space="preserve"> </w:t>
+      </w:r>
+      <w:proofErr w:type="spellStart"/>
+      <w:r>
+        <w:t>элементы</w:t>
+      </w:r>
+      <w:proofErr w:type="spellEnd"/>
+      <w:r>
+        <w:t xml:space="preserve"> </w:t>
+      </w:r>
+      <w:proofErr w:type="spellStart"/>
+      <w:r>
+        <w:t>вёрстки</w:t>
       </w:r>
       <w:bookmarkEnd w:id="23"/>
+      <w:proofErr w:type="spellEnd"/>
     </w:p>
     <w:p>
       <w:pPr>
@@ -7024,11 +7270,21 @@
           <w:numId w:val="19"/>
         </w:numPr>
       </w:pPr>
-      <w:bookmarkStart w:id="24" w:name="_Toc160896588"/>
-      <w:r>
-        <w:t>Экран входа</w:t>
+      <w:bookmarkStart w:id="24" w:name="_Toc160958772"/>
+      <w:proofErr w:type="spellStart"/>
+      <w:r>
+        <w:t>Экран</w:t>
+      </w:r>
+      <w:proofErr w:type="spellEnd"/>
+      <w:r>
+        <w:t xml:space="preserve"> </w:t>
+      </w:r>
+      <w:proofErr w:type="spellStart"/>
+      <w:r>
+        <w:t>входа</w:t>
       </w:r>
       <w:bookmarkEnd w:id="24"/>
+      <w:proofErr w:type="spellEnd"/>
     </w:p>
     <w:p>
       <w:pPr>
@@ -7142,7 +7398,7 @@
           <w:lang w:val="ru-RU"/>
         </w:rPr>
       </w:pPr>
-      <w:bookmarkStart w:id="25" w:name="_Toc160896589"/>
+      <w:bookmarkStart w:id="25" w:name="_Toc160958773"/>
       <w:r>
         <w:rPr>
           <w:lang w:val="ru-RU"/>
@@ -7205,11 +7461,37 @@
       <w:pPr>
         <w:pStyle w:val="a4"/>
       </w:pPr>
-      <w:bookmarkStart w:id="26" w:name="_Toc160896590"/>
-      <w:r>
-        <w:t>Экран с просмотром занятости столов</w:t>
+      <w:bookmarkStart w:id="26" w:name="_Toc160958774"/>
+      <w:proofErr w:type="spellStart"/>
+      <w:r>
+        <w:t>Экран</w:t>
+      </w:r>
+      <w:proofErr w:type="spellEnd"/>
+      <w:r>
+        <w:t xml:space="preserve"> с </w:t>
+      </w:r>
+      <w:proofErr w:type="spellStart"/>
+      <w:r>
+        <w:t>просмотром</w:t>
+      </w:r>
+      <w:proofErr w:type="spellEnd"/>
+      <w:r>
+        <w:t xml:space="preserve"> </w:t>
+      </w:r>
+      <w:proofErr w:type="spellStart"/>
+      <w:r>
+        <w:t>занятости</w:t>
+      </w:r>
+      <w:proofErr w:type="spellEnd"/>
+      <w:r>
+        <w:t xml:space="preserve"> </w:t>
+      </w:r>
+      <w:proofErr w:type="spellStart"/>
+      <w:r>
+        <w:t>столов</w:t>
       </w:r>
       <w:bookmarkEnd w:id="26"/>
+      <w:proofErr w:type="spellEnd"/>
     </w:p>
     <w:p>
       <w:pPr>
@@ -7402,11 +7684,45 @@
       <w:pPr>
         <w:pStyle w:val="a4"/>
       </w:pPr>
-      <w:bookmarkStart w:id="27" w:name="_Toc160896591"/>
-      <w:r>
-        <w:t>Экран очереди броней всех столов</w:t>
+      <w:bookmarkStart w:id="27" w:name="_Toc160958775"/>
+      <w:proofErr w:type="spellStart"/>
+      <w:r>
+        <w:t>Экран</w:t>
+      </w:r>
+      <w:proofErr w:type="spellEnd"/>
+      <w:r>
+        <w:t xml:space="preserve"> </w:t>
+      </w:r>
+      <w:proofErr w:type="spellStart"/>
+      <w:r>
+        <w:t>очереди</w:t>
+      </w:r>
+      <w:proofErr w:type="spellEnd"/>
+      <w:r>
+        <w:t xml:space="preserve"> </w:t>
+      </w:r>
+      <w:proofErr w:type="spellStart"/>
+      <w:r>
+        <w:t>броней</w:t>
+      </w:r>
+      <w:proofErr w:type="spellEnd"/>
+      <w:r>
+        <w:t xml:space="preserve"> </w:t>
+      </w:r>
+      <w:proofErr w:type="spellStart"/>
+      <w:r>
+        <w:t>всех</w:t>
+      </w:r>
+      <w:proofErr w:type="spellEnd"/>
+      <w:r>
+        <w:t xml:space="preserve"> </w:t>
+      </w:r>
+      <w:proofErr w:type="spellStart"/>
+      <w:r>
+        <w:t>столов</w:t>
       </w:r>
       <w:bookmarkEnd w:id="27"/>
+      <w:proofErr w:type="spellEnd"/>
     </w:p>
     <w:p>
       <w:pPr>
@@ -7418,19 +7734,98 @@
         </w:rPr>
         <w:t xml:space="preserve">Данный экран содержит список всех броней с указанием краткой информации по каждой брони. </w:t>
       </w:r>
-      <w:r>
-        <w:t>При выборе брони открывается экран этой конкретной брони.</w:t>
+      <w:proofErr w:type="spellStart"/>
+      <w:r>
+        <w:t>При</w:t>
+      </w:r>
+      <w:proofErr w:type="spellEnd"/>
+      <w:r>
+        <w:t xml:space="preserve"> </w:t>
+      </w:r>
+      <w:proofErr w:type="spellStart"/>
+      <w:r>
+        <w:t>выборе</w:t>
+      </w:r>
+      <w:proofErr w:type="spellEnd"/>
+      <w:r>
+        <w:t xml:space="preserve"> </w:t>
+      </w:r>
+      <w:proofErr w:type="spellStart"/>
+      <w:r>
+        <w:t>брони</w:t>
+      </w:r>
+      <w:proofErr w:type="spellEnd"/>
+      <w:r>
+        <w:t xml:space="preserve"> </w:t>
+      </w:r>
+      <w:proofErr w:type="spellStart"/>
+      <w:r>
+        <w:t>открывается</w:t>
+      </w:r>
+      <w:proofErr w:type="spellEnd"/>
+      <w:r>
+        <w:t xml:space="preserve"> </w:t>
+      </w:r>
+      <w:proofErr w:type="spellStart"/>
+      <w:r>
+        <w:t>экран</w:t>
+      </w:r>
+      <w:proofErr w:type="spellEnd"/>
+      <w:r>
+        <w:t xml:space="preserve"> </w:t>
+      </w:r>
+      <w:proofErr w:type="spellStart"/>
+      <w:r>
+        <w:t>этой</w:t>
+      </w:r>
+      <w:proofErr w:type="spellEnd"/>
+      <w:r>
+        <w:t xml:space="preserve"> </w:t>
+      </w:r>
+      <w:proofErr w:type="spellStart"/>
+      <w:r>
+        <w:t>конкретной</w:t>
+      </w:r>
+      <w:proofErr w:type="spellEnd"/>
+      <w:r>
+        <w:t xml:space="preserve"> </w:t>
+      </w:r>
+      <w:proofErr w:type="spellStart"/>
+      <w:r>
+        <w:t>брони</w:t>
+      </w:r>
+      <w:proofErr w:type="spellEnd"/>
+      <w:r>
+        <w:t>.</w:t>
       </w:r>
     </w:p>
     <w:p>
       <w:pPr>
         <w:pStyle w:val="a4"/>
       </w:pPr>
-      <w:bookmarkStart w:id="28" w:name="_Toc160896592"/>
-      <w:r>
-        <w:t>Экран создания брони</w:t>
+      <w:bookmarkStart w:id="28" w:name="_Toc160958776"/>
+      <w:proofErr w:type="spellStart"/>
+      <w:r>
+        <w:t>Экран</w:t>
+      </w:r>
+      <w:proofErr w:type="spellEnd"/>
+      <w:r>
+        <w:t xml:space="preserve"> </w:t>
+      </w:r>
+      <w:proofErr w:type="spellStart"/>
+      <w:r>
+        <w:t>создания</w:t>
+      </w:r>
+      <w:proofErr w:type="spellEnd"/>
+      <w:r>
+        <w:t xml:space="preserve"> </w:t>
+      </w:r>
+      <w:proofErr w:type="spellStart"/>
+      <w:r>
+        <w:t>брони</w:t>
       </w:r>
       <w:bookmarkEnd w:id="28"/>
+      <w:proofErr w:type="spellEnd"/>
     </w:p>
     <w:p>
       <w:pPr>
@@ -7473,19 +7868,74 @@
         <w:lastRenderedPageBreak/>
         <w:t xml:space="preserve">моменту брони стола меньше полутора часов. </w:t>
       </w:r>
-      <w:r>
-        <w:t>Они должны отображаться внизу списка.</w:t>
+      <w:proofErr w:type="spellStart"/>
+      <w:r>
+        <w:t>Они</w:t>
+      </w:r>
+      <w:proofErr w:type="spellEnd"/>
+      <w:r>
+        <w:t xml:space="preserve"> </w:t>
+      </w:r>
+      <w:proofErr w:type="spellStart"/>
+      <w:r>
+        <w:t>должны</w:t>
+      </w:r>
+      <w:proofErr w:type="spellEnd"/>
+      <w:r>
+        <w:t xml:space="preserve"> </w:t>
+      </w:r>
+      <w:proofErr w:type="spellStart"/>
+      <w:r>
+        <w:t>отображаться</w:t>
+      </w:r>
+      <w:proofErr w:type="spellEnd"/>
+      <w:r>
+        <w:t xml:space="preserve"> </w:t>
+      </w:r>
+      <w:proofErr w:type="spellStart"/>
+      <w:r>
+        <w:t>внизу</w:t>
+      </w:r>
+      <w:proofErr w:type="spellEnd"/>
+      <w:r>
+        <w:t xml:space="preserve"> </w:t>
+      </w:r>
+      <w:proofErr w:type="spellStart"/>
+      <w:r>
+        <w:t>списка</w:t>
+      </w:r>
+      <w:proofErr w:type="spellEnd"/>
+      <w:r>
+        <w:t>.</w:t>
       </w:r>
     </w:p>
     <w:p>
       <w:pPr>
         <w:pStyle w:val="a4"/>
       </w:pPr>
-      <w:bookmarkStart w:id="29" w:name="_Toc160896593"/>
-      <w:r>
-        <w:t>Экран конкретной брони</w:t>
+      <w:bookmarkStart w:id="29" w:name="_Toc160958777"/>
+      <w:proofErr w:type="spellStart"/>
+      <w:r>
+        <w:t>Экран</w:t>
+      </w:r>
+      <w:proofErr w:type="spellEnd"/>
+      <w:r>
+        <w:t xml:space="preserve"> </w:t>
+      </w:r>
+      <w:proofErr w:type="spellStart"/>
+      <w:r>
+        <w:t>конкретной</w:t>
+      </w:r>
+      <w:proofErr w:type="spellEnd"/>
+      <w:r>
+        <w:t xml:space="preserve"> </w:t>
+      </w:r>
+      <w:proofErr w:type="spellStart"/>
+      <w:r>
+        <w:t>брони</w:t>
       </w:r>
       <w:bookmarkEnd w:id="29"/>
+      <w:proofErr w:type="spellEnd"/>
     </w:p>
     <w:p>
       <w:pPr>
@@ -7535,11 +7985,29 @@
       <w:pPr>
         <w:pStyle w:val="a4"/>
       </w:pPr>
-      <w:bookmarkStart w:id="30" w:name="_Toc160896594"/>
-      <w:r>
-        <w:t>Экран редактирования брони</w:t>
+      <w:bookmarkStart w:id="30" w:name="_Toc160958778"/>
+      <w:proofErr w:type="spellStart"/>
+      <w:r>
+        <w:t>Экран</w:t>
+      </w:r>
+      <w:proofErr w:type="spellEnd"/>
+      <w:r>
+        <w:t xml:space="preserve"> </w:t>
+      </w:r>
+      <w:proofErr w:type="spellStart"/>
+      <w:r>
+        <w:t>редактирования</w:t>
+      </w:r>
+      <w:proofErr w:type="spellEnd"/>
+      <w:r>
+        <w:t xml:space="preserve"> </w:t>
+      </w:r>
+      <w:proofErr w:type="spellStart"/>
+      <w:r>
+        <w:t>брони</w:t>
       </w:r>
       <w:bookmarkEnd w:id="30"/>
+      <w:proofErr w:type="spellEnd"/>
     </w:p>
     <w:p>
       <w:pPr>
@@ -7571,11 +8039,29 @@
       <w:pPr>
         <w:pStyle w:val="a4"/>
       </w:pPr>
-      <w:bookmarkStart w:id="31" w:name="_Toc160896595"/>
-      <w:r>
-        <w:t>Экран конкретного стола</w:t>
+      <w:bookmarkStart w:id="31" w:name="_Toc160958779"/>
+      <w:proofErr w:type="spellStart"/>
+      <w:r>
+        <w:t>Экран</w:t>
+      </w:r>
+      <w:proofErr w:type="spellEnd"/>
+      <w:r>
+        <w:t xml:space="preserve"> </w:t>
+      </w:r>
+      <w:proofErr w:type="spellStart"/>
+      <w:r>
+        <w:t>конкретного</w:t>
+      </w:r>
+      <w:proofErr w:type="spellEnd"/>
+      <w:r>
+        <w:t xml:space="preserve"> </w:t>
+      </w:r>
+      <w:proofErr w:type="spellStart"/>
+      <w:r>
+        <w:t>стола</w:t>
       </w:r>
       <w:bookmarkEnd w:id="31"/>
+      <w:proofErr w:type="spellEnd"/>
     </w:p>
     <w:p>
       <w:pPr>
@@ -7625,11 +8111,29 @@
       <w:pPr>
         <w:pStyle w:val="a4"/>
       </w:pPr>
-      <w:bookmarkStart w:id="32" w:name="_Toc160896596"/>
-      <w:r>
-        <w:t>Экран редактирования стола</w:t>
+      <w:bookmarkStart w:id="32" w:name="_Toc160958780"/>
+      <w:proofErr w:type="spellStart"/>
+      <w:r>
+        <w:t>Экран</w:t>
+      </w:r>
+      <w:proofErr w:type="spellEnd"/>
+      <w:r>
+        <w:t xml:space="preserve"> </w:t>
+      </w:r>
+      <w:proofErr w:type="spellStart"/>
+      <w:r>
+        <w:t>редактирования</w:t>
+      </w:r>
+      <w:proofErr w:type="spellEnd"/>
+      <w:r>
+        <w:t xml:space="preserve"> </w:t>
+      </w:r>
+      <w:proofErr w:type="spellStart"/>
+      <w:r>
+        <w:t>стола</w:t>
       </w:r>
       <w:bookmarkEnd w:id="32"/>
+      <w:proofErr w:type="spellEnd"/>
     </w:p>
     <w:p>
       <w:pPr>
@@ -7661,11 +8165,37 @@
       <w:pPr>
         <w:pStyle w:val="a4"/>
       </w:pPr>
-      <w:bookmarkStart w:id="33" w:name="_Toc160896597"/>
-      <w:r>
-        <w:t>Экран очереди броней стола</w:t>
+      <w:bookmarkStart w:id="33" w:name="_Toc160958781"/>
+      <w:proofErr w:type="spellStart"/>
+      <w:r>
+        <w:t>Экран</w:t>
+      </w:r>
+      <w:proofErr w:type="spellEnd"/>
+      <w:r>
+        <w:t xml:space="preserve"> </w:t>
+      </w:r>
+      <w:proofErr w:type="spellStart"/>
+      <w:r>
+        <w:t>очереди</w:t>
+      </w:r>
+      <w:proofErr w:type="spellEnd"/>
+      <w:r>
+        <w:t xml:space="preserve"> </w:t>
+      </w:r>
+      <w:proofErr w:type="spellStart"/>
+      <w:r>
+        <w:t>броней</w:t>
+      </w:r>
+      <w:proofErr w:type="spellEnd"/>
+      <w:r>
+        <w:t xml:space="preserve"> </w:t>
+      </w:r>
+      <w:proofErr w:type="spellStart"/>
+      <w:r>
+        <w:t>стола</w:t>
       </w:r>
       <w:bookmarkEnd w:id="33"/>
+      <w:proofErr w:type="spellEnd"/>
     </w:p>
     <w:p>
       <w:pPr>
@@ -7677,19 +8207,98 @@
         </w:rPr>
         <w:t xml:space="preserve">Данный экран содержит список броней для конкретного стола с указанием краткой информации по каждой брони. </w:t>
       </w:r>
-      <w:r>
-        <w:t>При выборе брони открывается экран этой конкретной брони.</w:t>
+      <w:proofErr w:type="spellStart"/>
+      <w:r>
+        <w:t>При</w:t>
+      </w:r>
+      <w:proofErr w:type="spellEnd"/>
+      <w:r>
+        <w:t xml:space="preserve"> </w:t>
+      </w:r>
+      <w:proofErr w:type="spellStart"/>
+      <w:r>
+        <w:t>выборе</w:t>
+      </w:r>
+      <w:proofErr w:type="spellEnd"/>
+      <w:r>
+        <w:t xml:space="preserve"> </w:t>
+      </w:r>
+      <w:proofErr w:type="spellStart"/>
+      <w:r>
+        <w:t>брони</w:t>
+      </w:r>
+      <w:proofErr w:type="spellEnd"/>
+      <w:r>
+        <w:t xml:space="preserve"> </w:t>
+      </w:r>
+      <w:proofErr w:type="spellStart"/>
+      <w:r>
+        <w:t>открывается</w:t>
+      </w:r>
+      <w:proofErr w:type="spellEnd"/>
+      <w:r>
+        <w:t xml:space="preserve"> </w:t>
+      </w:r>
+      <w:proofErr w:type="spellStart"/>
+      <w:r>
+        <w:t>экран</w:t>
+      </w:r>
+      <w:proofErr w:type="spellEnd"/>
+      <w:r>
+        <w:t xml:space="preserve"> </w:t>
+      </w:r>
+      <w:proofErr w:type="spellStart"/>
+      <w:r>
+        <w:t>этой</w:t>
+      </w:r>
+      <w:proofErr w:type="spellEnd"/>
+      <w:r>
+        <w:t xml:space="preserve"> </w:t>
+      </w:r>
+      <w:proofErr w:type="spellStart"/>
+      <w:r>
+        <w:t>конкретной</w:t>
+      </w:r>
+      <w:proofErr w:type="spellEnd"/>
+      <w:r>
+        <w:t xml:space="preserve"> </w:t>
+      </w:r>
+      <w:proofErr w:type="spellStart"/>
+      <w:r>
+        <w:t>брони</w:t>
+      </w:r>
+      <w:proofErr w:type="spellEnd"/>
+      <w:r>
+        <w:t>.</w:t>
       </w:r>
     </w:p>
     <w:p>
       <w:pPr>
         <w:pStyle w:val="a4"/>
       </w:pPr>
-      <w:bookmarkStart w:id="34" w:name="_Toc160896598"/>
-      <w:r>
-        <w:t>Экран личного кабинета</w:t>
+      <w:bookmarkStart w:id="34" w:name="_Toc160958782"/>
+      <w:proofErr w:type="spellStart"/>
+      <w:r>
+        <w:t>Экран</w:t>
+      </w:r>
+      <w:proofErr w:type="spellEnd"/>
+      <w:r>
+        <w:t xml:space="preserve"> </w:t>
+      </w:r>
+      <w:proofErr w:type="spellStart"/>
+      <w:r>
+        <w:t>личного</w:t>
+      </w:r>
+      <w:proofErr w:type="spellEnd"/>
+      <w:r>
+        <w:t xml:space="preserve"> </w:t>
+      </w:r>
+      <w:proofErr w:type="spellStart"/>
+      <w:r>
+        <w:t>кабинета</w:t>
       </w:r>
       <w:bookmarkEnd w:id="34"/>
+      <w:proofErr w:type="spellEnd"/>
     </w:p>
     <w:p>
       <w:pPr>
@@ -7721,11 +8330,29 @@
       <w:pPr>
         <w:pStyle w:val="a4"/>
       </w:pPr>
-      <w:bookmarkStart w:id="35" w:name="_Toc160896599"/>
-      <w:r>
-        <w:t>Экран изменения пароля</w:t>
+      <w:bookmarkStart w:id="35" w:name="_Toc160958783"/>
+      <w:proofErr w:type="spellStart"/>
+      <w:r>
+        <w:t>Экран</w:t>
+      </w:r>
+      <w:proofErr w:type="spellEnd"/>
+      <w:r>
+        <w:t xml:space="preserve"> </w:t>
+      </w:r>
+      <w:proofErr w:type="spellStart"/>
+      <w:r>
+        <w:t>изменения</w:t>
+      </w:r>
+      <w:proofErr w:type="spellEnd"/>
+      <w:r>
+        <w:t xml:space="preserve"> </w:t>
+      </w:r>
+      <w:proofErr w:type="spellStart"/>
+      <w:r>
+        <w:t>пароля</w:t>
       </w:r>
       <w:bookmarkEnd w:id="35"/>
+      <w:proofErr w:type="spellEnd"/>
     </w:p>
     <w:p>
       <w:pPr>
@@ -7745,12 +8372,30 @@
       <w:pPr>
         <w:pStyle w:val="a4"/>
       </w:pPr>
-      <w:bookmarkStart w:id="36" w:name="_Toc160896600"/>
+      <w:bookmarkStart w:id="36" w:name="_Toc160958784"/>
+      <w:proofErr w:type="spellStart"/>
       <w:r>
         <w:lastRenderedPageBreak/>
-        <w:t>Экран обзора сотрудников</w:t>
+        <w:t>Экран</w:t>
+      </w:r>
+      <w:proofErr w:type="spellEnd"/>
+      <w:r>
+        <w:t xml:space="preserve"> </w:t>
+      </w:r>
+      <w:proofErr w:type="spellStart"/>
+      <w:r>
+        <w:t>обзора</w:t>
+      </w:r>
+      <w:proofErr w:type="spellEnd"/>
+      <w:r>
+        <w:t xml:space="preserve"> </w:t>
+      </w:r>
+      <w:proofErr w:type="spellStart"/>
+      <w:r>
+        <w:t>сотрудников</w:t>
       </w:r>
       <w:bookmarkEnd w:id="36"/>
+      <w:proofErr w:type="spellEnd"/>
     </w:p>
     <w:p>
       <w:pPr>
@@ -7762,22 +8407,98 @@
         </w:rPr>
         <w:t xml:space="preserve">Данный экран содержит список всех сотрудников ресторана, с указанием их фамилий, имён и отчеств. </w:t>
       </w:r>
-      <w:r>
-        <w:t xml:space="preserve">При выборе сотрудника открывается </w:t>
-      </w:r>
-      <w:r>
-        <w:t>экран этого конкретного сотрудника.</w:t>
+      <w:proofErr w:type="spellStart"/>
+      <w:r>
+        <w:t>При</w:t>
+      </w:r>
+      <w:proofErr w:type="spellEnd"/>
+      <w:r>
+        <w:t xml:space="preserve"> </w:t>
+      </w:r>
+      <w:proofErr w:type="spellStart"/>
+      <w:r>
+        <w:t>выборе</w:t>
+      </w:r>
+      <w:proofErr w:type="spellEnd"/>
+      <w:r>
+        <w:t xml:space="preserve"> </w:t>
+      </w:r>
+      <w:proofErr w:type="spellStart"/>
+      <w:r>
+        <w:t>сотрудника</w:t>
+      </w:r>
+      <w:proofErr w:type="spellEnd"/>
+      <w:r>
+        <w:t xml:space="preserve"> </w:t>
+      </w:r>
+      <w:proofErr w:type="spellStart"/>
+      <w:r>
+        <w:t>открывается</w:t>
+      </w:r>
+      <w:proofErr w:type="spellEnd"/>
+      <w:r>
+        <w:t xml:space="preserve"> </w:t>
+      </w:r>
+      <w:proofErr w:type="spellStart"/>
+      <w:r>
+        <w:t>экран</w:t>
+      </w:r>
+      <w:proofErr w:type="spellEnd"/>
+      <w:r>
+        <w:t xml:space="preserve"> </w:t>
+      </w:r>
+      <w:proofErr w:type="spellStart"/>
+      <w:r>
+        <w:t>этого</w:t>
+      </w:r>
+      <w:proofErr w:type="spellEnd"/>
+      <w:r>
+        <w:t xml:space="preserve"> </w:t>
+      </w:r>
+      <w:proofErr w:type="spellStart"/>
+      <w:r>
+        <w:t>конкретного</w:t>
+      </w:r>
+      <w:proofErr w:type="spellEnd"/>
+      <w:r>
+        <w:t xml:space="preserve"> </w:t>
+      </w:r>
+      <w:proofErr w:type="spellStart"/>
+      <w:r>
+        <w:t>сотрудника</w:t>
+      </w:r>
+      <w:proofErr w:type="spellEnd"/>
+      <w:r>
+        <w:t>.</w:t>
       </w:r>
     </w:p>
     <w:p>
       <w:pPr>
         <w:pStyle w:val="a4"/>
       </w:pPr>
-      <w:bookmarkStart w:id="37" w:name="_Toc160896601"/>
-      <w:r>
-        <w:t>Экран добавления сотрудника</w:t>
+      <w:bookmarkStart w:id="37" w:name="_Toc160958785"/>
+      <w:proofErr w:type="spellStart"/>
+      <w:r>
+        <w:t>Экран</w:t>
+      </w:r>
+      <w:proofErr w:type="spellEnd"/>
+      <w:r>
+        <w:t xml:space="preserve"> </w:t>
+      </w:r>
+      <w:proofErr w:type="spellStart"/>
+      <w:r>
+        <w:t>добавления</w:t>
+      </w:r>
+      <w:proofErr w:type="spellEnd"/>
+      <w:r>
+        <w:t xml:space="preserve"> </w:t>
+      </w:r>
+      <w:proofErr w:type="spellStart"/>
+      <w:r>
+        <w:t>сотрудника</w:t>
       </w:r>
       <w:bookmarkEnd w:id="37"/>
+      <w:proofErr w:type="spellEnd"/>
     </w:p>
     <w:p>
       <w:pPr>
@@ -7812,7 +8533,7 @@
           <w:lang w:val="ru-RU"/>
         </w:rPr>
       </w:pPr>
-      <w:bookmarkStart w:id="38" w:name="_Toc160896602"/>
+      <w:bookmarkStart w:id="38" w:name="_Toc160958786"/>
       <w:r>
         <w:rPr>
           <w:lang w:val="ru-RU"/>
@@ -7851,11 +8572,29 @@
       <w:pPr>
         <w:pStyle w:val="a4"/>
       </w:pPr>
-      <w:bookmarkStart w:id="39" w:name="_Toc160896603"/>
-      <w:r>
-        <w:t>Экран редактирования сотрудника</w:t>
+      <w:bookmarkStart w:id="39" w:name="_Toc160958787"/>
+      <w:proofErr w:type="spellStart"/>
+      <w:r>
+        <w:t>Экран</w:t>
+      </w:r>
+      <w:proofErr w:type="spellEnd"/>
+      <w:r>
+        <w:t xml:space="preserve"> </w:t>
+      </w:r>
+      <w:proofErr w:type="spellStart"/>
+      <w:r>
+        <w:t>редактирования</w:t>
+      </w:r>
+      <w:proofErr w:type="spellEnd"/>
+      <w:r>
+        <w:t xml:space="preserve"> </w:t>
+      </w:r>
+      <w:proofErr w:type="spellStart"/>
+      <w:r>
+        <w:t>сотрудника</w:t>
       </w:r>
       <w:bookmarkEnd w:id="39"/>
+      <w:proofErr w:type="spellEnd"/>
     </w:p>
     <w:p>
       <w:pPr>
@@ -7887,10 +8626,28 @@
       <w:pPr>
         <w:pStyle w:val="a3"/>
       </w:pPr>
-      <w:bookmarkStart w:id="40" w:name="_Toc160896604"/>
-      <w:r>
-        <w:t>Требования к видам обеспечения</w:t>
-      </w:r>
+      <w:bookmarkStart w:id="40" w:name="_Toc160958788"/>
+      <w:proofErr w:type="spellStart"/>
+      <w:r>
+        <w:t>Требования</w:t>
+      </w:r>
+      <w:proofErr w:type="spellEnd"/>
+      <w:r>
+        <w:t xml:space="preserve"> к </w:t>
+      </w:r>
+      <w:proofErr w:type="spellStart"/>
+      <w:r>
+        <w:t>видам</w:t>
+      </w:r>
+      <w:proofErr w:type="spellEnd"/>
+      <w:r>
+        <w:t xml:space="preserve"> </w:t>
+      </w:r>
+      <w:proofErr w:type="spellStart"/>
+      <w:r>
+        <w:t>обеспечения</w:t>
+      </w:r>
+      <w:proofErr w:type="spellEnd"/>
       <w:r>
         <w:t xml:space="preserve"> АС</w:t>
       </w:r>
@@ -7904,9 +8661,22 @@
           <w:numId w:val="16"/>
         </w:numPr>
       </w:pPr>
-      <w:bookmarkStart w:id="41" w:name="_Toc160896605"/>
-      <w:r>
-        <w:t>Лингвистическое обеспечение АС</w:t>
+      <w:bookmarkStart w:id="41" w:name="_Toc160958789"/>
+      <w:proofErr w:type="spellStart"/>
+      <w:r>
+        <w:t>Лингвистическое</w:t>
+      </w:r>
+      <w:proofErr w:type="spellEnd"/>
+      <w:r>
+        <w:t xml:space="preserve"> </w:t>
+      </w:r>
+      <w:proofErr w:type="spellStart"/>
+      <w:r>
+        <w:t>обеспечение</w:t>
+      </w:r>
+      <w:proofErr w:type="spellEnd"/>
+      <w:r>
+        <w:t xml:space="preserve"> АС</w:t>
       </w:r>
       <w:bookmarkEnd w:id="41"/>
     </w:p>
@@ -7928,9 +8698,22 @@
       <w:pPr>
         <w:pStyle w:val="a4"/>
       </w:pPr>
-      <w:bookmarkStart w:id="42" w:name="_Toc160896606"/>
-      <w:r>
-        <w:t>Программное обеспечение АС</w:t>
+      <w:bookmarkStart w:id="42" w:name="_Toc160958790"/>
+      <w:proofErr w:type="spellStart"/>
+      <w:r>
+        <w:t>Программное</w:t>
+      </w:r>
+      <w:proofErr w:type="spellEnd"/>
+      <w:r>
+        <w:t xml:space="preserve"> </w:t>
+      </w:r>
+      <w:proofErr w:type="spellStart"/>
+      <w:r>
+        <w:t>обеспечение</w:t>
+      </w:r>
+      <w:proofErr w:type="spellEnd"/>
+      <w:r>
+        <w:t xml:space="preserve"> АС</w:t>
       </w:r>
       <w:bookmarkEnd w:id="42"/>
     </w:p>
@@ -7969,15 +8752,28 @@
         <w:pStyle w:val="a8"/>
       </w:pPr>
       <w:r>
-        <w:t>СУБД PostgreSQL 16.2;</w:t>
+        <w:t xml:space="preserve">СУБД </w:t>
+      </w:r>
+      <w:proofErr w:type="spellStart"/>
+      <w:r>
+        <w:t>PostgreSQL</w:t>
+      </w:r>
+      <w:proofErr w:type="spellEnd"/>
+      <w:r>
+        <w:t xml:space="preserve"> 16.2;</w:t>
       </w:r>
     </w:p>
     <w:p>
       <w:pPr>
         <w:pStyle w:val="a8"/>
       </w:pPr>
-      <w:r>
-        <w:t>Keycloak 23.0.7.</w:t>
+      <w:proofErr w:type="spellStart"/>
+      <w:r>
+        <w:t>Keycloak</w:t>
+      </w:r>
+      <w:proofErr w:type="spellEnd"/>
+      <w:r>
+        <w:t xml:space="preserve"> 23.0.7.</w:t>
       </w:r>
     </w:p>
     <w:p>
@@ -8012,7 +8808,15 @@
         <w:pStyle w:val="a8"/>
       </w:pPr>
       <w:r>
-        <w:t>Язык программирования Dart версии 3.3.0</w:t>
+        <w:t xml:space="preserve">Язык программирования </w:t>
+      </w:r>
+      <w:proofErr w:type="spellStart"/>
+      <w:r>
+        <w:t>Dart</w:t>
+      </w:r>
+      <w:proofErr w:type="spellEnd"/>
+      <w:r>
+        <w:t xml:space="preserve"> версии 3.3.0</w:t>
       </w:r>
       <w:r>
         <w:rPr>
@@ -8028,8 +8832,13 @@
           <w:b/>
         </w:rPr>
       </w:pPr>
-      <w:r>
-        <w:t>Flutter SDK версии 3.19.1.</w:t>
+      <w:proofErr w:type="spellStart"/>
+      <w:r>
+        <w:t>Flutter</w:t>
+      </w:r>
+      <w:proofErr w:type="spellEnd"/>
+      <w:r>
+        <w:t xml:space="preserve"> SDK версии 3.19.1.</w:t>
       </w:r>
     </w:p>
     <w:p>
@@ -8059,9 +8868,30 @@
       <w:pPr>
         <w:pStyle w:val="a3"/>
       </w:pPr>
-      <w:bookmarkStart w:id="43" w:name="_Toc160896607"/>
-      <w:r>
-        <w:t>Общие технические требования к АС</w:t>
+      <w:bookmarkStart w:id="43" w:name="_Toc160958791"/>
+      <w:proofErr w:type="spellStart"/>
+      <w:r>
+        <w:t>Общие</w:t>
+      </w:r>
+      <w:proofErr w:type="spellEnd"/>
+      <w:r>
+        <w:t xml:space="preserve"> </w:t>
+      </w:r>
+      <w:proofErr w:type="spellStart"/>
+      <w:r>
+        <w:t>технические</w:t>
+      </w:r>
+      <w:proofErr w:type="spellEnd"/>
+      <w:r>
+        <w:t xml:space="preserve"> </w:t>
+      </w:r>
+      <w:proofErr w:type="spellStart"/>
+      <w:r>
+        <w:t>требования</w:t>
+      </w:r>
+      <w:proofErr w:type="spellEnd"/>
+      <w:r>
+        <w:t xml:space="preserve"> к АС</w:t>
       </w:r>
       <w:bookmarkEnd w:id="43"/>
     </w:p>
@@ -8076,7 +8906,7 @@
           <w:lang w:val="ru-RU"/>
         </w:rPr>
       </w:pPr>
-      <w:bookmarkStart w:id="44" w:name="_Toc160896608"/>
+      <w:bookmarkStart w:id="44" w:name="_Toc160958792"/>
       <w:r>
         <w:rPr>
           <w:lang w:val="ru-RU"/>
@@ -8139,11 +8969,21 @@
           <w:numId w:val="17"/>
         </w:numPr>
       </w:pPr>
-      <w:bookmarkStart w:id="45" w:name="_Toc160896609"/>
-      <w:r>
-        <w:t>Требования по безопасности</w:t>
+      <w:bookmarkStart w:id="45" w:name="_Toc160958793"/>
+      <w:proofErr w:type="spellStart"/>
+      <w:r>
+        <w:t>Требования</w:t>
+      </w:r>
+      <w:proofErr w:type="spellEnd"/>
+      <w:r>
+        <w:t xml:space="preserve"> по </w:t>
+      </w:r>
+      <w:proofErr w:type="spellStart"/>
+      <w:r>
+        <w:t>безопасности</w:t>
       </w:r>
       <w:bookmarkEnd w:id="45"/>
+      <w:proofErr w:type="spellEnd"/>
     </w:p>
     <w:p>
       <w:pPr>
@@ -8175,9 +9015,11 @@
       <w:r>
         <w:t xml:space="preserve"> для хеширования должен использоваться алгоритм </w:t>
       </w:r>
+      <w:proofErr w:type="spellStart"/>
       <w:r>
         <w:t>bcrypt</w:t>
       </w:r>
+      <w:proofErr w:type="spellEnd"/>
       <w:r>
         <w:t>;</w:t>
       </w:r>
@@ -8200,11 +9042,21 @@
       <w:pPr>
         <w:pStyle w:val="a4"/>
       </w:pPr>
-      <w:bookmarkStart w:id="46" w:name="_Toc160896610"/>
-      <w:r>
-        <w:t>Дополнительные требования</w:t>
+      <w:bookmarkStart w:id="46" w:name="_Toc160958794"/>
+      <w:proofErr w:type="spellStart"/>
+      <w:r>
+        <w:t>Дополнительные</w:t>
+      </w:r>
+      <w:proofErr w:type="spellEnd"/>
+      <w:r>
+        <w:t xml:space="preserve"> </w:t>
+      </w:r>
+      <w:proofErr w:type="spellStart"/>
+      <w:r>
+        <w:t>требования</w:t>
       </w:r>
       <w:bookmarkEnd w:id="46"/>
+      <w:proofErr w:type="spellEnd"/>
     </w:p>
     <w:p>
       <w:pPr>
@@ -8227,7 +9079,7 @@
           <w:lang w:val="ru-RU"/>
         </w:rPr>
       </w:pPr>
-      <w:bookmarkStart w:id="47" w:name="_Toc160896611"/>
+      <w:bookmarkStart w:id="47" w:name="_Toc160958795"/>
       <w:r>
         <w:rPr>
           <w:lang w:val="ru-RU"/>
@@ -8379,12 +9231,38 @@
       <w:pPr>
         <w:pStyle w:val="a2"/>
       </w:pPr>
-      <w:bookmarkStart w:id="48" w:name="_Toc160896612"/>
+      <w:bookmarkStart w:id="48" w:name="_Toc160958796"/>
+      <w:proofErr w:type="spellStart"/>
       <w:r>
         <w:lastRenderedPageBreak/>
-        <w:t>Порядок разработки автоматизированной системы</w:t>
+        <w:t>Порядок</w:t>
+      </w:r>
+      <w:proofErr w:type="spellEnd"/>
+      <w:r>
+        <w:t xml:space="preserve"> </w:t>
+      </w:r>
+      <w:proofErr w:type="spellStart"/>
+      <w:r>
+        <w:t>разработки</w:t>
+      </w:r>
+      <w:proofErr w:type="spellEnd"/>
+      <w:r>
+        <w:t xml:space="preserve"> </w:t>
+      </w:r>
+      <w:proofErr w:type="spellStart"/>
+      <w:r>
+        <w:t>автоматизированной</w:t>
+      </w:r>
+      <w:proofErr w:type="spellEnd"/>
+      <w:r>
+        <w:t xml:space="preserve"> </w:t>
+      </w:r>
+      <w:proofErr w:type="spellStart"/>
+      <w:r>
+        <w:t>системы</w:t>
       </w:r>
       <w:bookmarkEnd w:id="48"/>
+      <w:proofErr w:type="spellEnd"/>
     </w:p>
     <w:p>
       <w:pPr>
@@ -8556,7 +9434,7 @@
           <w:lang w:val="ru-RU"/>
         </w:rPr>
       </w:pPr>
-      <w:bookmarkStart w:id="49" w:name="_Toc160896613"/>
+      <w:bookmarkStart w:id="49" w:name="_Toc160958797"/>
       <w:r>
         <w:rPr>
           <w:lang w:val="ru-RU"/>
@@ -8591,7 +9469,39 @@
         <w:t xml:space="preserve"> </w:t>
       </w:r>
       <w:r>
-        <w:t>на GitHub, распределены задачи проекта в таск-менеджере Trello, создан проект Miro с общей логикой системы, предоставлены промежуточные результаты по курсовому проекту</w:t>
+        <w:t xml:space="preserve">на </w:t>
+      </w:r>
+      <w:proofErr w:type="spellStart"/>
+      <w:r>
+        <w:t>GitHub</w:t>
+      </w:r>
+      <w:proofErr w:type="spellEnd"/>
+      <w:r>
+        <w:t xml:space="preserve">, распределены задачи проекта в </w:t>
+      </w:r>
+      <w:proofErr w:type="spellStart"/>
+      <w:r>
+        <w:t>таск</w:t>
+      </w:r>
+      <w:proofErr w:type="spellEnd"/>
+      <w:r>
+        <w:t xml:space="preserve">-менеджере </w:t>
+      </w:r>
+      <w:proofErr w:type="spellStart"/>
+      <w:r>
+        <w:t>Trello</w:t>
+      </w:r>
+      <w:proofErr w:type="spellEnd"/>
+      <w:r>
+        <w:t xml:space="preserve">, создан проект </w:t>
+      </w:r>
+      <w:proofErr w:type="spellStart"/>
+      <w:r>
+        <w:t>Miro</w:t>
+      </w:r>
+      <w:proofErr w:type="spellEnd"/>
+      <w:r>
+        <w:t xml:space="preserve"> с общей логикой системы, предоставлены промежуточные результаты по курсовому проекту</w:t>
       </w:r>
       <w:r>
         <w:t>,</w:t>
@@ -8629,7 +9539,7 @@
           <w:lang w:val="ru-RU"/>
         </w:rPr>
       </w:pPr>
-      <w:bookmarkStart w:id="50" w:name="_Toc160896614"/>
+      <w:bookmarkStart w:id="50" w:name="_Toc160958798"/>
       <w:r>
         <w:rPr>
           <w:lang w:val="ru-RU"/>
@@ -8643,33 +9553,79 @@
       <w:pPr>
         <w:pStyle w:val="af4"/>
       </w:pPr>
-      <w:r>
-        <w:t>Требования отсутствуют</w:t>
-      </w:r>
+      <w:proofErr w:type="spellStart"/>
+      <w:r>
+        <w:t>Требования</w:t>
+      </w:r>
+      <w:proofErr w:type="spellEnd"/>
+      <w:r>
+        <w:t xml:space="preserve"> </w:t>
+      </w:r>
+      <w:proofErr w:type="spellStart"/>
+      <w:r>
+        <w:t>отсутствуют</w:t>
+      </w:r>
+      <w:proofErr w:type="spellEnd"/>
     </w:p>
     <w:p>
       <w:pPr>
         <w:pStyle w:val="a2"/>
       </w:pPr>
-      <w:bookmarkStart w:id="51" w:name="_Toc160896615"/>
+      <w:bookmarkStart w:id="51" w:name="_Toc160958799"/>
+      <w:proofErr w:type="spellStart"/>
       <w:r>
         <w:lastRenderedPageBreak/>
         <w:t>Т</w:t>
       </w:r>
       <w:r>
-        <w:t>ребования к документированию</w:t>
+        <w:t>ребования</w:t>
+      </w:r>
+      <w:proofErr w:type="spellEnd"/>
+      <w:r>
+        <w:t xml:space="preserve"> к </w:t>
+      </w:r>
+      <w:proofErr w:type="spellStart"/>
+      <w:r>
+        <w:t>документированию</w:t>
       </w:r>
       <w:bookmarkEnd w:id="51"/>
+      <w:proofErr w:type="spellEnd"/>
     </w:p>
     <w:p>
       <w:pPr>
         <w:pStyle w:val="a3"/>
       </w:pPr>
-      <w:bookmarkStart w:id="52" w:name="_Toc160896616"/>
-      <w:r>
-        <w:t>Перечень подлежащих разработке документов</w:t>
+      <w:bookmarkStart w:id="52" w:name="_Toc160958800"/>
+      <w:proofErr w:type="spellStart"/>
+      <w:r>
+        <w:t>Перечень</w:t>
+      </w:r>
+      <w:proofErr w:type="spellEnd"/>
+      <w:r>
+        <w:t xml:space="preserve"> </w:t>
+      </w:r>
+      <w:proofErr w:type="spellStart"/>
+      <w:r>
+        <w:t>подлежащих</w:t>
+      </w:r>
+      <w:proofErr w:type="spellEnd"/>
+      <w:r>
+        <w:t xml:space="preserve"> </w:t>
+      </w:r>
+      <w:proofErr w:type="spellStart"/>
+      <w:r>
+        <w:t>разработке</w:t>
+      </w:r>
+      <w:proofErr w:type="spellEnd"/>
+      <w:r>
+        <w:t xml:space="preserve"> </w:t>
+      </w:r>
+      <w:proofErr w:type="spellStart"/>
+      <w:r>
+        <w:t>документов</w:t>
       </w:r>
       <w:bookmarkEnd w:id="52"/>
+      <w:proofErr w:type="spellEnd"/>
     </w:p>
     <w:p>
       <w:pPr>
@@ -8691,11 +9647,37 @@
       <w:pPr>
         <w:pStyle w:val="a3"/>
       </w:pPr>
-      <w:bookmarkStart w:id="53" w:name="_Toc160896617"/>
-      <w:r>
-        <w:t>Вид представления и количество документов</w:t>
+      <w:bookmarkStart w:id="53" w:name="_Toc160958801"/>
+      <w:proofErr w:type="spellStart"/>
+      <w:r>
+        <w:t>Вид</w:t>
+      </w:r>
+      <w:proofErr w:type="spellEnd"/>
+      <w:r>
+        <w:t xml:space="preserve"> </w:t>
+      </w:r>
+      <w:proofErr w:type="spellStart"/>
+      <w:r>
+        <w:t>представления</w:t>
+      </w:r>
+      <w:proofErr w:type="spellEnd"/>
+      <w:r>
+        <w:t xml:space="preserve"> и </w:t>
+      </w:r>
+      <w:proofErr w:type="spellStart"/>
+      <w:r>
+        <w:t>количество</w:t>
+      </w:r>
+      <w:proofErr w:type="spellEnd"/>
+      <w:r>
+        <w:t xml:space="preserve"> </w:t>
+      </w:r>
+      <w:proofErr w:type="spellStart"/>
+      <w:r>
+        <w:t>документов</w:t>
       </w:r>
       <w:bookmarkEnd w:id="53"/>
+      <w:proofErr w:type="spellEnd"/>
     </w:p>
     <w:p>
       <w:pPr>
@@ -8722,9 +9704,11 @@
         </w:rPr>
         <w:t xml:space="preserve">опубликованы на сайте </w:t>
       </w:r>
+      <w:proofErr w:type="spellStart"/>
       <w:r>
         <w:t>github</w:t>
       </w:r>
+      <w:proofErr w:type="spellEnd"/>
       <w:r>
         <w:rPr>
           <w:lang w:val="ru-RU"/>
@@ -8763,21 +9747,32 @@
       <w:pPr>
         <w:pStyle w:val="a2"/>
       </w:pPr>
-      <w:bookmarkStart w:id="54" w:name="_Toc160896618"/>
+      <w:bookmarkStart w:id="54" w:name="_Toc160958802"/>
+      <w:proofErr w:type="spellStart"/>
       <w:r>
         <w:lastRenderedPageBreak/>
         <w:t>И</w:t>
       </w:r>
       <w:r>
-        <w:t>сточники разработки</w:t>
+        <w:t>сточники</w:t>
+      </w:r>
+      <w:proofErr w:type="spellEnd"/>
+      <w:r>
+        <w:t xml:space="preserve"> </w:t>
+      </w:r>
+      <w:proofErr w:type="spellStart"/>
+      <w:r>
+        <w:t>разработки</w:t>
       </w:r>
       <w:bookmarkEnd w:id="54"/>
+      <w:proofErr w:type="spellEnd"/>
     </w:p>
     <w:p>
       <w:pPr>
         <w:pStyle w:val="a3"/>
       </w:pPr>
-      <w:bookmarkStart w:id="55" w:name="_Toc160896619"/>
+      <w:bookmarkStart w:id="55" w:name="_Toc160958803"/>
+      <w:proofErr w:type="spellStart"/>
       <w:r>
         <w:t>Системы</w:t>
       </w:r>
@@ -8788,6 +9783,7 @@
         <w:t>аналоги</w:t>
       </w:r>
       <w:bookmarkEnd w:id="55"/>
+      <w:proofErr w:type="spellEnd"/>
     </w:p>
     <w:p>
       <w:pPr>
@@ -8799,8 +9795,45 @@
         </w:rPr>
         <w:t xml:space="preserve">В ходе исследования рынка приложений по бронированию мест в ресторанах и барах было выявлено 3 прямых конкурента. </w:t>
       </w:r>
-      <w:r>
-        <w:t xml:space="preserve">Результаты конкурентного исследования приведены в таблице </w:t>
+      <w:proofErr w:type="spellStart"/>
+      <w:r>
+        <w:t>Результаты</w:t>
+      </w:r>
+      <w:proofErr w:type="spellEnd"/>
+      <w:r>
+        <w:t xml:space="preserve"> </w:t>
+      </w:r>
+      <w:proofErr w:type="spellStart"/>
+      <w:r>
+        <w:t>конкурентного</w:t>
+      </w:r>
+      <w:proofErr w:type="spellEnd"/>
+      <w:r>
+        <w:t xml:space="preserve"> </w:t>
+      </w:r>
+      <w:proofErr w:type="spellStart"/>
+      <w:r>
+        <w:t>исследования</w:t>
+      </w:r>
+      <w:proofErr w:type="spellEnd"/>
+      <w:r>
+        <w:t xml:space="preserve"> </w:t>
+      </w:r>
+      <w:proofErr w:type="spellStart"/>
+      <w:r>
+        <w:t>приведены</w:t>
+      </w:r>
+      <w:proofErr w:type="spellEnd"/>
+      <w:r>
+        <w:t xml:space="preserve"> в </w:t>
+      </w:r>
+      <w:proofErr w:type="spellStart"/>
+      <w:r>
+        <w:t>таблице</w:t>
+      </w:r>
+      <w:proofErr w:type="spellEnd"/>
+      <w:r>
+        <w:t xml:space="preserve"> </w:t>
       </w:r>
       <w:r>
         <w:t>2</w:t>
@@ -8851,9 +9884,11 @@
             <w:pPr>
               <w:pStyle w:val="af6"/>
             </w:pPr>
+            <w:proofErr w:type="spellStart"/>
             <w:r>
               <w:t>ReMarked</w:t>
             </w:r>
+            <w:proofErr w:type="spellEnd"/>
           </w:p>
         </w:tc>
         <w:tc>
@@ -8864,9 +9899,11 @@
             <w:pPr>
               <w:pStyle w:val="af6"/>
             </w:pPr>
+            <w:proofErr w:type="spellStart"/>
             <w:r>
               <w:t>Meetto</w:t>
             </w:r>
+            <w:proofErr w:type="spellEnd"/>
           </w:p>
         </w:tc>
         <w:tc>
@@ -8877,9 +9914,11 @@
             <w:pPr>
               <w:pStyle w:val="af6"/>
             </w:pPr>
+            <w:proofErr w:type="spellStart"/>
             <w:r>
               <w:t>GuestMe</w:t>
             </w:r>
+            <w:proofErr w:type="spellEnd"/>
           </w:p>
         </w:tc>
       </w:tr>
@@ -9161,11 +10200,13 @@
       <w:pPr>
         <w:pStyle w:val="a4"/>
       </w:pPr>
-      <w:bookmarkStart w:id="56" w:name="_Toc160896620"/>
+      <w:bookmarkStart w:id="56" w:name="_Toc160958804"/>
+      <w:proofErr w:type="spellStart"/>
       <w:r>
         <w:t>ReMarked</w:t>
       </w:r>
       <w:bookmarkEnd w:id="56"/>
+      <w:proofErr w:type="spellEnd"/>
     </w:p>
     <w:p>
       <w:pPr>
@@ -9175,20 +10216,38 @@
         <w:rPr>
           <w:lang w:val="ru-RU"/>
         </w:rPr>
-        <w:t xml:space="preserve">Облачный сервис, работает на телефонах, планшетах и ноутбуках. Заказы можно принимать через виджет, телеграм-бот и приложение. Система бронирования </w:t>
-      </w:r>
+        <w:t xml:space="preserve">Облачный сервис, работает на телефонах, планшетах и ноутбуках. Заказы можно принимать через виджет, </w:t>
+      </w:r>
+      <w:proofErr w:type="spellStart"/>
+      <w:r>
+        <w:rPr>
+          <w:lang w:val="ru-RU"/>
+        </w:rPr>
+        <w:t>телеграм</w:t>
+      </w:r>
+      <w:proofErr w:type="spellEnd"/>
+      <w:r>
+        <w:rPr>
+          <w:lang w:val="ru-RU"/>
+        </w:rPr>
+        <w:t xml:space="preserve">-бот и приложение. Система бронирования </w:t>
+      </w:r>
+      <w:proofErr w:type="spellStart"/>
       <w:r>
         <w:t>ReMarked</w:t>
       </w:r>
+      <w:proofErr w:type="spellEnd"/>
       <w:r>
         <w:rPr>
           <w:lang w:val="ru-RU"/>
         </w:rPr>
         <w:t xml:space="preserve"> рассчитана как на сетевые проекты, так и на одиночные заведения с высокой проходимостью. Позволяет клиентам автоматически резервировать места на сайте, гости получают уведомления/напоминания о брони через </w:t>
       </w:r>
+      <w:proofErr w:type="spellStart"/>
       <w:r>
         <w:t>Whatsapp</w:t>
       </w:r>
+      <w:proofErr w:type="spellEnd"/>
       <w:r>
         <w:rPr>
           <w:lang w:val="ru-RU"/>
@@ -9208,8 +10267,13 @@
         </w:rPr>
         <w:t xml:space="preserve"> На рисунках 7-9 показаны элементы интерфейса приложения </w:t>
       </w:r>
-      <w:r>
-        <w:t>ReMarked.</w:t>
+      <w:proofErr w:type="spellStart"/>
+      <w:r>
+        <w:t>ReMarked</w:t>
+      </w:r>
+      <w:proofErr w:type="spellEnd"/>
+      <w:r>
+        <w:t>.</w:t>
       </w:r>
     </w:p>
     <w:p>
@@ -9415,11 +10479,13 @@
       <w:pPr>
         <w:pStyle w:val="a4"/>
       </w:pPr>
-      <w:bookmarkStart w:id="57" w:name="_Toc160896621"/>
+      <w:bookmarkStart w:id="57" w:name="_Toc160958805"/>
+      <w:proofErr w:type="spellStart"/>
       <w:r>
         <w:t>Meetto</w:t>
       </w:r>
       <w:bookmarkEnd w:id="57"/>
+      <w:proofErr w:type="spellEnd"/>
     </w:p>
     <w:p>
       <w:pPr>
@@ -9440,11 +10506,13 @@
       <w:pPr>
         <w:pStyle w:val="a4"/>
       </w:pPr>
-      <w:bookmarkStart w:id="58" w:name="_Toc160896622"/>
+      <w:bookmarkStart w:id="58" w:name="_Toc160958806"/>
+      <w:proofErr w:type="spellStart"/>
       <w:r>
         <w:t>GuestMe</w:t>
       </w:r>
       <w:bookmarkEnd w:id="58"/>
+      <w:proofErr w:type="spellEnd"/>
     </w:p>
     <w:p>
       <w:pPr>
@@ -9459,27 +10527,33 @@
         </w:rPr>
         <w:t xml:space="preserve">Рестораны, которые уже работают на </w:t>
       </w:r>
+      <w:proofErr w:type="spellStart"/>
       <w:r>
         <w:t>iiko</w:t>
       </w:r>
+      <w:proofErr w:type="spellEnd"/>
       <w:r>
         <w:rPr>
           <w:lang w:val="ru-RU"/>
         </w:rPr>
         <w:t xml:space="preserve">, могут не искать отдельный сервис для бронирования столов, а просто подключить дополнительный модуль — </w:t>
       </w:r>
+      <w:proofErr w:type="spellStart"/>
       <w:r>
         <w:t>GuestMe</w:t>
       </w:r>
+      <w:proofErr w:type="spellEnd"/>
       <w:r>
         <w:rPr>
           <w:lang w:val="ru-RU"/>
         </w:rPr>
         <w:t xml:space="preserve">. Он поддерживает основные функции аналогичных инструментов: мгновенная интеграция с системой автоматизации, быстрое получение информации о зале и гостях из </w:t>
       </w:r>
+      <w:proofErr w:type="spellStart"/>
       <w:r>
         <w:t>iiko</w:t>
       </w:r>
+      <w:proofErr w:type="spellEnd"/>
       <w:r>
         <w:rPr>
           <w:lang w:val="ru-RU"/>
@@ -9510,9 +10584,11 @@
         </w:rPr>
         <w:t xml:space="preserve"> показан элемент интерфейса приложения </w:t>
       </w:r>
+      <w:proofErr w:type="spellStart"/>
       <w:r>
         <w:t>GuestMe</w:t>
       </w:r>
+      <w:proofErr w:type="spellEnd"/>
       <w:r>
         <w:t>.</w:t>
       </w:r>
@@ -9591,7 +10667,7 @@
       <w:pPr>
         <w:pStyle w:val="af3"/>
       </w:pPr>
-      <w:bookmarkStart w:id="59" w:name="_Toc160896623"/>
+      <w:bookmarkStart w:id="59" w:name="_Toc160958807"/>
       <w:r>
         <w:lastRenderedPageBreak/>
         <w:t>Приложение А</w:t>
@@ -9653,9 +10729,85 @@
     <w:p>
       <w:pPr>
         <w:pStyle w:val="a"/>
+        <w:rPr>
+          <w:lang w:val="en-US"/>
+        </w:rPr>
       </w:pPr>
       <w:r>
         <w:t>Диаграмма сущностей и связей системы</w:t>
+      </w:r>
+    </w:p>
+    <w:p>
+      <w:pPr>
+        <w:pStyle w:val="af5"/>
+        <w:rPr>
+          <w:lang w:val="en-US"/>
+        </w:rPr>
+      </w:pPr>
+      <w:r>
+        <w:rPr>
+          <w:noProof/>
+        </w:rPr>
+        <w:lastRenderedPageBreak/>
+        <w:drawing>
+          <wp:inline distT="0" distB="0" distL="0" distR="0" wp14:anchorId="1C2702D7" wp14:editId="27079849">
+            <wp:extent cx="2447925" cy="6324600"/>
+            <wp:effectExtent l="0" t="0" r="9525" b="0"/>
+            <wp:docPr id="108106001" name="Рисунок 1"/>
+            <wp:cNvGraphicFramePr>
+              <a:graphicFrameLocks xmlns:a="http://schemas.openxmlformats.org/drawingml/2006/main" noChangeAspect="1"/>
+            </wp:cNvGraphicFramePr>
+            <a:graphic xmlns:a="http://schemas.openxmlformats.org/drawingml/2006/main">
+              <a:graphicData uri="http://schemas.openxmlformats.org/drawingml/2006/picture">
+                <pic:pic xmlns:pic="http://schemas.openxmlformats.org/drawingml/2006/picture">
+                  <pic:nvPicPr>
+                    <pic:cNvPr id="0" name="Picture 1"/>
+                    <pic:cNvPicPr>
+                      <a:picLocks noChangeAspect="1" noChangeArrowheads="1"/>
+                    </pic:cNvPicPr>
+                  </pic:nvPicPr>
+                  <pic:blipFill>
+                    <a:blip r:embed="rId19">
+                      <a:extLst>
+                        <a:ext uri="{28A0092B-C50C-407E-A947-70E740481C1C}">
+                          <a14:useLocalDpi xmlns:a14="http://schemas.microsoft.com/office/drawing/2010/main" val="0"/>
+                        </a:ext>
+                      </a:extLst>
+                    </a:blip>
+                    <a:srcRect/>
+                    <a:stretch>
+                      <a:fillRect/>
+                    </a:stretch>
+                  </pic:blipFill>
+                  <pic:spPr bwMode="auto">
+                    <a:xfrm>
+                      <a:off x="0" y="0"/>
+                      <a:ext cx="2447925" cy="6324600"/>
+                    </a:xfrm>
+                    <a:prstGeom prst="rect">
+                      <a:avLst/>
+                    </a:prstGeom>
+                    <a:noFill/>
+                    <a:ln>
+                      <a:noFill/>
+                    </a:ln>
+                  </pic:spPr>
+                </pic:pic>
+              </a:graphicData>
+            </a:graphic>
+          </wp:inline>
+        </w:drawing>
+      </w:r>
+    </w:p>
+    <w:p>
+      <w:pPr>
+        <w:pStyle w:val="a"/>
+        <w:rPr>
+          <w:lang w:val="en-US"/>
+        </w:rPr>
+      </w:pPr>
+      <w:r>
+        <w:t>Диаграмма классов сущностей системы</w:t>
       </w:r>
     </w:p>
     <w:p>
@@ -9683,7 +10835,7 @@
                     <pic:cNvPicPr/>
                   </pic:nvPicPr>
                   <pic:blipFill>
-                    <a:blip r:embed="rId19">
+                    <a:blip r:embed="rId20">
                       <a:extLst>
                         <a:ext uri="{28A0092B-C50C-407E-A947-70E740481C1C}">
                           <a14:useLocalDpi xmlns:a14="http://schemas.microsoft.com/office/drawing/2010/main" val="0"/>
@@ -9744,7 +10896,7 @@
                     <pic:cNvPicPr/>
                   </pic:nvPicPr>
                   <pic:blipFill rotWithShape="1">
-                    <a:blip r:embed="rId20"/>
+                    <a:blip r:embed="rId21"/>
                     <a:srcRect r="40487" b="83837"/>
                     <a:stretch/>
                   </pic:blipFill>
@@ -9808,7 +10960,7 @@
                     <pic:cNvPicPr/>
                   </pic:nvPicPr>
                   <pic:blipFill rotWithShape="1">
-                    <a:blip r:embed="rId20"/>
+                    <a:blip r:embed="rId21"/>
                     <a:srcRect t="19869"/>
                     <a:stretch/>
                   </pic:blipFill>
@@ -9866,67 +11018,6 @@
                 <pic:pic xmlns:pic="http://schemas.openxmlformats.org/drawingml/2006/picture">
                   <pic:nvPicPr>
                     <pic:cNvPr id="202219990" name="Рисунок 202219990"/>
-                    <pic:cNvPicPr/>
-                  </pic:nvPicPr>
-                  <pic:blipFill>
-                    <a:blip r:embed="rId21">
-                      <a:extLst>
-                        <a:ext uri="{28A0092B-C50C-407E-A947-70E740481C1C}">
-                          <a14:useLocalDpi xmlns:a14="http://schemas.microsoft.com/office/drawing/2010/main" val="0"/>
-                        </a:ext>
-                      </a:extLst>
-                    </a:blip>
-                    <a:stretch>
-                      <a:fillRect/>
-                    </a:stretch>
-                  </pic:blipFill>
-                  <pic:spPr>
-                    <a:xfrm>
-                      <a:off x="0" y="0"/>
-                      <a:ext cx="2219325" cy="6562725"/>
-                    </a:xfrm>
-                    <a:prstGeom prst="rect">
-                      <a:avLst/>
-                    </a:prstGeom>
-                  </pic:spPr>
-                </pic:pic>
-              </a:graphicData>
-            </a:graphic>
-          </wp:inline>
-        </w:drawing>
-      </w:r>
-    </w:p>
-    <w:p>
-      <w:pPr>
-        <w:pStyle w:val="a"/>
-      </w:pPr>
-      <w:r>
-        <w:t>Диаграмма состояний для брони</w:t>
-      </w:r>
-    </w:p>
-    <w:p>
-      <w:pPr>
-        <w:pStyle w:val="af5"/>
-      </w:pPr>
-      <w:r>
-        <w:rPr>
-          <w:noProof/>
-          <w14:ligatures w14:val="standardContextual"/>
-        </w:rPr>
-        <w:lastRenderedPageBreak/>
-        <w:drawing>
-          <wp:inline distT="0" distB="0" distL="0" distR="0" wp14:anchorId="1B2ED9E2" wp14:editId="6170648A">
-            <wp:extent cx="2219325" cy="6562725"/>
-            <wp:effectExtent l="0" t="0" r="9525" b="9525"/>
-            <wp:docPr id="36380888" name="Рисунок 6"/>
-            <wp:cNvGraphicFramePr>
-              <a:graphicFrameLocks xmlns:a="http://schemas.openxmlformats.org/drawingml/2006/main" noChangeAspect="1"/>
-            </wp:cNvGraphicFramePr>
-            <a:graphic xmlns:a="http://schemas.openxmlformats.org/drawingml/2006/main">
-              <a:graphicData uri="http://schemas.openxmlformats.org/drawingml/2006/picture">
-                <pic:pic xmlns:pic="http://schemas.openxmlformats.org/drawingml/2006/picture">
-                  <pic:nvPicPr>
-                    <pic:cNvPr id="36380888" name="Рисунок 36380888"/>
                     <pic:cNvPicPr/>
                   </pic:nvPicPr>
                   <pic:blipFill>
@@ -9962,6 +11053,67 @@
         <w:pStyle w:val="a"/>
       </w:pPr>
       <w:r>
+        <w:t>Диаграмма состояний для брони</w:t>
+      </w:r>
+    </w:p>
+    <w:p>
+      <w:pPr>
+        <w:pStyle w:val="af5"/>
+      </w:pPr>
+      <w:r>
+        <w:rPr>
+          <w:noProof/>
+          <w14:ligatures w14:val="standardContextual"/>
+        </w:rPr>
+        <w:lastRenderedPageBreak/>
+        <w:drawing>
+          <wp:inline distT="0" distB="0" distL="0" distR="0" wp14:anchorId="1B2ED9E2" wp14:editId="6170648A">
+            <wp:extent cx="2219325" cy="6562725"/>
+            <wp:effectExtent l="0" t="0" r="9525" b="9525"/>
+            <wp:docPr id="36380888" name="Рисунок 6"/>
+            <wp:cNvGraphicFramePr>
+              <a:graphicFrameLocks xmlns:a="http://schemas.openxmlformats.org/drawingml/2006/main" noChangeAspect="1"/>
+            </wp:cNvGraphicFramePr>
+            <a:graphic xmlns:a="http://schemas.openxmlformats.org/drawingml/2006/main">
+              <a:graphicData uri="http://schemas.openxmlformats.org/drawingml/2006/picture">
+                <pic:pic xmlns:pic="http://schemas.openxmlformats.org/drawingml/2006/picture">
+                  <pic:nvPicPr>
+                    <pic:cNvPr id="36380888" name="Рисунок 36380888"/>
+                    <pic:cNvPicPr/>
+                  </pic:nvPicPr>
+                  <pic:blipFill>
+                    <a:blip r:embed="rId23">
+                      <a:extLst>
+                        <a:ext uri="{28A0092B-C50C-407E-A947-70E740481C1C}">
+                          <a14:useLocalDpi xmlns:a14="http://schemas.microsoft.com/office/drawing/2010/main" val="0"/>
+                        </a:ext>
+                      </a:extLst>
+                    </a:blip>
+                    <a:stretch>
+                      <a:fillRect/>
+                    </a:stretch>
+                  </pic:blipFill>
+                  <pic:spPr>
+                    <a:xfrm>
+                      <a:off x="0" y="0"/>
+                      <a:ext cx="2219325" cy="6562725"/>
+                    </a:xfrm>
+                    <a:prstGeom prst="rect">
+                      <a:avLst/>
+                    </a:prstGeom>
+                  </pic:spPr>
+                </pic:pic>
+              </a:graphicData>
+            </a:graphic>
+          </wp:inline>
+        </w:drawing>
+      </w:r>
+    </w:p>
+    <w:p>
+      <w:pPr>
+        <w:pStyle w:val="a"/>
+      </w:pPr>
+      <w:r>
         <w:t>Диаграмма состояний для столов</w:t>
       </w:r>
     </w:p>
@@ -9990,7 +11142,7 @@
                     <pic:cNvPicPr/>
                   </pic:nvPicPr>
                   <pic:blipFill>
-                    <a:blip r:embed="rId23">
+                    <a:blip r:embed="rId24">
                       <a:extLst>
                         <a:ext uri="{28A0092B-C50C-407E-A947-70E740481C1C}">
                           <a14:useLocalDpi xmlns:a14="http://schemas.microsoft.com/office/drawing/2010/main" val="0"/>
@@ -10034,7 +11186,7 @@
       </w:pPr>
     </w:p>
     <w:sectPr>
-      <w:footerReference w:type="default" r:id="rId24"/>
+      <w:footerReference w:type="default" r:id="rId25"/>
       <w:pgSz w:w="11906" w:h="16838"/>
       <w:pgMar w:top="1134" w:right="851" w:bottom="1134" w:left="1701" w:header="709" w:footer="709" w:gutter="0"/>
       <w:cols w:space="708"/>

</xml_diff>

<commit_message>
fix: remove angular from used programs
</commit_message>
<xml_diff>
--- a/documentation/техническое задание/Техническое задание.docx
+++ b/documentation/техническое задание/Техническое задание.docx
@@ -6986,6 +6986,9 @@
         <w:pStyle w:val="af5"/>
       </w:pPr>
       <w:r>
+        <w:rPr>
+          <w:noProof/>
+        </w:rPr>
         <w:lastRenderedPageBreak/>
         <w:drawing>
           <wp:inline distT="0" distB="0" distL="0" distR="0" wp14:anchorId="723C1E50" wp14:editId="1E17289B">
@@ -7051,6 +7054,9 @@
         <w:pStyle w:val="af5"/>
       </w:pPr>
       <w:r>
+        <w:rPr>
+          <w:noProof/>
+        </w:rPr>
         <w:lastRenderedPageBreak/>
         <w:drawing>
           <wp:inline distT="0" distB="0" distL="0" distR="0" wp14:anchorId="51046CD2" wp14:editId="7F43CFE7">
@@ -7102,6 +7108,9 @@
         <w:pStyle w:val="af5"/>
       </w:pPr>
       <w:r>
+        <w:rPr>
+          <w:noProof/>
+        </w:rPr>
         <w:lastRenderedPageBreak/>
         <w:drawing>
           <wp:inline distT="0" distB="0" distL="0" distR="0" wp14:anchorId="160CE128" wp14:editId="5DCFFAB6">
@@ -7153,6 +7162,9 @@
         <w:pStyle w:val="af5"/>
       </w:pPr>
       <w:r>
+        <w:rPr>
+          <w:noProof/>
+        </w:rPr>
         <w:lastRenderedPageBreak/>
         <w:drawing>
           <wp:inline distT="0" distB="0" distL="0" distR="0" wp14:anchorId="34CAEB25" wp14:editId="73E244DB">
@@ -7626,6 +7638,9 @@
         <w:pStyle w:val="af5"/>
       </w:pPr>
       <w:r>
+        <w:rPr>
+          <w:noProof/>
+        </w:rPr>
         <w:lastRenderedPageBreak/>
         <w:drawing>
           <wp:inline distT="0" distB="0" distL="0" distR="0" wp14:anchorId="4A69A6A9" wp14:editId="522B6BF3">
@@ -8800,6 +8815,18 @@
         <w:rPr>
           <w:lang w:val="ru-RU"/>
         </w:rPr>
+        <w:t xml:space="preserve"> и </w:t>
+      </w:r>
+      <w:r>
+        <w:rPr>
+          <w:lang w:val="ru-RU"/>
+        </w:rPr>
+        <w:t>сервисного веб-приложения</w:t>
+      </w:r>
+      <w:r>
+        <w:rPr>
+          <w:lang w:val="ru-RU"/>
+        </w:rPr>
         <w:t xml:space="preserve"> будут использоваться следующие средства:</w:t>
       </w:r>
     </w:p>
@@ -8843,55 +8870,17 @@
     </w:p>
     <w:p>
       <w:pPr>
-        <w:pStyle w:val="af4"/>
-        <w:rPr>
-          <w:lang w:val="ru-RU"/>
-        </w:rPr>
-      </w:pPr>
-      <w:r>
-        <w:rPr>
-          <w:lang w:val="ru-RU"/>
-        </w:rPr>
-        <w:t xml:space="preserve">Для реализации клиентской части сервисного веб-приложения будет использоваться </w:t>
-      </w:r>
-      <w:r>
-        <w:t>Angular</w:t>
-      </w:r>
-      <w:r>
-        <w:rPr>
-          <w:lang w:val="ru-RU"/>
-        </w:rPr>
-        <w:t xml:space="preserve"> 16.</w:t>
-      </w:r>
-    </w:p>
-    <w:p>
-      <w:pPr>
         <w:pStyle w:val="a3"/>
+        <w:rPr>
+          <w:lang w:val="ru-RU"/>
+        </w:rPr>
       </w:pPr>
       <w:bookmarkStart w:id="43" w:name="_Toc160958791"/>
-      <w:proofErr w:type="spellStart"/>
-      <w:r>
-        <w:t>Общие</w:t>
-      </w:r>
-      <w:proofErr w:type="spellEnd"/>
-      <w:r>
-        <w:t xml:space="preserve"> </w:t>
-      </w:r>
-      <w:proofErr w:type="spellStart"/>
-      <w:r>
-        <w:t>технические</w:t>
-      </w:r>
-      <w:proofErr w:type="spellEnd"/>
-      <w:r>
-        <w:t xml:space="preserve"> </w:t>
-      </w:r>
-      <w:proofErr w:type="spellStart"/>
-      <w:r>
-        <w:t>требования</w:t>
-      </w:r>
-      <w:proofErr w:type="spellEnd"/>
-      <w:r>
-        <w:t xml:space="preserve"> к АС</w:t>
+      <w:r>
+        <w:rPr>
+          <w:lang w:val="ru-RU"/>
+        </w:rPr>
+        <w:t>Общие технические требования к АС</w:t>
       </w:r>
       <w:bookmarkEnd w:id="43"/>
     </w:p>
@@ -10570,19 +10559,7 @@
         <w:rPr>
           <w:lang w:val="ru-RU"/>
         </w:rPr>
-        <w:t>На рисунк</w:t>
-      </w:r>
-      <w:r>
-        <w:rPr>
-          <w:lang w:val="ru-RU"/>
-        </w:rPr>
-        <w:t>е 10</w:t>
-      </w:r>
-      <w:r>
-        <w:rPr>
-          <w:lang w:val="ru-RU"/>
-        </w:rPr>
-        <w:t xml:space="preserve"> показан элемент интерфейса приложения </w:t>
+        <w:t xml:space="preserve">На рисунке 10 показан элемент интерфейса приложения </w:t>
       </w:r>
       <w:proofErr w:type="spellStart"/>
       <w:r>
@@ -10603,7 +10580,7 @@
         </w:rPr>
         <w:lastRenderedPageBreak/>
         <w:drawing>
-          <wp:inline distT="0" distB="0" distL="0" distR="0" wp14:anchorId="5DB02128" wp14:editId="7878123F">
+          <wp:inline distT="0" distB="0" distL="0" distR="0" wp14:anchorId="5DB02128" wp14:editId="17601247">
             <wp:extent cx="5939790" cy="3221355"/>
             <wp:effectExtent l="0" t="0" r="3810" b="0"/>
             <wp:docPr id="1791495137" name="Рисунок 4"/>
@@ -10880,6 +10857,9 @@
         <w:pStyle w:val="af5"/>
       </w:pPr>
       <w:r>
+        <w:rPr>
+          <w:noProof/>
+        </w:rPr>
         <w:drawing>
           <wp:inline distT="0" distB="0" distL="0" distR="0" wp14:anchorId="0B56B920" wp14:editId="2288EAA3">
             <wp:extent cx="3886685" cy="1733550"/>
@@ -10929,10 +10909,7 @@
         <w:pStyle w:val="a"/>
       </w:pPr>
       <w:r>
-        <w:t>Диаграмма прецедентов для</w:t>
-      </w:r>
-      <w:r>
-        <w:t xml:space="preserve"> администратора вендора</w:t>
+        <w:t>Диаграмма прецедентов для администратора вендора</w:t>
       </w:r>
     </w:p>
     <w:p>
@@ -10943,6 +10920,9 @@
         </w:rPr>
       </w:pPr>
       <w:r>
+        <w:rPr>
+          <w:noProof/>
+        </w:rPr>
         <w:lastRenderedPageBreak/>
         <w:drawing>
           <wp:inline distT="0" distB="0" distL="0" distR="0" wp14:anchorId="06B00C52" wp14:editId="5A5F654D">

</xml_diff>

<commit_message>
doc: add docker to deployment instruments
</commit_message>
<xml_diff>
--- a/documentation/техническое задание/Техническое задание.docx
+++ b/documentation/техническое задание/Техническое задание.docx
@@ -247,26 +247,25 @@
           <w:sz w:val="28"/>
           <w:szCs w:val="28"/>
         </w:rPr>
-        <w:t xml:space="preserve">Мобильное приложение для бронирования мест в ресторанах и барах </w:t>
-      </w:r>
-      <w:proofErr w:type="spellStart"/>
+        <w:t>Мобильное приложение для бронирования мест в ресторанах и барах Restobook</w:t>
+      </w:r>
       <w:r>
         <w:rPr>
           <w:rFonts w:ascii="Times New Roman" w:hAnsi="Times New Roman" w:cs="Times New Roman"/>
           <w:sz w:val="28"/>
           <w:szCs w:val="28"/>
         </w:rPr>
-        <w:t>Restobook</w:t>
-      </w:r>
-      <w:proofErr w:type="spellEnd"/>
-      <w:r>
+        <w:t>»</w:t>
+      </w:r>
+    </w:p>
+    <w:p>
+      <w:pPr>
         <w:rPr>
           <w:rFonts w:ascii="Times New Roman" w:hAnsi="Times New Roman" w:cs="Times New Roman"/>
           <w:sz w:val="28"/>
           <w:szCs w:val="28"/>
         </w:rPr>
-        <w:t>»</w:t>
-      </w:r>
+      </w:pPr>
     </w:p>
     <w:p>
       <w:pPr>
@@ -285,40 +284,39 @@
           <w:szCs w:val="28"/>
         </w:rPr>
       </w:pPr>
-    </w:p>
-    <w:p>
-      <w:pPr>
+      <w:r>
         <w:rPr>
           <w:rFonts w:ascii="Times New Roman" w:hAnsi="Times New Roman" w:cs="Times New Roman"/>
           <w:sz w:val="28"/>
           <w:szCs w:val="28"/>
         </w:rPr>
-      </w:pPr>
-      <w:r>
+        <w:t>Исполнители</w:t>
+      </w:r>
+    </w:p>
+    <w:p>
+      <w:pPr>
+        <w:ind w:firstLine="708"/>
         <w:rPr>
           <w:rFonts w:ascii="Times New Roman" w:hAnsi="Times New Roman" w:cs="Times New Roman"/>
           <w:sz w:val="28"/>
           <w:szCs w:val="28"/>
         </w:rPr>
-        <w:t>Исполнители</w:t>
-      </w:r>
-    </w:p>
-    <w:p>
-      <w:pPr>
-        <w:ind w:firstLine="708"/>
+      </w:pPr>
+      <w:r>
         <w:rPr>
           <w:rFonts w:ascii="Times New Roman" w:hAnsi="Times New Roman" w:cs="Times New Roman"/>
           <w:sz w:val="28"/>
           <w:szCs w:val="28"/>
         </w:rPr>
-      </w:pPr>
+        <w:t xml:space="preserve">______________ </w:t>
+      </w:r>
       <w:r>
         <w:rPr>
           <w:rFonts w:ascii="Times New Roman" w:hAnsi="Times New Roman" w:cs="Times New Roman"/>
           <w:sz w:val="28"/>
           <w:szCs w:val="28"/>
         </w:rPr>
-        <w:t xml:space="preserve">______________ </w:t>
+        <w:t xml:space="preserve">П.А. </w:t>
       </w:r>
       <w:r>
         <w:rPr>
@@ -326,78 +324,60 @@
           <w:sz w:val="28"/>
           <w:szCs w:val="28"/>
         </w:rPr>
-        <w:t xml:space="preserve">П.А. </w:t>
-      </w:r>
-      <w:r>
+        <w:t>Путин</w:t>
+      </w:r>
+    </w:p>
+    <w:p>
+      <w:pPr>
+        <w:ind w:firstLine="708"/>
         <w:rPr>
           <w:rFonts w:ascii="Times New Roman" w:hAnsi="Times New Roman" w:cs="Times New Roman"/>
           <w:sz w:val="28"/>
           <w:szCs w:val="28"/>
         </w:rPr>
-        <w:t>Путин</w:t>
-      </w:r>
-    </w:p>
-    <w:p>
-      <w:pPr>
-        <w:ind w:firstLine="708"/>
+      </w:pPr>
+      <w:r>
         <w:rPr>
           <w:rFonts w:ascii="Times New Roman" w:hAnsi="Times New Roman" w:cs="Times New Roman"/>
           <w:sz w:val="28"/>
           <w:szCs w:val="28"/>
         </w:rPr>
-      </w:pPr>
+        <w:t xml:space="preserve">______________ </w:t>
+      </w:r>
       <w:r>
         <w:rPr>
           <w:rFonts w:ascii="Times New Roman" w:hAnsi="Times New Roman" w:cs="Times New Roman"/>
           <w:sz w:val="28"/>
           <w:szCs w:val="28"/>
         </w:rPr>
-        <w:t xml:space="preserve">______________ </w:t>
-      </w:r>
-      <w:r>
+        <w:t>М.В. Ефремов</w:t>
+      </w:r>
+    </w:p>
+    <w:p>
+      <w:pPr>
+        <w:ind w:firstLine="708"/>
         <w:rPr>
           <w:rFonts w:ascii="Times New Roman" w:hAnsi="Times New Roman" w:cs="Times New Roman"/>
           <w:sz w:val="28"/>
           <w:szCs w:val="28"/>
         </w:rPr>
-        <w:t>М.В. Ефремов</w:t>
-      </w:r>
-    </w:p>
-    <w:p>
-      <w:pPr>
-        <w:ind w:firstLine="708"/>
+      </w:pPr>
+      <w:r>
         <w:rPr>
           <w:rFonts w:ascii="Times New Roman" w:hAnsi="Times New Roman" w:cs="Times New Roman"/>
           <w:sz w:val="28"/>
           <w:szCs w:val="28"/>
         </w:rPr>
-      </w:pPr>
+        <w:t xml:space="preserve">______________ </w:t>
+      </w:r>
       <w:r>
         <w:rPr>
           <w:rFonts w:ascii="Times New Roman" w:hAnsi="Times New Roman" w:cs="Times New Roman"/>
           <w:sz w:val="28"/>
           <w:szCs w:val="28"/>
         </w:rPr>
-        <w:t xml:space="preserve">______________ </w:t>
-      </w:r>
-      <w:r>
-        <w:rPr>
-          <w:rFonts w:ascii="Times New Roman" w:hAnsi="Times New Roman" w:cs="Times New Roman"/>
-          <w:sz w:val="28"/>
-          <w:szCs w:val="28"/>
-        </w:rPr>
-        <w:t xml:space="preserve">М.М.З. </w:t>
-      </w:r>
-      <w:proofErr w:type="spellStart"/>
-      <w:r>
-        <w:rPr>
-          <w:rFonts w:ascii="Times New Roman" w:hAnsi="Times New Roman" w:cs="Times New Roman"/>
-          <w:sz w:val="28"/>
-          <w:szCs w:val="28"/>
-        </w:rPr>
-        <w:t>Насайр</w:t>
-      </w:r>
-      <w:proofErr w:type="spellEnd"/>
+        <w:t>М.М.З. Насайр</w:t>
+      </w:r>
     </w:p>
     <w:p>
       <w:pPr>
@@ -4780,13 +4760,11 @@
         <w:pStyle w:val="a2"/>
       </w:pPr>
       <w:bookmarkStart w:id="1" w:name="_Toc160958750"/>
-      <w:proofErr w:type="spellStart"/>
       <w:r>
         <w:lastRenderedPageBreak/>
         <w:t>Терминология</w:t>
       </w:r>
       <w:bookmarkEnd w:id="1"/>
-      <w:proofErr w:type="spellEnd"/>
     </w:p>
     <w:p>
       <w:pPr>
@@ -5180,256 +5158,204 @@
         <w:pStyle w:val="a2"/>
       </w:pPr>
       <w:bookmarkStart w:id="2" w:name="_Toc160958751"/>
-      <w:proofErr w:type="spellStart"/>
       <w:r>
         <w:lastRenderedPageBreak/>
-        <w:t>Общие</w:t>
-      </w:r>
-      <w:proofErr w:type="spellEnd"/>
+        <w:t>Общие сведения</w:t>
+      </w:r>
+      <w:bookmarkEnd w:id="2"/>
+    </w:p>
+    <w:p>
+      <w:pPr>
+        <w:pStyle w:val="a3"/>
+        <w:rPr>
+          <w:lang w:val="ru-RU"/>
+        </w:rPr>
+      </w:pPr>
+      <w:bookmarkStart w:id="3" w:name="_Toc160958752"/>
+      <w:r>
+        <w:rPr>
+          <w:lang w:val="ru-RU"/>
+        </w:rPr>
+        <w:t>Полное наименование системы и название приложения</w:t>
+      </w:r>
+      <w:bookmarkEnd w:id="3"/>
+    </w:p>
+    <w:p>
+      <w:pPr>
+        <w:pStyle w:val="af4"/>
+        <w:rPr>
+          <w:lang w:val="ru-RU"/>
+        </w:rPr>
+      </w:pPr>
+      <w:r>
+        <w:rPr>
+          <w:lang w:val="ru-RU"/>
+        </w:rPr>
+        <w:t>Полное наименование</w:t>
+      </w:r>
+      <w:r>
+        <w:rPr>
+          <w:lang w:val="ru-RU"/>
+        </w:rPr>
+        <w:t xml:space="preserve"> мобильного приложения</w:t>
+      </w:r>
+      <w:r>
+        <w:rPr>
+          <w:lang w:val="ru-RU"/>
+        </w:rPr>
+        <w:t>: «</w:t>
+      </w:r>
+      <w:bookmarkStart w:id="4" w:name="_Hlk160651098"/>
+      <w:r>
+        <w:rPr>
+          <w:lang w:val="ru-RU"/>
+        </w:rPr>
+        <w:t xml:space="preserve">Мобильное приложение для бронирования мест в ресторанах и барах </w:t>
+      </w:r>
+      <w:r>
+        <w:t>Restobook</w:t>
+      </w:r>
+      <w:bookmarkEnd w:id="4"/>
+      <w:r>
+        <w:rPr>
+          <w:lang w:val="ru-RU"/>
+        </w:rPr>
+        <w:t>».</w:t>
+      </w:r>
+    </w:p>
+    <w:p>
+      <w:pPr>
+        <w:pStyle w:val="af4"/>
+        <w:rPr>
+          <w:lang w:val="ru-RU"/>
+        </w:rPr>
+      </w:pPr>
+      <w:r>
+        <w:rPr>
+          <w:lang w:val="ru-RU"/>
+        </w:rPr>
+        <w:t xml:space="preserve">Условное обозначение мобильного </w:t>
+      </w:r>
+      <w:r>
+        <w:rPr>
+          <w:lang w:val="ru-RU"/>
+        </w:rPr>
+        <w:t xml:space="preserve">приложения: </w:t>
+      </w:r>
+      <w:r>
+        <w:rPr>
+          <w:lang w:val="ru-RU"/>
+        </w:rPr>
+        <w:t>«</w:t>
+      </w:r>
+      <w:r>
+        <w:t>Restobook</w:t>
+      </w:r>
+      <w:r>
+        <w:rPr>
+          <w:lang w:val="ru-RU"/>
+        </w:rPr>
+        <w:t>»</w:t>
+      </w:r>
+      <w:r>
+        <w:rPr>
+          <w:lang w:val="ru-RU"/>
+        </w:rPr>
+        <w:t>.</w:t>
+      </w:r>
+    </w:p>
+    <w:p>
+      <w:pPr>
+        <w:pStyle w:val="a3"/>
+      </w:pPr>
+      <w:bookmarkStart w:id="5" w:name="_Toc160958753"/>
+      <w:r>
+        <w:t>Заказчик</w:t>
+      </w:r>
+      <w:bookmarkEnd w:id="5"/>
+    </w:p>
+    <w:p>
+      <w:pPr>
+        <w:pStyle w:val="af4"/>
+        <w:rPr>
+          <w:lang w:val="ru-RU"/>
+        </w:rPr>
+      </w:pPr>
+      <w:r>
+        <w:rPr>
+          <w:lang w:val="ru-RU"/>
+        </w:rPr>
+        <w:t>Старший преподаватель Тарасов Вячеслав Сергеевич, Воронежский государственный университет, ф</w:t>
+      </w:r>
+      <w:r>
+        <w:rPr>
+          <w:lang w:val="ru-RU"/>
+        </w:rPr>
+        <w:t>акультет компьютерных наук</w:t>
+      </w:r>
+      <w:r>
+        <w:rPr>
+          <w:lang w:val="ru-RU"/>
+        </w:rPr>
+        <w:t>, к</w:t>
+      </w:r>
+      <w:r>
+        <w:rPr>
+          <w:lang w:val="ru-RU"/>
+        </w:rPr>
+        <w:t>афедра программирования и информационных технологий</w:t>
+      </w:r>
+      <w:r>
+        <w:rPr>
+          <w:lang w:val="ru-RU"/>
+        </w:rPr>
+        <w:t>.</w:t>
+      </w:r>
+    </w:p>
+    <w:p>
+      <w:pPr>
+        <w:pStyle w:val="af4"/>
+        <w:rPr>
+          <w:lang w:val="ru-RU"/>
+        </w:rPr>
+      </w:pPr>
+      <w:r>
+        <w:rPr>
+          <w:lang w:val="ru-RU"/>
+        </w:rPr>
+        <w:t>Представитель заказчика: Ассистент Проскуряков Егор Дмитриевич, Воронежский Государственный Университет, Факультет Компьютерных Наук, кафедра Программирования и Информационных Технологий.</w:t>
+      </w:r>
+    </w:p>
+    <w:p>
+      <w:pPr>
+        <w:pStyle w:val="a3"/>
+      </w:pPr>
+      <w:bookmarkStart w:id="6" w:name="_Toc160958754"/>
+      <w:r>
+        <w:t>Разработчик</w:t>
+      </w:r>
+      <w:bookmarkEnd w:id="6"/>
+    </w:p>
+    <w:p>
+      <w:pPr>
+        <w:pStyle w:val="af4"/>
+      </w:pPr>
+      <w:r>
+        <w:t>«7.1» команда группы</w:t>
+      </w:r>
       <w:r>
         <w:t xml:space="preserve"> </w:t>
       </w:r>
-      <w:proofErr w:type="spellStart"/>
-      <w:r>
-        <w:t>сведения</w:t>
-      </w:r>
-      <w:bookmarkEnd w:id="2"/>
-      <w:proofErr w:type="spellEnd"/>
-    </w:p>
-    <w:p>
-      <w:pPr>
-        <w:pStyle w:val="a3"/>
-        <w:rPr>
-          <w:lang w:val="ru-RU"/>
-        </w:rPr>
-      </w:pPr>
-      <w:bookmarkStart w:id="3" w:name="_Toc160958752"/>
-      <w:r>
-        <w:rPr>
-          <w:lang w:val="ru-RU"/>
-        </w:rPr>
-        <w:t>Полное наименование системы и название приложения</w:t>
-      </w:r>
-      <w:bookmarkEnd w:id="3"/>
+      <w:r>
+        <w:t>«7»</w:t>
+      </w:r>
     </w:p>
     <w:p>
       <w:pPr>
         <w:pStyle w:val="af4"/>
-        <w:rPr>
-          <w:lang w:val="ru-RU"/>
-        </w:rPr>
-      </w:pPr>
-      <w:r>
-        <w:rPr>
-          <w:lang w:val="ru-RU"/>
-        </w:rPr>
-        <w:t>Полное наименование</w:t>
-      </w:r>
-      <w:r>
-        <w:rPr>
-          <w:lang w:val="ru-RU"/>
-        </w:rPr>
-        <w:t xml:space="preserve"> мобильного приложения</w:t>
-      </w:r>
-      <w:r>
-        <w:rPr>
-          <w:lang w:val="ru-RU"/>
-        </w:rPr>
-        <w:t>: «</w:t>
-      </w:r>
-      <w:bookmarkStart w:id="4" w:name="_Hlk160651098"/>
-      <w:r>
-        <w:rPr>
-          <w:lang w:val="ru-RU"/>
-        </w:rPr>
-        <w:t xml:space="preserve">Мобильное приложение для бронирования мест в ресторанах и барах </w:t>
-      </w:r>
-      <w:proofErr w:type="spellStart"/>
-      <w:r>
-        <w:t>Restobook</w:t>
-      </w:r>
-      <w:bookmarkEnd w:id="4"/>
-      <w:proofErr w:type="spellEnd"/>
-      <w:r>
-        <w:rPr>
-          <w:lang w:val="ru-RU"/>
-        </w:rPr>
-        <w:t>».</w:t>
-      </w:r>
-    </w:p>
-    <w:p>
-      <w:pPr>
-        <w:pStyle w:val="af4"/>
-        <w:rPr>
-          <w:lang w:val="ru-RU"/>
-        </w:rPr>
-      </w:pPr>
-      <w:r>
-        <w:rPr>
-          <w:lang w:val="ru-RU"/>
-        </w:rPr>
-        <w:t xml:space="preserve">Условное обозначение мобильного </w:t>
-      </w:r>
-      <w:r>
-        <w:rPr>
-          <w:lang w:val="ru-RU"/>
-        </w:rPr>
-        <w:t xml:space="preserve">приложения: </w:t>
-      </w:r>
-      <w:r>
-        <w:rPr>
-          <w:lang w:val="ru-RU"/>
-        </w:rPr>
-        <w:t>«</w:t>
-      </w:r>
-      <w:proofErr w:type="spellStart"/>
-      <w:r>
-        <w:t>Restobook</w:t>
-      </w:r>
-      <w:proofErr w:type="spellEnd"/>
-      <w:r>
-        <w:rPr>
-          <w:lang w:val="ru-RU"/>
-        </w:rPr>
-        <w:t>»</w:t>
-      </w:r>
-      <w:r>
-        <w:rPr>
-          <w:lang w:val="ru-RU"/>
-        </w:rPr>
-        <w:t>.</w:t>
-      </w:r>
-    </w:p>
-    <w:p>
-      <w:pPr>
-        <w:pStyle w:val="a3"/>
-      </w:pPr>
-      <w:bookmarkStart w:id="5" w:name="_Toc160958753"/>
-      <w:proofErr w:type="spellStart"/>
-      <w:r>
-        <w:t>Заказчик</w:t>
-      </w:r>
-      <w:bookmarkEnd w:id="5"/>
-      <w:proofErr w:type="spellEnd"/>
-    </w:p>
-    <w:p>
-      <w:pPr>
-        <w:pStyle w:val="af4"/>
-        <w:rPr>
-          <w:lang w:val="ru-RU"/>
-        </w:rPr>
-      </w:pPr>
-      <w:r>
-        <w:rPr>
-          <w:lang w:val="ru-RU"/>
-        </w:rPr>
-        <w:t>Старший преподаватель Тарасов Вячеслав Сергеевич, Воронежский государственный университет, ф</w:t>
-      </w:r>
-      <w:r>
-        <w:rPr>
-          <w:lang w:val="ru-RU"/>
-        </w:rPr>
-        <w:t>акультет компьютерных наук</w:t>
-      </w:r>
-      <w:r>
-        <w:rPr>
-          <w:lang w:val="ru-RU"/>
-        </w:rPr>
-        <w:t>, к</w:t>
-      </w:r>
-      <w:r>
-        <w:rPr>
-          <w:lang w:val="ru-RU"/>
-        </w:rPr>
-        <w:t>афедра программирования и информационных технологий</w:t>
-      </w:r>
-      <w:r>
-        <w:rPr>
-          <w:lang w:val="ru-RU"/>
-        </w:rPr>
-        <w:t>.</w:t>
-      </w:r>
-    </w:p>
-    <w:p>
-      <w:pPr>
-        <w:pStyle w:val="af4"/>
-        <w:rPr>
-          <w:lang w:val="ru-RU"/>
-        </w:rPr>
-      </w:pPr>
-      <w:r>
-        <w:rPr>
-          <w:lang w:val="ru-RU"/>
-        </w:rPr>
-        <w:t>Представитель заказчика: Ассистент Проскуряков Егор Дмитриевич, Воронежский Государственный Университет, Факультет Компьютерных Наук, кафедра Программирования и Информационных Технологий.</w:t>
-      </w:r>
-    </w:p>
-    <w:p>
-      <w:pPr>
-        <w:pStyle w:val="a3"/>
-      </w:pPr>
-      <w:bookmarkStart w:id="6" w:name="_Toc160958754"/>
-      <w:proofErr w:type="spellStart"/>
-      <w:r>
-        <w:t>Разработчик</w:t>
-      </w:r>
-      <w:bookmarkEnd w:id="6"/>
-      <w:proofErr w:type="spellEnd"/>
-    </w:p>
-    <w:p>
-      <w:pPr>
-        <w:pStyle w:val="af4"/>
-      </w:pPr>
-      <w:r>
-        <w:t xml:space="preserve">«7.1» </w:t>
-      </w:r>
-      <w:proofErr w:type="spellStart"/>
-      <w:r>
-        <w:t>команда</w:t>
-      </w:r>
-      <w:proofErr w:type="spellEnd"/>
-      <w:r>
-        <w:t xml:space="preserve"> </w:t>
-      </w:r>
-      <w:proofErr w:type="spellStart"/>
-      <w:r>
-        <w:t>группы</w:t>
-      </w:r>
-      <w:proofErr w:type="spellEnd"/>
-      <w:r>
-        <w:t xml:space="preserve"> </w:t>
-      </w:r>
-      <w:r>
-        <w:t>«7»</w:t>
-      </w:r>
-    </w:p>
-    <w:p>
-      <w:pPr>
-        <w:pStyle w:val="af4"/>
-      </w:pPr>
-      <w:proofErr w:type="spellStart"/>
-      <w:r>
-        <w:t>Состав</w:t>
-      </w:r>
-      <w:proofErr w:type="spellEnd"/>
-      <w:r>
-        <w:t xml:space="preserve"> </w:t>
-      </w:r>
-      <w:proofErr w:type="spellStart"/>
-      <w:r>
-        <w:t>команды</w:t>
-      </w:r>
-      <w:proofErr w:type="spellEnd"/>
-      <w:r>
-        <w:t xml:space="preserve"> </w:t>
-      </w:r>
-      <w:proofErr w:type="spellStart"/>
-      <w:r>
-        <w:t>разработчика</w:t>
-      </w:r>
-      <w:proofErr w:type="spellEnd"/>
-      <w:r>
-        <w:t>:</w:t>
+      </w:pPr>
+      <w:r>
+        <w:t>Состав команды разработчика:</w:t>
       </w:r>
     </w:p>
     <w:p>
@@ -5452,21 +5378,8 @@
       <w:pPr>
         <w:pStyle w:val="a8"/>
       </w:pPr>
-      <w:proofErr w:type="spellStart"/>
-      <w:r>
-        <w:t>Насайр</w:t>
-      </w:r>
-      <w:proofErr w:type="spellEnd"/>
-      <w:r>
-        <w:t xml:space="preserve"> Марьям </w:t>
-      </w:r>
-      <w:proofErr w:type="spellStart"/>
-      <w:r>
-        <w:t>Магди</w:t>
-      </w:r>
-      <w:proofErr w:type="spellEnd"/>
-      <w:r>
-        <w:t xml:space="preserve"> Захи</w:t>
+      <w:r>
+        <w:t>Насайр Марьям Магди Захи</w:t>
       </w:r>
     </w:p>
     <w:p>
@@ -5474,15 +5387,7 @@
         <w:pStyle w:val="a8"/>
       </w:pPr>
       <w:r>
-        <w:t xml:space="preserve">Ноэль </w:t>
-      </w:r>
-      <w:proofErr w:type="spellStart"/>
-      <w:r>
-        <w:t>Жулмист</w:t>
-      </w:r>
-      <w:proofErr w:type="spellEnd"/>
-      <w:r>
-        <w:t xml:space="preserve"> Филс</w:t>
+        <w:t>Ноэль Жулмист Филс</w:t>
       </w:r>
     </w:p>
     <w:p>
@@ -5632,23 +5537,214 @@
         <w:pStyle w:val="a3"/>
       </w:pPr>
       <w:bookmarkStart w:id="10" w:name="_Toc160958758"/>
-      <w:proofErr w:type="spellStart"/>
-      <w:r>
-        <w:t>Цели</w:t>
-      </w:r>
-      <w:proofErr w:type="spellEnd"/>
-      <w:r>
+      <w:r>
+        <w:t xml:space="preserve">Цели </w:t>
+      </w:r>
+      <w:r>
+        <w:t>создания АС</w:t>
+      </w:r>
+      <w:bookmarkEnd w:id="10"/>
+    </w:p>
+    <w:p>
+      <w:pPr>
+        <w:pStyle w:val="af4"/>
+        <w:rPr>
+          <w:lang w:val="ru-RU"/>
+        </w:rPr>
+      </w:pPr>
+      <w:r>
+        <w:rPr>
+          <w:lang w:val="ru-RU"/>
+        </w:rPr>
+        <w:t>Целями создания мобильного приложения являются:</w:t>
+      </w:r>
+    </w:p>
+    <w:p>
+      <w:pPr>
+        <w:pStyle w:val="a8"/>
+      </w:pPr>
+      <w:r>
+        <w:t>В период с июня по август 2024 года доступ к приложению должен быть предоставлен трём ресторанам и общий доход приложения должен составить не менее 7000 рублей в месяц.</w:t>
+      </w:r>
+    </w:p>
+    <w:p>
+      <w:pPr>
+        <w:pStyle w:val="a8"/>
+      </w:pPr>
+      <w:r>
+        <w:t>Получение подтверждения от администраторов подключившихся ресторанов</w:t>
+      </w:r>
+      <w:r>
+        <w:t>, что в течение месяца после начала пользования приложением количество броней в их заведениях выросло более чем на 10 процентов.</w:t>
+      </w:r>
+    </w:p>
+    <w:p>
+      <w:pPr>
+        <w:pStyle w:val="a3"/>
+      </w:pPr>
+      <w:bookmarkStart w:id="11" w:name="_Toc160958759"/>
+      <w:r>
+        <w:t>Назначение АС</w:t>
+      </w:r>
+      <w:bookmarkEnd w:id="11"/>
+    </w:p>
+    <w:p>
+      <w:pPr>
+        <w:pStyle w:val="af4"/>
+        <w:rPr>
+          <w:lang w:val="ru-RU"/>
+        </w:rPr>
+      </w:pPr>
+      <w:r>
+        <w:rPr>
+          <w:lang w:val="ru-RU"/>
+        </w:rPr>
+        <w:t>Мобильное приложение предназначено для цифровизации процесса приёма и учёта сотрудниками ресторанов и баров заявок на бронирование столиков или мест.</w:t>
+      </w:r>
+    </w:p>
+    <w:p>
+      <w:pPr>
+        <w:pStyle w:val="a2"/>
+      </w:pPr>
+      <w:bookmarkStart w:id="12" w:name="_Toc160958760"/>
+      <w:r>
+        <w:lastRenderedPageBreak/>
+        <w:t xml:space="preserve">Требования к </w:t>
+      </w:r>
+      <w:r>
+        <w:t>автоматизированной системе</w:t>
+      </w:r>
+      <w:bookmarkEnd w:id="12"/>
+    </w:p>
+    <w:p>
+      <w:pPr>
+        <w:pStyle w:val="a3"/>
+        <w:rPr>
+          <w:lang w:val="ru-RU"/>
+        </w:rPr>
+      </w:pPr>
+      <w:bookmarkStart w:id="13" w:name="_Toc160958761"/>
+      <w:r>
+        <w:rPr>
+          <w:lang w:val="ru-RU"/>
+        </w:rPr>
+        <w:t>Требования к структуре АС в целом</w:t>
+      </w:r>
+      <w:bookmarkEnd w:id="13"/>
+    </w:p>
+    <w:p>
+      <w:pPr>
+        <w:pStyle w:val="a4"/>
+        <w:rPr>
+          <w:lang w:val="ru-RU"/>
+        </w:rPr>
+      </w:pPr>
+      <w:bookmarkStart w:id="14" w:name="_Toc160958762"/>
+      <w:r>
+        <w:rPr>
+          <w:lang w:val="ru-RU"/>
+        </w:rPr>
+        <w:t>Тре</w:t>
+      </w:r>
+      <w:r>
+        <w:rPr>
+          <w:lang w:val="ru-RU"/>
+        </w:rPr>
+        <w:t>бования к способам и средствам обеспечения информационного взаимодействия компонентов АС</w:t>
+      </w:r>
+      <w:bookmarkEnd w:id="14"/>
+    </w:p>
+    <w:p>
+      <w:pPr>
+        <w:pStyle w:val="af4"/>
+        <w:rPr>
+          <w:lang w:val="ru-RU"/>
+        </w:rPr>
+      </w:pPr>
+      <w:r>
+        <w:rPr>
+          <w:lang w:val="ru-RU"/>
+        </w:rPr>
+        <w:t>М</w:t>
+      </w:r>
+      <w:r>
+        <w:rPr>
+          <w:lang w:val="ru-RU"/>
+        </w:rPr>
+        <w:t>обильно</w:t>
+      </w:r>
+      <w:r>
+        <w:rPr>
+          <w:lang w:val="ru-RU"/>
+        </w:rPr>
+        <w:t>е</w:t>
+      </w:r>
+      <w:r>
+        <w:rPr>
+          <w:lang w:val="ru-RU"/>
+        </w:rPr>
+        <w:t xml:space="preserve"> приложени</w:t>
+      </w:r>
+      <w:r>
+        <w:rPr>
+          <w:lang w:val="ru-RU"/>
+        </w:rPr>
+        <w:t>е</w:t>
+      </w:r>
+      <w:r>
+        <w:rPr>
+          <w:lang w:val="ru-RU"/>
+        </w:rPr>
         <w:t xml:space="preserve"> </w:t>
       </w:r>
-      <w:proofErr w:type="spellStart"/>
-      <w:r>
-        <w:t>создания</w:t>
-      </w:r>
-      <w:proofErr w:type="spellEnd"/>
-      <w:r>
-        <w:t xml:space="preserve"> АС</w:t>
-      </w:r>
-      <w:bookmarkEnd w:id="10"/>
+      <w:r>
+        <w:rPr>
+          <w:lang w:val="ru-RU"/>
+        </w:rPr>
+        <w:t xml:space="preserve">должно иметь архитектуру, соответствующую модели </w:t>
+      </w:r>
+      <w:r>
+        <w:rPr>
+          <w:lang w:val="ru-RU"/>
+        </w:rPr>
+        <w:t>к</w:t>
+      </w:r>
+      <w:r>
+        <w:rPr>
+          <w:lang w:val="ru-RU"/>
+        </w:rPr>
+        <w:t>лиент-</w:t>
+      </w:r>
+      <w:r>
+        <w:rPr>
+          <w:lang w:val="ru-RU"/>
+        </w:rPr>
+        <w:t>с</w:t>
+      </w:r>
+      <w:r>
+        <w:rPr>
+          <w:lang w:val="ru-RU"/>
+        </w:rPr>
+        <w:t xml:space="preserve">ерверного взаимодействия на основе </w:t>
+      </w:r>
+      <w:r>
+        <w:t>REST</w:t>
+      </w:r>
+      <w:r>
+        <w:rPr>
+          <w:lang w:val="ru-RU"/>
+        </w:rPr>
+        <w:t xml:space="preserve"> </w:t>
+      </w:r>
+      <w:r>
+        <w:t>API</w:t>
+      </w:r>
+      <w:r>
+        <w:rPr>
+          <w:lang w:val="ru-RU"/>
+        </w:rPr>
+        <w:t>.</w:t>
+      </w:r>
     </w:p>
     <w:p>
       <w:pPr>
@@ -5661,42 +5757,32 @@
         <w:rPr>
           <w:lang w:val="ru-RU"/>
         </w:rPr>
-        <w:t>Целями создания мобильного приложения являются:</w:t>
-      </w:r>
-    </w:p>
-    <w:p>
-      <w:pPr>
-        <w:pStyle w:val="a8"/>
-      </w:pPr>
-      <w:r>
-        <w:t>В период с июня по август 2024 года доступ к приложению должен быть предоставлен трём ресторанам и общий доход приложения должен составить не менее 7000 рублей в месяц.</w:t>
-      </w:r>
-    </w:p>
-    <w:p>
-      <w:pPr>
-        <w:pStyle w:val="a8"/>
-      </w:pPr>
-      <w:r>
-        <w:t>Получение подтверждения от администраторов подключившихся ресторанов</w:t>
-      </w:r>
-      <w:r>
-        <w:t>, что в течение месяца после начала пользования приложением количество броней в их заведениях выросло более чем на 10 процентов.</w:t>
-      </w:r>
-    </w:p>
-    <w:p>
-      <w:pPr>
-        <w:pStyle w:val="a3"/>
-      </w:pPr>
-      <w:bookmarkStart w:id="11" w:name="_Toc160958759"/>
-      <w:proofErr w:type="spellStart"/>
-      <w:r>
-        <w:t>Назначение</w:t>
-      </w:r>
-      <w:proofErr w:type="spellEnd"/>
-      <w:r>
-        <w:t xml:space="preserve"> АС</w:t>
-      </w:r>
-      <w:bookmarkEnd w:id="11"/>
+        <w:t>Для добавления в систему информации о подключившихся ресторанах будет использоваться веб-интерфейс</w:t>
+      </w:r>
+      <w:r>
+        <w:rPr>
+          <w:lang w:val="ru-RU"/>
+        </w:rPr>
+        <w:t>,</w:t>
+      </w:r>
+      <w:r>
+        <w:rPr>
+          <w:lang w:val="ru-RU"/>
+        </w:rPr>
+        <w:t xml:space="preserve"> имеющий архитектуру </w:t>
+      </w:r>
+      <w:r>
+        <w:t>M</w:t>
+      </w:r>
+      <w:r>
+        <w:t>VVM</w:t>
+      </w:r>
+      <w:r>
+        <w:rPr>
+          <w:lang w:val="ru-RU"/>
+        </w:rPr>
+        <w:t>.</w:t>
+      </w:r>
     </w:p>
     <w:p>
       <w:pPr>
@@ -5709,214 +5795,6 @@
         <w:rPr>
           <w:lang w:val="ru-RU"/>
         </w:rPr>
-        <w:t>Мобильное приложение предназначено для цифровизации процесса приёма и учёта сотрудниками ресторанов и баров заявок на бронирование столиков или мест.</w:t>
-      </w:r>
-    </w:p>
-    <w:p>
-      <w:pPr>
-        <w:pStyle w:val="a2"/>
-      </w:pPr>
-      <w:bookmarkStart w:id="12" w:name="_Toc160958760"/>
-      <w:proofErr w:type="spellStart"/>
-      <w:r>
-        <w:lastRenderedPageBreak/>
-        <w:t>Требования</w:t>
-      </w:r>
-      <w:proofErr w:type="spellEnd"/>
-      <w:r>
-        <w:t xml:space="preserve"> к </w:t>
-      </w:r>
-      <w:proofErr w:type="spellStart"/>
-      <w:r>
-        <w:t>автоматизированной</w:t>
-      </w:r>
-      <w:proofErr w:type="spellEnd"/>
-      <w:r>
-        <w:t xml:space="preserve"> </w:t>
-      </w:r>
-      <w:proofErr w:type="spellStart"/>
-      <w:r>
-        <w:t>системе</w:t>
-      </w:r>
-      <w:bookmarkEnd w:id="12"/>
-      <w:proofErr w:type="spellEnd"/>
-    </w:p>
-    <w:p>
-      <w:pPr>
-        <w:pStyle w:val="a3"/>
-        <w:rPr>
-          <w:lang w:val="ru-RU"/>
-        </w:rPr>
-      </w:pPr>
-      <w:bookmarkStart w:id="13" w:name="_Toc160958761"/>
-      <w:r>
-        <w:rPr>
-          <w:lang w:val="ru-RU"/>
-        </w:rPr>
-        <w:t>Требования к структуре АС в целом</w:t>
-      </w:r>
-      <w:bookmarkEnd w:id="13"/>
-    </w:p>
-    <w:p>
-      <w:pPr>
-        <w:pStyle w:val="a4"/>
-        <w:rPr>
-          <w:lang w:val="ru-RU"/>
-        </w:rPr>
-      </w:pPr>
-      <w:bookmarkStart w:id="14" w:name="_Toc160958762"/>
-      <w:r>
-        <w:rPr>
-          <w:lang w:val="ru-RU"/>
-        </w:rPr>
-        <w:t>Тре</w:t>
-      </w:r>
-      <w:r>
-        <w:rPr>
-          <w:lang w:val="ru-RU"/>
-        </w:rPr>
-        <w:t>бования к способам и средствам обеспечения информационного взаимодействия компонентов АС</w:t>
-      </w:r>
-      <w:bookmarkEnd w:id="14"/>
-    </w:p>
-    <w:p>
-      <w:pPr>
-        <w:pStyle w:val="af4"/>
-        <w:rPr>
-          <w:lang w:val="ru-RU"/>
-        </w:rPr>
-      </w:pPr>
-      <w:r>
-        <w:rPr>
-          <w:lang w:val="ru-RU"/>
-        </w:rPr>
-        <w:t>М</w:t>
-      </w:r>
-      <w:r>
-        <w:rPr>
-          <w:lang w:val="ru-RU"/>
-        </w:rPr>
-        <w:t>обильно</w:t>
-      </w:r>
-      <w:r>
-        <w:rPr>
-          <w:lang w:val="ru-RU"/>
-        </w:rPr>
-        <w:t>е</w:t>
-      </w:r>
-      <w:r>
-        <w:rPr>
-          <w:lang w:val="ru-RU"/>
-        </w:rPr>
-        <w:t xml:space="preserve"> приложени</w:t>
-      </w:r>
-      <w:r>
-        <w:rPr>
-          <w:lang w:val="ru-RU"/>
-        </w:rPr>
-        <w:t>е</w:t>
-      </w:r>
-      <w:r>
-        <w:rPr>
-          <w:lang w:val="ru-RU"/>
-        </w:rPr>
-        <w:t xml:space="preserve"> </w:t>
-      </w:r>
-      <w:r>
-        <w:rPr>
-          <w:lang w:val="ru-RU"/>
-        </w:rPr>
-        <w:t xml:space="preserve">должно иметь архитектуру, соответствующую модели </w:t>
-      </w:r>
-      <w:r>
-        <w:rPr>
-          <w:lang w:val="ru-RU"/>
-        </w:rPr>
-        <w:t>к</w:t>
-      </w:r>
-      <w:r>
-        <w:rPr>
-          <w:lang w:val="ru-RU"/>
-        </w:rPr>
-        <w:t>лиент-</w:t>
-      </w:r>
-      <w:r>
-        <w:rPr>
-          <w:lang w:val="ru-RU"/>
-        </w:rPr>
-        <w:t>с</w:t>
-      </w:r>
-      <w:r>
-        <w:rPr>
-          <w:lang w:val="ru-RU"/>
-        </w:rPr>
-        <w:t xml:space="preserve">ерверного взаимодействия на основе </w:t>
-      </w:r>
-      <w:r>
-        <w:t>REST</w:t>
-      </w:r>
-      <w:r>
-        <w:rPr>
-          <w:lang w:val="ru-RU"/>
-        </w:rPr>
-        <w:t xml:space="preserve"> </w:t>
-      </w:r>
-      <w:r>
-        <w:t>API</w:t>
-      </w:r>
-      <w:r>
-        <w:rPr>
-          <w:lang w:val="ru-RU"/>
-        </w:rPr>
-        <w:t>.</w:t>
-      </w:r>
-    </w:p>
-    <w:p>
-      <w:pPr>
-        <w:pStyle w:val="af4"/>
-        <w:rPr>
-          <w:lang w:val="ru-RU"/>
-        </w:rPr>
-      </w:pPr>
-      <w:r>
-        <w:rPr>
-          <w:lang w:val="ru-RU"/>
-        </w:rPr>
-        <w:t>Для добавления в систему информации о подключившихся ресторанах будет использоваться веб-интерфейс</w:t>
-      </w:r>
-      <w:r>
-        <w:rPr>
-          <w:lang w:val="ru-RU"/>
-        </w:rPr>
-        <w:t>,</w:t>
-      </w:r>
-      <w:r>
-        <w:rPr>
-          <w:lang w:val="ru-RU"/>
-        </w:rPr>
-        <w:t xml:space="preserve"> имеющий архитектуру </w:t>
-      </w:r>
-      <w:r>
-        <w:t>MVC</w:t>
-      </w:r>
-      <w:r>
-        <w:rPr>
-          <w:lang w:val="ru-RU"/>
-        </w:rPr>
-        <w:t>.</w:t>
-      </w:r>
-    </w:p>
-    <w:p>
-      <w:pPr>
-        <w:pStyle w:val="af4"/>
-        <w:rPr>
-          <w:lang w:val="ru-RU"/>
-        </w:rPr>
-      </w:pPr>
-      <w:r>
-        <w:rPr>
-          <w:lang w:val="ru-RU"/>
-        </w:rPr>
         <w:t>На рисунке 1 показана диаграмма развёртывания разрабатываемой системы.</w:t>
       </w:r>
     </w:p>
@@ -5929,9 +5807,9 @@
           <w:noProof/>
         </w:rPr>
         <w:drawing>
-          <wp:inline distT="0" distB="0" distL="0" distR="0" wp14:anchorId="7D0CC4EA" wp14:editId="7B665378">
-            <wp:extent cx="5939790" cy="4631055"/>
-            <wp:effectExtent l="0" t="0" r="3810" b="0"/>
+          <wp:inline distT="0" distB="0" distL="0" distR="0" wp14:anchorId="7D0CC4EA" wp14:editId="6C2A2BC9">
+            <wp:extent cx="5939790" cy="4606029"/>
+            <wp:effectExtent l="0" t="0" r="3810" b="4445"/>
             <wp:docPr id="501857719" name="Рисунок 1"/>
             <wp:cNvGraphicFramePr>
               <a:graphicFrameLocks xmlns:a="http://schemas.openxmlformats.org/drawingml/2006/main" noChangeAspect="1"/>
@@ -5940,7 +5818,7 @@
               <a:graphicData uri="http://schemas.openxmlformats.org/drawingml/2006/picture">
                 <pic:pic xmlns:pic="http://schemas.openxmlformats.org/drawingml/2006/picture">
                   <pic:nvPicPr>
-                    <pic:cNvPr id="501857719" name="Рисунок 501857719"/>
+                    <pic:cNvPr id="501857719" name="Рисунок 1"/>
                     <pic:cNvPicPr/>
                   </pic:nvPicPr>
                   <pic:blipFill>
@@ -5958,7 +5836,7 @@
                   <pic:spPr>
                     <a:xfrm>
                       <a:off x="0" y="0"/>
-                      <a:ext cx="5939790" cy="4631055"/>
+                      <a:ext cx="5939790" cy="4606029"/>
                     </a:xfrm>
                     <a:prstGeom prst="rect">
                       <a:avLst/>
@@ -5984,30 +5862,9 @@
         <w:pStyle w:val="a4"/>
       </w:pPr>
       <w:bookmarkStart w:id="15" w:name="_Toc160958763"/>
-      <w:proofErr w:type="spellStart"/>
       <w:r>
         <w:lastRenderedPageBreak/>
-        <w:t>Перспективы</w:t>
-      </w:r>
-      <w:proofErr w:type="spellEnd"/>
-      <w:r>
-        <w:t xml:space="preserve"> </w:t>
-      </w:r>
-      <w:proofErr w:type="spellStart"/>
-      <w:r>
-        <w:t>развития</w:t>
-      </w:r>
-      <w:proofErr w:type="spellEnd"/>
-      <w:r>
-        <w:t xml:space="preserve">, </w:t>
-      </w:r>
-      <w:proofErr w:type="spellStart"/>
-      <w:r>
-        <w:t>модернизации</w:t>
-      </w:r>
-      <w:proofErr w:type="spellEnd"/>
-      <w:r>
-        <w:t xml:space="preserve"> АС</w:t>
+        <w:t>Перспективы развития, модернизации АС</w:t>
       </w:r>
       <w:bookmarkEnd w:id="15"/>
     </w:p>
@@ -6074,29 +5931,8 @@
         <w:pStyle w:val="a3"/>
       </w:pPr>
       <w:bookmarkStart w:id="16" w:name="_Toc160958764"/>
-      <w:proofErr w:type="spellStart"/>
-      <w:r>
-        <w:t>Требования</w:t>
-      </w:r>
-      <w:proofErr w:type="spellEnd"/>
-      <w:r>
-        <w:t xml:space="preserve"> к </w:t>
-      </w:r>
-      <w:proofErr w:type="spellStart"/>
-      <w:r>
-        <w:t>функциям</w:t>
-      </w:r>
-      <w:proofErr w:type="spellEnd"/>
-      <w:r>
-        <w:t xml:space="preserve">, </w:t>
-      </w:r>
-      <w:proofErr w:type="spellStart"/>
-      <w:r>
-        <w:t>выполняемым</w:t>
-      </w:r>
-      <w:proofErr w:type="spellEnd"/>
-      <w:r>
-        <w:t xml:space="preserve"> АС</w:t>
+      <w:r>
+        <w:t>Требования к функциям, выполняемым АС</w:t>
       </w:r>
       <w:bookmarkEnd w:id="16"/>
     </w:p>
@@ -6191,20 +6027,10 @@
         </w:numPr>
       </w:pPr>
       <w:bookmarkStart w:id="17" w:name="_Toc160958765"/>
-      <w:proofErr w:type="spellStart"/>
-      <w:r>
-        <w:t>Вход</w:t>
-      </w:r>
-      <w:proofErr w:type="spellEnd"/>
-      <w:r>
-        <w:t xml:space="preserve"> в </w:t>
-      </w:r>
-      <w:proofErr w:type="spellStart"/>
-      <w:r>
-        <w:t>приложение</w:t>
+      <w:r>
+        <w:t>Вход в приложение</w:t>
       </w:r>
       <w:bookmarkEnd w:id="17"/>
-      <w:proofErr w:type="spellEnd"/>
     </w:p>
     <w:p>
       <w:pPr>
@@ -6219,11 +6045,9 @@
         </w:rPr>
         <w:t>o</w:t>
       </w:r>
-      <w:proofErr w:type="spellStart"/>
       <w:r>
         <w:t>nboarding</w:t>
       </w:r>
-      <w:proofErr w:type="spellEnd"/>
       <w:r>
         <w:t>;</w:t>
       </w:r>
@@ -6252,13 +6076,8 @@
         <w:pStyle w:val="a4"/>
       </w:pPr>
       <w:bookmarkStart w:id="18" w:name="_Toc160958766"/>
-      <w:proofErr w:type="spellStart"/>
-      <w:r>
-        <w:t>Учёт</w:t>
-      </w:r>
-      <w:proofErr w:type="spellEnd"/>
-      <w:r>
-        <w:t xml:space="preserve"> </w:t>
+      <w:r>
+        <w:t xml:space="preserve">Учёт </w:t>
       </w:r>
       <w:r>
         <w:rPr>
@@ -6418,28 +6237,10 @@
         <w:pStyle w:val="a4"/>
       </w:pPr>
       <w:bookmarkStart w:id="19" w:name="_Toc160958767"/>
-      <w:proofErr w:type="spellStart"/>
-      <w:r>
-        <w:t>Учёт</w:t>
-      </w:r>
-      <w:proofErr w:type="spellEnd"/>
-      <w:r>
-        <w:t xml:space="preserve"> </w:t>
-      </w:r>
-      <w:proofErr w:type="spellStart"/>
-      <w:r>
-        <w:t>сотрудников</w:t>
-      </w:r>
-      <w:proofErr w:type="spellEnd"/>
-      <w:r>
-        <w:t xml:space="preserve"> </w:t>
-      </w:r>
-      <w:proofErr w:type="spellStart"/>
-      <w:r>
-        <w:t>ресторана</w:t>
+      <w:r>
+        <w:t>Учёт сотрудников ресторана</w:t>
       </w:r>
       <w:bookmarkEnd w:id="19"/>
-      <w:proofErr w:type="spellEnd"/>
     </w:p>
     <w:p>
       <w:pPr>
@@ -6613,19 +6414,11 @@
       <w:r>
         <w:t>c</w:t>
       </w:r>
-      <w:proofErr w:type="spellStart"/>
-      <w:r>
-        <w:rPr>
-          <w:lang w:val="ru-RU"/>
-        </w:rPr>
-        <w:t>озданию</w:t>
-      </w:r>
-      <w:proofErr w:type="spellEnd"/>
-      <w:r>
-        <w:rPr>
-          <w:lang w:val="ru-RU"/>
-        </w:rPr>
-        <w:t>, редактированию и удалению информации о столах.</w:t>
+      <w:r>
+        <w:rPr>
+          <w:lang w:val="ru-RU"/>
+        </w:rPr>
+        <w:t>озданию, редактированию и удалению информации о столах.</w:t>
       </w:r>
     </w:p>
     <w:p>
@@ -6711,28 +6504,10 @@
         <w:pStyle w:val="a4"/>
       </w:pPr>
       <w:bookmarkStart w:id="21" w:name="_Toc160958769"/>
-      <w:proofErr w:type="spellStart"/>
-      <w:r>
-        <w:t>Регистрация</w:t>
-      </w:r>
-      <w:proofErr w:type="spellEnd"/>
-      <w:r>
-        <w:t xml:space="preserve"> </w:t>
-      </w:r>
-      <w:proofErr w:type="spellStart"/>
-      <w:r>
-        <w:t>нового</w:t>
-      </w:r>
-      <w:proofErr w:type="spellEnd"/>
-      <w:r>
-        <w:t xml:space="preserve"> </w:t>
-      </w:r>
-      <w:proofErr w:type="spellStart"/>
-      <w:r>
-        <w:t>ресторана</w:t>
+      <w:r>
+        <w:t>Регистрация нового ресторана</w:t>
       </w:r>
       <w:bookmarkEnd w:id="21"/>
-      <w:proofErr w:type="spellEnd"/>
     </w:p>
     <w:p>
       <w:pPr>
@@ -7220,28 +6995,10 @@
         </w:numPr>
       </w:pPr>
       <w:bookmarkStart w:id="23" w:name="_Toc160958771"/>
-      <w:proofErr w:type="spellStart"/>
-      <w:r>
-        <w:t>Общие</w:t>
-      </w:r>
-      <w:proofErr w:type="spellEnd"/>
-      <w:r>
-        <w:t xml:space="preserve"> </w:t>
-      </w:r>
-      <w:proofErr w:type="spellStart"/>
-      <w:r>
-        <w:t>элементы</w:t>
-      </w:r>
-      <w:proofErr w:type="spellEnd"/>
-      <w:r>
-        <w:t xml:space="preserve"> </w:t>
-      </w:r>
-      <w:proofErr w:type="spellStart"/>
-      <w:r>
-        <w:t>вёрстки</w:t>
+      <w:r>
+        <w:t>Общие элементы вёрстки</w:t>
       </w:r>
       <w:bookmarkEnd w:id="23"/>
-      <w:proofErr w:type="spellEnd"/>
     </w:p>
     <w:p>
       <w:pPr>
@@ -7283,20 +7040,10 @@
         </w:numPr>
       </w:pPr>
       <w:bookmarkStart w:id="24" w:name="_Toc160958772"/>
-      <w:proofErr w:type="spellStart"/>
-      <w:r>
-        <w:t>Экран</w:t>
-      </w:r>
-      <w:proofErr w:type="spellEnd"/>
-      <w:r>
-        <w:t xml:space="preserve"> </w:t>
-      </w:r>
-      <w:proofErr w:type="spellStart"/>
-      <w:r>
-        <w:t>входа</w:t>
+      <w:r>
+        <w:t>Экран входа</w:t>
       </w:r>
       <w:bookmarkEnd w:id="24"/>
-      <w:proofErr w:type="spellEnd"/>
     </w:p>
     <w:p>
       <w:pPr>
@@ -7474,36 +7221,10 @@
         <w:pStyle w:val="a4"/>
       </w:pPr>
       <w:bookmarkStart w:id="26" w:name="_Toc160958774"/>
-      <w:proofErr w:type="spellStart"/>
-      <w:r>
-        <w:t>Экран</w:t>
-      </w:r>
-      <w:proofErr w:type="spellEnd"/>
-      <w:r>
-        <w:t xml:space="preserve"> с </w:t>
-      </w:r>
-      <w:proofErr w:type="spellStart"/>
-      <w:r>
-        <w:t>просмотром</w:t>
-      </w:r>
-      <w:proofErr w:type="spellEnd"/>
-      <w:r>
-        <w:t xml:space="preserve"> </w:t>
-      </w:r>
-      <w:proofErr w:type="spellStart"/>
-      <w:r>
-        <w:t>занятости</w:t>
-      </w:r>
-      <w:proofErr w:type="spellEnd"/>
-      <w:r>
-        <w:t xml:space="preserve"> </w:t>
-      </w:r>
-      <w:proofErr w:type="spellStart"/>
-      <w:r>
-        <w:t>столов</w:t>
+      <w:r>
+        <w:t>Экран с просмотром занятости столов</w:t>
       </w:r>
       <w:bookmarkEnd w:id="26"/>
-      <w:proofErr w:type="spellEnd"/>
     </w:p>
     <w:p>
       <w:pPr>
@@ -7700,44 +7421,10 @@
         <w:pStyle w:val="a4"/>
       </w:pPr>
       <w:bookmarkStart w:id="27" w:name="_Toc160958775"/>
-      <w:proofErr w:type="spellStart"/>
-      <w:r>
-        <w:t>Экран</w:t>
-      </w:r>
-      <w:proofErr w:type="spellEnd"/>
-      <w:r>
-        <w:t xml:space="preserve"> </w:t>
-      </w:r>
-      <w:proofErr w:type="spellStart"/>
-      <w:r>
-        <w:t>очереди</w:t>
-      </w:r>
-      <w:proofErr w:type="spellEnd"/>
-      <w:r>
-        <w:t xml:space="preserve"> </w:t>
-      </w:r>
-      <w:proofErr w:type="spellStart"/>
-      <w:r>
-        <w:t>броней</w:t>
-      </w:r>
-      <w:proofErr w:type="spellEnd"/>
-      <w:r>
-        <w:t xml:space="preserve"> </w:t>
-      </w:r>
-      <w:proofErr w:type="spellStart"/>
-      <w:r>
-        <w:t>всех</w:t>
-      </w:r>
-      <w:proofErr w:type="spellEnd"/>
-      <w:r>
-        <w:t xml:space="preserve"> </w:t>
-      </w:r>
-      <w:proofErr w:type="spellStart"/>
-      <w:r>
-        <w:t>столов</w:t>
+      <w:r>
+        <w:t>Экран очереди броней всех столов</w:t>
       </w:r>
       <w:bookmarkEnd w:id="27"/>
-      <w:proofErr w:type="spellEnd"/>
     </w:p>
     <w:p>
       <w:pPr>
@@ -7749,69 +7436,8 @@
         </w:rPr>
         <w:t xml:space="preserve">Данный экран содержит список всех броней с указанием краткой информации по каждой брони. </w:t>
       </w:r>
-      <w:proofErr w:type="spellStart"/>
-      <w:r>
-        <w:t>При</w:t>
-      </w:r>
-      <w:proofErr w:type="spellEnd"/>
-      <w:r>
-        <w:t xml:space="preserve"> </w:t>
-      </w:r>
-      <w:proofErr w:type="spellStart"/>
-      <w:r>
-        <w:t>выборе</w:t>
-      </w:r>
-      <w:proofErr w:type="spellEnd"/>
-      <w:r>
-        <w:t xml:space="preserve"> </w:t>
-      </w:r>
-      <w:proofErr w:type="spellStart"/>
-      <w:r>
-        <w:t>брони</w:t>
-      </w:r>
-      <w:proofErr w:type="spellEnd"/>
-      <w:r>
-        <w:t xml:space="preserve"> </w:t>
-      </w:r>
-      <w:proofErr w:type="spellStart"/>
-      <w:r>
-        <w:t>открывается</w:t>
-      </w:r>
-      <w:proofErr w:type="spellEnd"/>
-      <w:r>
-        <w:t xml:space="preserve"> </w:t>
-      </w:r>
-      <w:proofErr w:type="spellStart"/>
-      <w:r>
-        <w:t>экран</w:t>
-      </w:r>
-      <w:proofErr w:type="spellEnd"/>
-      <w:r>
-        <w:t xml:space="preserve"> </w:t>
-      </w:r>
-      <w:proofErr w:type="spellStart"/>
-      <w:r>
-        <w:t>этой</w:t>
-      </w:r>
-      <w:proofErr w:type="spellEnd"/>
-      <w:r>
-        <w:t xml:space="preserve"> </w:t>
-      </w:r>
-      <w:proofErr w:type="spellStart"/>
-      <w:r>
-        <w:t>конкретной</w:t>
-      </w:r>
-      <w:proofErr w:type="spellEnd"/>
-      <w:r>
-        <w:t xml:space="preserve"> </w:t>
-      </w:r>
-      <w:proofErr w:type="spellStart"/>
-      <w:r>
-        <w:t>брони</w:t>
-      </w:r>
-      <w:proofErr w:type="spellEnd"/>
-      <w:r>
-        <w:t>.</w:t>
+      <w:r>
+        <w:t>При выборе брони открывается экран этой конкретной брони.</w:t>
       </w:r>
     </w:p>
     <w:p>
@@ -7819,28 +7445,10 @@
         <w:pStyle w:val="a4"/>
       </w:pPr>
       <w:bookmarkStart w:id="28" w:name="_Toc160958776"/>
-      <w:proofErr w:type="spellStart"/>
-      <w:r>
-        <w:t>Экран</w:t>
-      </w:r>
-      <w:proofErr w:type="spellEnd"/>
-      <w:r>
-        <w:t xml:space="preserve"> </w:t>
-      </w:r>
-      <w:proofErr w:type="spellStart"/>
-      <w:r>
-        <w:t>создания</w:t>
-      </w:r>
-      <w:proofErr w:type="spellEnd"/>
-      <w:r>
-        <w:t xml:space="preserve"> </w:t>
-      </w:r>
-      <w:proofErr w:type="spellStart"/>
-      <w:r>
-        <w:t>брони</w:t>
+      <w:r>
+        <w:t>Экран создания брони</w:t>
       </w:r>
       <w:bookmarkEnd w:id="28"/>
-      <w:proofErr w:type="spellEnd"/>
     </w:p>
     <w:p>
       <w:pPr>
@@ -7883,45 +7491,8 @@
         <w:lastRenderedPageBreak/>
         <w:t xml:space="preserve">моменту брони стола меньше полутора часов. </w:t>
       </w:r>
-      <w:proofErr w:type="spellStart"/>
-      <w:r>
-        <w:t>Они</w:t>
-      </w:r>
-      <w:proofErr w:type="spellEnd"/>
-      <w:r>
-        <w:t xml:space="preserve"> </w:t>
-      </w:r>
-      <w:proofErr w:type="spellStart"/>
-      <w:r>
-        <w:t>должны</w:t>
-      </w:r>
-      <w:proofErr w:type="spellEnd"/>
-      <w:r>
-        <w:t xml:space="preserve"> </w:t>
-      </w:r>
-      <w:proofErr w:type="spellStart"/>
-      <w:r>
-        <w:t>отображаться</w:t>
-      </w:r>
-      <w:proofErr w:type="spellEnd"/>
-      <w:r>
-        <w:t xml:space="preserve"> </w:t>
-      </w:r>
-      <w:proofErr w:type="spellStart"/>
-      <w:r>
-        <w:t>внизу</w:t>
-      </w:r>
-      <w:proofErr w:type="spellEnd"/>
-      <w:r>
-        <w:t xml:space="preserve"> </w:t>
-      </w:r>
-      <w:proofErr w:type="spellStart"/>
-      <w:r>
-        <w:t>списка</w:t>
-      </w:r>
-      <w:proofErr w:type="spellEnd"/>
-      <w:r>
-        <w:t>.</w:t>
+      <w:r>
+        <w:t>Они должны отображаться внизу списка.</w:t>
       </w:r>
     </w:p>
     <w:p>
@@ -7929,28 +7500,10 @@
         <w:pStyle w:val="a4"/>
       </w:pPr>
       <w:bookmarkStart w:id="29" w:name="_Toc160958777"/>
-      <w:proofErr w:type="spellStart"/>
-      <w:r>
-        <w:t>Экран</w:t>
-      </w:r>
-      <w:proofErr w:type="spellEnd"/>
-      <w:r>
-        <w:t xml:space="preserve"> </w:t>
-      </w:r>
-      <w:proofErr w:type="spellStart"/>
-      <w:r>
-        <w:t>конкретной</w:t>
-      </w:r>
-      <w:proofErr w:type="spellEnd"/>
-      <w:r>
-        <w:t xml:space="preserve"> </w:t>
-      </w:r>
-      <w:proofErr w:type="spellStart"/>
-      <w:r>
-        <w:t>брони</w:t>
+      <w:r>
+        <w:t>Экран конкретной брони</w:t>
       </w:r>
       <w:bookmarkEnd w:id="29"/>
-      <w:proofErr w:type="spellEnd"/>
     </w:p>
     <w:p>
       <w:pPr>
@@ -8001,28 +7554,10 @@
         <w:pStyle w:val="a4"/>
       </w:pPr>
       <w:bookmarkStart w:id="30" w:name="_Toc160958778"/>
-      <w:proofErr w:type="spellStart"/>
-      <w:r>
-        <w:t>Экран</w:t>
-      </w:r>
-      <w:proofErr w:type="spellEnd"/>
-      <w:r>
-        <w:t xml:space="preserve"> </w:t>
-      </w:r>
-      <w:proofErr w:type="spellStart"/>
-      <w:r>
-        <w:t>редактирования</w:t>
-      </w:r>
-      <w:proofErr w:type="spellEnd"/>
-      <w:r>
-        <w:t xml:space="preserve"> </w:t>
-      </w:r>
-      <w:proofErr w:type="spellStart"/>
-      <w:r>
-        <w:t>брони</w:t>
+      <w:r>
+        <w:t>Экран редактирования брони</w:t>
       </w:r>
       <w:bookmarkEnd w:id="30"/>
-      <w:proofErr w:type="spellEnd"/>
     </w:p>
     <w:p>
       <w:pPr>
@@ -8055,28 +7590,10 @@
         <w:pStyle w:val="a4"/>
       </w:pPr>
       <w:bookmarkStart w:id="31" w:name="_Toc160958779"/>
-      <w:proofErr w:type="spellStart"/>
-      <w:r>
-        <w:t>Экран</w:t>
-      </w:r>
-      <w:proofErr w:type="spellEnd"/>
-      <w:r>
-        <w:t xml:space="preserve"> </w:t>
-      </w:r>
-      <w:proofErr w:type="spellStart"/>
-      <w:r>
-        <w:t>конкретного</w:t>
-      </w:r>
-      <w:proofErr w:type="spellEnd"/>
-      <w:r>
-        <w:t xml:space="preserve"> </w:t>
-      </w:r>
-      <w:proofErr w:type="spellStart"/>
-      <w:r>
-        <w:t>стола</w:t>
+      <w:r>
+        <w:t>Экран конкретного стола</w:t>
       </w:r>
       <w:bookmarkEnd w:id="31"/>
-      <w:proofErr w:type="spellEnd"/>
     </w:p>
     <w:p>
       <w:pPr>
@@ -8127,28 +7644,10 @@
         <w:pStyle w:val="a4"/>
       </w:pPr>
       <w:bookmarkStart w:id="32" w:name="_Toc160958780"/>
-      <w:proofErr w:type="spellStart"/>
-      <w:r>
-        <w:t>Экран</w:t>
-      </w:r>
-      <w:proofErr w:type="spellEnd"/>
-      <w:r>
-        <w:t xml:space="preserve"> </w:t>
-      </w:r>
-      <w:proofErr w:type="spellStart"/>
-      <w:r>
-        <w:t>редактирования</w:t>
-      </w:r>
-      <w:proofErr w:type="spellEnd"/>
-      <w:r>
-        <w:t xml:space="preserve"> </w:t>
-      </w:r>
-      <w:proofErr w:type="spellStart"/>
-      <w:r>
-        <w:t>стола</w:t>
+      <w:r>
+        <w:t>Экран редактирования стола</w:t>
       </w:r>
       <w:bookmarkEnd w:id="32"/>
-      <w:proofErr w:type="spellEnd"/>
     </w:p>
     <w:p>
       <w:pPr>
@@ -8181,36 +7680,10 @@
         <w:pStyle w:val="a4"/>
       </w:pPr>
       <w:bookmarkStart w:id="33" w:name="_Toc160958781"/>
-      <w:proofErr w:type="spellStart"/>
-      <w:r>
-        <w:t>Экран</w:t>
-      </w:r>
-      <w:proofErr w:type="spellEnd"/>
-      <w:r>
-        <w:t xml:space="preserve"> </w:t>
-      </w:r>
-      <w:proofErr w:type="spellStart"/>
-      <w:r>
-        <w:t>очереди</w:t>
-      </w:r>
-      <w:proofErr w:type="spellEnd"/>
-      <w:r>
-        <w:t xml:space="preserve"> </w:t>
-      </w:r>
-      <w:proofErr w:type="spellStart"/>
-      <w:r>
-        <w:t>броней</w:t>
-      </w:r>
-      <w:proofErr w:type="spellEnd"/>
-      <w:r>
-        <w:t xml:space="preserve"> </w:t>
-      </w:r>
-      <w:proofErr w:type="spellStart"/>
-      <w:r>
-        <w:t>стола</w:t>
+      <w:r>
+        <w:t>Экран очереди броней стола</w:t>
       </w:r>
       <w:bookmarkEnd w:id="33"/>
-      <w:proofErr w:type="spellEnd"/>
     </w:p>
     <w:p>
       <w:pPr>
@@ -8222,69 +7695,8 @@
         </w:rPr>
         <w:t xml:space="preserve">Данный экран содержит список броней для конкретного стола с указанием краткой информации по каждой брони. </w:t>
       </w:r>
-      <w:proofErr w:type="spellStart"/>
-      <w:r>
-        <w:t>При</w:t>
-      </w:r>
-      <w:proofErr w:type="spellEnd"/>
-      <w:r>
-        <w:t xml:space="preserve"> </w:t>
-      </w:r>
-      <w:proofErr w:type="spellStart"/>
-      <w:r>
-        <w:t>выборе</w:t>
-      </w:r>
-      <w:proofErr w:type="spellEnd"/>
-      <w:r>
-        <w:t xml:space="preserve"> </w:t>
-      </w:r>
-      <w:proofErr w:type="spellStart"/>
-      <w:r>
-        <w:t>брони</w:t>
-      </w:r>
-      <w:proofErr w:type="spellEnd"/>
-      <w:r>
-        <w:t xml:space="preserve"> </w:t>
-      </w:r>
-      <w:proofErr w:type="spellStart"/>
-      <w:r>
-        <w:t>открывается</w:t>
-      </w:r>
-      <w:proofErr w:type="spellEnd"/>
-      <w:r>
-        <w:t xml:space="preserve"> </w:t>
-      </w:r>
-      <w:proofErr w:type="spellStart"/>
-      <w:r>
-        <w:t>экран</w:t>
-      </w:r>
-      <w:proofErr w:type="spellEnd"/>
-      <w:r>
-        <w:t xml:space="preserve"> </w:t>
-      </w:r>
-      <w:proofErr w:type="spellStart"/>
-      <w:r>
-        <w:t>этой</w:t>
-      </w:r>
-      <w:proofErr w:type="spellEnd"/>
-      <w:r>
-        <w:t xml:space="preserve"> </w:t>
-      </w:r>
-      <w:proofErr w:type="spellStart"/>
-      <w:r>
-        <w:t>конкретной</w:t>
-      </w:r>
-      <w:proofErr w:type="spellEnd"/>
-      <w:r>
-        <w:t xml:space="preserve"> </w:t>
-      </w:r>
-      <w:proofErr w:type="spellStart"/>
-      <w:r>
-        <w:t>брони</w:t>
-      </w:r>
-      <w:proofErr w:type="spellEnd"/>
-      <w:r>
-        <w:t>.</w:t>
+      <w:r>
+        <w:t>При выборе брони открывается экран этой конкретной брони.</w:t>
       </w:r>
     </w:p>
     <w:p>
@@ -8292,28 +7704,10 @@
         <w:pStyle w:val="a4"/>
       </w:pPr>
       <w:bookmarkStart w:id="34" w:name="_Toc160958782"/>
-      <w:proofErr w:type="spellStart"/>
-      <w:r>
-        <w:t>Экран</w:t>
-      </w:r>
-      <w:proofErr w:type="spellEnd"/>
-      <w:r>
-        <w:t xml:space="preserve"> </w:t>
-      </w:r>
-      <w:proofErr w:type="spellStart"/>
-      <w:r>
-        <w:t>личного</w:t>
-      </w:r>
-      <w:proofErr w:type="spellEnd"/>
-      <w:r>
-        <w:t xml:space="preserve"> </w:t>
-      </w:r>
-      <w:proofErr w:type="spellStart"/>
-      <w:r>
-        <w:t>кабинета</w:t>
+      <w:r>
+        <w:t>Экран личного кабинета</w:t>
       </w:r>
       <w:bookmarkEnd w:id="34"/>
-      <w:proofErr w:type="spellEnd"/>
     </w:p>
     <w:p>
       <w:pPr>
@@ -8346,28 +7740,10 @@
         <w:pStyle w:val="a4"/>
       </w:pPr>
       <w:bookmarkStart w:id="35" w:name="_Toc160958783"/>
-      <w:proofErr w:type="spellStart"/>
-      <w:r>
-        <w:t>Экран</w:t>
-      </w:r>
-      <w:proofErr w:type="spellEnd"/>
-      <w:r>
-        <w:t xml:space="preserve"> </w:t>
-      </w:r>
-      <w:proofErr w:type="spellStart"/>
-      <w:r>
-        <w:t>изменения</w:t>
-      </w:r>
-      <w:proofErr w:type="spellEnd"/>
-      <w:r>
-        <w:t xml:space="preserve"> </w:t>
-      </w:r>
-      <w:proofErr w:type="spellStart"/>
-      <w:r>
-        <w:t>пароля</w:t>
+      <w:r>
+        <w:t>Экран изменения пароля</w:t>
       </w:r>
       <w:bookmarkEnd w:id="35"/>
-      <w:proofErr w:type="spellEnd"/>
     </w:p>
     <w:p>
       <w:pPr>
@@ -8388,29 +7764,11 @@
         <w:pStyle w:val="a4"/>
       </w:pPr>
       <w:bookmarkStart w:id="36" w:name="_Toc160958784"/>
-      <w:proofErr w:type="spellStart"/>
       <w:r>
         <w:lastRenderedPageBreak/>
-        <w:t>Экран</w:t>
-      </w:r>
-      <w:proofErr w:type="spellEnd"/>
-      <w:r>
-        <w:t xml:space="preserve"> </w:t>
-      </w:r>
-      <w:proofErr w:type="spellStart"/>
-      <w:r>
-        <w:t>обзора</w:t>
-      </w:r>
-      <w:proofErr w:type="spellEnd"/>
-      <w:r>
-        <w:t xml:space="preserve"> </w:t>
-      </w:r>
-      <w:proofErr w:type="spellStart"/>
-      <w:r>
-        <w:t>сотрудников</w:t>
+        <w:t>Экран обзора сотрудников</w:t>
       </w:r>
       <w:bookmarkEnd w:id="36"/>
-      <w:proofErr w:type="spellEnd"/>
     </w:p>
     <w:p>
       <w:pPr>
@@ -8422,69 +7780,11 @@
         </w:rPr>
         <w:t xml:space="preserve">Данный экран содержит список всех сотрудников ресторана, с указанием их фамилий, имён и отчеств. </w:t>
       </w:r>
-      <w:proofErr w:type="spellStart"/>
-      <w:r>
-        <w:t>При</w:t>
-      </w:r>
-      <w:proofErr w:type="spellEnd"/>
-      <w:r>
-        <w:t xml:space="preserve"> </w:t>
-      </w:r>
-      <w:proofErr w:type="spellStart"/>
-      <w:r>
-        <w:t>выборе</w:t>
-      </w:r>
-      <w:proofErr w:type="spellEnd"/>
-      <w:r>
-        <w:t xml:space="preserve"> </w:t>
-      </w:r>
-      <w:proofErr w:type="spellStart"/>
-      <w:r>
-        <w:t>сотрудника</w:t>
-      </w:r>
-      <w:proofErr w:type="spellEnd"/>
-      <w:r>
-        <w:t xml:space="preserve"> </w:t>
-      </w:r>
-      <w:proofErr w:type="spellStart"/>
-      <w:r>
-        <w:t>открывается</w:t>
-      </w:r>
-      <w:proofErr w:type="spellEnd"/>
-      <w:r>
-        <w:t xml:space="preserve"> </w:t>
-      </w:r>
-      <w:proofErr w:type="spellStart"/>
-      <w:r>
-        <w:t>экран</w:t>
-      </w:r>
-      <w:proofErr w:type="spellEnd"/>
-      <w:r>
-        <w:t xml:space="preserve"> </w:t>
-      </w:r>
-      <w:proofErr w:type="spellStart"/>
-      <w:r>
-        <w:t>этого</w:t>
-      </w:r>
-      <w:proofErr w:type="spellEnd"/>
-      <w:r>
-        <w:t xml:space="preserve"> </w:t>
-      </w:r>
-      <w:proofErr w:type="spellStart"/>
-      <w:r>
-        <w:t>конкретного</w:t>
-      </w:r>
-      <w:proofErr w:type="spellEnd"/>
-      <w:r>
-        <w:t xml:space="preserve"> </w:t>
-      </w:r>
-      <w:proofErr w:type="spellStart"/>
-      <w:r>
-        <w:t>сотрудника</w:t>
-      </w:r>
-      <w:proofErr w:type="spellEnd"/>
-      <w:r>
-        <w:t>.</w:t>
+      <w:r>
+        <w:t xml:space="preserve">При выборе сотрудника открывается </w:t>
+      </w:r>
+      <w:r>
+        <w:t>экран этого конкретного сотрудника.</w:t>
       </w:r>
     </w:p>
     <w:p>
@@ -8492,28 +7792,10 @@
         <w:pStyle w:val="a4"/>
       </w:pPr>
       <w:bookmarkStart w:id="37" w:name="_Toc160958785"/>
-      <w:proofErr w:type="spellStart"/>
-      <w:r>
-        <w:t>Экран</w:t>
-      </w:r>
-      <w:proofErr w:type="spellEnd"/>
-      <w:r>
-        <w:t xml:space="preserve"> </w:t>
-      </w:r>
-      <w:proofErr w:type="spellStart"/>
-      <w:r>
-        <w:t>добавления</w:t>
-      </w:r>
-      <w:proofErr w:type="spellEnd"/>
-      <w:r>
-        <w:t xml:space="preserve"> </w:t>
-      </w:r>
-      <w:proofErr w:type="spellStart"/>
-      <w:r>
-        <w:t>сотрудника</w:t>
+      <w:r>
+        <w:t>Экран добавления сотрудника</w:t>
       </w:r>
       <w:bookmarkEnd w:id="37"/>
-      <w:proofErr w:type="spellEnd"/>
     </w:p>
     <w:p>
       <w:pPr>
@@ -8588,28 +7870,10 @@
         <w:pStyle w:val="a4"/>
       </w:pPr>
       <w:bookmarkStart w:id="39" w:name="_Toc160958787"/>
-      <w:proofErr w:type="spellStart"/>
-      <w:r>
-        <w:t>Экран</w:t>
-      </w:r>
-      <w:proofErr w:type="spellEnd"/>
-      <w:r>
-        <w:t xml:space="preserve"> </w:t>
-      </w:r>
-      <w:proofErr w:type="spellStart"/>
-      <w:r>
-        <w:t>редактирования</w:t>
-      </w:r>
-      <w:proofErr w:type="spellEnd"/>
-      <w:r>
-        <w:t xml:space="preserve"> </w:t>
-      </w:r>
-      <w:proofErr w:type="spellStart"/>
-      <w:r>
-        <w:t>сотрудника</w:t>
+      <w:r>
+        <w:t>Экран редактирования сотрудника</w:t>
       </w:r>
       <w:bookmarkEnd w:id="39"/>
-      <w:proofErr w:type="spellEnd"/>
     </w:p>
     <w:p>
       <w:pPr>
@@ -8642,27 +7906,9 @@
         <w:pStyle w:val="a3"/>
       </w:pPr>
       <w:bookmarkStart w:id="40" w:name="_Toc160958788"/>
-      <w:proofErr w:type="spellStart"/>
-      <w:r>
-        <w:t>Требования</w:t>
-      </w:r>
-      <w:proofErr w:type="spellEnd"/>
-      <w:r>
-        <w:t xml:space="preserve"> к </w:t>
-      </w:r>
-      <w:proofErr w:type="spellStart"/>
-      <w:r>
-        <w:t>видам</w:t>
-      </w:r>
-      <w:proofErr w:type="spellEnd"/>
-      <w:r>
-        <w:t xml:space="preserve"> </w:t>
-      </w:r>
-      <w:proofErr w:type="spellStart"/>
-      <w:r>
-        <w:t>обеспечения</w:t>
-      </w:r>
-      <w:proofErr w:type="spellEnd"/>
+      <w:r>
+        <w:t>Требования к видам обеспечения</w:t>
+      </w:r>
       <w:r>
         <w:t xml:space="preserve"> АС</w:t>
       </w:r>
@@ -8677,21 +7923,8 @@
         </w:numPr>
       </w:pPr>
       <w:bookmarkStart w:id="41" w:name="_Toc160958789"/>
-      <w:proofErr w:type="spellStart"/>
-      <w:r>
-        <w:t>Лингвистическое</w:t>
-      </w:r>
-      <w:proofErr w:type="spellEnd"/>
-      <w:r>
-        <w:t xml:space="preserve"> </w:t>
-      </w:r>
-      <w:proofErr w:type="spellStart"/>
-      <w:r>
-        <w:t>обеспечение</w:t>
-      </w:r>
-      <w:proofErr w:type="spellEnd"/>
-      <w:r>
-        <w:t xml:space="preserve"> АС</w:t>
+      <w:r>
+        <w:t>Лингвистическое обеспечение АС</w:t>
       </w:r>
       <w:bookmarkEnd w:id="41"/>
     </w:p>
@@ -8714,21 +7947,8 @@
         <w:pStyle w:val="a4"/>
       </w:pPr>
       <w:bookmarkStart w:id="42" w:name="_Toc160958790"/>
-      <w:proofErr w:type="spellStart"/>
-      <w:r>
-        <w:t>Программное</w:t>
-      </w:r>
-      <w:proofErr w:type="spellEnd"/>
-      <w:r>
-        <w:t xml:space="preserve"> </w:t>
-      </w:r>
-      <w:proofErr w:type="spellStart"/>
-      <w:r>
-        <w:t>обеспечение</w:t>
-      </w:r>
-      <w:proofErr w:type="spellEnd"/>
-      <w:r>
-        <w:t xml:space="preserve"> АС</w:t>
+      <w:r>
+        <w:t>Программное обеспечение АС</w:t>
       </w:r>
       <w:bookmarkEnd w:id="42"/>
     </w:p>
@@ -8767,28 +7987,15 @@
         <w:pStyle w:val="a8"/>
       </w:pPr>
       <w:r>
-        <w:t xml:space="preserve">СУБД </w:t>
-      </w:r>
-      <w:proofErr w:type="spellStart"/>
-      <w:r>
-        <w:t>PostgreSQL</w:t>
-      </w:r>
-      <w:proofErr w:type="spellEnd"/>
-      <w:r>
-        <w:t xml:space="preserve"> 16.2;</w:t>
+        <w:t>СУБД PostgreSQL 16.2;</w:t>
       </w:r>
     </w:p>
     <w:p>
       <w:pPr>
         <w:pStyle w:val="a8"/>
       </w:pPr>
-      <w:proofErr w:type="spellStart"/>
-      <w:r>
-        <w:t>Keycloak</w:t>
-      </w:r>
-      <w:proofErr w:type="spellEnd"/>
-      <w:r>
-        <w:t xml:space="preserve"> 23.0.7.</w:t>
+      <w:r>
+        <w:t>Keycloak 23.0.7.</w:t>
       </w:r>
     </w:p>
     <w:p>
@@ -8835,15 +8042,7 @@
         <w:pStyle w:val="a8"/>
       </w:pPr>
       <w:r>
-        <w:t xml:space="preserve">Язык программирования </w:t>
-      </w:r>
-      <w:proofErr w:type="spellStart"/>
-      <w:r>
-        <w:t>Dart</w:t>
-      </w:r>
-      <w:proofErr w:type="spellEnd"/>
-      <w:r>
-        <w:t xml:space="preserve"> версии 3.3.0</w:t>
+        <w:t>Язык программирования Dart версии 3.3.0</w:t>
       </w:r>
       <w:r>
         <w:rPr>
@@ -8859,13 +8058,31 @@
           <w:b/>
         </w:rPr>
       </w:pPr>
-      <w:proofErr w:type="spellStart"/>
-      <w:r>
-        <w:t>Flutter</w:t>
-      </w:r>
-      <w:proofErr w:type="spellEnd"/>
-      <w:r>
-        <w:t xml:space="preserve"> SDK версии 3.19.1.</w:t>
+      <w:r>
+        <w:t>Flutter SDK версии 3.19.1.</w:t>
+      </w:r>
+    </w:p>
+    <w:p>
+      <w:pPr>
+        <w:pStyle w:val="af4"/>
+        <w:rPr>
+          <w:lang w:val="ru-RU"/>
+        </w:rPr>
+      </w:pPr>
+      <w:r>
+        <w:rPr>
+          <w:lang w:val="ru-RU"/>
+        </w:rPr>
+        <w:t xml:space="preserve">Для развёртывания приложения будет использоваться </w:t>
+      </w:r>
+      <w:r>
+        <w:t>Docker</w:t>
+      </w:r>
+      <w:r>
+        <w:rPr>
+          <w:lang w:val="ru-RU"/>
+        </w:rPr>
+        <w:t>.</w:t>
       </w:r>
     </w:p>
     <w:p>
@@ -8959,20 +8176,10 @@
         </w:numPr>
       </w:pPr>
       <w:bookmarkStart w:id="45" w:name="_Toc160958793"/>
-      <w:proofErr w:type="spellStart"/>
-      <w:r>
-        <w:t>Требования</w:t>
-      </w:r>
-      <w:proofErr w:type="spellEnd"/>
-      <w:r>
-        <w:t xml:space="preserve"> по </w:t>
-      </w:r>
-      <w:proofErr w:type="spellStart"/>
-      <w:r>
-        <w:t>безопасности</w:t>
+      <w:r>
+        <w:t>Требования по безопасности</w:t>
       </w:r>
       <w:bookmarkEnd w:id="45"/>
-      <w:proofErr w:type="spellEnd"/>
     </w:p>
     <w:p>
       <w:pPr>
@@ -9004,11 +8211,9 @@
       <w:r>
         <w:t xml:space="preserve"> для хеширования должен использоваться алгоритм </w:t>
       </w:r>
-      <w:proofErr w:type="spellStart"/>
       <w:r>
         <w:t>bcrypt</w:t>
       </w:r>
-      <w:proofErr w:type="spellEnd"/>
       <w:r>
         <w:t>;</w:t>
       </w:r>
@@ -9032,20 +8237,10 @@
         <w:pStyle w:val="a4"/>
       </w:pPr>
       <w:bookmarkStart w:id="46" w:name="_Toc160958794"/>
-      <w:proofErr w:type="spellStart"/>
-      <w:r>
-        <w:t>Дополнительные</w:t>
-      </w:r>
-      <w:proofErr w:type="spellEnd"/>
-      <w:r>
-        <w:t xml:space="preserve"> </w:t>
-      </w:r>
-      <w:proofErr w:type="spellStart"/>
-      <w:r>
-        <w:t>требования</w:t>
+      <w:r>
+        <w:t>Дополнительные требования</w:t>
       </w:r>
       <w:bookmarkEnd w:id="46"/>
-      <w:proofErr w:type="spellEnd"/>
     </w:p>
     <w:p>
       <w:pPr>
@@ -9221,37 +8416,11 @@
         <w:pStyle w:val="a2"/>
       </w:pPr>
       <w:bookmarkStart w:id="48" w:name="_Toc160958796"/>
-      <w:proofErr w:type="spellStart"/>
       <w:r>
         <w:lastRenderedPageBreak/>
-        <w:t>Порядок</w:t>
-      </w:r>
-      <w:proofErr w:type="spellEnd"/>
-      <w:r>
-        <w:t xml:space="preserve"> </w:t>
-      </w:r>
-      <w:proofErr w:type="spellStart"/>
-      <w:r>
-        <w:t>разработки</w:t>
-      </w:r>
-      <w:proofErr w:type="spellEnd"/>
-      <w:r>
-        <w:t xml:space="preserve"> </w:t>
-      </w:r>
-      <w:proofErr w:type="spellStart"/>
-      <w:r>
-        <w:t>автоматизированной</w:t>
-      </w:r>
-      <w:proofErr w:type="spellEnd"/>
-      <w:r>
-        <w:t xml:space="preserve"> </w:t>
-      </w:r>
-      <w:proofErr w:type="spellStart"/>
-      <w:r>
-        <w:t>системы</w:t>
+        <w:t>Порядок разработки автоматизированной системы</w:t>
       </w:r>
       <w:bookmarkEnd w:id="48"/>
-      <w:proofErr w:type="spellEnd"/>
     </w:p>
     <w:p>
       <w:pPr>
@@ -9458,39 +8627,7 @@
         <w:t xml:space="preserve"> </w:t>
       </w:r>
       <w:r>
-        <w:t xml:space="preserve">на </w:t>
-      </w:r>
-      <w:proofErr w:type="spellStart"/>
-      <w:r>
-        <w:t>GitHub</w:t>
-      </w:r>
-      <w:proofErr w:type="spellEnd"/>
-      <w:r>
-        <w:t xml:space="preserve">, распределены задачи проекта в </w:t>
-      </w:r>
-      <w:proofErr w:type="spellStart"/>
-      <w:r>
-        <w:t>таск</w:t>
-      </w:r>
-      <w:proofErr w:type="spellEnd"/>
-      <w:r>
-        <w:t xml:space="preserve">-менеджере </w:t>
-      </w:r>
-      <w:proofErr w:type="spellStart"/>
-      <w:r>
-        <w:t>Trello</w:t>
-      </w:r>
-      <w:proofErr w:type="spellEnd"/>
-      <w:r>
-        <w:t xml:space="preserve">, создан проект </w:t>
-      </w:r>
-      <w:proofErr w:type="spellStart"/>
-      <w:r>
-        <w:t>Miro</w:t>
-      </w:r>
-      <w:proofErr w:type="spellEnd"/>
-      <w:r>
-        <w:t xml:space="preserve"> с общей логикой системы, предоставлены промежуточные результаты по курсовому проекту</w:t>
+        <w:t>на GitHub, распределены задачи проекта в таск-менеджере Trello, создан проект Miro с общей логикой системы, предоставлены промежуточные результаты по курсовому проекту</w:t>
       </w:r>
       <w:r>
         <w:t>,</w:t>
@@ -9542,79 +8679,33 @@
       <w:pPr>
         <w:pStyle w:val="af4"/>
       </w:pPr>
-      <w:proofErr w:type="spellStart"/>
-      <w:r>
-        <w:t>Требования</w:t>
-      </w:r>
-      <w:proofErr w:type="spellEnd"/>
-      <w:r>
-        <w:t xml:space="preserve"> </w:t>
-      </w:r>
-      <w:proofErr w:type="spellStart"/>
-      <w:r>
-        <w:t>отсутствуют</w:t>
-      </w:r>
-      <w:proofErr w:type="spellEnd"/>
+      <w:r>
+        <w:t>Требования отсутствуют</w:t>
+      </w:r>
     </w:p>
     <w:p>
       <w:pPr>
         <w:pStyle w:val="a2"/>
       </w:pPr>
       <w:bookmarkStart w:id="51" w:name="_Toc160958799"/>
-      <w:proofErr w:type="spellStart"/>
       <w:r>
         <w:lastRenderedPageBreak/>
         <w:t>Т</w:t>
       </w:r>
       <w:r>
-        <w:t>ребования</w:t>
-      </w:r>
-      <w:proofErr w:type="spellEnd"/>
-      <w:r>
-        <w:t xml:space="preserve"> к </w:t>
-      </w:r>
-      <w:proofErr w:type="spellStart"/>
-      <w:r>
-        <w:t>документированию</w:t>
+        <w:t>ребования к документированию</w:t>
       </w:r>
       <w:bookmarkEnd w:id="51"/>
-      <w:proofErr w:type="spellEnd"/>
     </w:p>
     <w:p>
       <w:pPr>
         <w:pStyle w:val="a3"/>
       </w:pPr>
       <w:bookmarkStart w:id="52" w:name="_Toc160958800"/>
-      <w:proofErr w:type="spellStart"/>
-      <w:r>
-        <w:t>Перечень</w:t>
-      </w:r>
-      <w:proofErr w:type="spellEnd"/>
-      <w:r>
-        <w:t xml:space="preserve"> </w:t>
-      </w:r>
-      <w:proofErr w:type="spellStart"/>
-      <w:r>
-        <w:t>подлежащих</w:t>
-      </w:r>
-      <w:proofErr w:type="spellEnd"/>
-      <w:r>
-        <w:t xml:space="preserve"> </w:t>
-      </w:r>
-      <w:proofErr w:type="spellStart"/>
-      <w:r>
-        <w:t>разработке</w:t>
-      </w:r>
-      <w:proofErr w:type="spellEnd"/>
-      <w:r>
-        <w:t xml:space="preserve"> </w:t>
-      </w:r>
-      <w:proofErr w:type="spellStart"/>
-      <w:r>
-        <w:t>документов</w:t>
+      <w:r>
+        <w:t>Перечень подлежащих разработке документов</w:t>
       </w:r>
       <w:bookmarkEnd w:id="52"/>
-      <w:proofErr w:type="spellEnd"/>
     </w:p>
     <w:p>
       <w:pPr>
@@ -9637,36 +8728,10 @@
         <w:pStyle w:val="a3"/>
       </w:pPr>
       <w:bookmarkStart w:id="53" w:name="_Toc160958801"/>
-      <w:proofErr w:type="spellStart"/>
-      <w:r>
-        <w:t>Вид</w:t>
-      </w:r>
-      <w:proofErr w:type="spellEnd"/>
-      <w:r>
-        <w:t xml:space="preserve"> </w:t>
-      </w:r>
-      <w:proofErr w:type="spellStart"/>
-      <w:r>
-        <w:t>представления</w:t>
-      </w:r>
-      <w:proofErr w:type="spellEnd"/>
-      <w:r>
-        <w:t xml:space="preserve"> и </w:t>
-      </w:r>
-      <w:proofErr w:type="spellStart"/>
-      <w:r>
-        <w:t>количество</w:t>
-      </w:r>
-      <w:proofErr w:type="spellEnd"/>
-      <w:r>
-        <w:t xml:space="preserve"> </w:t>
-      </w:r>
-      <w:proofErr w:type="spellStart"/>
-      <w:r>
-        <w:t>документов</w:t>
+      <w:r>
+        <w:t>Вид представления и количество документов</w:t>
       </w:r>
       <w:bookmarkEnd w:id="53"/>
-      <w:proofErr w:type="spellEnd"/>
     </w:p>
     <w:p>
       <w:pPr>
@@ -9693,11 +8758,9 @@
         </w:rPr>
         <w:t xml:space="preserve">опубликованы на сайте </w:t>
       </w:r>
-      <w:proofErr w:type="spellStart"/>
       <w:r>
         <w:t>github</w:t>
       </w:r>
-      <w:proofErr w:type="spellEnd"/>
       <w:r>
         <w:rPr>
           <w:lang w:val="ru-RU"/>
@@ -9737,31 +8800,20 @@
         <w:pStyle w:val="a2"/>
       </w:pPr>
       <w:bookmarkStart w:id="54" w:name="_Toc160958802"/>
-      <w:proofErr w:type="spellStart"/>
       <w:r>
         <w:lastRenderedPageBreak/>
         <w:t>И</w:t>
       </w:r>
       <w:r>
-        <w:t>сточники</w:t>
-      </w:r>
-      <w:proofErr w:type="spellEnd"/>
-      <w:r>
-        <w:t xml:space="preserve"> </w:t>
-      </w:r>
-      <w:proofErr w:type="spellStart"/>
-      <w:r>
-        <w:t>разработки</w:t>
+        <w:t>сточники разработки</w:t>
       </w:r>
       <w:bookmarkEnd w:id="54"/>
-      <w:proofErr w:type="spellEnd"/>
     </w:p>
     <w:p>
       <w:pPr>
         <w:pStyle w:val="a3"/>
       </w:pPr>
       <w:bookmarkStart w:id="55" w:name="_Toc160958803"/>
-      <w:proofErr w:type="spellStart"/>
       <w:r>
         <w:t>Системы</w:t>
       </w:r>
@@ -9772,7 +8824,6 @@
         <w:t>аналоги</w:t>
       </w:r>
       <w:bookmarkEnd w:id="55"/>
-      <w:proofErr w:type="spellEnd"/>
     </w:p>
     <w:p>
       <w:pPr>
@@ -9784,45 +8835,8 @@
         </w:rPr>
         <w:t xml:space="preserve">В ходе исследования рынка приложений по бронированию мест в ресторанах и барах было выявлено 3 прямых конкурента. </w:t>
       </w:r>
-      <w:proofErr w:type="spellStart"/>
-      <w:r>
-        <w:t>Результаты</w:t>
-      </w:r>
-      <w:proofErr w:type="spellEnd"/>
-      <w:r>
-        <w:t xml:space="preserve"> </w:t>
-      </w:r>
-      <w:proofErr w:type="spellStart"/>
-      <w:r>
-        <w:t>конкурентного</w:t>
-      </w:r>
-      <w:proofErr w:type="spellEnd"/>
-      <w:r>
-        <w:t xml:space="preserve"> </w:t>
-      </w:r>
-      <w:proofErr w:type="spellStart"/>
-      <w:r>
-        <w:t>исследования</w:t>
-      </w:r>
-      <w:proofErr w:type="spellEnd"/>
-      <w:r>
-        <w:t xml:space="preserve"> </w:t>
-      </w:r>
-      <w:proofErr w:type="spellStart"/>
-      <w:r>
-        <w:t>приведены</w:t>
-      </w:r>
-      <w:proofErr w:type="spellEnd"/>
-      <w:r>
-        <w:t xml:space="preserve"> в </w:t>
-      </w:r>
-      <w:proofErr w:type="spellStart"/>
-      <w:r>
-        <w:t>таблице</w:t>
-      </w:r>
-      <w:proofErr w:type="spellEnd"/>
-      <w:r>
-        <w:t xml:space="preserve"> </w:t>
+      <w:r>
+        <w:t xml:space="preserve">Результаты конкурентного исследования приведены в таблице </w:t>
       </w:r>
       <w:r>
         <w:t>2</w:t>
@@ -9873,11 +8887,9 @@
             <w:pPr>
               <w:pStyle w:val="af6"/>
             </w:pPr>
-            <w:proofErr w:type="spellStart"/>
             <w:r>
               <w:t>ReMarked</w:t>
             </w:r>
-            <w:proofErr w:type="spellEnd"/>
           </w:p>
         </w:tc>
         <w:tc>
@@ -9888,11 +8900,9 @@
             <w:pPr>
               <w:pStyle w:val="af6"/>
             </w:pPr>
-            <w:proofErr w:type="spellStart"/>
             <w:r>
               <w:t>Meetto</w:t>
             </w:r>
-            <w:proofErr w:type="spellEnd"/>
           </w:p>
         </w:tc>
         <w:tc>
@@ -9903,11 +8913,9 @@
             <w:pPr>
               <w:pStyle w:val="af6"/>
             </w:pPr>
-            <w:proofErr w:type="spellStart"/>
             <w:r>
               <w:t>GuestMe</w:t>
             </w:r>
-            <w:proofErr w:type="spellEnd"/>
           </w:p>
         </w:tc>
       </w:tr>
@@ -10190,12 +9198,10 @@
         <w:pStyle w:val="a4"/>
       </w:pPr>
       <w:bookmarkStart w:id="56" w:name="_Toc160958804"/>
-      <w:proofErr w:type="spellStart"/>
       <w:r>
         <w:t>ReMarked</w:t>
       </w:r>
       <w:bookmarkEnd w:id="56"/>
-      <w:proofErr w:type="spellEnd"/>
     </w:p>
     <w:p>
       <w:pPr>
@@ -10205,38 +9211,20 @@
         <w:rPr>
           <w:lang w:val="ru-RU"/>
         </w:rPr>
-        <w:t xml:space="preserve">Облачный сервис, работает на телефонах, планшетах и ноутбуках. Заказы можно принимать через виджет, </w:t>
-      </w:r>
-      <w:proofErr w:type="spellStart"/>
-      <w:r>
-        <w:rPr>
-          <w:lang w:val="ru-RU"/>
-        </w:rPr>
-        <w:t>телеграм</w:t>
-      </w:r>
-      <w:proofErr w:type="spellEnd"/>
-      <w:r>
-        <w:rPr>
-          <w:lang w:val="ru-RU"/>
-        </w:rPr>
-        <w:t xml:space="preserve">-бот и приложение. Система бронирования </w:t>
-      </w:r>
-      <w:proofErr w:type="spellStart"/>
+        <w:t xml:space="preserve">Облачный сервис, работает на телефонах, планшетах и ноутбуках. Заказы можно принимать через виджет, телеграм-бот и приложение. Система бронирования </w:t>
+      </w:r>
       <w:r>
         <w:t>ReMarked</w:t>
       </w:r>
-      <w:proofErr w:type="spellEnd"/>
       <w:r>
         <w:rPr>
           <w:lang w:val="ru-RU"/>
         </w:rPr>
         <w:t xml:space="preserve"> рассчитана как на сетевые проекты, так и на одиночные заведения с высокой проходимостью. Позволяет клиентам автоматически резервировать места на сайте, гости получают уведомления/напоминания о брони через </w:t>
       </w:r>
-      <w:proofErr w:type="spellStart"/>
       <w:r>
         <w:t>Whatsapp</w:t>
       </w:r>
-      <w:proofErr w:type="spellEnd"/>
       <w:r>
         <w:rPr>
           <w:lang w:val="ru-RU"/>
@@ -10256,13 +9244,8 @@
         </w:rPr>
         <w:t xml:space="preserve"> На рисунках 7-9 показаны элементы интерфейса приложения </w:t>
       </w:r>
-      <w:proofErr w:type="spellStart"/>
-      <w:r>
-        <w:t>ReMarked</w:t>
-      </w:r>
-      <w:proofErr w:type="spellEnd"/>
-      <w:r>
-        <w:t>.</w:t>
+      <w:r>
+        <w:t>ReMarked.</w:t>
       </w:r>
     </w:p>
     <w:p>
@@ -10469,12 +9452,10 @@
         <w:pStyle w:val="a4"/>
       </w:pPr>
       <w:bookmarkStart w:id="57" w:name="_Toc160958805"/>
-      <w:proofErr w:type="spellStart"/>
       <w:r>
         <w:t>Meetto</w:t>
       </w:r>
       <w:bookmarkEnd w:id="57"/>
-      <w:proofErr w:type="spellEnd"/>
     </w:p>
     <w:p>
       <w:pPr>
@@ -10496,12 +9477,10 @@
         <w:pStyle w:val="a4"/>
       </w:pPr>
       <w:bookmarkStart w:id="58" w:name="_Toc160958806"/>
-      <w:proofErr w:type="spellStart"/>
       <w:r>
         <w:t>GuestMe</w:t>
       </w:r>
       <w:bookmarkEnd w:id="58"/>
-      <w:proofErr w:type="spellEnd"/>
     </w:p>
     <w:p>
       <w:pPr>
@@ -10516,33 +9495,27 @@
         </w:rPr>
         <w:t xml:space="preserve">Рестораны, которые уже работают на </w:t>
       </w:r>
-      <w:proofErr w:type="spellStart"/>
       <w:r>
         <w:t>iiko</w:t>
       </w:r>
-      <w:proofErr w:type="spellEnd"/>
       <w:r>
         <w:rPr>
           <w:lang w:val="ru-RU"/>
         </w:rPr>
         <w:t xml:space="preserve">, могут не искать отдельный сервис для бронирования столов, а просто подключить дополнительный модуль — </w:t>
       </w:r>
-      <w:proofErr w:type="spellStart"/>
       <w:r>
         <w:t>GuestMe</w:t>
       </w:r>
-      <w:proofErr w:type="spellEnd"/>
       <w:r>
         <w:rPr>
           <w:lang w:val="ru-RU"/>
         </w:rPr>
         <w:t xml:space="preserve">. Он поддерживает основные функции аналогичных инструментов: мгновенная интеграция с системой автоматизации, быстрое получение информации о зале и гостях из </w:t>
       </w:r>
-      <w:proofErr w:type="spellStart"/>
       <w:r>
         <w:t>iiko</w:t>
       </w:r>
-      <w:proofErr w:type="spellEnd"/>
       <w:r>
         <w:rPr>
           <w:lang w:val="ru-RU"/>
@@ -10561,13 +9534,8 @@
         </w:rPr>
         <w:t xml:space="preserve">На рисунке 10 показан элемент интерфейса приложения </w:t>
       </w:r>
-      <w:proofErr w:type="spellStart"/>
-      <w:r>
-        <w:t>GuestMe</w:t>
-      </w:r>
-      <w:proofErr w:type="spellEnd"/>
-      <w:r>
-        <w:t>.</w:t>
+      <w:r>
+        <w:t>GuestMe.</w:t>
       </w:r>
     </w:p>
     <w:p>
@@ -10580,7 +9548,7 @@
         </w:rPr>
         <w:lastRenderedPageBreak/>
         <w:drawing>
-          <wp:inline distT="0" distB="0" distL="0" distR="0" wp14:anchorId="5DB02128" wp14:editId="17601247">
+          <wp:inline distT="0" distB="0" distL="0" distR="0" wp14:anchorId="5DB02128" wp14:editId="5001FF02">
             <wp:extent cx="5939790" cy="3221355"/>
             <wp:effectExtent l="0" t="0" r="3810" b="0"/>
             <wp:docPr id="1791495137" name="Рисунок 4"/>

</xml_diff>

<commit_message>
doc: add bpmn diagram to technical specification
</commit_message>
<xml_diff>
--- a/documentation/техническое задание/Техническое задание.docx
+++ b/documentation/техническое задание/Техническое задание.docx
@@ -9548,7 +9548,7 @@
         </w:rPr>
         <w:lastRenderedPageBreak/>
         <w:drawing>
-          <wp:inline distT="0" distB="0" distL="0" distR="0" wp14:anchorId="5DB02128" wp14:editId="5001FF02">
+          <wp:inline distT="0" distB="0" distL="0" distR="0" wp14:anchorId="5DB02128" wp14:editId="7D92347C">
             <wp:extent cx="5939790" cy="3221355"/>
             <wp:effectExtent l="0" t="0" r="3810" b="0"/>
             <wp:docPr id="1791495137" name="Рисунок 4"/>
@@ -9611,6 +9611,9 @@
     <w:p>
       <w:pPr>
         <w:pStyle w:val="af3"/>
+        <w:rPr>
+          <w:lang w:val="en-US"/>
+        </w:rPr>
       </w:pPr>
       <w:bookmarkStart w:id="59" w:name="_Toc160958807"/>
       <w:r>
@@ -9622,12 +9625,93 @@
     <w:p>
       <w:pPr>
         <w:pStyle w:val="af5"/>
+        <w:rPr>
+          <w:lang w:val="en-US"/>
+        </w:rPr>
+      </w:pPr>
+      <w:r>
+        <w:rPr>
+          <w:noProof/>
+          <w:lang w:val="en-US"/>
+          <w14:ligatures w14:val="standardContextual"/>
+        </w:rPr>
+        <w:drawing>
+          <wp:inline distT="0" distB="0" distL="0" distR="0" wp14:anchorId="4B3C774D" wp14:editId="06DD9462">
+            <wp:extent cx="8135667" cy="5292000"/>
+            <wp:effectExtent l="0" t="6668" r="0" b="0"/>
+            <wp:docPr id="1393381328" name="Рисунок 1"/>
+            <wp:cNvGraphicFramePr>
+              <a:graphicFrameLocks xmlns:a="http://schemas.openxmlformats.org/drawingml/2006/main" noChangeAspect="1"/>
+            </wp:cNvGraphicFramePr>
+            <a:graphic xmlns:a="http://schemas.openxmlformats.org/drawingml/2006/main">
+              <a:graphicData uri="http://schemas.openxmlformats.org/drawingml/2006/picture">
+                <pic:pic xmlns:pic="http://schemas.openxmlformats.org/drawingml/2006/picture">
+                  <pic:nvPicPr>
+                    <pic:cNvPr id="1393381328" name="Рисунок 1393381328"/>
+                    <pic:cNvPicPr/>
+                  </pic:nvPicPr>
+                  <pic:blipFill rotWithShape="1">
+                    <a:blip r:embed="rId18" cstate="print">
+                      <a:extLst>
+                        <a:ext uri="{28A0092B-C50C-407E-A947-70E740481C1C}">
+                          <a14:useLocalDpi xmlns:a14="http://schemas.microsoft.com/office/drawing/2010/main" val="0"/>
+                        </a:ext>
+                      </a:extLst>
+                    </a:blip>
+                    <a:srcRect b="14375"/>
+                    <a:stretch/>
+                  </pic:blipFill>
+                  <pic:spPr bwMode="auto">
+                    <a:xfrm rot="5400000">
+                      <a:off x="0" y="0"/>
+                      <a:ext cx="8135667" cy="5292000"/>
+                    </a:xfrm>
+                    <a:prstGeom prst="rect">
+                      <a:avLst/>
+                    </a:prstGeom>
+                    <a:ln>
+                      <a:noFill/>
+                    </a:ln>
+                    <a:extLst>
+                      <a:ext uri="{53640926-AAD7-44D8-BBD7-CCE9431645EC}">
+                        <a14:shadowObscured xmlns:a14="http://schemas.microsoft.com/office/drawing/2010/main"/>
+                      </a:ext>
+                    </a:extLst>
+                  </pic:spPr>
+                </pic:pic>
+              </a:graphicData>
+            </a:graphic>
+          </wp:inline>
+        </w:drawing>
+      </w:r>
+    </w:p>
+    <w:p>
+      <w:pPr>
+        <w:pStyle w:val="a"/>
+      </w:pPr>
+      <w:r>
+        <w:rPr>
+          <w:lang w:val="en-US"/>
+        </w:rPr>
+        <w:t>BPMN</w:t>
+      </w:r>
+      <w:r>
+        <w:t xml:space="preserve"> </w:t>
+      </w:r>
+      <w:r>
+        <w:t>диаграмма регистрации администратора ресторана</w:t>
+      </w:r>
+    </w:p>
+    <w:p>
+      <w:pPr>
+        <w:pStyle w:val="af5"/>
       </w:pPr>
       <w:r>
         <w:rPr>
           <w:noProof/>
           <w14:ligatures w14:val="standardContextual"/>
         </w:rPr>
+        <w:lastRenderedPageBreak/>
         <w:drawing>
           <wp:inline distT="0" distB="0" distL="0" distR="0" wp14:anchorId="5F1D3D40" wp14:editId="78B8F278">
             <wp:extent cx="4448175" cy="6324600"/>
@@ -9644,7 +9728,7 @@
                     <pic:cNvPicPr/>
                   </pic:nvPicPr>
                   <pic:blipFill>
-                    <a:blip r:embed="rId18">
+                    <a:blip r:embed="rId19">
                       <a:extLst>
                         <a:ext uri="{28A0092B-C50C-407E-A947-70E740481C1C}">
                           <a14:useLocalDpi xmlns:a14="http://schemas.microsoft.com/office/drawing/2010/main" val="0"/>
@@ -9712,7 +9796,7 @@
                     </pic:cNvPicPr>
                   </pic:nvPicPr>
                   <pic:blipFill>
-                    <a:blip r:embed="rId19">
+                    <a:blip r:embed="rId20">
                       <a:extLst>
                         <a:ext uri="{28A0092B-C50C-407E-A947-70E740481C1C}">
                           <a14:useLocalDpi xmlns:a14="http://schemas.microsoft.com/office/drawing/2010/main" val="0"/>
@@ -9780,7 +9864,7 @@
                     <pic:cNvPicPr/>
                   </pic:nvPicPr>
                   <pic:blipFill>
-                    <a:blip r:embed="rId20">
+                    <a:blip r:embed="rId21">
                       <a:extLst>
                         <a:ext uri="{28A0092B-C50C-407E-A947-70E740481C1C}">
                           <a14:useLocalDpi xmlns:a14="http://schemas.microsoft.com/office/drawing/2010/main" val="0"/>
@@ -9844,7 +9928,7 @@
                     <pic:cNvPicPr/>
                   </pic:nvPicPr>
                   <pic:blipFill rotWithShape="1">
-                    <a:blip r:embed="rId21"/>
+                    <a:blip r:embed="rId22"/>
                     <a:srcRect r="40487" b="83837"/>
                     <a:stretch/>
                   </pic:blipFill>
@@ -9908,7 +9992,7 @@
                     <pic:cNvPicPr/>
                   </pic:nvPicPr>
                   <pic:blipFill rotWithShape="1">
-                    <a:blip r:embed="rId21"/>
+                    <a:blip r:embed="rId22"/>
                     <a:srcRect t="19869"/>
                     <a:stretch/>
                   </pic:blipFill>
@@ -9966,67 +10050,6 @@
                 <pic:pic xmlns:pic="http://schemas.openxmlformats.org/drawingml/2006/picture">
                   <pic:nvPicPr>
                     <pic:cNvPr id="202219990" name="Рисунок 202219990"/>
-                    <pic:cNvPicPr/>
-                  </pic:nvPicPr>
-                  <pic:blipFill>
-                    <a:blip r:embed="rId22">
-                      <a:extLst>
-                        <a:ext uri="{28A0092B-C50C-407E-A947-70E740481C1C}">
-                          <a14:useLocalDpi xmlns:a14="http://schemas.microsoft.com/office/drawing/2010/main" val="0"/>
-                        </a:ext>
-                      </a:extLst>
-                    </a:blip>
-                    <a:stretch>
-                      <a:fillRect/>
-                    </a:stretch>
-                  </pic:blipFill>
-                  <pic:spPr>
-                    <a:xfrm>
-                      <a:off x="0" y="0"/>
-                      <a:ext cx="2219325" cy="6562725"/>
-                    </a:xfrm>
-                    <a:prstGeom prst="rect">
-                      <a:avLst/>
-                    </a:prstGeom>
-                  </pic:spPr>
-                </pic:pic>
-              </a:graphicData>
-            </a:graphic>
-          </wp:inline>
-        </w:drawing>
-      </w:r>
-    </w:p>
-    <w:p>
-      <w:pPr>
-        <w:pStyle w:val="a"/>
-      </w:pPr>
-      <w:r>
-        <w:t>Диаграмма состояний для брони</w:t>
-      </w:r>
-    </w:p>
-    <w:p>
-      <w:pPr>
-        <w:pStyle w:val="af5"/>
-      </w:pPr>
-      <w:r>
-        <w:rPr>
-          <w:noProof/>
-          <w14:ligatures w14:val="standardContextual"/>
-        </w:rPr>
-        <w:lastRenderedPageBreak/>
-        <w:drawing>
-          <wp:inline distT="0" distB="0" distL="0" distR="0" wp14:anchorId="1B2ED9E2" wp14:editId="6170648A">
-            <wp:extent cx="2219325" cy="6562725"/>
-            <wp:effectExtent l="0" t="0" r="9525" b="9525"/>
-            <wp:docPr id="36380888" name="Рисунок 6"/>
-            <wp:cNvGraphicFramePr>
-              <a:graphicFrameLocks xmlns:a="http://schemas.openxmlformats.org/drawingml/2006/main" noChangeAspect="1"/>
-            </wp:cNvGraphicFramePr>
-            <a:graphic xmlns:a="http://schemas.openxmlformats.org/drawingml/2006/main">
-              <a:graphicData uri="http://schemas.openxmlformats.org/drawingml/2006/picture">
-                <pic:pic xmlns:pic="http://schemas.openxmlformats.org/drawingml/2006/picture">
-                  <pic:nvPicPr>
-                    <pic:cNvPr id="36380888" name="Рисунок 36380888"/>
                     <pic:cNvPicPr/>
                   </pic:nvPicPr>
                   <pic:blipFill>
@@ -10062,6 +10085,67 @@
         <w:pStyle w:val="a"/>
       </w:pPr>
       <w:r>
+        <w:t>Диаграмма состояний для брони</w:t>
+      </w:r>
+    </w:p>
+    <w:p>
+      <w:pPr>
+        <w:pStyle w:val="af5"/>
+      </w:pPr>
+      <w:r>
+        <w:rPr>
+          <w:noProof/>
+          <w14:ligatures w14:val="standardContextual"/>
+        </w:rPr>
+        <w:lastRenderedPageBreak/>
+        <w:drawing>
+          <wp:inline distT="0" distB="0" distL="0" distR="0" wp14:anchorId="1B2ED9E2" wp14:editId="6170648A">
+            <wp:extent cx="2219325" cy="6562725"/>
+            <wp:effectExtent l="0" t="0" r="9525" b="9525"/>
+            <wp:docPr id="36380888" name="Рисунок 6"/>
+            <wp:cNvGraphicFramePr>
+              <a:graphicFrameLocks xmlns:a="http://schemas.openxmlformats.org/drawingml/2006/main" noChangeAspect="1"/>
+            </wp:cNvGraphicFramePr>
+            <a:graphic xmlns:a="http://schemas.openxmlformats.org/drawingml/2006/main">
+              <a:graphicData uri="http://schemas.openxmlformats.org/drawingml/2006/picture">
+                <pic:pic xmlns:pic="http://schemas.openxmlformats.org/drawingml/2006/picture">
+                  <pic:nvPicPr>
+                    <pic:cNvPr id="36380888" name="Рисунок 36380888"/>
+                    <pic:cNvPicPr/>
+                  </pic:nvPicPr>
+                  <pic:blipFill>
+                    <a:blip r:embed="rId24">
+                      <a:extLst>
+                        <a:ext uri="{28A0092B-C50C-407E-A947-70E740481C1C}">
+                          <a14:useLocalDpi xmlns:a14="http://schemas.microsoft.com/office/drawing/2010/main" val="0"/>
+                        </a:ext>
+                      </a:extLst>
+                    </a:blip>
+                    <a:stretch>
+                      <a:fillRect/>
+                    </a:stretch>
+                  </pic:blipFill>
+                  <pic:spPr>
+                    <a:xfrm>
+                      <a:off x="0" y="0"/>
+                      <a:ext cx="2219325" cy="6562725"/>
+                    </a:xfrm>
+                    <a:prstGeom prst="rect">
+                      <a:avLst/>
+                    </a:prstGeom>
+                  </pic:spPr>
+                </pic:pic>
+              </a:graphicData>
+            </a:graphic>
+          </wp:inline>
+        </w:drawing>
+      </w:r>
+    </w:p>
+    <w:p>
+      <w:pPr>
+        <w:pStyle w:val="a"/>
+      </w:pPr>
+      <w:r>
         <w:t>Диаграмма состояний для столов</w:t>
       </w:r>
     </w:p>
@@ -10090,7 +10174,7 @@
                     <pic:cNvPicPr/>
                   </pic:nvPicPr>
                   <pic:blipFill>
-                    <a:blip r:embed="rId24">
+                    <a:blip r:embed="rId25">
                       <a:extLst>
                         <a:ext uri="{28A0092B-C50C-407E-A947-70E740481C1C}">
                           <a14:useLocalDpi xmlns:a14="http://schemas.microsoft.com/office/drawing/2010/main" val="0"/>
@@ -10134,7 +10218,7 @@
       </w:pPr>
     </w:p>
     <w:sectPr>
-      <w:footerReference w:type="default" r:id="rId25"/>
+      <w:footerReference w:type="default" r:id="rId26"/>
       <w:pgSz w:w="11906" w:h="16838"/>
       <w:pgMar w:top="1134" w:right="851" w:bottom="1134" w:left="1701" w:header="709" w:footer="709" w:gutter="0"/>
       <w:cols w:space="708"/>

</xml_diff>

<commit_message>
doc: rewrite goals with better formulation
</commit_message>
<xml_diff>
--- a/documentation/техническое задание/Техническое задание.docx
+++ b/documentation/техническое задание/Техническое задание.docx
@@ -247,25 +247,26 @@
           <w:sz w:val="28"/>
           <w:szCs w:val="28"/>
         </w:rPr>
-        <w:t>Мобильное приложение для бронирования мест в ресторанах и барах Restobook</w:t>
-      </w:r>
+        <w:t xml:space="preserve">Мобильное приложение для бронирования мест в ресторанах и барах </w:t>
+      </w:r>
+      <w:proofErr w:type="spellStart"/>
       <w:r>
         <w:rPr>
           <w:rFonts w:ascii="Times New Roman" w:hAnsi="Times New Roman" w:cs="Times New Roman"/>
           <w:sz w:val="28"/>
           <w:szCs w:val="28"/>
         </w:rPr>
-        <w:t>»</w:t>
-      </w:r>
-    </w:p>
-    <w:p>
-      <w:pPr>
+        <w:t>Restobook</w:t>
+      </w:r>
+      <w:proofErr w:type="spellEnd"/>
+      <w:r>
         <w:rPr>
           <w:rFonts w:ascii="Times New Roman" w:hAnsi="Times New Roman" w:cs="Times New Roman"/>
           <w:sz w:val="28"/>
           <w:szCs w:val="28"/>
         </w:rPr>
-      </w:pPr>
+        <w:t>»</w:t>
+      </w:r>
     </w:p>
     <w:p>
       <w:pPr>
@@ -284,39 +285,40 @@
           <w:szCs w:val="28"/>
         </w:rPr>
       </w:pPr>
-      <w:r>
+    </w:p>
+    <w:p>
+      <w:pPr>
         <w:rPr>
           <w:rFonts w:ascii="Times New Roman" w:hAnsi="Times New Roman" w:cs="Times New Roman"/>
           <w:sz w:val="28"/>
           <w:szCs w:val="28"/>
         </w:rPr>
-        <w:t>Исполнители</w:t>
-      </w:r>
-    </w:p>
-    <w:p>
-      <w:pPr>
-        <w:ind w:firstLine="708"/>
+      </w:pPr>
+      <w:r>
         <w:rPr>
           <w:rFonts w:ascii="Times New Roman" w:hAnsi="Times New Roman" w:cs="Times New Roman"/>
           <w:sz w:val="28"/>
           <w:szCs w:val="28"/>
         </w:rPr>
-      </w:pPr>
-      <w:r>
+        <w:t>Исполнители</w:t>
+      </w:r>
+    </w:p>
+    <w:p>
+      <w:pPr>
+        <w:ind w:firstLine="708"/>
         <w:rPr>
           <w:rFonts w:ascii="Times New Roman" w:hAnsi="Times New Roman" w:cs="Times New Roman"/>
           <w:sz w:val="28"/>
           <w:szCs w:val="28"/>
         </w:rPr>
-        <w:t xml:space="preserve">______________ </w:t>
-      </w:r>
+      </w:pPr>
       <w:r>
         <w:rPr>
           <w:rFonts w:ascii="Times New Roman" w:hAnsi="Times New Roman" w:cs="Times New Roman"/>
           <w:sz w:val="28"/>
           <w:szCs w:val="28"/>
         </w:rPr>
-        <w:t xml:space="preserve">П.А. </w:t>
+        <w:t xml:space="preserve">______________ </w:t>
       </w:r>
       <w:r>
         <w:rPr>
@@ -324,60 +326,78 @@
           <w:sz w:val="28"/>
           <w:szCs w:val="28"/>
         </w:rPr>
-        <w:t>Путин</w:t>
-      </w:r>
-    </w:p>
-    <w:p>
-      <w:pPr>
-        <w:ind w:firstLine="708"/>
+        <w:t xml:space="preserve">П.А. </w:t>
+      </w:r>
+      <w:r>
         <w:rPr>
           <w:rFonts w:ascii="Times New Roman" w:hAnsi="Times New Roman" w:cs="Times New Roman"/>
           <w:sz w:val="28"/>
           <w:szCs w:val="28"/>
         </w:rPr>
-      </w:pPr>
-      <w:r>
+        <w:t>Путин</w:t>
+      </w:r>
+    </w:p>
+    <w:p>
+      <w:pPr>
+        <w:ind w:firstLine="708"/>
         <w:rPr>
           <w:rFonts w:ascii="Times New Roman" w:hAnsi="Times New Roman" w:cs="Times New Roman"/>
           <w:sz w:val="28"/>
           <w:szCs w:val="28"/>
         </w:rPr>
-        <w:t xml:space="preserve">______________ </w:t>
-      </w:r>
+      </w:pPr>
       <w:r>
         <w:rPr>
           <w:rFonts w:ascii="Times New Roman" w:hAnsi="Times New Roman" w:cs="Times New Roman"/>
           <w:sz w:val="28"/>
           <w:szCs w:val="28"/>
         </w:rPr>
-        <w:t>М.В. Ефремов</w:t>
-      </w:r>
-    </w:p>
-    <w:p>
-      <w:pPr>
-        <w:ind w:firstLine="708"/>
+        <w:t xml:space="preserve">______________ </w:t>
+      </w:r>
+      <w:r>
         <w:rPr>
           <w:rFonts w:ascii="Times New Roman" w:hAnsi="Times New Roman" w:cs="Times New Roman"/>
           <w:sz w:val="28"/>
           <w:szCs w:val="28"/>
         </w:rPr>
-      </w:pPr>
-      <w:r>
+        <w:t>М.В. Ефремов</w:t>
+      </w:r>
+    </w:p>
+    <w:p>
+      <w:pPr>
+        <w:ind w:firstLine="708"/>
         <w:rPr>
           <w:rFonts w:ascii="Times New Roman" w:hAnsi="Times New Roman" w:cs="Times New Roman"/>
           <w:sz w:val="28"/>
           <w:szCs w:val="28"/>
         </w:rPr>
-        <w:t xml:space="preserve">______________ </w:t>
-      </w:r>
+      </w:pPr>
       <w:r>
         <w:rPr>
           <w:rFonts w:ascii="Times New Roman" w:hAnsi="Times New Roman" w:cs="Times New Roman"/>
           <w:sz w:val="28"/>
           <w:szCs w:val="28"/>
         </w:rPr>
-        <w:t>М.М.З. Насайр</w:t>
-      </w:r>
+        <w:t xml:space="preserve">______________ </w:t>
+      </w:r>
+      <w:r>
+        <w:rPr>
+          <w:rFonts w:ascii="Times New Roman" w:hAnsi="Times New Roman" w:cs="Times New Roman"/>
+          <w:sz w:val="28"/>
+          <w:szCs w:val="28"/>
+        </w:rPr>
+        <w:t xml:space="preserve">М.М.З. </w:t>
+      </w:r>
+      <w:proofErr w:type="spellStart"/>
+      <w:r>
+        <w:rPr>
+          <w:rFonts w:ascii="Times New Roman" w:hAnsi="Times New Roman" w:cs="Times New Roman"/>
+          <w:sz w:val="28"/>
+          <w:szCs w:val="28"/>
+        </w:rPr>
+        <w:t>Насайр</w:t>
+      </w:r>
+      <w:proofErr w:type="spellEnd"/>
     </w:p>
     <w:p>
       <w:pPr>
@@ -528,7 +548,7 @@
       <w:r>
         <w:fldChar w:fldCharType="separate"/>
       </w:r>
-      <w:hyperlink w:anchor="_Toc160958750" w:history="1">
+      <w:hyperlink w:anchor="_Toc161044058" w:history="1">
         <w:r>
           <w:rPr>
             <w:rStyle w:val="afe"/>
@@ -555,7 +575,7 @@
             <w:noProof/>
             <w:webHidden/>
           </w:rPr>
-          <w:instrText xml:space="preserve"> PAGEREF _Toc160958750 \h </w:instrText>
+          <w:instrText xml:space="preserve"> PAGEREF _Toc161044058 \h </w:instrText>
         </w:r>
         <w:r>
           <w:rPr>
@@ -601,7 +621,7 @@
           <w14:ligatures w14:val="standardContextual"/>
         </w:rPr>
       </w:pPr>
-      <w:hyperlink w:anchor="_Toc160958751" w:history="1">
+      <w:hyperlink w:anchor="_Toc161044059" w:history="1">
         <w:r>
           <w:rPr>
             <w:rStyle w:val="afe"/>
@@ -628,7 +648,7 @@
             <w:noProof/>
             <w:webHidden/>
           </w:rPr>
-          <w:instrText xml:space="preserve"> PAGEREF _Toc160958751 \h </w:instrText>
+          <w:instrText xml:space="preserve"> PAGEREF _Toc161044059 \h </w:instrText>
         </w:r>
         <w:r>
           <w:rPr>
@@ -674,7 +694,7 @@
           <w14:ligatures w14:val="standardContextual"/>
         </w:rPr>
       </w:pPr>
-      <w:hyperlink w:anchor="_Toc160958752" w:history="1">
+      <w:hyperlink w:anchor="_Toc161044060" w:history="1">
         <w:r>
           <w:rPr>
             <w:rStyle w:val="afe"/>
@@ -701,7 +721,7 @@
             <w:noProof/>
             <w:webHidden/>
           </w:rPr>
-          <w:instrText xml:space="preserve"> PAGEREF _Toc160958752 \h </w:instrText>
+          <w:instrText xml:space="preserve"> PAGEREF _Toc161044060 \h </w:instrText>
         </w:r>
         <w:r>
           <w:rPr>
@@ -747,7 +767,7 @@
           <w14:ligatures w14:val="standardContextual"/>
         </w:rPr>
       </w:pPr>
-      <w:hyperlink w:anchor="_Toc160958753" w:history="1">
+      <w:hyperlink w:anchor="_Toc161044061" w:history="1">
         <w:r>
           <w:rPr>
             <w:rStyle w:val="afe"/>
@@ -774,7 +794,7 @@
             <w:noProof/>
             <w:webHidden/>
           </w:rPr>
-          <w:instrText xml:space="preserve"> PAGEREF _Toc160958753 \h </w:instrText>
+          <w:instrText xml:space="preserve"> PAGEREF _Toc161044061 \h </w:instrText>
         </w:r>
         <w:r>
           <w:rPr>
@@ -820,7 +840,7 @@
           <w14:ligatures w14:val="standardContextual"/>
         </w:rPr>
       </w:pPr>
-      <w:hyperlink w:anchor="_Toc160958754" w:history="1">
+      <w:hyperlink w:anchor="_Toc161044062" w:history="1">
         <w:r>
           <w:rPr>
             <w:rStyle w:val="afe"/>
@@ -847,7 +867,7 @@
             <w:noProof/>
             <w:webHidden/>
           </w:rPr>
-          <w:instrText xml:space="preserve"> PAGEREF _Toc160958754 \h </w:instrText>
+          <w:instrText xml:space="preserve"> PAGEREF _Toc161044062 \h </w:instrText>
         </w:r>
         <w:r>
           <w:rPr>
@@ -893,7 +913,7 @@
           <w14:ligatures w14:val="standardContextual"/>
         </w:rPr>
       </w:pPr>
-      <w:hyperlink w:anchor="_Toc160958755" w:history="1">
+      <w:hyperlink w:anchor="_Toc161044063" w:history="1">
         <w:r>
           <w:rPr>
             <w:rStyle w:val="afe"/>
@@ -920,7 +940,7 @@
             <w:noProof/>
             <w:webHidden/>
           </w:rPr>
-          <w:instrText xml:space="preserve"> PAGEREF _Toc160958755 \h </w:instrText>
+          <w:instrText xml:space="preserve"> PAGEREF _Toc161044063 \h </w:instrText>
         </w:r>
         <w:r>
           <w:rPr>
@@ -966,7 +986,7 @@
           <w14:ligatures w14:val="standardContextual"/>
         </w:rPr>
       </w:pPr>
-      <w:hyperlink w:anchor="_Toc160958756" w:history="1">
+      <w:hyperlink w:anchor="_Toc161044064" w:history="1">
         <w:r>
           <w:rPr>
             <w:rStyle w:val="afe"/>
@@ -993,7 +1013,7 @@
             <w:noProof/>
             <w:webHidden/>
           </w:rPr>
-          <w:instrText xml:space="preserve"> PAGEREF _Toc160958756 \h </w:instrText>
+          <w:instrText xml:space="preserve"> PAGEREF _Toc161044064 \h </w:instrText>
         </w:r>
         <w:r>
           <w:rPr>
@@ -1039,7 +1059,7 @@
           <w14:ligatures w14:val="standardContextual"/>
         </w:rPr>
       </w:pPr>
-      <w:hyperlink w:anchor="_Toc160958757" w:history="1">
+      <w:hyperlink w:anchor="_Toc161044065" w:history="1">
         <w:r>
           <w:rPr>
             <w:rStyle w:val="afe"/>
@@ -1066,7 +1086,7 @@
             <w:noProof/>
             <w:webHidden/>
           </w:rPr>
-          <w:instrText xml:space="preserve"> PAGEREF _Toc160958757 \h </w:instrText>
+          <w:instrText xml:space="preserve"> PAGEREF _Toc161044065 \h </w:instrText>
         </w:r>
         <w:r>
           <w:rPr>
@@ -1112,7 +1132,7 @@
           <w14:ligatures w14:val="standardContextual"/>
         </w:rPr>
       </w:pPr>
-      <w:hyperlink w:anchor="_Toc160958758" w:history="1">
+      <w:hyperlink w:anchor="_Toc161044066" w:history="1">
         <w:r>
           <w:rPr>
             <w:rStyle w:val="afe"/>
@@ -1139,7 +1159,7 @@
             <w:noProof/>
             <w:webHidden/>
           </w:rPr>
-          <w:instrText xml:space="preserve"> PAGEREF _Toc160958758 \h </w:instrText>
+          <w:instrText xml:space="preserve"> PAGEREF _Toc161044066 \h </w:instrText>
         </w:r>
         <w:r>
           <w:rPr>
@@ -1185,7 +1205,7 @@
           <w14:ligatures w14:val="standardContextual"/>
         </w:rPr>
       </w:pPr>
-      <w:hyperlink w:anchor="_Toc160958759" w:history="1">
+      <w:hyperlink w:anchor="_Toc161044067" w:history="1">
         <w:r>
           <w:rPr>
             <w:rStyle w:val="afe"/>
@@ -1212,7 +1232,7 @@
             <w:noProof/>
             <w:webHidden/>
           </w:rPr>
-          <w:instrText xml:space="preserve"> PAGEREF _Toc160958759 \h </w:instrText>
+          <w:instrText xml:space="preserve"> PAGEREF _Toc161044067 \h </w:instrText>
         </w:r>
         <w:r>
           <w:rPr>
@@ -1258,7 +1278,7 @@
           <w14:ligatures w14:val="standardContextual"/>
         </w:rPr>
       </w:pPr>
-      <w:hyperlink w:anchor="_Toc160958760" w:history="1">
+      <w:hyperlink w:anchor="_Toc161044068" w:history="1">
         <w:r>
           <w:rPr>
             <w:rStyle w:val="afe"/>
@@ -1285,7 +1305,7 @@
             <w:noProof/>
             <w:webHidden/>
           </w:rPr>
-          <w:instrText xml:space="preserve"> PAGEREF _Toc160958760 \h </w:instrText>
+          <w:instrText xml:space="preserve"> PAGEREF _Toc161044068 \h </w:instrText>
         </w:r>
         <w:r>
           <w:rPr>
@@ -1331,7 +1351,7 @@
           <w14:ligatures w14:val="standardContextual"/>
         </w:rPr>
       </w:pPr>
-      <w:hyperlink w:anchor="_Toc160958761" w:history="1">
+      <w:hyperlink w:anchor="_Toc161044069" w:history="1">
         <w:r>
           <w:rPr>
             <w:rStyle w:val="afe"/>
@@ -1358,7 +1378,7 @@
             <w:noProof/>
             <w:webHidden/>
           </w:rPr>
-          <w:instrText xml:space="preserve"> PAGEREF _Toc160958761 \h </w:instrText>
+          <w:instrText xml:space="preserve"> PAGEREF _Toc161044069 \h </w:instrText>
         </w:r>
         <w:r>
           <w:rPr>
@@ -1404,7 +1424,7 @@
           <w14:ligatures w14:val="standardContextual"/>
         </w:rPr>
       </w:pPr>
-      <w:hyperlink w:anchor="_Toc160958762" w:history="1">
+      <w:hyperlink w:anchor="_Toc161044070" w:history="1">
         <w:r>
           <w:rPr>
             <w:rStyle w:val="afe"/>
@@ -1431,7 +1451,7 @@
             <w:noProof/>
             <w:webHidden/>
           </w:rPr>
-          <w:instrText xml:space="preserve"> PAGEREF _Toc160958762 \h </w:instrText>
+          <w:instrText xml:space="preserve"> PAGEREF _Toc161044070 \h </w:instrText>
         </w:r>
         <w:r>
           <w:rPr>
@@ -1477,7 +1497,7 @@
           <w14:ligatures w14:val="standardContextual"/>
         </w:rPr>
       </w:pPr>
-      <w:hyperlink w:anchor="_Toc160958763" w:history="1">
+      <w:hyperlink w:anchor="_Toc161044071" w:history="1">
         <w:r>
           <w:rPr>
             <w:rStyle w:val="afe"/>
@@ -1504,7 +1524,7 @@
             <w:noProof/>
             <w:webHidden/>
           </w:rPr>
-          <w:instrText xml:space="preserve"> PAGEREF _Toc160958763 \h </w:instrText>
+          <w:instrText xml:space="preserve"> PAGEREF _Toc161044071 \h </w:instrText>
         </w:r>
         <w:r>
           <w:rPr>
@@ -1550,7 +1570,7 @@
           <w14:ligatures w14:val="standardContextual"/>
         </w:rPr>
       </w:pPr>
-      <w:hyperlink w:anchor="_Toc160958764" w:history="1">
+      <w:hyperlink w:anchor="_Toc161044072" w:history="1">
         <w:r>
           <w:rPr>
             <w:rStyle w:val="afe"/>
@@ -1577,7 +1597,7 @@
             <w:noProof/>
             <w:webHidden/>
           </w:rPr>
-          <w:instrText xml:space="preserve"> PAGEREF _Toc160958764 \h </w:instrText>
+          <w:instrText xml:space="preserve"> PAGEREF _Toc161044072 \h </w:instrText>
         </w:r>
         <w:r>
           <w:rPr>
@@ -1623,7 +1643,7 @@
           <w14:ligatures w14:val="standardContextual"/>
         </w:rPr>
       </w:pPr>
-      <w:hyperlink w:anchor="_Toc160958765" w:history="1">
+      <w:hyperlink w:anchor="_Toc161044073" w:history="1">
         <w:r>
           <w:rPr>
             <w:rStyle w:val="afe"/>
@@ -1650,7 +1670,7 @@
             <w:noProof/>
             <w:webHidden/>
           </w:rPr>
-          <w:instrText xml:space="preserve"> PAGEREF _Toc160958765 \h </w:instrText>
+          <w:instrText xml:space="preserve"> PAGEREF _Toc161044073 \h </w:instrText>
         </w:r>
         <w:r>
           <w:rPr>
@@ -1696,7 +1716,7 @@
           <w14:ligatures w14:val="standardContextual"/>
         </w:rPr>
       </w:pPr>
-      <w:hyperlink w:anchor="_Toc160958766" w:history="1">
+      <w:hyperlink w:anchor="_Toc161044074" w:history="1">
         <w:r>
           <w:rPr>
             <w:rStyle w:val="afe"/>
@@ -1723,7 +1743,7 @@
             <w:noProof/>
             <w:webHidden/>
           </w:rPr>
-          <w:instrText xml:space="preserve"> PAGEREF _Toc160958766 \h </w:instrText>
+          <w:instrText xml:space="preserve"> PAGEREF _Toc161044074 \h </w:instrText>
         </w:r>
         <w:r>
           <w:rPr>
@@ -1769,7 +1789,7 @@
           <w14:ligatures w14:val="standardContextual"/>
         </w:rPr>
       </w:pPr>
-      <w:hyperlink w:anchor="_Toc160958767" w:history="1">
+      <w:hyperlink w:anchor="_Toc161044075" w:history="1">
         <w:r>
           <w:rPr>
             <w:rStyle w:val="afe"/>
@@ -1796,7 +1816,7 @@
             <w:noProof/>
             <w:webHidden/>
           </w:rPr>
-          <w:instrText xml:space="preserve"> PAGEREF _Toc160958767 \h </w:instrText>
+          <w:instrText xml:space="preserve"> PAGEREF _Toc161044075 \h </w:instrText>
         </w:r>
         <w:r>
           <w:rPr>
@@ -1842,7 +1862,7 @@
           <w14:ligatures w14:val="standardContextual"/>
         </w:rPr>
       </w:pPr>
-      <w:hyperlink w:anchor="_Toc160958768" w:history="1">
+      <w:hyperlink w:anchor="_Toc161044076" w:history="1">
         <w:r>
           <w:rPr>
             <w:rStyle w:val="afe"/>
@@ -1869,7 +1889,7 @@
             <w:noProof/>
             <w:webHidden/>
           </w:rPr>
-          <w:instrText xml:space="preserve"> PAGEREF _Toc160958768 \h </w:instrText>
+          <w:instrText xml:space="preserve"> PAGEREF _Toc161044076 \h </w:instrText>
         </w:r>
         <w:r>
           <w:rPr>
@@ -1915,7 +1935,7 @@
           <w14:ligatures w14:val="standardContextual"/>
         </w:rPr>
       </w:pPr>
-      <w:hyperlink w:anchor="_Toc160958769" w:history="1">
+      <w:hyperlink w:anchor="_Toc161044077" w:history="1">
         <w:r>
           <w:rPr>
             <w:rStyle w:val="afe"/>
@@ -1942,7 +1962,7 @@
             <w:noProof/>
             <w:webHidden/>
           </w:rPr>
-          <w:instrText xml:space="preserve"> PAGEREF _Toc160958769 \h </w:instrText>
+          <w:instrText xml:space="preserve"> PAGEREF _Toc161044077 \h </w:instrText>
         </w:r>
         <w:r>
           <w:rPr>
@@ -1988,7 +2008,7 @@
           <w14:ligatures w14:val="standardContextual"/>
         </w:rPr>
       </w:pPr>
-      <w:hyperlink w:anchor="_Toc160958770" w:history="1">
+      <w:hyperlink w:anchor="_Toc161044078" w:history="1">
         <w:r>
           <w:rPr>
             <w:rStyle w:val="afe"/>
@@ -2015,7 +2035,7 @@
             <w:noProof/>
             <w:webHidden/>
           </w:rPr>
-          <w:instrText xml:space="preserve"> PAGEREF _Toc160958770 \h </w:instrText>
+          <w:instrText xml:space="preserve"> PAGEREF _Toc161044078 \h </w:instrText>
         </w:r>
         <w:r>
           <w:rPr>
@@ -2061,7 +2081,7 @@
           <w14:ligatures w14:val="standardContextual"/>
         </w:rPr>
       </w:pPr>
-      <w:hyperlink w:anchor="_Toc160958771" w:history="1">
+      <w:hyperlink w:anchor="_Toc161044079" w:history="1">
         <w:r>
           <w:rPr>
             <w:rStyle w:val="afe"/>
@@ -2088,7 +2108,7 @@
             <w:noProof/>
             <w:webHidden/>
           </w:rPr>
-          <w:instrText xml:space="preserve"> PAGEREF _Toc160958771 \h </w:instrText>
+          <w:instrText xml:space="preserve"> PAGEREF _Toc161044079 \h </w:instrText>
         </w:r>
         <w:r>
           <w:rPr>
@@ -2134,7 +2154,7 @@
           <w14:ligatures w14:val="standardContextual"/>
         </w:rPr>
       </w:pPr>
-      <w:hyperlink w:anchor="_Toc160958772" w:history="1">
+      <w:hyperlink w:anchor="_Toc161044080" w:history="1">
         <w:r>
           <w:rPr>
             <w:rStyle w:val="afe"/>
@@ -2161,7 +2181,7 @@
             <w:noProof/>
             <w:webHidden/>
           </w:rPr>
-          <w:instrText xml:space="preserve"> PAGEREF _Toc160958772 \h </w:instrText>
+          <w:instrText xml:space="preserve"> PAGEREF _Toc161044080 \h </w:instrText>
         </w:r>
         <w:r>
           <w:rPr>
@@ -2207,7 +2227,7 @@
           <w14:ligatures w14:val="standardContextual"/>
         </w:rPr>
       </w:pPr>
-      <w:hyperlink w:anchor="_Toc160958773" w:history="1">
+      <w:hyperlink w:anchor="_Toc161044081" w:history="1">
         <w:r>
           <w:rPr>
             <w:rStyle w:val="afe"/>
@@ -2234,7 +2254,7 @@
             <w:noProof/>
             <w:webHidden/>
           </w:rPr>
-          <w:instrText xml:space="preserve"> PAGEREF _Toc160958773 \h </w:instrText>
+          <w:instrText xml:space="preserve"> PAGEREF _Toc161044081 \h </w:instrText>
         </w:r>
         <w:r>
           <w:rPr>
@@ -2280,7 +2300,7 @@
           <w14:ligatures w14:val="standardContextual"/>
         </w:rPr>
       </w:pPr>
-      <w:hyperlink w:anchor="_Toc160958774" w:history="1">
+      <w:hyperlink w:anchor="_Toc161044082" w:history="1">
         <w:r>
           <w:rPr>
             <w:rStyle w:val="afe"/>
@@ -2307,7 +2327,7 @@
             <w:noProof/>
             <w:webHidden/>
           </w:rPr>
-          <w:instrText xml:space="preserve"> PAGEREF _Toc160958774 \h </w:instrText>
+          <w:instrText xml:space="preserve"> PAGEREF _Toc161044082 \h </w:instrText>
         </w:r>
         <w:r>
           <w:rPr>
@@ -2353,7 +2373,7 @@
           <w14:ligatures w14:val="standardContextual"/>
         </w:rPr>
       </w:pPr>
-      <w:hyperlink w:anchor="_Toc160958775" w:history="1">
+      <w:hyperlink w:anchor="_Toc161044083" w:history="1">
         <w:r>
           <w:rPr>
             <w:rStyle w:val="afe"/>
@@ -2380,7 +2400,7 @@
             <w:noProof/>
             <w:webHidden/>
           </w:rPr>
-          <w:instrText xml:space="preserve"> PAGEREF _Toc160958775 \h </w:instrText>
+          <w:instrText xml:space="preserve"> PAGEREF _Toc161044083 \h </w:instrText>
         </w:r>
         <w:r>
           <w:rPr>
@@ -2426,7 +2446,7 @@
           <w14:ligatures w14:val="standardContextual"/>
         </w:rPr>
       </w:pPr>
-      <w:hyperlink w:anchor="_Toc160958776" w:history="1">
+      <w:hyperlink w:anchor="_Toc161044084" w:history="1">
         <w:r>
           <w:rPr>
             <w:rStyle w:val="afe"/>
@@ -2453,7 +2473,7 @@
             <w:noProof/>
             <w:webHidden/>
           </w:rPr>
-          <w:instrText xml:space="preserve"> PAGEREF _Toc160958776 \h </w:instrText>
+          <w:instrText xml:space="preserve"> PAGEREF _Toc161044084 \h </w:instrText>
         </w:r>
         <w:r>
           <w:rPr>
@@ -2499,7 +2519,7 @@
           <w14:ligatures w14:val="standardContextual"/>
         </w:rPr>
       </w:pPr>
-      <w:hyperlink w:anchor="_Toc160958777" w:history="1">
+      <w:hyperlink w:anchor="_Toc161044085" w:history="1">
         <w:r>
           <w:rPr>
             <w:rStyle w:val="afe"/>
@@ -2526,7 +2546,7 @@
             <w:noProof/>
             <w:webHidden/>
           </w:rPr>
-          <w:instrText xml:space="preserve"> PAGEREF _Toc160958777 \h </w:instrText>
+          <w:instrText xml:space="preserve"> PAGEREF _Toc161044085 \h </w:instrText>
         </w:r>
         <w:r>
           <w:rPr>
@@ -2572,7 +2592,7 @@
           <w14:ligatures w14:val="standardContextual"/>
         </w:rPr>
       </w:pPr>
-      <w:hyperlink w:anchor="_Toc160958778" w:history="1">
+      <w:hyperlink w:anchor="_Toc161044086" w:history="1">
         <w:r>
           <w:rPr>
             <w:rStyle w:val="afe"/>
@@ -2599,7 +2619,7 @@
             <w:noProof/>
             <w:webHidden/>
           </w:rPr>
-          <w:instrText xml:space="preserve"> PAGEREF _Toc160958778 \h </w:instrText>
+          <w:instrText xml:space="preserve"> PAGEREF _Toc161044086 \h </w:instrText>
         </w:r>
         <w:r>
           <w:rPr>
@@ -2645,7 +2665,7 @@
           <w14:ligatures w14:val="standardContextual"/>
         </w:rPr>
       </w:pPr>
-      <w:hyperlink w:anchor="_Toc160958779" w:history="1">
+      <w:hyperlink w:anchor="_Toc161044087" w:history="1">
         <w:r>
           <w:rPr>
             <w:rStyle w:val="afe"/>
@@ -2672,7 +2692,7 @@
             <w:noProof/>
             <w:webHidden/>
           </w:rPr>
-          <w:instrText xml:space="preserve"> PAGEREF _Toc160958779 \h </w:instrText>
+          <w:instrText xml:space="preserve"> PAGEREF _Toc161044087 \h </w:instrText>
         </w:r>
         <w:r>
           <w:rPr>
@@ -2718,7 +2738,7 @@
           <w14:ligatures w14:val="standardContextual"/>
         </w:rPr>
       </w:pPr>
-      <w:hyperlink w:anchor="_Toc160958780" w:history="1">
+      <w:hyperlink w:anchor="_Toc161044088" w:history="1">
         <w:r>
           <w:rPr>
             <w:rStyle w:val="afe"/>
@@ -2745,7 +2765,7 @@
             <w:noProof/>
             <w:webHidden/>
           </w:rPr>
-          <w:instrText xml:space="preserve"> PAGEREF _Toc160958780 \h </w:instrText>
+          <w:instrText xml:space="preserve"> PAGEREF _Toc161044088 \h </w:instrText>
         </w:r>
         <w:r>
           <w:rPr>
@@ -2791,7 +2811,7 @@
           <w14:ligatures w14:val="standardContextual"/>
         </w:rPr>
       </w:pPr>
-      <w:hyperlink w:anchor="_Toc160958781" w:history="1">
+      <w:hyperlink w:anchor="_Toc161044089" w:history="1">
         <w:r>
           <w:rPr>
             <w:rStyle w:val="afe"/>
@@ -2818,7 +2838,7 @@
             <w:noProof/>
             <w:webHidden/>
           </w:rPr>
-          <w:instrText xml:space="preserve"> PAGEREF _Toc160958781 \h </w:instrText>
+          <w:instrText xml:space="preserve"> PAGEREF _Toc161044089 \h </w:instrText>
         </w:r>
         <w:r>
           <w:rPr>
@@ -2864,7 +2884,7 @@
           <w14:ligatures w14:val="standardContextual"/>
         </w:rPr>
       </w:pPr>
-      <w:hyperlink w:anchor="_Toc160958782" w:history="1">
+      <w:hyperlink w:anchor="_Toc161044090" w:history="1">
         <w:r>
           <w:rPr>
             <w:rStyle w:val="afe"/>
@@ -2891,7 +2911,7 @@
             <w:noProof/>
             <w:webHidden/>
           </w:rPr>
-          <w:instrText xml:space="preserve"> PAGEREF _Toc160958782 \h </w:instrText>
+          <w:instrText xml:space="preserve"> PAGEREF _Toc161044090 \h </w:instrText>
         </w:r>
         <w:r>
           <w:rPr>
@@ -2937,7 +2957,7 @@
           <w14:ligatures w14:val="standardContextual"/>
         </w:rPr>
       </w:pPr>
-      <w:hyperlink w:anchor="_Toc160958783" w:history="1">
+      <w:hyperlink w:anchor="_Toc161044091" w:history="1">
         <w:r>
           <w:rPr>
             <w:rStyle w:val="afe"/>
@@ -2964,7 +2984,7 @@
             <w:noProof/>
             <w:webHidden/>
           </w:rPr>
-          <w:instrText xml:space="preserve"> PAGEREF _Toc160958783 \h </w:instrText>
+          <w:instrText xml:space="preserve"> PAGEREF _Toc161044091 \h </w:instrText>
         </w:r>
         <w:r>
           <w:rPr>
@@ -3010,7 +3030,7 @@
           <w14:ligatures w14:val="standardContextual"/>
         </w:rPr>
       </w:pPr>
-      <w:hyperlink w:anchor="_Toc160958784" w:history="1">
+      <w:hyperlink w:anchor="_Toc161044092" w:history="1">
         <w:r>
           <w:rPr>
             <w:rStyle w:val="afe"/>
@@ -3037,7 +3057,7 @@
             <w:noProof/>
             <w:webHidden/>
           </w:rPr>
-          <w:instrText xml:space="preserve"> PAGEREF _Toc160958784 \h </w:instrText>
+          <w:instrText xml:space="preserve"> PAGEREF _Toc161044092 \h </w:instrText>
         </w:r>
         <w:r>
           <w:rPr>
@@ -3083,7 +3103,7 @@
           <w14:ligatures w14:val="standardContextual"/>
         </w:rPr>
       </w:pPr>
-      <w:hyperlink w:anchor="_Toc160958785" w:history="1">
+      <w:hyperlink w:anchor="_Toc161044093" w:history="1">
         <w:r>
           <w:rPr>
             <w:rStyle w:val="afe"/>
@@ -3110,7 +3130,7 @@
             <w:noProof/>
             <w:webHidden/>
           </w:rPr>
-          <w:instrText xml:space="preserve"> PAGEREF _Toc160958785 \h </w:instrText>
+          <w:instrText xml:space="preserve"> PAGEREF _Toc161044093 \h </w:instrText>
         </w:r>
         <w:r>
           <w:rPr>
@@ -3156,7 +3176,7 @@
           <w14:ligatures w14:val="standardContextual"/>
         </w:rPr>
       </w:pPr>
-      <w:hyperlink w:anchor="_Toc160958786" w:history="1">
+      <w:hyperlink w:anchor="_Toc161044094" w:history="1">
         <w:r>
           <w:rPr>
             <w:rStyle w:val="afe"/>
@@ -3183,7 +3203,7 @@
             <w:noProof/>
             <w:webHidden/>
           </w:rPr>
-          <w:instrText xml:space="preserve"> PAGEREF _Toc160958786 \h </w:instrText>
+          <w:instrText xml:space="preserve"> PAGEREF _Toc161044094 \h </w:instrText>
         </w:r>
         <w:r>
           <w:rPr>
@@ -3229,7 +3249,7 @@
           <w14:ligatures w14:val="standardContextual"/>
         </w:rPr>
       </w:pPr>
-      <w:hyperlink w:anchor="_Toc160958787" w:history="1">
+      <w:hyperlink w:anchor="_Toc161044095" w:history="1">
         <w:r>
           <w:rPr>
             <w:rStyle w:val="afe"/>
@@ -3256,7 +3276,7 @@
             <w:noProof/>
             <w:webHidden/>
           </w:rPr>
-          <w:instrText xml:space="preserve"> PAGEREF _Toc160958787 \h </w:instrText>
+          <w:instrText xml:space="preserve"> PAGEREF _Toc161044095 \h </w:instrText>
         </w:r>
         <w:r>
           <w:rPr>
@@ -3302,7 +3322,7 @@
           <w14:ligatures w14:val="standardContextual"/>
         </w:rPr>
       </w:pPr>
-      <w:hyperlink w:anchor="_Toc160958788" w:history="1">
+      <w:hyperlink w:anchor="_Toc161044096" w:history="1">
         <w:r>
           <w:rPr>
             <w:rStyle w:val="afe"/>
@@ -3329,7 +3349,7 @@
             <w:noProof/>
             <w:webHidden/>
           </w:rPr>
-          <w:instrText xml:space="preserve"> PAGEREF _Toc160958788 \h </w:instrText>
+          <w:instrText xml:space="preserve"> PAGEREF _Toc161044096 \h </w:instrText>
         </w:r>
         <w:r>
           <w:rPr>
@@ -3375,7 +3395,7 @@
           <w14:ligatures w14:val="standardContextual"/>
         </w:rPr>
       </w:pPr>
-      <w:hyperlink w:anchor="_Toc160958789" w:history="1">
+      <w:hyperlink w:anchor="_Toc161044097" w:history="1">
         <w:r>
           <w:rPr>
             <w:rStyle w:val="afe"/>
@@ -3402,7 +3422,7 @@
             <w:noProof/>
             <w:webHidden/>
           </w:rPr>
-          <w:instrText xml:space="preserve"> PAGEREF _Toc160958789 \h </w:instrText>
+          <w:instrText xml:space="preserve"> PAGEREF _Toc161044097 \h </w:instrText>
         </w:r>
         <w:r>
           <w:rPr>
@@ -3448,7 +3468,7 @@
           <w14:ligatures w14:val="standardContextual"/>
         </w:rPr>
       </w:pPr>
-      <w:hyperlink w:anchor="_Toc160958790" w:history="1">
+      <w:hyperlink w:anchor="_Toc161044098" w:history="1">
         <w:r>
           <w:rPr>
             <w:rStyle w:val="afe"/>
@@ -3475,7 +3495,7 @@
             <w:noProof/>
             <w:webHidden/>
           </w:rPr>
-          <w:instrText xml:space="preserve"> PAGEREF _Toc160958790 \h </w:instrText>
+          <w:instrText xml:space="preserve"> PAGEREF _Toc161044098 \h </w:instrText>
         </w:r>
         <w:r>
           <w:rPr>
@@ -3521,7 +3541,7 @@
           <w14:ligatures w14:val="standardContextual"/>
         </w:rPr>
       </w:pPr>
-      <w:hyperlink w:anchor="_Toc160958791" w:history="1">
+      <w:hyperlink w:anchor="_Toc161044099" w:history="1">
         <w:r>
           <w:rPr>
             <w:rStyle w:val="afe"/>
@@ -3548,7 +3568,7 @@
             <w:noProof/>
             <w:webHidden/>
           </w:rPr>
-          <w:instrText xml:space="preserve"> PAGEREF _Toc160958791 \h </w:instrText>
+          <w:instrText xml:space="preserve"> PAGEREF _Toc161044099 \h </w:instrText>
         </w:r>
         <w:r>
           <w:rPr>
@@ -3594,7 +3614,7 @@
           <w14:ligatures w14:val="standardContextual"/>
         </w:rPr>
       </w:pPr>
-      <w:hyperlink w:anchor="_Toc160958792" w:history="1">
+      <w:hyperlink w:anchor="_Toc161044100" w:history="1">
         <w:r>
           <w:rPr>
             <w:rStyle w:val="afe"/>
@@ -3621,7 +3641,7 @@
             <w:noProof/>
             <w:webHidden/>
           </w:rPr>
-          <w:instrText xml:space="preserve"> PAGEREF _Toc160958792 \h </w:instrText>
+          <w:instrText xml:space="preserve"> PAGEREF _Toc161044100 \h </w:instrText>
         </w:r>
         <w:r>
           <w:rPr>
@@ -3667,7 +3687,7 @@
           <w14:ligatures w14:val="standardContextual"/>
         </w:rPr>
       </w:pPr>
-      <w:hyperlink w:anchor="_Toc160958793" w:history="1">
+      <w:hyperlink w:anchor="_Toc161044101" w:history="1">
         <w:r>
           <w:rPr>
             <w:rStyle w:val="afe"/>
@@ -3694,7 +3714,7 @@
             <w:noProof/>
             <w:webHidden/>
           </w:rPr>
-          <w:instrText xml:space="preserve"> PAGEREF _Toc160958793 \h </w:instrText>
+          <w:instrText xml:space="preserve"> PAGEREF _Toc161044101 \h </w:instrText>
         </w:r>
         <w:r>
           <w:rPr>
@@ -3740,7 +3760,7 @@
           <w14:ligatures w14:val="standardContextual"/>
         </w:rPr>
       </w:pPr>
-      <w:hyperlink w:anchor="_Toc160958794" w:history="1">
+      <w:hyperlink w:anchor="_Toc161044102" w:history="1">
         <w:r>
           <w:rPr>
             <w:rStyle w:val="afe"/>
@@ -3767,7 +3787,7 @@
             <w:noProof/>
             <w:webHidden/>
           </w:rPr>
-          <w:instrText xml:space="preserve"> PAGEREF _Toc160958794 \h </w:instrText>
+          <w:instrText xml:space="preserve"> PAGEREF _Toc161044102 \h </w:instrText>
         </w:r>
         <w:r>
           <w:rPr>
@@ -3813,7 +3833,7 @@
           <w14:ligatures w14:val="standardContextual"/>
         </w:rPr>
       </w:pPr>
-      <w:hyperlink w:anchor="_Toc160958795" w:history="1">
+      <w:hyperlink w:anchor="_Toc161044103" w:history="1">
         <w:r>
           <w:rPr>
             <w:rStyle w:val="afe"/>
@@ -3840,7 +3860,7 @@
             <w:noProof/>
             <w:webHidden/>
           </w:rPr>
-          <w:instrText xml:space="preserve"> PAGEREF _Toc160958795 \h </w:instrText>
+          <w:instrText xml:space="preserve"> PAGEREF _Toc161044103 \h </w:instrText>
         </w:r>
         <w:r>
           <w:rPr>
@@ -3886,7 +3906,7 @@
           <w14:ligatures w14:val="standardContextual"/>
         </w:rPr>
       </w:pPr>
-      <w:hyperlink w:anchor="_Toc160958796" w:history="1">
+      <w:hyperlink w:anchor="_Toc161044104" w:history="1">
         <w:r>
           <w:rPr>
             <w:rStyle w:val="afe"/>
@@ -3913,7 +3933,7 @@
             <w:noProof/>
             <w:webHidden/>
           </w:rPr>
-          <w:instrText xml:space="preserve"> PAGEREF _Toc160958796 \h </w:instrText>
+          <w:instrText xml:space="preserve"> PAGEREF _Toc161044104 \h </w:instrText>
         </w:r>
         <w:r>
           <w:rPr>
@@ -3959,7 +3979,7 @@
           <w14:ligatures w14:val="standardContextual"/>
         </w:rPr>
       </w:pPr>
-      <w:hyperlink w:anchor="_Toc160958797" w:history="1">
+      <w:hyperlink w:anchor="_Toc161044105" w:history="1">
         <w:r>
           <w:rPr>
             <w:rStyle w:val="afe"/>
@@ -3986,7 +4006,7 @@
             <w:noProof/>
             <w:webHidden/>
           </w:rPr>
-          <w:instrText xml:space="preserve"> PAGEREF _Toc160958797 \h </w:instrText>
+          <w:instrText xml:space="preserve"> PAGEREF _Toc161044105 \h </w:instrText>
         </w:r>
         <w:r>
           <w:rPr>
@@ -4032,7 +4052,7 @@
           <w14:ligatures w14:val="standardContextual"/>
         </w:rPr>
       </w:pPr>
-      <w:hyperlink w:anchor="_Toc160958798" w:history="1">
+      <w:hyperlink w:anchor="_Toc161044106" w:history="1">
         <w:r>
           <w:rPr>
             <w:rStyle w:val="afe"/>
@@ -4059,7 +4079,7 @@
             <w:noProof/>
             <w:webHidden/>
           </w:rPr>
-          <w:instrText xml:space="preserve"> PAGEREF _Toc160958798 \h </w:instrText>
+          <w:instrText xml:space="preserve"> PAGEREF _Toc161044106 \h </w:instrText>
         </w:r>
         <w:r>
           <w:rPr>
@@ -4105,7 +4125,7 @@
           <w14:ligatures w14:val="standardContextual"/>
         </w:rPr>
       </w:pPr>
-      <w:hyperlink w:anchor="_Toc160958799" w:history="1">
+      <w:hyperlink w:anchor="_Toc161044107" w:history="1">
         <w:r>
           <w:rPr>
             <w:rStyle w:val="afe"/>
@@ -4132,7 +4152,7 @@
             <w:noProof/>
             <w:webHidden/>
           </w:rPr>
-          <w:instrText xml:space="preserve"> PAGEREF _Toc160958799 \h </w:instrText>
+          <w:instrText xml:space="preserve"> PAGEREF _Toc161044107 \h </w:instrText>
         </w:r>
         <w:r>
           <w:rPr>
@@ -4178,7 +4198,7 @@
           <w14:ligatures w14:val="standardContextual"/>
         </w:rPr>
       </w:pPr>
-      <w:hyperlink w:anchor="_Toc160958800" w:history="1">
+      <w:hyperlink w:anchor="_Toc161044108" w:history="1">
         <w:r>
           <w:rPr>
             <w:rStyle w:val="afe"/>
@@ -4205,7 +4225,7 @@
             <w:noProof/>
             <w:webHidden/>
           </w:rPr>
-          <w:instrText xml:space="preserve"> PAGEREF _Toc160958800 \h </w:instrText>
+          <w:instrText xml:space="preserve"> PAGEREF _Toc161044108 \h </w:instrText>
         </w:r>
         <w:r>
           <w:rPr>
@@ -4251,7 +4271,7 @@
           <w14:ligatures w14:val="standardContextual"/>
         </w:rPr>
       </w:pPr>
-      <w:hyperlink w:anchor="_Toc160958801" w:history="1">
+      <w:hyperlink w:anchor="_Toc161044109" w:history="1">
         <w:r>
           <w:rPr>
             <w:rStyle w:val="afe"/>
@@ -4278,7 +4298,7 @@
             <w:noProof/>
             <w:webHidden/>
           </w:rPr>
-          <w:instrText xml:space="preserve"> PAGEREF _Toc160958801 \h </w:instrText>
+          <w:instrText xml:space="preserve"> PAGEREF _Toc161044109 \h </w:instrText>
         </w:r>
         <w:r>
           <w:rPr>
@@ -4324,7 +4344,7 @@
           <w14:ligatures w14:val="standardContextual"/>
         </w:rPr>
       </w:pPr>
-      <w:hyperlink w:anchor="_Toc160958802" w:history="1">
+      <w:hyperlink w:anchor="_Toc161044110" w:history="1">
         <w:r>
           <w:rPr>
             <w:rStyle w:val="afe"/>
@@ -4351,7 +4371,7 @@
             <w:noProof/>
             <w:webHidden/>
           </w:rPr>
-          <w:instrText xml:space="preserve"> PAGEREF _Toc160958802 \h </w:instrText>
+          <w:instrText xml:space="preserve"> PAGEREF _Toc161044110 \h </w:instrText>
         </w:r>
         <w:r>
           <w:rPr>
@@ -4397,7 +4417,7 @@
           <w14:ligatures w14:val="standardContextual"/>
         </w:rPr>
       </w:pPr>
-      <w:hyperlink w:anchor="_Toc160958803" w:history="1">
+      <w:hyperlink w:anchor="_Toc161044111" w:history="1">
         <w:r>
           <w:rPr>
             <w:rStyle w:val="afe"/>
@@ -4424,7 +4444,7 @@
             <w:noProof/>
             <w:webHidden/>
           </w:rPr>
-          <w:instrText xml:space="preserve"> PAGEREF _Toc160958803 \h </w:instrText>
+          <w:instrText xml:space="preserve"> PAGEREF _Toc161044111 \h </w:instrText>
         </w:r>
         <w:r>
           <w:rPr>
@@ -4470,7 +4490,7 @@
           <w14:ligatures w14:val="standardContextual"/>
         </w:rPr>
       </w:pPr>
-      <w:hyperlink w:anchor="_Toc160958804" w:history="1">
+      <w:hyperlink w:anchor="_Toc161044112" w:history="1">
         <w:r>
           <w:rPr>
             <w:rStyle w:val="afe"/>
@@ -4497,7 +4517,7 @@
             <w:noProof/>
             <w:webHidden/>
           </w:rPr>
-          <w:instrText xml:space="preserve"> PAGEREF _Toc160958804 \h </w:instrText>
+          <w:instrText xml:space="preserve"> PAGEREF _Toc161044112 \h </w:instrText>
         </w:r>
         <w:r>
           <w:rPr>
@@ -4543,7 +4563,7 @@
           <w14:ligatures w14:val="standardContextual"/>
         </w:rPr>
       </w:pPr>
-      <w:hyperlink w:anchor="_Toc160958805" w:history="1">
+      <w:hyperlink w:anchor="_Toc161044113" w:history="1">
         <w:r>
           <w:rPr>
             <w:rStyle w:val="afe"/>
@@ -4570,7 +4590,7 @@
             <w:noProof/>
             <w:webHidden/>
           </w:rPr>
-          <w:instrText xml:space="preserve"> PAGEREF _Toc160958805 \h </w:instrText>
+          <w:instrText xml:space="preserve"> PAGEREF _Toc161044113 \h </w:instrText>
         </w:r>
         <w:r>
           <w:rPr>
@@ -4616,7 +4636,7 @@
           <w14:ligatures w14:val="standardContextual"/>
         </w:rPr>
       </w:pPr>
-      <w:hyperlink w:anchor="_Toc160958806" w:history="1">
+      <w:hyperlink w:anchor="_Toc161044114" w:history="1">
         <w:r>
           <w:rPr>
             <w:rStyle w:val="afe"/>
@@ -4643,7 +4663,7 @@
             <w:noProof/>
             <w:webHidden/>
           </w:rPr>
-          <w:instrText xml:space="preserve"> PAGEREF _Toc160958806 \h </w:instrText>
+          <w:instrText xml:space="preserve"> PAGEREF _Toc161044114 \h </w:instrText>
         </w:r>
         <w:r>
           <w:rPr>
@@ -4689,7 +4709,7 @@
           <w14:ligatures w14:val="standardContextual"/>
         </w:rPr>
       </w:pPr>
-      <w:hyperlink w:anchor="_Toc160958807" w:history="1">
+      <w:hyperlink w:anchor="_Toc161044115" w:history="1">
         <w:r>
           <w:rPr>
             <w:rStyle w:val="afe"/>
@@ -4716,7 +4736,7 @@
             <w:noProof/>
             <w:webHidden/>
           </w:rPr>
-          <w:instrText xml:space="preserve"> PAGEREF _Toc160958807 \h </w:instrText>
+          <w:instrText xml:space="preserve"> PAGEREF _Toc161044115 \h </w:instrText>
         </w:r>
         <w:r>
           <w:rPr>
@@ -4759,12 +4779,14 @@
       <w:pPr>
         <w:pStyle w:val="a2"/>
       </w:pPr>
-      <w:bookmarkStart w:id="1" w:name="_Toc160958750"/>
+      <w:bookmarkStart w:id="1" w:name="_Toc161044058"/>
+      <w:proofErr w:type="spellStart"/>
       <w:r>
         <w:lastRenderedPageBreak/>
         <w:t>Терминология</w:t>
       </w:r>
       <w:bookmarkEnd w:id="1"/>
+      <w:proofErr w:type="spellEnd"/>
     </w:p>
     <w:p>
       <w:pPr>
@@ -5157,12 +5179,22 @@
       <w:pPr>
         <w:pStyle w:val="a2"/>
       </w:pPr>
-      <w:bookmarkStart w:id="2" w:name="_Toc160958751"/>
+      <w:bookmarkStart w:id="2" w:name="_Toc161044059"/>
+      <w:proofErr w:type="spellStart"/>
       <w:r>
         <w:lastRenderedPageBreak/>
-        <w:t>Общие сведения</w:t>
+        <w:t>Общие</w:t>
+      </w:r>
+      <w:proofErr w:type="spellEnd"/>
+      <w:r>
+        <w:t xml:space="preserve"> </w:t>
+      </w:r>
+      <w:proofErr w:type="spellStart"/>
+      <w:r>
+        <w:t>сведения</w:t>
       </w:r>
       <w:bookmarkEnd w:id="2"/>
+      <w:proofErr w:type="spellEnd"/>
     </w:p>
     <w:p>
       <w:pPr>
@@ -5171,7 +5203,7 @@
           <w:lang w:val="ru-RU"/>
         </w:rPr>
       </w:pPr>
-      <w:bookmarkStart w:id="3" w:name="_Toc160958752"/>
+      <w:bookmarkStart w:id="3" w:name="_Toc161044060"/>
       <w:r>
         <w:rPr>
           <w:lang w:val="ru-RU"/>
@@ -5212,10 +5244,12 @@
         </w:rPr>
         <w:t xml:space="preserve">Мобильное приложение для бронирования мест в ресторанах и барах </w:t>
       </w:r>
+      <w:proofErr w:type="spellStart"/>
       <w:r>
         <w:t>Restobook</w:t>
       </w:r>
       <w:bookmarkEnd w:id="4"/>
+      <w:proofErr w:type="spellEnd"/>
       <w:r>
         <w:rPr>
           <w:lang w:val="ru-RU"/>
@@ -5248,9 +5282,11 @@
         </w:rPr>
         <w:t>«</w:t>
       </w:r>
+      <w:proofErr w:type="spellStart"/>
       <w:r>
         <w:t>Restobook</w:t>
       </w:r>
+      <w:proofErr w:type="spellEnd"/>
       <w:r>
         <w:rPr>
           <w:lang w:val="ru-RU"/>
@@ -5268,11 +5304,13 @@
       <w:pPr>
         <w:pStyle w:val="a3"/>
       </w:pPr>
-      <w:bookmarkStart w:id="5" w:name="_Toc160958753"/>
+      <w:bookmarkStart w:id="5" w:name="_Toc161044061"/>
+      <w:proofErr w:type="spellStart"/>
       <w:r>
         <w:t>Заказчик</w:t>
       </w:r>
       <w:bookmarkEnd w:id="5"/>
+      <w:proofErr w:type="spellEnd"/>
     </w:p>
     <w:p>
       <w:pPr>
@@ -5330,22 +5368,37 @@
       <w:pPr>
         <w:pStyle w:val="a3"/>
       </w:pPr>
-      <w:bookmarkStart w:id="6" w:name="_Toc160958754"/>
+      <w:bookmarkStart w:id="6" w:name="_Toc161044062"/>
+      <w:proofErr w:type="spellStart"/>
       <w:r>
         <w:t>Разработчик</w:t>
       </w:r>
       <w:bookmarkEnd w:id="6"/>
+      <w:proofErr w:type="spellEnd"/>
     </w:p>
     <w:p>
       <w:pPr>
         <w:pStyle w:val="af4"/>
       </w:pPr>
       <w:r>
-        <w:t>«7.1» команда группы</w:t>
-      </w:r>
+        <w:t xml:space="preserve">«7.1» </w:t>
+      </w:r>
+      <w:proofErr w:type="spellStart"/>
+      <w:r>
+        <w:t>команда</w:t>
+      </w:r>
+      <w:proofErr w:type="spellEnd"/>
       <w:r>
         <w:t xml:space="preserve"> </w:t>
       </w:r>
+      <w:proofErr w:type="spellStart"/>
+      <w:r>
+        <w:t>группы</w:t>
+      </w:r>
+      <w:proofErr w:type="spellEnd"/>
+      <w:r>
+        <w:t xml:space="preserve"> </w:t>
+      </w:r>
       <w:r>
         <w:t>«7»</w:t>
       </w:r>
@@ -5354,8 +5407,29 @@
       <w:pPr>
         <w:pStyle w:val="af4"/>
       </w:pPr>
-      <w:r>
-        <w:t>Состав команды разработчика:</w:t>
+      <w:proofErr w:type="spellStart"/>
+      <w:r>
+        <w:t>Состав</w:t>
+      </w:r>
+      <w:proofErr w:type="spellEnd"/>
+      <w:r>
+        <w:t xml:space="preserve"> </w:t>
+      </w:r>
+      <w:proofErr w:type="spellStart"/>
+      <w:r>
+        <w:t>команды</w:t>
+      </w:r>
+      <w:proofErr w:type="spellEnd"/>
+      <w:r>
+        <w:t xml:space="preserve"> </w:t>
+      </w:r>
+      <w:proofErr w:type="spellStart"/>
+      <w:r>
+        <w:t>разработчика</w:t>
+      </w:r>
+      <w:proofErr w:type="spellEnd"/>
+      <w:r>
+        <w:t>:</w:t>
       </w:r>
     </w:p>
     <w:p>
@@ -5378,8 +5452,21 @@
       <w:pPr>
         <w:pStyle w:val="a8"/>
       </w:pPr>
-      <w:r>
-        <w:t>Насайр Марьям Магди Захи</w:t>
+      <w:proofErr w:type="spellStart"/>
+      <w:r>
+        <w:t>Насайр</w:t>
+      </w:r>
+      <w:proofErr w:type="spellEnd"/>
+      <w:r>
+        <w:t xml:space="preserve"> Марьям </w:t>
+      </w:r>
+      <w:proofErr w:type="spellStart"/>
+      <w:r>
+        <w:t>Магди</w:t>
+      </w:r>
+      <w:proofErr w:type="spellEnd"/>
+      <w:r>
+        <w:t xml:space="preserve"> Захи</w:t>
       </w:r>
     </w:p>
     <w:p>
@@ -5387,7 +5474,15 @@
         <w:pStyle w:val="a8"/>
       </w:pPr>
       <w:r>
-        <w:t>Ноэль Жулмист Филс</w:t>
+        <w:t xml:space="preserve">Ноэль </w:t>
+      </w:r>
+      <w:proofErr w:type="spellStart"/>
+      <w:r>
+        <w:t>Жулмист</w:t>
+      </w:r>
+      <w:proofErr w:type="spellEnd"/>
+      <w:r>
+        <w:t xml:space="preserve"> Филс</w:t>
       </w:r>
     </w:p>
     <w:p>
@@ -5397,7 +5492,7 @@
           <w:lang w:val="ru-RU"/>
         </w:rPr>
       </w:pPr>
-      <w:bookmarkStart w:id="7" w:name="_Toc160958755"/>
+      <w:bookmarkStart w:id="7" w:name="_Toc161044063"/>
       <w:r>
         <w:rPr>
           <w:lang w:val="ru-RU"/>
@@ -5462,7 +5557,7 @@
           <w:lang w:val="ru-RU"/>
         </w:rPr>
       </w:pPr>
-      <w:bookmarkStart w:id="8" w:name="_Toc160958756"/>
+      <w:bookmarkStart w:id="8" w:name="_Toc161044064"/>
       <w:r>
         <w:rPr>
           <w:lang w:val="ru-RU"/>
@@ -5522,7 +5617,7 @@
           <w:lang w:val="ru-RU"/>
         </w:rPr>
       </w:pPr>
-      <w:bookmarkStart w:id="9" w:name="_Toc160958757"/>
+      <w:bookmarkStart w:id="9" w:name="_Toc161044065"/>
       <w:r>
         <w:rPr>
           <w:lang w:val="ru-RU"/>
@@ -5536,12 +5631,22 @@
       <w:pPr>
         <w:pStyle w:val="a3"/>
       </w:pPr>
-      <w:bookmarkStart w:id="10" w:name="_Toc160958758"/>
-      <w:r>
-        <w:t xml:space="preserve">Цели </w:t>
-      </w:r>
-      <w:r>
-        <w:t>создания АС</w:t>
+      <w:bookmarkStart w:id="10" w:name="_Toc161044066"/>
+      <w:proofErr w:type="spellStart"/>
+      <w:r>
+        <w:t>Цели</w:t>
+      </w:r>
+      <w:proofErr w:type="spellEnd"/>
+      <w:r>
+        <w:t xml:space="preserve"> </w:t>
+      </w:r>
+      <w:proofErr w:type="spellStart"/>
+      <w:r>
+        <w:t>создания</w:t>
+      </w:r>
+      <w:proofErr w:type="spellEnd"/>
+      <w:r>
+        <w:t xml:space="preserve"> АС</w:t>
       </w:r>
       <w:bookmarkEnd w:id="10"/>
     </w:p>
@@ -5564,7 +5669,10 @@
         <w:pStyle w:val="a8"/>
       </w:pPr>
       <w:r>
-        <w:t>В период с июня по август 2024 года доступ к приложению должен быть предоставлен трём ресторанам и общий доход приложения должен составить не менее 7000 рублей в месяц.</w:t>
+        <w:t>В период с июня по август 2024 года доступ к приложению должен быть предоставлен трём ресторанам и общий доход приложения должен составить не менее 7000 рублей в месяц</w:t>
+      </w:r>
+      <w:r>
+        <w:t>;</w:t>
       </w:r>
     </w:p>
     <w:p>
@@ -5572,19 +5680,35 @@
         <w:pStyle w:val="a8"/>
       </w:pPr>
       <w:r>
-        <w:t>Получение подтверждения от администраторов подключившихся ресторанов</w:t>
-      </w:r>
-      <w:r>
-        <w:t>, что в течение месяца после начала пользования приложением количество броней в их заведениях выросло более чем на 10 процентов.</w:t>
+        <w:t>Ускорение на 10 процентов обработки заявок на бронирование столов в подключившихся ресторанах в течение месяца после начала использования приложения;</w:t>
+      </w:r>
+    </w:p>
+    <w:p>
+      <w:pPr>
+        <w:pStyle w:val="a8"/>
+      </w:pPr>
+      <w:r>
+        <w:t>Удовлетворённость сотрудников ресторанов процессом обработки заявок на бронирование</w:t>
+      </w:r>
+      <w:r>
+        <w:t xml:space="preserve"> после месяца использования приложения</w:t>
+      </w:r>
+      <w:r>
+        <w:t xml:space="preserve"> должна составлять не меньше 8, где 1 – не удовлетворён, 10 – полностью удовлетворён.</w:t>
       </w:r>
     </w:p>
     <w:p>
       <w:pPr>
         <w:pStyle w:val="a3"/>
       </w:pPr>
-      <w:bookmarkStart w:id="11" w:name="_Toc160958759"/>
-      <w:r>
-        <w:t>Назначение АС</w:t>
+      <w:bookmarkStart w:id="11" w:name="_Toc161044067"/>
+      <w:proofErr w:type="spellStart"/>
+      <w:r>
+        <w:t>Назначение</w:t>
+      </w:r>
+      <w:proofErr w:type="spellEnd"/>
+      <w:r>
+        <w:t xml:space="preserve"> АС</w:t>
       </w:r>
       <w:bookmarkEnd w:id="11"/>
     </w:p>
@@ -5606,15 +5730,30 @@
       <w:pPr>
         <w:pStyle w:val="a2"/>
       </w:pPr>
-      <w:bookmarkStart w:id="12" w:name="_Toc160958760"/>
+      <w:bookmarkStart w:id="12" w:name="_Toc161044068"/>
+      <w:proofErr w:type="spellStart"/>
       <w:r>
         <w:lastRenderedPageBreak/>
-        <w:t xml:space="preserve">Требования к </w:t>
-      </w:r>
-      <w:r>
-        <w:t>автоматизированной системе</w:t>
+        <w:t>Требования</w:t>
+      </w:r>
+      <w:proofErr w:type="spellEnd"/>
+      <w:r>
+        <w:t xml:space="preserve"> к </w:t>
+      </w:r>
+      <w:proofErr w:type="spellStart"/>
+      <w:r>
+        <w:t>автоматизированной</w:t>
+      </w:r>
+      <w:proofErr w:type="spellEnd"/>
+      <w:r>
+        <w:t xml:space="preserve"> </w:t>
+      </w:r>
+      <w:proofErr w:type="spellStart"/>
+      <w:r>
+        <w:t>системе</w:t>
       </w:r>
       <w:bookmarkEnd w:id="12"/>
+      <w:proofErr w:type="spellEnd"/>
     </w:p>
     <w:p>
       <w:pPr>
@@ -5623,7 +5762,7 @@
           <w:lang w:val="ru-RU"/>
         </w:rPr>
       </w:pPr>
-      <w:bookmarkStart w:id="13" w:name="_Toc160958761"/>
+      <w:bookmarkStart w:id="13" w:name="_Toc161044069"/>
       <w:r>
         <w:rPr>
           <w:lang w:val="ru-RU"/>
@@ -5639,7 +5778,7 @@
           <w:lang w:val="ru-RU"/>
         </w:rPr>
       </w:pPr>
-      <w:bookmarkStart w:id="14" w:name="_Toc160958762"/>
+      <w:bookmarkStart w:id="14" w:name="_Toc161044070"/>
       <w:r>
         <w:rPr>
           <w:lang w:val="ru-RU"/>
@@ -5861,10 +6000,31 @@
       <w:pPr>
         <w:pStyle w:val="a4"/>
       </w:pPr>
-      <w:bookmarkStart w:id="15" w:name="_Toc160958763"/>
+      <w:bookmarkStart w:id="15" w:name="_Toc161044071"/>
+      <w:proofErr w:type="spellStart"/>
       <w:r>
         <w:lastRenderedPageBreak/>
-        <w:t>Перспективы развития, модернизации АС</w:t>
+        <w:t>Перспективы</w:t>
+      </w:r>
+      <w:proofErr w:type="spellEnd"/>
+      <w:r>
+        <w:t xml:space="preserve"> </w:t>
+      </w:r>
+      <w:proofErr w:type="spellStart"/>
+      <w:r>
+        <w:t>развития</w:t>
+      </w:r>
+      <w:proofErr w:type="spellEnd"/>
+      <w:r>
+        <w:t xml:space="preserve">, </w:t>
+      </w:r>
+      <w:proofErr w:type="spellStart"/>
+      <w:r>
+        <w:t>модернизации</w:t>
+      </w:r>
+      <w:proofErr w:type="spellEnd"/>
+      <w:r>
+        <w:t xml:space="preserve"> АС</w:t>
       </w:r>
       <w:bookmarkEnd w:id="15"/>
     </w:p>
@@ -5930,9 +6090,30 @@
       <w:pPr>
         <w:pStyle w:val="a3"/>
       </w:pPr>
-      <w:bookmarkStart w:id="16" w:name="_Toc160958764"/>
-      <w:r>
-        <w:t>Требования к функциям, выполняемым АС</w:t>
+      <w:bookmarkStart w:id="16" w:name="_Toc161044072"/>
+      <w:proofErr w:type="spellStart"/>
+      <w:r>
+        <w:t>Требования</w:t>
+      </w:r>
+      <w:proofErr w:type="spellEnd"/>
+      <w:r>
+        <w:t xml:space="preserve"> к </w:t>
+      </w:r>
+      <w:proofErr w:type="spellStart"/>
+      <w:r>
+        <w:t>функциям</w:t>
+      </w:r>
+      <w:proofErr w:type="spellEnd"/>
+      <w:r>
+        <w:t xml:space="preserve">, </w:t>
+      </w:r>
+      <w:proofErr w:type="spellStart"/>
+      <w:r>
+        <w:t>выполняемым</w:t>
+      </w:r>
+      <w:proofErr w:type="spellEnd"/>
+      <w:r>
+        <w:t xml:space="preserve"> АС</w:t>
       </w:r>
       <w:bookmarkEnd w:id="16"/>
     </w:p>
@@ -6026,11 +6207,21 @@
           <w:numId w:val="20"/>
         </w:numPr>
       </w:pPr>
-      <w:bookmarkStart w:id="17" w:name="_Toc160958765"/>
-      <w:r>
-        <w:t>Вход в приложение</w:t>
+      <w:bookmarkStart w:id="17" w:name="_Toc161044073"/>
+      <w:proofErr w:type="spellStart"/>
+      <w:r>
+        <w:t>Вход</w:t>
+      </w:r>
+      <w:proofErr w:type="spellEnd"/>
+      <w:r>
+        <w:t xml:space="preserve"> в </w:t>
+      </w:r>
+      <w:proofErr w:type="spellStart"/>
+      <w:r>
+        <w:t>приложение</w:t>
       </w:r>
       <w:bookmarkEnd w:id="17"/>
+      <w:proofErr w:type="spellEnd"/>
     </w:p>
     <w:p>
       <w:pPr>
@@ -6045,9 +6236,11 @@
         </w:rPr>
         <w:t>o</w:t>
       </w:r>
+      <w:proofErr w:type="spellStart"/>
       <w:r>
         <w:t>nboarding</w:t>
       </w:r>
+      <w:proofErr w:type="spellEnd"/>
       <w:r>
         <w:t>;</w:t>
       </w:r>
@@ -6075,9 +6268,14 @@
       <w:pPr>
         <w:pStyle w:val="a4"/>
       </w:pPr>
-      <w:bookmarkStart w:id="18" w:name="_Toc160958766"/>
-      <w:r>
-        <w:t xml:space="preserve">Учёт </w:t>
+      <w:bookmarkStart w:id="18" w:name="_Toc161044074"/>
+      <w:proofErr w:type="spellStart"/>
+      <w:r>
+        <w:t>Учёт</w:t>
+      </w:r>
+      <w:proofErr w:type="spellEnd"/>
+      <w:r>
+        <w:t xml:space="preserve"> </w:t>
       </w:r>
       <w:r>
         <w:rPr>
@@ -6236,11 +6434,29 @@
       <w:pPr>
         <w:pStyle w:val="a4"/>
       </w:pPr>
-      <w:bookmarkStart w:id="19" w:name="_Toc160958767"/>
-      <w:r>
-        <w:t>Учёт сотрудников ресторана</w:t>
+      <w:bookmarkStart w:id="19" w:name="_Toc161044075"/>
+      <w:proofErr w:type="spellStart"/>
+      <w:r>
+        <w:t>Учёт</w:t>
+      </w:r>
+      <w:proofErr w:type="spellEnd"/>
+      <w:r>
+        <w:t xml:space="preserve"> </w:t>
+      </w:r>
+      <w:proofErr w:type="spellStart"/>
+      <w:r>
+        <w:t>сотрудников</w:t>
+      </w:r>
+      <w:proofErr w:type="spellEnd"/>
+      <w:r>
+        <w:t xml:space="preserve"> </w:t>
+      </w:r>
+      <w:proofErr w:type="spellStart"/>
+      <w:r>
+        <w:t>ресторана</w:t>
       </w:r>
       <w:bookmarkEnd w:id="19"/>
+      <w:proofErr w:type="spellEnd"/>
     </w:p>
     <w:p>
       <w:pPr>
@@ -6369,7 +6585,7 @@
           <w:lang w:val="ru-RU"/>
         </w:rPr>
       </w:pPr>
-      <w:bookmarkStart w:id="20" w:name="_Toc160958768"/>
+      <w:bookmarkStart w:id="20" w:name="_Toc161044076"/>
       <w:r>
         <w:rPr>
           <w:lang w:val="ru-RU"/>
@@ -6414,11 +6630,19 @@
       <w:r>
         <w:t>c</w:t>
       </w:r>
-      <w:r>
-        <w:rPr>
-          <w:lang w:val="ru-RU"/>
-        </w:rPr>
-        <w:t>озданию, редактированию и удалению информации о столах.</w:t>
+      <w:proofErr w:type="spellStart"/>
+      <w:r>
+        <w:rPr>
+          <w:lang w:val="ru-RU"/>
+        </w:rPr>
+        <w:t>озданию</w:t>
+      </w:r>
+      <w:proofErr w:type="spellEnd"/>
+      <w:r>
+        <w:rPr>
+          <w:lang w:val="ru-RU"/>
+        </w:rPr>
+        <w:t>, редактированию и удалению информации о столах.</w:t>
       </w:r>
     </w:p>
     <w:p>
@@ -6503,11 +6727,29 @@
       <w:pPr>
         <w:pStyle w:val="a4"/>
       </w:pPr>
-      <w:bookmarkStart w:id="21" w:name="_Toc160958769"/>
-      <w:r>
-        <w:t>Регистрация нового ресторана</w:t>
+      <w:bookmarkStart w:id="21" w:name="_Toc161044077"/>
+      <w:proofErr w:type="spellStart"/>
+      <w:r>
+        <w:t>Регистрация</w:t>
+      </w:r>
+      <w:proofErr w:type="spellEnd"/>
+      <w:r>
+        <w:t xml:space="preserve"> </w:t>
+      </w:r>
+      <w:proofErr w:type="spellStart"/>
+      <w:r>
+        <w:t>нового</w:t>
+      </w:r>
+      <w:proofErr w:type="spellEnd"/>
+      <w:r>
+        <w:t xml:space="preserve"> </w:t>
+      </w:r>
+      <w:proofErr w:type="spellStart"/>
+      <w:r>
+        <w:t>ресторана</w:t>
       </w:r>
       <w:bookmarkEnd w:id="21"/>
+      <w:proofErr w:type="spellEnd"/>
     </w:p>
     <w:p>
       <w:pPr>
@@ -6615,7 +6857,7 @@
           <w:lang w:val="ru-RU"/>
         </w:rPr>
       </w:pPr>
-      <w:bookmarkStart w:id="22" w:name="_Toc160958770"/>
+      <w:bookmarkStart w:id="22" w:name="_Toc161044078"/>
       <w:r>
         <w:rPr>
           <w:lang w:val="ru-RU"/>
@@ -6994,11 +7236,29 @@
           <w:numId w:val="19"/>
         </w:numPr>
       </w:pPr>
-      <w:bookmarkStart w:id="23" w:name="_Toc160958771"/>
-      <w:r>
-        <w:t>Общие элементы вёрстки</w:t>
+      <w:bookmarkStart w:id="23" w:name="_Toc161044079"/>
+      <w:proofErr w:type="spellStart"/>
+      <w:r>
+        <w:t>Общие</w:t>
+      </w:r>
+      <w:proofErr w:type="spellEnd"/>
+      <w:r>
+        <w:t xml:space="preserve"> </w:t>
+      </w:r>
+      <w:proofErr w:type="spellStart"/>
+      <w:r>
+        <w:t>элементы</w:t>
+      </w:r>
+      <w:proofErr w:type="spellEnd"/>
+      <w:r>
+        <w:t xml:space="preserve"> </w:t>
+      </w:r>
+      <w:proofErr w:type="spellStart"/>
+      <w:r>
+        <w:t>вёрстки</w:t>
       </w:r>
       <w:bookmarkEnd w:id="23"/>
+      <w:proofErr w:type="spellEnd"/>
     </w:p>
     <w:p>
       <w:pPr>
@@ -7039,11 +7299,21 @@
           <w:numId w:val="19"/>
         </w:numPr>
       </w:pPr>
-      <w:bookmarkStart w:id="24" w:name="_Toc160958772"/>
-      <w:r>
-        <w:t>Экран входа</w:t>
+      <w:bookmarkStart w:id="24" w:name="_Toc161044080"/>
+      <w:proofErr w:type="spellStart"/>
+      <w:r>
+        <w:t>Экран</w:t>
+      </w:r>
+      <w:proofErr w:type="spellEnd"/>
+      <w:r>
+        <w:t xml:space="preserve"> </w:t>
+      </w:r>
+      <w:proofErr w:type="spellStart"/>
+      <w:r>
+        <w:t>входа</w:t>
       </w:r>
       <w:bookmarkEnd w:id="24"/>
+      <w:proofErr w:type="spellEnd"/>
     </w:p>
     <w:p>
       <w:pPr>
@@ -7157,7 +7427,7 @@
           <w:lang w:val="ru-RU"/>
         </w:rPr>
       </w:pPr>
-      <w:bookmarkStart w:id="25" w:name="_Toc160958773"/>
+      <w:bookmarkStart w:id="25" w:name="_Toc161044081"/>
       <w:r>
         <w:rPr>
           <w:lang w:val="ru-RU"/>
@@ -7220,11 +7490,37 @@
       <w:pPr>
         <w:pStyle w:val="a4"/>
       </w:pPr>
-      <w:bookmarkStart w:id="26" w:name="_Toc160958774"/>
-      <w:r>
-        <w:t>Экран с просмотром занятости столов</w:t>
+      <w:bookmarkStart w:id="26" w:name="_Toc161044082"/>
+      <w:proofErr w:type="spellStart"/>
+      <w:r>
+        <w:t>Экран</w:t>
+      </w:r>
+      <w:proofErr w:type="spellEnd"/>
+      <w:r>
+        <w:t xml:space="preserve"> с </w:t>
+      </w:r>
+      <w:proofErr w:type="spellStart"/>
+      <w:r>
+        <w:t>просмотром</w:t>
+      </w:r>
+      <w:proofErr w:type="spellEnd"/>
+      <w:r>
+        <w:t xml:space="preserve"> </w:t>
+      </w:r>
+      <w:proofErr w:type="spellStart"/>
+      <w:r>
+        <w:t>занятости</w:t>
+      </w:r>
+      <w:proofErr w:type="spellEnd"/>
+      <w:r>
+        <w:t xml:space="preserve"> </w:t>
+      </w:r>
+      <w:proofErr w:type="spellStart"/>
+      <w:r>
+        <w:t>столов</w:t>
       </w:r>
       <w:bookmarkEnd w:id="26"/>
+      <w:proofErr w:type="spellEnd"/>
     </w:p>
     <w:p>
       <w:pPr>
@@ -7420,11 +7716,45 @@
       <w:pPr>
         <w:pStyle w:val="a4"/>
       </w:pPr>
-      <w:bookmarkStart w:id="27" w:name="_Toc160958775"/>
-      <w:r>
-        <w:t>Экран очереди броней всех столов</w:t>
+      <w:bookmarkStart w:id="27" w:name="_Toc161044083"/>
+      <w:proofErr w:type="spellStart"/>
+      <w:r>
+        <w:t>Экран</w:t>
+      </w:r>
+      <w:proofErr w:type="spellEnd"/>
+      <w:r>
+        <w:t xml:space="preserve"> </w:t>
+      </w:r>
+      <w:proofErr w:type="spellStart"/>
+      <w:r>
+        <w:t>очереди</w:t>
+      </w:r>
+      <w:proofErr w:type="spellEnd"/>
+      <w:r>
+        <w:t xml:space="preserve"> </w:t>
+      </w:r>
+      <w:proofErr w:type="spellStart"/>
+      <w:r>
+        <w:t>броней</w:t>
+      </w:r>
+      <w:proofErr w:type="spellEnd"/>
+      <w:r>
+        <w:t xml:space="preserve"> </w:t>
+      </w:r>
+      <w:proofErr w:type="spellStart"/>
+      <w:r>
+        <w:t>всех</w:t>
+      </w:r>
+      <w:proofErr w:type="spellEnd"/>
+      <w:r>
+        <w:t xml:space="preserve"> </w:t>
+      </w:r>
+      <w:proofErr w:type="spellStart"/>
+      <w:r>
+        <w:t>столов</w:t>
       </w:r>
       <w:bookmarkEnd w:id="27"/>
+      <w:proofErr w:type="spellEnd"/>
     </w:p>
     <w:p>
       <w:pPr>
@@ -7436,19 +7766,98 @@
         </w:rPr>
         <w:t xml:space="preserve">Данный экран содержит список всех броней с указанием краткой информации по каждой брони. </w:t>
       </w:r>
-      <w:r>
-        <w:t>При выборе брони открывается экран этой конкретной брони.</w:t>
+      <w:proofErr w:type="spellStart"/>
+      <w:r>
+        <w:t>При</w:t>
+      </w:r>
+      <w:proofErr w:type="spellEnd"/>
+      <w:r>
+        <w:t xml:space="preserve"> </w:t>
+      </w:r>
+      <w:proofErr w:type="spellStart"/>
+      <w:r>
+        <w:t>выборе</w:t>
+      </w:r>
+      <w:proofErr w:type="spellEnd"/>
+      <w:r>
+        <w:t xml:space="preserve"> </w:t>
+      </w:r>
+      <w:proofErr w:type="spellStart"/>
+      <w:r>
+        <w:t>брони</w:t>
+      </w:r>
+      <w:proofErr w:type="spellEnd"/>
+      <w:r>
+        <w:t xml:space="preserve"> </w:t>
+      </w:r>
+      <w:proofErr w:type="spellStart"/>
+      <w:r>
+        <w:t>открывается</w:t>
+      </w:r>
+      <w:proofErr w:type="spellEnd"/>
+      <w:r>
+        <w:t xml:space="preserve"> </w:t>
+      </w:r>
+      <w:proofErr w:type="spellStart"/>
+      <w:r>
+        <w:t>экран</w:t>
+      </w:r>
+      <w:proofErr w:type="spellEnd"/>
+      <w:r>
+        <w:t xml:space="preserve"> </w:t>
+      </w:r>
+      <w:proofErr w:type="spellStart"/>
+      <w:r>
+        <w:t>этой</w:t>
+      </w:r>
+      <w:proofErr w:type="spellEnd"/>
+      <w:r>
+        <w:t xml:space="preserve"> </w:t>
+      </w:r>
+      <w:proofErr w:type="spellStart"/>
+      <w:r>
+        <w:t>конкретной</w:t>
+      </w:r>
+      <w:proofErr w:type="spellEnd"/>
+      <w:r>
+        <w:t xml:space="preserve"> </w:t>
+      </w:r>
+      <w:proofErr w:type="spellStart"/>
+      <w:r>
+        <w:t>брони</w:t>
+      </w:r>
+      <w:proofErr w:type="spellEnd"/>
+      <w:r>
+        <w:t>.</w:t>
       </w:r>
     </w:p>
     <w:p>
       <w:pPr>
         <w:pStyle w:val="a4"/>
       </w:pPr>
-      <w:bookmarkStart w:id="28" w:name="_Toc160958776"/>
-      <w:r>
-        <w:t>Экран создания брони</w:t>
+      <w:bookmarkStart w:id="28" w:name="_Toc161044084"/>
+      <w:proofErr w:type="spellStart"/>
+      <w:r>
+        <w:t>Экран</w:t>
+      </w:r>
+      <w:proofErr w:type="spellEnd"/>
+      <w:r>
+        <w:t xml:space="preserve"> </w:t>
+      </w:r>
+      <w:proofErr w:type="spellStart"/>
+      <w:r>
+        <w:t>создания</w:t>
+      </w:r>
+      <w:proofErr w:type="spellEnd"/>
+      <w:r>
+        <w:t xml:space="preserve"> </w:t>
+      </w:r>
+      <w:proofErr w:type="spellStart"/>
+      <w:r>
+        <w:t>брони</w:t>
       </w:r>
       <w:bookmarkEnd w:id="28"/>
+      <w:proofErr w:type="spellEnd"/>
     </w:p>
     <w:p>
       <w:pPr>
@@ -7491,19 +7900,74 @@
         <w:lastRenderedPageBreak/>
         <w:t xml:space="preserve">моменту брони стола меньше полутора часов. </w:t>
       </w:r>
-      <w:r>
-        <w:t>Они должны отображаться внизу списка.</w:t>
+      <w:proofErr w:type="spellStart"/>
+      <w:r>
+        <w:t>Они</w:t>
+      </w:r>
+      <w:proofErr w:type="spellEnd"/>
+      <w:r>
+        <w:t xml:space="preserve"> </w:t>
+      </w:r>
+      <w:proofErr w:type="spellStart"/>
+      <w:r>
+        <w:t>должны</w:t>
+      </w:r>
+      <w:proofErr w:type="spellEnd"/>
+      <w:r>
+        <w:t xml:space="preserve"> </w:t>
+      </w:r>
+      <w:proofErr w:type="spellStart"/>
+      <w:r>
+        <w:t>отображаться</w:t>
+      </w:r>
+      <w:proofErr w:type="spellEnd"/>
+      <w:r>
+        <w:t xml:space="preserve"> </w:t>
+      </w:r>
+      <w:proofErr w:type="spellStart"/>
+      <w:r>
+        <w:t>внизу</w:t>
+      </w:r>
+      <w:proofErr w:type="spellEnd"/>
+      <w:r>
+        <w:t xml:space="preserve"> </w:t>
+      </w:r>
+      <w:proofErr w:type="spellStart"/>
+      <w:r>
+        <w:t>списка</w:t>
+      </w:r>
+      <w:proofErr w:type="spellEnd"/>
+      <w:r>
+        <w:t>.</w:t>
       </w:r>
     </w:p>
     <w:p>
       <w:pPr>
         <w:pStyle w:val="a4"/>
       </w:pPr>
-      <w:bookmarkStart w:id="29" w:name="_Toc160958777"/>
-      <w:r>
-        <w:t>Экран конкретной брони</w:t>
+      <w:bookmarkStart w:id="29" w:name="_Toc161044085"/>
+      <w:proofErr w:type="spellStart"/>
+      <w:r>
+        <w:t>Экран</w:t>
+      </w:r>
+      <w:proofErr w:type="spellEnd"/>
+      <w:r>
+        <w:t xml:space="preserve"> </w:t>
+      </w:r>
+      <w:proofErr w:type="spellStart"/>
+      <w:r>
+        <w:t>конкретной</w:t>
+      </w:r>
+      <w:proofErr w:type="spellEnd"/>
+      <w:r>
+        <w:t xml:space="preserve"> </w:t>
+      </w:r>
+      <w:proofErr w:type="spellStart"/>
+      <w:r>
+        <w:t>брони</w:t>
       </w:r>
       <w:bookmarkEnd w:id="29"/>
+      <w:proofErr w:type="spellEnd"/>
     </w:p>
     <w:p>
       <w:pPr>
@@ -7553,11 +8017,29 @@
       <w:pPr>
         <w:pStyle w:val="a4"/>
       </w:pPr>
-      <w:bookmarkStart w:id="30" w:name="_Toc160958778"/>
-      <w:r>
-        <w:t>Экран редактирования брони</w:t>
+      <w:bookmarkStart w:id="30" w:name="_Toc161044086"/>
+      <w:proofErr w:type="spellStart"/>
+      <w:r>
+        <w:t>Экран</w:t>
+      </w:r>
+      <w:proofErr w:type="spellEnd"/>
+      <w:r>
+        <w:t xml:space="preserve"> </w:t>
+      </w:r>
+      <w:proofErr w:type="spellStart"/>
+      <w:r>
+        <w:t>редактирования</w:t>
+      </w:r>
+      <w:proofErr w:type="spellEnd"/>
+      <w:r>
+        <w:t xml:space="preserve"> </w:t>
+      </w:r>
+      <w:proofErr w:type="spellStart"/>
+      <w:r>
+        <w:t>брони</w:t>
       </w:r>
       <w:bookmarkEnd w:id="30"/>
+      <w:proofErr w:type="spellEnd"/>
     </w:p>
     <w:p>
       <w:pPr>
@@ -7589,11 +8071,29 @@
       <w:pPr>
         <w:pStyle w:val="a4"/>
       </w:pPr>
-      <w:bookmarkStart w:id="31" w:name="_Toc160958779"/>
-      <w:r>
-        <w:t>Экран конкретного стола</w:t>
+      <w:bookmarkStart w:id="31" w:name="_Toc161044087"/>
+      <w:proofErr w:type="spellStart"/>
+      <w:r>
+        <w:t>Экран</w:t>
+      </w:r>
+      <w:proofErr w:type="spellEnd"/>
+      <w:r>
+        <w:t xml:space="preserve"> </w:t>
+      </w:r>
+      <w:proofErr w:type="spellStart"/>
+      <w:r>
+        <w:t>конкретного</w:t>
+      </w:r>
+      <w:proofErr w:type="spellEnd"/>
+      <w:r>
+        <w:t xml:space="preserve"> </w:t>
+      </w:r>
+      <w:proofErr w:type="spellStart"/>
+      <w:r>
+        <w:t>стола</w:t>
       </w:r>
       <w:bookmarkEnd w:id="31"/>
+      <w:proofErr w:type="spellEnd"/>
     </w:p>
     <w:p>
       <w:pPr>
@@ -7643,11 +8143,29 @@
       <w:pPr>
         <w:pStyle w:val="a4"/>
       </w:pPr>
-      <w:bookmarkStart w:id="32" w:name="_Toc160958780"/>
-      <w:r>
-        <w:t>Экран редактирования стола</w:t>
+      <w:bookmarkStart w:id="32" w:name="_Toc161044088"/>
+      <w:proofErr w:type="spellStart"/>
+      <w:r>
+        <w:t>Экран</w:t>
+      </w:r>
+      <w:proofErr w:type="spellEnd"/>
+      <w:r>
+        <w:t xml:space="preserve"> </w:t>
+      </w:r>
+      <w:proofErr w:type="spellStart"/>
+      <w:r>
+        <w:t>редактирования</w:t>
+      </w:r>
+      <w:proofErr w:type="spellEnd"/>
+      <w:r>
+        <w:t xml:space="preserve"> </w:t>
+      </w:r>
+      <w:proofErr w:type="spellStart"/>
+      <w:r>
+        <w:t>стола</w:t>
       </w:r>
       <w:bookmarkEnd w:id="32"/>
+      <w:proofErr w:type="spellEnd"/>
     </w:p>
     <w:p>
       <w:pPr>
@@ -7679,11 +8197,37 @@
       <w:pPr>
         <w:pStyle w:val="a4"/>
       </w:pPr>
-      <w:bookmarkStart w:id="33" w:name="_Toc160958781"/>
-      <w:r>
-        <w:t>Экран очереди броней стола</w:t>
+      <w:bookmarkStart w:id="33" w:name="_Toc161044089"/>
+      <w:proofErr w:type="spellStart"/>
+      <w:r>
+        <w:t>Экран</w:t>
+      </w:r>
+      <w:proofErr w:type="spellEnd"/>
+      <w:r>
+        <w:t xml:space="preserve"> </w:t>
+      </w:r>
+      <w:proofErr w:type="spellStart"/>
+      <w:r>
+        <w:t>очереди</w:t>
+      </w:r>
+      <w:proofErr w:type="spellEnd"/>
+      <w:r>
+        <w:t xml:space="preserve"> </w:t>
+      </w:r>
+      <w:proofErr w:type="spellStart"/>
+      <w:r>
+        <w:t>броней</w:t>
+      </w:r>
+      <w:proofErr w:type="spellEnd"/>
+      <w:r>
+        <w:t xml:space="preserve"> </w:t>
+      </w:r>
+      <w:proofErr w:type="spellStart"/>
+      <w:r>
+        <w:t>стола</w:t>
       </w:r>
       <w:bookmarkEnd w:id="33"/>
+      <w:proofErr w:type="spellEnd"/>
     </w:p>
     <w:p>
       <w:pPr>
@@ -7695,19 +8239,98 @@
         </w:rPr>
         <w:t xml:space="preserve">Данный экран содержит список броней для конкретного стола с указанием краткой информации по каждой брони. </w:t>
       </w:r>
-      <w:r>
-        <w:t>При выборе брони открывается экран этой конкретной брони.</w:t>
+      <w:proofErr w:type="spellStart"/>
+      <w:r>
+        <w:t>При</w:t>
+      </w:r>
+      <w:proofErr w:type="spellEnd"/>
+      <w:r>
+        <w:t xml:space="preserve"> </w:t>
+      </w:r>
+      <w:proofErr w:type="spellStart"/>
+      <w:r>
+        <w:t>выборе</w:t>
+      </w:r>
+      <w:proofErr w:type="spellEnd"/>
+      <w:r>
+        <w:t xml:space="preserve"> </w:t>
+      </w:r>
+      <w:proofErr w:type="spellStart"/>
+      <w:r>
+        <w:t>брони</w:t>
+      </w:r>
+      <w:proofErr w:type="spellEnd"/>
+      <w:r>
+        <w:t xml:space="preserve"> </w:t>
+      </w:r>
+      <w:proofErr w:type="spellStart"/>
+      <w:r>
+        <w:t>открывается</w:t>
+      </w:r>
+      <w:proofErr w:type="spellEnd"/>
+      <w:r>
+        <w:t xml:space="preserve"> </w:t>
+      </w:r>
+      <w:proofErr w:type="spellStart"/>
+      <w:r>
+        <w:t>экран</w:t>
+      </w:r>
+      <w:proofErr w:type="spellEnd"/>
+      <w:r>
+        <w:t xml:space="preserve"> </w:t>
+      </w:r>
+      <w:proofErr w:type="spellStart"/>
+      <w:r>
+        <w:t>этой</w:t>
+      </w:r>
+      <w:proofErr w:type="spellEnd"/>
+      <w:r>
+        <w:t xml:space="preserve"> </w:t>
+      </w:r>
+      <w:proofErr w:type="spellStart"/>
+      <w:r>
+        <w:t>конкретной</w:t>
+      </w:r>
+      <w:proofErr w:type="spellEnd"/>
+      <w:r>
+        <w:t xml:space="preserve"> </w:t>
+      </w:r>
+      <w:proofErr w:type="spellStart"/>
+      <w:r>
+        <w:t>брони</w:t>
+      </w:r>
+      <w:proofErr w:type="spellEnd"/>
+      <w:r>
+        <w:t>.</w:t>
       </w:r>
     </w:p>
     <w:p>
       <w:pPr>
         <w:pStyle w:val="a4"/>
       </w:pPr>
-      <w:bookmarkStart w:id="34" w:name="_Toc160958782"/>
-      <w:r>
-        <w:t>Экран личного кабинета</w:t>
+      <w:bookmarkStart w:id="34" w:name="_Toc161044090"/>
+      <w:proofErr w:type="spellStart"/>
+      <w:r>
+        <w:t>Экран</w:t>
+      </w:r>
+      <w:proofErr w:type="spellEnd"/>
+      <w:r>
+        <w:t xml:space="preserve"> </w:t>
+      </w:r>
+      <w:proofErr w:type="spellStart"/>
+      <w:r>
+        <w:t>личного</w:t>
+      </w:r>
+      <w:proofErr w:type="spellEnd"/>
+      <w:r>
+        <w:t xml:space="preserve"> </w:t>
+      </w:r>
+      <w:proofErr w:type="spellStart"/>
+      <w:r>
+        <w:t>кабинета</w:t>
       </w:r>
       <w:bookmarkEnd w:id="34"/>
+      <w:proofErr w:type="spellEnd"/>
     </w:p>
     <w:p>
       <w:pPr>
@@ -7739,11 +8362,29 @@
       <w:pPr>
         <w:pStyle w:val="a4"/>
       </w:pPr>
-      <w:bookmarkStart w:id="35" w:name="_Toc160958783"/>
-      <w:r>
-        <w:t>Экран изменения пароля</w:t>
+      <w:bookmarkStart w:id="35" w:name="_Toc161044091"/>
+      <w:proofErr w:type="spellStart"/>
+      <w:r>
+        <w:t>Экран</w:t>
+      </w:r>
+      <w:proofErr w:type="spellEnd"/>
+      <w:r>
+        <w:t xml:space="preserve"> </w:t>
+      </w:r>
+      <w:proofErr w:type="spellStart"/>
+      <w:r>
+        <w:t>изменения</w:t>
+      </w:r>
+      <w:proofErr w:type="spellEnd"/>
+      <w:r>
+        <w:t xml:space="preserve"> </w:t>
+      </w:r>
+      <w:proofErr w:type="spellStart"/>
+      <w:r>
+        <w:t>пароля</w:t>
       </w:r>
       <w:bookmarkEnd w:id="35"/>
+      <w:proofErr w:type="spellEnd"/>
     </w:p>
     <w:p>
       <w:pPr>
@@ -7763,12 +8404,30 @@
       <w:pPr>
         <w:pStyle w:val="a4"/>
       </w:pPr>
-      <w:bookmarkStart w:id="36" w:name="_Toc160958784"/>
+      <w:bookmarkStart w:id="36" w:name="_Toc161044092"/>
+      <w:proofErr w:type="spellStart"/>
       <w:r>
         <w:lastRenderedPageBreak/>
-        <w:t>Экран обзора сотрудников</w:t>
+        <w:t>Экран</w:t>
+      </w:r>
+      <w:proofErr w:type="spellEnd"/>
+      <w:r>
+        <w:t xml:space="preserve"> </w:t>
+      </w:r>
+      <w:proofErr w:type="spellStart"/>
+      <w:r>
+        <w:t>обзора</w:t>
+      </w:r>
+      <w:proofErr w:type="spellEnd"/>
+      <w:r>
+        <w:t xml:space="preserve"> </w:t>
+      </w:r>
+      <w:proofErr w:type="spellStart"/>
+      <w:r>
+        <w:t>сотрудников</w:t>
       </w:r>
       <w:bookmarkEnd w:id="36"/>
+      <w:proofErr w:type="spellEnd"/>
     </w:p>
     <w:p>
       <w:pPr>
@@ -7780,22 +8439,98 @@
         </w:rPr>
         <w:t xml:space="preserve">Данный экран содержит список всех сотрудников ресторана, с указанием их фамилий, имён и отчеств. </w:t>
       </w:r>
-      <w:r>
-        <w:t xml:space="preserve">При выборе сотрудника открывается </w:t>
-      </w:r>
-      <w:r>
-        <w:t>экран этого конкретного сотрудника.</w:t>
+      <w:proofErr w:type="spellStart"/>
+      <w:r>
+        <w:t>При</w:t>
+      </w:r>
+      <w:proofErr w:type="spellEnd"/>
+      <w:r>
+        <w:t xml:space="preserve"> </w:t>
+      </w:r>
+      <w:proofErr w:type="spellStart"/>
+      <w:r>
+        <w:t>выборе</w:t>
+      </w:r>
+      <w:proofErr w:type="spellEnd"/>
+      <w:r>
+        <w:t xml:space="preserve"> </w:t>
+      </w:r>
+      <w:proofErr w:type="spellStart"/>
+      <w:r>
+        <w:t>сотрудника</w:t>
+      </w:r>
+      <w:proofErr w:type="spellEnd"/>
+      <w:r>
+        <w:t xml:space="preserve"> </w:t>
+      </w:r>
+      <w:proofErr w:type="spellStart"/>
+      <w:r>
+        <w:t>открывается</w:t>
+      </w:r>
+      <w:proofErr w:type="spellEnd"/>
+      <w:r>
+        <w:t xml:space="preserve"> </w:t>
+      </w:r>
+      <w:proofErr w:type="spellStart"/>
+      <w:r>
+        <w:t>экран</w:t>
+      </w:r>
+      <w:proofErr w:type="spellEnd"/>
+      <w:r>
+        <w:t xml:space="preserve"> </w:t>
+      </w:r>
+      <w:proofErr w:type="spellStart"/>
+      <w:r>
+        <w:t>этого</w:t>
+      </w:r>
+      <w:proofErr w:type="spellEnd"/>
+      <w:r>
+        <w:t xml:space="preserve"> </w:t>
+      </w:r>
+      <w:proofErr w:type="spellStart"/>
+      <w:r>
+        <w:t>конкретного</w:t>
+      </w:r>
+      <w:proofErr w:type="spellEnd"/>
+      <w:r>
+        <w:t xml:space="preserve"> </w:t>
+      </w:r>
+      <w:proofErr w:type="spellStart"/>
+      <w:r>
+        <w:t>сотрудника</w:t>
+      </w:r>
+      <w:proofErr w:type="spellEnd"/>
+      <w:r>
+        <w:t>.</w:t>
       </w:r>
     </w:p>
     <w:p>
       <w:pPr>
         <w:pStyle w:val="a4"/>
       </w:pPr>
-      <w:bookmarkStart w:id="37" w:name="_Toc160958785"/>
-      <w:r>
-        <w:t>Экран добавления сотрудника</w:t>
+      <w:bookmarkStart w:id="37" w:name="_Toc161044093"/>
+      <w:proofErr w:type="spellStart"/>
+      <w:r>
+        <w:t>Экран</w:t>
+      </w:r>
+      <w:proofErr w:type="spellEnd"/>
+      <w:r>
+        <w:t xml:space="preserve"> </w:t>
+      </w:r>
+      <w:proofErr w:type="spellStart"/>
+      <w:r>
+        <w:t>добавления</w:t>
+      </w:r>
+      <w:proofErr w:type="spellEnd"/>
+      <w:r>
+        <w:t xml:space="preserve"> </w:t>
+      </w:r>
+      <w:proofErr w:type="spellStart"/>
+      <w:r>
+        <w:t>сотрудника</w:t>
       </w:r>
       <w:bookmarkEnd w:id="37"/>
+      <w:proofErr w:type="spellEnd"/>
     </w:p>
     <w:p>
       <w:pPr>
@@ -7830,7 +8565,7 @@
           <w:lang w:val="ru-RU"/>
         </w:rPr>
       </w:pPr>
-      <w:bookmarkStart w:id="38" w:name="_Toc160958786"/>
+      <w:bookmarkStart w:id="38" w:name="_Toc161044094"/>
       <w:r>
         <w:rPr>
           <w:lang w:val="ru-RU"/>
@@ -7869,11 +8604,29 @@
       <w:pPr>
         <w:pStyle w:val="a4"/>
       </w:pPr>
-      <w:bookmarkStart w:id="39" w:name="_Toc160958787"/>
-      <w:r>
-        <w:t>Экран редактирования сотрудника</w:t>
+      <w:bookmarkStart w:id="39" w:name="_Toc161044095"/>
+      <w:proofErr w:type="spellStart"/>
+      <w:r>
+        <w:t>Экран</w:t>
+      </w:r>
+      <w:proofErr w:type="spellEnd"/>
+      <w:r>
+        <w:t xml:space="preserve"> </w:t>
+      </w:r>
+      <w:proofErr w:type="spellStart"/>
+      <w:r>
+        <w:t>редактирования</w:t>
+      </w:r>
+      <w:proofErr w:type="spellEnd"/>
+      <w:r>
+        <w:t xml:space="preserve"> </w:t>
+      </w:r>
+      <w:proofErr w:type="spellStart"/>
+      <w:r>
+        <w:t>сотрудника</w:t>
       </w:r>
       <w:bookmarkEnd w:id="39"/>
+      <w:proofErr w:type="spellEnd"/>
     </w:p>
     <w:p>
       <w:pPr>
@@ -7905,10 +8658,28 @@
       <w:pPr>
         <w:pStyle w:val="a3"/>
       </w:pPr>
-      <w:bookmarkStart w:id="40" w:name="_Toc160958788"/>
-      <w:r>
-        <w:t>Требования к видам обеспечения</w:t>
-      </w:r>
+      <w:bookmarkStart w:id="40" w:name="_Toc161044096"/>
+      <w:proofErr w:type="spellStart"/>
+      <w:r>
+        <w:t>Требования</w:t>
+      </w:r>
+      <w:proofErr w:type="spellEnd"/>
+      <w:r>
+        <w:t xml:space="preserve"> к </w:t>
+      </w:r>
+      <w:proofErr w:type="spellStart"/>
+      <w:r>
+        <w:t>видам</w:t>
+      </w:r>
+      <w:proofErr w:type="spellEnd"/>
+      <w:r>
+        <w:t xml:space="preserve"> </w:t>
+      </w:r>
+      <w:proofErr w:type="spellStart"/>
+      <w:r>
+        <w:t>обеспечения</w:t>
+      </w:r>
+      <w:proofErr w:type="spellEnd"/>
       <w:r>
         <w:t xml:space="preserve"> АС</w:t>
       </w:r>
@@ -7922,9 +8693,22 @@
           <w:numId w:val="16"/>
         </w:numPr>
       </w:pPr>
-      <w:bookmarkStart w:id="41" w:name="_Toc160958789"/>
-      <w:r>
-        <w:t>Лингвистическое обеспечение АС</w:t>
+      <w:bookmarkStart w:id="41" w:name="_Toc161044097"/>
+      <w:proofErr w:type="spellStart"/>
+      <w:r>
+        <w:t>Лингвистическое</w:t>
+      </w:r>
+      <w:proofErr w:type="spellEnd"/>
+      <w:r>
+        <w:t xml:space="preserve"> </w:t>
+      </w:r>
+      <w:proofErr w:type="spellStart"/>
+      <w:r>
+        <w:t>обеспечение</w:t>
+      </w:r>
+      <w:proofErr w:type="spellEnd"/>
+      <w:r>
+        <w:t xml:space="preserve"> АС</w:t>
       </w:r>
       <w:bookmarkEnd w:id="41"/>
     </w:p>
@@ -7946,9 +8730,22 @@
       <w:pPr>
         <w:pStyle w:val="a4"/>
       </w:pPr>
-      <w:bookmarkStart w:id="42" w:name="_Toc160958790"/>
-      <w:r>
-        <w:t>Программное обеспечение АС</w:t>
+      <w:bookmarkStart w:id="42" w:name="_Toc161044098"/>
+      <w:proofErr w:type="spellStart"/>
+      <w:r>
+        <w:t>Программное</w:t>
+      </w:r>
+      <w:proofErr w:type="spellEnd"/>
+      <w:r>
+        <w:t xml:space="preserve"> </w:t>
+      </w:r>
+      <w:proofErr w:type="spellStart"/>
+      <w:r>
+        <w:t>обеспечение</w:t>
+      </w:r>
+      <w:proofErr w:type="spellEnd"/>
+      <w:r>
+        <w:t xml:space="preserve"> АС</w:t>
       </w:r>
       <w:bookmarkEnd w:id="42"/>
     </w:p>
@@ -7987,15 +8784,28 @@
         <w:pStyle w:val="a8"/>
       </w:pPr>
       <w:r>
-        <w:t>СУБД PostgreSQL 16.2;</w:t>
+        <w:t xml:space="preserve">СУБД </w:t>
+      </w:r>
+      <w:proofErr w:type="spellStart"/>
+      <w:r>
+        <w:t>PostgreSQL</w:t>
+      </w:r>
+      <w:proofErr w:type="spellEnd"/>
+      <w:r>
+        <w:t xml:space="preserve"> 16.2;</w:t>
       </w:r>
     </w:p>
     <w:p>
       <w:pPr>
         <w:pStyle w:val="a8"/>
       </w:pPr>
-      <w:r>
-        <w:t>Keycloak 23.0.7.</w:t>
+      <w:proofErr w:type="spellStart"/>
+      <w:r>
+        <w:t>Keycloak</w:t>
+      </w:r>
+      <w:proofErr w:type="spellEnd"/>
+      <w:r>
+        <w:t xml:space="preserve"> 23.0.7.</w:t>
       </w:r>
     </w:p>
     <w:p>
@@ -8042,7 +8852,15 @@
         <w:pStyle w:val="a8"/>
       </w:pPr>
       <w:r>
-        <w:t>Язык программирования Dart версии 3.3.0</w:t>
+        <w:t xml:space="preserve">Язык программирования </w:t>
+      </w:r>
+      <w:proofErr w:type="spellStart"/>
+      <w:r>
+        <w:t>Dart</w:t>
+      </w:r>
+      <w:proofErr w:type="spellEnd"/>
+      <w:r>
+        <w:t xml:space="preserve"> версии 3.3.0</w:t>
       </w:r>
       <w:r>
         <w:rPr>
@@ -8058,8 +8876,13 @@
           <w:b/>
         </w:rPr>
       </w:pPr>
-      <w:r>
-        <w:t>Flutter SDK версии 3.19.1.</w:t>
+      <w:proofErr w:type="spellStart"/>
+      <w:r>
+        <w:t>Flutter</w:t>
+      </w:r>
+      <w:proofErr w:type="spellEnd"/>
+      <w:r>
+        <w:t xml:space="preserve"> SDK версии 3.19.1.</w:t>
       </w:r>
     </w:p>
     <w:p>
@@ -8092,7 +8915,7 @@
           <w:lang w:val="ru-RU"/>
         </w:rPr>
       </w:pPr>
-      <w:bookmarkStart w:id="43" w:name="_Toc160958791"/>
+      <w:bookmarkStart w:id="43" w:name="_Toc161044099"/>
       <w:r>
         <w:rPr>
           <w:lang w:val="ru-RU"/>
@@ -8112,7 +8935,7 @@
           <w:lang w:val="ru-RU"/>
         </w:rPr>
       </w:pPr>
-      <w:bookmarkStart w:id="44" w:name="_Toc160958792"/>
+      <w:bookmarkStart w:id="44" w:name="_Toc161044100"/>
       <w:r>
         <w:rPr>
           <w:lang w:val="ru-RU"/>
@@ -8175,11 +8998,21 @@
           <w:numId w:val="17"/>
         </w:numPr>
       </w:pPr>
-      <w:bookmarkStart w:id="45" w:name="_Toc160958793"/>
-      <w:r>
-        <w:t>Требования по безопасности</w:t>
+      <w:bookmarkStart w:id="45" w:name="_Toc161044101"/>
+      <w:proofErr w:type="spellStart"/>
+      <w:r>
+        <w:t>Требования</w:t>
+      </w:r>
+      <w:proofErr w:type="spellEnd"/>
+      <w:r>
+        <w:t xml:space="preserve"> по </w:t>
+      </w:r>
+      <w:proofErr w:type="spellStart"/>
+      <w:r>
+        <w:t>безопасности</w:t>
       </w:r>
       <w:bookmarkEnd w:id="45"/>
+      <w:proofErr w:type="spellEnd"/>
     </w:p>
     <w:p>
       <w:pPr>
@@ -8211,9 +9044,11 @@
       <w:r>
         <w:t xml:space="preserve"> для хеширования должен использоваться алгоритм </w:t>
       </w:r>
+      <w:proofErr w:type="spellStart"/>
       <w:r>
         <w:t>bcrypt</w:t>
       </w:r>
+      <w:proofErr w:type="spellEnd"/>
       <w:r>
         <w:t>;</w:t>
       </w:r>
@@ -8236,11 +9071,21 @@
       <w:pPr>
         <w:pStyle w:val="a4"/>
       </w:pPr>
-      <w:bookmarkStart w:id="46" w:name="_Toc160958794"/>
-      <w:r>
-        <w:t>Дополнительные требования</w:t>
+      <w:bookmarkStart w:id="46" w:name="_Toc161044102"/>
+      <w:proofErr w:type="spellStart"/>
+      <w:r>
+        <w:t>Дополнительные</w:t>
+      </w:r>
+      <w:proofErr w:type="spellEnd"/>
+      <w:r>
+        <w:t xml:space="preserve"> </w:t>
+      </w:r>
+      <w:proofErr w:type="spellStart"/>
+      <w:r>
+        <w:t>требования</w:t>
       </w:r>
       <w:bookmarkEnd w:id="46"/>
+      <w:proofErr w:type="spellEnd"/>
     </w:p>
     <w:p>
       <w:pPr>
@@ -8263,7 +9108,7 @@
           <w:lang w:val="ru-RU"/>
         </w:rPr>
       </w:pPr>
-      <w:bookmarkStart w:id="47" w:name="_Toc160958795"/>
+      <w:bookmarkStart w:id="47" w:name="_Toc161044103"/>
       <w:r>
         <w:rPr>
           <w:lang w:val="ru-RU"/>
@@ -8415,12 +9260,38 @@
       <w:pPr>
         <w:pStyle w:val="a2"/>
       </w:pPr>
-      <w:bookmarkStart w:id="48" w:name="_Toc160958796"/>
+      <w:bookmarkStart w:id="48" w:name="_Toc161044104"/>
+      <w:proofErr w:type="spellStart"/>
       <w:r>
         <w:lastRenderedPageBreak/>
-        <w:t>Порядок разработки автоматизированной системы</w:t>
+        <w:t>Порядок</w:t>
+      </w:r>
+      <w:proofErr w:type="spellEnd"/>
+      <w:r>
+        <w:t xml:space="preserve"> </w:t>
+      </w:r>
+      <w:proofErr w:type="spellStart"/>
+      <w:r>
+        <w:t>разработки</w:t>
+      </w:r>
+      <w:proofErr w:type="spellEnd"/>
+      <w:r>
+        <w:t xml:space="preserve"> </w:t>
+      </w:r>
+      <w:proofErr w:type="spellStart"/>
+      <w:r>
+        <w:t>автоматизированной</w:t>
+      </w:r>
+      <w:proofErr w:type="spellEnd"/>
+      <w:r>
+        <w:t xml:space="preserve"> </w:t>
+      </w:r>
+      <w:proofErr w:type="spellStart"/>
+      <w:r>
+        <w:t>системы</w:t>
       </w:r>
       <w:bookmarkEnd w:id="48"/>
+      <w:proofErr w:type="spellEnd"/>
     </w:p>
     <w:p>
       <w:pPr>
@@ -8592,7 +9463,7 @@
           <w:lang w:val="ru-RU"/>
         </w:rPr>
       </w:pPr>
-      <w:bookmarkStart w:id="49" w:name="_Toc160958797"/>
+      <w:bookmarkStart w:id="49" w:name="_Toc161044105"/>
       <w:r>
         <w:rPr>
           <w:lang w:val="ru-RU"/>
@@ -8627,7 +9498,39 @@
         <w:t xml:space="preserve"> </w:t>
       </w:r>
       <w:r>
-        <w:t>на GitHub, распределены задачи проекта в таск-менеджере Trello, создан проект Miro с общей логикой системы, предоставлены промежуточные результаты по курсовому проекту</w:t>
+        <w:t xml:space="preserve">на </w:t>
+      </w:r>
+      <w:proofErr w:type="spellStart"/>
+      <w:r>
+        <w:t>GitHub</w:t>
+      </w:r>
+      <w:proofErr w:type="spellEnd"/>
+      <w:r>
+        <w:t xml:space="preserve">, распределены задачи проекта в </w:t>
+      </w:r>
+      <w:proofErr w:type="spellStart"/>
+      <w:r>
+        <w:t>таск</w:t>
+      </w:r>
+      <w:proofErr w:type="spellEnd"/>
+      <w:r>
+        <w:t xml:space="preserve">-менеджере </w:t>
+      </w:r>
+      <w:proofErr w:type="spellStart"/>
+      <w:r>
+        <w:t>Trello</w:t>
+      </w:r>
+      <w:proofErr w:type="spellEnd"/>
+      <w:r>
+        <w:t xml:space="preserve">, создан проект </w:t>
+      </w:r>
+      <w:proofErr w:type="spellStart"/>
+      <w:r>
+        <w:t>Miro</w:t>
+      </w:r>
+      <w:proofErr w:type="spellEnd"/>
+      <w:r>
+        <w:t xml:space="preserve"> с общей логикой системы, предоставлены промежуточные результаты по курсовому проекту</w:t>
       </w:r>
       <w:r>
         <w:t>,</w:t>
@@ -8665,7 +9568,7 @@
           <w:lang w:val="ru-RU"/>
         </w:rPr>
       </w:pPr>
-      <w:bookmarkStart w:id="50" w:name="_Toc160958798"/>
+      <w:bookmarkStart w:id="50" w:name="_Toc161044106"/>
       <w:r>
         <w:rPr>
           <w:lang w:val="ru-RU"/>
@@ -8679,33 +9582,79 @@
       <w:pPr>
         <w:pStyle w:val="af4"/>
       </w:pPr>
-      <w:r>
-        <w:t>Требования отсутствуют</w:t>
-      </w:r>
+      <w:proofErr w:type="spellStart"/>
+      <w:r>
+        <w:t>Требования</w:t>
+      </w:r>
+      <w:proofErr w:type="spellEnd"/>
+      <w:r>
+        <w:t xml:space="preserve"> </w:t>
+      </w:r>
+      <w:proofErr w:type="spellStart"/>
+      <w:r>
+        <w:t>отсутствуют</w:t>
+      </w:r>
+      <w:proofErr w:type="spellEnd"/>
     </w:p>
     <w:p>
       <w:pPr>
         <w:pStyle w:val="a2"/>
       </w:pPr>
-      <w:bookmarkStart w:id="51" w:name="_Toc160958799"/>
+      <w:bookmarkStart w:id="51" w:name="_Toc161044107"/>
+      <w:proofErr w:type="spellStart"/>
       <w:r>
         <w:lastRenderedPageBreak/>
         <w:t>Т</w:t>
       </w:r>
       <w:r>
-        <w:t>ребования к документированию</w:t>
+        <w:t>ребования</w:t>
+      </w:r>
+      <w:proofErr w:type="spellEnd"/>
+      <w:r>
+        <w:t xml:space="preserve"> к </w:t>
+      </w:r>
+      <w:proofErr w:type="spellStart"/>
+      <w:r>
+        <w:t>документированию</w:t>
       </w:r>
       <w:bookmarkEnd w:id="51"/>
+      <w:proofErr w:type="spellEnd"/>
     </w:p>
     <w:p>
       <w:pPr>
         <w:pStyle w:val="a3"/>
       </w:pPr>
-      <w:bookmarkStart w:id="52" w:name="_Toc160958800"/>
-      <w:r>
-        <w:t>Перечень подлежащих разработке документов</w:t>
+      <w:bookmarkStart w:id="52" w:name="_Toc161044108"/>
+      <w:proofErr w:type="spellStart"/>
+      <w:r>
+        <w:t>Перечень</w:t>
+      </w:r>
+      <w:proofErr w:type="spellEnd"/>
+      <w:r>
+        <w:t xml:space="preserve"> </w:t>
+      </w:r>
+      <w:proofErr w:type="spellStart"/>
+      <w:r>
+        <w:t>подлежащих</w:t>
+      </w:r>
+      <w:proofErr w:type="spellEnd"/>
+      <w:r>
+        <w:t xml:space="preserve"> </w:t>
+      </w:r>
+      <w:proofErr w:type="spellStart"/>
+      <w:r>
+        <w:t>разработке</w:t>
+      </w:r>
+      <w:proofErr w:type="spellEnd"/>
+      <w:r>
+        <w:t xml:space="preserve"> </w:t>
+      </w:r>
+      <w:proofErr w:type="spellStart"/>
+      <w:r>
+        <w:t>документов</w:t>
       </w:r>
       <w:bookmarkEnd w:id="52"/>
+      <w:proofErr w:type="spellEnd"/>
     </w:p>
     <w:p>
       <w:pPr>
@@ -8727,11 +9676,37 @@
       <w:pPr>
         <w:pStyle w:val="a3"/>
       </w:pPr>
-      <w:bookmarkStart w:id="53" w:name="_Toc160958801"/>
-      <w:r>
-        <w:t>Вид представления и количество документов</w:t>
+      <w:bookmarkStart w:id="53" w:name="_Toc161044109"/>
+      <w:proofErr w:type="spellStart"/>
+      <w:r>
+        <w:t>Вид</w:t>
+      </w:r>
+      <w:proofErr w:type="spellEnd"/>
+      <w:r>
+        <w:t xml:space="preserve"> </w:t>
+      </w:r>
+      <w:proofErr w:type="spellStart"/>
+      <w:r>
+        <w:t>представления</w:t>
+      </w:r>
+      <w:proofErr w:type="spellEnd"/>
+      <w:r>
+        <w:t xml:space="preserve"> и </w:t>
+      </w:r>
+      <w:proofErr w:type="spellStart"/>
+      <w:r>
+        <w:t>количество</w:t>
+      </w:r>
+      <w:proofErr w:type="spellEnd"/>
+      <w:r>
+        <w:t xml:space="preserve"> </w:t>
+      </w:r>
+      <w:proofErr w:type="spellStart"/>
+      <w:r>
+        <w:t>документов</w:t>
       </w:r>
       <w:bookmarkEnd w:id="53"/>
+      <w:proofErr w:type="spellEnd"/>
     </w:p>
     <w:p>
       <w:pPr>
@@ -8758,9 +9733,11 @@
         </w:rPr>
         <w:t xml:space="preserve">опубликованы на сайте </w:t>
       </w:r>
+      <w:proofErr w:type="spellStart"/>
       <w:r>
         <w:t>github</w:t>
       </w:r>
+      <w:proofErr w:type="spellEnd"/>
       <w:r>
         <w:rPr>
           <w:lang w:val="ru-RU"/>
@@ -8799,21 +9776,32 @@
       <w:pPr>
         <w:pStyle w:val="a2"/>
       </w:pPr>
-      <w:bookmarkStart w:id="54" w:name="_Toc160958802"/>
+      <w:bookmarkStart w:id="54" w:name="_Toc161044110"/>
+      <w:proofErr w:type="spellStart"/>
       <w:r>
         <w:lastRenderedPageBreak/>
         <w:t>И</w:t>
       </w:r>
       <w:r>
-        <w:t>сточники разработки</w:t>
+        <w:t>сточники</w:t>
+      </w:r>
+      <w:proofErr w:type="spellEnd"/>
+      <w:r>
+        <w:t xml:space="preserve"> </w:t>
+      </w:r>
+      <w:proofErr w:type="spellStart"/>
+      <w:r>
+        <w:t>разработки</w:t>
       </w:r>
       <w:bookmarkEnd w:id="54"/>
+      <w:proofErr w:type="spellEnd"/>
     </w:p>
     <w:p>
       <w:pPr>
         <w:pStyle w:val="a3"/>
       </w:pPr>
-      <w:bookmarkStart w:id="55" w:name="_Toc160958803"/>
+      <w:bookmarkStart w:id="55" w:name="_Toc161044111"/>
+      <w:proofErr w:type="spellStart"/>
       <w:r>
         <w:t>Системы</w:t>
       </w:r>
@@ -8824,6 +9812,7 @@
         <w:t>аналоги</w:t>
       </w:r>
       <w:bookmarkEnd w:id="55"/>
+      <w:proofErr w:type="spellEnd"/>
     </w:p>
     <w:p>
       <w:pPr>
@@ -8835,8 +9824,45 @@
         </w:rPr>
         <w:t xml:space="preserve">В ходе исследования рынка приложений по бронированию мест в ресторанах и барах было выявлено 3 прямых конкурента. </w:t>
       </w:r>
-      <w:r>
-        <w:t xml:space="preserve">Результаты конкурентного исследования приведены в таблице </w:t>
+      <w:proofErr w:type="spellStart"/>
+      <w:r>
+        <w:t>Результаты</w:t>
+      </w:r>
+      <w:proofErr w:type="spellEnd"/>
+      <w:r>
+        <w:t xml:space="preserve"> </w:t>
+      </w:r>
+      <w:proofErr w:type="spellStart"/>
+      <w:r>
+        <w:t>конкурентного</w:t>
+      </w:r>
+      <w:proofErr w:type="spellEnd"/>
+      <w:r>
+        <w:t xml:space="preserve"> </w:t>
+      </w:r>
+      <w:proofErr w:type="spellStart"/>
+      <w:r>
+        <w:t>исследования</w:t>
+      </w:r>
+      <w:proofErr w:type="spellEnd"/>
+      <w:r>
+        <w:t xml:space="preserve"> </w:t>
+      </w:r>
+      <w:proofErr w:type="spellStart"/>
+      <w:r>
+        <w:t>приведены</w:t>
+      </w:r>
+      <w:proofErr w:type="spellEnd"/>
+      <w:r>
+        <w:t xml:space="preserve"> в </w:t>
+      </w:r>
+      <w:proofErr w:type="spellStart"/>
+      <w:r>
+        <w:t>таблице</w:t>
+      </w:r>
+      <w:proofErr w:type="spellEnd"/>
+      <w:r>
+        <w:t xml:space="preserve"> </w:t>
       </w:r>
       <w:r>
         <w:t>2</w:t>
@@ -8887,9 +9913,11 @@
             <w:pPr>
               <w:pStyle w:val="af6"/>
             </w:pPr>
+            <w:proofErr w:type="spellStart"/>
             <w:r>
               <w:t>ReMarked</w:t>
             </w:r>
+            <w:proofErr w:type="spellEnd"/>
           </w:p>
         </w:tc>
         <w:tc>
@@ -8900,9 +9928,11 @@
             <w:pPr>
               <w:pStyle w:val="af6"/>
             </w:pPr>
+            <w:proofErr w:type="spellStart"/>
             <w:r>
               <w:t>Meetto</w:t>
             </w:r>
+            <w:proofErr w:type="spellEnd"/>
           </w:p>
         </w:tc>
         <w:tc>
@@ -8913,9 +9943,11 @@
             <w:pPr>
               <w:pStyle w:val="af6"/>
             </w:pPr>
+            <w:proofErr w:type="spellStart"/>
             <w:r>
               <w:t>GuestMe</w:t>
             </w:r>
+            <w:proofErr w:type="spellEnd"/>
           </w:p>
         </w:tc>
       </w:tr>
@@ -9197,11 +10229,13 @@
       <w:pPr>
         <w:pStyle w:val="a4"/>
       </w:pPr>
-      <w:bookmarkStart w:id="56" w:name="_Toc160958804"/>
+      <w:bookmarkStart w:id="56" w:name="_Toc161044112"/>
+      <w:proofErr w:type="spellStart"/>
       <w:r>
         <w:t>ReMarked</w:t>
       </w:r>
       <w:bookmarkEnd w:id="56"/>
+      <w:proofErr w:type="spellEnd"/>
     </w:p>
     <w:p>
       <w:pPr>
@@ -9211,20 +10245,38 @@
         <w:rPr>
           <w:lang w:val="ru-RU"/>
         </w:rPr>
-        <w:t xml:space="preserve">Облачный сервис, работает на телефонах, планшетах и ноутбуках. Заказы можно принимать через виджет, телеграм-бот и приложение. Система бронирования </w:t>
-      </w:r>
+        <w:t xml:space="preserve">Облачный сервис, работает на телефонах, планшетах и ноутбуках. Заказы можно принимать через виджет, </w:t>
+      </w:r>
+      <w:proofErr w:type="spellStart"/>
+      <w:r>
+        <w:rPr>
+          <w:lang w:val="ru-RU"/>
+        </w:rPr>
+        <w:t>телеграм</w:t>
+      </w:r>
+      <w:proofErr w:type="spellEnd"/>
+      <w:r>
+        <w:rPr>
+          <w:lang w:val="ru-RU"/>
+        </w:rPr>
+        <w:t xml:space="preserve">-бот и приложение. Система бронирования </w:t>
+      </w:r>
+      <w:proofErr w:type="spellStart"/>
       <w:r>
         <w:t>ReMarked</w:t>
       </w:r>
+      <w:proofErr w:type="spellEnd"/>
       <w:r>
         <w:rPr>
           <w:lang w:val="ru-RU"/>
         </w:rPr>
         <w:t xml:space="preserve"> рассчитана как на сетевые проекты, так и на одиночные заведения с высокой проходимостью. Позволяет клиентам автоматически резервировать места на сайте, гости получают уведомления/напоминания о брони через </w:t>
       </w:r>
+      <w:proofErr w:type="spellStart"/>
       <w:r>
         <w:t>Whatsapp</w:t>
       </w:r>
+      <w:proofErr w:type="spellEnd"/>
       <w:r>
         <w:rPr>
           <w:lang w:val="ru-RU"/>
@@ -9244,8 +10296,13 @@
         </w:rPr>
         <w:t xml:space="preserve"> На рисунках 7-9 показаны элементы интерфейса приложения </w:t>
       </w:r>
-      <w:r>
-        <w:t>ReMarked.</w:t>
+      <w:proofErr w:type="spellStart"/>
+      <w:r>
+        <w:t>ReMarked</w:t>
+      </w:r>
+      <w:proofErr w:type="spellEnd"/>
+      <w:r>
+        <w:t>.</w:t>
       </w:r>
     </w:p>
     <w:p>
@@ -9451,11 +10508,13 @@
       <w:pPr>
         <w:pStyle w:val="a4"/>
       </w:pPr>
-      <w:bookmarkStart w:id="57" w:name="_Toc160958805"/>
+      <w:bookmarkStart w:id="57" w:name="_Toc161044113"/>
+      <w:proofErr w:type="spellStart"/>
       <w:r>
         <w:t>Meetto</w:t>
       </w:r>
       <w:bookmarkEnd w:id="57"/>
+      <w:proofErr w:type="spellEnd"/>
     </w:p>
     <w:p>
       <w:pPr>
@@ -9476,11 +10535,13 @@
       <w:pPr>
         <w:pStyle w:val="a4"/>
       </w:pPr>
-      <w:bookmarkStart w:id="58" w:name="_Toc160958806"/>
+      <w:bookmarkStart w:id="58" w:name="_Toc161044114"/>
+      <w:proofErr w:type="spellStart"/>
       <w:r>
         <w:t>GuestMe</w:t>
       </w:r>
       <w:bookmarkEnd w:id="58"/>
+      <w:proofErr w:type="spellEnd"/>
     </w:p>
     <w:p>
       <w:pPr>
@@ -9495,27 +10556,33 @@
         </w:rPr>
         <w:t xml:space="preserve">Рестораны, которые уже работают на </w:t>
       </w:r>
+      <w:proofErr w:type="spellStart"/>
       <w:r>
         <w:t>iiko</w:t>
       </w:r>
+      <w:proofErr w:type="spellEnd"/>
       <w:r>
         <w:rPr>
           <w:lang w:val="ru-RU"/>
         </w:rPr>
         <w:t xml:space="preserve">, могут не искать отдельный сервис для бронирования столов, а просто подключить дополнительный модуль — </w:t>
       </w:r>
+      <w:proofErr w:type="spellStart"/>
       <w:r>
         <w:t>GuestMe</w:t>
       </w:r>
+      <w:proofErr w:type="spellEnd"/>
       <w:r>
         <w:rPr>
           <w:lang w:val="ru-RU"/>
         </w:rPr>
         <w:t xml:space="preserve">. Он поддерживает основные функции аналогичных инструментов: мгновенная интеграция с системой автоматизации, быстрое получение информации о зале и гостях из </w:t>
       </w:r>
+      <w:proofErr w:type="spellStart"/>
       <w:r>
         <w:t>iiko</w:t>
       </w:r>
+      <w:proofErr w:type="spellEnd"/>
       <w:r>
         <w:rPr>
           <w:lang w:val="ru-RU"/>
@@ -9534,8 +10601,13 @@
         </w:rPr>
         <w:t xml:space="preserve">На рисунке 10 показан элемент интерфейса приложения </w:t>
       </w:r>
-      <w:r>
-        <w:t>GuestMe.</w:t>
+      <w:proofErr w:type="spellStart"/>
+      <w:r>
+        <w:t>GuestMe</w:t>
+      </w:r>
+      <w:proofErr w:type="spellEnd"/>
+      <w:r>
+        <w:t>.</w:t>
       </w:r>
     </w:p>
     <w:p>
@@ -9548,7 +10620,7 @@
         </w:rPr>
         <w:lastRenderedPageBreak/>
         <w:drawing>
-          <wp:inline distT="0" distB="0" distL="0" distR="0" wp14:anchorId="5DB02128" wp14:editId="7D92347C">
+          <wp:inline distT="0" distB="0" distL="0" distR="0" wp14:anchorId="5DB02128" wp14:editId="76AE4785">
             <wp:extent cx="5939790" cy="3221355"/>
             <wp:effectExtent l="0" t="0" r="3810" b="0"/>
             <wp:docPr id="1791495137" name="Рисунок 4"/>
@@ -9615,7 +10687,7 @@
           <w:lang w:val="en-US"/>
         </w:rPr>
       </w:pPr>
-      <w:bookmarkStart w:id="59" w:name="_Toc160958807"/>
+      <w:bookmarkStart w:id="59" w:name="_Toc161044115"/>
       <w:r>
         <w:lastRenderedPageBreak/>
         <w:t>Приложение А</w:t>
@@ -9636,7 +10708,7 @@
           <w14:ligatures w14:val="standardContextual"/>
         </w:rPr>
         <w:drawing>
-          <wp:inline distT="0" distB="0" distL="0" distR="0" wp14:anchorId="4B3C774D" wp14:editId="06DD9462">
+          <wp:inline distT="0" distB="0" distL="0" distR="0" wp14:anchorId="4B3C774D" wp14:editId="75DE92AF">
             <wp:extent cx="8135667" cy="5292000"/>
             <wp:effectExtent l="0" t="6668" r="0" b="0"/>
             <wp:docPr id="1393381328" name="Рисунок 1"/>

</xml_diff>

<commit_message>
fix: remove course project from first attestation
</commit_message>
<xml_diff>
--- a/documentation/техническое задание/Техническое задание.docx
+++ b/documentation/техническое задание/Техническое задание.docx
@@ -9343,7 +9343,6 @@
         <w:tc>
           <w:tcPr>
             <w:tcW w:w="4672" w:type="dxa"/>
-            <w:vMerge w:val="restart"/>
           </w:tcPr>
           <w:p>
             <w:pPr>
@@ -9364,32 +9363,6 @@
             </w:pPr>
             <w:r>
               <w:t>Техническое задание</w:t>
-            </w:r>
-          </w:p>
-        </w:tc>
-      </w:tr>
-      <w:tr>
-        <w:tc>
-          <w:tcPr>
-            <w:tcW w:w="4672" w:type="dxa"/>
-            <w:vMerge/>
-          </w:tcPr>
-          <w:p>
-            <w:pPr>
-              <w:pStyle w:val="afa"/>
-            </w:pPr>
-          </w:p>
-        </w:tc>
-        <w:tc>
-          <w:tcPr>
-            <w:tcW w:w="4672" w:type="dxa"/>
-          </w:tcPr>
-          <w:p>
-            <w:pPr>
-              <w:pStyle w:val="afa"/>
-            </w:pPr>
-            <w:r>
-              <w:t>Промежуточный курсовой проект</w:t>
             </w:r>
           </w:p>
         </w:tc>
@@ -10620,7 +10593,7 @@
         </w:rPr>
         <w:lastRenderedPageBreak/>
         <w:drawing>
-          <wp:inline distT="0" distB="0" distL="0" distR="0" wp14:anchorId="5DB02128" wp14:editId="76AE4785">
+          <wp:inline distT="0" distB="0" distL="0" distR="0" wp14:anchorId="5DB02128" wp14:editId="3928FC48">
             <wp:extent cx="5939790" cy="3221355"/>
             <wp:effectExtent l="0" t="0" r="3810" b="0"/>
             <wp:docPr id="1791495137" name="Рисунок 4"/>
@@ -10708,7 +10681,7 @@
           <w14:ligatures w14:val="standardContextual"/>
         </w:rPr>
         <w:drawing>
-          <wp:inline distT="0" distB="0" distL="0" distR="0" wp14:anchorId="4B3C774D" wp14:editId="75DE92AF">
+          <wp:inline distT="0" distB="0" distL="0" distR="0" wp14:anchorId="4B3C774D" wp14:editId="370AECBE">
             <wp:extent cx="8135667" cy="5292000"/>
             <wp:effectExtent l="0" t="6668" r="0" b="0"/>
             <wp:docPr id="1393381328" name="Рисунок 1"/>

</xml_diff>

<commit_message>
doc: add colorful prototype images
</commit_message>
<xml_diff>
--- a/documentation/техническое задание/Техническое задание.docx
+++ b/documentation/техническое задание/Техническое задание.docx
@@ -7076,8 +7076,8 @@
         </w:rPr>
         <w:lastRenderedPageBreak/>
         <w:drawing>
-          <wp:inline distT="0" distB="0" distL="0" distR="0" wp14:anchorId="51046CD2" wp14:editId="7F43CFE7">
-            <wp:extent cx="2280810" cy="4935600"/>
+          <wp:inline distT="0" distB="0" distL="0" distR="0" wp14:anchorId="51046CD2" wp14:editId="21FEA52D">
+            <wp:extent cx="2280668" cy="4935600"/>
             <wp:effectExtent l="0" t="0" r="5715" b="0"/>
             <wp:docPr id="1819615273" name="Рисунок 1"/>
             <wp:cNvGraphicFramePr>
@@ -7087,11 +7087,17 @@
               <a:graphicData uri="http://schemas.openxmlformats.org/drawingml/2006/picture">
                 <pic:pic xmlns:pic="http://schemas.openxmlformats.org/drawingml/2006/picture">
                   <pic:nvPicPr>
-                    <pic:cNvPr id="1819615273" name=""/>
+                    <pic:cNvPr id="1819615273" name="Рисунок 1"/>
                     <pic:cNvPicPr/>
                   </pic:nvPicPr>
                   <pic:blipFill>
-                    <a:blip r:embed="rId10"/>
+                    <a:blip r:embed="rId10" cstate="print">
+                      <a:extLst>
+                        <a:ext uri="{28A0092B-C50C-407E-A947-70E740481C1C}">
+                          <a14:useLocalDpi xmlns:a14="http://schemas.microsoft.com/office/drawing/2010/main" val="0"/>
+                        </a:ext>
+                      </a:extLst>
+                    </a:blip>
                     <a:stretch>
                       <a:fillRect/>
                     </a:stretch>
@@ -7099,7 +7105,7 @@
                   <pic:spPr>
                     <a:xfrm>
                       <a:off x="0" y="0"/>
-                      <a:ext cx="2280810" cy="4935600"/>
+                      <a:ext cx="2280668" cy="4935600"/>
                     </a:xfrm>
                     <a:prstGeom prst="rect">
                       <a:avLst/>
@@ -7130,8 +7136,8 @@
         </w:rPr>
         <w:lastRenderedPageBreak/>
         <w:drawing>
-          <wp:inline distT="0" distB="0" distL="0" distR="0" wp14:anchorId="160CE128" wp14:editId="5DCFFAB6">
-            <wp:extent cx="2280810" cy="4935600"/>
+          <wp:inline distT="0" distB="0" distL="0" distR="0" wp14:anchorId="160CE128" wp14:editId="349061A4">
+            <wp:extent cx="2280668" cy="4935600"/>
             <wp:effectExtent l="0" t="0" r="5715" b="0"/>
             <wp:docPr id="1097096538" name="Рисунок 1"/>
             <wp:cNvGraphicFramePr>
@@ -7141,11 +7147,17 @@
               <a:graphicData uri="http://schemas.openxmlformats.org/drawingml/2006/picture">
                 <pic:pic xmlns:pic="http://schemas.openxmlformats.org/drawingml/2006/picture">
                   <pic:nvPicPr>
-                    <pic:cNvPr id="1097096538" name=""/>
+                    <pic:cNvPr id="1097096538" name="Рисунок 1"/>
                     <pic:cNvPicPr/>
                   </pic:nvPicPr>
                   <pic:blipFill>
-                    <a:blip r:embed="rId11"/>
+                    <a:blip r:embed="rId11" cstate="print">
+                      <a:extLst>
+                        <a:ext uri="{28A0092B-C50C-407E-A947-70E740481C1C}">
+                          <a14:useLocalDpi xmlns:a14="http://schemas.microsoft.com/office/drawing/2010/main" val="0"/>
+                        </a:ext>
+                      </a:extLst>
+                    </a:blip>
                     <a:stretch>
                       <a:fillRect/>
                     </a:stretch>
@@ -7153,7 +7165,7 @@
                   <pic:spPr>
                     <a:xfrm>
                       <a:off x="0" y="0"/>
-                      <a:ext cx="2280810" cy="4935600"/>
+                      <a:ext cx="2280668" cy="4935600"/>
                     </a:xfrm>
                     <a:prstGeom prst="rect">
                       <a:avLst/>
@@ -7184,8 +7196,8 @@
         </w:rPr>
         <w:lastRenderedPageBreak/>
         <w:drawing>
-          <wp:inline distT="0" distB="0" distL="0" distR="0" wp14:anchorId="34CAEB25" wp14:editId="73E244DB">
-            <wp:extent cx="2280810" cy="4935600"/>
+          <wp:inline distT="0" distB="0" distL="0" distR="0" wp14:anchorId="34CAEB25" wp14:editId="24ADA49A">
+            <wp:extent cx="2280668" cy="4935600"/>
             <wp:effectExtent l="0" t="0" r="5715" b="0"/>
             <wp:docPr id="2125432680" name="Рисунок 1"/>
             <wp:cNvGraphicFramePr>
@@ -7195,11 +7207,17 @@
               <a:graphicData uri="http://schemas.openxmlformats.org/drawingml/2006/picture">
                 <pic:pic xmlns:pic="http://schemas.openxmlformats.org/drawingml/2006/picture">
                   <pic:nvPicPr>
-                    <pic:cNvPr id="2125432680" name=""/>
+                    <pic:cNvPr id="2125432680" name="Рисунок 1"/>
                     <pic:cNvPicPr/>
                   </pic:nvPicPr>
                   <pic:blipFill>
-                    <a:blip r:embed="rId12"/>
+                    <a:blip r:embed="rId12" cstate="print">
+                      <a:extLst>
+                        <a:ext uri="{28A0092B-C50C-407E-A947-70E740481C1C}">
+                          <a14:useLocalDpi xmlns:a14="http://schemas.microsoft.com/office/drawing/2010/main" val="0"/>
+                        </a:ext>
+                      </a:extLst>
+                    </a:blip>
                     <a:stretch>
                       <a:fillRect/>
                     </a:stretch>
@@ -7207,7 +7225,7 @@
                   <pic:spPr>
                     <a:xfrm>
                       <a:off x="0" y="0"/>
-                      <a:ext cx="2280810" cy="4935600"/>
+                      <a:ext cx="2280668" cy="4935600"/>
                     </a:xfrm>
                     <a:prstGeom prst="rect">
                       <a:avLst/>
@@ -10593,7 +10611,7 @@
         </w:rPr>
         <w:lastRenderedPageBreak/>
         <w:drawing>
-          <wp:inline distT="0" distB="0" distL="0" distR="0" wp14:anchorId="5DB02128" wp14:editId="3928FC48">
+          <wp:inline distT="0" distB="0" distL="0" distR="0" wp14:anchorId="5DB02128" wp14:editId="206D85AB">
             <wp:extent cx="5939790" cy="3221355"/>
             <wp:effectExtent l="0" t="0" r="3810" b="0"/>
             <wp:docPr id="1791495137" name="Рисунок 4"/>
@@ -10681,7 +10699,7 @@
           <w14:ligatures w14:val="standardContextual"/>
         </w:rPr>
         <w:drawing>
-          <wp:inline distT="0" distB="0" distL="0" distR="0" wp14:anchorId="4B3C774D" wp14:editId="370AECBE">
+          <wp:inline distT="0" distB="0" distL="0" distR="0" wp14:anchorId="4B3C774D" wp14:editId="00282DB1">
             <wp:extent cx="8135667" cy="5292000"/>
             <wp:effectExtent l="0" t="6668" r="0" b="0"/>
             <wp:docPr id="1393381328" name="Рисунок 1"/>

</xml_diff>

<commit_message>
fix: small misspells fixes
</commit_message>
<xml_diff>
--- a/documentation/техническое задание/Техническое задание.docx
+++ b/documentation/техническое задание/Техническое задание.docx
@@ -247,26 +247,25 @@
           <w:sz w:val="28"/>
           <w:szCs w:val="28"/>
         </w:rPr>
-        <w:t xml:space="preserve">Мобильное приложение для бронирования мест в ресторанах и барах </w:t>
-      </w:r>
-      <w:proofErr w:type="spellStart"/>
+        <w:t>Мобильное приложение для бронирования мест в ресторанах и барах Restobook</w:t>
+      </w:r>
       <w:r>
         <w:rPr>
           <w:rFonts w:ascii="Times New Roman" w:hAnsi="Times New Roman" w:cs="Times New Roman"/>
           <w:sz w:val="28"/>
           <w:szCs w:val="28"/>
         </w:rPr>
-        <w:t>Restobook</w:t>
-      </w:r>
-      <w:proofErr w:type="spellEnd"/>
-      <w:r>
+        <w:t>»</w:t>
+      </w:r>
+    </w:p>
+    <w:p>
+      <w:pPr>
         <w:rPr>
           <w:rFonts w:ascii="Times New Roman" w:hAnsi="Times New Roman" w:cs="Times New Roman"/>
           <w:sz w:val="28"/>
           <w:szCs w:val="28"/>
         </w:rPr>
-        <w:t>»</w:t>
-      </w:r>
+      </w:pPr>
     </w:p>
     <w:p>
       <w:pPr>
@@ -285,40 +284,39 @@
           <w:szCs w:val="28"/>
         </w:rPr>
       </w:pPr>
-    </w:p>
-    <w:p>
-      <w:pPr>
+      <w:r>
         <w:rPr>
           <w:rFonts w:ascii="Times New Roman" w:hAnsi="Times New Roman" w:cs="Times New Roman"/>
           <w:sz w:val="28"/>
           <w:szCs w:val="28"/>
         </w:rPr>
-      </w:pPr>
-      <w:r>
+        <w:t>Исполнители</w:t>
+      </w:r>
+    </w:p>
+    <w:p>
+      <w:pPr>
+        <w:ind w:firstLine="708"/>
         <w:rPr>
           <w:rFonts w:ascii="Times New Roman" w:hAnsi="Times New Roman" w:cs="Times New Roman"/>
           <w:sz w:val="28"/>
           <w:szCs w:val="28"/>
         </w:rPr>
-        <w:t>Исполнители</w:t>
-      </w:r>
-    </w:p>
-    <w:p>
-      <w:pPr>
-        <w:ind w:firstLine="708"/>
+      </w:pPr>
+      <w:r>
         <w:rPr>
           <w:rFonts w:ascii="Times New Roman" w:hAnsi="Times New Roman" w:cs="Times New Roman"/>
           <w:sz w:val="28"/>
           <w:szCs w:val="28"/>
         </w:rPr>
-      </w:pPr>
+        <w:t xml:space="preserve">______________ </w:t>
+      </w:r>
       <w:r>
         <w:rPr>
           <w:rFonts w:ascii="Times New Roman" w:hAnsi="Times New Roman" w:cs="Times New Roman"/>
           <w:sz w:val="28"/>
           <w:szCs w:val="28"/>
         </w:rPr>
-        <w:t xml:space="preserve">______________ </w:t>
+        <w:t xml:space="preserve">П.А. </w:t>
       </w:r>
       <w:r>
         <w:rPr>
@@ -326,78 +324,60 @@
           <w:sz w:val="28"/>
           <w:szCs w:val="28"/>
         </w:rPr>
-        <w:t xml:space="preserve">П.А. </w:t>
-      </w:r>
-      <w:r>
+        <w:t>Путин</w:t>
+      </w:r>
+    </w:p>
+    <w:p>
+      <w:pPr>
+        <w:ind w:firstLine="708"/>
         <w:rPr>
           <w:rFonts w:ascii="Times New Roman" w:hAnsi="Times New Roman" w:cs="Times New Roman"/>
           <w:sz w:val="28"/>
           <w:szCs w:val="28"/>
         </w:rPr>
-        <w:t>Путин</w:t>
-      </w:r>
-    </w:p>
-    <w:p>
-      <w:pPr>
-        <w:ind w:firstLine="708"/>
+      </w:pPr>
+      <w:r>
         <w:rPr>
           <w:rFonts w:ascii="Times New Roman" w:hAnsi="Times New Roman" w:cs="Times New Roman"/>
           <w:sz w:val="28"/>
           <w:szCs w:val="28"/>
         </w:rPr>
-      </w:pPr>
+        <w:t xml:space="preserve">______________ </w:t>
+      </w:r>
       <w:r>
         <w:rPr>
           <w:rFonts w:ascii="Times New Roman" w:hAnsi="Times New Roman" w:cs="Times New Roman"/>
           <w:sz w:val="28"/>
           <w:szCs w:val="28"/>
         </w:rPr>
-        <w:t xml:space="preserve">______________ </w:t>
-      </w:r>
-      <w:r>
+        <w:t>М.В. Ефремов</w:t>
+      </w:r>
+    </w:p>
+    <w:p>
+      <w:pPr>
+        <w:ind w:firstLine="708"/>
         <w:rPr>
           <w:rFonts w:ascii="Times New Roman" w:hAnsi="Times New Roman" w:cs="Times New Roman"/>
           <w:sz w:val="28"/>
           <w:szCs w:val="28"/>
         </w:rPr>
-        <w:t>М.В. Ефремов</w:t>
-      </w:r>
-    </w:p>
-    <w:p>
-      <w:pPr>
-        <w:ind w:firstLine="708"/>
+      </w:pPr>
+      <w:r>
         <w:rPr>
           <w:rFonts w:ascii="Times New Roman" w:hAnsi="Times New Roman" w:cs="Times New Roman"/>
           <w:sz w:val="28"/>
           <w:szCs w:val="28"/>
         </w:rPr>
-      </w:pPr>
+        <w:t xml:space="preserve">______________ </w:t>
+      </w:r>
       <w:r>
         <w:rPr>
           <w:rFonts w:ascii="Times New Roman" w:hAnsi="Times New Roman" w:cs="Times New Roman"/>
           <w:sz w:val="28"/>
           <w:szCs w:val="28"/>
         </w:rPr>
-        <w:t xml:space="preserve">______________ </w:t>
-      </w:r>
-      <w:r>
-        <w:rPr>
-          <w:rFonts w:ascii="Times New Roman" w:hAnsi="Times New Roman" w:cs="Times New Roman"/>
-          <w:sz w:val="28"/>
-          <w:szCs w:val="28"/>
-        </w:rPr>
-        <w:t xml:space="preserve">М.М.З. </w:t>
-      </w:r>
-      <w:proofErr w:type="spellStart"/>
-      <w:r>
-        <w:rPr>
-          <w:rFonts w:ascii="Times New Roman" w:hAnsi="Times New Roman" w:cs="Times New Roman"/>
-          <w:sz w:val="28"/>
-          <w:szCs w:val="28"/>
-        </w:rPr>
-        <w:t>Насайр</w:t>
-      </w:r>
-      <w:proofErr w:type="spellEnd"/>
+        <w:t>М.М.З. Насайр</w:t>
+      </w:r>
     </w:p>
     <w:p>
       <w:pPr>
@@ -548,7 +528,7 @@
       <w:r>
         <w:fldChar w:fldCharType="separate"/>
       </w:r>
-      <w:hyperlink w:anchor="_Toc161044058" w:history="1">
+      <w:hyperlink w:anchor="_Toc161070949" w:history="1">
         <w:r>
           <w:rPr>
             <w:rStyle w:val="afe"/>
@@ -575,7 +555,7 @@
             <w:noProof/>
             <w:webHidden/>
           </w:rPr>
-          <w:instrText xml:space="preserve"> PAGEREF _Toc161044058 \h </w:instrText>
+          <w:instrText xml:space="preserve"> PAGEREF _Toc161070949 \h </w:instrText>
         </w:r>
         <w:r>
           <w:rPr>
@@ -621,7 +601,7 @@
           <w14:ligatures w14:val="standardContextual"/>
         </w:rPr>
       </w:pPr>
-      <w:hyperlink w:anchor="_Toc161044059" w:history="1">
+      <w:hyperlink w:anchor="_Toc161070950" w:history="1">
         <w:r>
           <w:rPr>
             <w:rStyle w:val="afe"/>
@@ -648,7 +628,7 @@
             <w:noProof/>
             <w:webHidden/>
           </w:rPr>
-          <w:instrText xml:space="preserve"> PAGEREF _Toc161044059 \h </w:instrText>
+          <w:instrText xml:space="preserve"> PAGEREF _Toc161070950 \h </w:instrText>
         </w:r>
         <w:r>
           <w:rPr>
@@ -694,7 +674,7 @@
           <w14:ligatures w14:val="standardContextual"/>
         </w:rPr>
       </w:pPr>
-      <w:hyperlink w:anchor="_Toc161044060" w:history="1">
+      <w:hyperlink w:anchor="_Toc161070951" w:history="1">
         <w:r>
           <w:rPr>
             <w:rStyle w:val="afe"/>
@@ -721,7 +701,7 @@
             <w:noProof/>
             <w:webHidden/>
           </w:rPr>
-          <w:instrText xml:space="preserve"> PAGEREF _Toc161044060 \h </w:instrText>
+          <w:instrText xml:space="preserve"> PAGEREF _Toc161070951 \h </w:instrText>
         </w:r>
         <w:r>
           <w:rPr>
@@ -767,7 +747,7 @@
           <w14:ligatures w14:val="standardContextual"/>
         </w:rPr>
       </w:pPr>
-      <w:hyperlink w:anchor="_Toc161044061" w:history="1">
+      <w:hyperlink w:anchor="_Toc161070952" w:history="1">
         <w:r>
           <w:rPr>
             <w:rStyle w:val="afe"/>
@@ -794,7 +774,7 @@
             <w:noProof/>
             <w:webHidden/>
           </w:rPr>
-          <w:instrText xml:space="preserve"> PAGEREF _Toc161044061 \h </w:instrText>
+          <w:instrText xml:space="preserve"> PAGEREF _Toc161070952 \h </w:instrText>
         </w:r>
         <w:r>
           <w:rPr>
@@ -840,7 +820,7 @@
           <w14:ligatures w14:val="standardContextual"/>
         </w:rPr>
       </w:pPr>
-      <w:hyperlink w:anchor="_Toc161044062" w:history="1">
+      <w:hyperlink w:anchor="_Toc161070953" w:history="1">
         <w:r>
           <w:rPr>
             <w:rStyle w:val="afe"/>
@@ -867,7 +847,7 @@
             <w:noProof/>
             <w:webHidden/>
           </w:rPr>
-          <w:instrText xml:space="preserve"> PAGEREF _Toc161044062 \h </w:instrText>
+          <w:instrText xml:space="preserve"> PAGEREF _Toc161070953 \h </w:instrText>
         </w:r>
         <w:r>
           <w:rPr>
@@ -913,7 +893,7 @@
           <w14:ligatures w14:val="standardContextual"/>
         </w:rPr>
       </w:pPr>
-      <w:hyperlink w:anchor="_Toc161044063" w:history="1">
+      <w:hyperlink w:anchor="_Toc161070954" w:history="1">
         <w:r>
           <w:rPr>
             <w:rStyle w:val="afe"/>
@@ -940,7 +920,7 @@
             <w:noProof/>
             <w:webHidden/>
           </w:rPr>
-          <w:instrText xml:space="preserve"> PAGEREF _Toc161044063 \h </w:instrText>
+          <w:instrText xml:space="preserve"> PAGEREF _Toc161070954 \h </w:instrText>
         </w:r>
         <w:r>
           <w:rPr>
@@ -986,7 +966,7 @@
           <w14:ligatures w14:val="standardContextual"/>
         </w:rPr>
       </w:pPr>
-      <w:hyperlink w:anchor="_Toc161044064" w:history="1">
+      <w:hyperlink w:anchor="_Toc161070955" w:history="1">
         <w:r>
           <w:rPr>
             <w:rStyle w:val="afe"/>
@@ -1013,7 +993,7 @@
             <w:noProof/>
             <w:webHidden/>
           </w:rPr>
-          <w:instrText xml:space="preserve"> PAGEREF _Toc161044064 \h </w:instrText>
+          <w:instrText xml:space="preserve"> PAGEREF _Toc161070955 \h </w:instrText>
         </w:r>
         <w:r>
           <w:rPr>
@@ -1059,7 +1039,7 @@
           <w14:ligatures w14:val="standardContextual"/>
         </w:rPr>
       </w:pPr>
-      <w:hyperlink w:anchor="_Toc161044065" w:history="1">
+      <w:hyperlink w:anchor="_Toc161070956" w:history="1">
         <w:r>
           <w:rPr>
             <w:rStyle w:val="afe"/>
@@ -1086,7 +1066,7 @@
             <w:noProof/>
             <w:webHidden/>
           </w:rPr>
-          <w:instrText xml:space="preserve"> PAGEREF _Toc161044065 \h </w:instrText>
+          <w:instrText xml:space="preserve"> PAGEREF _Toc161070956 \h </w:instrText>
         </w:r>
         <w:r>
           <w:rPr>
@@ -1132,7 +1112,7 @@
           <w14:ligatures w14:val="standardContextual"/>
         </w:rPr>
       </w:pPr>
-      <w:hyperlink w:anchor="_Toc161044066" w:history="1">
+      <w:hyperlink w:anchor="_Toc161070957" w:history="1">
         <w:r>
           <w:rPr>
             <w:rStyle w:val="afe"/>
@@ -1159,7 +1139,7 @@
             <w:noProof/>
             <w:webHidden/>
           </w:rPr>
-          <w:instrText xml:space="preserve"> PAGEREF _Toc161044066 \h </w:instrText>
+          <w:instrText xml:space="preserve"> PAGEREF _Toc161070957 \h </w:instrText>
         </w:r>
         <w:r>
           <w:rPr>
@@ -1205,7 +1185,7 @@
           <w14:ligatures w14:val="standardContextual"/>
         </w:rPr>
       </w:pPr>
-      <w:hyperlink w:anchor="_Toc161044067" w:history="1">
+      <w:hyperlink w:anchor="_Toc161070958" w:history="1">
         <w:r>
           <w:rPr>
             <w:rStyle w:val="afe"/>
@@ -1232,7 +1212,7 @@
             <w:noProof/>
             <w:webHidden/>
           </w:rPr>
-          <w:instrText xml:space="preserve"> PAGEREF _Toc161044067 \h </w:instrText>
+          <w:instrText xml:space="preserve"> PAGEREF _Toc161070958 \h </w:instrText>
         </w:r>
         <w:r>
           <w:rPr>
@@ -1278,7 +1258,7 @@
           <w14:ligatures w14:val="standardContextual"/>
         </w:rPr>
       </w:pPr>
-      <w:hyperlink w:anchor="_Toc161044068" w:history="1">
+      <w:hyperlink w:anchor="_Toc161070959" w:history="1">
         <w:r>
           <w:rPr>
             <w:rStyle w:val="afe"/>
@@ -1305,7 +1285,7 @@
             <w:noProof/>
             <w:webHidden/>
           </w:rPr>
-          <w:instrText xml:space="preserve"> PAGEREF _Toc161044068 \h </w:instrText>
+          <w:instrText xml:space="preserve"> PAGEREF _Toc161070959 \h </w:instrText>
         </w:r>
         <w:r>
           <w:rPr>
@@ -1351,7 +1331,7 @@
           <w14:ligatures w14:val="standardContextual"/>
         </w:rPr>
       </w:pPr>
-      <w:hyperlink w:anchor="_Toc161044069" w:history="1">
+      <w:hyperlink w:anchor="_Toc161070960" w:history="1">
         <w:r>
           <w:rPr>
             <w:rStyle w:val="afe"/>
@@ -1378,7 +1358,7 @@
             <w:noProof/>
             <w:webHidden/>
           </w:rPr>
-          <w:instrText xml:space="preserve"> PAGEREF _Toc161044069 \h </w:instrText>
+          <w:instrText xml:space="preserve"> PAGEREF _Toc161070960 \h </w:instrText>
         </w:r>
         <w:r>
           <w:rPr>
@@ -1424,7 +1404,7 @@
           <w14:ligatures w14:val="standardContextual"/>
         </w:rPr>
       </w:pPr>
-      <w:hyperlink w:anchor="_Toc161044070" w:history="1">
+      <w:hyperlink w:anchor="_Toc161070961" w:history="1">
         <w:r>
           <w:rPr>
             <w:rStyle w:val="afe"/>
@@ -1451,7 +1431,7 @@
             <w:noProof/>
             <w:webHidden/>
           </w:rPr>
-          <w:instrText xml:space="preserve"> PAGEREF _Toc161044070 \h </w:instrText>
+          <w:instrText xml:space="preserve"> PAGEREF _Toc161070961 \h </w:instrText>
         </w:r>
         <w:r>
           <w:rPr>
@@ -1497,7 +1477,7 @@
           <w14:ligatures w14:val="standardContextual"/>
         </w:rPr>
       </w:pPr>
-      <w:hyperlink w:anchor="_Toc161044071" w:history="1">
+      <w:hyperlink w:anchor="_Toc161070962" w:history="1">
         <w:r>
           <w:rPr>
             <w:rStyle w:val="afe"/>
@@ -1524,7 +1504,7 @@
             <w:noProof/>
             <w:webHidden/>
           </w:rPr>
-          <w:instrText xml:space="preserve"> PAGEREF _Toc161044071 \h </w:instrText>
+          <w:instrText xml:space="preserve"> PAGEREF _Toc161070962 \h </w:instrText>
         </w:r>
         <w:r>
           <w:rPr>
@@ -1570,7 +1550,7 @@
           <w14:ligatures w14:val="standardContextual"/>
         </w:rPr>
       </w:pPr>
-      <w:hyperlink w:anchor="_Toc161044072" w:history="1">
+      <w:hyperlink w:anchor="_Toc161070963" w:history="1">
         <w:r>
           <w:rPr>
             <w:rStyle w:val="afe"/>
@@ -1597,7 +1577,7 @@
             <w:noProof/>
             <w:webHidden/>
           </w:rPr>
-          <w:instrText xml:space="preserve"> PAGEREF _Toc161044072 \h </w:instrText>
+          <w:instrText xml:space="preserve"> PAGEREF _Toc161070963 \h </w:instrText>
         </w:r>
         <w:r>
           <w:rPr>
@@ -1643,7 +1623,7 @@
           <w14:ligatures w14:val="standardContextual"/>
         </w:rPr>
       </w:pPr>
-      <w:hyperlink w:anchor="_Toc161044073" w:history="1">
+      <w:hyperlink w:anchor="_Toc161070964" w:history="1">
         <w:r>
           <w:rPr>
             <w:rStyle w:val="afe"/>
@@ -1670,7 +1650,7 @@
             <w:noProof/>
             <w:webHidden/>
           </w:rPr>
-          <w:instrText xml:space="preserve"> PAGEREF _Toc161044073 \h </w:instrText>
+          <w:instrText xml:space="preserve"> PAGEREF _Toc161070964 \h </w:instrText>
         </w:r>
         <w:r>
           <w:rPr>
@@ -1716,7 +1696,7 @@
           <w14:ligatures w14:val="standardContextual"/>
         </w:rPr>
       </w:pPr>
-      <w:hyperlink w:anchor="_Toc161044074" w:history="1">
+      <w:hyperlink w:anchor="_Toc161070965" w:history="1">
         <w:r>
           <w:rPr>
             <w:rStyle w:val="afe"/>
@@ -1743,7 +1723,7 @@
             <w:noProof/>
             <w:webHidden/>
           </w:rPr>
-          <w:instrText xml:space="preserve"> PAGEREF _Toc161044074 \h </w:instrText>
+          <w:instrText xml:space="preserve"> PAGEREF _Toc161070965 \h </w:instrText>
         </w:r>
         <w:r>
           <w:rPr>
@@ -1789,7 +1769,7 @@
           <w14:ligatures w14:val="standardContextual"/>
         </w:rPr>
       </w:pPr>
-      <w:hyperlink w:anchor="_Toc161044075" w:history="1">
+      <w:hyperlink w:anchor="_Toc161070966" w:history="1">
         <w:r>
           <w:rPr>
             <w:rStyle w:val="afe"/>
@@ -1816,7 +1796,7 @@
             <w:noProof/>
             <w:webHidden/>
           </w:rPr>
-          <w:instrText xml:space="preserve"> PAGEREF _Toc161044075 \h </w:instrText>
+          <w:instrText xml:space="preserve"> PAGEREF _Toc161070966 \h </w:instrText>
         </w:r>
         <w:r>
           <w:rPr>
@@ -1862,7 +1842,7 @@
           <w14:ligatures w14:val="standardContextual"/>
         </w:rPr>
       </w:pPr>
-      <w:hyperlink w:anchor="_Toc161044076" w:history="1">
+      <w:hyperlink w:anchor="_Toc161070967" w:history="1">
         <w:r>
           <w:rPr>
             <w:rStyle w:val="afe"/>
@@ -1889,7 +1869,7 @@
             <w:noProof/>
             <w:webHidden/>
           </w:rPr>
-          <w:instrText xml:space="preserve"> PAGEREF _Toc161044076 \h </w:instrText>
+          <w:instrText xml:space="preserve"> PAGEREF _Toc161070967 \h </w:instrText>
         </w:r>
         <w:r>
           <w:rPr>
@@ -1935,7 +1915,7 @@
           <w14:ligatures w14:val="standardContextual"/>
         </w:rPr>
       </w:pPr>
-      <w:hyperlink w:anchor="_Toc161044077" w:history="1">
+      <w:hyperlink w:anchor="_Toc161070968" w:history="1">
         <w:r>
           <w:rPr>
             <w:rStyle w:val="afe"/>
@@ -1962,7 +1942,7 @@
             <w:noProof/>
             <w:webHidden/>
           </w:rPr>
-          <w:instrText xml:space="preserve"> PAGEREF _Toc161044077 \h </w:instrText>
+          <w:instrText xml:space="preserve"> PAGEREF _Toc161070968 \h </w:instrText>
         </w:r>
         <w:r>
           <w:rPr>
@@ -2008,7 +1988,7 @@
           <w14:ligatures w14:val="standardContextual"/>
         </w:rPr>
       </w:pPr>
-      <w:hyperlink w:anchor="_Toc161044078" w:history="1">
+      <w:hyperlink w:anchor="_Toc161070969" w:history="1">
         <w:r>
           <w:rPr>
             <w:rStyle w:val="afe"/>
@@ -2035,7 +2015,7 @@
             <w:noProof/>
             <w:webHidden/>
           </w:rPr>
-          <w:instrText xml:space="preserve"> PAGEREF _Toc161044078 \h </w:instrText>
+          <w:instrText xml:space="preserve"> PAGEREF _Toc161070969 \h </w:instrText>
         </w:r>
         <w:r>
           <w:rPr>
@@ -2081,7 +2061,7 @@
           <w14:ligatures w14:val="standardContextual"/>
         </w:rPr>
       </w:pPr>
-      <w:hyperlink w:anchor="_Toc161044079" w:history="1">
+      <w:hyperlink w:anchor="_Toc161070970" w:history="1">
         <w:r>
           <w:rPr>
             <w:rStyle w:val="afe"/>
@@ -2108,7 +2088,7 @@
             <w:noProof/>
             <w:webHidden/>
           </w:rPr>
-          <w:instrText xml:space="preserve"> PAGEREF _Toc161044079 \h </w:instrText>
+          <w:instrText xml:space="preserve"> PAGEREF _Toc161070970 \h </w:instrText>
         </w:r>
         <w:r>
           <w:rPr>
@@ -2154,7 +2134,7 @@
           <w14:ligatures w14:val="standardContextual"/>
         </w:rPr>
       </w:pPr>
-      <w:hyperlink w:anchor="_Toc161044080" w:history="1">
+      <w:hyperlink w:anchor="_Toc161070971" w:history="1">
         <w:r>
           <w:rPr>
             <w:rStyle w:val="afe"/>
@@ -2181,7 +2161,7 @@
             <w:noProof/>
             <w:webHidden/>
           </w:rPr>
-          <w:instrText xml:space="preserve"> PAGEREF _Toc161044080 \h </w:instrText>
+          <w:instrText xml:space="preserve"> PAGEREF _Toc161070971 \h </w:instrText>
         </w:r>
         <w:r>
           <w:rPr>
@@ -2227,7 +2207,7 @@
           <w14:ligatures w14:val="standardContextual"/>
         </w:rPr>
       </w:pPr>
-      <w:hyperlink w:anchor="_Toc161044081" w:history="1">
+      <w:hyperlink w:anchor="_Toc161070972" w:history="1">
         <w:r>
           <w:rPr>
             <w:rStyle w:val="afe"/>
@@ -2254,7 +2234,7 @@
             <w:noProof/>
             <w:webHidden/>
           </w:rPr>
-          <w:instrText xml:space="preserve"> PAGEREF _Toc161044081 \h </w:instrText>
+          <w:instrText xml:space="preserve"> PAGEREF _Toc161070972 \h </w:instrText>
         </w:r>
         <w:r>
           <w:rPr>
@@ -2300,7 +2280,7 @@
           <w14:ligatures w14:val="standardContextual"/>
         </w:rPr>
       </w:pPr>
-      <w:hyperlink w:anchor="_Toc161044082" w:history="1">
+      <w:hyperlink w:anchor="_Toc161070973" w:history="1">
         <w:r>
           <w:rPr>
             <w:rStyle w:val="afe"/>
@@ -2327,7 +2307,7 @@
             <w:noProof/>
             <w:webHidden/>
           </w:rPr>
-          <w:instrText xml:space="preserve"> PAGEREF _Toc161044082 \h </w:instrText>
+          <w:instrText xml:space="preserve"> PAGEREF _Toc161070973 \h </w:instrText>
         </w:r>
         <w:r>
           <w:rPr>
@@ -2373,7 +2353,7 @@
           <w14:ligatures w14:val="standardContextual"/>
         </w:rPr>
       </w:pPr>
-      <w:hyperlink w:anchor="_Toc161044083" w:history="1">
+      <w:hyperlink w:anchor="_Toc161070974" w:history="1">
         <w:r>
           <w:rPr>
             <w:rStyle w:val="afe"/>
@@ -2400,7 +2380,7 @@
             <w:noProof/>
             <w:webHidden/>
           </w:rPr>
-          <w:instrText xml:space="preserve"> PAGEREF _Toc161044083 \h </w:instrText>
+          <w:instrText xml:space="preserve"> PAGEREF _Toc161070974 \h </w:instrText>
         </w:r>
         <w:r>
           <w:rPr>
@@ -2446,7 +2426,7 @@
           <w14:ligatures w14:val="standardContextual"/>
         </w:rPr>
       </w:pPr>
-      <w:hyperlink w:anchor="_Toc161044084" w:history="1">
+      <w:hyperlink w:anchor="_Toc161070975" w:history="1">
         <w:r>
           <w:rPr>
             <w:rStyle w:val="afe"/>
@@ -2473,7 +2453,7 @@
             <w:noProof/>
             <w:webHidden/>
           </w:rPr>
-          <w:instrText xml:space="preserve"> PAGEREF _Toc161044084 \h </w:instrText>
+          <w:instrText xml:space="preserve"> PAGEREF _Toc161070975 \h </w:instrText>
         </w:r>
         <w:r>
           <w:rPr>
@@ -2519,7 +2499,7 @@
           <w14:ligatures w14:val="standardContextual"/>
         </w:rPr>
       </w:pPr>
-      <w:hyperlink w:anchor="_Toc161044085" w:history="1">
+      <w:hyperlink w:anchor="_Toc161070976" w:history="1">
         <w:r>
           <w:rPr>
             <w:rStyle w:val="afe"/>
@@ -2546,7 +2526,7 @@
             <w:noProof/>
             <w:webHidden/>
           </w:rPr>
-          <w:instrText xml:space="preserve"> PAGEREF _Toc161044085 \h </w:instrText>
+          <w:instrText xml:space="preserve"> PAGEREF _Toc161070976 \h </w:instrText>
         </w:r>
         <w:r>
           <w:rPr>
@@ -2592,7 +2572,7 @@
           <w14:ligatures w14:val="standardContextual"/>
         </w:rPr>
       </w:pPr>
-      <w:hyperlink w:anchor="_Toc161044086" w:history="1">
+      <w:hyperlink w:anchor="_Toc161070977" w:history="1">
         <w:r>
           <w:rPr>
             <w:rStyle w:val="afe"/>
@@ -2619,7 +2599,7 @@
             <w:noProof/>
             <w:webHidden/>
           </w:rPr>
-          <w:instrText xml:space="preserve"> PAGEREF _Toc161044086 \h </w:instrText>
+          <w:instrText xml:space="preserve"> PAGEREF _Toc161070977 \h </w:instrText>
         </w:r>
         <w:r>
           <w:rPr>
@@ -2665,7 +2645,7 @@
           <w14:ligatures w14:val="standardContextual"/>
         </w:rPr>
       </w:pPr>
-      <w:hyperlink w:anchor="_Toc161044087" w:history="1">
+      <w:hyperlink w:anchor="_Toc161070978" w:history="1">
         <w:r>
           <w:rPr>
             <w:rStyle w:val="afe"/>
@@ -2692,7 +2672,7 @@
             <w:noProof/>
             <w:webHidden/>
           </w:rPr>
-          <w:instrText xml:space="preserve"> PAGEREF _Toc161044087 \h </w:instrText>
+          <w:instrText xml:space="preserve"> PAGEREF _Toc161070978 \h </w:instrText>
         </w:r>
         <w:r>
           <w:rPr>
@@ -2738,7 +2718,7 @@
           <w14:ligatures w14:val="standardContextual"/>
         </w:rPr>
       </w:pPr>
-      <w:hyperlink w:anchor="_Toc161044088" w:history="1">
+      <w:hyperlink w:anchor="_Toc161070979" w:history="1">
         <w:r>
           <w:rPr>
             <w:rStyle w:val="afe"/>
@@ -2765,7 +2745,7 @@
             <w:noProof/>
             <w:webHidden/>
           </w:rPr>
-          <w:instrText xml:space="preserve"> PAGEREF _Toc161044088 \h </w:instrText>
+          <w:instrText xml:space="preserve"> PAGEREF _Toc161070979 \h </w:instrText>
         </w:r>
         <w:r>
           <w:rPr>
@@ -2811,7 +2791,7 @@
           <w14:ligatures w14:val="standardContextual"/>
         </w:rPr>
       </w:pPr>
-      <w:hyperlink w:anchor="_Toc161044089" w:history="1">
+      <w:hyperlink w:anchor="_Toc161070980" w:history="1">
         <w:r>
           <w:rPr>
             <w:rStyle w:val="afe"/>
@@ -2838,7 +2818,7 @@
             <w:noProof/>
             <w:webHidden/>
           </w:rPr>
-          <w:instrText xml:space="preserve"> PAGEREF _Toc161044089 \h </w:instrText>
+          <w:instrText xml:space="preserve"> PAGEREF _Toc161070980 \h </w:instrText>
         </w:r>
         <w:r>
           <w:rPr>
@@ -2884,7 +2864,7 @@
           <w14:ligatures w14:val="standardContextual"/>
         </w:rPr>
       </w:pPr>
-      <w:hyperlink w:anchor="_Toc161044090" w:history="1">
+      <w:hyperlink w:anchor="_Toc161070981" w:history="1">
         <w:r>
           <w:rPr>
             <w:rStyle w:val="afe"/>
@@ -2911,7 +2891,7 @@
             <w:noProof/>
             <w:webHidden/>
           </w:rPr>
-          <w:instrText xml:space="preserve"> PAGEREF _Toc161044090 \h </w:instrText>
+          <w:instrText xml:space="preserve"> PAGEREF _Toc161070981 \h </w:instrText>
         </w:r>
         <w:r>
           <w:rPr>
@@ -2957,7 +2937,7 @@
           <w14:ligatures w14:val="standardContextual"/>
         </w:rPr>
       </w:pPr>
-      <w:hyperlink w:anchor="_Toc161044091" w:history="1">
+      <w:hyperlink w:anchor="_Toc161070982" w:history="1">
         <w:r>
           <w:rPr>
             <w:rStyle w:val="afe"/>
@@ -2984,7 +2964,7 @@
             <w:noProof/>
             <w:webHidden/>
           </w:rPr>
-          <w:instrText xml:space="preserve"> PAGEREF _Toc161044091 \h </w:instrText>
+          <w:instrText xml:space="preserve"> PAGEREF _Toc161070982 \h </w:instrText>
         </w:r>
         <w:r>
           <w:rPr>
@@ -3030,7 +3010,7 @@
           <w14:ligatures w14:val="standardContextual"/>
         </w:rPr>
       </w:pPr>
-      <w:hyperlink w:anchor="_Toc161044092" w:history="1">
+      <w:hyperlink w:anchor="_Toc161070983" w:history="1">
         <w:r>
           <w:rPr>
             <w:rStyle w:val="afe"/>
@@ -3057,7 +3037,7 @@
             <w:noProof/>
             <w:webHidden/>
           </w:rPr>
-          <w:instrText xml:space="preserve"> PAGEREF _Toc161044092 \h </w:instrText>
+          <w:instrText xml:space="preserve"> PAGEREF _Toc161070983 \h </w:instrText>
         </w:r>
         <w:r>
           <w:rPr>
@@ -3103,7 +3083,7 @@
           <w14:ligatures w14:val="standardContextual"/>
         </w:rPr>
       </w:pPr>
-      <w:hyperlink w:anchor="_Toc161044093" w:history="1">
+      <w:hyperlink w:anchor="_Toc161070984" w:history="1">
         <w:r>
           <w:rPr>
             <w:rStyle w:val="afe"/>
@@ -3130,7 +3110,7 @@
             <w:noProof/>
             <w:webHidden/>
           </w:rPr>
-          <w:instrText xml:space="preserve"> PAGEREF _Toc161044093 \h </w:instrText>
+          <w:instrText xml:space="preserve"> PAGEREF _Toc161070984 \h </w:instrText>
         </w:r>
         <w:r>
           <w:rPr>
@@ -3176,7 +3156,7 @@
           <w14:ligatures w14:val="standardContextual"/>
         </w:rPr>
       </w:pPr>
-      <w:hyperlink w:anchor="_Toc161044094" w:history="1">
+      <w:hyperlink w:anchor="_Toc161070985" w:history="1">
         <w:r>
           <w:rPr>
             <w:rStyle w:val="afe"/>
@@ -3203,7 +3183,7 @@
             <w:noProof/>
             <w:webHidden/>
           </w:rPr>
-          <w:instrText xml:space="preserve"> PAGEREF _Toc161044094 \h </w:instrText>
+          <w:instrText xml:space="preserve"> PAGEREF _Toc161070985 \h </w:instrText>
         </w:r>
         <w:r>
           <w:rPr>
@@ -3249,7 +3229,7 @@
           <w14:ligatures w14:val="standardContextual"/>
         </w:rPr>
       </w:pPr>
-      <w:hyperlink w:anchor="_Toc161044095" w:history="1">
+      <w:hyperlink w:anchor="_Toc161070986" w:history="1">
         <w:r>
           <w:rPr>
             <w:rStyle w:val="afe"/>
@@ -3276,7 +3256,7 @@
             <w:noProof/>
             <w:webHidden/>
           </w:rPr>
-          <w:instrText xml:space="preserve"> PAGEREF _Toc161044095 \h </w:instrText>
+          <w:instrText xml:space="preserve"> PAGEREF _Toc161070986 \h </w:instrText>
         </w:r>
         <w:r>
           <w:rPr>
@@ -3322,7 +3302,7 @@
           <w14:ligatures w14:val="standardContextual"/>
         </w:rPr>
       </w:pPr>
-      <w:hyperlink w:anchor="_Toc161044096" w:history="1">
+      <w:hyperlink w:anchor="_Toc161070987" w:history="1">
         <w:r>
           <w:rPr>
             <w:rStyle w:val="afe"/>
@@ -3349,7 +3329,7 @@
             <w:noProof/>
             <w:webHidden/>
           </w:rPr>
-          <w:instrText xml:space="preserve"> PAGEREF _Toc161044096 \h </w:instrText>
+          <w:instrText xml:space="preserve"> PAGEREF _Toc161070987 \h </w:instrText>
         </w:r>
         <w:r>
           <w:rPr>
@@ -3395,7 +3375,7 @@
           <w14:ligatures w14:val="standardContextual"/>
         </w:rPr>
       </w:pPr>
-      <w:hyperlink w:anchor="_Toc161044097" w:history="1">
+      <w:hyperlink w:anchor="_Toc161070988" w:history="1">
         <w:r>
           <w:rPr>
             <w:rStyle w:val="afe"/>
@@ -3422,7 +3402,7 @@
             <w:noProof/>
             <w:webHidden/>
           </w:rPr>
-          <w:instrText xml:space="preserve"> PAGEREF _Toc161044097 \h </w:instrText>
+          <w:instrText xml:space="preserve"> PAGEREF _Toc161070988 \h </w:instrText>
         </w:r>
         <w:r>
           <w:rPr>
@@ -3468,7 +3448,7 @@
           <w14:ligatures w14:val="standardContextual"/>
         </w:rPr>
       </w:pPr>
-      <w:hyperlink w:anchor="_Toc161044098" w:history="1">
+      <w:hyperlink w:anchor="_Toc161070989" w:history="1">
         <w:r>
           <w:rPr>
             <w:rStyle w:val="afe"/>
@@ -3495,7 +3475,7 @@
             <w:noProof/>
             <w:webHidden/>
           </w:rPr>
-          <w:instrText xml:space="preserve"> PAGEREF _Toc161044098 \h </w:instrText>
+          <w:instrText xml:space="preserve"> PAGEREF _Toc161070989 \h </w:instrText>
         </w:r>
         <w:r>
           <w:rPr>
@@ -3541,7 +3521,7 @@
           <w14:ligatures w14:val="standardContextual"/>
         </w:rPr>
       </w:pPr>
-      <w:hyperlink w:anchor="_Toc161044099" w:history="1">
+      <w:hyperlink w:anchor="_Toc161070990" w:history="1">
         <w:r>
           <w:rPr>
             <w:rStyle w:val="afe"/>
@@ -3568,7 +3548,7 @@
             <w:noProof/>
             <w:webHidden/>
           </w:rPr>
-          <w:instrText xml:space="preserve"> PAGEREF _Toc161044099 \h </w:instrText>
+          <w:instrText xml:space="preserve"> PAGEREF _Toc161070990 \h </w:instrText>
         </w:r>
         <w:r>
           <w:rPr>
@@ -3614,7 +3594,7 @@
           <w14:ligatures w14:val="standardContextual"/>
         </w:rPr>
       </w:pPr>
-      <w:hyperlink w:anchor="_Toc161044100" w:history="1">
+      <w:hyperlink w:anchor="_Toc161070991" w:history="1">
         <w:r>
           <w:rPr>
             <w:rStyle w:val="afe"/>
@@ -3641,7 +3621,7 @@
             <w:noProof/>
             <w:webHidden/>
           </w:rPr>
-          <w:instrText xml:space="preserve"> PAGEREF _Toc161044100 \h </w:instrText>
+          <w:instrText xml:space="preserve"> PAGEREF _Toc161070991 \h </w:instrText>
         </w:r>
         <w:r>
           <w:rPr>
@@ -3687,7 +3667,7 @@
           <w14:ligatures w14:val="standardContextual"/>
         </w:rPr>
       </w:pPr>
-      <w:hyperlink w:anchor="_Toc161044101" w:history="1">
+      <w:hyperlink w:anchor="_Toc161070992" w:history="1">
         <w:r>
           <w:rPr>
             <w:rStyle w:val="afe"/>
@@ -3714,7 +3694,7 @@
             <w:noProof/>
             <w:webHidden/>
           </w:rPr>
-          <w:instrText xml:space="preserve"> PAGEREF _Toc161044101 \h </w:instrText>
+          <w:instrText xml:space="preserve"> PAGEREF _Toc161070992 \h </w:instrText>
         </w:r>
         <w:r>
           <w:rPr>
@@ -3760,7 +3740,7 @@
           <w14:ligatures w14:val="standardContextual"/>
         </w:rPr>
       </w:pPr>
-      <w:hyperlink w:anchor="_Toc161044102" w:history="1">
+      <w:hyperlink w:anchor="_Toc161070993" w:history="1">
         <w:r>
           <w:rPr>
             <w:rStyle w:val="afe"/>
@@ -3787,7 +3767,7 @@
             <w:noProof/>
             <w:webHidden/>
           </w:rPr>
-          <w:instrText xml:space="preserve"> PAGEREF _Toc161044102 \h </w:instrText>
+          <w:instrText xml:space="preserve"> PAGEREF _Toc161070993 \h </w:instrText>
         </w:r>
         <w:r>
           <w:rPr>
@@ -3833,7 +3813,7 @@
           <w14:ligatures w14:val="standardContextual"/>
         </w:rPr>
       </w:pPr>
-      <w:hyperlink w:anchor="_Toc161044103" w:history="1">
+      <w:hyperlink w:anchor="_Toc161070994" w:history="1">
         <w:r>
           <w:rPr>
             <w:rStyle w:val="afe"/>
@@ -3860,7 +3840,7 @@
             <w:noProof/>
             <w:webHidden/>
           </w:rPr>
-          <w:instrText xml:space="preserve"> PAGEREF _Toc161044103 \h </w:instrText>
+          <w:instrText xml:space="preserve"> PAGEREF _Toc161070994 \h </w:instrText>
         </w:r>
         <w:r>
           <w:rPr>
@@ -3906,7 +3886,7 @@
           <w14:ligatures w14:val="standardContextual"/>
         </w:rPr>
       </w:pPr>
-      <w:hyperlink w:anchor="_Toc161044104" w:history="1">
+      <w:hyperlink w:anchor="_Toc161070995" w:history="1">
         <w:r>
           <w:rPr>
             <w:rStyle w:val="afe"/>
@@ -3933,7 +3913,7 @@
             <w:noProof/>
             <w:webHidden/>
           </w:rPr>
-          <w:instrText xml:space="preserve"> PAGEREF _Toc161044104 \h </w:instrText>
+          <w:instrText xml:space="preserve"> PAGEREF _Toc161070995 \h </w:instrText>
         </w:r>
         <w:r>
           <w:rPr>
@@ -3979,7 +3959,7 @@
           <w14:ligatures w14:val="standardContextual"/>
         </w:rPr>
       </w:pPr>
-      <w:hyperlink w:anchor="_Toc161044105" w:history="1">
+      <w:hyperlink w:anchor="_Toc161070996" w:history="1">
         <w:r>
           <w:rPr>
             <w:rStyle w:val="afe"/>
@@ -4006,7 +3986,7 @@
             <w:noProof/>
             <w:webHidden/>
           </w:rPr>
-          <w:instrText xml:space="preserve"> PAGEREF _Toc161044105 \h </w:instrText>
+          <w:instrText xml:space="preserve"> PAGEREF _Toc161070996 \h </w:instrText>
         </w:r>
         <w:r>
           <w:rPr>
@@ -4052,7 +4032,7 @@
           <w14:ligatures w14:val="standardContextual"/>
         </w:rPr>
       </w:pPr>
-      <w:hyperlink w:anchor="_Toc161044106" w:history="1">
+      <w:hyperlink w:anchor="_Toc161070997" w:history="1">
         <w:r>
           <w:rPr>
             <w:rStyle w:val="afe"/>
@@ -4079,7 +4059,7 @@
             <w:noProof/>
             <w:webHidden/>
           </w:rPr>
-          <w:instrText xml:space="preserve"> PAGEREF _Toc161044106 \h </w:instrText>
+          <w:instrText xml:space="preserve"> PAGEREF _Toc161070997 \h </w:instrText>
         </w:r>
         <w:r>
           <w:rPr>
@@ -4125,7 +4105,7 @@
           <w14:ligatures w14:val="standardContextual"/>
         </w:rPr>
       </w:pPr>
-      <w:hyperlink w:anchor="_Toc161044107" w:history="1">
+      <w:hyperlink w:anchor="_Toc161070998" w:history="1">
         <w:r>
           <w:rPr>
             <w:rStyle w:val="afe"/>
@@ -4152,7 +4132,7 @@
             <w:noProof/>
             <w:webHidden/>
           </w:rPr>
-          <w:instrText xml:space="preserve"> PAGEREF _Toc161044107 \h </w:instrText>
+          <w:instrText xml:space="preserve"> PAGEREF _Toc161070998 \h </w:instrText>
         </w:r>
         <w:r>
           <w:rPr>
@@ -4198,7 +4178,7 @@
           <w14:ligatures w14:val="standardContextual"/>
         </w:rPr>
       </w:pPr>
-      <w:hyperlink w:anchor="_Toc161044108" w:history="1">
+      <w:hyperlink w:anchor="_Toc161070999" w:history="1">
         <w:r>
           <w:rPr>
             <w:rStyle w:val="afe"/>
@@ -4225,7 +4205,7 @@
             <w:noProof/>
             <w:webHidden/>
           </w:rPr>
-          <w:instrText xml:space="preserve"> PAGEREF _Toc161044108 \h </w:instrText>
+          <w:instrText xml:space="preserve"> PAGEREF _Toc161070999 \h </w:instrText>
         </w:r>
         <w:r>
           <w:rPr>
@@ -4271,7 +4251,7 @@
           <w14:ligatures w14:val="standardContextual"/>
         </w:rPr>
       </w:pPr>
-      <w:hyperlink w:anchor="_Toc161044109" w:history="1">
+      <w:hyperlink w:anchor="_Toc161071000" w:history="1">
         <w:r>
           <w:rPr>
             <w:rStyle w:val="afe"/>
@@ -4298,7 +4278,7 @@
             <w:noProof/>
             <w:webHidden/>
           </w:rPr>
-          <w:instrText xml:space="preserve"> PAGEREF _Toc161044109 \h </w:instrText>
+          <w:instrText xml:space="preserve"> PAGEREF _Toc161071000 \h </w:instrText>
         </w:r>
         <w:r>
           <w:rPr>
@@ -4344,7 +4324,7 @@
           <w14:ligatures w14:val="standardContextual"/>
         </w:rPr>
       </w:pPr>
-      <w:hyperlink w:anchor="_Toc161044110" w:history="1">
+      <w:hyperlink w:anchor="_Toc161071001" w:history="1">
         <w:r>
           <w:rPr>
             <w:rStyle w:val="afe"/>
@@ -4371,7 +4351,7 @@
             <w:noProof/>
             <w:webHidden/>
           </w:rPr>
-          <w:instrText xml:space="preserve"> PAGEREF _Toc161044110 \h </w:instrText>
+          <w:instrText xml:space="preserve"> PAGEREF _Toc161071001 \h </w:instrText>
         </w:r>
         <w:r>
           <w:rPr>
@@ -4417,7 +4397,7 @@
           <w14:ligatures w14:val="standardContextual"/>
         </w:rPr>
       </w:pPr>
-      <w:hyperlink w:anchor="_Toc161044111" w:history="1">
+      <w:hyperlink w:anchor="_Toc161071002" w:history="1">
         <w:r>
           <w:rPr>
             <w:rStyle w:val="afe"/>
@@ -4444,7 +4424,7 @@
             <w:noProof/>
             <w:webHidden/>
           </w:rPr>
-          <w:instrText xml:space="preserve"> PAGEREF _Toc161044111 \h </w:instrText>
+          <w:instrText xml:space="preserve"> PAGEREF _Toc161071002 \h </w:instrText>
         </w:r>
         <w:r>
           <w:rPr>
@@ -4490,7 +4470,7 @@
           <w14:ligatures w14:val="standardContextual"/>
         </w:rPr>
       </w:pPr>
-      <w:hyperlink w:anchor="_Toc161044112" w:history="1">
+      <w:hyperlink w:anchor="_Toc161071003" w:history="1">
         <w:r>
           <w:rPr>
             <w:rStyle w:val="afe"/>
@@ -4517,7 +4497,7 @@
             <w:noProof/>
             <w:webHidden/>
           </w:rPr>
-          <w:instrText xml:space="preserve"> PAGEREF _Toc161044112 \h </w:instrText>
+          <w:instrText xml:space="preserve"> PAGEREF _Toc161071003 \h </w:instrText>
         </w:r>
         <w:r>
           <w:rPr>
@@ -4563,7 +4543,7 @@
           <w14:ligatures w14:val="standardContextual"/>
         </w:rPr>
       </w:pPr>
-      <w:hyperlink w:anchor="_Toc161044113" w:history="1">
+      <w:hyperlink w:anchor="_Toc161071004" w:history="1">
         <w:r>
           <w:rPr>
             <w:rStyle w:val="afe"/>
@@ -4590,7 +4570,7 @@
             <w:noProof/>
             <w:webHidden/>
           </w:rPr>
-          <w:instrText xml:space="preserve"> PAGEREF _Toc161044113 \h </w:instrText>
+          <w:instrText xml:space="preserve"> PAGEREF _Toc161071004 \h </w:instrText>
         </w:r>
         <w:r>
           <w:rPr>
@@ -4636,7 +4616,7 @@
           <w14:ligatures w14:val="standardContextual"/>
         </w:rPr>
       </w:pPr>
-      <w:hyperlink w:anchor="_Toc161044114" w:history="1">
+      <w:hyperlink w:anchor="_Toc161071005" w:history="1">
         <w:r>
           <w:rPr>
             <w:rStyle w:val="afe"/>
@@ -4663,7 +4643,7 @@
             <w:noProof/>
             <w:webHidden/>
           </w:rPr>
-          <w:instrText xml:space="preserve"> PAGEREF _Toc161044114 \h </w:instrText>
+          <w:instrText xml:space="preserve"> PAGEREF _Toc161071005 \h </w:instrText>
         </w:r>
         <w:r>
           <w:rPr>
@@ -4709,7 +4689,7 @@
           <w14:ligatures w14:val="standardContextual"/>
         </w:rPr>
       </w:pPr>
-      <w:hyperlink w:anchor="_Toc161044115" w:history="1">
+      <w:hyperlink w:anchor="_Toc161071006" w:history="1">
         <w:r>
           <w:rPr>
             <w:rStyle w:val="afe"/>
@@ -4736,7 +4716,7 @@
             <w:noProof/>
             <w:webHidden/>
           </w:rPr>
-          <w:instrText xml:space="preserve"> PAGEREF _Toc161044115 \h </w:instrText>
+          <w:instrText xml:space="preserve"> PAGEREF _Toc161071006 \h </w:instrText>
         </w:r>
         <w:r>
           <w:rPr>
@@ -4779,14 +4759,12 @@
       <w:pPr>
         <w:pStyle w:val="a2"/>
       </w:pPr>
-      <w:bookmarkStart w:id="1" w:name="_Toc161044058"/>
-      <w:proofErr w:type="spellStart"/>
+      <w:bookmarkStart w:id="1" w:name="_Toc161070949"/>
       <w:r>
         <w:lastRenderedPageBreak/>
         <w:t>Терминология</w:t>
       </w:r>
       <w:bookmarkEnd w:id="1"/>
-      <w:proofErr w:type="spellEnd"/>
     </w:p>
     <w:p>
       <w:pPr>
@@ -5179,22 +5157,334 @@
       <w:pPr>
         <w:pStyle w:val="a2"/>
       </w:pPr>
-      <w:bookmarkStart w:id="2" w:name="_Toc161044059"/>
-      <w:proofErr w:type="spellStart"/>
+      <w:bookmarkStart w:id="2" w:name="_Toc161070950"/>
       <w:r>
         <w:lastRenderedPageBreak/>
-        <w:t>Общие</w:t>
-      </w:r>
-      <w:proofErr w:type="spellEnd"/>
+        <w:t>Общие сведения</w:t>
+      </w:r>
+      <w:bookmarkEnd w:id="2"/>
+    </w:p>
+    <w:p>
+      <w:pPr>
+        <w:pStyle w:val="a3"/>
+        <w:rPr>
+          <w:lang w:val="ru-RU"/>
+        </w:rPr>
+      </w:pPr>
+      <w:bookmarkStart w:id="3" w:name="_Toc161070951"/>
+      <w:r>
+        <w:rPr>
+          <w:lang w:val="ru-RU"/>
+        </w:rPr>
+        <w:t>Полное наименование системы и название приложения</w:t>
+      </w:r>
+      <w:bookmarkEnd w:id="3"/>
+    </w:p>
+    <w:p>
+      <w:pPr>
+        <w:pStyle w:val="af4"/>
+        <w:rPr>
+          <w:lang w:val="ru-RU"/>
+        </w:rPr>
+      </w:pPr>
+      <w:r>
+        <w:rPr>
+          <w:lang w:val="ru-RU"/>
+        </w:rPr>
+        <w:t>Полное наименование</w:t>
+      </w:r>
+      <w:r>
+        <w:rPr>
+          <w:lang w:val="ru-RU"/>
+        </w:rPr>
+        <w:t xml:space="preserve"> мобильного приложения</w:t>
+      </w:r>
+      <w:r>
+        <w:rPr>
+          <w:lang w:val="ru-RU"/>
+        </w:rPr>
+        <w:t>: «</w:t>
+      </w:r>
+      <w:bookmarkStart w:id="4" w:name="_Hlk160651098"/>
+      <w:r>
+        <w:rPr>
+          <w:lang w:val="ru-RU"/>
+        </w:rPr>
+        <w:t xml:space="preserve">Мобильное приложение для бронирования мест в ресторанах и барах </w:t>
+      </w:r>
+      <w:r>
+        <w:t>Restobook</w:t>
+      </w:r>
+      <w:bookmarkEnd w:id="4"/>
+      <w:r>
+        <w:rPr>
+          <w:lang w:val="ru-RU"/>
+        </w:rPr>
+        <w:t>».</w:t>
+      </w:r>
+    </w:p>
+    <w:p>
+      <w:pPr>
+        <w:pStyle w:val="af4"/>
+        <w:rPr>
+          <w:lang w:val="ru-RU"/>
+        </w:rPr>
+      </w:pPr>
+      <w:r>
+        <w:rPr>
+          <w:lang w:val="ru-RU"/>
+        </w:rPr>
+        <w:t xml:space="preserve">Условное обозначение мобильного </w:t>
+      </w:r>
+      <w:r>
+        <w:rPr>
+          <w:lang w:val="ru-RU"/>
+        </w:rPr>
+        <w:t xml:space="preserve">приложения: </w:t>
+      </w:r>
+      <w:r>
+        <w:rPr>
+          <w:lang w:val="ru-RU"/>
+        </w:rPr>
+        <w:t>«</w:t>
+      </w:r>
+      <w:r>
+        <w:t>Restobook</w:t>
+      </w:r>
+      <w:r>
+        <w:rPr>
+          <w:lang w:val="ru-RU"/>
+        </w:rPr>
+        <w:t>»</w:t>
+      </w:r>
+      <w:r>
+        <w:rPr>
+          <w:lang w:val="ru-RU"/>
+        </w:rPr>
+        <w:t>.</w:t>
+      </w:r>
+    </w:p>
+    <w:p>
+      <w:pPr>
+        <w:pStyle w:val="a3"/>
+      </w:pPr>
+      <w:bookmarkStart w:id="5" w:name="_Toc161070952"/>
+      <w:r>
+        <w:t>Заказчик</w:t>
+      </w:r>
+      <w:bookmarkEnd w:id="5"/>
+    </w:p>
+    <w:p>
+      <w:pPr>
+        <w:pStyle w:val="af4"/>
+        <w:rPr>
+          <w:lang w:val="ru-RU"/>
+        </w:rPr>
+      </w:pPr>
+      <w:r>
+        <w:rPr>
+          <w:lang w:val="ru-RU"/>
+        </w:rPr>
+        <w:t>Старший преподаватель Тарасов Вячеслав Сергеевич, Воронежский государственный университет, ф</w:t>
+      </w:r>
+      <w:r>
+        <w:rPr>
+          <w:lang w:val="ru-RU"/>
+        </w:rPr>
+        <w:t>акультет компьютерных наук</w:t>
+      </w:r>
+      <w:r>
+        <w:rPr>
+          <w:lang w:val="ru-RU"/>
+        </w:rPr>
+        <w:t>, к</w:t>
+      </w:r>
+      <w:r>
+        <w:rPr>
+          <w:lang w:val="ru-RU"/>
+        </w:rPr>
+        <w:t>афедра программирования и информационных технологий</w:t>
+      </w:r>
+      <w:r>
+        <w:rPr>
+          <w:lang w:val="ru-RU"/>
+        </w:rPr>
+        <w:t>.</w:t>
+      </w:r>
+    </w:p>
+    <w:p>
+      <w:pPr>
+        <w:pStyle w:val="af4"/>
+        <w:rPr>
+          <w:lang w:val="ru-RU"/>
+        </w:rPr>
+      </w:pPr>
+      <w:r>
+        <w:rPr>
+          <w:lang w:val="ru-RU"/>
+        </w:rPr>
+        <w:t xml:space="preserve">Представитель заказчика: Ассистент Проскуряков Егор Дмитриевич, Воронежский </w:t>
+      </w:r>
+      <w:r>
+        <w:rPr>
+          <w:lang w:val="ru-RU"/>
+        </w:rPr>
+        <w:t>г</w:t>
+      </w:r>
+      <w:r>
+        <w:rPr>
+          <w:lang w:val="ru-RU"/>
+        </w:rPr>
+        <w:t xml:space="preserve">осударственный </w:t>
+      </w:r>
+      <w:r>
+        <w:rPr>
+          <w:lang w:val="ru-RU"/>
+        </w:rPr>
+        <w:t>у</w:t>
+      </w:r>
+      <w:r>
+        <w:rPr>
+          <w:lang w:val="ru-RU"/>
+        </w:rPr>
+        <w:t xml:space="preserve">ниверситет, </w:t>
+      </w:r>
+      <w:r>
+        <w:rPr>
+          <w:lang w:val="ru-RU"/>
+        </w:rPr>
+        <w:t>ф</w:t>
+      </w:r>
+      <w:r>
+        <w:rPr>
+          <w:lang w:val="ru-RU"/>
+        </w:rPr>
+        <w:t xml:space="preserve">акультет </w:t>
+      </w:r>
+      <w:r>
+        <w:rPr>
+          <w:lang w:val="ru-RU"/>
+        </w:rPr>
+        <w:t>к</w:t>
+      </w:r>
+      <w:r>
+        <w:rPr>
+          <w:lang w:val="ru-RU"/>
+        </w:rPr>
+        <w:t xml:space="preserve">омпьютерных </w:t>
+      </w:r>
+      <w:r>
+        <w:rPr>
+          <w:lang w:val="ru-RU"/>
+        </w:rPr>
+        <w:t>н</w:t>
+      </w:r>
+      <w:r>
+        <w:rPr>
+          <w:lang w:val="ru-RU"/>
+        </w:rPr>
+        <w:t xml:space="preserve">аук, кафедра </w:t>
+      </w:r>
+      <w:r>
+        <w:rPr>
+          <w:lang w:val="ru-RU"/>
+        </w:rPr>
+        <w:t>п</w:t>
+      </w:r>
+      <w:r>
+        <w:rPr>
+          <w:lang w:val="ru-RU"/>
+        </w:rPr>
+        <w:t xml:space="preserve">рограммирования и </w:t>
+      </w:r>
+      <w:r>
+        <w:rPr>
+          <w:lang w:val="ru-RU"/>
+        </w:rPr>
+        <w:t>и</w:t>
+      </w:r>
+      <w:r>
+        <w:rPr>
+          <w:lang w:val="ru-RU"/>
+        </w:rPr>
+        <w:t xml:space="preserve">нформационных </w:t>
+      </w:r>
+      <w:r>
+        <w:rPr>
+          <w:lang w:val="ru-RU"/>
+        </w:rPr>
+        <w:t>т</w:t>
+      </w:r>
+      <w:r>
+        <w:rPr>
+          <w:lang w:val="ru-RU"/>
+        </w:rPr>
+        <w:t>ехнологий.</w:t>
+      </w:r>
+    </w:p>
+    <w:p>
+      <w:pPr>
+        <w:pStyle w:val="a3"/>
+      </w:pPr>
+      <w:bookmarkStart w:id="6" w:name="_Toc161070953"/>
+      <w:r>
+        <w:t>Разработчик</w:t>
+      </w:r>
+      <w:bookmarkEnd w:id="6"/>
+    </w:p>
+    <w:p>
+      <w:pPr>
+        <w:pStyle w:val="af4"/>
+      </w:pPr>
+      <w:r>
+        <w:t>«7.1» команда группы</w:t>
+      </w:r>
       <w:r>
         <w:t xml:space="preserve"> </w:t>
       </w:r>
-      <w:proofErr w:type="spellStart"/>
-      <w:r>
-        <w:t>сведения</w:t>
-      </w:r>
-      <w:bookmarkEnd w:id="2"/>
-      <w:proofErr w:type="spellEnd"/>
+      <w:r>
+        <w:t>«7»</w:t>
+      </w:r>
+    </w:p>
+    <w:p>
+      <w:pPr>
+        <w:pStyle w:val="af4"/>
+      </w:pPr>
+      <w:r>
+        <w:t>Состав команды разработчика:</w:t>
+      </w:r>
+    </w:p>
+    <w:p>
+      <w:pPr>
+        <w:pStyle w:val="a8"/>
+      </w:pPr>
+      <w:r>
+        <w:t>Путин Павел Александрович</w:t>
+      </w:r>
+    </w:p>
+    <w:p>
+      <w:pPr>
+        <w:pStyle w:val="a8"/>
+      </w:pPr>
+      <w:r>
+        <w:t>Ефремов Михаил Витальевич</w:t>
+      </w:r>
+    </w:p>
+    <w:p>
+      <w:pPr>
+        <w:pStyle w:val="a8"/>
+      </w:pPr>
+      <w:r>
+        <w:t>Насайр Марьям Магди Захи</w:t>
+      </w:r>
+    </w:p>
+    <w:p>
+      <w:pPr>
+        <w:pStyle w:val="a8"/>
+      </w:pPr>
+      <w:r>
+        <w:t>Ноэль Жулмист Филс</w:t>
+      </w:r>
     </w:p>
     <w:p>
       <w:pPr>
@@ -5203,296 +5493,7 @@
           <w:lang w:val="ru-RU"/>
         </w:rPr>
       </w:pPr>
-      <w:bookmarkStart w:id="3" w:name="_Toc161044060"/>
-      <w:r>
-        <w:rPr>
-          <w:lang w:val="ru-RU"/>
-        </w:rPr>
-        <w:t>Полное наименование системы и название приложения</w:t>
-      </w:r>
-      <w:bookmarkEnd w:id="3"/>
-    </w:p>
-    <w:p>
-      <w:pPr>
-        <w:pStyle w:val="af4"/>
-        <w:rPr>
-          <w:lang w:val="ru-RU"/>
-        </w:rPr>
-      </w:pPr>
-      <w:r>
-        <w:rPr>
-          <w:lang w:val="ru-RU"/>
-        </w:rPr>
-        <w:t>Полное наименование</w:t>
-      </w:r>
-      <w:r>
-        <w:rPr>
-          <w:lang w:val="ru-RU"/>
-        </w:rPr>
-        <w:t xml:space="preserve"> мобильного приложения</w:t>
-      </w:r>
-      <w:r>
-        <w:rPr>
-          <w:lang w:val="ru-RU"/>
-        </w:rPr>
-        <w:t>: «</w:t>
-      </w:r>
-      <w:bookmarkStart w:id="4" w:name="_Hlk160651098"/>
-      <w:r>
-        <w:rPr>
-          <w:lang w:val="ru-RU"/>
-        </w:rPr>
-        <w:t xml:space="preserve">Мобильное приложение для бронирования мест в ресторанах и барах </w:t>
-      </w:r>
-      <w:proofErr w:type="spellStart"/>
-      <w:r>
-        <w:t>Restobook</w:t>
-      </w:r>
-      <w:bookmarkEnd w:id="4"/>
-      <w:proofErr w:type="spellEnd"/>
-      <w:r>
-        <w:rPr>
-          <w:lang w:val="ru-RU"/>
-        </w:rPr>
-        <w:t>».</w:t>
-      </w:r>
-    </w:p>
-    <w:p>
-      <w:pPr>
-        <w:pStyle w:val="af4"/>
-        <w:rPr>
-          <w:lang w:val="ru-RU"/>
-        </w:rPr>
-      </w:pPr>
-      <w:r>
-        <w:rPr>
-          <w:lang w:val="ru-RU"/>
-        </w:rPr>
-        <w:t xml:space="preserve">Условное обозначение мобильного </w:t>
-      </w:r>
-      <w:r>
-        <w:rPr>
-          <w:lang w:val="ru-RU"/>
-        </w:rPr>
-        <w:t xml:space="preserve">приложения: </w:t>
-      </w:r>
-      <w:r>
-        <w:rPr>
-          <w:lang w:val="ru-RU"/>
-        </w:rPr>
-        <w:t>«</w:t>
-      </w:r>
-      <w:proofErr w:type="spellStart"/>
-      <w:r>
-        <w:t>Restobook</w:t>
-      </w:r>
-      <w:proofErr w:type="spellEnd"/>
-      <w:r>
-        <w:rPr>
-          <w:lang w:val="ru-RU"/>
-        </w:rPr>
-        <w:t>»</w:t>
-      </w:r>
-      <w:r>
-        <w:rPr>
-          <w:lang w:val="ru-RU"/>
-        </w:rPr>
-        <w:t>.</w:t>
-      </w:r>
-    </w:p>
-    <w:p>
-      <w:pPr>
-        <w:pStyle w:val="a3"/>
-      </w:pPr>
-      <w:bookmarkStart w:id="5" w:name="_Toc161044061"/>
-      <w:proofErr w:type="spellStart"/>
-      <w:r>
-        <w:t>Заказчик</w:t>
-      </w:r>
-      <w:bookmarkEnd w:id="5"/>
-      <w:proofErr w:type="spellEnd"/>
-    </w:p>
-    <w:p>
-      <w:pPr>
-        <w:pStyle w:val="af4"/>
-        <w:rPr>
-          <w:lang w:val="ru-RU"/>
-        </w:rPr>
-      </w:pPr>
-      <w:r>
-        <w:rPr>
-          <w:lang w:val="ru-RU"/>
-        </w:rPr>
-        <w:t>Старший преподаватель Тарасов Вячеслав Сергеевич, Воронежский государственный университет, ф</w:t>
-      </w:r>
-      <w:r>
-        <w:rPr>
-          <w:lang w:val="ru-RU"/>
-        </w:rPr>
-        <w:t>акультет компьютерных наук</w:t>
-      </w:r>
-      <w:r>
-        <w:rPr>
-          <w:lang w:val="ru-RU"/>
-        </w:rPr>
-        <w:t>, к</w:t>
-      </w:r>
-      <w:r>
-        <w:rPr>
-          <w:lang w:val="ru-RU"/>
-        </w:rPr>
-        <w:t>афедра программирования и информационных технологий</w:t>
-      </w:r>
-      <w:r>
-        <w:rPr>
-          <w:lang w:val="ru-RU"/>
-        </w:rPr>
-        <w:t>.</w:t>
-      </w:r>
-    </w:p>
-    <w:p>
-      <w:pPr>
-        <w:pStyle w:val="af4"/>
-        <w:rPr>
-          <w:lang w:val="ru-RU"/>
-        </w:rPr>
-      </w:pPr>
-      <w:r>
-        <w:rPr>
-          <w:lang w:val="ru-RU"/>
-        </w:rPr>
-        <w:t>Представитель заказчика: Ассистент Проскуряков Егор Дмитриевич, Воронежский Государственный Университет, Факультет Компьютерных Наук, кафедра Программирования и Информационных Технологий.</w:t>
-      </w:r>
-    </w:p>
-    <w:p>
-      <w:pPr>
-        <w:pStyle w:val="a3"/>
-      </w:pPr>
-      <w:bookmarkStart w:id="6" w:name="_Toc161044062"/>
-      <w:proofErr w:type="spellStart"/>
-      <w:r>
-        <w:t>Разработчик</w:t>
-      </w:r>
-      <w:bookmarkEnd w:id="6"/>
-      <w:proofErr w:type="spellEnd"/>
-    </w:p>
-    <w:p>
-      <w:pPr>
-        <w:pStyle w:val="af4"/>
-      </w:pPr>
-      <w:r>
-        <w:t xml:space="preserve">«7.1» </w:t>
-      </w:r>
-      <w:proofErr w:type="spellStart"/>
-      <w:r>
-        <w:t>команда</w:t>
-      </w:r>
-      <w:proofErr w:type="spellEnd"/>
-      <w:r>
-        <w:t xml:space="preserve"> </w:t>
-      </w:r>
-      <w:proofErr w:type="spellStart"/>
-      <w:r>
-        <w:t>группы</w:t>
-      </w:r>
-      <w:proofErr w:type="spellEnd"/>
-      <w:r>
-        <w:t xml:space="preserve"> </w:t>
-      </w:r>
-      <w:r>
-        <w:t>«7»</w:t>
-      </w:r>
-    </w:p>
-    <w:p>
-      <w:pPr>
-        <w:pStyle w:val="af4"/>
-      </w:pPr>
-      <w:proofErr w:type="spellStart"/>
-      <w:r>
-        <w:t>Состав</w:t>
-      </w:r>
-      <w:proofErr w:type="spellEnd"/>
-      <w:r>
-        <w:t xml:space="preserve"> </w:t>
-      </w:r>
-      <w:proofErr w:type="spellStart"/>
-      <w:r>
-        <w:t>команды</w:t>
-      </w:r>
-      <w:proofErr w:type="spellEnd"/>
-      <w:r>
-        <w:t xml:space="preserve"> </w:t>
-      </w:r>
-      <w:proofErr w:type="spellStart"/>
-      <w:r>
-        <w:t>разработчика</w:t>
-      </w:r>
-      <w:proofErr w:type="spellEnd"/>
-      <w:r>
-        <w:t>:</w:t>
-      </w:r>
-    </w:p>
-    <w:p>
-      <w:pPr>
-        <w:pStyle w:val="a8"/>
-      </w:pPr>
-      <w:r>
-        <w:t>Путин Павел Александрович</w:t>
-      </w:r>
-    </w:p>
-    <w:p>
-      <w:pPr>
-        <w:pStyle w:val="a8"/>
-      </w:pPr>
-      <w:r>
-        <w:t>Ефремов Михаил Витальевич</w:t>
-      </w:r>
-    </w:p>
-    <w:p>
-      <w:pPr>
-        <w:pStyle w:val="a8"/>
-      </w:pPr>
-      <w:proofErr w:type="spellStart"/>
-      <w:r>
-        <w:t>Насайр</w:t>
-      </w:r>
-      <w:proofErr w:type="spellEnd"/>
-      <w:r>
-        <w:t xml:space="preserve"> Марьям </w:t>
-      </w:r>
-      <w:proofErr w:type="spellStart"/>
-      <w:r>
-        <w:t>Магди</w:t>
-      </w:r>
-      <w:proofErr w:type="spellEnd"/>
-      <w:r>
-        <w:t xml:space="preserve"> Захи</w:t>
-      </w:r>
-    </w:p>
-    <w:p>
-      <w:pPr>
-        <w:pStyle w:val="a8"/>
-      </w:pPr>
-      <w:r>
-        <w:t xml:space="preserve">Ноэль </w:t>
-      </w:r>
-      <w:proofErr w:type="spellStart"/>
-      <w:r>
-        <w:t>Жулмист</w:t>
-      </w:r>
-      <w:proofErr w:type="spellEnd"/>
-      <w:r>
-        <w:t xml:space="preserve"> Филс</w:t>
-      </w:r>
-    </w:p>
-    <w:p>
-      <w:pPr>
-        <w:pStyle w:val="a3"/>
-        <w:rPr>
-          <w:lang w:val="ru-RU"/>
-        </w:rPr>
-      </w:pPr>
-      <w:bookmarkStart w:id="7" w:name="_Toc161044063"/>
+      <w:bookmarkStart w:id="7" w:name="_Toc161070954"/>
       <w:r>
         <w:rPr>
           <w:lang w:val="ru-RU"/>
@@ -5557,7 +5558,7 @@
           <w:lang w:val="ru-RU"/>
         </w:rPr>
       </w:pPr>
-      <w:bookmarkStart w:id="8" w:name="_Toc161044064"/>
+      <w:bookmarkStart w:id="8" w:name="_Toc161070955"/>
       <w:r>
         <w:rPr>
           <w:lang w:val="ru-RU"/>
@@ -5617,7 +5618,7 @@
           <w:lang w:val="ru-RU"/>
         </w:rPr>
       </w:pPr>
-      <w:bookmarkStart w:id="9" w:name="_Toc161044065"/>
+      <w:bookmarkStart w:id="9" w:name="_Toc161070956"/>
       <w:r>
         <w:rPr>
           <w:lang w:val="ru-RU"/>
@@ -5631,22 +5632,12 @@
       <w:pPr>
         <w:pStyle w:val="a3"/>
       </w:pPr>
-      <w:bookmarkStart w:id="10" w:name="_Toc161044066"/>
-      <w:proofErr w:type="spellStart"/>
-      <w:r>
-        <w:t>Цели</w:t>
-      </w:r>
-      <w:proofErr w:type="spellEnd"/>
-      <w:r>
-        <w:t xml:space="preserve"> </w:t>
-      </w:r>
-      <w:proofErr w:type="spellStart"/>
-      <w:r>
-        <w:t>создания</w:t>
-      </w:r>
-      <w:proofErr w:type="spellEnd"/>
-      <w:r>
-        <w:t xml:space="preserve"> АС</w:t>
+      <w:bookmarkStart w:id="10" w:name="_Toc161070957"/>
+      <w:r>
+        <w:t xml:space="preserve">Цели </w:t>
+      </w:r>
+      <w:r>
+        <w:t>создания АС</w:t>
       </w:r>
       <w:bookmarkEnd w:id="10"/>
     </w:p>
@@ -5701,14 +5692,9 @@
       <w:pPr>
         <w:pStyle w:val="a3"/>
       </w:pPr>
-      <w:bookmarkStart w:id="11" w:name="_Toc161044067"/>
-      <w:proofErr w:type="spellStart"/>
-      <w:r>
-        <w:t>Назначение</w:t>
-      </w:r>
-      <w:proofErr w:type="spellEnd"/>
-      <w:r>
-        <w:t xml:space="preserve"> АС</w:t>
+      <w:bookmarkStart w:id="11" w:name="_Toc161070958"/>
+      <w:r>
+        <w:t>Назначение АС</w:t>
       </w:r>
       <w:bookmarkEnd w:id="11"/>
     </w:p>
@@ -5730,30 +5716,15 @@
       <w:pPr>
         <w:pStyle w:val="a2"/>
       </w:pPr>
-      <w:bookmarkStart w:id="12" w:name="_Toc161044068"/>
-      <w:proofErr w:type="spellStart"/>
+      <w:bookmarkStart w:id="12" w:name="_Toc161070959"/>
       <w:r>
         <w:lastRenderedPageBreak/>
-        <w:t>Требования</w:t>
-      </w:r>
-      <w:proofErr w:type="spellEnd"/>
-      <w:r>
-        <w:t xml:space="preserve"> к </w:t>
-      </w:r>
-      <w:proofErr w:type="spellStart"/>
-      <w:r>
-        <w:t>автоматизированной</w:t>
-      </w:r>
-      <w:proofErr w:type="spellEnd"/>
-      <w:r>
-        <w:t xml:space="preserve"> </w:t>
-      </w:r>
-      <w:proofErr w:type="spellStart"/>
-      <w:r>
-        <w:t>системе</w:t>
+        <w:t xml:space="preserve">Требования к </w:t>
+      </w:r>
+      <w:r>
+        <w:t>автоматизированной системе</w:t>
       </w:r>
       <w:bookmarkEnd w:id="12"/>
-      <w:proofErr w:type="spellEnd"/>
     </w:p>
     <w:p>
       <w:pPr>
@@ -5762,7 +5733,7 @@
           <w:lang w:val="ru-RU"/>
         </w:rPr>
       </w:pPr>
-      <w:bookmarkStart w:id="13" w:name="_Toc161044069"/>
+      <w:bookmarkStart w:id="13" w:name="_Toc161070960"/>
       <w:r>
         <w:rPr>
           <w:lang w:val="ru-RU"/>
@@ -5778,7 +5749,7 @@
           <w:lang w:val="ru-RU"/>
         </w:rPr>
       </w:pPr>
-      <w:bookmarkStart w:id="14" w:name="_Toc161044070"/>
+      <w:bookmarkStart w:id="14" w:name="_Toc161070961"/>
       <w:r>
         <w:rPr>
           <w:lang w:val="ru-RU"/>
@@ -6000,31 +5971,10 @@
       <w:pPr>
         <w:pStyle w:val="a4"/>
       </w:pPr>
-      <w:bookmarkStart w:id="15" w:name="_Toc161044071"/>
-      <w:proofErr w:type="spellStart"/>
+      <w:bookmarkStart w:id="15" w:name="_Toc161070962"/>
       <w:r>
         <w:lastRenderedPageBreak/>
-        <w:t>Перспективы</w:t>
-      </w:r>
-      <w:proofErr w:type="spellEnd"/>
-      <w:r>
-        <w:t xml:space="preserve"> </w:t>
-      </w:r>
-      <w:proofErr w:type="spellStart"/>
-      <w:r>
-        <w:t>развития</w:t>
-      </w:r>
-      <w:proofErr w:type="spellEnd"/>
-      <w:r>
-        <w:t xml:space="preserve">, </w:t>
-      </w:r>
-      <w:proofErr w:type="spellStart"/>
-      <w:r>
-        <w:t>модернизации</w:t>
-      </w:r>
-      <w:proofErr w:type="spellEnd"/>
-      <w:r>
-        <w:t xml:space="preserve"> АС</w:t>
+        <w:t>Перспективы развития, модернизации АС</w:t>
       </w:r>
       <w:bookmarkEnd w:id="15"/>
     </w:p>
@@ -6090,30 +6040,9 @@
       <w:pPr>
         <w:pStyle w:val="a3"/>
       </w:pPr>
-      <w:bookmarkStart w:id="16" w:name="_Toc161044072"/>
-      <w:proofErr w:type="spellStart"/>
-      <w:r>
-        <w:t>Требования</w:t>
-      </w:r>
-      <w:proofErr w:type="spellEnd"/>
-      <w:r>
-        <w:t xml:space="preserve"> к </w:t>
-      </w:r>
-      <w:proofErr w:type="spellStart"/>
-      <w:r>
-        <w:t>функциям</w:t>
-      </w:r>
-      <w:proofErr w:type="spellEnd"/>
-      <w:r>
-        <w:t xml:space="preserve">, </w:t>
-      </w:r>
-      <w:proofErr w:type="spellStart"/>
-      <w:r>
-        <w:t>выполняемым</w:t>
-      </w:r>
-      <w:proofErr w:type="spellEnd"/>
-      <w:r>
-        <w:t xml:space="preserve"> АС</w:t>
+      <w:bookmarkStart w:id="16" w:name="_Toc161070963"/>
+      <w:r>
+        <w:t>Требования к функциям, выполняемым АС</w:t>
       </w:r>
       <w:bookmarkEnd w:id="16"/>
     </w:p>
@@ -6207,21 +6136,11 @@
           <w:numId w:val="20"/>
         </w:numPr>
       </w:pPr>
-      <w:bookmarkStart w:id="17" w:name="_Toc161044073"/>
-      <w:proofErr w:type="spellStart"/>
-      <w:r>
-        <w:t>Вход</w:t>
-      </w:r>
-      <w:proofErr w:type="spellEnd"/>
-      <w:r>
-        <w:t xml:space="preserve"> в </w:t>
-      </w:r>
-      <w:proofErr w:type="spellStart"/>
-      <w:r>
-        <w:t>приложение</w:t>
+      <w:bookmarkStart w:id="17" w:name="_Toc161070964"/>
+      <w:r>
+        <w:t>Вход в приложение</w:t>
       </w:r>
       <w:bookmarkEnd w:id="17"/>
-      <w:proofErr w:type="spellEnd"/>
     </w:p>
     <w:p>
       <w:pPr>
@@ -6236,11 +6155,9 @@
         </w:rPr>
         <w:t>o</w:t>
       </w:r>
-      <w:proofErr w:type="spellStart"/>
       <w:r>
         <w:t>nboarding</w:t>
       </w:r>
-      <w:proofErr w:type="spellEnd"/>
       <w:r>
         <w:t>;</w:t>
       </w:r>
@@ -6268,14 +6185,9 @@
       <w:pPr>
         <w:pStyle w:val="a4"/>
       </w:pPr>
-      <w:bookmarkStart w:id="18" w:name="_Toc161044074"/>
-      <w:proofErr w:type="spellStart"/>
-      <w:r>
-        <w:t>Учёт</w:t>
-      </w:r>
-      <w:proofErr w:type="spellEnd"/>
-      <w:r>
-        <w:t xml:space="preserve"> </w:t>
+      <w:bookmarkStart w:id="18" w:name="_Toc161070965"/>
+      <w:r>
+        <w:t xml:space="preserve">Учёт </w:t>
       </w:r>
       <w:r>
         <w:rPr>
@@ -6434,29 +6346,11 @@
       <w:pPr>
         <w:pStyle w:val="a4"/>
       </w:pPr>
-      <w:bookmarkStart w:id="19" w:name="_Toc161044075"/>
-      <w:proofErr w:type="spellStart"/>
-      <w:r>
-        <w:t>Учёт</w:t>
-      </w:r>
-      <w:proofErr w:type="spellEnd"/>
-      <w:r>
-        <w:t xml:space="preserve"> </w:t>
-      </w:r>
-      <w:proofErr w:type="spellStart"/>
-      <w:r>
-        <w:t>сотрудников</w:t>
-      </w:r>
-      <w:proofErr w:type="spellEnd"/>
-      <w:r>
-        <w:t xml:space="preserve"> </w:t>
-      </w:r>
-      <w:proofErr w:type="spellStart"/>
-      <w:r>
-        <w:t>ресторана</w:t>
+      <w:bookmarkStart w:id="19" w:name="_Toc161070966"/>
+      <w:r>
+        <w:t>Учёт сотрудников ресторана</w:t>
       </w:r>
       <w:bookmarkEnd w:id="19"/>
-      <w:proofErr w:type="spellEnd"/>
     </w:p>
     <w:p>
       <w:pPr>
@@ -6585,7 +6479,7 @@
           <w:lang w:val="ru-RU"/>
         </w:rPr>
       </w:pPr>
-      <w:bookmarkStart w:id="20" w:name="_Toc161044076"/>
+      <w:bookmarkStart w:id="20" w:name="_Toc161070967"/>
       <w:r>
         <w:rPr>
           <w:lang w:val="ru-RU"/>
@@ -6630,19 +6524,11 @@
       <w:r>
         <w:t>c</w:t>
       </w:r>
-      <w:proofErr w:type="spellStart"/>
-      <w:r>
-        <w:rPr>
-          <w:lang w:val="ru-RU"/>
-        </w:rPr>
-        <w:t>озданию</w:t>
-      </w:r>
-      <w:proofErr w:type="spellEnd"/>
-      <w:r>
-        <w:rPr>
-          <w:lang w:val="ru-RU"/>
-        </w:rPr>
-        <w:t>, редактированию и удалению информации о столах.</w:t>
+      <w:r>
+        <w:rPr>
+          <w:lang w:val="ru-RU"/>
+        </w:rPr>
+        <w:t>озданию, редактированию и удалению информации о столах.</w:t>
       </w:r>
     </w:p>
     <w:p>
@@ -6727,29 +6613,11 @@
       <w:pPr>
         <w:pStyle w:val="a4"/>
       </w:pPr>
-      <w:bookmarkStart w:id="21" w:name="_Toc161044077"/>
-      <w:proofErr w:type="spellStart"/>
-      <w:r>
-        <w:t>Регистрация</w:t>
-      </w:r>
-      <w:proofErr w:type="spellEnd"/>
-      <w:r>
-        <w:t xml:space="preserve"> </w:t>
-      </w:r>
-      <w:proofErr w:type="spellStart"/>
-      <w:r>
-        <w:t>нового</w:t>
-      </w:r>
-      <w:proofErr w:type="spellEnd"/>
-      <w:r>
-        <w:t xml:space="preserve"> </w:t>
-      </w:r>
-      <w:proofErr w:type="spellStart"/>
-      <w:r>
-        <w:t>ресторана</w:t>
+      <w:bookmarkStart w:id="21" w:name="_Toc161070968"/>
+      <w:r>
+        <w:t>Регистрация нового ресторана</w:t>
       </w:r>
       <w:bookmarkEnd w:id="21"/>
-      <w:proofErr w:type="spellEnd"/>
     </w:p>
     <w:p>
       <w:pPr>
@@ -6857,7 +6725,7 @@
           <w:lang w:val="ru-RU"/>
         </w:rPr>
       </w:pPr>
-      <w:bookmarkStart w:id="22" w:name="_Toc161044078"/>
+      <w:bookmarkStart w:id="22" w:name="_Toc161070969"/>
       <w:r>
         <w:rPr>
           <w:lang w:val="ru-RU"/>
@@ -7254,29 +7122,11 @@
           <w:numId w:val="19"/>
         </w:numPr>
       </w:pPr>
-      <w:bookmarkStart w:id="23" w:name="_Toc161044079"/>
-      <w:proofErr w:type="spellStart"/>
-      <w:r>
-        <w:t>Общие</w:t>
-      </w:r>
-      <w:proofErr w:type="spellEnd"/>
-      <w:r>
-        <w:t xml:space="preserve"> </w:t>
-      </w:r>
-      <w:proofErr w:type="spellStart"/>
-      <w:r>
-        <w:t>элементы</w:t>
-      </w:r>
-      <w:proofErr w:type="spellEnd"/>
-      <w:r>
-        <w:t xml:space="preserve"> </w:t>
-      </w:r>
-      <w:proofErr w:type="spellStart"/>
-      <w:r>
-        <w:t>вёрстки</w:t>
+      <w:bookmarkStart w:id="23" w:name="_Toc161070970"/>
+      <w:r>
+        <w:t>Общие элементы вёрстки</w:t>
       </w:r>
       <w:bookmarkEnd w:id="23"/>
-      <w:proofErr w:type="spellEnd"/>
     </w:p>
     <w:p>
       <w:pPr>
@@ -7317,21 +7167,11 @@
           <w:numId w:val="19"/>
         </w:numPr>
       </w:pPr>
-      <w:bookmarkStart w:id="24" w:name="_Toc161044080"/>
-      <w:proofErr w:type="spellStart"/>
-      <w:r>
-        <w:t>Экран</w:t>
-      </w:r>
-      <w:proofErr w:type="spellEnd"/>
-      <w:r>
-        <w:t xml:space="preserve"> </w:t>
-      </w:r>
-      <w:proofErr w:type="spellStart"/>
-      <w:r>
-        <w:t>входа</w:t>
+      <w:bookmarkStart w:id="24" w:name="_Toc161070971"/>
+      <w:r>
+        <w:t>Экран входа</w:t>
       </w:r>
       <w:bookmarkEnd w:id="24"/>
-      <w:proofErr w:type="spellEnd"/>
     </w:p>
     <w:p>
       <w:pPr>
@@ -7445,7 +7285,7 @@
           <w:lang w:val="ru-RU"/>
         </w:rPr>
       </w:pPr>
-      <w:bookmarkStart w:id="25" w:name="_Toc161044081"/>
+      <w:bookmarkStart w:id="25" w:name="_Toc161070972"/>
       <w:r>
         <w:rPr>
           <w:lang w:val="ru-RU"/>
@@ -7508,37 +7348,11 @@
       <w:pPr>
         <w:pStyle w:val="a4"/>
       </w:pPr>
-      <w:bookmarkStart w:id="26" w:name="_Toc161044082"/>
-      <w:proofErr w:type="spellStart"/>
-      <w:r>
-        <w:t>Экран</w:t>
-      </w:r>
-      <w:proofErr w:type="spellEnd"/>
-      <w:r>
-        <w:t xml:space="preserve"> с </w:t>
-      </w:r>
-      <w:proofErr w:type="spellStart"/>
-      <w:r>
-        <w:t>просмотром</w:t>
-      </w:r>
-      <w:proofErr w:type="spellEnd"/>
-      <w:r>
-        <w:t xml:space="preserve"> </w:t>
-      </w:r>
-      <w:proofErr w:type="spellStart"/>
-      <w:r>
-        <w:t>занятости</w:t>
-      </w:r>
-      <w:proofErr w:type="spellEnd"/>
-      <w:r>
-        <w:t xml:space="preserve"> </w:t>
-      </w:r>
-      <w:proofErr w:type="spellStart"/>
-      <w:r>
-        <w:t>столов</w:t>
+      <w:bookmarkStart w:id="26" w:name="_Toc161070973"/>
+      <w:r>
+        <w:t>Экран с просмотром занятости столов</w:t>
       </w:r>
       <w:bookmarkEnd w:id="26"/>
-      <w:proofErr w:type="spellEnd"/>
     </w:p>
     <w:p>
       <w:pPr>
@@ -7734,45 +7548,11 @@
       <w:pPr>
         <w:pStyle w:val="a4"/>
       </w:pPr>
-      <w:bookmarkStart w:id="27" w:name="_Toc161044083"/>
-      <w:proofErr w:type="spellStart"/>
-      <w:r>
-        <w:t>Экран</w:t>
-      </w:r>
-      <w:proofErr w:type="spellEnd"/>
-      <w:r>
-        <w:t xml:space="preserve"> </w:t>
-      </w:r>
-      <w:proofErr w:type="spellStart"/>
-      <w:r>
-        <w:t>очереди</w:t>
-      </w:r>
-      <w:proofErr w:type="spellEnd"/>
-      <w:r>
-        <w:t xml:space="preserve"> </w:t>
-      </w:r>
-      <w:proofErr w:type="spellStart"/>
-      <w:r>
-        <w:t>броней</w:t>
-      </w:r>
-      <w:proofErr w:type="spellEnd"/>
-      <w:r>
-        <w:t xml:space="preserve"> </w:t>
-      </w:r>
-      <w:proofErr w:type="spellStart"/>
-      <w:r>
-        <w:t>всех</w:t>
-      </w:r>
-      <w:proofErr w:type="spellEnd"/>
-      <w:r>
-        <w:t xml:space="preserve"> </w:t>
-      </w:r>
-      <w:proofErr w:type="spellStart"/>
-      <w:r>
-        <w:t>столов</w:t>
+      <w:bookmarkStart w:id="27" w:name="_Toc161070974"/>
+      <w:r>
+        <w:t>Экран очереди броней всех столов</w:t>
       </w:r>
       <w:bookmarkEnd w:id="27"/>
-      <w:proofErr w:type="spellEnd"/>
     </w:p>
     <w:p>
       <w:pPr>
@@ -7784,98 +7564,19 @@
         </w:rPr>
         <w:t xml:space="preserve">Данный экран содержит список всех броней с указанием краткой информации по каждой брони. </w:t>
       </w:r>
-      <w:proofErr w:type="spellStart"/>
-      <w:r>
-        <w:t>При</w:t>
-      </w:r>
-      <w:proofErr w:type="spellEnd"/>
-      <w:r>
-        <w:t xml:space="preserve"> </w:t>
-      </w:r>
-      <w:proofErr w:type="spellStart"/>
-      <w:r>
-        <w:t>выборе</w:t>
-      </w:r>
-      <w:proofErr w:type="spellEnd"/>
-      <w:r>
-        <w:t xml:space="preserve"> </w:t>
-      </w:r>
-      <w:proofErr w:type="spellStart"/>
-      <w:r>
-        <w:t>брони</w:t>
-      </w:r>
-      <w:proofErr w:type="spellEnd"/>
-      <w:r>
-        <w:t xml:space="preserve"> </w:t>
-      </w:r>
-      <w:proofErr w:type="spellStart"/>
-      <w:r>
-        <w:t>открывается</w:t>
-      </w:r>
-      <w:proofErr w:type="spellEnd"/>
-      <w:r>
-        <w:t xml:space="preserve"> </w:t>
-      </w:r>
-      <w:proofErr w:type="spellStart"/>
-      <w:r>
-        <w:t>экран</w:t>
-      </w:r>
-      <w:proofErr w:type="spellEnd"/>
-      <w:r>
-        <w:t xml:space="preserve"> </w:t>
-      </w:r>
-      <w:proofErr w:type="spellStart"/>
-      <w:r>
-        <w:t>этой</w:t>
-      </w:r>
-      <w:proofErr w:type="spellEnd"/>
-      <w:r>
-        <w:t xml:space="preserve"> </w:t>
-      </w:r>
-      <w:proofErr w:type="spellStart"/>
-      <w:r>
-        <w:t>конкретной</w:t>
-      </w:r>
-      <w:proofErr w:type="spellEnd"/>
-      <w:r>
-        <w:t xml:space="preserve"> </w:t>
-      </w:r>
-      <w:proofErr w:type="spellStart"/>
-      <w:r>
-        <w:t>брони</w:t>
-      </w:r>
-      <w:proofErr w:type="spellEnd"/>
-      <w:r>
-        <w:t>.</w:t>
+      <w:r>
+        <w:t>При выборе брони открывается экран этой конкретной брони.</w:t>
       </w:r>
     </w:p>
     <w:p>
       <w:pPr>
         <w:pStyle w:val="a4"/>
       </w:pPr>
-      <w:bookmarkStart w:id="28" w:name="_Toc161044084"/>
-      <w:proofErr w:type="spellStart"/>
-      <w:r>
-        <w:t>Экран</w:t>
-      </w:r>
-      <w:proofErr w:type="spellEnd"/>
-      <w:r>
-        <w:t xml:space="preserve"> </w:t>
-      </w:r>
-      <w:proofErr w:type="spellStart"/>
-      <w:r>
-        <w:t>создания</w:t>
-      </w:r>
-      <w:proofErr w:type="spellEnd"/>
-      <w:r>
-        <w:t xml:space="preserve"> </w:t>
-      </w:r>
-      <w:proofErr w:type="spellStart"/>
-      <w:r>
-        <w:t>брони</w:t>
+      <w:bookmarkStart w:id="28" w:name="_Toc161070975"/>
+      <w:r>
+        <w:t>Экран создания брони</w:t>
       </w:r>
       <w:bookmarkEnd w:id="28"/>
-      <w:proofErr w:type="spellEnd"/>
     </w:p>
     <w:p>
       <w:pPr>
@@ -7918,74 +7619,19 @@
         <w:lastRenderedPageBreak/>
         <w:t xml:space="preserve">моменту брони стола меньше полутора часов. </w:t>
       </w:r>
-      <w:proofErr w:type="spellStart"/>
-      <w:r>
-        <w:t>Они</w:t>
-      </w:r>
-      <w:proofErr w:type="spellEnd"/>
-      <w:r>
-        <w:t xml:space="preserve"> </w:t>
-      </w:r>
-      <w:proofErr w:type="spellStart"/>
-      <w:r>
-        <w:t>должны</w:t>
-      </w:r>
-      <w:proofErr w:type="spellEnd"/>
-      <w:r>
-        <w:t xml:space="preserve"> </w:t>
-      </w:r>
-      <w:proofErr w:type="spellStart"/>
-      <w:r>
-        <w:t>отображаться</w:t>
-      </w:r>
-      <w:proofErr w:type="spellEnd"/>
-      <w:r>
-        <w:t xml:space="preserve"> </w:t>
-      </w:r>
-      <w:proofErr w:type="spellStart"/>
-      <w:r>
-        <w:t>внизу</w:t>
-      </w:r>
-      <w:proofErr w:type="spellEnd"/>
-      <w:r>
-        <w:t xml:space="preserve"> </w:t>
-      </w:r>
-      <w:proofErr w:type="spellStart"/>
-      <w:r>
-        <w:t>списка</w:t>
-      </w:r>
-      <w:proofErr w:type="spellEnd"/>
-      <w:r>
-        <w:t>.</w:t>
+      <w:r>
+        <w:t>Они должны отображаться внизу списка.</w:t>
       </w:r>
     </w:p>
     <w:p>
       <w:pPr>
         <w:pStyle w:val="a4"/>
       </w:pPr>
-      <w:bookmarkStart w:id="29" w:name="_Toc161044085"/>
-      <w:proofErr w:type="spellStart"/>
-      <w:r>
-        <w:t>Экран</w:t>
-      </w:r>
-      <w:proofErr w:type="spellEnd"/>
-      <w:r>
-        <w:t xml:space="preserve"> </w:t>
-      </w:r>
-      <w:proofErr w:type="spellStart"/>
-      <w:r>
-        <w:t>конкретной</w:t>
-      </w:r>
-      <w:proofErr w:type="spellEnd"/>
-      <w:r>
-        <w:t xml:space="preserve"> </w:t>
-      </w:r>
-      <w:proofErr w:type="spellStart"/>
-      <w:r>
-        <w:t>брони</w:t>
+      <w:bookmarkStart w:id="29" w:name="_Toc161070976"/>
+      <w:r>
+        <w:t>Экран конкретной брони</w:t>
       </w:r>
       <w:bookmarkEnd w:id="29"/>
-      <w:proofErr w:type="spellEnd"/>
     </w:p>
     <w:p>
       <w:pPr>
@@ -8035,29 +7681,11 @@
       <w:pPr>
         <w:pStyle w:val="a4"/>
       </w:pPr>
-      <w:bookmarkStart w:id="30" w:name="_Toc161044086"/>
-      <w:proofErr w:type="spellStart"/>
-      <w:r>
-        <w:t>Экран</w:t>
-      </w:r>
-      <w:proofErr w:type="spellEnd"/>
-      <w:r>
-        <w:t xml:space="preserve"> </w:t>
-      </w:r>
-      <w:proofErr w:type="spellStart"/>
-      <w:r>
-        <w:t>редактирования</w:t>
-      </w:r>
-      <w:proofErr w:type="spellEnd"/>
-      <w:r>
-        <w:t xml:space="preserve"> </w:t>
-      </w:r>
-      <w:proofErr w:type="spellStart"/>
-      <w:r>
-        <w:t>брони</w:t>
+      <w:bookmarkStart w:id="30" w:name="_Toc161070977"/>
+      <w:r>
+        <w:t>Экран редактирования брони</w:t>
       </w:r>
       <w:bookmarkEnd w:id="30"/>
-      <w:proofErr w:type="spellEnd"/>
     </w:p>
     <w:p>
       <w:pPr>
@@ -8089,29 +7717,11 @@
       <w:pPr>
         <w:pStyle w:val="a4"/>
       </w:pPr>
-      <w:bookmarkStart w:id="31" w:name="_Toc161044087"/>
-      <w:proofErr w:type="spellStart"/>
-      <w:r>
-        <w:t>Экран</w:t>
-      </w:r>
-      <w:proofErr w:type="spellEnd"/>
-      <w:r>
-        <w:t xml:space="preserve"> </w:t>
-      </w:r>
-      <w:proofErr w:type="spellStart"/>
-      <w:r>
-        <w:t>конкретного</w:t>
-      </w:r>
-      <w:proofErr w:type="spellEnd"/>
-      <w:r>
-        <w:t xml:space="preserve"> </w:t>
-      </w:r>
-      <w:proofErr w:type="spellStart"/>
-      <w:r>
-        <w:t>стола</w:t>
+      <w:bookmarkStart w:id="31" w:name="_Toc161070978"/>
+      <w:r>
+        <w:t>Экран конкретного стола</w:t>
       </w:r>
       <w:bookmarkEnd w:id="31"/>
-      <w:proofErr w:type="spellEnd"/>
     </w:p>
     <w:p>
       <w:pPr>
@@ -8161,29 +7771,11 @@
       <w:pPr>
         <w:pStyle w:val="a4"/>
       </w:pPr>
-      <w:bookmarkStart w:id="32" w:name="_Toc161044088"/>
-      <w:proofErr w:type="spellStart"/>
-      <w:r>
-        <w:t>Экран</w:t>
-      </w:r>
-      <w:proofErr w:type="spellEnd"/>
-      <w:r>
-        <w:t xml:space="preserve"> </w:t>
-      </w:r>
-      <w:proofErr w:type="spellStart"/>
-      <w:r>
-        <w:t>редактирования</w:t>
-      </w:r>
-      <w:proofErr w:type="spellEnd"/>
-      <w:r>
-        <w:t xml:space="preserve"> </w:t>
-      </w:r>
-      <w:proofErr w:type="spellStart"/>
-      <w:r>
-        <w:t>стола</w:t>
+      <w:bookmarkStart w:id="32" w:name="_Toc161070979"/>
+      <w:r>
+        <w:t>Экран редактирования стола</w:t>
       </w:r>
       <w:bookmarkEnd w:id="32"/>
-      <w:proofErr w:type="spellEnd"/>
     </w:p>
     <w:p>
       <w:pPr>
@@ -8215,37 +7807,11 @@
       <w:pPr>
         <w:pStyle w:val="a4"/>
       </w:pPr>
-      <w:bookmarkStart w:id="33" w:name="_Toc161044089"/>
-      <w:proofErr w:type="spellStart"/>
-      <w:r>
-        <w:t>Экран</w:t>
-      </w:r>
-      <w:proofErr w:type="spellEnd"/>
-      <w:r>
-        <w:t xml:space="preserve"> </w:t>
-      </w:r>
-      <w:proofErr w:type="spellStart"/>
-      <w:r>
-        <w:t>очереди</w:t>
-      </w:r>
-      <w:proofErr w:type="spellEnd"/>
-      <w:r>
-        <w:t xml:space="preserve"> </w:t>
-      </w:r>
-      <w:proofErr w:type="spellStart"/>
-      <w:r>
-        <w:t>броней</w:t>
-      </w:r>
-      <w:proofErr w:type="spellEnd"/>
-      <w:r>
-        <w:t xml:space="preserve"> </w:t>
-      </w:r>
-      <w:proofErr w:type="spellStart"/>
-      <w:r>
-        <w:t>стола</w:t>
+      <w:bookmarkStart w:id="33" w:name="_Toc161070980"/>
+      <w:r>
+        <w:t>Экран очереди броней стола</w:t>
       </w:r>
       <w:bookmarkEnd w:id="33"/>
-      <w:proofErr w:type="spellEnd"/>
     </w:p>
     <w:p>
       <w:pPr>
@@ -8257,98 +7823,19 @@
         </w:rPr>
         <w:t xml:space="preserve">Данный экран содержит список броней для конкретного стола с указанием краткой информации по каждой брони. </w:t>
       </w:r>
-      <w:proofErr w:type="spellStart"/>
-      <w:r>
-        <w:t>При</w:t>
-      </w:r>
-      <w:proofErr w:type="spellEnd"/>
-      <w:r>
-        <w:t xml:space="preserve"> </w:t>
-      </w:r>
-      <w:proofErr w:type="spellStart"/>
-      <w:r>
-        <w:t>выборе</w:t>
-      </w:r>
-      <w:proofErr w:type="spellEnd"/>
-      <w:r>
-        <w:t xml:space="preserve"> </w:t>
-      </w:r>
-      <w:proofErr w:type="spellStart"/>
-      <w:r>
-        <w:t>брони</w:t>
-      </w:r>
-      <w:proofErr w:type="spellEnd"/>
-      <w:r>
-        <w:t xml:space="preserve"> </w:t>
-      </w:r>
-      <w:proofErr w:type="spellStart"/>
-      <w:r>
-        <w:t>открывается</w:t>
-      </w:r>
-      <w:proofErr w:type="spellEnd"/>
-      <w:r>
-        <w:t xml:space="preserve"> </w:t>
-      </w:r>
-      <w:proofErr w:type="spellStart"/>
-      <w:r>
-        <w:t>экран</w:t>
-      </w:r>
-      <w:proofErr w:type="spellEnd"/>
-      <w:r>
-        <w:t xml:space="preserve"> </w:t>
-      </w:r>
-      <w:proofErr w:type="spellStart"/>
-      <w:r>
-        <w:t>этой</w:t>
-      </w:r>
-      <w:proofErr w:type="spellEnd"/>
-      <w:r>
-        <w:t xml:space="preserve"> </w:t>
-      </w:r>
-      <w:proofErr w:type="spellStart"/>
-      <w:r>
-        <w:t>конкретной</w:t>
-      </w:r>
-      <w:proofErr w:type="spellEnd"/>
-      <w:r>
-        <w:t xml:space="preserve"> </w:t>
-      </w:r>
-      <w:proofErr w:type="spellStart"/>
-      <w:r>
-        <w:t>брони</w:t>
-      </w:r>
-      <w:proofErr w:type="spellEnd"/>
-      <w:r>
-        <w:t>.</w:t>
+      <w:r>
+        <w:t>При выборе брони открывается экран этой конкретной брони.</w:t>
       </w:r>
     </w:p>
     <w:p>
       <w:pPr>
         <w:pStyle w:val="a4"/>
       </w:pPr>
-      <w:bookmarkStart w:id="34" w:name="_Toc161044090"/>
-      <w:proofErr w:type="spellStart"/>
-      <w:r>
-        <w:t>Экран</w:t>
-      </w:r>
-      <w:proofErr w:type="spellEnd"/>
-      <w:r>
-        <w:t xml:space="preserve"> </w:t>
-      </w:r>
-      <w:proofErr w:type="spellStart"/>
-      <w:r>
-        <w:t>личного</w:t>
-      </w:r>
-      <w:proofErr w:type="spellEnd"/>
-      <w:r>
-        <w:t xml:space="preserve"> </w:t>
-      </w:r>
-      <w:proofErr w:type="spellStart"/>
-      <w:r>
-        <w:t>кабинета</w:t>
+      <w:bookmarkStart w:id="34" w:name="_Toc161070981"/>
+      <w:r>
+        <w:t>Экран личного кабинета</w:t>
       </w:r>
       <w:bookmarkEnd w:id="34"/>
-      <w:proofErr w:type="spellEnd"/>
     </w:p>
     <w:p>
       <w:pPr>
@@ -8380,29 +7867,11 @@
       <w:pPr>
         <w:pStyle w:val="a4"/>
       </w:pPr>
-      <w:bookmarkStart w:id="35" w:name="_Toc161044091"/>
-      <w:proofErr w:type="spellStart"/>
-      <w:r>
-        <w:t>Экран</w:t>
-      </w:r>
-      <w:proofErr w:type="spellEnd"/>
-      <w:r>
-        <w:t xml:space="preserve"> </w:t>
-      </w:r>
-      <w:proofErr w:type="spellStart"/>
-      <w:r>
-        <w:t>изменения</w:t>
-      </w:r>
-      <w:proofErr w:type="spellEnd"/>
-      <w:r>
-        <w:t xml:space="preserve"> </w:t>
-      </w:r>
-      <w:proofErr w:type="spellStart"/>
-      <w:r>
-        <w:t>пароля</w:t>
+      <w:bookmarkStart w:id="35" w:name="_Toc161070982"/>
+      <w:r>
+        <w:t>Экран изменения пароля</w:t>
       </w:r>
       <w:bookmarkEnd w:id="35"/>
-      <w:proofErr w:type="spellEnd"/>
     </w:p>
     <w:p>
       <w:pPr>
@@ -8422,30 +7891,12 @@
       <w:pPr>
         <w:pStyle w:val="a4"/>
       </w:pPr>
-      <w:bookmarkStart w:id="36" w:name="_Toc161044092"/>
-      <w:proofErr w:type="spellStart"/>
+      <w:bookmarkStart w:id="36" w:name="_Toc161070983"/>
       <w:r>
         <w:lastRenderedPageBreak/>
-        <w:t>Экран</w:t>
-      </w:r>
-      <w:proofErr w:type="spellEnd"/>
-      <w:r>
-        <w:t xml:space="preserve"> </w:t>
-      </w:r>
-      <w:proofErr w:type="spellStart"/>
-      <w:r>
-        <w:t>обзора</w:t>
-      </w:r>
-      <w:proofErr w:type="spellEnd"/>
-      <w:r>
-        <w:t xml:space="preserve"> </w:t>
-      </w:r>
-      <w:proofErr w:type="spellStart"/>
-      <w:r>
-        <w:t>сотрудников</w:t>
+        <w:t>Экран обзора сотрудников</w:t>
       </w:r>
       <w:bookmarkEnd w:id="36"/>
-      <w:proofErr w:type="spellEnd"/>
     </w:p>
     <w:p>
       <w:pPr>
@@ -8457,98 +7908,22 @@
         </w:rPr>
         <w:t xml:space="preserve">Данный экран содержит список всех сотрудников ресторана, с указанием их фамилий, имён и отчеств. </w:t>
       </w:r>
-      <w:proofErr w:type="spellStart"/>
-      <w:r>
-        <w:t>При</w:t>
-      </w:r>
-      <w:proofErr w:type="spellEnd"/>
-      <w:r>
-        <w:t xml:space="preserve"> </w:t>
-      </w:r>
-      <w:proofErr w:type="spellStart"/>
-      <w:r>
-        <w:t>выборе</w:t>
-      </w:r>
-      <w:proofErr w:type="spellEnd"/>
-      <w:r>
-        <w:t xml:space="preserve"> </w:t>
-      </w:r>
-      <w:proofErr w:type="spellStart"/>
-      <w:r>
-        <w:t>сотрудника</w:t>
-      </w:r>
-      <w:proofErr w:type="spellEnd"/>
-      <w:r>
-        <w:t xml:space="preserve"> </w:t>
-      </w:r>
-      <w:proofErr w:type="spellStart"/>
-      <w:r>
-        <w:t>открывается</w:t>
-      </w:r>
-      <w:proofErr w:type="spellEnd"/>
-      <w:r>
-        <w:t xml:space="preserve"> </w:t>
-      </w:r>
-      <w:proofErr w:type="spellStart"/>
-      <w:r>
-        <w:t>экран</w:t>
-      </w:r>
-      <w:proofErr w:type="spellEnd"/>
-      <w:r>
-        <w:t xml:space="preserve"> </w:t>
-      </w:r>
-      <w:proofErr w:type="spellStart"/>
-      <w:r>
-        <w:t>этого</w:t>
-      </w:r>
-      <w:proofErr w:type="spellEnd"/>
-      <w:r>
-        <w:t xml:space="preserve"> </w:t>
-      </w:r>
-      <w:proofErr w:type="spellStart"/>
-      <w:r>
-        <w:t>конкретного</w:t>
-      </w:r>
-      <w:proofErr w:type="spellEnd"/>
-      <w:r>
-        <w:t xml:space="preserve"> </w:t>
-      </w:r>
-      <w:proofErr w:type="spellStart"/>
-      <w:r>
-        <w:t>сотрудника</w:t>
-      </w:r>
-      <w:proofErr w:type="spellEnd"/>
-      <w:r>
-        <w:t>.</w:t>
+      <w:r>
+        <w:t xml:space="preserve">При выборе сотрудника открывается </w:t>
+      </w:r>
+      <w:r>
+        <w:t>экран этого конкретного сотрудника.</w:t>
       </w:r>
     </w:p>
     <w:p>
       <w:pPr>
         <w:pStyle w:val="a4"/>
       </w:pPr>
-      <w:bookmarkStart w:id="37" w:name="_Toc161044093"/>
-      <w:proofErr w:type="spellStart"/>
-      <w:r>
-        <w:t>Экран</w:t>
-      </w:r>
-      <w:proofErr w:type="spellEnd"/>
-      <w:r>
-        <w:t xml:space="preserve"> </w:t>
-      </w:r>
-      <w:proofErr w:type="spellStart"/>
-      <w:r>
-        <w:t>добавления</w:t>
-      </w:r>
-      <w:proofErr w:type="spellEnd"/>
-      <w:r>
-        <w:t xml:space="preserve"> </w:t>
-      </w:r>
-      <w:proofErr w:type="spellStart"/>
-      <w:r>
-        <w:t>сотрудника</w:t>
+      <w:bookmarkStart w:id="37" w:name="_Toc161070984"/>
+      <w:r>
+        <w:t>Экран добавления сотрудника</w:t>
       </w:r>
       <w:bookmarkEnd w:id="37"/>
-      <w:proofErr w:type="spellEnd"/>
     </w:p>
     <w:p>
       <w:pPr>
@@ -8583,7 +7958,7 @@
           <w:lang w:val="ru-RU"/>
         </w:rPr>
       </w:pPr>
-      <w:bookmarkStart w:id="38" w:name="_Toc161044094"/>
+      <w:bookmarkStart w:id="38" w:name="_Toc161070985"/>
       <w:r>
         <w:rPr>
           <w:lang w:val="ru-RU"/>
@@ -8622,29 +7997,11 @@
       <w:pPr>
         <w:pStyle w:val="a4"/>
       </w:pPr>
-      <w:bookmarkStart w:id="39" w:name="_Toc161044095"/>
-      <w:proofErr w:type="spellStart"/>
-      <w:r>
-        <w:t>Экран</w:t>
-      </w:r>
-      <w:proofErr w:type="spellEnd"/>
-      <w:r>
-        <w:t xml:space="preserve"> </w:t>
-      </w:r>
-      <w:proofErr w:type="spellStart"/>
-      <w:r>
-        <w:t>редактирования</w:t>
-      </w:r>
-      <w:proofErr w:type="spellEnd"/>
-      <w:r>
-        <w:t xml:space="preserve"> </w:t>
-      </w:r>
-      <w:proofErr w:type="spellStart"/>
-      <w:r>
-        <w:t>сотрудника</w:t>
+      <w:bookmarkStart w:id="39" w:name="_Toc161070986"/>
+      <w:r>
+        <w:t>Экран редактирования сотрудника</w:t>
       </w:r>
       <w:bookmarkEnd w:id="39"/>
-      <w:proofErr w:type="spellEnd"/>
     </w:p>
     <w:p>
       <w:pPr>
@@ -8676,28 +8033,10 @@
       <w:pPr>
         <w:pStyle w:val="a3"/>
       </w:pPr>
-      <w:bookmarkStart w:id="40" w:name="_Toc161044096"/>
-      <w:proofErr w:type="spellStart"/>
-      <w:r>
-        <w:t>Требования</w:t>
-      </w:r>
-      <w:proofErr w:type="spellEnd"/>
-      <w:r>
-        <w:t xml:space="preserve"> к </w:t>
-      </w:r>
-      <w:proofErr w:type="spellStart"/>
-      <w:r>
-        <w:t>видам</w:t>
-      </w:r>
-      <w:proofErr w:type="spellEnd"/>
-      <w:r>
-        <w:t xml:space="preserve"> </w:t>
-      </w:r>
-      <w:proofErr w:type="spellStart"/>
-      <w:r>
-        <w:t>обеспечения</w:t>
-      </w:r>
-      <w:proofErr w:type="spellEnd"/>
+      <w:bookmarkStart w:id="40" w:name="_Toc161070987"/>
+      <w:r>
+        <w:t>Требования к видам обеспечения</w:t>
+      </w:r>
       <w:r>
         <w:t xml:space="preserve"> АС</w:t>
       </w:r>
@@ -8711,22 +8050,9 @@
           <w:numId w:val="16"/>
         </w:numPr>
       </w:pPr>
-      <w:bookmarkStart w:id="41" w:name="_Toc161044097"/>
-      <w:proofErr w:type="spellStart"/>
-      <w:r>
-        <w:t>Лингвистическое</w:t>
-      </w:r>
-      <w:proofErr w:type="spellEnd"/>
-      <w:r>
-        <w:t xml:space="preserve"> </w:t>
-      </w:r>
-      <w:proofErr w:type="spellStart"/>
-      <w:r>
-        <w:t>обеспечение</w:t>
-      </w:r>
-      <w:proofErr w:type="spellEnd"/>
-      <w:r>
-        <w:t xml:space="preserve"> АС</w:t>
+      <w:bookmarkStart w:id="41" w:name="_Toc161070988"/>
+      <w:r>
+        <w:t>Лингвистическое обеспечение АС</w:t>
       </w:r>
       <w:bookmarkEnd w:id="41"/>
     </w:p>
@@ -8748,22 +8074,9 @@
       <w:pPr>
         <w:pStyle w:val="a4"/>
       </w:pPr>
-      <w:bookmarkStart w:id="42" w:name="_Toc161044098"/>
-      <w:proofErr w:type="spellStart"/>
-      <w:r>
-        <w:t>Программное</w:t>
-      </w:r>
-      <w:proofErr w:type="spellEnd"/>
-      <w:r>
-        <w:t xml:space="preserve"> </w:t>
-      </w:r>
-      <w:proofErr w:type="spellStart"/>
-      <w:r>
-        <w:t>обеспечение</w:t>
-      </w:r>
-      <w:proofErr w:type="spellEnd"/>
-      <w:r>
-        <w:t xml:space="preserve"> АС</w:t>
+      <w:bookmarkStart w:id="42" w:name="_Toc161070989"/>
+      <w:r>
+        <w:t>Программное обеспечение АС</w:t>
       </w:r>
       <w:bookmarkEnd w:id="42"/>
     </w:p>
@@ -8802,28 +8115,15 @@
         <w:pStyle w:val="a8"/>
       </w:pPr>
       <w:r>
-        <w:t xml:space="preserve">СУБД </w:t>
-      </w:r>
-      <w:proofErr w:type="spellStart"/>
-      <w:r>
-        <w:t>PostgreSQL</w:t>
-      </w:r>
-      <w:proofErr w:type="spellEnd"/>
-      <w:r>
-        <w:t xml:space="preserve"> 16.2;</w:t>
+        <w:t>СУБД PostgreSQL 16.2;</w:t>
       </w:r>
     </w:p>
     <w:p>
       <w:pPr>
         <w:pStyle w:val="a8"/>
       </w:pPr>
-      <w:proofErr w:type="spellStart"/>
-      <w:r>
-        <w:t>Keycloak</w:t>
-      </w:r>
-      <w:proofErr w:type="spellEnd"/>
-      <w:r>
-        <w:t xml:space="preserve"> 23.0.7.</w:t>
+      <w:r>
+        <w:t>Keycloak 23.0.7.</w:t>
       </w:r>
     </w:p>
     <w:p>
@@ -8870,15 +8170,7 @@
         <w:pStyle w:val="a8"/>
       </w:pPr>
       <w:r>
-        <w:t xml:space="preserve">Язык программирования </w:t>
-      </w:r>
-      <w:proofErr w:type="spellStart"/>
-      <w:r>
-        <w:t>Dart</w:t>
-      </w:r>
-      <w:proofErr w:type="spellEnd"/>
-      <w:r>
-        <w:t xml:space="preserve"> версии 3.3.0</w:t>
+        <w:t>Язык программирования Dart версии 3.3.0</w:t>
       </w:r>
       <w:r>
         <w:rPr>
@@ -8894,13 +8186,8 @@
           <w:b/>
         </w:rPr>
       </w:pPr>
-      <w:proofErr w:type="spellStart"/>
-      <w:r>
-        <w:t>Flutter</w:t>
-      </w:r>
-      <w:proofErr w:type="spellEnd"/>
-      <w:r>
-        <w:t xml:space="preserve"> SDK версии 3.19.1.</w:t>
+      <w:r>
+        <w:t>Flutter SDK версии 3.19.1.</w:t>
       </w:r>
     </w:p>
     <w:p>
@@ -8933,7 +8220,7 @@
           <w:lang w:val="ru-RU"/>
         </w:rPr>
       </w:pPr>
-      <w:bookmarkStart w:id="43" w:name="_Toc161044099"/>
+      <w:bookmarkStart w:id="43" w:name="_Toc161070990"/>
       <w:r>
         <w:rPr>
           <w:lang w:val="ru-RU"/>
@@ -8953,7 +8240,7 @@
           <w:lang w:val="ru-RU"/>
         </w:rPr>
       </w:pPr>
-      <w:bookmarkStart w:id="44" w:name="_Toc161044100"/>
+      <w:bookmarkStart w:id="44" w:name="_Toc161070991"/>
       <w:r>
         <w:rPr>
           <w:lang w:val="ru-RU"/>
@@ -9016,21 +8303,11 @@
           <w:numId w:val="17"/>
         </w:numPr>
       </w:pPr>
-      <w:bookmarkStart w:id="45" w:name="_Toc161044101"/>
-      <w:proofErr w:type="spellStart"/>
-      <w:r>
-        <w:t>Требования</w:t>
-      </w:r>
-      <w:proofErr w:type="spellEnd"/>
-      <w:r>
-        <w:t xml:space="preserve"> по </w:t>
-      </w:r>
-      <w:proofErr w:type="spellStart"/>
-      <w:r>
-        <w:t>безопасности</w:t>
+      <w:bookmarkStart w:id="45" w:name="_Toc161070992"/>
+      <w:r>
+        <w:t>Требования по безопасности</w:t>
       </w:r>
       <w:bookmarkEnd w:id="45"/>
-      <w:proofErr w:type="spellEnd"/>
     </w:p>
     <w:p>
       <w:pPr>
@@ -9062,11 +8339,9 @@
       <w:r>
         <w:t xml:space="preserve"> для хеширования должен использоваться алгоритм </w:t>
       </w:r>
-      <w:proofErr w:type="spellStart"/>
       <w:r>
         <w:t>bcrypt</w:t>
       </w:r>
-      <w:proofErr w:type="spellEnd"/>
       <w:r>
         <w:t>;</w:t>
       </w:r>
@@ -9089,21 +8364,11 @@
       <w:pPr>
         <w:pStyle w:val="a4"/>
       </w:pPr>
-      <w:bookmarkStart w:id="46" w:name="_Toc161044102"/>
-      <w:proofErr w:type="spellStart"/>
-      <w:r>
-        <w:t>Дополнительные</w:t>
-      </w:r>
-      <w:proofErr w:type="spellEnd"/>
-      <w:r>
-        <w:t xml:space="preserve"> </w:t>
-      </w:r>
-      <w:proofErr w:type="spellStart"/>
-      <w:r>
-        <w:t>требования</w:t>
+      <w:bookmarkStart w:id="46" w:name="_Toc161070993"/>
+      <w:r>
+        <w:t>Дополнительные требования</w:t>
       </w:r>
       <w:bookmarkEnd w:id="46"/>
-      <w:proofErr w:type="spellEnd"/>
     </w:p>
     <w:p>
       <w:pPr>
@@ -9126,7 +8391,7 @@
           <w:lang w:val="ru-RU"/>
         </w:rPr>
       </w:pPr>
-      <w:bookmarkStart w:id="47" w:name="_Toc161044103"/>
+      <w:bookmarkStart w:id="47" w:name="_Toc161070994"/>
       <w:r>
         <w:rPr>
           <w:lang w:val="ru-RU"/>
@@ -9278,38 +8543,12 @@
       <w:pPr>
         <w:pStyle w:val="a2"/>
       </w:pPr>
-      <w:bookmarkStart w:id="48" w:name="_Toc161044104"/>
-      <w:proofErr w:type="spellStart"/>
+      <w:bookmarkStart w:id="48" w:name="_Toc161070995"/>
       <w:r>
         <w:lastRenderedPageBreak/>
-        <w:t>Порядок</w:t>
-      </w:r>
-      <w:proofErr w:type="spellEnd"/>
-      <w:r>
-        <w:t xml:space="preserve"> </w:t>
-      </w:r>
-      <w:proofErr w:type="spellStart"/>
-      <w:r>
-        <w:t>разработки</w:t>
-      </w:r>
-      <w:proofErr w:type="spellEnd"/>
-      <w:r>
-        <w:t xml:space="preserve"> </w:t>
-      </w:r>
-      <w:proofErr w:type="spellStart"/>
-      <w:r>
-        <w:t>автоматизированной</w:t>
-      </w:r>
-      <w:proofErr w:type="spellEnd"/>
-      <w:r>
-        <w:t xml:space="preserve"> </w:t>
-      </w:r>
-      <w:proofErr w:type="spellStart"/>
-      <w:r>
-        <w:t>системы</w:t>
+        <w:t>Порядок разработки автоматизированной системы</w:t>
       </w:r>
       <w:bookmarkEnd w:id="48"/>
-      <w:proofErr w:type="spellEnd"/>
     </w:p>
     <w:p>
       <w:pPr>
@@ -9454,7 +8693,7 @@
           <w:lang w:val="ru-RU"/>
         </w:rPr>
       </w:pPr>
-      <w:bookmarkStart w:id="49" w:name="_Toc161044105"/>
+      <w:bookmarkStart w:id="49" w:name="_Toc161070996"/>
       <w:r>
         <w:rPr>
           <w:lang w:val="ru-RU"/>
@@ -9489,39 +8728,7 @@
         <w:t xml:space="preserve"> </w:t>
       </w:r>
       <w:r>
-        <w:t xml:space="preserve">на </w:t>
-      </w:r>
-      <w:proofErr w:type="spellStart"/>
-      <w:r>
-        <w:t>GitHub</w:t>
-      </w:r>
-      <w:proofErr w:type="spellEnd"/>
-      <w:r>
-        <w:t xml:space="preserve">, распределены задачи проекта в </w:t>
-      </w:r>
-      <w:proofErr w:type="spellStart"/>
-      <w:r>
-        <w:t>таск</w:t>
-      </w:r>
-      <w:proofErr w:type="spellEnd"/>
-      <w:r>
-        <w:t xml:space="preserve">-менеджере </w:t>
-      </w:r>
-      <w:proofErr w:type="spellStart"/>
-      <w:r>
-        <w:t>Trello</w:t>
-      </w:r>
-      <w:proofErr w:type="spellEnd"/>
-      <w:r>
-        <w:t xml:space="preserve">, создан проект </w:t>
-      </w:r>
-      <w:proofErr w:type="spellStart"/>
-      <w:r>
-        <w:t>Miro</w:t>
-      </w:r>
-      <w:proofErr w:type="spellEnd"/>
-      <w:r>
-        <w:t xml:space="preserve"> с общей логикой системы, предоставлены промежуточные результаты по курсовому проекту</w:t>
+        <w:t>на GitHub, распределены задачи проекта в таск-менеджере Trello, создан проект Miro с общей логикой системы, предоставлены промежуточные результаты по курсовому проекту</w:t>
       </w:r>
       <w:r>
         <w:t>,</w:t>
@@ -9559,7 +8766,7 @@
           <w:lang w:val="ru-RU"/>
         </w:rPr>
       </w:pPr>
-      <w:bookmarkStart w:id="50" w:name="_Toc161044106"/>
+      <w:bookmarkStart w:id="50" w:name="_Toc161070997"/>
       <w:r>
         <w:rPr>
           <w:lang w:val="ru-RU"/>
@@ -9573,79 +8780,33 @@
       <w:pPr>
         <w:pStyle w:val="af4"/>
       </w:pPr>
-      <w:proofErr w:type="spellStart"/>
-      <w:r>
-        <w:t>Требования</w:t>
-      </w:r>
-      <w:proofErr w:type="spellEnd"/>
-      <w:r>
-        <w:t xml:space="preserve"> </w:t>
-      </w:r>
-      <w:proofErr w:type="spellStart"/>
-      <w:r>
-        <w:t>отсутствуют</w:t>
-      </w:r>
-      <w:proofErr w:type="spellEnd"/>
+      <w:r>
+        <w:t>Требования отсутствуют</w:t>
+      </w:r>
     </w:p>
     <w:p>
       <w:pPr>
         <w:pStyle w:val="a2"/>
       </w:pPr>
-      <w:bookmarkStart w:id="51" w:name="_Toc161044107"/>
-      <w:proofErr w:type="spellStart"/>
+      <w:bookmarkStart w:id="51" w:name="_Toc161070998"/>
       <w:r>
         <w:lastRenderedPageBreak/>
         <w:t>Т</w:t>
       </w:r>
       <w:r>
-        <w:t>ребования</w:t>
-      </w:r>
-      <w:proofErr w:type="spellEnd"/>
-      <w:r>
-        <w:t xml:space="preserve"> к </w:t>
-      </w:r>
-      <w:proofErr w:type="spellStart"/>
-      <w:r>
-        <w:t>документированию</w:t>
+        <w:t>ребования к документированию</w:t>
       </w:r>
       <w:bookmarkEnd w:id="51"/>
-      <w:proofErr w:type="spellEnd"/>
     </w:p>
     <w:p>
       <w:pPr>
         <w:pStyle w:val="a3"/>
       </w:pPr>
-      <w:bookmarkStart w:id="52" w:name="_Toc161044108"/>
-      <w:proofErr w:type="spellStart"/>
-      <w:r>
-        <w:t>Перечень</w:t>
-      </w:r>
-      <w:proofErr w:type="spellEnd"/>
-      <w:r>
-        <w:t xml:space="preserve"> </w:t>
-      </w:r>
-      <w:proofErr w:type="spellStart"/>
-      <w:r>
-        <w:t>подлежащих</w:t>
-      </w:r>
-      <w:proofErr w:type="spellEnd"/>
-      <w:r>
-        <w:t xml:space="preserve"> </w:t>
-      </w:r>
-      <w:proofErr w:type="spellStart"/>
-      <w:r>
-        <w:t>разработке</w:t>
-      </w:r>
-      <w:proofErr w:type="spellEnd"/>
-      <w:r>
-        <w:t xml:space="preserve"> </w:t>
-      </w:r>
-      <w:proofErr w:type="spellStart"/>
-      <w:r>
-        <w:t>документов</w:t>
+      <w:bookmarkStart w:id="52" w:name="_Toc161070999"/>
+      <w:r>
+        <w:t>Перечень подлежащих разработке документов</w:t>
       </w:r>
       <w:bookmarkEnd w:id="52"/>
-      <w:proofErr w:type="spellEnd"/>
     </w:p>
     <w:p>
       <w:pPr>
@@ -9667,37 +8828,11 @@
       <w:pPr>
         <w:pStyle w:val="a3"/>
       </w:pPr>
-      <w:bookmarkStart w:id="53" w:name="_Toc161044109"/>
-      <w:proofErr w:type="spellStart"/>
-      <w:r>
-        <w:t>Вид</w:t>
-      </w:r>
-      <w:proofErr w:type="spellEnd"/>
-      <w:r>
-        <w:t xml:space="preserve"> </w:t>
-      </w:r>
-      <w:proofErr w:type="spellStart"/>
-      <w:r>
-        <w:t>представления</w:t>
-      </w:r>
-      <w:proofErr w:type="spellEnd"/>
-      <w:r>
-        <w:t xml:space="preserve"> и </w:t>
-      </w:r>
-      <w:proofErr w:type="spellStart"/>
-      <w:r>
-        <w:t>количество</w:t>
-      </w:r>
-      <w:proofErr w:type="spellEnd"/>
-      <w:r>
-        <w:t xml:space="preserve"> </w:t>
-      </w:r>
-      <w:proofErr w:type="spellStart"/>
-      <w:r>
-        <w:t>документов</w:t>
+      <w:bookmarkStart w:id="53" w:name="_Toc161071000"/>
+      <w:r>
+        <w:t>Вид представления и количество документов</w:t>
       </w:r>
       <w:bookmarkEnd w:id="53"/>
-      <w:proofErr w:type="spellEnd"/>
     </w:p>
     <w:p>
       <w:pPr>
@@ -9724,11 +8859,9 @@
         </w:rPr>
         <w:t xml:space="preserve">опубликованы на сайте </w:t>
       </w:r>
-      <w:proofErr w:type="spellStart"/>
       <w:r>
         <w:t>github</w:t>
       </w:r>
-      <w:proofErr w:type="spellEnd"/>
       <w:r>
         <w:rPr>
           <w:lang w:val="ru-RU"/>
@@ -9767,32 +8900,21 @@
       <w:pPr>
         <w:pStyle w:val="a2"/>
       </w:pPr>
-      <w:bookmarkStart w:id="54" w:name="_Toc161044110"/>
-      <w:proofErr w:type="spellStart"/>
+      <w:bookmarkStart w:id="54" w:name="_Toc161071001"/>
       <w:r>
         <w:lastRenderedPageBreak/>
         <w:t>И</w:t>
       </w:r>
       <w:r>
-        <w:t>сточники</w:t>
-      </w:r>
-      <w:proofErr w:type="spellEnd"/>
-      <w:r>
-        <w:t xml:space="preserve"> </w:t>
-      </w:r>
-      <w:proofErr w:type="spellStart"/>
-      <w:r>
-        <w:t>разработки</w:t>
+        <w:t>сточники разработки</w:t>
       </w:r>
       <w:bookmarkEnd w:id="54"/>
-      <w:proofErr w:type="spellEnd"/>
     </w:p>
     <w:p>
       <w:pPr>
         <w:pStyle w:val="a3"/>
       </w:pPr>
-      <w:bookmarkStart w:id="55" w:name="_Toc161044111"/>
-      <w:proofErr w:type="spellStart"/>
+      <w:bookmarkStart w:id="55" w:name="_Toc161071002"/>
       <w:r>
         <w:t>Системы</w:t>
       </w:r>
@@ -9803,7 +8925,6 @@
         <w:t>аналоги</w:t>
       </w:r>
       <w:bookmarkEnd w:id="55"/>
-      <w:proofErr w:type="spellEnd"/>
     </w:p>
     <w:p>
       <w:pPr>
@@ -9815,45 +8936,8 @@
         </w:rPr>
         <w:t xml:space="preserve">В ходе исследования рынка приложений по бронированию мест в ресторанах и барах было выявлено 3 прямых конкурента. </w:t>
       </w:r>
-      <w:proofErr w:type="spellStart"/>
-      <w:r>
-        <w:t>Результаты</w:t>
-      </w:r>
-      <w:proofErr w:type="spellEnd"/>
-      <w:r>
-        <w:t xml:space="preserve"> </w:t>
-      </w:r>
-      <w:proofErr w:type="spellStart"/>
-      <w:r>
-        <w:t>конкурентного</w:t>
-      </w:r>
-      <w:proofErr w:type="spellEnd"/>
-      <w:r>
-        <w:t xml:space="preserve"> </w:t>
-      </w:r>
-      <w:proofErr w:type="spellStart"/>
-      <w:r>
-        <w:t>исследования</w:t>
-      </w:r>
-      <w:proofErr w:type="spellEnd"/>
-      <w:r>
-        <w:t xml:space="preserve"> </w:t>
-      </w:r>
-      <w:proofErr w:type="spellStart"/>
-      <w:r>
-        <w:t>приведены</w:t>
-      </w:r>
-      <w:proofErr w:type="spellEnd"/>
-      <w:r>
-        <w:t xml:space="preserve"> в </w:t>
-      </w:r>
-      <w:proofErr w:type="spellStart"/>
-      <w:r>
-        <w:t>таблице</w:t>
-      </w:r>
-      <w:proofErr w:type="spellEnd"/>
-      <w:r>
-        <w:t xml:space="preserve"> </w:t>
+      <w:r>
+        <w:t xml:space="preserve">Результаты конкурентного исследования приведены в таблице </w:t>
       </w:r>
       <w:r>
         <w:t>2</w:t>
@@ -9904,11 +8988,9 @@
             <w:pPr>
               <w:pStyle w:val="af6"/>
             </w:pPr>
-            <w:proofErr w:type="spellStart"/>
             <w:r>
               <w:t>ReMarked</w:t>
             </w:r>
-            <w:proofErr w:type="spellEnd"/>
           </w:p>
         </w:tc>
         <w:tc>
@@ -9919,11 +9001,9 @@
             <w:pPr>
               <w:pStyle w:val="af6"/>
             </w:pPr>
-            <w:proofErr w:type="spellStart"/>
             <w:r>
               <w:t>Meetto</w:t>
             </w:r>
-            <w:proofErr w:type="spellEnd"/>
           </w:p>
         </w:tc>
         <w:tc>
@@ -9934,11 +9014,9 @@
             <w:pPr>
               <w:pStyle w:val="af6"/>
             </w:pPr>
-            <w:proofErr w:type="spellStart"/>
             <w:r>
               <w:t>GuestMe</w:t>
             </w:r>
-            <w:proofErr w:type="spellEnd"/>
           </w:p>
         </w:tc>
       </w:tr>
@@ -9950,6 +9028,7 @@
           <w:p>
             <w:pPr>
               <w:pStyle w:val="af6"/>
+              <w:jc w:val="left"/>
             </w:pPr>
             <w:r>
               <w:t xml:space="preserve">Просмотр занятости столов </w:t>
@@ -10004,6 +9083,7 @@
           <w:p>
             <w:pPr>
               <w:pStyle w:val="af6"/>
+              <w:jc w:val="left"/>
             </w:pPr>
             <w:r>
               <w:t>Просмотр очереди брони конкретного стола</w:t>
@@ -10058,6 +9138,7 @@
           <w:p>
             <w:pPr>
               <w:pStyle w:val="af6"/>
+              <w:jc w:val="left"/>
             </w:pPr>
             <w:r>
               <w:t>Информация о госте при подаче заявк</w:t>
@@ -10115,6 +9196,7 @@
           <w:p>
             <w:pPr>
               <w:pStyle w:val="af6"/>
+              <w:jc w:val="left"/>
             </w:pPr>
             <w:r>
               <w:t>Интеграция с системами автоматизации ресторана</w:t>
@@ -10169,6 +9251,7 @@
           <w:p>
             <w:pPr>
               <w:pStyle w:val="af6"/>
+              <w:jc w:val="left"/>
             </w:pPr>
             <w:r>
               <w:t>Стоимость</w:t>
@@ -10220,13 +9303,11 @@
       <w:pPr>
         <w:pStyle w:val="a4"/>
       </w:pPr>
-      <w:bookmarkStart w:id="56" w:name="_Toc161044112"/>
-      <w:proofErr w:type="spellStart"/>
+      <w:bookmarkStart w:id="56" w:name="_Toc161071003"/>
       <w:r>
         <w:t>ReMarked</w:t>
       </w:r>
       <w:bookmarkEnd w:id="56"/>
-      <w:proofErr w:type="spellEnd"/>
     </w:p>
     <w:p>
       <w:pPr>
@@ -10236,38 +9317,20 @@
         <w:rPr>
           <w:lang w:val="ru-RU"/>
         </w:rPr>
-        <w:t xml:space="preserve">Облачный сервис, работает на телефонах, планшетах и ноутбуках. Заказы можно принимать через виджет, </w:t>
-      </w:r>
-      <w:proofErr w:type="spellStart"/>
-      <w:r>
-        <w:rPr>
-          <w:lang w:val="ru-RU"/>
-        </w:rPr>
-        <w:t>телеграм</w:t>
-      </w:r>
-      <w:proofErr w:type="spellEnd"/>
-      <w:r>
-        <w:rPr>
-          <w:lang w:val="ru-RU"/>
-        </w:rPr>
-        <w:t xml:space="preserve">-бот и приложение. Система бронирования </w:t>
-      </w:r>
-      <w:proofErr w:type="spellStart"/>
+        <w:t xml:space="preserve">Облачный сервис, работает на телефонах, планшетах и ноутбуках. Заказы можно принимать через виджет, телеграм-бот и приложение. Система бронирования </w:t>
+      </w:r>
       <w:r>
         <w:t>ReMarked</w:t>
       </w:r>
-      <w:proofErr w:type="spellEnd"/>
       <w:r>
         <w:rPr>
           <w:lang w:val="ru-RU"/>
         </w:rPr>
         <w:t xml:space="preserve"> рассчитана как на сетевые проекты, так и на одиночные заведения с высокой проходимостью. Позволяет клиентам автоматически резервировать места на сайте, гости получают уведомления/напоминания о брони через </w:t>
       </w:r>
-      <w:proofErr w:type="spellStart"/>
       <w:r>
         <w:t>Whatsapp</w:t>
       </w:r>
-      <w:proofErr w:type="spellEnd"/>
       <w:r>
         <w:rPr>
           <w:lang w:val="ru-RU"/>
@@ -10287,13 +9350,8 @@
         </w:rPr>
         <w:t xml:space="preserve"> На рисунках 7-9 показаны элементы интерфейса приложения </w:t>
       </w:r>
-      <w:proofErr w:type="spellStart"/>
-      <w:r>
-        <w:t>ReMarked</w:t>
-      </w:r>
-      <w:proofErr w:type="spellEnd"/>
-      <w:r>
-        <w:t>.</w:t>
+      <w:r>
+        <w:t>ReMarked.</w:t>
       </w:r>
     </w:p>
     <w:p>
@@ -10499,13 +9557,11 @@
       <w:pPr>
         <w:pStyle w:val="a4"/>
       </w:pPr>
-      <w:bookmarkStart w:id="57" w:name="_Toc161044113"/>
-      <w:proofErr w:type="spellStart"/>
+      <w:bookmarkStart w:id="57" w:name="_Toc161071004"/>
       <w:r>
         <w:t>Meetto</w:t>
       </w:r>
       <w:bookmarkEnd w:id="57"/>
-      <w:proofErr w:type="spellEnd"/>
     </w:p>
     <w:p>
       <w:pPr>
@@ -10526,13 +9582,11 @@
       <w:pPr>
         <w:pStyle w:val="a4"/>
       </w:pPr>
-      <w:bookmarkStart w:id="58" w:name="_Toc161044114"/>
-      <w:proofErr w:type="spellStart"/>
+      <w:bookmarkStart w:id="58" w:name="_Toc161071005"/>
       <w:r>
         <w:t>GuestMe</w:t>
       </w:r>
       <w:bookmarkEnd w:id="58"/>
-      <w:proofErr w:type="spellEnd"/>
     </w:p>
     <w:p>
       <w:pPr>
@@ -10547,33 +9601,27 @@
         </w:rPr>
         <w:t xml:space="preserve">Рестораны, которые уже работают на </w:t>
       </w:r>
-      <w:proofErr w:type="spellStart"/>
       <w:r>
         <w:t>iiko</w:t>
       </w:r>
-      <w:proofErr w:type="spellEnd"/>
       <w:r>
         <w:rPr>
           <w:lang w:val="ru-RU"/>
         </w:rPr>
         <w:t xml:space="preserve">, могут не искать отдельный сервис для бронирования столов, а просто подключить дополнительный модуль — </w:t>
       </w:r>
-      <w:proofErr w:type="spellStart"/>
       <w:r>
         <w:t>GuestMe</w:t>
       </w:r>
-      <w:proofErr w:type="spellEnd"/>
       <w:r>
         <w:rPr>
           <w:lang w:val="ru-RU"/>
         </w:rPr>
         <w:t xml:space="preserve">. Он поддерживает основные функции аналогичных инструментов: мгновенная интеграция с системой автоматизации, быстрое получение информации о зале и гостях из </w:t>
       </w:r>
-      <w:proofErr w:type="spellStart"/>
       <w:r>
         <w:t>iiko</w:t>
       </w:r>
-      <w:proofErr w:type="spellEnd"/>
       <w:r>
         <w:rPr>
           <w:lang w:val="ru-RU"/>
@@ -10592,13 +9640,8 @@
         </w:rPr>
         <w:t xml:space="preserve">На рисунке 10 показан элемент интерфейса приложения </w:t>
       </w:r>
-      <w:proofErr w:type="spellStart"/>
-      <w:r>
-        <w:t>GuestMe</w:t>
-      </w:r>
-      <w:proofErr w:type="spellEnd"/>
-      <w:r>
-        <w:t>.</w:t>
+      <w:r>
+        <w:t>GuestMe.</w:t>
       </w:r>
     </w:p>
     <w:p>
@@ -10611,7 +9654,7 @@
         </w:rPr>
         <w:lastRenderedPageBreak/>
         <w:drawing>
-          <wp:inline distT="0" distB="0" distL="0" distR="0" wp14:anchorId="5DB02128" wp14:editId="206D85AB">
+          <wp:inline distT="0" distB="0" distL="0" distR="0" wp14:anchorId="5DB02128" wp14:editId="4FD56E5B">
             <wp:extent cx="5939790" cy="3221355"/>
             <wp:effectExtent l="0" t="0" r="3810" b="0"/>
             <wp:docPr id="1791495137" name="Рисунок 4"/>
@@ -10678,7 +9721,7 @@
           <w:lang w:val="en-US"/>
         </w:rPr>
       </w:pPr>
-      <w:bookmarkStart w:id="59" w:name="_Toc161044115"/>
+      <w:bookmarkStart w:id="59" w:name="_Toc161071006"/>
       <w:r>
         <w:lastRenderedPageBreak/>
         <w:t>Приложение А</w:t>
@@ -10699,7 +9742,7 @@
           <w14:ligatures w14:val="standardContextual"/>
         </w:rPr>
         <w:drawing>
-          <wp:inline distT="0" distB="0" distL="0" distR="0" wp14:anchorId="4B3C774D" wp14:editId="00282DB1">
+          <wp:inline distT="0" distB="0" distL="0" distR="0" wp14:anchorId="4B3C774D" wp14:editId="34417FED">
             <wp:extent cx="8135667" cy="5292000"/>
             <wp:effectExtent l="0" t="6668" r="0" b="0"/>
             <wp:docPr id="1393381328" name="Рисунок 1"/>
@@ -10966,11 +10009,6 @@
       <w:pPr>
         <w:pStyle w:val="af5"/>
       </w:pPr>
-    </w:p>
-    <w:p>
-      <w:pPr>
-        <w:pStyle w:val="af5"/>
-      </w:pPr>
       <w:r>
         <w:rPr>
           <w:noProof/>
@@ -11271,14 +10309,6 @@
       <w:r>
         <w:t>Диаграмма активности создания брони</w:t>
       </w:r>
-    </w:p>
-    <w:p>
-      <w:pPr>
-        <w:pStyle w:val="af4"/>
-        <w:rPr>
-          <w:lang w:val="ru-RU"/>
-        </w:rPr>
-      </w:pPr>
     </w:p>
     <w:sectPr>
       <w:footerReference w:type="default" r:id="rId26"/>

</xml_diff>

<commit_message>
fix: saved docx >:|
</commit_message>
<xml_diff>
--- a/documentation/техническое задание/Техническое задание.docx
+++ b/documentation/техническое задание/Техническое задание.docx
@@ -247,25 +247,26 @@
           <w:sz w:val="28"/>
           <w:szCs w:val="28"/>
         </w:rPr>
-        <w:t>Мобильное приложение для бронирования мест в ресторанах и барах Restobook</w:t>
-      </w:r>
+        <w:t xml:space="preserve">Мобильное приложение для бронирования мест в ресторанах и барах </w:t>
+      </w:r>
+      <w:proofErr w:type="spellStart"/>
       <w:r>
         <w:rPr>
           <w:rFonts w:ascii="Times New Roman" w:hAnsi="Times New Roman" w:cs="Times New Roman"/>
           <w:sz w:val="28"/>
           <w:szCs w:val="28"/>
         </w:rPr>
-        <w:t>»</w:t>
-      </w:r>
-    </w:p>
-    <w:p>
-      <w:pPr>
+        <w:t>Restobook</w:t>
+      </w:r>
+      <w:proofErr w:type="spellEnd"/>
+      <w:r>
         <w:rPr>
           <w:rFonts w:ascii="Times New Roman" w:hAnsi="Times New Roman" w:cs="Times New Roman"/>
           <w:sz w:val="28"/>
           <w:szCs w:val="28"/>
         </w:rPr>
-      </w:pPr>
+        <w:t>»</w:t>
+      </w:r>
     </w:p>
     <w:p>
       <w:pPr>
@@ -284,39 +285,40 @@
           <w:szCs w:val="28"/>
         </w:rPr>
       </w:pPr>
-      <w:r>
+    </w:p>
+    <w:p>
+      <w:pPr>
         <w:rPr>
           <w:rFonts w:ascii="Times New Roman" w:hAnsi="Times New Roman" w:cs="Times New Roman"/>
           <w:sz w:val="28"/>
           <w:szCs w:val="28"/>
         </w:rPr>
-        <w:t>Исполнители</w:t>
-      </w:r>
-    </w:p>
-    <w:p>
-      <w:pPr>
-        <w:ind w:firstLine="708"/>
+      </w:pPr>
+      <w:r>
         <w:rPr>
           <w:rFonts w:ascii="Times New Roman" w:hAnsi="Times New Roman" w:cs="Times New Roman"/>
           <w:sz w:val="28"/>
           <w:szCs w:val="28"/>
         </w:rPr>
-      </w:pPr>
-      <w:r>
+        <w:t>Исполнители</w:t>
+      </w:r>
+    </w:p>
+    <w:p>
+      <w:pPr>
+        <w:ind w:firstLine="708"/>
         <w:rPr>
           <w:rFonts w:ascii="Times New Roman" w:hAnsi="Times New Roman" w:cs="Times New Roman"/>
           <w:sz w:val="28"/>
           <w:szCs w:val="28"/>
         </w:rPr>
-        <w:t xml:space="preserve">______________ </w:t>
-      </w:r>
+      </w:pPr>
       <w:r>
         <w:rPr>
           <w:rFonts w:ascii="Times New Roman" w:hAnsi="Times New Roman" w:cs="Times New Roman"/>
           <w:sz w:val="28"/>
           <w:szCs w:val="28"/>
         </w:rPr>
-        <w:t xml:space="preserve">П.А. </w:t>
+        <w:t xml:space="preserve">______________ </w:t>
       </w:r>
       <w:r>
         <w:rPr>
@@ -324,60 +326,78 @@
           <w:sz w:val="28"/>
           <w:szCs w:val="28"/>
         </w:rPr>
-        <w:t>Путин</w:t>
-      </w:r>
-    </w:p>
-    <w:p>
-      <w:pPr>
-        <w:ind w:firstLine="708"/>
+        <w:t xml:space="preserve">П.А. </w:t>
+      </w:r>
+      <w:r>
         <w:rPr>
           <w:rFonts w:ascii="Times New Roman" w:hAnsi="Times New Roman" w:cs="Times New Roman"/>
           <w:sz w:val="28"/>
           <w:szCs w:val="28"/>
         </w:rPr>
-      </w:pPr>
-      <w:r>
+        <w:t>Путин</w:t>
+      </w:r>
+    </w:p>
+    <w:p>
+      <w:pPr>
+        <w:ind w:firstLine="708"/>
         <w:rPr>
           <w:rFonts w:ascii="Times New Roman" w:hAnsi="Times New Roman" w:cs="Times New Roman"/>
           <w:sz w:val="28"/>
           <w:szCs w:val="28"/>
         </w:rPr>
-        <w:t xml:space="preserve">______________ </w:t>
-      </w:r>
+      </w:pPr>
       <w:r>
         <w:rPr>
           <w:rFonts w:ascii="Times New Roman" w:hAnsi="Times New Roman" w:cs="Times New Roman"/>
           <w:sz w:val="28"/>
           <w:szCs w:val="28"/>
         </w:rPr>
-        <w:t>М.В. Ефремов</w:t>
-      </w:r>
-    </w:p>
-    <w:p>
-      <w:pPr>
-        <w:ind w:firstLine="708"/>
+        <w:t xml:space="preserve">______________ </w:t>
+      </w:r>
+      <w:r>
         <w:rPr>
           <w:rFonts w:ascii="Times New Roman" w:hAnsi="Times New Roman" w:cs="Times New Roman"/>
           <w:sz w:val="28"/>
           <w:szCs w:val="28"/>
         </w:rPr>
-      </w:pPr>
-      <w:r>
+        <w:t>М.В. Ефремов</w:t>
+      </w:r>
+    </w:p>
+    <w:p>
+      <w:pPr>
+        <w:ind w:firstLine="708"/>
         <w:rPr>
           <w:rFonts w:ascii="Times New Roman" w:hAnsi="Times New Roman" w:cs="Times New Roman"/>
           <w:sz w:val="28"/>
           <w:szCs w:val="28"/>
         </w:rPr>
-        <w:t xml:space="preserve">______________ </w:t>
-      </w:r>
+      </w:pPr>
       <w:r>
         <w:rPr>
           <w:rFonts w:ascii="Times New Roman" w:hAnsi="Times New Roman" w:cs="Times New Roman"/>
           <w:sz w:val="28"/>
           <w:szCs w:val="28"/>
         </w:rPr>
-        <w:t>М.М.З. Насайр</w:t>
-      </w:r>
+        <w:t xml:space="preserve">______________ </w:t>
+      </w:r>
+      <w:r>
+        <w:rPr>
+          <w:rFonts w:ascii="Times New Roman" w:hAnsi="Times New Roman" w:cs="Times New Roman"/>
+          <w:sz w:val="28"/>
+          <w:szCs w:val="28"/>
+        </w:rPr>
+        <w:t xml:space="preserve">М.М.З. </w:t>
+      </w:r>
+      <w:proofErr w:type="spellStart"/>
+      <w:r>
+        <w:rPr>
+          <w:rFonts w:ascii="Times New Roman" w:hAnsi="Times New Roman" w:cs="Times New Roman"/>
+          <w:sz w:val="28"/>
+          <w:szCs w:val="28"/>
+        </w:rPr>
+        <w:t>Насайр</w:t>
+      </w:r>
+      <w:proofErr w:type="spellEnd"/>
     </w:p>
     <w:p>
       <w:pPr>
@@ -5158,11 +5178,21 @@
         <w:pStyle w:val="a2"/>
       </w:pPr>
       <w:bookmarkStart w:id="2" w:name="_Toc161070950"/>
+      <w:proofErr w:type="spellStart"/>
       <w:r>
         <w:lastRenderedPageBreak/>
-        <w:t>Общие сведения</w:t>
+        <w:t>Общие</w:t>
+      </w:r>
+      <w:proofErr w:type="spellEnd"/>
+      <w:r>
+        <w:t xml:space="preserve"> </w:t>
+      </w:r>
+      <w:proofErr w:type="spellStart"/>
+      <w:r>
+        <w:t>сведения</w:t>
       </w:r>
       <w:bookmarkEnd w:id="2"/>
+      <w:proofErr w:type="spellEnd"/>
     </w:p>
     <w:p>
       <w:pPr>
@@ -5212,10 +5242,12 @@
         </w:rPr>
         <w:t xml:space="preserve">Мобильное приложение для бронирования мест в ресторанах и барах </w:t>
       </w:r>
+      <w:proofErr w:type="spellStart"/>
       <w:r>
         <w:t>Restobook</w:t>
       </w:r>
       <w:bookmarkEnd w:id="4"/>
+      <w:proofErr w:type="spellEnd"/>
       <w:r>
         <w:rPr>
           <w:lang w:val="ru-RU"/>
@@ -5248,9 +5280,11 @@
         </w:rPr>
         <w:t>«</w:t>
       </w:r>
+      <w:proofErr w:type="spellStart"/>
       <w:r>
         <w:t>Restobook</w:t>
       </w:r>
+      <w:proofErr w:type="spellEnd"/>
       <w:r>
         <w:rPr>
           <w:lang w:val="ru-RU"/>
@@ -5269,10 +5303,12 @@
         <w:pStyle w:val="a3"/>
       </w:pPr>
       <w:bookmarkStart w:id="5" w:name="_Toc161070952"/>
+      <w:proofErr w:type="spellStart"/>
       <w:r>
         <w:t>Заказчик</w:t>
       </w:r>
       <w:bookmarkEnd w:id="5"/>
+      <w:proofErr w:type="spellEnd"/>
     </w:p>
     <w:p>
       <w:pPr>
@@ -5427,21 +5463,36 @@
         <w:pStyle w:val="a3"/>
       </w:pPr>
       <w:bookmarkStart w:id="6" w:name="_Toc161070953"/>
+      <w:proofErr w:type="spellStart"/>
       <w:r>
         <w:t>Разработчик</w:t>
       </w:r>
       <w:bookmarkEnd w:id="6"/>
+      <w:proofErr w:type="spellEnd"/>
     </w:p>
     <w:p>
       <w:pPr>
         <w:pStyle w:val="af4"/>
       </w:pPr>
       <w:r>
-        <w:t>«7.1» команда группы</w:t>
-      </w:r>
+        <w:t xml:space="preserve">«7.1» </w:t>
+      </w:r>
+      <w:proofErr w:type="spellStart"/>
+      <w:r>
+        <w:t>команда</w:t>
+      </w:r>
+      <w:proofErr w:type="spellEnd"/>
       <w:r>
         <w:t xml:space="preserve"> </w:t>
       </w:r>
+      <w:proofErr w:type="spellStart"/>
+      <w:r>
+        <w:t>группы</w:t>
+      </w:r>
+      <w:proofErr w:type="spellEnd"/>
+      <w:r>
+        <w:t xml:space="preserve"> </w:t>
+      </w:r>
       <w:r>
         <w:t>«7»</w:t>
       </w:r>
@@ -5450,8 +5501,29 @@
       <w:pPr>
         <w:pStyle w:val="af4"/>
       </w:pPr>
-      <w:r>
-        <w:t>Состав команды разработчика:</w:t>
+      <w:proofErr w:type="spellStart"/>
+      <w:r>
+        <w:t>Состав</w:t>
+      </w:r>
+      <w:proofErr w:type="spellEnd"/>
+      <w:r>
+        <w:t xml:space="preserve"> </w:t>
+      </w:r>
+      <w:proofErr w:type="spellStart"/>
+      <w:r>
+        <w:t>команды</w:t>
+      </w:r>
+      <w:proofErr w:type="spellEnd"/>
+      <w:r>
+        <w:t xml:space="preserve"> </w:t>
+      </w:r>
+      <w:proofErr w:type="spellStart"/>
+      <w:r>
+        <w:t>разработчика</w:t>
+      </w:r>
+      <w:proofErr w:type="spellEnd"/>
+      <w:r>
+        <w:t>:</w:t>
       </w:r>
     </w:p>
     <w:p>
@@ -5474,8 +5546,21 @@
       <w:pPr>
         <w:pStyle w:val="a8"/>
       </w:pPr>
-      <w:r>
-        <w:t>Насайр Марьям Магди Захи</w:t>
+      <w:proofErr w:type="spellStart"/>
+      <w:r>
+        <w:t>Насайр</w:t>
+      </w:r>
+      <w:proofErr w:type="spellEnd"/>
+      <w:r>
+        <w:t xml:space="preserve"> Марьям </w:t>
+      </w:r>
+      <w:proofErr w:type="spellStart"/>
+      <w:r>
+        <w:t>Магди</w:t>
+      </w:r>
+      <w:proofErr w:type="spellEnd"/>
+      <w:r>
+        <w:t xml:space="preserve"> Захи</w:t>
       </w:r>
     </w:p>
     <w:p>
@@ -5483,7 +5568,15 @@
         <w:pStyle w:val="a8"/>
       </w:pPr>
       <w:r>
-        <w:t>Ноэль Жулмист Филс</w:t>
+        <w:t xml:space="preserve">Ноэль </w:t>
+      </w:r>
+      <w:proofErr w:type="spellStart"/>
+      <w:r>
+        <w:t>Жулмист</w:t>
+      </w:r>
+      <w:proofErr w:type="spellEnd"/>
+      <w:r>
+        <w:t xml:space="preserve"> Филс</w:t>
       </w:r>
     </w:p>
     <w:p>
@@ -5633,11 +5726,21 @@
         <w:pStyle w:val="a3"/>
       </w:pPr>
       <w:bookmarkStart w:id="10" w:name="_Toc161070957"/>
-      <w:r>
-        <w:t xml:space="preserve">Цели </w:t>
-      </w:r>
-      <w:r>
-        <w:t>создания АС</w:t>
+      <w:proofErr w:type="spellStart"/>
+      <w:r>
+        <w:t>Цели</w:t>
+      </w:r>
+      <w:proofErr w:type="spellEnd"/>
+      <w:r>
+        <w:t xml:space="preserve"> </w:t>
+      </w:r>
+      <w:proofErr w:type="spellStart"/>
+      <w:r>
+        <w:t>создания</w:t>
+      </w:r>
+      <w:proofErr w:type="spellEnd"/>
+      <w:r>
+        <w:t xml:space="preserve"> АС</w:t>
       </w:r>
       <w:bookmarkEnd w:id="10"/>
     </w:p>
@@ -5693,8 +5796,13 @@
         <w:pStyle w:val="a3"/>
       </w:pPr>
       <w:bookmarkStart w:id="11" w:name="_Toc161070958"/>
-      <w:r>
-        <w:t>Назначение АС</w:t>
+      <w:proofErr w:type="spellStart"/>
+      <w:r>
+        <w:t>Назначение</w:t>
+      </w:r>
+      <w:proofErr w:type="spellEnd"/>
+      <w:r>
+        <w:t xml:space="preserve"> АС</w:t>
       </w:r>
       <w:bookmarkEnd w:id="11"/>
     </w:p>
@@ -5717,14 +5825,29 @@
         <w:pStyle w:val="a2"/>
       </w:pPr>
       <w:bookmarkStart w:id="12" w:name="_Toc161070959"/>
+      <w:proofErr w:type="spellStart"/>
       <w:r>
         <w:lastRenderedPageBreak/>
-        <w:t xml:space="preserve">Требования к </w:t>
-      </w:r>
-      <w:r>
-        <w:t>автоматизированной системе</w:t>
+        <w:t>Требования</w:t>
+      </w:r>
+      <w:proofErr w:type="spellEnd"/>
+      <w:r>
+        <w:t xml:space="preserve"> к </w:t>
+      </w:r>
+      <w:proofErr w:type="spellStart"/>
+      <w:r>
+        <w:t>автоматизированной</w:t>
+      </w:r>
+      <w:proofErr w:type="spellEnd"/>
+      <w:r>
+        <w:t xml:space="preserve"> </w:t>
+      </w:r>
+      <w:proofErr w:type="spellStart"/>
+      <w:r>
+        <w:t>системе</w:t>
       </w:r>
       <w:bookmarkEnd w:id="12"/>
+      <w:proofErr w:type="spellEnd"/>
     </w:p>
     <w:p>
       <w:pPr>
@@ -5972,9 +6095,30 @@
         <w:pStyle w:val="a4"/>
       </w:pPr>
       <w:bookmarkStart w:id="15" w:name="_Toc161070962"/>
+      <w:proofErr w:type="spellStart"/>
       <w:r>
         <w:lastRenderedPageBreak/>
-        <w:t>Перспективы развития, модернизации АС</w:t>
+        <w:t>Перспективы</w:t>
+      </w:r>
+      <w:proofErr w:type="spellEnd"/>
+      <w:r>
+        <w:t xml:space="preserve"> </w:t>
+      </w:r>
+      <w:proofErr w:type="spellStart"/>
+      <w:r>
+        <w:t>развития</w:t>
+      </w:r>
+      <w:proofErr w:type="spellEnd"/>
+      <w:r>
+        <w:t xml:space="preserve">, </w:t>
+      </w:r>
+      <w:proofErr w:type="spellStart"/>
+      <w:r>
+        <w:t>модернизации</w:t>
+      </w:r>
+      <w:proofErr w:type="spellEnd"/>
+      <w:r>
+        <w:t xml:space="preserve"> АС</w:t>
       </w:r>
       <w:bookmarkEnd w:id="15"/>
     </w:p>
@@ -6041,8 +6185,29 @@
         <w:pStyle w:val="a3"/>
       </w:pPr>
       <w:bookmarkStart w:id="16" w:name="_Toc161070963"/>
-      <w:r>
-        <w:t>Требования к функциям, выполняемым АС</w:t>
+      <w:proofErr w:type="spellStart"/>
+      <w:r>
+        <w:t>Требования</w:t>
+      </w:r>
+      <w:proofErr w:type="spellEnd"/>
+      <w:r>
+        <w:t xml:space="preserve"> к </w:t>
+      </w:r>
+      <w:proofErr w:type="spellStart"/>
+      <w:r>
+        <w:t>функциям</w:t>
+      </w:r>
+      <w:proofErr w:type="spellEnd"/>
+      <w:r>
+        <w:t xml:space="preserve">, </w:t>
+      </w:r>
+      <w:proofErr w:type="spellStart"/>
+      <w:r>
+        <w:t>выполняемым</w:t>
+      </w:r>
+      <w:proofErr w:type="spellEnd"/>
+      <w:r>
+        <w:t xml:space="preserve"> АС</w:t>
       </w:r>
       <w:bookmarkEnd w:id="16"/>
     </w:p>
@@ -6137,10 +6302,20 @@
         </w:numPr>
       </w:pPr>
       <w:bookmarkStart w:id="17" w:name="_Toc161070964"/>
-      <w:r>
-        <w:t>Вход в приложение</w:t>
+      <w:proofErr w:type="spellStart"/>
+      <w:r>
+        <w:t>Вход</w:t>
+      </w:r>
+      <w:proofErr w:type="spellEnd"/>
+      <w:r>
+        <w:t xml:space="preserve"> в </w:t>
+      </w:r>
+      <w:proofErr w:type="spellStart"/>
+      <w:r>
+        <w:t>приложение</w:t>
       </w:r>
       <w:bookmarkEnd w:id="17"/>
+      <w:proofErr w:type="spellEnd"/>
     </w:p>
     <w:p>
       <w:pPr>
@@ -6155,9 +6330,11 @@
         </w:rPr>
         <w:t>o</w:t>
       </w:r>
+      <w:proofErr w:type="spellStart"/>
       <w:r>
         <w:t>nboarding</w:t>
       </w:r>
+      <w:proofErr w:type="spellEnd"/>
       <w:r>
         <w:t>;</w:t>
       </w:r>
@@ -6186,8 +6363,13 @@
         <w:pStyle w:val="a4"/>
       </w:pPr>
       <w:bookmarkStart w:id="18" w:name="_Toc161070965"/>
-      <w:r>
-        <w:t xml:space="preserve">Учёт </w:t>
+      <w:proofErr w:type="spellStart"/>
+      <w:r>
+        <w:t>Учёт</w:t>
+      </w:r>
+      <w:proofErr w:type="spellEnd"/>
+      <w:r>
+        <w:t xml:space="preserve"> </w:t>
       </w:r>
       <w:r>
         <w:rPr>
@@ -6347,10 +6529,28 @@
         <w:pStyle w:val="a4"/>
       </w:pPr>
       <w:bookmarkStart w:id="19" w:name="_Toc161070966"/>
-      <w:r>
-        <w:t>Учёт сотрудников ресторана</w:t>
+      <w:proofErr w:type="spellStart"/>
+      <w:r>
+        <w:t>Учёт</w:t>
+      </w:r>
+      <w:proofErr w:type="spellEnd"/>
+      <w:r>
+        <w:t xml:space="preserve"> </w:t>
+      </w:r>
+      <w:proofErr w:type="spellStart"/>
+      <w:r>
+        <w:t>сотрудников</w:t>
+      </w:r>
+      <w:proofErr w:type="spellEnd"/>
+      <w:r>
+        <w:t xml:space="preserve"> </w:t>
+      </w:r>
+      <w:proofErr w:type="spellStart"/>
+      <w:r>
+        <w:t>ресторана</w:t>
       </w:r>
       <w:bookmarkEnd w:id="19"/>
+      <w:proofErr w:type="spellEnd"/>
     </w:p>
     <w:p>
       <w:pPr>
@@ -6524,11 +6724,19 @@
       <w:r>
         <w:t>c</w:t>
       </w:r>
-      <w:r>
-        <w:rPr>
-          <w:lang w:val="ru-RU"/>
-        </w:rPr>
-        <w:t>озданию, редактированию и удалению информации о столах.</w:t>
+      <w:proofErr w:type="spellStart"/>
+      <w:r>
+        <w:rPr>
+          <w:lang w:val="ru-RU"/>
+        </w:rPr>
+        <w:t>озданию</w:t>
+      </w:r>
+      <w:proofErr w:type="spellEnd"/>
+      <w:r>
+        <w:rPr>
+          <w:lang w:val="ru-RU"/>
+        </w:rPr>
+        <w:t>, редактированию и удалению информации о столах.</w:t>
       </w:r>
     </w:p>
     <w:p>
@@ -6614,10 +6822,28 @@
         <w:pStyle w:val="a4"/>
       </w:pPr>
       <w:bookmarkStart w:id="21" w:name="_Toc161070968"/>
-      <w:r>
-        <w:t>Регистрация нового ресторана</w:t>
+      <w:proofErr w:type="spellStart"/>
+      <w:r>
+        <w:t>Регистрация</w:t>
+      </w:r>
+      <w:proofErr w:type="spellEnd"/>
+      <w:r>
+        <w:t xml:space="preserve"> </w:t>
+      </w:r>
+      <w:proofErr w:type="spellStart"/>
+      <w:r>
+        <w:t>нового</w:t>
+      </w:r>
+      <w:proofErr w:type="spellEnd"/>
+      <w:r>
+        <w:t xml:space="preserve"> </w:t>
+      </w:r>
+      <w:proofErr w:type="spellStart"/>
+      <w:r>
+        <w:t>ресторана</w:t>
       </w:r>
       <w:bookmarkEnd w:id="21"/>
+      <w:proofErr w:type="spellEnd"/>
     </w:p>
     <w:p>
       <w:pPr>
@@ -7123,10 +7349,28 @@
         </w:numPr>
       </w:pPr>
       <w:bookmarkStart w:id="23" w:name="_Toc161070970"/>
-      <w:r>
-        <w:t>Общие элементы вёрстки</w:t>
+      <w:proofErr w:type="spellStart"/>
+      <w:r>
+        <w:t>Общие</w:t>
+      </w:r>
+      <w:proofErr w:type="spellEnd"/>
+      <w:r>
+        <w:t xml:space="preserve"> </w:t>
+      </w:r>
+      <w:proofErr w:type="spellStart"/>
+      <w:r>
+        <w:t>элементы</w:t>
+      </w:r>
+      <w:proofErr w:type="spellEnd"/>
+      <w:r>
+        <w:t xml:space="preserve"> </w:t>
+      </w:r>
+      <w:proofErr w:type="spellStart"/>
+      <w:r>
+        <w:t>вёрстки</w:t>
       </w:r>
       <w:bookmarkEnd w:id="23"/>
+      <w:proofErr w:type="spellEnd"/>
     </w:p>
     <w:p>
       <w:pPr>
@@ -7168,10 +7412,20 @@
         </w:numPr>
       </w:pPr>
       <w:bookmarkStart w:id="24" w:name="_Toc161070971"/>
-      <w:r>
-        <w:t>Экран входа</w:t>
+      <w:proofErr w:type="spellStart"/>
+      <w:r>
+        <w:t>Экран</w:t>
+      </w:r>
+      <w:proofErr w:type="spellEnd"/>
+      <w:r>
+        <w:t xml:space="preserve"> </w:t>
+      </w:r>
+      <w:proofErr w:type="spellStart"/>
+      <w:r>
+        <w:t>входа</w:t>
       </w:r>
       <w:bookmarkEnd w:id="24"/>
+      <w:proofErr w:type="spellEnd"/>
     </w:p>
     <w:p>
       <w:pPr>
@@ -7349,10 +7603,36 @@
         <w:pStyle w:val="a4"/>
       </w:pPr>
       <w:bookmarkStart w:id="26" w:name="_Toc161070973"/>
-      <w:r>
-        <w:t>Экран с просмотром занятости столов</w:t>
+      <w:proofErr w:type="spellStart"/>
+      <w:r>
+        <w:t>Экран</w:t>
+      </w:r>
+      <w:proofErr w:type="spellEnd"/>
+      <w:r>
+        <w:t xml:space="preserve"> с </w:t>
+      </w:r>
+      <w:proofErr w:type="spellStart"/>
+      <w:r>
+        <w:t>просмотром</w:t>
+      </w:r>
+      <w:proofErr w:type="spellEnd"/>
+      <w:r>
+        <w:t xml:space="preserve"> </w:t>
+      </w:r>
+      <w:proofErr w:type="spellStart"/>
+      <w:r>
+        <w:t>занятости</w:t>
+      </w:r>
+      <w:proofErr w:type="spellEnd"/>
+      <w:r>
+        <w:t xml:space="preserve"> </w:t>
+      </w:r>
+      <w:proofErr w:type="spellStart"/>
+      <w:r>
+        <w:t>столов</w:t>
       </w:r>
       <w:bookmarkEnd w:id="26"/>
+      <w:proofErr w:type="spellEnd"/>
     </w:p>
     <w:p>
       <w:pPr>
@@ -7549,10 +7829,44 @@
         <w:pStyle w:val="a4"/>
       </w:pPr>
       <w:bookmarkStart w:id="27" w:name="_Toc161070974"/>
-      <w:r>
-        <w:t>Экран очереди броней всех столов</w:t>
+      <w:proofErr w:type="spellStart"/>
+      <w:r>
+        <w:t>Экран</w:t>
+      </w:r>
+      <w:proofErr w:type="spellEnd"/>
+      <w:r>
+        <w:t xml:space="preserve"> </w:t>
+      </w:r>
+      <w:proofErr w:type="spellStart"/>
+      <w:r>
+        <w:t>очереди</w:t>
+      </w:r>
+      <w:proofErr w:type="spellEnd"/>
+      <w:r>
+        <w:t xml:space="preserve"> </w:t>
+      </w:r>
+      <w:proofErr w:type="spellStart"/>
+      <w:r>
+        <w:t>броней</w:t>
+      </w:r>
+      <w:proofErr w:type="spellEnd"/>
+      <w:r>
+        <w:t xml:space="preserve"> </w:t>
+      </w:r>
+      <w:proofErr w:type="spellStart"/>
+      <w:r>
+        <w:t>всех</w:t>
+      </w:r>
+      <w:proofErr w:type="spellEnd"/>
+      <w:r>
+        <w:t xml:space="preserve"> </w:t>
+      </w:r>
+      <w:proofErr w:type="spellStart"/>
+      <w:r>
+        <w:t>столов</w:t>
       </w:r>
       <w:bookmarkEnd w:id="27"/>
+      <w:proofErr w:type="spellEnd"/>
     </w:p>
     <w:p>
       <w:pPr>
@@ -7564,8 +7878,69 @@
         </w:rPr>
         <w:t xml:space="preserve">Данный экран содержит список всех броней с указанием краткой информации по каждой брони. </w:t>
       </w:r>
-      <w:r>
-        <w:t>При выборе брони открывается экран этой конкретной брони.</w:t>
+      <w:proofErr w:type="spellStart"/>
+      <w:r>
+        <w:t>При</w:t>
+      </w:r>
+      <w:proofErr w:type="spellEnd"/>
+      <w:r>
+        <w:t xml:space="preserve"> </w:t>
+      </w:r>
+      <w:proofErr w:type="spellStart"/>
+      <w:r>
+        <w:t>выборе</w:t>
+      </w:r>
+      <w:proofErr w:type="spellEnd"/>
+      <w:r>
+        <w:t xml:space="preserve"> </w:t>
+      </w:r>
+      <w:proofErr w:type="spellStart"/>
+      <w:r>
+        <w:t>брони</w:t>
+      </w:r>
+      <w:proofErr w:type="spellEnd"/>
+      <w:r>
+        <w:t xml:space="preserve"> </w:t>
+      </w:r>
+      <w:proofErr w:type="spellStart"/>
+      <w:r>
+        <w:t>открывается</w:t>
+      </w:r>
+      <w:proofErr w:type="spellEnd"/>
+      <w:r>
+        <w:t xml:space="preserve"> </w:t>
+      </w:r>
+      <w:proofErr w:type="spellStart"/>
+      <w:r>
+        <w:t>экран</w:t>
+      </w:r>
+      <w:proofErr w:type="spellEnd"/>
+      <w:r>
+        <w:t xml:space="preserve"> </w:t>
+      </w:r>
+      <w:proofErr w:type="spellStart"/>
+      <w:r>
+        <w:t>этой</w:t>
+      </w:r>
+      <w:proofErr w:type="spellEnd"/>
+      <w:r>
+        <w:t xml:space="preserve"> </w:t>
+      </w:r>
+      <w:proofErr w:type="spellStart"/>
+      <w:r>
+        <w:t>конкретной</w:t>
+      </w:r>
+      <w:proofErr w:type="spellEnd"/>
+      <w:r>
+        <w:t xml:space="preserve"> </w:t>
+      </w:r>
+      <w:proofErr w:type="spellStart"/>
+      <w:r>
+        <w:t>брони</w:t>
+      </w:r>
+      <w:proofErr w:type="spellEnd"/>
+      <w:r>
+        <w:t>.</w:t>
       </w:r>
     </w:p>
     <w:p>
@@ -7573,10 +7948,28 @@
         <w:pStyle w:val="a4"/>
       </w:pPr>
       <w:bookmarkStart w:id="28" w:name="_Toc161070975"/>
-      <w:r>
-        <w:t>Экран создания брони</w:t>
+      <w:proofErr w:type="spellStart"/>
+      <w:r>
+        <w:t>Экран</w:t>
+      </w:r>
+      <w:proofErr w:type="spellEnd"/>
+      <w:r>
+        <w:t xml:space="preserve"> </w:t>
+      </w:r>
+      <w:proofErr w:type="spellStart"/>
+      <w:r>
+        <w:t>создания</w:t>
+      </w:r>
+      <w:proofErr w:type="spellEnd"/>
+      <w:r>
+        <w:t xml:space="preserve"> </w:t>
+      </w:r>
+      <w:proofErr w:type="spellStart"/>
+      <w:r>
+        <w:t>брони</w:t>
       </w:r>
       <w:bookmarkEnd w:id="28"/>
+      <w:proofErr w:type="spellEnd"/>
     </w:p>
     <w:p>
       <w:pPr>
@@ -7619,8 +8012,45 @@
         <w:lastRenderedPageBreak/>
         <w:t xml:space="preserve">моменту брони стола меньше полутора часов. </w:t>
       </w:r>
-      <w:r>
-        <w:t>Они должны отображаться внизу списка.</w:t>
+      <w:proofErr w:type="spellStart"/>
+      <w:r>
+        <w:t>Они</w:t>
+      </w:r>
+      <w:proofErr w:type="spellEnd"/>
+      <w:r>
+        <w:t xml:space="preserve"> </w:t>
+      </w:r>
+      <w:proofErr w:type="spellStart"/>
+      <w:r>
+        <w:t>должны</w:t>
+      </w:r>
+      <w:proofErr w:type="spellEnd"/>
+      <w:r>
+        <w:t xml:space="preserve"> </w:t>
+      </w:r>
+      <w:proofErr w:type="spellStart"/>
+      <w:r>
+        <w:t>отображаться</w:t>
+      </w:r>
+      <w:proofErr w:type="spellEnd"/>
+      <w:r>
+        <w:t xml:space="preserve"> </w:t>
+      </w:r>
+      <w:proofErr w:type="spellStart"/>
+      <w:r>
+        <w:t>внизу</w:t>
+      </w:r>
+      <w:proofErr w:type="spellEnd"/>
+      <w:r>
+        <w:t xml:space="preserve"> </w:t>
+      </w:r>
+      <w:proofErr w:type="spellStart"/>
+      <w:r>
+        <w:t>списка</w:t>
+      </w:r>
+      <w:proofErr w:type="spellEnd"/>
+      <w:r>
+        <w:t>.</w:t>
       </w:r>
     </w:p>
     <w:p>
@@ -7628,10 +8058,28 @@
         <w:pStyle w:val="a4"/>
       </w:pPr>
       <w:bookmarkStart w:id="29" w:name="_Toc161070976"/>
-      <w:r>
-        <w:t>Экран конкретной брони</w:t>
+      <w:proofErr w:type="spellStart"/>
+      <w:r>
+        <w:t>Экран</w:t>
+      </w:r>
+      <w:proofErr w:type="spellEnd"/>
+      <w:r>
+        <w:t xml:space="preserve"> </w:t>
+      </w:r>
+      <w:proofErr w:type="spellStart"/>
+      <w:r>
+        <w:t>конкретной</w:t>
+      </w:r>
+      <w:proofErr w:type="spellEnd"/>
+      <w:r>
+        <w:t xml:space="preserve"> </w:t>
+      </w:r>
+      <w:proofErr w:type="spellStart"/>
+      <w:r>
+        <w:t>брони</w:t>
       </w:r>
       <w:bookmarkEnd w:id="29"/>
+      <w:proofErr w:type="spellEnd"/>
     </w:p>
     <w:p>
       <w:pPr>
@@ -7682,10 +8130,28 @@
         <w:pStyle w:val="a4"/>
       </w:pPr>
       <w:bookmarkStart w:id="30" w:name="_Toc161070977"/>
-      <w:r>
-        <w:t>Экран редактирования брони</w:t>
+      <w:proofErr w:type="spellStart"/>
+      <w:r>
+        <w:t>Экран</w:t>
+      </w:r>
+      <w:proofErr w:type="spellEnd"/>
+      <w:r>
+        <w:t xml:space="preserve"> </w:t>
+      </w:r>
+      <w:proofErr w:type="spellStart"/>
+      <w:r>
+        <w:t>редактирования</w:t>
+      </w:r>
+      <w:proofErr w:type="spellEnd"/>
+      <w:r>
+        <w:t xml:space="preserve"> </w:t>
+      </w:r>
+      <w:proofErr w:type="spellStart"/>
+      <w:r>
+        <w:t>брони</w:t>
       </w:r>
       <w:bookmarkEnd w:id="30"/>
+      <w:proofErr w:type="spellEnd"/>
     </w:p>
     <w:p>
       <w:pPr>
@@ -7718,10 +8184,28 @@
         <w:pStyle w:val="a4"/>
       </w:pPr>
       <w:bookmarkStart w:id="31" w:name="_Toc161070978"/>
-      <w:r>
-        <w:t>Экран конкретного стола</w:t>
+      <w:proofErr w:type="spellStart"/>
+      <w:r>
+        <w:t>Экран</w:t>
+      </w:r>
+      <w:proofErr w:type="spellEnd"/>
+      <w:r>
+        <w:t xml:space="preserve"> </w:t>
+      </w:r>
+      <w:proofErr w:type="spellStart"/>
+      <w:r>
+        <w:t>конкретного</w:t>
+      </w:r>
+      <w:proofErr w:type="spellEnd"/>
+      <w:r>
+        <w:t xml:space="preserve"> </w:t>
+      </w:r>
+      <w:proofErr w:type="spellStart"/>
+      <w:r>
+        <w:t>стола</w:t>
       </w:r>
       <w:bookmarkEnd w:id="31"/>
+      <w:proofErr w:type="spellEnd"/>
     </w:p>
     <w:p>
       <w:pPr>
@@ -7772,10 +8256,28 @@
         <w:pStyle w:val="a4"/>
       </w:pPr>
       <w:bookmarkStart w:id="32" w:name="_Toc161070979"/>
-      <w:r>
-        <w:t>Экран редактирования стола</w:t>
+      <w:proofErr w:type="spellStart"/>
+      <w:r>
+        <w:t>Экран</w:t>
+      </w:r>
+      <w:proofErr w:type="spellEnd"/>
+      <w:r>
+        <w:t xml:space="preserve"> </w:t>
+      </w:r>
+      <w:proofErr w:type="spellStart"/>
+      <w:r>
+        <w:t>редактирования</w:t>
+      </w:r>
+      <w:proofErr w:type="spellEnd"/>
+      <w:r>
+        <w:t xml:space="preserve"> </w:t>
+      </w:r>
+      <w:proofErr w:type="spellStart"/>
+      <w:r>
+        <w:t>стола</w:t>
       </w:r>
       <w:bookmarkEnd w:id="32"/>
+      <w:proofErr w:type="spellEnd"/>
     </w:p>
     <w:p>
       <w:pPr>
@@ -7808,10 +8310,36 @@
         <w:pStyle w:val="a4"/>
       </w:pPr>
       <w:bookmarkStart w:id="33" w:name="_Toc161070980"/>
-      <w:r>
-        <w:t>Экран очереди броней стола</w:t>
+      <w:proofErr w:type="spellStart"/>
+      <w:r>
+        <w:t>Экран</w:t>
+      </w:r>
+      <w:proofErr w:type="spellEnd"/>
+      <w:r>
+        <w:t xml:space="preserve"> </w:t>
+      </w:r>
+      <w:proofErr w:type="spellStart"/>
+      <w:r>
+        <w:t>очереди</w:t>
+      </w:r>
+      <w:proofErr w:type="spellEnd"/>
+      <w:r>
+        <w:t xml:space="preserve"> </w:t>
+      </w:r>
+      <w:proofErr w:type="spellStart"/>
+      <w:r>
+        <w:t>броней</w:t>
+      </w:r>
+      <w:proofErr w:type="spellEnd"/>
+      <w:r>
+        <w:t xml:space="preserve"> </w:t>
+      </w:r>
+      <w:proofErr w:type="spellStart"/>
+      <w:r>
+        <w:t>стола</w:t>
       </w:r>
       <w:bookmarkEnd w:id="33"/>
+      <w:proofErr w:type="spellEnd"/>
     </w:p>
     <w:p>
       <w:pPr>
@@ -7823,8 +8351,69 @@
         </w:rPr>
         <w:t xml:space="preserve">Данный экран содержит список броней для конкретного стола с указанием краткой информации по каждой брони. </w:t>
       </w:r>
-      <w:r>
-        <w:t>При выборе брони открывается экран этой конкретной брони.</w:t>
+      <w:proofErr w:type="spellStart"/>
+      <w:r>
+        <w:t>При</w:t>
+      </w:r>
+      <w:proofErr w:type="spellEnd"/>
+      <w:r>
+        <w:t xml:space="preserve"> </w:t>
+      </w:r>
+      <w:proofErr w:type="spellStart"/>
+      <w:r>
+        <w:t>выборе</w:t>
+      </w:r>
+      <w:proofErr w:type="spellEnd"/>
+      <w:r>
+        <w:t xml:space="preserve"> </w:t>
+      </w:r>
+      <w:proofErr w:type="spellStart"/>
+      <w:r>
+        <w:t>брони</w:t>
+      </w:r>
+      <w:proofErr w:type="spellEnd"/>
+      <w:r>
+        <w:t xml:space="preserve"> </w:t>
+      </w:r>
+      <w:proofErr w:type="spellStart"/>
+      <w:r>
+        <w:t>открывается</w:t>
+      </w:r>
+      <w:proofErr w:type="spellEnd"/>
+      <w:r>
+        <w:t xml:space="preserve"> </w:t>
+      </w:r>
+      <w:proofErr w:type="spellStart"/>
+      <w:r>
+        <w:t>экран</w:t>
+      </w:r>
+      <w:proofErr w:type="spellEnd"/>
+      <w:r>
+        <w:t xml:space="preserve"> </w:t>
+      </w:r>
+      <w:proofErr w:type="spellStart"/>
+      <w:r>
+        <w:t>этой</w:t>
+      </w:r>
+      <w:proofErr w:type="spellEnd"/>
+      <w:r>
+        <w:t xml:space="preserve"> </w:t>
+      </w:r>
+      <w:proofErr w:type="spellStart"/>
+      <w:r>
+        <w:t>конкретной</w:t>
+      </w:r>
+      <w:proofErr w:type="spellEnd"/>
+      <w:r>
+        <w:t xml:space="preserve"> </w:t>
+      </w:r>
+      <w:proofErr w:type="spellStart"/>
+      <w:r>
+        <w:t>брони</w:t>
+      </w:r>
+      <w:proofErr w:type="spellEnd"/>
+      <w:r>
+        <w:t>.</w:t>
       </w:r>
     </w:p>
     <w:p>
@@ -7832,10 +8421,28 @@
         <w:pStyle w:val="a4"/>
       </w:pPr>
       <w:bookmarkStart w:id="34" w:name="_Toc161070981"/>
-      <w:r>
-        <w:t>Экран личного кабинета</w:t>
+      <w:proofErr w:type="spellStart"/>
+      <w:r>
+        <w:t>Экран</w:t>
+      </w:r>
+      <w:proofErr w:type="spellEnd"/>
+      <w:r>
+        <w:t xml:space="preserve"> </w:t>
+      </w:r>
+      <w:proofErr w:type="spellStart"/>
+      <w:r>
+        <w:t>личного</w:t>
+      </w:r>
+      <w:proofErr w:type="spellEnd"/>
+      <w:r>
+        <w:t xml:space="preserve"> </w:t>
+      </w:r>
+      <w:proofErr w:type="spellStart"/>
+      <w:r>
+        <w:t>кабинета</w:t>
       </w:r>
       <w:bookmarkEnd w:id="34"/>
+      <w:proofErr w:type="spellEnd"/>
     </w:p>
     <w:p>
       <w:pPr>
@@ -7868,10 +8475,28 @@
         <w:pStyle w:val="a4"/>
       </w:pPr>
       <w:bookmarkStart w:id="35" w:name="_Toc161070982"/>
-      <w:r>
-        <w:t>Экран изменения пароля</w:t>
+      <w:proofErr w:type="spellStart"/>
+      <w:r>
+        <w:t>Экран</w:t>
+      </w:r>
+      <w:proofErr w:type="spellEnd"/>
+      <w:r>
+        <w:t xml:space="preserve"> </w:t>
+      </w:r>
+      <w:proofErr w:type="spellStart"/>
+      <w:r>
+        <w:t>изменения</w:t>
+      </w:r>
+      <w:proofErr w:type="spellEnd"/>
+      <w:r>
+        <w:t xml:space="preserve"> </w:t>
+      </w:r>
+      <w:proofErr w:type="spellStart"/>
+      <w:r>
+        <w:t>пароля</w:t>
       </w:r>
       <w:bookmarkEnd w:id="35"/>
+      <w:proofErr w:type="spellEnd"/>
     </w:p>
     <w:p>
       <w:pPr>
@@ -7892,11 +8517,29 @@
         <w:pStyle w:val="a4"/>
       </w:pPr>
       <w:bookmarkStart w:id="36" w:name="_Toc161070983"/>
+      <w:proofErr w:type="spellStart"/>
       <w:r>
         <w:lastRenderedPageBreak/>
-        <w:t>Экран обзора сотрудников</w:t>
+        <w:t>Экран</w:t>
+      </w:r>
+      <w:proofErr w:type="spellEnd"/>
+      <w:r>
+        <w:t xml:space="preserve"> </w:t>
+      </w:r>
+      <w:proofErr w:type="spellStart"/>
+      <w:r>
+        <w:t>обзора</w:t>
+      </w:r>
+      <w:proofErr w:type="spellEnd"/>
+      <w:r>
+        <w:t xml:space="preserve"> </w:t>
+      </w:r>
+      <w:proofErr w:type="spellStart"/>
+      <w:r>
+        <w:t>сотрудников</w:t>
       </w:r>
       <w:bookmarkEnd w:id="36"/>
+      <w:proofErr w:type="spellEnd"/>
     </w:p>
     <w:p>
       <w:pPr>
@@ -7908,11 +8551,69 @@
         </w:rPr>
         <w:t xml:space="preserve">Данный экран содержит список всех сотрудников ресторана, с указанием их фамилий, имён и отчеств. </w:t>
       </w:r>
-      <w:r>
-        <w:t xml:space="preserve">При выборе сотрудника открывается </w:t>
-      </w:r>
-      <w:r>
-        <w:t>экран этого конкретного сотрудника.</w:t>
+      <w:proofErr w:type="spellStart"/>
+      <w:r>
+        <w:t>При</w:t>
+      </w:r>
+      <w:proofErr w:type="spellEnd"/>
+      <w:r>
+        <w:t xml:space="preserve"> </w:t>
+      </w:r>
+      <w:proofErr w:type="spellStart"/>
+      <w:r>
+        <w:t>выборе</w:t>
+      </w:r>
+      <w:proofErr w:type="spellEnd"/>
+      <w:r>
+        <w:t xml:space="preserve"> </w:t>
+      </w:r>
+      <w:proofErr w:type="spellStart"/>
+      <w:r>
+        <w:t>сотрудника</w:t>
+      </w:r>
+      <w:proofErr w:type="spellEnd"/>
+      <w:r>
+        <w:t xml:space="preserve"> </w:t>
+      </w:r>
+      <w:proofErr w:type="spellStart"/>
+      <w:r>
+        <w:t>открывается</w:t>
+      </w:r>
+      <w:proofErr w:type="spellEnd"/>
+      <w:r>
+        <w:t xml:space="preserve"> </w:t>
+      </w:r>
+      <w:proofErr w:type="spellStart"/>
+      <w:r>
+        <w:t>экран</w:t>
+      </w:r>
+      <w:proofErr w:type="spellEnd"/>
+      <w:r>
+        <w:t xml:space="preserve"> </w:t>
+      </w:r>
+      <w:proofErr w:type="spellStart"/>
+      <w:r>
+        <w:t>этого</w:t>
+      </w:r>
+      <w:proofErr w:type="spellEnd"/>
+      <w:r>
+        <w:t xml:space="preserve"> </w:t>
+      </w:r>
+      <w:proofErr w:type="spellStart"/>
+      <w:r>
+        <w:t>конкретного</w:t>
+      </w:r>
+      <w:proofErr w:type="spellEnd"/>
+      <w:r>
+        <w:t xml:space="preserve"> </w:t>
+      </w:r>
+      <w:proofErr w:type="spellStart"/>
+      <w:r>
+        <w:t>сотрудника</w:t>
+      </w:r>
+      <w:proofErr w:type="spellEnd"/>
+      <w:r>
+        <w:t>.</w:t>
       </w:r>
     </w:p>
     <w:p>
@@ -7920,10 +8621,28 @@
         <w:pStyle w:val="a4"/>
       </w:pPr>
       <w:bookmarkStart w:id="37" w:name="_Toc161070984"/>
-      <w:r>
-        <w:t>Экран добавления сотрудника</w:t>
+      <w:proofErr w:type="spellStart"/>
+      <w:r>
+        <w:t>Экран</w:t>
+      </w:r>
+      <w:proofErr w:type="spellEnd"/>
+      <w:r>
+        <w:t xml:space="preserve"> </w:t>
+      </w:r>
+      <w:proofErr w:type="spellStart"/>
+      <w:r>
+        <w:t>добавления</w:t>
+      </w:r>
+      <w:proofErr w:type="spellEnd"/>
+      <w:r>
+        <w:t xml:space="preserve"> </w:t>
+      </w:r>
+      <w:proofErr w:type="spellStart"/>
+      <w:r>
+        <w:t>сотрудника</w:t>
       </w:r>
       <w:bookmarkEnd w:id="37"/>
+      <w:proofErr w:type="spellEnd"/>
     </w:p>
     <w:p>
       <w:pPr>
@@ -7998,10 +8717,28 @@
         <w:pStyle w:val="a4"/>
       </w:pPr>
       <w:bookmarkStart w:id="39" w:name="_Toc161070986"/>
-      <w:r>
-        <w:t>Экран редактирования сотрудника</w:t>
+      <w:proofErr w:type="spellStart"/>
+      <w:r>
+        <w:t>Экран</w:t>
+      </w:r>
+      <w:proofErr w:type="spellEnd"/>
+      <w:r>
+        <w:t xml:space="preserve"> </w:t>
+      </w:r>
+      <w:proofErr w:type="spellStart"/>
+      <w:r>
+        <w:t>редактирования</w:t>
+      </w:r>
+      <w:proofErr w:type="spellEnd"/>
+      <w:r>
+        <w:t xml:space="preserve"> </w:t>
+      </w:r>
+      <w:proofErr w:type="spellStart"/>
+      <w:r>
+        <w:t>сотрудника</w:t>
       </w:r>
       <w:bookmarkEnd w:id="39"/>
+      <w:proofErr w:type="spellEnd"/>
     </w:p>
     <w:p>
       <w:pPr>
@@ -8034,9 +8771,27 @@
         <w:pStyle w:val="a3"/>
       </w:pPr>
       <w:bookmarkStart w:id="40" w:name="_Toc161070987"/>
-      <w:r>
-        <w:t>Требования к видам обеспечения</w:t>
-      </w:r>
+      <w:proofErr w:type="spellStart"/>
+      <w:r>
+        <w:t>Требования</w:t>
+      </w:r>
+      <w:proofErr w:type="spellEnd"/>
+      <w:r>
+        <w:t xml:space="preserve"> к </w:t>
+      </w:r>
+      <w:proofErr w:type="spellStart"/>
+      <w:r>
+        <w:t>видам</w:t>
+      </w:r>
+      <w:proofErr w:type="spellEnd"/>
+      <w:r>
+        <w:t xml:space="preserve"> </w:t>
+      </w:r>
+      <w:proofErr w:type="spellStart"/>
+      <w:r>
+        <w:t>обеспечения</w:t>
+      </w:r>
+      <w:proofErr w:type="spellEnd"/>
       <w:r>
         <w:t xml:space="preserve"> АС</w:t>
       </w:r>
@@ -8051,8 +8806,21 @@
         </w:numPr>
       </w:pPr>
       <w:bookmarkStart w:id="41" w:name="_Toc161070988"/>
-      <w:r>
-        <w:t>Лингвистическое обеспечение АС</w:t>
+      <w:proofErr w:type="spellStart"/>
+      <w:r>
+        <w:t>Лингвистическое</w:t>
+      </w:r>
+      <w:proofErr w:type="spellEnd"/>
+      <w:r>
+        <w:t xml:space="preserve"> </w:t>
+      </w:r>
+      <w:proofErr w:type="spellStart"/>
+      <w:r>
+        <w:t>обеспечение</w:t>
+      </w:r>
+      <w:proofErr w:type="spellEnd"/>
+      <w:r>
+        <w:t xml:space="preserve"> АС</w:t>
       </w:r>
       <w:bookmarkEnd w:id="41"/>
     </w:p>
@@ -8075,8 +8843,21 @@
         <w:pStyle w:val="a4"/>
       </w:pPr>
       <w:bookmarkStart w:id="42" w:name="_Toc161070989"/>
-      <w:r>
-        <w:t>Программное обеспечение АС</w:t>
+      <w:proofErr w:type="spellStart"/>
+      <w:r>
+        <w:t>Программное</w:t>
+      </w:r>
+      <w:proofErr w:type="spellEnd"/>
+      <w:r>
+        <w:t xml:space="preserve"> </w:t>
+      </w:r>
+      <w:proofErr w:type="spellStart"/>
+      <w:r>
+        <w:t>обеспечение</w:t>
+      </w:r>
+      <w:proofErr w:type="spellEnd"/>
+      <w:r>
+        <w:t xml:space="preserve"> АС</w:t>
       </w:r>
       <w:bookmarkEnd w:id="42"/>
     </w:p>
@@ -8115,15 +8896,28 @@
         <w:pStyle w:val="a8"/>
       </w:pPr>
       <w:r>
-        <w:t>СУБД PostgreSQL 16.2;</w:t>
+        <w:t xml:space="preserve">СУБД </w:t>
+      </w:r>
+      <w:proofErr w:type="spellStart"/>
+      <w:r>
+        <w:t>PostgreSQL</w:t>
+      </w:r>
+      <w:proofErr w:type="spellEnd"/>
+      <w:r>
+        <w:t xml:space="preserve"> 16.2;</w:t>
       </w:r>
     </w:p>
     <w:p>
       <w:pPr>
         <w:pStyle w:val="a8"/>
       </w:pPr>
-      <w:r>
-        <w:t>Keycloak 23.0.7.</w:t>
+      <w:proofErr w:type="spellStart"/>
+      <w:r>
+        <w:t>Keycloak</w:t>
+      </w:r>
+      <w:proofErr w:type="spellEnd"/>
+      <w:r>
+        <w:t xml:space="preserve"> 23.0.7.</w:t>
       </w:r>
     </w:p>
     <w:p>
@@ -8170,7 +8964,15 @@
         <w:pStyle w:val="a8"/>
       </w:pPr>
       <w:r>
-        <w:t>Язык программирования Dart версии 3.3.0</w:t>
+        <w:t xml:space="preserve">Язык программирования </w:t>
+      </w:r>
+      <w:proofErr w:type="spellStart"/>
+      <w:r>
+        <w:t>Dart</w:t>
+      </w:r>
+      <w:proofErr w:type="spellEnd"/>
+      <w:r>
+        <w:t xml:space="preserve"> версии 3.3.0</w:t>
       </w:r>
       <w:r>
         <w:rPr>
@@ -8186,8 +8988,13 @@
           <w:b/>
         </w:rPr>
       </w:pPr>
-      <w:r>
-        <w:t>Flutter SDK версии 3.19.1.</w:t>
+      <w:proofErr w:type="spellStart"/>
+      <w:r>
+        <w:t>Flutter</w:t>
+      </w:r>
+      <w:proofErr w:type="spellEnd"/>
+      <w:r>
+        <w:t xml:space="preserve"> SDK версии 3.19.1.</w:t>
       </w:r>
     </w:p>
     <w:p>
@@ -8304,10 +9111,20 @@
         </w:numPr>
       </w:pPr>
       <w:bookmarkStart w:id="45" w:name="_Toc161070992"/>
-      <w:r>
-        <w:t>Требования по безопасности</w:t>
+      <w:proofErr w:type="spellStart"/>
+      <w:r>
+        <w:t>Требования</w:t>
+      </w:r>
+      <w:proofErr w:type="spellEnd"/>
+      <w:r>
+        <w:t xml:space="preserve"> по </w:t>
+      </w:r>
+      <w:proofErr w:type="spellStart"/>
+      <w:r>
+        <w:t>безопасности</w:t>
       </w:r>
       <w:bookmarkEnd w:id="45"/>
+      <w:proofErr w:type="spellEnd"/>
     </w:p>
     <w:p>
       <w:pPr>
@@ -8339,9 +9156,11 @@
       <w:r>
         <w:t xml:space="preserve"> для хеширования должен использоваться алгоритм </w:t>
       </w:r>
+      <w:proofErr w:type="spellStart"/>
       <w:r>
         <w:t>bcrypt</w:t>
       </w:r>
+      <w:proofErr w:type="spellEnd"/>
       <w:r>
         <w:t>;</w:t>
       </w:r>
@@ -8365,10 +9184,20 @@
         <w:pStyle w:val="a4"/>
       </w:pPr>
       <w:bookmarkStart w:id="46" w:name="_Toc161070993"/>
-      <w:r>
-        <w:t>Дополнительные требования</w:t>
+      <w:proofErr w:type="spellStart"/>
+      <w:r>
+        <w:t>Дополнительные</w:t>
+      </w:r>
+      <w:proofErr w:type="spellEnd"/>
+      <w:r>
+        <w:t xml:space="preserve"> </w:t>
+      </w:r>
+      <w:proofErr w:type="spellStart"/>
+      <w:r>
+        <w:t>требования</w:t>
       </w:r>
       <w:bookmarkEnd w:id="46"/>
+      <w:proofErr w:type="spellEnd"/>
     </w:p>
     <w:p>
       <w:pPr>
@@ -8544,11 +9373,37 @@
         <w:pStyle w:val="a2"/>
       </w:pPr>
       <w:bookmarkStart w:id="48" w:name="_Toc161070995"/>
+      <w:proofErr w:type="spellStart"/>
       <w:r>
         <w:lastRenderedPageBreak/>
-        <w:t>Порядок разработки автоматизированной системы</w:t>
+        <w:t>Порядок</w:t>
+      </w:r>
+      <w:proofErr w:type="spellEnd"/>
+      <w:r>
+        <w:t xml:space="preserve"> </w:t>
+      </w:r>
+      <w:proofErr w:type="spellStart"/>
+      <w:r>
+        <w:t>разработки</w:t>
+      </w:r>
+      <w:proofErr w:type="spellEnd"/>
+      <w:r>
+        <w:t xml:space="preserve"> </w:t>
+      </w:r>
+      <w:proofErr w:type="spellStart"/>
+      <w:r>
+        <w:t>автоматизированной</w:t>
+      </w:r>
+      <w:proofErr w:type="spellEnd"/>
+      <w:r>
+        <w:t xml:space="preserve"> </w:t>
+      </w:r>
+      <w:proofErr w:type="spellStart"/>
+      <w:r>
+        <w:t>системы</w:t>
       </w:r>
       <w:bookmarkEnd w:id="48"/>
+      <w:proofErr w:type="spellEnd"/>
     </w:p>
     <w:p>
       <w:pPr>
@@ -8728,7 +9583,39 @@
         <w:t xml:space="preserve"> </w:t>
       </w:r>
       <w:r>
-        <w:t>на GitHub, распределены задачи проекта в таск-менеджере Trello, создан проект Miro с общей логикой системы, предоставлены промежуточные результаты по курсовому проекту</w:t>
+        <w:t xml:space="preserve">на </w:t>
+      </w:r>
+      <w:proofErr w:type="spellStart"/>
+      <w:r>
+        <w:t>GitHub</w:t>
+      </w:r>
+      <w:proofErr w:type="spellEnd"/>
+      <w:r>
+        <w:t xml:space="preserve">, распределены задачи проекта в </w:t>
+      </w:r>
+      <w:proofErr w:type="spellStart"/>
+      <w:r>
+        <w:t>таск</w:t>
+      </w:r>
+      <w:proofErr w:type="spellEnd"/>
+      <w:r>
+        <w:t xml:space="preserve">-менеджере </w:t>
+      </w:r>
+      <w:proofErr w:type="spellStart"/>
+      <w:r>
+        <w:t>Trello</w:t>
+      </w:r>
+      <w:proofErr w:type="spellEnd"/>
+      <w:r>
+        <w:t xml:space="preserve">, создан проект </w:t>
+      </w:r>
+      <w:proofErr w:type="spellStart"/>
+      <w:r>
+        <w:t>Miro</w:t>
+      </w:r>
+      <w:proofErr w:type="spellEnd"/>
+      <w:r>
+        <w:t xml:space="preserve"> с общей логикой системы, предоставлены промежуточные результаты по курсовому проекту</w:t>
       </w:r>
       <w:r>
         <w:t>,</w:t>
@@ -8780,33 +9667,79 @@
       <w:pPr>
         <w:pStyle w:val="af4"/>
       </w:pPr>
-      <w:r>
-        <w:t>Требования отсутствуют</w:t>
-      </w:r>
+      <w:proofErr w:type="spellStart"/>
+      <w:r>
+        <w:t>Требования</w:t>
+      </w:r>
+      <w:proofErr w:type="spellEnd"/>
+      <w:r>
+        <w:t xml:space="preserve"> </w:t>
+      </w:r>
+      <w:proofErr w:type="spellStart"/>
+      <w:r>
+        <w:t>отсутствуют</w:t>
+      </w:r>
+      <w:proofErr w:type="spellEnd"/>
     </w:p>
     <w:p>
       <w:pPr>
         <w:pStyle w:val="a2"/>
       </w:pPr>
       <w:bookmarkStart w:id="51" w:name="_Toc161070998"/>
+      <w:proofErr w:type="spellStart"/>
       <w:r>
         <w:lastRenderedPageBreak/>
         <w:t>Т</w:t>
       </w:r>
       <w:r>
-        <w:t>ребования к документированию</w:t>
+        <w:t>ребования</w:t>
+      </w:r>
+      <w:proofErr w:type="spellEnd"/>
+      <w:r>
+        <w:t xml:space="preserve"> к </w:t>
+      </w:r>
+      <w:proofErr w:type="spellStart"/>
+      <w:r>
+        <w:t>документированию</w:t>
       </w:r>
       <w:bookmarkEnd w:id="51"/>
+      <w:proofErr w:type="spellEnd"/>
     </w:p>
     <w:p>
       <w:pPr>
         <w:pStyle w:val="a3"/>
       </w:pPr>
       <w:bookmarkStart w:id="52" w:name="_Toc161070999"/>
-      <w:r>
-        <w:t>Перечень подлежащих разработке документов</w:t>
+      <w:proofErr w:type="spellStart"/>
+      <w:r>
+        <w:t>Перечень</w:t>
+      </w:r>
+      <w:proofErr w:type="spellEnd"/>
+      <w:r>
+        <w:t xml:space="preserve"> </w:t>
+      </w:r>
+      <w:proofErr w:type="spellStart"/>
+      <w:r>
+        <w:t>подлежащих</w:t>
+      </w:r>
+      <w:proofErr w:type="spellEnd"/>
+      <w:r>
+        <w:t xml:space="preserve"> </w:t>
+      </w:r>
+      <w:proofErr w:type="spellStart"/>
+      <w:r>
+        <w:t>разработке</w:t>
+      </w:r>
+      <w:proofErr w:type="spellEnd"/>
+      <w:r>
+        <w:t xml:space="preserve"> </w:t>
+      </w:r>
+      <w:proofErr w:type="spellStart"/>
+      <w:r>
+        <w:t>документов</w:t>
       </w:r>
       <w:bookmarkEnd w:id="52"/>
+      <w:proofErr w:type="spellEnd"/>
     </w:p>
     <w:p>
       <w:pPr>
@@ -8829,10 +9762,36 @@
         <w:pStyle w:val="a3"/>
       </w:pPr>
       <w:bookmarkStart w:id="53" w:name="_Toc161071000"/>
-      <w:r>
-        <w:t>Вид представления и количество документов</w:t>
+      <w:proofErr w:type="spellStart"/>
+      <w:r>
+        <w:t>Вид</w:t>
+      </w:r>
+      <w:proofErr w:type="spellEnd"/>
+      <w:r>
+        <w:t xml:space="preserve"> </w:t>
+      </w:r>
+      <w:proofErr w:type="spellStart"/>
+      <w:r>
+        <w:t>представления</w:t>
+      </w:r>
+      <w:proofErr w:type="spellEnd"/>
+      <w:r>
+        <w:t xml:space="preserve"> и </w:t>
+      </w:r>
+      <w:proofErr w:type="spellStart"/>
+      <w:r>
+        <w:t>количество</w:t>
+      </w:r>
+      <w:proofErr w:type="spellEnd"/>
+      <w:r>
+        <w:t xml:space="preserve"> </w:t>
+      </w:r>
+      <w:proofErr w:type="spellStart"/>
+      <w:r>
+        <w:t>документов</w:t>
       </w:r>
       <w:bookmarkEnd w:id="53"/>
+      <w:proofErr w:type="spellEnd"/>
     </w:p>
     <w:p>
       <w:pPr>
@@ -8859,9 +9818,11 @@
         </w:rPr>
         <w:t xml:space="preserve">опубликованы на сайте </w:t>
       </w:r>
+      <w:proofErr w:type="spellStart"/>
       <w:r>
         <w:t>github</w:t>
       </w:r>
+      <w:proofErr w:type="spellEnd"/>
       <w:r>
         <w:rPr>
           <w:lang w:val="ru-RU"/>
@@ -8901,20 +9862,31 @@
         <w:pStyle w:val="a2"/>
       </w:pPr>
       <w:bookmarkStart w:id="54" w:name="_Toc161071001"/>
+      <w:proofErr w:type="spellStart"/>
       <w:r>
         <w:lastRenderedPageBreak/>
         <w:t>И</w:t>
       </w:r>
       <w:r>
-        <w:t>сточники разработки</w:t>
+        <w:t>сточники</w:t>
+      </w:r>
+      <w:proofErr w:type="spellEnd"/>
+      <w:r>
+        <w:t xml:space="preserve"> </w:t>
+      </w:r>
+      <w:proofErr w:type="spellStart"/>
+      <w:r>
+        <w:t>разработки</w:t>
       </w:r>
       <w:bookmarkEnd w:id="54"/>
+      <w:proofErr w:type="spellEnd"/>
     </w:p>
     <w:p>
       <w:pPr>
         <w:pStyle w:val="a3"/>
       </w:pPr>
       <w:bookmarkStart w:id="55" w:name="_Toc161071002"/>
+      <w:proofErr w:type="spellStart"/>
       <w:r>
         <w:t>Системы</w:t>
       </w:r>
@@ -8925,6 +9897,7 @@
         <w:t>аналоги</w:t>
       </w:r>
       <w:bookmarkEnd w:id="55"/>
+      <w:proofErr w:type="spellEnd"/>
     </w:p>
     <w:p>
       <w:pPr>
@@ -8936,8 +9909,45 @@
         </w:rPr>
         <w:t xml:space="preserve">В ходе исследования рынка приложений по бронированию мест в ресторанах и барах было выявлено 3 прямых конкурента. </w:t>
       </w:r>
-      <w:r>
-        <w:t xml:space="preserve">Результаты конкурентного исследования приведены в таблице </w:t>
+      <w:proofErr w:type="spellStart"/>
+      <w:r>
+        <w:t>Результаты</w:t>
+      </w:r>
+      <w:proofErr w:type="spellEnd"/>
+      <w:r>
+        <w:t xml:space="preserve"> </w:t>
+      </w:r>
+      <w:proofErr w:type="spellStart"/>
+      <w:r>
+        <w:t>конкурентного</w:t>
+      </w:r>
+      <w:proofErr w:type="spellEnd"/>
+      <w:r>
+        <w:t xml:space="preserve"> </w:t>
+      </w:r>
+      <w:proofErr w:type="spellStart"/>
+      <w:r>
+        <w:t>исследования</w:t>
+      </w:r>
+      <w:proofErr w:type="spellEnd"/>
+      <w:r>
+        <w:t xml:space="preserve"> </w:t>
+      </w:r>
+      <w:proofErr w:type="spellStart"/>
+      <w:r>
+        <w:t>приведены</w:t>
+      </w:r>
+      <w:proofErr w:type="spellEnd"/>
+      <w:r>
+        <w:t xml:space="preserve"> в </w:t>
+      </w:r>
+      <w:proofErr w:type="spellStart"/>
+      <w:r>
+        <w:t>таблице</w:t>
+      </w:r>
+      <w:proofErr w:type="spellEnd"/>
+      <w:r>
+        <w:t xml:space="preserve"> </w:t>
       </w:r>
       <w:r>
         <w:t>2</w:t>
@@ -8988,9 +9998,11 @@
             <w:pPr>
               <w:pStyle w:val="af6"/>
             </w:pPr>
+            <w:proofErr w:type="spellStart"/>
             <w:r>
               <w:t>ReMarked</w:t>
             </w:r>
+            <w:proofErr w:type="spellEnd"/>
           </w:p>
         </w:tc>
         <w:tc>
@@ -9001,9 +10013,11 @@
             <w:pPr>
               <w:pStyle w:val="af6"/>
             </w:pPr>
+            <w:proofErr w:type="spellStart"/>
             <w:r>
               <w:t>Meetto</w:t>
             </w:r>
+            <w:proofErr w:type="spellEnd"/>
           </w:p>
         </w:tc>
         <w:tc>
@@ -9014,9 +10028,11 @@
             <w:pPr>
               <w:pStyle w:val="af6"/>
             </w:pPr>
+            <w:proofErr w:type="spellStart"/>
             <w:r>
               <w:t>GuestMe</w:t>
             </w:r>
+            <w:proofErr w:type="spellEnd"/>
           </w:p>
         </w:tc>
       </w:tr>
@@ -9304,10 +10320,12 @@
         <w:pStyle w:val="a4"/>
       </w:pPr>
       <w:bookmarkStart w:id="56" w:name="_Toc161071003"/>
+      <w:proofErr w:type="spellStart"/>
       <w:r>
         <w:t>ReMarked</w:t>
       </w:r>
       <w:bookmarkEnd w:id="56"/>
+      <w:proofErr w:type="spellEnd"/>
     </w:p>
     <w:p>
       <w:pPr>
@@ -9317,20 +10335,38 @@
         <w:rPr>
           <w:lang w:val="ru-RU"/>
         </w:rPr>
-        <w:t xml:space="preserve">Облачный сервис, работает на телефонах, планшетах и ноутбуках. Заказы можно принимать через виджет, телеграм-бот и приложение. Система бронирования </w:t>
-      </w:r>
+        <w:t xml:space="preserve">Облачный сервис, работает на телефонах, планшетах и ноутбуках. Заказы можно принимать через виджет, </w:t>
+      </w:r>
+      <w:proofErr w:type="spellStart"/>
+      <w:r>
+        <w:rPr>
+          <w:lang w:val="ru-RU"/>
+        </w:rPr>
+        <w:t>телеграм</w:t>
+      </w:r>
+      <w:proofErr w:type="spellEnd"/>
+      <w:r>
+        <w:rPr>
+          <w:lang w:val="ru-RU"/>
+        </w:rPr>
+        <w:t xml:space="preserve">-бот и приложение. Система бронирования </w:t>
+      </w:r>
+      <w:proofErr w:type="spellStart"/>
       <w:r>
         <w:t>ReMarked</w:t>
       </w:r>
+      <w:proofErr w:type="spellEnd"/>
       <w:r>
         <w:rPr>
           <w:lang w:val="ru-RU"/>
         </w:rPr>
         <w:t xml:space="preserve"> рассчитана как на сетевые проекты, так и на одиночные заведения с высокой проходимостью. Позволяет клиентам автоматически резервировать места на сайте, гости получают уведомления/напоминания о брони через </w:t>
       </w:r>
+      <w:proofErr w:type="spellStart"/>
       <w:r>
         <w:t>Whatsapp</w:t>
       </w:r>
+      <w:proofErr w:type="spellEnd"/>
       <w:r>
         <w:rPr>
           <w:lang w:val="ru-RU"/>
@@ -9350,8 +10386,13 @@
         </w:rPr>
         <w:t xml:space="preserve"> На рисунках 7-9 показаны элементы интерфейса приложения </w:t>
       </w:r>
-      <w:r>
-        <w:t>ReMarked.</w:t>
+      <w:proofErr w:type="spellStart"/>
+      <w:r>
+        <w:t>ReMarked</w:t>
+      </w:r>
+      <w:proofErr w:type="spellEnd"/>
+      <w:r>
+        <w:t>.</w:t>
       </w:r>
     </w:p>
     <w:p>
@@ -9558,10 +10599,12 @@
         <w:pStyle w:val="a4"/>
       </w:pPr>
       <w:bookmarkStart w:id="57" w:name="_Toc161071004"/>
+      <w:proofErr w:type="spellStart"/>
       <w:r>
         <w:t>Meetto</w:t>
       </w:r>
       <w:bookmarkEnd w:id="57"/>
+      <w:proofErr w:type="spellEnd"/>
     </w:p>
     <w:p>
       <w:pPr>
@@ -9583,10 +10626,12 @@
         <w:pStyle w:val="a4"/>
       </w:pPr>
       <w:bookmarkStart w:id="58" w:name="_Toc161071005"/>
+      <w:proofErr w:type="spellStart"/>
       <w:r>
         <w:t>GuestMe</w:t>
       </w:r>
       <w:bookmarkEnd w:id="58"/>
+      <w:proofErr w:type="spellEnd"/>
     </w:p>
     <w:p>
       <w:pPr>
@@ -9601,27 +10646,33 @@
         </w:rPr>
         <w:t xml:space="preserve">Рестораны, которые уже работают на </w:t>
       </w:r>
+      <w:proofErr w:type="spellStart"/>
       <w:r>
         <w:t>iiko</w:t>
       </w:r>
+      <w:proofErr w:type="spellEnd"/>
       <w:r>
         <w:rPr>
           <w:lang w:val="ru-RU"/>
         </w:rPr>
         <w:t xml:space="preserve">, могут не искать отдельный сервис для бронирования столов, а просто подключить дополнительный модуль — </w:t>
       </w:r>
+      <w:proofErr w:type="spellStart"/>
       <w:r>
         <w:t>GuestMe</w:t>
       </w:r>
+      <w:proofErr w:type="spellEnd"/>
       <w:r>
         <w:rPr>
           <w:lang w:val="ru-RU"/>
         </w:rPr>
         <w:t xml:space="preserve">. Он поддерживает основные функции аналогичных инструментов: мгновенная интеграция с системой автоматизации, быстрое получение информации о зале и гостях из </w:t>
       </w:r>
+      <w:proofErr w:type="spellStart"/>
       <w:r>
         <w:t>iiko</w:t>
       </w:r>
+      <w:proofErr w:type="spellEnd"/>
       <w:r>
         <w:rPr>
           <w:lang w:val="ru-RU"/>
@@ -9640,8 +10691,13 @@
         </w:rPr>
         <w:t xml:space="preserve">На рисунке 10 показан элемент интерфейса приложения </w:t>
       </w:r>
-      <w:r>
-        <w:t>GuestMe.</w:t>
+      <w:proofErr w:type="spellStart"/>
+      <w:r>
+        <w:t>GuestMe</w:t>
+      </w:r>
+      <w:proofErr w:type="spellEnd"/>
+      <w:r>
+        <w:t>.</w:t>
       </w:r>
     </w:p>
     <w:p>
@@ -9654,7 +10710,7 @@
         </w:rPr>
         <w:lastRenderedPageBreak/>
         <w:drawing>
-          <wp:inline distT="0" distB="0" distL="0" distR="0" wp14:anchorId="5DB02128" wp14:editId="4FD56E5B">
+          <wp:inline distT="0" distB="0" distL="0" distR="0" wp14:anchorId="5DB02128" wp14:editId="7E6EF74E">
             <wp:extent cx="5939790" cy="3221355"/>
             <wp:effectExtent l="0" t="0" r="3810" b="0"/>
             <wp:docPr id="1791495137" name="Рисунок 4"/>
@@ -9742,7 +10798,7 @@
           <w14:ligatures w14:val="standardContextual"/>
         </w:rPr>
         <w:drawing>
-          <wp:inline distT="0" distB="0" distL="0" distR="0" wp14:anchorId="4B3C774D" wp14:editId="34417FED">
+          <wp:inline distT="0" distB="0" distL="0" distR="0" wp14:anchorId="4B3C774D" wp14:editId="21CADC37">
             <wp:extent cx="8135667" cy="5292000"/>
             <wp:effectExtent l="0" t="6668" r="0" b="0"/>
             <wp:docPr id="1393381328" name="Рисунок 1"/>

</xml_diff>

<commit_message>
fix: change mobile app to system
</commit_message>
<xml_diff>
--- a/documentation/техническое задание/Техническое задание.docx
+++ b/documentation/техническое задание/Техническое задание.docx
@@ -213,33 +213,33 @@
           <w:sz w:val="28"/>
           <w:szCs w:val="28"/>
         </w:rPr>
-        <w:t>мобильного</w:t>
-      </w:r>
-      <w:r>
+        <w:t>автоматизированной системы</w:t>
+      </w:r>
+    </w:p>
+    <w:p>
+      <w:pPr>
+        <w:jc w:val="center"/>
         <w:rPr>
           <w:rFonts w:ascii="Times New Roman" w:hAnsi="Times New Roman" w:cs="Times New Roman"/>
           <w:sz w:val="28"/>
           <w:szCs w:val="28"/>
         </w:rPr>
-        <w:t xml:space="preserve"> приложения</w:t>
-      </w:r>
-    </w:p>
-    <w:p>
-      <w:pPr>
-        <w:jc w:val="center"/>
+      </w:pPr>
+      <w:r>
         <w:rPr>
           <w:rFonts w:ascii="Times New Roman" w:hAnsi="Times New Roman" w:cs="Times New Roman"/>
           <w:sz w:val="28"/>
           <w:szCs w:val="28"/>
         </w:rPr>
-      </w:pPr>
+        <w:t>«</w:t>
+      </w:r>
       <w:r>
         <w:rPr>
           <w:rFonts w:ascii="Times New Roman" w:hAnsi="Times New Roman" w:cs="Times New Roman"/>
           <w:sz w:val="28"/>
           <w:szCs w:val="28"/>
         </w:rPr>
-        <w:t>«</w:t>
+        <w:t>Система</w:t>
       </w:r>
       <w:r>
         <w:rPr>
@@ -247,25 +247,26 @@
           <w:sz w:val="28"/>
           <w:szCs w:val="28"/>
         </w:rPr>
-        <w:t>Мобильное приложение для бронирования мест в ресторанах и барах Restobook</w:t>
-      </w:r>
+        <w:t xml:space="preserve"> для бронирования мест в ресторанах и барах </w:t>
+      </w:r>
+      <w:proofErr w:type="spellStart"/>
       <w:r>
         <w:rPr>
           <w:rFonts w:ascii="Times New Roman" w:hAnsi="Times New Roman" w:cs="Times New Roman"/>
           <w:sz w:val="28"/>
           <w:szCs w:val="28"/>
         </w:rPr>
-        <w:t>»</w:t>
-      </w:r>
-    </w:p>
-    <w:p>
-      <w:pPr>
+        <w:t>Restobook</w:t>
+      </w:r>
+      <w:proofErr w:type="spellEnd"/>
+      <w:r>
         <w:rPr>
           <w:rFonts w:ascii="Times New Roman" w:hAnsi="Times New Roman" w:cs="Times New Roman"/>
           <w:sz w:val="28"/>
           <w:szCs w:val="28"/>
         </w:rPr>
-      </w:pPr>
+        <w:t>»</w:t>
+      </w:r>
     </w:p>
     <w:p>
       <w:pPr>
@@ -284,39 +285,40 @@
           <w:szCs w:val="28"/>
         </w:rPr>
       </w:pPr>
-      <w:r>
+    </w:p>
+    <w:p>
+      <w:pPr>
         <w:rPr>
           <w:rFonts w:ascii="Times New Roman" w:hAnsi="Times New Roman" w:cs="Times New Roman"/>
           <w:sz w:val="28"/>
           <w:szCs w:val="28"/>
         </w:rPr>
-        <w:t>Исполнители</w:t>
-      </w:r>
-    </w:p>
-    <w:p>
-      <w:pPr>
-        <w:ind w:firstLine="708"/>
+      </w:pPr>
+      <w:r>
         <w:rPr>
           <w:rFonts w:ascii="Times New Roman" w:hAnsi="Times New Roman" w:cs="Times New Roman"/>
           <w:sz w:val="28"/>
           <w:szCs w:val="28"/>
         </w:rPr>
-      </w:pPr>
-      <w:r>
+        <w:t>Исполнители</w:t>
+      </w:r>
+    </w:p>
+    <w:p>
+      <w:pPr>
+        <w:ind w:firstLine="708"/>
         <w:rPr>
           <w:rFonts w:ascii="Times New Roman" w:hAnsi="Times New Roman" w:cs="Times New Roman"/>
           <w:sz w:val="28"/>
           <w:szCs w:val="28"/>
         </w:rPr>
-        <w:t xml:space="preserve">______________ </w:t>
-      </w:r>
+      </w:pPr>
       <w:r>
         <w:rPr>
           <w:rFonts w:ascii="Times New Roman" w:hAnsi="Times New Roman" w:cs="Times New Roman"/>
           <w:sz w:val="28"/>
           <w:szCs w:val="28"/>
         </w:rPr>
-        <w:t xml:space="preserve">П.А. </w:t>
+        <w:t xml:space="preserve">______________ </w:t>
       </w:r>
       <w:r>
         <w:rPr>
@@ -324,60 +326,78 @@
           <w:sz w:val="28"/>
           <w:szCs w:val="28"/>
         </w:rPr>
-        <w:t>Путин</w:t>
-      </w:r>
-    </w:p>
-    <w:p>
-      <w:pPr>
-        <w:ind w:firstLine="708"/>
+        <w:t xml:space="preserve">П.А. </w:t>
+      </w:r>
+      <w:r>
         <w:rPr>
           <w:rFonts w:ascii="Times New Roman" w:hAnsi="Times New Roman" w:cs="Times New Roman"/>
           <w:sz w:val="28"/>
           <w:szCs w:val="28"/>
         </w:rPr>
-      </w:pPr>
-      <w:r>
+        <w:t>Путин</w:t>
+      </w:r>
+    </w:p>
+    <w:p>
+      <w:pPr>
+        <w:ind w:firstLine="708"/>
         <w:rPr>
           <w:rFonts w:ascii="Times New Roman" w:hAnsi="Times New Roman" w:cs="Times New Roman"/>
           <w:sz w:val="28"/>
           <w:szCs w:val="28"/>
         </w:rPr>
-        <w:t xml:space="preserve">______________ </w:t>
-      </w:r>
+      </w:pPr>
       <w:r>
         <w:rPr>
           <w:rFonts w:ascii="Times New Roman" w:hAnsi="Times New Roman" w:cs="Times New Roman"/>
           <w:sz w:val="28"/>
           <w:szCs w:val="28"/>
         </w:rPr>
-        <w:t>М.В. Ефремов</w:t>
-      </w:r>
-    </w:p>
-    <w:p>
-      <w:pPr>
-        <w:ind w:firstLine="708"/>
+        <w:t xml:space="preserve">______________ </w:t>
+      </w:r>
+      <w:r>
         <w:rPr>
           <w:rFonts w:ascii="Times New Roman" w:hAnsi="Times New Roman" w:cs="Times New Roman"/>
           <w:sz w:val="28"/>
           <w:szCs w:val="28"/>
         </w:rPr>
-      </w:pPr>
-      <w:r>
+        <w:t>М.В. Ефремов</w:t>
+      </w:r>
+    </w:p>
+    <w:p>
+      <w:pPr>
+        <w:ind w:firstLine="708"/>
         <w:rPr>
           <w:rFonts w:ascii="Times New Roman" w:hAnsi="Times New Roman" w:cs="Times New Roman"/>
           <w:sz w:val="28"/>
           <w:szCs w:val="28"/>
         </w:rPr>
-        <w:t xml:space="preserve">______________ </w:t>
-      </w:r>
+      </w:pPr>
       <w:r>
         <w:rPr>
           <w:rFonts w:ascii="Times New Roman" w:hAnsi="Times New Roman" w:cs="Times New Roman"/>
           <w:sz w:val="28"/>
           <w:szCs w:val="28"/>
         </w:rPr>
-        <w:t>М.М.З. Насайр</w:t>
-      </w:r>
+        <w:t xml:space="preserve">______________ </w:t>
+      </w:r>
+      <w:r>
+        <w:rPr>
+          <w:rFonts w:ascii="Times New Roman" w:hAnsi="Times New Roman" w:cs="Times New Roman"/>
+          <w:sz w:val="28"/>
+          <w:szCs w:val="28"/>
+        </w:rPr>
+        <w:t xml:space="preserve">М.М.З. </w:t>
+      </w:r>
+      <w:proofErr w:type="spellStart"/>
+      <w:r>
+        <w:rPr>
+          <w:rFonts w:ascii="Times New Roman" w:hAnsi="Times New Roman" w:cs="Times New Roman"/>
+          <w:sz w:val="28"/>
+          <w:szCs w:val="28"/>
+        </w:rPr>
+        <w:t>Насайр</w:t>
+      </w:r>
+      <w:proofErr w:type="spellEnd"/>
     </w:p>
     <w:p>
       <w:pPr>
@@ -5175,11 +5195,21 @@
         <w:pStyle w:val="a2"/>
       </w:pPr>
       <w:bookmarkStart w:id="2" w:name="_Toc161070950"/>
+      <w:proofErr w:type="spellStart"/>
       <w:r>
         <w:lastRenderedPageBreak/>
-        <w:t>Общие сведения</w:t>
+        <w:t>Общие</w:t>
+      </w:r>
+      <w:proofErr w:type="spellEnd"/>
+      <w:r>
+        <w:t xml:space="preserve"> </w:t>
+      </w:r>
+      <w:proofErr w:type="spellStart"/>
+      <w:r>
+        <w:t>сведения</w:t>
       </w:r>
       <w:bookmarkEnd w:id="2"/>
+      <w:proofErr w:type="spellEnd"/>
     </w:p>
     <w:p>
       <w:pPr>
@@ -5214,7 +5244,13 @@
         <w:rPr>
           <w:lang w:val="ru-RU"/>
         </w:rPr>
-        <w:t xml:space="preserve"> мобильного приложения</w:t>
+        <w:t xml:space="preserve"> </w:t>
+      </w:r>
+      <w:r>
+        <w:rPr>
+          <w:lang w:val="ru-RU"/>
+        </w:rPr>
+        <w:t>системы</w:t>
       </w:r>
       <w:r>
         <w:rPr>
@@ -5227,12 +5263,20 @@
         <w:rPr>
           <w:lang w:val="ru-RU"/>
         </w:rPr>
-        <w:t xml:space="preserve">Мобильное приложение для бронирования мест в ресторанах и барах </w:t>
-      </w:r>
+        <w:t>Система</w:t>
+      </w:r>
+      <w:r>
+        <w:rPr>
+          <w:lang w:val="ru-RU"/>
+        </w:rPr>
+        <w:t xml:space="preserve"> для бронирования мест в ресторанах и барах </w:t>
+      </w:r>
+      <w:proofErr w:type="spellStart"/>
       <w:r>
         <w:t>Restobook</w:t>
       </w:r>
       <w:bookmarkEnd w:id="4"/>
+      <w:proofErr w:type="spellEnd"/>
       <w:r>
         <w:rPr>
           <w:lang w:val="ru-RU"/>
@@ -5251,7 +5295,7 @@
         <w:rPr>
           <w:lang w:val="ru-RU"/>
         </w:rPr>
-        <w:t xml:space="preserve">Условное обозначение мобильного </w:t>
+        <w:t xml:space="preserve">Условное обозначение </w:t>
       </w:r>
       <w:r>
         <w:rPr>
@@ -5265,9 +5309,11 @@
         </w:rPr>
         <w:t>«</w:t>
       </w:r>
+      <w:proofErr w:type="spellStart"/>
       <w:r>
         <w:t>Restobook</w:t>
       </w:r>
+      <w:proofErr w:type="spellEnd"/>
       <w:r>
         <w:rPr>
           <w:lang w:val="ru-RU"/>
@@ -5286,10 +5332,12 @@
         <w:pStyle w:val="a3"/>
       </w:pPr>
       <w:bookmarkStart w:id="5" w:name="_Toc161070952"/>
+      <w:proofErr w:type="spellStart"/>
       <w:r>
         <w:t>Заказчик</w:t>
       </w:r>
       <w:bookmarkEnd w:id="5"/>
+      <w:proofErr w:type="spellEnd"/>
     </w:p>
     <w:p>
       <w:pPr>
@@ -5444,21 +5492,36 @@
         <w:pStyle w:val="a3"/>
       </w:pPr>
       <w:bookmarkStart w:id="6" w:name="_Toc161070953"/>
+      <w:proofErr w:type="spellStart"/>
       <w:r>
         <w:t>Разработчик</w:t>
       </w:r>
       <w:bookmarkEnd w:id="6"/>
+      <w:proofErr w:type="spellEnd"/>
     </w:p>
     <w:p>
       <w:pPr>
         <w:pStyle w:val="af4"/>
       </w:pPr>
       <w:r>
-        <w:t>«7.1» команда группы</w:t>
-      </w:r>
+        <w:t xml:space="preserve">«7.1» </w:t>
+      </w:r>
+      <w:proofErr w:type="spellStart"/>
+      <w:r>
+        <w:t>команда</w:t>
+      </w:r>
+      <w:proofErr w:type="spellEnd"/>
       <w:r>
         <w:t xml:space="preserve"> </w:t>
       </w:r>
+      <w:proofErr w:type="spellStart"/>
+      <w:r>
+        <w:t>группы</w:t>
+      </w:r>
+      <w:proofErr w:type="spellEnd"/>
+      <w:r>
+        <w:t xml:space="preserve"> </w:t>
+      </w:r>
       <w:r>
         <w:t>«7»</w:t>
       </w:r>
@@ -5467,8 +5530,29 @@
       <w:pPr>
         <w:pStyle w:val="af4"/>
       </w:pPr>
-      <w:r>
-        <w:t>Состав команды разработчика:</w:t>
+      <w:proofErr w:type="spellStart"/>
+      <w:r>
+        <w:t>Состав</w:t>
+      </w:r>
+      <w:proofErr w:type="spellEnd"/>
+      <w:r>
+        <w:t xml:space="preserve"> </w:t>
+      </w:r>
+      <w:proofErr w:type="spellStart"/>
+      <w:r>
+        <w:t>команды</w:t>
+      </w:r>
+      <w:proofErr w:type="spellEnd"/>
+      <w:r>
+        <w:t xml:space="preserve"> </w:t>
+      </w:r>
+      <w:proofErr w:type="spellStart"/>
+      <w:r>
+        <w:t>разработчика</w:t>
+      </w:r>
+      <w:proofErr w:type="spellEnd"/>
+      <w:r>
+        <w:t>:</w:t>
       </w:r>
     </w:p>
     <w:p>
@@ -5491,8 +5575,21 @@
       <w:pPr>
         <w:pStyle w:val="a8"/>
       </w:pPr>
-      <w:r>
-        <w:t>Насайр Марьям Магди Захи</w:t>
+      <w:proofErr w:type="spellStart"/>
+      <w:r>
+        <w:t>Насайр</w:t>
+      </w:r>
+      <w:proofErr w:type="spellEnd"/>
+      <w:r>
+        <w:t xml:space="preserve"> Марьям </w:t>
+      </w:r>
+      <w:proofErr w:type="spellStart"/>
+      <w:r>
+        <w:t>Магди</w:t>
+      </w:r>
+      <w:proofErr w:type="spellEnd"/>
+      <w:r>
+        <w:t xml:space="preserve"> Захи</w:t>
       </w:r>
     </w:p>
     <w:p>
@@ -5500,7 +5597,15 @@
         <w:pStyle w:val="a8"/>
       </w:pPr>
       <w:r>
-        <w:t>Ноэль Жулмист Филс</w:t>
+        <w:t xml:space="preserve">Ноэль </w:t>
+      </w:r>
+      <w:proofErr w:type="spellStart"/>
+      <w:r>
+        <w:t>Жулмист</w:t>
+      </w:r>
+      <w:proofErr w:type="spellEnd"/>
+      <w:r>
+        <w:t xml:space="preserve"> Филс</w:t>
       </w:r>
     </w:p>
     <w:p>
@@ -5530,7 +5635,19 @@
         <w:rPr>
           <w:lang w:val="ru-RU"/>
         </w:rPr>
-        <w:t>Данное мобильное приложение будет создаваться на основании следующих документов:</w:t>
+        <w:t>Данн</w:t>
+      </w:r>
+      <w:r>
+        <w:rPr>
+          <w:lang w:val="ru-RU"/>
+        </w:rPr>
+        <w:t xml:space="preserve">ая система </w:t>
+      </w:r>
+      <w:r>
+        <w:rPr>
+          <w:lang w:val="ru-RU"/>
+        </w:rPr>
+        <w:t>будет создаваться на основании следующих документов:</w:t>
       </w:r>
     </w:p>
     <w:p>
@@ -5555,31 +5672,31 @@
         <w:pStyle w:val="a8"/>
       </w:pPr>
       <w:r>
+        <w:t xml:space="preserve">Федерального закона «О персональных данных» от 27.07.2006 </w:t>
+      </w:r>
+      <w:r>
+        <w:rPr>
+          <w:lang w:val="en-US"/>
+        </w:rPr>
+        <w:t>N</w:t>
+      </w:r>
+      <w:r>
+        <w:t xml:space="preserve"> 152-ФЗ.</w:t>
+      </w:r>
+    </w:p>
+    <w:p>
+      <w:pPr>
+        <w:pStyle w:val="a3"/>
+        <w:rPr>
+          <w:lang w:val="ru-RU"/>
+        </w:rPr>
+      </w:pPr>
+      <w:bookmarkStart w:id="8" w:name="_Toc161070955"/>
+      <w:r>
+        <w:rPr>
+          <w:lang w:val="ru-RU"/>
+        </w:rPr>
         <w:lastRenderedPageBreak/>
-        <w:t xml:space="preserve">Федерального закона «О персональных данных» от 27.07.2006 </w:t>
-      </w:r>
-      <w:r>
-        <w:rPr>
-          <w:lang w:val="en-US"/>
-        </w:rPr>
-        <w:t>N</w:t>
-      </w:r>
-      <w:r>
-        <w:t xml:space="preserve"> 152-ФЗ.</w:t>
-      </w:r>
-    </w:p>
-    <w:p>
-      <w:pPr>
-        <w:pStyle w:val="a3"/>
-        <w:rPr>
-          <w:lang w:val="ru-RU"/>
-        </w:rPr>
-      </w:pPr>
-      <w:bookmarkStart w:id="8" w:name="_Toc161070955"/>
-      <w:r>
-        <w:rPr>
-          <w:lang w:val="ru-RU"/>
-        </w:rPr>
         <w:t>Плановые сроки начала и окончания работы по</w:t>
       </w:r>
       <w:r>
@@ -5619,7 +5736,13 @@
         <w:rPr>
           <w:lang w:val="ru-RU"/>
         </w:rPr>
-        <w:t xml:space="preserve">мобильного приложения </w:t>
+        <w:t>системы</w:t>
+      </w:r>
+      <w:r>
+        <w:rPr>
+          <w:lang w:val="ru-RU"/>
+        </w:rPr>
+        <w:t xml:space="preserve"> </w:t>
       </w:r>
       <w:r>
         <w:rPr>
@@ -5650,11 +5773,21 @@
         <w:pStyle w:val="a3"/>
       </w:pPr>
       <w:bookmarkStart w:id="10" w:name="_Toc161070957"/>
-      <w:r>
-        <w:t xml:space="preserve">Цели </w:t>
-      </w:r>
-      <w:r>
-        <w:t>создания АС</w:t>
+      <w:proofErr w:type="spellStart"/>
+      <w:r>
+        <w:t>Цели</w:t>
+      </w:r>
+      <w:proofErr w:type="spellEnd"/>
+      <w:r>
+        <w:t xml:space="preserve"> </w:t>
+      </w:r>
+      <w:proofErr w:type="spellStart"/>
+      <w:r>
+        <w:t>создания</w:t>
+      </w:r>
+      <w:proofErr w:type="spellEnd"/>
+      <w:r>
+        <w:t xml:space="preserve"> АС</w:t>
       </w:r>
       <w:bookmarkEnd w:id="10"/>
     </w:p>
@@ -5669,7 +5802,19 @@
         <w:rPr>
           <w:lang w:val="ru-RU"/>
         </w:rPr>
-        <w:t>Целями создания мобильного приложения являются:</w:t>
+        <w:t xml:space="preserve">Целями создания </w:t>
+      </w:r>
+      <w:r>
+        <w:rPr>
+          <w:lang w:val="ru-RU"/>
+        </w:rPr>
+        <w:t xml:space="preserve">системы </w:t>
+      </w:r>
+      <w:r>
+        <w:rPr>
+          <w:lang w:val="ru-RU"/>
+        </w:rPr>
+        <w:t>являются:</w:t>
       </w:r>
     </w:p>
     <w:p>
@@ -5710,8 +5855,13 @@
         <w:pStyle w:val="a3"/>
       </w:pPr>
       <w:bookmarkStart w:id="11" w:name="_Toc161070958"/>
-      <w:r>
-        <w:t>Назначение АС</w:t>
+      <w:proofErr w:type="spellStart"/>
+      <w:r>
+        <w:t>Назначение</w:t>
+      </w:r>
+      <w:proofErr w:type="spellEnd"/>
+      <w:r>
+        <w:t xml:space="preserve"> АС</w:t>
       </w:r>
       <w:bookmarkEnd w:id="11"/>
     </w:p>
@@ -5726,7 +5876,25 @@
         <w:rPr>
           <w:lang w:val="ru-RU"/>
         </w:rPr>
-        <w:t>Мобильное приложение предназначено для цифровизации процесса приёма и учёта сотрудниками ресторанов и баров заявок на бронирование столиков или мест.</w:t>
+        <w:t>Система</w:t>
+      </w:r>
+      <w:r>
+        <w:rPr>
+          <w:lang w:val="ru-RU"/>
+        </w:rPr>
+        <w:t xml:space="preserve"> предназначен</w:t>
+      </w:r>
+      <w:r>
+        <w:rPr>
+          <w:lang w:val="ru-RU"/>
+        </w:rPr>
+        <w:t xml:space="preserve">а </w:t>
+      </w:r>
+      <w:r>
+        <w:rPr>
+          <w:lang w:val="ru-RU"/>
+        </w:rPr>
+        <w:t>для цифровизации процесса приёма и учёта сотрудниками ресторанов и баров заявок на бронирование столиков или мест.</w:t>
       </w:r>
     </w:p>
     <w:p>
@@ -5734,14 +5902,29 @@
         <w:pStyle w:val="a2"/>
       </w:pPr>
       <w:bookmarkStart w:id="12" w:name="_Toc161070959"/>
+      <w:proofErr w:type="spellStart"/>
       <w:r>
         <w:lastRenderedPageBreak/>
-        <w:t xml:space="preserve">Требования к </w:t>
-      </w:r>
-      <w:r>
-        <w:t>автоматизированной системе</w:t>
+        <w:t>Требования</w:t>
+      </w:r>
+      <w:proofErr w:type="spellEnd"/>
+      <w:r>
+        <w:t xml:space="preserve"> к </w:t>
+      </w:r>
+      <w:proofErr w:type="spellStart"/>
+      <w:r>
+        <w:t>автоматизированной</w:t>
+      </w:r>
+      <w:proofErr w:type="spellEnd"/>
+      <w:r>
+        <w:t xml:space="preserve"> </w:t>
+      </w:r>
+      <w:proofErr w:type="spellStart"/>
+      <w:r>
+        <w:t>системе</w:t>
       </w:r>
       <w:bookmarkEnd w:id="12"/>
+      <w:proofErr w:type="spellEnd"/>
     </w:p>
     <w:p>
       <w:pPr>
@@ -5792,31 +5975,7 @@
         <w:rPr>
           <w:lang w:val="ru-RU"/>
         </w:rPr>
-        <w:t>М</w:t>
-      </w:r>
-      <w:r>
-        <w:rPr>
-          <w:lang w:val="ru-RU"/>
-        </w:rPr>
-        <w:t>обильно</w:t>
-      </w:r>
-      <w:r>
-        <w:rPr>
-          <w:lang w:val="ru-RU"/>
-        </w:rPr>
-        <w:t>е</w:t>
-      </w:r>
-      <w:r>
-        <w:rPr>
-          <w:lang w:val="ru-RU"/>
-        </w:rPr>
-        <w:t xml:space="preserve"> приложени</w:t>
-      </w:r>
-      <w:r>
-        <w:rPr>
-          <w:lang w:val="ru-RU"/>
-        </w:rPr>
-        <w:t>е</w:t>
+        <w:t>Система</w:t>
       </w:r>
       <w:r>
         <w:rPr>
@@ -5828,7 +5987,19 @@
         <w:rPr>
           <w:lang w:val="ru-RU"/>
         </w:rPr>
-        <w:t xml:space="preserve">должно иметь архитектуру, соответствующую модели </w:t>
+        <w:t>должн</w:t>
+      </w:r>
+      <w:r>
+        <w:rPr>
+          <w:lang w:val="ru-RU"/>
+        </w:rPr>
+        <w:t>а</w:t>
+      </w:r>
+      <w:r>
+        <w:rPr>
+          <w:lang w:val="ru-RU"/>
+        </w:rPr>
+        <w:t xml:space="preserve"> иметь архитектуру, соответствующую модели </w:t>
       </w:r>
       <w:r>
         <w:rPr>
@@ -5989,9 +6160,30 @@
         <w:pStyle w:val="a4"/>
       </w:pPr>
       <w:bookmarkStart w:id="15" w:name="_Toc161070962"/>
+      <w:proofErr w:type="spellStart"/>
       <w:r>
         <w:lastRenderedPageBreak/>
-        <w:t>Перспективы развития, модернизации АС</w:t>
+        <w:t>Перспективы</w:t>
+      </w:r>
+      <w:proofErr w:type="spellEnd"/>
+      <w:r>
+        <w:t xml:space="preserve"> </w:t>
+      </w:r>
+      <w:proofErr w:type="spellStart"/>
+      <w:r>
+        <w:t>развития</w:t>
+      </w:r>
+      <w:proofErr w:type="spellEnd"/>
+      <w:r>
+        <w:t xml:space="preserve">, </w:t>
+      </w:r>
+      <w:proofErr w:type="spellStart"/>
+      <w:r>
+        <w:t>модернизации</w:t>
+      </w:r>
+      <w:proofErr w:type="spellEnd"/>
+      <w:r>
+        <w:t xml:space="preserve"> АС</w:t>
       </w:r>
       <w:bookmarkEnd w:id="15"/>
     </w:p>
@@ -6012,7 +6204,7 @@
         <w:rPr>
           <w:lang w:val="ru-RU"/>
         </w:rPr>
-        <w:t>мобильного приложения</w:t>
+        <w:t>системы</w:t>
       </w:r>
       <w:r>
         <w:rPr>
@@ -6058,8 +6250,29 @@
         <w:pStyle w:val="a3"/>
       </w:pPr>
       <w:bookmarkStart w:id="16" w:name="_Toc161070963"/>
-      <w:r>
-        <w:t>Требования к функциям, выполняемым АС</w:t>
+      <w:proofErr w:type="spellStart"/>
+      <w:r>
+        <w:t>Требования</w:t>
+      </w:r>
+      <w:proofErr w:type="spellEnd"/>
+      <w:r>
+        <w:t xml:space="preserve"> к </w:t>
+      </w:r>
+      <w:proofErr w:type="spellStart"/>
+      <w:r>
+        <w:t>функциям</w:t>
+      </w:r>
+      <w:proofErr w:type="spellEnd"/>
+      <w:r>
+        <w:t xml:space="preserve">, </w:t>
+      </w:r>
+      <w:proofErr w:type="spellStart"/>
+      <w:r>
+        <w:t>выполняемым</w:t>
+      </w:r>
+      <w:proofErr w:type="spellEnd"/>
+      <w:r>
+        <w:t xml:space="preserve"> АС</w:t>
       </w:r>
       <w:bookmarkEnd w:id="16"/>
     </w:p>
@@ -6074,7 +6287,19 @@
         <w:rPr>
           <w:lang w:val="ru-RU"/>
         </w:rPr>
-        <w:t>В мобильном приложении пользователь будет иметь одну из ролей:</w:t>
+        <w:t xml:space="preserve">В </w:t>
+      </w:r>
+      <w:r>
+        <w:rPr>
+          <w:lang w:val="ru-RU"/>
+        </w:rPr>
+        <w:t>системе</w:t>
+      </w:r>
+      <w:r>
+        <w:rPr>
+          <w:lang w:val="ru-RU"/>
+        </w:rPr>
+        <w:t xml:space="preserve"> пользователь будет иметь одну из ролей:</w:t>
       </w:r>
     </w:p>
     <w:p>
@@ -6098,50 +6323,29 @@
         <w:pStyle w:val="a8"/>
       </w:pPr>
       <w:r>
-        <w:t>Сотрудник ресторана.</w:t>
-      </w:r>
-    </w:p>
-    <w:p>
-      <w:pPr>
-        <w:pStyle w:val="af4"/>
-        <w:rPr>
-          <w:lang w:val="ru-RU"/>
-        </w:rPr>
-      </w:pPr>
-      <w:r>
-        <w:rPr>
-          <w:lang w:val="ru-RU"/>
-        </w:rPr>
-        <w:t xml:space="preserve">Также для работы с сервисной страницей веб-интерфейса </w:t>
-      </w:r>
-      <w:r>
-        <w:rPr>
-          <w:lang w:val="ru-RU"/>
-        </w:rPr>
-        <w:t xml:space="preserve">вводится роль </w:t>
-      </w:r>
-      <w:r>
-        <w:rPr>
-          <w:lang w:val="ru-RU"/>
-        </w:rPr>
-        <w:t>администратор</w:t>
-      </w:r>
-      <w:r>
-        <w:rPr>
-          <w:lang w:val="ru-RU"/>
-        </w:rPr>
+        <w:t>Сотрудник ресторана</w:t>
+      </w:r>
+      <w:r>
+        <w:t>;</w:t>
+      </w:r>
+    </w:p>
+    <w:p>
+      <w:pPr>
+        <w:pStyle w:val="a8"/>
+      </w:pPr>
+      <w:r>
+        <w:t>А</w:t>
+      </w:r>
+      <w:r>
+        <w:t>дминистратор</w:t>
+      </w:r>
+      <w:r>
         <w:t>а</w:t>
       </w:r>
       <w:r>
-        <w:rPr>
-          <w:lang w:val="ru-RU"/>
-        </w:rPr>
         <w:t xml:space="preserve"> вендор</w:t>
       </w:r>
       <w:r>
-        <w:rPr>
-          <w:lang w:val="ru-RU"/>
-        </w:rPr>
         <w:t>а.</w:t>
       </w:r>
     </w:p>
@@ -6154,10 +6358,20 @@
         </w:numPr>
       </w:pPr>
       <w:bookmarkStart w:id="17" w:name="_Toc161070964"/>
-      <w:r>
-        <w:t>Вход в приложение</w:t>
+      <w:proofErr w:type="spellStart"/>
+      <w:r>
+        <w:t>Вход</w:t>
+      </w:r>
+      <w:proofErr w:type="spellEnd"/>
+      <w:r>
+        <w:t xml:space="preserve"> в </w:t>
+      </w:r>
+      <w:proofErr w:type="spellStart"/>
+      <w:r>
+        <w:t>приложение</w:t>
       </w:r>
       <w:bookmarkEnd w:id="17"/>
+      <w:proofErr w:type="spellEnd"/>
     </w:p>
     <w:p>
       <w:pPr>
@@ -6172,9 +6386,11 @@
         </w:rPr>
         <w:t>o</w:t>
       </w:r>
+      <w:proofErr w:type="spellStart"/>
       <w:r>
         <w:t>nboarding</w:t>
       </w:r>
+      <w:proofErr w:type="spellEnd"/>
       <w:r>
         <w:t>;</w:t>
       </w:r>
@@ -6203,8 +6419,13 @@
         <w:pStyle w:val="a4"/>
       </w:pPr>
       <w:bookmarkStart w:id="18" w:name="_Toc161070965"/>
-      <w:r>
-        <w:t xml:space="preserve">Учёт </w:t>
+      <w:proofErr w:type="spellStart"/>
+      <w:r>
+        <w:t>Учёт</w:t>
+      </w:r>
+      <w:proofErr w:type="spellEnd"/>
+      <w:r>
+        <w:t xml:space="preserve"> </w:t>
       </w:r>
       <w:r>
         <w:rPr>
@@ -6233,8 +6454,16 @@
         <w:pStyle w:val="a8"/>
       </w:pPr>
       <w:r>
+        <w:t>Просмотру забронированных столов;</w:t>
+      </w:r>
+    </w:p>
+    <w:p>
+      <w:pPr>
+        <w:pStyle w:val="a8"/>
+      </w:pPr>
+      <w:r>
         <w:lastRenderedPageBreak/>
-        <w:t>Просмотру забронированных столов;</w:t>
+        <w:t>Просмотру очереди броней;</w:t>
       </w:r>
     </w:p>
     <w:p>
@@ -6242,7 +6471,33 @@
         <w:pStyle w:val="a8"/>
       </w:pPr>
       <w:r>
-        <w:t>Просмотру очереди броней;</w:t>
+        <w:t>Созданию, редактированию и удалению информации о брони.</w:t>
+      </w:r>
+    </w:p>
+    <w:p>
+      <w:pPr>
+        <w:pStyle w:val="af4"/>
+        <w:rPr>
+          <w:lang w:val="ru-RU"/>
+        </w:rPr>
+      </w:pPr>
+      <w:r>
+        <w:rPr>
+          <w:lang w:val="ru-RU"/>
+        </w:rPr>
+        <w:t>При создании</w:t>
+      </w:r>
+      <w:r>
+        <w:rPr>
+          <w:lang w:val="ru-RU"/>
+        </w:rPr>
+        <w:t xml:space="preserve"> и редактировании</w:t>
+      </w:r>
+      <w:r>
+        <w:rPr>
+          <w:lang w:val="ru-RU"/>
+        </w:rPr>
+        <w:t xml:space="preserve"> брони система должна позволять учитывать следующие сведения:</w:t>
       </w:r>
     </w:p>
     <w:p>
@@ -6250,7 +6505,47 @@
         <w:pStyle w:val="a8"/>
       </w:pPr>
       <w:r>
-        <w:t>Созданию, редактированию и удалению информации о брони.</w:t>
+        <w:t>Дата и время брони;</w:t>
+      </w:r>
+    </w:p>
+    <w:p>
+      <w:pPr>
+        <w:pStyle w:val="a8"/>
+      </w:pPr>
+      <w:r>
+        <w:t>Имя клиента;</w:t>
+      </w:r>
+    </w:p>
+    <w:p>
+      <w:pPr>
+        <w:pStyle w:val="a8"/>
+      </w:pPr>
+      <w:r>
+        <w:t>Имя сотрудника, создавшего бронь;</w:t>
+      </w:r>
+    </w:p>
+    <w:p>
+      <w:pPr>
+        <w:pStyle w:val="a8"/>
+      </w:pPr>
+      <w:r>
+        <w:t>Номера забронированных столиков;</w:t>
+      </w:r>
+    </w:p>
+    <w:p>
+      <w:pPr>
+        <w:pStyle w:val="a8"/>
+      </w:pPr>
+      <w:r>
+        <w:t>Статус брони;</w:t>
+      </w:r>
+    </w:p>
+    <w:p>
+      <w:pPr>
+        <w:pStyle w:val="a8"/>
+      </w:pPr>
+      <w:r>
+        <w:t>Дополнительную информацию в виде комментария.</w:t>
       </w:r>
     </w:p>
     <w:p>
@@ -6264,19 +6559,67 @@
         <w:rPr>
           <w:lang w:val="ru-RU"/>
         </w:rPr>
-        <w:t>При создании</w:t>
-      </w:r>
-      <w:r>
-        <w:rPr>
-          <w:lang w:val="ru-RU"/>
-        </w:rPr>
-        <w:t xml:space="preserve"> и редактировании</w:t>
-      </w:r>
-      <w:r>
-        <w:rPr>
-          <w:lang w:val="ru-RU"/>
-        </w:rPr>
-        <w:t xml:space="preserve"> брони система должна позволять учитывать следующие сведения:</w:t>
+        <w:t xml:space="preserve">Как результат, эта информация </w:t>
+      </w:r>
+      <w:r>
+        <w:rPr>
+          <w:lang w:val="ru-RU"/>
+        </w:rPr>
+        <w:t>должна сохранит</w:t>
+      </w:r>
+      <w:r>
+        <w:rPr>
+          <w:lang w:val="ru-RU"/>
+        </w:rPr>
+        <w:t>ь</w:t>
+      </w:r>
+      <w:r>
+        <w:rPr>
+          <w:lang w:val="ru-RU"/>
+        </w:rPr>
+        <w:t>ся в системе и быть доступной для всех сотрудников ресторана.</w:t>
+      </w:r>
+    </w:p>
+    <w:p>
+      <w:pPr>
+        <w:pStyle w:val="a4"/>
+      </w:pPr>
+      <w:bookmarkStart w:id="19" w:name="_Toc161070966"/>
+      <w:proofErr w:type="spellStart"/>
+      <w:r>
+        <w:t>Учёт</w:t>
+      </w:r>
+      <w:proofErr w:type="spellEnd"/>
+      <w:r>
+        <w:t xml:space="preserve"> </w:t>
+      </w:r>
+      <w:proofErr w:type="spellStart"/>
+      <w:r>
+        <w:t>сотрудников</w:t>
+      </w:r>
+      <w:proofErr w:type="spellEnd"/>
+      <w:r>
+        <w:t xml:space="preserve"> </w:t>
+      </w:r>
+      <w:proofErr w:type="spellStart"/>
+      <w:r>
+        <w:t>ресторана</w:t>
+      </w:r>
+      <w:bookmarkEnd w:id="19"/>
+      <w:proofErr w:type="spellEnd"/>
+    </w:p>
+    <w:p>
+      <w:pPr>
+        <w:pStyle w:val="af4"/>
+        <w:rPr>
+          <w:lang w:val="ru-RU"/>
+        </w:rPr>
+      </w:pPr>
+      <w:r>
+        <w:rPr>
+          <w:lang w:val="ru-RU"/>
+        </w:rPr>
+        <w:t>Каждому сотруднику ресторана система должна предоставлять доступ к:</w:t>
       </w:r>
     </w:p>
     <w:p>
@@ -6284,7 +6627,7 @@
         <w:pStyle w:val="a8"/>
       </w:pPr>
       <w:r>
-        <w:t>Дата и время брони;</w:t>
+        <w:t>Просмотру личного кабинета;</w:t>
       </w:r>
     </w:p>
     <w:p>
@@ -6292,7 +6635,21 @@
         <w:pStyle w:val="a8"/>
       </w:pPr>
       <w:r>
-        <w:t>Имя клиента;</w:t>
+        <w:t>Возможности смены пароля.</w:t>
+      </w:r>
+    </w:p>
+    <w:p>
+      <w:pPr>
+        <w:pStyle w:val="af4"/>
+        <w:rPr>
+          <w:lang w:val="ru-RU"/>
+        </w:rPr>
+      </w:pPr>
+      <w:r>
+        <w:rPr>
+          <w:lang w:val="ru-RU"/>
+        </w:rPr>
+        <w:t>Администратору ресторана система должна предоставлять доступ к:</w:t>
       </w:r>
     </w:p>
     <w:p>
@@ -6300,7 +6657,7 @@
         <w:pStyle w:val="a8"/>
       </w:pPr>
       <w:r>
-        <w:t>Имя сотрудника, создавшего бронь;</w:t>
+        <w:t>Просмотру доступных о сотрудниках ресторана;</w:t>
       </w:r>
     </w:p>
     <w:p>
@@ -6308,7 +6665,21 @@
         <w:pStyle w:val="a8"/>
       </w:pPr>
       <w:r>
-        <w:t>Номера забронированных столиков;</w:t>
+        <w:t>Созданию, редактированию и удалению информации о сотруднике ресторана.</w:t>
+      </w:r>
+    </w:p>
+    <w:p>
+      <w:pPr>
+        <w:pStyle w:val="af4"/>
+        <w:rPr>
+          <w:lang w:val="ru-RU"/>
+        </w:rPr>
+      </w:pPr>
+      <w:r>
+        <w:rPr>
+          <w:lang w:val="ru-RU"/>
+        </w:rPr>
+        <w:t>При создании и редактировании учётной записи нового сотрудника система должна позволять учитывать следующие сведения:</w:t>
       </w:r>
     </w:p>
     <w:p>
@@ -6316,7 +6687,10 @@
         <w:pStyle w:val="a8"/>
       </w:pPr>
       <w:r>
-        <w:t>Статус брони;</w:t>
+        <w:t>Фамилию, имя и отчество сотрудника</w:t>
+      </w:r>
+      <w:r>
+        <w:t>;</w:t>
       </w:r>
     </w:p>
     <w:p>
@@ -6324,6 +6698,7 @@
         <w:pStyle w:val="a8"/>
       </w:pPr>
       <w:r>
+        <w:lastRenderedPageBreak/>
         <w:t>Дополнительную информацию в виде комментария.</w:t>
       </w:r>
     </w:p>
@@ -6338,13 +6713,7 @@
         <w:rPr>
           <w:lang w:val="ru-RU"/>
         </w:rPr>
-        <w:t xml:space="preserve">Как результат, эта информация </w:t>
-      </w:r>
-      <w:r>
-        <w:rPr>
-          <w:lang w:val="ru-RU"/>
-        </w:rPr>
-        <w:t>должна сохранит</w:t>
+        <w:t>Как результат, эта информация должна сохранит</w:t>
       </w:r>
       <w:r>
         <w:rPr>
@@ -6356,18 +6725,24 @@
         <w:rPr>
           <w:lang w:val="ru-RU"/>
         </w:rPr>
-        <w:t>ся в системе и быть доступной для всех сотрудников ресторана.</w:t>
+        <w:t>ся в системе и быть доступной только для администратора ресторана.</w:t>
       </w:r>
     </w:p>
     <w:p>
       <w:pPr>
         <w:pStyle w:val="a4"/>
-      </w:pPr>
-      <w:bookmarkStart w:id="19" w:name="_Toc161070966"/>
-      <w:r>
-        <w:t>Учёт сотрудников ресторана</w:t>
-      </w:r>
-      <w:bookmarkEnd w:id="19"/>
+        <w:rPr>
+          <w:lang w:val="ru-RU"/>
+        </w:rPr>
+      </w:pPr>
+      <w:bookmarkStart w:id="20" w:name="_Toc161070967"/>
+      <w:r>
+        <w:rPr>
+          <w:lang w:val="ru-RU"/>
+        </w:rPr>
+        <w:t>Учёт столов и мест в ресторане</w:t>
+      </w:r>
+      <w:bookmarkEnd w:id="20"/>
     </w:p>
     <w:p>
       <w:pPr>
@@ -6380,7 +6755,58 @@
         <w:rPr>
           <w:lang w:val="ru-RU"/>
         </w:rPr>
-        <w:t>Каждому сотруднику ресторана система должна предоставлять доступ к:</w:t>
+        <w:t>Каждому сотруднику ресторана система должна предоставлять доступ к просмотру информации о столах в ресторане.</w:t>
+      </w:r>
+    </w:p>
+    <w:p>
+      <w:pPr>
+        <w:pStyle w:val="af4"/>
+        <w:rPr>
+          <w:lang w:val="ru-RU"/>
+        </w:rPr>
+      </w:pPr>
+      <w:r>
+        <w:rPr>
+          <w:lang w:val="ru-RU"/>
+        </w:rPr>
+        <w:t>Администратору ресторана система должна предоставлять доступ к</w:t>
+      </w:r>
+      <w:r>
+        <w:rPr>
+          <w:lang w:val="ru-RU"/>
+        </w:rPr>
+        <w:t xml:space="preserve"> </w:t>
+      </w:r>
+      <w:r>
+        <w:t>c</w:t>
+      </w:r>
+      <w:proofErr w:type="spellStart"/>
+      <w:r>
+        <w:rPr>
+          <w:lang w:val="ru-RU"/>
+        </w:rPr>
+        <w:t>озданию</w:t>
+      </w:r>
+      <w:proofErr w:type="spellEnd"/>
+      <w:r>
+        <w:rPr>
+          <w:lang w:val="ru-RU"/>
+        </w:rPr>
+        <w:t>, редактированию и удалению информации о столах.</w:t>
+      </w:r>
+    </w:p>
+    <w:p>
+      <w:pPr>
+        <w:pStyle w:val="af4"/>
+        <w:rPr>
+          <w:lang w:val="ru-RU"/>
+        </w:rPr>
+      </w:pPr>
+      <w:r>
+        <w:rPr>
+          <w:lang w:val="ru-RU"/>
+        </w:rPr>
+        <w:t>При создании и редактировании информации о столе система должна позволять учитывать следующие сведения:</w:t>
       </w:r>
     </w:p>
     <w:p>
@@ -6388,7 +6814,7 @@
         <w:pStyle w:val="a8"/>
       </w:pPr>
       <w:r>
-        <w:t>Просмотру личного кабинета;</w:t>
+        <w:t>Номер стола;</w:t>
       </w:r>
     </w:p>
     <w:p>
@@ -6396,7 +6822,23 @@
         <w:pStyle w:val="a8"/>
       </w:pPr>
       <w:r>
-        <w:t>Возможности смены пароля.</w:t>
+        <w:t>Количество мест за столом;</w:t>
+      </w:r>
+    </w:p>
+    <w:p>
+      <w:pPr>
+        <w:pStyle w:val="a8"/>
+      </w:pPr>
+      <w:r>
+        <w:t>Состояние стола (в нормальном состоянии или сломан);</w:t>
+      </w:r>
+    </w:p>
+    <w:p>
+      <w:pPr>
+        <w:pStyle w:val="a8"/>
+      </w:pPr>
+      <w:r>
+        <w:t>Дополнительную информацию в виде комментария.</w:t>
       </w:r>
     </w:p>
     <w:p>
@@ -6410,7 +6852,67 @@
         <w:rPr>
           <w:lang w:val="ru-RU"/>
         </w:rPr>
-        <w:t>Администратору ресторана система должна предоставлять доступ к:</w:t>
+        <w:t>Как результат, эта информация должна сохранит</w:t>
+      </w:r>
+      <w:r>
+        <w:rPr>
+          <w:lang w:val="ru-RU"/>
+        </w:rPr>
+        <w:t>ь</w:t>
+      </w:r>
+      <w:r>
+        <w:rPr>
+          <w:lang w:val="ru-RU"/>
+        </w:rPr>
+        <w:t>ся в системе и быть доступной для всех сотрудников ресторана</w:t>
+      </w:r>
+      <w:r>
+        <w:rPr>
+          <w:lang w:val="ru-RU"/>
+        </w:rPr>
+        <w:t>.</w:t>
+      </w:r>
+    </w:p>
+    <w:p>
+      <w:pPr>
+        <w:pStyle w:val="a4"/>
+      </w:pPr>
+      <w:bookmarkStart w:id="21" w:name="_Toc161070968"/>
+      <w:proofErr w:type="spellStart"/>
+      <w:r>
+        <w:t>Регистрация</w:t>
+      </w:r>
+      <w:proofErr w:type="spellEnd"/>
+      <w:r>
+        <w:t xml:space="preserve"> </w:t>
+      </w:r>
+      <w:proofErr w:type="spellStart"/>
+      <w:r>
+        <w:t>нового</w:t>
+      </w:r>
+      <w:proofErr w:type="spellEnd"/>
+      <w:r>
+        <w:t xml:space="preserve"> </w:t>
+      </w:r>
+      <w:proofErr w:type="spellStart"/>
+      <w:r>
+        <w:t>ресторана</w:t>
+      </w:r>
+      <w:bookmarkEnd w:id="21"/>
+      <w:proofErr w:type="spellEnd"/>
+    </w:p>
+    <w:p>
+      <w:pPr>
+        <w:pStyle w:val="af4"/>
+        <w:rPr>
+          <w:lang w:val="ru-RU"/>
+        </w:rPr>
+      </w:pPr>
+      <w:r>
+        <w:rPr>
+          <w:lang w:val="ru-RU"/>
+        </w:rPr>
+        <w:t>Система должна предоставлять администратору вендора возможность регистрировать новые рестораны, учитывая следующие сведения:</w:t>
       </w:r>
     </w:p>
     <w:p>
@@ -6418,7 +6920,7 @@
         <w:pStyle w:val="a8"/>
       </w:pPr>
       <w:r>
-        <w:t>Просмотру доступных о сотрудниках ресторана;</w:t>
+        <w:t>Название ресторана;</w:t>
       </w:r>
     </w:p>
     <w:p>
@@ -6426,21 +6928,7 @@
         <w:pStyle w:val="a8"/>
       </w:pPr>
       <w:r>
-        <w:t>Созданию, редактированию и удалению информации о сотруднике ресторана.</w:t>
-      </w:r>
-    </w:p>
-    <w:p>
-      <w:pPr>
-        <w:pStyle w:val="af4"/>
-        <w:rPr>
-          <w:lang w:val="ru-RU"/>
-        </w:rPr>
-      </w:pPr>
-      <w:r>
-        <w:rPr>
-          <w:lang w:val="ru-RU"/>
-        </w:rPr>
-        <w:t>При создании и редактировании учётной записи нового сотрудника система должна позволять учитывать следующие сведения:</w:t>
+        <w:t>Полное наименование юридического лица, владеющего рестораном;</w:t>
       </w:r>
     </w:p>
     <w:p>
@@ -6448,252 +6936,29 @@
         <w:pStyle w:val="a8"/>
       </w:pPr>
       <w:r>
+        <w:t>И</w:t>
+      </w:r>
+      <w:r>
+        <w:t>Н</w:t>
+      </w:r>
+      <w:r>
+        <w:t>Н;</w:t>
+      </w:r>
+    </w:p>
+    <w:p>
+      <w:pPr>
+        <w:pStyle w:val="a8"/>
+      </w:pPr>
+      <w:r>
+        <w:t>Дополнительную информацию в виде комментария;</w:t>
+      </w:r>
+    </w:p>
+    <w:p>
+      <w:pPr>
+        <w:pStyle w:val="a8"/>
+      </w:pPr>
+      <w:r>
         <w:lastRenderedPageBreak/>
-        <w:t>Фамилию, имя и отчество сотрудника</w:t>
-      </w:r>
-      <w:r>
-        <w:t>;</w:t>
-      </w:r>
-    </w:p>
-    <w:p>
-      <w:pPr>
-        <w:pStyle w:val="a8"/>
-      </w:pPr>
-      <w:r>
-        <w:t>Дополнительную информацию в виде комментария.</w:t>
-      </w:r>
-    </w:p>
-    <w:p>
-      <w:pPr>
-        <w:pStyle w:val="af4"/>
-        <w:rPr>
-          <w:lang w:val="ru-RU"/>
-        </w:rPr>
-      </w:pPr>
-      <w:r>
-        <w:rPr>
-          <w:lang w:val="ru-RU"/>
-        </w:rPr>
-        <w:t>Как результат, эта информация должна сохранит</w:t>
-      </w:r>
-      <w:r>
-        <w:rPr>
-          <w:lang w:val="ru-RU"/>
-        </w:rPr>
-        <w:t>ь</w:t>
-      </w:r>
-      <w:r>
-        <w:rPr>
-          <w:lang w:val="ru-RU"/>
-        </w:rPr>
-        <w:t>ся в системе и быть доступной только для администратора ресторана.</w:t>
-      </w:r>
-    </w:p>
-    <w:p>
-      <w:pPr>
-        <w:pStyle w:val="a4"/>
-        <w:rPr>
-          <w:lang w:val="ru-RU"/>
-        </w:rPr>
-      </w:pPr>
-      <w:bookmarkStart w:id="20" w:name="_Toc161070967"/>
-      <w:r>
-        <w:rPr>
-          <w:lang w:val="ru-RU"/>
-        </w:rPr>
-        <w:t>Учёт столов и мест в ресторане</w:t>
-      </w:r>
-      <w:bookmarkEnd w:id="20"/>
-    </w:p>
-    <w:p>
-      <w:pPr>
-        <w:pStyle w:val="af4"/>
-        <w:rPr>
-          <w:lang w:val="ru-RU"/>
-        </w:rPr>
-      </w:pPr>
-      <w:r>
-        <w:rPr>
-          <w:lang w:val="ru-RU"/>
-        </w:rPr>
-        <w:t>Каждому сотруднику ресторана система должна предоставлять доступ к просмотру информации о столах в ресторане.</w:t>
-      </w:r>
-    </w:p>
-    <w:p>
-      <w:pPr>
-        <w:pStyle w:val="af4"/>
-        <w:rPr>
-          <w:lang w:val="ru-RU"/>
-        </w:rPr>
-      </w:pPr>
-      <w:r>
-        <w:rPr>
-          <w:lang w:val="ru-RU"/>
-        </w:rPr>
-        <w:t>Администратору ресторана система должна предоставлять доступ к</w:t>
-      </w:r>
-      <w:r>
-        <w:rPr>
-          <w:lang w:val="ru-RU"/>
-        </w:rPr>
-        <w:t xml:space="preserve"> </w:t>
-      </w:r>
-      <w:r>
-        <w:t>c</w:t>
-      </w:r>
-      <w:r>
-        <w:rPr>
-          <w:lang w:val="ru-RU"/>
-        </w:rPr>
-        <w:t>озданию, редактированию и удалению информации о столах.</w:t>
-      </w:r>
-    </w:p>
-    <w:p>
-      <w:pPr>
-        <w:pStyle w:val="af4"/>
-        <w:rPr>
-          <w:lang w:val="ru-RU"/>
-        </w:rPr>
-      </w:pPr>
-      <w:r>
-        <w:rPr>
-          <w:lang w:val="ru-RU"/>
-        </w:rPr>
-        <w:t>При создании и редактировании информации о столе система должна позволять учитывать следующие сведения:</w:t>
-      </w:r>
-    </w:p>
-    <w:p>
-      <w:pPr>
-        <w:pStyle w:val="a8"/>
-      </w:pPr>
-      <w:r>
-        <w:t>Номер стола;</w:t>
-      </w:r>
-    </w:p>
-    <w:p>
-      <w:pPr>
-        <w:pStyle w:val="a8"/>
-      </w:pPr>
-      <w:r>
-        <w:t>Количество мест за столом;</w:t>
-      </w:r>
-    </w:p>
-    <w:p>
-      <w:pPr>
-        <w:pStyle w:val="a8"/>
-      </w:pPr>
-      <w:r>
-        <w:t>Состояние стола (в нормальном состоянии или сломан);</w:t>
-      </w:r>
-    </w:p>
-    <w:p>
-      <w:pPr>
-        <w:pStyle w:val="a8"/>
-      </w:pPr>
-      <w:r>
-        <w:t>Дополнительную информацию в виде комментария.</w:t>
-      </w:r>
-    </w:p>
-    <w:p>
-      <w:pPr>
-        <w:pStyle w:val="af4"/>
-        <w:rPr>
-          <w:lang w:val="ru-RU"/>
-        </w:rPr>
-      </w:pPr>
-      <w:r>
-        <w:rPr>
-          <w:lang w:val="ru-RU"/>
-        </w:rPr>
-        <w:t>Как результат, эта информация должна сохранит</w:t>
-      </w:r>
-      <w:r>
-        <w:rPr>
-          <w:lang w:val="ru-RU"/>
-        </w:rPr>
-        <w:t>ь</w:t>
-      </w:r>
-      <w:r>
-        <w:rPr>
-          <w:lang w:val="ru-RU"/>
-        </w:rPr>
-        <w:t>ся в системе и быть доступной для всех сотрудников ресторана</w:t>
-      </w:r>
-      <w:r>
-        <w:rPr>
-          <w:lang w:val="ru-RU"/>
-        </w:rPr>
-        <w:t>.</w:t>
-      </w:r>
-    </w:p>
-    <w:p>
-      <w:pPr>
-        <w:pStyle w:val="a4"/>
-      </w:pPr>
-      <w:bookmarkStart w:id="21" w:name="_Toc161070968"/>
-      <w:r>
-        <w:t>Регистрация нового ресторана</w:t>
-      </w:r>
-      <w:bookmarkEnd w:id="21"/>
-    </w:p>
-    <w:p>
-      <w:pPr>
-        <w:pStyle w:val="af4"/>
-        <w:rPr>
-          <w:lang w:val="ru-RU"/>
-        </w:rPr>
-      </w:pPr>
-      <w:r>
-        <w:rPr>
-          <w:lang w:val="ru-RU"/>
-        </w:rPr>
-        <w:t>Система должна предоставлять администратору вендора возможность регистрировать новые рестораны, учитывая следующие сведения:</w:t>
-      </w:r>
-    </w:p>
-    <w:p>
-      <w:pPr>
-        <w:pStyle w:val="a8"/>
-      </w:pPr>
-      <w:r>
-        <w:t>Название ресторана;</w:t>
-      </w:r>
-    </w:p>
-    <w:p>
-      <w:pPr>
-        <w:pStyle w:val="a8"/>
-      </w:pPr>
-      <w:r>
-        <w:t>Полное наименование юридического лица, владеющего рестораном;</w:t>
-      </w:r>
-    </w:p>
-    <w:p>
-      <w:pPr>
-        <w:pStyle w:val="a8"/>
-      </w:pPr>
-      <w:r>
-        <w:t>И</w:t>
-      </w:r>
-      <w:r>
-        <w:t>Н</w:t>
-      </w:r>
-      <w:r>
-        <w:t>Н;</w:t>
-      </w:r>
-    </w:p>
-    <w:p>
-      <w:pPr>
-        <w:pStyle w:val="a8"/>
-      </w:pPr>
-      <w:r>
-        <w:lastRenderedPageBreak/>
-        <w:t>Дополнительную информацию в виде комментария;</w:t>
-      </w:r>
-    </w:p>
-    <w:p>
-      <w:pPr>
-        <w:pStyle w:val="a8"/>
-      </w:pPr>
-      <w:r>
         <w:t>Фамилию, имя и отчество администратора ресторана.</w:t>
       </w:r>
     </w:p>
@@ -7140,10 +7405,28 @@
         </w:numPr>
       </w:pPr>
       <w:bookmarkStart w:id="23" w:name="_Toc161070970"/>
-      <w:r>
-        <w:t>Общие элементы вёрстки</w:t>
+      <w:proofErr w:type="spellStart"/>
+      <w:r>
+        <w:t>Общие</w:t>
+      </w:r>
+      <w:proofErr w:type="spellEnd"/>
+      <w:r>
+        <w:t xml:space="preserve"> </w:t>
+      </w:r>
+      <w:proofErr w:type="spellStart"/>
+      <w:r>
+        <w:t>элементы</w:t>
+      </w:r>
+      <w:proofErr w:type="spellEnd"/>
+      <w:r>
+        <w:t xml:space="preserve"> </w:t>
+      </w:r>
+      <w:proofErr w:type="spellStart"/>
+      <w:r>
+        <w:t>вёрстки</w:t>
       </w:r>
       <w:bookmarkEnd w:id="23"/>
+      <w:proofErr w:type="spellEnd"/>
     </w:p>
     <w:p>
       <w:pPr>
@@ -7185,10 +7468,20 @@
         </w:numPr>
       </w:pPr>
       <w:bookmarkStart w:id="24" w:name="_Toc161070971"/>
-      <w:r>
-        <w:t>Экран входа</w:t>
+      <w:proofErr w:type="spellStart"/>
+      <w:r>
+        <w:t>Экран</w:t>
+      </w:r>
+      <w:proofErr w:type="spellEnd"/>
+      <w:r>
+        <w:t xml:space="preserve"> </w:t>
+      </w:r>
+      <w:proofErr w:type="spellStart"/>
+      <w:r>
+        <w:t>входа</w:t>
       </w:r>
       <w:bookmarkEnd w:id="24"/>
+      <w:proofErr w:type="spellEnd"/>
     </w:p>
     <w:p>
       <w:pPr>
@@ -7366,10 +7659,36 @@
         <w:pStyle w:val="a4"/>
       </w:pPr>
       <w:bookmarkStart w:id="26" w:name="_Toc161070973"/>
-      <w:r>
-        <w:t>Экран с просмотром занятости столов</w:t>
+      <w:proofErr w:type="spellStart"/>
+      <w:r>
+        <w:t>Экран</w:t>
+      </w:r>
+      <w:proofErr w:type="spellEnd"/>
+      <w:r>
+        <w:t xml:space="preserve"> с </w:t>
+      </w:r>
+      <w:proofErr w:type="spellStart"/>
+      <w:r>
+        <w:t>просмотром</w:t>
+      </w:r>
+      <w:proofErr w:type="spellEnd"/>
+      <w:r>
+        <w:t xml:space="preserve"> </w:t>
+      </w:r>
+      <w:proofErr w:type="spellStart"/>
+      <w:r>
+        <w:t>занятости</w:t>
+      </w:r>
+      <w:proofErr w:type="spellEnd"/>
+      <w:r>
+        <w:t xml:space="preserve"> </w:t>
+      </w:r>
+      <w:proofErr w:type="spellStart"/>
+      <w:r>
+        <w:t>столов</w:t>
       </w:r>
       <w:bookmarkEnd w:id="26"/>
+      <w:proofErr w:type="spellEnd"/>
     </w:p>
     <w:p>
       <w:pPr>
@@ -7566,10 +7885,44 @@
         <w:pStyle w:val="a4"/>
       </w:pPr>
       <w:bookmarkStart w:id="27" w:name="_Toc161070974"/>
-      <w:r>
-        <w:t>Экран очереди броней всех столов</w:t>
+      <w:proofErr w:type="spellStart"/>
+      <w:r>
+        <w:t>Экран</w:t>
+      </w:r>
+      <w:proofErr w:type="spellEnd"/>
+      <w:r>
+        <w:t xml:space="preserve"> </w:t>
+      </w:r>
+      <w:proofErr w:type="spellStart"/>
+      <w:r>
+        <w:t>очереди</w:t>
+      </w:r>
+      <w:proofErr w:type="spellEnd"/>
+      <w:r>
+        <w:t xml:space="preserve"> </w:t>
+      </w:r>
+      <w:proofErr w:type="spellStart"/>
+      <w:r>
+        <w:t>броней</w:t>
+      </w:r>
+      <w:proofErr w:type="spellEnd"/>
+      <w:r>
+        <w:t xml:space="preserve"> </w:t>
+      </w:r>
+      <w:proofErr w:type="spellStart"/>
+      <w:r>
+        <w:t>всех</w:t>
+      </w:r>
+      <w:proofErr w:type="spellEnd"/>
+      <w:r>
+        <w:t xml:space="preserve"> </w:t>
+      </w:r>
+      <w:proofErr w:type="spellStart"/>
+      <w:r>
+        <w:t>столов</w:t>
       </w:r>
       <w:bookmarkEnd w:id="27"/>
+      <w:proofErr w:type="spellEnd"/>
     </w:p>
     <w:p>
       <w:pPr>
@@ -7581,8 +7934,69 @@
         </w:rPr>
         <w:t xml:space="preserve">Данный экран содержит список всех броней с указанием краткой информации по каждой брони. </w:t>
       </w:r>
-      <w:r>
-        <w:t>При выборе брони открывается экран этой конкретной брони.</w:t>
+      <w:proofErr w:type="spellStart"/>
+      <w:r>
+        <w:t>При</w:t>
+      </w:r>
+      <w:proofErr w:type="spellEnd"/>
+      <w:r>
+        <w:t xml:space="preserve"> </w:t>
+      </w:r>
+      <w:proofErr w:type="spellStart"/>
+      <w:r>
+        <w:t>выборе</w:t>
+      </w:r>
+      <w:proofErr w:type="spellEnd"/>
+      <w:r>
+        <w:t xml:space="preserve"> </w:t>
+      </w:r>
+      <w:proofErr w:type="spellStart"/>
+      <w:r>
+        <w:t>брони</w:t>
+      </w:r>
+      <w:proofErr w:type="spellEnd"/>
+      <w:r>
+        <w:t xml:space="preserve"> </w:t>
+      </w:r>
+      <w:proofErr w:type="spellStart"/>
+      <w:r>
+        <w:t>открывается</w:t>
+      </w:r>
+      <w:proofErr w:type="spellEnd"/>
+      <w:r>
+        <w:t xml:space="preserve"> </w:t>
+      </w:r>
+      <w:proofErr w:type="spellStart"/>
+      <w:r>
+        <w:t>экран</w:t>
+      </w:r>
+      <w:proofErr w:type="spellEnd"/>
+      <w:r>
+        <w:t xml:space="preserve"> </w:t>
+      </w:r>
+      <w:proofErr w:type="spellStart"/>
+      <w:r>
+        <w:t>этой</w:t>
+      </w:r>
+      <w:proofErr w:type="spellEnd"/>
+      <w:r>
+        <w:t xml:space="preserve"> </w:t>
+      </w:r>
+      <w:proofErr w:type="spellStart"/>
+      <w:r>
+        <w:t>конкретной</w:t>
+      </w:r>
+      <w:proofErr w:type="spellEnd"/>
+      <w:r>
+        <w:t xml:space="preserve"> </w:t>
+      </w:r>
+      <w:proofErr w:type="spellStart"/>
+      <w:r>
+        <w:t>брони</w:t>
+      </w:r>
+      <w:proofErr w:type="spellEnd"/>
+      <w:r>
+        <w:t>.</w:t>
       </w:r>
     </w:p>
     <w:p>
@@ -7590,10 +8004,28 @@
         <w:pStyle w:val="a4"/>
       </w:pPr>
       <w:bookmarkStart w:id="28" w:name="_Toc161070975"/>
-      <w:r>
-        <w:t>Экран создания брони</w:t>
+      <w:proofErr w:type="spellStart"/>
+      <w:r>
+        <w:t>Экран</w:t>
+      </w:r>
+      <w:proofErr w:type="spellEnd"/>
+      <w:r>
+        <w:t xml:space="preserve"> </w:t>
+      </w:r>
+      <w:proofErr w:type="spellStart"/>
+      <w:r>
+        <w:t>создания</w:t>
+      </w:r>
+      <w:proofErr w:type="spellEnd"/>
+      <w:r>
+        <w:t xml:space="preserve"> </w:t>
+      </w:r>
+      <w:proofErr w:type="spellStart"/>
+      <w:r>
+        <w:t>брони</w:t>
       </w:r>
       <w:bookmarkEnd w:id="28"/>
+      <w:proofErr w:type="spellEnd"/>
     </w:p>
     <w:p>
       <w:pPr>
@@ -7636,8 +8068,45 @@
         <w:lastRenderedPageBreak/>
         <w:t xml:space="preserve">моменту брони стола меньше полутора часов. </w:t>
       </w:r>
-      <w:r>
-        <w:t>Они должны отображаться внизу списка.</w:t>
+      <w:proofErr w:type="spellStart"/>
+      <w:r>
+        <w:t>Они</w:t>
+      </w:r>
+      <w:proofErr w:type="spellEnd"/>
+      <w:r>
+        <w:t xml:space="preserve"> </w:t>
+      </w:r>
+      <w:proofErr w:type="spellStart"/>
+      <w:r>
+        <w:t>должны</w:t>
+      </w:r>
+      <w:proofErr w:type="spellEnd"/>
+      <w:r>
+        <w:t xml:space="preserve"> </w:t>
+      </w:r>
+      <w:proofErr w:type="spellStart"/>
+      <w:r>
+        <w:t>отображаться</w:t>
+      </w:r>
+      <w:proofErr w:type="spellEnd"/>
+      <w:r>
+        <w:t xml:space="preserve"> </w:t>
+      </w:r>
+      <w:proofErr w:type="spellStart"/>
+      <w:r>
+        <w:t>внизу</w:t>
+      </w:r>
+      <w:proofErr w:type="spellEnd"/>
+      <w:r>
+        <w:t xml:space="preserve"> </w:t>
+      </w:r>
+      <w:proofErr w:type="spellStart"/>
+      <w:r>
+        <w:t>списка</w:t>
+      </w:r>
+      <w:proofErr w:type="spellEnd"/>
+      <w:r>
+        <w:t>.</w:t>
       </w:r>
     </w:p>
     <w:p>
@@ -7645,10 +8114,28 @@
         <w:pStyle w:val="a4"/>
       </w:pPr>
       <w:bookmarkStart w:id="29" w:name="_Toc161070976"/>
-      <w:r>
-        <w:t>Экран конкретной брони</w:t>
+      <w:proofErr w:type="spellStart"/>
+      <w:r>
+        <w:t>Экран</w:t>
+      </w:r>
+      <w:proofErr w:type="spellEnd"/>
+      <w:r>
+        <w:t xml:space="preserve"> </w:t>
+      </w:r>
+      <w:proofErr w:type="spellStart"/>
+      <w:r>
+        <w:t>конкретной</w:t>
+      </w:r>
+      <w:proofErr w:type="spellEnd"/>
+      <w:r>
+        <w:t xml:space="preserve"> </w:t>
+      </w:r>
+      <w:proofErr w:type="spellStart"/>
+      <w:r>
+        <w:t>брони</w:t>
       </w:r>
       <w:bookmarkEnd w:id="29"/>
+      <w:proofErr w:type="spellEnd"/>
     </w:p>
     <w:p>
       <w:pPr>
@@ -7699,10 +8186,28 @@
         <w:pStyle w:val="a4"/>
       </w:pPr>
       <w:bookmarkStart w:id="30" w:name="_Toc161070977"/>
-      <w:r>
-        <w:t>Экран редактирования брони</w:t>
+      <w:proofErr w:type="spellStart"/>
+      <w:r>
+        <w:t>Экран</w:t>
+      </w:r>
+      <w:proofErr w:type="spellEnd"/>
+      <w:r>
+        <w:t xml:space="preserve"> </w:t>
+      </w:r>
+      <w:proofErr w:type="spellStart"/>
+      <w:r>
+        <w:t>редактирования</w:t>
+      </w:r>
+      <w:proofErr w:type="spellEnd"/>
+      <w:r>
+        <w:t xml:space="preserve"> </w:t>
+      </w:r>
+      <w:proofErr w:type="spellStart"/>
+      <w:r>
+        <w:t>брони</w:t>
       </w:r>
       <w:bookmarkEnd w:id="30"/>
+      <w:proofErr w:type="spellEnd"/>
     </w:p>
     <w:p>
       <w:pPr>
@@ -7735,10 +8240,28 @@
         <w:pStyle w:val="a4"/>
       </w:pPr>
       <w:bookmarkStart w:id="31" w:name="_Toc161070978"/>
-      <w:r>
-        <w:t>Экран конкретного стола</w:t>
+      <w:proofErr w:type="spellStart"/>
+      <w:r>
+        <w:t>Экран</w:t>
+      </w:r>
+      <w:proofErr w:type="spellEnd"/>
+      <w:r>
+        <w:t xml:space="preserve"> </w:t>
+      </w:r>
+      <w:proofErr w:type="spellStart"/>
+      <w:r>
+        <w:t>конкретного</w:t>
+      </w:r>
+      <w:proofErr w:type="spellEnd"/>
+      <w:r>
+        <w:t xml:space="preserve"> </w:t>
+      </w:r>
+      <w:proofErr w:type="spellStart"/>
+      <w:r>
+        <w:t>стола</w:t>
       </w:r>
       <w:bookmarkEnd w:id="31"/>
+      <w:proofErr w:type="spellEnd"/>
     </w:p>
     <w:p>
       <w:pPr>
@@ -7789,10 +8312,28 @@
         <w:pStyle w:val="a4"/>
       </w:pPr>
       <w:bookmarkStart w:id="32" w:name="_Toc161070979"/>
-      <w:r>
-        <w:t>Экран редактирования стола</w:t>
+      <w:proofErr w:type="spellStart"/>
+      <w:r>
+        <w:t>Экран</w:t>
+      </w:r>
+      <w:proofErr w:type="spellEnd"/>
+      <w:r>
+        <w:t xml:space="preserve"> </w:t>
+      </w:r>
+      <w:proofErr w:type="spellStart"/>
+      <w:r>
+        <w:t>редактирования</w:t>
+      </w:r>
+      <w:proofErr w:type="spellEnd"/>
+      <w:r>
+        <w:t xml:space="preserve"> </w:t>
+      </w:r>
+      <w:proofErr w:type="spellStart"/>
+      <w:r>
+        <w:t>стола</w:t>
       </w:r>
       <w:bookmarkEnd w:id="32"/>
+      <w:proofErr w:type="spellEnd"/>
     </w:p>
     <w:p>
       <w:pPr>
@@ -7825,10 +8366,36 @@
         <w:pStyle w:val="a4"/>
       </w:pPr>
       <w:bookmarkStart w:id="33" w:name="_Toc161070980"/>
-      <w:r>
-        <w:t>Экран очереди броней стола</w:t>
+      <w:proofErr w:type="spellStart"/>
+      <w:r>
+        <w:t>Экран</w:t>
+      </w:r>
+      <w:proofErr w:type="spellEnd"/>
+      <w:r>
+        <w:t xml:space="preserve"> </w:t>
+      </w:r>
+      <w:proofErr w:type="spellStart"/>
+      <w:r>
+        <w:t>очереди</w:t>
+      </w:r>
+      <w:proofErr w:type="spellEnd"/>
+      <w:r>
+        <w:t xml:space="preserve"> </w:t>
+      </w:r>
+      <w:proofErr w:type="spellStart"/>
+      <w:r>
+        <w:t>броней</w:t>
+      </w:r>
+      <w:proofErr w:type="spellEnd"/>
+      <w:r>
+        <w:t xml:space="preserve"> </w:t>
+      </w:r>
+      <w:proofErr w:type="spellStart"/>
+      <w:r>
+        <w:t>стола</w:t>
       </w:r>
       <w:bookmarkEnd w:id="33"/>
+      <w:proofErr w:type="spellEnd"/>
     </w:p>
     <w:p>
       <w:pPr>
@@ -7840,8 +8407,69 @@
         </w:rPr>
         <w:t xml:space="preserve">Данный экран содержит список броней для конкретного стола с указанием краткой информации по каждой брони. </w:t>
       </w:r>
-      <w:r>
-        <w:t>При выборе брони открывается экран этой конкретной брони.</w:t>
+      <w:proofErr w:type="spellStart"/>
+      <w:r>
+        <w:t>При</w:t>
+      </w:r>
+      <w:proofErr w:type="spellEnd"/>
+      <w:r>
+        <w:t xml:space="preserve"> </w:t>
+      </w:r>
+      <w:proofErr w:type="spellStart"/>
+      <w:r>
+        <w:t>выборе</w:t>
+      </w:r>
+      <w:proofErr w:type="spellEnd"/>
+      <w:r>
+        <w:t xml:space="preserve"> </w:t>
+      </w:r>
+      <w:proofErr w:type="spellStart"/>
+      <w:r>
+        <w:t>брони</w:t>
+      </w:r>
+      <w:proofErr w:type="spellEnd"/>
+      <w:r>
+        <w:t xml:space="preserve"> </w:t>
+      </w:r>
+      <w:proofErr w:type="spellStart"/>
+      <w:r>
+        <w:t>открывается</w:t>
+      </w:r>
+      <w:proofErr w:type="spellEnd"/>
+      <w:r>
+        <w:t xml:space="preserve"> </w:t>
+      </w:r>
+      <w:proofErr w:type="spellStart"/>
+      <w:r>
+        <w:t>экран</w:t>
+      </w:r>
+      <w:proofErr w:type="spellEnd"/>
+      <w:r>
+        <w:t xml:space="preserve"> </w:t>
+      </w:r>
+      <w:proofErr w:type="spellStart"/>
+      <w:r>
+        <w:t>этой</w:t>
+      </w:r>
+      <w:proofErr w:type="spellEnd"/>
+      <w:r>
+        <w:t xml:space="preserve"> </w:t>
+      </w:r>
+      <w:proofErr w:type="spellStart"/>
+      <w:r>
+        <w:t>конкретной</w:t>
+      </w:r>
+      <w:proofErr w:type="spellEnd"/>
+      <w:r>
+        <w:t xml:space="preserve"> </w:t>
+      </w:r>
+      <w:proofErr w:type="spellStart"/>
+      <w:r>
+        <w:t>брони</w:t>
+      </w:r>
+      <w:proofErr w:type="spellEnd"/>
+      <w:r>
+        <w:t>.</w:t>
       </w:r>
     </w:p>
     <w:p>
@@ -7849,10 +8477,28 @@
         <w:pStyle w:val="a4"/>
       </w:pPr>
       <w:bookmarkStart w:id="34" w:name="_Toc161070981"/>
-      <w:r>
-        <w:t>Экран личного кабинета</w:t>
+      <w:proofErr w:type="spellStart"/>
+      <w:r>
+        <w:t>Экран</w:t>
+      </w:r>
+      <w:proofErr w:type="spellEnd"/>
+      <w:r>
+        <w:t xml:space="preserve"> </w:t>
+      </w:r>
+      <w:proofErr w:type="spellStart"/>
+      <w:r>
+        <w:t>личного</w:t>
+      </w:r>
+      <w:proofErr w:type="spellEnd"/>
+      <w:r>
+        <w:t xml:space="preserve"> </w:t>
+      </w:r>
+      <w:proofErr w:type="spellStart"/>
+      <w:r>
+        <w:t>кабинета</w:t>
       </w:r>
       <w:bookmarkEnd w:id="34"/>
+      <w:proofErr w:type="spellEnd"/>
     </w:p>
     <w:p>
       <w:pPr>
@@ -7885,10 +8531,28 @@
         <w:pStyle w:val="a4"/>
       </w:pPr>
       <w:bookmarkStart w:id="35" w:name="_Toc161070982"/>
-      <w:r>
-        <w:t>Экран изменения пароля</w:t>
+      <w:proofErr w:type="spellStart"/>
+      <w:r>
+        <w:t>Экран</w:t>
+      </w:r>
+      <w:proofErr w:type="spellEnd"/>
+      <w:r>
+        <w:t xml:space="preserve"> </w:t>
+      </w:r>
+      <w:proofErr w:type="spellStart"/>
+      <w:r>
+        <w:t>изменения</w:t>
+      </w:r>
+      <w:proofErr w:type="spellEnd"/>
+      <w:r>
+        <w:t xml:space="preserve"> </w:t>
+      </w:r>
+      <w:proofErr w:type="spellStart"/>
+      <w:r>
+        <w:t>пароля</w:t>
       </w:r>
       <w:bookmarkEnd w:id="35"/>
+      <w:proofErr w:type="spellEnd"/>
     </w:p>
     <w:p>
       <w:pPr>
@@ -7909,11 +8573,29 @@
         <w:pStyle w:val="a4"/>
       </w:pPr>
       <w:bookmarkStart w:id="36" w:name="_Toc161070983"/>
+      <w:proofErr w:type="spellStart"/>
       <w:r>
         <w:lastRenderedPageBreak/>
-        <w:t>Экран обзора сотрудников</w:t>
+        <w:t>Экран</w:t>
+      </w:r>
+      <w:proofErr w:type="spellEnd"/>
+      <w:r>
+        <w:t xml:space="preserve"> </w:t>
+      </w:r>
+      <w:proofErr w:type="spellStart"/>
+      <w:r>
+        <w:t>обзора</w:t>
+      </w:r>
+      <w:proofErr w:type="spellEnd"/>
+      <w:r>
+        <w:t xml:space="preserve"> </w:t>
+      </w:r>
+      <w:proofErr w:type="spellStart"/>
+      <w:r>
+        <w:t>сотрудников</w:t>
       </w:r>
       <w:bookmarkEnd w:id="36"/>
+      <w:proofErr w:type="spellEnd"/>
     </w:p>
     <w:p>
       <w:pPr>
@@ -7925,11 +8607,69 @@
         </w:rPr>
         <w:t xml:space="preserve">Данный экран содержит список всех сотрудников ресторана, с указанием их фамилий, имён и отчеств. </w:t>
       </w:r>
-      <w:r>
-        <w:t xml:space="preserve">При выборе сотрудника открывается </w:t>
-      </w:r>
-      <w:r>
-        <w:t>экран этого конкретного сотрудника.</w:t>
+      <w:proofErr w:type="spellStart"/>
+      <w:r>
+        <w:t>При</w:t>
+      </w:r>
+      <w:proofErr w:type="spellEnd"/>
+      <w:r>
+        <w:t xml:space="preserve"> </w:t>
+      </w:r>
+      <w:proofErr w:type="spellStart"/>
+      <w:r>
+        <w:t>выборе</w:t>
+      </w:r>
+      <w:proofErr w:type="spellEnd"/>
+      <w:r>
+        <w:t xml:space="preserve"> </w:t>
+      </w:r>
+      <w:proofErr w:type="spellStart"/>
+      <w:r>
+        <w:t>сотрудника</w:t>
+      </w:r>
+      <w:proofErr w:type="spellEnd"/>
+      <w:r>
+        <w:t xml:space="preserve"> </w:t>
+      </w:r>
+      <w:proofErr w:type="spellStart"/>
+      <w:r>
+        <w:t>открывается</w:t>
+      </w:r>
+      <w:proofErr w:type="spellEnd"/>
+      <w:r>
+        <w:t xml:space="preserve"> </w:t>
+      </w:r>
+      <w:proofErr w:type="spellStart"/>
+      <w:r>
+        <w:t>экран</w:t>
+      </w:r>
+      <w:proofErr w:type="spellEnd"/>
+      <w:r>
+        <w:t xml:space="preserve"> </w:t>
+      </w:r>
+      <w:proofErr w:type="spellStart"/>
+      <w:r>
+        <w:t>этого</w:t>
+      </w:r>
+      <w:proofErr w:type="spellEnd"/>
+      <w:r>
+        <w:t xml:space="preserve"> </w:t>
+      </w:r>
+      <w:proofErr w:type="spellStart"/>
+      <w:r>
+        <w:t>конкретного</w:t>
+      </w:r>
+      <w:proofErr w:type="spellEnd"/>
+      <w:r>
+        <w:t xml:space="preserve"> </w:t>
+      </w:r>
+      <w:proofErr w:type="spellStart"/>
+      <w:r>
+        <w:t>сотрудника</w:t>
+      </w:r>
+      <w:proofErr w:type="spellEnd"/>
+      <w:r>
+        <w:t>.</w:t>
       </w:r>
     </w:p>
     <w:p>
@@ -7937,10 +8677,28 @@
         <w:pStyle w:val="a4"/>
       </w:pPr>
       <w:bookmarkStart w:id="37" w:name="_Toc161070984"/>
-      <w:r>
-        <w:t>Экран добавления сотрудника</w:t>
+      <w:proofErr w:type="spellStart"/>
+      <w:r>
+        <w:t>Экран</w:t>
+      </w:r>
+      <w:proofErr w:type="spellEnd"/>
+      <w:r>
+        <w:t xml:space="preserve"> </w:t>
+      </w:r>
+      <w:proofErr w:type="spellStart"/>
+      <w:r>
+        <w:t>добавления</w:t>
+      </w:r>
+      <w:proofErr w:type="spellEnd"/>
+      <w:r>
+        <w:t xml:space="preserve"> </w:t>
+      </w:r>
+      <w:proofErr w:type="spellStart"/>
+      <w:r>
+        <w:t>сотрудника</w:t>
       </w:r>
       <w:bookmarkEnd w:id="37"/>
+      <w:proofErr w:type="spellEnd"/>
     </w:p>
     <w:p>
       <w:pPr>
@@ -8015,10 +8773,28 @@
         <w:pStyle w:val="a4"/>
       </w:pPr>
       <w:bookmarkStart w:id="39" w:name="_Toc161070986"/>
-      <w:r>
-        <w:t>Экран редактирования сотрудника</w:t>
+      <w:proofErr w:type="spellStart"/>
+      <w:r>
+        <w:t>Экран</w:t>
+      </w:r>
+      <w:proofErr w:type="spellEnd"/>
+      <w:r>
+        <w:t xml:space="preserve"> </w:t>
+      </w:r>
+      <w:proofErr w:type="spellStart"/>
+      <w:r>
+        <w:t>редактирования</w:t>
+      </w:r>
+      <w:proofErr w:type="spellEnd"/>
+      <w:r>
+        <w:t xml:space="preserve"> </w:t>
+      </w:r>
+      <w:proofErr w:type="spellStart"/>
+      <w:r>
+        <w:t>сотрудника</w:t>
       </w:r>
       <w:bookmarkEnd w:id="39"/>
+      <w:proofErr w:type="spellEnd"/>
     </w:p>
     <w:p>
       <w:pPr>
@@ -8051,9 +8827,27 @@
         <w:pStyle w:val="a3"/>
       </w:pPr>
       <w:bookmarkStart w:id="40" w:name="_Toc161070987"/>
-      <w:r>
-        <w:t>Требования к видам обеспечения</w:t>
-      </w:r>
+      <w:proofErr w:type="spellStart"/>
+      <w:r>
+        <w:t>Требования</w:t>
+      </w:r>
+      <w:proofErr w:type="spellEnd"/>
+      <w:r>
+        <w:t xml:space="preserve"> к </w:t>
+      </w:r>
+      <w:proofErr w:type="spellStart"/>
+      <w:r>
+        <w:t>видам</w:t>
+      </w:r>
+      <w:proofErr w:type="spellEnd"/>
+      <w:r>
+        <w:t xml:space="preserve"> </w:t>
+      </w:r>
+      <w:proofErr w:type="spellStart"/>
+      <w:r>
+        <w:t>обеспечения</w:t>
+      </w:r>
+      <w:proofErr w:type="spellEnd"/>
       <w:r>
         <w:t xml:space="preserve"> АС</w:t>
       </w:r>
@@ -8068,8 +8862,21 @@
         </w:numPr>
       </w:pPr>
       <w:bookmarkStart w:id="41" w:name="_Toc161070988"/>
-      <w:r>
-        <w:t>Лингвистическое обеспечение АС</w:t>
+      <w:proofErr w:type="spellStart"/>
+      <w:r>
+        <w:t>Лингвистическое</w:t>
+      </w:r>
+      <w:proofErr w:type="spellEnd"/>
+      <w:r>
+        <w:t xml:space="preserve"> </w:t>
+      </w:r>
+      <w:proofErr w:type="spellStart"/>
+      <w:r>
+        <w:t>обеспечение</w:t>
+      </w:r>
+      <w:proofErr w:type="spellEnd"/>
+      <w:r>
+        <w:t xml:space="preserve"> АС</w:t>
       </w:r>
       <w:bookmarkEnd w:id="41"/>
     </w:p>
@@ -8084,7 +8891,19 @@
         <w:rPr>
           <w:lang w:val="ru-RU"/>
         </w:rPr>
-        <w:t>В мобильном приложении для интерфейса пользователя должен использоваться русский язык.</w:t>
+        <w:t xml:space="preserve">В </w:t>
+      </w:r>
+      <w:r>
+        <w:rPr>
+          <w:lang w:val="ru-RU"/>
+        </w:rPr>
+        <w:t>системе</w:t>
+      </w:r>
+      <w:r>
+        <w:rPr>
+          <w:lang w:val="ru-RU"/>
+        </w:rPr>
+        <w:t xml:space="preserve"> для интерфейса пользователя должен использоваться русский язык.</w:t>
       </w:r>
     </w:p>
     <w:p>
@@ -8092,8 +8911,21 @@
         <w:pStyle w:val="a4"/>
       </w:pPr>
       <w:bookmarkStart w:id="42" w:name="_Toc161070989"/>
-      <w:r>
-        <w:t>Программное обеспечение АС</w:t>
+      <w:proofErr w:type="spellStart"/>
+      <w:r>
+        <w:t>Программное</w:t>
+      </w:r>
+      <w:proofErr w:type="spellEnd"/>
+      <w:r>
+        <w:t xml:space="preserve"> </w:t>
+      </w:r>
+      <w:proofErr w:type="spellStart"/>
+      <w:r>
+        <w:t>обеспечение</w:t>
+      </w:r>
+      <w:proofErr w:type="spellEnd"/>
+      <w:r>
+        <w:t xml:space="preserve"> АС</w:t>
       </w:r>
       <w:bookmarkEnd w:id="42"/>
     </w:p>
@@ -8132,15 +8964,28 @@
         <w:pStyle w:val="a8"/>
       </w:pPr>
       <w:r>
-        <w:t>СУБД PostgreSQL 16.2;</w:t>
+        <w:t xml:space="preserve">СУБД </w:t>
+      </w:r>
+      <w:proofErr w:type="spellStart"/>
+      <w:r>
+        <w:t>PostgreSQL</w:t>
+      </w:r>
+      <w:proofErr w:type="spellEnd"/>
+      <w:r>
+        <w:t xml:space="preserve"> 16.2;</w:t>
       </w:r>
     </w:p>
     <w:p>
       <w:pPr>
         <w:pStyle w:val="a8"/>
       </w:pPr>
-      <w:r>
-        <w:t>Keycloak 23.0.7.</w:t>
+      <w:proofErr w:type="spellStart"/>
+      <w:r>
+        <w:t>Keycloak</w:t>
+      </w:r>
+      <w:proofErr w:type="spellEnd"/>
+      <w:r>
+        <w:t xml:space="preserve"> 23.0.7.</w:t>
       </w:r>
     </w:p>
     <w:p>
@@ -8187,7 +9032,15 @@
         <w:pStyle w:val="a8"/>
       </w:pPr>
       <w:r>
-        <w:t>Язык программирования Dart версии 3.3.0</w:t>
+        <w:t xml:space="preserve">Язык программирования </w:t>
+      </w:r>
+      <w:proofErr w:type="spellStart"/>
+      <w:r>
+        <w:t>Dart</w:t>
+      </w:r>
+      <w:proofErr w:type="spellEnd"/>
+      <w:r>
+        <w:t xml:space="preserve"> версии 3.3.0</w:t>
       </w:r>
       <w:r>
         <w:rPr>
@@ -8203,8 +9056,13 @@
           <w:b/>
         </w:rPr>
       </w:pPr>
-      <w:r>
-        <w:t>Flutter SDK версии 3.19.1.</w:t>
+      <w:proofErr w:type="spellStart"/>
+      <w:r>
+        <w:t>Flutter</w:t>
+      </w:r>
+      <w:proofErr w:type="spellEnd"/>
+      <w:r>
+        <w:t xml:space="preserve"> SDK версии 3.19.1.</w:t>
       </w:r>
     </w:p>
     <w:p>
@@ -8321,10 +9179,20 @@
         </w:numPr>
       </w:pPr>
       <w:bookmarkStart w:id="45" w:name="_Toc161070992"/>
-      <w:r>
-        <w:t>Требования по безопасности</w:t>
+      <w:proofErr w:type="spellStart"/>
+      <w:r>
+        <w:t>Требования</w:t>
+      </w:r>
+      <w:proofErr w:type="spellEnd"/>
+      <w:r>
+        <w:t xml:space="preserve"> по </w:t>
+      </w:r>
+      <w:proofErr w:type="spellStart"/>
+      <w:r>
+        <w:t>безопасности</w:t>
       </w:r>
       <w:bookmarkEnd w:id="45"/>
+      <w:proofErr w:type="spellEnd"/>
     </w:p>
     <w:p>
       <w:pPr>
@@ -8356,9 +9224,11 @@
       <w:r>
         <w:t xml:space="preserve"> для хеширования должен использоваться алгоритм </w:t>
       </w:r>
+      <w:proofErr w:type="spellStart"/>
       <w:r>
         <w:t>bcrypt</w:t>
       </w:r>
+      <w:proofErr w:type="spellEnd"/>
       <w:r>
         <w:t>;</w:t>
       </w:r>
@@ -8382,10 +9252,20 @@
         <w:pStyle w:val="a4"/>
       </w:pPr>
       <w:bookmarkStart w:id="46" w:name="_Toc161070993"/>
-      <w:r>
-        <w:t>Дополнительные требования</w:t>
+      <w:proofErr w:type="spellStart"/>
+      <w:r>
+        <w:t>Дополнительные</w:t>
+      </w:r>
+      <w:proofErr w:type="spellEnd"/>
+      <w:r>
+        <w:t xml:space="preserve"> </w:t>
+      </w:r>
+      <w:proofErr w:type="spellStart"/>
+      <w:r>
+        <w:t>требования</w:t>
       </w:r>
       <w:bookmarkEnd w:id="46"/>
+      <w:proofErr w:type="spellEnd"/>
     </w:p>
     <w:p>
       <w:pPr>
@@ -8561,11 +9441,37 @@
         <w:pStyle w:val="a2"/>
       </w:pPr>
       <w:bookmarkStart w:id="48" w:name="_Toc161070995"/>
+      <w:proofErr w:type="spellStart"/>
       <w:r>
         <w:lastRenderedPageBreak/>
-        <w:t>Порядок разработки автоматизированной системы</w:t>
+        <w:t>Порядок</w:t>
+      </w:r>
+      <w:proofErr w:type="spellEnd"/>
+      <w:r>
+        <w:t xml:space="preserve"> </w:t>
+      </w:r>
+      <w:proofErr w:type="spellStart"/>
+      <w:r>
+        <w:t>разработки</w:t>
+      </w:r>
+      <w:proofErr w:type="spellEnd"/>
+      <w:r>
+        <w:t xml:space="preserve"> </w:t>
+      </w:r>
+      <w:proofErr w:type="spellStart"/>
+      <w:r>
+        <w:t>автоматизированной</w:t>
+      </w:r>
+      <w:proofErr w:type="spellEnd"/>
+      <w:r>
+        <w:t xml:space="preserve"> </w:t>
+      </w:r>
+      <w:proofErr w:type="spellStart"/>
+      <w:r>
+        <w:t>системы</w:t>
       </w:r>
       <w:bookmarkEnd w:id="48"/>
+      <w:proofErr w:type="spellEnd"/>
     </w:p>
     <w:p>
       <w:pPr>
@@ -8745,16 +9651,42 @@
         <w:t xml:space="preserve"> </w:t>
       </w:r>
       <w:r>
-        <w:t xml:space="preserve">на GitHub, распределены задачи проекта в таск-менеджере </w:t>
-      </w:r>
+        <w:t xml:space="preserve">на </w:t>
+      </w:r>
+      <w:proofErr w:type="spellStart"/>
+      <w:r>
+        <w:t>GitHub</w:t>
+      </w:r>
+      <w:proofErr w:type="spellEnd"/>
+      <w:r>
+        <w:t xml:space="preserve">, распределены задачи проекта в </w:t>
+      </w:r>
+      <w:proofErr w:type="spellStart"/>
+      <w:r>
+        <w:t>таск</w:t>
+      </w:r>
+      <w:proofErr w:type="spellEnd"/>
+      <w:r>
+        <w:t xml:space="preserve">-менеджере </w:t>
+      </w:r>
+      <w:proofErr w:type="spellStart"/>
       <w:r>
         <w:rPr>
           <w:lang w:val="en-US"/>
         </w:rPr>
         <w:t>YouTrack</w:t>
       </w:r>
-      <w:r>
-        <w:t>, создан проект Miro с общей логикой системы, предоставлены промежуточные результаты по курсовому проекту</w:t>
+      <w:proofErr w:type="spellEnd"/>
+      <w:r>
+        <w:t xml:space="preserve">, создан проект </w:t>
+      </w:r>
+      <w:proofErr w:type="spellStart"/>
+      <w:r>
+        <w:t>Miro</w:t>
+      </w:r>
+      <w:proofErr w:type="spellEnd"/>
+      <w:r>
+        <w:t xml:space="preserve"> с общей логикой системы, предоставлены промежуточные результаты по курсовому проекту</w:t>
       </w:r>
       <w:r>
         <w:t>,</w:t>
@@ -8806,9 +9738,19 @@
       <w:pPr>
         <w:pStyle w:val="af4"/>
       </w:pPr>
-      <w:r>
-        <w:t>Требования отсутствуют</w:t>
-      </w:r>
+      <w:proofErr w:type="spellStart"/>
+      <w:r>
+        <w:t>Требования</w:t>
+      </w:r>
+      <w:proofErr w:type="spellEnd"/>
+      <w:r>
+        <w:t xml:space="preserve"> </w:t>
+      </w:r>
+      <w:proofErr w:type="spellStart"/>
+      <w:r>
+        <w:t>отсутствуют</w:t>
+      </w:r>
+      <w:proofErr w:type="spellEnd"/>
       <w:r>
         <w:t>.</w:t>
       </w:r>
@@ -8818,24 +9760,60 @@
         <w:pStyle w:val="a2"/>
       </w:pPr>
       <w:bookmarkStart w:id="51" w:name="_Toc161070998"/>
+      <w:proofErr w:type="spellStart"/>
       <w:r>
         <w:lastRenderedPageBreak/>
         <w:t>Т</w:t>
       </w:r>
       <w:r>
-        <w:t>ребования к документированию</w:t>
+        <w:t>ребования</w:t>
+      </w:r>
+      <w:proofErr w:type="spellEnd"/>
+      <w:r>
+        <w:t xml:space="preserve"> к </w:t>
+      </w:r>
+      <w:proofErr w:type="spellStart"/>
+      <w:r>
+        <w:t>документированию</w:t>
       </w:r>
       <w:bookmarkEnd w:id="51"/>
+      <w:proofErr w:type="spellEnd"/>
     </w:p>
     <w:p>
       <w:pPr>
         <w:pStyle w:val="a3"/>
       </w:pPr>
       <w:bookmarkStart w:id="52" w:name="_Toc161070999"/>
-      <w:r>
-        <w:t>Перечень подлежащих разработке документов</w:t>
+      <w:proofErr w:type="spellStart"/>
+      <w:r>
+        <w:t>Перечень</w:t>
+      </w:r>
+      <w:proofErr w:type="spellEnd"/>
+      <w:r>
+        <w:t xml:space="preserve"> </w:t>
+      </w:r>
+      <w:proofErr w:type="spellStart"/>
+      <w:r>
+        <w:t>подлежащих</w:t>
+      </w:r>
+      <w:proofErr w:type="spellEnd"/>
+      <w:r>
+        <w:t xml:space="preserve"> </w:t>
+      </w:r>
+      <w:proofErr w:type="spellStart"/>
+      <w:r>
+        <w:t>разработке</w:t>
+      </w:r>
+      <w:proofErr w:type="spellEnd"/>
+      <w:r>
+        <w:t xml:space="preserve"> </w:t>
+      </w:r>
+      <w:proofErr w:type="spellStart"/>
+      <w:r>
+        <w:t>документов</w:t>
       </w:r>
       <w:bookmarkEnd w:id="52"/>
+      <w:proofErr w:type="spellEnd"/>
     </w:p>
     <w:p>
       <w:pPr>
@@ -8858,10 +9836,36 @@
         <w:pStyle w:val="a3"/>
       </w:pPr>
       <w:bookmarkStart w:id="53" w:name="_Toc161071000"/>
-      <w:r>
-        <w:t>Вид представления и количество документов</w:t>
+      <w:proofErr w:type="spellStart"/>
+      <w:r>
+        <w:t>Вид</w:t>
+      </w:r>
+      <w:proofErr w:type="spellEnd"/>
+      <w:r>
+        <w:t xml:space="preserve"> </w:t>
+      </w:r>
+      <w:proofErr w:type="spellStart"/>
+      <w:r>
+        <w:t>представления</w:t>
+      </w:r>
+      <w:proofErr w:type="spellEnd"/>
+      <w:r>
+        <w:t xml:space="preserve"> и </w:t>
+      </w:r>
+      <w:proofErr w:type="spellStart"/>
+      <w:r>
+        <w:t>количество</w:t>
+      </w:r>
+      <w:proofErr w:type="spellEnd"/>
+      <w:r>
+        <w:t xml:space="preserve"> </w:t>
+      </w:r>
+      <w:proofErr w:type="spellStart"/>
+      <w:r>
+        <w:t>документов</w:t>
       </w:r>
       <w:bookmarkEnd w:id="53"/>
+      <w:proofErr w:type="spellEnd"/>
     </w:p>
     <w:p>
       <w:pPr>
@@ -8888,9 +9892,11 @@
         </w:rPr>
         <w:t xml:space="preserve">опубликованы на сайте </w:t>
       </w:r>
+      <w:proofErr w:type="spellStart"/>
       <w:r>
         <w:t>github</w:t>
       </w:r>
+      <w:proofErr w:type="spellEnd"/>
       <w:r>
         <w:rPr>
           <w:lang w:val="ru-RU"/>
@@ -8930,20 +9936,31 @@
         <w:pStyle w:val="a2"/>
       </w:pPr>
       <w:bookmarkStart w:id="54" w:name="_Toc161071001"/>
+      <w:proofErr w:type="spellStart"/>
       <w:r>
         <w:lastRenderedPageBreak/>
         <w:t>И</w:t>
       </w:r>
       <w:r>
-        <w:t>сточники разработки</w:t>
+        <w:t>сточники</w:t>
+      </w:r>
+      <w:proofErr w:type="spellEnd"/>
+      <w:r>
+        <w:t xml:space="preserve"> </w:t>
+      </w:r>
+      <w:proofErr w:type="spellStart"/>
+      <w:r>
+        <w:t>разработки</w:t>
       </w:r>
       <w:bookmarkEnd w:id="54"/>
+      <w:proofErr w:type="spellEnd"/>
     </w:p>
     <w:p>
       <w:pPr>
         <w:pStyle w:val="a3"/>
       </w:pPr>
       <w:bookmarkStart w:id="55" w:name="_Toc161071002"/>
+      <w:proofErr w:type="spellStart"/>
       <w:r>
         <w:t>Системы</w:t>
       </w:r>
@@ -8954,6 +9971,7 @@
         <w:t>аналоги</w:t>
       </w:r>
       <w:bookmarkEnd w:id="55"/>
+      <w:proofErr w:type="spellEnd"/>
     </w:p>
     <w:p>
       <w:pPr>
@@ -8965,8 +9983,45 @@
         </w:rPr>
         <w:t xml:space="preserve">В ходе исследования рынка приложений по бронированию мест в ресторанах и барах было выявлено 3 прямых конкурента. </w:t>
       </w:r>
-      <w:r>
-        <w:t xml:space="preserve">Результаты конкурентного исследования приведены в таблице </w:t>
+      <w:proofErr w:type="spellStart"/>
+      <w:r>
+        <w:t>Результаты</w:t>
+      </w:r>
+      <w:proofErr w:type="spellEnd"/>
+      <w:r>
+        <w:t xml:space="preserve"> </w:t>
+      </w:r>
+      <w:proofErr w:type="spellStart"/>
+      <w:r>
+        <w:t>конкурентного</w:t>
+      </w:r>
+      <w:proofErr w:type="spellEnd"/>
+      <w:r>
+        <w:t xml:space="preserve"> </w:t>
+      </w:r>
+      <w:proofErr w:type="spellStart"/>
+      <w:r>
+        <w:t>исследования</w:t>
+      </w:r>
+      <w:proofErr w:type="spellEnd"/>
+      <w:r>
+        <w:t xml:space="preserve"> </w:t>
+      </w:r>
+      <w:proofErr w:type="spellStart"/>
+      <w:r>
+        <w:t>приведены</w:t>
+      </w:r>
+      <w:proofErr w:type="spellEnd"/>
+      <w:r>
+        <w:t xml:space="preserve"> в </w:t>
+      </w:r>
+      <w:proofErr w:type="spellStart"/>
+      <w:r>
+        <w:t>таблице</w:t>
+      </w:r>
+      <w:proofErr w:type="spellEnd"/>
+      <w:r>
+        <w:t xml:space="preserve"> </w:t>
       </w:r>
       <w:r>
         <w:t>2</w:t>
@@ -9017,9 +10072,11 @@
             <w:pPr>
               <w:pStyle w:val="af6"/>
             </w:pPr>
+            <w:proofErr w:type="spellStart"/>
             <w:r>
               <w:t>ReMarked</w:t>
             </w:r>
+            <w:proofErr w:type="spellEnd"/>
           </w:p>
         </w:tc>
         <w:tc>
@@ -9030,9 +10087,11 @@
             <w:pPr>
               <w:pStyle w:val="af6"/>
             </w:pPr>
+            <w:proofErr w:type="spellStart"/>
             <w:r>
               <w:t>Meetto</w:t>
             </w:r>
+            <w:proofErr w:type="spellEnd"/>
           </w:p>
         </w:tc>
         <w:tc>
@@ -9043,9 +10102,11 @@
             <w:pPr>
               <w:pStyle w:val="af6"/>
             </w:pPr>
+            <w:proofErr w:type="spellStart"/>
             <w:r>
               <w:t>GuestMe</w:t>
             </w:r>
+            <w:proofErr w:type="spellEnd"/>
           </w:p>
         </w:tc>
       </w:tr>
@@ -9333,10 +10394,12 @@
         <w:pStyle w:val="a4"/>
       </w:pPr>
       <w:bookmarkStart w:id="56" w:name="_Toc161071003"/>
+      <w:proofErr w:type="spellStart"/>
       <w:r>
         <w:t>ReMarked</w:t>
       </w:r>
       <w:bookmarkEnd w:id="56"/>
+      <w:proofErr w:type="spellEnd"/>
     </w:p>
     <w:p>
       <w:pPr>
@@ -9346,20 +10409,38 @@
         <w:rPr>
           <w:lang w:val="ru-RU"/>
         </w:rPr>
-        <w:t xml:space="preserve">Облачный сервис, работает на телефонах, планшетах и ноутбуках. Заказы можно принимать через виджет, телеграм-бот и приложение. Система бронирования </w:t>
-      </w:r>
+        <w:t xml:space="preserve">Облачный сервис, работает на телефонах, планшетах и ноутбуках. Заказы можно принимать через виджет, </w:t>
+      </w:r>
+      <w:proofErr w:type="spellStart"/>
+      <w:r>
+        <w:rPr>
+          <w:lang w:val="ru-RU"/>
+        </w:rPr>
+        <w:t>телеграм</w:t>
+      </w:r>
+      <w:proofErr w:type="spellEnd"/>
+      <w:r>
+        <w:rPr>
+          <w:lang w:val="ru-RU"/>
+        </w:rPr>
+        <w:t xml:space="preserve">-бот и приложение. Система бронирования </w:t>
+      </w:r>
+      <w:proofErr w:type="spellStart"/>
       <w:r>
         <w:t>ReMarked</w:t>
       </w:r>
+      <w:proofErr w:type="spellEnd"/>
       <w:r>
         <w:rPr>
           <w:lang w:val="ru-RU"/>
         </w:rPr>
         <w:t xml:space="preserve"> рассчитана как на сетевые проекты, так и на одиночные заведения с высокой проходимостью. Позволяет клиентам автоматически резервировать места на сайте, гости получают уведомления/напоминания о брони через </w:t>
       </w:r>
+      <w:proofErr w:type="spellStart"/>
       <w:r>
         <w:t>Whatsapp</w:t>
       </w:r>
+      <w:proofErr w:type="spellEnd"/>
       <w:r>
         <w:rPr>
           <w:lang w:val="ru-RU"/>
@@ -9379,8 +10460,13 @@
         </w:rPr>
         <w:t xml:space="preserve"> На рисунках 7-9 показаны элементы интерфейса приложения </w:t>
       </w:r>
-      <w:r>
-        <w:t>ReMarked.</w:t>
+      <w:proofErr w:type="spellStart"/>
+      <w:r>
+        <w:t>ReMarked</w:t>
+      </w:r>
+      <w:proofErr w:type="spellEnd"/>
+      <w:r>
+        <w:t>.</w:t>
       </w:r>
     </w:p>
     <w:p>
@@ -9587,10 +10673,12 @@
         <w:pStyle w:val="a4"/>
       </w:pPr>
       <w:bookmarkStart w:id="57" w:name="_Toc161071004"/>
+      <w:proofErr w:type="spellStart"/>
       <w:r>
         <w:t>Meetto</w:t>
       </w:r>
       <w:bookmarkEnd w:id="57"/>
+      <w:proofErr w:type="spellEnd"/>
     </w:p>
     <w:p>
       <w:pPr>
@@ -9612,10 +10700,12 @@
         <w:pStyle w:val="a4"/>
       </w:pPr>
       <w:bookmarkStart w:id="58" w:name="_Toc161071005"/>
+      <w:proofErr w:type="spellStart"/>
       <w:r>
         <w:t>GuestMe</w:t>
       </w:r>
       <w:bookmarkEnd w:id="58"/>
+      <w:proofErr w:type="spellEnd"/>
     </w:p>
     <w:p>
       <w:pPr>
@@ -9630,27 +10720,33 @@
         </w:rPr>
         <w:t xml:space="preserve">Рестораны, которые уже работают на </w:t>
       </w:r>
+      <w:proofErr w:type="spellStart"/>
       <w:r>
         <w:t>iiko</w:t>
       </w:r>
+      <w:proofErr w:type="spellEnd"/>
       <w:r>
         <w:rPr>
           <w:lang w:val="ru-RU"/>
         </w:rPr>
         <w:t xml:space="preserve">, могут не искать отдельный сервис для бронирования столов, а просто подключить дополнительный модуль — </w:t>
       </w:r>
+      <w:proofErr w:type="spellStart"/>
       <w:r>
         <w:t>GuestMe</w:t>
       </w:r>
+      <w:proofErr w:type="spellEnd"/>
       <w:r>
         <w:rPr>
           <w:lang w:val="ru-RU"/>
         </w:rPr>
         <w:t xml:space="preserve">. Он поддерживает основные функции аналогичных инструментов: мгновенная интеграция с системой автоматизации, быстрое получение информации о зале и гостях из </w:t>
       </w:r>
+      <w:proofErr w:type="spellStart"/>
       <w:r>
         <w:t>iiko</w:t>
       </w:r>
+      <w:proofErr w:type="spellEnd"/>
       <w:r>
         <w:rPr>
           <w:lang w:val="ru-RU"/>
@@ -9669,8 +10765,13 @@
         </w:rPr>
         <w:t xml:space="preserve">На рисунке 10 показан элемент интерфейса приложения </w:t>
       </w:r>
-      <w:r>
-        <w:t>GuestMe.</w:t>
+      <w:proofErr w:type="spellStart"/>
+      <w:r>
+        <w:t>GuestMe</w:t>
+      </w:r>
+      <w:proofErr w:type="spellEnd"/>
+      <w:r>
+        <w:t>.</w:t>
       </w:r>
     </w:p>
     <w:p>
@@ -9683,7 +10784,7 @@
         </w:rPr>
         <w:lastRenderedPageBreak/>
         <w:drawing>
-          <wp:inline distT="0" distB="0" distL="0" distR="0" wp14:anchorId="5DB02128" wp14:editId="4CB2AB62">
+          <wp:inline distT="0" distB="0" distL="0" distR="0" wp14:anchorId="5DB02128" wp14:editId="41094A3D">
             <wp:extent cx="5939790" cy="3221355"/>
             <wp:effectExtent l="0" t="0" r="3810" b="0"/>
             <wp:docPr id="1791495137" name="Рисунок 4"/>
@@ -9771,7 +10872,7 @@
           <w14:ligatures w14:val="standardContextual"/>
         </w:rPr>
         <w:drawing>
-          <wp:inline distT="0" distB="0" distL="0" distR="0" wp14:anchorId="4B3C774D" wp14:editId="54AB5A43">
+          <wp:inline distT="0" distB="0" distL="0" distR="0" wp14:anchorId="4B3C774D" wp14:editId="62BB2863">
             <wp:extent cx="8135667" cy="5292000"/>
             <wp:effectExtent l="0" t="6668" r="0" b="0"/>
             <wp:docPr id="1393381328" name="Рисунок 1"/>

</xml_diff>

<commit_message>
fix: remade deploy diagram
</commit_message>
<xml_diff>
--- a/documentation/техническое задание/Техническое задание.docx
+++ b/documentation/техническое задание/Техническое задание.docx
@@ -6147,9 +6147,9 @@
           <w:noProof/>
         </w:rPr>
         <w:drawing>
-          <wp:inline distT="0" distB="0" distL="0" distR="0" wp14:anchorId="7D0CC4EA" wp14:editId="6C2A2BC9">
-            <wp:extent cx="5939790" cy="4606029"/>
-            <wp:effectExtent l="0" t="0" r="3810" b="4445"/>
+          <wp:inline distT="0" distB="0" distL="0" distR="0" wp14:anchorId="7D0CC4EA" wp14:editId="5C638FA4">
+            <wp:extent cx="4654008" cy="4606029"/>
+            <wp:effectExtent l="0" t="0" r="0" b="4445"/>
             <wp:docPr id="501857719" name="Рисунок 1"/>
             <wp:cNvGraphicFramePr>
               <a:graphicFrameLocks xmlns:a="http://schemas.openxmlformats.org/drawingml/2006/main" noChangeAspect="1"/>
@@ -6176,7 +6176,7 @@
                   <pic:spPr>
                     <a:xfrm>
                       <a:off x="0" y="0"/>
-                      <a:ext cx="5939790" cy="4606029"/>
+                      <a:ext cx="4654008" cy="4606029"/>
                     </a:xfrm>
                     <a:prstGeom prst="rect">
                       <a:avLst/>
@@ -10826,7 +10826,7 @@
         </w:rPr>
         <w:lastRenderedPageBreak/>
         <w:drawing>
-          <wp:inline distT="0" distB="0" distL="0" distR="0" wp14:anchorId="5DB02128" wp14:editId="0DC69363">
+          <wp:inline distT="0" distB="0" distL="0" distR="0" wp14:anchorId="5DB02128" wp14:editId="6B41DE21">
             <wp:extent cx="5939790" cy="3221355"/>
             <wp:effectExtent l="0" t="0" r="3810" b="0"/>
             <wp:docPr id="1791495137" name="Рисунок 4"/>
@@ -10914,7 +10914,7 @@
           <w14:ligatures w14:val="standardContextual"/>
         </w:rPr>
         <w:drawing>
-          <wp:inline distT="0" distB="0" distL="0" distR="0" wp14:anchorId="4B3C774D" wp14:editId="66881626">
+          <wp:inline distT="0" distB="0" distL="0" distR="0" wp14:anchorId="4B3C774D" wp14:editId="228534A8">
             <wp:extent cx="8135667" cy="5292000"/>
             <wp:effectExtent l="0" t="6668" r="0" b="0"/>
             <wp:docPr id="1393381328" name="Рисунок 1"/>

</xml_diff>

<commit_message>
fix: rewrite formulation in credentials permission
</commit_message>
<xml_diff>
--- a/documentation/техническое задание/Техническое задание.docx
+++ b/documentation/техническое задание/Техническое задание.docx
@@ -6773,7 +6773,25 @@
         <w:rPr>
           <w:lang w:val="ru-RU"/>
         </w:rPr>
-        <w:t>ся в системе и быть доступной только для администратора ресторана.</w:t>
+        <w:t>ся в системе и быть доступной для администратора ресторана</w:t>
+      </w:r>
+      <w:r>
+        <w:rPr>
+          <w:lang w:val="ru-RU"/>
+        </w:rPr>
+        <w:t xml:space="preserve"> </w:t>
+      </w:r>
+      <w:r>
+        <w:rPr>
+          <w:lang w:val="ru-RU"/>
+        </w:rPr>
+        <w:t>и владельца этой учётной записи</w:t>
+      </w:r>
+      <w:r>
+        <w:rPr>
+          <w:lang w:val="ru-RU"/>
+        </w:rPr>
+        <w:t>.</w:t>
       </w:r>
     </w:p>
     <w:p>
@@ -10832,7 +10850,7 @@
         </w:rPr>
         <w:lastRenderedPageBreak/>
         <w:drawing>
-          <wp:inline distT="0" distB="0" distL="0" distR="0" wp14:anchorId="5DB02128" wp14:editId="0CFE6056">
+          <wp:inline distT="0" distB="0" distL="0" distR="0" wp14:anchorId="5DB02128" wp14:editId="191B0CF1">
             <wp:extent cx="5939790" cy="3221355"/>
             <wp:effectExtent l="0" t="0" r="3810" b="0"/>
             <wp:docPr id="1791495137" name="Рисунок 4"/>
@@ -10920,7 +10938,7 @@
           <w14:ligatures w14:val="standardContextual"/>
         </w:rPr>
         <w:drawing>
-          <wp:inline distT="0" distB="0" distL="0" distR="0" wp14:anchorId="4B3C774D" wp14:editId="63960302">
+          <wp:inline distT="0" distB="0" distL="0" distR="0" wp14:anchorId="4B3C774D" wp14:editId="24562D78">
             <wp:extent cx="8135667" cy="5292000"/>
             <wp:effectExtent l="0" t="6668" r="0" b="0"/>
             <wp:docPr id="1393381328" name="Рисунок 1"/>

</xml_diff>

<commit_message>
fix: add additional information about registration info screen
</commit_message>
<xml_diff>
--- a/documentation/техническое задание/Техническое задание.docx
+++ b/documentation/техническое задание/Техническое задание.docx
@@ -7722,39 +7722,33 @@
     </w:p>
     <w:p>
       <w:pPr>
+        <w:pStyle w:val="af4"/>
+        <w:rPr>
+          <w:lang w:val="ru-RU"/>
+        </w:rPr>
+      </w:pPr>
+      <w:r>
+        <w:rPr>
+          <w:lang w:val="ru-RU"/>
+        </w:rPr>
+        <w:t>Если переход на экран был осуществлён по ссылке для сотрудника ресторана, то должно быть показано сообщение о необходимости получения данных учётной записи у администратора ресторана.</w:t>
+      </w:r>
+    </w:p>
+    <w:p>
+      <w:pPr>
         <w:pStyle w:val="a4"/>
+        <w:rPr>
+          <w:lang w:val="ru-RU"/>
+        </w:rPr>
       </w:pPr>
       <w:bookmarkStart w:id="26" w:name="_Toc161070973"/>
-      <w:proofErr w:type="spellStart"/>
-      <w:r>
-        <w:t>Экран</w:t>
-      </w:r>
-      <w:proofErr w:type="spellEnd"/>
-      <w:r>
-        <w:t xml:space="preserve"> с </w:t>
-      </w:r>
-      <w:proofErr w:type="spellStart"/>
-      <w:r>
-        <w:t>просмотром</w:t>
-      </w:r>
-      <w:proofErr w:type="spellEnd"/>
-      <w:r>
-        <w:t xml:space="preserve"> </w:t>
-      </w:r>
-      <w:proofErr w:type="spellStart"/>
-      <w:r>
-        <w:t>занятости</w:t>
-      </w:r>
-      <w:proofErr w:type="spellEnd"/>
-      <w:r>
-        <w:t xml:space="preserve"> </w:t>
-      </w:r>
-      <w:proofErr w:type="spellStart"/>
-      <w:r>
-        <w:t>столов</w:t>
+      <w:r>
+        <w:rPr>
+          <w:lang w:val="ru-RU"/>
+        </w:rPr>
+        <w:t>Экран с просмотром занятости столов</w:t>
       </w:r>
       <w:bookmarkEnd w:id="26"/>
-      <w:proofErr w:type="spellEnd"/>
     </w:p>
     <w:p>
       <w:pPr>
@@ -10850,7 +10844,7 @@
         </w:rPr>
         <w:lastRenderedPageBreak/>
         <w:drawing>
-          <wp:inline distT="0" distB="0" distL="0" distR="0" wp14:anchorId="5DB02128" wp14:editId="191B0CF1">
+          <wp:inline distT="0" distB="0" distL="0" distR="0" wp14:anchorId="5DB02128" wp14:editId="33559C82">
             <wp:extent cx="5939790" cy="3221355"/>
             <wp:effectExtent l="0" t="0" r="3810" b="0"/>
             <wp:docPr id="1791495137" name="Рисунок 4"/>
@@ -10938,7 +10932,7 @@
           <w14:ligatures w14:val="standardContextual"/>
         </w:rPr>
         <w:drawing>
-          <wp:inline distT="0" distB="0" distL="0" distR="0" wp14:anchorId="4B3C774D" wp14:editId="24562D78">
+          <wp:inline distT="0" distB="0" distL="0" distR="0" wp14:anchorId="4B3C774D" wp14:editId="223055BB">
             <wp:extent cx="8135667" cy="5292000"/>
             <wp:effectExtent l="0" t="6668" r="0" b="0"/>
             <wp:docPr id="1393381328" name="Рисунок 1"/>

</xml_diff>

<commit_message>
fix: add description to reservations states
</commit_message>
<xml_diff>
--- a/documentation/техническое задание/Техническое задание.docx
+++ b/documentation/техническое задание/Техническое задание.docx
@@ -565,7 +565,7 @@
       <w:r>
         <w:fldChar w:fldCharType="separate"/>
       </w:r>
-      <w:hyperlink w:anchor="_Toc161070949" w:history="1">
+      <w:hyperlink w:anchor="_Toc161086859" w:history="1">
         <w:r>
           <w:rPr>
             <w:rStyle w:val="afe"/>
@@ -592,7 +592,7 @@
             <w:noProof/>
             <w:webHidden/>
           </w:rPr>
-          <w:instrText xml:space="preserve"> PAGEREF _Toc161070949 \h </w:instrText>
+          <w:instrText xml:space="preserve"> PAGEREF _Toc161086859 \h </w:instrText>
         </w:r>
         <w:r>
           <w:rPr>
@@ -638,7 +638,7 @@
           <w14:ligatures w14:val="standardContextual"/>
         </w:rPr>
       </w:pPr>
-      <w:hyperlink w:anchor="_Toc161070950" w:history="1">
+      <w:hyperlink w:anchor="_Toc161086860" w:history="1">
         <w:r>
           <w:rPr>
             <w:rStyle w:val="afe"/>
@@ -665,7 +665,7 @@
             <w:noProof/>
             <w:webHidden/>
           </w:rPr>
-          <w:instrText xml:space="preserve"> PAGEREF _Toc161070950 \h </w:instrText>
+          <w:instrText xml:space="preserve"> PAGEREF _Toc161086860 \h </w:instrText>
         </w:r>
         <w:r>
           <w:rPr>
@@ -685,7 +685,7 @@
             <w:noProof/>
             <w:webHidden/>
           </w:rPr>
-          <w:t>5</w:t>
+          <w:t>6</w:t>
         </w:r>
         <w:r>
           <w:rPr>
@@ -711,7 +711,7 @@
           <w14:ligatures w14:val="standardContextual"/>
         </w:rPr>
       </w:pPr>
-      <w:hyperlink w:anchor="_Toc161070951" w:history="1">
+      <w:hyperlink w:anchor="_Toc161086861" w:history="1">
         <w:r>
           <w:rPr>
             <w:rStyle w:val="afe"/>
@@ -738,7 +738,7 @@
             <w:noProof/>
             <w:webHidden/>
           </w:rPr>
-          <w:instrText xml:space="preserve"> PAGEREF _Toc161070951 \h </w:instrText>
+          <w:instrText xml:space="preserve"> PAGEREF _Toc161086861 \h </w:instrText>
         </w:r>
         <w:r>
           <w:rPr>
@@ -758,7 +758,7 @@
             <w:noProof/>
             <w:webHidden/>
           </w:rPr>
-          <w:t>5</w:t>
+          <w:t>6</w:t>
         </w:r>
         <w:r>
           <w:rPr>
@@ -784,7 +784,7 @@
           <w14:ligatures w14:val="standardContextual"/>
         </w:rPr>
       </w:pPr>
-      <w:hyperlink w:anchor="_Toc161070952" w:history="1">
+      <w:hyperlink w:anchor="_Toc161086862" w:history="1">
         <w:r>
           <w:rPr>
             <w:rStyle w:val="afe"/>
@@ -811,7 +811,7 @@
             <w:noProof/>
             <w:webHidden/>
           </w:rPr>
-          <w:instrText xml:space="preserve"> PAGEREF _Toc161070952 \h </w:instrText>
+          <w:instrText xml:space="preserve"> PAGEREF _Toc161086862 \h </w:instrText>
         </w:r>
         <w:r>
           <w:rPr>
@@ -831,7 +831,7 @@
             <w:noProof/>
             <w:webHidden/>
           </w:rPr>
-          <w:t>5</w:t>
+          <w:t>6</w:t>
         </w:r>
         <w:r>
           <w:rPr>
@@ -857,7 +857,7 @@
           <w14:ligatures w14:val="standardContextual"/>
         </w:rPr>
       </w:pPr>
-      <w:hyperlink w:anchor="_Toc161070953" w:history="1">
+      <w:hyperlink w:anchor="_Toc161086863" w:history="1">
         <w:r>
           <w:rPr>
             <w:rStyle w:val="afe"/>
@@ -884,7 +884,7 @@
             <w:noProof/>
             <w:webHidden/>
           </w:rPr>
-          <w:instrText xml:space="preserve"> PAGEREF _Toc161070953 \h </w:instrText>
+          <w:instrText xml:space="preserve"> PAGEREF _Toc161086863 \h </w:instrText>
         </w:r>
         <w:r>
           <w:rPr>
@@ -904,7 +904,7 @@
             <w:noProof/>
             <w:webHidden/>
           </w:rPr>
-          <w:t>5</w:t>
+          <w:t>6</w:t>
         </w:r>
         <w:r>
           <w:rPr>
@@ -930,7 +930,7 @@
           <w14:ligatures w14:val="standardContextual"/>
         </w:rPr>
       </w:pPr>
-      <w:hyperlink w:anchor="_Toc161070954" w:history="1">
+      <w:hyperlink w:anchor="_Toc161086864" w:history="1">
         <w:r>
           <w:rPr>
             <w:rStyle w:val="afe"/>
@@ -957,7 +957,7 @@
             <w:noProof/>
             <w:webHidden/>
           </w:rPr>
-          <w:instrText xml:space="preserve"> PAGEREF _Toc161070954 \h </w:instrText>
+          <w:instrText xml:space="preserve"> PAGEREF _Toc161086864 \h </w:instrText>
         </w:r>
         <w:r>
           <w:rPr>
@@ -977,7 +977,7 @@
             <w:noProof/>
             <w:webHidden/>
           </w:rPr>
-          <w:t>5</w:t>
+          <w:t>6</w:t>
         </w:r>
         <w:r>
           <w:rPr>
@@ -1003,7 +1003,7 @@
           <w14:ligatures w14:val="standardContextual"/>
         </w:rPr>
       </w:pPr>
-      <w:hyperlink w:anchor="_Toc161070955" w:history="1">
+      <w:hyperlink w:anchor="_Toc161086865" w:history="1">
         <w:r>
           <w:rPr>
             <w:rStyle w:val="afe"/>
@@ -1030,7 +1030,7 @@
             <w:noProof/>
             <w:webHidden/>
           </w:rPr>
-          <w:instrText xml:space="preserve"> PAGEREF _Toc161070955 \h </w:instrText>
+          <w:instrText xml:space="preserve"> PAGEREF _Toc161086865 \h </w:instrText>
         </w:r>
         <w:r>
           <w:rPr>
@@ -1050,7 +1050,7 @@
             <w:noProof/>
             <w:webHidden/>
           </w:rPr>
-          <w:t>6</w:t>
+          <w:t>7</w:t>
         </w:r>
         <w:r>
           <w:rPr>
@@ -1076,7 +1076,7 @@
           <w14:ligatures w14:val="standardContextual"/>
         </w:rPr>
       </w:pPr>
-      <w:hyperlink w:anchor="_Toc161070956" w:history="1">
+      <w:hyperlink w:anchor="_Toc161086866" w:history="1">
         <w:r>
           <w:rPr>
             <w:rStyle w:val="afe"/>
@@ -1103,7 +1103,7 @@
             <w:noProof/>
             <w:webHidden/>
           </w:rPr>
-          <w:instrText xml:space="preserve"> PAGEREF _Toc161070956 \h </w:instrText>
+          <w:instrText xml:space="preserve"> PAGEREF _Toc161086866 \h </w:instrText>
         </w:r>
         <w:r>
           <w:rPr>
@@ -1123,7 +1123,7 @@
             <w:noProof/>
             <w:webHidden/>
           </w:rPr>
-          <w:t>7</w:t>
+          <w:t>8</w:t>
         </w:r>
         <w:r>
           <w:rPr>
@@ -1149,7 +1149,7 @@
           <w14:ligatures w14:val="standardContextual"/>
         </w:rPr>
       </w:pPr>
-      <w:hyperlink w:anchor="_Toc161070957" w:history="1">
+      <w:hyperlink w:anchor="_Toc161086867" w:history="1">
         <w:r>
           <w:rPr>
             <w:rStyle w:val="afe"/>
@@ -1176,7 +1176,7 @@
             <w:noProof/>
             <w:webHidden/>
           </w:rPr>
-          <w:instrText xml:space="preserve"> PAGEREF _Toc161070957 \h </w:instrText>
+          <w:instrText xml:space="preserve"> PAGEREF _Toc161086867 \h </w:instrText>
         </w:r>
         <w:r>
           <w:rPr>
@@ -1196,7 +1196,7 @@
             <w:noProof/>
             <w:webHidden/>
           </w:rPr>
-          <w:t>7</w:t>
+          <w:t>8</w:t>
         </w:r>
         <w:r>
           <w:rPr>
@@ -1222,7 +1222,7 @@
           <w14:ligatures w14:val="standardContextual"/>
         </w:rPr>
       </w:pPr>
-      <w:hyperlink w:anchor="_Toc161070958" w:history="1">
+      <w:hyperlink w:anchor="_Toc161086868" w:history="1">
         <w:r>
           <w:rPr>
             <w:rStyle w:val="afe"/>
@@ -1249,7 +1249,7 @@
             <w:noProof/>
             <w:webHidden/>
           </w:rPr>
-          <w:instrText xml:space="preserve"> PAGEREF _Toc161070958 \h </w:instrText>
+          <w:instrText xml:space="preserve"> PAGEREF _Toc161086868 \h </w:instrText>
         </w:r>
         <w:r>
           <w:rPr>
@@ -1269,7 +1269,7 @@
             <w:noProof/>
             <w:webHidden/>
           </w:rPr>
-          <w:t>7</w:t>
+          <w:t>8</w:t>
         </w:r>
         <w:r>
           <w:rPr>
@@ -1295,7 +1295,7 @@
           <w14:ligatures w14:val="standardContextual"/>
         </w:rPr>
       </w:pPr>
-      <w:hyperlink w:anchor="_Toc161070959" w:history="1">
+      <w:hyperlink w:anchor="_Toc161086869" w:history="1">
         <w:r>
           <w:rPr>
             <w:rStyle w:val="afe"/>
@@ -1322,7 +1322,7 @@
             <w:noProof/>
             <w:webHidden/>
           </w:rPr>
-          <w:instrText xml:space="preserve"> PAGEREF _Toc161070959 \h </w:instrText>
+          <w:instrText xml:space="preserve"> PAGEREF _Toc161086869 \h </w:instrText>
         </w:r>
         <w:r>
           <w:rPr>
@@ -1342,7 +1342,7 @@
             <w:noProof/>
             <w:webHidden/>
           </w:rPr>
-          <w:t>8</w:t>
+          <w:t>9</w:t>
         </w:r>
         <w:r>
           <w:rPr>
@@ -1368,7 +1368,7 @@
           <w14:ligatures w14:val="standardContextual"/>
         </w:rPr>
       </w:pPr>
-      <w:hyperlink w:anchor="_Toc161070960" w:history="1">
+      <w:hyperlink w:anchor="_Toc161086870" w:history="1">
         <w:r>
           <w:rPr>
             <w:rStyle w:val="afe"/>
@@ -1395,7 +1395,7 @@
             <w:noProof/>
             <w:webHidden/>
           </w:rPr>
-          <w:instrText xml:space="preserve"> PAGEREF _Toc161070960 \h </w:instrText>
+          <w:instrText xml:space="preserve"> PAGEREF _Toc161086870 \h </w:instrText>
         </w:r>
         <w:r>
           <w:rPr>
@@ -1415,7 +1415,7 @@
             <w:noProof/>
             <w:webHidden/>
           </w:rPr>
-          <w:t>8</w:t>
+          <w:t>9</w:t>
         </w:r>
         <w:r>
           <w:rPr>
@@ -1441,7 +1441,7 @@
           <w14:ligatures w14:val="standardContextual"/>
         </w:rPr>
       </w:pPr>
-      <w:hyperlink w:anchor="_Toc161070961" w:history="1">
+      <w:hyperlink w:anchor="_Toc161086871" w:history="1">
         <w:r>
           <w:rPr>
             <w:rStyle w:val="afe"/>
@@ -1468,7 +1468,7 @@
             <w:noProof/>
             <w:webHidden/>
           </w:rPr>
-          <w:instrText xml:space="preserve"> PAGEREF _Toc161070961 \h </w:instrText>
+          <w:instrText xml:space="preserve"> PAGEREF _Toc161086871 \h </w:instrText>
         </w:r>
         <w:r>
           <w:rPr>
@@ -1488,7 +1488,7 @@
             <w:noProof/>
             <w:webHidden/>
           </w:rPr>
-          <w:t>8</w:t>
+          <w:t>9</w:t>
         </w:r>
         <w:r>
           <w:rPr>
@@ -1514,7 +1514,7 @@
           <w14:ligatures w14:val="standardContextual"/>
         </w:rPr>
       </w:pPr>
-      <w:hyperlink w:anchor="_Toc161070962" w:history="1">
+      <w:hyperlink w:anchor="_Toc161086872" w:history="1">
         <w:r>
           <w:rPr>
             <w:rStyle w:val="afe"/>
@@ -1541,7 +1541,7 @@
             <w:noProof/>
             <w:webHidden/>
           </w:rPr>
-          <w:instrText xml:space="preserve"> PAGEREF _Toc161070962 \h </w:instrText>
+          <w:instrText xml:space="preserve"> PAGEREF _Toc161086872 \h </w:instrText>
         </w:r>
         <w:r>
           <w:rPr>
@@ -1561,7 +1561,7 @@
             <w:noProof/>
             <w:webHidden/>
           </w:rPr>
-          <w:t>9</w:t>
+          <w:t>10</w:t>
         </w:r>
         <w:r>
           <w:rPr>
@@ -1587,7 +1587,7 @@
           <w14:ligatures w14:val="standardContextual"/>
         </w:rPr>
       </w:pPr>
-      <w:hyperlink w:anchor="_Toc161070963" w:history="1">
+      <w:hyperlink w:anchor="_Toc161086873" w:history="1">
         <w:r>
           <w:rPr>
             <w:rStyle w:val="afe"/>
@@ -1614,7 +1614,7 @@
             <w:noProof/>
             <w:webHidden/>
           </w:rPr>
-          <w:instrText xml:space="preserve"> PAGEREF _Toc161070963 \h </w:instrText>
+          <w:instrText xml:space="preserve"> PAGEREF _Toc161086873 \h </w:instrText>
         </w:r>
         <w:r>
           <w:rPr>
@@ -1634,7 +1634,7 @@
             <w:noProof/>
             <w:webHidden/>
           </w:rPr>
-          <w:t>9</w:t>
+          <w:t>10</w:t>
         </w:r>
         <w:r>
           <w:rPr>
@@ -1660,7 +1660,7 @@
           <w14:ligatures w14:val="standardContextual"/>
         </w:rPr>
       </w:pPr>
-      <w:hyperlink w:anchor="_Toc161070964" w:history="1">
+      <w:hyperlink w:anchor="_Toc161086874" w:history="1">
         <w:r>
           <w:rPr>
             <w:rStyle w:val="afe"/>
@@ -1687,7 +1687,7 @@
             <w:noProof/>
             <w:webHidden/>
           </w:rPr>
-          <w:instrText xml:space="preserve"> PAGEREF _Toc161070964 \h </w:instrText>
+          <w:instrText xml:space="preserve"> PAGEREF _Toc161086874 \h </w:instrText>
         </w:r>
         <w:r>
           <w:rPr>
@@ -1707,7 +1707,7 @@
             <w:noProof/>
             <w:webHidden/>
           </w:rPr>
-          <w:t>9</w:t>
+          <w:t>10</w:t>
         </w:r>
         <w:r>
           <w:rPr>
@@ -1733,7 +1733,7 @@
           <w14:ligatures w14:val="standardContextual"/>
         </w:rPr>
       </w:pPr>
-      <w:hyperlink w:anchor="_Toc161070965" w:history="1">
+      <w:hyperlink w:anchor="_Toc161086875" w:history="1">
         <w:r>
           <w:rPr>
             <w:rStyle w:val="afe"/>
@@ -1760,7 +1760,7 @@
             <w:noProof/>
             <w:webHidden/>
           </w:rPr>
-          <w:instrText xml:space="preserve"> PAGEREF _Toc161070965 \h </w:instrText>
+          <w:instrText xml:space="preserve"> PAGEREF _Toc161086875 \h </w:instrText>
         </w:r>
         <w:r>
           <w:rPr>
@@ -1780,7 +1780,7 @@
             <w:noProof/>
             <w:webHidden/>
           </w:rPr>
-          <w:t>9</w:t>
+          <w:t>10</w:t>
         </w:r>
         <w:r>
           <w:rPr>
@@ -1806,7 +1806,7 @@
           <w14:ligatures w14:val="standardContextual"/>
         </w:rPr>
       </w:pPr>
-      <w:hyperlink w:anchor="_Toc161070966" w:history="1">
+      <w:hyperlink w:anchor="_Toc161086876" w:history="1">
         <w:r>
           <w:rPr>
             <w:rStyle w:val="afe"/>
@@ -1833,7 +1833,7 @@
             <w:noProof/>
             <w:webHidden/>
           </w:rPr>
-          <w:instrText xml:space="preserve"> PAGEREF _Toc161070966 \h </w:instrText>
+          <w:instrText xml:space="preserve"> PAGEREF _Toc161086876 \h </w:instrText>
         </w:r>
         <w:r>
           <w:rPr>
@@ -1853,7 +1853,7 @@
             <w:noProof/>
             <w:webHidden/>
           </w:rPr>
-          <w:t>10</w:t>
+          <w:t>11</w:t>
         </w:r>
         <w:r>
           <w:rPr>
@@ -1879,7 +1879,7 @@
           <w14:ligatures w14:val="standardContextual"/>
         </w:rPr>
       </w:pPr>
-      <w:hyperlink w:anchor="_Toc161070967" w:history="1">
+      <w:hyperlink w:anchor="_Toc161086877" w:history="1">
         <w:r>
           <w:rPr>
             <w:rStyle w:val="afe"/>
@@ -1906,7 +1906,7 @@
             <w:noProof/>
             <w:webHidden/>
           </w:rPr>
-          <w:instrText xml:space="preserve"> PAGEREF _Toc161070967 \h </w:instrText>
+          <w:instrText xml:space="preserve"> PAGEREF _Toc161086877 \h </w:instrText>
         </w:r>
         <w:r>
           <w:rPr>
@@ -1926,7 +1926,7 @@
             <w:noProof/>
             <w:webHidden/>
           </w:rPr>
-          <w:t>11</w:t>
+          <w:t>12</w:t>
         </w:r>
         <w:r>
           <w:rPr>
@@ -1952,7 +1952,7 @@
           <w14:ligatures w14:val="standardContextual"/>
         </w:rPr>
       </w:pPr>
-      <w:hyperlink w:anchor="_Toc161070968" w:history="1">
+      <w:hyperlink w:anchor="_Toc161086878" w:history="1">
         <w:r>
           <w:rPr>
             <w:rStyle w:val="afe"/>
@@ -1979,7 +1979,7 @@
             <w:noProof/>
             <w:webHidden/>
           </w:rPr>
-          <w:instrText xml:space="preserve"> PAGEREF _Toc161070968 \h </w:instrText>
+          <w:instrText xml:space="preserve"> PAGEREF _Toc161086878 \h </w:instrText>
         </w:r>
         <w:r>
           <w:rPr>
@@ -1999,7 +1999,7 @@
             <w:noProof/>
             <w:webHidden/>
           </w:rPr>
-          <w:t>11</w:t>
+          <w:t>12</w:t>
         </w:r>
         <w:r>
           <w:rPr>
@@ -2025,7 +2025,7 @@
           <w14:ligatures w14:val="standardContextual"/>
         </w:rPr>
       </w:pPr>
-      <w:hyperlink w:anchor="_Toc161070969" w:history="1">
+      <w:hyperlink w:anchor="_Toc161086879" w:history="1">
         <w:r>
           <w:rPr>
             <w:rStyle w:val="afe"/>
@@ -2052,7 +2052,7 @@
             <w:noProof/>
             <w:webHidden/>
           </w:rPr>
-          <w:instrText xml:space="preserve"> PAGEREF _Toc161070969 \h </w:instrText>
+          <w:instrText xml:space="preserve"> PAGEREF _Toc161086879 \h </w:instrText>
         </w:r>
         <w:r>
           <w:rPr>
@@ -2072,7 +2072,7 @@
             <w:noProof/>
             <w:webHidden/>
           </w:rPr>
-          <w:t>12</w:t>
+          <w:t>13</w:t>
         </w:r>
         <w:r>
           <w:rPr>
@@ -2098,7 +2098,7 @@
           <w14:ligatures w14:val="standardContextual"/>
         </w:rPr>
       </w:pPr>
-      <w:hyperlink w:anchor="_Toc161070970" w:history="1">
+      <w:hyperlink w:anchor="_Toc161086880" w:history="1">
         <w:r>
           <w:rPr>
             <w:rStyle w:val="afe"/>
@@ -2125,7 +2125,7 @@
             <w:noProof/>
             <w:webHidden/>
           </w:rPr>
-          <w:instrText xml:space="preserve"> PAGEREF _Toc161070970 \h </w:instrText>
+          <w:instrText xml:space="preserve"> PAGEREF _Toc161086880 \h </w:instrText>
         </w:r>
         <w:r>
           <w:rPr>
@@ -2145,7 +2145,7 @@
             <w:noProof/>
             <w:webHidden/>
           </w:rPr>
-          <w:t>16</w:t>
+          <w:t>17</w:t>
         </w:r>
         <w:r>
           <w:rPr>
@@ -2171,7 +2171,7 @@
           <w14:ligatures w14:val="standardContextual"/>
         </w:rPr>
       </w:pPr>
-      <w:hyperlink w:anchor="_Toc161070971" w:history="1">
+      <w:hyperlink w:anchor="_Toc161086881" w:history="1">
         <w:r>
           <w:rPr>
             <w:rStyle w:val="afe"/>
@@ -2198,7 +2198,7 @@
             <w:noProof/>
             <w:webHidden/>
           </w:rPr>
-          <w:instrText xml:space="preserve"> PAGEREF _Toc161070971 \h </w:instrText>
+          <w:instrText xml:space="preserve"> PAGEREF _Toc161086881 \h </w:instrText>
         </w:r>
         <w:r>
           <w:rPr>
@@ -2218,7 +2218,7 @@
             <w:noProof/>
             <w:webHidden/>
           </w:rPr>
-          <w:t>16</w:t>
+          <w:t>17</w:t>
         </w:r>
         <w:r>
           <w:rPr>
@@ -2244,7 +2244,7 @@
           <w14:ligatures w14:val="standardContextual"/>
         </w:rPr>
       </w:pPr>
-      <w:hyperlink w:anchor="_Toc161070972" w:history="1">
+      <w:hyperlink w:anchor="_Toc161086882" w:history="1">
         <w:r>
           <w:rPr>
             <w:rStyle w:val="afe"/>
@@ -2271,7 +2271,7 @@
             <w:noProof/>
             <w:webHidden/>
           </w:rPr>
-          <w:instrText xml:space="preserve"> PAGEREF _Toc161070972 \h </w:instrText>
+          <w:instrText xml:space="preserve"> PAGEREF _Toc161086882 \h </w:instrText>
         </w:r>
         <w:r>
           <w:rPr>
@@ -2291,7 +2291,7 @@
             <w:noProof/>
             <w:webHidden/>
           </w:rPr>
-          <w:t>17</w:t>
+          <w:t>18</w:t>
         </w:r>
         <w:r>
           <w:rPr>
@@ -2317,7 +2317,7 @@
           <w14:ligatures w14:val="standardContextual"/>
         </w:rPr>
       </w:pPr>
-      <w:hyperlink w:anchor="_Toc161070973" w:history="1">
+      <w:hyperlink w:anchor="_Toc161086883" w:history="1">
         <w:r>
           <w:rPr>
             <w:rStyle w:val="afe"/>
@@ -2344,7 +2344,7 @@
             <w:noProof/>
             <w:webHidden/>
           </w:rPr>
-          <w:instrText xml:space="preserve"> PAGEREF _Toc161070973 \h </w:instrText>
+          <w:instrText xml:space="preserve"> PAGEREF _Toc161086883 \h </w:instrText>
         </w:r>
         <w:r>
           <w:rPr>
@@ -2364,7 +2364,7 @@
             <w:noProof/>
             <w:webHidden/>
           </w:rPr>
-          <w:t>17</w:t>
+          <w:t>18</w:t>
         </w:r>
         <w:r>
           <w:rPr>
@@ -2390,7 +2390,7 @@
           <w14:ligatures w14:val="standardContextual"/>
         </w:rPr>
       </w:pPr>
-      <w:hyperlink w:anchor="_Toc161070974" w:history="1">
+      <w:hyperlink w:anchor="_Toc161086884" w:history="1">
         <w:r>
           <w:rPr>
             <w:rStyle w:val="afe"/>
@@ -2417,7 +2417,7 @@
             <w:noProof/>
             <w:webHidden/>
           </w:rPr>
-          <w:instrText xml:space="preserve"> PAGEREF _Toc161070974 \h </w:instrText>
+          <w:instrText xml:space="preserve"> PAGEREF _Toc161086884 \h </w:instrText>
         </w:r>
         <w:r>
           <w:rPr>
@@ -2437,7 +2437,7 @@
             <w:noProof/>
             <w:webHidden/>
           </w:rPr>
-          <w:t>18</w:t>
+          <w:t>19</w:t>
         </w:r>
         <w:r>
           <w:rPr>
@@ -2463,7 +2463,7 @@
           <w14:ligatures w14:val="standardContextual"/>
         </w:rPr>
       </w:pPr>
-      <w:hyperlink w:anchor="_Toc161070975" w:history="1">
+      <w:hyperlink w:anchor="_Toc161086885" w:history="1">
         <w:r>
           <w:rPr>
             <w:rStyle w:val="afe"/>
@@ -2490,7 +2490,7 @@
             <w:noProof/>
             <w:webHidden/>
           </w:rPr>
-          <w:instrText xml:space="preserve"> PAGEREF _Toc161070975 \h </w:instrText>
+          <w:instrText xml:space="preserve"> PAGEREF _Toc161086885 \h </w:instrText>
         </w:r>
         <w:r>
           <w:rPr>
@@ -2510,7 +2510,7 @@
             <w:noProof/>
             <w:webHidden/>
           </w:rPr>
-          <w:t>18</w:t>
+          <w:t>19</w:t>
         </w:r>
         <w:r>
           <w:rPr>
@@ -2536,7 +2536,7 @@
           <w14:ligatures w14:val="standardContextual"/>
         </w:rPr>
       </w:pPr>
-      <w:hyperlink w:anchor="_Toc161070976" w:history="1">
+      <w:hyperlink w:anchor="_Toc161086886" w:history="1">
         <w:r>
           <w:rPr>
             <w:rStyle w:val="afe"/>
@@ -2563,7 +2563,7 @@
             <w:noProof/>
             <w:webHidden/>
           </w:rPr>
-          <w:instrText xml:space="preserve"> PAGEREF _Toc161070976 \h </w:instrText>
+          <w:instrText xml:space="preserve"> PAGEREF _Toc161086886 \h </w:instrText>
         </w:r>
         <w:r>
           <w:rPr>
@@ -2583,7 +2583,7 @@
             <w:noProof/>
             <w:webHidden/>
           </w:rPr>
-          <w:t>19</w:t>
+          <w:t>20</w:t>
         </w:r>
         <w:r>
           <w:rPr>
@@ -2609,7 +2609,7 @@
           <w14:ligatures w14:val="standardContextual"/>
         </w:rPr>
       </w:pPr>
-      <w:hyperlink w:anchor="_Toc161070977" w:history="1">
+      <w:hyperlink w:anchor="_Toc161086887" w:history="1">
         <w:r>
           <w:rPr>
             <w:rStyle w:val="afe"/>
@@ -2636,7 +2636,7 @@
             <w:noProof/>
             <w:webHidden/>
           </w:rPr>
-          <w:instrText xml:space="preserve"> PAGEREF _Toc161070977 \h </w:instrText>
+          <w:instrText xml:space="preserve"> PAGEREF _Toc161086887 \h </w:instrText>
         </w:r>
         <w:r>
           <w:rPr>
@@ -2656,7 +2656,7 @@
             <w:noProof/>
             <w:webHidden/>
           </w:rPr>
-          <w:t>19</w:t>
+          <w:t>20</w:t>
         </w:r>
         <w:r>
           <w:rPr>
@@ -2682,7 +2682,7 @@
           <w14:ligatures w14:val="standardContextual"/>
         </w:rPr>
       </w:pPr>
-      <w:hyperlink w:anchor="_Toc161070978" w:history="1">
+      <w:hyperlink w:anchor="_Toc161086888" w:history="1">
         <w:r>
           <w:rPr>
             <w:rStyle w:val="afe"/>
@@ -2709,7 +2709,7 @@
             <w:noProof/>
             <w:webHidden/>
           </w:rPr>
-          <w:instrText xml:space="preserve"> PAGEREF _Toc161070978 \h </w:instrText>
+          <w:instrText xml:space="preserve"> PAGEREF _Toc161086888 \h </w:instrText>
         </w:r>
         <w:r>
           <w:rPr>
@@ -2729,7 +2729,7 @@
             <w:noProof/>
             <w:webHidden/>
           </w:rPr>
-          <w:t>19</w:t>
+          <w:t>20</w:t>
         </w:r>
         <w:r>
           <w:rPr>
@@ -2755,7 +2755,7 @@
           <w14:ligatures w14:val="standardContextual"/>
         </w:rPr>
       </w:pPr>
-      <w:hyperlink w:anchor="_Toc161070979" w:history="1">
+      <w:hyperlink w:anchor="_Toc161086889" w:history="1">
         <w:r>
           <w:rPr>
             <w:rStyle w:val="afe"/>
@@ -2782,7 +2782,7 @@
             <w:noProof/>
             <w:webHidden/>
           </w:rPr>
-          <w:instrText xml:space="preserve"> PAGEREF _Toc161070979 \h </w:instrText>
+          <w:instrText xml:space="preserve"> PAGEREF _Toc161086889 \h </w:instrText>
         </w:r>
         <w:r>
           <w:rPr>
@@ -2802,7 +2802,7 @@
             <w:noProof/>
             <w:webHidden/>
           </w:rPr>
-          <w:t>19</w:t>
+          <w:t>20</w:t>
         </w:r>
         <w:r>
           <w:rPr>
@@ -2828,7 +2828,7 @@
           <w14:ligatures w14:val="standardContextual"/>
         </w:rPr>
       </w:pPr>
-      <w:hyperlink w:anchor="_Toc161070980" w:history="1">
+      <w:hyperlink w:anchor="_Toc161086890" w:history="1">
         <w:r>
           <w:rPr>
             <w:rStyle w:val="afe"/>
@@ -2855,7 +2855,7 @@
             <w:noProof/>
             <w:webHidden/>
           </w:rPr>
-          <w:instrText xml:space="preserve"> PAGEREF _Toc161070980 \h </w:instrText>
+          <w:instrText xml:space="preserve"> PAGEREF _Toc161086890 \h </w:instrText>
         </w:r>
         <w:r>
           <w:rPr>
@@ -2875,7 +2875,7 @@
             <w:noProof/>
             <w:webHidden/>
           </w:rPr>
-          <w:t>19</w:t>
+          <w:t>20</w:t>
         </w:r>
         <w:r>
           <w:rPr>
@@ -2901,7 +2901,7 @@
           <w14:ligatures w14:val="standardContextual"/>
         </w:rPr>
       </w:pPr>
-      <w:hyperlink w:anchor="_Toc161070981" w:history="1">
+      <w:hyperlink w:anchor="_Toc161086891" w:history="1">
         <w:r>
           <w:rPr>
             <w:rStyle w:val="afe"/>
@@ -2928,7 +2928,7 @@
             <w:noProof/>
             <w:webHidden/>
           </w:rPr>
-          <w:instrText xml:space="preserve"> PAGEREF _Toc161070981 \h </w:instrText>
+          <w:instrText xml:space="preserve"> PAGEREF _Toc161086891 \h </w:instrText>
         </w:r>
         <w:r>
           <w:rPr>
@@ -2948,7 +2948,7 @@
             <w:noProof/>
             <w:webHidden/>
           </w:rPr>
-          <w:t>19</w:t>
+          <w:t>20</w:t>
         </w:r>
         <w:r>
           <w:rPr>
@@ -2974,7 +2974,7 @@
           <w14:ligatures w14:val="standardContextual"/>
         </w:rPr>
       </w:pPr>
-      <w:hyperlink w:anchor="_Toc161070982" w:history="1">
+      <w:hyperlink w:anchor="_Toc161086892" w:history="1">
         <w:r>
           <w:rPr>
             <w:rStyle w:val="afe"/>
@@ -3001,7 +3001,7 @@
             <w:noProof/>
             <w:webHidden/>
           </w:rPr>
-          <w:instrText xml:space="preserve"> PAGEREF _Toc161070982 \h </w:instrText>
+          <w:instrText xml:space="preserve"> PAGEREF _Toc161086892 \h </w:instrText>
         </w:r>
         <w:r>
           <w:rPr>
@@ -3021,7 +3021,7 @@
             <w:noProof/>
             <w:webHidden/>
           </w:rPr>
-          <w:t>19</w:t>
+          <w:t>20</w:t>
         </w:r>
         <w:r>
           <w:rPr>
@@ -3047,7 +3047,7 @@
           <w14:ligatures w14:val="standardContextual"/>
         </w:rPr>
       </w:pPr>
-      <w:hyperlink w:anchor="_Toc161070983" w:history="1">
+      <w:hyperlink w:anchor="_Toc161086893" w:history="1">
         <w:r>
           <w:rPr>
             <w:rStyle w:val="afe"/>
@@ -3074,7 +3074,7 @@
             <w:noProof/>
             <w:webHidden/>
           </w:rPr>
-          <w:instrText xml:space="preserve"> PAGEREF _Toc161070983 \h </w:instrText>
+          <w:instrText xml:space="preserve"> PAGEREF _Toc161086893 \h </w:instrText>
         </w:r>
         <w:r>
           <w:rPr>
@@ -3094,7 +3094,7 @@
             <w:noProof/>
             <w:webHidden/>
           </w:rPr>
-          <w:t>20</w:t>
+          <w:t>21</w:t>
         </w:r>
         <w:r>
           <w:rPr>
@@ -3120,7 +3120,7 @@
           <w14:ligatures w14:val="standardContextual"/>
         </w:rPr>
       </w:pPr>
-      <w:hyperlink w:anchor="_Toc161070984" w:history="1">
+      <w:hyperlink w:anchor="_Toc161086894" w:history="1">
         <w:r>
           <w:rPr>
             <w:rStyle w:val="afe"/>
@@ -3147,7 +3147,7 @@
             <w:noProof/>
             <w:webHidden/>
           </w:rPr>
-          <w:instrText xml:space="preserve"> PAGEREF _Toc161070984 \h </w:instrText>
+          <w:instrText xml:space="preserve"> PAGEREF _Toc161086894 \h </w:instrText>
         </w:r>
         <w:r>
           <w:rPr>
@@ -3167,7 +3167,7 @@
             <w:noProof/>
             <w:webHidden/>
           </w:rPr>
-          <w:t>20</w:t>
+          <w:t>21</w:t>
         </w:r>
         <w:r>
           <w:rPr>
@@ -3193,7 +3193,7 @@
           <w14:ligatures w14:val="standardContextual"/>
         </w:rPr>
       </w:pPr>
-      <w:hyperlink w:anchor="_Toc161070985" w:history="1">
+      <w:hyperlink w:anchor="_Toc161086895" w:history="1">
         <w:r>
           <w:rPr>
             <w:rStyle w:val="afe"/>
@@ -3220,7 +3220,7 @@
             <w:noProof/>
             <w:webHidden/>
           </w:rPr>
-          <w:instrText xml:space="preserve"> PAGEREF _Toc161070985 \h </w:instrText>
+          <w:instrText xml:space="preserve"> PAGEREF _Toc161086895 \h </w:instrText>
         </w:r>
         <w:r>
           <w:rPr>
@@ -3240,7 +3240,7 @@
             <w:noProof/>
             <w:webHidden/>
           </w:rPr>
-          <w:t>20</w:t>
+          <w:t>21</w:t>
         </w:r>
         <w:r>
           <w:rPr>
@@ -3266,7 +3266,7 @@
           <w14:ligatures w14:val="standardContextual"/>
         </w:rPr>
       </w:pPr>
-      <w:hyperlink w:anchor="_Toc161070986" w:history="1">
+      <w:hyperlink w:anchor="_Toc161086896" w:history="1">
         <w:r>
           <w:rPr>
             <w:rStyle w:val="afe"/>
@@ -3293,7 +3293,7 @@
             <w:noProof/>
             <w:webHidden/>
           </w:rPr>
-          <w:instrText xml:space="preserve"> PAGEREF _Toc161070986 \h </w:instrText>
+          <w:instrText xml:space="preserve"> PAGEREF _Toc161086896 \h </w:instrText>
         </w:r>
         <w:r>
           <w:rPr>
@@ -3313,7 +3313,7 @@
             <w:noProof/>
             <w:webHidden/>
           </w:rPr>
-          <w:t>20</w:t>
+          <w:t>21</w:t>
         </w:r>
         <w:r>
           <w:rPr>
@@ -3339,7 +3339,7 @@
           <w14:ligatures w14:val="standardContextual"/>
         </w:rPr>
       </w:pPr>
-      <w:hyperlink w:anchor="_Toc161070987" w:history="1">
+      <w:hyperlink w:anchor="_Toc161086897" w:history="1">
         <w:r>
           <w:rPr>
             <w:rStyle w:val="afe"/>
@@ -3366,7 +3366,7 @@
             <w:noProof/>
             <w:webHidden/>
           </w:rPr>
-          <w:instrText xml:space="preserve"> PAGEREF _Toc161070987 \h </w:instrText>
+          <w:instrText xml:space="preserve"> PAGEREF _Toc161086897 \h </w:instrText>
         </w:r>
         <w:r>
           <w:rPr>
@@ -3386,7 +3386,7 @@
             <w:noProof/>
             <w:webHidden/>
           </w:rPr>
-          <w:t>20</w:t>
+          <w:t>21</w:t>
         </w:r>
         <w:r>
           <w:rPr>
@@ -3412,7 +3412,7 @@
           <w14:ligatures w14:val="standardContextual"/>
         </w:rPr>
       </w:pPr>
-      <w:hyperlink w:anchor="_Toc161070988" w:history="1">
+      <w:hyperlink w:anchor="_Toc161086898" w:history="1">
         <w:r>
           <w:rPr>
             <w:rStyle w:val="afe"/>
@@ -3439,7 +3439,7 @@
             <w:noProof/>
             <w:webHidden/>
           </w:rPr>
-          <w:instrText xml:space="preserve"> PAGEREF _Toc161070988 \h </w:instrText>
+          <w:instrText xml:space="preserve"> PAGEREF _Toc161086898 \h </w:instrText>
         </w:r>
         <w:r>
           <w:rPr>
@@ -3459,7 +3459,7 @@
             <w:noProof/>
             <w:webHidden/>
           </w:rPr>
-          <w:t>20</w:t>
+          <w:t>21</w:t>
         </w:r>
         <w:r>
           <w:rPr>
@@ -3485,7 +3485,7 @@
           <w14:ligatures w14:val="standardContextual"/>
         </w:rPr>
       </w:pPr>
-      <w:hyperlink w:anchor="_Toc161070989" w:history="1">
+      <w:hyperlink w:anchor="_Toc161086899" w:history="1">
         <w:r>
           <w:rPr>
             <w:rStyle w:val="afe"/>
@@ -3512,7 +3512,7 @@
             <w:noProof/>
             <w:webHidden/>
           </w:rPr>
-          <w:instrText xml:space="preserve"> PAGEREF _Toc161070989 \h </w:instrText>
+          <w:instrText xml:space="preserve"> PAGEREF _Toc161086899 \h </w:instrText>
         </w:r>
         <w:r>
           <w:rPr>
@@ -3532,7 +3532,7 @@
             <w:noProof/>
             <w:webHidden/>
           </w:rPr>
-          <w:t>20</w:t>
+          <w:t>21</w:t>
         </w:r>
         <w:r>
           <w:rPr>
@@ -3558,7 +3558,7 @@
           <w14:ligatures w14:val="standardContextual"/>
         </w:rPr>
       </w:pPr>
-      <w:hyperlink w:anchor="_Toc161070990" w:history="1">
+      <w:hyperlink w:anchor="_Toc161086900" w:history="1">
         <w:r>
           <w:rPr>
             <w:rStyle w:val="afe"/>
@@ -3585,7 +3585,7 @@
             <w:noProof/>
             <w:webHidden/>
           </w:rPr>
-          <w:instrText xml:space="preserve"> PAGEREF _Toc161070990 \h </w:instrText>
+          <w:instrText xml:space="preserve"> PAGEREF _Toc161086900 \h </w:instrText>
         </w:r>
         <w:r>
           <w:rPr>
@@ -3605,7 +3605,7 @@
             <w:noProof/>
             <w:webHidden/>
           </w:rPr>
-          <w:t>21</w:t>
+          <w:t>22</w:t>
         </w:r>
         <w:r>
           <w:rPr>
@@ -3631,7 +3631,7 @@
           <w14:ligatures w14:val="standardContextual"/>
         </w:rPr>
       </w:pPr>
-      <w:hyperlink w:anchor="_Toc161070991" w:history="1">
+      <w:hyperlink w:anchor="_Toc161086901" w:history="1">
         <w:r>
           <w:rPr>
             <w:rStyle w:val="afe"/>
@@ -3658,7 +3658,7 @@
             <w:noProof/>
             <w:webHidden/>
           </w:rPr>
-          <w:instrText xml:space="preserve"> PAGEREF _Toc161070991 \h </w:instrText>
+          <w:instrText xml:space="preserve"> PAGEREF _Toc161086901 \h </w:instrText>
         </w:r>
         <w:r>
           <w:rPr>
@@ -3678,7 +3678,7 @@
             <w:noProof/>
             <w:webHidden/>
           </w:rPr>
-          <w:t>21</w:t>
+          <w:t>22</w:t>
         </w:r>
         <w:r>
           <w:rPr>
@@ -3704,7 +3704,7 @@
           <w14:ligatures w14:val="standardContextual"/>
         </w:rPr>
       </w:pPr>
-      <w:hyperlink w:anchor="_Toc161070992" w:history="1">
+      <w:hyperlink w:anchor="_Toc161086902" w:history="1">
         <w:r>
           <w:rPr>
             <w:rStyle w:val="afe"/>
@@ -3731,7 +3731,7 @@
             <w:noProof/>
             <w:webHidden/>
           </w:rPr>
-          <w:instrText xml:space="preserve"> PAGEREF _Toc161070992 \h </w:instrText>
+          <w:instrText xml:space="preserve"> PAGEREF _Toc161086902 \h </w:instrText>
         </w:r>
         <w:r>
           <w:rPr>
@@ -3751,7 +3751,7 @@
             <w:noProof/>
             <w:webHidden/>
           </w:rPr>
-          <w:t>21</w:t>
+          <w:t>22</w:t>
         </w:r>
         <w:r>
           <w:rPr>
@@ -3777,7 +3777,7 @@
           <w14:ligatures w14:val="standardContextual"/>
         </w:rPr>
       </w:pPr>
-      <w:hyperlink w:anchor="_Toc161070993" w:history="1">
+      <w:hyperlink w:anchor="_Toc161086903" w:history="1">
         <w:r>
           <w:rPr>
             <w:rStyle w:val="afe"/>
@@ -3804,7 +3804,7 @@
             <w:noProof/>
             <w:webHidden/>
           </w:rPr>
-          <w:instrText xml:space="preserve"> PAGEREF _Toc161070993 \h </w:instrText>
+          <w:instrText xml:space="preserve"> PAGEREF _Toc161086903 \h </w:instrText>
         </w:r>
         <w:r>
           <w:rPr>
@@ -3824,7 +3824,7 @@
             <w:noProof/>
             <w:webHidden/>
           </w:rPr>
-          <w:t>21</w:t>
+          <w:t>22</w:t>
         </w:r>
         <w:r>
           <w:rPr>
@@ -3850,7 +3850,7 @@
           <w14:ligatures w14:val="standardContextual"/>
         </w:rPr>
       </w:pPr>
-      <w:hyperlink w:anchor="_Toc161070994" w:history="1">
+      <w:hyperlink w:anchor="_Toc161086904" w:history="1">
         <w:r>
           <w:rPr>
             <w:rStyle w:val="afe"/>
@@ -3877,7 +3877,7 @@
             <w:noProof/>
             <w:webHidden/>
           </w:rPr>
-          <w:instrText xml:space="preserve"> PAGEREF _Toc161070994 \h </w:instrText>
+          <w:instrText xml:space="preserve"> PAGEREF _Toc161086904 \h </w:instrText>
         </w:r>
         <w:r>
           <w:rPr>
@@ -3897,7 +3897,7 @@
             <w:noProof/>
             <w:webHidden/>
           </w:rPr>
-          <w:t>22</w:t>
+          <w:t>23</w:t>
         </w:r>
         <w:r>
           <w:rPr>
@@ -3923,7 +3923,7 @@
           <w14:ligatures w14:val="standardContextual"/>
         </w:rPr>
       </w:pPr>
-      <w:hyperlink w:anchor="_Toc161070995" w:history="1">
+      <w:hyperlink w:anchor="_Toc161086905" w:history="1">
         <w:r>
           <w:rPr>
             <w:rStyle w:val="afe"/>
@@ -3950,7 +3950,7 @@
             <w:noProof/>
             <w:webHidden/>
           </w:rPr>
-          <w:instrText xml:space="preserve"> PAGEREF _Toc161070995 \h </w:instrText>
+          <w:instrText xml:space="preserve"> PAGEREF _Toc161086905 \h </w:instrText>
         </w:r>
         <w:r>
           <w:rPr>
@@ -3970,7 +3970,7 @@
             <w:noProof/>
             <w:webHidden/>
           </w:rPr>
-          <w:t>23</w:t>
+          <w:t>24</w:t>
         </w:r>
         <w:r>
           <w:rPr>
@@ -3996,7 +3996,7 @@
           <w14:ligatures w14:val="standardContextual"/>
         </w:rPr>
       </w:pPr>
-      <w:hyperlink w:anchor="_Toc161070996" w:history="1">
+      <w:hyperlink w:anchor="_Toc161086906" w:history="1">
         <w:r>
           <w:rPr>
             <w:rStyle w:val="afe"/>
@@ -4023,7 +4023,7 @@
             <w:noProof/>
             <w:webHidden/>
           </w:rPr>
-          <w:instrText xml:space="preserve"> PAGEREF _Toc161070996 \h </w:instrText>
+          <w:instrText xml:space="preserve"> PAGEREF _Toc161086906 \h </w:instrText>
         </w:r>
         <w:r>
           <w:rPr>
@@ -4043,7 +4043,7 @@
             <w:noProof/>
             <w:webHidden/>
           </w:rPr>
-          <w:t>24</w:t>
+          <w:t>25</w:t>
         </w:r>
         <w:r>
           <w:rPr>
@@ -4069,7 +4069,7 @@
           <w14:ligatures w14:val="standardContextual"/>
         </w:rPr>
       </w:pPr>
-      <w:hyperlink w:anchor="_Toc161070997" w:history="1">
+      <w:hyperlink w:anchor="_Toc161086907" w:history="1">
         <w:r>
           <w:rPr>
             <w:rStyle w:val="afe"/>
@@ -4096,7 +4096,7 @@
             <w:noProof/>
             <w:webHidden/>
           </w:rPr>
-          <w:instrText xml:space="preserve"> PAGEREF _Toc161070997 \h </w:instrText>
+          <w:instrText xml:space="preserve"> PAGEREF _Toc161086907 \h </w:instrText>
         </w:r>
         <w:r>
           <w:rPr>
@@ -4116,7 +4116,7 @@
             <w:noProof/>
             <w:webHidden/>
           </w:rPr>
-          <w:t>25</w:t>
+          <w:t>26</w:t>
         </w:r>
         <w:r>
           <w:rPr>
@@ -4142,7 +4142,7 @@
           <w14:ligatures w14:val="standardContextual"/>
         </w:rPr>
       </w:pPr>
-      <w:hyperlink w:anchor="_Toc161070998" w:history="1">
+      <w:hyperlink w:anchor="_Toc161086908" w:history="1">
         <w:r>
           <w:rPr>
             <w:rStyle w:val="afe"/>
@@ -4169,7 +4169,7 @@
             <w:noProof/>
             <w:webHidden/>
           </w:rPr>
-          <w:instrText xml:space="preserve"> PAGEREF _Toc161070998 \h </w:instrText>
+          <w:instrText xml:space="preserve"> PAGEREF _Toc161086908 \h </w:instrText>
         </w:r>
         <w:r>
           <w:rPr>
@@ -4189,7 +4189,7 @@
             <w:noProof/>
             <w:webHidden/>
           </w:rPr>
-          <w:t>26</w:t>
+          <w:t>27</w:t>
         </w:r>
         <w:r>
           <w:rPr>
@@ -4215,7 +4215,7 @@
           <w14:ligatures w14:val="standardContextual"/>
         </w:rPr>
       </w:pPr>
-      <w:hyperlink w:anchor="_Toc161070999" w:history="1">
+      <w:hyperlink w:anchor="_Toc161086909" w:history="1">
         <w:r>
           <w:rPr>
             <w:rStyle w:val="afe"/>
@@ -4242,7 +4242,7 @@
             <w:noProof/>
             <w:webHidden/>
           </w:rPr>
-          <w:instrText xml:space="preserve"> PAGEREF _Toc161070999 \h </w:instrText>
+          <w:instrText xml:space="preserve"> PAGEREF _Toc161086909 \h </w:instrText>
         </w:r>
         <w:r>
           <w:rPr>
@@ -4262,7 +4262,7 @@
             <w:noProof/>
             <w:webHidden/>
           </w:rPr>
-          <w:t>26</w:t>
+          <w:t>27</w:t>
         </w:r>
         <w:r>
           <w:rPr>
@@ -4288,7 +4288,7 @@
           <w14:ligatures w14:val="standardContextual"/>
         </w:rPr>
       </w:pPr>
-      <w:hyperlink w:anchor="_Toc161071000" w:history="1">
+      <w:hyperlink w:anchor="_Toc161086910" w:history="1">
         <w:r>
           <w:rPr>
             <w:rStyle w:val="afe"/>
@@ -4315,7 +4315,7 @@
             <w:noProof/>
             <w:webHidden/>
           </w:rPr>
-          <w:instrText xml:space="preserve"> PAGEREF _Toc161071000 \h </w:instrText>
+          <w:instrText xml:space="preserve"> PAGEREF _Toc161086910 \h </w:instrText>
         </w:r>
         <w:r>
           <w:rPr>
@@ -4335,7 +4335,7 @@
             <w:noProof/>
             <w:webHidden/>
           </w:rPr>
-          <w:t>26</w:t>
+          <w:t>27</w:t>
         </w:r>
         <w:r>
           <w:rPr>
@@ -4361,7 +4361,7 @@
           <w14:ligatures w14:val="standardContextual"/>
         </w:rPr>
       </w:pPr>
-      <w:hyperlink w:anchor="_Toc161071001" w:history="1">
+      <w:hyperlink w:anchor="_Toc161086911" w:history="1">
         <w:r>
           <w:rPr>
             <w:rStyle w:val="afe"/>
@@ -4388,7 +4388,7 @@
             <w:noProof/>
             <w:webHidden/>
           </w:rPr>
-          <w:instrText xml:space="preserve"> PAGEREF _Toc161071001 \h </w:instrText>
+          <w:instrText xml:space="preserve"> PAGEREF _Toc161086911 \h </w:instrText>
         </w:r>
         <w:r>
           <w:rPr>
@@ -4408,7 +4408,7 @@
             <w:noProof/>
             <w:webHidden/>
           </w:rPr>
-          <w:t>27</w:t>
+          <w:t>28</w:t>
         </w:r>
         <w:r>
           <w:rPr>
@@ -4434,7 +4434,7 @@
           <w14:ligatures w14:val="standardContextual"/>
         </w:rPr>
       </w:pPr>
-      <w:hyperlink w:anchor="_Toc161071002" w:history="1">
+      <w:hyperlink w:anchor="_Toc161086912" w:history="1">
         <w:r>
           <w:rPr>
             <w:rStyle w:val="afe"/>
@@ -4461,7 +4461,7 @@
             <w:noProof/>
             <w:webHidden/>
           </w:rPr>
-          <w:instrText xml:space="preserve"> PAGEREF _Toc161071002 \h </w:instrText>
+          <w:instrText xml:space="preserve"> PAGEREF _Toc161086912 \h </w:instrText>
         </w:r>
         <w:r>
           <w:rPr>
@@ -4481,7 +4481,7 @@
             <w:noProof/>
             <w:webHidden/>
           </w:rPr>
-          <w:t>27</w:t>
+          <w:t>28</w:t>
         </w:r>
         <w:r>
           <w:rPr>
@@ -4507,7 +4507,7 @@
           <w14:ligatures w14:val="standardContextual"/>
         </w:rPr>
       </w:pPr>
-      <w:hyperlink w:anchor="_Toc161071003" w:history="1">
+      <w:hyperlink w:anchor="_Toc161086913" w:history="1">
         <w:r>
           <w:rPr>
             <w:rStyle w:val="afe"/>
@@ -4534,7 +4534,7 @@
             <w:noProof/>
             <w:webHidden/>
           </w:rPr>
-          <w:instrText xml:space="preserve"> PAGEREF _Toc161071003 \h </w:instrText>
+          <w:instrText xml:space="preserve"> PAGEREF _Toc161086913 \h </w:instrText>
         </w:r>
         <w:r>
           <w:rPr>
@@ -4554,7 +4554,7 @@
             <w:noProof/>
             <w:webHidden/>
           </w:rPr>
-          <w:t>27</w:t>
+          <w:t>28</w:t>
         </w:r>
         <w:r>
           <w:rPr>
@@ -4580,7 +4580,7 @@
           <w14:ligatures w14:val="standardContextual"/>
         </w:rPr>
       </w:pPr>
-      <w:hyperlink w:anchor="_Toc161071004" w:history="1">
+      <w:hyperlink w:anchor="_Toc161086914" w:history="1">
         <w:r>
           <w:rPr>
             <w:rStyle w:val="afe"/>
@@ -4607,7 +4607,7 @@
             <w:noProof/>
             <w:webHidden/>
           </w:rPr>
-          <w:instrText xml:space="preserve"> PAGEREF _Toc161071004 \h </w:instrText>
+          <w:instrText xml:space="preserve"> PAGEREF _Toc161086914 \h </w:instrText>
         </w:r>
         <w:r>
           <w:rPr>
@@ -4627,7 +4627,7 @@
             <w:noProof/>
             <w:webHidden/>
           </w:rPr>
-          <w:t>29</w:t>
+          <w:t>30</w:t>
         </w:r>
         <w:r>
           <w:rPr>
@@ -4653,7 +4653,7 @@
           <w14:ligatures w14:val="standardContextual"/>
         </w:rPr>
       </w:pPr>
-      <w:hyperlink w:anchor="_Toc161071005" w:history="1">
+      <w:hyperlink w:anchor="_Toc161086915" w:history="1">
         <w:r>
           <w:rPr>
             <w:rStyle w:val="afe"/>
@@ -4680,7 +4680,7 @@
             <w:noProof/>
             <w:webHidden/>
           </w:rPr>
-          <w:instrText xml:space="preserve"> PAGEREF _Toc161071005 \h </w:instrText>
+          <w:instrText xml:space="preserve"> PAGEREF _Toc161086915 \h </w:instrText>
         </w:r>
         <w:r>
           <w:rPr>
@@ -4700,7 +4700,7 @@
             <w:noProof/>
             <w:webHidden/>
           </w:rPr>
-          <w:t>29</w:t>
+          <w:t>30</w:t>
         </w:r>
         <w:r>
           <w:rPr>
@@ -4726,7 +4726,7 @@
           <w14:ligatures w14:val="standardContextual"/>
         </w:rPr>
       </w:pPr>
-      <w:hyperlink w:anchor="_Toc161071006" w:history="1">
+      <w:hyperlink w:anchor="_Toc161086916" w:history="1">
         <w:r>
           <w:rPr>
             <w:rStyle w:val="afe"/>
@@ -4753,7 +4753,7 @@
             <w:noProof/>
             <w:webHidden/>
           </w:rPr>
-          <w:instrText xml:space="preserve"> PAGEREF _Toc161071006 \h </w:instrText>
+          <w:instrText xml:space="preserve"> PAGEREF _Toc161086916 \h </w:instrText>
         </w:r>
         <w:r>
           <w:rPr>
@@ -4773,7 +4773,7 @@
             <w:noProof/>
             <w:webHidden/>
           </w:rPr>
-          <w:t>31</w:t>
+          <w:t>32</w:t>
         </w:r>
         <w:r>
           <w:rPr>
@@ -4796,7 +4796,7 @@
       <w:pPr>
         <w:pStyle w:val="a2"/>
       </w:pPr>
-      <w:bookmarkStart w:id="1" w:name="_Toc161070949"/>
+      <w:bookmarkStart w:id="1" w:name="_Toc161086859"/>
       <w:r>
         <w:lastRenderedPageBreak/>
         <w:t>Терминология</w:t>
@@ -4870,9 +4870,6 @@
     <w:p>
       <w:pPr>
         <w:pStyle w:val="af4"/>
-        <w:rPr>
-          <w:lang w:val="ru-RU"/>
-        </w:rPr>
       </w:pPr>
       <w:r>
         <w:rPr>
@@ -4940,9 +4937,6 @@
     <w:p>
       <w:pPr>
         <w:pStyle w:val="af4"/>
-        <w:rPr>
-          <w:lang w:val="ru-RU"/>
-        </w:rPr>
       </w:pPr>
       <w:r>
         <w:rPr>
@@ -4950,49 +4944,13 @@
           <w:bCs/>
           <w:lang w:val="ru-RU"/>
         </w:rPr>
-        <w:t>Сотрудник ресторана</w:t>
-      </w:r>
-      <w:r>
-        <w:rPr>
-          <w:lang w:val="ru-RU"/>
-        </w:rPr>
-        <w:t xml:space="preserve"> – человек, имеющий </w:t>
-      </w:r>
-      <w:r>
-        <w:rPr>
-          <w:lang w:val="ru-RU"/>
-        </w:rPr>
-        <w:t>учётную запись в</w:t>
-      </w:r>
-      <w:r>
-        <w:rPr>
-          <w:lang w:val="ru-RU"/>
-        </w:rPr>
-        <w:t xml:space="preserve"> </w:t>
-      </w:r>
-      <w:r>
-        <w:rPr>
-          <w:lang w:val="ru-RU"/>
-        </w:rPr>
-        <w:t>мобильном</w:t>
-      </w:r>
-      <w:r>
-        <w:rPr>
-          <w:lang w:val="ru-RU"/>
-        </w:rPr>
-        <w:t xml:space="preserve"> </w:t>
-      </w:r>
-      <w:r>
-        <w:rPr>
-          <w:lang w:val="ru-RU"/>
-        </w:rPr>
-        <w:t>приложени</w:t>
-      </w:r>
-      <w:r>
-        <w:rPr>
-          <w:lang w:val="ru-RU"/>
-        </w:rPr>
-        <w:t>и.</w:t>
+        <w:t>Клиентская сторона</w:t>
+      </w:r>
+      <w:r>
+        <w:rPr>
+          <w:lang w:val="ru-RU"/>
+        </w:rPr>
+        <w:t xml:space="preserve"> – компьютер, использующий ресурсы сервера и предоставляющий пользователю возможность взаимодействия с системой.</w:t>
       </w:r>
     </w:p>
     <w:p>
@@ -5008,21 +4966,54 @@
           <w:bCs/>
           <w:lang w:val="ru-RU"/>
         </w:rPr>
-        <w:t>Сервер, серверная часть</w:t>
-      </w:r>
-      <w:r>
-        <w:rPr>
-          <w:lang w:val="ru-RU"/>
-        </w:rPr>
-        <w:t xml:space="preserve"> – компьютер, обслуживающий другие компьютеры (клиентов) и предоставляющий им свои ресурсы для выполнения определенных задач.</w:t>
+        <w:t>Сотрудник ресторана</w:t>
+      </w:r>
+      <w:r>
+        <w:rPr>
+          <w:lang w:val="ru-RU"/>
+        </w:rPr>
+        <w:t xml:space="preserve"> – человек, имеющий </w:t>
+      </w:r>
+      <w:r>
+        <w:rPr>
+          <w:lang w:val="ru-RU"/>
+        </w:rPr>
+        <w:t>учётную запись в</w:t>
+      </w:r>
+      <w:r>
+        <w:rPr>
+          <w:lang w:val="ru-RU"/>
+        </w:rPr>
+        <w:t xml:space="preserve"> </w:t>
+      </w:r>
+      <w:r>
+        <w:rPr>
+          <w:lang w:val="ru-RU"/>
+        </w:rPr>
+        <w:t>мобильном</w:t>
+      </w:r>
+      <w:r>
+        <w:rPr>
+          <w:lang w:val="ru-RU"/>
+        </w:rPr>
+        <w:t xml:space="preserve"> </w:t>
+      </w:r>
+      <w:r>
+        <w:rPr>
+          <w:lang w:val="ru-RU"/>
+        </w:rPr>
+        <w:t>приложени</w:t>
+      </w:r>
+      <w:r>
+        <w:rPr>
+          <w:lang w:val="ru-RU"/>
+        </w:rPr>
+        <w:t>и.</w:t>
       </w:r>
     </w:p>
     <w:p>
       <w:pPr>
         <w:pStyle w:val="af4"/>
-        <w:rPr>
-          <w:lang w:val="ru-RU"/>
-        </w:rPr>
       </w:pPr>
       <w:r>
         <w:rPr>
@@ -5030,13 +5021,13 @@
           <w:bCs/>
           <w:lang w:val="ru-RU"/>
         </w:rPr>
-        <w:t>Клиентская сторона</w:t>
-      </w:r>
-      <w:r>
-        <w:rPr>
-          <w:lang w:val="ru-RU"/>
-        </w:rPr>
-        <w:t xml:space="preserve"> – компьютер, использующий ресурсы сервера и предоставляющий пользователю возможность взаимодействия с системой.</w:t>
+        <w:t>Сервер, серверная часть</w:t>
+      </w:r>
+      <w:r>
+        <w:rPr>
+          <w:lang w:val="ru-RU"/>
+        </w:rPr>
+        <w:t xml:space="preserve"> – компьютер, обслуживающий другие компьютеры (клиентов) и предоставляющий им свои ресурсы для выполнения определенных задач.</w:t>
       </w:r>
     </w:p>
     <w:p>
@@ -5052,49 +5043,23 @@
           <w:bCs/>
           <w:lang w:val="ru-RU"/>
         </w:rPr>
-        <w:t>Цифровизация</w:t>
-      </w:r>
-      <w:r>
-        <w:rPr>
-          <w:lang w:val="ru-RU"/>
-        </w:rPr>
-        <w:t xml:space="preserve"> – это процесс превращения аналоговых данных и рабочих процессов в цифровой формат.</w:t>
-      </w:r>
-    </w:p>
-    <w:p>
-      <w:pPr>
-        <w:pStyle w:val="af4"/>
-        <w:rPr>
-          <w:lang w:val="ru-RU"/>
-        </w:rPr>
-      </w:pPr>
+        <w:t>Состояние брони «</w:t>
+      </w:r>
       <w:r>
         <w:rPr>
           <w:b/>
           <w:bCs/>
-        </w:rPr>
-        <w:t>Popup</w:t>
-      </w:r>
-      <w:r>
-        <w:rPr>
-          <w:lang w:val="ru-RU"/>
-        </w:rPr>
-        <w:t xml:space="preserve"> – всплывающее окно, которое появляется внезапно, без запроса пользователя, и отображается поверх экрана, на котором находился пользователь.</w:t>
-      </w:r>
-    </w:p>
-    <w:p>
-      <w:pPr>
-        <w:pStyle w:val="af4"/>
-        <w:rPr>
-          <w:lang w:val="ru-RU"/>
-        </w:rPr>
-      </w:pPr>
+          <w:lang w:val="ru-RU"/>
+        </w:rPr>
+        <w:t>о</w:t>
+      </w:r>
       <w:r>
         <w:rPr>
           <w:b/>
           <w:bCs/>
-        </w:rPr>
-        <w:t>REST</w:t>
+          <w:lang w:val="ru-RU"/>
+        </w:rPr>
+        <w:t>ткрыт</w:t>
       </w:r>
       <w:r>
         <w:rPr>
@@ -5102,29 +5067,45 @@
           <w:bCs/>
           <w:lang w:val="ru-RU"/>
         </w:rPr>
-        <w:t xml:space="preserve"> </w:t>
+        <w:t>ая</w:t>
       </w:r>
       <w:r>
         <w:rPr>
           <w:b/>
           <w:bCs/>
-        </w:rPr>
-        <w:t>API</w:t>
-      </w:r>
+          <w:lang w:val="ru-RU"/>
+        </w:rPr>
+        <w:t>», открытая бронь</w:t>
+      </w:r>
+      <w:r>
+        <w:rPr>
+          <w:lang w:val="ru-RU"/>
+        </w:rPr>
+        <w:t xml:space="preserve"> – это состояние брони, при котором посетители, подавшие заявку на эту бронь, пришли в ресторан и заняли забронированные столики.</w:t>
+      </w:r>
+    </w:p>
+    <w:p>
+      <w:pPr>
+        <w:pStyle w:val="af4"/>
+        <w:rPr>
+          <w:lang w:val="ru-RU"/>
+        </w:rPr>
+      </w:pPr>
       <w:r>
         <w:rPr>
           <w:b/>
           <w:bCs/>
           <w:lang w:val="ru-RU"/>
         </w:rPr>
-        <w:t xml:space="preserve"> (</w:t>
+        <w:t>Состояние брони «</w:t>
       </w:r>
       <w:r>
         <w:rPr>
           <w:b/>
           <w:bCs/>
-        </w:rPr>
-        <w:t>REST</w:t>
+          <w:lang w:val="ru-RU"/>
+        </w:rPr>
+        <w:t>закрытая</w:t>
       </w:r>
       <w:r>
         <w:rPr>
@@ -5132,48 +5113,167 @@
           <w:bCs/>
           <w:lang w:val="ru-RU"/>
         </w:rPr>
-        <w:t>)</w:t>
-      </w:r>
-      <w:r>
-        <w:rPr>
-          <w:lang w:val="ru-RU"/>
-        </w:rPr>
-        <w:t xml:space="preserve"> – стиль архитектуры программного обеспечения для построения масштабируемых веб-приложений.</w:t>
-      </w:r>
-    </w:p>
-    <w:p>
-      <w:pPr>
-        <w:pStyle w:val="af4"/>
-        <w:rPr>
-          <w:highlight w:val="yellow"/>
-          <w:lang w:val="ru-RU"/>
-        </w:rPr>
-      </w:pPr>
+        <w:t xml:space="preserve">», </w:t>
+      </w:r>
       <w:r>
         <w:rPr>
           <w:b/>
           <w:bCs/>
-        </w:rPr>
-        <w:t>TabBar</w:t>
-      </w:r>
-      <w:r>
-        <w:rPr>
-          <w:lang w:val="ru-RU"/>
-        </w:rPr>
-        <w:t xml:space="preserve"> – панель вкладок в нижней части экрана, позволяющая быстро переключаться между разделами приложения.</w:t>
-      </w:r>
-    </w:p>
-    <w:p>
-      <w:pPr>
-        <w:pStyle w:val="af4"/>
-        <w:rPr>
-          <w:lang w:val="ru-RU"/>
-        </w:rPr>
-      </w:pPr>
+          <w:lang w:val="ru-RU"/>
+        </w:rPr>
+        <w:t xml:space="preserve">закрытая </w:t>
+      </w:r>
       <w:r>
         <w:rPr>
           <w:b/>
           <w:bCs/>
+          <w:lang w:val="ru-RU"/>
+        </w:rPr>
+        <w:t>бронь</w:t>
+      </w:r>
+      <w:r>
+        <w:rPr>
+          <w:lang w:val="ru-RU"/>
+        </w:rPr>
+        <w:t xml:space="preserve"> – это состояние брони, при котором посетители, ранее занявшие забронированные столики, освободили свои места.</w:t>
+      </w:r>
+    </w:p>
+    <w:p>
+      <w:pPr>
+        <w:pStyle w:val="af4"/>
+        <w:rPr>
+          <w:lang w:val="ru-RU"/>
+        </w:rPr>
+      </w:pPr>
+      <w:r>
+        <w:rPr>
+          <w:b/>
+          <w:bCs/>
+          <w:lang w:val="ru-RU"/>
+        </w:rPr>
+        <w:t>Цифровизация</w:t>
+      </w:r>
+      <w:r>
+        <w:rPr>
+          <w:lang w:val="ru-RU"/>
+        </w:rPr>
+        <w:t xml:space="preserve"> – это процесс превращения аналоговых данных и рабочих процессов в цифровой формат.</w:t>
+      </w:r>
+    </w:p>
+    <w:p>
+      <w:pPr>
+        <w:pStyle w:val="af4"/>
+        <w:rPr>
+          <w:lang w:val="ru-RU"/>
+        </w:rPr>
+      </w:pPr>
+      <w:r>
+        <w:rPr>
+          <w:b/>
+          <w:bCs/>
+        </w:rPr>
+        <w:t>Popup</w:t>
+      </w:r>
+      <w:r>
+        <w:rPr>
+          <w:lang w:val="ru-RU"/>
+        </w:rPr>
+        <w:t xml:space="preserve"> – всплывающее окно, которое появляется внезапно, без запроса пользователя, и отображается поверх экрана, на котором находился пользователь.</w:t>
+      </w:r>
+    </w:p>
+    <w:p>
+      <w:pPr>
+        <w:pStyle w:val="af4"/>
+        <w:rPr>
+          <w:lang w:val="ru-RU"/>
+        </w:rPr>
+      </w:pPr>
+      <w:r>
+        <w:rPr>
+          <w:b/>
+          <w:bCs/>
+        </w:rPr>
+        <w:lastRenderedPageBreak/>
+        <w:t>REST</w:t>
+      </w:r>
+      <w:r>
+        <w:rPr>
+          <w:b/>
+          <w:bCs/>
+          <w:lang w:val="ru-RU"/>
+        </w:rPr>
+        <w:t xml:space="preserve"> </w:t>
+      </w:r>
+      <w:r>
+        <w:rPr>
+          <w:b/>
+          <w:bCs/>
+        </w:rPr>
+        <w:t>API</w:t>
+      </w:r>
+      <w:r>
+        <w:rPr>
+          <w:b/>
+          <w:bCs/>
+          <w:lang w:val="ru-RU"/>
+        </w:rPr>
+        <w:t xml:space="preserve"> (</w:t>
+      </w:r>
+      <w:r>
+        <w:rPr>
+          <w:b/>
+          <w:bCs/>
+        </w:rPr>
+        <w:t>REST</w:t>
+      </w:r>
+      <w:r>
+        <w:rPr>
+          <w:b/>
+          <w:bCs/>
+          <w:lang w:val="ru-RU"/>
+        </w:rPr>
+        <w:t>)</w:t>
+      </w:r>
+      <w:r>
+        <w:rPr>
+          <w:lang w:val="ru-RU"/>
+        </w:rPr>
+        <w:t xml:space="preserve"> – стиль архитектуры программного обеспечения для построения масштабируемых веб-приложений.</w:t>
+      </w:r>
+    </w:p>
+    <w:p>
+      <w:pPr>
+        <w:pStyle w:val="af4"/>
+        <w:rPr>
+          <w:highlight w:val="yellow"/>
+          <w:lang w:val="ru-RU"/>
+        </w:rPr>
+      </w:pPr>
+      <w:r>
+        <w:rPr>
+          <w:b/>
+          <w:bCs/>
+        </w:rPr>
+        <w:t>TabBar</w:t>
+      </w:r>
+      <w:r>
+        <w:rPr>
+          <w:lang w:val="ru-RU"/>
+        </w:rPr>
+        <w:t xml:space="preserve"> – панель вкладок в нижней части экрана, позволяющая быстро переключаться между разделами приложения.</w:t>
+      </w:r>
+    </w:p>
+    <w:p>
+      <w:pPr>
+        <w:pStyle w:val="af4"/>
+        <w:rPr>
+          <w:lang w:val="ru-RU"/>
+        </w:rPr>
+      </w:pPr>
+      <w:r>
+        <w:rPr>
+          <w:b/>
+          <w:bCs/>
         </w:rPr>
         <w:t>Onboarding</w:t>
       </w:r>
@@ -5194,7 +5294,7 @@
       <w:pPr>
         <w:pStyle w:val="a2"/>
       </w:pPr>
-      <w:bookmarkStart w:id="2" w:name="_Toc161070950"/>
+      <w:bookmarkStart w:id="2" w:name="_Toc161086860"/>
       <w:proofErr w:type="spellStart"/>
       <w:r>
         <w:lastRenderedPageBreak/>
@@ -5218,7 +5318,7 @@
           <w:lang w:val="ru-RU"/>
         </w:rPr>
       </w:pPr>
-      <w:bookmarkStart w:id="3" w:name="_Toc161070951"/>
+      <w:bookmarkStart w:id="3" w:name="_Toc161086861"/>
       <w:r>
         <w:rPr>
           <w:lang w:val="ru-RU"/>
@@ -5331,7 +5431,7 @@
       <w:pPr>
         <w:pStyle w:val="a3"/>
       </w:pPr>
-      <w:bookmarkStart w:id="5" w:name="_Toc161070952"/>
+      <w:bookmarkStart w:id="5" w:name="_Toc161086862"/>
       <w:proofErr w:type="spellStart"/>
       <w:r>
         <w:t>Заказчик</w:t>
@@ -5491,7 +5591,7 @@
       <w:pPr>
         <w:pStyle w:val="a3"/>
       </w:pPr>
-      <w:bookmarkStart w:id="6" w:name="_Toc161070953"/>
+      <w:bookmarkStart w:id="6" w:name="_Toc161086863"/>
       <w:proofErr w:type="spellStart"/>
       <w:r>
         <w:t>Разработчик</w:t>
@@ -5615,7 +5715,7 @@
           <w:lang w:val="ru-RU"/>
         </w:rPr>
       </w:pPr>
-      <w:bookmarkStart w:id="7" w:name="_Toc161070954"/>
+      <w:bookmarkStart w:id="7" w:name="_Toc161086864"/>
       <w:r>
         <w:rPr>
           <w:lang w:val="ru-RU"/>
@@ -5691,7 +5791,7 @@
           <w:lang w:val="ru-RU"/>
         </w:rPr>
       </w:pPr>
-      <w:bookmarkStart w:id="8" w:name="_Toc161070955"/>
+      <w:bookmarkStart w:id="8" w:name="_Toc161086865"/>
       <w:r>
         <w:rPr>
           <w:lang w:val="ru-RU"/>
@@ -5758,7 +5858,7 @@
           <w:lang w:val="ru-RU"/>
         </w:rPr>
       </w:pPr>
-      <w:bookmarkStart w:id="9" w:name="_Toc161070956"/>
+      <w:bookmarkStart w:id="9" w:name="_Toc161086866"/>
       <w:r>
         <w:rPr>
           <w:lang w:val="ru-RU"/>
@@ -5772,7 +5872,7 @@
       <w:pPr>
         <w:pStyle w:val="a3"/>
       </w:pPr>
-      <w:bookmarkStart w:id="10" w:name="_Toc161070957"/>
+      <w:bookmarkStart w:id="10" w:name="_Toc161086867"/>
       <w:proofErr w:type="spellStart"/>
       <w:r>
         <w:t>Цели</w:t>
@@ -5860,7 +5960,7 @@
       <w:pPr>
         <w:pStyle w:val="a3"/>
       </w:pPr>
-      <w:bookmarkStart w:id="11" w:name="_Toc161070958"/>
+      <w:bookmarkStart w:id="11" w:name="_Toc161086868"/>
       <w:proofErr w:type="spellStart"/>
       <w:r>
         <w:t>Назначение</w:t>
@@ -5943,7 +6043,7 @@
       <w:pPr>
         <w:pStyle w:val="a2"/>
       </w:pPr>
-      <w:bookmarkStart w:id="12" w:name="_Toc161070959"/>
+      <w:bookmarkStart w:id="12" w:name="_Toc161086869"/>
       <w:proofErr w:type="spellStart"/>
       <w:r>
         <w:lastRenderedPageBreak/>
@@ -5975,7 +6075,7 @@
           <w:lang w:val="ru-RU"/>
         </w:rPr>
       </w:pPr>
-      <w:bookmarkStart w:id="13" w:name="_Toc161070960"/>
+      <w:bookmarkStart w:id="13" w:name="_Toc161086870"/>
       <w:r>
         <w:rPr>
           <w:lang w:val="ru-RU"/>
@@ -5991,7 +6091,7 @@
           <w:lang w:val="ru-RU"/>
         </w:rPr>
       </w:pPr>
-      <w:bookmarkStart w:id="14" w:name="_Toc161070961"/>
+      <w:bookmarkStart w:id="14" w:name="_Toc161086871"/>
       <w:r>
         <w:rPr>
           <w:lang w:val="ru-RU"/>
@@ -6201,7 +6301,7 @@
       <w:pPr>
         <w:pStyle w:val="a4"/>
       </w:pPr>
-      <w:bookmarkStart w:id="15" w:name="_Toc161070962"/>
+      <w:bookmarkStart w:id="15" w:name="_Toc161086872"/>
       <w:proofErr w:type="spellStart"/>
       <w:r>
         <w:lastRenderedPageBreak/>
@@ -6291,7 +6391,7 @@
       <w:pPr>
         <w:pStyle w:val="a3"/>
       </w:pPr>
-      <w:bookmarkStart w:id="16" w:name="_Toc161070963"/>
+      <w:bookmarkStart w:id="16" w:name="_Toc161086873"/>
       <w:proofErr w:type="spellStart"/>
       <w:r>
         <w:t>Требования</w:t>
@@ -6399,7 +6499,7 @@
           <w:numId w:val="20"/>
         </w:numPr>
       </w:pPr>
-      <w:bookmarkStart w:id="17" w:name="_Toc161070964"/>
+      <w:bookmarkStart w:id="17" w:name="_Toc161086874"/>
       <w:proofErr w:type="spellStart"/>
       <w:r>
         <w:t>Вход</w:t>
@@ -6460,7 +6560,7 @@
       <w:pPr>
         <w:pStyle w:val="a4"/>
       </w:pPr>
-      <w:bookmarkStart w:id="18" w:name="_Toc161070965"/>
+      <w:bookmarkStart w:id="18" w:name="_Toc161086875"/>
       <w:proofErr w:type="spellStart"/>
       <w:r>
         <w:t>Учёт</w:t>
@@ -6626,7 +6726,7 @@
       <w:pPr>
         <w:pStyle w:val="a4"/>
       </w:pPr>
-      <w:bookmarkStart w:id="19" w:name="_Toc161070966"/>
+      <w:bookmarkStart w:id="19" w:name="_Toc161086876"/>
       <w:proofErr w:type="spellStart"/>
       <w:r>
         <w:t>Учёт</w:t>
@@ -6801,7 +6901,7 @@
           <w:lang w:val="ru-RU"/>
         </w:rPr>
       </w:pPr>
-      <w:bookmarkStart w:id="20" w:name="_Toc161070967"/>
+      <w:bookmarkStart w:id="20" w:name="_Toc161086877"/>
       <w:r>
         <w:rPr>
           <w:lang w:val="ru-RU"/>
@@ -6943,7 +7043,7 @@
       <w:pPr>
         <w:pStyle w:val="a4"/>
       </w:pPr>
-      <w:bookmarkStart w:id="21" w:name="_Toc161070968"/>
+      <w:bookmarkStart w:id="21" w:name="_Toc161086878"/>
       <w:proofErr w:type="spellStart"/>
       <w:r>
         <w:t>Регистрация</w:t>
@@ -7073,7 +7173,7 @@
           <w:lang w:val="ru-RU"/>
         </w:rPr>
       </w:pPr>
-      <w:bookmarkStart w:id="22" w:name="_Toc161070969"/>
+      <w:bookmarkStart w:id="22" w:name="_Toc161086879"/>
       <w:r>
         <w:rPr>
           <w:lang w:val="ru-RU"/>
@@ -7470,7 +7570,7 @@
           <w:numId w:val="19"/>
         </w:numPr>
       </w:pPr>
-      <w:bookmarkStart w:id="23" w:name="_Toc161070970"/>
+      <w:bookmarkStart w:id="23" w:name="_Toc161086880"/>
       <w:proofErr w:type="spellStart"/>
       <w:r>
         <w:t>Общие</w:t>
@@ -7533,7 +7633,7 @@
           <w:numId w:val="19"/>
         </w:numPr>
       </w:pPr>
-      <w:bookmarkStart w:id="24" w:name="_Toc161070971"/>
+      <w:bookmarkStart w:id="24" w:name="_Toc161086881"/>
       <w:proofErr w:type="spellStart"/>
       <w:r>
         <w:t>Экран</w:t>
@@ -7661,7 +7761,7 @@
           <w:lang w:val="ru-RU"/>
         </w:rPr>
       </w:pPr>
-      <w:bookmarkStart w:id="25" w:name="_Toc161070972"/>
+      <w:bookmarkStart w:id="25" w:name="_Toc161086882"/>
       <w:r>
         <w:rPr>
           <w:lang w:val="ru-RU"/>
@@ -7741,7 +7841,7 @@
           <w:lang w:val="ru-RU"/>
         </w:rPr>
       </w:pPr>
-      <w:bookmarkStart w:id="26" w:name="_Toc161070973"/>
+      <w:bookmarkStart w:id="26" w:name="_Toc161086883"/>
       <w:r>
         <w:rPr>
           <w:lang w:val="ru-RU"/>
@@ -7944,7 +8044,7 @@
       <w:pPr>
         <w:pStyle w:val="a4"/>
       </w:pPr>
-      <w:bookmarkStart w:id="27" w:name="_Toc161070974"/>
+      <w:bookmarkStart w:id="27" w:name="_Toc161086884"/>
       <w:proofErr w:type="spellStart"/>
       <w:r>
         <w:t>Экран</w:t>
@@ -8063,7 +8163,7 @@
       <w:pPr>
         <w:pStyle w:val="a4"/>
       </w:pPr>
-      <w:bookmarkStart w:id="28" w:name="_Toc161070975"/>
+      <w:bookmarkStart w:id="28" w:name="_Toc161086885"/>
       <w:proofErr w:type="spellStart"/>
       <w:r>
         <w:t>Экран</w:t>
@@ -8173,7 +8273,7 @@
       <w:pPr>
         <w:pStyle w:val="a4"/>
       </w:pPr>
-      <w:bookmarkStart w:id="29" w:name="_Toc161070976"/>
+      <w:bookmarkStart w:id="29" w:name="_Toc161086886"/>
       <w:proofErr w:type="spellStart"/>
       <w:r>
         <w:t>Экран</w:t>
@@ -8245,7 +8345,7 @@
       <w:pPr>
         <w:pStyle w:val="a4"/>
       </w:pPr>
-      <w:bookmarkStart w:id="30" w:name="_Toc161070977"/>
+      <w:bookmarkStart w:id="30" w:name="_Toc161086887"/>
       <w:proofErr w:type="spellStart"/>
       <w:r>
         <w:t>Экран</w:t>
@@ -8299,7 +8399,7 @@
       <w:pPr>
         <w:pStyle w:val="a4"/>
       </w:pPr>
-      <w:bookmarkStart w:id="31" w:name="_Toc161070978"/>
+      <w:bookmarkStart w:id="31" w:name="_Toc161086888"/>
       <w:proofErr w:type="spellStart"/>
       <w:r>
         <w:t>Экран</w:t>
@@ -8371,7 +8471,7 @@
       <w:pPr>
         <w:pStyle w:val="a4"/>
       </w:pPr>
-      <w:bookmarkStart w:id="32" w:name="_Toc161070979"/>
+      <w:bookmarkStart w:id="32" w:name="_Toc161086889"/>
       <w:proofErr w:type="spellStart"/>
       <w:r>
         <w:t>Экран</w:t>
@@ -8425,7 +8525,7 @@
       <w:pPr>
         <w:pStyle w:val="a4"/>
       </w:pPr>
-      <w:bookmarkStart w:id="33" w:name="_Toc161070980"/>
+      <w:bookmarkStart w:id="33" w:name="_Toc161086890"/>
       <w:proofErr w:type="spellStart"/>
       <w:r>
         <w:t>Экран</w:t>
@@ -8536,7 +8636,7 @@
       <w:pPr>
         <w:pStyle w:val="a4"/>
       </w:pPr>
-      <w:bookmarkStart w:id="34" w:name="_Toc161070981"/>
+      <w:bookmarkStart w:id="34" w:name="_Toc161086891"/>
       <w:proofErr w:type="spellStart"/>
       <w:r>
         <w:t>Экран</w:t>
@@ -8590,7 +8690,7 @@
       <w:pPr>
         <w:pStyle w:val="a4"/>
       </w:pPr>
-      <w:bookmarkStart w:id="35" w:name="_Toc161070982"/>
+      <w:bookmarkStart w:id="35" w:name="_Toc161086892"/>
       <w:proofErr w:type="spellStart"/>
       <w:r>
         <w:t>Экран</w:t>
@@ -8632,7 +8732,7 @@
       <w:pPr>
         <w:pStyle w:val="a4"/>
       </w:pPr>
-      <w:bookmarkStart w:id="36" w:name="_Toc161070983"/>
+      <w:bookmarkStart w:id="36" w:name="_Toc161086893"/>
       <w:proofErr w:type="spellStart"/>
       <w:r>
         <w:lastRenderedPageBreak/>
@@ -8736,7 +8836,7 @@
       <w:pPr>
         <w:pStyle w:val="a4"/>
       </w:pPr>
-      <w:bookmarkStart w:id="37" w:name="_Toc161070984"/>
+      <w:bookmarkStart w:id="37" w:name="_Toc161086894"/>
       <w:proofErr w:type="spellStart"/>
       <w:r>
         <w:t>Экран</w:t>
@@ -8793,7 +8893,7 @@
           <w:lang w:val="ru-RU"/>
         </w:rPr>
       </w:pPr>
-      <w:bookmarkStart w:id="38" w:name="_Toc161070985"/>
+      <w:bookmarkStart w:id="38" w:name="_Toc161086895"/>
       <w:r>
         <w:rPr>
           <w:lang w:val="ru-RU"/>
@@ -8832,7 +8932,7 @@
       <w:pPr>
         <w:pStyle w:val="a4"/>
       </w:pPr>
-      <w:bookmarkStart w:id="39" w:name="_Toc161070986"/>
+      <w:bookmarkStart w:id="39" w:name="_Toc161086896"/>
       <w:proofErr w:type="spellStart"/>
       <w:r>
         <w:t>Экран</w:t>
@@ -8886,7 +8986,7 @@
       <w:pPr>
         <w:pStyle w:val="a3"/>
       </w:pPr>
-      <w:bookmarkStart w:id="40" w:name="_Toc161070987"/>
+      <w:bookmarkStart w:id="40" w:name="_Toc161086897"/>
       <w:proofErr w:type="spellStart"/>
       <w:r>
         <w:t>Требования</w:t>
@@ -8921,7 +9021,7 @@
           <w:numId w:val="16"/>
         </w:numPr>
       </w:pPr>
-      <w:bookmarkStart w:id="41" w:name="_Toc161070988"/>
+      <w:bookmarkStart w:id="41" w:name="_Toc161086898"/>
       <w:proofErr w:type="spellStart"/>
       <w:r>
         <w:t>Лингвистическое</w:t>
@@ -8970,7 +9070,7 @@
       <w:pPr>
         <w:pStyle w:val="a4"/>
       </w:pPr>
-      <w:bookmarkStart w:id="42" w:name="_Toc161070989"/>
+      <w:bookmarkStart w:id="42" w:name="_Toc161086899"/>
       <w:proofErr w:type="spellStart"/>
       <w:r>
         <w:t>Программное</w:t>
@@ -9155,7 +9255,7 @@
           <w:lang w:val="ru-RU"/>
         </w:rPr>
       </w:pPr>
-      <w:bookmarkStart w:id="43" w:name="_Toc161070990"/>
+      <w:bookmarkStart w:id="43" w:name="_Toc161086900"/>
       <w:r>
         <w:rPr>
           <w:lang w:val="ru-RU"/>
@@ -9175,7 +9275,7 @@
           <w:lang w:val="ru-RU"/>
         </w:rPr>
       </w:pPr>
-      <w:bookmarkStart w:id="44" w:name="_Toc161070991"/>
+      <w:bookmarkStart w:id="44" w:name="_Toc161086901"/>
       <w:r>
         <w:rPr>
           <w:lang w:val="ru-RU"/>
@@ -9238,7 +9338,7 @@
           <w:numId w:val="17"/>
         </w:numPr>
       </w:pPr>
-      <w:bookmarkStart w:id="45" w:name="_Toc161070992"/>
+      <w:bookmarkStart w:id="45" w:name="_Toc161086902"/>
       <w:proofErr w:type="spellStart"/>
       <w:r>
         <w:t>Требования</w:t>
@@ -9311,7 +9411,7 @@
       <w:pPr>
         <w:pStyle w:val="a4"/>
       </w:pPr>
-      <w:bookmarkStart w:id="46" w:name="_Toc161070993"/>
+      <w:bookmarkStart w:id="46" w:name="_Toc161086903"/>
       <w:proofErr w:type="spellStart"/>
       <w:r>
         <w:t>Дополнительные</w:t>
@@ -9348,7 +9448,7 @@
           <w:lang w:val="ru-RU"/>
         </w:rPr>
       </w:pPr>
-      <w:bookmarkStart w:id="47" w:name="_Toc161070994"/>
+      <w:bookmarkStart w:id="47" w:name="_Toc161086904"/>
       <w:r>
         <w:rPr>
           <w:lang w:val="ru-RU"/>
@@ -9500,7 +9600,7 @@
       <w:pPr>
         <w:pStyle w:val="a2"/>
       </w:pPr>
-      <w:bookmarkStart w:id="48" w:name="_Toc161070995"/>
+      <w:bookmarkStart w:id="48" w:name="_Toc161086905"/>
       <w:proofErr w:type="spellStart"/>
       <w:r>
         <w:lastRenderedPageBreak/>
@@ -9676,7 +9776,7 @@
           <w:lang w:val="ru-RU"/>
         </w:rPr>
       </w:pPr>
-      <w:bookmarkStart w:id="49" w:name="_Toc161070996"/>
+      <w:bookmarkStart w:id="49" w:name="_Toc161086906"/>
       <w:r>
         <w:rPr>
           <w:lang w:val="ru-RU"/>
@@ -9784,7 +9884,7 @@
           <w:lang w:val="ru-RU"/>
         </w:rPr>
       </w:pPr>
-      <w:bookmarkStart w:id="50" w:name="_Toc161070997"/>
+      <w:bookmarkStart w:id="50" w:name="_Toc161086907"/>
       <w:r>
         <w:rPr>
           <w:lang w:val="ru-RU"/>
@@ -9819,7 +9919,7 @@
       <w:pPr>
         <w:pStyle w:val="a2"/>
       </w:pPr>
-      <w:bookmarkStart w:id="51" w:name="_Toc161070998"/>
+      <w:bookmarkStart w:id="51" w:name="_Toc161086908"/>
       <w:proofErr w:type="spellStart"/>
       <w:r>
         <w:lastRenderedPageBreak/>
@@ -9843,7 +9943,7 @@
       <w:pPr>
         <w:pStyle w:val="a3"/>
       </w:pPr>
-      <w:bookmarkStart w:id="52" w:name="_Toc161070999"/>
+      <w:bookmarkStart w:id="52" w:name="_Toc161086909"/>
       <w:proofErr w:type="spellStart"/>
       <w:r>
         <w:t>Перечень</w:t>
@@ -9895,7 +9995,7 @@
       <w:pPr>
         <w:pStyle w:val="a3"/>
       </w:pPr>
-      <w:bookmarkStart w:id="53" w:name="_Toc161071000"/>
+      <w:bookmarkStart w:id="53" w:name="_Toc161086910"/>
       <w:proofErr w:type="spellStart"/>
       <w:r>
         <w:t>Вид</w:t>
@@ -9995,7 +10095,7 @@
       <w:pPr>
         <w:pStyle w:val="a2"/>
       </w:pPr>
-      <w:bookmarkStart w:id="54" w:name="_Toc161071001"/>
+      <w:bookmarkStart w:id="54" w:name="_Toc161086911"/>
       <w:proofErr w:type="spellStart"/>
       <w:r>
         <w:lastRenderedPageBreak/>
@@ -10019,7 +10119,7 @@
       <w:pPr>
         <w:pStyle w:val="a3"/>
       </w:pPr>
-      <w:bookmarkStart w:id="55" w:name="_Toc161071002"/>
+      <w:bookmarkStart w:id="55" w:name="_Toc161086912"/>
       <w:proofErr w:type="spellStart"/>
       <w:r>
         <w:t>Системы</w:t>
@@ -10453,7 +10553,7 @@
       <w:pPr>
         <w:pStyle w:val="a4"/>
       </w:pPr>
-      <w:bookmarkStart w:id="56" w:name="_Toc161071003"/>
+      <w:bookmarkStart w:id="56" w:name="_Toc161086913"/>
       <w:proofErr w:type="spellStart"/>
       <w:r>
         <w:t>ReMarked</w:t>
@@ -10732,7 +10832,7 @@
       <w:pPr>
         <w:pStyle w:val="a4"/>
       </w:pPr>
-      <w:bookmarkStart w:id="57" w:name="_Toc161071004"/>
+      <w:bookmarkStart w:id="57" w:name="_Toc161086914"/>
       <w:proofErr w:type="spellStart"/>
       <w:r>
         <w:t>Meetto</w:t>
@@ -10759,7 +10859,7 @@
       <w:pPr>
         <w:pStyle w:val="a4"/>
       </w:pPr>
-      <w:bookmarkStart w:id="58" w:name="_Toc161071005"/>
+      <w:bookmarkStart w:id="58" w:name="_Toc161086915"/>
       <w:proofErr w:type="spellStart"/>
       <w:r>
         <w:t>GuestMe</w:t>
@@ -10844,7 +10944,7 @@
         </w:rPr>
         <w:lastRenderedPageBreak/>
         <w:drawing>
-          <wp:inline distT="0" distB="0" distL="0" distR="0" wp14:anchorId="5DB02128" wp14:editId="33559C82">
+          <wp:inline distT="0" distB="0" distL="0" distR="0" wp14:anchorId="5DB02128" wp14:editId="42620311">
             <wp:extent cx="5939790" cy="3221355"/>
             <wp:effectExtent l="0" t="0" r="3810" b="0"/>
             <wp:docPr id="1791495137" name="Рисунок 4"/>
@@ -10911,7 +11011,7 @@
           <w:lang w:val="en-US"/>
         </w:rPr>
       </w:pPr>
-      <w:bookmarkStart w:id="59" w:name="_Toc161071006"/>
+      <w:bookmarkStart w:id="59" w:name="_Toc161086916"/>
       <w:r>
         <w:lastRenderedPageBreak/>
         <w:t>Приложение А</w:t>
@@ -10932,7 +11032,7 @@
           <w14:ligatures w14:val="standardContextual"/>
         </w:rPr>
         <w:drawing>
-          <wp:inline distT="0" distB="0" distL="0" distR="0" wp14:anchorId="4B3C774D" wp14:editId="223055BB">
+          <wp:inline distT="0" distB="0" distL="0" distR="0" wp14:anchorId="4B3C774D" wp14:editId="1159F03D">
             <wp:extent cx="8135667" cy="5292000"/>
             <wp:effectExtent l="0" t="6668" r="0" b="0"/>
             <wp:docPr id="1393381328" name="Рисунок 1"/>

</xml_diff>

<commit_message>
fix: change formulation in selected reservation screan
</commit_message>
<xml_diff>
--- a/documentation/техническое задание/Техническое задание.docx
+++ b/documentation/техническое задание/Техническое задание.docx
@@ -565,7 +565,7 @@
       <w:r>
         <w:fldChar w:fldCharType="separate"/>
       </w:r>
-      <w:hyperlink w:anchor="_Toc161086859" w:history="1">
+      <w:hyperlink w:anchor="_Toc161086985" w:history="1">
         <w:r>
           <w:rPr>
             <w:rStyle w:val="afe"/>
@@ -592,7 +592,7 @@
             <w:noProof/>
             <w:webHidden/>
           </w:rPr>
-          <w:instrText xml:space="preserve"> PAGEREF _Toc161086859 \h </w:instrText>
+          <w:instrText xml:space="preserve"> PAGEREF _Toc161086985 \h </w:instrText>
         </w:r>
         <w:r>
           <w:rPr>
@@ -638,7 +638,7 @@
           <w14:ligatures w14:val="standardContextual"/>
         </w:rPr>
       </w:pPr>
-      <w:hyperlink w:anchor="_Toc161086860" w:history="1">
+      <w:hyperlink w:anchor="_Toc161086986" w:history="1">
         <w:r>
           <w:rPr>
             <w:rStyle w:val="afe"/>
@@ -665,7 +665,7 @@
             <w:noProof/>
             <w:webHidden/>
           </w:rPr>
-          <w:instrText xml:space="preserve"> PAGEREF _Toc161086860 \h </w:instrText>
+          <w:instrText xml:space="preserve"> PAGEREF _Toc161086986 \h </w:instrText>
         </w:r>
         <w:r>
           <w:rPr>
@@ -711,7 +711,7 @@
           <w14:ligatures w14:val="standardContextual"/>
         </w:rPr>
       </w:pPr>
-      <w:hyperlink w:anchor="_Toc161086861" w:history="1">
+      <w:hyperlink w:anchor="_Toc161086987" w:history="1">
         <w:r>
           <w:rPr>
             <w:rStyle w:val="afe"/>
@@ -738,7 +738,7 @@
             <w:noProof/>
             <w:webHidden/>
           </w:rPr>
-          <w:instrText xml:space="preserve"> PAGEREF _Toc161086861 \h </w:instrText>
+          <w:instrText xml:space="preserve"> PAGEREF _Toc161086987 \h </w:instrText>
         </w:r>
         <w:r>
           <w:rPr>
@@ -784,7 +784,7 @@
           <w14:ligatures w14:val="standardContextual"/>
         </w:rPr>
       </w:pPr>
-      <w:hyperlink w:anchor="_Toc161086862" w:history="1">
+      <w:hyperlink w:anchor="_Toc161086988" w:history="1">
         <w:r>
           <w:rPr>
             <w:rStyle w:val="afe"/>
@@ -811,7 +811,7 @@
             <w:noProof/>
             <w:webHidden/>
           </w:rPr>
-          <w:instrText xml:space="preserve"> PAGEREF _Toc161086862 \h </w:instrText>
+          <w:instrText xml:space="preserve"> PAGEREF _Toc161086988 \h </w:instrText>
         </w:r>
         <w:r>
           <w:rPr>
@@ -857,7 +857,7 @@
           <w14:ligatures w14:val="standardContextual"/>
         </w:rPr>
       </w:pPr>
-      <w:hyperlink w:anchor="_Toc161086863" w:history="1">
+      <w:hyperlink w:anchor="_Toc161086989" w:history="1">
         <w:r>
           <w:rPr>
             <w:rStyle w:val="afe"/>
@@ -884,7 +884,7 @@
             <w:noProof/>
             <w:webHidden/>
           </w:rPr>
-          <w:instrText xml:space="preserve"> PAGEREF _Toc161086863 \h </w:instrText>
+          <w:instrText xml:space="preserve"> PAGEREF _Toc161086989 \h </w:instrText>
         </w:r>
         <w:r>
           <w:rPr>
@@ -930,7 +930,7 @@
           <w14:ligatures w14:val="standardContextual"/>
         </w:rPr>
       </w:pPr>
-      <w:hyperlink w:anchor="_Toc161086864" w:history="1">
+      <w:hyperlink w:anchor="_Toc161086990" w:history="1">
         <w:r>
           <w:rPr>
             <w:rStyle w:val="afe"/>
@@ -957,7 +957,7 @@
             <w:noProof/>
             <w:webHidden/>
           </w:rPr>
-          <w:instrText xml:space="preserve"> PAGEREF _Toc161086864 \h </w:instrText>
+          <w:instrText xml:space="preserve"> PAGEREF _Toc161086990 \h </w:instrText>
         </w:r>
         <w:r>
           <w:rPr>
@@ -1003,7 +1003,7 @@
           <w14:ligatures w14:val="standardContextual"/>
         </w:rPr>
       </w:pPr>
-      <w:hyperlink w:anchor="_Toc161086865" w:history="1">
+      <w:hyperlink w:anchor="_Toc161086991" w:history="1">
         <w:r>
           <w:rPr>
             <w:rStyle w:val="afe"/>
@@ -1030,7 +1030,7 @@
             <w:noProof/>
             <w:webHidden/>
           </w:rPr>
-          <w:instrText xml:space="preserve"> PAGEREF _Toc161086865 \h </w:instrText>
+          <w:instrText xml:space="preserve"> PAGEREF _Toc161086991 \h </w:instrText>
         </w:r>
         <w:r>
           <w:rPr>
@@ -1076,7 +1076,7 @@
           <w14:ligatures w14:val="standardContextual"/>
         </w:rPr>
       </w:pPr>
-      <w:hyperlink w:anchor="_Toc161086866" w:history="1">
+      <w:hyperlink w:anchor="_Toc161086992" w:history="1">
         <w:r>
           <w:rPr>
             <w:rStyle w:val="afe"/>
@@ -1103,7 +1103,7 @@
             <w:noProof/>
             <w:webHidden/>
           </w:rPr>
-          <w:instrText xml:space="preserve"> PAGEREF _Toc161086866 \h </w:instrText>
+          <w:instrText xml:space="preserve"> PAGEREF _Toc161086992 \h </w:instrText>
         </w:r>
         <w:r>
           <w:rPr>
@@ -1149,7 +1149,7 @@
           <w14:ligatures w14:val="standardContextual"/>
         </w:rPr>
       </w:pPr>
-      <w:hyperlink w:anchor="_Toc161086867" w:history="1">
+      <w:hyperlink w:anchor="_Toc161086993" w:history="1">
         <w:r>
           <w:rPr>
             <w:rStyle w:val="afe"/>
@@ -1176,7 +1176,7 @@
             <w:noProof/>
             <w:webHidden/>
           </w:rPr>
-          <w:instrText xml:space="preserve"> PAGEREF _Toc161086867 \h </w:instrText>
+          <w:instrText xml:space="preserve"> PAGEREF _Toc161086993 \h </w:instrText>
         </w:r>
         <w:r>
           <w:rPr>
@@ -1222,7 +1222,7 @@
           <w14:ligatures w14:val="standardContextual"/>
         </w:rPr>
       </w:pPr>
-      <w:hyperlink w:anchor="_Toc161086868" w:history="1">
+      <w:hyperlink w:anchor="_Toc161086994" w:history="1">
         <w:r>
           <w:rPr>
             <w:rStyle w:val="afe"/>
@@ -1249,7 +1249,7 @@
             <w:noProof/>
             <w:webHidden/>
           </w:rPr>
-          <w:instrText xml:space="preserve"> PAGEREF _Toc161086868 \h </w:instrText>
+          <w:instrText xml:space="preserve"> PAGEREF _Toc161086994 \h </w:instrText>
         </w:r>
         <w:r>
           <w:rPr>
@@ -1295,7 +1295,7 @@
           <w14:ligatures w14:val="standardContextual"/>
         </w:rPr>
       </w:pPr>
-      <w:hyperlink w:anchor="_Toc161086869" w:history="1">
+      <w:hyperlink w:anchor="_Toc161086995" w:history="1">
         <w:r>
           <w:rPr>
             <w:rStyle w:val="afe"/>
@@ -1322,7 +1322,7 @@
             <w:noProof/>
             <w:webHidden/>
           </w:rPr>
-          <w:instrText xml:space="preserve"> PAGEREF _Toc161086869 \h </w:instrText>
+          <w:instrText xml:space="preserve"> PAGEREF _Toc161086995 \h </w:instrText>
         </w:r>
         <w:r>
           <w:rPr>
@@ -1368,7 +1368,7 @@
           <w14:ligatures w14:val="standardContextual"/>
         </w:rPr>
       </w:pPr>
-      <w:hyperlink w:anchor="_Toc161086870" w:history="1">
+      <w:hyperlink w:anchor="_Toc161086996" w:history="1">
         <w:r>
           <w:rPr>
             <w:rStyle w:val="afe"/>
@@ -1395,7 +1395,7 @@
             <w:noProof/>
             <w:webHidden/>
           </w:rPr>
-          <w:instrText xml:space="preserve"> PAGEREF _Toc161086870 \h </w:instrText>
+          <w:instrText xml:space="preserve"> PAGEREF _Toc161086996 \h </w:instrText>
         </w:r>
         <w:r>
           <w:rPr>
@@ -1441,7 +1441,7 @@
           <w14:ligatures w14:val="standardContextual"/>
         </w:rPr>
       </w:pPr>
-      <w:hyperlink w:anchor="_Toc161086871" w:history="1">
+      <w:hyperlink w:anchor="_Toc161086997" w:history="1">
         <w:r>
           <w:rPr>
             <w:rStyle w:val="afe"/>
@@ -1468,7 +1468,7 @@
             <w:noProof/>
             <w:webHidden/>
           </w:rPr>
-          <w:instrText xml:space="preserve"> PAGEREF _Toc161086871 \h </w:instrText>
+          <w:instrText xml:space="preserve"> PAGEREF _Toc161086997 \h </w:instrText>
         </w:r>
         <w:r>
           <w:rPr>
@@ -1514,7 +1514,7 @@
           <w14:ligatures w14:val="standardContextual"/>
         </w:rPr>
       </w:pPr>
-      <w:hyperlink w:anchor="_Toc161086872" w:history="1">
+      <w:hyperlink w:anchor="_Toc161086998" w:history="1">
         <w:r>
           <w:rPr>
             <w:rStyle w:val="afe"/>
@@ -1541,7 +1541,7 @@
             <w:noProof/>
             <w:webHidden/>
           </w:rPr>
-          <w:instrText xml:space="preserve"> PAGEREF _Toc161086872 \h </w:instrText>
+          <w:instrText xml:space="preserve"> PAGEREF _Toc161086998 \h </w:instrText>
         </w:r>
         <w:r>
           <w:rPr>
@@ -1587,7 +1587,7 @@
           <w14:ligatures w14:val="standardContextual"/>
         </w:rPr>
       </w:pPr>
-      <w:hyperlink w:anchor="_Toc161086873" w:history="1">
+      <w:hyperlink w:anchor="_Toc161086999" w:history="1">
         <w:r>
           <w:rPr>
             <w:rStyle w:val="afe"/>
@@ -1614,7 +1614,7 @@
             <w:noProof/>
             <w:webHidden/>
           </w:rPr>
-          <w:instrText xml:space="preserve"> PAGEREF _Toc161086873 \h </w:instrText>
+          <w:instrText xml:space="preserve"> PAGEREF _Toc161086999 \h </w:instrText>
         </w:r>
         <w:r>
           <w:rPr>
@@ -1660,7 +1660,7 @@
           <w14:ligatures w14:val="standardContextual"/>
         </w:rPr>
       </w:pPr>
-      <w:hyperlink w:anchor="_Toc161086874" w:history="1">
+      <w:hyperlink w:anchor="_Toc161087000" w:history="1">
         <w:r>
           <w:rPr>
             <w:rStyle w:val="afe"/>
@@ -1687,7 +1687,7 @@
             <w:noProof/>
             <w:webHidden/>
           </w:rPr>
-          <w:instrText xml:space="preserve"> PAGEREF _Toc161086874 \h </w:instrText>
+          <w:instrText xml:space="preserve"> PAGEREF _Toc161087000 \h </w:instrText>
         </w:r>
         <w:r>
           <w:rPr>
@@ -1733,7 +1733,7 @@
           <w14:ligatures w14:val="standardContextual"/>
         </w:rPr>
       </w:pPr>
-      <w:hyperlink w:anchor="_Toc161086875" w:history="1">
+      <w:hyperlink w:anchor="_Toc161087001" w:history="1">
         <w:r>
           <w:rPr>
             <w:rStyle w:val="afe"/>
@@ -1760,7 +1760,7 @@
             <w:noProof/>
             <w:webHidden/>
           </w:rPr>
-          <w:instrText xml:space="preserve"> PAGEREF _Toc161086875 \h </w:instrText>
+          <w:instrText xml:space="preserve"> PAGEREF _Toc161087001 \h </w:instrText>
         </w:r>
         <w:r>
           <w:rPr>
@@ -1806,7 +1806,7 @@
           <w14:ligatures w14:val="standardContextual"/>
         </w:rPr>
       </w:pPr>
-      <w:hyperlink w:anchor="_Toc161086876" w:history="1">
+      <w:hyperlink w:anchor="_Toc161087002" w:history="1">
         <w:r>
           <w:rPr>
             <w:rStyle w:val="afe"/>
@@ -1833,7 +1833,7 @@
             <w:noProof/>
             <w:webHidden/>
           </w:rPr>
-          <w:instrText xml:space="preserve"> PAGEREF _Toc161086876 \h </w:instrText>
+          <w:instrText xml:space="preserve"> PAGEREF _Toc161087002 \h </w:instrText>
         </w:r>
         <w:r>
           <w:rPr>
@@ -1879,7 +1879,7 @@
           <w14:ligatures w14:val="standardContextual"/>
         </w:rPr>
       </w:pPr>
-      <w:hyperlink w:anchor="_Toc161086877" w:history="1">
+      <w:hyperlink w:anchor="_Toc161087003" w:history="1">
         <w:r>
           <w:rPr>
             <w:rStyle w:val="afe"/>
@@ -1906,7 +1906,7 @@
             <w:noProof/>
             <w:webHidden/>
           </w:rPr>
-          <w:instrText xml:space="preserve"> PAGEREF _Toc161086877 \h </w:instrText>
+          <w:instrText xml:space="preserve"> PAGEREF _Toc161087003 \h </w:instrText>
         </w:r>
         <w:r>
           <w:rPr>
@@ -1952,7 +1952,7 @@
           <w14:ligatures w14:val="standardContextual"/>
         </w:rPr>
       </w:pPr>
-      <w:hyperlink w:anchor="_Toc161086878" w:history="1">
+      <w:hyperlink w:anchor="_Toc161087004" w:history="1">
         <w:r>
           <w:rPr>
             <w:rStyle w:val="afe"/>
@@ -1979,7 +1979,7 @@
             <w:noProof/>
             <w:webHidden/>
           </w:rPr>
-          <w:instrText xml:space="preserve"> PAGEREF _Toc161086878 \h </w:instrText>
+          <w:instrText xml:space="preserve"> PAGEREF _Toc161087004 \h </w:instrText>
         </w:r>
         <w:r>
           <w:rPr>
@@ -2025,7 +2025,7 @@
           <w14:ligatures w14:val="standardContextual"/>
         </w:rPr>
       </w:pPr>
-      <w:hyperlink w:anchor="_Toc161086879" w:history="1">
+      <w:hyperlink w:anchor="_Toc161087005" w:history="1">
         <w:r>
           <w:rPr>
             <w:rStyle w:val="afe"/>
@@ -2052,7 +2052,7 @@
             <w:noProof/>
             <w:webHidden/>
           </w:rPr>
-          <w:instrText xml:space="preserve"> PAGEREF _Toc161086879 \h </w:instrText>
+          <w:instrText xml:space="preserve"> PAGEREF _Toc161087005 \h </w:instrText>
         </w:r>
         <w:r>
           <w:rPr>
@@ -2098,7 +2098,7 @@
           <w14:ligatures w14:val="standardContextual"/>
         </w:rPr>
       </w:pPr>
-      <w:hyperlink w:anchor="_Toc161086880" w:history="1">
+      <w:hyperlink w:anchor="_Toc161087006" w:history="1">
         <w:r>
           <w:rPr>
             <w:rStyle w:val="afe"/>
@@ -2125,7 +2125,7 @@
             <w:noProof/>
             <w:webHidden/>
           </w:rPr>
-          <w:instrText xml:space="preserve"> PAGEREF _Toc161086880 \h </w:instrText>
+          <w:instrText xml:space="preserve"> PAGEREF _Toc161087006 \h </w:instrText>
         </w:r>
         <w:r>
           <w:rPr>
@@ -2171,7 +2171,7 @@
           <w14:ligatures w14:val="standardContextual"/>
         </w:rPr>
       </w:pPr>
-      <w:hyperlink w:anchor="_Toc161086881" w:history="1">
+      <w:hyperlink w:anchor="_Toc161087007" w:history="1">
         <w:r>
           <w:rPr>
             <w:rStyle w:val="afe"/>
@@ -2198,7 +2198,7 @@
             <w:noProof/>
             <w:webHidden/>
           </w:rPr>
-          <w:instrText xml:space="preserve"> PAGEREF _Toc161086881 \h </w:instrText>
+          <w:instrText xml:space="preserve"> PAGEREF _Toc161087007 \h </w:instrText>
         </w:r>
         <w:r>
           <w:rPr>
@@ -2244,7 +2244,7 @@
           <w14:ligatures w14:val="standardContextual"/>
         </w:rPr>
       </w:pPr>
-      <w:hyperlink w:anchor="_Toc161086882" w:history="1">
+      <w:hyperlink w:anchor="_Toc161087008" w:history="1">
         <w:r>
           <w:rPr>
             <w:rStyle w:val="afe"/>
@@ -2271,7 +2271,7 @@
             <w:noProof/>
             <w:webHidden/>
           </w:rPr>
-          <w:instrText xml:space="preserve"> PAGEREF _Toc161086882 \h </w:instrText>
+          <w:instrText xml:space="preserve"> PAGEREF _Toc161087008 \h </w:instrText>
         </w:r>
         <w:r>
           <w:rPr>
@@ -2317,7 +2317,7 @@
           <w14:ligatures w14:val="standardContextual"/>
         </w:rPr>
       </w:pPr>
-      <w:hyperlink w:anchor="_Toc161086883" w:history="1">
+      <w:hyperlink w:anchor="_Toc161087009" w:history="1">
         <w:r>
           <w:rPr>
             <w:rStyle w:val="afe"/>
@@ -2344,7 +2344,7 @@
             <w:noProof/>
             <w:webHidden/>
           </w:rPr>
-          <w:instrText xml:space="preserve"> PAGEREF _Toc161086883 \h </w:instrText>
+          <w:instrText xml:space="preserve"> PAGEREF _Toc161087009 \h </w:instrText>
         </w:r>
         <w:r>
           <w:rPr>
@@ -2390,7 +2390,7 @@
           <w14:ligatures w14:val="standardContextual"/>
         </w:rPr>
       </w:pPr>
-      <w:hyperlink w:anchor="_Toc161086884" w:history="1">
+      <w:hyperlink w:anchor="_Toc161087010" w:history="1">
         <w:r>
           <w:rPr>
             <w:rStyle w:val="afe"/>
@@ -2417,7 +2417,7 @@
             <w:noProof/>
             <w:webHidden/>
           </w:rPr>
-          <w:instrText xml:space="preserve"> PAGEREF _Toc161086884 \h </w:instrText>
+          <w:instrText xml:space="preserve"> PAGEREF _Toc161087010 \h </w:instrText>
         </w:r>
         <w:r>
           <w:rPr>
@@ -2463,7 +2463,7 @@
           <w14:ligatures w14:val="standardContextual"/>
         </w:rPr>
       </w:pPr>
-      <w:hyperlink w:anchor="_Toc161086885" w:history="1">
+      <w:hyperlink w:anchor="_Toc161087011" w:history="1">
         <w:r>
           <w:rPr>
             <w:rStyle w:val="afe"/>
@@ -2490,7 +2490,7 @@
             <w:noProof/>
             <w:webHidden/>
           </w:rPr>
-          <w:instrText xml:space="preserve"> PAGEREF _Toc161086885 \h </w:instrText>
+          <w:instrText xml:space="preserve"> PAGEREF _Toc161087011 \h </w:instrText>
         </w:r>
         <w:r>
           <w:rPr>
@@ -2536,13 +2536,13 @@
           <w14:ligatures w14:val="standardContextual"/>
         </w:rPr>
       </w:pPr>
-      <w:hyperlink w:anchor="_Toc161086886" w:history="1">
+      <w:hyperlink w:anchor="_Toc161087012" w:history="1">
         <w:r>
           <w:rPr>
             <w:rStyle w:val="afe"/>
             <w:noProof/>
           </w:rPr>
-          <w:t>4.3.7 Экран конкретной брони</w:t>
+          <w:t>4.3.7 Экран выбранной брони</w:t>
         </w:r>
         <w:r>
           <w:rPr>
@@ -2563,7 +2563,7 @@
             <w:noProof/>
             <w:webHidden/>
           </w:rPr>
-          <w:instrText xml:space="preserve"> PAGEREF _Toc161086886 \h </w:instrText>
+          <w:instrText xml:space="preserve"> PAGEREF _Toc161087012 \h </w:instrText>
         </w:r>
         <w:r>
           <w:rPr>
@@ -2609,7 +2609,7 @@
           <w14:ligatures w14:val="standardContextual"/>
         </w:rPr>
       </w:pPr>
-      <w:hyperlink w:anchor="_Toc161086887" w:history="1">
+      <w:hyperlink w:anchor="_Toc161087013" w:history="1">
         <w:r>
           <w:rPr>
             <w:rStyle w:val="afe"/>
@@ -2636,7 +2636,7 @@
             <w:noProof/>
             <w:webHidden/>
           </w:rPr>
-          <w:instrText xml:space="preserve"> PAGEREF _Toc161086887 \h </w:instrText>
+          <w:instrText xml:space="preserve"> PAGEREF _Toc161087013 \h </w:instrText>
         </w:r>
         <w:r>
           <w:rPr>
@@ -2682,7 +2682,7 @@
           <w14:ligatures w14:val="standardContextual"/>
         </w:rPr>
       </w:pPr>
-      <w:hyperlink w:anchor="_Toc161086888" w:history="1">
+      <w:hyperlink w:anchor="_Toc161087014" w:history="1">
         <w:r>
           <w:rPr>
             <w:rStyle w:val="afe"/>
@@ -2709,7 +2709,7 @@
             <w:noProof/>
             <w:webHidden/>
           </w:rPr>
-          <w:instrText xml:space="preserve"> PAGEREF _Toc161086888 \h </w:instrText>
+          <w:instrText xml:space="preserve"> PAGEREF _Toc161087014 \h </w:instrText>
         </w:r>
         <w:r>
           <w:rPr>
@@ -2755,7 +2755,7 @@
           <w14:ligatures w14:val="standardContextual"/>
         </w:rPr>
       </w:pPr>
-      <w:hyperlink w:anchor="_Toc161086889" w:history="1">
+      <w:hyperlink w:anchor="_Toc161087015" w:history="1">
         <w:r>
           <w:rPr>
             <w:rStyle w:val="afe"/>
@@ -2782,7 +2782,7 @@
             <w:noProof/>
             <w:webHidden/>
           </w:rPr>
-          <w:instrText xml:space="preserve"> PAGEREF _Toc161086889 \h </w:instrText>
+          <w:instrText xml:space="preserve"> PAGEREF _Toc161087015 \h </w:instrText>
         </w:r>
         <w:r>
           <w:rPr>
@@ -2828,7 +2828,7 @@
           <w14:ligatures w14:val="standardContextual"/>
         </w:rPr>
       </w:pPr>
-      <w:hyperlink w:anchor="_Toc161086890" w:history="1">
+      <w:hyperlink w:anchor="_Toc161087016" w:history="1">
         <w:r>
           <w:rPr>
             <w:rStyle w:val="afe"/>
@@ -2855,7 +2855,7 @@
             <w:noProof/>
             <w:webHidden/>
           </w:rPr>
-          <w:instrText xml:space="preserve"> PAGEREF _Toc161086890 \h </w:instrText>
+          <w:instrText xml:space="preserve"> PAGEREF _Toc161087016 \h </w:instrText>
         </w:r>
         <w:r>
           <w:rPr>
@@ -2901,7 +2901,7 @@
           <w14:ligatures w14:val="standardContextual"/>
         </w:rPr>
       </w:pPr>
-      <w:hyperlink w:anchor="_Toc161086891" w:history="1">
+      <w:hyperlink w:anchor="_Toc161087017" w:history="1">
         <w:r>
           <w:rPr>
             <w:rStyle w:val="afe"/>
@@ -2928,7 +2928,7 @@
             <w:noProof/>
             <w:webHidden/>
           </w:rPr>
-          <w:instrText xml:space="preserve"> PAGEREF _Toc161086891 \h </w:instrText>
+          <w:instrText xml:space="preserve"> PAGEREF _Toc161087017 \h </w:instrText>
         </w:r>
         <w:r>
           <w:rPr>
@@ -2974,7 +2974,7 @@
           <w14:ligatures w14:val="standardContextual"/>
         </w:rPr>
       </w:pPr>
-      <w:hyperlink w:anchor="_Toc161086892" w:history="1">
+      <w:hyperlink w:anchor="_Toc161087018" w:history="1">
         <w:r>
           <w:rPr>
             <w:rStyle w:val="afe"/>
@@ -3001,7 +3001,7 @@
             <w:noProof/>
             <w:webHidden/>
           </w:rPr>
-          <w:instrText xml:space="preserve"> PAGEREF _Toc161086892 \h </w:instrText>
+          <w:instrText xml:space="preserve"> PAGEREF _Toc161087018 \h </w:instrText>
         </w:r>
         <w:r>
           <w:rPr>
@@ -3047,7 +3047,7 @@
           <w14:ligatures w14:val="standardContextual"/>
         </w:rPr>
       </w:pPr>
-      <w:hyperlink w:anchor="_Toc161086893" w:history="1">
+      <w:hyperlink w:anchor="_Toc161087019" w:history="1">
         <w:r>
           <w:rPr>
             <w:rStyle w:val="afe"/>
@@ -3074,7 +3074,7 @@
             <w:noProof/>
             <w:webHidden/>
           </w:rPr>
-          <w:instrText xml:space="preserve"> PAGEREF _Toc161086893 \h </w:instrText>
+          <w:instrText xml:space="preserve"> PAGEREF _Toc161087019 \h </w:instrText>
         </w:r>
         <w:r>
           <w:rPr>
@@ -3120,7 +3120,7 @@
           <w14:ligatures w14:val="standardContextual"/>
         </w:rPr>
       </w:pPr>
-      <w:hyperlink w:anchor="_Toc161086894" w:history="1">
+      <w:hyperlink w:anchor="_Toc161087020" w:history="1">
         <w:r>
           <w:rPr>
             <w:rStyle w:val="afe"/>
@@ -3147,7 +3147,7 @@
             <w:noProof/>
             <w:webHidden/>
           </w:rPr>
-          <w:instrText xml:space="preserve"> PAGEREF _Toc161086894 \h </w:instrText>
+          <w:instrText xml:space="preserve"> PAGEREF _Toc161087020 \h </w:instrText>
         </w:r>
         <w:r>
           <w:rPr>
@@ -3193,7 +3193,7 @@
           <w14:ligatures w14:val="standardContextual"/>
         </w:rPr>
       </w:pPr>
-      <w:hyperlink w:anchor="_Toc161086895" w:history="1">
+      <w:hyperlink w:anchor="_Toc161087021" w:history="1">
         <w:r>
           <w:rPr>
             <w:rStyle w:val="afe"/>
@@ -3220,7 +3220,7 @@
             <w:noProof/>
             <w:webHidden/>
           </w:rPr>
-          <w:instrText xml:space="preserve"> PAGEREF _Toc161086895 \h </w:instrText>
+          <w:instrText xml:space="preserve"> PAGEREF _Toc161087021 \h </w:instrText>
         </w:r>
         <w:r>
           <w:rPr>
@@ -3266,7 +3266,7 @@
           <w14:ligatures w14:val="standardContextual"/>
         </w:rPr>
       </w:pPr>
-      <w:hyperlink w:anchor="_Toc161086896" w:history="1">
+      <w:hyperlink w:anchor="_Toc161087022" w:history="1">
         <w:r>
           <w:rPr>
             <w:rStyle w:val="afe"/>
@@ -3293,7 +3293,7 @@
             <w:noProof/>
             <w:webHidden/>
           </w:rPr>
-          <w:instrText xml:space="preserve"> PAGEREF _Toc161086896 \h </w:instrText>
+          <w:instrText xml:space="preserve"> PAGEREF _Toc161087022 \h </w:instrText>
         </w:r>
         <w:r>
           <w:rPr>
@@ -3339,7 +3339,7 @@
           <w14:ligatures w14:val="standardContextual"/>
         </w:rPr>
       </w:pPr>
-      <w:hyperlink w:anchor="_Toc161086897" w:history="1">
+      <w:hyperlink w:anchor="_Toc161087023" w:history="1">
         <w:r>
           <w:rPr>
             <w:rStyle w:val="afe"/>
@@ -3366,7 +3366,7 @@
             <w:noProof/>
             <w:webHidden/>
           </w:rPr>
-          <w:instrText xml:space="preserve"> PAGEREF _Toc161086897 \h </w:instrText>
+          <w:instrText xml:space="preserve"> PAGEREF _Toc161087023 \h </w:instrText>
         </w:r>
         <w:r>
           <w:rPr>
@@ -3412,7 +3412,7 @@
           <w14:ligatures w14:val="standardContextual"/>
         </w:rPr>
       </w:pPr>
-      <w:hyperlink w:anchor="_Toc161086898" w:history="1">
+      <w:hyperlink w:anchor="_Toc161087024" w:history="1">
         <w:r>
           <w:rPr>
             <w:rStyle w:val="afe"/>
@@ -3439,7 +3439,7 @@
             <w:noProof/>
             <w:webHidden/>
           </w:rPr>
-          <w:instrText xml:space="preserve"> PAGEREF _Toc161086898 \h </w:instrText>
+          <w:instrText xml:space="preserve"> PAGEREF _Toc161087024 \h </w:instrText>
         </w:r>
         <w:r>
           <w:rPr>
@@ -3485,7 +3485,7 @@
           <w14:ligatures w14:val="standardContextual"/>
         </w:rPr>
       </w:pPr>
-      <w:hyperlink w:anchor="_Toc161086899" w:history="1">
+      <w:hyperlink w:anchor="_Toc161087025" w:history="1">
         <w:r>
           <w:rPr>
             <w:rStyle w:val="afe"/>
@@ -3512,7 +3512,7 @@
             <w:noProof/>
             <w:webHidden/>
           </w:rPr>
-          <w:instrText xml:space="preserve"> PAGEREF _Toc161086899 \h </w:instrText>
+          <w:instrText xml:space="preserve"> PAGEREF _Toc161087025 \h </w:instrText>
         </w:r>
         <w:r>
           <w:rPr>
@@ -3558,7 +3558,7 @@
           <w14:ligatures w14:val="standardContextual"/>
         </w:rPr>
       </w:pPr>
-      <w:hyperlink w:anchor="_Toc161086900" w:history="1">
+      <w:hyperlink w:anchor="_Toc161087026" w:history="1">
         <w:r>
           <w:rPr>
             <w:rStyle w:val="afe"/>
@@ -3585,7 +3585,7 @@
             <w:noProof/>
             <w:webHidden/>
           </w:rPr>
-          <w:instrText xml:space="preserve"> PAGEREF _Toc161086900 \h </w:instrText>
+          <w:instrText xml:space="preserve"> PAGEREF _Toc161087026 \h </w:instrText>
         </w:r>
         <w:r>
           <w:rPr>
@@ -3631,7 +3631,7 @@
           <w14:ligatures w14:val="standardContextual"/>
         </w:rPr>
       </w:pPr>
-      <w:hyperlink w:anchor="_Toc161086901" w:history="1">
+      <w:hyperlink w:anchor="_Toc161087027" w:history="1">
         <w:r>
           <w:rPr>
             <w:rStyle w:val="afe"/>
@@ -3658,7 +3658,7 @@
             <w:noProof/>
             <w:webHidden/>
           </w:rPr>
-          <w:instrText xml:space="preserve"> PAGEREF _Toc161086901 \h </w:instrText>
+          <w:instrText xml:space="preserve"> PAGEREF _Toc161087027 \h </w:instrText>
         </w:r>
         <w:r>
           <w:rPr>
@@ -3704,7 +3704,7 @@
           <w14:ligatures w14:val="standardContextual"/>
         </w:rPr>
       </w:pPr>
-      <w:hyperlink w:anchor="_Toc161086902" w:history="1">
+      <w:hyperlink w:anchor="_Toc161087028" w:history="1">
         <w:r>
           <w:rPr>
             <w:rStyle w:val="afe"/>
@@ -3731,7 +3731,7 @@
             <w:noProof/>
             <w:webHidden/>
           </w:rPr>
-          <w:instrText xml:space="preserve"> PAGEREF _Toc161086902 \h </w:instrText>
+          <w:instrText xml:space="preserve"> PAGEREF _Toc161087028 \h </w:instrText>
         </w:r>
         <w:r>
           <w:rPr>
@@ -3777,7 +3777,7 @@
           <w14:ligatures w14:val="standardContextual"/>
         </w:rPr>
       </w:pPr>
-      <w:hyperlink w:anchor="_Toc161086903" w:history="1">
+      <w:hyperlink w:anchor="_Toc161087029" w:history="1">
         <w:r>
           <w:rPr>
             <w:rStyle w:val="afe"/>
@@ -3804,7 +3804,7 @@
             <w:noProof/>
             <w:webHidden/>
           </w:rPr>
-          <w:instrText xml:space="preserve"> PAGEREF _Toc161086903 \h </w:instrText>
+          <w:instrText xml:space="preserve"> PAGEREF _Toc161087029 \h </w:instrText>
         </w:r>
         <w:r>
           <w:rPr>
@@ -3850,7 +3850,7 @@
           <w14:ligatures w14:val="standardContextual"/>
         </w:rPr>
       </w:pPr>
-      <w:hyperlink w:anchor="_Toc161086904" w:history="1">
+      <w:hyperlink w:anchor="_Toc161087030" w:history="1">
         <w:r>
           <w:rPr>
             <w:rStyle w:val="afe"/>
@@ -3877,7 +3877,7 @@
             <w:noProof/>
             <w:webHidden/>
           </w:rPr>
-          <w:instrText xml:space="preserve"> PAGEREF _Toc161086904 \h </w:instrText>
+          <w:instrText xml:space="preserve"> PAGEREF _Toc161087030 \h </w:instrText>
         </w:r>
         <w:r>
           <w:rPr>
@@ -3923,7 +3923,7 @@
           <w14:ligatures w14:val="standardContextual"/>
         </w:rPr>
       </w:pPr>
-      <w:hyperlink w:anchor="_Toc161086905" w:history="1">
+      <w:hyperlink w:anchor="_Toc161087031" w:history="1">
         <w:r>
           <w:rPr>
             <w:rStyle w:val="afe"/>
@@ -3950,7 +3950,7 @@
             <w:noProof/>
             <w:webHidden/>
           </w:rPr>
-          <w:instrText xml:space="preserve"> PAGEREF _Toc161086905 \h </w:instrText>
+          <w:instrText xml:space="preserve"> PAGEREF _Toc161087031 \h </w:instrText>
         </w:r>
         <w:r>
           <w:rPr>
@@ -3996,7 +3996,7 @@
           <w14:ligatures w14:val="standardContextual"/>
         </w:rPr>
       </w:pPr>
-      <w:hyperlink w:anchor="_Toc161086906" w:history="1">
+      <w:hyperlink w:anchor="_Toc161087032" w:history="1">
         <w:r>
           <w:rPr>
             <w:rStyle w:val="afe"/>
@@ -4023,7 +4023,7 @@
             <w:noProof/>
             <w:webHidden/>
           </w:rPr>
-          <w:instrText xml:space="preserve"> PAGEREF _Toc161086906 \h </w:instrText>
+          <w:instrText xml:space="preserve"> PAGEREF _Toc161087032 \h </w:instrText>
         </w:r>
         <w:r>
           <w:rPr>
@@ -4069,7 +4069,7 @@
           <w14:ligatures w14:val="standardContextual"/>
         </w:rPr>
       </w:pPr>
-      <w:hyperlink w:anchor="_Toc161086907" w:history="1">
+      <w:hyperlink w:anchor="_Toc161087033" w:history="1">
         <w:r>
           <w:rPr>
             <w:rStyle w:val="afe"/>
@@ -4096,7 +4096,7 @@
             <w:noProof/>
             <w:webHidden/>
           </w:rPr>
-          <w:instrText xml:space="preserve"> PAGEREF _Toc161086907 \h </w:instrText>
+          <w:instrText xml:space="preserve"> PAGEREF _Toc161087033 \h </w:instrText>
         </w:r>
         <w:r>
           <w:rPr>
@@ -4142,7 +4142,7 @@
           <w14:ligatures w14:val="standardContextual"/>
         </w:rPr>
       </w:pPr>
-      <w:hyperlink w:anchor="_Toc161086908" w:history="1">
+      <w:hyperlink w:anchor="_Toc161087034" w:history="1">
         <w:r>
           <w:rPr>
             <w:rStyle w:val="afe"/>
@@ -4169,7 +4169,7 @@
             <w:noProof/>
             <w:webHidden/>
           </w:rPr>
-          <w:instrText xml:space="preserve"> PAGEREF _Toc161086908 \h </w:instrText>
+          <w:instrText xml:space="preserve"> PAGEREF _Toc161087034 \h </w:instrText>
         </w:r>
         <w:r>
           <w:rPr>
@@ -4215,7 +4215,7 @@
           <w14:ligatures w14:val="standardContextual"/>
         </w:rPr>
       </w:pPr>
-      <w:hyperlink w:anchor="_Toc161086909" w:history="1">
+      <w:hyperlink w:anchor="_Toc161087035" w:history="1">
         <w:r>
           <w:rPr>
             <w:rStyle w:val="afe"/>
@@ -4242,7 +4242,7 @@
             <w:noProof/>
             <w:webHidden/>
           </w:rPr>
-          <w:instrText xml:space="preserve"> PAGEREF _Toc161086909 \h </w:instrText>
+          <w:instrText xml:space="preserve"> PAGEREF _Toc161087035 \h </w:instrText>
         </w:r>
         <w:r>
           <w:rPr>
@@ -4288,7 +4288,7 @@
           <w14:ligatures w14:val="standardContextual"/>
         </w:rPr>
       </w:pPr>
-      <w:hyperlink w:anchor="_Toc161086910" w:history="1">
+      <w:hyperlink w:anchor="_Toc161087036" w:history="1">
         <w:r>
           <w:rPr>
             <w:rStyle w:val="afe"/>
@@ -4315,7 +4315,7 @@
             <w:noProof/>
             <w:webHidden/>
           </w:rPr>
-          <w:instrText xml:space="preserve"> PAGEREF _Toc161086910 \h </w:instrText>
+          <w:instrText xml:space="preserve"> PAGEREF _Toc161087036 \h </w:instrText>
         </w:r>
         <w:r>
           <w:rPr>
@@ -4361,7 +4361,7 @@
           <w14:ligatures w14:val="standardContextual"/>
         </w:rPr>
       </w:pPr>
-      <w:hyperlink w:anchor="_Toc161086911" w:history="1">
+      <w:hyperlink w:anchor="_Toc161087037" w:history="1">
         <w:r>
           <w:rPr>
             <w:rStyle w:val="afe"/>
@@ -4388,7 +4388,7 @@
             <w:noProof/>
             <w:webHidden/>
           </w:rPr>
-          <w:instrText xml:space="preserve"> PAGEREF _Toc161086911 \h </w:instrText>
+          <w:instrText xml:space="preserve"> PAGEREF _Toc161087037 \h </w:instrText>
         </w:r>
         <w:r>
           <w:rPr>
@@ -4434,7 +4434,7 @@
           <w14:ligatures w14:val="standardContextual"/>
         </w:rPr>
       </w:pPr>
-      <w:hyperlink w:anchor="_Toc161086912" w:history="1">
+      <w:hyperlink w:anchor="_Toc161087038" w:history="1">
         <w:r>
           <w:rPr>
             <w:rStyle w:val="afe"/>
@@ -4461,7 +4461,7 @@
             <w:noProof/>
             <w:webHidden/>
           </w:rPr>
-          <w:instrText xml:space="preserve"> PAGEREF _Toc161086912 \h </w:instrText>
+          <w:instrText xml:space="preserve"> PAGEREF _Toc161087038 \h </w:instrText>
         </w:r>
         <w:r>
           <w:rPr>
@@ -4507,7 +4507,7 @@
           <w14:ligatures w14:val="standardContextual"/>
         </w:rPr>
       </w:pPr>
-      <w:hyperlink w:anchor="_Toc161086913" w:history="1">
+      <w:hyperlink w:anchor="_Toc161087039" w:history="1">
         <w:r>
           <w:rPr>
             <w:rStyle w:val="afe"/>
@@ -4534,7 +4534,7 @@
             <w:noProof/>
             <w:webHidden/>
           </w:rPr>
-          <w:instrText xml:space="preserve"> PAGEREF _Toc161086913 \h </w:instrText>
+          <w:instrText xml:space="preserve"> PAGEREF _Toc161087039 \h </w:instrText>
         </w:r>
         <w:r>
           <w:rPr>
@@ -4580,7 +4580,7 @@
           <w14:ligatures w14:val="standardContextual"/>
         </w:rPr>
       </w:pPr>
-      <w:hyperlink w:anchor="_Toc161086914" w:history="1">
+      <w:hyperlink w:anchor="_Toc161087040" w:history="1">
         <w:r>
           <w:rPr>
             <w:rStyle w:val="afe"/>
@@ -4607,7 +4607,7 @@
             <w:noProof/>
             <w:webHidden/>
           </w:rPr>
-          <w:instrText xml:space="preserve"> PAGEREF _Toc161086914 \h </w:instrText>
+          <w:instrText xml:space="preserve"> PAGEREF _Toc161087040 \h </w:instrText>
         </w:r>
         <w:r>
           <w:rPr>
@@ -4653,7 +4653,7 @@
           <w14:ligatures w14:val="standardContextual"/>
         </w:rPr>
       </w:pPr>
-      <w:hyperlink w:anchor="_Toc161086915" w:history="1">
+      <w:hyperlink w:anchor="_Toc161087041" w:history="1">
         <w:r>
           <w:rPr>
             <w:rStyle w:val="afe"/>
@@ -4680,7 +4680,7 @@
             <w:noProof/>
             <w:webHidden/>
           </w:rPr>
-          <w:instrText xml:space="preserve"> PAGEREF _Toc161086915 \h </w:instrText>
+          <w:instrText xml:space="preserve"> PAGEREF _Toc161087041 \h </w:instrText>
         </w:r>
         <w:r>
           <w:rPr>
@@ -4726,7 +4726,7 @@
           <w14:ligatures w14:val="standardContextual"/>
         </w:rPr>
       </w:pPr>
-      <w:hyperlink w:anchor="_Toc161086916" w:history="1">
+      <w:hyperlink w:anchor="_Toc161087042" w:history="1">
         <w:r>
           <w:rPr>
             <w:rStyle w:val="afe"/>
@@ -4753,7 +4753,7 @@
             <w:noProof/>
             <w:webHidden/>
           </w:rPr>
-          <w:instrText xml:space="preserve"> PAGEREF _Toc161086916 \h </w:instrText>
+          <w:instrText xml:space="preserve"> PAGEREF _Toc161087042 \h </w:instrText>
         </w:r>
         <w:r>
           <w:rPr>
@@ -4796,7 +4796,7 @@
       <w:pPr>
         <w:pStyle w:val="a2"/>
       </w:pPr>
-      <w:bookmarkStart w:id="1" w:name="_Toc161086859"/>
+      <w:bookmarkStart w:id="1" w:name="_Toc161086985"/>
       <w:r>
         <w:lastRenderedPageBreak/>
         <w:t>Терминология</w:t>
@@ -4870,6 +4870,9 @@
     <w:p>
       <w:pPr>
         <w:pStyle w:val="af4"/>
+        <w:rPr>
+          <w:lang w:val="ru-RU"/>
+        </w:rPr>
       </w:pPr>
       <w:r>
         <w:rPr>
@@ -4937,6 +4940,9 @@
     <w:p>
       <w:pPr>
         <w:pStyle w:val="af4"/>
+        <w:rPr>
+          <w:lang w:val="ru-RU"/>
+        </w:rPr>
       </w:pPr>
       <w:r>
         <w:rPr>
@@ -5014,6 +5020,9 @@
     <w:p>
       <w:pPr>
         <w:pStyle w:val="af4"/>
+        <w:rPr>
+          <w:lang w:val="ru-RU"/>
+        </w:rPr>
       </w:pPr>
       <w:r>
         <w:rPr>
@@ -5294,7 +5303,7 @@
       <w:pPr>
         <w:pStyle w:val="a2"/>
       </w:pPr>
-      <w:bookmarkStart w:id="2" w:name="_Toc161086860"/>
+      <w:bookmarkStart w:id="2" w:name="_Toc161086986"/>
       <w:proofErr w:type="spellStart"/>
       <w:r>
         <w:lastRenderedPageBreak/>
@@ -5318,7 +5327,7 @@
           <w:lang w:val="ru-RU"/>
         </w:rPr>
       </w:pPr>
-      <w:bookmarkStart w:id="3" w:name="_Toc161086861"/>
+      <w:bookmarkStart w:id="3" w:name="_Toc161086987"/>
       <w:r>
         <w:rPr>
           <w:lang w:val="ru-RU"/>
@@ -5431,7 +5440,7 @@
       <w:pPr>
         <w:pStyle w:val="a3"/>
       </w:pPr>
-      <w:bookmarkStart w:id="5" w:name="_Toc161086862"/>
+      <w:bookmarkStart w:id="5" w:name="_Toc161086988"/>
       <w:proofErr w:type="spellStart"/>
       <w:r>
         <w:t>Заказчик</w:t>
@@ -5591,7 +5600,7 @@
       <w:pPr>
         <w:pStyle w:val="a3"/>
       </w:pPr>
-      <w:bookmarkStart w:id="6" w:name="_Toc161086863"/>
+      <w:bookmarkStart w:id="6" w:name="_Toc161086989"/>
       <w:proofErr w:type="spellStart"/>
       <w:r>
         <w:t>Разработчик</w:t>
@@ -5715,7 +5724,7 @@
           <w:lang w:val="ru-RU"/>
         </w:rPr>
       </w:pPr>
-      <w:bookmarkStart w:id="7" w:name="_Toc161086864"/>
+      <w:bookmarkStart w:id="7" w:name="_Toc161086990"/>
       <w:r>
         <w:rPr>
           <w:lang w:val="ru-RU"/>
@@ -5791,7 +5800,7 @@
           <w:lang w:val="ru-RU"/>
         </w:rPr>
       </w:pPr>
-      <w:bookmarkStart w:id="8" w:name="_Toc161086865"/>
+      <w:bookmarkStart w:id="8" w:name="_Toc161086991"/>
       <w:r>
         <w:rPr>
           <w:lang w:val="ru-RU"/>
@@ -5858,7 +5867,7 @@
           <w:lang w:val="ru-RU"/>
         </w:rPr>
       </w:pPr>
-      <w:bookmarkStart w:id="9" w:name="_Toc161086866"/>
+      <w:bookmarkStart w:id="9" w:name="_Toc161086992"/>
       <w:r>
         <w:rPr>
           <w:lang w:val="ru-RU"/>
@@ -5872,7 +5881,7 @@
       <w:pPr>
         <w:pStyle w:val="a3"/>
       </w:pPr>
-      <w:bookmarkStart w:id="10" w:name="_Toc161086867"/>
+      <w:bookmarkStart w:id="10" w:name="_Toc161086993"/>
       <w:proofErr w:type="spellStart"/>
       <w:r>
         <w:t>Цели</w:t>
@@ -5960,7 +5969,7 @@
       <w:pPr>
         <w:pStyle w:val="a3"/>
       </w:pPr>
-      <w:bookmarkStart w:id="11" w:name="_Toc161086868"/>
+      <w:bookmarkStart w:id="11" w:name="_Toc161086994"/>
       <w:proofErr w:type="spellStart"/>
       <w:r>
         <w:t>Назначение</w:t>
@@ -6043,7 +6052,7 @@
       <w:pPr>
         <w:pStyle w:val="a2"/>
       </w:pPr>
-      <w:bookmarkStart w:id="12" w:name="_Toc161086869"/>
+      <w:bookmarkStart w:id="12" w:name="_Toc161086995"/>
       <w:proofErr w:type="spellStart"/>
       <w:r>
         <w:lastRenderedPageBreak/>
@@ -6075,7 +6084,7 @@
           <w:lang w:val="ru-RU"/>
         </w:rPr>
       </w:pPr>
-      <w:bookmarkStart w:id="13" w:name="_Toc161086870"/>
+      <w:bookmarkStart w:id="13" w:name="_Toc161086996"/>
       <w:r>
         <w:rPr>
           <w:lang w:val="ru-RU"/>
@@ -6091,7 +6100,7 @@
           <w:lang w:val="ru-RU"/>
         </w:rPr>
       </w:pPr>
-      <w:bookmarkStart w:id="14" w:name="_Toc161086871"/>
+      <w:bookmarkStart w:id="14" w:name="_Toc161086997"/>
       <w:r>
         <w:rPr>
           <w:lang w:val="ru-RU"/>
@@ -6301,7 +6310,7 @@
       <w:pPr>
         <w:pStyle w:val="a4"/>
       </w:pPr>
-      <w:bookmarkStart w:id="15" w:name="_Toc161086872"/>
+      <w:bookmarkStart w:id="15" w:name="_Toc161086998"/>
       <w:proofErr w:type="spellStart"/>
       <w:r>
         <w:lastRenderedPageBreak/>
@@ -6391,7 +6400,7 @@
       <w:pPr>
         <w:pStyle w:val="a3"/>
       </w:pPr>
-      <w:bookmarkStart w:id="16" w:name="_Toc161086873"/>
+      <w:bookmarkStart w:id="16" w:name="_Toc161086999"/>
       <w:proofErr w:type="spellStart"/>
       <w:r>
         <w:t>Требования</w:t>
@@ -6499,7 +6508,7 @@
           <w:numId w:val="20"/>
         </w:numPr>
       </w:pPr>
-      <w:bookmarkStart w:id="17" w:name="_Toc161086874"/>
+      <w:bookmarkStart w:id="17" w:name="_Toc161087000"/>
       <w:proofErr w:type="spellStart"/>
       <w:r>
         <w:t>Вход</w:t>
@@ -6560,7 +6569,7 @@
       <w:pPr>
         <w:pStyle w:val="a4"/>
       </w:pPr>
-      <w:bookmarkStart w:id="18" w:name="_Toc161086875"/>
+      <w:bookmarkStart w:id="18" w:name="_Toc161087001"/>
       <w:proofErr w:type="spellStart"/>
       <w:r>
         <w:t>Учёт</w:t>
@@ -6726,7 +6735,7 @@
       <w:pPr>
         <w:pStyle w:val="a4"/>
       </w:pPr>
-      <w:bookmarkStart w:id="19" w:name="_Toc161086876"/>
+      <w:bookmarkStart w:id="19" w:name="_Toc161087002"/>
       <w:proofErr w:type="spellStart"/>
       <w:r>
         <w:t>Учёт</w:t>
@@ -6901,7 +6910,7 @@
           <w:lang w:val="ru-RU"/>
         </w:rPr>
       </w:pPr>
-      <w:bookmarkStart w:id="20" w:name="_Toc161086877"/>
+      <w:bookmarkStart w:id="20" w:name="_Toc161087003"/>
       <w:r>
         <w:rPr>
           <w:lang w:val="ru-RU"/>
@@ -7043,7 +7052,7 @@
       <w:pPr>
         <w:pStyle w:val="a4"/>
       </w:pPr>
-      <w:bookmarkStart w:id="21" w:name="_Toc161086878"/>
+      <w:bookmarkStart w:id="21" w:name="_Toc161087004"/>
       <w:proofErr w:type="spellStart"/>
       <w:r>
         <w:t>Регистрация</w:t>
@@ -7173,7 +7182,7 @@
           <w:lang w:val="ru-RU"/>
         </w:rPr>
       </w:pPr>
-      <w:bookmarkStart w:id="22" w:name="_Toc161086879"/>
+      <w:bookmarkStart w:id="22" w:name="_Toc161087005"/>
       <w:r>
         <w:rPr>
           <w:lang w:val="ru-RU"/>
@@ -7570,7 +7579,7 @@
           <w:numId w:val="19"/>
         </w:numPr>
       </w:pPr>
-      <w:bookmarkStart w:id="23" w:name="_Toc161086880"/>
+      <w:bookmarkStart w:id="23" w:name="_Toc161087006"/>
       <w:proofErr w:type="spellStart"/>
       <w:r>
         <w:t>Общие</w:t>
@@ -7633,7 +7642,7 @@
           <w:numId w:val="19"/>
         </w:numPr>
       </w:pPr>
-      <w:bookmarkStart w:id="24" w:name="_Toc161086881"/>
+      <w:bookmarkStart w:id="24" w:name="_Toc161087007"/>
       <w:proofErr w:type="spellStart"/>
       <w:r>
         <w:t>Экран</w:t>
@@ -7761,7 +7770,7 @@
           <w:lang w:val="ru-RU"/>
         </w:rPr>
       </w:pPr>
-      <w:bookmarkStart w:id="25" w:name="_Toc161086882"/>
+      <w:bookmarkStart w:id="25" w:name="_Toc161087008"/>
       <w:r>
         <w:rPr>
           <w:lang w:val="ru-RU"/>
@@ -7841,7 +7850,7 @@
           <w:lang w:val="ru-RU"/>
         </w:rPr>
       </w:pPr>
-      <w:bookmarkStart w:id="26" w:name="_Toc161086883"/>
+      <w:bookmarkStart w:id="26" w:name="_Toc161087009"/>
       <w:r>
         <w:rPr>
           <w:lang w:val="ru-RU"/>
@@ -8044,7 +8053,7 @@
       <w:pPr>
         <w:pStyle w:val="a4"/>
       </w:pPr>
-      <w:bookmarkStart w:id="27" w:name="_Toc161086884"/>
+      <w:bookmarkStart w:id="27" w:name="_Toc161087010"/>
       <w:proofErr w:type="spellStart"/>
       <w:r>
         <w:t>Экран</w:t>
@@ -8134,24 +8143,17 @@
       <w:r>
         <w:t xml:space="preserve"> </w:t>
       </w:r>
-      <w:proofErr w:type="spellStart"/>
-      <w:r>
-        <w:t>этой</w:t>
-      </w:r>
-      <w:proofErr w:type="spellEnd"/>
+      <w:r>
+        <w:rPr>
+          <w:lang w:val="ru-RU"/>
+        </w:rPr>
+        <w:t>выбранной</w:t>
+      </w:r>
       <w:r>
         <w:t xml:space="preserve"> </w:t>
       </w:r>
       <w:proofErr w:type="spellStart"/>
       <w:r>
-        <w:t>конкретной</w:t>
-      </w:r>
-      <w:proofErr w:type="spellEnd"/>
-      <w:r>
-        <w:t xml:space="preserve"> </w:t>
-      </w:r>
-      <w:proofErr w:type="spellStart"/>
-      <w:r>
         <w:t>брони</w:t>
       </w:r>
       <w:proofErr w:type="spellEnd"/>
@@ -8163,7 +8165,7 @@
       <w:pPr>
         <w:pStyle w:val="a4"/>
       </w:pPr>
-      <w:bookmarkStart w:id="28" w:name="_Toc161086885"/>
+      <w:bookmarkStart w:id="28" w:name="_Toc161087011"/>
       <w:proofErr w:type="spellStart"/>
       <w:r>
         <w:t>Экран</w:t>
@@ -8273,7 +8275,7 @@
       <w:pPr>
         <w:pStyle w:val="a4"/>
       </w:pPr>
-      <w:bookmarkStart w:id="29" w:name="_Toc161086886"/>
+      <w:bookmarkStart w:id="29" w:name="_Toc161087012"/>
       <w:proofErr w:type="spellStart"/>
       <w:r>
         <w:t>Экран</w:t>
@@ -8282,11 +8284,12 @@
       <w:r>
         <w:t xml:space="preserve"> </w:t>
       </w:r>
-      <w:proofErr w:type="spellStart"/>
-      <w:r>
-        <w:t>конкретной</w:t>
-      </w:r>
-      <w:proofErr w:type="spellEnd"/>
+      <w:r>
+        <w:rPr>
+          <w:lang w:val="ru-RU"/>
+        </w:rPr>
+        <w:t>выбранной</w:t>
+      </w:r>
       <w:r>
         <w:t xml:space="preserve"> </w:t>
       </w:r>
@@ -8345,7 +8348,7 @@
       <w:pPr>
         <w:pStyle w:val="a4"/>
       </w:pPr>
-      <w:bookmarkStart w:id="30" w:name="_Toc161086887"/>
+      <w:bookmarkStart w:id="30" w:name="_Toc161087013"/>
       <w:proofErr w:type="spellStart"/>
       <w:r>
         <w:t>Экран</w:t>
@@ -8399,7 +8402,7 @@
       <w:pPr>
         <w:pStyle w:val="a4"/>
       </w:pPr>
-      <w:bookmarkStart w:id="31" w:name="_Toc161086888"/>
+      <w:bookmarkStart w:id="31" w:name="_Toc161087014"/>
       <w:proofErr w:type="spellStart"/>
       <w:r>
         <w:t>Экран</w:t>
@@ -8471,7 +8474,7 @@
       <w:pPr>
         <w:pStyle w:val="a4"/>
       </w:pPr>
-      <w:bookmarkStart w:id="32" w:name="_Toc161086889"/>
+      <w:bookmarkStart w:id="32" w:name="_Toc161087015"/>
       <w:proofErr w:type="spellStart"/>
       <w:r>
         <w:t>Экран</w:t>
@@ -8525,7 +8528,7 @@
       <w:pPr>
         <w:pStyle w:val="a4"/>
       </w:pPr>
-      <w:bookmarkStart w:id="33" w:name="_Toc161086890"/>
+      <w:bookmarkStart w:id="33" w:name="_Toc161087016"/>
       <w:proofErr w:type="spellStart"/>
       <w:r>
         <w:t>Экран</w:t>
@@ -8607,9 +8610,29 @@
       <w:r>
         <w:t xml:space="preserve"> </w:t>
       </w:r>
-      <w:proofErr w:type="spellStart"/>
-      <w:r>
-        <w:t>этой</w:t>
+      <w:r>
+        <w:rPr>
+          <w:lang w:val="ru-RU"/>
+        </w:rPr>
+        <w:t xml:space="preserve">выбранной </w:t>
+      </w:r>
+      <w:proofErr w:type="spellStart"/>
+      <w:r>
+        <w:t>брони</w:t>
+      </w:r>
+      <w:proofErr w:type="spellEnd"/>
+      <w:r>
+        <w:t>.</w:t>
+      </w:r>
+    </w:p>
+    <w:p>
+      <w:pPr>
+        <w:pStyle w:val="a4"/>
+      </w:pPr>
+      <w:bookmarkStart w:id="34" w:name="_Toc161087017"/>
+      <w:proofErr w:type="spellStart"/>
+      <w:r>
+        <w:t>Экран</w:t>
       </w:r>
       <w:proofErr w:type="spellEnd"/>
       <w:r>
@@ -8617,7 +8640,7 @@
       </w:r>
       <w:proofErr w:type="spellStart"/>
       <w:r>
-        <w:t>конкретной</w:t>
+        <w:t>личного</w:t>
       </w:r>
       <w:proofErr w:type="spellEnd"/>
       <w:r>
@@ -8625,18 +8648,42 @@
       </w:r>
       <w:proofErr w:type="spellStart"/>
       <w:r>
-        <w:t>брони</w:t>
-      </w:r>
-      <w:proofErr w:type="spellEnd"/>
-      <w:r>
-        <w:t>.</w:t>
+        <w:t>кабинета</w:t>
+      </w:r>
+      <w:bookmarkEnd w:id="34"/>
+      <w:proofErr w:type="spellEnd"/>
+    </w:p>
+    <w:p>
+      <w:pPr>
+        <w:pStyle w:val="af4"/>
+        <w:rPr>
+          <w:lang w:val="ru-RU"/>
+        </w:rPr>
+      </w:pPr>
+      <w:r>
+        <w:rPr>
+          <w:lang w:val="ru-RU"/>
+        </w:rPr>
+        <w:t>Данный экран содержит информацию о сотруднике, описанную в пункте 4.2.</w:t>
+      </w:r>
+      <w:r>
+        <w:rPr>
+          <w:lang w:val="ru-RU"/>
+        </w:rPr>
+        <w:t>3</w:t>
+      </w:r>
+      <w:r>
+        <w:rPr>
+          <w:lang w:val="ru-RU"/>
+        </w:rPr>
+        <w:t>, и кнопку, открывающую экран изменения пароля.</w:t>
       </w:r>
     </w:p>
     <w:p>
       <w:pPr>
         <w:pStyle w:val="a4"/>
       </w:pPr>
-      <w:bookmarkStart w:id="34" w:name="_Toc161086891"/>
+      <w:bookmarkStart w:id="35" w:name="_Toc161087018"/>
       <w:proofErr w:type="spellStart"/>
       <w:r>
         <w:t>Экран</w:t>
@@ -8647,7 +8694,7 @@
       </w:r>
       <w:proofErr w:type="spellStart"/>
       <w:r>
-        <w:t>личного</w:t>
+        <w:t>изменения</w:t>
       </w:r>
       <w:proofErr w:type="spellEnd"/>
       <w:r>
@@ -8655,9 +8702,9 @@
       </w:r>
       <w:proofErr w:type="spellStart"/>
       <w:r>
-        <w:t>кабинета</w:t>
-      </w:r>
-      <w:bookmarkEnd w:id="34"/>
+        <w:t>пароля</w:t>
+      </w:r>
+      <w:bookmarkEnd w:id="35"/>
       <w:proofErr w:type="spellEnd"/>
     </w:p>
     <w:p>
@@ -8671,68 +8718,14 @@
         <w:rPr>
           <w:lang w:val="ru-RU"/>
         </w:rPr>
-        <w:t>Данный экран содержит информацию о сотруднике, описанную в пункте 4.2.</w:t>
-      </w:r>
-      <w:r>
-        <w:rPr>
-          <w:lang w:val="ru-RU"/>
-        </w:rPr>
-        <w:t>3</w:t>
-      </w:r>
-      <w:r>
-        <w:rPr>
-          <w:lang w:val="ru-RU"/>
-        </w:rPr>
-        <w:t>, и кнопку, открывающую экран изменения пароля.</w:t>
+        <w:t>Данный экран содержит форму для ввода старого и нового паролей, а также кнопки подтверждения и отмены изменения пароля.</w:t>
       </w:r>
     </w:p>
     <w:p>
       <w:pPr>
         <w:pStyle w:val="a4"/>
       </w:pPr>
-      <w:bookmarkStart w:id="35" w:name="_Toc161086892"/>
-      <w:proofErr w:type="spellStart"/>
-      <w:r>
-        <w:t>Экран</w:t>
-      </w:r>
-      <w:proofErr w:type="spellEnd"/>
-      <w:r>
-        <w:t xml:space="preserve"> </w:t>
-      </w:r>
-      <w:proofErr w:type="spellStart"/>
-      <w:r>
-        <w:t>изменения</w:t>
-      </w:r>
-      <w:proofErr w:type="spellEnd"/>
-      <w:r>
-        <w:t xml:space="preserve"> </w:t>
-      </w:r>
-      <w:proofErr w:type="spellStart"/>
-      <w:r>
-        <w:t>пароля</w:t>
-      </w:r>
-      <w:bookmarkEnd w:id="35"/>
-      <w:proofErr w:type="spellEnd"/>
-    </w:p>
-    <w:p>
-      <w:pPr>
-        <w:pStyle w:val="af4"/>
-        <w:rPr>
-          <w:lang w:val="ru-RU"/>
-        </w:rPr>
-      </w:pPr>
-      <w:r>
-        <w:rPr>
-          <w:lang w:val="ru-RU"/>
-        </w:rPr>
-        <w:t>Данный экран содержит форму для ввода старого и нового паролей, а также кнопки подтверждения и отмены изменения пароля.</w:t>
-      </w:r>
-    </w:p>
-    <w:p>
-      <w:pPr>
-        <w:pStyle w:val="a4"/>
-      </w:pPr>
-      <w:bookmarkStart w:id="36" w:name="_Toc161086893"/>
+      <w:bookmarkStart w:id="36" w:name="_Toc161087019"/>
       <w:proofErr w:type="spellStart"/>
       <w:r>
         <w:lastRenderedPageBreak/>
@@ -8836,7 +8829,7 @@
       <w:pPr>
         <w:pStyle w:val="a4"/>
       </w:pPr>
-      <w:bookmarkStart w:id="37" w:name="_Toc161086894"/>
+      <w:bookmarkStart w:id="37" w:name="_Toc161087020"/>
       <w:proofErr w:type="spellStart"/>
       <w:r>
         <w:t>Экран</w:t>
@@ -8893,7 +8886,7 @@
           <w:lang w:val="ru-RU"/>
         </w:rPr>
       </w:pPr>
-      <w:bookmarkStart w:id="38" w:name="_Toc161086895"/>
+      <w:bookmarkStart w:id="38" w:name="_Toc161087021"/>
       <w:r>
         <w:rPr>
           <w:lang w:val="ru-RU"/>
@@ -8932,7 +8925,7 @@
       <w:pPr>
         <w:pStyle w:val="a4"/>
       </w:pPr>
-      <w:bookmarkStart w:id="39" w:name="_Toc161086896"/>
+      <w:bookmarkStart w:id="39" w:name="_Toc161087022"/>
       <w:proofErr w:type="spellStart"/>
       <w:r>
         <w:t>Экран</w:t>
@@ -8986,7 +8979,7 @@
       <w:pPr>
         <w:pStyle w:val="a3"/>
       </w:pPr>
-      <w:bookmarkStart w:id="40" w:name="_Toc161086897"/>
+      <w:bookmarkStart w:id="40" w:name="_Toc161087023"/>
       <w:proofErr w:type="spellStart"/>
       <w:r>
         <w:t>Требования</w:t>
@@ -9021,7 +9014,7 @@
           <w:numId w:val="16"/>
         </w:numPr>
       </w:pPr>
-      <w:bookmarkStart w:id="41" w:name="_Toc161086898"/>
+      <w:bookmarkStart w:id="41" w:name="_Toc161087024"/>
       <w:proofErr w:type="spellStart"/>
       <w:r>
         <w:t>Лингвистическое</w:t>
@@ -9070,7 +9063,7 @@
       <w:pPr>
         <w:pStyle w:val="a4"/>
       </w:pPr>
-      <w:bookmarkStart w:id="42" w:name="_Toc161086899"/>
+      <w:bookmarkStart w:id="42" w:name="_Toc161087025"/>
       <w:proofErr w:type="spellStart"/>
       <w:r>
         <w:t>Программное</w:t>
@@ -9255,7 +9248,7 @@
           <w:lang w:val="ru-RU"/>
         </w:rPr>
       </w:pPr>
-      <w:bookmarkStart w:id="43" w:name="_Toc161086900"/>
+      <w:bookmarkStart w:id="43" w:name="_Toc161087026"/>
       <w:r>
         <w:rPr>
           <w:lang w:val="ru-RU"/>
@@ -9275,7 +9268,7 @@
           <w:lang w:val="ru-RU"/>
         </w:rPr>
       </w:pPr>
-      <w:bookmarkStart w:id="44" w:name="_Toc161086901"/>
+      <w:bookmarkStart w:id="44" w:name="_Toc161087027"/>
       <w:r>
         <w:rPr>
           <w:lang w:val="ru-RU"/>
@@ -9338,7 +9331,7 @@
           <w:numId w:val="17"/>
         </w:numPr>
       </w:pPr>
-      <w:bookmarkStart w:id="45" w:name="_Toc161086902"/>
+      <w:bookmarkStart w:id="45" w:name="_Toc161087028"/>
       <w:proofErr w:type="spellStart"/>
       <w:r>
         <w:t>Требования</w:t>
@@ -9411,7 +9404,7 @@
       <w:pPr>
         <w:pStyle w:val="a4"/>
       </w:pPr>
-      <w:bookmarkStart w:id="46" w:name="_Toc161086903"/>
+      <w:bookmarkStart w:id="46" w:name="_Toc161087029"/>
       <w:proofErr w:type="spellStart"/>
       <w:r>
         <w:t>Дополнительные</w:t>
@@ -9448,7 +9441,7 @@
           <w:lang w:val="ru-RU"/>
         </w:rPr>
       </w:pPr>
-      <w:bookmarkStart w:id="47" w:name="_Toc161086904"/>
+      <w:bookmarkStart w:id="47" w:name="_Toc161087030"/>
       <w:r>
         <w:rPr>
           <w:lang w:val="ru-RU"/>
@@ -9600,7 +9593,7 @@
       <w:pPr>
         <w:pStyle w:val="a2"/>
       </w:pPr>
-      <w:bookmarkStart w:id="48" w:name="_Toc161086905"/>
+      <w:bookmarkStart w:id="48" w:name="_Toc161087031"/>
       <w:proofErr w:type="spellStart"/>
       <w:r>
         <w:lastRenderedPageBreak/>
@@ -9776,7 +9769,7 @@
           <w:lang w:val="ru-RU"/>
         </w:rPr>
       </w:pPr>
-      <w:bookmarkStart w:id="49" w:name="_Toc161086906"/>
+      <w:bookmarkStart w:id="49" w:name="_Toc161087032"/>
       <w:r>
         <w:rPr>
           <w:lang w:val="ru-RU"/>
@@ -9884,7 +9877,7 @@
           <w:lang w:val="ru-RU"/>
         </w:rPr>
       </w:pPr>
-      <w:bookmarkStart w:id="50" w:name="_Toc161086907"/>
+      <w:bookmarkStart w:id="50" w:name="_Toc161087033"/>
       <w:r>
         <w:rPr>
           <w:lang w:val="ru-RU"/>
@@ -9919,7 +9912,7 @@
       <w:pPr>
         <w:pStyle w:val="a2"/>
       </w:pPr>
-      <w:bookmarkStart w:id="51" w:name="_Toc161086908"/>
+      <w:bookmarkStart w:id="51" w:name="_Toc161087034"/>
       <w:proofErr w:type="spellStart"/>
       <w:r>
         <w:lastRenderedPageBreak/>
@@ -9943,7 +9936,7 @@
       <w:pPr>
         <w:pStyle w:val="a3"/>
       </w:pPr>
-      <w:bookmarkStart w:id="52" w:name="_Toc161086909"/>
+      <w:bookmarkStart w:id="52" w:name="_Toc161087035"/>
       <w:proofErr w:type="spellStart"/>
       <w:r>
         <w:t>Перечень</w:t>
@@ -9995,7 +9988,7 @@
       <w:pPr>
         <w:pStyle w:val="a3"/>
       </w:pPr>
-      <w:bookmarkStart w:id="53" w:name="_Toc161086910"/>
+      <w:bookmarkStart w:id="53" w:name="_Toc161087036"/>
       <w:proofErr w:type="spellStart"/>
       <w:r>
         <w:t>Вид</w:t>
@@ -10095,7 +10088,7 @@
       <w:pPr>
         <w:pStyle w:val="a2"/>
       </w:pPr>
-      <w:bookmarkStart w:id="54" w:name="_Toc161086911"/>
+      <w:bookmarkStart w:id="54" w:name="_Toc161087037"/>
       <w:proofErr w:type="spellStart"/>
       <w:r>
         <w:lastRenderedPageBreak/>
@@ -10119,7 +10112,7 @@
       <w:pPr>
         <w:pStyle w:val="a3"/>
       </w:pPr>
-      <w:bookmarkStart w:id="55" w:name="_Toc161086912"/>
+      <w:bookmarkStart w:id="55" w:name="_Toc161087038"/>
       <w:proofErr w:type="spellStart"/>
       <w:r>
         <w:t>Системы</w:t>
@@ -10553,7 +10546,7 @@
       <w:pPr>
         <w:pStyle w:val="a4"/>
       </w:pPr>
-      <w:bookmarkStart w:id="56" w:name="_Toc161086913"/>
+      <w:bookmarkStart w:id="56" w:name="_Toc161087039"/>
       <w:proofErr w:type="spellStart"/>
       <w:r>
         <w:t>ReMarked</w:t>
@@ -10832,7 +10825,7 @@
       <w:pPr>
         <w:pStyle w:val="a4"/>
       </w:pPr>
-      <w:bookmarkStart w:id="57" w:name="_Toc161086914"/>
+      <w:bookmarkStart w:id="57" w:name="_Toc161087040"/>
       <w:proofErr w:type="spellStart"/>
       <w:r>
         <w:t>Meetto</w:t>
@@ -10859,7 +10852,7 @@
       <w:pPr>
         <w:pStyle w:val="a4"/>
       </w:pPr>
-      <w:bookmarkStart w:id="58" w:name="_Toc161086915"/>
+      <w:bookmarkStart w:id="58" w:name="_Toc161087041"/>
       <w:proofErr w:type="spellStart"/>
       <w:r>
         <w:t>GuestMe</w:t>
@@ -10944,7 +10937,7 @@
         </w:rPr>
         <w:lastRenderedPageBreak/>
         <w:drawing>
-          <wp:inline distT="0" distB="0" distL="0" distR="0" wp14:anchorId="5DB02128" wp14:editId="42620311">
+          <wp:inline distT="0" distB="0" distL="0" distR="0" wp14:anchorId="5DB02128" wp14:editId="3D3CA472">
             <wp:extent cx="5939790" cy="3221355"/>
             <wp:effectExtent l="0" t="0" r="3810" b="0"/>
             <wp:docPr id="1791495137" name="Рисунок 4"/>
@@ -11011,7 +11004,7 @@
           <w:lang w:val="en-US"/>
         </w:rPr>
       </w:pPr>
-      <w:bookmarkStart w:id="59" w:name="_Toc161086916"/>
+      <w:bookmarkStart w:id="59" w:name="_Toc161087042"/>
       <w:r>
         <w:lastRenderedPageBreak/>
         <w:t>Приложение А</w:t>
@@ -11032,7 +11025,7 @@
           <w14:ligatures w14:val="standardContextual"/>
         </w:rPr>
         <w:drawing>
-          <wp:inline distT="0" distB="0" distL="0" distR="0" wp14:anchorId="4B3C774D" wp14:editId="1159F03D">
+          <wp:inline distT="0" distB="0" distL="0" distR="0" wp14:anchorId="4B3C774D" wp14:editId="0EF3E248">
             <wp:extent cx="8135667" cy="5292000"/>
             <wp:effectExtent l="0" t="6668" r="0" b="0"/>
             <wp:docPr id="1393381328" name="Рисунок 1"/>

</xml_diff>

<commit_message>
fix: rewrite reservation creating task
</commit_message>
<xml_diff>
--- a/documentation/техническое задание/Техническое задание.docx
+++ b/documentation/техническое задание/Техническое задание.docx
@@ -247,26 +247,25 @@
           <w:sz w:val="28"/>
           <w:szCs w:val="28"/>
         </w:rPr>
-        <w:t xml:space="preserve"> для бронирования мест в ресторанах и барах </w:t>
-      </w:r>
-      <w:proofErr w:type="spellStart"/>
+        <w:t xml:space="preserve"> для бронирования мест в ресторанах и барах Restobook</w:t>
+      </w:r>
       <w:r>
         <w:rPr>
           <w:rFonts w:ascii="Times New Roman" w:hAnsi="Times New Roman" w:cs="Times New Roman"/>
           <w:sz w:val="28"/>
           <w:szCs w:val="28"/>
         </w:rPr>
-        <w:t>Restobook</w:t>
-      </w:r>
-      <w:proofErr w:type="spellEnd"/>
-      <w:r>
+        <w:t>»</w:t>
+      </w:r>
+    </w:p>
+    <w:p>
+      <w:pPr>
         <w:rPr>
           <w:rFonts w:ascii="Times New Roman" w:hAnsi="Times New Roman" w:cs="Times New Roman"/>
           <w:sz w:val="28"/>
           <w:szCs w:val="28"/>
         </w:rPr>
-        <w:t>»</w:t>
-      </w:r>
+      </w:pPr>
     </w:p>
     <w:p>
       <w:pPr>
@@ -285,40 +284,39 @@
           <w:szCs w:val="28"/>
         </w:rPr>
       </w:pPr>
-    </w:p>
-    <w:p>
-      <w:pPr>
+      <w:r>
         <w:rPr>
           <w:rFonts w:ascii="Times New Roman" w:hAnsi="Times New Roman" w:cs="Times New Roman"/>
           <w:sz w:val="28"/>
           <w:szCs w:val="28"/>
         </w:rPr>
-      </w:pPr>
-      <w:r>
+        <w:t>Исполнители</w:t>
+      </w:r>
+    </w:p>
+    <w:p>
+      <w:pPr>
+        <w:ind w:firstLine="708"/>
         <w:rPr>
           <w:rFonts w:ascii="Times New Roman" w:hAnsi="Times New Roman" w:cs="Times New Roman"/>
           <w:sz w:val="28"/>
           <w:szCs w:val="28"/>
         </w:rPr>
-        <w:t>Исполнители</w:t>
-      </w:r>
-    </w:p>
-    <w:p>
-      <w:pPr>
-        <w:ind w:firstLine="708"/>
+      </w:pPr>
+      <w:r>
         <w:rPr>
           <w:rFonts w:ascii="Times New Roman" w:hAnsi="Times New Roman" w:cs="Times New Roman"/>
           <w:sz w:val="28"/>
           <w:szCs w:val="28"/>
         </w:rPr>
-      </w:pPr>
+        <w:t xml:space="preserve">______________ </w:t>
+      </w:r>
       <w:r>
         <w:rPr>
           <w:rFonts w:ascii="Times New Roman" w:hAnsi="Times New Roman" w:cs="Times New Roman"/>
           <w:sz w:val="28"/>
           <w:szCs w:val="28"/>
         </w:rPr>
-        <w:t xml:space="preserve">______________ </w:t>
+        <w:t xml:space="preserve">П.А. </w:t>
       </w:r>
       <w:r>
         <w:rPr>
@@ -326,78 +324,60 @@
           <w:sz w:val="28"/>
           <w:szCs w:val="28"/>
         </w:rPr>
-        <w:t xml:space="preserve">П.А. </w:t>
-      </w:r>
-      <w:r>
+        <w:t>Путин</w:t>
+      </w:r>
+    </w:p>
+    <w:p>
+      <w:pPr>
+        <w:ind w:firstLine="708"/>
         <w:rPr>
           <w:rFonts w:ascii="Times New Roman" w:hAnsi="Times New Roman" w:cs="Times New Roman"/>
           <w:sz w:val="28"/>
           <w:szCs w:val="28"/>
         </w:rPr>
-        <w:t>Путин</w:t>
-      </w:r>
-    </w:p>
-    <w:p>
-      <w:pPr>
-        <w:ind w:firstLine="708"/>
+      </w:pPr>
+      <w:r>
         <w:rPr>
           <w:rFonts w:ascii="Times New Roman" w:hAnsi="Times New Roman" w:cs="Times New Roman"/>
           <w:sz w:val="28"/>
           <w:szCs w:val="28"/>
         </w:rPr>
-      </w:pPr>
+        <w:t xml:space="preserve">______________ </w:t>
+      </w:r>
       <w:r>
         <w:rPr>
           <w:rFonts w:ascii="Times New Roman" w:hAnsi="Times New Roman" w:cs="Times New Roman"/>
           <w:sz w:val="28"/>
           <w:szCs w:val="28"/>
         </w:rPr>
-        <w:t xml:space="preserve">______________ </w:t>
-      </w:r>
-      <w:r>
+        <w:t>М.В. Ефремов</w:t>
+      </w:r>
+    </w:p>
+    <w:p>
+      <w:pPr>
+        <w:ind w:firstLine="708"/>
         <w:rPr>
           <w:rFonts w:ascii="Times New Roman" w:hAnsi="Times New Roman" w:cs="Times New Roman"/>
           <w:sz w:val="28"/>
           <w:szCs w:val="28"/>
         </w:rPr>
-        <w:t>М.В. Ефремов</w:t>
-      </w:r>
-    </w:p>
-    <w:p>
-      <w:pPr>
-        <w:ind w:firstLine="708"/>
+      </w:pPr>
+      <w:r>
         <w:rPr>
           <w:rFonts w:ascii="Times New Roman" w:hAnsi="Times New Roman" w:cs="Times New Roman"/>
           <w:sz w:val="28"/>
           <w:szCs w:val="28"/>
         </w:rPr>
-      </w:pPr>
+        <w:t xml:space="preserve">______________ </w:t>
+      </w:r>
       <w:r>
         <w:rPr>
           <w:rFonts w:ascii="Times New Roman" w:hAnsi="Times New Roman" w:cs="Times New Roman"/>
           <w:sz w:val="28"/>
           <w:szCs w:val="28"/>
         </w:rPr>
-        <w:t xml:space="preserve">______________ </w:t>
-      </w:r>
-      <w:r>
-        <w:rPr>
-          <w:rFonts w:ascii="Times New Roman" w:hAnsi="Times New Roman" w:cs="Times New Roman"/>
-          <w:sz w:val="28"/>
-          <w:szCs w:val="28"/>
-        </w:rPr>
-        <w:t xml:space="preserve">М.М.З. </w:t>
-      </w:r>
-      <w:proofErr w:type="spellStart"/>
-      <w:r>
-        <w:rPr>
-          <w:rFonts w:ascii="Times New Roman" w:hAnsi="Times New Roman" w:cs="Times New Roman"/>
-          <w:sz w:val="28"/>
-          <w:szCs w:val="28"/>
-        </w:rPr>
-        <w:t>Насайр</w:t>
-      </w:r>
-      <w:proofErr w:type="spellEnd"/>
+        <w:t>М.М.З. Насайр</w:t>
+      </w:r>
     </w:p>
     <w:p>
       <w:pPr>
@@ -5304,37 +5284,133 @@
         <w:pStyle w:val="a2"/>
       </w:pPr>
       <w:bookmarkStart w:id="2" w:name="_Toc161086986"/>
-      <w:proofErr w:type="spellStart"/>
       <w:r>
         <w:lastRenderedPageBreak/>
-        <w:t>Общие</w:t>
-      </w:r>
-      <w:proofErr w:type="spellEnd"/>
-      <w:r>
+        <w:t>Общие сведения</w:t>
+      </w:r>
+      <w:bookmarkEnd w:id="2"/>
+    </w:p>
+    <w:p>
+      <w:pPr>
+        <w:pStyle w:val="a3"/>
+        <w:rPr>
+          <w:lang w:val="ru-RU"/>
+        </w:rPr>
+      </w:pPr>
+      <w:bookmarkStart w:id="3" w:name="_Toc161086987"/>
+      <w:r>
+        <w:rPr>
+          <w:lang w:val="ru-RU"/>
+        </w:rPr>
+        <w:t>Полное наименование системы и название приложения</w:t>
+      </w:r>
+      <w:bookmarkEnd w:id="3"/>
+    </w:p>
+    <w:p>
+      <w:pPr>
+        <w:pStyle w:val="af4"/>
+        <w:rPr>
+          <w:lang w:val="ru-RU"/>
+        </w:rPr>
+      </w:pPr>
+      <w:r>
+        <w:rPr>
+          <w:lang w:val="ru-RU"/>
+        </w:rPr>
+        <w:t>Полное наименование</w:t>
+      </w:r>
+      <w:r>
+        <w:rPr>
+          <w:lang w:val="ru-RU"/>
+        </w:rPr>
         <w:t xml:space="preserve"> </w:t>
       </w:r>
-      <w:proofErr w:type="spellStart"/>
-      <w:r>
-        <w:t>сведения</w:t>
-      </w:r>
-      <w:bookmarkEnd w:id="2"/>
-      <w:proofErr w:type="spellEnd"/>
+      <w:r>
+        <w:rPr>
+          <w:lang w:val="ru-RU"/>
+        </w:rPr>
+        <w:t>системы</w:t>
+      </w:r>
+      <w:r>
+        <w:rPr>
+          <w:lang w:val="ru-RU"/>
+        </w:rPr>
+        <w:t>: «</w:t>
+      </w:r>
+      <w:bookmarkStart w:id="4" w:name="_Hlk160651098"/>
+      <w:r>
+        <w:rPr>
+          <w:lang w:val="ru-RU"/>
+        </w:rPr>
+        <w:t>Система</w:t>
+      </w:r>
+      <w:r>
+        <w:rPr>
+          <w:lang w:val="ru-RU"/>
+        </w:rPr>
+        <w:t xml:space="preserve"> для бронирования мест в ресторанах и барах </w:t>
+      </w:r>
+      <w:r>
+        <w:t>Restobook</w:t>
+      </w:r>
+      <w:bookmarkEnd w:id="4"/>
+      <w:r>
+        <w:rPr>
+          <w:lang w:val="ru-RU"/>
+        </w:rPr>
+        <w:t>».</w:t>
+      </w:r>
+    </w:p>
+    <w:p>
+      <w:pPr>
+        <w:pStyle w:val="af4"/>
+        <w:rPr>
+          <w:lang w:val="ru-RU"/>
+        </w:rPr>
+      </w:pPr>
+      <w:r>
+        <w:rPr>
+          <w:lang w:val="ru-RU"/>
+        </w:rPr>
+        <w:t xml:space="preserve">Условное обозначение </w:t>
+      </w:r>
+      <w:r>
+        <w:rPr>
+          <w:lang w:val="ru-RU"/>
+        </w:rPr>
+        <w:t xml:space="preserve">приложения: </w:t>
+      </w:r>
+      <w:r>
+        <w:rPr>
+          <w:lang w:val="ru-RU"/>
+        </w:rPr>
+        <w:t>«</w:t>
+      </w:r>
+      <w:r>
+        <w:t>Restobook</w:t>
+      </w:r>
+      <w:r>
+        <w:rPr>
+          <w:lang w:val="ru-RU"/>
+        </w:rPr>
+        <w:t>»</w:t>
+      </w:r>
+      <w:r>
+        <w:rPr>
+          <w:lang w:val="ru-RU"/>
+        </w:rPr>
+        <w:t>.</w:t>
+      </w:r>
     </w:p>
     <w:p>
       <w:pPr>
         <w:pStyle w:val="a3"/>
-        <w:rPr>
-          <w:lang w:val="ru-RU"/>
-        </w:rPr>
-      </w:pPr>
-      <w:bookmarkStart w:id="3" w:name="_Toc161086987"/>
-      <w:r>
-        <w:rPr>
-          <w:lang w:val="ru-RU"/>
-        </w:rPr>
-        <w:t>Полное наименование системы и название приложения</w:t>
-      </w:r>
-      <w:bookmarkEnd w:id="3"/>
+      </w:pPr>
+      <w:bookmarkStart w:id="5" w:name="_Toc161086988"/>
+      <w:r>
+        <w:t>Заказчик</w:t>
+      </w:r>
+      <w:bookmarkEnd w:id="5"/>
     </w:p>
     <w:p>
       <w:pPr>
@@ -5347,321 +5423,173 @@
         <w:rPr>
           <w:lang w:val="ru-RU"/>
         </w:rPr>
-        <w:t>Полное наименование</w:t>
-      </w:r>
-      <w:r>
-        <w:rPr>
-          <w:lang w:val="ru-RU"/>
-        </w:rPr>
+        <w:t>Старший преподаватель Тарасов Вячеслав Сергеевич, Воронежский государственный университет, ф</w:t>
+      </w:r>
+      <w:r>
+        <w:rPr>
+          <w:lang w:val="ru-RU"/>
+        </w:rPr>
+        <w:t>акультет компьютерных наук</w:t>
+      </w:r>
+      <w:r>
+        <w:rPr>
+          <w:lang w:val="ru-RU"/>
+        </w:rPr>
+        <w:t>, к</w:t>
+      </w:r>
+      <w:r>
+        <w:rPr>
+          <w:lang w:val="ru-RU"/>
+        </w:rPr>
+        <w:t>афедра программирования и информационных технологий</w:t>
+      </w:r>
+      <w:r>
+        <w:rPr>
+          <w:lang w:val="ru-RU"/>
+        </w:rPr>
+        <w:t>.</w:t>
+      </w:r>
+    </w:p>
+    <w:p>
+      <w:pPr>
+        <w:pStyle w:val="af4"/>
+        <w:rPr>
+          <w:lang w:val="ru-RU"/>
+        </w:rPr>
+      </w:pPr>
+      <w:r>
+        <w:rPr>
+          <w:lang w:val="ru-RU"/>
+        </w:rPr>
+        <w:t xml:space="preserve">Представитель заказчика: Ассистент Проскуряков Егор Дмитриевич, Воронежский </w:t>
+      </w:r>
+      <w:r>
+        <w:rPr>
+          <w:lang w:val="ru-RU"/>
+        </w:rPr>
+        <w:t>г</w:t>
+      </w:r>
+      <w:r>
+        <w:rPr>
+          <w:lang w:val="ru-RU"/>
+        </w:rPr>
+        <w:t xml:space="preserve">осударственный </w:t>
+      </w:r>
+      <w:r>
+        <w:rPr>
+          <w:lang w:val="ru-RU"/>
+        </w:rPr>
+        <w:t>у</w:t>
+      </w:r>
+      <w:r>
+        <w:rPr>
+          <w:lang w:val="ru-RU"/>
+        </w:rPr>
+        <w:t xml:space="preserve">ниверситет, </w:t>
+      </w:r>
+      <w:r>
+        <w:rPr>
+          <w:lang w:val="ru-RU"/>
+        </w:rPr>
+        <w:t>ф</w:t>
+      </w:r>
+      <w:r>
+        <w:rPr>
+          <w:lang w:val="ru-RU"/>
+        </w:rPr>
+        <w:t xml:space="preserve">акультет </w:t>
+      </w:r>
+      <w:r>
+        <w:rPr>
+          <w:lang w:val="ru-RU"/>
+        </w:rPr>
+        <w:t>к</w:t>
+      </w:r>
+      <w:r>
+        <w:rPr>
+          <w:lang w:val="ru-RU"/>
+        </w:rPr>
+        <w:t xml:space="preserve">омпьютерных </w:t>
+      </w:r>
+      <w:r>
+        <w:rPr>
+          <w:lang w:val="ru-RU"/>
+        </w:rPr>
+        <w:t>н</w:t>
+      </w:r>
+      <w:r>
+        <w:rPr>
+          <w:lang w:val="ru-RU"/>
+        </w:rPr>
+        <w:t xml:space="preserve">аук, кафедра </w:t>
+      </w:r>
+      <w:r>
+        <w:rPr>
+          <w:lang w:val="ru-RU"/>
+        </w:rPr>
+        <w:t>п</w:t>
+      </w:r>
+      <w:r>
+        <w:rPr>
+          <w:lang w:val="ru-RU"/>
+        </w:rPr>
+        <w:t xml:space="preserve">рограммирования и </w:t>
+      </w:r>
+      <w:r>
+        <w:rPr>
+          <w:lang w:val="ru-RU"/>
+        </w:rPr>
+        <w:t>и</w:t>
+      </w:r>
+      <w:r>
+        <w:rPr>
+          <w:lang w:val="ru-RU"/>
+        </w:rPr>
+        <w:t xml:space="preserve">нформационных </w:t>
+      </w:r>
+      <w:r>
+        <w:rPr>
+          <w:lang w:val="ru-RU"/>
+        </w:rPr>
+        <w:t>т</w:t>
+      </w:r>
+      <w:r>
+        <w:rPr>
+          <w:lang w:val="ru-RU"/>
+        </w:rPr>
+        <w:t>ехнологий.</w:t>
+      </w:r>
+    </w:p>
+    <w:p>
+      <w:pPr>
+        <w:pStyle w:val="a3"/>
+      </w:pPr>
+      <w:bookmarkStart w:id="6" w:name="_Toc161086989"/>
+      <w:r>
+        <w:t>Разработчик</w:t>
+      </w:r>
+      <w:bookmarkEnd w:id="6"/>
+    </w:p>
+    <w:p>
+      <w:pPr>
+        <w:pStyle w:val="af4"/>
+      </w:pPr>
+      <w:r>
+        <w:t>«7.1» команда группы</w:t>
+      </w:r>
+      <w:r>
         <w:t xml:space="preserve"> </w:t>
       </w:r>
       <w:r>
-        <w:rPr>
-          <w:lang w:val="ru-RU"/>
-        </w:rPr>
-        <w:t>системы</w:t>
-      </w:r>
-      <w:r>
-        <w:rPr>
-          <w:lang w:val="ru-RU"/>
-        </w:rPr>
-        <w:t>: «</w:t>
-      </w:r>
-      <w:bookmarkStart w:id="4" w:name="_Hlk160651098"/>
-      <w:r>
-        <w:rPr>
-          <w:lang w:val="ru-RU"/>
-        </w:rPr>
-        <w:t>Система</w:t>
-      </w:r>
-      <w:r>
-        <w:rPr>
-          <w:lang w:val="ru-RU"/>
-        </w:rPr>
-        <w:t xml:space="preserve"> для бронирования мест в ресторанах и барах </w:t>
-      </w:r>
-      <w:proofErr w:type="spellStart"/>
-      <w:r>
-        <w:t>Restobook</w:t>
-      </w:r>
-      <w:bookmarkEnd w:id="4"/>
-      <w:proofErr w:type="spellEnd"/>
-      <w:r>
-        <w:rPr>
-          <w:lang w:val="ru-RU"/>
-        </w:rPr>
-        <w:t>».</w:t>
+        <w:t>«7»</w:t>
       </w:r>
     </w:p>
     <w:p>
       <w:pPr>
         <w:pStyle w:val="af4"/>
-        <w:rPr>
-          <w:lang w:val="ru-RU"/>
-        </w:rPr>
-      </w:pPr>
-      <w:r>
-        <w:rPr>
-          <w:lang w:val="ru-RU"/>
-        </w:rPr>
-        <w:t xml:space="preserve">Условное обозначение </w:t>
-      </w:r>
-      <w:r>
-        <w:rPr>
-          <w:lang w:val="ru-RU"/>
-        </w:rPr>
-        <w:t xml:space="preserve">приложения: </w:t>
-      </w:r>
-      <w:r>
-        <w:rPr>
-          <w:lang w:val="ru-RU"/>
-        </w:rPr>
-        <w:t>«</w:t>
-      </w:r>
-      <w:proofErr w:type="spellStart"/>
-      <w:r>
-        <w:t>Restobook</w:t>
-      </w:r>
-      <w:proofErr w:type="spellEnd"/>
-      <w:r>
-        <w:rPr>
-          <w:lang w:val="ru-RU"/>
-        </w:rPr>
-        <w:t>»</w:t>
-      </w:r>
-      <w:r>
-        <w:rPr>
-          <w:lang w:val="ru-RU"/>
-        </w:rPr>
-        <w:t>.</w:t>
-      </w:r>
-    </w:p>
-    <w:p>
-      <w:pPr>
-        <w:pStyle w:val="a3"/>
-      </w:pPr>
-      <w:bookmarkStart w:id="5" w:name="_Toc161086988"/>
-      <w:proofErr w:type="spellStart"/>
-      <w:r>
-        <w:t>Заказчик</w:t>
-      </w:r>
-      <w:bookmarkEnd w:id="5"/>
-      <w:proofErr w:type="spellEnd"/>
-    </w:p>
-    <w:p>
-      <w:pPr>
-        <w:pStyle w:val="af4"/>
-        <w:rPr>
-          <w:lang w:val="ru-RU"/>
-        </w:rPr>
-      </w:pPr>
-      <w:r>
-        <w:rPr>
-          <w:lang w:val="ru-RU"/>
-        </w:rPr>
-        <w:t>Старший преподаватель Тарасов Вячеслав Сергеевич, Воронежский государственный университет, ф</w:t>
-      </w:r>
-      <w:r>
-        <w:rPr>
-          <w:lang w:val="ru-RU"/>
-        </w:rPr>
-        <w:t>акультет компьютерных наук</w:t>
-      </w:r>
-      <w:r>
-        <w:rPr>
-          <w:lang w:val="ru-RU"/>
-        </w:rPr>
-        <w:t>, к</w:t>
-      </w:r>
-      <w:r>
-        <w:rPr>
-          <w:lang w:val="ru-RU"/>
-        </w:rPr>
-        <w:t>афедра программирования и информационных технологий</w:t>
-      </w:r>
-      <w:r>
-        <w:rPr>
-          <w:lang w:val="ru-RU"/>
-        </w:rPr>
-        <w:t>.</w:t>
-      </w:r>
-    </w:p>
-    <w:p>
-      <w:pPr>
-        <w:pStyle w:val="af4"/>
-        <w:rPr>
-          <w:lang w:val="ru-RU"/>
-        </w:rPr>
-      </w:pPr>
-      <w:r>
-        <w:rPr>
-          <w:lang w:val="ru-RU"/>
-        </w:rPr>
-        <w:t xml:space="preserve">Представитель заказчика: Ассистент Проскуряков Егор Дмитриевич, Воронежский </w:t>
-      </w:r>
-      <w:r>
-        <w:rPr>
-          <w:lang w:val="ru-RU"/>
-        </w:rPr>
-        <w:t>г</w:t>
-      </w:r>
-      <w:r>
-        <w:rPr>
-          <w:lang w:val="ru-RU"/>
-        </w:rPr>
-        <w:t xml:space="preserve">осударственный </w:t>
-      </w:r>
-      <w:r>
-        <w:rPr>
-          <w:lang w:val="ru-RU"/>
-        </w:rPr>
-        <w:t>у</w:t>
-      </w:r>
-      <w:r>
-        <w:rPr>
-          <w:lang w:val="ru-RU"/>
-        </w:rPr>
-        <w:t xml:space="preserve">ниверситет, </w:t>
-      </w:r>
-      <w:r>
-        <w:rPr>
-          <w:lang w:val="ru-RU"/>
-        </w:rPr>
-        <w:t>ф</w:t>
-      </w:r>
-      <w:r>
-        <w:rPr>
-          <w:lang w:val="ru-RU"/>
-        </w:rPr>
-        <w:t xml:space="preserve">акультет </w:t>
-      </w:r>
-      <w:r>
-        <w:rPr>
-          <w:lang w:val="ru-RU"/>
-        </w:rPr>
-        <w:t>к</w:t>
-      </w:r>
-      <w:r>
-        <w:rPr>
-          <w:lang w:val="ru-RU"/>
-        </w:rPr>
-        <w:t xml:space="preserve">омпьютерных </w:t>
-      </w:r>
-      <w:r>
-        <w:rPr>
-          <w:lang w:val="ru-RU"/>
-        </w:rPr>
-        <w:t>н</w:t>
-      </w:r>
-      <w:r>
-        <w:rPr>
-          <w:lang w:val="ru-RU"/>
-        </w:rPr>
-        <w:t xml:space="preserve">аук, кафедра </w:t>
-      </w:r>
-      <w:r>
-        <w:rPr>
-          <w:lang w:val="ru-RU"/>
-        </w:rPr>
-        <w:t>п</w:t>
-      </w:r>
-      <w:r>
-        <w:rPr>
-          <w:lang w:val="ru-RU"/>
-        </w:rPr>
-        <w:t xml:space="preserve">рограммирования и </w:t>
-      </w:r>
-      <w:r>
-        <w:rPr>
-          <w:lang w:val="ru-RU"/>
-        </w:rPr>
-        <w:t>и</w:t>
-      </w:r>
-      <w:r>
-        <w:rPr>
-          <w:lang w:val="ru-RU"/>
-        </w:rPr>
-        <w:t xml:space="preserve">нформационных </w:t>
-      </w:r>
-      <w:r>
-        <w:rPr>
-          <w:lang w:val="ru-RU"/>
-        </w:rPr>
-        <w:t>т</w:t>
-      </w:r>
-      <w:r>
-        <w:rPr>
-          <w:lang w:val="ru-RU"/>
-        </w:rPr>
-        <w:t>ехнологий.</w:t>
-      </w:r>
-    </w:p>
-    <w:p>
-      <w:pPr>
-        <w:pStyle w:val="a3"/>
-      </w:pPr>
-      <w:bookmarkStart w:id="6" w:name="_Toc161086989"/>
-      <w:proofErr w:type="spellStart"/>
-      <w:r>
-        <w:t>Разработчик</w:t>
-      </w:r>
-      <w:bookmarkEnd w:id="6"/>
-      <w:proofErr w:type="spellEnd"/>
-    </w:p>
-    <w:p>
-      <w:pPr>
-        <w:pStyle w:val="af4"/>
-      </w:pPr>
-      <w:r>
-        <w:t xml:space="preserve">«7.1» </w:t>
-      </w:r>
-      <w:proofErr w:type="spellStart"/>
-      <w:r>
-        <w:t>команда</w:t>
-      </w:r>
-      <w:proofErr w:type="spellEnd"/>
-      <w:r>
-        <w:t xml:space="preserve"> </w:t>
-      </w:r>
-      <w:proofErr w:type="spellStart"/>
-      <w:r>
-        <w:t>группы</w:t>
-      </w:r>
-      <w:proofErr w:type="spellEnd"/>
-      <w:r>
-        <w:t xml:space="preserve"> </w:t>
-      </w:r>
-      <w:r>
-        <w:t>«7»</w:t>
-      </w:r>
-    </w:p>
-    <w:p>
-      <w:pPr>
-        <w:pStyle w:val="af4"/>
-      </w:pPr>
-      <w:proofErr w:type="spellStart"/>
-      <w:r>
-        <w:t>Состав</w:t>
-      </w:r>
-      <w:proofErr w:type="spellEnd"/>
-      <w:r>
-        <w:t xml:space="preserve"> </w:t>
-      </w:r>
-      <w:proofErr w:type="spellStart"/>
-      <w:r>
-        <w:t>команды</w:t>
-      </w:r>
-      <w:proofErr w:type="spellEnd"/>
-      <w:r>
-        <w:t xml:space="preserve"> </w:t>
-      </w:r>
-      <w:proofErr w:type="spellStart"/>
-      <w:r>
-        <w:t>разработчика</w:t>
-      </w:r>
-      <w:proofErr w:type="spellEnd"/>
-      <w:r>
-        <w:t>:</w:t>
+      </w:pPr>
+      <w:r>
+        <w:t>Состав команды разработчика:</w:t>
       </w:r>
     </w:p>
     <w:p>
@@ -5684,21 +5612,8 @@
       <w:pPr>
         <w:pStyle w:val="a8"/>
       </w:pPr>
-      <w:proofErr w:type="spellStart"/>
-      <w:r>
-        <w:t>Насайр</w:t>
-      </w:r>
-      <w:proofErr w:type="spellEnd"/>
-      <w:r>
-        <w:t xml:space="preserve"> Марьям </w:t>
-      </w:r>
-      <w:proofErr w:type="spellStart"/>
-      <w:r>
-        <w:t>Магди</w:t>
-      </w:r>
-      <w:proofErr w:type="spellEnd"/>
-      <w:r>
-        <w:t xml:space="preserve"> Захи</w:t>
+      <w:r>
+        <w:t>Насайр Марьям Магди Захи</w:t>
       </w:r>
     </w:p>
     <w:p>
@@ -5706,15 +5621,7 @@
         <w:pStyle w:val="a8"/>
       </w:pPr>
       <w:r>
-        <w:t xml:space="preserve">Ноэль </w:t>
-      </w:r>
-      <w:proofErr w:type="spellStart"/>
-      <w:r>
-        <w:t>Жулмист</w:t>
-      </w:r>
-      <w:proofErr w:type="spellEnd"/>
-      <w:r>
-        <w:t xml:space="preserve"> Филс</w:t>
+        <w:t>Ноэль Жулмист Филс</w:t>
       </w:r>
     </w:p>
     <w:p>
@@ -5882,21 +5789,11 @@
         <w:pStyle w:val="a3"/>
       </w:pPr>
       <w:bookmarkStart w:id="10" w:name="_Toc161086993"/>
-      <w:proofErr w:type="spellStart"/>
-      <w:r>
-        <w:t>Цели</w:t>
-      </w:r>
-      <w:proofErr w:type="spellEnd"/>
-      <w:r>
-        <w:t xml:space="preserve"> </w:t>
-      </w:r>
-      <w:proofErr w:type="spellStart"/>
-      <w:r>
-        <w:t>создания</w:t>
-      </w:r>
-      <w:proofErr w:type="spellEnd"/>
-      <w:r>
-        <w:t xml:space="preserve"> АС</w:t>
+      <w:r>
+        <w:t xml:space="preserve">Цели </w:t>
+      </w:r>
+      <w:r>
+        <w:t>создания АС</w:t>
       </w:r>
       <w:bookmarkEnd w:id="10"/>
     </w:p>
@@ -5970,13 +5867,8 @@
         <w:pStyle w:val="a3"/>
       </w:pPr>
       <w:bookmarkStart w:id="11" w:name="_Toc161086994"/>
-      <w:proofErr w:type="spellStart"/>
-      <w:r>
-        <w:t>Назначение</w:t>
-      </w:r>
-      <w:proofErr w:type="spellEnd"/>
-      <w:r>
-        <w:t xml:space="preserve"> АС</w:t>
+      <w:r>
+        <w:t>Назначение АС</w:t>
       </w:r>
       <w:bookmarkEnd w:id="11"/>
     </w:p>
@@ -6053,29 +5945,14 @@
         <w:pStyle w:val="a2"/>
       </w:pPr>
       <w:bookmarkStart w:id="12" w:name="_Toc161086995"/>
-      <w:proofErr w:type="spellStart"/>
       <w:r>
         <w:lastRenderedPageBreak/>
-        <w:t>Требования</w:t>
-      </w:r>
-      <w:proofErr w:type="spellEnd"/>
-      <w:r>
-        <w:t xml:space="preserve"> к </w:t>
-      </w:r>
-      <w:proofErr w:type="spellStart"/>
-      <w:r>
-        <w:t>автоматизированной</w:t>
-      </w:r>
-      <w:proofErr w:type="spellEnd"/>
-      <w:r>
-        <w:t xml:space="preserve"> </w:t>
-      </w:r>
-      <w:proofErr w:type="spellStart"/>
-      <w:r>
-        <w:t>системе</w:t>
+        <w:t xml:space="preserve">Требования к </w:t>
+      </w:r>
+      <w:r>
+        <w:t>автоматизированной системе</w:t>
       </w:r>
       <w:bookmarkEnd w:id="12"/>
-      <w:proofErr w:type="spellEnd"/>
     </w:p>
     <w:p>
       <w:pPr>
@@ -6311,30 +6188,9 @@
         <w:pStyle w:val="a4"/>
       </w:pPr>
       <w:bookmarkStart w:id="15" w:name="_Toc161086998"/>
-      <w:proofErr w:type="spellStart"/>
       <w:r>
         <w:lastRenderedPageBreak/>
-        <w:t>Перспективы</w:t>
-      </w:r>
-      <w:proofErr w:type="spellEnd"/>
-      <w:r>
-        <w:t xml:space="preserve"> </w:t>
-      </w:r>
-      <w:proofErr w:type="spellStart"/>
-      <w:r>
-        <w:t>развития</w:t>
-      </w:r>
-      <w:proofErr w:type="spellEnd"/>
-      <w:r>
-        <w:t xml:space="preserve">, </w:t>
-      </w:r>
-      <w:proofErr w:type="spellStart"/>
-      <w:r>
-        <w:t>модернизации</w:t>
-      </w:r>
-      <w:proofErr w:type="spellEnd"/>
-      <w:r>
-        <w:t xml:space="preserve"> АС</w:t>
+        <w:t>Перспективы развития, модернизации АС</w:t>
       </w:r>
       <w:bookmarkEnd w:id="15"/>
     </w:p>
@@ -6401,29 +6257,8 @@
         <w:pStyle w:val="a3"/>
       </w:pPr>
       <w:bookmarkStart w:id="16" w:name="_Toc161086999"/>
-      <w:proofErr w:type="spellStart"/>
-      <w:r>
-        <w:t>Требования</w:t>
-      </w:r>
-      <w:proofErr w:type="spellEnd"/>
-      <w:r>
-        <w:t xml:space="preserve"> к </w:t>
-      </w:r>
-      <w:proofErr w:type="spellStart"/>
-      <w:r>
-        <w:t>функциям</w:t>
-      </w:r>
-      <w:proofErr w:type="spellEnd"/>
-      <w:r>
-        <w:t xml:space="preserve">, </w:t>
-      </w:r>
-      <w:proofErr w:type="spellStart"/>
-      <w:r>
-        <w:t>выполняемым</w:t>
-      </w:r>
-      <w:proofErr w:type="spellEnd"/>
-      <w:r>
-        <w:t xml:space="preserve"> АС</w:t>
+      <w:r>
+        <w:t>Требования к функциям, выполняемым АС</w:t>
       </w:r>
       <w:bookmarkEnd w:id="16"/>
     </w:p>
@@ -6509,20 +6344,10 @@
         </w:numPr>
       </w:pPr>
       <w:bookmarkStart w:id="17" w:name="_Toc161087000"/>
-      <w:proofErr w:type="spellStart"/>
-      <w:r>
-        <w:t>Вход</w:t>
-      </w:r>
-      <w:proofErr w:type="spellEnd"/>
-      <w:r>
-        <w:t xml:space="preserve"> в </w:t>
-      </w:r>
-      <w:proofErr w:type="spellStart"/>
-      <w:r>
-        <w:t>приложение</w:t>
+      <w:r>
+        <w:t>Вход в приложение</w:t>
       </w:r>
       <w:bookmarkEnd w:id="17"/>
-      <w:proofErr w:type="spellEnd"/>
     </w:p>
     <w:p>
       <w:pPr>
@@ -6537,11 +6362,9 @@
         </w:rPr>
         <w:t>o</w:t>
       </w:r>
-      <w:proofErr w:type="spellStart"/>
       <w:r>
         <w:t>nboarding</w:t>
       </w:r>
-      <w:proofErr w:type="spellEnd"/>
       <w:r>
         <w:t>;</w:t>
       </w:r>
@@ -6570,13 +6393,8 @@
         <w:pStyle w:val="a4"/>
       </w:pPr>
       <w:bookmarkStart w:id="18" w:name="_Toc161087001"/>
-      <w:proofErr w:type="spellStart"/>
-      <w:r>
-        <w:t>Учёт</w:t>
-      </w:r>
-      <w:proofErr w:type="spellEnd"/>
-      <w:r>
-        <w:t xml:space="preserve"> </w:t>
+      <w:r>
+        <w:t xml:space="preserve">Учёт </w:t>
       </w:r>
       <w:r>
         <w:rPr>
@@ -6736,28 +6554,10 @@
         <w:pStyle w:val="a4"/>
       </w:pPr>
       <w:bookmarkStart w:id="19" w:name="_Toc161087002"/>
-      <w:proofErr w:type="spellStart"/>
-      <w:r>
-        <w:t>Учёт</w:t>
-      </w:r>
-      <w:proofErr w:type="spellEnd"/>
-      <w:r>
-        <w:t xml:space="preserve"> </w:t>
-      </w:r>
-      <w:proofErr w:type="spellStart"/>
-      <w:r>
-        <w:t>сотрудников</w:t>
-      </w:r>
-      <w:proofErr w:type="spellEnd"/>
-      <w:r>
-        <w:t xml:space="preserve"> </w:t>
-      </w:r>
-      <w:proofErr w:type="spellStart"/>
-      <w:r>
-        <w:t>ресторана</w:t>
+      <w:r>
+        <w:t>Учёт сотрудников ресторана</w:t>
       </w:r>
       <w:bookmarkEnd w:id="19"/>
-      <w:proofErr w:type="spellEnd"/>
     </w:p>
     <w:p>
       <w:pPr>
@@ -6955,19 +6755,11 @@
       <w:r>
         <w:t>c</w:t>
       </w:r>
-      <w:proofErr w:type="spellStart"/>
-      <w:r>
-        <w:rPr>
-          <w:lang w:val="ru-RU"/>
-        </w:rPr>
-        <w:t>озданию</w:t>
-      </w:r>
-      <w:proofErr w:type="spellEnd"/>
-      <w:r>
-        <w:rPr>
-          <w:lang w:val="ru-RU"/>
-        </w:rPr>
-        <w:t>, редактированию и удалению информации о столах.</w:t>
+      <w:r>
+        <w:rPr>
+          <w:lang w:val="ru-RU"/>
+        </w:rPr>
+        <w:t>озданию, редактированию и удалению информации о столах.</w:t>
       </w:r>
     </w:p>
     <w:p>
@@ -7053,28 +6845,10 @@
         <w:pStyle w:val="a4"/>
       </w:pPr>
       <w:bookmarkStart w:id="21" w:name="_Toc161087004"/>
-      <w:proofErr w:type="spellStart"/>
-      <w:r>
-        <w:t>Регистрация</w:t>
-      </w:r>
-      <w:proofErr w:type="spellEnd"/>
-      <w:r>
-        <w:t xml:space="preserve"> </w:t>
-      </w:r>
-      <w:proofErr w:type="spellStart"/>
-      <w:r>
-        <w:t>нового</w:t>
-      </w:r>
-      <w:proofErr w:type="spellEnd"/>
-      <w:r>
-        <w:t xml:space="preserve"> </w:t>
-      </w:r>
-      <w:proofErr w:type="spellStart"/>
-      <w:r>
-        <w:t>ресторана</w:t>
+      <w:r>
+        <w:t>Регистрация нового ресторана</w:t>
       </w:r>
       <w:bookmarkEnd w:id="21"/>
-      <w:proofErr w:type="spellEnd"/>
     </w:p>
     <w:p>
       <w:pPr>
@@ -7580,28 +7354,10 @@
         </w:numPr>
       </w:pPr>
       <w:bookmarkStart w:id="23" w:name="_Toc161087006"/>
-      <w:proofErr w:type="spellStart"/>
-      <w:r>
-        <w:t>Общие</w:t>
-      </w:r>
-      <w:proofErr w:type="spellEnd"/>
-      <w:r>
-        <w:t xml:space="preserve"> </w:t>
-      </w:r>
-      <w:proofErr w:type="spellStart"/>
-      <w:r>
-        <w:t>элементы</w:t>
-      </w:r>
-      <w:proofErr w:type="spellEnd"/>
-      <w:r>
-        <w:t xml:space="preserve"> </w:t>
-      </w:r>
-      <w:proofErr w:type="spellStart"/>
-      <w:r>
-        <w:t>вёрстки</w:t>
+      <w:r>
+        <w:t>Общие элементы вёрстки</w:t>
       </w:r>
       <w:bookmarkEnd w:id="23"/>
-      <w:proofErr w:type="spellEnd"/>
     </w:p>
     <w:p>
       <w:pPr>
@@ -7643,20 +7399,10 @@
         </w:numPr>
       </w:pPr>
       <w:bookmarkStart w:id="24" w:name="_Toc161087007"/>
-      <w:proofErr w:type="spellStart"/>
-      <w:r>
-        <w:t>Экран</w:t>
-      </w:r>
-      <w:proofErr w:type="spellEnd"/>
-      <w:r>
-        <w:t xml:space="preserve"> </w:t>
-      </w:r>
-      <w:proofErr w:type="spellStart"/>
-      <w:r>
-        <w:t>входа</w:t>
+      <w:r>
+        <w:t>Экран входа</w:t>
       </w:r>
       <w:bookmarkEnd w:id="24"/>
-      <w:proofErr w:type="spellEnd"/>
     </w:p>
     <w:p>
       <w:pPr>
@@ -8054,44 +7800,10 @@
         <w:pStyle w:val="a4"/>
       </w:pPr>
       <w:bookmarkStart w:id="27" w:name="_Toc161087010"/>
-      <w:proofErr w:type="spellStart"/>
-      <w:r>
-        <w:t>Экран</w:t>
-      </w:r>
-      <w:proofErr w:type="spellEnd"/>
-      <w:r>
-        <w:t xml:space="preserve"> </w:t>
-      </w:r>
-      <w:proofErr w:type="spellStart"/>
-      <w:r>
-        <w:t>очереди</w:t>
-      </w:r>
-      <w:proofErr w:type="spellEnd"/>
-      <w:r>
-        <w:t xml:space="preserve"> </w:t>
-      </w:r>
-      <w:proofErr w:type="spellStart"/>
-      <w:r>
-        <w:t>броней</w:t>
-      </w:r>
-      <w:proofErr w:type="spellEnd"/>
-      <w:r>
-        <w:t xml:space="preserve"> </w:t>
-      </w:r>
-      <w:proofErr w:type="spellStart"/>
-      <w:r>
-        <w:t>всех</w:t>
-      </w:r>
-      <w:proofErr w:type="spellEnd"/>
-      <w:r>
-        <w:t xml:space="preserve"> </w:t>
-      </w:r>
-      <w:proofErr w:type="spellStart"/>
-      <w:r>
-        <w:t>столов</w:t>
+      <w:r>
+        <w:t>Экран очереди броней всех столов</w:t>
       </w:r>
       <w:bookmarkEnd w:id="27"/>
-      <w:proofErr w:type="spellEnd"/>
     </w:p>
     <w:p>
       <w:pPr>
@@ -8103,45 +7815,8 @@
         </w:rPr>
         <w:t xml:space="preserve">Данный экран содержит список всех броней с указанием краткой информации по каждой брони. </w:t>
       </w:r>
-      <w:proofErr w:type="spellStart"/>
-      <w:r>
-        <w:t>При</w:t>
-      </w:r>
-      <w:proofErr w:type="spellEnd"/>
-      <w:r>
-        <w:t xml:space="preserve"> </w:t>
-      </w:r>
-      <w:proofErr w:type="spellStart"/>
-      <w:r>
-        <w:t>выборе</w:t>
-      </w:r>
-      <w:proofErr w:type="spellEnd"/>
-      <w:r>
-        <w:t xml:space="preserve"> </w:t>
-      </w:r>
-      <w:proofErr w:type="spellStart"/>
-      <w:r>
-        <w:t>брони</w:t>
-      </w:r>
-      <w:proofErr w:type="spellEnd"/>
-      <w:r>
-        <w:t xml:space="preserve"> </w:t>
-      </w:r>
-      <w:proofErr w:type="spellStart"/>
-      <w:r>
-        <w:t>открывается</w:t>
-      </w:r>
-      <w:proofErr w:type="spellEnd"/>
-      <w:r>
-        <w:t xml:space="preserve"> </w:t>
-      </w:r>
-      <w:proofErr w:type="spellStart"/>
-      <w:r>
-        <w:t>экран</w:t>
-      </w:r>
-      <w:proofErr w:type="spellEnd"/>
-      <w:r>
-        <w:t xml:space="preserve"> </w:t>
+      <w:r>
+        <w:t xml:space="preserve">При выборе брони открывается экран </w:t>
       </w:r>
       <w:r>
         <w:rPr>
@@ -8150,15 +7825,7 @@
         <w:t>выбранной</w:t>
       </w:r>
       <w:r>
-        <w:t xml:space="preserve"> </w:t>
-      </w:r>
-      <w:proofErr w:type="spellStart"/>
-      <w:r>
-        <w:t>брони</w:t>
-      </w:r>
-      <w:proofErr w:type="spellEnd"/>
-      <w:r>
-        <w:t>.</w:t>
+        <w:t xml:space="preserve"> брони.</w:t>
       </w:r>
     </w:p>
     <w:p>
@@ -8166,28 +7833,10 @@
         <w:pStyle w:val="a4"/>
       </w:pPr>
       <w:bookmarkStart w:id="28" w:name="_Toc161087011"/>
-      <w:proofErr w:type="spellStart"/>
-      <w:r>
-        <w:t>Экран</w:t>
-      </w:r>
-      <w:proofErr w:type="spellEnd"/>
-      <w:r>
-        <w:t xml:space="preserve"> </w:t>
-      </w:r>
-      <w:proofErr w:type="spellStart"/>
-      <w:r>
-        <w:t>создания</w:t>
-      </w:r>
-      <w:proofErr w:type="spellEnd"/>
-      <w:r>
-        <w:t xml:space="preserve"> </w:t>
-      </w:r>
-      <w:proofErr w:type="spellStart"/>
-      <w:r>
-        <w:t>брони</w:t>
+      <w:r>
+        <w:t>Экран создания брони</w:t>
       </w:r>
       <w:bookmarkEnd w:id="28"/>
-      <w:proofErr w:type="spellEnd"/>
     </w:p>
     <w:p>
       <w:pPr>
@@ -8215,90 +7864,100 @@
         <w:rPr>
           <w:lang w:val="ru-RU"/>
         </w:rPr>
-        <w:t>При выборе времени брони должен показываться список столов, свободны</w:t>
-      </w:r>
-      <w:r>
-        <w:rPr>
-          <w:lang w:val="ru-RU"/>
-        </w:rPr>
-        <w:t xml:space="preserve">х в это время. Столы помечаются оттенком оранжевого, если до ближайшей к этому </w:t>
-      </w:r>
-      <w:r>
-        <w:rPr>
-          <w:lang w:val="ru-RU"/>
-        </w:rPr>
+        <w:t>При выборе времени брони</w:t>
+      </w:r>
+      <w:r>
+        <w:rPr>
+          <w:lang w:val="ru-RU"/>
+        </w:rPr>
+        <w:t xml:space="preserve"> и продолжительности брони</w:t>
+      </w:r>
+      <w:r>
+        <w:rPr>
+          <w:lang w:val="ru-RU"/>
+        </w:rPr>
+        <w:t xml:space="preserve"> должен показываться список столов, свободны</w:t>
+      </w:r>
+      <w:r>
+        <w:rPr>
+          <w:lang w:val="ru-RU"/>
+        </w:rPr>
+        <w:t>х в это время.</w:t>
+      </w:r>
+    </w:p>
+    <w:p>
+      <w:pPr>
+        <w:pStyle w:val="a4"/>
+      </w:pPr>
+      <w:bookmarkStart w:id="29" w:name="_Toc161087012"/>
+      <w:r>
         <w:lastRenderedPageBreak/>
-        <w:t xml:space="preserve">моменту брони стола меньше полутора часов. </w:t>
-      </w:r>
-      <w:proofErr w:type="spellStart"/>
-      <w:r>
-        <w:t>Они</w:t>
-      </w:r>
-      <w:proofErr w:type="spellEnd"/>
-      <w:r>
-        <w:t xml:space="preserve"> </w:t>
-      </w:r>
-      <w:proofErr w:type="spellStart"/>
-      <w:r>
-        <w:t>должны</w:t>
-      </w:r>
-      <w:proofErr w:type="spellEnd"/>
-      <w:r>
-        <w:t xml:space="preserve"> </w:t>
-      </w:r>
-      <w:proofErr w:type="spellStart"/>
-      <w:r>
-        <w:t>отображаться</w:t>
-      </w:r>
-      <w:proofErr w:type="spellEnd"/>
-      <w:r>
-        <w:t xml:space="preserve"> </w:t>
-      </w:r>
-      <w:proofErr w:type="spellStart"/>
-      <w:r>
-        <w:t>внизу</w:t>
-      </w:r>
-      <w:proofErr w:type="spellEnd"/>
-      <w:r>
-        <w:t xml:space="preserve"> </w:t>
-      </w:r>
-      <w:proofErr w:type="spellStart"/>
-      <w:r>
-        <w:t>списка</w:t>
-      </w:r>
-      <w:proofErr w:type="spellEnd"/>
-      <w:r>
-        <w:t>.</w:t>
+        <w:t xml:space="preserve">Экран </w:t>
+      </w:r>
+      <w:r>
+        <w:rPr>
+          <w:lang w:val="ru-RU"/>
+        </w:rPr>
+        <w:t>выбранной</w:t>
+      </w:r>
+      <w:r>
+        <w:t xml:space="preserve"> брони</w:t>
+      </w:r>
+      <w:bookmarkEnd w:id="29"/>
+    </w:p>
+    <w:p>
+      <w:pPr>
+        <w:pStyle w:val="af4"/>
+        <w:rPr>
+          <w:lang w:val="ru-RU"/>
+        </w:rPr>
+      </w:pPr>
+      <w:r>
+        <w:rPr>
+          <w:lang w:val="ru-RU"/>
+        </w:rPr>
+        <w:t>Данный экран содержит информацию о брони</w:t>
+      </w:r>
+      <w:r>
+        <w:rPr>
+          <w:lang w:val="ru-RU"/>
+        </w:rPr>
+        <w:t>, описанную в пункте 4.2.</w:t>
+      </w:r>
+      <w:r>
+        <w:rPr>
+          <w:lang w:val="ru-RU"/>
+        </w:rPr>
+        <w:t>2</w:t>
+      </w:r>
+      <w:r>
+        <w:rPr>
+          <w:lang w:val="ru-RU"/>
+        </w:rPr>
+        <w:t xml:space="preserve">, и кнопку, открывающую экран редактирования </w:t>
+      </w:r>
+      <w:r>
+        <w:rPr>
+          <w:lang w:val="ru-RU"/>
+        </w:rPr>
+        <w:t xml:space="preserve">этой </w:t>
+      </w:r>
+      <w:r>
+        <w:rPr>
+          <w:lang w:val="ru-RU"/>
+        </w:rPr>
+        <w:t>брони.</w:t>
       </w:r>
     </w:p>
     <w:p>
       <w:pPr>
         <w:pStyle w:val="a4"/>
       </w:pPr>
-      <w:bookmarkStart w:id="29" w:name="_Toc161087012"/>
-      <w:proofErr w:type="spellStart"/>
-      <w:r>
-        <w:t>Экран</w:t>
-      </w:r>
-      <w:proofErr w:type="spellEnd"/>
-      <w:r>
-        <w:t xml:space="preserve"> </w:t>
-      </w:r>
-      <w:r>
-        <w:rPr>
-          <w:lang w:val="ru-RU"/>
-        </w:rPr>
-        <w:t>выбранной</w:t>
-      </w:r>
-      <w:r>
-        <w:t xml:space="preserve"> </w:t>
-      </w:r>
-      <w:proofErr w:type="spellStart"/>
-      <w:r>
-        <w:t>брони</w:t>
-      </w:r>
-      <w:bookmarkEnd w:id="29"/>
-      <w:proofErr w:type="spellEnd"/>
+      <w:bookmarkStart w:id="30" w:name="_Toc161087013"/>
+      <w:r>
+        <w:t>Экран редактирования брони</w:t>
+      </w:r>
+      <w:bookmarkEnd w:id="30"/>
     </w:p>
     <w:p>
       <w:pPr>
@@ -8311,7 +7970,49 @@
         <w:rPr>
           <w:lang w:val="ru-RU"/>
         </w:rPr>
-        <w:t>Данный экран содержит информацию о брони</w:t>
+        <w:t>Данный экран содержит форму, позволяющую редактировать данные о брони, описанные в пункте 4.2.</w:t>
+      </w:r>
+      <w:r>
+        <w:rPr>
+          <w:lang w:val="ru-RU"/>
+        </w:rPr>
+        <w:t>2</w:t>
+      </w:r>
+      <w:r>
+        <w:rPr>
+          <w:lang w:val="ru-RU"/>
+        </w:rPr>
+        <w:t>, а также кнопки подтверждения изменений и отмены изменений.</w:t>
+      </w:r>
+    </w:p>
+    <w:p>
+      <w:pPr>
+        <w:pStyle w:val="a4"/>
+      </w:pPr>
+      <w:bookmarkStart w:id="31" w:name="_Toc161087014"/>
+      <w:r>
+        <w:t>Экран конкретного стола</w:t>
+      </w:r>
+      <w:bookmarkEnd w:id="31"/>
+    </w:p>
+    <w:p>
+      <w:pPr>
+        <w:pStyle w:val="af4"/>
+        <w:rPr>
+          <w:lang w:val="ru-RU"/>
+        </w:rPr>
+      </w:pPr>
+      <w:r>
+        <w:rPr>
+          <w:lang w:val="ru-RU"/>
+        </w:rPr>
+        <w:t>Данный экран</w:t>
+      </w:r>
+      <w:r>
+        <w:rPr>
+          <w:lang w:val="ru-RU"/>
+        </w:rPr>
+        <w:t xml:space="preserve"> содержит информацию о конкретном столе</w:t>
       </w:r>
       <w:r>
         <w:rPr>
@@ -8323,24 +8024,87 @@
         <w:rPr>
           <w:lang w:val="ru-RU"/>
         </w:rPr>
-        <w:t>2</w:t>
-      </w:r>
-      <w:r>
-        <w:rPr>
-          <w:lang w:val="ru-RU"/>
-        </w:rPr>
-        <w:t xml:space="preserve">, и кнопку, открывающую экран редактирования </w:t>
-      </w:r>
-      <w:r>
-        <w:rPr>
-          <w:lang w:val="ru-RU"/>
-        </w:rPr>
-        <w:t xml:space="preserve">этой </w:t>
-      </w:r>
-      <w:r>
-        <w:rPr>
-          <w:lang w:val="ru-RU"/>
-        </w:rPr>
+        <w:t>4</w:t>
+      </w:r>
+      <w:r>
+        <w:rPr>
+          <w:lang w:val="ru-RU"/>
+        </w:rPr>
+        <w:t>,</w:t>
+      </w:r>
+      <w:r>
+        <w:rPr>
+          <w:lang w:val="ru-RU"/>
+        </w:rPr>
+        <w:t xml:space="preserve"> и кнопку, открывающую экран редактирования этого стола.</w:t>
+      </w:r>
+    </w:p>
+    <w:p>
+      <w:pPr>
+        <w:pStyle w:val="a4"/>
+      </w:pPr>
+      <w:bookmarkStart w:id="32" w:name="_Toc161087015"/>
+      <w:r>
+        <w:t>Экран редактирования стола</w:t>
+      </w:r>
+      <w:bookmarkEnd w:id="32"/>
+    </w:p>
+    <w:p>
+      <w:pPr>
+        <w:pStyle w:val="af4"/>
+        <w:rPr>
+          <w:lang w:val="ru-RU"/>
+        </w:rPr>
+      </w:pPr>
+      <w:r>
+        <w:rPr>
+          <w:lang w:val="ru-RU"/>
+        </w:rPr>
+        <w:t>Данный экран содержит форму, позволяющую редактировать данные о столе, описанные в пункте 4.2.</w:t>
+      </w:r>
+      <w:r>
+        <w:rPr>
+          <w:lang w:val="ru-RU"/>
+        </w:rPr>
+        <w:t>4</w:t>
+      </w:r>
+      <w:r>
+        <w:rPr>
+          <w:lang w:val="ru-RU"/>
+        </w:rPr>
+        <w:t>, а также кнопки подтверждения изменений и отмены изменений.</w:t>
+      </w:r>
+    </w:p>
+    <w:p>
+      <w:pPr>
+        <w:pStyle w:val="a4"/>
+      </w:pPr>
+      <w:bookmarkStart w:id="33" w:name="_Toc161087016"/>
+      <w:r>
+        <w:t>Экран очереди броней стола</w:t>
+      </w:r>
+      <w:bookmarkEnd w:id="33"/>
+    </w:p>
+    <w:p>
+      <w:pPr>
+        <w:pStyle w:val="af4"/>
+      </w:pPr>
+      <w:r>
+        <w:rPr>
+          <w:lang w:val="ru-RU"/>
+        </w:rPr>
+        <w:t xml:space="preserve">Данный экран содержит список броней для конкретного стола с указанием краткой информации по каждой брони. </w:t>
+      </w:r>
+      <w:r>
+        <w:t xml:space="preserve">При выборе брони открывается экран </w:t>
+      </w:r>
+      <w:r>
+        <w:rPr>
+          <w:lang w:val="ru-RU"/>
+        </w:rPr>
+        <w:t xml:space="preserve">выбранной </w:t>
+      </w:r>
+      <w:r>
         <w:t>брони.</w:t>
       </w:r>
     </w:p>
@@ -8348,29 +8112,11 @@
       <w:pPr>
         <w:pStyle w:val="a4"/>
       </w:pPr>
-      <w:bookmarkStart w:id="30" w:name="_Toc161087013"/>
-      <w:proofErr w:type="spellStart"/>
-      <w:r>
-        <w:t>Экран</w:t>
-      </w:r>
-      <w:proofErr w:type="spellEnd"/>
-      <w:r>
-        <w:t xml:space="preserve"> </w:t>
-      </w:r>
-      <w:proofErr w:type="spellStart"/>
-      <w:r>
-        <w:t>редактирования</w:t>
-      </w:r>
-      <w:proofErr w:type="spellEnd"/>
-      <w:r>
-        <w:t xml:space="preserve"> </w:t>
-      </w:r>
-      <w:proofErr w:type="spellStart"/>
-      <w:r>
-        <w:t>брони</w:t>
-      </w:r>
-      <w:bookmarkEnd w:id="30"/>
-      <w:proofErr w:type="spellEnd"/>
+      <w:bookmarkStart w:id="34" w:name="_Toc161087017"/>
+      <w:r>
+        <w:t>Экран личного кабинета</w:t>
+      </w:r>
+      <w:bookmarkEnd w:id="34"/>
     </w:p>
     <w:p>
       <w:pPr>
@@ -8383,48 +8129,30 @@
         <w:rPr>
           <w:lang w:val="ru-RU"/>
         </w:rPr>
-        <w:t>Данный экран содержит форму, позволяющую редактировать данные о брони, описанные в пункте 4.2.</w:t>
-      </w:r>
-      <w:r>
-        <w:rPr>
-          <w:lang w:val="ru-RU"/>
-        </w:rPr>
-        <w:t>2</w:t>
-      </w:r>
-      <w:r>
-        <w:rPr>
-          <w:lang w:val="ru-RU"/>
-        </w:rPr>
-        <w:t>, а также кнопки подтверждения изменений и отмены изменений.</w:t>
+        <w:t>Данный экран содержит информацию о сотруднике, описанную в пункте 4.2.</w:t>
+      </w:r>
+      <w:r>
+        <w:rPr>
+          <w:lang w:val="ru-RU"/>
+        </w:rPr>
+        <w:t>3</w:t>
+      </w:r>
+      <w:r>
+        <w:rPr>
+          <w:lang w:val="ru-RU"/>
+        </w:rPr>
+        <w:t>, и кнопку, открывающую экран изменения пароля.</w:t>
       </w:r>
     </w:p>
     <w:p>
       <w:pPr>
         <w:pStyle w:val="a4"/>
       </w:pPr>
-      <w:bookmarkStart w:id="31" w:name="_Toc161087014"/>
-      <w:proofErr w:type="spellStart"/>
-      <w:r>
-        <w:t>Экран</w:t>
-      </w:r>
-      <w:proofErr w:type="spellEnd"/>
-      <w:r>
-        <w:t xml:space="preserve"> </w:t>
-      </w:r>
-      <w:proofErr w:type="spellStart"/>
-      <w:r>
-        <w:t>конкретного</w:t>
-      </w:r>
-      <w:proofErr w:type="spellEnd"/>
-      <w:r>
-        <w:t xml:space="preserve"> </w:t>
-      </w:r>
-      <w:proofErr w:type="spellStart"/>
-      <w:r>
-        <w:t>стола</w:t>
-      </w:r>
-      <w:bookmarkEnd w:id="31"/>
-      <w:proofErr w:type="spellEnd"/>
+      <w:bookmarkStart w:id="35" w:name="_Toc161087018"/>
+      <w:r>
+        <w:t>Экран изменения пароля</w:t>
+      </w:r>
+      <w:bookmarkEnd w:id="35"/>
     </w:p>
     <w:p>
       <w:pPr>
@@ -8437,221 +8165,88 @@
         <w:rPr>
           <w:lang w:val="ru-RU"/>
         </w:rPr>
-        <w:t>Данный экран</w:t>
-      </w:r>
-      <w:r>
-        <w:rPr>
-          <w:lang w:val="ru-RU"/>
-        </w:rPr>
-        <w:t xml:space="preserve"> содержит информацию о конкретном столе</w:t>
-      </w:r>
-      <w:r>
-        <w:rPr>
-          <w:lang w:val="ru-RU"/>
-        </w:rPr>
-        <w:t>, описанную в пункте 4.2.</w:t>
-      </w:r>
-      <w:r>
-        <w:rPr>
-          <w:lang w:val="ru-RU"/>
-        </w:rPr>
-        <w:t>4</w:t>
-      </w:r>
-      <w:r>
-        <w:rPr>
-          <w:lang w:val="ru-RU"/>
-        </w:rPr>
-        <w:t>,</w:t>
-      </w:r>
-      <w:r>
-        <w:rPr>
-          <w:lang w:val="ru-RU"/>
-        </w:rPr>
-        <w:t xml:space="preserve"> и кнопку, открывающую экран редактирования этого стола.</w:t>
+        <w:t>Данный экран содержит форму для ввода старого и нового паролей, а также кнопки подтверждения и отмены изменения пароля.</w:t>
       </w:r>
     </w:p>
     <w:p>
       <w:pPr>
         <w:pStyle w:val="a4"/>
       </w:pPr>
-      <w:bookmarkStart w:id="32" w:name="_Toc161087015"/>
-      <w:proofErr w:type="spellStart"/>
-      <w:r>
-        <w:t>Экран</w:t>
-      </w:r>
-      <w:proofErr w:type="spellEnd"/>
-      <w:r>
-        <w:t xml:space="preserve"> </w:t>
-      </w:r>
-      <w:proofErr w:type="spellStart"/>
-      <w:r>
-        <w:t>редактирования</w:t>
-      </w:r>
-      <w:proofErr w:type="spellEnd"/>
-      <w:r>
-        <w:t xml:space="preserve"> </w:t>
-      </w:r>
-      <w:proofErr w:type="spellStart"/>
-      <w:r>
-        <w:t>стола</w:t>
-      </w:r>
-      <w:bookmarkEnd w:id="32"/>
-      <w:proofErr w:type="spellEnd"/>
+      <w:bookmarkStart w:id="36" w:name="_Toc161087019"/>
+      <w:r>
+        <w:lastRenderedPageBreak/>
+        <w:t>Экран обзора сотрудников</w:t>
+      </w:r>
+      <w:bookmarkEnd w:id="36"/>
     </w:p>
     <w:p>
       <w:pPr>
         <w:pStyle w:val="af4"/>
-        <w:rPr>
-          <w:lang w:val="ru-RU"/>
-        </w:rPr>
-      </w:pPr>
-      <w:r>
-        <w:rPr>
-          <w:lang w:val="ru-RU"/>
-        </w:rPr>
-        <w:t>Данный экран содержит форму, позволяющую редактировать данные о столе, описанные в пункте 4.2.</w:t>
-      </w:r>
-      <w:r>
-        <w:rPr>
-          <w:lang w:val="ru-RU"/>
-        </w:rPr>
-        <w:t>4</w:t>
-      </w:r>
-      <w:r>
-        <w:rPr>
-          <w:lang w:val="ru-RU"/>
-        </w:rPr>
-        <w:t>, а также кнопки подтверждения изменений и отмены изменений.</w:t>
+      </w:pPr>
+      <w:r>
+        <w:rPr>
+          <w:lang w:val="ru-RU"/>
+        </w:rPr>
+        <w:t xml:space="preserve">Данный экран содержит список всех сотрудников ресторана, с указанием их фамилий, имён и отчеств. </w:t>
+      </w:r>
+      <w:r>
+        <w:t xml:space="preserve">При выборе сотрудника открывается </w:t>
+      </w:r>
+      <w:r>
+        <w:t>экран этого конкретного сотрудника.</w:t>
       </w:r>
     </w:p>
     <w:p>
       <w:pPr>
         <w:pStyle w:val="a4"/>
       </w:pPr>
-      <w:bookmarkStart w:id="33" w:name="_Toc161087016"/>
-      <w:proofErr w:type="spellStart"/>
-      <w:r>
-        <w:t>Экран</w:t>
-      </w:r>
-      <w:proofErr w:type="spellEnd"/>
-      <w:r>
-        <w:t xml:space="preserve"> </w:t>
-      </w:r>
-      <w:proofErr w:type="spellStart"/>
-      <w:r>
-        <w:t>очереди</w:t>
-      </w:r>
-      <w:proofErr w:type="spellEnd"/>
-      <w:r>
-        <w:t xml:space="preserve"> </w:t>
-      </w:r>
-      <w:proofErr w:type="spellStart"/>
-      <w:r>
-        <w:t>броней</w:t>
-      </w:r>
-      <w:proofErr w:type="spellEnd"/>
-      <w:r>
-        <w:t xml:space="preserve"> </w:t>
-      </w:r>
-      <w:proofErr w:type="spellStart"/>
-      <w:r>
-        <w:t>стола</w:t>
-      </w:r>
-      <w:bookmarkEnd w:id="33"/>
-      <w:proofErr w:type="spellEnd"/>
+      <w:bookmarkStart w:id="37" w:name="_Toc161087020"/>
+      <w:r>
+        <w:t>Экран добавления сотрудника</w:t>
+      </w:r>
+      <w:bookmarkEnd w:id="37"/>
     </w:p>
     <w:p>
       <w:pPr>
         <w:pStyle w:val="af4"/>
-      </w:pPr>
-      <w:r>
-        <w:rPr>
-          <w:lang w:val="ru-RU"/>
-        </w:rPr>
-        <w:t xml:space="preserve">Данный экран содержит список броней для конкретного стола с указанием краткой информации по каждой брони. </w:t>
-      </w:r>
-      <w:proofErr w:type="spellStart"/>
-      <w:r>
-        <w:t>При</w:t>
-      </w:r>
-      <w:proofErr w:type="spellEnd"/>
-      <w:r>
-        <w:t xml:space="preserve"> </w:t>
-      </w:r>
-      <w:proofErr w:type="spellStart"/>
-      <w:r>
-        <w:t>выборе</w:t>
-      </w:r>
-      <w:proofErr w:type="spellEnd"/>
-      <w:r>
-        <w:t xml:space="preserve"> </w:t>
-      </w:r>
-      <w:proofErr w:type="spellStart"/>
-      <w:r>
-        <w:t>брони</w:t>
-      </w:r>
-      <w:proofErr w:type="spellEnd"/>
-      <w:r>
-        <w:t xml:space="preserve"> </w:t>
-      </w:r>
-      <w:proofErr w:type="spellStart"/>
-      <w:r>
-        <w:t>открывается</w:t>
-      </w:r>
-      <w:proofErr w:type="spellEnd"/>
-      <w:r>
-        <w:t xml:space="preserve"> </w:t>
-      </w:r>
-      <w:proofErr w:type="spellStart"/>
-      <w:r>
-        <w:t>экран</w:t>
-      </w:r>
-      <w:proofErr w:type="spellEnd"/>
-      <w:r>
-        <w:t xml:space="preserve"> </w:t>
-      </w:r>
-      <w:r>
-        <w:rPr>
-          <w:lang w:val="ru-RU"/>
-        </w:rPr>
-        <w:t xml:space="preserve">выбранной </w:t>
-      </w:r>
-      <w:proofErr w:type="spellStart"/>
-      <w:r>
-        <w:t>брони</w:t>
-      </w:r>
-      <w:proofErr w:type="spellEnd"/>
-      <w:r>
-        <w:t>.</w:t>
+        <w:rPr>
+          <w:lang w:val="ru-RU"/>
+        </w:rPr>
+      </w:pPr>
+      <w:r>
+        <w:rPr>
+          <w:lang w:val="ru-RU"/>
+        </w:rPr>
+        <w:t>Данный экран содержит форму ввода данных сотрудника, описанных в пункте 4.2.</w:t>
+      </w:r>
+      <w:r>
+        <w:rPr>
+          <w:lang w:val="ru-RU"/>
+        </w:rPr>
+        <w:t>3</w:t>
+      </w:r>
+      <w:r>
+        <w:rPr>
+          <w:lang w:val="ru-RU"/>
+        </w:rPr>
+        <w:t>, и кнопки создания и отмены.</w:t>
       </w:r>
     </w:p>
     <w:p>
       <w:pPr>
         <w:pStyle w:val="a4"/>
-      </w:pPr>
-      <w:bookmarkStart w:id="34" w:name="_Toc161087017"/>
-      <w:proofErr w:type="spellStart"/>
-      <w:r>
-        <w:t>Экран</w:t>
-      </w:r>
-      <w:proofErr w:type="spellEnd"/>
-      <w:r>
-        <w:t xml:space="preserve"> </w:t>
-      </w:r>
-      <w:proofErr w:type="spellStart"/>
-      <w:r>
-        <w:t>личного</w:t>
-      </w:r>
-      <w:proofErr w:type="spellEnd"/>
-      <w:r>
-        <w:t xml:space="preserve"> </w:t>
-      </w:r>
-      <w:proofErr w:type="spellStart"/>
-      <w:r>
-        <w:t>кабинета</w:t>
-      </w:r>
-      <w:bookmarkEnd w:id="34"/>
-      <w:proofErr w:type="spellEnd"/>
+        <w:rPr>
+          <w:lang w:val="ru-RU"/>
+        </w:rPr>
+      </w:pPr>
+      <w:bookmarkStart w:id="38" w:name="_Toc161087021"/>
+      <w:r>
+        <w:rPr>
+          <w:lang w:val="ru-RU"/>
+        </w:rPr>
+        <w:t>Экран с информацией о конкретном сотруднике</w:t>
+      </w:r>
+      <w:bookmarkEnd w:id="38"/>
     </w:p>
     <w:p>
       <w:pPr>
@@ -8664,7 +8259,7 @@
         <w:rPr>
           <w:lang w:val="ru-RU"/>
         </w:rPr>
-        <w:t>Данный экран содержит информацию о сотруднике, описанную в пункте 4.2.</w:t>
+        <w:t>Данный экран содержит информацию о конкретном сотруднике, описанную в пункте 4.2.</w:t>
       </w:r>
       <w:r>
         <w:rPr>
@@ -8676,36 +8271,18 @@
         <w:rPr>
           <w:lang w:val="ru-RU"/>
         </w:rPr>
-        <w:t>, и кнопку, открывающую экран изменения пароля.</w:t>
+        <w:t>, и кнопку, открывающую экран редактирования этого сотрудника.</w:t>
       </w:r>
     </w:p>
     <w:p>
       <w:pPr>
         <w:pStyle w:val="a4"/>
       </w:pPr>
-      <w:bookmarkStart w:id="35" w:name="_Toc161087018"/>
-      <w:proofErr w:type="spellStart"/>
-      <w:r>
-        <w:t>Экран</w:t>
-      </w:r>
-      <w:proofErr w:type="spellEnd"/>
-      <w:r>
-        <w:t xml:space="preserve"> </w:t>
-      </w:r>
-      <w:proofErr w:type="spellStart"/>
-      <w:r>
-        <w:t>изменения</w:t>
-      </w:r>
-      <w:proofErr w:type="spellEnd"/>
-      <w:r>
-        <w:t xml:space="preserve"> </w:t>
-      </w:r>
-      <w:proofErr w:type="spellStart"/>
-      <w:r>
-        <w:t>пароля</w:t>
-      </w:r>
-      <w:bookmarkEnd w:id="35"/>
-      <w:proofErr w:type="spellEnd"/>
+      <w:bookmarkStart w:id="39" w:name="_Toc161087022"/>
+      <w:r>
+        <w:t>Экран редактирования сотрудника</w:t>
+      </w:r>
+      <w:bookmarkEnd w:id="39"/>
     </w:p>
     <w:p>
       <w:pPr>
@@ -8718,152 +8295,6 @@
         <w:rPr>
           <w:lang w:val="ru-RU"/>
         </w:rPr>
-        <w:t>Данный экран содержит форму для ввода старого и нового паролей, а также кнопки подтверждения и отмены изменения пароля.</w:t>
-      </w:r>
-    </w:p>
-    <w:p>
-      <w:pPr>
-        <w:pStyle w:val="a4"/>
-      </w:pPr>
-      <w:bookmarkStart w:id="36" w:name="_Toc161087019"/>
-      <w:proofErr w:type="spellStart"/>
-      <w:r>
-        <w:lastRenderedPageBreak/>
-        <w:t>Экран</w:t>
-      </w:r>
-      <w:proofErr w:type="spellEnd"/>
-      <w:r>
-        <w:t xml:space="preserve"> </w:t>
-      </w:r>
-      <w:proofErr w:type="spellStart"/>
-      <w:r>
-        <w:t>обзора</w:t>
-      </w:r>
-      <w:proofErr w:type="spellEnd"/>
-      <w:r>
-        <w:t xml:space="preserve"> </w:t>
-      </w:r>
-      <w:proofErr w:type="spellStart"/>
-      <w:r>
-        <w:t>сотрудников</w:t>
-      </w:r>
-      <w:bookmarkEnd w:id="36"/>
-      <w:proofErr w:type="spellEnd"/>
-    </w:p>
-    <w:p>
-      <w:pPr>
-        <w:pStyle w:val="af4"/>
-      </w:pPr>
-      <w:r>
-        <w:rPr>
-          <w:lang w:val="ru-RU"/>
-        </w:rPr>
-        <w:t xml:space="preserve">Данный экран содержит список всех сотрудников ресторана, с указанием их фамилий, имён и отчеств. </w:t>
-      </w:r>
-      <w:proofErr w:type="spellStart"/>
-      <w:r>
-        <w:t>При</w:t>
-      </w:r>
-      <w:proofErr w:type="spellEnd"/>
-      <w:r>
-        <w:t xml:space="preserve"> </w:t>
-      </w:r>
-      <w:proofErr w:type="spellStart"/>
-      <w:r>
-        <w:t>выборе</w:t>
-      </w:r>
-      <w:proofErr w:type="spellEnd"/>
-      <w:r>
-        <w:t xml:space="preserve"> </w:t>
-      </w:r>
-      <w:proofErr w:type="spellStart"/>
-      <w:r>
-        <w:t>сотрудника</w:t>
-      </w:r>
-      <w:proofErr w:type="spellEnd"/>
-      <w:r>
-        <w:t xml:space="preserve"> </w:t>
-      </w:r>
-      <w:proofErr w:type="spellStart"/>
-      <w:r>
-        <w:t>открывается</w:t>
-      </w:r>
-      <w:proofErr w:type="spellEnd"/>
-      <w:r>
-        <w:t xml:space="preserve"> </w:t>
-      </w:r>
-      <w:proofErr w:type="spellStart"/>
-      <w:r>
-        <w:t>экран</w:t>
-      </w:r>
-      <w:proofErr w:type="spellEnd"/>
-      <w:r>
-        <w:t xml:space="preserve"> </w:t>
-      </w:r>
-      <w:proofErr w:type="spellStart"/>
-      <w:r>
-        <w:t>этого</w:t>
-      </w:r>
-      <w:proofErr w:type="spellEnd"/>
-      <w:r>
-        <w:t xml:space="preserve"> </w:t>
-      </w:r>
-      <w:proofErr w:type="spellStart"/>
-      <w:r>
-        <w:t>конкретного</w:t>
-      </w:r>
-      <w:proofErr w:type="spellEnd"/>
-      <w:r>
-        <w:t xml:space="preserve"> </w:t>
-      </w:r>
-      <w:proofErr w:type="spellStart"/>
-      <w:r>
-        <w:t>сотрудника</w:t>
-      </w:r>
-      <w:proofErr w:type="spellEnd"/>
-      <w:r>
-        <w:t>.</w:t>
-      </w:r>
-    </w:p>
-    <w:p>
-      <w:pPr>
-        <w:pStyle w:val="a4"/>
-      </w:pPr>
-      <w:bookmarkStart w:id="37" w:name="_Toc161087020"/>
-      <w:proofErr w:type="spellStart"/>
-      <w:r>
-        <w:t>Экран</w:t>
-      </w:r>
-      <w:proofErr w:type="spellEnd"/>
-      <w:r>
-        <w:t xml:space="preserve"> </w:t>
-      </w:r>
-      <w:proofErr w:type="spellStart"/>
-      <w:r>
-        <w:t>добавления</w:t>
-      </w:r>
-      <w:proofErr w:type="spellEnd"/>
-      <w:r>
-        <w:t xml:space="preserve"> </w:t>
-      </w:r>
-      <w:proofErr w:type="spellStart"/>
-      <w:r>
-        <w:t>сотрудника</w:t>
-      </w:r>
-      <w:bookmarkEnd w:id="37"/>
-      <w:proofErr w:type="spellEnd"/>
-    </w:p>
-    <w:p>
-      <w:pPr>
-        <w:pStyle w:val="af4"/>
-        <w:rPr>
-          <w:lang w:val="ru-RU"/>
-        </w:rPr>
-      </w:pPr>
-      <w:r>
-        <w:rPr>
-          <w:lang w:val="ru-RU"/>
-        </w:rPr>
         <w:t>Данный экран содержит форму ввода данных сотрудника, описанных в пункте 4.2.</w:t>
       </w:r>
       <w:r>
@@ -8881,126 +8312,12 @@
     </w:p>
     <w:p>
       <w:pPr>
-        <w:pStyle w:val="a4"/>
-        <w:rPr>
-          <w:lang w:val="ru-RU"/>
-        </w:rPr>
-      </w:pPr>
-      <w:bookmarkStart w:id="38" w:name="_Toc161087021"/>
-      <w:r>
-        <w:rPr>
-          <w:lang w:val="ru-RU"/>
-        </w:rPr>
-        <w:t>Экран с информацией о конкретном сотруднике</w:t>
-      </w:r>
-      <w:bookmarkEnd w:id="38"/>
-    </w:p>
-    <w:p>
-      <w:pPr>
-        <w:pStyle w:val="af4"/>
-        <w:rPr>
-          <w:lang w:val="ru-RU"/>
-        </w:rPr>
-      </w:pPr>
-      <w:r>
-        <w:rPr>
-          <w:lang w:val="ru-RU"/>
-        </w:rPr>
-        <w:t>Данный экран содержит информацию о конкретном сотруднике, описанную в пункте 4.2.</w:t>
-      </w:r>
-      <w:r>
-        <w:rPr>
-          <w:lang w:val="ru-RU"/>
-        </w:rPr>
-        <w:t>3</w:t>
-      </w:r>
-      <w:r>
-        <w:rPr>
-          <w:lang w:val="ru-RU"/>
-        </w:rPr>
-        <w:t>, и кнопку, открывающую экран редактирования этого сотрудника.</w:t>
-      </w:r>
-    </w:p>
-    <w:p>
-      <w:pPr>
-        <w:pStyle w:val="a4"/>
-      </w:pPr>
-      <w:bookmarkStart w:id="39" w:name="_Toc161087022"/>
-      <w:proofErr w:type="spellStart"/>
-      <w:r>
-        <w:t>Экран</w:t>
-      </w:r>
-      <w:proofErr w:type="spellEnd"/>
-      <w:r>
-        <w:t xml:space="preserve"> </w:t>
-      </w:r>
-      <w:proofErr w:type="spellStart"/>
-      <w:r>
-        <w:t>редактирования</w:t>
-      </w:r>
-      <w:proofErr w:type="spellEnd"/>
-      <w:r>
-        <w:t xml:space="preserve"> </w:t>
-      </w:r>
-      <w:proofErr w:type="spellStart"/>
-      <w:r>
-        <w:t>сотрудника</w:t>
-      </w:r>
-      <w:bookmarkEnd w:id="39"/>
-      <w:proofErr w:type="spellEnd"/>
-    </w:p>
-    <w:p>
-      <w:pPr>
-        <w:pStyle w:val="af4"/>
-        <w:rPr>
-          <w:lang w:val="ru-RU"/>
-        </w:rPr>
-      </w:pPr>
-      <w:r>
-        <w:rPr>
-          <w:lang w:val="ru-RU"/>
-        </w:rPr>
-        <w:t>Данный экран содержит форму ввода данных сотрудника, описанных в пункте 4.2.</w:t>
-      </w:r>
-      <w:r>
-        <w:rPr>
-          <w:lang w:val="ru-RU"/>
-        </w:rPr>
-        <w:t>3</w:t>
-      </w:r>
-      <w:r>
-        <w:rPr>
-          <w:lang w:val="ru-RU"/>
-        </w:rPr>
-        <w:t>, и кнопки создания и отмены.</w:t>
-      </w:r>
-    </w:p>
-    <w:p>
-      <w:pPr>
         <w:pStyle w:val="a3"/>
       </w:pPr>
       <w:bookmarkStart w:id="40" w:name="_Toc161087023"/>
-      <w:proofErr w:type="spellStart"/>
-      <w:r>
-        <w:t>Требования</w:t>
-      </w:r>
-      <w:proofErr w:type="spellEnd"/>
-      <w:r>
-        <w:t xml:space="preserve"> к </w:t>
-      </w:r>
-      <w:proofErr w:type="spellStart"/>
-      <w:r>
-        <w:t>видам</w:t>
-      </w:r>
-      <w:proofErr w:type="spellEnd"/>
-      <w:r>
-        <w:t xml:space="preserve"> </w:t>
-      </w:r>
-      <w:proofErr w:type="spellStart"/>
-      <w:r>
-        <w:t>обеспечения</w:t>
-      </w:r>
-      <w:proofErr w:type="spellEnd"/>
+      <w:r>
+        <w:t>Требования к видам обеспечения</w:t>
+      </w:r>
       <w:r>
         <w:t xml:space="preserve"> АС</w:t>
       </w:r>
@@ -9015,21 +8332,8 @@
         </w:numPr>
       </w:pPr>
       <w:bookmarkStart w:id="41" w:name="_Toc161087024"/>
-      <w:proofErr w:type="spellStart"/>
-      <w:r>
-        <w:t>Лингвистическое</w:t>
-      </w:r>
-      <w:proofErr w:type="spellEnd"/>
-      <w:r>
-        <w:t xml:space="preserve"> </w:t>
-      </w:r>
-      <w:proofErr w:type="spellStart"/>
-      <w:r>
-        <w:t>обеспечение</w:t>
-      </w:r>
-      <w:proofErr w:type="spellEnd"/>
-      <w:r>
-        <w:t xml:space="preserve"> АС</w:t>
+      <w:r>
+        <w:t>Лингвистическое обеспечение АС</w:t>
       </w:r>
       <w:bookmarkEnd w:id="41"/>
     </w:p>
@@ -9064,21 +8368,8 @@
         <w:pStyle w:val="a4"/>
       </w:pPr>
       <w:bookmarkStart w:id="42" w:name="_Toc161087025"/>
-      <w:proofErr w:type="spellStart"/>
-      <w:r>
-        <w:t>Программное</w:t>
-      </w:r>
-      <w:proofErr w:type="spellEnd"/>
-      <w:r>
-        <w:t xml:space="preserve"> </w:t>
-      </w:r>
-      <w:proofErr w:type="spellStart"/>
-      <w:r>
-        <w:t>обеспечение</w:t>
-      </w:r>
-      <w:proofErr w:type="spellEnd"/>
-      <w:r>
-        <w:t xml:space="preserve"> АС</w:t>
+      <w:r>
+        <w:t>Программное обеспечение АС</w:t>
       </w:r>
       <w:bookmarkEnd w:id="42"/>
     </w:p>
@@ -9117,28 +8408,15 @@
         <w:pStyle w:val="a8"/>
       </w:pPr>
       <w:r>
-        <w:t xml:space="preserve">СУБД </w:t>
-      </w:r>
-      <w:proofErr w:type="spellStart"/>
-      <w:r>
-        <w:t>PostgreSQL</w:t>
-      </w:r>
-      <w:proofErr w:type="spellEnd"/>
-      <w:r>
-        <w:t xml:space="preserve"> 16.2;</w:t>
+        <w:t>СУБД PostgreSQL 16.2;</w:t>
       </w:r>
     </w:p>
     <w:p>
       <w:pPr>
         <w:pStyle w:val="a8"/>
       </w:pPr>
-      <w:proofErr w:type="spellStart"/>
-      <w:r>
-        <w:t>Keycloak</w:t>
-      </w:r>
-      <w:proofErr w:type="spellEnd"/>
-      <w:r>
-        <w:t xml:space="preserve"> 23.0.7.</w:t>
+      <w:r>
+        <w:t>Keycloak 23.0.7.</w:t>
       </w:r>
     </w:p>
     <w:p>
@@ -9185,15 +8463,7 @@
         <w:pStyle w:val="a8"/>
       </w:pPr>
       <w:r>
-        <w:t xml:space="preserve">Язык программирования </w:t>
-      </w:r>
-      <w:proofErr w:type="spellStart"/>
-      <w:r>
-        <w:t>Dart</w:t>
-      </w:r>
-      <w:proofErr w:type="spellEnd"/>
-      <w:r>
-        <w:t xml:space="preserve"> версии 3.3.0</w:t>
+        <w:t>Язык программирования Dart версии 3.3.0</w:t>
       </w:r>
       <w:r>
         <w:rPr>
@@ -9209,13 +8479,8 @@
           <w:b/>
         </w:rPr>
       </w:pPr>
-      <w:proofErr w:type="spellStart"/>
-      <w:r>
-        <w:t>Flutter</w:t>
-      </w:r>
-      <w:proofErr w:type="spellEnd"/>
-      <w:r>
-        <w:t xml:space="preserve"> SDK версии 3.19.1.</w:t>
+      <w:r>
+        <w:t>Flutter SDK версии 3.19.1.</w:t>
       </w:r>
     </w:p>
     <w:p>
@@ -9332,20 +8597,10 @@
         </w:numPr>
       </w:pPr>
       <w:bookmarkStart w:id="45" w:name="_Toc161087028"/>
-      <w:proofErr w:type="spellStart"/>
-      <w:r>
-        <w:t>Требования</w:t>
-      </w:r>
-      <w:proofErr w:type="spellEnd"/>
-      <w:r>
-        <w:t xml:space="preserve"> по </w:t>
-      </w:r>
-      <w:proofErr w:type="spellStart"/>
-      <w:r>
-        <w:t>безопасности</w:t>
+      <w:r>
+        <w:t>Требования по безопасности</w:t>
       </w:r>
       <w:bookmarkEnd w:id="45"/>
-      <w:proofErr w:type="spellEnd"/>
     </w:p>
     <w:p>
       <w:pPr>
@@ -9377,11 +8632,9 @@
       <w:r>
         <w:t xml:space="preserve"> для хеширования должен использоваться алгоритм </w:t>
       </w:r>
-      <w:proofErr w:type="spellStart"/>
       <w:r>
         <w:t>bcrypt</w:t>
       </w:r>
-      <w:proofErr w:type="spellEnd"/>
       <w:r>
         <w:t>;</w:t>
       </w:r>
@@ -9405,20 +8658,10 @@
         <w:pStyle w:val="a4"/>
       </w:pPr>
       <w:bookmarkStart w:id="46" w:name="_Toc161087029"/>
-      <w:proofErr w:type="spellStart"/>
-      <w:r>
-        <w:t>Дополнительные</w:t>
-      </w:r>
-      <w:proofErr w:type="spellEnd"/>
-      <w:r>
-        <w:t xml:space="preserve"> </w:t>
-      </w:r>
-      <w:proofErr w:type="spellStart"/>
-      <w:r>
-        <w:t>требования</w:t>
+      <w:r>
+        <w:t>Дополнительные требования</w:t>
       </w:r>
       <w:bookmarkEnd w:id="46"/>
-      <w:proofErr w:type="spellEnd"/>
     </w:p>
     <w:p>
       <w:pPr>
@@ -9594,37 +8837,11 @@
         <w:pStyle w:val="a2"/>
       </w:pPr>
       <w:bookmarkStart w:id="48" w:name="_Toc161087031"/>
-      <w:proofErr w:type="spellStart"/>
       <w:r>
         <w:lastRenderedPageBreak/>
-        <w:t>Порядок</w:t>
-      </w:r>
-      <w:proofErr w:type="spellEnd"/>
-      <w:r>
-        <w:t xml:space="preserve"> </w:t>
-      </w:r>
-      <w:proofErr w:type="spellStart"/>
-      <w:r>
-        <w:t>разработки</w:t>
-      </w:r>
-      <w:proofErr w:type="spellEnd"/>
-      <w:r>
-        <w:t xml:space="preserve"> </w:t>
-      </w:r>
-      <w:proofErr w:type="spellStart"/>
-      <w:r>
-        <w:t>автоматизированной</w:t>
-      </w:r>
-      <w:proofErr w:type="spellEnd"/>
-      <w:r>
-        <w:t xml:space="preserve"> </w:t>
-      </w:r>
-      <w:proofErr w:type="spellStart"/>
-      <w:r>
-        <w:t>системы</w:t>
+        <w:t>Порядок разработки автоматизированной системы</w:t>
       </w:r>
       <w:bookmarkEnd w:id="48"/>
-      <w:proofErr w:type="spellEnd"/>
     </w:p>
     <w:p>
       <w:pPr>
@@ -9804,42 +9021,16 @@
         <w:t xml:space="preserve"> </w:t>
       </w:r>
       <w:r>
-        <w:t xml:space="preserve">на </w:t>
-      </w:r>
-      <w:proofErr w:type="spellStart"/>
-      <w:r>
-        <w:t>GitHub</w:t>
-      </w:r>
-      <w:proofErr w:type="spellEnd"/>
-      <w:r>
-        <w:t xml:space="preserve">, распределены задачи проекта в </w:t>
-      </w:r>
-      <w:proofErr w:type="spellStart"/>
-      <w:r>
-        <w:t>таск</w:t>
-      </w:r>
-      <w:proofErr w:type="spellEnd"/>
-      <w:r>
-        <w:t xml:space="preserve">-менеджере </w:t>
-      </w:r>
-      <w:proofErr w:type="spellStart"/>
+        <w:t xml:space="preserve">на GitHub, распределены задачи проекта в таск-менеджере </w:t>
+      </w:r>
       <w:r>
         <w:rPr>
           <w:lang w:val="en-US"/>
         </w:rPr>
         <w:t>YouTrack</w:t>
       </w:r>
-      <w:proofErr w:type="spellEnd"/>
-      <w:r>
-        <w:t xml:space="preserve">, создан проект </w:t>
-      </w:r>
-      <w:proofErr w:type="spellStart"/>
-      <w:r>
-        <w:t>Miro</w:t>
-      </w:r>
-      <w:proofErr w:type="spellEnd"/>
-      <w:r>
-        <w:t xml:space="preserve"> с общей логикой системы, предоставлены промежуточные результаты по курсовому проекту</w:t>
+      <w:r>
+        <w:t>, создан проект Miro с общей логикой системы, предоставлены промежуточные результаты по курсовому проекту</w:t>
       </w:r>
       <w:r>
         <w:t>,</w:t>
@@ -9891,19 +9082,9 @@
       <w:pPr>
         <w:pStyle w:val="af4"/>
       </w:pPr>
-      <w:proofErr w:type="spellStart"/>
-      <w:r>
-        <w:t>Требования</w:t>
-      </w:r>
-      <w:proofErr w:type="spellEnd"/>
-      <w:r>
-        <w:t xml:space="preserve"> </w:t>
-      </w:r>
-      <w:proofErr w:type="spellStart"/>
-      <w:r>
-        <w:t>отсутствуют</w:t>
-      </w:r>
-      <w:proofErr w:type="spellEnd"/>
+      <w:r>
+        <w:t>Требования отсутствуют</w:t>
+      </w:r>
       <w:r>
         <w:t>.</w:t>
       </w:r>
@@ -9913,60 +9094,24 @@
         <w:pStyle w:val="a2"/>
       </w:pPr>
       <w:bookmarkStart w:id="51" w:name="_Toc161087034"/>
-      <w:proofErr w:type="spellStart"/>
       <w:r>
         <w:lastRenderedPageBreak/>
         <w:t>Т</w:t>
       </w:r>
       <w:r>
-        <w:t>ребования</w:t>
-      </w:r>
-      <w:proofErr w:type="spellEnd"/>
-      <w:r>
-        <w:t xml:space="preserve"> к </w:t>
-      </w:r>
-      <w:proofErr w:type="spellStart"/>
-      <w:r>
-        <w:t>документированию</w:t>
+        <w:t>ребования к документированию</w:t>
       </w:r>
       <w:bookmarkEnd w:id="51"/>
-      <w:proofErr w:type="spellEnd"/>
     </w:p>
     <w:p>
       <w:pPr>
         <w:pStyle w:val="a3"/>
       </w:pPr>
       <w:bookmarkStart w:id="52" w:name="_Toc161087035"/>
-      <w:proofErr w:type="spellStart"/>
-      <w:r>
-        <w:t>Перечень</w:t>
-      </w:r>
-      <w:proofErr w:type="spellEnd"/>
-      <w:r>
-        <w:t xml:space="preserve"> </w:t>
-      </w:r>
-      <w:proofErr w:type="spellStart"/>
-      <w:r>
-        <w:t>подлежащих</w:t>
-      </w:r>
-      <w:proofErr w:type="spellEnd"/>
-      <w:r>
-        <w:t xml:space="preserve"> </w:t>
-      </w:r>
-      <w:proofErr w:type="spellStart"/>
-      <w:r>
-        <w:t>разработке</w:t>
-      </w:r>
-      <w:proofErr w:type="spellEnd"/>
-      <w:r>
-        <w:t xml:space="preserve"> </w:t>
-      </w:r>
-      <w:proofErr w:type="spellStart"/>
-      <w:r>
-        <w:t>документов</w:t>
+      <w:r>
+        <w:t>Перечень подлежащих разработке документов</w:t>
       </w:r>
       <w:bookmarkEnd w:id="52"/>
-      <w:proofErr w:type="spellEnd"/>
     </w:p>
     <w:p>
       <w:pPr>
@@ -9989,36 +9134,10 @@
         <w:pStyle w:val="a3"/>
       </w:pPr>
       <w:bookmarkStart w:id="53" w:name="_Toc161087036"/>
-      <w:proofErr w:type="spellStart"/>
-      <w:r>
-        <w:t>Вид</w:t>
-      </w:r>
-      <w:proofErr w:type="spellEnd"/>
-      <w:r>
-        <w:t xml:space="preserve"> </w:t>
-      </w:r>
-      <w:proofErr w:type="spellStart"/>
-      <w:r>
-        <w:t>представления</w:t>
-      </w:r>
-      <w:proofErr w:type="spellEnd"/>
-      <w:r>
-        <w:t xml:space="preserve"> и </w:t>
-      </w:r>
-      <w:proofErr w:type="spellStart"/>
-      <w:r>
-        <w:t>количество</w:t>
-      </w:r>
-      <w:proofErr w:type="spellEnd"/>
-      <w:r>
-        <w:t xml:space="preserve"> </w:t>
-      </w:r>
-      <w:proofErr w:type="spellStart"/>
-      <w:r>
-        <w:t>документов</w:t>
+      <w:r>
+        <w:t>Вид представления и количество документов</w:t>
       </w:r>
       <w:bookmarkEnd w:id="53"/>
-      <w:proofErr w:type="spellEnd"/>
     </w:p>
     <w:p>
       <w:pPr>
@@ -10045,11 +9164,9 @@
         </w:rPr>
         <w:t xml:space="preserve">опубликованы на сайте </w:t>
       </w:r>
-      <w:proofErr w:type="spellStart"/>
       <w:r>
         <w:t>github</w:t>
       </w:r>
-      <w:proofErr w:type="spellEnd"/>
       <w:r>
         <w:rPr>
           <w:lang w:val="ru-RU"/>
@@ -10089,31 +9206,20 @@
         <w:pStyle w:val="a2"/>
       </w:pPr>
       <w:bookmarkStart w:id="54" w:name="_Toc161087037"/>
-      <w:proofErr w:type="spellStart"/>
       <w:r>
         <w:lastRenderedPageBreak/>
         <w:t>И</w:t>
       </w:r>
       <w:r>
-        <w:t>сточники</w:t>
-      </w:r>
-      <w:proofErr w:type="spellEnd"/>
-      <w:r>
-        <w:t xml:space="preserve"> </w:t>
-      </w:r>
-      <w:proofErr w:type="spellStart"/>
-      <w:r>
-        <w:t>разработки</w:t>
+        <w:t>сточники разработки</w:t>
       </w:r>
       <w:bookmarkEnd w:id="54"/>
-      <w:proofErr w:type="spellEnd"/>
     </w:p>
     <w:p>
       <w:pPr>
         <w:pStyle w:val="a3"/>
       </w:pPr>
       <w:bookmarkStart w:id="55" w:name="_Toc161087038"/>
-      <w:proofErr w:type="spellStart"/>
       <w:r>
         <w:t>Системы</w:t>
       </w:r>
@@ -10124,7 +9230,6 @@
         <w:t>аналоги</w:t>
       </w:r>
       <w:bookmarkEnd w:id="55"/>
-      <w:proofErr w:type="spellEnd"/>
     </w:p>
     <w:p>
       <w:pPr>
@@ -10136,45 +9241,8 @@
         </w:rPr>
         <w:t xml:space="preserve">В ходе исследования рынка приложений по бронированию мест в ресторанах и барах было выявлено 3 прямых конкурента. </w:t>
       </w:r>
-      <w:proofErr w:type="spellStart"/>
-      <w:r>
-        <w:t>Результаты</w:t>
-      </w:r>
-      <w:proofErr w:type="spellEnd"/>
-      <w:r>
-        <w:t xml:space="preserve"> </w:t>
-      </w:r>
-      <w:proofErr w:type="spellStart"/>
-      <w:r>
-        <w:t>конкурентного</w:t>
-      </w:r>
-      <w:proofErr w:type="spellEnd"/>
-      <w:r>
-        <w:t xml:space="preserve"> </w:t>
-      </w:r>
-      <w:proofErr w:type="spellStart"/>
-      <w:r>
-        <w:t>исследования</w:t>
-      </w:r>
-      <w:proofErr w:type="spellEnd"/>
-      <w:r>
-        <w:t xml:space="preserve"> </w:t>
-      </w:r>
-      <w:proofErr w:type="spellStart"/>
-      <w:r>
-        <w:t>приведены</w:t>
-      </w:r>
-      <w:proofErr w:type="spellEnd"/>
-      <w:r>
-        <w:t xml:space="preserve"> в </w:t>
-      </w:r>
-      <w:proofErr w:type="spellStart"/>
-      <w:r>
-        <w:t>таблице</w:t>
-      </w:r>
-      <w:proofErr w:type="spellEnd"/>
-      <w:r>
-        <w:t xml:space="preserve"> </w:t>
+      <w:r>
+        <w:t xml:space="preserve">Результаты конкурентного исследования приведены в таблице </w:t>
       </w:r>
       <w:r>
         <w:t>2</w:t>
@@ -10225,11 +9293,9 @@
             <w:pPr>
               <w:pStyle w:val="af6"/>
             </w:pPr>
-            <w:proofErr w:type="spellStart"/>
             <w:r>
               <w:t>ReMarked</w:t>
             </w:r>
-            <w:proofErr w:type="spellEnd"/>
           </w:p>
         </w:tc>
         <w:tc>
@@ -10240,11 +9306,9 @@
             <w:pPr>
               <w:pStyle w:val="af6"/>
             </w:pPr>
-            <w:proofErr w:type="spellStart"/>
             <w:r>
               <w:t>Meetto</w:t>
             </w:r>
-            <w:proofErr w:type="spellEnd"/>
           </w:p>
         </w:tc>
         <w:tc>
@@ -10255,11 +9319,9 @@
             <w:pPr>
               <w:pStyle w:val="af6"/>
             </w:pPr>
-            <w:proofErr w:type="spellStart"/>
             <w:r>
               <w:t>GuestMe</w:t>
             </w:r>
-            <w:proofErr w:type="spellEnd"/>
           </w:p>
         </w:tc>
       </w:tr>
@@ -10547,12 +9609,10 @@
         <w:pStyle w:val="a4"/>
       </w:pPr>
       <w:bookmarkStart w:id="56" w:name="_Toc161087039"/>
-      <w:proofErr w:type="spellStart"/>
       <w:r>
         <w:t>ReMarked</w:t>
       </w:r>
       <w:bookmarkEnd w:id="56"/>
-      <w:proofErr w:type="spellEnd"/>
     </w:p>
     <w:p>
       <w:pPr>
@@ -10562,38 +9622,20 @@
         <w:rPr>
           <w:lang w:val="ru-RU"/>
         </w:rPr>
-        <w:t xml:space="preserve">Облачный сервис, работает на телефонах, планшетах и ноутбуках. Заказы можно принимать через виджет, </w:t>
-      </w:r>
-      <w:proofErr w:type="spellStart"/>
-      <w:r>
-        <w:rPr>
-          <w:lang w:val="ru-RU"/>
-        </w:rPr>
-        <w:t>телеграм</w:t>
-      </w:r>
-      <w:proofErr w:type="spellEnd"/>
-      <w:r>
-        <w:rPr>
-          <w:lang w:val="ru-RU"/>
-        </w:rPr>
-        <w:t xml:space="preserve">-бот и приложение. Система бронирования </w:t>
-      </w:r>
-      <w:proofErr w:type="spellStart"/>
+        <w:t xml:space="preserve">Облачный сервис, работает на телефонах, планшетах и ноутбуках. Заказы можно принимать через виджет, телеграм-бот и приложение. Система бронирования </w:t>
+      </w:r>
       <w:r>
         <w:t>ReMarked</w:t>
       </w:r>
-      <w:proofErr w:type="spellEnd"/>
       <w:r>
         <w:rPr>
           <w:lang w:val="ru-RU"/>
         </w:rPr>
         <w:t xml:space="preserve"> рассчитана как на сетевые проекты, так и на одиночные заведения с высокой проходимостью. Позволяет клиентам автоматически резервировать места на сайте, гости получают уведомления/напоминания о брони через </w:t>
       </w:r>
-      <w:proofErr w:type="spellStart"/>
       <w:r>
         <w:t>Whatsapp</w:t>
       </w:r>
-      <w:proofErr w:type="spellEnd"/>
       <w:r>
         <w:rPr>
           <w:lang w:val="ru-RU"/>
@@ -10613,13 +9655,8 @@
         </w:rPr>
         <w:t xml:space="preserve"> На рисунках 7-9 показаны элементы интерфейса приложения </w:t>
       </w:r>
-      <w:proofErr w:type="spellStart"/>
-      <w:r>
-        <w:t>ReMarked</w:t>
-      </w:r>
-      <w:proofErr w:type="spellEnd"/>
-      <w:r>
-        <w:t>.</w:t>
+      <w:r>
+        <w:t>ReMarked.</w:t>
       </w:r>
     </w:p>
     <w:p>
@@ -10826,12 +9863,10 @@
         <w:pStyle w:val="a4"/>
       </w:pPr>
       <w:bookmarkStart w:id="57" w:name="_Toc161087040"/>
-      <w:proofErr w:type="spellStart"/>
       <w:r>
         <w:t>Meetto</w:t>
       </w:r>
       <w:bookmarkEnd w:id="57"/>
-      <w:proofErr w:type="spellEnd"/>
     </w:p>
     <w:p>
       <w:pPr>
@@ -10853,12 +9888,10 @@
         <w:pStyle w:val="a4"/>
       </w:pPr>
       <w:bookmarkStart w:id="58" w:name="_Toc161087041"/>
-      <w:proofErr w:type="spellStart"/>
       <w:r>
         <w:t>GuestMe</w:t>
       </w:r>
       <w:bookmarkEnd w:id="58"/>
-      <w:proofErr w:type="spellEnd"/>
     </w:p>
     <w:p>
       <w:pPr>
@@ -10873,33 +9906,27 @@
         </w:rPr>
         <w:t xml:space="preserve">Рестораны, которые уже работают на </w:t>
       </w:r>
-      <w:proofErr w:type="spellStart"/>
       <w:r>
         <w:t>iiko</w:t>
       </w:r>
-      <w:proofErr w:type="spellEnd"/>
       <w:r>
         <w:rPr>
           <w:lang w:val="ru-RU"/>
         </w:rPr>
         <w:t xml:space="preserve">, могут не искать отдельный сервис для бронирования столов, а просто подключить дополнительный модуль — </w:t>
       </w:r>
-      <w:proofErr w:type="spellStart"/>
       <w:r>
         <w:t>GuestMe</w:t>
       </w:r>
-      <w:proofErr w:type="spellEnd"/>
       <w:r>
         <w:rPr>
           <w:lang w:val="ru-RU"/>
         </w:rPr>
         <w:t xml:space="preserve">. Он поддерживает основные функции аналогичных инструментов: мгновенная интеграция с системой автоматизации, быстрое получение информации о зале и гостях из </w:t>
       </w:r>
-      <w:proofErr w:type="spellStart"/>
       <w:r>
         <w:t>iiko</w:t>
       </w:r>
-      <w:proofErr w:type="spellEnd"/>
       <w:r>
         <w:rPr>
           <w:lang w:val="ru-RU"/>
@@ -10918,13 +9945,8 @@
         </w:rPr>
         <w:t xml:space="preserve">На рисунке 10 показан элемент интерфейса приложения </w:t>
       </w:r>
-      <w:proofErr w:type="spellStart"/>
-      <w:r>
-        <w:t>GuestMe</w:t>
-      </w:r>
-      <w:proofErr w:type="spellEnd"/>
-      <w:r>
-        <w:t>.</w:t>
+      <w:r>
+        <w:t>GuestMe.</w:t>
       </w:r>
     </w:p>
     <w:p>
@@ -10937,7 +9959,7 @@
         </w:rPr>
         <w:lastRenderedPageBreak/>
         <w:drawing>
-          <wp:inline distT="0" distB="0" distL="0" distR="0" wp14:anchorId="5DB02128" wp14:editId="3D3CA472">
+          <wp:inline distT="0" distB="0" distL="0" distR="0" wp14:anchorId="5DB02128" wp14:editId="7689E410">
             <wp:extent cx="5939790" cy="3221355"/>
             <wp:effectExtent l="0" t="0" r="3810" b="0"/>
             <wp:docPr id="1791495137" name="Рисунок 4"/>
@@ -11025,7 +10047,7 @@
           <w14:ligatures w14:val="standardContextual"/>
         </w:rPr>
         <w:drawing>
-          <wp:inline distT="0" distB="0" distL="0" distR="0" wp14:anchorId="4B3C774D" wp14:editId="0EF3E248">
+          <wp:inline distT="0" distB="0" distL="0" distR="0" wp14:anchorId="4B3C774D" wp14:editId="37C40894">
             <wp:extent cx="8135667" cy="5292000"/>
             <wp:effectExtent l="0" t="6668" r="0" b="0"/>
             <wp:docPr id="1393381328" name="Рисунок 1"/>

</xml_diff>

<commit_message>
fix: add information about vendor administrator
</commit_message>
<xml_diff>
--- a/documentation/техническое задание/Техническое задание.docx
+++ b/documentation/техническое задание/Техническое задание.docx
@@ -247,25 +247,26 @@
           <w:sz w:val="28"/>
           <w:szCs w:val="28"/>
         </w:rPr>
-        <w:t xml:space="preserve"> для бронирования мест в ресторанах и барах Restobook</w:t>
-      </w:r>
+        <w:t xml:space="preserve"> для бронирования мест в ресторанах и барах </w:t>
+      </w:r>
+      <w:proofErr w:type="spellStart"/>
       <w:r>
         <w:rPr>
           <w:rFonts w:ascii="Times New Roman" w:hAnsi="Times New Roman" w:cs="Times New Roman"/>
           <w:sz w:val="28"/>
           <w:szCs w:val="28"/>
         </w:rPr>
-        <w:t>»</w:t>
-      </w:r>
-    </w:p>
-    <w:p>
-      <w:pPr>
+        <w:t>Restobook</w:t>
+      </w:r>
+      <w:proofErr w:type="spellEnd"/>
+      <w:r>
         <w:rPr>
           <w:rFonts w:ascii="Times New Roman" w:hAnsi="Times New Roman" w:cs="Times New Roman"/>
           <w:sz w:val="28"/>
           <w:szCs w:val="28"/>
         </w:rPr>
-      </w:pPr>
+        <w:t>»</w:t>
+      </w:r>
     </w:p>
     <w:p>
       <w:pPr>
@@ -284,39 +285,40 @@
           <w:szCs w:val="28"/>
         </w:rPr>
       </w:pPr>
-      <w:r>
+    </w:p>
+    <w:p>
+      <w:pPr>
         <w:rPr>
           <w:rFonts w:ascii="Times New Roman" w:hAnsi="Times New Roman" w:cs="Times New Roman"/>
           <w:sz w:val="28"/>
           <w:szCs w:val="28"/>
         </w:rPr>
-        <w:t>Исполнители</w:t>
-      </w:r>
-    </w:p>
-    <w:p>
-      <w:pPr>
-        <w:ind w:firstLine="708"/>
+      </w:pPr>
+      <w:r>
         <w:rPr>
           <w:rFonts w:ascii="Times New Roman" w:hAnsi="Times New Roman" w:cs="Times New Roman"/>
           <w:sz w:val="28"/>
           <w:szCs w:val="28"/>
         </w:rPr>
-      </w:pPr>
-      <w:r>
+        <w:t>Исполнители</w:t>
+      </w:r>
+    </w:p>
+    <w:p>
+      <w:pPr>
+        <w:ind w:firstLine="708"/>
         <w:rPr>
           <w:rFonts w:ascii="Times New Roman" w:hAnsi="Times New Roman" w:cs="Times New Roman"/>
           <w:sz w:val="28"/>
           <w:szCs w:val="28"/>
         </w:rPr>
-        <w:t xml:space="preserve">______________ </w:t>
-      </w:r>
+      </w:pPr>
       <w:r>
         <w:rPr>
           <w:rFonts w:ascii="Times New Roman" w:hAnsi="Times New Roman" w:cs="Times New Roman"/>
           <w:sz w:val="28"/>
           <w:szCs w:val="28"/>
         </w:rPr>
-        <w:t xml:space="preserve">П.А. </w:t>
+        <w:t xml:space="preserve">______________ </w:t>
       </w:r>
       <w:r>
         <w:rPr>
@@ -324,60 +326,78 @@
           <w:sz w:val="28"/>
           <w:szCs w:val="28"/>
         </w:rPr>
-        <w:t>Путин</w:t>
-      </w:r>
-    </w:p>
-    <w:p>
-      <w:pPr>
-        <w:ind w:firstLine="708"/>
+        <w:t xml:space="preserve">П.А. </w:t>
+      </w:r>
+      <w:r>
         <w:rPr>
           <w:rFonts w:ascii="Times New Roman" w:hAnsi="Times New Roman" w:cs="Times New Roman"/>
           <w:sz w:val="28"/>
           <w:szCs w:val="28"/>
         </w:rPr>
-      </w:pPr>
-      <w:r>
+        <w:t>Путин</w:t>
+      </w:r>
+    </w:p>
+    <w:p>
+      <w:pPr>
+        <w:ind w:firstLine="708"/>
         <w:rPr>
           <w:rFonts w:ascii="Times New Roman" w:hAnsi="Times New Roman" w:cs="Times New Roman"/>
           <w:sz w:val="28"/>
           <w:szCs w:val="28"/>
         </w:rPr>
-        <w:t xml:space="preserve">______________ </w:t>
-      </w:r>
+      </w:pPr>
       <w:r>
         <w:rPr>
           <w:rFonts w:ascii="Times New Roman" w:hAnsi="Times New Roman" w:cs="Times New Roman"/>
           <w:sz w:val="28"/>
           <w:szCs w:val="28"/>
         </w:rPr>
-        <w:t>М.В. Ефремов</w:t>
-      </w:r>
-    </w:p>
-    <w:p>
-      <w:pPr>
-        <w:ind w:firstLine="708"/>
+        <w:t xml:space="preserve">______________ </w:t>
+      </w:r>
+      <w:r>
         <w:rPr>
           <w:rFonts w:ascii="Times New Roman" w:hAnsi="Times New Roman" w:cs="Times New Roman"/>
           <w:sz w:val="28"/>
           <w:szCs w:val="28"/>
         </w:rPr>
-      </w:pPr>
-      <w:r>
+        <w:t>М.В. Ефремов</w:t>
+      </w:r>
+    </w:p>
+    <w:p>
+      <w:pPr>
+        <w:ind w:firstLine="708"/>
         <w:rPr>
           <w:rFonts w:ascii="Times New Roman" w:hAnsi="Times New Roman" w:cs="Times New Roman"/>
           <w:sz w:val="28"/>
           <w:szCs w:val="28"/>
         </w:rPr>
-        <w:t xml:space="preserve">______________ </w:t>
-      </w:r>
+      </w:pPr>
       <w:r>
         <w:rPr>
           <w:rFonts w:ascii="Times New Roman" w:hAnsi="Times New Roman" w:cs="Times New Roman"/>
           <w:sz w:val="28"/>
           <w:szCs w:val="28"/>
         </w:rPr>
-        <w:t>М.М.З. Насайр</w:t>
-      </w:r>
+        <w:t xml:space="preserve">______________ </w:t>
+      </w:r>
+      <w:r>
+        <w:rPr>
+          <w:rFonts w:ascii="Times New Roman" w:hAnsi="Times New Roman" w:cs="Times New Roman"/>
+          <w:sz w:val="28"/>
+          <w:szCs w:val="28"/>
+        </w:rPr>
+        <w:t xml:space="preserve">М.М.З. </w:t>
+      </w:r>
+      <w:proofErr w:type="spellStart"/>
+      <w:r>
+        <w:rPr>
+          <w:rFonts w:ascii="Times New Roman" w:hAnsi="Times New Roman" w:cs="Times New Roman"/>
+          <w:sz w:val="28"/>
+          <w:szCs w:val="28"/>
+        </w:rPr>
+        <w:t>Насайр</w:t>
+      </w:r>
+      <w:proofErr w:type="spellEnd"/>
     </w:p>
     <w:p>
       <w:pPr>
@@ -4844,7 +4864,25 @@
         <w:rPr>
           <w:lang w:val="ru-RU"/>
         </w:rPr>
-        <w:t>и.</w:t>
+        <w:t>и</w:t>
+      </w:r>
+      <w:r>
+        <w:rPr>
+          <w:lang w:val="ru-RU"/>
+        </w:rPr>
+        <w:t xml:space="preserve"> </w:t>
+      </w:r>
+      <w:r>
+        <w:rPr>
+          <w:lang w:val="ru-RU"/>
+        </w:rPr>
+        <w:t>и администрирующей сервер приложения</w:t>
+      </w:r>
+      <w:r>
+        <w:rPr>
+          <w:lang w:val="ru-RU"/>
+        </w:rPr>
+        <w:t>.</w:t>
       </w:r>
     </w:p>
     <w:p>
@@ -5284,11 +5322,21 @@
         <w:pStyle w:val="a2"/>
       </w:pPr>
       <w:bookmarkStart w:id="2" w:name="_Toc161086986"/>
+      <w:proofErr w:type="spellStart"/>
       <w:r>
         <w:lastRenderedPageBreak/>
-        <w:t>Общие сведения</w:t>
+        <w:t>Общие</w:t>
+      </w:r>
+      <w:proofErr w:type="spellEnd"/>
+      <w:r>
+        <w:t xml:space="preserve"> </w:t>
+      </w:r>
+      <w:proofErr w:type="spellStart"/>
+      <w:r>
+        <w:t>сведения</w:t>
       </w:r>
       <w:bookmarkEnd w:id="2"/>
+      <w:proofErr w:type="spellEnd"/>
     </w:p>
     <w:p>
       <w:pPr>
@@ -5350,10 +5398,12 @@
         </w:rPr>
         <w:t xml:space="preserve"> для бронирования мест в ресторанах и барах </w:t>
       </w:r>
+      <w:proofErr w:type="spellStart"/>
       <w:r>
         <w:t>Restobook</w:t>
       </w:r>
       <w:bookmarkEnd w:id="4"/>
+      <w:proofErr w:type="spellEnd"/>
       <w:r>
         <w:rPr>
           <w:lang w:val="ru-RU"/>
@@ -5386,9 +5436,11 @@
         </w:rPr>
         <w:t>«</w:t>
       </w:r>
+      <w:proofErr w:type="spellStart"/>
       <w:r>
         <w:t>Restobook</w:t>
       </w:r>
+      <w:proofErr w:type="spellEnd"/>
       <w:r>
         <w:rPr>
           <w:lang w:val="ru-RU"/>
@@ -5407,10 +5459,12 @@
         <w:pStyle w:val="a3"/>
       </w:pPr>
       <w:bookmarkStart w:id="5" w:name="_Toc161086988"/>
+      <w:proofErr w:type="spellStart"/>
       <w:r>
         <w:t>Заказчик</w:t>
       </w:r>
       <w:bookmarkEnd w:id="5"/>
+      <w:proofErr w:type="spellEnd"/>
     </w:p>
     <w:p>
       <w:pPr>
@@ -5565,21 +5619,36 @@
         <w:pStyle w:val="a3"/>
       </w:pPr>
       <w:bookmarkStart w:id="6" w:name="_Toc161086989"/>
+      <w:proofErr w:type="spellStart"/>
       <w:r>
         <w:t>Разработчик</w:t>
       </w:r>
       <w:bookmarkEnd w:id="6"/>
+      <w:proofErr w:type="spellEnd"/>
     </w:p>
     <w:p>
       <w:pPr>
         <w:pStyle w:val="af4"/>
       </w:pPr>
       <w:r>
-        <w:t>«7.1» команда группы</w:t>
-      </w:r>
+        <w:t xml:space="preserve">«7.1» </w:t>
+      </w:r>
+      <w:proofErr w:type="spellStart"/>
+      <w:r>
+        <w:t>команда</w:t>
+      </w:r>
+      <w:proofErr w:type="spellEnd"/>
       <w:r>
         <w:t xml:space="preserve"> </w:t>
       </w:r>
+      <w:proofErr w:type="spellStart"/>
+      <w:r>
+        <w:t>группы</w:t>
+      </w:r>
+      <w:proofErr w:type="spellEnd"/>
+      <w:r>
+        <w:t xml:space="preserve"> </w:t>
+      </w:r>
       <w:r>
         <w:t>«7»</w:t>
       </w:r>
@@ -5588,8 +5657,29 @@
       <w:pPr>
         <w:pStyle w:val="af4"/>
       </w:pPr>
-      <w:r>
-        <w:t>Состав команды разработчика:</w:t>
+      <w:proofErr w:type="spellStart"/>
+      <w:r>
+        <w:t>Состав</w:t>
+      </w:r>
+      <w:proofErr w:type="spellEnd"/>
+      <w:r>
+        <w:t xml:space="preserve"> </w:t>
+      </w:r>
+      <w:proofErr w:type="spellStart"/>
+      <w:r>
+        <w:t>команды</w:t>
+      </w:r>
+      <w:proofErr w:type="spellEnd"/>
+      <w:r>
+        <w:t xml:space="preserve"> </w:t>
+      </w:r>
+      <w:proofErr w:type="spellStart"/>
+      <w:r>
+        <w:t>разработчика</w:t>
+      </w:r>
+      <w:proofErr w:type="spellEnd"/>
+      <w:r>
+        <w:t>:</w:t>
       </w:r>
     </w:p>
     <w:p>
@@ -5612,8 +5702,21 @@
       <w:pPr>
         <w:pStyle w:val="a8"/>
       </w:pPr>
-      <w:r>
-        <w:t>Насайр Марьям Магди Захи</w:t>
+      <w:proofErr w:type="spellStart"/>
+      <w:r>
+        <w:t>Насайр</w:t>
+      </w:r>
+      <w:proofErr w:type="spellEnd"/>
+      <w:r>
+        <w:t xml:space="preserve"> Марьям </w:t>
+      </w:r>
+      <w:proofErr w:type="spellStart"/>
+      <w:r>
+        <w:t>Магди</w:t>
+      </w:r>
+      <w:proofErr w:type="spellEnd"/>
+      <w:r>
+        <w:t xml:space="preserve"> Захи</w:t>
       </w:r>
     </w:p>
     <w:p>
@@ -5621,7 +5724,15 @@
         <w:pStyle w:val="a8"/>
       </w:pPr>
       <w:r>
-        <w:t>Ноэль Жулмист Филс</w:t>
+        <w:t xml:space="preserve">Ноэль </w:t>
+      </w:r>
+      <w:proofErr w:type="spellStart"/>
+      <w:r>
+        <w:t>Жулмист</w:t>
+      </w:r>
+      <w:proofErr w:type="spellEnd"/>
+      <w:r>
+        <w:t xml:space="preserve"> Филс</w:t>
       </w:r>
     </w:p>
     <w:p>
@@ -5789,11 +5900,21 @@
         <w:pStyle w:val="a3"/>
       </w:pPr>
       <w:bookmarkStart w:id="10" w:name="_Toc161086993"/>
-      <w:r>
-        <w:t xml:space="preserve">Цели </w:t>
-      </w:r>
-      <w:r>
-        <w:t>создания АС</w:t>
+      <w:proofErr w:type="spellStart"/>
+      <w:r>
+        <w:t>Цели</w:t>
+      </w:r>
+      <w:proofErr w:type="spellEnd"/>
+      <w:r>
+        <w:t xml:space="preserve"> </w:t>
+      </w:r>
+      <w:proofErr w:type="spellStart"/>
+      <w:r>
+        <w:t>создания</w:t>
+      </w:r>
+      <w:proofErr w:type="spellEnd"/>
+      <w:r>
+        <w:t xml:space="preserve"> АС</w:t>
       </w:r>
       <w:bookmarkEnd w:id="10"/>
     </w:p>
@@ -5867,8 +5988,13 @@
         <w:pStyle w:val="a3"/>
       </w:pPr>
       <w:bookmarkStart w:id="11" w:name="_Toc161086994"/>
-      <w:r>
-        <w:t>Назначение АС</w:t>
+      <w:proofErr w:type="spellStart"/>
+      <w:r>
+        <w:t>Назначение</w:t>
+      </w:r>
+      <w:proofErr w:type="spellEnd"/>
+      <w:r>
+        <w:t xml:space="preserve"> АС</w:t>
       </w:r>
       <w:bookmarkEnd w:id="11"/>
     </w:p>
@@ -5945,14 +6071,29 @@
         <w:pStyle w:val="a2"/>
       </w:pPr>
       <w:bookmarkStart w:id="12" w:name="_Toc161086995"/>
+      <w:proofErr w:type="spellStart"/>
       <w:r>
         <w:lastRenderedPageBreak/>
-        <w:t xml:space="preserve">Требования к </w:t>
-      </w:r>
-      <w:r>
-        <w:t>автоматизированной системе</w:t>
+        <w:t>Требования</w:t>
+      </w:r>
+      <w:proofErr w:type="spellEnd"/>
+      <w:r>
+        <w:t xml:space="preserve"> к </w:t>
+      </w:r>
+      <w:proofErr w:type="spellStart"/>
+      <w:r>
+        <w:t>автоматизированной</w:t>
+      </w:r>
+      <w:proofErr w:type="spellEnd"/>
+      <w:r>
+        <w:t xml:space="preserve"> </w:t>
+      </w:r>
+      <w:proofErr w:type="spellStart"/>
+      <w:r>
+        <w:t>системе</w:t>
       </w:r>
       <w:bookmarkEnd w:id="12"/>
+      <w:proofErr w:type="spellEnd"/>
     </w:p>
     <w:p>
       <w:pPr>
@@ -6188,9 +6329,30 @@
         <w:pStyle w:val="a4"/>
       </w:pPr>
       <w:bookmarkStart w:id="15" w:name="_Toc161086998"/>
+      <w:proofErr w:type="spellStart"/>
       <w:r>
         <w:lastRenderedPageBreak/>
-        <w:t>Перспективы развития, модернизации АС</w:t>
+        <w:t>Перспективы</w:t>
+      </w:r>
+      <w:proofErr w:type="spellEnd"/>
+      <w:r>
+        <w:t xml:space="preserve"> </w:t>
+      </w:r>
+      <w:proofErr w:type="spellStart"/>
+      <w:r>
+        <w:t>развития</w:t>
+      </w:r>
+      <w:proofErr w:type="spellEnd"/>
+      <w:r>
+        <w:t xml:space="preserve">, </w:t>
+      </w:r>
+      <w:proofErr w:type="spellStart"/>
+      <w:r>
+        <w:t>модернизации</w:t>
+      </w:r>
+      <w:proofErr w:type="spellEnd"/>
+      <w:r>
+        <w:t xml:space="preserve"> АС</w:t>
       </w:r>
       <w:bookmarkEnd w:id="15"/>
     </w:p>
@@ -6257,8 +6419,29 @@
         <w:pStyle w:val="a3"/>
       </w:pPr>
       <w:bookmarkStart w:id="16" w:name="_Toc161086999"/>
-      <w:r>
-        <w:t>Требования к функциям, выполняемым АС</w:t>
+      <w:proofErr w:type="spellStart"/>
+      <w:r>
+        <w:t>Требования</w:t>
+      </w:r>
+      <w:proofErr w:type="spellEnd"/>
+      <w:r>
+        <w:t xml:space="preserve"> к </w:t>
+      </w:r>
+      <w:proofErr w:type="spellStart"/>
+      <w:r>
+        <w:t>функциям</w:t>
+      </w:r>
+      <w:proofErr w:type="spellEnd"/>
+      <w:r>
+        <w:t xml:space="preserve">, </w:t>
+      </w:r>
+      <w:proofErr w:type="spellStart"/>
+      <w:r>
+        <w:t>выполняемым</w:t>
+      </w:r>
+      <w:proofErr w:type="spellEnd"/>
+      <w:r>
+        <w:t xml:space="preserve"> АС</w:t>
       </w:r>
       <w:bookmarkEnd w:id="16"/>
     </w:p>
@@ -6344,10 +6527,20 @@
         </w:numPr>
       </w:pPr>
       <w:bookmarkStart w:id="17" w:name="_Toc161087000"/>
-      <w:r>
-        <w:t>Вход в приложение</w:t>
+      <w:proofErr w:type="spellStart"/>
+      <w:r>
+        <w:t>Вход</w:t>
+      </w:r>
+      <w:proofErr w:type="spellEnd"/>
+      <w:r>
+        <w:t xml:space="preserve"> в </w:t>
+      </w:r>
+      <w:proofErr w:type="spellStart"/>
+      <w:r>
+        <w:t>приложение</w:t>
       </w:r>
       <w:bookmarkEnd w:id="17"/>
+      <w:proofErr w:type="spellEnd"/>
     </w:p>
     <w:p>
       <w:pPr>
@@ -6362,9 +6555,11 @@
         </w:rPr>
         <w:t>o</w:t>
       </w:r>
+      <w:proofErr w:type="spellStart"/>
       <w:r>
         <w:t>nboarding</w:t>
       </w:r>
+      <w:proofErr w:type="spellEnd"/>
       <w:r>
         <w:t>;</w:t>
       </w:r>
@@ -6393,8 +6588,13 @@
         <w:pStyle w:val="a4"/>
       </w:pPr>
       <w:bookmarkStart w:id="18" w:name="_Toc161087001"/>
-      <w:r>
-        <w:t xml:space="preserve">Учёт </w:t>
+      <w:proofErr w:type="spellStart"/>
+      <w:r>
+        <w:t>Учёт</w:t>
+      </w:r>
+      <w:proofErr w:type="spellEnd"/>
+      <w:r>
+        <w:t xml:space="preserve"> </w:t>
       </w:r>
       <w:r>
         <w:rPr>
@@ -6554,10 +6754,28 @@
         <w:pStyle w:val="a4"/>
       </w:pPr>
       <w:bookmarkStart w:id="19" w:name="_Toc161087002"/>
-      <w:r>
-        <w:t>Учёт сотрудников ресторана</w:t>
+      <w:proofErr w:type="spellStart"/>
+      <w:r>
+        <w:t>Учёт</w:t>
+      </w:r>
+      <w:proofErr w:type="spellEnd"/>
+      <w:r>
+        <w:t xml:space="preserve"> </w:t>
+      </w:r>
+      <w:proofErr w:type="spellStart"/>
+      <w:r>
+        <w:t>сотрудников</w:t>
+      </w:r>
+      <w:proofErr w:type="spellEnd"/>
+      <w:r>
+        <w:t xml:space="preserve"> </w:t>
+      </w:r>
+      <w:proofErr w:type="spellStart"/>
+      <w:r>
+        <w:t>ресторана</w:t>
       </w:r>
       <w:bookmarkEnd w:id="19"/>
+      <w:proofErr w:type="spellEnd"/>
     </w:p>
     <w:p>
       <w:pPr>
@@ -6755,11 +6973,19 @@
       <w:r>
         <w:t>c</w:t>
       </w:r>
-      <w:r>
-        <w:rPr>
-          <w:lang w:val="ru-RU"/>
-        </w:rPr>
-        <w:t>озданию, редактированию и удалению информации о столах.</w:t>
+      <w:proofErr w:type="spellStart"/>
+      <w:r>
+        <w:rPr>
+          <w:lang w:val="ru-RU"/>
+        </w:rPr>
+        <w:t>озданию</w:t>
+      </w:r>
+      <w:proofErr w:type="spellEnd"/>
+      <w:r>
+        <w:rPr>
+          <w:lang w:val="ru-RU"/>
+        </w:rPr>
+        <w:t>, редактированию и удалению информации о столах.</w:t>
       </w:r>
     </w:p>
     <w:p>
@@ -6845,10 +7071,28 @@
         <w:pStyle w:val="a4"/>
       </w:pPr>
       <w:bookmarkStart w:id="21" w:name="_Toc161087004"/>
-      <w:r>
-        <w:t>Регистрация нового ресторана</w:t>
+      <w:proofErr w:type="spellStart"/>
+      <w:r>
+        <w:t>Регистрация</w:t>
+      </w:r>
+      <w:proofErr w:type="spellEnd"/>
+      <w:r>
+        <w:t xml:space="preserve"> </w:t>
+      </w:r>
+      <w:proofErr w:type="spellStart"/>
+      <w:r>
+        <w:t>нового</w:t>
+      </w:r>
+      <w:proofErr w:type="spellEnd"/>
+      <w:r>
+        <w:t xml:space="preserve"> </w:t>
+      </w:r>
+      <w:proofErr w:type="spellStart"/>
+      <w:r>
+        <w:t>ресторана</w:t>
       </w:r>
       <w:bookmarkEnd w:id="21"/>
+      <w:proofErr w:type="spellEnd"/>
     </w:p>
     <w:p>
       <w:pPr>
@@ -7354,10 +7598,28 @@
         </w:numPr>
       </w:pPr>
       <w:bookmarkStart w:id="23" w:name="_Toc161087006"/>
-      <w:r>
-        <w:t>Общие элементы вёрстки</w:t>
+      <w:proofErr w:type="spellStart"/>
+      <w:r>
+        <w:t>Общие</w:t>
+      </w:r>
+      <w:proofErr w:type="spellEnd"/>
+      <w:r>
+        <w:t xml:space="preserve"> </w:t>
+      </w:r>
+      <w:proofErr w:type="spellStart"/>
+      <w:r>
+        <w:t>элементы</w:t>
+      </w:r>
+      <w:proofErr w:type="spellEnd"/>
+      <w:r>
+        <w:t xml:space="preserve"> </w:t>
+      </w:r>
+      <w:proofErr w:type="spellStart"/>
+      <w:r>
+        <w:t>вёрстки</w:t>
       </w:r>
       <w:bookmarkEnd w:id="23"/>
+      <w:proofErr w:type="spellEnd"/>
     </w:p>
     <w:p>
       <w:pPr>
@@ -7399,10 +7661,20 @@
         </w:numPr>
       </w:pPr>
       <w:bookmarkStart w:id="24" w:name="_Toc161087007"/>
-      <w:r>
-        <w:t>Экран входа</w:t>
+      <w:proofErr w:type="spellStart"/>
+      <w:r>
+        <w:t>Экран</w:t>
+      </w:r>
+      <w:proofErr w:type="spellEnd"/>
+      <w:r>
+        <w:t xml:space="preserve"> </w:t>
+      </w:r>
+      <w:proofErr w:type="spellStart"/>
+      <w:r>
+        <w:t>входа</w:t>
       </w:r>
       <w:bookmarkEnd w:id="24"/>
+      <w:proofErr w:type="spellEnd"/>
     </w:p>
     <w:p>
       <w:pPr>
@@ -7800,10 +8072,44 @@
         <w:pStyle w:val="a4"/>
       </w:pPr>
       <w:bookmarkStart w:id="27" w:name="_Toc161087010"/>
-      <w:r>
-        <w:t>Экран очереди броней всех столов</w:t>
+      <w:proofErr w:type="spellStart"/>
+      <w:r>
+        <w:t>Экран</w:t>
+      </w:r>
+      <w:proofErr w:type="spellEnd"/>
+      <w:r>
+        <w:t xml:space="preserve"> </w:t>
+      </w:r>
+      <w:proofErr w:type="spellStart"/>
+      <w:r>
+        <w:t>очереди</w:t>
+      </w:r>
+      <w:proofErr w:type="spellEnd"/>
+      <w:r>
+        <w:t xml:space="preserve"> </w:t>
+      </w:r>
+      <w:proofErr w:type="spellStart"/>
+      <w:r>
+        <w:t>броней</w:t>
+      </w:r>
+      <w:proofErr w:type="spellEnd"/>
+      <w:r>
+        <w:t xml:space="preserve"> </w:t>
+      </w:r>
+      <w:proofErr w:type="spellStart"/>
+      <w:r>
+        <w:t>всех</w:t>
+      </w:r>
+      <w:proofErr w:type="spellEnd"/>
+      <w:r>
+        <w:t xml:space="preserve"> </w:t>
+      </w:r>
+      <w:proofErr w:type="spellStart"/>
+      <w:r>
+        <w:t>столов</w:t>
       </w:r>
       <w:bookmarkEnd w:id="27"/>
+      <w:proofErr w:type="spellEnd"/>
     </w:p>
     <w:p>
       <w:pPr>
@@ -7815,8 +8121,45 @@
         </w:rPr>
         <w:t xml:space="preserve">Данный экран содержит список всех броней с указанием краткой информации по каждой брони. </w:t>
       </w:r>
-      <w:r>
-        <w:t xml:space="preserve">При выборе брони открывается экран </w:t>
+      <w:proofErr w:type="spellStart"/>
+      <w:r>
+        <w:t>При</w:t>
+      </w:r>
+      <w:proofErr w:type="spellEnd"/>
+      <w:r>
+        <w:t xml:space="preserve"> </w:t>
+      </w:r>
+      <w:proofErr w:type="spellStart"/>
+      <w:r>
+        <w:t>выборе</w:t>
+      </w:r>
+      <w:proofErr w:type="spellEnd"/>
+      <w:r>
+        <w:t xml:space="preserve"> </w:t>
+      </w:r>
+      <w:proofErr w:type="spellStart"/>
+      <w:r>
+        <w:t>брони</w:t>
+      </w:r>
+      <w:proofErr w:type="spellEnd"/>
+      <w:r>
+        <w:t xml:space="preserve"> </w:t>
+      </w:r>
+      <w:proofErr w:type="spellStart"/>
+      <w:r>
+        <w:t>открывается</w:t>
+      </w:r>
+      <w:proofErr w:type="spellEnd"/>
+      <w:r>
+        <w:t xml:space="preserve"> </w:t>
+      </w:r>
+      <w:proofErr w:type="spellStart"/>
+      <w:r>
+        <w:t>экран</w:t>
+      </w:r>
+      <w:proofErr w:type="spellEnd"/>
+      <w:r>
+        <w:t xml:space="preserve"> </w:t>
       </w:r>
       <w:r>
         <w:rPr>
@@ -7825,7 +8168,15 @@
         <w:t>выбранной</w:t>
       </w:r>
       <w:r>
-        <w:t xml:space="preserve"> брони.</w:t>
+        <w:t xml:space="preserve"> </w:t>
+      </w:r>
+      <w:proofErr w:type="spellStart"/>
+      <w:r>
+        <w:t>брони</w:t>
+      </w:r>
+      <w:proofErr w:type="spellEnd"/>
+      <w:r>
+        <w:t>.</w:t>
       </w:r>
     </w:p>
     <w:p>
@@ -7833,14 +8184,35 @@
         <w:pStyle w:val="a4"/>
       </w:pPr>
       <w:bookmarkStart w:id="28" w:name="_Toc161087011"/>
-      <w:r>
-        <w:t>Экран создания брони</w:t>
+      <w:proofErr w:type="spellStart"/>
+      <w:r>
+        <w:t>Экран</w:t>
+      </w:r>
+      <w:proofErr w:type="spellEnd"/>
+      <w:r>
+        <w:t xml:space="preserve"> </w:t>
+      </w:r>
+      <w:proofErr w:type="spellStart"/>
+      <w:r>
+        <w:t>создания</w:t>
+      </w:r>
+      <w:proofErr w:type="spellEnd"/>
+      <w:r>
+        <w:t xml:space="preserve"> </w:t>
+      </w:r>
+      <w:proofErr w:type="spellStart"/>
+      <w:r>
+        <w:t>брони</w:t>
       </w:r>
       <w:bookmarkEnd w:id="28"/>
+      <w:proofErr w:type="spellEnd"/>
     </w:p>
     <w:p>
       <w:pPr>
         <w:pStyle w:val="af4"/>
+        <w:rPr>
+          <w:lang w:val="ru-RU"/>
+        </w:rPr>
       </w:pPr>
       <w:r>
         <w:rPr>
@@ -7890,9 +8262,14 @@
         <w:pStyle w:val="a4"/>
       </w:pPr>
       <w:bookmarkStart w:id="29" w:name="_Toc161087012"/>
+      <w:proofErr w:type="spellStart"/>
       <w:r>
         <w:lastRenderedPageBreak/>
-        <w:t xml:space="preserve">Экран </w:t>
+        <w:t>Экран</w:t>
+      </w:r>
+      <w:proofErr w:type="spellEnd"/>
+      <w:r>
+        <w:t xml:space="preserve"> </w:t>
       </w:r>
       <w:r>
         <w:rPr>
@@ -7901,9 +8278,14 @@
         <w:t>выбранной</w:t>
       </w:r>
       <w:r>
-        <w:t xml:space="preserve"> брони</w:t>
+        <w:t xml:space="preserve"> </w:t>
+      </w:r>
+      <w:proofErr w:type="spellStart"/>
+      <w:r>
+        <w:t>брони</w:t>
       </w:r>
       <w:bookmarkEnd w:id="29"/>
+      <w:proofErr w:type="spellEnd"/>
     </w:p>
     <w:p>
       <w:pPr>
@@ -7954,10 +8336,28 @@
         <w:pStyle w:val="a4"/>
       </w:pPr>
       <w:bookmarkStart w:id="30" w:name="_Toc161087013"/>
-      <w:r>
-        <w:t>Экран редактирования брони</w:t>
+      <w:proofErr w:type="spellStart"/>
+      <w:r>
+        <w:t>Экран</w:t>
+      </w:r>
+      <w:proofErr w:type="spellEnd"/>
+      <w:r>
+        <w:t xml:space="preserve"> </w:t>
+      </w:r>
+      <w:proofErr w:type="spellStart"/>
+      <w:r>
+        <w:t>редактирования</w:t>
+      </w:r>
+      <w:proofErr w:type="spellEnd"/>
+      <w:r>
+        <w:t xml:space="preserve"> </w:t>
+      </w:r>
+      <w:proofErr w:type="spellStart"/>
+      <w:r>
+        <w:t>брони</w:t>
       </w:r>
       <w:bookmarkEnd w:id="30"/>
+      <w:proofErr w:type="spellEnd"/>
     </w:p>
     <w:p>
       <w:pPr>
@@ -7990,10 +8390,28 @@
         <w:pStyle w:val="a4"/>
       </w:pPr>
       <w:bookmarkStart w:id="31" w:name="_Toc161087014"/>
-      <w:r>
-        <w:t>Экран конкретного стола</w:t>
+      <w:proofErr w:type="spellStart"/>
+      <w:r>
+        <w:t>Экран</w:t>
+      </w:r>
+      <w:proofErr w:type="spellEnd"/>
+      <w:r>
+        <w:t xml:space="preserve"> </w:t>
+      </w:r>
+      <w:proofErr w:type="spellStart"/>
+      <w:r>
+        <w:t>конкретного</w:t>
+      </w:r>
+      <w:proofErr w:type="spellEnd"/>
+      <w:r>
+        <w:t xml:space="preserve"> </w:t>
+      </w:r>
+      <w:proofErr w:type="spellStart"/>
+      <w:r>
+        <w:t>стола</w:t>
       </w:r>
       <w:bookmarkEnd w:id="31"/>
+      <w:proofErr w:type="spellEnd"/>
     </w:p>
     <w:p>
       <w:pPr>
@@ -8044,10 +8462,28 @@
         <w:pStyle w:val="a4"/>
       </w:pPr>
       <w:bookmarkStart w:id="32" w:name="_Toc161087015"/>
-      <w:r>
-        <w:t>Экран редактирования стола</w:t>
+      <w:proofErr w:type="spellStart"/>
+      <w:r>
+        <w:t>Экран</w:t>
+      </w:r>
+      <w:proofErr w:type="spellEnd"/>
+      <w:r>
+        <w:t xml:space="preserve"> </w:t>
+      </w:r>
+      <w:proofErr w:type="spellStart"/>
+      <w:r>
+        <w:t>редактирования</w:t>
+      </w:r>
+      <w:proofErr w:type="spellEnd"/>
+      <w:r>
+        <w:t xml:space="preserve"> </w:t>
+      </w:r>
+      <w:proofErr w:type="spellStart"/>
+      <w:r>
+        <w:t>стола</w:t>
       </w:r>
       <w:bookmarkEnd w:id="32"/>
+      <w:proofErr w:type="spellEnd"/>
     </w:p>
     <w:p>
       <w:pPr>
@@ -8080,10 +8516,36 @@
         <w:pStyle w:val="a4"/>
       </w:pPr>
       <w:bookmarkStart w:id="33" w:name="_Toc161087016"/>
-      <w:r>
-        <w:t>Экран очереди броней стола</w:t>
+      <w:proofErr w:type="spellStart"/>
+      <w:r>
+        <w:t>Экран</w:t>
+      </w:r>
+      <w:proofErr w:type="spellEnd"/>
+      <w:r>
+        <w:t xml:space="preserve"> </w:t>
+      </w:r>
+      <w:proofErr w:type="spellStart"/>
+      <w:r>
+        <w:t>очереди</w:t>
+      </w:r>
+      <w:proofErr w:type="spellEnd"/>
+      <w:r>
+        <w:t xml:space="preserve"> </w:t>
+      </w:r>
+      <w:proofErr w:type="spellStart"/>
+      <w:r>
+        <w:t>броней</w:t>
+      </w:r>
+      <w:proofErr w:type="spellEnd"/>
+      <w:r>
+        <w:t xml:space="preserve"> </w:t>
+      </w:r>
+      <w:proofErr w:type="spellStart"/>
+      <w:r>
+        <w:t>стола</w:t>
       </w:r>
       <w:bookmarkEnd w:id="33"/>
+      <w:proofErr w:type="spellEnd"/>
     </w:p>
     <w:p>
       <w:pPr>
@@ -8095,8 +8557,45 @@
         </w:rPr>
         <w:t xml:space="preserve">Данный экран содержит список броней для конкретного стола с указанием краткой информации по каждой брони. </w:t>
       </w:r>
-      <w:r>
-        <w:t xml:space="preserve">При выборе брони открывается экран </w:t>
+      <w:proofErr w:type="spellStart"/>
+      <w:r>
+        <w:t>При</w:t>
+      </w:r>
+      <w:proofErr w:type="spellEnd"/>
+      <w:r>
+        <w:t xml:space="preserve"> </w:t>
+      </w:r>
+      <w:proofErr w:type="spellStart"/>
+      <w:r>
+        <w:t>выборе</w:t>
+      </w:r>
+      <w:proofErr w:type="spellEnd"/>
+      <w:r>
+        <w:t xml:space="preserve"> </w:t>
+      </w:r>
+      <w:proofErr w:type="spellStart"/>
+      <w:r>
+        <w:t>брони</w:t>
+      </w:r>
+      <w:proofErr w:type="spellEnd"/>
+      <w:r>
+        <w:t xml:space="preserve"> </w:t>
+      </w:r>
+      <w:proofErr w:type="spellStart"/>
+      <w:r>
+        <w:t>открывается</w:t>
+      </w:r>
+      <w:proofErr w:type="spellEnd"/>
+      <w:r>
+        <w:t xml:space="preserve"> </w:t>
+      </w:r>
+      <w:proofErr w:type="spellStart"/>
+      <w:r>
+        <w:t>экран</w:t>
+      </w:r>
+      <w:proofErr w:type="spellEnd"/>
+      <w:r>
+        <w:t xml:space="preserve"> </w:t>
       </w:r>
       <w:r>
         <w:rPr>
@@ -8104,8 +8603,13 @@
         </w:rPr>
         <w:t xml:space="preserve">выбранной </w:t>
       </w:r>
-      <w:r>
-        <w:t>брони.</w:t>
+      <w:proofErr w:type="spellStart"/>
+      <w:r>
+        <w:t>брони</w:t>
+      </w:r>
+      <w:proofErr w:type="spellEnd"/>
+      <w:r>
+        <w:t>.</w:t>
       </w:r>
     </w:p>
     <w:p>
@@ -8113,10 +8617,28 @@
         <w:pStyle w:val="a4"/>
       </w:pPr>
       <w:bookmarkStart w:id="34" w:name="_Toc161087017"/>
-      <w:r>
-        <w:t>Экран личного кабинета</w:t>
+      <w:proofErr w:type="spellStart"/>
+      <w:r>
+        <w:t>Экран</w:t>
+      </w:r>
+      <w:proofErr w:type="spellEnd"/>
+      <w:r>
+        <w:t xml:space="preserve"> </w:t>
+      </w:r>
+      <w:proofErr w:type="spellStart"/>
+      <w:r>
+        <w:t>личного</w:t>
+      </w:r>
+      <w:proofErr w:type="spellEnd"/>
+      <w:r>
+        <w:t xml:space="preserve"> </w:t>
+      </w:r>
+      <w:proofErr w:type="spellStart"/>
+      <w:r>
+        <w:t>кабинета</w:t>
       </w:r>
       <w:bookmarkEnd w:id="34"/>
+      <w:proofErr w:type="spellEnd"/>
     </w:p>
     <w:p>
       <w:pPr>
@@ -8149,10 +8671,28 @@
         <w:pStyle w:val="a4"/>
       </w:pPr>
       <w:bookmarkStart w:id="35" w:name="_Toc161087018"/>
-      <w:r>
-        <w:t>Экран изменения пароля</w:t>
+      <w:proofErr w:type="spellStart"/>
+      <w:r>
+        <w:t>Экран</w:t>
+      </w:r>
+      <w:proofErr w:type="spellEnd"/>
+      <w:r>
+        <w:t xml:space="preserve"> </w:t>
+      </w:r>
+      <w:proofErr w:type="spellStart"/>
+      <w:r>
+        <w:t>изменения</w:t>
+      </w:r>
+      <w:proofErr w:type="spellEnd"/>
+      <w:r>
+        <w:t xml:space="preserve"> </w:t>
+      </w:r>
+      <w:proofErr w:type="spellStart"/>
+      <w:r>
+        <w:t>пароля</w:t>
       </w:r>
       <w:bookmarkEnd w:id="35"/>
+      <w:proofErr w:type="spellEnd"/>
     </w:p>
     <w:p>
       <w:pPr>
@@ -8173,11 +8713,29 @@
         <w:pStyle w:val="a4"/>
       </w:pPr>
       <w:bookmarkStart w:id="36" w:name="_Toc161087019"/>
+      <w:proofErr w:type="spellStart"/>
       <w:r>
         <w:lastRenderedPageBreak/>
-        <w:t>Экран обзора сотрудников</w:t>
+        <w:t>Экран</w:t>
+      </w:r>
+      <w:proofErr w:type="spellEnd"/>
+      <w:r>
+        <w:t xml:space="preserve"> </w:t>
+      </w:r>
+      <w:proofErr w:type="spellStart"/>
+      <w:r>
+        <w:t>обзора</w:t>
+      </w:r>
+      <w:proofErr w:type="spellEnd"/>
+      <w:r>
+        <w:t xml:space="preserve"> </w:t>
+      </w:r>
+      <w:proofErr w:type="spellStart"/>
+      <w:r>
+        <w:t>сотрудников</w:t>
       </w:r>
       <w:bookmarkEnd w:id="36"/>
+      <w:proofErr w:type="spellEnd"/>
     </w:p>
     <w:p>
       <w:pPr>
@@ -8189,11 +8747,69 @@
         </w:rPr>
         <w:t xml:space="preserve">Данный экран содержит список всех сотрудников ресторана, с указанием их фамилий, имён и отчеств. </w:t>
       </w:r>
-      <w:r>
-        <w:t xml:space="preserve">При выборе сотрудника открывается </w:t>
-      </w:r>
-      <w:r>
-        <w:t>экран этого конкретного сотрудника.</w:t>
+      <w:proofErr w:type="spellStart"/>
+      <w:r>
+        <w:t>При</w:t>
+      </w:r>
+      <w:proofErr w:type="spellEnd"/>
+      <w:r>
+        <w:t xml:space="preserve"> </w:t>
+      </w:r>
+      <w:proofErr w:type="spellStart"/>
+      <w:r>
+        <w:t>выборе</w:t>
+      </w:r>
+      <w:proofErr w:type="spellEnd"/>
+      <w:r>
+        <w:t xml:space="preserve"> </w:t>
+      </w:r>
+      <w:proofErr w:type="spellStart"/>
+      <w:r>
+        <w:t>сотрудника</w:t>
+      </w:r>
+      <w:proofErr w:type="spellEnd"/>
+      <w:r>
+        <w:t xml:space="preserve"> </w:t>
+      </w:r>
+      <w:proofErr w:type="spellStart"/>
+      <w:r>
+        <w:t>открывается</w:t>
+      </w:r>
+      <w:proofErr w:type="spellEnd"/>
+      <w:r>
+        <w:t xml:space="preserve"> </w:t>
+      </w:r>
+      <w:proofErr w:type="spellStart"/>
+      <w:r>
+        <w:t>экран</w:t>
+      </w:r>
+      <w:proofErr w:type="spellEnd"/>
+      <w:r>
+        <w:t xml:space="preserve"> </w:t>
+      </w:r>
+      <w:proofErr w:type="spellStart"/>
+      <w:r>
+        <w:t>этого</w:t>
+      </w:r>
+      <w:proofErr w:type="spellEnd"/>
+      <w:r>
+        <w:t xml:space="preserve"> </w:t>
+      </w:r>
+      <w:proofErr w:type="spellStart"/>
+      <w:r>
+        <w:t>конкретного</w:t>
+      </w:r>
+      <w:proofErr w:type="spellEnd"/>
+      <w:r>
+        <w:t xml:space="preserve"> </w:t>
+      </w:r>
+      <w:proofErr w:type="spellStart"/>
+      <w:r>
+        <w:t>сотрудника</w:t>
+      </w:r>
+      <w:proofErr w:type="spellEnd"/>
+      <w:r>
+        <w:t>.</w:t>
       </w:r>
     </w:p>
     <w:p>
@@ -8201,10 +8817,28 @@
         <w:pStyle w:val="a4"/>
       </w:pPr>
       <w:bookmarkStart w:id="37" w:name="_Toc161087020"/>
-      <w:r>
-        <w:t>Экран добавления сотрудника</w:t>
+      <w:proofErr w:type="spellStart"/>
+      <w:r>
+        <w:t>Экран</w:t>
+      </w:r>
+      <w:proofErr w:type="spellEnd"/>
+      <w:r>
+        <w:t xml:space="preserve"> </w:t>
+      </w:r>
+      <w:proofErr w:type="spellStart"/>
+      <w:r>
+        <w:t>добавления</w:t>
+      </w:r>
+      <w:proofErr w:type="spellEnd"/>
+      <w:r>
+        <w:t xml:space="preserve"> </w:t>
+      </w:r>
+      <w:proofErr w:type="spellStart"/>
+      <w:r>
+        <w:t>сотрудника</w:t>
       </w:r>
       <w:bookmarkEnd w:id="37"/>
+      <w:proofErr w:type="spellEnd"/>
     </w:p>
     <w:p>
       <w:pPr>
@@ -8279,10 +8913,28 @@
         <w:pStyle w:val="a4"/>
       </w:pPr>
       <w:bookmarkStart w:id="39" w:name="_Toc161087022"/>
-      <w:r>
-        <w:t>Экран редактирования сотрудника</w:t>
+      <w:proofErr w:type="spellStart"/>
+      <w:r>
+        <w:t>Экран</w:t>
+      </w:r>
+      <w:proofErr w:type="spellEnd"/>
+      <w:r>
+        <w:t xml:space="preserve"> </w:t>
+      </w:r>
+      <w:proofErr w:type="spellStart"/>
+      <w:r>
+        <w:t>редактирования</w:t>
+      </w:r>
+      <w:proofErr w:type="spellEnd"/>
+      <w:r>
+        <w:t xml:space="preserve"> </w:t>
+      </w:r>
+      <w:proofErr w:type="spellStart"/>
+      <w:r>
+        <w:t>сотрудника</w:t>
       </w:r>
       <w:bookmarkEnd w:id="39"/>
+      <w:proofErr w:type="spellEnd"/>
     </w:p>
     <w:p>
       <w:pPr>
@@ -8315,9 +8967,27 @@
         <w:pStyle w:val="a3"/>
       </w:pPr>
       <w:bookmarkStart w:id="40" w:name="_Toc161087023"/>
-      <w:r>
-        <w:t>Требования к видам обеспечения</w:t>
-      </w:r>
+      <w:proofErr w:type="spellStart"/>
+      <w:r>
+        <w:t>Требования</w:t>
+      </w:r>
+      <w:proofErr w:type="spellEnd"/>
+      <w:r>
+        <w:t xml:space="preserve"> к </w:t>
+      </w:r>
+      <w:proofErr w:type="spellStart"/>
+      <w:r>
+        <w:t>видам</w:t>
+      </w:r>
+      <w:proofErr w:type="spellEnd"/>
+      <w:r>
+        <w:t xml:space="preserve"> </w:t>
+      </w:r>
+      <w:proofErr w:type="spellStart"/>
+      <w:r>
+        <w:t>обеспечения</w:t>
+      </w:r>
+      <w:proofErr w:type="spellEnd"/>
       <w:r>
         <w:t xml:space="preserve"> АС</w:t>
       </w:r>
@@ -8332,8 +9002,21 @@
         </w:numPr>
       </w:pPr>
       <w:bookmarkStart w:id="41" w:name="_Toc161087024"/>
-      <w:r>
-        <w:t>Лингвистическое обеспечение АС</w:t>
+      <w:proofErr w:type="spellStart"/>
+      <w:r>
+        <w:t>Лингвистическое</w:t>
+      </w:r>
+      <w:proofErr w:type="spellEnd"/>
+      <w:r>
+        <w:t xml:space="preserve"> </w:t>
+      </w:r>
+      <w:proofErr w:type="spellStart"/>
+      <w:r>
+        <w:t>обеспечение</w:t>
+      </w:r>
+      <w:proofErr w:type="spellEnd"/>
+      <w:r>
+        <w:t xml:space="preserve"> АС</w:t>
       </w:r>
       <w:bookmarkEnd w:id="41"/>
     </w:p>
@@ -8368,8 +9051,21 @@
         <w:pStyle w:val="a4"/>
       </w:pPr>
       <w:bookmarkStart w:id="42" w:name="_Toc161087025"/>
-      <w:r>
-        <w:t>Программное обеспечение АС</w:t>
+      <w:proofErr w:type="spellStart"/>
+      <w:r>
+        <w:t>Программное</w:t>
+      </w:r>
+      <w:proofErr w:type="spellEnd"/>
+      <w:r>
+        <w:t xml:space="preserve"> </w:t>
+      </w:r>
+      <w:proofErr w:type="spellStart"/>
+      <w:r>
+        <w:t>обеспечение</w:t>
+      </w:r>
+      <w:proofErr w:type="spellEnd"/>
+      <w:r>
+        <w:t xml:space="preserve"> АС</w:t>
       </w:r>
       <w:bookmarkEnd w:id="42"/>
     </w:p>
@@ -8408,15 +9104,28 @@
         <w:pStyle w:val="a8"/>
       </w:pPr>
       <w:r>
-        <w:t>СУБД PostgreSQL 16.2;</w:t>
+        <w:t xml:space="preserve">СУБД </w:t>
+      </w:r>
+      <w:proofErr w:type="spellStart"/>
+      <w:r>
+        <w:t>PostgreSQL</w:t>
+      </w:r>
+      <w:proofErr w:type="spellEnd"/>
+      <w:r>
+        <w:t xml:space="preserve"> 16.2;</w:t>
       </w:r>
     </w:p>
     <w:p>
       <w:pPr>
         <w:pStyle w:val="a8"/>
       </w:pPr>
-      <w:r>
-        <w:t>Keycloak 23.0.7.</w:t>
+      <w:proofErr w:type="spellStart"/>
+      <w:r>
+        <w:t>Keycloak</w:t>
+      </w:r>
+      <w:proofErr w:type="spellEnd"/>
+      <w:r>
+        <w:t xml:space="preserve"> 23.0.7.</w:t>
       </w:r>
     </w:p>
     <w:p>
@@ -8463,7 +9172,15 @@
         <w:pStyle w:val="a8"/>
       </w:pPr>
       <w:r>
-        <w:t>Язык программирования Dart версии 3.3.0</w:t>
+        <w:t xml:space="preserve">Язык программирования </w:t>
+      </w:r>
+      <w:proofErr w:type="spellStart"/>
+      <w:r>
+        <w:t>Dart</w:t>
+      </w:r>
+      <w:proofErr w:type="spellEnd"/>
+      <w:r>
+        <w:t xml:space="preserve"> версии 3.3.0</w:t>
       </w:r>
       <w:r>
         <w:rPr>
@@ -8479,8 +9196,13 @@
           <w:b/>
         </w:rPr>
       </w:pPr>
-      <w:r>
-        <w:t>Flutter SDK версии 3.19.1.</w:t>
+      <w:proofErr w:type="spellStart"/>
+      <w:r>
+        <w:t>Flutter</w:t>
+      </w:r>
+      <w:proofErr w:type="spellEnd"/>
+      <w:r>
+        <w:t xml:space="preserve"> SDK версии 3.19.1.</w:t>
       </w:r>
     </w:p>
     <w:p>
@@ -8565,13 +9287,40 @@
         <w:rPr>
           <w:lang w:val="ru-RU"/>
         </w:rPr>
-        <w:t>достаточно одного администратора вендора. Специальной квалификации не требуется, достаточно ознакомления с функциональностью сервисной страницы.</w:t>
-      </w:r>
-      <w:r>
-        <w:rPr>
-          <w:lang w:val="ru-RU"/>
-        </w:rPr>
-        <w:t xml:space="preserve"> Режим работы свободный.</w:t>
+        <w:t xml:space="preserve">достаточно одного администратора вендора. </w:t>
+      </w:r>
+      <w:r>
+        <w:rPr>
+          <w:lang w:val="ru-RU"/>
+        </w:rPr>
+        <w:t>Он должен владеть навыками администрирования реляционной базы данных</w:t>
+      </w:r>
+      <w:r>
+        <w:rPr>
+          <w:lang w:val="ru-RU"/>
+        </w:rPr>
+        <w:t xml:space="preserve"> </w:t>
+      </w:r>
+      <w:r>
+        <w:t>PostgreSQL</w:t>
+      </w:r>
+      <w:r>
+        <w:rPr>
+          <w:lang w:val="ru-RU"/>
+        </w:rPr>
+        <w:t xml:space="preserve"> </w:t>
+      </w:r>
+      <w:r>
+        <w:rPr>
+          <w:lang w:val="ru-RU"/>
+        </w:rPr>
+        <w:t>и серверного приложения</w:t>
+      </w:r>
+      <w:r>
+        <w:rPr>
+          <w:lang w:val="ru-RU"/>
+        </w:rPr>
+        <w:t>.</w:t>
       </w:r>
     </w:p>
     <w:p>
@@ -8586,6 +9335,12 @@
           <w:lang w:val="ru-RU"/>
         </w:rPr>
         <w:t>Для обеспечения работоспособности мобильного приложения достаточно одного администратора ресторана</w:t>
+      </w:r>
+      <w:r>
+        <w:rPr>
+          <w:lang w:val="ru-RU"/>
+        </w:rPr>
+        <w:t>.</w:t>
       </w:r>
     </w:p>
     <w:p>
@@ -8597,10 +9352,20 @@
         </w:numPr>
       </w:pPr>
       <w:bookmarkStart w:id="45" w:name="_Toc161087028"/>
-      <w:r>
-        <w:t>Требования по безопасности</w:t>
+      <w:proofErr w:type="spellStart"/>
+      <w:r>
+        <w:t>Требования</w:t>
+      </w:r>
+      <w:proofErr w:type="spellEnd"/>
+      <w:r>
+        <w:t xml:space="preserve"> по </w:t>
+      </w:r>
+      <w:proofErr w:type="spellStart"/>
+      <w:r>
+        <w:t>безопасности</w:t>
       </w:r>
       <w:bookmarkEnd w:id="45"/>
+      <w:proofErr w:type="spellEnd"/>
     </w:p>
     <w:p>
       <w:pPr>
@@ -8632,9 +9397,11 @@
       <w:r>
         <w:t xml:space="preserve"> для хеширования должен использоваться алгоритм </w:t>
       </w:r>
+      <w:proofErr w:type="spellStart"/>
       <w:r>
         <w:t>bcrypt</w:t>
       </w:r>
+      <w:proofErr w:type="spellEnd"/>
       <w:r>
         <w:t>;</w:t>
       </w:r>
@@ -8658,10 +9425,20 @@
         <w:pStyle w:val="a4"/>
       </w:pPr>
       <w:bookmarkStart w:id="46" w:name="_Toc161087029"/>
-      <w:r>
-        <w:t>Дополнительные требования</w:t>
+      <w:proofErr w:type="spellStart"/>
+      <w:r>
+        <w:t>Дополнительные</w:t>
+      </w:r>
+      <w:proofErr w:type="spellEnd"/>
+      <w:r>
+        <w:t xml:space="preserve"> </w:t>
+      </w:r>
+      <w:proofErr w:type="spellStart"/>
+      <w:r>
+        <w:t>требования</w:t>
       </w:r>
       <w:bookmarkEnd w:id="46"/>
+      <w:proofErr w:type="spellEnd"/>
     </w:p>
     <w:p>
       <w:pPr>
@@ -8837,11 +9614,37 @@
         <w:pStyle w:val="a2"/>
       </w:pPr>
       <w:bookmarkStart w:id="48" w:name="_Toc161087031"/>
+      <w:proofErr w:type="spellStart"/>
       <w:r>
         <w:lastRenderedPageBreak/>
-        <w:t>Порядок разработки автоматизированной системы</w:t>
+        <w:t>Порядок</w:t>
+      </w:r>
+      <w:proofErr w:type="spellEnd"/>
+      <w:r>
+        <w:t xml:space="preserve"> </w:t>
+      </w:r>
+      <w:proofErr w:type="spellStart"/>
+      <w:r>
+        <w:t>разработки</w:t>
+      </w:r>
+      <w:proofErr w:type="spellEnd"/>
+      <w:r>
+        <w:t xml:space="preserve"> </w:t>
+      </w:r>
+      <w:proofErr w:type="spellStart"/>
+      <w:r>
+        <w:t>автоматизированной</w:t>
+      </w:r>
+      <w:proofErr w:type="spellEnd"/>
+      <w:r>
+        <w:t xml:space="preserve"> </w:t>
+      </w:r>
+      <w:proofErr w:type="spellStart"/>
+      <w:r>
+        <w:t>системы</w:t>
       </w:r>
       <w:bookmarkEnd w:id="48"/>
+      <w:proofErr w:type="spellEnd"/>
     </w:p>
     <w:p>
       <w:pPr>
@@ -9021,16 +9824,42 @@
         <w:t xml:space="preserve"> </w:t>
       </w:r>
       <w:r>
-        <w:t xml:space="preserve">на GitHub, распределены задачи проекта в таск-менеджере </w:t>
-      </w:r>
+        <w:t xml:space="preserve">на </w:t>
+      </w:r>
+      <w:proofErr w:type="spellStart"/>
+      <w:r>
+        <w:t>GitHub</w:t>
+      </w:r>
+      <w:proofErr w:type="spellEnd"/>
+      <w:r>
+        <w:t xml:space="preserve">, распределены задачи проекта в </w:t>
+      </w:r>
+      <w:proofErr w:type="spellStart"/>
+      <w:r>
+        <w:t>таск</w:t>
+      </w:r>
+      <w:proofErr w:type="spellEnd"/>
+      <w:r>
+        <w:t xml:space="preserve">-менеджере </w:t>
+      </w:r>
+      <w:proofErr w:type="spellStart"/>
       <w:r>
         <w:rPr>
           <w:lang w:val="en-US"/>
         </w:rPr>
         <w:t>YouTrack</w:t>
       </w:r>
-      <w:r>
-        <w:t>, создан проект Miro с общей логикой системы, предоставлены промежуточные результаты по курсовому проекту</w:t>
+      <w:proofErr w:type="spellEnd"/>
+      <w:r>
+        <w:t xml:space="preserve">, создан проект </w:t>
+      </w:r>
+      <w:proofErr w:type="spellStart"/>
+      <w:r>
+        <w:t>Miro</w:t>
+      </w:r>
+      <w:proofErr w:type="spellEnd"/>
+      <w:r>
+        <w:t xml:space="preserve"> с общей логикой системы, предоставлены промежуточные результаты по курсовому проекту</w:t>
       </w:r>
       <w:r>
         <w:t>,</w:t>
@@ -9082,9 +9911,19 @@
       <w:pPr>
         <w:pStyle w:val="af4"/>
       </w:pPr>
-      <w:r>
-        <w:t>Требования отсутствуют</w:t>
-      </w:r>
+      <w:proofErr w:type="spellStart"/>
+      <w:r>
+        <w:t>Требования</w:t>
+      </w:r>
+      <w:proofErr w:type="spellEnd"/>
+      <w:r>
+        <w:t xml:space="preserve"> </w:t>
+      </w:r>
+      <w:proofErr w:type="spellStart"/>
+      <w:r>
+        <w:t>отсутствуют</w:t>
+      </w:r>
+      <w:proofErr w:type="spellEnd"/>
       <w:r>
         <w:t>.</w:t>
       </w:r>
@@ -9094,24 +9933,60 @@
         <w:pStyle w:val="a2"/>
       </w:pPr>
       <w:bookmarkStart w:id="51" w:name="_Toc161087034"/>
+      <w:proofErr w:type="spellStart"/>
       <w:r>
         <w:lastRenderedPageBreak/>
         <w:t>Т</w:t>
       </w:r>
       <w:r>
-        <w:t>ребования к документированию</w:t>
+        <w:t>ребования</w:t>
+      </w:r>
+      <w:proofErr w:type="spellEnd"/>
+      <w:r>
+        <w:t xml:space="preserve"> к </w:t>
+      </w:r>
+      <w:proofErr w:type="spellStart"/>
+      <w:r>
+        <w:t>документированию</w:t>
       </w:r>
       <w:bookmarkEnd w:id="51"/>
+      <w:proofErr w:type="spellEnd"/>
     </w:p>
     <w:p>
       <w:pPr>
         <w:pStyle w:val="a3"/>
       </w:pPr>
       <w:bookmarkStart w:id="52" w:name="_Toc161087035"/>
-      <w:r>
-        <w:t>Перечень подлежащих разработке документов</w:t>
+      <w:proofErr w:type="spellStart"/>
+      <w:r>
+        <w:t>Перечень</w:t>
+      </w:r>
+      <w:proofErr w:type="spellEnd"/>
+      <w:r>
+        <w:t xml:space="preserve"> </w:t>
+      </w:r>
+      <w:proofErr w:type="spellStart"/>
+      <w:r>
+        <w:t>подлежащих</w:t>
+      </w:r>
+      <w:proofErr w:type="spellEnd"/>
+      <w:r>
+        <w:t xml:space="preserve"> </w:t>
+      </w:r>
+      <w:proofErr w:type="spellStart"/>
+      <w:r>
+        <w:t>разработке</w:t>
+      </w:r>
+      <w:proofErr w:type="spellEnd"/>
+      <w:r>
+        <w:t xml:space="preserve"> </w:t>
+      </w:r>
+      <w:proofErr w:type="spellStart"/>
+      <w:r>
+        <w:t>документов</w:t>
       </w:r>
       <w:bookmarkEnd w:id="52"/>
+      <w:proofErr w:type="spellEnd"/>
     </w:p>
     <w:p>
       <w:pPr>
@@ -9134,10 +10009,36 @@
         <w:pStyle w:val="a3"/>
       </w:pPr>
       <w:bookmarkStart w:id="53" w:name="_Toc161087036"/>
-      <w:r>
-        <w:t>Вид представления и количество документов</w:t>
+      <w:proofErr w:type="spellStart"/>
+      <w:r>
+        <w:t>Вид</w:t>
+      </w:r>
+      <w:proofErr w:type="spellEnd"/>
+      <w:r>
+        <w:t xml:space="preserve"> </w:t>
+      </w:r>
+      <w:proofErr w:type="spellStart"/>
+      <w:r>
+        <w:t>представления</w:t>
+      </w:r>
+      <w:proofErr w:type="spellEnd"/>
+      <w:r>
+        <w:t xml:space="preserve"> и </w:t>
+      </w:r>
+      <w:proofErr w:type="spellStart"/>
+      <w:r>
+        <w:t>количество</w:t>
+      </w:r>
+      <w:proofErr w:type="spellEnd"/>
+      <w:r>
+        <w:t xml:space="preserve"> </w:t>
+      </w:r>
+      <w:proofErr w:type="spellStart"/>
+      <w:r>
+        <w:t>документов</w:t>
       </w:r>
       <w:bookmarkEnd w:id="53"/>
+      <w:proofErr w:type="spellEnd"/>
     </w:p>
     <w:p>
       <w:pPr>
@@ -9164,9 +10065,11 @@
         </w:rPr>
         <w:t xml:space="preserve">опубликованы на сайте </w:t>
       </w:r>
+      <w:proofErr w:type="spellStart"/>
       <w:r>
         <w:t>github</w:t>
       </w:r>
+      <w:proofErr w:type="spellEnd"/>
       <w:r>
         <w:rPr>
           <w:lang w:val="ru-RU"/>
@@ -9206,20 +10109,31 @@
         <w:pStyle w:val="a2"/>
       </w:pPr>
       <w:bookmarkStart w:id="54" w:name="_Toc161087037"/>
+      <w:proofErr w:type="spellStart"/>
       <w:r>
         <w:lastRenderedPageBreak/>
         <w:t>И</w:t>
       </w:r>
       <w:r>
-        <w:t>сточники разработки</w:t>
+        <w:t>сточники</w:t>
+      </w:r>
+      <w:proofErr w:type="spellEnd"/>
+      <w:r>
+        <w:t xml:space="preserve"> </w:t>
+      </w:r>
+      <w:proofErr w:type="spellStart"/>
+      <w:r>
+        <w:t>разработки</w:t>
       </w:r>
       <w:bookmarkEnd w:id="54"/>
+      <w:proofErr w:type="spellEnd"/>
     </w:p>
     <w:p>
       <w:pPr>
         <w:pStyle w:val="a3"/>
       </w:pPr>
       <w:bookmarkStart w:id="55" w:name="_Toc161087038"/>
+      <w:proofErr w:type="spellStart"/>
       <w:r>
         <w:t>Системы</w:t>
       </w:r>
@@ -9230,6 +10144,7 @@
         <w:t>аналоги</w:t>
       </w:r>
       <w:bookmarkEnd w:id="55"/>
+      <w:proofErr w:type="spellEnd"/>
     </w:p>
     <w:p>
       <w:pPr>
@@ -9241,8 +10156,45 @@
         </w:rPr>
         <w:t xml:space="preserve">В ходе исследования рынка приложений по бронированию мест в ресторанах и барах было выявлено 3 прямых конкурента. </w:t>
       </w:r>
-      <w:r>
-        <w:t xml:space="preserve">Результаты конкурентного исследования приведены в таблице </w:t>
+      <w:proofErr w:type="spellStart"/>
+      <w:r>
+        <w:t>Результаты</w:t>
+      </w:r>
+      <w:proofErr w:type="spellEnd"/>
+      <w:r>
+        <w:t xml:space="preserve"> </w:t>
+      </w:r>
+      <w:proofErr w:type="spellStart"/>
+      <w:r>
+        <w:t>конкурентного</w:t>
+      </w:r>
+      <w:proofErr w:type="spellEnd"/>
+      <w:r>
+        <w:t xml:space="preserve"> </w:t>
+      </w:r>
+      <w:proofErr w:type="spellStart"/>
+      <w:r>
+        <w:t>исследования</w:t>
+      </w:r>
+      <w:proofErr w:type="spellEnd"/>
+      <w:r>
+        <w:t xml:space="preserve"> </w:t>
+      </w:r>
+      <w:proofErr w:type="spellStart"/>
+      <w:r>
+        <w:t>приведены</w:t>
+      </w:r>
+      <w:proofErr w:type="spellEnd"/>
+      <w:r>
+        <w:t xml:space="preserve"> в </w:t>
+      </w:r>
+      <w:proofErr w:type="spellStart"/>
+      <w:r>
+        <w:t>таблице</w:t>
+      </w:r>
+      <w:proofErr w:type="spellEnd"/>
+      <w:r>
+        <w:t xml:space="preserve"> </w:t>
       </w:r>
       <w:r>
         <w:t>2</w:t>
@@ -9293,9 +10245,11 @@
             <w:pPr>
               <w:pStyle w:val="af6"/>
             </w:pPr>
+            <w:proofErr w:type="spellStart"/>
             <w:r>
               <w:t>ReMarked</w:t>
             </w:r>
+            <w:proofErr w:type="spellEnd"/>
           </w:p>
         </w:tc>
         <w:tc>
@@ -9306,9 +10260,11 @@
             <w:pPr>
               <w:pStyle w:val="af6"/>
             </w:pPr>
+            <w:proofErr w:type="spellStart"/>
             <w:r>
               <w:t>Meetto</w:t>
             </w:r>
+            <w:proofErr w:type="spellEnd"/>
           </w:p>
         </w:tc>
         <w:tc>
@@ -9319,9 +10275,11 @@
             <w:pPr>
               <w:pStyle w:val="af6"/>
             </w:pPr>
+            <w:proofErr w:type="spellStart"/>
             <w:r>
               <w:t>GuestMe</w:t>
             </w:r>
+            <w:proofErr w:type="spellEnd"/>
           </w:p>
         </w:tc>
       </w:tr>
@@ -9609,10 +10567,12 @@
         <w:pStyle w:val="a4"/>
       </w:pPr>
       <w:bookmarkStart w:id="56" w:name="_Toc161087039"/>
+      <w:proofErr w:type="spellStart"/>
       <w:r>
         <w:t>ReMarked</w:t>
       </w:r>
       <w:bookmarkEnd w:id="56"/>
+      <w:proofErr w:type="spellEnd"/>
     </w:p>
     <w:p>
       <w:pPr>
@@ -9622,20 +10582,38 @@
         <w:rPr>
           <w:lang w:val="ru-RU"/>
         </w:rPr>
-        <w:t xml:space="preserve">Облачный сервис, работает на телефонах, планшетах и ноутбуках. Заказы можно принимать через виджет, телеграм-бот и приложение. Система бронирования </w:t>
-      </w:r>
+        <w:t xml:space="preserve">Облачный сервис, работает на телефонах, планшетах и ноутбуках. Заказы можно принимать через виджет, </w:t>
+      </w:r>
+      <w:proofErr w:type="spellStart"/>
+      <w:r>
+        <w:rPr>
+          <w:lang w:val="ru-RU"/>
+        </w:rPr>
+        <w:t>телеграм</w:t>
+      </w:r>
+      <w:proofErr w:type="spellEnd"/>
+      <w:r>
+        <w:rPr>
+          <w:lang w:val="ru-RU"/>
+        </w:rPr>
+        <w:t xml:space="preserve">-бот и приложение. Система бронирования </w:t>
+      </w:r>
+      <w:proofErr w:type="spellStart"/>
       <w:r>
         <w:t>ReMarked</w:t>
       </w:r>
+      <w:proofErr w:type="spellEnd"/>
       <w:r>
         <w:rPr>
           <w:lang w:val="ru-RU"/>
         </w:rPr>
         <w:t xml:space="preserve"> рассчитана как на сетевые проекты, так и на одиночные заведения с высокой проходимостью. Позволяет клиентам автоматически резервировать места на сайте, гости получают уведомления/напоминания о брони через </w:t>
       </w:r>
+      <w:proofErr w:type="spellStart"/>
       <w:r>
         <w:t>Whatsapp</w:t>
       </w:r>
+      <w:proofErr w:type="spellEnd"/>
       <w:r>
         <w:rPr>
           <w:lang w:val="ru-RU"/>
@@ -9655,8 +10633,13 @@
         </w:rPr>
         <w:t xml:space="preserve"> На рисунках 7-9 показаны элементы интерфейса приложения </w:t>
       </w:r>
-      <w:r>
-        <w:t>ReMarked.</w:t>
+      <w:proofErr w:type="spellStart"/>
+      <w:r>
+        <w:t>ReMarked</w:t>
+      </w:r>
+      <w:proofErr w:type="spellEnd"/>
+      <w:r>
+        <w:t>.</w:t>
       </w:r>
     </w:p>
     <w:p>
@@ -9863,10 +10846,12 @@
         <w:pStyle w:val="a4"/>
       </w:pPr>
       <w:bookmarkStart w:id="57" w:name="_Toc161087040"/>
+      <w:proofErr w:type="spellStart"/>
       <w:r>
         <w:t>Meetto</w:t>
       </w:r>
       <w:bookmarkEnd w:id="57"/>
+      <w:proofErr w:type="spellEnd"/>
     </w:p>
     <w:p>
       <w:pPr>
@@ -9888,10 +10873,12 @@
         <w:pStyle w:val="a4"/>
       </w:pPr>
       <w:bookmarkStart w:id="58" w:name="_Toc161087041"/>
+      <w:proofErr w:type="spellStart"/>
       <w:r>
         <w:t>GuestMe</w:t>
       </w:r>
       <w:bookmarkEnd w:id="58"/>
+      <w:proofErr w:type="spellEnd"/>
     </w:p>
     <w:p>
       <w:pPr>
@@ -9906,27 +10893,33 @@
         </w:rPr>
         <w:t xml:space="preserve">Рестораны, которые уже работают на </w:t>
       </w:r>
+      <w:proofErr w:type="spellStart"/>
       <w:r>
         <w:t>iiko</w:t>
       </w:r>
+      <w:proofErr w:type="spellEnd"/>
       <w:r>
         <w:rPr>
           <w:lang w:val="ru-RU"/>
         </w:rPr>
         <w:t xml:space="preserve">, могут не искать отдельный сервис для бронирования столов, а просто подключить дополнительный модуль — </w:t>
       </w:r>
+      <w:proofErr w:type="spellStart"/>
       <w:r>
         <w:t>GuestMe</w:t>
       </w:r>
+      <w:proofErr w:type="spellEnd"/>
       <w:r>
         <w:rPr>
           <w:lang w:val="ru-RU"/>
         </w:rPr>
         <w:t xml:space="preserve">. Он поддерживает основные функции аналогичных инструментов: мгновенная интеграция с системой автоматизации, быстрое получение информации о зале и гостях из </w:t>
       </w:r>
+      <w:proofErr w:type="spellStart"/>
       <w:r>
         <w:t>iiko</w:t>
       </w:r>
+      <w:proofErr w:type="spellEnd"/>
       <w:r>
         <w:rPr>
           <w:lang w:val="ru-RU"/>
@@ -9945,8 +10938,13 @@
         </w:rPr>
         <w:t xml:space="preserve">На рисунке 10 показан элемент интерфейса приложения </w:t>
       </w:r>
-      <w:r>
-        <w:t>GuestMe.</w:t>
+      <w:proofErr w:type="spellStart"/>
+      <w:r>
+        <w:t>GuestMe</w:t>
+      </w:r>
+      <w:proofErr w:type="spellEnd"/>
+      <w:r>
+        <w:t>.</w:t>
       </w:r>
     </w:p>
     <w:p>
@@ -9959,7 +10957,7 @@
         </w:rPr>
         <w:lastRenderedPageBreak/>
         <w:drawing>
-          <wp:inline distT="0" distB="0" distL="0" distR="0" wp14:anchorId="5DB02128" wp14:editId="7689E410">
+          <wp:inline distT="0" distB="0" distL="0" distR="0" wp14:anchorId="5DB02128" wp14:editId="28E2BBE1">
             <wp:extent cx="5939790" cy="3221355"/>
             <wp:effectExtent l="0" t="0" r="3810" b="0"/>
             <wp:docPr id="1791495137" name="Рисунок 4"/>
@@ -10047,7 +11045,7 @@
           <w14:ligatures w14:val="standardContextual"/>
         </w:rPr>
         <w:drawing>
-          <wp:inline distT="0" distB="0" distL="0" distR="0" wp14:anchorId="4B3C774D" wp14:editId="37C40894">
+          <wp:inline distT="0" distB="0" distL="0" distR="0" wp14:anchorId="4B3C774D" wp14:editId="372F33CB">
             <wp:extent cx="8135667" cy="5292000"/>
             <wp:effectExtent l="0" t="6668" r="0" b="0"/>
             <wp:docPr id="1393381328" name="Рисунок 1"/>

</xml_diff>

<commit_message>
fix: add host provider name to deploy diagram
</commit_message>
<xml_diff>
--- a/documentation/техническое задание/Техническое задание.docx
+++ b/documentation/техническое задание/Техническое задание.docx
@@ -6274,8 +6274,8 @@
           <w:noProof/>
         </w:rPr>
         <w:drawing>
-          <wp:inline distT="0" distB="0" distL="0" distR="0" wp14:anchorId="7D0CC4EA" wp14:editId="5C638FA4">
-            <wp:extent cx="4654008" cy="4606029"/>
+          <wp:inline distT="0" distB="0" distL="0" distR="0" wp14:anchorId="7D0CC4EA" wp14:editId="29861A74">
+            <wp:extent cx="4654008" cy="4606028"/>
             <wp:effectExtent l="0" t="0" r="0" b="4445"/>
             <wp:docPr id="501857719" name="Рисунок 1"/>
             <wp:cNvGraphicFramePr>
@@ -6303,7 +6303,7 @@
                   <pic:spPr>
                     <a:xfrm>
                       <a:off x="0" y="0"/>
-                      <a:ext cx="4654008" cy="4606029"/>
+                      <a:ext cx="4654008" cy="4606028"/>
                     </a:xfrm>
                     <a:prstGeom prst="rect">
                       <a:avLst/>
@@ -10957,7 +10957,7 @@
         </w:rPr>
         <w:lastRenderedPageBreak/>
         <w:drawing>
-          <wp:inline distT="0" distB="0" distL="0" distR="0" wp14:anchorId="5DB02128" wp14:editId="28E2BBE1">
+          <wp:inline distT="0" distB="0" distL="0" distR="0" wp14:anchorId="5DB02128" wp14:editId="7232F5F3">
             <wp:extent cx="5939790" cy="3221355"/>
             <wp:effectExtent l="0" t="0" r="3810" b="0"/>
             <wp:docPr id="1791495137" name="Рисунок 4"/>
@@ -11045,7 +11045,7 @@
           <w14:ligatures w14:val="standardContextual"/>
         </w:rPr>
         <w:drawing>
-          <wp:inline distT="0" distB="0" distL="0" distR="0" wp14:anchorId="4B3C774D" wp14:editId="372F33CB">
+          <wp:inline distT="0" distB="0" distL="0" distR="0" wp14:anchorId="4B3C774D" wp14:editId="18B1A5D1">
             <wp:extent cx="8135667" cy="5292000"/>
             <wp:effectExtent l="0" t="6668" r="0" b="0"/>
             <wp:docPr id="1393381328" name="Рисунок 1"/>

</xml_diff>

<commit_message>
fix: change deadlines in plan
</commit_message>
<xml_diff>
--- a/documentation/техническое задание/Техническое задание.docx
+++ b/documentation/техническое задание/Техническое задание.docx
@@ -9560,10 +9560,19 @@
         <w:t>.03.24 –</w:t>
       </w:r>
       <w:r>
-        <w:t xml:space="preserve"> 16</w:t>
-      </w:r>
-      <w:r>
-        <w:t>.04.24;</w:t>
+        <w:t xml:space="preserve"> </w:t>
+      </w:r>
+      <w:r>
+        <w:t>21</w:t>
+      </w:r>
+      <w:r>
+        <w:t>.</w:t>
+      </w:r>
+      <w:r>
+        <w:t>03</w:t>
+      </w:r>
+      <w:r>
+        <w:t>.24;</w:t>
       </w:r>
     </w:p>
     <w:p>
@@ -9577,13 +9586,37 @@
         <w:t xml:space="preserve"> </w:t>
       </w:r>
       <w:r>
-        <w:t xml:space="preserve">отладки и корректировки кода программы 16.04.24 – </w:t>
-      </w:r>
-      <w:r>
-        <w:t>16</w:t>
-      </w:r>
-      <w:r>
-        <w:t>.05.24;</w:t>
+        <w:t xml:space="preserve">вёрстки страниц, </w:t>
+      </w:r>
+      <w:r>
+        <w:t xml:space="preserve">отладки и корректировки кода программы </w:t>
+      </w:r>
+      <w:r>
+        <w:t>21</w:t>
+      </w:r>
+      <w:r>
+        <w:t>.0</w:t>
+      </w:r>
+      <w:r>
+        <w:t>3</w:t>
+      </w:r>
+      <w:r>
+        <w:t xml:space="preserve">.24 – </w:t>
+      </w:r>
+      <w:r>
+        <w:t>1</w:t>
+      </w:r>
+      <w:r>
+        <w:t>8</w:t>
+      </w:r>
+      <w:r>
+        <w:t>.0</w:t>
+      </w:r>
+      <w:r>
+        <w:t>4</w:t>
+      </w:r>
+      <w:r>
+        <w:t>.24;</w:t>
       </w:r>
     </w:p>
     <w:p>
@@ -9591,7 +9624,28 @@
         <w:pStyle w:val="a8"/>
       </w:pPr>
       <w:r>
-        <w:t>Проведение тестирования программного обеспечения 16.05.24</w:t>
+        <w:t>Проведение тестирования программного обеспечения</w:t>
+      </w:r>
+      <w:r>
+        <w:t xml:space="preserve"> </w:t>
+      </w:r>
+      <w:r>
+        <w:t>и сбор аналитических данных</w:t>
+      </w:r>
+      <w:r>
+        <w:t xml:space="preserve"> 1</w:t>
+      </w:r>
+      <w:r>
+        <w:t>8</w:t>
+      </w:r>
+      <w:r>
+        <w:t>.0</w:t>
+      </w:r>
+      <w:r>
+        <w:t>4</w:t>
+      </w:r>
+      <w:r>
+        <w:t>.24</w:t>
       </w:r>
       <w:r>
         <w:t xml:space="preserve"> </w:t>
@@ -10957,7 +11011,7 @@
         </w:rPr>
         <w:lastRenderedPageBreak/>
         <w:drawing>
-          <wp:inline distT="0" distB="0" distL="0" distR="0" wp14:anchorId="5DB02128" wp14:editId="7232F5F3">
+          <wp:inline distT="0" distB="0" distL="0" distR="0" wp14:anchorId="5DB02128" wp14:editId="6997DAF9">
             <wp:extent cx="5939790" cy="3221355"/>
             <wp:effectExtent l="0" t="0" r="3810" b="0"/>
             <wp:docPr id="1791495137" name="Рисунок 4"/>
@@ -11045,7 +11099,7 @@
           <w14:ligatures w14:val="standardContextual"/>
         </w:rPr>
         <w:drawing>
-          <wp:inline distT="0" distB="0" distL="0" distR="0" wp14:anchorId="4B3C774D" wp14:editId="18B1A5D1">
+          <wp:inline distT="0" distB="0" distL="0" distR="0" wp14:anchorId="4B3C774D" wp14:editId="4A1A2F5D">
             <wp:extent cx="8135667" cy="5292000"/>
             <wp:effectExtent l="0" t="6668" r="0" b="0"/>
             <wp:docPr id="1393381328" name="Рисунок 1"/>

</xml_diff>

<commit_message>
fix: add deadlines to documents tasks
</commit_message>
<xml_diff>
--- a/documentation/техническое задание/Техническое задание.docx
+++ b/documentation/техническое задание/Техническое задание.docx
@@ -247,26 +247,25 @@
           <w:sz w:val="28"/>
           <w:szCs w:val="28"/>
         </w:rPr>
-        <w:t xml:space="preserve"> для бронирования мест в ресторанах и барах </w:t>
-      </w:r>
-      <w:proofErr w:type="spellStart"/>
+        <w:t xml:space="preserve"> для бронирования мест в ресторанах и барах Restobook</w:t>
+      </w:r>
       <w:r>
         <w:rPr>
           <w:rFonts w:ascii="Times New Roman" w:hAnsi="Times New Roman" w:cs="Times New Roman"/>
           <w:sz w:val="28"/>
           <w:szCs w:val="28"/>
         </w:rPr>
-        <w:t>Restobook</w:t>
-      </w:r>
-      <w:proofErr w:type="spellEnd"/>
-      <w:r>
+        <w:t>»</w:t>
+      </w:r>
+    </w:p>
+    <w:p>
+      <w:pPr>
         <w:rPr>
           <w:rFonts w:ascii="Times New Roman" w:hAnsi="Times New Roman" w:cs="Times New Roman"/>
           <w:sz w:val="28"/>
           <w:szCs w:val="28"/>
         </w:rPr>
-        <w:t>»</w:t>
-      </w:r>
+      </w:pPr>
     </w:p>
     <w:p>
       <w:pPr>
@@ -285,40 +284,39 @@
           <w:szCs w:val="28"/>
         </w:rPr>
       </w:pPr>
-    </w:p>
-    <w:p>
-      <w:pPr>
+      <w:r>
         <w:rPr>
           <w:rFonts w:ascii="Times New Roman" w:hAnsi="Times New Roman" w:cs="Times New Roman"/>
           <w:sz w:val="28"/>
           <w:szCs w:val="28"/>
         </w:rPr>
-      </w:pPr>
-      <w:r>
+        <w:t>Исполнители</w:t>
+      </w:r>
+    </w:p>
+    <w:p>
+      <w:pPr>
+        <w:ind w:firstLine="708"/>
         <w:rPr>
           <w:rFonts w:ascii="Times New Roman" w:hAnsi="Times New Roman" w:cs="Times New Roman"/>
           <w:sz w:val="28"/>
           <w:szCs w:val="28"/>
         </w:rPr>
-        <w:t>Исполнители</w:t>
-      </w:r>
-    </w:p>
-    <w:p>
-      <w:pPr>
-        <w:ind w:firstLine="708"/>
+      </w:pPr>
+      <w:r>
         <w:rPr>
           <w:rFonts w:ascii="Times New Roman" w:hAnsi="Times New Roman" w:cs="Times New Roman"/>
           <w:sz w:val="28"/>
           <w:szCs w:val="28"/>
         </w:rPr>
-      </w:pPr>
+        <w:t xml:space="preserve">______________ </w:t>
+      </w:r>
       <w:r>
         <w:rPr>
           <w:rFonts w:ascii="Times New Roman" w:hAnsi="Times New Roman" w:cs="Times New Roman"/>
           <w:sz w:val="28"/>
           <w:szCs w:val="28"/>
         </w:rPr>
-        <w:t xml:space="preserve">______________ </w:t>
+        <w:t xml:space="preserve">П.А. </w:t>
       </w:r>
       <w:r>
         <w:rPr>
@@ -326,78 +324,60 @@
           <w:sz w:val="28"/>
           <w:szCs w:val="28"/>
         </w:rPr>
-        <w:t xml:space="preserve">П.А. </w:t>
-      </w:r>
-      <w:r>
+        <w:t>Путин</w:t>
+      </w:r>
+    </w:p>
+    <w:p>
+      <w:pPr>
+        <w:ind w:firstLine="708"/>
         <w:rPr>
           <w:rFonts w:ascii="Times New Roman" w:hAnsi="Times New Roman" w:cs="Times New Roman"/>
           <w:sz w:val="28"/>
           <w:szCs w:val="28"/>
         </w:rPr>
-        <w:t>Путин</w:t>
-      </w:r>
-    </w:p>
-    <w:p>
-      <w:pPr>
-        <w:ind w:firstLine="708"/>
+      </w:pPr>
+      <w:r>
         <w:rPr>
           <w:rFonts w:ascii="Times New Roman" w:hAnsi="Times New Roman" w:cs="Times New Roman"/>
           <w:sz w:val="28"/>
           <w:szCs w:val="28"/>
         </w:rPr>
-      </w:pPr>
+        <w:t xml:space="preserve">______________ </w:t>
+      </w:r>
       <w:r>
         <w:rPr>
           <w:rFonts w:ascii="Times New Roman" w:hAnsi="Times New Roman" w:cs="Times New Roman"/>
           <w:sz w:val="28"/>
           <w:szCs w:val="28"/>
         </w:rPr>
-        <w:t xml:space="preserve">______________ </w:t>
-      </w:r>
-      <w:r>
+        <w:t>М.В. Ефремов</w:t>
+      </w:r>
+    </w:p>
+    <w:p>
+      <w:pPr>
+        <w:ind w:firstLine="708"/>
         <w:rPr>
           <w:rFonts w:ascii="Times New Roman" w:hAnsi="Times New Roman" w:cs="Times New Roman"/>
           <w:sz w:val="28"/>
           <w:szCs w:val="28"/>
         </w:rPr>
-        <w:t>М.В. Ефремов</w:t>
-      </w:r>
-    </w:p>
-    <w:p>
-      <w:pPr>
-        <w:ind w:firstLine="708"/>
+      </w:pPr>
+      <w:r>
         <w:rPr>
           <w:rFonts w:ascii="Times New Roman" w:hAnsi="Times New Roman" w:cs="Times New Roman"/>
           <w:sz w:val="28"/>
           <w:szCs w:val="28"/>
         </w:rPr>
-      </w:pPr>
+        <w:t xml:space="preserve">______________ </w:t>
+      </w:r>
       <w:r>
         <w:rPr>
           <w:rFonts w:ascii="Times New Roman" w:hAnsi="Times New Roman" w:cs="Times New Roman"/>
           <w:sz w:val="28"/>
           <w:szCs w:val="28"/>
         </w:rPr>
-        <w:t xml:space="preserve">______________ </w:t>
-      </w:r>
-      <w:r>
-        <w:rPr>
-          <w:rFonts w:ascii="Times New Roman" w:hAnsi="Times New Roman" w:cs="Times New Roman"/>
-          <w:sz w:val="28"/>
-          <w:szCs w:val="28"/>
-        </w:rPr>
-        <w:t xml:space="preserve">М.М.З. </w:t>
-      </w:r>
-      <w:proofErr w:type="spellStart"/>
-      <w:r>
-        <w:rPr>
-          <w:rFonts w:ascii="Times New Roman" w:hAnsi="Times New Roman" w:cs="Times New Roman"/>
-          <w:sz w:val="28"/>
-          <w:szCs w:val="28"/>
-        </w:rPr>
-        <w:t>Насайр</w:t>
-      </w:r>
-      <w:proofErr w:type="spellEnd"/>
+        <w:t>М.М.З. Насайр</w:t>
+      </w:r>
     </w:p>
     <w:p>
       <w:pPr>
@@ -5322,37 +5302,133 @@
         <w:pStyle w:val="a2"/>
       </w:pPr>
       <w:bookmarkStart w:id="2" w:name="_Toc161086986"/>
-      <w:proofErr w:type="spellStart"/>
       <w:r>
         <w:lastRenderedPageBreak/>
-        <w:t>Общие</w:t>
-      </w:r>
-      <w:proofErr w:type="spellEnd"/>
-      <w:r>
+        <w:t>Общие сведения</w:t>
+      </w:r>
+      <w:bookmarkEnd w:id="2"/>
+    </w:p>
+    <w:p>
+      <w:pPr>
+        <w:pStyle w:val="a3"/>
+        <w:rPr>
+          <w:lang w:val="ru-RU"/>
+        </w:rPr>
+      </w:pPr>
+      <w:bookmarkStart w:id="3" w:name="_Toc161086987"/>
+      <w:r>
+        <w:rPr>
+          <w:lang w:val="ru-RU"/>
+        </w:rPr>
+        <w:t>Полное наименование системы и название приложения</w:t>
+      </w:r>
+      <w:bookmarkEnd w:id="3"/>
+    </w:p>
+    <w:p>
+      <w:pPr>
+        <w:pStyle w:val="af4"/>
+        <w:rPr>
+          <w:lang w:val="ru-RU"/>
+        </w:rPr>
+      </w:pPr>
+      <w:r>
+        <w:rPr>
+          <w:lang w:val="ru-RU"/>
+        </w:rPr>
+        <w:t>Полное наименование</w:t>
+      </w:r>
+      <w:r>
+        <w:rPr>
+          <w:lang w:val="ru-RU"/>
+        </w:rPr>
         <w:t xml:space="preserve"> </w:t>
       </w:r>
-      <w:proofErr w:type="spellStart"/>
-      <w:r>
-        <w:t>сведения</w:t>
-      </w:r>
-      <w:bookmarkEnd w:id="2"/>
-      <w:proofErr w:type="spellEnd"/>
+      <w:r>
+        <w:rPr>
+          <w:lang w:val="ru-RU"/>
+        </w:rPr>
+        <w:t>системы</w:t>
+      </w:r>
+      <w:r>
+        <w:rPr>
+          <w:lang w:val="ru-RU"/>
+        </w:rPr>
+        <w:t>: «</w:t>
+      </w:r>
+      <w:bookmarkStart w:id="4" w:name="_Hlk160651098"/>
+      <w:r>
+        <w:rPr>
+          <w:lang w:val="ru-RU"/>
+        </w:rPr>
+        <w:t>Система</w:t>
+      </w:r>
+      <w:r>
+        <w:rPr>
+          <w:lang w:val="ru-RU"/>
+        </w:rPr>
+        <w:t xml:space="preserve"> для бронирования мест в ресторанах и барах </w:t>
+      </w:r>
+      <w:r>
+        <w:t>Restobook</w:t>
+      </w:r>
+      <w:bookmarkEnd w:id="4"/>
+      <w:r>
+        <w:rPr>
+          <w:lang w:val="ru-RU"/>
+        </w:rPr>
+        <w:t>».</w:t>
+      </w:r>
+    </w:p>
+    <w:p>
+      <w:pPr>
+        <w:pStyle w:val="af4"/>
+        <w:rPr>
+          <w:lang w:val="ru-RU"/>
+        </w:rPr>
+      </w:pPr>
+      <w:r>
+        <w:rPr>
+          <w:lang w:val="ru-RU"/>
+        </w:rPr>
+        <w:t xml:space="preserve">Условное обозначение </w:t>
+      </w:r>
+      <w:r>
+        <w:rPr>
+          <w:lang w:val="ru-RU"/>
+        </w:rPr>
+        <w:t xml:space="preserve">приложения: </w:t>
+      </w:r>
+      <w:r>
+        <w:rPr>
+          <w:lang w:val="ru-RU"/>
+        </w:rPr>
+        <w:t>«</w:t>
+      </w:r>
+      <w:r>
+        <w:t>Restobook</w:t>
+      </w:r>
+      <w:r>
+        <w:rPr>
+          <w:lang w:val="ru-RU"/>
+        </w:rPr>
+        <w:t>»</w:t>
+      </w:r>
+      <w:r>
+        <w:rPr>
+          <w:lang w:val="ru-RU"/>
+        </w:rPr>
+        <w:t>.</w:t>
+      </w:r>
     </w:p>
     <w:p>
       <w:pPr>
         <w:pStyle w:val="a3"/>
-        <w:rPr>
-          <w:lang w:val="ru-RU"/>
-        </w:rPr>
-      </w:pPr>
-      <w:bookmarkStart w:id="3" w:name="_Toc161086987"/>
-      <w:r>
-        <w:rPr>
-          <w:lang w:val="ru-RU"/>
-        </w:rPr>
-        <w:t>Полное наименование системы и название приложения</w:t>
-      </w:r>
-      <w:bookmarkEnd w:id="3"/>
+      </w:pPr>
+      <w:bookmarkStart w:id="5" w:name="_Toc161086988"/>
+      <w:r>
+        <w:t>Заказчик</w:t>
+      </w:r>
+      <w:bookmarkEnd w:id="5"/>
     </w:p>
     <w:p>
       <w:pPr>
@@ -5365,321 +5441,173 @@
         <w:rPr>
           <w:lang w:val="ru-RU"/>
         </w:rPr>
-        <w:t>Полное наименование</w:t>
-      </w:r>
-      <w:r>
-        <w:rPr>
-          <w:lang w:val="ru-RU"/>
-        </w:rPr>
+        <w:t>Старший преподаватель Тарасов Вячеслав Сергеевич, Воронежский государственный университет, ф</w:t>
+      </w:r>
+      <w:r>
+        <w:rPr>
+          <w:lang w:val="ru-RU"/>
+        </w:rPr>
+        <w:t>акультет компьютерных наук</w:t>
+      </w:r>
+      <w:r>
+        <w:rPr>
+          <w:lang w:val="ru-RU"/>
+        </w:rPr>
+        <w:t>, к</w:t>
+      </w:r>
+      <w:r>
+        <w:rPr>
+          <w:lang w:val="ru-RU"/>
+        </w:rPr>
+        <w:t>афедра программирования и информационных технологий</w:t>
+      </w:r>
+      <w:r>
+        <w:rPr>
+          <w:lang w:val="ru-RU"/>
+        </w:rPr>
+        <w:t>.</w:t>
+      </w:r>
+    </w:p>
+    <w:p>
+      <w:pPr>
+        <w:pStyle w:val="af4"/>
+        <w:rPr>
+          <w:lang w:val="ru-RU"/>
+        </w:rPr>
+      </w:pPr>
+      <w:r>
+        <w:rPr>
+          <w:lang w:val="ru-RU"/>
+        </w:rPr>
+        <w:t xml:space="preserve">Представитель заказчика: Ассистент Проскуряков Егор Дмитриевич, Воронежский </w:t>
+      </w:r>
+      <w:r>
+        <w:rPr>
+          <w:lang w:val="ru-RU"/>
+        </w:rPr>
+        <w:t>г</w:t>
+      </w:r>
+      <w:r>
+        <w:rPr>
+          <w:lang w:val="ru-RU"/>
+        </w:rPr>
+        <w:t xml:space="preserve">осударственный </w:t>
+      </w:r>
+      <w:r>
+        <w:rPr>
+          <w:lang w:val="ru-RU"/>
+        </w:rPr>
+        <w:t>у</w:t>
+      </w:r>
+      <w:r>
+        <w:rPr>
+          <w:lang w:val="ru-RU"/>
+        </w:rPr>
+        <w:t xml:space="preserve">ниверситет, </w:t>
+      </w:r>
+      <w:r>
+        <w:rPr>
+          <w:lang w:val="ru-RU"/>
+        </w:rPr>
+        <w:t>ф</w:t>
+      </w:r>
+      <w:r>
+        <w:rPr>
+          <w:lang w:val="ru-RU"/>
+        </w:rPr>
+        <w:t xml:space="preserve">акультет </w:t>
+      </w:r>
+      <w:r>
+        <w:rPr>
+          <w:lang w:val="ru-RU"/>
+        </w:rPr>
+        <w:t>к</w:t>
+      </w:r>
+      <w:r>
+        <w:rPr>
+          <w:lang w:val="ru-RU"/>
+        </w:rPr>
+        <w:t xml:space="preserve">омпьютерных </w:t>
+      </w:r>
+      <w:r>
+        <w:rPr>
+          <w:lang w:val="ru-RU"/>
+        </w:rPr>
+        <w:t>н</w:t>
+      </w:r>
+      <w:r>
+        <w:rPr>
+          <w:lang w:val="ru-RU"/>
+        </w:rPr>
+        <w:t xml:space="preserve">аук, кафедра </w:t>
+      </w:r>
+      <w:r>
+        <w:rPr>
+          <w:lang w:val="ru-RU"/>
+        </w:rPr>
+        <w:t>п</w:t>
+      </w:r>
+      <w:r>
+        <w:rPr>
+          <w:lang w:val="ru-RU"/>
+        </w:rPr>
+        <w:t xml:space="preserve">рограммирования и </w:t>
+      </w:r>
+      <w:r>
+        <w:rPr>
+          <w:lang w:val="ru-RU"/>
+        </w:rPr>
+        <w:t>и</w:t>
+      </w:r>
+      <w:r>
+        <w:rPr>
+          <w:lang w:val="ru-RU"/>
+        </w:rPr>
+        <w:t xml:space="preserve">нформационных </w:t>
+      </w:r>
+      <w:r>
+        <w:rPr>
+          <w:lang w:val="ru-RU"/>
+        </w:rPr>
+        <w:t>т</w:t>
+      </w:r>
+      <w:r>
+        <w:rPr>
+          <w:lang w:val="ru-RU"/>
+        </w:rPr>
+        <w:t>ехнологий.</w:t>
+      </w:r>
+    </w:p>
+    <w:p>
+      <w:pPr>
+        <w:pStyle w:val="a3"/>
+      </w:pPr>
+      <w:bookmarkStart w:id="6" w:name="_Toc161086989"/>
+      <w:r>
+        <w:t>Разработчик</w:t>
+      </w:r>
+      <w:bookmarkEnd w:id="6"/>
+    </w:p>
+    <w:p>
+      <w:pPr>
+        <w:pStyle w:val="af4"/>
+      </w:pPr>
+      <w:r>
+        <w:t>«7.1» команда группы</w:t>
+      </w:r>
+      <w:r>
         <w:t xml:space="preserve"> </w:t>
       </w:r>
       <w:r>
-        <w:rPr>
-          <w:lang w:val="ru-RU"/>
-        </w:rPr>
-        <w:t>системы</w:t>
-      </w:r>
-      <w:r>
-        <w:rPr>
-          <w:lang w:val="ru-RU"/>
-        </w:rPr>
-        <w:t>: «</w:t>
-      </w:r>
-      <w:bookmarkStart w:id="4" w:name="_Hlk160651098"/>
-      <w:r>
-        <w:rPr>
-          <w:lang w:val="ru-RU"/>
-        </w:rPr>
-        <w:t>Система</w:t>
-      </w:r>
-      <w:r>
-        <w:rPr>
-          <w:lang w:val="ru-RU"/>
-        </w:rPr>
-        <w:t xml:space="preserve"> для бронирования мест в ресторанах и барах </w:t>
-      </w:r>
-      <w:proofErr w:type="spellStart"/>
-      <w:r>
-        <w:t>Restobook</w:t>
-      </w:r>
-      <w:bookmarkEnd w:id="4"/>
-      <w:proofErr w:type="spellEnd"/>
-      <w:r>
-        <w:rPr>
-          <w:lang w:val="ru-RU"/>
-        </w:rPr>
-        <w:t>».</w:t>
+        <w:t>«7»</w:t>
       </w:r>
     </w:p>
     <w:p>
       <w:pPr>
         <w:pStyle w:val="af4"/>
-        <w:rPr>
-          <w:lang w:val="ru-RU"/>
-        </w:rPr>
-      </w:pPr>
-      <w:r>
-        <w:rPr>
-          <w:lang w:val="ru-RU"/>
-        </w:rPr>
-        <w:t xml:space="preserve">Условное обозначение </w:t>
-      </w:r>
-      <w:r>
-        <w:rPr>
-          <w:lang w:val="ru-RU"/>
-        </w:rPr>
-        <w:t xml:space="preserve">приложения: </w:t>
-      </w:r>
-      <w:r>
-        <w:rPr>
-          <w:lang w:val="ru-RU"/>
-        </w:rPr>
-        <w:t>«</w:t>
-      </w:r>
-      <w:proofErr w:type="spellStart"/>
-      <w:r>
-        <w:t>Restobook</w:t>
-      </w:r>
-      <w:proofErr w:type="spellEnd"/>
-      <w:r>
-        <w:rPr>
-          <w:lang w:val="ru-RU"/>
-        </w:rPr>
-        <w:t>»</w:t>
-      </w:r>
-      <w:r>
-        <w:rPr>
-          <w:lang w:val="ru-RU"/>
-        </w:rPr>
-        <w:t>.</w:t>
-      </w:r>
-    </w:p>
-    <w:p>
-      <w:pPr>
-        <w:pStyle w:val="a3"/>
-      </w:pPr>
-      <w:bookmarkStart w:id="5" w:name="_Toc161086988"/>
-      <w:proofErr w:type="spellStart"/>
-      <w:r>
-        <w:t>Заказчик</w:t>
-      </w:r>
-      <w:bookmarkEnd w:id="5"/>
-      <w:proofErr w:type="spellEnd"/>
-    </w:p>
-    <w:p>
-      <w:pPr>
-        <w:pStyle w:val="af4"/>
-        <w:rPr>
-          <w:lang w:val="ru-RU"/>
-        </w:rPr>
-      </w:pPr>
-      <w:r>
-        <w:rPr>
-          <w:lang w:val="ru-RU"/>
-        </w:rPr>
-        <w:t>Старший преподаватель Тарасов Вячеслав Сергеевич, Воронежский государственный университет, ф</w:t>
-      </w:r>
-      <w:r>
-        <w:rPr>
-          <w:lang w:val="ru-RU"/>
-        </w:rPr>
-        <w:t>акультет компьютерных наук</w:t>
-      </w:r>
-      <w:r>
-        <w:rPr>
-          <w:lang w:val="ru-RU"/>
-        </w:rPr>
-        <w:t>, к</w:t>
-      </w:r>
-      <w:r>
-        <w:rPr>
-          <w:lang w:val="ru-RU"/>
-        </w:rPr>
-        <w:t>афедра программирования и информационных технологий</w:t>
-      </w:r>
-      <w:r>
-        <w:rPr>
-          <w:lang w:val="ru-RU"/>
-        </w:rPr>
-        <w:t>.</w:t>
-      </w:r>
-    </w:p>
-    <w:p>
-      <w:pPr>
-        <w:pStyle w:val="af4"/>
-        <w:rPr>
-          <w:lang w:val="ru-RU"/>
-        </w:rPr>
-      </w:pPr>
-      <w:r>
-        <w:rPr>
-          <w:lang w:val="ru-RU"/>
-        </w:rPr>
-        <w:t xml:space="preserve">Представитель заказчика: Ассистент Проскуряков Егор Дмитриевич, Воронежский </w:t>
-      </w:r>
-      <w:r>
-        <w:rPr>
-          <w:lang w:val="ru-RU"/>
-        </w:rPr>
-        <w:t>г</w:t>
-      </w:r>
-      <w:r>
-        <w:rPr>
-          <w:lang w:val="ru-RU"/>
-        </w:rPr>
-        <w:t xml:space="preserve">осударственный </w:t>
-      </w:r>
-      <w:r>
-        <w:rPr>
-          <w:lang w:val="ru-RU"/>
-        </w:rPr>
-        <w:t>у</w:t>
-      </w:r>
-      <w:r>
-        <w:rPr>
-          <w:lang w:val="ru-RU"/>
-        </w:rPr>
-        <w:t xml:space="preserve">ниверситет, </w:t>
-      </w:r>
-      <w:r>
-        <w:rPr>
-          <w:lang w:val="ru-RU"/>
-        </w:rPr>
-        <w:t>ф</w:t>
-      </w:r>
-      <w:r>
-        <w:rPr>
-          <w:lang w:val="ru-RU"/>
-        </w:rPr>
-        <w:t xml:space="preserve">акультет </w:t>
-      </w:r>
-      <w:r>
-        <w:rPr>
-          <w:lang w:val="ru-RU"/>
-        </w:rPr>
-        <w:t>к</w:t>
-      </w:r>
-      <w:r>
-        <w:rPr>
-          <w:lang w:val="ru-RU"/>
-        </w:rPr>
-        <w:t xml:space="preserve">омпьютерных </w:t>
-      </w:r>
-      <w:r>
-        <w:rPr>
-          <w:lang w:val="ru-RU"/>
-        </w:rPr>
-        <w:t>н</w:t>
-      </w:r>
-      <w:r>
-        <w:rPr>
-          <w:lang w:val="ru-RU"/>
-        </w:rPr>
-        <w:t xml:space="preserve">аук, кафедра </w:t>
-      </w:r>
-      <w:r>
-        <w:rPr>
-          <w:lang w:val="ru-RU"/>
-        </w:rPr>
-        <w:t>п</w:t>
-      </w:r>
-      <w:r>
-        <w:rPr>
-          <w:lang w:val="ru-RU"/>
-        </w:rPr>
-        <w:t xml:space="preserve">рограммирования и </w:t>
-      </w:r>
-      <w:r>
-        <w:rPr>
-          <w:lang w:val="ru-RU"/>
-        </w:rPr>
-        <w:t>и</w:t>
-      </w:r>
-      <w:r>
-        <w:rPr>
-          <w:lang w:val="ru-RU"/>
-        </w:rPr>
-        <w:t xml:space="preserve">нформационных </w:t>
-      </w:r>
-      <w:r>
-        <w:rPr>
-          <w:lang w:val="ru-RU"/>
-        </w:rPr>
-        <w:t>т</w:t>
-      </w:r>
-      <w:r>
-        <w:rPr>
-          <w:lang w:val="ru-RU"/>
-        </w:rPr>
-        <w:t>ехнологий.</w:t>
-      </w:r>
-    </w:p>
-    <w:p>
-      <w:pPr>
-        <w:pStyle w:val="a3"/>
-      </w:pPr>
-      <w:bookmarkStart w:id="6" w:name="_Toc161086989"/>
-      <w:proofErr w:type="spellStart"/>
-      <w:r>
-        <w:t>Разработчик</w:t>
-      </w:r>
-      <w:bookmarkEnd w:id="6"/>
-      <w:proofErr w:type="spellEnd"/>
-    </w:p>
-    <w:p>
-      <w:pPr>
-        <w:pStyle w:val="af4"/>
-      </w:pPr>
-      <w:r>
-        <w:t xml:space="preserve">«7.1» </w:t>
-      </w:r>
-      <w:proofErr w:type="spellStart"/>
-      <w:r>
-        <w:t>команда</w:t>
-      </w:r>
-      <w:proofErr w:type="spellEnd"/>
-      <w:r>
-        <w:t xml:space="preserve"> </w:t>
-      </w:r>
-      <w:proofErr w:type="spellStart"/>
-      <w:r>
-        <w:t>группы</w:t>
-      </w:r>
-      <w:proofErr w:type="spellEnd"/>
-      <w:r>
-        <w:t xml:space="preserve"> </w:t>
-      </w:r>
-      <w:r>
-        <w:t>«7»</w:t>
-      </w:r>
-    </w:p>
-    <w:p>
-      <w:pPr>
-        <w:pStyle w:val="af4"/>
-      </w:pPr>
-      <w:proofErr w:type="spellStart"/>
-      <w:r>
-        <w:t>Состав</w:t>
-      </w:r>
-      <w:proofErr w:type="spellEnd"/>
-      <w:r>
-        <w:t xml:space="preserve"> </w:t>
-      </w:r>
-      <w:proofErr w:type="spellStart"/>
-      <w:r>
-        <w:t>команды</w:t>
-      </w:r>
-      <w:proofErr w:type="spellEnd"/>
-      <w:r>
-        <w:t xml:space="preserve"> </w:t>
-      </w:r>
-      <w:proofErr w:type="spellStart"/>
-      <w:r>
-        <w:t>разработчика</w:t>
-      </w:r>
-      <w:proofErr w:type="spellEnd"/>
-      <w:r>
-        <w:t>:</w:t>
+      </w:pPr>
+      <w:r>
+        <w:t>Состав команды разработчика:</w:t>
       </w:r>
     </w:p>
     <w:p>
@@ -5702,21 +5630,8 @@
       <w:pPr>
         <w:pStyle w:val="a8"/>
       </w:pPr>
-      <w:proofErr w:type="spellStart"/>
-      <w:r>
-        <w:t>Насайр</w:t>
-      </w:r>
-      <w:proofErr w:type="spellEnd"/>
-      <w:r>
-        <w:t xml:space="preserve"> Марьям </w:t>
-      </w:r>
-      <w:proofErr w:type="spellStart"/>
-      <w:r>
-        <w:t>Магди</w:t>
-      </w:r>
-      <w:proofErr w:type="spellEnd"/>
-      <w:r>
-        <w:t xml:space="preserve"> Захи</w:t>
+      <w:r>
+        <w:t>Насайр Марьям Магди Захи</w:t>
       </w:r>
     </w:p>
     <w:p>
@@ -5724,15 +5639,7 @@
         <w:pStyle w:val="a8"/>
       </w:pPr>
       <w:r>
-        <w:t xml:space="preserve">Ноэль </w:t>
-      </w:r>
-      <w:proofErr w:type="spellStart"/>
-      <w:r>
-        <w:t>Жулмист</w:t>
-      </w:r>
-      <w:proofErr w:type="spellEnd"/>
-      <w:r>
-        <w:t xml:space="preserve"> Филс</w:t>
+        <w:t>Ноэль Жулмист Филс</w:t>
       </w:r>
     </w:p>
     <w:p>
@@ -5900,21 +5807,11 @@
         <w:pStyle w:val="a3"/>
       </w:pPr>
       <w:bookmarkStart w:id="10" w:name="_Toc161086993"/>
-      <w:proofErr w:type="spellStart"/>
-      <w:r>
-        <w:t>Цели</w:t>
-      </w:r>
-      <w:proofErr w:type="spellEnd"/>
-      <w:r>
-        <w:t xml:space="preserve"> </w:t>
-      </w:r>
-      <w:proofErr w:type="spellStart"/>
-      <w:r>
-        <w:t>создания</w:t>
-      </w:r>
-      <w:proofErr w:type="spellEnd"/>
-      <w:r>
-        <w:t xml:space="preserve"> АС</w:t>
+      <w:r>
+        <w:t xml:space="preserve">Цели </w:t>
+      </w:r>
+      <w:r>
+        <w:t>создания АС</w:t>
       </w:r>
       <w:bookmarkEnd w:id="10"/>
     </w:p>
@@ -5988,13 +5885,8 @@
         <w:pStyle w:val="a3"/>
       </w:pPr>
       <w:bookmarkStart w:id="11" w:name="_Toc161086994"/>
-      <w:proofErr w:type="spellStart"/>
-      <w:r>
-        <w:t>Назначение</w:t>
-      </w:r>
-      <w:proofErr w:type="spellEnd"/>
-      <w:r>
-        <w:t xml:space="preserve"> АС</w:t>
+      <w:r>
+        <w:t>Назначение АС</w:t>
       </w:r>
       <w:bookmarkEnd w:id="11"/>
     </w:p>
@@ -6071,29 +5963,14 @@
         <w:pStyle w:val="a2"/>
       </w:pPr>
       <w:bookmarkStart w:id="12" w:name="_Toc161086995"/>
-      <w:proofErr w:type="spellStart"/>
       <w:r>
         <w:lastRenderedPageBreak/>
-        <w:t>Требования</w:t>
-      </w:r>
-      <w:proofErr w:type="spellEnd"/>
-      <w:r>
-        <w:t xml:space="preserve"> к </w:t>
-      </w:r>
-      <w:proofErr w:type="spellStart"/>
-      <w:r>
-        <w:t>автоматизированной</w:t>
-      </w:r>
-      <w:proofErr w:type="spellEnd"/>
-      <w:r>
-        <w:t xml:space="preserve"> </w:t>
-      </w:r>
-      <w:proofErr w:type="spellStart"/>
-      <w:r>
-        <w:t>системе</w:t>
+        <w:t xml:space="preserve">Требования к </w:t>
+      </w:r>
+      <w:r>
+        <w:t>автоматизированной системе</w:t>
       </w:r>
       <w:bookmarkEnd w:id="12"/>
-      <w:proofErr w:type="spellEnd"/>
     </w:p>
     <w:p>
       <w:pPr>
@@ -6329,30 +6206,9 @@
         <w:pStyle w:val="a4"/>
       </w:pPr>
       <w:bookmarkStart w:id="15" w:name="_Toc161086998"/>
-      <w:proofErr w:type="spellStart"/>
       <w:r>
         <w:lastRenderedPageBreak/>
-        <w:t>Перспективы</w:t>
-      </w:r>
-      <w:proofErr w:type="spellEnd"/>
-      <w:r>
-        <w:t xml:space="preserve"> </w:t>
-      </w:r>
-      <w:proofErr w:type="spellStart"/>
-      <w:r>
-        <w:t>развития</w:t>
-      </w:r>
-      <w:proofErr w:type="spellEnd"/>
-      <w:r>
-        <w:t xml:space="preserve">, </w:t>
-      </w:r>
-      <w:proofErr w:type="spellStart"/>
-      <w:r>
-        <w:t>модернизации</w:t>
-      </w:r>
-      <w:proofErr w:type="spellEnd"/>
-      <w:r>
-        <w:t xml:space="preserve"> АС</w:t>
+        <w:t>Перспективы развития, модернизации АС</w:t>
       </w:r>
       <w:bookmarkEnd w:id="15"/>
     </w:p>
@@ -6419,29 +6275,8 @@
         <w:pStyle w:val="a3"/>
       </w:pPr>
       <w:bookmarkStart w:id="16" w:name="_Toc161086999"/>
-      <w:proofErr w:type="spellStart"/>
-      <w:r>
-        <w:t>Требования</w:t>
-      </w:r>
-      <w:proofErr w:type="spellEnd"/>
-      <w:r>
-        <w:t xml:space="preserve"> к </w:t>
-      </w:r>
-      <w:proofErr w:type="spellStart"/>
-      <w:r>
-        <w:t>функциям</w:t>
-      </w:r>
-      <w:proofErr w:type="spellEnd"/>
-      <w:r>
-        <w:t xml:space="preserve">, </w:t>
-      </w:r>
-      <w:proofErr w:type="spellStart"/>
-      <w:r>
-        <w:t>выполняемым</w:t>
-      </w:r>
-      <w:proofErr w:type="spellEnd"/>
-      <w:r>
-        <w:t xml:space="preserve"> АС</w:t>
+      <w:r>
+        <w:t>Требования к функциям, выполняемым АС</w:t>
       </w:r>
       <w:bookmarkEnd w:id="16"/>
     </w:p>
@@ -6527,20 +6362,10 @@
         </w:numPr>
       </w:pPr>
       <w:bookmarkStart w:id="17" w:name="_Toc161087000"/>
-      <w:proofErr w:type="spellStart"/>
-      <w:r>
-        <w:t>Вход</w:t>
-      </w:r>
-      <w:proofErr w:type="spellEnd"/>
-      <w:r>
-        <w:t xml:space="preserve"> в </w:t>
-      </w:r>
-      <w:proofErr w:type="spellStart"/>
-      <w:r>
-        <w:t>приложение</w:t>
+      <w:r>
+        <w:t>Вход в приложение</w:t>
       </w:r>
       <w:bookmarkEnd w:id="17"/>
-      <w:proofErr w:type="spellEnd"/>
     </w:p>
     <w:p>
       <w:pPr>
@@ -6555,11 +6380,9 @@
         </w:rPr>
         <w:t>o</w:t>
       </w:r>
-      <w:proofErr w:type="spellStart"/>
       <w:r>
         <w:t>nboarding</w:t>
       </w:r>
-      <w:proofErr w:type="spellEnd"/>
       <w:r>
         <w:t>;</w:t>
       </w:r>
@@ -6588,13 +6411,8 @@
         <w:pStyle w:val="a4"/>
       </w:pPr>
       <w:bookmarkStart w:id="18" w:name="_Toc161087001"/>
-      <w:proofErr w:type="spellStart"/>
-      <w:r>
-        <w:t>Учёт</w:t>
-      </w:r>
-      <w:proofErr w:type="spellEnd"/>
-      <w:r>
-        <w:t xml:space="preserve"> </w:t>
+      <w:r>
+        <w:t xml:space="preserve">Учёт </w:t>
       </w:r>
       <w:r>
         <w:rPr>
@@ -6754,28 +6572,10 @@
         <w:pStyle w:val="a4"/>
       </w:pPr>
       <w:bookmarkStart w:id="19" w:name="_Toc161087002"/>
-      <w:proofErr w:type="spellStart"/>
-      <w:r>
-        <w:t>Учёт</w:t>
-      </w:r>
-      <w:proofErr w:type="spellEnd"/>
-      <w:r>
-        <w:t xml:space="preserve"> </w:t>
-      </w:r>
-      <w:proofErr w:type="spellStart"/>
-      <w:r>
-        <w:t>сотрудников</w:t>
-      </w:r>
-      <w:proofErr w:type="spellEnd"/>
-      <w:r>
-        <w:t xml:space="preserve"> </w:t>
-      </w:r>
-      <w:proofErr w:type="spellStart"/>
-      <w:r>
-        <w:t>ресторана</w:t>
+      <w:r>
+        <w:t>Учёт сотрудников ресторана</w:t>
       </w:r>
       <w:bookmarkEnd w:id="19"/>
-      <w:proofErr w:type="spellEnd"/>
     </w:p>
     <w:p>
       <w:pPr>
@@ -6973,19 +6773,11 @@
       <w:r>
         <w:t>c</w:t>
       </w:r>
-      <w:proofErr w:type="spellStart"/>
-      <w:r>
-        <w:rPr>
-          <w:lang w:val="ru-RU"/>
-        </w:rPr>
-        <w:t>озданию</w:t>
-      </w:r>
-      <w:proofErr w:type="spellEnd"/>
-      <w:r>
-        <w:rPr>
-          <w:lang w:val="ru-RU"/>
-        </w:rPr>
-        <w:t>, редактированию и удалению информации о столах.</w:t>
+      <w:r>
+        <w:rPr>
+          <w:lang w:val="ru-RU"/>
+        </w:rPr>
+        <w:t>озданию, редактированию и удалению информации о столах.</w:t>
       </w:r>
     </w:p>
     <w:p>
@@ -7071,28 +6863,10 @@
         <w:pStyle w:val="a4"/>
       </w:pPr>
       <w:bookmarkStart w:id="21" w:name="_Toc161087004"/>
-      <w:proofErr w:type="spellStart"/>
-      <w:r>
-        <w:t>Регистрация</w:t>
-      </w:r>
-      <w:proofErr w:type="spellEnd"/>
-      <w:r>
-        <w:t xml:space="preserve"> </w:t>
-      </w:r>
-      <w:proofErr w:type="spellStart"/>
-      <w:r>
-        <w:t>нового</w:t>
-      </w:r>
-      <w:proofErr w:type="spellEnd"/>
-      <w:r>
-        <w:t xml:space="preserve"> </w:t>
-      </w:r>
-      <w:proofErr w:type="spellStart"/>
-      <w:r>
-        <w:t>ресторана</w:t>
+      <w:r>
+        <w:t>Регистрация нового ресторана</w:t>
       </w:r>
       <w:bookmarkEnd w:id="21"/>
-      <w:proofErr w:type="spellEnd"/>
     </w:p>
     <w:p>
       <w:pPr>
@@ -7598,28 +7372,10 @@
         </w:numPr>
       </w:pPr>
       <w:bookmarkStart w:id="23" w:name="_Toc161087006"/>
-      <w:proofErr w:type="spellStart"/>
-      <w:r>
-        <w:t>Общие</w:t>
-      </w:r>
-      <w:proofErr w:type="spellEnd"/>
-      <w:r>
-        <w:t xml:space="preserve"> </w:t>
-      </w:r>
-      <w:proofErr w:type="spellStart"/>
-      <w:r>
-        <w:t>элементы</w:t>
-      </w:r>
-      <w:proofErr w:type="spellEnd"/>
-      <w:r>
-        <w:t xml:space="preserve"> </w:t>
-      </w:r>
-      <w:proofErr w:type="spellStart"/>
-      <w:r>
-        <w:t>вёрстки</w:t>
+      <w:r>
+        <w:t>Общие элементы вёрстки</w:t>
       </w:r>
       <w:bookmarkEnd w:id="23"/>
-      <w:proofErr w:type="spellEnd"/>
     </w:p>
     <w:p>
       <w:pPr>
@@ -7661,20 +7417,10 @@
         </w:numPr>
       </w:pPr>
       <w:bookmarkStart w:id="24" w:name="_Toc161087007"/>
-      <w:proofErr w:type="spellStart"/>
-      <w:r>
-        <w:t>Экран</w:t>
-      </w:r>
-      <w:proofErr w:type="spellEnd"/>
-      <w:r>
-        <w:t xml:space="preserve"> </w:t>
-      </w:r>
-      <w:proofErr w:type="spellStart"/>
-      <w:r>
-        <w:t>входа</w:t>
+      <w:r>
+        <w:t>Экран входа</w:t>
       </w:r>
       <w:bookmarkEnd w:id="24"/>
-      <w:proofErr w:type="spellEnd"/>
     </w:p>
     <w:p>
       <w:pPr>
@@ -8072,44 +7818,10 @@
         <w:pStyle w:val="a4"/>
       </w:pPr>
       <w:bookmarkStart w:id="27" w:name="_Toc161087010"/>
-      <w:proofErr w:type="spellStart"/>
-      <w:r>
-        <w:t>Экран</w:t>
-      </w:r>
-      <w:proofErr w:type="spellEnd"/>
-      <w:r>
-        <w:t xml:space="preserve"> </w:t>
-      </w:r>
-      <w:proofErr w:type="spellStart"/>
-      <w:r>
-        <w:t>очереди</w:t>
-      </w:r>
-      <w:proofErr w:type="spellEnd"/>
-      <w:r>
-        <w:t xml:space="preserve"> </w:t>
-      </w:r>
-      <w:proofErr w:type="spellStart"/>
-      <w:r>
-        <w:t>броней</w:t>
-      </w:r>
-      <w:proofErr w:type="spellEnd"/>
-      <w:r>
-        <w:t xml:space="preserve"> </w:t>
-      </w:r>
-      <w:proofErr w:type="spellStart"/>
-      <w:r>
-        <w:t>всех</w:t>
-      </w:r>
-      <w:proofErr w:type="spellEnd"/>
-      <w:r>
-        <w:t xml:space="preserve"> </w:t>
-      </w:r>
-      <w:proofErr w:type="spellStart"/>
-      <w:r>
-        <w:t>столов</w:t>
+      <w:r>
+        <w:t>Экран очереди броней всех столов</w:t>
       </w:r>
       <w:bookmarkEnd w:id="27"/>
-      <w:proofErr w:type="spellEnd"/>
     </w:p>
     <w:p>
       <w:pPr>
@@ -8121,45 +7833,8 @@
         </w:rPr>
         <w:t xml:space="preserve">Данный экран содержит список всех броней с указанием краткой информации по каждой брони. </w:t>
       </w:r>
-      <w:proofErr w:type="spellStart"/>
-      <w:r>
-        <w:t>При</w:t>
-      </w:r>
-      <w:proofErr w:type="spellEnd"/>
-      <w:r>
-        <w:t xml:space="preserve"> </w:t>
-      </w:r>
-      <w:proofErr w:type="spellStart"/>
-      <w:r>
-        <w:t>выборе</w:t>
-      </w:r>
-      <w:proofErr w:type="spellEnd"/>
-      <w:r>
-        <w:t xml:space="preserve"> </w:t>
-      </w:r>
-      <w:proofErr w:type="spellStart"/>
-      <w:r>
-        <w:t>брони</w:t>
-      </w:r>
-      <w:proofErr w:type="spellEnd"/>
-      <w:r>
-        <w:t xml:space="preserve"> </w:t>
-      </w:r>
-      <w:proofErr w:type="spellStart"/>
-      <w:r>
-        <w:t>открывается</w:t>
-      </w:r>
-      <w:proofErr w:type="spellEnd"/>
-      <w:r>
-        <w:t xml:space="preserve"> </w:t>
-      </w:r>
-      <w:proofErr w:type="spellStart"/>
-      <w:r>
-        <w:t>экран</w:t>
-      </w:r>
-      <w:proofErr w:type="spellEnd"/>
-      <w:r>
-        <w:t xml:space="preserve"> </w:t>
+      <w:r>
+        <w:t xml:space="preserve">При выборе брони открывается экран </w:t>
       </w:r>
       <w:r>
         <w:rPr>
@@ -8168,15 +7843,7 @@
         <w:t>выбранной</w:t>
       </w:r>
       <w:r>
-        <w:t xml:space="preserve"> </w:t>
-      </w:r>
-      <w:proofErr w:type="spellStart"/>
-      <w:r>
-        <w:t>брони</w:t>
-      </w:r>
-      <w:proofErr w:type="spellEnd"/>
-      <w:r>
-        <w:t>.</w:t>
+        <w:t xml:space="preserve"> брони.</w:t>
       </w:r>
     </w:p>
     <w:p>
@@ -8184,28 +7851,10 @@
         <w:pStyle w:val="a4"/>
       </w:pPr>
       <w:bookmarkStart w:id="28" w:name="_Toc161087011"/>
-      <w:proofErr w:type="spellStart"/>
-      <w:r>
-        <w:t>Экран</w:t>
-      </w:r>
-      <w:proofErr w:type="spellEnd"/>
-      <w:r>
-        <w:t xml:space="preserve"> </w:t>
-      </w:r>
-      <w:proofErr w:type="spellStart"/>
-      <w:r>
-        <w:t>создания</w:t>
-      </w:r>
-      <w:proofErr w:type="spellEnd"/>
-      <w:r>
-        <w:t xml:space="preserve"> </w:t>
-      </w:r>
-      <w:proofErr w:type="spellStart"/>
-      <w:r>
-        <w:t>брони</w:t>
+      <w:r>
+        <w:t>Экран создания брони</w:t>
       </w:r>
       <w:bookmarkEnd w:id="28"/>
-      <w:proofErr w:type="spellEnd"/>
     </w:p>
     <w:p>
       <w:pPr>
@@ -8262,14 +7911,9 @@
         <w:pStyle w:val="a4"/>
       </w:pPr>
       <w:bookmarkStart w:id="29" w:name="_Toc161087012"/>
-      <w:proofErr w:type="spellStart"/>
       <w:r>
         <w:lastRenderedPageBreak/>
-        <w:t>Экран</w:t>
-      </w:r>
-      <w:proofErr w:type="spellEnd"/>
-      <w:r>
-        <w:t xml:space="preserve"> </w:t>
+        <w:t xml:space="preserve">Экран </w:t>
       </w:r>
       <w:r>
         <w:rPr>
@@ -8278,14 +7922,9 @@
         <w:t>выбранной</w:t>
       </w:r>
       <w:r>
-        <w:t xml:space="preserve"> </w:t>
-      </w:r>
-      <w:proofErr w:type="spellStart"/>
-      <w:r>
-        <w:t>брони</w:t>
+        <w:t xml:space="preserve"> брони</w:t>
       </w:r>
       <w:bookmarkEnd w:id="29"/>
-      <w:proofErr w:type="spellEnd"/>
     </w:p>
     <w:p>
       <w:pPr>
@@ -8336,28 +7975,10 @@
         <w:pStyle w:val="a4"/>
       </w:pPr>
       <w:bookmarkStart w:id="30" w:name="_Toc161087013"/>
-      <w:proofErr w:type="spellStart"/>
-      <w:r>
-        <w:t>Экран</w:t>
-      </w:r>
-      <w:proofErr w:type="spellEnd"/>
-      <w:r>
-        <w:t xml:space="preserve"> </w:t>
-      </w:r>
-      <w:proofErr w:type="spellStart"/>
-      <w:r>
-        <w:t>редактирования</w:t>
-      </w:r>
-      <w:proofErr w:type="spellEnd"/>
-      <w:r>
-        <w:t xml:space="preserve"> </w:t>
-      </w:r>
-      <w:proofErr w:type="spellStart"/>
-      <w:r>
-        <w:t>брони</w:t>
+      <w:r>
+        <w:t>Экран редактирования брони</w:t>
       </w:r>
       <w:bookmarkEnd w:id="30"/>
-      <w:proofErr w:type="spellEnd"/>
     </w:p>
     <w:p>
       <w:pPr>
@@ -8390,28 +8011,10 @@
         <w:pStyle w:val="a4"/>
       </w:pPr>
       <w:bookmarkStart w:id="31" w:name="_Toc161087014"/>
-      <w:proofErr w:type="spellStart"/>
-      <w:r>
-        <w:t>Экран</w:t>
-      </w:r>
-      <w:proofErr w:type="spellEnd"/>
-      <w:r>
-        <w:t xml:space="preserve"> </w:t>
-      </w:r>
-      <w:proofErr w:type="spellStart"/>
-      <w:r>
-        <w:t>конкретного</w:t>
-      </w:r>
-      <w:proofErr w:type="spellEnd"/>
-      <w:r>
-        <w:t xml:space="preserve"> </w:t>
-      </w:r>
-      <w:proofErr w:type="spellStart"/>
-      <w:r>
-        <w:t>стола</w:t>
+      <w:r>
+        <w:t>Экран конкретного стола</w:t>
       </w:r>
       <w:bookmarkEnd w:id="31"/>
-      <w:proofErr w:type="spellEnd"/>
     </w:p>
     <w:p>
       <w:pPr>
@@ -8462,28 +8065,10 @@
         <w:pStyle w:val="a4"/>
       </w:pPr>
       <w:bookmarkStart w:id="32" w:name="_Toc161087015"/>
-      <w:proofErr w:type="spellStart"/>
-      <w:r>
-        <w:t>Экран</w:t>
-      </w:r>
-      <w:proofErr w:type="spellEnd"/>
-      <w:r>
-        <w:t xml:space="preserve"> </w:t>
-      </w:r>
-      <w:proofErr w:type="spellStart"/>
-      <w:r>
-        <w:t>редактирования</w:t>
-      </w:r>
-      <w:proofErr w:type="spellEnd"/>
-      <w:r>
-        <w:t xml:space="preserve"> </w:t>
-      </w:r>
-      <w:proofErr w:type="spellStart"/>
-      <w:r>
-        <w:t>стола</w:t>
+      <w:r>
+        <w:t>Экран редактирования стола</w:t>
       </w:r>
       <w:bookmarkEnd w:id="32"/>
-      <w:proofErr w:type="spellEnd"/>
     </w:p>
     <w:p>
       <w:pPr>
@@ -8516,36 +8101,10 @@
         <w:pStyle w:val="a4"/>
       </w:pPr>
       <w:bookmarkStart w:id="33" w:name="_Toc161087016"/>
-      <w:proofErr w:type="spellStart"/>
-      <w:r>
-        <w:t>Экран</w:t>
-      </w:r>
-      <w:proofErr w:type="spellEnd"/>
-      <w:r>
-        <w:t xml:space="preserve"> </w:t>
-      </w:r>
-      <w:proofErr w:type="spellStart"/>
-      <w:r>
-        <w:t>очереди</w:t>
-      </w:r>
-      <w:proofErr w:type="spellEnd"/>
-      <w:r>
-        <w:t xml:space="preserve"> </w:t>
-      </w:r>
-      <w:proofErr w:type="spellStart"/>
-      <w:r>
-        <w:t>броней</w:t>
-      </w:r>
-      <w:proofErr w:type="spellEnd"/>
-      <w:r>
-        <w:t xml:space="preserve"> </w:t>
-      </w:r>
-      <w:proofErr w:type="spellStart"/>
-      <w:r>
-        <w:t>стола</w:t>
+      <w:r>
+        <w:t>Экран очереди броней стола</w:t>
       </w:r>
       <w:bookmarkEnd w:id="33"/>
-      <w:proofErr w:type="spellEnd"/>
     </w:p>
     <w:p>
       <w:pPr>
@@ -8557,45 +8116,8 @@
         </w:rPr>
         <w:t xml:space="preserve">Данный экран содержит список броней для конкретного стола с указанием краткой информации по каждой брони. </w:t>
       </w:r>
-      <w:proofErr w:type="spellStart"/>
-      <w:r>
-        <w:t>При</w:t>
-      </w:r>
-      <w:proofErr w:type="spellEnd"/>
-      <w:r>
-        <w:t xml:space="preserve"> </w:t>
-      </w:r>
-      <w:proofErr w:type="spellStart"/>
-      <w:r>
-        <w:t>выборе</w:t>
-      </w:r>
-      <w:proofErr w:type="spellEnd"/>
-      <w:r>
-        <w:t xml:space="preserve"> </w:t>
-      </w:r>
-      <w:proofErr w:type="spellStart"/>
-      <w:r>
-        <w:t>брони</w:t>
-      </w:r>
-      <w:proofErr w:type="spellEnd"/>
-      <w:r>
-        <w:t xml:space="preserve"> </w:t>
-      </w:r>
-      <w:proofErr w:type="spellStart"/>
-      <w:r>
-        <w:t>открывается</w:t>
-      </w:r>
-      <w:proofErr w:type="spellEnd"/>
-      <w:r>
-        <w:t xml:space="preserve"> </w:t>
-      </w:r>
-      <w:proofErr w:type="spellStart"/>
-      <w:r>
-        <w:t>экран</w:t>
-      </w:r>
-      <w:proofErr w:type="spellEnd"/>
-      <w:r>
-        <w:t xml:space="preserve"> </w:t>
+      <w:r>
+        <w:t xml:space="preserve">При выборе брони открывается экран </w:t>
       </w:r>
       <w:r>
         <w:rPr>
@@ -8603,13 +8125,8 @@
         </w:rPr>
         <w:t xml:space="preserve">выбранной </w:t>
       </w:r>
-      <w:proofErr w:type="spellStart"/>
-      <w:r>
-        <w:t>брони</w:t>
-      </w:r>
-      <w:proofErr w:type="spellEnd"/>
-      <w:r>
-        <w:t>.</w:t>
+      <w:r>
+        <w:t>брони.</w:t>
       </w:r>
     </w:p>
     <w:p>
@@ -8617,28 +8134,10 @@
         <w:pStyle w:val="a4"/>
       </w:pPr>
       <w:bookmarkStart w:id="34" w:name="_Toc161087017"/>
-      <w:proofErr w:type="spellStart"/>
-      <w:r>
-        <w:t>Экран</w:t>
-      </w:r>
-      <w:proofErr w:type="spellEnd"/>
-      <w:r>
-        <w:t xml:space="preserve"> </w:t>
-      </w:r>
-      <w:proofErr w:type="spellStart"/>
-      <w:r>
-        <w:t>личного</w:t>
-      </w:r>
-      <w:proofErr w:type="spellEnd"/>
-      <w:r>
-        <w:t xml:space="preserve"> </w:t>
-      </w:r>
-      <w:proofErr w:type="spellStart"/>
-      <w:r>
-        <w:t>кабинета</w:t>
+      <w:r>
+        <w:t>Экран личного кабинета</w:t>
       </w:r>
       <w:bookmarkEnd w:id="34"/>
-      <w:proofErr w:type="spellEnd"/>
     </w:p>
     <w:p>
       <w:pPr>
@@ -8671,28 +8170,10 @@
         <w:pStyle w:val="a4"/>
       </w:pPr>
       <w:bookmarkStart w:id="35" w:name="_Toc161087018"/>
-      <w:proofErr w:type="spellStart"/>
-      <w:r>
-        <w:t>Экран</w:t>
-      </w:r>
-      <w:proofErr w:type="spellEnd"/>
-      <w:r>
-        <w:t xml:space="preserve"> </w:t>
-      </w:r>
-      <w:proofErr w:type="spellStart"/>
-      <w:r>
-        <w:t>изменения</w:t>
-      </w:r>
-      <w:proofErr w:type="spellEnd"/>
-      <w:r>
-        <w:t xml:space="preserve"> </w:t>
-      </w:r>
-      <w:proofErr w:type="spellStart"/>
-      <w:r>
-        <w:t>пароля</w:t>
+      <w:r>
+        <w:t>Экран изменения пароля</w:t>
       </w:r>
       <w:bookmarkEnd w:id="35"/>
-      <w:proofErr w:type="spellEnd"/>
     </w:p>
     <w:p>
       <w:pPr>
@@ -8713,29 +8194,11 @@
         <w:pStyle w:val="a4"/>
       </w:pPr>
       <w:bookmarkStart w:id="36" w:name="_Toc161087019"/>
-      <w:proofErr w:type="spellStart"/>
       <w:r>
         <w:lastRenderedPageBreak/>
-        <w:t>Экран</w:t>
-      </w:r>
-      <w:proofErr w:type="spellEnd"/>
-      <w:r>
-        <w:t xml:space="preserve"> </w:t>
-      </w:r>
-      <w:proofErr w:type="spellStart"/>
-      <w:r>
-        <w:t>обзора</w:t>
-      </w:r>
-      <w:proofErr w:type="spellEnd"/>
-      <w:r>
-        <w:t xml:space="preserve"> </w:t>
-      </w:r>
-      <w:proofErr w:type="spellStart"/>
-      <w:r>
-        <w:t>сотрудников</w:t>
+        <w:t>Экран обзора сотрудников</w:t>
       </w:r>
       <w:bookmarkEnd w:id="36"/>
-      <w:proofErr w:type="spellEnd"/>
     </w:p>
     <w:p>
       <w:pPr>
@@ -8747,69 +8210,11 @@
         </w:rPr>
         <w:t xml:space="preserve">Данный экран содержит список всех сотрудников ресторана, с указанием их фамилий, имён и отчеств. </w:t>
       </w:r>
-      <w:proofErr w:type="spellStart"/>
-      <w:r>
-        <w:t>При</w:t>
-      </w:r>
-      <w:proofErr w:type="spellEnd"/>
-      <w:r>
-        <w:t xml:space="preserve"> </w:t>
-      </w:r>
-      <w:proofErr w:type="spellStart"/>
-      <w:r>
-        <w:t>выборе</w:t>
-      </w:r>
-      <w:proofErr w:type="spellEnd"/>
-      <w:r>
-        <w:t xml:space="preserve"> </w:t>
-      </w:r>
-      <w:proofErr w:type="spellStart"/>
-      <w:r>
-        <w:t>сотрудника</w:t>
-      </w:r>
-      <w:proofErr w:type="spellEnd"/>
-      <w:r>
-        <w:t xml:space="preserve"> </w:t>
-      </w:r>
-      <w:proofErr w:type="spellStart"/>
-      <w:r>
-        <w:t>открывается</w:t>
-      </w:r>
-      <w:proofErr w:type="spellEnd"/>
-      <w:r>
-        <w:t xml:space="preserve"> </w:t>
-      </w:r>
-      <w:proofErr w:type="spellStart"/>
-      <w:r>
-        <w:t>экран</w:t>
-      </w:r>
-      <w:proofErr w:type="spellEnd"/>
-      <w:r>
-        <w:t xml:space="preserve"> </w:t>
-      </w:r>
-      <w:proofErr w:type="spellStart"/>
-      <w:r>
-        <w:t>этого</w:t>
-      </w:r>
-      <w:proofErr w:type="spellEnd"/>
-      <w:r>
-        <w:t xml:space="preserve"> </w:t>
-      </w:r>
-      <w:proofErr w:type="spellStart"/>
-      <w:r>
-        <w:t>конкретного</w:t>
-      </w:r>
-      <w:proofErr w:type="spellEnd"/>
-      <w:r>
-        <w:t xml:space="preserve"> </w:t>
-      </w:r>
-      <w:proofErr w:type="spellStart"/>
-      <w:r>
-        <w:t>сотрудника</w:t>
-      </w:r>
-      <w:proofErr w:type="spellEnd"/>
-      <w:r>
-        <w:t>.</w:t>
+      <w:r>
+        <w:t xml:space="preserve">При выборе сотрудника открывается </w:t>
+      </w:r>
+      <w:r>
+        <w:t>экран этого конкретного сотрудника.</w:t>
       </w:r>
     </w:p>
     <w:p>
@@ -8817,28 +8222,10 @@
         <w:pStyle w:val="a4"/>
       </w:pPr>
       <w:bookmarkStart w:id="37" w:name="_Toc161087020"/>
-      <w:proofErr w:type="spellStart"/>
-      <w:r>
-        <w:t>Экран</w:t>
-      </w:r>
-      <w:proofErr w:type="spellEnd"/>
-      <w:r>
-        <w:t xml:space="preserve"> </w:t>
-      </w:r>
-      <w:proofErr w:type="spellStart"/>
-      <w:r>
-        <w:t>добавления</w:t>
-      </w:r>
-      <w:proofErr w:type="spellEnd"/>
-      <w:r>
-        <w:t xml:space="preserve"> </w:t>
-      </w:r>
-      <w:proofErr w:type="spellStart"/>
-      <w:r>
-        <w:t>сотрудника</w:t>
+      <w:r>
+        <w:t>Экран добавления сотрудника</w:t>
       </w:r>
       <w:bookmarkEnd w:id="37"/>
-      <w:proofErr w:type="spellEnd"/>
     </w:p>
     <w:p>
       <w:pPr>
@@ -8913,28 +8300,10 @@
         <w:pStyle w:val="a4"/>
       </w:pPr>
       <w:bookmarkStart w:id="39" w:name="_Toc161087022"/>
-      <w:proofErr w:type="spellStart"/>
-      <w:r>
-        <w:t>Экран</w:t>
-      </w:r>
-      <w:proofErr w:type="spellEnd"/>
-      <w:r>
-        <w:t xml:space="preserve"> </w:t>
-      </w:r>
-      <w:proofErr w:type="spellStart"/>
-      <w:r>
-        <w:t>редактирования</w:t>
-      </w:r>
-      <w:proofErr w:type="spellEnd"/>
-      <w:r>
-        <w:t xml:space="preserve"> </w:t>
-      </w:r>
-      <w:proofErr w:type="spellStart"/>
-      <w:r>
-        <w:t>сотрудника</w:t>
+      <w:r>
+        <w:t>Экран редактирования сотрудника</w:t>
       </w:r>
       <w:bookmarkEnd w:id="39"/>
-      <w:proofErr w:type="spellEnd"/>
     </w:p>
     <w:p>
       <w:pPr>
@@ -8967,27 +8336,9 @@
         <w:pStyle w:val="a3"/>
       </w:pPr>
       <w:bookmarkStart w:id="40" w:name="_Toc161087023"/>
-      <w:proofErr w:type="spellStart"/>
-      <w:r>
-        <w:t>Требования</w:t>
-      </w:r>
-      <w:proofErr w:type="spellEnd"/>
-      <w:r>
-        <w:t xml:space="preserve"> к </w:t>
-      </w:r>
-      <w:proofErr w:type="spellStart"/>
-      <w:r>
-        <w:t>видам</w:t>
-      </w:r>
-      <w:proofErr w:type="spellEnd"/>
-      <w:r>
-        <w:t xml:space="preserve"> </w:t>
-      </w:r>
-      <w:proofErr w:type="spellStart"/>
-      <w:r>
-        <w:t>обеспечения</w:t>
-      </w:r>
-      <w:proofErr w:type="spellEnd"/>
+      <w:r>
+        <w:t>Требования к видам обеспечения</w:t>
+      </w:r>
       <w:r>
         <w:t xml:space="preserve"> АС</w:t>
       </w:r>
@@ -9002,21 +8353,8 @@
         </w:numPr>
       </w:pPr>
       <w:bookmarkStart w:id="41" w:name="_Toc161087024"/>
-      <w:proofErr w:type="spellStart"/>
-      <w:r>
-        <w:t>Лингвистическое</w:t>
-      </w:r>
-      <w:proofErr w:type="spellEnd"/>
-      <w:r>
-        <w:t xml:space="preserve"> </w:t>
-      </w:r>
-      <w:proofErr w:type="spellStart"/>
-      <w:r>
-        <w:t>обеспечение</w:t>
-      </w:r>
-      <w:proofErr w:type="spellEnd"/>
-      <w:r>
-        <w:t xml:space="preserve"> АС</w:t>
+      <w:r>
+        <w:t>Лингвистическое обеспечение АС</w:t>
       </w:r>
       <w:bookmarkEnd w:id="41"/>
     </w:p>
@@ -9051,21 +8389,8 @@
         <w:pStyle w:val="a4"/>
       </w:pPr>
       <w:bookmarkStart w:id="42" w:name="_Toc161087025"/>
-      <w:proofErr w:type="spellStart"/>
-      <w:r>
-        <w:t>Программное</w:t>
-      </w:r>
-      <w:proofErr w:type="spellEnd"/>
-      <w:r>
-        <w:t xml:space="preserve"> </w:t>
-      </w:r>
-      <w:proofErr w:type="spellStart"/>
-      <w:r>
-        <w:t>обеспечение</w:t>
-      </w:r>
-      <w:proofErr w:type="spellEnd"/>
-      <w:r>
-        <w:t xml:space="preserve"> АС</w:t>
+      <w:r>
+        <w:t>Программное обеспечение АС</w:t>
       </w:r>
       <w:bookmarkEnd w:id="42"/>
     </w:p>
@@ -9104,28 +8429,15 @@
         <w:pStyle w:val="a8"/>
       </w:pPr>
       <w:r>
-        <w:t xml:space="preserve">СУБД </w:t>
-      </w:r>
-      <w:proofErr w:type="spellStart"/>
-      <w:r>
-        <w:t>PostgreSQL</w:t>
-      </w:r>
-      <w:proofErr w:type="spellEnd"/>
-      <w:r>
-        <w:t xml:space="preserve"> 16.2;</w:t>
+        <w:t>СУБД PostgreSQL 16.2;</w:t>
       </w:r>
     </w:p>
     <w:p>
       <w:pPr>
         <w:pStyle w:val="a8"/>
       </w:pPr>
-      <w:proofErr w:type="spellStart"/>
-      <w:r>
-        <w:t>Keycloak</w:t>
-      </w:r>
-      <w:proofErr w:type="spellEnd"/>
-      <w:r>
-        <w:t xml:space="preserve"> 23.0.7.</w:t>
+      <w:r>
+        <w:t>Keycloak 23.0.7.</w:t>
       </w:r>
     </w:p>
     <w:p>
@@ -9172,15 +8484,7 @@
         <w:pStyle w:val="a8"/>
       </w:pPr>
       <w:r>
-        <w:t xml:space="preserve">Язык программирования </w:t>
-      </w:r>
-      <w:proofErr w:type="spellStart"/>
-      <w:r>
-        <w:t>Dart</w:t>
-      </w:r>
-      <w:proofErr w:type="spellEnd"/>
-      <w:r>
-        <w:t xml:space="preserve"> версии 3.3.0</w:t>
+        <w:t>Язык программирования Dart версии 3.3.0</w:t>
       </w:r>
       <w:r>
         <w:rPr>
@@ -9196,13 +8500,8 @@
           <w:b/>
         </w:rPr>
       </w:pPr>
-      <w:proofErr w:type="spellStart"/>
-      <w:r>
-        <w:t>Flutter</w:t>
-      </w:r>
-      <w:proofErr w:type="spellEnd"/>
-      <w:r>
-        <w:t xml:space="preserve"> SDK версии 3.19.1.</w:t>
+      <w:r>
+        <w:t>Flutter SDK версии 3.19.1.</w:t>
       </w:r>
     </w:p>
     <w:p>
@@ -9352,20 +8651,10 @@
         </w:numPr>
       </w:pPr>
       <w:bookmarkStart w:id="45" w:name="_Toc161087028"/>
-      <w:proofErr w:type="spellStart"/>
-      <w:r>
-        <w:t>Требования</w:t>
-      </w:r>
-      <w:proofErr w:type="spellEnd"/>
-      <w:r>
-        <w:t xml:space="preserve"> по </w:t>
-      </w:r>
-      <w:proofErr w:type="spellStart"/>
-      <w:r>
-        <w:t>безопасности</w:t>
+      <w:r>
+        <w:t>Требования по безопасности</w:t>
       </w:r>
       <w:bookmarkEnd w:id="45"/>
-      <w:proofErr w:type="spellEnd"/>
     </w:p>
     <w:p>
       <w:pPr>
@@ -9397,11 +8686,9 @@
       <w:r>
         <w:t xml:space="preserve"> для хеширования должен использоваться алгоритм </w:t>
       </w:r>
-      <w:proofErr w:type="spellStart"/>
       <w:r>
         <w:t>bcrypt</w:t>
       </w:r>
-      <w:proofErr w:type="spellEnd"/>
       <w:r>
         <w:t>;</w:t>
       </w:r>
@@ -9425,20 +8712,10 @@
         <w:pStyle w:val="a4"/>
       </w:pPr>
       <w:bookmarkStart w:id="46" w:name="_Toc161087029"/>
-      <w:proofErr w:type="spellStart"/>
-      <w:r>
-        <w:t>Дополнительные</w:t>
-      </w:r>
-      <w:proofErr w:type="spellEnd"/>
-      <w:r>
-        <w:t xml:space="preserve"> </w:t>
-      </w:r>
-      <w:proofErr w:type="spellStart"/>
-      <w:r>
-        <w:t>требования</w:t>
+      <w:r>
+        <w:t>Дополнительные требования</w:t>
       </w:r>
       <w:bookmarkEnd w:id="46"/>
-      <w:proofErr w:type="spellEnd"/>
     </w:p>
     <w:p>
       <w:pPr>
@@ -9668,37 +8945,11 @@
         <w:pStyle w:val="a2"/>
       </w:pPr>
       <w:bookmarkStart w:id="48" w:name="_Toc161087031"/>
-      <w:proofErr w:type="spellStart"/>
       <w:r>
         <w:lastRenderedPageBreak/>
-        <w:t>Порядок</w:t>
-      </w:r>
-      <w:proofErr w:type="spellEnd"/>
-      <w:r>
-        <w:t xml:space="preserve"> </w:t>
-      </w:r>
-      <w:proofErr w:type="spellStart"/>
-      <w:r>
-        <w:t>разработки</w:t>
-      </w:r>
-      <w:proofErr w:type="spellEnd"/>
-      <w:r>
-        <w:t xml:space="preserve"> </w:t>
-      </w:r>
-      <w:proofErr w:type="spellStart"/>
-      <w:r>
-        <w:t>автоматизированной</w:t>
-      </w:r>
-      <w:proofErr w:type="spellEnd"/>
-      <w:r>
-        <w:t xml:space="preserve"> </w:t>
-      </w:r>
-      <w:proofErr w:type="spellStart"/>
-      <w:r>
-        <w:t>системы</w:t>
+        <w:t>Порядок разработки автоматизированной системы</w:t>
       </w:r>
       <w:bookmarkEnd w:id="48"/>
-      <w:proofErr w:type="spellEnd"/>
     </w:p>
     <w:p>
       <w:pPr>
@@ -9715,13 +8966,14 @@
         <w:tblLook w:val="04A0" w:firstRow="1" w:lastRow="0" w:firstColumn="1" w:lastColumn="0" w:noHBand="0" w:noVBand="1"/>
       </w:tblPr>
       <w:tblGrid>
-        <w:gridCol w:w="4672"/>
-        <w:gridCol w:w="4672"/>
+        <w:gridCol w:w="2405"/>
+        <w:gridCol w:w="3403"/>
+        <w:gridCol w:w="3536"/>
       </w:tblGrid>
       <w:tr>
         <w:tc>
           <w:tcPr>
-            <w:tcW w:w="4672" w:type="dxa"/>
+            <w:tcW w:w="2405" w:type="dxa"/>
           </w:tcPr>
           <w:p>
             <w:pPr>
@@ -9734,7 +8986,20 @@
         </w:tc>
         <w:tc>
           <w:tcPr>
-            <w:tcW w:w="4672" w:type="dxa"/>
+            <w:tcW w:w="3403" w:type="dxa"/>
+          </w:tcPr>
+          <w:p>
+            <w:pPr>
+              <w:pStyle w:val="af6"/>
+            </w:pPr>
+            <w:r>
+              <w:t>Срок окончания этпапа</w:t>
+            </w:r>
+          </w:p>
+        </w:tc>
+        <w:tc>
+          <w:tcPr>
+            <w:tcW w:w="3536" w:type="dxa"/>
           </w:tcPr>
           <w:p>
             <w:pPr>
@@ -9749,7 +9014,7 @@
       <w:tr>
         <w:tc>
           <w:tcPr>
-            <w:tcW w:w="4672" w:type="dxa"/>
+            <w:tcW w:w="2405" w:type="dxa"/>
           </w:tcPr>
           <w:p>
             <w:pPr>
@@ -9762,7 +9027,23 @@
         </w:tc>
         <w:tc>
           <w:tcPr>
-            <w:tcW w:w="4672" w:type="dxa"/>
+            <w:tcW w:w="3403" w:type="dxa"/>
+          </w:tcPr>
+          <w:p>
+            <w:pPr>
+              <w:pStyle w:val="afa"/>
+            </w:pPr>
+            <w:r>
+              <w:t>С</w:t>
+            </w:r>
+            <w:r>
+              <w:t>ередина марта 2024</w:t>
+            </w:r>
+          </w:p>
+        </w:tc>
+        <w:tc>
+          <w:tcPr>
+            <w:tcW w:w="3536" w:type="dxa"/>
           </w:tcPr>
           <w:p>
             <w:pPr>
@@ -9777,7 +9058,7 @@
       <w:tr>
         <w:tc>
           <w:tcPr>
-            <w:tcW w:w="4672" w:type="dxa"/>
+            <w:tcW w:w="2405" w:type="dxa"/>
           </w:tcPr>
           <w:p>
             <w:pPr>
@@ -9790,7 +9071,23 @@
         </w:tc>
         <w:tc>
           <w:tcPr>
-            <w:tcW w:w="4672" w:type="dxa"/>
+            <w:tcW w:w="3403" w:type="dxa"/>
+          </w:tcPr>
+          <w:p>
+            <w:pPr>
+              <w:pStyle w:val="afa"/>
+            </w:pPr>
+            <w:r>
+              <w:t>С</w:t>
+            </w:r>
+            <w:r>
+              <w:t>ередина апреля 2024</w:t>
+            </w:r>
+          </w:p>
+        </w:tc>
+        <w:tc>
+          <w:tcPr>
+            <w:tcW w:w="3536" w:type="dxa"/>
           </w:tcPr>
           <w:p>
             <w:pPr>
@@ -9805,7 +9102,7 @@
       <w:tr>
         <w:tc>
           <w:tcPr>
-            <w:tcW w:w="4672" w:type="dxa"/>
+            <w:tcW w:w="2405" w:type="dxa"/>
           </w:tcPr>
           <w:p>
             <w:pPr>
@@ -9818,7 +9115,23 @@
         </w:tc>
         <w:tc>
           <w:tcPr>
-            <w:tcW w:w="4672" w:type="dxa"/>
+            <w:tcW w:w="3403" w:type="dxa"/>
+          </w:tcPr>
+          <w:p>
+            <w:pPr>
+              <w:pStyle w:val="afa"/>
+            </w:pPr>
+            <w:r>
+              <w:t>К</w:t>
+            </w:r>
+            <w:r>
+              <w:t>онец мая 2024</w:t>
+            </w:r>
+          </w:p>
+        </w:tc>
+        <w:tc>
+          <w:tcPr>
+            <w:tcW w:w="3536" w:type="dxa"/>
           </w:tcPr>
           <w:p>
             <w:pPr>
@@ -9878,42 +9191,16 @@
         <w:t xml:space="preserve"> </w:t>
       </w:r>
       <w:r>
-        <w:t xml:space="preserve">на </w:t>
-      </w:r>
-      <w:proofErr w:type="spellStart"/>
-      <w:r>
-        <w:t>GitHub</w:t>
-      </w:r>
-      <w:proofErr w:type="spellEnd"/>
-      <w:r>
-        <w:t xml:space="preserve">, распределены задачи проекта в </w:t>
-      </w:r>
-      <w:proofErr w:type="spellStart"/>
-      <w:r>
-        <w:t>таск</w:t>
-      </w:r>
-      <w:proofErr w:type="spellEnd"/>
-      <w:r>
-        <w:t xml:space="preserve">-менеджере </w:t>
-      </w:r>
-      <w:proofErr w:type="spellStart"/>
+        <w:t xml:space="preserve">на GitHub, распределены задачи проекта в таск-менеджере </w:t>
+      </w:r>
       <w:r>
         <w:rPr>
           <w:lang w:val="en-US"/>
         </w:rPr>
         <w:t>YouTrack</w:t>
       </w:r>
-      <w:proofErr w:type="spellEnd"/>
-      <w:r>
-        <w:t xml:space="preserve">, создан проект </w:t>
-      </w:r>
-      <w:proofErr w:type="spellStart"/>
-      <w:r>
-        <w:t>Miro</w:t>
-      </w:r>
-      <w:proofErr w:type="spellEnd"/>
-      <w:r>
-        <w:t xml:space="preserve"> с общей логикой системы, предоставлены промежуточные результаты по курсовому проекту</w:t>
+      <w:r>
+        <w:t>, создан проект Miro с общей логикой системы, предоставлены промежуточные результаты по курсовому проекту</w:t>
       </w:r>
       <w:r>
         <w:t>,</w:t>
@@ -9965,19 +9252,9 @@
       <w:pPr>
         <w:pStyle w:val="af4"/>
       </w:pPr>
-      <w:proofErr w:type="spellStart"/>
-      <w:r>
-        <w:t>Требования</w:t>
-      </w:r>
-      <w:proofErr w:type="spellEnd"/>
-      <w:r>
-        <w:t xml:space="preserve"> </w:t>
-      </w:r>
-      <w:proofErr w:type="spellStart"/>
-      <w:r>
-        <w:t>отсутствуют</w:t>
-      </w:r>
-      <w:proofErr w:type="spellEnd"/>
+      <w:r>
+        <w:t>Требования отсутствуют</w:t>
+      </w:r>
       <w:r>
         <w:t>.</w:t>
       </w:r>
@@ -9987,60 +9264,24 @@
         <w:pStyle w:val="a2"/>
       </w:pPr>
       <w:bookmarkStart w:id="51" w:name="_Toc161087034"/>
-      <w:proofErr w:type="spellStart"/>
       <w:r>
         <w:lastRenderedPageBreak/>
         <w:t>Т</w:t>
       </w:r>
       <w:r>
-        <w:t>ребования</w:t>
-      </w:r>
-      <w:proofErr w:type="spellEnd"/>
-      <w:r>
-        <w:t xml:space="preserve"> к </w:t>
-      </w:r>
-      <w:proofErr w:type="spellStart"/>
-      <w:r>
-        <w:t>документированию</w:t>
+        <w:t>ребования к документированию</w:t>
       </w:r>
       <w:bookmarkEnd w:id="51"/>
-      <w:proofErr w:type="spellEnd"/>
     </w:p>
     <w:p>
       <w:pPr>
         <w:pStyle w:val="a3"/>
       </w:pPr>
       <w:bookmarkStart w:id="52" w:name="_Toc161087035"/>
-      <w:proofErr w:type="spellStart"/>
-      <w:r>
-        <w:t>Перечень</w:t>
-      </w:r>
-      <w:proofErr w:type="spellEnd"/>
-      <w:r>
-        <w:t xml:space="preserve"> </w:t>
-      </w:r>
-      <w:proofErr w:type="spellStart"/>
-      <w:r>
-        <w:t>подлежащих</w:t>
-      </w:r>
-      <w:proofErr w:type="spellEnd"/>
-      <w:r>
-        <w:t xml:space="preserve"> </w:t>
-      </w:r>
-      <w:proofErr w:type="spellStart"/>
-      <w:r>
-        <w:t>разработке</w:t>
-      </w:r>
-      <w:proofErr w:type="spellEnd"/>
-      <w:r>
-        <w:t xml:space="preserve"> </w:t>
-      </w:r>
-      <w:proofErr w:type="spellStart"/>
-      <w:r>
-        <w:t>документов</w:t>
+      <w:r>
+        <w:t>Перечень подлежащих разработке документов</w:t>
       </w:r>
       <w:bookmarkEnd w:id="52"/>
-      <w:proofErr w:type="spellEnd"/>
     </w:p>
     <w:p>
       <w:pPr>
@@ -10063,36 +9304,10 @@
         <w:pStyle w:val="a3"/>
       </w:pPr>
       <w:bookmarkStart w:id="53" w:name="_Toc161087036"/>
-      <w:proofErr w:type="spellStart"/>
-      <w:r>
-        <w:t>Вид</w:t>
-      </w:r>
-      <w:proofErr w:type="spellEnd"/>
-      <w:r>
-        <w:t xml:space="preserve"> </w:t>
-      </w:r>
-      <w:proofErr w:type="spellStart"/>
-      <w:r>
-        <w:t>представления</w:t>
-      </w:r>
-      <w:proofErr w:type="spellEnd"/>
-      <w:r>
-        <w:t xml:space="preserve"> и </w:t>
-      </w:r>
-      <w:proofErr w:type="spellStart"/>
-      <w:r>
-        <w:t>количество</w:t>
-      </w:r>
-      <w:proofErr w:type="spellEnd"/>
-      <w:r>
-        <w:t xml:space="preserve"> </w:t>
-      </w:r>
-      <w:proofErr w:type="spellStart"/>
-      <w:r>
-        <w:t>документов</w:t>
+      <w:r>
+        <w:t>Вид представления и количество документов</w:t>
       </w:r>
       <w:bookmarkEnd w:id="53"/>
-      <w:proofErr w:type="spellEnd"/>
     </w:p>
     <w:p>
       <w:pPr>
@@ -10119,11 +9334,9 @@
         </w:rPr>
         <w:t xml:space="preserve">опубликованы на сайте </w:t>
       </w:r>
-      <w:proofErr w:type="spellStart"/>
       <w:r>
         <w:t>github</w:t>
       </w:r>
-      <w:proofErr w:type="spellEnd"/>
       <w:r>
         <w:rPr>
           <w:lang w:val="ru-RU"/>
@@ -10163,31 +9376,20 @@
         <w:pStyle w:val="a2"/>
       </w:pPr>
       <w:bookmarkStart w:id="54" w:name="_Toc161087037"/>
-      <w:proofErr w:type="spellStart"/>
       <w:r>
         <w:lastRenderedPageBreak/>
         <w:t>И</w:t>
       </w:r>
       <w:r>
-        <w:t>сточники</w:t>
-      </w:r>
-      <w:proofErr w:type="spellEnd"/>
-      <w:r>
-        <w:t xml:space="preserve"> </w:t>
-      </w:r>
-      <w:proofErr w:type="spellStart"/>
-      <w:r>
-        <w:t>разработки</w:t>
+        <w:t>сточники разработки</w:t>
       </w:r>
       <w:bookmarkEnd w:id="54"/>
-      <w:proofErr w:type="spellEnd"/>
     </w:p>
     <w:p>
       <w:pPr>
         <w:pStyle w:val="a3"/>
       </w:pPr>
       <w:bookmarkStart w:id="55" w:name="_Toc161087038"/>
-      <w:proofErr w:type="spellStart"/>
       <w:r>
         <w:t>Системы</w:t>
       </w:r>
@@ -10198,7 +9400,6 @@
         <w:t>аналоги</w:t>
       </w:r>
       <w:bookmarkEnd w:id="55"/>
-      <w:proofErr w:type="spellEnd"/>
     </w:p>
     <w:p>
       <w:pPr>
@@ -10210,45 +9411,8 @@
         </w:rPr>
         <w:t xml:space="preserve">В ходе исследования рынка приложений по бронированию мест в ресторанах и барах было выявлено 3 прямых конкурента. </w:t>
       </w:r>
-      <w:proofErr w:type="spellStart"/>
-      <w:r>
-        <w:t>Результаты</w:t>
-      </w:r>
-      <w:proofErr w:type="spellEnd"/>
-      <w:r>
-        <w:t xml:space="preserve"> </w:t>
-      </w:r>
-      <w:proofErr w:type="spellStart"/>
-      <w:r>
-        <w:t>конкурентного</w:t>
-      </w:r>
-      <w:proofErr w:type="spellEnd"/>
-      <w:r>
-        <w:t xml:space="preserve"> </w:t>
-      </w:r>
-      <w:proofErr w:type="spellStart"/>
-      <w:r>
-        <w:t>исследования</w:t>
-      </w:r>
-      <w:proofErr w:type="spellEnd"/>
-      <w:r>
-        <w:t xml:space="preserve"> </w:t>
-      </w:r>
-      <w:proofErr w:type="spellStart"/>
-      <w:r>
-        <w:t>приведены</w:t>
-      </w:r>
-      <w:proofErr w:type="spellEnd"/>
-      <w:r>
-        <w:t xml:space="preserve"> в </w:t>
-      </w:r>
-      <w:proofErr w:type="spellStart"/>
-      <w:r>
-        <w:t>таблице</w:t>
-      </w:r>
-      <w:proofErr w:type="spellEnd"/>
-      <w:r>
-        <w:t xml:space="preserve"> </w:t>
+      <w:r>
+        <w:t xml:space="preserve">Результаты конкурентного исследования приведены в таблице </w:t>
       </w:r>
       <w:r>
         <w:t>2</w:t>
@@ -10299,11 +9463,9 @@
             <w:pPr>
               <w:pStyle w:val="af6"/>
             </w:pPr>
-            <w:proofErr w:type="spellStart"/>
             <w:r>
               <w:t>ReMarked</w:t>
             </w:r>
-            <w:proofErr w:type="spellEnd"/>
           </w:p>
         </w:tc>
         <w:tc>
@@ -10314,11 +9476,9 @@
             <w:pPr>
               <w:pStyle w:val="af6"/>
             </w:pPr>
-            <w:proofErr w:type="spellStart"/>
             <w:r>
               <w:t>Meetto</w:t>
             </w:r>
-            <w:proofErr w:type="spellEnd"/>
           </w:p>
         </w:tc>
         <w:tc>
@@ -10329,11 +9489,9 @@
             <w:pPr>
               <w:pStyle w:val="af6"/>
             </w:pPr>
-            <w:proofErr w:type="spellStart"/>
             <w:r>
               <w:t>GuestMe</w:t>
             </w:r>
-            <w:proofErr w:type="spellEnd"/>
           </w:p>
         </w:tc>
       </w:tr>
@@ -10621,12 +9779,10 @@
         <w:pStyle w:val="a4"/>
       </w:pPr>
       <w:bookmarkStart w:id="56" w:name="_Toc161087039"/>
-      <w:proofErr w:type="spellStart"/>
       <w:r>
         <w:t>ReMarked</w:t>
       </w:r>
       <w:bookmarkEnd w:id="56"/>
-      <w:proofErr w:type="spellEnd"/>
     </w:p>
     <w:p>
       <w:pPr>
@@ -10636,38 +9792,20 @@
         <w:rPr>
           <w:lang w:val="ru-RU"/>
         </w:rPr>
-        <w:t xml:space="preserve">Облачный сервис, работает на телефонах, планшетах и ноутбуках. Заказы можно принимать через виджет, </w:t>
-      </w:r>
-      <w:proofErr w:type="spellStart"/>
-      <w:r>
-        <w:rPr>
-          <w:lang w:val="ru-RU"/>
-        </w:rPr>
-        <w:t>телеграм</w:t>
-      </w:r>
-      <w:proofErr w:type="spellEnd"/>
-      <w:r>
-        <w:rPr>
-          <w:lang w:val="ru-RU"/>
-        </w:rPr>
-        <w:t xml:space="preserve">-бот и приложение. Система бронирования </w:t>
-      </w:r>
-      <w:proofErr w:type="spellStart"/>
+        <w:t xml:space="preserve">Облачный сервис, работает на телефонах, планшетах и ноутбуках. Заказы можно принимать через виджет, телеграм-бот и приложение. Система бронирования </w:t>
+      </w:r>
       <w:r>
         <w:t>ReMarked</w:t>
       </w:r>
-      <w:proofErr w:type="spellEnd"/>
       <w:r>
         <w:rPr>
           <w:lang w:val="ru-RU"/>
         </w:rPr>
         <w:t xml:space="preserve"> рассчитана как на сетевые проекты, так и на одиночные заведения с высокой проходимостью. Позволяет клиентам автоматически резервировать места на сайте, гости получают уведомления/напоминания о брони через </w:t>
       </w:r>
-      <w:proofErr w:type="spellStart"/>
       <w:r>
         <w:t>Whatsapp</w:t>
       </w:r>
-      <w:proofErr w:type="spellEnd"/>
       <w:r>
         <w:rPr>
           <w:lang w:val="ru-RU"/>
@@ -10687,13 +9825,8 @@
         </w:rPr>
         <w:t xml:space="preserve"> На рисунках 7-9 показаны элементы интерфейса приложения </w:t>
       </w:r>
-      <w:proofErr w:type="spellStart"/>
-      <w:r>
-        <w:t>ReMarked</w:t>
-      </w:r>
-      <w:proofErr w:type="spellEnd"/>
-      <w:r>
-        <w:t>.</w:t>
+      <w:r>
+        <w:t>ReMarked.</w:t>
       </w:r>
     </w:p>
     <w:p>
@@ -10900,12 +10033,10 @@
         <w:pStyle w:val="a4"/>
       </w:pPr>
       <w:bookmarkStart w:id="57" w:name="_Toc161087040"/>
-      <w:proofErr w:type="spellStart"/>
       <w:r>
         <w:t>Meetto</w:t>
       </w:r>
       <w:bookmarkEnd w:id="57"/>
-      <w:proofErr w:type="spellEnd"/>
     </w:p>
     <w:p>
       <w:pPr>
@@ -10927,12 +10058,10 @@
         <w:pStyle w:val="a4"/>
       </w:pPr>
       <w:bookmarkStart w:id="58" w:name="_Toc161087041"/>
-      <w:proofErr w:type="spellStart"/>
       <w:r>
         <w:t>GuestMe</w:t>
       </w:r>
       <w:bookmarkEnd w:id="58"/>
-      <w:proofErr w:type="spellEnd"/>
     </w:p>
     <w:p>
       <w:pPr>
@@ -10947,33 +10076,27 @@
         </w:rPr>
         <w:t xml:space="preserve">Рестораны, которые уже работают на </w:t>
       </w:r>
-      <w:proofErr w:type="spellStart"/>
       <w:r>
         <w:t>iiko</w:t>
       </w:r>
-      <w:proofErr w:type="spellEnd"/>
       <w:r>
         <w:rPr>
           <w:lang w:val="ru-RU"/>
         </w:rPr>
         <w:t xml:space="preserve">, могут не искать отдельный сервис для бронирования столов, а просто подключить дополнительный модуль — </w:t>
       </w:r>
-      <w:proofErr w:type="spellStart"/>
       <w:r>
         <w:t>GuestMe</w:t>
       </w:r>
-      <w:proofErr w:type="spellEnd"/>
       <w:r>
         <w:rPr>
           <w:lang w:val="ru-RU"/>
         </w:rPr>
         <w:t xml:space="preserve">. Он поддерживает основные функции аналогичных инструментов: мгновенная интеграция с системой автоматизации, быстрое получение информации о зале и гостях из </w:t>
       </w:r>
-      <w:proofErr w:type="spellStart"/>
       <w:r>
         <w:t>iiko</w:t>
       </w:r>
-      <w:proofErr w:type="spellEnd"/>
       <w:r>
         <w:rPr>
           <w:lang w:val="ru-RU"/>
@@ -10992,13 +10115,8 @@
         </w:rPr>
         <w:t xml:space="preserve">На рисунке 10 показан элемент интерфейса приложения </w:t>
       </w:r>
-      <w:proofErr w:type="spellStart"/>
-      <w:r>
-        <w:t>GuestMe</w:t>
-      </w:r>
-      <w:proofErr w:type="spellEnd"/>
-      <w:r>
-        <w:t>.</w:t>
+      <w:r>
+        <w:t>GuestMe.</w:t>
       </w:r>
     </w:p>
     <w:p>
@@ -11011,7 +10129,7 @@
         </w:rPr>
         <w:lastRenderedPageBreak/>
         <w:drawing>
-          <wp:inline distT="0" distB="0" distL="0" distR="0" wp14:anchorId="5DB02128" wp14:editId="6997DAF9">
+          <wp:inline distT="0" distB="0" distL="0" distR="0" wp14:anchorId="5DB02128" wp14:editId="05696D50">
             <wp:extent cx="5939790" cy="3221355"/>
             <wp:effectExtent l="0" t="0" r="3810" b="0"/>
             <wp:docPr id="1791495137" name="Рисунок 4"/>
@@ -11099,7 +10217,7 @@
           <w14:ligatures w14:val="standardContextual"/>
         </w:rPr>
         <w:drawing>
-          <wp:inline distT="0" distB="0" distL="0" distR="0" wp14:anchorId="4B3C774D" wp14:editId="4A1A2F5D">
+          <wp:inline distT="0" distB="0" distL="0" distR="0" wp14:anchorId="4B3C774D" wp14:editId="19EBC822">
             <wp:extent cx="8135667" cy="5292000"/>
             <wp:effectExtent l="0" t="6668" r="0" b="0"/>
             <wp:docPr id="1393381328" name="Рисунок 1"/>

</xml_diff>

<commit_message>
fix: add deploy stage
</commit_message>
<xml_diff>
--- a/documentation/техническое задание/Техническое задание.docx
+++ b/documentation/техническое задание/Техническое задание.docx
@@ -247,25 +247,26 @@
           <w:sz w:val="28"/>
           <w:szCs w:val="28"/>
         </w:rPr>
-        <w:t xml:space="preserve"> для бронирования мест в ресторанах и барах Restobook</w:t>
-      </w:r>
+        <w:t xml:space="preserve"> для бронирования мест в ресторанах и барах </w:t>
+      </w:r>
+      <w:proofErr w:type="spellStart"/>
       <w:r>
         <w:rPr>
           <w:rFonts w:ascii="Times New Roman" w:hAnsi="Times New Roman" w:cs="Times New Roman"/>
           <w:sz w:val="28"/>
           <w:szCs w:val="28"/>
         </w:rPr>
-        <w:t>»</w:t>
-      </w:r>
-    </w:p>
-    <w:p>
-      <w:pPr>
+        <w:t>Restobook</w:t>
+      </w:r>
+      <w:proofErr w:type="spellEnd"/>
+      <w:r>
         <w:rPr>
           <w:rFonts w:ascii="Times New Roman" w:hAnsi="Times New Roman" w:cs="Times New Roman"/>
           <w:sz w:val="28"/>
           <w:szCs w:val="28"/>
         </w:rPr>
-      </w:pPr>
+        <w:t>»</w:t>
+      </w:r>
     </w:p>
     <w:p>
       <w:pPr>
@@ -284,39 +285,40 @@
           <w:szCs w:val="28"/>
         </w:rPr>
       </w:pPr>
-      <w:r>
+    </w:p>
+    <w:p>
+      <w:pPr>
         <w:rPr>
           <w:rFonts w:ascii="Times New Roman" w:hAnsi="Times New Roman" w:cs="Times New Roman"/>
           <w:sz w:val="28"/>
           <w:szCs w:val="28"/>
         </w:rPr>
-        <w:t>Исполнители</w:t>
-      </w:r>
-    </w:p>
-    <w:p>
-      <w:pPr>
-        <w:ind w:firstLine="708"/>
+      </w:pPr>
+      <w:r>
         <w:rPr>
           <w:rFonts w:ascii="Times New Roman" w:hAnsi="Times New Roman" w:cs="Times New Roman"/>
           <w:sz w:val="28"/>
           <w:szCs w:val="28"/>
         </w:rPr>
-      </w:pPr>
-      <w:r>
+        <w:t>Исполнители</w:t>
+      </w:r>
+    </w:p>
+    <w:p>
+      <w:pPr>
+        <w:ind w:firstLine="708"/>
         <w:rPr>
           <w:rFonts w:ascii="Times New Roman" w:hAnsi="Times New Roman" w:cs="Times New Roman"/>
           <w:sz w:val="28"/>
           <w:szCs w:val="28"/>
         </w:rPr>
-        <w:t xml:space="preserve">______________ </w:t>
-      </w:r>
+      </w:pPr>
       <w:r>
         <w:rPr>
           <w:rFonts w:ascii="Times New Roman" w:hAnsi="Times New Roman" w:cs="Times New Roman"/>
           <w:sz w:val="28"/>
           <w:szCs w:val="28"/>
         </w:rPr>
-        <w:t xml:space="preserve">П.А. </w:t>
+        <w:t xml:space="preserve">______________ </w:t>
       </w:r>
       <w:r>
         <w:rPr>
@@ -324,60 +326,78 @@
           <w:sz w:val="28"/>
           <w:szCs w:val="28"/>
         </w:rPr>
-        <w:t>Путин</w:t>
-      </w:r>
-    </w:p>
-    <w:p>
-      <w:pPr>
-        <w:ind w:firstLine="708"/>
+        <w:t xml:space="preserve">П.А. </w:t>
+      </w:r>
+      <w:r>
         <w:rPr>
           <w:rFonts w:ascii="Times New Roman" w:hAnsi="Times New Roman" w:cs="Times New Roman"/>
           <w:sz w:val="28"/>
           <w:szCs w:val="28"/>
         </w:rPr>
-      </w:pPr>
-      <w:r>
+        <w:t>Путин</w:t>
+      </w:r>
+    </w:p>
+    <w:p>
+      <w:pPr>
+        <w:ind w:firstLine="708"/>
         <w:rPr>
           <w:rFonts w:ascii="Times New Roman" w:hAnsi="Times New Roman" w:cs="Times New Roman"/>
           <w:sz w:val="28"/>
           <w:szCs w:val="28"/>
         </w:rPr>
-        <w:t xml:space="preserve">______________ </w:t>
-      </w:r>
+      </w:pPr>
       <w:r>
         <w:rPr>
           <w:rFonts w:ascii="Times New Roman" w:hAnsi="Times New Roman" w:cs="Times New Roman"/>
           <w:sz w:val="28"/>
           <w:szCs w:val="28"/>
         </w:rPr>
-        <w:t>М.В. Ефремов</w:t>
-      </w:r>
-    </w:p>
-    <w:p>
-      <w:pPr>
-        <w:ind w:firstLine="708"/>
+        <w:t xml:space="preserve">______________ </w:t>
+      </w:r>
+      <w:r>
         <w:rPr>
           <w:rFonts w:ascii="Times New Roman" w:hAnsi="Times New Roman" w:cs="Times New Roman"/>
           <w:sz w:val="28"/>
           <w:szCs w:val="28"/>
         </w:rPr>
-      </w:pPr>
-      <w:r>
+        <w:t>М.В. Ефремов</w:t>
+      </w:r>
+    </w:p>
+    <w:p>
+      <w:pPr>
+        <w:ind w:firstLine="708"/>
         <w:rPr>
           <w:rFonts w:ascii="Times New Roman" w:hAnsi="Times New Roman" w:cs="Times New Roman"/>
           <w:sz w:val="28"/>
           <w:szCs w:val="28"/>
         </w:rPr>
-        <w:t xml:space="preserve">______________ </w:t>
-      </w:r>
+      </w:pPr>
       <w:r>
         <w:rPr>
           <w:rFonts w:ascii="Times New Roman" w:hAnsi="Times New Roman" w:cs="Times New Roman"/>
           <w:sz w:val="28"/>
           <w:szCs w:val="28"/>
         </w:rPr>
-        <w:t>М.М.З. Насайр</w:t>
-      </w:r>
+        <w:t xml:space="preserve">______________ </w:t>
+      </w:r>
+      <w:r>
+        <w:rPr>
+          <w:rFonts w:ascii="Times New Roman" w:hAnsi="Times New Roman" w:cs="Times New Roman"/>
+          <w:sz w:val="28"/>
+          <w:szCs w:val="28"/>
+        </w:rPr>
+        <w:t xml:space="preserve">М.М.З. </w:t>
+      </w:r>
+      <w:proofErr w:type="spellStart"/>
+      <w:r>
+        <w:rPr>
+          <w:rFonts w:ascii="Times New Roman" w:hAnsi="Times New Roman" w:cs="Times New Roman"/>
+          <w:sz w:val="28"/>
+          <w:szCs w:val="28"/>
+        </w:rPr>
+        <w:t>Насайр</w:t>
+      </w:r>
+      <w:proofErr w:type="spellEnd"/>
     </w:p>
     <w:p>
       <w:pPr>
@@ -5302,11 +5322,21 @@
         <w:pStyle w:val="a2"/>
       </w:pPr>
       <w:bookmarkStart w:id="2" w:name="_Toc161086986"/>
+      <w:proofErr w:type="spellStart"/>
       <w:r>
         <w:lastRenderedPageBreak/>
-        <w:t>Общие сведения</w:t>
+        <w:t>Общие</w:t>
+      </w:r>
+      <w:proofErr w:type="spellEnd"/>
+      <w:r>
+        <w:t xml:space="preserve"> </w:t>
+      </w:r>
+      <w:proofErr w:type="spellStart"/>
+      <w:r>
+        <w:t>сведения</w:t>
       </w:r>
       <w:bookmarkEnd w:id="2"/>
+      <w:proofErr w:type="spellEnd"/>
     </w:p>
     <w:p>
       <w:pPr>
@@ -5368,10 +5398,12 @@
         </w:rPr>
         <w:t xml:space="preserve"> для бронирования мест в ресторанах и барах </w:t>
       </w:r>
+      <w:proofErr w:type="spellStart"/>
       <w:r>
         <w:t>Restobook</w:t>
       </w:r>
       <w:bookmarkEnd w:id="4"/>
+      <w:proofErr w:type="spellEnd"/>
       <w:r>
         <w:rPr>
           <w:lang w:val="ru-RU"/>
@@ -5404,9 +5436,11 @@
         </w:rPr>
         <w:t>«</w:t>
       </w:r>
+      <w:proofErr w:type="spellStart"/>
       <w:r>
         <w:t>Restobook</w:t>
       </w:r>
+      <w:proofErr w:type="spellEnd"/>
       <w:r>
         <w:rPr>
           <w:lang w:val="ru-RU"/>
@@ -5425,10 +5459,12 @@
         <w:pStyle w:val="a3"/>
       </w:pPr>
       <w:bookmarkStart w:id="5" w:name="_Toc161086988"/>
+      <w:proofErr w:type="spellStart"/>
       <w:r>
         <w:t>Заказчик</w:t>
       </w:r>
       <w:bookmarkEnd w:id="5"/>
+      <w:proofErr w:type="spellEnd"/>
     </w:p>
     <w:p>
       <w:pPr>
@@ -5583,21 +5619,36 @@
         <w:pStyle w:val="a3"/>
       </w:pPr>
       <w:bookmarkStart w:id="6" w:name="_Toc161086989"/>
+      <w:proofErr w:type="spellStart"/>
       <w:r>
         <w:t>Разработчик</w:t>
       </w:r>
       <w:bookmarkEnd w:id="6"/>
+      <w:proofErr w:type="spellEnd"/>
     </w:p>
     <w:p>
       <w:pPr>
         <w:pStyle w:val="af4"/>
       </w:pPr>
       <w:r>
-        <w:t>«7.1» команда группы</w:t>
-      </w:r>
+        <w:t xml:space="preserve">«7.1» </w:t>
+      </w:r>
+      <w:proofErr w:type="spellStart"/>
+      <w:r>
+        <w:t>команда</w:t>
+      </w:r>
+      <w:proofErr w:type="spellEnd"/>
       <w:r>
         <w:t xml:space="preserve"> </w:t>
       </w:r>
+      <w:proofErr w:type="spellStart"/>
+      <w:r>
+        <w:t>группы</w:t>
+      </w:r>
+      <w:proofErr w:type="spellEnd"/>
+      <w:r>
+        <w:t xml:space="preserve"> </w:t>
+      </w:r>
       <w:r>
         <w:t>«7»</w:t>
       </w:r>
@@ -5606,8 +5657,29 @@
       <w:pPr>
         <w:pStyle w:val="af4"/>
       </w:pPr>
-      <w:r>
-        <w:t>Состав команды разработчика:</w:t>
+      <w:proofErr w:type="spellStart"/>
+      <w:r>
+        <w:t>Состав</w:t>
+      </w:r>
+      <w:proofErr w:type="spellEnd"/>
+      <w:r>
+        <w:t xml:space="preserve"> </w:t>
+      </w:r>
+      <w:proofErr w:type="spellStart"/>
+      <w:r>
+        <w:t>команды</w:t>
+      </w:r>
+      <w:proofErr w:type="spellEnd"/>
+      <w:r>
+        <w:t xml:space="preserve"> </w:t>
+      </w:r>
+      <w:proofErr w:type="spellStart"/>
+      <w:r>
+        <w:t>разработчика</w:t>
+      </w:r>
+      <w:proofErr w:type="spellEnd"/>
+      <w:r>
+        <w:t>:</w:t>
       </w:r>
     </w:p>
     <w:p>
@@ -5630,8 +5702,21 @@
       <w:pPr>
         <w:pStyle w:val="a8"/>
       </w:pPr>
-      <w:r>
-        <w:t>Насайр Марьям Магди Захи</w:t>
+      <w:proofErr w:type="spellStart"/>
+      <w:r>
+        <w:t>Насайр</w:t>
+      </w:r>
+      <w:proofErr w:type="spellEnd"/>
+      <w:r>
+        <w:t xml:space="preserve"> Марьям </w:t>
+      </w:r>
+      <w:proofErr w:type="spellStart"/>
+      <w:r>
+        <w:t>Магди</w:t>
+      </w:r>
+      <w:proofErr w:type="spellEnd"/>
+      <w:r>
+        <w:t xml:space="preserve"> Захи</w:t>
       </w:r>
     </w:p>
     <w:p>
@@ -5639,7 +5724,15 @@
         <w:pStyle w:val="a8"/>
       </w:pPr>
       <w:r>
-        <w:t>Ноэль Жулмист Филс</w:t>
+        <w:t xml:space="preserve">Ноэль </w:t>
+      </w:r>
+      <w:proofErr w:type="spellStart"/>
+      <w:r>
+        <w:t>Жулмист</w:t>
+      </w:r>
+      <w:proofErr w:type="spellEnd"/>
+      <w:r>
+        <w:t xml:space="preserve"> Филс</w:t>
       </w:r>
     </w:p>
     <w:p>
@@ -5807,11 +5900,21 @@
         <w:pStyle w:val="a3"/>
       </w:pPr>
       <w:bookmarkStart w:id="10" w:name="_Toc161086993"/>
-      <w:r>
-        <w:t xml:space="preserve">Цели </w:t>
-      </w:r>
-      <w:r>
-        <w:t>создания АС</w:t>
+      <w:proofErr w:type="spellStart"/>
+      <w:r>
+        <w:t>Цели</w:t>
+      </w:r>
+      <w:proofErr w:type="spellEnd"/>
+      <w:r>
+        <w:t xml:space="preserve"> </w:t>
+      </w:r>
+      <w:proofErr w:type="spellStart"/>
+      <w:r>
+        <w:t>создания</w:t>
+      </w:r>
+      <w:proofErr w:type="spellEnd"/>
+      <w:r>
+        <w:t xml:space="preserve"> АС</w:t>
       </w:r>
       <w:bookmarkEnd w:id="10"/>
     </w:p>
@@ -5885,8 +5988,13 @@
         <w:pStyle w:val="a3"/>
       </w:pPr>
       <w:bookmarkStart w:id="11" w:name="_Toc161086994"/>
-      <w:r>
-        <w:t>Назначение АС</w:t>
+      <w:proofErr w:type="spellStart"/>
+      <w:r>
+        <w:t>Назначение</w:t>
+      </w:r>
+      <w:proofErr w:type="spellEnd"/>
+      <w:r>
+        <w:t xml:space="preserve"> АС</w:t>
       </w:r>
       <w:bookmarkEnd w:id="11"/>
     </w:p>
@@ -5963,14 +6071,29 @@
         <w:pStyle w:val="a2"/>
       </w:pPr>
       <w:bookmarkStart w:id="12" w:name="_Toc161086995"/>
+      <w:proofErr w:type="spellStart"/>
       <w:r>
         <w:lastRenderedPageBreak/>
-        <w:t xml:space="preserve">Требования к </w:t>
-      </w:r>
-      <w:r>
-        <w:t>автоматизированной системе</w:t>
+        <w:t>Требования</w:t>
+      </w:r>
+      <w:proofErr w:type="spellEnd"/>
+      <w:r>
+        <w:t xml:space="preserve"> к </w:t>
+      </w:r>
+      <w:proofErr w:type="spellStart"/>
+      <w:r>
+        <w:t>автоматизированной</w:t>
+      </w:r>
+      <w:proofErr w:type="spellEnd"/>
+      <w:r>
+        <w:t xml:space="preserve"> </w:t>
+      </w:r>
+      <w:proofErr w:type="spellStart"/>
+      <w:r>
+        <w:t>системе</w:t>
       </w:r>
       <w:bookmarkEnd w:id="12"/>
+      <w:proofErr w:type="spellEnd"/>
     </w:p>
     <w:p>
       <w:pPr>
@@ -6206,9 +6329,30 @@
         <w:pStyle w:val="a4"/>
       </w:pPr>
       <w:bookmarkStart w:id="15" w:name="_Toc161086998"/>
+      <w:proofErr w:type="spellStart"/>
       <w:r>
         <w:lastRenderedPageBreak/>
-        <w:t>Перспективы развития, модернизации АС</w:t>
+        <w:t>Перспективы</w:t>
+      </w:r>
+      <w:proofErr w:type="spellEnd"/>
+      <w:r>
+        <w:t xml:space="preserve"> </w:t>
+      </w:r>
+      <w:proofErr w:type="spellStart"/>
+      <w:r>
+        <w:t>развития</w:t>
+      </w:r>
+      <w:proofErr w:type="spellEnd"/>
+      <w:r>
+        <w:t xml:space="preserve">, </w:t>
+      </w:r>
+      <w:proofErr w:type="spellStart"/>
+      <w:r>
+        <w:t>модернизации</w:t>
+      </w:r>
+      <w:proofErr w:type="spellEnd"/>
+      <w:r>
+        <w:t xml:space="preserve"> АС</w:t>
       </w:r>
       <w:bookmarkEnd w:id="15"/>
     </w:p>
@@ -6275,8 +6419,29 @@
         <w:pStyle w:val="a3"/>
       </w:pPr>
       <w:bookmarkStart w:id="16" w:name="_Toc161086999"/>
-      <w:r>
-        <w:t>Требования к функциям, выполняемым АС</w:t>
+      <w:proofErr w:type="spellStart"/>
+      <w:r>
+        <w:t>Требования</w:t>
+      </w:r>
+      <w:proofErr w:type="spellEnd"/>
+      <w:r>
+        <w:t xml:space="preserve"> к </w:t>
+      </w:r>
+      <w:proofErr w:type="spellStart"/>
+      <w:r>
+        <w:t>функциям</w:t>
+      </w:r>
+      <w:proofErr w:type="spellEnd"/>
+      <w:r>
+        <w:t xml:space="preserve">, </w:t>
+      </w:r>
+      <w:proofErr w:type="spellStart"/>
+      <w:r>
+        <w:t>выполняемым</w:t>
+      </w:r>
+      <w:proofErr w:type="spellEnd"/>
+      <w:r>
+        <w:t xml:space="preserve"> АС</w:t>
       </w:r>
       <w:bookmarkEnd w:id="16"/>
     </w:p>
@@ -6362,10 +6527,20 @@
         </w:numPr>
       </w:pPr>
       <w:bookmarkStart w:id="17" w:name="_Toc161087000"/>
-      <w:r>
-        <w:t>Вход в приложение</w:t>
+      <w:proofErr w:type="spellStart"/>
+      <w:r>
+        <w:t>Вход</w:t>
+      </w:r>
+      <w:proofErr w:type="spellEnd"/>
+      <w:r>
+        <w:t xml:space="preserve"> в </w:t>
+      </w:r>
+      <w:proofErr w:type="spellStart"/>
+      <w:r>
+        <w:t>приложение</w:t>
       </w:r>
       <w:bookmarkEnd w:id="17"/>
+      <w:proofErr w:type="spellEnd"/>
     </w:p>
     <w:p>
       <w:pPr>
@@ -6380,9 +6555,11 @@
         </w:rPr>
         <w:t>o</w:t>
       </w:r>
+      <w:proofErr w:type="spellStart"/>
       <w:r>
         <w:t>nboarding</w:t>
       </w:r>
+      <w:proofErr w:type="spellEnd"/>
       <w:r>
         <w:t>;</w:t>
       </w:r>
@@ -6411,8 +6588,13 @@
         <w:pStyle w:val="a4"/>
       </w:pPr>
       <w:bookmarkStart w:id="18" w:name="_Toc161087001"/>
-      <w:r>
-        <w:t xml:space="preserve">Учёт </w:t>
+      <w:proofErr w:type="spellStart"/>
+      <w:r>
+        <w:t>Учёт</w:t>
+      </w:r>
+      <w:proofErr w:type="spellEnd"/>
+      <w:r>
+        <w:t xml:space="preserve"> </w:t>
       </w:r>
       <w:r>
         <w:rPr>
@@ -6572,10 +6754,28 @@
         <w:pStyle w:val="a4"/>
       </w:pPr>
       <w:bookmarkStart w:id="19" w:name="_Toc161087002"/>
-      <w:r>
-        <w:t>Учёт сотрудников ресторана</w:t>
+      <w:proofErr w:type="spellStart"/>
+      <w:r>
+        <w:t>Учёт</w:t>
+      </w:r>
+      <w:proofErr w:type="spellEnd"/>
+      <w:r>
+        <w:t xml:space="preserve"> </w:t>
+      </w:r>
+      <w:proofErr w:type="spellStart"/>
+      <w:r>
+        <w:t>сотрудников</w:t>
+      </w:r>
+      <w:proofErr w:type="spellEnd"/>
+      <w:r>
+        <w:t xml:space="preserve"> </w:t>
+      </w:r>
+      <w:proofErr w:type="spellStart"/>
+      <w:r>
+        <w:t>ресторана</w:t>
       </w:r>
       <w:bookmarkEnd w:id="19"/>
+      <w:proofErr w:type="spellEnd"/>
     </w:p>
     <w:p>
       <w:pPr>
@@ -6773,11 +6973,19 @@
       <w:r>
         <w:t>c</w:t>
       </w:r>
-      <w:r>
-        <w:rPr>
-          <w:lang w:val="ru-RU"/>
-        </w:rPr>
-        <w:t>озданию, редактированию и удалению информации о столах.</w:t>
+      <w:proofErr w:type="spellStart"/>
+      <w:r>
+        <w:rPr>
+          <w:lang w:val="ru-RU"/>
+        </w:rPr>
+        <w:t>озданию</w:t>
+      </w:r>
+      <w:proofErr w:type="spellEnd"/>
+      <w:r>
+        <w:rPr>
+          <w:lang w:val="ru-RU"/>
+        </w:rPr>
+        <w:t>, редактированию и удалению информации о столах.</w:t>
       </w:r>
     </w:p>
     <w:p>
@@ -6863,10 +7071,28 @@
         <w:pStyle w:val="a4"/>
       </w:pPr>
       <w:bookmarkStart w:id="21" w:name="_Toc161087004"/>
-      <w:r>
-        <w:t>Регистрация нового ресторана</w:t>
+      <w:proofErr w:type="spellStart"/>
+      <w:r>
+        <w:t>Регистрация</w:t>
+      </w:r>
+      <w:proofErr w:type="spellEnd"/>
+      <w:r>
+        <w:t xml:space="preserve"> </w:t>
+      </w:r>
+      <w:proofErr w:type="spellStart"/>
+      <w:r>
+        <w:t>нового</w:t>
+      </w:r>
+      <w:proofErr w:type="spellEnd"/>
+      <w:r>
+        <w:t xml:space="preserve"> </w:t>
+      </w:r>
+      <w:proofErr w:type="spellStart"/>
+      <w:r>
+        <w:t>ресторана</w:t>
       </w:r>
       <w:bookmarkEnd w:id="21"/>
+      <w:proofErr w:type="spellEnd"/>
     </w:p>
     <w:p>
       <w:pPr>
@@ -7372,10 +7598,28 @@
         </w:numPr>
       </w:pPr>
       <w:bookmarkStart w:id="23" w:name="_Toc161087006"/>
-      <w:r>
-        <w:t>Общие элементы вёрстки</w:t>
+      <w:proofErr w:type="spellStart"/>
+      <w:r>
+        <w:t>Общие</w:t>
+      </w:r>
+      <w:proofErr w:type="spellEnd"/>
+      <w:r>
+        <w:t xml:space="preserve"> </w:t>
+      </w:r>
+      <w:proofErr w:type="spellStart"/>
+      <w:r>
+        <w:t>элементы</w:t>
+      </w:r>
+      <w:proofErr w:type="spellEnd"/>
+      <w:r>
+        <w:t xml:space="preserve"> </w:t>
+      </w:r>
+      <w:proofErr w:type="spellStart"/>
+      <w:r>
+        <w:t>вёрстки</w:t>
       </w:r>
       <w:bookmarkEnd w:id="23"/>
+      <w:proofErr w:type="spellEnd"/>
     </w:p>
     <w:p>
       <w:pPr>
@@ -7417,10 +7661,20 @@
         </w:numPr>
       </w:pPr>
       <w:bookmarkStart w:id="24" w:name="_Toc161087007"/>
-      <w:r>
-        <w:t>Экран входа</w:t>
+      <w:proofErr w:type="spellStart"/>
+      <w:r>
+        <w:t>Экран</w:t>
+      </w:r>
+      <w:proofErr w:type="spellEnd"/>
+      <w:r>
+        <w:t xml:space="preserve"> </w:t>
+      </w:r>
+      <w:proofErr w:type="spellStart"/>
+      <w:r>
+        <w:t>входа</w:t>
       </w:r>
       <w:bookmarkEnd w:id="24"/>
+      <w:proofErr w:type="spellEnd"/>
     </w:p>
     <w:p>
       <w:pPr>
@@ -7818,10 +8072,44 @@
         <w:pStyle w:val="a4"/>
       </w:pPr>
       <w:bookmarkStart w:id="27" w:name="_Toc161087010"/>
-      <w:r>
-        <w:t>Экран очереди броней всех столов</w:t>
+      <w:proofErr w:type="spellStart"/>
+      <w:r>
+        <w:t>Экран</w:t>
+      </w:r>
+      <w:proofErr w:type="spellEnd"/>
+      <w:r>
+        <w:t xml:space="preserve"> </w:t>
+      </w:r>
+      <w:proofErr w:type="spellStart"/>
+      <w:r>
+        <w:t>очереди</w:t>
+      </w:r>
+      <w:proofErr w:type="spellEnd"/>
+      <w:r>
+        <w:t xml:space="preserve"> </w:t>
+      </w:r>
+      <w:proofErr w:type="spellStart"/>
+      <w:r>
+        <w:t>броней</w:t>
+      </w:r>
+      <w:proofErr w:type="spellEnd"/>
+      <w:r>
+        <w:t xml:space="preserve"> </w:t>
+      </w:r>
+      <w:proofErr w:type="spellStart"/>
+      <w:r>
+        <w:t>всех</w:t>
+      </w:r>
+      <w:proofErr w:type="spellEnd"/>
+      <w:r>
+        <w:t xml:space="preserve"> </w:t>
+      </w:r>
+      <w:proofErr w:type="spellStart"/>
+      <w:r>
+        <w:t>столов</w:t>
       </w:r>
       <w:bookmarkEnd w:id="27"/>
+      <w:proofErr w:type="spellEnd"/>
     </w:p>
     <w:p>
       <w:pPr>
@@ -7833,8 +8121,45 @@
         </w:rPr>
         <w:t xml:space="preserve">Данный экран содержит список всех броней с указанием краткой информации по каждой брони. </w:t>
       </w:r>
-      <w:r>
-        <w:t xml:space="preserve">При выборе брони открывается экран </w:t>
+      <w:proofErr w:type="spellStart"/>
+      <w:r>
+        <w:t>При</w:t>
+      </w:r>
+      <w:proofErr w:type="spellEnd"/>
+      <w:r>
+        <w:t xml:space="preserve"> </w:t>
+      </w:r>
+      <w:proofErr w:type="spellStart"/>
+      <w:r>
+        <w:t>выборе</w:t>
+      </w:r>
+      <w:proofErr w:type="spellEnd"/>
+      <w:r>
+        <w:t xml:space="preserve"> </w:t>
+      </w:r>
+      <w:proofErr w:type="spellStart"/>
+      <w:r>
+        <w:t>брони</w:t>
+      </w:r>
+      <w:proofErr w:type="spellEnd"/>
+      <w:r>
+        <w:t xml:space="preserve"> </w:t>
+      </w:r>
+      <w:proofErr w:type="spellStart"/>
+      <w:r>
+        <w:t>открывается</w:t>
+      </w:r>
+      <w:proofErr w:type="spellEnd"/>
+      <w:r>
+        <w:t xml:space="preserve"> </w:t>
+      </w:r>
+      <w:proofErr w:type="spellStart"/>
+      <w:r>
+        <w:t>экран</w:t>
+      </w:r>
+      <w:proofErr w:type="spellEnd"/>
+      <w:r>
+        <w:t xml:space="preserve"> </w:t>
       </w:r>
       <w:r>
         <w:rPr>
@@ -7843,7 +8168,15 @@
         <w:t>выбранной</w:t>
       </w:r>
       <w:r>
-        <w:t xml:space="preserve"> брони.</w:t>
+        <w:t xml:space="preserve"> </w:t>
+      </w:r>
+      <w:proofErr w:type="spellStart"/>
+      <w:r>
+        <w:t>брони</w:t>
+      </w:r>
+      <w:proofErr w:type="spellEnd"/>
+      <w:r>
+        <w:t>.</w:t>
       </w:r>
     </w:p>
     <w:p>
@@ -7851,10 +8184,28 @@
         <w:pStyle w:val="a4"/>
       </w:pPr>
       <w:bookmarkStart w:id="28" w:name="_Toc161087011"/>
-      <w:r>
-        <w:t>Экран создания брони</w:t>
+      <w:proofErr w:type="spellStart"/>
+      <w:r>
+        <w:t>Экран</w:t>
+      </w:r>
+      <w:proofErr w:type="spellEnd"/>
+      <w:r>
+        <w:t xml:space="preserve"> </w:t>
+      </w:r>
+      <w:proofErr w:type="spellStart"/>
+      <w:r>
+        <w:t>создания</w:t>
+      </w:r>
+      <w:proofErr w:type="spellEnd"/>
+      <w:r>
+        <w:t xml:space="preserve"> </w:t>
+      </w:r>
+      <w:proofErr w:type="spellStart"/>
+      <w:r>
+        <w:t>брони</w:t>
       </w:r>
       <w:bookmarkEnd w:id="28"/>
+      <w:proofErr w:type="spellEnd"/>
     </w:p>
     <w:p>
       <w:pPr>
@@ -7911,9 +8262,14 @@
         <w:pStyle w:val="a4"/>
       </w:pPr>
       <w:bookmarkStart w:id="29" w:name="_Toc161087012"/>
+      <w:proofErr w:type="spellStart"/>
       <w:r>
         <w:lastRenderedPageBreak/>
-        <w:t xml:space="preserve">Экран </w:t>
+        <w:t>Экран</w:t>
+      </w:r>
+      <w:proofErr w:type="spellEnd"/>
+      <w:r>
+        <w:t xml:space="preserve"> </w:t>
       </w:r>
       <w:r>
         <w:rPr>
@@ -7922,9 +8278,14 @@
         <w:t>выбранной</w:t>
       </w:r>
       <w:r>
-        <w:t xml:space="preserve"> брони</w:t>
+        <w:t xml:space="preserve"> </w:t>
+      </w:r>
+      <w:proofErr w:type="spellStart"/>
+      <w:r>
+        <w:t>брони</w:t>
       </w:r>
       <w:bookmarkEnd w:id="29"/>
+      <w:proofErr w:type="spellEnd"/>
     </w:p>
     <w:p>
       <w:pPr>
@@ -7975,10 +8336,28 @@
         <w:pStyle w:val="a4"/>
       </w:pPr>
       <w:bookmarkStart w:id="30" w:name="_Toc161087013"/>
-      <w:r>
-        <w:t>Экран редактирования брони</w:t>
+      <w:proofErr w:type="spellStart"/>
+      <w:r>
+        <w:t>Экран</w:t>
+      </w:r>
+      <w:proofErr w:type="spellEnd"/>
+      <w:r>
+        <w:t xml:space="preserve"> </w:t>
+      </w:r>
+      <w:proofErr w:type="spellStart"/>
+      <w:r>
+        <w:t>редактирования</w:t>
+      </w:r>
+      <w:proofErr w:type="spellEnd"/>
+      <w:r>
+        <w:t xml:space="preserve"> </w:t>
+      </w:r>
+      <w:proofErr w:type="spellStart"/>
+      <w:r>
+        <w:t>брони</w:t>
       </w:r>
       <w:bookmarkEnd w:id="30"/>
+      <w:proofErr w:type="spellEnd"/>
     </w:p>
     <w:p>
       <w:pPr>
@@ -8011,10 +8390,28 @@
         <w:pStyle w:val="a4"/>
       </w:pPr>
       <w:bookmarkStart w:id="31" w:name="_Toc161087014"/>
-      <w:r>
-        <w:t>Экран конкретного стола</w:t>
+      <w:proofErr w:type="spellStart"/>
+      <w:r>
+        <w:t>Экран</w:t>
+      </w:r>
+      <w:proofErr w:type="spellEnd"/>
+      <w:r>
+        <w:t xml:space="preserve"> </w:t>
+      </w:r>
+      <w:proofErr w:type="spellStart"/>
+      <w:r>
+        <w:t>конкретного</w:t>
+      </w:r>
+      <w:proofErr w:type="spellEnd"/>
+      <w:r>
+        <w:t xml:space="preserve"> </w:t>
+      </w:r>
+      <w:proofErr w:type="spellStart"/>
+      <w:r>
+        <w:t>стола</w:t>
       </w:r>
       <w:bookmarkEnd w:id="31"/>
+      <w:proofErr w:type="spellEnd"/>
     </w:p>
     <w:p>
       <w:pPr>
@@ -8065,10 +8462,28 @@
         <w:pStyle w:val="a4"/>
       </w:pPr>
       <w:bookmarkStart w:id="32" w:name="_Toc161087015"/>
-      <w:r>
-        <w:t>Экран редактирования стола</w:t>
+      <w:proofErr w:type="spellStart"/>
+      <w:r>
+        <w:t>Экран</w:t>
+      </w:r>
+      <w:proofErr w:type="spellEnd"/>
+      <w:r>
+        <w:t xml:space="preserve"> </w:t>
+      </w:r>
+      <w:proofErr w:type="spellStart"/>
+      <w:r>
+        <w:t>редактирования</w:t>
+      </w:r>
+      <w:proofErr w:type="spellEnd"/>
+      <w:r>
+        <w:t xml:space="preserve"> </w:t>
+      </w:r>
+      <w:proofErr w:type="spellStart"/>
+      <w:r>
+        <w:t>стола</w:t>
       </w:r>
       <w:bookmarkEnd w:id="32"/>
+      <w:proofErr w:type="spellEnd"/>
     </w:p>
     <w:p>
       <w:pPr>
@@ -8101,10 +8516,36 @@
         <w:pStyle w:val="a4"/>
       </w:pPr>
       <w:bookmarkStart w:id="33" w:name="_Toc161087016"/>
-      <w:r>
-        <w:t>Экран очереди броней стола</w:t>
+      <w:proofErr w:type="spellStart"/>
+      <w:r>
+        <w:t>Экран</w:t>
+      </w:r>
+      <w:proofErr w:type="spellEnd"/>
+      <w:r>
+        <w:t xml:space="preserve"> </w:t>
+      </w:r>
+      <w:proofErr w:type="spellStart"/>
+      <w:r>
+        <w:t>очереди</w:t>
+      </w:r>
+      <w:proofErr w:type="spellEnd"/>
+      <w:r>
+        <w:t xml:space="preserve"> </w:t>
+      </w:r>
+      <w:proofErr w:type="spellStart"/>
+      <w:r>
+        <w:t>броней</w:t>
+      </w:r>
+      <w:proofErr w:type="spellEnd"/>
+      <w:r>
+        <w:t xml:space="preserve"> </w:t>
+      </w:r>
+      <w:proofErr w:type="spellStart"/>
+      <w:r>
+        <w:t>стола</w:t>
       </w:r>
       <w:bookmarkEnd w:id="33"/>
+      <w:proofErr w:type="spellEnd"/>
     </w:p>
     <w:p>
       <w:pPr>
@@ -8116,8 +8557,45 @@
         </w:rPr>
         <w:t xml:space="preserve">Данный экран содержит список броней для конкретного стола с указанием краткой информации по каждой брони. </w:t>
       </w:r>
-      <w:r>
-        <w:t xml:space="preserve">При выборе брони открывается экран </w:t>
+      <w:proofErr w:type="spellStart"/>
+      <w:r>
+        <w:t>При</w:t>
+      </w:r>
+      <w:proofErr w:type="spellEnd"/>
+      <w:r>
+        <w:t xml:space="preserve"> </w:t>
+      </w:r>
+      <w:proofErr w:type="spellStart"/>
+      <w:r>
+        <w:t>выборе</w:t>
+      </w:r>
+      <w:proofErr w:type="spellEnd"/>
+      <w:r>
+        <w:t xml:space="preserve"> </w:t>
+      </w:r>
+      <w:proofErr w:type="spellStart"/>
+      <w:r>
+        <w:t>брони</w:t>
+      </w:r>
+      <w:proofErr w:type="spellEnd"/>
+      <w:r>
+        <w:t xml:space="preserve"> </w:t>
+      </w:r>
+      <w:proofErr w:type="spellStart"/>
+      <w:r>
+        <w:t>открывается</w:t>
+      </w:r>
+      <w:proofErr w:type="spellEnd"/>
+      <w:r>
+        <w:t xml:space="preserve"> </w:t>
+      </w:r>
+      <w:proofErr w:type="spellStart"/>
+      <w:r>
+        <w:t>экран</w:t>
+      </w:r>
+      <w:proofErr w:type="spellEnd"/>
+      <w:r>
+        <w:t xml:space="preserve"> </w:t>
       </w:r>
       <w:r>
         <w:rPr>
@@ -8125,8 +8603,13 @@
         </w:rPr>
         <w:t xml:space="preserve">выбранной </w:t>
       </w:r>
-      <w:r>
-        <w:t>брони.</w:t>
+      <w:proofErr w:type="spellStart"/>
+      <w:r>
+        <w:t>брони</w:t>
+      </w:r>
+      <w:proofErr w:type="spellEnd"/>
+      <w:r>
+        <w:t>.</w:t>
       </w:r>
     </w:p>
     <w:p>
@@ -8134,10 +8617,28 @@
         <w:pStyle w:val="a4"/>
       </w:pPr>
       <w:bookmarkStart w:id="34" w:name="_Toc161087017"/>
-      <w:r>
-        <w:t>Экран личного кабинета</w:t>
+      <w:proofErr w:type="spellStart"/>
+      <w:r>
+        <w:t>Экран</w:t>
+      </w:r>
+      <w:proofErr w:type="spellEnd"/>
+      <w:r>
+        <w:t xml:space="preserve"> </w:t>
+      </w:r>
+      <w:proofErr w:type="spellStart"/>
+      <w:r>
+        <w:t>личного</w:t>
+      </w:r>
+      <w:proofErr w:type="spellEnd"/>
+      <w:r>
+        <w:t xml:space="preserve"> </w:t>
+      </w:r>
+      <w:proofErr w:type="spellStart"/>
+      <w:r>
+        <w:t>кабинета</w:t>
       </w:r>
       <w:bookmarkEnd w:id="34"/>
+      <w:proofErr w:type="spellEnd"/>
     </w:p>
     <w:p>
       <w:pPr>
@@ -8170,10 +8671,28 @@
         <w:pStyle w:val="a4"/>
       </w:pPr>
       <w:bookmarkStart w:id="35" w:name="_Toc161087018"/>
-      <w:r>
-        <w:t>Экран изменения пароля</w:t>
+      <w:proofErr w:type="spellStart"/>
+      <w:r>
+        <w:t>Экран</w:t>
+      </w:r>
+      <w:proofErr w:type="spellEnd"/>
+      <w:r>
+        <w:t xml:space="preserve"> </w:t>
+      </w:r>
+      <w:proofErr w:type="spellStart"/>
+      <w:r>
+        <w:t>изменения</w:t>
+      </w:r>
+      <w:proofErr w:type="spellEnd"/>
+      <w:r>
+        <w:t xml:space="preserve"> </w:t>
+      </w:r>
+      <w:proofErr w:type="spellStart"/>
+      <w:r>
+        <w:t>пароля</w:t>
       </w:r>
       <w:bookmarkEnd w:id="35"/>
+      <w:proofErr w:type="spellEnd"/>
     </w:p>
     <w:p>
       <w:pPr>
@@ -8194,11 +8713,29 @@
         <w:pStyle w:val="a4"/>
       </w:pPr>
       <w:bookmarkStart w:id="36" w:name="_Toc161087019"/>
+      <w:proofErr w:type="spellStart"/>
       <w:r>
         <w:lastRenderedPageBreak/>
-        <w:t>Экран обзора сотрудников</w:t>
+        <w:t>Экран</w:t>
+      </w:r>
+      <w:proofErr w:type="spellEnd"/>
+      <w:r>
+        <w:t xml:space="preserve"> </w:t>
+      </w:r>
+      <w:proofErr w:type="spellStart"/>
+      <w:r>
+        <w:t>обзора</w:t>
+      </w:r>
+      <w:proofErr w:type="spellEnd"/>
+      <w:r>
+        <w:t xml:space="preserve"> </w:t>
+      </w:r>
+      <w:proofErr w:type="spellStart"/>
+      <w:r>
+        <w:t>сотрудников</w:t>
       </w:r>
       <w:bookmarkEnd w:id="36"/>
+      <w:proofErr w:type="spellEnd"/>
     </w:p>
     <w:p>
       <w:pPr>
@@ -8210,11 +8747,69 @@
         </w:rPr>
         <w:t xml:space="preserve">Данный экран содержит список всех сотрудников ресторана, с указанием их фамилий, имён и отчеств. </w:t>
       </w:r>
-      <w:r>
-        <w:t xml:space="preserve">При выборе сотрудника открывается </w:t>
-      </w:r>
-      <w:r>
-        <w:t>экран этого конкретного сотрудника.</w:t>
+      <w:proofErr w:type="spellStart"/>
+      <w:r>
+        <w:t>При</w:t>
+      </w:r>
+      <w:proofErr w:type="spellEnd"/>
+      <w:r>
+        <w:t xml:space="preserve"> </w:t>
+      </w:r>
+      <w:proofErr w:type="spellStart"/>
+      <w:r>
+        <w:t>выборе</w:t>
+      </w:r>
+      <w:proofErr w:type="spellEnd"/>
+      <w:r>
+        <w:t xml:space="preserve"> </w:t>
+      </w:r>
+      <w:proofErr w:type="spellStart"/>
+      <w:r>
+        <w:t>сотрудника</w:t>
+      </w:r>
+      <w:proofErr w:type="spellEnd"/>
+      <w:r>
+        <w:t xml:space="preserve"> </w:t>
+      </w:r>
+      <w:proofErr w:type="spellStart"/>
+      <w:r>
+        <w:t>открывается</w:t>
+      </w:r>
+      <w:proofErr w:type="spellEnd"/>
+      <w:r>
+        <w:t xml:space="preserve"> </w:t>
+      </w:r>
+      <w:proofErr w:type="spellStart"/>
+      <w:r>
+        <w:t>экран</w:t>
+      </w:r>
+      <w:proofErr w:type="spellEnd"/>
+      <w:r>
+        <w:t xml:space="preserve"> </w:t>
+      </w:r>
+      <w:proofErr w:type="spellStart"/>
+      <w:r>
+        <w:t>этого</w:t>
+      </w:r>
+      <w:proofErr w:type="spellEnd"/>
+      <w:r>
+        <w:t xml:space="preserve"> </w:t>
+      </w:r>
+      <w:proofErr w:type="spellStart"/>
+      <w:r>
+        <w:t>конкретного</w:t>
+      </w:r>
+      <w:proofErr w:type="spellEnd"/>
+      <w:r>
+        <w:t xml:space="preserve"> </w:t>
+      </w:r>
+      <w:proofErr w:type="spellStart"/>
+      <w:r>
+        <w:t>сотрудника</w:t>
+      </w:r>
+      <w:proofErr w:type="spellEnd"/>
+      <w:r>
+        <w:t>.</w:t>
       </w:r>
     </w:p>
     <w:p>
@@ -8222,10 +8817,28 @@
         <w:pStyle w:val="a4"/>
       </w:pPr>
       <w:bookmarkStart w:id="37" w:name="_Toc161087020"/>
-      <w:r>
-        <w:t>Экран добавления сотрудника</w:t>
+      <w:proofErr w:type="spellStart"/>
+      <w:r>
+        <w:t>Экран</w:t>
+      </w:r>
+      <w:proofErr w:type="spellEnd"/>
+      <w:r>
+        <w:t xml:space="preserve"> </w:t>
+      </w:r>
+      <w:proofErr w:type="spellStart"/>
+      <w:r>
+        <w:t>добавления</w:t>
+      </w:r>
+      <w:proofErr w:type="spellEnd"/>
+      <w:r>
+        <w:t xml:space="preserve"> </w:t>
+      </w:r>
+      <w:proofErr w:type="spellStart"/>
+      <w:r>
+        <w:t>сотрудника</w:t>
       </w:r>
       <w:bookmarkEnd w:id="37"/>
+      <w:proofErr w:type="spellEnd"/>
     </w:p>
     <w:p>
       <w:pPr>
@@ -8300,10 +8913,28 @@
         <w:pStyle w:val="a4"/>
       </w:pPr>
       <w:bookmarkStart w:id="39" w:name="_Toc161087022"/>
-      <w:r>
-        <w:t>Экран редактирования сотрудника</w:t>
+      <w:proofErr w:type="spellStart"/>
+      <w:r>
+        <w:t>Экран</w:t>
+      </w:r>
+      <w:proofErr w:type="spellEnd"/>
+      <w:r>
+        <w:t xml:space="preserve"> </w:t>
+      </w:r>
+      <w:proofErr w:type="spellStart"/>
+      <w:r>
+        <w:t>редактирования</w:t>
+      </w:r>
+      <w:proofErr w:type="spellEnd"/>
+      <w:r>
+        <w:t xml:space="preserve"> </w:t>
+      </w:r>
+      <w:proofErr w:type="spellStart"/>
+      <w:r>
+        <w:t>сотрудника</w:t>
       </w:r>
       <w:bookmarkEnd w:id="39"/>
+      <w:proofErr w:type="spellEnd"/>
     </w:p>
     <w:p>
       <w:pPr>
@@ -8336,9 +8967,27 @@
         <w:pStyle w:val="a3"/>
       </w:pPr>
       <w:bookmarkStart w:id="40" w:name="_Toc161087023"/>
-      <w:r>
-        <w:t>Требования к видам обеспечения</w:t>
-      </w:r>
+      <w:proofErr w:type="spellStart"/>
+      <w:r>
+        <w:t>Требования</w:t>
+      </w:r>
+      <w:proofErr w:type="spellEnd"/>
+      <w:r>
+        <w:t xml:space="preserve"> к </w:t>
+      </w:r>
+      <w:proofErr w:type="spellStart"/>
+      <w:r>
+        <w:t>видам</w:t>
+      </w:r>
+      <w:proofErr w:type="spellEnd"/>
+      <w:r>
+        <w:t xml:space="preserve"> </w:t>
+      </w:r>
+      <w:proofErr w:type="spellStart"/>
+      <w:r>
+        <w:t>обеспечения</w:t>
+      </w:r>
+      <w:proofErr w:type="spellEnd"/>
       <w:r>
         <w:t xml:space="preserve"> АС</w:t>
       </w:r>
@@ -8353,8 +9002,21 @@
         </w:numPr>
       </w:pPr>
       <w:bookmarkStart w:id="41" w:name="_Toc161087024"/>
-      <w:r>
-        <w:t>Лингвистическое обеспечение АС</w:t>
+      <w:proofErr w:type="spellStart"/>
+      <w:r>
+        <w:t>Лингвистическое</w:t>
+      </w:r>
+      <w:proofErr w:type="spellEnd"/>
+      <w:r>
+        <w:t xml:space="preserve"> </w:t>
+      </w:r>
+      <w:proofErr w:type="spellStart"/>
+      <w:r>
+        <w:t>обеспечение</w:t>
+      </w:r>
+      <w:proofErr w:type="spellEnd"/>
+      <w:r>
+        <w:t xml:space="preserve"> АС</w:t>
       </w:r>
       <w:bookmarkEnd w:id="41"/>
     </w:p>
@@ -8389,8 +9051,21 @@
         <w:pStyle w:val="a4"/>
       </w:pPr>
       <w:bookmarkStart w:id="42" w:name="_Toc161087025"/>
-      <w:r>
-        <w:t>Программное обеспечение АС</w:t>
+      <w:proofErr w:type="spellStart"/>
+      <w:r>
+        <w:t>Программное</w:t>
+      </w:r>
+      <w:proofErr w:type="spellEnd"/>
+      <w:r>
+        <w:t xml:space="preserve"> </w:t>
+      </w:r>
+      <w:proofErr w:type="spellStart"/>
+      <w:r>
+        <w:t>обеспечение</w:t>
+      </w:r>
+      <w:proofErr w:type="spellEnd"/>
+      <w:r>
+        <w:t xml:space="preserve"> АС</w:t>
       </w:r>
       <w:bookmarkEnd w:id="42"/>
     </w:p>
@@ -8429,15 +9104,28 @@
         <w:pStyle w:val="a8"/>
       </w:pPr>
       <w:r>
-        <w:t>СУБД PostgreSQL 16.2;</w:t>
+        <w:t xml:space="preserve">СУБД </w:t>
+      </w:r>
+      <w:proofErr w:type="spellStart"/>
+      <w:r>
+        <w:t>PostgreSQL</w:t>
+      </w:r>
+      <w:proofErr w:type="spellEnd"/>
+      <w:r>
+        <w:t xml:space="preserve"> 16.2;</w:t>
       </w:r>
     </w:p>
     <w:p>
       <w:pPr>
         <w:pStyle w:val="a8"/>
       </w:pPr>
-      <w:r>
-        <w:t>Keycloak 23.0.7.</w:t>
+      <w:proofErr w:type="spellStart"/>
+      <w:r>
+        <w:t>Keycloak</w:t>
+      </w:r>
+      <w:proofErr w:type="spellEnd"/>
+      <w:r>
+        <w:t xml:space="preserve"> 23.0.7.</w:t>
       </w:r>
     </w:p>
     <w:p>
@@ -8484,7 +9172,15 @@
         <w:pStyle w:val="a8"/>
       </w:pPr>
       <w:r>
-        <w:t>Язык программирования Dart версии 3.3.0</w:t>
+        <w:t xml:space="preserve">Язык программирования </w:t>
+      </w:r>
+      <w:proofErr w:type="spellStart"/>
+      <w:r>
+        <w:t>Dart</w:t>
+      </w:r>
+      <w:proofErr w:type="spellEnd"/>
+      <w:r>
+        <w:t xml:space="preserve"> версии 3.3.0</w:t>
       </w:r>
       <w:r>
         <w:rPr>
@@ -8500,8 +9196,13 @@
           <w:b/>
         </w:rPr>
       </w:pPr>
-      <w:r>
-        <w:t>Flutter SDK версии 3.19.1.</w:t>
+      <w:proofErr w:type="spellStart"/>
+      <w:r>
+        <w:t>Flutter</w:t>
+      </w:r>
+      <w:proofErr w:type="spellEnd"/>
+      <w:r>
+        <w:t xml:space="preserve"> SDK версии 3.19.1.</w:t>
       </w:r>
     </w:p>
     <w:p>
@@ -8651,10 +9352,20 @@
         </w:numPr>
       </w:pPr>
       <w:bookmarkStart w:id="45" w:name="_Toc161087028"/>
-      <w:r>
-        <w:t>Требования по безопасности</w:t>
+      <w:proofErr w:type="spellStart"/>
+      <w:r>
+        <w:t>Требования</w:t>
+      </w:r>
+      <w:proofErr w:type="spellEnd"/>
+      <w:r>
+        <w:t xml:space="preserve"> по </w:t>
+      </w:r>
+      <w:proofErr w:type="spellStart"/>
+      <w:r>
+        <w:t>безопасности</w:t>
       </w:r>
       <w:bookmarkEnd w:id="45"/>
+      <w:proofErr w:type="spellEnd"/>
     </w:p>
     <w:p>
       <w:pPr>
@@ -8686,9 +9397,11 @@
       <w:r>
         <w:t xml:space="preserve"> для хеширования должен использоваться алгоритм </w:t>
       </w:r>
+      <w:proofErr w:type="spellStart"/>
       <w:r>
         <w:t>bcrypt</w:t>
       </w:r>
+      <w:proofErr w:type="spellEnd"/>
       <w:r>
         <w:t>;</w:t>
       </w:r>
@@ -8712,10 +9425,20 @@
         <w:pStyle w:val="a4"/>
       </w:pPr>
       <w:bookmarkStart w:id="46" w:name="_Toc161087029"/>
-      <w:r>
-        <w:t>Дополнительные требования</w:t>
+      <w:proofErr w:type="spellStart"/>
+      <w:r>
+        <w:t>Дополнительные</w:t>
+      </w:r>
+      <w:proofErr w:type="spellEnd"/>
+      <w:r>
+        <w:t xml:space="preserve"> </w:t>
+      </w:r>
+      <w:proofErr w:type="spellStart"/>
+      <w:r>
+        <w:t>требования</w:t>
       </w:r>
       <w:bookmarkEnd w:id="46"/>
+      <w:proofErr w:type="spellEnd"/>
     </w:p>
     <w:p>
       <w:pPr>
@@ -8904,9 +9627,15 @@
         <w:t>Проведение тестирования программного обеспечения</w:t>
       </w:r>
       <w:r>
+        <w:t>, развёртывание рабочей системы</w:t>
+      </w:r>
+      <w:r>
         <w:t xml:space="preserve"> </w:t>
       </w:r>
       <w:r>
+        <w:t xml:space="preserve">на хостинге </w:t>
+      </w:r>
+      <w:r>
         <w:t>и сбор аналитических данных</w:t>
       </w:r>
       <w:r>
@@ -8945,11 +9674,37 @@
         <w:pStyle w:val="a2"/>
       </w:pPr>
       <w:bookmarkStart w:id="48" w:name="_Toc161087031"/>
+      <w:proofErr w:type="spellStart"/>
       <w:r>
         <w:lastRenderedPageBreak/>
-        <w:t>Порядок разработки автоматизированной системы</w:t>
+        <w:t>Порядок</w:t>
+      </w:r>
+      <w:proofErr w:type="spellEnd"/>
+      <w:r>
+        <w:t xml:space="preserve"> </w:t>
+      </w:r>
+      <w:proofErr w:type="spellStart"/>
+      <w:r>
+        <w:t>разработки</w:t>
+      </w:r>
+      <w:proofErr w:type="spellEnd"/>
+      <w:r>
+        <w:t xml:space="preserve"> </w:t>
+      </w:r>
+      <w:proofErr w:type="spellStart"/>
+      <w:r>
+        <w:t>автоматизированной</w:t>
+      </w:r>
+      <w:proofErr w:type="spellEnd"/>
+      <w:r>
+        <w:t xml:space="preserve"> </w:t>
+      </w:r>
+      <w:proofErr w:type="spellStart"/>
+      <w:r>
+        <w:t>системы</w:t>
       </w:r>
       <w:bookmarkEnd w:id="48"/>
+      <w:proofErr w:type="spellEnd"/>
     </w:p>
     <w:p>
       <w:pPr>
@@ -8993,8 +9748,13 @@
               <w:pStyle w:val="af6"/>
             </w:pPr>
             <w:r>
-              <w:t>Срок окончания этпапа</w:t>
+              <w:t xml:space="preserve">Срок окончания </w:t>
             </w:r>
+            <w:proofErr w:type="spellStart"/>
+            <w:r>
+              <w:t>этпапа</w:t>
+            </w:r>
+            <w:proofErr w:type="spellEnd"/>
           </w:p>
         </w:tc>
         <w:tc>
@@ -9185,22 +9945,54 @@
         <w:pStyle w:val="a8"/>
       </w:pPr>
       <w:r>
-        <w:t>1 аттестация (середина марта 2024) - создан репозиторий проекта</w:t>
+        <w:t>1 аттестация (середина марта 2024</w:t>
+      </w:r>
+      <w:r>
+        <w:t>) – создан</w:t>
+      </w:r>
+      <w:r>
+        <w:t xml:space="preserve"> репозиторий проекта</w:t>
       </w:r>
       <w:r>
         <w:t xml:space="preserve"> </w:t>
       </w:r>
       <w:r>
-        <w:t xml:space="preserve">на GitHub, распределены задачи проекта в таск-менеджере </w:t>
-      </w:r>
+        <w:t xml:space="preserve">на </w:t>
+      </w:r>
+      <w:proofErr w:type="spellStart"/>
+      <w:r>
+        <w:t>GitHub</w:t>
+      </w:r>
+      <w:proofErr w:type="spellEnd"/>
+      <w:r>
+        <w:t xml:space="preserve">, распределены задачи проекта в </w:t>
+      </w:r>
+      <w:proofErr w:type="spellStart"/>
+      <w:r>
+        <w:t>таск</w:t>
+      </w:r>
+      <w:proofErr w:type="spellEnd"/>
+      <w:r>
+        <w:t xml:space="preserve">-менеджере </w:t>
+      </w:r>
+      <w:proofErr w:type="spellStart"/>
       <w:r>
         <w:rPr>
           <w:lang w:val="en-US"/>
         </w:rPr>
         <w:t>YouTrack</w:t>
       </w:r>
-      <w:r>
-        <w:t>, создан проект Miro с общей логикой системы, предоставлены промежуточные результаты по курсовому проекту</w:t>
+      <w:proofErr w:type="spellEnd"/>
+      <w:r>
+        <w:t xml:space="preserve">, создан проект </w:t>
+      </w:r>
+      <w:proofErr w:type="spellStart"/>
+      <w:r>
+        <w:t>Miro</w:t>
+      </w:r>
+      <w:proofErr w:type="spellEnd"/>
+      <w:r>
+        <w:t xml:space="preserve"> с общей логикой системы, предоставлены промежуточные результаты по курсовому проекту</w:t>
       </w:r>
       <w:r>
         <w:t>,</w:t>
@@ -9220,7 +10012,19 @@
         <w:pStyle w:val="a8"/>
       </w:pPr>
       <w:r>
-        <w:t>2 аттестация (середина апреля 2024) - написана основополагающая часть кода приложения, реализована БД и ее взаимодействие с сервером, проведена отладка и доработка кода, проведено тестирование по работе системы;</w:t>
+        <w:t xml:space="preserve">2 аттестация (середина апреля 2024) </w:t>
+      </w:r>
+      <w:r>
+        <w:t>–</w:t>
+      </w:r>
+      <w:r>
+        <w:t xml:space="preserve"> написана</w:t>
+      </w:r>
+      <w:r>
+        <w:t xml:space="preserve"> </w:t>
+      </w:r>
+      <w:r>
+        <w:t>основополагающая часть кода приложения, реализована БД и ее взаимодействие с сервером, проведена отладка и доработка кода, проведено тестирование по работе системы;</w:t>
       </w:r>
     </w:p>
     <w:p>
@@ -9228,7 +10032,25 @@
         <w:pStyle w:val="a8"/>
       </w:pPr>
       <w:r>
-        <w:t>3 аттестация (конец мая 2024) - разработан курсовой проект, выполнены завершающие работы по доработке приложения, предоставлена готовая система.</w:t>
+        <w:t xml:space="preserve">3 аттестация (конец мая 2024) </w:t>
+      </w:r>
+      <w:r>
+        <w:t>–</w:t>
+      </w:r>
+      <w:r>
+        <w:t xml:space="preserve"> разработан</w:t>
+      </w:r>
+      <w:r>
+        <w:t xml:space="preserve"> </w:t>
+      </w:r>
+      <w:r>
+        <w:t>курсовой проект, выполнены завершающие работы по доработке приложения, предоставлена</w:t>
+      </w:r>
+      <w:r>
+        <w:t xml:space="preserve"> и развёрнута на хостинге</w:t>
+      </w:r>
+      <w:r>
+        <w:t xml:space="preserve"> готовая система.</w:t>
       </w:r>
     </w:p>
     <w:p>
@@ -9252,9 +10074,19 @@
       <w:pPr>
         <w:pStyle w:val="af4"/>
       </w:pPr>
-      <w:r>
-        <w:t>Требования отсутствуют</w:t>
-      </w:r>
+      <w:proofErr w:type="spellStart"/>
+      <w:r>
+        <w:t>Требования</w:t>
+      </w:r>
+      <w:proofErr w:type="spellEnd"/>
+      <w:r>
+        <w:t xml:space="preserve"> </w:t>
+      </w:r>
+      <w:proofErr w:type="spellStart"/>
+      <w:r>
+        <w:t>отсутствуют</w:t>
+      </w:r>
+      <w:proofErr w:type="spellEnd"/>
       <w:r>
         <w:t>.</w:t>
       </w:r>
@@ -9264,24 +10096,60 @@
         <w:pStyle w:val="a2"/>
       </w:pPr>
       <w:bookmarkStart w:id="51" w:name="_Toc161087034"/>
+      <w:proofErr w:type="spellStart"/>
       <w:r>
         <w:lastRenderedPageBreak/>
         <w:t>Т</w:t>
       </w:r>
       <w:r>
-        <w:t>ребования к документированию</w:t>
+        <w:t>ребования</w:t>
+      </w:r>
+      <w:proofErr w:type="spellEnd"/>
+      <w:r>
+        <w:t xml:space="preserve"> к </w:t>
+      </w:r>
+      <w:proofErr w:type="spellStart"/>
+      <w:r>
+        <w:t>документированию</w:t>
       </w:r>
       <w:bookmarkEnd w:id="51"/>
+      <w:proofErr w:type="spellEnd"/>
     </w:p>
     <w:p>
       <w:pPr>
         <w:pStyle w:val="a3"/>
       </w:pPr>
       <w:bookmarkStart w:id="52" w:name="_Toc161087035"/>
-      <w:r>
-        <w:t>Перечень подлежащих разработке документов</w:t>
+      <w:proofErr w:type="spellStart"/>
+      <w:r>
+        <w:t>Перечень</w:t>
+      </w:r>
+      <w:proofErr w:type="spellEnd"/>
+      <w:r>
+        <w:t xml:space="preserve"> </w:t>
+      </w:r>
+      <w:proofErr w:type="spellStart"/>
+      <w:r>
+        <w:t>подлежащих</w:t>
+      </w:r>
+      <w:proofErr w:type="spellEnd"/>
+      <w:r>
+        <w:t xml:space="preserve"> </w:t>
+      </w:r>
+      <w:proofErr w:type="spellStart"/>
+      <w:r>
+        <w:t>разработке</w:t>
+      </w:r>
+      <w:proofErr w:type="spellEnd"/>
+      <w:r>
+        <w:t xml:space="preserve"> </w:t>
+      </w:r>
+      <w:proofErr w:type="spellStart"/>
+      <w:r>
+        <w:t>документов</w:t>
       </w:r>
       <w:bookmarkEnd w:id="52"/>
+      <w:proofErr w:type="spellEnd"/>
     </w:p>
     <w:p>
       <w:pPr>
@@ -9304,10 +10172,36 @@
         <w:pStyle w:val="a3"/>
       </w:pPr>
       <w:bookmarkStart w:id="53" w:name="_Toc161087036"/>
-      <w:r>
-        <w:t>Вид представления и количество документов</w:t>
+      <w:proofErr w:type="spellStart"/>
+      <w:r>
+        <w:t>Вид</w:t>
+      </w:r>
+      <w:proofErr w:type="spellEnd"/>
+      <w:r>
+        <w:t xml:space="preserve"> </w:t>
+      </w:r>
+      <w:proofErr w:type="spellStart"/>
+      <w:r>
+        <w:t>представления</w:t>
+      </w:r>
+      <w:proofErr w:type="spellEnd"/>
+      <w:r>
+        <w:t xml:space="preserve"> и </w:t>
+      </w:r>
+      <w:proofErr w:type="spellStart"/>
+      <w:r>
+        <w:t>количество</w:t>
+      </w:r>
+      <w:proofErr w:type="spellEnd"/>
+      <w:r>
+        <w:t xml:space="preserve"> </w:t>
+      </w:r>
+      <w:proofErr w:type="spellStart"/>
+      <w:r>
+        <w:t>документов</w:t>
       </w:r>
       <w:bookmarkEnd w:id="53"/>
+      <w:proofErr w:type="spellEnd"/>
     </w:p>
     <w:p>
       <w:pPr>
@@ -9334,9 +10228,11 @@
         </w:rPr>
         <w:t xml:space="preserve">опубликованы на сайте </w:t>
       </w:r>
+      <w:proofErr w:type="spellStart"/>
       <w:r>
         <w:t>github</w:t>
       </w:r>
+      <w:proofErr w:type="spellEnd"/>
       <w:r>
         <w:rPr>
           <w:lang w:val="ru-RU"/>
@@ -9376,20 +10272,31 @@
         <w:pStyle w:val="a2"/>
       </w:pPr>
       <w:bookmarkStart w:id="54" w:name="_Toc161087037"/>
+      <w:proofErr w:type="spellStart"/>
       <w:r>
         <w:lastRenderedPageBreak/>
         <w:t>И</w:t>
       </w:r>
       <w:r>
-        <w:t>сточники разработки</w:t>
+        <w:t>сточники</w:t>
+      </w:r>
+      <w:proofErr w:type="spellEnd"/>
+      <w:r>
+        <w:t xml:space="preserve"> </w:t>
+      </w:r>
+      <w:proofErr w:type="spellStart"/>
+      <w:r>
+        <w:t>разработки</w:t>
       </w:r>
       <w:bookmarkEnd w:id="54"/>
+      <w:proofErr w:type="spellEnd"/>
     </w:p>
     <w:p>
       <w:pPr>
         <w:pStyle w:val="a3"/>
       </w:pPr>
       <w:bookmarkStart w:id="55" w:name="_Toc161087038"/>
+      <w:proofErr w:type="spellStart"/>
       <w:r>
         <w:t>Системы</w:t>
       </w:r>
@@ -9400,6 +10307,7 @@
         <w:t>аналоги</w:t>
       </w:r>
       <w:bookmarkEnd w:id="55"/>
+      <w:proofErr w:type="spellEnd"/>
     </w:p>
     <w:p>
       <w:pPr>
@@ -9411,8 +10319,45 @@
         </w:rPr>
         <w:t xml:space="preserve">В ходе исследования рынка приложений по бронированию мест в ресторанах и барах было выявлено 3 прямых конкурента. </w:t>
       </w:r>
-      <w:r>
-        <w:t xml:space="preserve">Результаты конкурентного исследования приведены в таблице </w:t>
+      <w:proofErr w:type="spellStart"/>
+      <w:r>
+        <w:t>Результаты</w:t>
+      </w:r>
+      <w:proofErr w:type="spellEnd"/>
+      <w:r>
+        <w:t xml:space="preserve"> </w:t>
+      </w:r>
+      <w:proofErr w:type="spellStart"/>
+      <w:r>
+        <w:t>конкурентного</w:t>
+      </w:r>
+      <w:proofErr w:type="spellEnd"/>
+      <w:r>
+        <w:t xml:space="preserve"> </w:t>
+      </w:r>
+      <w:proofErr w:type="spellStart"/>
+      <w:r>
+        <w:t>исследования</w:t>
+      </w:r>
+      <w:proofErr w:type="spellEnd"/>
+      <w:r>
+        <w:t xml:space="preserve"> </w:t>
+      </w:r>
+      <w:proofErr w:type="spellStart"/>
+      <w:r>
+        <w:t>приведены</w:t>
+      </w:r>
+      <w:proofErr w:type="spellEnd"/>
+      <w:r>
+        <w:t xml:space="preserve"> в </w:t>
+      </w:r>
+      <w:proofErr w:type="spellStart"/>
+      <w:r>
+        <w:t>таблице</w:t>
+      </w:r>
+      <w:proofErr w:type="spellEnd"/>
+      <w:r>
+        <w:t xml:space="preserve"> </w:t>
       </w:r>
       <w:r>
         <w:t>2</w:t>
@@ -9463,9 +10408,11 @@
             <w:pPr>
               <w:pStyle w:val="af6"/>
             </w:pPr>
+            <w:proofErr w:type="spellStart"/>
             <w:r>
               <w:t>ReMarked</w:t>
             </w:r>
+            <w:proofErr w:type="spellEnd"/>
           </w:p>
         </w:tc>
         <w:tc>
@@ -9476,9 +10423,11 @@
             <w:pPr>
               <w:pStyle w:val="af6"/>
             </w:pPr>
+            <w:proofErr w:type="spellStart"/>
             <w:r>
               <w:t>Meetto</w:t>
             </w:r>
+            <w:proofErr w:type="spellEnd"/>
           </w:p>
         </w:tc>
         <w:tc>
@@ -9489,9 +10438,11 @@
             <w:pPr>
               <w:pStyle w:val="af6"/>
             </w:pPr>
+            <w:proofErr w:type="spellStart"/>
             <w:r>
               <w:t>GuestMe</w:t>
             </w:r>
+            <w:proofErr w:type="spellEnd"/>
           </w:p>
         </w:tc>
       </w:tr>
@@ -9779,10 +10730,12 @@
         <w:pStyle w:val="a4"/>
       </w:pPr>
       <w:bookmarkStart w:id="56" w:name="_Toc161087039"/>
+      <w:proofErr w:type="spellStart"/>
       <w:r>
         <w:t>ReMarked</w:t>
       </w:r>
       <w:bookmarkEnd w:id="56"/>
+      <w:proofErr w:type="spellEnd"/>
     </w:p>
     <w:p>
       <w:pPr>
@@ -9792,20 +10745,38 @@
         <w:rPr>
           <w:lang w:val="ru-RU"/>
         </w:rPr>
-        <w:t xml:space="preserve">Облачный сервис, работает на телефонах, планшетах и ноутбуках. Заказы можно принимать через виджет, телеграм-бот и приложение. Система бронирования </w:t>
-      </w:r>
+        <w:t xml:space="preserve">Облачный сервис, работает на телефонах, планшетах и ноутбуках. Заказы можно принимать через виджет, </w:t>
+      </w:r>
+      <w:proofErr w:type="spellStart"/>
+      <w:r>
+        <w:rPr>
+          <w:lang w:val="ru-RU"/>
+        </w:rPr>
+        <w:t>телеграм</w:t>
+      </w:r>
+      <w:proofErr w:type="spellEnd"/>
+      <w:r>
+        <w:rPr>
+          <w:lang w:val="ru-RU"/>
+        </w:rPr>
+        <w:t xml:space="preserve">-бот и приложение. Система бронирования </w:t>
+      </w:r>
+      <w:proofErr w:type="spellStart"/>
       <w:r>
         <w:t>ReMarked</w:t>
       </w:r>
+      <w:proofErr w:type="spellEnd"/>
       <w:r>
         <w:rPr>
           <w:lang w:val="ru-RU"/>
         </w:rPr>
         <w:t xml:space="preserve"> рассчитана как на сетевые проекты, так и на одиночные заведения с высокой проходимостью. Позволяет клиентам автоматически резервировать места на сайте, гости получают уведомления/напоминания о брони через </w:t>
       </w:r>
+      <w:proofErr w:type="spellStart"/>
       <w:r>
         <w:t>Whatsapp</w:t>
       </w:r>
+      <w:proofErr w:type="spellEnd"/>
       <w:r>
         <w:rPr>
           <w:lang w:val="ru-RU"/>
@@ -9825,8 +10796,13 @@
         </w:rPr>
         <w:t xml:space="preserve"> На рисунках 7-9 показаны элементы интерфейса приложения </w:t>
       </w:r>
-      <w:r>
-        <w:t>ReMarked.</w:t>
+      <w:proofErr w:type="spellStart"/>
+      <w:r>
+        <w:t>ReMarked</w:t>
+      </w:r>
+      <w:proofErr w:type="spellEnd"/>
+      <w:r>
+        <w:t>.</w:t>
       </w:r>
     </w:p>
     <w:p>
@@ -10033,10 +11009,12 @@
         <w:pStyle w:val="a4"/>
       </w:pPr>
       <w:bookmarkStart w:id="57" w:name="_Toc161087040"/>
+      <w:proofErr w:type="spellStart"/>
       <w:r>
         <w:t>Meetto</w:t>
       </w:r>
       <w:bookmarkEnd w:id="57"/>
+      <w:proofErr w:type="spellEnd"/>
     </w:p>
     <w:p>
       <w:pPr>
@@ -10058,10 +11036,12 @@
         <w:pStyle w:val="a4"/>
       </w:pPr>
       <w:bookmarkStart w:id="58" w:name="_Toc161087041"/>
+      <w:proofErr w:type="spellStart"/>
       <w:r>
         <w:t>GuestMe</w:t>
       </w:r>
       <w:bookmarkEnd w:id="58"/>
+      <w:proofErr w:type="spellEnd"/>
     </w:p>
     <w:p>
       <w:pPr>
@@ -10076,27 +11056,33 @@
         </w:rPr>
         <w:t xml:space="preserve">Рестораны, которые уже работают на </w:t>
       </w:r>
+      <w:proofErr w:type="spellStart"/>
       <w:r>
         <w:t>iiko</w:t>
       </w:r>
+      <w:proofErr w:type="spellEnd"/>
       <w:r>
         <w:rPr>
           <w:lang w:val="ru-RU"/>
         </w:rPr>
         <w:t xml:space="preserve">, могут не искать отдельный сервис для бронирования столов, а просто подключить дополнительный модуль — </w:t>
       </w:r>
+      <w:proofErr w:type="spellStart"/>
       <w:r>
         <w:t>GuestMe</w:t>
       </w:r>
+      <w:proofErr w:type="spellEnd"/>
       <w:r>
         <w:rPr>
           <w:lang w:val="ru-RU"/>
         </w:rPr>
         <w:t xml:space="preserve">. Он поддерживает основные функции аналогичных инструментов: мгновенная интеграция с системой автоматизации, быстрое получение информации о зале и гостях из </w:t>
       </w:r>
+      <w:proofErr w:type="spellStart"/>
       <w:r>
         <w:t>iiko</w:t>
       </w:r>
+      <w:proofErr w:type="spellEnd"/>
       <w:r>
         <w:rPr>
           <w:lang w:val="ru-RU"/>
@@ -10115,8 +11101,13 @@
         </w:rPr>
         <w:t xml:space="preserve">На рисунке 10 показан элемент интерфейса приложения </w:t>
       </w:r>
-      <w:r>
-        <w:t>GuestMe.</w:t>
+      <w:proofErr w:type="spellStart"/>
+      <w:r>
+        <w:t>GuestMe</w:t>
+      </w:r>
+      <w:proofErr w:type="spellEnd"/>
+      <w:r>
+        <w:t>.</w:t>
       </w:r>
     </w:p>
     <w:p>
@@ -10129,7 +11120,7 @@
         </w:rPr>
         <w:lastRenderedPageBreak/>
         <w:drawing>
-          <wp:inline distT="0" distB="0" distL="0" distR="0" wp14:anchorId="5DB02128" wp14:editId="05696D50">
+          <wp:inline distT="0" distB="0" distL="0" distR="0" wp14:anchorId="5DB02128" wp14:editId="092269A3">
             <wp:extent cx="5939790" cy="3221355"/>
             <wp:effectExtent l="0" t="0" r="3810" b="0"/>
             <wp:docPr id="1791495137" name="Рисунок 4"/>
@@ -10217,7 +11208,7 @@
           <w14:ligatures w14:val="standardContextual"/>
         </w:rPr>
         <w:drawing>
-          <wp:inline distT="0" distB="0" distL="0" distR="0" wp14:anchorId="4B3C774D" wp14:editId="19EBC822">
+          <wp:inline distT="0" distB="0" distL="0" distR="0" wp14:anchorId="4B3C774D" wp14:editId="083234DB">
             <wp:extent cx="8135667" cy="5292000"/>
             <wp:effectExtent l="0" t="6668" r="0" b="0"/>
             <wp:docPr id="1393381328" name="Рисунок 1"/>

</xml_diff>

<commit_message>
fix: rewrite formulation in analogs analysis
</commit_message>
<xml_diff>
--- a/documentation/техническое задание/Техническое задание.docx
+++ b/documentation/техническое задание/Техническое задание.docx
@@ -247,26 +247,25 @@
           <w:sz w:val="28"/>
           <w:szCs w:val="28"/>
         </w:rPr>
-        <w:t xml:space="preserve"> для бронирования мест в ресторанах и барах </w:t>
-      </w:r>
-      <w:proofErr w:type="spellStart"/>
+        <w:t xml:space="preserve"> для бронирования мест в ресторанах и барах Restobook</w:t>
+      </w:r>
       <w:r>
         <w:rPr>
           <w:rFonts w:ascii="Times New Roman" w:hAnsi="Times New Roman" w:cs="Times New Roman"/>
           <w:sz w:val="28"/>
           <w:szCs w:val="28"/>
         </w:rPr>
-        <w:t>Restobook</w:t>
-      </w:r>
-      <w:proofErr w:type="spellEnd"/>
-      <w:r>
+        <w:t>»</w:t>
+      </w:r>
+    </w:p>
+    <w:p>
+      <w:pPr>
         <w:rPr>
           <w:rFonts w:ascii="Times New Roman" w:hAnsi="Times New Roman" w:cs="Times New Roman"/>
           <w:sz w:val="28"/>
           <w:szCs w:val="28"/>
         </w:rPr>
-        <w:t>»</w:t>
-      </w:r>
+      </w:pPr>
     </w:p>
     <w:p>
       <w:pPr>
@@ -285,40 +284,39 @@
           <w:szCs w:val="28"/>
         </w:rPr>
       </w:pPr>
-    </w:p>
-    <w:p>
-      <w:pPr>
+      <w:r>
         <w:rPr>
           <w:rFonts w:ascii="Times New Roman" w:hAnsi="Times New Roman" w:cs="Times New Roman"/>
           <w:sz w:val="28"/>
           <w:szCs w:val="28"/>
         </w:rPr>
-      </w:pPr>
-      <w:r>
+        <w:t>Исполнители</w:t>
+      </w:r>
+    </w:p>
+    <w:p>
+      <w:pPr>
+        <w:ind w:firstLine="708"/>
         <w:rPr>
           <w:rFonts w:ascii="Times New Roman" w:hAnsi="Times New Roman" w:cs="Times New Roman"/>
           <w:sz w:val="28"/>
           <w:szCs w:val="28"/>
         </w:rPr>
-        <w:t>Исполнители</w:t>
-      </w:r>
-    </w:p>
-    <w:p>
-      <w:pPr>
-        <w:ind w:firstLine="708"/>
+      </w:pPr>
+      <w:r>
         <w:rPr>
           <w:rFonts w:ascii="Times New Roman" w:hAnsi="Times New Roman" w:cs="Times New Roman"/>
           <w:sz w:val="28"/>
           <w:szCs w:val="28"/>
         </w:rPr>
-      </w:pPr>
+        <w:t xml:space="preserve">______________ </w:t>
+      </w:r>
       <w:r>
         <w:rPr>
           <w:rFonts w:ascii="Times New Roman" w:hAnsi="Times New Roman" w:cs="Times New Roman"/>
           <w:sz w:val="28"/>
           <w:szCs w:val="28"/>
         </w:rPr>
-        <w:t xml:space="preserve">______________ </w:t>
+        <w:t xml:space="preserve">П.А. </w:t>
       </w:r>
       <w:r>
         <w:rPr>
@@ -326,107 +324,107 @@
           <w:sz w:val="28"/>
           <w:szCs w:val="28"/>
         </w:rPr>
-        <w:t xml:space="preserve">П.А. </w:t>
-      </w:r>
-      <w:r>
+        <w:t>Путин</w:t>
+      </w:r>
+    </w:p>
+    <w:p>
+      <w:pPr>
+        <w:ind w:firstLine="708"/>
         <w:rPr>
           <w:rFonts w:ascii="Times New Roman" w:hAnsi="Times New Roman" w:cs="Times New Roman"/>
           <w:sz w:val="28"/>
           <w:szCs w:val="28"/>
         </w:rPr>
-        <w:t>Путин</w:t>
-      </w:r>
-    </w:p>
-    <w:p>
-      <w:pPr>
-        <w:ind w:firstLine="708"/>
+      </w:pPr>
+      <w:r>
         <w:rPr>
           <w:rFonts w:ascii="Times New Roman" w:hAnsi="Times New Roman" w:cs="Times New Roman"/>
           <w:sz w:val="28"/>
           <w:szCs w:val="28"/>
         </w:rPr>
-      </w:pPr>
+        <w:t xml:space="preserve">______________ </w:t>
+      </w:r>
       <w:r>
         <w:rPr>
           <w:rFonts w:ascii="Times New Roman" w:hAnsi="Times New Roman" w:cs="Times New Roman"/>
           <w:sz w:val="28"/>
           <w:szCs w:val="28"/>
         </w:rPr>
-        <w:t xml:space="preserve">______________ </w:t>
-      </w:r>
-      <w:r>
+        <w:t>М.В. Ефремов</w:t>
+      </w:r>
+    </w:p>
+    <w:p>
+      <w:pPr>
+        <w:ind w:firstLine="708"/>
         <w:rPr>
           <w:rFonts w:ascii="Times New Roman" w:hAnsi="Times New Roman" w:cs="Times New Roman"/>
           <w:sz w:val="28"/>
           <w:szCs w:val="28"/>
         </w:rPr>
-        <w:t>М.В. Ефремов</w:t>
-      </w:r>
-    </w:p>
-    <w:p>
-      <w:pPr>
-        <w:ind w:firstLine="708"/>
+      </w:pPr>
+      <w:r>
         <w:rPr>
           <w:rFonts w:ascii="Times New Roman" w:hAnsi="Times New Roman" w:cs="Times New Roman"/>
           <w:sz w:val="28"/>
           <w:szCs w:val="28"/>
         </w:rPr>
-      </w:pPr>
+        <w:t xml:space="preserve">______________ </w:t>
+      </w:r>
       <w:r>
         <w:rPr>
           <w:rFonts w:ascii="Times New Roman" w:hAnsi="Times New Roman" w:cs="Times New Roman"/>
           <w:sz w:val="28"/>
           <w:szCs w:val="28"/>
         </w:rPr>
-        <w:t xml:space="preserve">______________ </w:t>
-      </w:r>
-      <w:r>
+        <w:t>М.М.З. Насайр</w:t>
+      </w:r>
+    </w:p>
+    <w:p>
+      <w:pPr>
+        <w:ind w:firstLine="708"/>
         <w:rPr>
           <w:rFonts w:ascii="Times New Roman" w:hAnsi="Times New Roman" w:cs="Times New Roman"/>
           <w:sz w:val="28"/>
           <w:szCs w:val="28"/>
         </w:rPr>
-        <w:t xml:space="preserve">М.М.З. </w:t>
-      </w:r>
-      <w:proofErr w:type="spellStart"/>
+      </w:pPr>
       <w:r>
         <w:rPr>
           <w:rFonts w:ascii="Times New Roman" w:hAnsi="Times New Roman" w:cs="Times New Roman"/>
           <w:sz w:val="28"/>
           <w:szCs w:val="28"/>
         </w:rPr>
-        <w:t>Насайр</w:t>
-      </w:r>
-      <w:proofErr w:type="spellEnd"/>
-    </w:p>
-    <w:p>
-      <w:pPr>
-        <w:ind w:firstLine="708"/>
+        <w:t xml:space="preserve">______________ </w:t>
+      </w:r>
+      <w:r>
         <w:rPr>
           <w:rFonts w:ascii="Times New Roman" w:hAnsi="Times New Roman" w:cs="Times New Roman"/>
           <w:sz w:val="28"/>
           <w:szCs w:val="28"/>
         </w:rPr>
-      </w:pPr>
-      <w:r>
+        <w:t>Ж.Ф. Ноэль</w:t>
+      </w:r>
+    </w:p>
+    <w:p>
+      <w:pPr>
         <w:rPr>
           <w:rFonts w:ascii="Times New Roman" w:hAnsi="Times New Roman" w:cs="Times New Roman"/>
           <w:sz w:val="28"/>
           <w:szCs w:val="28"/>
         </w:rPr>
-        <w:t xml:space="preserve">______________ </w:t>
-      </w:r>
+      </w:pPr>
       <w:r>
         <w:rPr>
           <w:rFonts w:ascii="Times New Roman" w:hAnsi="Times New Roman" w:cs="Times New Roman"/>
           <w:sz w:val="28"/>
           <w:szCs w:val="28"/>
         </w:rPr>
-        <w:t>Ж.Ф. Ноэль</w:t>
-      </w:r>
-    </w:p>
-    <w:p>
-      <w:pPr>
+        <w:t>Заказчик</w:t>
+      </w:r>
+    </w:p>
+    <w:p>
+      <w:pPr>
+        <w:ind w:firstLine="708"/>
         <w:rPr>
           <w:rFonts w:ascii="Times New Roman" w:hAnsi="Times New Roman" w:cs="Times New Roman"/>
           <w:sz w:val="28"/>
@@ -439,26 +437,26 @@
           <w:sz w:val="28"/>
           <w:szCs w:val="28"/>
         </w:rPr>
-        <w:t>Заказчик</w:t>
-      </w:r>
-    </w:p>
-    <w:p>
-      <w:pPr>
-        <w:ind w:firstLine="708"/>
+        <w:t>______________ В.С. Тарасов</w:t>
+      </w:r>
+    </w:p>
+    <w:p>
+      <w:pPr>
         <w:rPr>
           <w:rFonts w:ascii="Times New Roman" w:hAnsi="Times New Roman" w:cs="Times New Roman"/>
           <w:sz w:val="28"/>
           <w:szCs w:val="28"/>
         </w:rPr>
       </w:pPr>
-      <w:r>
+    </w:p>
+    <w:p>
+      <w:pPr>
         <w:rPr>
           <w:rFonts w:ascii="Times New Roman" w:hAnsi="Times New Roman" w:cs="Times New Roman"/>
           <w:sz w:val="28"/>
           <w:szCs w:val="28"/>
         </w:rPr>
-        <w:t>______________ В.С. Тарасов</w:t>
-      </w:r>
+      </w:pPr>
     </w:p>
     <w:p>
       <w:pPr>
@@ -489,57 +487,38 @@
     </w:p>
     <w:p>
       <w:pPr>
+        <w:jc w:val="center"/>
         <w:rPr>
           <w:rFonts w:ascii="Times New Roman" w:hAnsi="Times New Roman" w:cs="Times New Roman"/>
           <w:sz w:val="28"/>
           <w:szCs w:val="28"/>
         </w:rPr>
       </w:pPr>
-    </w:p>
-    <w:p>
-      <w:pPr>
+      <w:r>
         <w:rPr>
           <w:rFonts w:ascii="Times New Roman" w:hAnsi="Times New Roman" w:cs="Times New Roman"/>
           <w:sz w:val="28"/>
           <w:szCs w:val="28"/>
         </w:rPr>
-      </w:pPr>
-    </w:p>
-    <w:p>
-      <w:pPr>
-        <w:jc w:val="center"/>
+        <w:t>Воронеж 2024</w:t>
+      </w:r>
+      <w:r>
         <w:rPr>
           <w:rFonts w:ascii="Times New Roman" w:hAnsi="Times New Roman" w:cs="Times New Roman"/>
           <w:sz w:val="28"/>
           <w:szCs w:val="28"/>
         </w:rPr>
-      </w:pPr>
-      <w:r>
-        <w:rPr>
-          <w:rFonts w:ascii="Times New Roman" w:hAnsi="Times New Roman" w:cs="Times New Roman"/>
-          <w:sz w:val="28"/>
-          <w:szCs w:val="28"/>
-        </w:rPr>
-        <w:t>Воронеж 2024</w:t>
-      </w:r>
-      <w:r>
-        <w:rPr>
-          <w:rFonts w:ascii="Times New Roman" w:hAnsi="Times New Roman" w:cs="Times New Roman"/>
-          <w:sz w:val="28"/>
-          <w:szCs w:val="28"/>
-        </w:rPr>
         <w:br w:type="page"/>
       </w:r>
     </w:p>
     <w:p>
       <w:pPr>
-        <w:jc w:val="center"/>
-        <w:rPr>
-          <w:rFonts w:ascii="Times New Roman" w:hAnsi="Times New Roman" w:cs="Times New Roman"/>
-          <w:sz w:val="28"/>
-          <w:szCs w:val="28"/>
-        </w:rPr>
-      </w:pPr>
+        <w:pStyle w:val="af3"/>
+      </w:pPr>
+      <w:r>
+        <w:lastRenderedPageBreak/>
+        <w:t>содержание</w:t>
+      </w:r>
     </w:p>
     <w:p>
       <w:pPr>
@@ -5322,37 +5301,133 @@
         <w:pStyle w:val="a2"/>
       </w:pPr>
       <w:bookmarkStart w:id="2" w:name="_Toc161086986"/>
-      <w:proofErr w:type="spellStart"/>
       <w:r>
         <w:lastRenderedPageBreak/>
-        <w:t>Общие</w:t>
-      </w:r>
-      <w:proofErr w:type="spellEnd"/>
-      <w:r>
+        <w:t>Общие сведения</w:t>
+      </w:r>
+      <w:bookmarkEnd w:id="2"/>
+    </w:p>
+    <w:p>
+      <w:pPr>
+        <w:pStyle w:val="a3"/>
+        <w:rPr>
+          <w:lang w:val="ru-RU"/>
+        </w:rPr>
+      </w:pPr>
+      <w:bookmarkStart w:id="3" w:name="_Toc161086987"/>
+      <w:r>
+        <w:rPr>
+          <w:lang w:val="ru-RU"/>
+        </w:rPr>
+        <w:t>Полное наименование системы и название приложения</w:t>
+      </w:r>
+      <w:bookmarkEnd w:id="3"/>
+    </w:p>
+    <w:p>
+      <w:pPr>
+        <w:pStyle w:val="af4"/>
+        <w:rPr>
+          <w:lang w:val="ru-RU"/>
+        </w:rPr>
+      </w:pPr>
+      <w:r>
+        <w:rPr>
+          <w:lang w:val="ru-RU"/>
+        </w:rPr>
+        <w:t>Полное наименование</w:t>
+      </w:r>
+      <w:r>
+        <w:rPr>
+          <w:lang w:val="ru-RU"/>
+        </w:rPr>
         <w:t xml:space="preserve"> </w:t>
       </w:r>
-      <w:proofErr w:type="spellStart"/>
-      <w:r>
-        <w:t>сведения</w:t>
-      </w:r>
-      <w:bookmarkEnd w:id="2"/>
-      <w:proofErr w:type="spellEnd"/>
+      <w:r>
+        <w:rPr>
+          <w:lang w:val="ru-RU"/>
+        </w:rPr>
+        <w:t>системы</w:t>
+      </w:r>
+      <w:r>
+        <w:rPr>
+          <w:lang w:val="ru-RU"/>
+        </w:rPr>
+        <w:t>: «</w:t>
+      </w:r>
+      <w:bookmarkStart w:id="4" w:name="_Hlk160651098"/>
+      <w:r>
+        <w:rPr>
+          <w:lang w:val="ru-RU"/>
+        </w:rPr>
+        <w:t>Система</w:t>
+      </w:r>
+      <w:r>
+        <w:rPr>
+          <w:lang w:val="ru-RU"/>
+        </w:rPr>
+        <w:t xml:space="preserve"> для бронирования мест в ресторанах и барах </w:t>
+      </w:r>
+      <w:r>
+        <w:t>Restobook</w:t>
+      </w:r>
+      <w:bookmarkEnd w:id="4"/>
+      <w:r>
+        <w:rPr>
+          <w:lang w:val="ru-RU"/>
+        </w:rPr>
+        <w:t>».</w:t>
+      </w:r>
+    </w:p>
+    <w:p>
+      <w:pPr>
+        <w:pStyle w:val="af4"/>
+        <w:rPr>
+          <w:lang w:val="ru-RU"/>
+        </w:rPr>
+      </w:pPr>
+      <w:r>
+        <w:rPr>
+          <w:lang w:val="ru-RU"/>
+        </w:rPr>
+        <w:t xml:space="preserve">Условное обозначение </w:t>
+      </w:r>
+      <w:r>
+        <w:rPr>
+          <w:lang w:val="ru-RU"/>
+        </w:rPr>
+        <w:t xml:space="preserve">приложения: </w:t>
+      </w:r>
+      <w:r>
+        <w:rPr>
+          <w:lang w:val="ru-RU"/>
+        </w:rPr>
+        <w:t>«</w:t>
+      </w:r>
+      <w:r>
+        <w:t>Restobook</w:t>
+      </w:r>
+      <w:r>
+        <w:rPr>
+          <w:lang w:val="ru-RU"/>
+        </w:rPr>
+        <w:t>»</w:t>
+      </w:r>
+      <w:r>
+        <w:rPr>
+          <w:lang w:val="ru-RU"/>
+        </w:rPr>
+        <w:t>.</w:t>
+      </w:r>
     </w:p>
     <w:p>
       <w:pPr>
         <w:pStyle w:val="a3"/>
-        <w:rPr>
-          <w:lang w:val="ru-RU"/>
-        </w:rPr>
-      </w:pPr>
-      <w:bookmarkStart w:id="3" w:name="_Toc161086987"/>
-      <w:r>
-        <w:rPr>
-          <w:lang w:val="ru-RU"/>
-        </w:rPr>
-        <w:t>Полное наименование системы и название приложения</w:t>
-      </w:r>
-      <w:bookmarkEnd w:id="3"/>
+      </w:pPr>
+      <w:bookmarkStart w:id="5" w:name="_Toc161086988"/>
+      <w:r>
+        <w:t>Заказчик</w:t>
+      </w:r>
+      <w:bookmarkEnd w:id="5"/>
     </w:p>
     <w:p>
       <w:pPr>
@@ -5365,321 +5440,173 @@
         <w:rPr>
           <w:lang w:val="ru-RU"/>
         </w:rPr>
-        <w:t>Полное наименование</w:t>
-      </w:r>
-      <w:r>
-        <w:rPr>
-          <w:lang w:val="ru-RU"/>
-        </w:rPr>
+        <w:t>Старший преподаватель Тарасов Вячеслав Сергеевич, Воронежский государственный университет, ф</w:t>
+      </w:r>
+      <w:r>
+        <w:rPr>
+          <w:lang w:val="ru-RU"/>
+        </w:rPr>
+        <w:t>акультет компьютерных наук</w:t>
+      </w:r>
+      <w:r>
+        <w:rPr>
+          <w:lang w:val="ru-RU"/>
+        </w:rPr>
+        <w:t>, к</w:t>
+      </w:r>
+      <w:r>
+        <w:rPr>
+          <w:lang w:val="ru-RU"/>
+        </w:rPr>
+        <w:t>афедра программирования и информационных технологий</w:t>
+      </w:r>
+      <w:r>
+        <w:rPr>
+          <w:lang w:val="ru-RU"/>
+        </w:rPr>
+        <w:t>.</w:t>
+      </w:r>
+    </w:p>
+    <w:p>
+      <w:pPr>
+        <w:pStyle w:val="af4"/>
+        <w:rPr>
+          <w:lang w:val="ru-RU"/>
+        </w:rPr>
+      </w:pPr>
+      <w:r>
+        <w:rPr>
+          <w:lang w:val="ru-RU"/>
+        </w:rPr>
+        <w:t xml:space="preserve">Представитель заказчика: Ассистент Проскуряков Егор Дмитриевич, Воронежский </w:t>
+      </w:r>
+      <w:r>
+        <w:rPr>
+          <w:lang w:val="ru-RU"/>
+        </w:rPr>
+        <w:t>г</w:t>
+      </w:r>
+      <w:r>
+        <w:rPr>
+          <w:lang w:val="ru-RU"/>
+        </w:rPr>
+        <w:t xml:space="preserve">осударственный </w:t>
+      </w:r>
+      <w:r>
+        <w:rPr>
+          <w:lang w:val="ru-RU"/>
+        </w:rPr>
+        <w:t>у</w:t>
+      </w:r>
+      <w:r>
+        <w:rPr>
+          <w:lang w:val="ru-RU"/>
+        </w:rPr>
+        <w:t xml:space="preserve">ниверситет, </w:t>
+      </w:r>
+      <w:r>
+        <w:rPr>
+          <w:lang w:val="ru-RU"/>
+        </w:rPr>
+        <w:t>ф</w:t>
+      </w:r>
+      <w:r>
+        <w:rPr>
+          <w:lang w:val="ru-RU"/>
+        </w:rPr>
+        <w:t xml:space="preserve">акультет </w:t>
+      </w:r>
+      <w:r>
+        <w:rPr>
+          <w:lang w:val="ru-RU"/>
+        </w:rPr>
+        <w:t>к</w:t>
+      </w:r>
+      <w:r>
+        <w:rPr>
+          <w:lang w:val="ru-RU"/>
+        </w:rPr>
+        <w:t xml:space="preserve">омпьютерных </w:t>
+      </w:r>
+      <w:r>
+        <w:rPr>
+          <w:lang w:val="ru-RU"/>
+        </w:rPr>
+        <w:t>н</w:t>
+      </w:r>
+      <w:r>
+        <w:rPr>
+          <w:lang w:val="ru-RU"/>
+        </w:rPr>
+        <w:t xml:space="preserve">аук, кафедра </w:t>
+      </w:r>
+      <w:r>
+        <w:rPr>
+          <w:lang w:val="ru-RU"/>
+        </w:rPr>
+        <w:t>п</w:t>
+      </w:r>
+      <w:r>
+        <w:rPr>
+          <w:lang w:val="ru-RU"/>
+        </w:rPr>
+        <w:t xml:space="preserve">рограммирования и </w:t>
+      </w:r>
+      <w:r>
+        <w:rPr>
+          <w:lang w:val="ru-RU"/>
+        </w:rPr>
+        <w:t>и</w:t>
+      </w:r>
+      <w:r>
+        <w:rPr>
+          <w:lang w:val="ru-RU"/>
+        </w:rPr>
+        <w:t xml:space="preserve">нформационных </w:t>
+      </w:r>
+      <w:r>
+        <w:rPr>
+          <w:lang w:val="ru-RU"/>
+        </w:rPr>
+        <w:t>т</w:t>
+      </w:r>
+      <w:r>
+        <w:rPr>
+          <w:lang w:val="ru-RU"/>
+        </w:rPr>
+        <w:t>ехнологий.</w:t>
+      </w:r>
+    </w:p>
+    <w:p>
+      <w:pPr>
+        <w:pStyle w:val="a3"/>
+      </w:pPr>
+      <w:bookmarkStart w:id="6" w:name="_Toc161086989"/>
+      <w:r>
+        <w:t>Разработчик</w:t>
+      </w:r>
+      <w:bookmarkEnd w:id="6"/>
+    </w:p>
+    <w:p>
+      <w:pPr>
+        <w:pStyle w:val="af4"/>
+      </w:pPr>
+      <w:r>
+        <w:t>«7.1» команда группы</w:t>
+      </w:r>
+      <w:r>
         <w:t xml:space="preserve"> </w:t>
       </w:r>
       <w:r>
-        <w:rPr>
-          <w:lang w:val="ru-RU"/>
-        </w:rPr>
-        <w:t>системы</w:t>
-      </w:r>
-      <w:r>
-        <w:rPr>
-          <w:lang w:val="ru-RU"/>
-        </w:rPr>
-        <w:t>: «</w:t>
-      </w:r>
-      <w:bookmarkStart w:id="4" w:name="_Hlk160651098"/>
-      <w:r>
-        <w:rPr>
-          <w:lang w:val="ru-RU"/>
-        </w:rPr>
-        <w:t>Система</w:t>
-      </w:r>
-      <w:r>
-        <w:rPr>
-          <w:lang w:val="ru-RU"/>
-        </w:rPr>
-        <w:t xml:space="preserve"> для бронирования мест в ресторанах и барах </w:t>
-      </w:r>
-      <w:proofErr w:type="spellStart"/>
-      <w:r>
-        <w:t>Restobook</w:t>
-      </w:r>
-      <w:bookmarkEnd w:id="4"/>
-      <w:proofErr w:type="spellEnd"/>
-      <w:r>
-        <w:rPr>
-          <w:lang w:val="ru-RU"/>
-        </w:rPr>
-        <w:t>».</w:t>
+        <w:t>«7»</w:t>
       </w:r>
     </w:p>
     <w:p>
       <w:pPr>
         <w:pStyle w:val="af4"/>
-        <w:rPr>
-          <w:lang w:val="ru-RU"/>
-        </w:rPr>
-      </w:pPr>
-      <w:r>
-        <w:rPr>
-          <w:lang w:val="ru-RU"/>
-        </w:rPr>
-        <w:t xml:space="preserve">Условное обозначение </w:t>
-      </w:r>
-      <w:r>
-        <w:rPr>
-          <w:lang w:val="ru-RU"/>
-        </w:rPr>
-        <w:t xml:space="preserve">приложения: </w:t>
-      </w:r>
-      <w:r>
-        <w:rPr>
-          <w:lang w:val="ru-RU"/>
-        </w:rPr>
-        <w:t>«</w:t>
-      </w:r>
-      <w:proofErr w:type="spellStart"/>
-      <w:r>
-        <w:t>Restobook</w:t>
-      </w:r>
-      <w:proofErr w:type="spellEnd"/>
-      <w:r>
-        <w:rPr>
-          <w:lang w:val="ru-RU"/>
-        </w:rPr>
-        <w:t>»</w:t>
-      </w:r>
-      <w:r>
-        <w:rPr>
-          <w:lang w:val="ru-RU"/>
-        </w:rPr>
-        <w:t>.</w:t>
-      </w:r>
-    </w:p>
-    <w:p>
-      <w:pPr>
-        <w:pStyle w:val="a3"/>
-      </w:pPr>
-      <w:bookmarkStart w:id="5" w:name="_Toc161086988"/>
-      <w:proofErr w:type="spellStart"/>
-      <w:r>
-        <w:t>Заказчик</w:t>
-      </w:r>
-      <w:bookmarkEnd w:id="5"/>
-      <w:proofErr w:type="spellEnd"/>
-    </w:p>
-    <w:p>
-      <w:pPr>
-        <w:pStyle w:val="af4"/>
-        <w:rPr>
-          <w:lang w:val="ru-RU"/>
-        </w:rPr>
-      </w:pPr>
-      <w:r>
-        <w:rPr>
-          <w:lang w:val="ru-RU"/>
-        </w:rPr>
-        <w:t>Старший преподаватель Тарасов Вячеслав Сергеевич, Воронежский государственный университет, ф</w:t>
-      </w:r>
-      <w:r>
-        <w:rPr>
-          <w:lang w:val="ru-RU"/>
-        </w:rPr>
-        <w:t>акультет компьютерных наук</w:t>
-      </w:r>
-      <w:r>
-        <w:rPr>
-          <w:lang w:val="ru-RU"/>
-        </w:rPr>
-        <w:t>, к</w:t>
-      </w:r>
-      <w:r>
-        <w:rPr>
-          <w:lang w:val="ru-RU"/>
-        </w:rPr>
-        <w:t>афедра программирования и информационных технологий</w:t>
-      </w:r>
-      <w:r>
-        <w:rPr>
-          <w:lang w:val="ru-RU"/>
-        </w:rPr>
-        <w:t>.</w:t>
-      </w:r>
-    </w:p>
-    <w:p>
-      <w:pPr>
-        <w:pStyle w:val="af4"/>
-        <w:rPr>
-          <w:lang w:val="ru-RU"/>
-        </w:rPr>
-      </w:pPr>
-      <w:r>
-        <w:rPr>
-          <w:lang w:val="ru-RU"/>
-        </w:rPr>
-        <w:t xml:space="preserve">Представитель заказчика: Ассистент Проскуряков Егор Дмитриевич, Воронежский </w:t>
-      </w:r>
-      <w:r>
-        <w:rPr>
-          <w:lang w:val="ru-RU"/>
-        </w:rPr>
-        <w:t>г</w:t>
-      </w:r>
-      <w:r>
-        <w:rPr>
-          <w:lang w:val="ru-RU"/>
-        </w:rPr>
-        <w:t xml:space="preserve">осударственный </w:t>
-      </w:r>
-      <w:r>
-        <w:rPr>
-          <w:lang w:val="ru-RU"/>
-        </w:rPr>
-        <w:t>у</w:t>
-      </w:r>
-      <w:r>
-        <w:rPr>
-          <w:lang w:val="ru-RU"/>
-        </w:rPr>
-        <w:t xml:space="preserve">ниверситет, </w:t>
-      </w:r>
-      <w:r>
-        <w:rPr>
-          <w:lang w:val="ru-RU"/>
-        </w:rPr>
-        <w:t>ф</w:t>
-      </w:r>
-      <w:r>
-        <w:rPr>
-          <w:lang w:val="ru-RU"/>
-        </w:rPr>
-        <w:t xml:space="preserve">акультет </w:t>
-      </w:r>
-      <w:r>
-        <w:rPr>
-          <w:lang w:val="ru-RU"/>
-        </w:rPr>
-        <w:t>к</w:t>
-      </w:r>
-      <w:r>
-        <w:rPr>
-          <w:lang w:val="ru-RU"/>
-        </w:rPr>
-        <w:t xml:space="preserve">омпьютерных </w:t>
-      </w:r>
-      <w:r>
-        <w:rPr>
-          <w:lang w:val="ru-RU"/>
-        </w:rPr>
-        <w:t>н</w:t>
-      </w:r>
-      <w:r>
-        <w:rPr>
-          <w:lang w:val="ru-RU"/>
-        </w:rPr>
-        <w:t xml:space="preserve">аук, кафедра </w:t>
-      </w:r>
-      <w:r>
-        <w:rPr>
-          <w:lang w:val="ru-RU"/>
-        </w:rPr>
-        <w:t>п</w:t>
-      </w:r>
-      <w:r>
-        <w:rPr>
-          <w:lang w:val="ru-RU"/>
-        </w:rPr>
-        <w:t xml:space="preserve">рограммирования и </w:t>
-      </w:r>
-      <w:r>
-        <w:rPr>
-          <w:lang w:val="ru-RU"/>
-        </w:rPr>
-        <w:t>и</w:t>
-      </w:r>
-      <w:r>
-        <w:rPr>
-          <w:lang w:val="ru-RU"/>
-        </w:rPr>
-        <w:t xml:space="preserve">нформационных </w:t>
-      </w:r>
-      <w:r>
-        <w:rPr>
-          <w:lang w:val="ru-RU"/>
-        </w:rPr>
-        <w:t>т</w:t>
-      </w:r>
-      <w:r>
-        <w:rPr>
-          <w:lang w:val="ru-RU"/>
-        </w:rPr>
-        <w:t>ехнологий.</w:t>
-      </w:r>
-    </w:p>
-    <w:p>
-      <w:pPr>
-        <w:pStyle w:val="a3"/>
-      </w:pPr>
-      <w:bookmarkStart w:id="6" w:name="_Toc161086989"/>
-      <w:proofErr w:type="spellStart"/>
-      <w:r>
-        <w:t>Разработчик</w:t>
-      </w:r>
-      <w:bookmarkEnd w:id="6"/>
-      <w:proofErr w:type="spellEnd"/>
-    </w:p>
-    <w:p>
-      <w:pPr>
-        <w:pStyle w:val="af4"/>
-      </w:pPr>
-      <w:r>
-        <w:t xml:space="preserve">«7.1» </w:t>
-      </w:r>
-      <w:proofErr w:type="spellStart"/>
-      <w:r>
-        <w:t>команда</w:t>
-      </w:r>
-      <w:proofErr w:type="spellEnd"/>
-      <w:r>
-        <w:t xml:space="preserve"> </w:t>
-      </w:r>
-      <w:proofErr w:type="spellStart"/>
-      <w:r>
-        <w:t>группы</w:t>
-      </w:r>
-      <w:proofErr w:type="spellEnd"/>
-      <w:r>
-        <w:t xml:space="preserve"> </w:t>
-      </w:r>
-      <w:r>
-        <w:t>«7»</w:t>
-      </w:r>
-    </w:p>
-    <w:p>
-      <w:pPr>
-        <w:pStyle w:val="af4"/>
-      </w:pPr>
-      <w:proofErr w:type="spellStart"/>
-      <w:r>
-        <w:t>Состав</w:t>
-      </w:r>
-      <w:proofErr w:type="spellEnd"/>
-      <w:r>
-        <w:t xml:space="preserve"> </w:t>
-      </w:r>
-      <w:proofErr w:type="spellStart"/>
-      <w:r>
-        <w:t>команды</w:t>
-      </w:r>
-      <w:proofErr w:type="spellEnd"/>
-      <w:r>
-        <w:t xml:space="preserve"> </w:t>
-      </w:r>
-      <w:proofErr w:type="spellStart"/>
-      <w:r>
-        <w:t>разработчика</w:t>
-      </w:r>
-      <w:proofErr w:type="spellEnd"/>
-      <w:r>
-        <w:t>:</w:t>
+      </w:pPr>
+      <w:r>
+        <w:t>Состав команды разработчика:</w:t>
       </w:r>
     </w:p>
     <w:p>
@@ -5702,21 +5629,8 @@
       <w:pPr>
         <w:pStyle w:val="a8"/>
       </w:pPr>
-      <w:proofErr w:type="spellStart"/>
-      <w:r>
-        <w:t>Насайр</w:t>
-      </w:r>
-      <w:proofErr w:type="spellEnd"/>
-      <w:r>
-        <w:t xml:space="preserve"> Марьям </w:t>
-      </w:r>
-      <w:proofErr w:type="spellStart"/>
-      <w:r>
-        <w:t>Магди</w:t>
-      </w:r>
-      <w:proofErr w:type="spellEnd"/>
-      <w:r>
-        <w:t xml:space="preserve"> Захи</w:t>
+      <w:r>
+        <w:t>Насайр Марьям Магди Захи</w:t>
       </w:r>
     </w:p>
     <w:p>
@@ -5724,15 +5638,7 @@
         <w:pStyle w:val="a8"/>
       </w:pPr>
       <w:r>
-        <w:t xml:space="preserve">Ноэль </w:t>
-      </w:r>
-      <w:proofErr w:type="spellStart"/>
-      <w:r>
-        <w:t>Жулмист</w:t>
-      </w:r>
-      <w:proofErr w:type="spellEnd"/>
-      <w:r>
-        <w:t xml:space="preserve"> Филс</w:t>
+        <w:t>Ноэль Жулмист Филс</w:t>
       </w:r>
     </w:p>
     <w:p>
@@ -5900,21 +5806,11 @@
         <w:pStyle w:val="a3"/>
       </w:pPr>
       <w:bookmarkStart w:id="10" w:name="_Toc161086993"/>
-      <w:proofErr w:type="spellStart"/>
-      <w:r>
-        <w:t>Цели</w:t>
-      </w:r>
-      <w:proofErr w:type="spellEnd"/>
-      <w:r>
-        <w:t xml:space="preserve"> </w:t>
-      </w:r>
-      <w:proofErr w:type="spellStart"/>
-      <w:r>
-        <w:t>создания</w:t>
-      </w:r>
-      <w:proofErr w:type="spellEnd"/>
-      <w:r>
-        <w:t xml:space="preserve"> АС</w:t>
+      <w:r>
+        <w:t xml:space="preserve">Цели </w:t>
+      </w:r>
+      <w:r>
+        <w:t>создания АС</w:t>
       </w:r>
       <w:bookmarkEnd w:id="10"/>
     </w:p>
@@ -5988,13 +5884,8 @@
         <w:pStyle w:val="a3"/>
       </w:pPr>
       <w:bookmarkStart w:id="11" w:name="_Toc161086994"/>
-      <w:proofErr w:type="spellStart"/>
-      <w:r>
-        <w:t>Назначение</w:t>
-      </w:r>
-      <w:proofErr w:type="spellEnd"/>
-      <w:r>
-        <w:t xml:space="preserve"> АС</w:t>
+      <w:r>
+        <w:t>Назначение АС</w:t>
       </w:r>
       <w:bookmarkEnd w:id="11"/>
     </w:p>
@@ -6071,29 +5962,14 @@
         <w:pStyle w:val="a2"/>
       </w:pPr>
       <w:bookmarkStart w:id="12" w:name="_Toc161086995"/>
-      <w:proofErr w:type="spellStart"/>
       <w:r>
         <w:lastRenderedPageBreak/>
-        <w:t>Требования</w:t>
-      </w:r>
-      <w:proofErr w:type="spellEnd"/>
-      <w:r>
-        <w:t xml:space="preserve"> к </w:t>
-      </w:r>
-      <w:proofErr w:type="spellStart"/>
-      <w:r>
-        <w:t>автоматизированной</w:t>
-      </w:r>
-      <w:proofErr w:type="spellEnd"/>
-      <w:r>
-        <w:t xml:space="preserve"> </w:t>
-      </w:r>
-      <w:proofErr w:type="spellStart"/>
-      <w:r>
-        <w:t>системе</w:t>
+        <w:t xml:space="preserve">Требования к </w:t>
+      </w:r>
+      <w:r>
+        <w:t>автоматизированной системе</w:t>
       </w:r>
       <w:bookmarkEnd w:id="12"/>
-      <w:proofErr w:type="spellEnd"/>
     </w:p>
     <w:p>
       <w:pPr>
@@ -6329,30 +6205,9 @@
         <w:pStyle w:val="a4"/>
       </w:pPr>
       <w:bookmarkStart w:id="15" w:name="_Toc161086998"/>
-      <w:proofErr w:type="spellStart"/>
       <w:r>
         <w:lastRenderedPageBreak/>
-        <w:t>Перспективы</w:t>
-      </w:r>
-      <w:proofErr w:type="spellEnd"/>
-      <w:r>
-        <w:t xml:space="preserve"> </w:t>
-      </w:r>
-      <w:proofErr w:type="spellStart"/>
-      <w:r>
-        <w:t>развития</w:t>
-      </w:r>
-      <w:proofErr w:type="spellEnd"/>
-      <w:r>
-        <w:t xml:space="preserve">, </w:t>
-      </w:r>
-      <w:proofErr w:type="spellStart"/>
-      <w:r>
-        <w:t>модернизации</w:t>
-      </w:r>
-      <w:proofErr w:type="spellEnd"/>
-      <w:r>
-        <w:t xml:space="preserve"> АС</w:t>
+        <w:t>Перспективы развития, модернизации АС</w:t>
       </w:r>
       <w:bookmarkEnd w:id="15"/>
     </w:p>
@@ -6419,29 +6274,8 @@
         <w:pStyle w:val="a3"/>
       </w:pPr>
       <w:bookmarkStart w:id="16" w:name="_Toc161086999"/>
-      <w:proofErr w:type="spellStart"/>
-      <w:r>
-        <w:t>Требования</w:t>
-      </w:r>
-      <w:proofErr w:type="spellEnd"/>
-      <w:r>
-        <w:t xml:space="preserve"> к </w:t>
-      </w:r>
-      <w:proofErr w:type="spellStart"/>
-      <w:r>
-        <w:t>функциям</w:t>
-      </w:r>
-      <w:proofErr w:type="spellEnd"/>
-      <w:r>
-        <w:t xml:space="preserve">, </w:t>
-      </w:r>
-      <w:proofErr w:type="spellStart"/>
-      <w:r>
-        <w:t>выполняемым</w:t>
-      </w:r>
-      <w:proofErr w:type="spellEnd"/>
-      <w:r>
-        <w:t xml:space="preserve"> АС</w:t>
+      <w:r>
+        <w:t>Требования к функциям, выполняемым АС</w:t>
       </w:r>
       <w:bookmarkEnd w:id="16"/>
     </w:p>
@@ -6527,20 +6361,10 @@
         </w:numPr>
       </w:pPr>
       <w:bookmarkStart w:id="17" w:name="_Toc161087000"/>
-      <w:proofErr w:type="spellStart"/>
-      <w:r>
-        <w:t>Вход</w:t>
-      </w:r>
-      <w:proofErr w:type="spellEnd"/>
-      <w:r>
-        <w:t xml:space="preserve"> в </w:t>
-      </w:r>
-      <w:proofErr w:type="spellStart"/>
-      <w:r>
-        <w:t>приложение</w:t>
+      <w:r>
+        <w:t>Вход в приложение</w:t>
       </w:r>
       <w:bookmarkEnd w:id="17"/>
-      <w:proofErr w:type="spellEnd"/>
     </w:p>
     <w:p>
       <w:pPr>
@@ -6555,11 +6379,9 @@
         </w:rPr>
         <w:t>o</w:t>
       </w:r>
-      <w:proofErr w:type="spellStart"/>
       <w:r>
         <w:t>nboarding</w:t>
       </w:r>
-      <w:proofErr w:type="spellEnd"/>
       <w:r>
         <w:t>;</w:t>
       </w:r>
@@ -6588,13 +6410,8 @@
         <w:pStyle w:val="a4"/>
       </w:pPr>
       <w:bookmarkStart w:id="18" w:name="_Toc161087001"/>
-      <w:proofErr w:type="spellStart"/>
-      <w:r>
-        <w:t>Учёт</w:t>
-      </w:r>
-      <w:proofErr w:type="spellEnd"/>
-      <w:r>
-        <w:t xml:space="preserve"> </w:t>
+      <w:r>
+        <w:t xml:space="preserve">Учёт </w:t>
       </w:r>
       <w:r>
         <w:rPr>
@@ -6754,28 +6571,10 @@
         <w:pStyle w:val="a4"/>
       </w:pPr>
       <w:bookmarkStart w:id="19" w:name="_Toc161087002"/>
-      <w:proofErr w:type="spellStart"/>
-      <w:r>
-        <w:t>Учёт</w:t>
-      </w:r>
-      <w:proofErr w:type="spellEnd"/>
-      <w:r>
-        <w:t xml:space="preserve"> </w:t>
-      </w:r>
-      <w:proofErr w:type="spellStart"/>
-      <w:r>
-        <w:t>сотрудников</w:t>
-      </w:r>
-      <w:proofErr w:type="spellEnd"/>
-      <w:r>
-        <w:t xml:space="preserve"> </w:t>
-      </w:r>
-      <w:proofErr w:type="spellStart"/>
-      <w:r>
-        <w:t>ресторана</w:t>
+      <w:r>
+        <w:t>Учёт сотрудников ресторана</w:t>
       </w:r>
       <w:bookmarkEnd w:id="19"/>
-      <w:proofErr w:type="spellEnd"/>
     </w:p>
     <w:p>
       <w:pPr>
@@ -6973,19 +6772,11 @@
       <w:r>
         <w:t>c</w:t>
       </w:r>
-      <w:proofErr w:type="spellStart"/>
-      <w:r>
-        <w:rPr>
-          <w:lang w:val="ru-RU"/>
-        </w:rPr>
-        <w:t>озданию</w:t>
-      </w:r>
-      <w:proofErr w:type="spellEnd"/>
-      <w:r>
-        <w:rPr>
-          <w:lang w:val="ru-RU"/>
-        </w:rPr>
-        <w:t>, редактированию и удалению информации о столах.</w:t>
+      <w:r>
+        <w:rPr>
+          <w:lang w:val="ru-RU"/>
+        </w:rPr>
+        <w:t>озданию, редактированию и удалению информации о столах.</w:t>
       </w:r>
     </w:p>
     <w:p>
@@ -7071,28 +6862,10 @@
         <w:pStyle w:val="a4"/>
       </w:pPr>
       <w:bookmarkStart w:id="21" w:name="_Toc161087004"/>
-      <w:proofErr w:type="spellStart"/>
-      <w:r>
-        <w:t>Регистрация</w:t>
-      </w:r>
-      <w:proofErr w:type="spellEnd"/>
-      <w:r>
-        <w:t xml:space="preserve"> </w:t>
-      </w:r>
-      <w:proofErr w:type="spellStart"/>
-      <w:r>
-        <w:t>нового</w:t>
-      </w:r>
-      <w:proofErr w:type="spellEnd"/>
-      <w:r>
-        <w:t xml:space="preserve"> </w:t>
-      </w:r>
-      <w:proofErr w:type="spellStart"/>
-      <w:r>
-        <w:t>ресторана</w:t>
+      <w:r>
+        <w:t>Регистрация нового ресторана</w:t>
       </w:r>
       <w:bookmarkEnd w:id="21"/>
-      <w:proofErr w:type="spellEnd"/>
     </w:p>
     <w:p>
       <w:pPr>
@@ -7598,28 +7371,10 @@
         </w:numPr>
       </w:pPr>
       <w:bookmarkStart w:id="23" w:name="_Toc161087006"/>
-      <w:proofErr w:type="spellStart"/>
-      <w:r>
-        <w:t>Общие</w:t>
-      </w:r>
-      <w:proofErr w:type="spellEnd"/>
-      <w:r>
-        <w:t xml:space="preserve"> </w:t>
-      </w:r>
-      <w:proofErr w:type="spellStart"/>
-      <w:r>
-        <w:t>элементы</w:t>
-      </w:r>
-      <w:proofErr w:type="spellEnd"/>
-      <w:r>
-        <w:t xml:space="preserve"> </w:t>
-      </w:r>
-      <w:proofErr w:type="spellStart"/>
-      <w:r>
-        <w:t>вёрстки</w:t>
+      <w:r>
+        <w:t>Общие элементы вёрстки</w:t>
       </w:r>
       <w:bookmarkEnd w:id="23"/>
-      <w:proofErr w:type="spellEnd"/>
     </w:p>
     <w:p>
       <w:pPr>
@@ -7661,20 +7416,10 @@
         </w:numPr>
       </w:pPr>
       <w:bookmarkStart w:id="24" w:name="_Toc161087007"/>
-      <w:proofErr w:type="spellStart"/>
-      <w:r>
-        <w:t>Экран</w:t>
-      </w:r>
-      <w:proofErr w:type="spellEnd"/>
-      <w:r>
-        <w:t xml:space="preserve"> </w:t>
-      </w:r>
-      <w:proofErr w:type="spellStart"/>
-      <w:r>
-        <w:t>входа</w:t>
+      <w:r>
+        <w:t>Экран входа</w:t>
       </w:r>
       <w:bookmarkEnd w:id="24"/>
-      <w:proofErr w:type="spellEnd"/>
     </w:p>
     <w:p>
       <w:pPr>
@@ -8072,44 +7817,10 @@
         <w:pStyle w:val="a4"/>
       </w:pPr>
       <w:bookmarkStart w:id="27" w:name="_Toc161087010"/>
-      <w:proofErr w:type="spellStart"/>
-      <w:r>
-        <w:t>Экран</w:t>
-      </w:r>
-      <w:proofErr w:type="spellEnd"/>
-      <w:r>
-        <w:t xml:space="preserve"> </w:t>
-      </w:r>
-      <w:proofErr w:type="spellStart"/>
-      <w:r>
-        <w:t>очереди</w:t>
-      </w:r>
-      <w:proofErr w:type="spellEnd"/>
-      <w:r>
-        <w:t xml:space="preserve"> </w:t>
-      </w:r>
-      <w:proofErr w:type="spellStart"/>
-      <w:r>
-        <w:t>броней</w:t>
-      </w:r>
-      <w:proofErr w:type="spellEnd"/>
-      <w:r>
-        <w:t xml:space="preserve"> </w:t>
-      </w:r>
-      <w:proofErr w:type="spellStart"/>
-      <w:r>
-        <w:t>всех</w:t>
-      </w:r>
-      <w:proofErr w:type="spellEnd"/>
-      <w:r>
-        <w:t xml:space="preserve"> </w:t>
-      </w:r>
-      <w:proofErr w:type="spellStart"/>
-      <w:r>
-        <w:t>столов</w:t>
+      <w:r>
+        <w:t>Экран очереди броней всех столов</w:t>
       </w:r>
       <w:bookmarkEnd w:id="27"/>
-      <w:proofErr w:type="spellEnd"/>
     </w:p>
     <w:p>
       <w:pPr>
@@ -8121,45 +7832,8 @@
         </w:rPr>
         <w:t xml:space="preserve">Данный экран содержит список всех броней с указанием краткой информации по каждой брони. </w:t>
       </w:r>
-      <w:proofErr w:type="spellStart"/>
-      <w:r>
-        <w:t>При</w:t>
-      </w:r>
-      <w:proofErr w:type="spellEnd"/>
-      <w:r>
-        <w:t xml:space="preserve"> </w:t>
-      </w:r>
-      <w:proofErr w:type="spellStart"/>
-      <w:r>
-        <w:t>выборе</w:t>
-      </w:r>
-      <w:proofErr w:type="spellEnd"/>
-      <w:r>
-        <w:t xml:space="preserve"> </w:t>
-      </w:r>
-      <w:proofErr w:type="spellStart"/>
-      <w:r>
-        <w:t>брони</w:t>
-      </w:r>
-      <w:proofErr w:type="spellEnd"/>
-      <w:r>
-        <w:t xml:space="preserve"> </w:t>
-      </w:r>
-      <w:proofErr w:type="spellStart"/>
-      <w:r>
-        <w:t>открывается</w:t>
-      </w:r>
-      <w:proofErr w:type="spellEnd"/>
-      <w:r>
-        <w:t xml:space="preserve"> </w:t>
-      </w:r>
-      <w:proofErr w:type="spellStart"/>
-      <w:r>
-        <w:t>экран</w:t>
-      </w:r>
-      <w:proofErr w:type="spellEnd"/>
-      <w:r>
-        <w:t xml:space="preserve"> </w:t>
+      <w:r>
+        <w:t xml:space="preserve">При выборе брони открывается экран </w:t>
       </w:r>
       <w:r>
         <w:rPr>
@@ -8168,15 +7842,7 @@
         <w:t>выбранной</w:t>
       </w:r>
       <w:r>
-        <w:t xml:space="preserve"> </w:t>
-      </w:r>
-      <w:proofErr w:type="spellStart"/>
-      <w:r>
-        <w:t>брони</w:t>
-      </w:r>
-      <w:proofErr w:type="spellEnd"/>
-      <w:r>
-        <w:t>.</w:t>
+        <w:t xml:space="preserve"> брони.</w:t>
       </w:r>
     </w:p>
     <w:p>
@@ -8184,28 +7850,10 @@
         <w:pStyle w:val="a4"/>
       </w:pPr>
       <w:bookmarkStart w:id="28" w:name="_Toc161087011"/>
-      <w:proofErr w:type="spellStart"/>
-      <w:r>
-        <w:t>Экран</w:t>
-      </w:r>
-      <w:proofErr w:type="spellEnd"/>
-      <w:r>
-        <w:t xml:space="preserve"> </w:t>
-      </w:r>
-      <w:proofErr w:type="spellStart"/>
-      <w:r>
-        <w:t>создания</w:t>
-      </w:r>
-      <w:proofErr w:type="spellEnd"/>
-      <w:r>
-        <w:t xml:space="preserve"> </w:t>
-      </w:r>
-      <w:proofErr w:type="spellStart"/>
-      <w:r>
-        <w:t>брони</w:t>
+      <w:r>
+        <w:t>Экран создания брони</w:t>
       </w:r>
       <w:bookmarkEnd w:id="28"/>
-      <w:proofErr w:type="spellEnd"/>
     </w:p>
     <w:p>
       <w:pPr>
@@ -8262,14 +7910,9 @@
         <w:pStyle w:val="a4"/>
       </w:pPr>
       <w:bookmarkStart w:id="29" w:name="_Toc161087012"/>
-      <w:proofErr w:type="spellStart"/>
       <w:r>
         <w:lastRenderedPageBreak/>
-        <w:t>Экран</w:t>
-      </w:r>
-      <w:proofErr w:type="spellEnd"/>
-      <w:r>
-        <w:t xml:space="preserve"> </w:t>
+        <w:t xml:space="preserve">Экран </w:t>
       </w:r>
       <w:r>
         <w:rPr>
@@ -8278,14 +7921,9 @@
         <w:t>выбранной</w:t>
       </w:r>
       <w:r>
-        <w:t xml:space="preserve"> </w:t>
-      </w:r>
-      <w:proofErr w:type="spellStart"/>
-      <w:r>
-        <w:t>брони</w:t>
+        <w:t xml:space="preserve"> брони</w:t>
       </w:r>
       <w:bookmarkEnd w:id="29"/>
-      <w:proofErr w:type="spellEnd"/>
     </w:p>
     <w:p>
       <w:pPr>
@@ -8336,28 +7974,10 @@
         <w:pStyle w:val="a4"/>
       </w:pPr>
       <w:bookmarkStart w:id="30" w:name="_Toc161087013"/>
-      <w:proofErr w:type="spellStart"/>
-      <w:r>
-        <w:t>Экран</w:t>
-      </w:r>
-      <w:proofErr w:type="spellEnd"/>
-      <w:r>
-        <w:t xml:space="preserve"> </w:t>
-      </w:r>
-      <w:proofErr w:type="spellStart"/>
-      <w:r>
-        <w:t>редактирования</w:t>
-      </w:r>
-      <w:proofErr w:type="spellEnd"/>
-      <w:r>
-        <w:t xml:space="preserve"> </w:t>
-      </w:r>
-      <w:proofErr w:type="spellStart"/>
-      <w:r>
-        <w:t>брони</w:t>
+      <w:r>
+        <w:t>Экран редактирования брони</w:t>
       </w:r>
       <w:bookmarkEnd w:id="30"/>
-      <w:proofErr w:type="spellEnd"/>
     </w:p>
     <w:p>
       <w:pPr>
@@ -8390,28 +8010,10 @@
         <w:pStyle w:val="a4"/>
       </w:pPr>
       <w:bookmarkStart w:id="31" w:name="_Toc161087014"/>
-      <w:proofErr w:type="spellStart"/>
-      <w:r>
-        <w:t>Экран</w:t>
-      </w:r>
-      <w:proofErr w:type="spellEnd"/>
-      <w:r>
-        <w:t xml:space="preserve"> </w:t>
-      </w:r>
-      <w:proofErr w:type="spellStart"/>
-      <w:r>
-        <w:t>конкретного</w:t>
-      </w:r>
-      <w:proofErr w:type="spellEnd"/>
-      <w:r>
-        <w:t xml:space="preserve"> </w:t>
-      </w:r>
-      <w:proofErr w:type="spellStart"/>
-      <w:r>
-        <w:t>стола</w:t>
+      <w:r>
+        <w:t>Экран конкретного стола</w:t>
       </w:r>
       <w:bookmarkEnd w:id="31"/>
-      <w:proofErr w:type="spellEnd"/>
     </w:p>
     <w:p>
       <w:pPr>
@@ -8462,28 +8064,10 @@
         <w:pStyle w:val="a4"/>
       </w:pPr>
       <w:bookmarkStart w:id="32" w:name="_Toc161087015"/>
-      <w:proofErr w:type="spellStart"/>
-      <w:r>
-        <w:t>Экран</w:t>
-      </w:r>
-      <w:proofErr w:type="spellEnd"/>
-      <w:r>
-        <w:t xml:space="preserve"> </w:t>
-      </w:r>
-      <w:proofErr w:type="spellStart"/>
-      <w:r>
-        <w:t>редактирования</w:t>
-      </w:r>
-      <w:proofErr w:type="spellEnd"/>
-      <w:r>
-        <w:t xml:space="preserve"> </w:t>
-      </w:r>
-      <w:proofErr w:type="spellStart"/>
-      <w:r>
-        <w:t>стола</w:t>
+      <w:r>
+        <w:t>Экран редактирования стола</w:t>
       </w:r>
       <w:bookmarkEnd w:id="32"/>
-      <w:proofErr w:type="spellEnd"/>
     </w:p>
     <w:p>
       <w:pPr>
@@ -8516,36 +8100,10 @@
         <w:pStyle w:val="a4"/>
       </w:pPr>
       <w:bookmarkStart w:id="33" w:name="_Toc161087016"/>
-      <w:proofErr w:type="spellStart"/>
-      <w:r>
-        <w:t>Экран</w:t>
-      </w:r>
-      <w:proofErr w:type="spellEnd"/>
-      <w:r>
-        <w:t xml:space="preserve"> </w:t>
-      </w:r>
-      <w:proofErr w:type="spellStart"/>
-      <w:r>
-        <w:t>очереди</w:t>
-      </w:r>
-      <w:proofErr w:type="spellEnd"/>
-      <w:r>
-        <w:t xml:space="preserve"> </w:t>
-      </w:r>
-      <w:proofErr w:type="spellStart"/>
-      <w:r>
-        <w:t>броней</w:t>
-      </w:r>
-      <w:proofErr w:type="spellEnd"/>
-      <w:r>
-        <w:t xml:space="preserve"> </w:t>
-      </w:r>
-      <w:proofErr w:type="spellStart"/>
-      <w:r>
-        <w:t>стола</w:t>
+      <w:r>
+        <w:t>Экран очереди броней стола</w:t>
       </w:r>
       <w:bookmarkEnd w:id="33"/>
-      <w:proofErr w:type="spellEnd"/>
     </w:p>
     <w:p>
       <w:pPr>
@@ -8557,45 +8115,8 @@
         </w:rPr>
         <w:t xml:space="preserve">Данный экран содержит список броней для конкретного стола с указанием краткой информации по каждой брони. </w:t>
       </w:r>
-      <w:proofErr w:type="spellStart"/>
-      <w:r>
-        <w:t>При</w:t>
-      </w:r>
-      <w:proofErr w:type="spellEnd"/>
-      <w:r>
-        <w:t xml:space="preserve"> </w:t>
-      </w:r>
-      <w:proofErr w:type="spellStart"/>
-      <w:r>
-        <w:t>выборе</w:t>
-      </w:r>
-      <w:proofErr w:type="spellEnd"/>
-      <w:r>
-        <w:t xml:space="preserve"> </w:t>
-      </w:r>
-      <w:proofErr w:type="spellStart"/>
-      <w:r>
-        <w:t>брони</w:t>
-      </w:r>
-      <w:proofErr w:type="spellEnd"/>
-      <w:r>
-        <w:t xml:space="preserve"> </w:t>
-      </w:r>
-      <w:proofErr w:type="spellStart"/>
-      <w:r>
-        <w:t>открывается</w:t>
-      </w:r>
-      <w:proofErr w:type="spellEnd"/>
-      <w:r>
-        <w:t xml:space="preserve"> </w:t>
-      </w:r>
-      <w:proofErr w:type="spellStart"/>
-      <w:r>
-        <w:t>экран</w:t>
-      </w:r>
-      <w:proofErr w:type="spellEnd"/>
-      <w:r>
-        <w:t xml:space="preserve"> </w:t>
+      <w:r>
+        <w:t xml:space="preserve">При выборе брони открывается экран </w:t>
       </w:r>
       <w:r>
         <w:rPr>
@@ -8603,13 +8124,8 @@
         </w:rPr>
         <w:t xml:space="preserve">выбранной </w:t>
       </w:r>
-      <w:proofErr w:type="spellStart"/>
-      <w:r>
-        <w:t>брони</w:t>
-      </w:r>
-      <w:proofErr w:type="spellEnd"/>
-      <w:r>
-        <w:t>.</w:t>
+      <w:r>
+        <w:t>брони.</w:t>
       </w:r>
     </w:p>
     <w:p>
@@ -8617,28 +8133,10 @@
         <w:pStyle w:val="a4"/>
       </w:pPr>
       <w:bookmarkStart w:id="34" w:name="_Toc161087017"/>
-      <w:proofErr w:type="spellStart"/>
-      <w:r>
-        <w:t>Экран</w:t>
-      </w:r>
-      <w:proofErr w:type="spellEnd"/>
-      <w:r>
-        <w:t xml:space="preserve"> </w:t>
-      </w:r>
-      <w:proofErr w:type="spellStart"/>
-      <w:r>
-        <w:t>личного</w:t>
-      </w:r>
-      <w:proofErr w:type="spellEnd"/>
-      <w:r>
-        <w:t xml:space="preserve"> </w:t>
-      </w:r>
-      <w:proofErr w:type="spellStart"/>
-      <w:r>
-        <w:t>кабинета</w:t>
+      <w:r>
+        <w:t>Экран личного кабинета</w:t>
       </w:r>
       <w:bookmarkEnd w:id="34"/>
-      <w:proofErr w:type="spellEnd"/>
     </w:p>
     <w:p>
       <w:pPr>
@@ -8671,28 +8169,10 @@
         <w:pStyle w:val="a4"/>
       </w:pPr>
       <w:bookmarkStart w:id="35" w:name="_Toc161087018"/>
-      <w:proofErr w:type="spellStart"/>
-      <w:r>
-        <w:t>Экран</w:t>
-      </w:r>
-      <w:proofErr w:type="spellEnd"/>
-      <w:r>
-        <w:t xml:space="preserve"> </w:t>
-      </w:r>
-      <w:proofErr w:type="spellStart"/>
-      <w:r>
-        <w:t>изменения</w:t>
-      </w:r>
-      <w:proofErr w:type="spellEnd"/>
-      <w:r>
-        <w:t xml:space="preserve"> </w:t>
-      </w:r>
-      <w:proofErr w:type="spellStart"/>
-      <w:r>
-        <w:t>пароля</w:t>
+      <w:r>
+        <w:t>Экран изменения пароля</w:t>
       </w:r>
       <w:bookmarkEnd w:id="35"/>
-      <w:proofErr w:type="spellEnd"/>
     </w:p>
     <w:p>
       <w:pPr>
@@ -8713,29 +8193,11 @@
         <w:pStyle w:val="a4"/>
       </w:pPr>
       <w:bookmarkStart w:id="36" w:name="_Toc161087019"/>
-      <w:proofErr w:type="spellStart"/>
       <w:r>
         <w:lastRenderedPageBreak/>
-        <w:t>Экран</w:t>
-      </w:r>
-      <w:proofErr w:type="spellEnd"/>
-      <w:r>
-        <w:t xml:space="preserve"> </w:t>
-      </w:r>
-      <w:proofErr w:type="spellStart"/>
-      <w:r>
-        <w:t>обзора</w:t>
-      </w:r>
-      <w:proofErr w:type="spellEnd"/>
-      <w:r>
-        <w:t xml:space="preserve"> </w:t>
-      </w:r>
-      <w:proofErr w:type="spellStart"/>
-      <w:r>
-        <w:t>сотрудников</w:t>
+        <w:t>Экран обзора сотрудников</w:t>
       </w:r>
       <w:bookmarkEnd w:id="36"/>
-      <w:proofErr w:type="spellEnd"/>
     </w:p>
     <w:p>
       <w:pPr>
@@ -8747,69 +8209,11 @@
         </w:rPr>
         <w:t xml:space="preserve">Данный экран содержит список всех сотрудников ресторана, с указанием их фамилий, имён и отчеств. </w:t>
       </w:r>
-      <w:proofErr w:type="spellStart"/>
-      <w:r>
-        <w:t>При</w:t>
-      </w:r>
-      <w:proofErr w:type="spellEnd"/>
-      <w:r>
-        <w:t xml:space="preserve"> </w:t>
-      </w:r>
-      <w:proofErr w:type="spellStart"/>
-      <w:r>
-        <w:t>выборе</w:t>
-      </w:r>
-      <w:proofErr w:type="spellEnd"/>
-      <w:r>
-        <w:t xml:space="preserve"> </w:t>
-      </w:r>
-      <w:proofErr w:type="spellStart"/>
-      <w:r>
-        <w:t>сотрудника</w:t>
-      </w:r>
-      <w:proofErr w:type="spellEnd"/>
-      <w:r>
-        <w:t xml:space="preserve"> </w:t>
-      </w:r>
-      <w:proofErr w:type="spellStart"/>
-      <w:r>
-        <w:t>открывается</w:t>
-      </w:r>
-      <w:proofErr w:type="spellEnd"/>
-      <w:r>
-        <w:t xml:space="preserve"> </w:t>
-      </w:r>
-      <w:proofErr w:type="spellStart"/>
-      <w:r>
-        <w:t>экран</w:t>
-      </w:r>
-      <w:proofErr w:type="spellEnd"/>
-      <w:r>
-        <w:t xml:space="preserve"> </w:t>
-      </w:r>
-      <w:proofErr w:type="spellStart"/>
-      <w:r>
-        <w:t>этого</w:t>
-      </w:r>
-      <w:proofErr w:type="spellEnd"/>
-      <w:r>
-        <w:t xml:space="preserve"> </w:t>
-      </w:r>
-      <w:proofErr w:type="spellStart"/>
-      <w:r>
-        <w:t>конкретного</w:t>
-      </w:r>
-      <w:proofErr w:type="spellEnd"/>
-      <w:r>
-        <w:t xml:space="preserve"> </w:t>
-      </w:r>
-      <w:proofErr w:type="spellStart"/>
-      <w:r>
-        <w:t>сотрудника</w:t>
-      </w:r>
-      <w:proofErr w:type="spellEnd"/>
-      <w:r>
-        <w:t>.</w:t>
+      <w:r>
+        <w:t xml:space="preserve">При выборе сотрудника открывается </w:t>
+      </w:r>
+      <w:r>
+        <w:t>экран этого конкретного сотрудника.</w:t>
       </w:r>
     </w:p>
     <w:p>
@@ -8817,28 +8221,10 @@
         <w:pStyle w:val="a4"/>
       </w:pPr>
       <w:bookmarkStart w:id="37" w:name="_Toc161087020"/>
-      <w:proofErr w:type="spellStart"/>
-      <w:r>
-        <w:t>Экран</w:t>
-      </w:r>
-      <w:proofErr w:type="spellEnd"/>
-      <w:r>
-        <w:t xml:space="preserve"> </w:t>
-      </w:r>
-      <w:proofErr w:type="spellStart"/>
-      <w:r>
-        <w:t>добавления</w:t>
-      </w:r>
-      <w:proofErr w:type="spellEnd"/>
-      <w:r>
-        <w:t xml:space="preserve"> </w:t>
-      </w:r>
-      <w:proofErr w:type="spellStart"/>
-      <w:r>
-        <w:t>сотрудника</w:t>
+      <w:r>
+        <w:t>Экран добавления сотрудника</w:t>
       </w:r>
       <w:bookmarkEnd w:id="37"/>
-      <w:proofErr w:type="spellEnd"/>
     </w:p>
     <w:p>
       <w:pPr>
@@ -8913,28 +8299,10 @@
         <w:pStyle w:val="a4"/>
       </w:pPr>
       <w:bookmarkStart w:id="39" w:name="_Toc161087022"/>
-      <w:proofErr w:type="spellStart"/>
-      <w:r>
-        <w:t>Экран</w:t>
-      </w:r>
-      <w:proofErr w:type="spellEnd"/>
-      <w:r>
-        <w:t xml:space="preserve"> </w:t>
-      </w:r>
-      <w:proofErr w:type="spellStart"/>
-      <w:r>
-        <w:t>редактирования</w:t>
-      </w:r>
-      <w:proofErr w:type="spellEnd"/>
-      <w:r>
-        <w:t xml:space="preserve"> </w:t>
-      </w:r>
-      <w:proofErr w:type="spellStart"/>
-      <w:r>
-        <w:t>сотрудника</w:t>
+      <w:r>
+        <w:t>Экран редактирования сотрудника</w:t>
       </w:r>
       <w:bookmarkEnd w:id="39"/>
-      <w:proofErr w:type="spellEnd"/>
     </w:p>
     <w:p>
       <w:pPr>
@@ -8967,27 +8335,9 @@
         <w:pStyle w:val="a3"/>
       </w:pPr>
       <w:bookmarkStart w:id="40" w:name="_Toc161087023"/>
-      <w:proofErr w:type="spellStart"/>
-      <w:r>
-        <w:t>Требования</w:t>
-      </w:r>
-      <w:proofErr w:type="spellEnd"/>
-      <w:r>
-        <w:t xml:space="preserve"> к </w:t>
-      </w:r>
-      <w:proofErr w:type="spellStart"/>
-      <w:r>
-        <w:t>видам</w:t>
-      </w:r>
-      <w:proofErr w:type="spellEnd"/>
-      <w:r>
-        <w:t xml:space="preserve"> </w:t>
-      </w:r>
-      <w:proofErr w:type="spellStart"/>
-      <w:r>
-        <w:t>обеспечения</w:t>
-      </w:r>
-      <w:proofErr w:type="spellEnd"/>
+      <w:r>
+        <w:t>Требования к видам обеспечения</w:t>
+      </w:r>
       <w:r>
         <w:t xml:space="preserve"> АС</w:t>
       </w:r>
@@ -9002,21 +8352,8 @@
         </w:numPr>
       </w:pPr>
       <w:bookmarkStart w:id="41" w:name="_Toc161087024"/>
-      <w:proofErr w:type="spellStart"/>
-      <w:r>
-        <w:t>Лингвистическое</w:t>
-      </w:r>
-      <w:proofErr w:type="spellEnd"/>
-      <w:r>
-        <w:t xml:space="preserve"> </w:t>
-      </w:r>
-      <w:proofErr w:type="spellStart"/>
-      <w:r>
-        <w:t>обеспечение</w:t>
-      </w:r>
-      <w:proofErr w:type="spellEnd"/>
-      <w:r>
-        <w:t xml:space="preserve"> АС</w:t>
+      <w:r>
+        <w:t>Лингвистическое обеспечение АС</w:t>
       </w:r>
       <w:bookmarkEnd w:id="41"/>
     </w:p>
@@ -9051,21 +8388,8 @@
         <w:pStyle w:val="a4"/>
       </w:pPr>
       <w:bookmarkStart w:id="42" w:name="_Toc161087025"/>
-      <w:proofErr w:type="spellStart"/>
-      <w:r>
-        <w:t>Программное</w:t>
-      </w:r>
-      <w:proofErr w:type="spellEnd"/>
-      <w:r>
-        <w:t xml:space="preserve"> </w:t>
-      </w:r>
-      <w:proofErr w:type="spellStart"/>
-      <w:r>
-        <w:t>обеспечение</w:t>
-      </w:r>
-      <w:proofErr w:type="spellEnd"/>
-      <w:r>
-        <w:t xml:space="preserve"> АС</w:t>
+      <w:r>
+        <w:t>Программное обеспечение АС</w:t>
       </w:r>
       <w:bookmarkEnd w:id="42"/>
     </w:p>
@@ -9104,28 +8428,15 @@
         <w:pStyle w:val="a8"/>
       </w:pPr>
       <w:r>
-        <w:t xml:space="preserve">СУБД </w:t>
-      </w:r>
-      <w:proofErr w:type="spellStart"/>
-      <w:r>
-        <w:t>PostgreSQL</w:t>
-      </w:r>
-      <w:proofErr w:type="spellEnd"/>
-      <w:r>
-        <w:t xml:space="preserve"> 16.2;</w:t>
+        <w:t>СУБД PostgreSQL 16.2;</w:t>
       </w:r>
     </w:p>
     <w:p>
       <w:pPr>
         <w:pStyle w:val="a8"/>
       </w:pPr>
-      <w:proofErr w:type="spellStart"/>
-      <w:r>
-        <w:t>Keycloak</w:t>
-      </w:r>
-      <w:proofErr w:type="spellEnd"/>
-      <w:r>
-        <w:t xml:space="preserve"> 23.0.7.</w:t>
+      <w:r>
+        <w:t>Keycloak 23.0.7.</w:t>
       </w:r>
     </w:p>
     <w:p>
@@ -9172,15 +8483,7 @@
         <w:pStyle w:val="a8"/>
       </w:pPr>
       <w:r>
-        <w:t xml:space="preserve">Язык программирования </w:t>
-      </w:r>
-      <w:proofErr w:type="spellStart"/>
-      <w:r>
-        <w:t>Dart</w:t>
-      </w:r>
-      <w:proofErr w:type="spellEnd"/>
-      <w:r>
-        <w:t xml:space="preserve"> версии 3.3.0</w:t>
+        <w:t>Язык программирования Dart версии 3.3.0</w:t>
       </w:r>
       <w:r>
         <w:rPr>
@@ -9196,13 +8499,8 @@
           <w:b/>
         </w:rPr>
       </w:pPr>
-      <w:proofErr w:type="spellStart"/>
-      <w:r>
-        <w:t>Flutter</w:t>
-      </w:r>
-      <w:proofErr w:type="spellEnd"/>
-      <w:r>
-        <w:t xml:space="preserve"> SDK версии 3.19.1.</w:t>
+      <w:r>
+        <w:t>Flutter SDK версии 3.19.1.</w:t>
       </w:r>
     </w:p>
     <w:p>
@@ -9352,20 +8650,10 @@
         </w:numPr>
       </w:pPr>
       <w:bookmarkStart w:id="45" w:name="_Toc161087028"/>
-      <w:proofErr w:type="spellStart"/>
-      <w:r>
-        <w:t>Требования</w:t>
-      </w:r>
-      <w:proofErr w:type="spellEnd"/>
-      <w:r>
-        <w:t xml:space="preserve"> по </w:t>
-      </w:r>
-      <w:proofErr w:type="spellStart"/>
-      <w:r>
-        <w:t>безопасности</w:t>
+      <w:r>
+        <w:t>Требования по безопасности</w:t>
       </w:r>
       <w:bookmarkEnd w:id="45"/>
-      <w:proofErr w:type="spellEnd"/>
     </w:p>
     <w:p>
       <w:pPr>
@@ -9397,11 +8685,9 @@
       <w:r>
         <w:t xml:space="preserve"> для хеширования должен использоваться алгоритм </w:t>
       </w:r>
-      <w:proofErr w:type="spellStart"/>
       <w:r>
         <w:t>bcrypt</w:t>
       </w:r>
-      <w:proofErr w:type="spellEnd"/>
       <w:r>
         <w:t>;</w:t>
       </w:r>
@@ -9425,20 +8711,10 @@
         <w:pStyle w:val="a4"/>
       </w:pPr>
       <w:bookmarkStart w:id="46" w:name="_Toc161087029"/>
-      <w:proofErr w:type="spellStart"/>
-      <w:r>
-        <w:t>Дополнительные</w:t>
-      </w:r>
-      <w:proofErr w:type="spellEnd"/>
-      <w:r>
-        <w:t xml:space="preserve"> </w:t>
-      </w:r>
-      <w:proofErr w:type="spellStart"/>
-      <w:r>
-        <w:t>требования</w:t>
+      <w:r>
+        <w:t>Дополнительные требования</w:t>
       </w:r>
       <w:bookmarkEnd w:id="46"/>
-      <w:proofErr w:type="spellEnd"/>
     </w:p>
     <w:p>
       <w:pPr>
@@ -9674,37 +8950,11 @@
         <w:pStyle w:val="a2"/>
       </w:pPr>
       <w:bookmarkStart w:id="48" w:name="_Toc161087031"/>
-      <w:proofErr w:type="spellStart"/>
       <w:r>
         <w:lastRenderedPageBreak/>
-        <w:t>Порядок</w:t>
-      </w:r>
-      <w:proofErr w:type="spellEnd"/>
-      <w:r>
-        <w:t xml:space="preserve"> </w:t>
-      </w:r>
-      <w:proofErr w:type="spellStart"/>
-      <w:r>
-        <w:t>разработки</w:t>
-      </w:r>
-      <w:proofErr w:type="spellEnd"/>
-      <w:r>
-        <w:t xml:space="preserve"> </w:t>
-      </w:r>
-      <w:proofErr w:type="spellStart"/>
-      <w:r>
-        <w:t>автоматизированной</w:t>
-      </w:r>
-      <w:proofErr w:type="spellEnd"/>
-      <w:r>
-        <w:t xml:space="preserve"> </w:t>
-      </w:r>
-      <w:proofErr w:type="spellStart"/>
-      <w:r>
-        <w:t>системы</w:t>
+        <w:t>Порядок разработки автоматизированной системы</w:t>
       </w:r>
       <w:bookmarkEnd w:id="48"/>
-      <w:proofErr w:type="spellEnd"/>
     </w:p>
     <w:p>
       <w:pPr>
@@ -9748,13 +8998,8 @@
               <w:pStyle w:val="af6"/>
             </w:pPr>
             <w:r>
-              <w:t xml:space="preserve">Срок окончания </w:t>
+              <w:t>Срок окончания этпапа</w:t>
             </w:r>
-            <w:proofErr w:type="spellStart"/>
-            <w:r>
-              <w:t>этпапа</w:t>
-            </w:r>
-            <w:proofErr w:type="spellEnd"/>
           </w:p>
         </w:tc>
         <w:tc>
@@ -9957,42 +9202,16 @@
         <w:t xml:space="preserve"> </w:t>
       </w:r>
       <w:r>
-        <w:t xml:space="preserve">на </w:t>
-      </w:r>
-      <w:proofErr w:type="spellStart"/>
-      <w:r>
-        <w:t>GitHub</w:t>
-      </w:r>
-      <w:proofErr w:type="spellEnd"/>
-      <w:r>
-        <w:t xml:space="preserve">, распределены задачи проекта в </w:t>
-      </w:r>
-      <w:proofErr w:type="spellStart"/>
-      <w:r>
-        <w:t>таск</w:t>
-      </w:r>
-      <w:proofErr w:type="spellEnd"/>
-      <w:r>
-        <w:t xml:space="preserve">-менеджере </w:t>
-      </w:r>
-      <w:proofErr w:type="spellStart"/>
+        <w:t xml:space="preserve">на GitHub, распределены задачи проекта в таск-менеджере </w:t>
+      </w:r>
       <w:r>
         <w:rPr>
           <w:lang w:val="en-US"/>
         </w:rPr>
         <w:t>YouTrack</w:t>
       </w:r>
-      <w:proofErr w:type="spellEnd"/>
-      <w:r>
-        <w:t xml:space="preserve">, создан проект </w:t>
-      </w:r>
-      <w:proofErr w:type="spellStart"/>
-      <w:r>
-        <w:t>Miro</w:t>
-      </w:r>
-      <w:proofErr w:type="spellEnd"/>
-      <w:r>
-        <w:t xml:space="preserve"> с общей логикой системы, предоставлены промежуточные результаты по курсовому проекту</w:t>
+      <w:r>
+        <w:t>, создан проект Miro с общей логикой системы, предоставлены промежуточные результаты по курсовому проекту</w:t>
       </w:r>
       <w:r>
         <w:t>,</w:t>
@@ -10074,19 +9293,9 @@
       <w:pPr>
         <w:pStyle w:val="af4"/>
       </w:pPr>
-      <w:proofErr w:type="spellStart"/>
-      <w:r>
-        <w:t>Требования</w:t>
-      </w:r>
-      <w:proofErr w:type="spellEnd"/>
-      <w:r>
-        <w:t xml:space="preserve"> </w:t>
-      </w:r>
-      <w:proofErr w:type="spellStart"/>
-      <w:r>
-        <w:t>отсутствуют</w:t>
-      </w:r>
-      <w:proofErr w:type="spellEnd"/>
+      <w:r>
+        <w:t>Требования отсутствуют</w:t>
+      </w:r>
       <w:r>
         <w:t>.</w:t>
       </w:r>
@@ -10096,60 +9305,24 @@
         <w:pStyle w:val="a2"/>
       </w:pPr>
       <w:bookmarkStart w:id="51" w:name="_Toc161087034"/>
-      <w:proofErr w:type="spellStart"/>
       <w:r>
         <w:lastRenderedPageBreak/>
         <w:t>Т</w:t>
       </w:r>
       <w:r>
-        <w:t>ребования</w:t>
-      </w:r>
-      <w:proofErr w:type="spellEnd"/>
-      <w:r>
-        <w:t xml:space="preserve"> к </w:t>
-      </w:r>
-      <w:proofErr w:type="spellStart"/>
-      <w:r>
-        <w:t>документированию</w:t>
+        <w:t>ребования к документированию</w:t>
       </w:r>
       <w:bookmarkEnd w:id="51"/>
-      <w:proofErr w:type="spellEnd"/>
     </w:p>
     <w:p>
       <w:pPr>
         <w:pStyle w:val="a3"/>
       </w:pPr>
       <w:bookmarkStart w:id="52" w:name="_Toc161087035"/>
-      <w:proofErr w:type="spellStart"/>
-      <w:r>
-        <w:t>Перечень</w:t>
-      </w:r>
-      <w:proofErr w:type="spellEnd"/>
-      <w:r>
-        <w:t xml:space="preserve"> </w:t>
-      </w:r>
-      <w:proofErr w:type="spellStart"/>
-      <w:r>
-        <w:t>подлежащих</w:t>
-      </w:r>
-      <w:proofErr w:type="spellEnd"/>
-      <w:r>
-        <w:t xml:space="preserve"> </w:t>
-      </w:r>
-      <w:proofErr w:type="spellStart"/>
-      <w:r>
-        <w:t>разработке</w:t>
-      </w:r>
-      <w:proofErr w:type="spellEnd"/>
-      <w:r>
-        <w:t xml:space="preserve"> </w:t>
-      </w:r>
-      <w:proofErr w:type="spellStart"/>
-      <w:r>
-        <w:t>документов</w:t>
+      <w:r>
+        <w:t>Перечень подлежащих разработке документов</w:t>
       </w:r>
       <w:bookmarkEnd w:id="52"/>
-      <w:proofErr w:type="spellEnd"/>
     </w:p>
     <w:p>
       <w:pPr>
@@ -10172,36 +9345,10 @@
         <w:pStyle w:val="a3"/>
       </w:pPr>
       <w:bookmarkStart w:id="53" w:name="_Toc161087036"/>
-      <w:proofErr w:type="spellStart"/>
-      <w:r>
-        <w:t>Вид</w:t>
-      </w:r>
-      <w:proofErr w:type="spellEnd"/>
-      <w:r>
-        <w:t xml:space="preserve"> </w:t>
-      </w:r>
-      <w:proofErr w:type="spellStart"/>
-      <w:r>
-        <w:t>представления</w:t>
-      </w:r>
-      <w:proofErr w:type="spellEnd"/>
-      <w:r>
-        <w:t xml:space="preserve"> и </w:t>
-      </w:r>
-      <w:proofErr w:type="spellStart"/>
-      <w:r>
-        <w:t>количество</w:t>
-      </w:r>
-      <w:proofErr w:type="spellEnd"/>
-      <w:r>
-        <w:t xml:space="preserve"> </w:t>
-      </w:r>
-      <w:proofErr w:type="spellStart"/>
-      <w:r>
-        <w:t>документов</w:t>
+      <w:r>
+        <w:t>Вид представления и количество документов</w:t>
       </w:r>
       <w:bookmarkEnd w:id="53"/>
-      <w:proofErr w:type="spellEnd"/>
     </w:p>
     <w:p>
       <w:pPr>
@@ -10228,11 +9375,9 @@
         </w:rPr>
         <w:t xml:space="preserve">опубликованы на сайте </w:t>
       </w:r>
-      <w:proofErr w:type="spellStart"/>
       <w:r>
         <w:t>github</w:t>
       </w:r>
-      <w:proofErr w:type="spellEnd"/>
       <w:r>
         <w:rPr>
           <w:lang w:val="ru-RU"/>
@@ -10272,31 +9417,20 @@
         <w:pStyle w:val="a2"/>
       </w:pPr>
       <w:bookmarkStart w:id="54" w:name="_Toc161087037"/>
-      <w:proofErr w:type="spellStart"/>
       <w:r>
         <w:lastRenderedPageBreak/>
         <w:t>И</w:t>
       </w:r>
       <w:r>
-        <w:t>сточники</w:t>
-      </w:r>
-      <w:proofErr w:type="spellEnd"/>
-      <w:r>
-        <w:t xml:space="preserve"> </w:t>
-      </w:r>
-      <w:proofErr w:type="spellStart"/>
-      <w:r>
-        <w:t>разработки</w:t>
+        <w:t>сточники разработки</w:t>
       </w:r>
       <w:bookmarkEnd w:id="54"/>
-      <w:proofErr w:type="spellEnd"/>
     </w:p>
     <w:p>
       <w:pPr>
         <w:pStyle w:val="a3"/>
       </w:pPr>
       <w:bookmarkStart w:id="55" w:name="_Toc161087038"/>
-      <w:proofErr w:type="spellStart"/>
       <w:r>
         <w:t>Системы</w:t>
       </w:r>
@@ -10307,7 +9441,6 @@
         <w:t>аналоги</w:t>
       </w:r>
       <w:bookmarkEnd w:id="55"/>
-      <w:proofErr w:type="spellEnd"/>
     </w:p>
     <w:p>
       <w:pPr>
@@ -10319,45 +9452,8 @@
         </w:rPr>
         <w:t xml:space="preserve">В ходе исследования рынка приложений по бронированию мест в ресторанах и барах было выявлено 3 прямых конкурента. </w:t>
       </w:r>
-      <w:proofErr w:type="spellStart"/>
-      <w:r>
-        <w:t>Результаты</w:t>
-      </w:r>
-      <w:proofErr w:type="spellEnd"/>
-      <w:r>
-        <w:t xml:space="preserve"> </w:t>
-      </w:r>
-      <w:proofErr w:type="spellStart"/>
-      <w:r>
-        <w:t>конкурентного</w:t>
-      </w:r>
-      <w:proofErr w:type="spellEnd"/>
-      <w:r>
-        <w:t xml:space="preserve"> </w:t>
-      </w:r>
-      <w:proofErr w:type="spellStart"/>
-      <w:r>
-        <w:t>исследования</w:t>
-      </w:r>
-      <w:proofErr w:type="spellEnd"/>
-      <w:r>
-        <w:t xml:space="preserve"> </w:t>
-      </w:r>
-      <w:proofErr w:type="spellStart"/>
-      <w:r>
-        <w:t>приведены</w:t>
-      </w:r>
-      <w:proofErr w:type="spellEnd"/>
-      <w:r>
-        <w:t xml:space="preserve"> в </w:t>
-      </w:r>
-      <w:proofErr w:type="spellStart"/>
-      <w:r>
-        <w:t>таблице</w:t>
-      </w:r>
-      <w:proofErr w:type="spellEnd"/>
-      <w:r>
-        <w:t xml:space="preserve"> </w:t>
+      <w:r>
+        <w:t xml:space="preserve">Результаты конкурентного исследования приведены в таблице </w:t>
       </w:r>
       <w:r>
         <w:t>2</w:t>
@@ -10408,11 +9504,9 @@
             <w:pPr>
               <w:pStyle w:val="af6"/>
             </w:pPr>
-            <w:proofErr w:type="spellStart"/>
             <w:r>
               <w:t>ReMarked</w:t>
             </w:r>
-            <w:proofErr w:type="spellEnd"/>
           </w:p>
         </w:tc>
         <w:tc>
@@ -10423,11 +9517,9 @@
             <w:pPr>
               <w:pStyle w:val="af6"/>
             </w:pPr>
-            <w:proofErr w:type="spellStart"/>
             <w:r>
               <w:t>Meetto</w:t>
             </w:r>
-            <w:proofErr w:type="spellEnd"/>
           </w:p>
         </w:tc>
         <w:tc>
@@ -10438,11 +9530,9 @@
             <w:pPr>
               <w:pStyle w:val="af6"/>
             </w:pPr>
-            <w:proofErr w:type="spellStart"/>
             <w:r>
               <w:t>GuestMe</w:t>
             </w:r>
-            <w:proofErr w:type="spellEnd"/>
           </w:p>
         </w:tc>
       </w:tr>
@@ -10730,12 +9820,10 @@
         <w:pStyle w:val="a4"/>
       </w:pPr>
       <w:bookmarkStart w:id="56" w:name="_Toc161087039"/>
-      <w:proofErr w:type="spellStart"/>
       <w:r>
         <w:t>ReMarked</w:t>
       </w:r>
       <w:bookmarkEnd w:id="56"/>
-      <w:proofErr w:type="spellEnd"/>
     </w:p>
     <w:p>
       <w:pPr>
@@ -10745,38 +9833,32 @@
         <w:rPr>
           <w:lang w:val="ru-RU"/>
         </w:rPr>
-        <w:t xml:space="preserve">Облачный сервис, работает на телефонах, планшетах и ноутбуках. Заказы можно принимать через виджет, </w:t>
-      </w:r>
-      <w:proofErr w:type="spellStart"/>
-      <w:r>
-        <w:rPr>
-          <w:lang w:val="ru-RU"/>
-        </w:rPr>
-        <w:t>телеграм</w:t>
-      </w:r>
-      <w:proofErr w:type="spellEnd"/>
-      <w:r>
-        <w:rPr>
-          <w:lang w:val="ru-RU"/>
-        </w:rPr>
-        <w:t xml:space="preserve">-бот и приложение. Система бронирования </w:t>
-      </w:r>
-      <w:proofErr w:type="spellStart"/>
+        <w:t xml:space="preserve">Облачный сервис, </w:t>
+      </w:r>
+      <w:r>
+        <w:rPr>
+          <w:lang w:val="ru-RU"/>
+        </w:rPr>
+        <w:t xml:space="preserve">клиент которого </w:t>
+      </w:r>
+      <w:r>
+        <w:rPr>
+          <w:lang w:val="ru-RU"/>
+        </w:rPr>
+        <w:t xml:space="preserve">работает на телефонах, планшетах и ноутбуках. Заказы можно принимать через виджет, телеграм-бот и приложение. Система бронирования </w:t>
+      </w:r>
       <w:r>
         <w:t>ReMarked</w:t>
       </w:r>
-      <w:proofErr w:type="spellEnd"/>
       <w:r>
         <w:rPr>
           <w:lang w:val="ru-RU"/>
         </w:rPr>
         <w:t xml:space="preserve"> рассчитана как на сетевые проекты, так и на одиночные заведения с высокой проходимостью. Позволяет клиентам автоматически резервировать места на сайте, гости получают уведомления/напоминания о брони через </w:t>
       </w:r>
-      <w:proofErr w:type="spellStart"/>
       <w:r>
         <w:t>Whatsapp</w:t>
       </w:r>
-      <w:proofErr w:type="spellEnd"/>
       <w:r>
         <w:rPr>
           <w:lang w:val="ru-RU"/>
@@ -10796,13 +9878,8 @@
         </w:rPr>
         <w:t xml:space="preserve"> На рисунках 7-9 показаны элементы интерфейса приложения </w:t>
       </w:r>
-      <w:proofErr w:type="spellStart"/>
-      <w:r>
-        <w:t>ReMarked</w:t>
-      </w:r>
-      <w:proofErr w:type="spellEnd"/>
-      <w:r>
-        <w:t>.</w:t>
+      <w:r>
+        <w:t>ReMarked.</w:t>
       </w:r>
     </w:p>
     <w:p>
@@ -11009,12 +10086,10 @@
         <w:pStyle w:val="a4"/>
       </w:pPr>
       <w:bookmarkStart w:id="57" w:name="_Toc161087040"/>
-      <w:proofErr w:type="spellStart"/>
       <w:r>
         <w:t>Meetto</w:t>
       </w:r>
       <w:bookmarkEnd w:id="57"/>
-      <w:proofErr w:type="spellEnd"/>
     </w:p>
     <w:p>
       <w:pPr>
@@ -11036,12 +10111,10 @@
         <w:pStyle w:val="a4"/>
       </w:pPr>
       <w:bookmarkStart w:id="58" w:name="_Toc161087041"/>
-      <w:proofErr w:type="spellStart"/>
       <w:r>
         <w:t>GuestMe</w:t>
       </w:r>
       <w:bookmarkEnd w:id="58"/>
-      <w:proofErr w:type="spellEnd"/>
     </w:p>
     <w:p>
       <w:pPr>
@@ -11056,33 +10129,27 @@
         </w:rPr>
         <w:t xml:space="preserve">Рестораны, которые уже работают на </w:t>
       </w:r>
-      <w:proofErr w:type="spellStart"/>
       <w:r>
         <w:t>iiko</w:t>
       </w:r>
-      <w:proofErr w:type="spellEnd"/>
       <w:r>
         <w:rPr>
           <w:lang w:val="ru-RU"/>
         </w:rPr>
         <w:t xml:space="preserve">, могут не искать отдельный сервис для бронирования столов, а просто подключить дополнительный модуль — </w:t>
       </w:r>
-      <w:proofErr w:type="spellStart"/>
       <w:r>
         <w:t>GuestMe</w:t>
       </w:r>
-      <w:proofErr w:type="spellEnd"/>
       <w:r>
         <w:rPr>
           <w:lang w:val="ru-RU"/>
         </w:rPr>
         <w:t xml:space="preserve">. Он поддерживает основные функции аналогичных инструментов: мгновенная интеграция с системой автоматизации, быстрое получение информации о зале и гостях из </w:t>
       </w:r>
-      <w:proofErr w:type="spellStart"/>
       <w:r>
         <w:t>iiko</w:t>
       </w:r>
-      <w:proofErr w:type="spellEnd"/>
       <w:r>
         <w:rPr>
           <w:lang w:val="ru-RU"/>
@@ -11101,13 +10168,8 @@
         </w:rPr>
         <w:t xml:space="preserve">На рисунке 10 показан элемент интерфейса приложения </w:t>
       </w:r>
-      <w:proofErr w:type="spellStart"/>
-      <w:r>
-        <w:t>GuestMe</w:t>
-      </w:r>
-      <w:proofErr w:type="spellEnd"/>
-      <w:r>
-        <w:t>.</w:t>
+      <w:r>
+        <w:t>GuestMe.</w:t>
       </w:r>
     </w:p>
     <w:p>
@@ -11120,7 +10182,7 @@
         </w:rPr>
         <w:lastRenderedPageBreak/>
         <w:drawing>
-          <wp:inline distT="0" distB="0" distL="0" distR="0" wp14:anchorId="5DB02128" wp14:editId="092269A3">
+          <wp:inline distT="0" distB="0" distL="0" distR="0" wp14:anchorId="5DB02128" wp14:editId="0D93EF87">
             <wp:extent cx="5939790" cy="3221355"/>
             <wp:effectExtent l="0" t="0" r="3810" b="0"/>
             <wp:docPr id="1791495137" name="Рисунок 4"/>
@@ -11208,7 +10270,7 @@
           <w14:ligatures w14:val="standardContextual"/>
         </w:rPr>
         <w:drawing>
-          <wp:inline distT="0" distB="0" distL="0" distR="0" wp14:anchorId="4B3C774D" wp14:editId="083234DB">
+          <wp:inline distT="0" distB="0" distL="0" distR="0" wp14:anchorId="4B3C774D" wp14:editId="23B90F7D">
             <wp:extent cx="8135667" cy="5292000"/>
             <wp:effectExtent l="0" t="6668" r="0" b="0"/>
             <wp:docPr id="1393381328" name="Рисунок 1"/>

</xml_diff>

<commit_message>
fix: fix additions style
</commit_message>
<xml_diff>
--- a/documentation/техническое задание/Техническое задание.docx
+++ b/documentation/техническое задание/Техническое задание.docx
@@ -564,7 +564,7 @@
       <w:r>
         <w:fldChar w:fldCharType="separate"/>
       </w:r>
-      <w:hyperlink w:anchor="_Toc161133678" w:history="1">
+      <w:hyperlink w:anchor="_Toc161134844" w:history="1">
         <w:r>
           <w:rPr>
             <w:rStyle w:val="aff"/>
@@ -591,7 +591,7 @@
             <w:noProof/>
             <w:webHidden/>
           </w:rPr>
-          <w:instrText xml:space="preserve"> PAGEREF _Toc161133678 \h </w:instrText>
+          <w:instrText xml:space="preserve"> PAGEREF _Toc161134844 \h </w:instrText>
         </w:r>
         <w:r>
           <w:rPr>
@@ -637,7 +637,7 @@
           <w14:ligatures w14:val="standardContextual"/>
         </w:rPr>
       </w:pPr>
-      <w:hyperlink w:anchor="_Toc161133679" w:history="1">
+      <w:hyperlink w:anchor="_Toc161134845" w:history="1">
         <w:r>
           <w:rPr>
             <w:rStyle w:val="aff"/>
@@ -664,7 +664,7 @@
             <w:noProof/>
             <w:webHidden/>
           </w:rPr>
-          <w:instrText xml:space="preserve"> PAGEREF _Toc161133679 \h </w:instrText>
+          <w:instrText xml:space="preserve"> PAGEREF _Toc161134845 \h </w:instrText>
         </w:r>
         <w:r>
           <w:rPr>
@@ -710,7 +710,7 @@
           <w14:ligatures w14:val="standardContextual"/>
         </w:rPr>
       </w:pPr>
-      <w:hyperlink w:anchor="_Toc161133680" w:history="1">
+      <w:hyperlink w:anchor="_Toc161134846" w:history="1">
         <w:r>
           <w:rPr>
             <w:rStyle w:val="aff"/>
@@ -737,7 +737,7 @@
             <w:noProof/>
             <w:webHidden/>
           </w:rPr>
-          <w:instrText xml:space="preserve"> PAGEREF _Toc161133680 \h </w:instrText>
+          <w:instrText xml:space="preserve"> PAGEREF _Toc161134846 \h </w:instrText>
         </w:r>
         <w:r>
           <w:rPr>
@@ -783,7 +783,7 @@
           <w14:ligatures w14:val="standardContextual"/>
         </w:rPr>
       </w:pPr>
-      <w:hyperlink w:anchor="_Toc161133681" w:history="1">
+      <w:hyperlink w:anchor="_Toc161134847" w:history="1">
         <w:r>
           <w:rPr>
             <w:rStyle w:val="aff"/>
@@ -810,7 +810,7 @@
             <w:noProof/>
             <w:webHidden/>
           </w:rPr>
-          <w:instrText xml:space="preserve"> PAGEREF _Toc161133681 \h </w:instrText>
+          <w:instrText xml:space="preserve"> PAGEREF _Toc161134847 \h </w:instrText>
         </w:r>
         <w:r>
           <w:rPr>
@@ -856,7 +856,7 @@
           <w14:ligatures w14:val="standardContextual"/>
         </w:rPr>
       </w:pPr>
-      <w:hyperlink w:anchor="_Toc161133682" w:history="1">
+      <w:hyperlink w:anchor="_Toc161134848" w:history="1">
         <w:r>
           <w:rPr>
             <w:rStyle w:val="aff"/>
@@ -883,7 +883,7 @@
             <w:noProof/>
             <w:webHidden/>
           </w:rPr>
-          <w:instrText xml:space="preserve"> PAGEREF _Toc161133682 \h </w:instrText>
+          <w:instrText xml:space="preserve"> PAGEREF _Toc161134848 \h </w:instrText>
         </w:r>
         <w:r>
           <w:rPr>
@@ -929,7 +929,7 @@
           <w14:ligatures w14:val="standardContextual"/>
         </w:rPr>
       </w:pPr>
-      <w:hyperlink w:anchor="_Toc161133683" w:history="1">
+      <w:hyperlink w:anchor="_Toc161134849" w:history="1">
         <w:r>
           <w:rPr>
             <w:rStyle w:val="aff"/>
@@ -956,7 +956,7 @@
             <w:noProof/>
             <w:webHidden/>
           </w:rPr>
-          <w:instrText xml:space="preserve"> PAGEREF _Toc161133683 \h </w:instrText>
+          <w:instrText xml:space="preserve"> PAGEREF _Toc161134849 \h </w:instrText>
         </w:r>
         <w:r>
           <w:rPr>
@@ -1002,7 +1002,7 @@
           <w14:ligatures w14:val="standardContextual"/>
         </w:rPr>
       </w:pPr>
-      <w:hyperlink w:anchor="_Toc161133684" w:history="1">
+      <w:hyperlink w:anchor="_Toc161134850" w:history="1">
         <w:r>
           <w:rPr>
             <w:rStyle w:val="aff"/>
@@ -1029,7 +1029,7 @@
             <w:noProof/>
             <w:webHidden/>
           </w:rPr>
-          <w:instrText xml:space="preserve"> PAGEREF _Toc161133684 \h </w:instrText>
+          <w:instrText xml:space="preserve"> PAGEREF _Toc161134850 \h </w:instrText>
         </w:r>
         <w:r>
           <w:rPr>
@@ -1075,7 +1075,7 @@
           <w14:ligatures w14:val="standardContextual"/>
         </w:rPr>
       </w:pPr>
-      <w:hyperlink w:anchor="_Toc161133685" w:history="1">
+      <w:hyperlink w:anchor="_Toc161134851" w:history="1">
         <w:r>
           <w:rPr>
             <w:rStyle w:val="aff"/>
@@ -1102,7 +1102,7 @@
             <w:noProof/>
             <w:webHidden/>
           </w:rPr>
-          <w:instrText xml:space="preserve"> PAGEREF _Toc161133685 \h </w:instrText>
+          <w:instrText xml:space="preserve"> PAGEREF _Toc161134851 \h </w:instrText>
         </w:r>
         <w:r>
           <w:rPr>
@@ -1148,7 +1148,7 @@
           <w14:ligatures w14:val="standardContextual"/>
         </w:rPr>
       </w:pPr>
-      <w:hyperlink w:anchor="_Toc161133686" w:history="1">
+      <w:hyperlink w:anchor="_Toc161134852" w:history="1">
         <w:r>
           <w:rPr>
             <w:rStyle w:val="aff"/>
@@ -1175,7 +1175,7 @@
             <w:noProof/>
             <w:webHidden/>
           </w:rPr>
-          <w:instrText xml:space="preserve"> PAGEREF _Toc161133686 \h </w:instrText>
+          <w:instrText xml:space="preserve"> PAGEREF _Toc161134852 \h </w:instrText>
         </w:r>
         <w:r>
           <w:rPr>
@@ -1221,7 +1221,7 @@
           <w14:ligatures w14:val="standardContextual"/>
         </w:rPr>
       </w:pPr>
-      <w:hyperlink w:anchor="_Toc161133687" w:history="1">
+      <w:hyperlink w:anchor="_Toc161134853" w:history="1">
         <w:r>
           <w:rPr>
             <w:rStyle w:val="aff"/>
@@ -1248,7 +1248,7 @@
             <w:noProof/>
             <w:webHidden/>
           </w:rPr>
-          <w:instrText xml:space="preserve"> PAGEREF _Toc161133687 \h </w:instrText>
+          <w:instrText xml:space="preserve"> PAGEREF _Toc161134853 \h </w:instrText>
         </w:r>
         <w:r>
           <w:rPr>
@@ -1294,7 +1294,7 @@
           <w14:ligatures w14:val="standardContextual"/>
         </w:rPr>
       </w:pPr>
-      <w:hyperlink w:anchor="_Toc161133688" w:history="1">
+      <w:hyperlink w:anchor="_Toc161134854" w:history="1">
         <w:r>
           <w:rPr>
             <w:rStyle w:val="aff"/>
@@ -1321,7 +1321,7 @@
             <w:noProof/>
             <w:webHidden/>
           </w:rPr>
-          <w:instrText xml:space="preserve"> PAGEREF _Toc161133688 \h </w:instrText>
+          <w:instrText xml:space="preserve"> PAGEREF _Toc161134854 \h </w:instrText>
         </w:r>
         <w:r>
           <w:rPr>
@@ -1367,7 +1367,7 @@
           <w14:ligatures w14:val="standardContextual"/>
         </w:rPr>
       </w:pPr>
-      <w:hyperlink w:anchor="_Toc161133689" w:history="1">
+      <w:hyperlink w:anchor="_Toc161134855" w:history="1">
         <w:r>
           <w:rPr>
             <w:rStyle w:val="aff"/>
@@ -1394,7 +1394,7 @@
             <w:noProof/>
             <w:webHidden/>
           </w:rPr>
-          <w:instrText xml:space="preserve"> PAGEREF _Toc161133689 \h </w:instrText>
+          <w:instrText xml:space="preserve"> PAGEREF _Toc161134855 \h </w:instrText>
         </w:r>
         <w:r>
           <w:rPr>
@@ -1440,7 +1440,7 @@
           <w14:ligatures w14:val="standardContextual"/>
         </w:rPr>
       </w:pPr>
-      <w:hyperlink w:anchor="_Toc161133690" w:history="1">
+      <w:hyperlink w:anchor="_Toc161134856" w:history="1">
         <w:r>
           <w:rPr>
             <w:rStyle w:val="aff"/>
@@ -1467,7 +1467,7 @@
             <w:noProof/>
             <w:webHidden/>
           </w:rPr>
-          <w:instrText xml:space="preserve"> PAGEREF _Toc161133690 \h </w:instrText>
+          <w:instrText xml:space="preserve"> PAGEREF _Toc161134856 \h </w:instrText>
         </w:r>
         <w:r>
           <w:rPr>
@@ -1513,7 +1513,7 @@
           <w14:ligatures w14:val="standardContextual"/>
         </w:rPr>
       </w:pPr>
-      <w:hyperlink w:anchor="_Toc161133691" w:history="1">
+      <w:hyperlink w:anchor="_Toc161134857" w:history="1">
         <w:r>
           <w:rPr>
             <w:rStyle w:val="aff"/>
@@ -1540,7 +1540,7 @@
             <w:noProof/>
             <w:webHidden/>
           </w:rPr>
-          <w:instrText xml:space="preserve"> PAGEREF _Toc161133691 \h </w:instrText>
+          <w:instrText xml:space="preserve"> PAGEREF _Toc161134857 \h </w:instrText>
         </w:r>
         <w:r>
           <w:rPr>
@@ -1586,7 +1586,7 @@
           <w14:ligatures w14:val="standardContextual"/>
         </w:rPr>
       </w:pPr>
-      <w:hyperlink w:anchor="_Toc161133692" w:history="1">
+      <w:hyperlink w:anchor="_Toc161134858" w:history="1">
         <w:r>
           <w:rPr>
             <w:rStyle w:val="aff"/>
@@ -1613,7 +1613,7 @@
             <w:noProof/>
             <w:webHidden/>
           </w:rPr>
-          <w:instrText xml:space="preserve"> PAGEREF _Toc161133692 \h </w:instrText>
+          <w:instrText xml:space="preserve"> PAGEREF _Toc161134858 \h </w:instrText>
         </w:r>
         <w:r>
           <w:rPr>
@@ -1659,7 +1659,7 @@
           <w14:ligatures w14:val="standardContextual"/>
         </w:rPr>
       </w:pPr>
-      <w:hyperlink w:anchor="_Toc161133693" w:history="1">
+      <w:hyperlink w:anchor="_Toc161134859" w:history="1">
         <w:r>
           <w:rPr>
             <w:rStyle w:val="aff"/>
@@ -1686,7 +1686,7 @@
             <w:noProof/>
             <w:webHidden/>
           </w:rPr>
-          <w:instrText xml:space="preserve"> PAGEREF _Toc161133693 \h </w:instrText>
+          <w:instrText xml:space="preserve"> PAGEREF _Toc161134859 \h </w:instrText>
         </w:r>
         <w:r>
           <w:rPr>
@@ -1732,7 +1732,7 @@
           <w14:ligatures w14:val="standardContextual"/>
         </w:rPr>
       </w:pPr>
-      <w:hyperlink w:anchor="_Toc161133694" w:history="1">
+      <w:hyperlink w:anchor="_Toc161134860" w:history="1">
         <w:r>
           <w:rPr>
             <w:rStyle w:val="aff"/>
@@ -1759,7 +1759,7 @@
             <w:noProof/>
             <w:webHidden/>
           </w:rPr>
-          <w:instrText xml:space="preserve"> PAGEREF _Toc161133694 \h </w:instrText>
+          <w:instrText xml:space="preserve"> PAGEREF _Toc161134860 \h </w:instrText>
         </w:r>
         <w:r>
           <w:rPr>
@@ -1805,7 +1805,7 @@
           <w14:ligatures w14:val="standardContextual"/>
         </w:rPr>
       </w:pPr>
-      <w:hyperlink w:anchor="_Toc161133695" w:history="1">
+      <w:hyperlink w:anchor="_Toc161134861" w:history="1">
         <w:r>
           <w:rPr>
             <w:rStyle w:val="aff"/>
@@ -1832,7 +1832,7 @@
             <w:noProof/>
             <w:webHidden/>
           </w:rPr>
-          <w:instrText xml:space="preserve"> PAGEREF _Toc161133695 \h </w:instrText>
+          <w:instrText xml:space="preserve"> PAGEREF _Toc161134861 \h </w:instrText>
         </w:r>
         <w:r>
           <w:rPr>
@@ -1878,7 +1878,7 @@
           <w14:ligatures w14:val="standardContextual"/>
         </w:rPr>
       </w:pPr>
-      <w:hyperlink w:anchor="_Toc161133696" w:history="1">
+      <w:hyperlink w:anchor="_Toc161134862" w:history="1">
         <w:r>
           <w:rPr>
             <w:rStyle w:val="aff"/>
@@ -1905,7 +1905,7 @@
             <w:noProof/>
             <w:webHidden/>
           </w:rPr>
-          <w:instrText xml:space="preserve"> PAGEREF _Toc161133696 \h </w:instrText>
+          <w:instrText xml:space="preserve"> PAGEREF _Toc161134862 \h </w:instrText>
         </w:r>
         <w:r>
           <w:rPr>
@@ -1951,7 +1951,7 @@
           <w14:ligatures w14:val="standardContextual"/>
         </w:rPr>
       </w:pPr>
-      <w:hyperlink w:anchor="_Toc161133697" w:history="1">
+      <w:hyperlink w:anchor="_Toc161134863" w:history="1">
         <w:r>
           <w:rPr>
             <w:rStyle w:val="aff"/>
@@ -1978,7 +1978,7 @@
             <w:noProof/>
             <w:webHidden/>
           </w:rPr>
-          <w:instrText xml:space="preserve"> PAGEREF _Toc161133697 \h </w:instrText>
+          <w:instrText xml:space="preserve"> PAGEREF _Toc161134863 \h </w:instrText>
         </w:r>
         <w:r>
           <w:rPr>
@@ -2024,7 +2024,7 @@
           <w14:ligatures w14:val="standardContextual"/>
         </w:rPr>
       </w:pPr>
-      <w:hyperlink w:anchor="_Toc161133698" w:history="1">
+      <w:hyperlink w:anchor="_Toc161134864" w:history="1">
         <w:r>
           <w:rPr>
             <w:rStyle w:val="aff"/>
@@ -2051,7 +2051,7 @@
             <w:noProof/>
             <w:webHidden/>
           </w:rPr>
-          <w:instrText xml:space="preserve"> PAGEREF _Toc161133698 \h </w:instrText>
+          <w:instrText xml:space="preserve"> PAGEREF _Toc161134864 \h </w:instrText>
         </w:r>
         <w:r>
           <w:rPr>
@@ -2097,7 +2097,7 @@
           <w14:ligatures w14:val="standardContextual"/>
         </w:rPr>
       </w:pPr>
-      <w:hyperlink w:anchor="_Toc161133699" w:history="1">
+      <w:hyperlink w:anchor="_Toc161134865" w:history="1">
         <w:r>
           <w:rPr>
             <w:rStyle w:val="aff"/>
@@ -2124,7 +2124,7 @@
             <w:noProof/>
             <w:webHidden/>
           </w:rPr>
-          <w:instrText xml:space="preserve"> PAGEREF _Toc161133699 \h </w:instrText>
+          <w:instrText xml:space="preserve"> PAGEREF _Toc161134865 \h </w:instrText>
         </w:r>
         <w:r>
           <w:rPr>
@@ -2170,7 +2170,7 @@
           <w14:ligatures w14:val="standardContextual"/>
         </w:rPr>
       </w:pPr>
-      <w:hyperlink w:anchor="_Toc161133700" w:history="1">
+      <w:hyperlink w:anchor="_Toc161134866" w:history="1">
         <w:r>
           <w:rPr>
             <w:rStyle w:val="aff"/>
@@ -2197,7 +2197,7 @@
             <w:noProof/>
             <w:webHidden/>
           </w:rPr>
-          <w:instrText xml:space="preserve"> PAGEREF _Toc161133700 \h </w:instrText>
+          <w:instrText xml:space="preserve"> PAGEREF _Toc161134866 \h </w:instrText>
         </w:r>
         <w:r>
           <w:rPr>
@@ -2243,7 +2243,7 @@
           <w14:ligatures w14:val="standardContextual"/>
         </w:rPr>
       </w:pPr>
-      <w:hyperlink w:anchor="_Toc161133701" w:history="1">
+      <w:hyperlink w:anchor="_Toc161134867" w:history="1">
         <w:r>
           <w:rPr>
             <w:rStyle w:val="aff"/>
@@ -2270,7 +2270,7 @@
             <w:noProof/>
             <w:webHidden/>
           </w:rPr>
-          <w:instrText xml:space="preserve"> PAGEREF _Toc161133701 \h </w:instrText>
+          <w:instrText xml:space="preserve"> PAGEREF _Toc161134867 \h </w:instrText>
         </w:r>
         <w:r>
           <w:rPr>
@@ -2316,7 +2316,7 @@
           <w14:ligatures w14:val="standardContextual"/>
         </w:rPr>
       </w:pPr>
-      <w:hyperlink w:anchor="_Toc161133702" w:history="1">
+      <w:hyperlink w:anchor="_Toc161134868" w:history="1">
         <w:r>
           <w:rPr>
             <w:rStyle w:val="aff"/>
@@ -2343,7 +2343,7 @@
             <w:noProof/>
             <w:webHidden/>
           </w:rPr>
-          <w:instrText xml:space="preserve"> PAGEREF _Toc161133702 \h </w:instrText>
+          <w:instrText xml:space="preserve"> PAGEREF _Toc161134868 \h </w:instrText>
         </w:r>
         <w:r>
           <w:rPr>
@@ -2389,7 +2389,7 @@
           <w14:ligatures w14:val="standardContextual"/>
         </w:rPr>
       </w:pPr>
-      <w:hyperlink w:anchor="_Toc161133703" w:history="1">
+      <w:hyperlink w:anchor="_Toc161134869" w:history="1">
         <w:r>
           <w:rPr>
             <w:rStyle w:val="aff"/>
@@ -2416,7 +2416,7 @@
             <w:noProof/>
             <w:webHidden/>
           </w:rPr>
-          <w:instrText xml:space="preserve"> PAGEREF _Toc161133703 \h </w:instrText>
+          <w:instrText xml:space="preserve"> PAGEREF _Toc161134869 \h </w:instrText>
         </w:r>
         <w:r>
           <w:rPr>
@@ -2462,7 +2462,7 @@
           <w14:ligatures w14:val="standardContextual"/>
         </w:rPr>
       </w:pPr>
-      <w:hyperlink w:anchor="_Toc161133704" w:history="1">
+      <w:hyperlink w:anchor="_Toc161134870" w:history="1">
         <w:r>
           <w:rPr>
             <w:rStyle w:val="aff"/>
@@ -2489,7 +2489,7 @@
             <w:noProof/>
             <w:webHidden/>
           </w:rPr>
-          <w:instrText xml:space="preserve"> PAGEREF _Toc161133704 \h </w:instrText>
+          <w:instrText xml:space="preserve"> PAGEREF _Toc161134870 \h </w:instrText>
         </w:r>
         <w:r>
           <w:rPr>
@@ -2535,7 +2535,7 @@
           <w14:ligatures w14:val="standardContextual"/>
         </w:rPr>
       </w:pPr>
-      <w:hyperlink w:anchor="_Toc161133705" w:history="1">
+      <w:hyperlink w:anchor="_Toc161134871" w:history="1">
         <w:r>
           <w:rPr>
             <w:rStyle w:val="aff"/>
@@ -2562,7 +2562,7 @@
             <w:noProof/>
             <w:webHidden/>
           </w:rPr>
-          <w:instrText xml:space="preserve"> PAGEREF _Toc161133705 \h </w:instrText>
+          <w:instrText xml:space="preserve"> PAGEREF _Toc161134871 \h </w:instrText>
         </w:r>
         <w:r>
           <w:rPr>
@@ -2608,7 +2608,7 @@
           <w14:ligatures w14:val="standardContextual"/>
         </w:rPr>
       </w:pPr>
-      <w:hyperlink w:anchor="_Toc161133706" w:history="1">
+      <w:hyperlink w:anchor="_Toc161134872" w:history="1">
         <w:r>
           <w:rPr>
             <w:rStyle w:val="aff"/>
@@ -2635,7 +2635,7 @@
             <w:noProof/>
             <w:webHidden/>
           </w:rPr>
-          <w:instrText xml:space="preserve"> PAGEREF _Toc161133706 \h </w:instrText>
+          <w:instrText xml:space="preserve"> PAGEREF _Toc161134872 \h </w:instrText>
         </w:r>
         <w:r>
           <w:rPr>
@@ -2681,7 +2681,7 @@
           <w14:ligatures w14:val="standardContextual"/>
         </w:rPr>
       </w:pPr>
-      <w:hyperlink w:anchor="_Toc161133707" w:history="1">
+      <w:hyperlink w:anchor="_Toc161134873" w:history="1">
         <w:r>
           <w:rPr>
             <w:rStyle w:val="aff"/>
@@ -2708,7 +2708,7 @@
             <w:noProof/>
             <w:webHidden/>
           </w:rPr>
-          <w:instrText xml:space="preserve"> PAGEREF _Toc161133707 \h </w:instrText>
+          <w:instrText xml:space="preserve"> PAGEREF _Toc161134873 \h </w:instrText>
         </w:r>
         <w:r>
           <w:rPr>
@@ -2754,7 +2754,7 @@
           <w14:ligatures w14:val="standardContextual"/>
         </w:rPr>
       </w:pPr>
-      <w:hyperlink w:anchor="_Toc161133708" w:history="1">
+      <w:hyperlink w:anchor="_Toc161134874" w:history="1">
         <w:r>
           <w:rPr>
             <w:rStyle w:val="aff"/>
@@ -2781,7 +2781,7 @@
             <w:noProof/>
             <w:webHidden/>
           </w:rPr>
-          <w:instrText xml:space="preserve"> PAGEREF _Toc161133708 \h </w:instrText>
+          <w:instrText xml:space="preserve"> PAGEREF _Toc161134874 \h </w:instrText>
         </w:r>
         <w:r>
           <w:rPr>
@@ -2827,7 +2827,7 @@
           <w14:ligatures w14:val="standardContextual"/>
         </w:rPr>
       </w:pPr>
-      <w:hyperlink w:anchor="_Toc161133709" w:history="1">
+      <w:hyperlink w:anchor="_Toc161134875" w:history="1">
         <w:r>
           <w:rPr>
             <w:rStyle w:val="aff"/>
@@ -2854,7 +2854,7 @@
             <w:noProof/>
             <w:webHidden/>
           </w:rPr>
-          <w:instrText xml:space="preserve"> PAGEREF _Toc161133709 \h </w:instrText>
+          <w:instrText xml:space="preserve"> PAGEREF _Toc161134875 \h </w:instrText>
         </w:r>
         <w:r>
           <w:rPr>
@@ -2900,7 +2900,7 @@
           <w14:ligatures w14:val="standardContextual"/>
         </w:rPr>
       </w:pPr>
-      <w:hyperlink w:anchor="_Toc161133710" w:history="1">
+      <w:hyperlink w:anchor="_Toc161134876" w:history="1">
         <w:r>
           <w:rPr>
             <w:rStyle w:val="aff"/>
@@ -2927,7 +2927,7 @@
             <w:noProof/>
             <w:webHidden/>
           </w:rPr>
-          <w:instrText xml:space="preserve"> PAGEREF _Toc161133710 \h </w:instrText>
+          <w:instrText xml:space="preserve"> PAGEREF _Toc161134876 \h </w:instrText>
         </w:r>
         <w:r>
           <w:rPr>
@@ -2973,7 +2973,7 @@
           <w14:ligatures w14:val="standardContextual"/>
         </w:rPr>
       </w:pPr>
-      <w:hyperlink w:anchor="_Toc161133711" w:history="1">
+      <w:hyperlink w:anchor="_Toc161134877" w:history="1">
         <w:r>
           <w:rPr>
             <w:rStyle w:val="aff"/>
@@ -3000,7 +3000,7 @@
             <w:noProof/>
             <w:webHidden/>
           </w:rPr>
-          <w:instrText xml:space="preserve"> PAGEREF _Toc161133711 \h </w:instrText>
+          <w:instrText xml:space="preserve"> PAGEREF _Toc161134877 \h </w:instrText>
         </w:r>
         <w:r>
           <w:rPr>
@@ -3046,7 +3046,7 @@
           <w14:ligatures w14:val="standardContextual"/>
         </w:rPr>
       </w:pPr>
-      <w:hyperlink w:anchor="_Toc161133712" w:history="1">
+      <w:hyperlink w:anchor="_Toc161134878" w:history="1">
         <w:r>
           <w:rPr>
             <w:rStyle w:val="aff"/>
@@ -3073,7 +3073,7 @@
             <w:noProof/>
             <w:webHidden/>
           </w:rPr>
-          <w:instrText xml:space="preserve"> PAGEREF _Toc161133712 \h </w:instrText>
+          <w:instrText xml:space="preserve"> PAGEREF _Toc161134878 \h </w:instrText>
         </w:r>
         <w:r>
           <w:rPr>
@@ -3119,7 +3119,7 @@
           <w14:ligatures w14:val="standardContextual"/>
         </w:rPr>
       </w:pPr>
-      <w:hyperlink w:anchor="_Toc161133713" w:history="1">
+      <w:hyperlink w:anchor="_Toc161134879" w:history="1">
         <w:r>
           <w:rPr>
             <w:rStyle w:val="aff"/>
@@ -3146,7 +3146,7 @@
             <w:noProof/>
             <w:webHidden/>
           </w:rPr>
-          <w:instrText xml:space="preserve"> PAGEREF _Toc161133713 \h </w:instrText>
+          <w:instrText xml:space="preserve"> PAGEREF _Toc161134879 \h </w:instrText>
         </w:r>
         <w:r>
           <w:rPr>
@@ -3192,7 +3192,7 @@
           <w14:ligatures w14:val="standardContextual"/>
         </w:rPr>
       </w:pPr>
-      <w:hyperlink w:anchor="_Toc161133714" w:history="1">
+      <w:hyperlink w:anchor="_Toc161134880" w:history="1">
         <w:r>
           <w:rPr>
             <w:rStyle w:val="aff"/>
@@ -3219,7 +3219,7 @@
             <w:noProof/>
             <w:webHidden/>
           </w:rPr>
-          <w:instrText xml:space="preserve"> PAGEREF _Toc161133714 \h </w:instrText>
+          <w:instrText xml:space="preserve"> PAGEREF _Toc161134880 \h </w:instrText>
         </w:r>
         <w:r>
           <w:rPr>
@@ -3265,7 +3265,7 @@
           <w14:ligatures w14:val="standardContextual"/>
         </w:rPr>
       </w:pPr>
-      <w:hyperlink w:anchor="_Toc161133715" w:history="1">
+      <w:hyperlink w:anchor="_Toc161134881" w:history="1">
         <w:r>
           <w:rPr>
             <w:rStyle w:val="aff"/>
@@ -3292,7 +3292,7 @@
             <w:noProof/>
             <w:webHidden/>
           </w:rPr>
-          <w:instrText xml:space="preserve"> PAGEREF _Toc161133715 \h </w:instrText>
+          <w:instrText xml:space="preserve"> PAGEREF _Toc161134881 \h </w:instrText>
         </w:r>
         <w:r>
           <w:rPr>
@@ -3338,7 +3338,7 @@
           <w14:ligatures w14:val="standardContextual"/>
         </w:rPr>
       </w:pPr>
-      <w:hyperlink w:anchor="_Toc161133716" w:history="1">
+      <w:hyperlink w:anchor="_Toc161134882" w:history="1">
         <w:r>
           <w:rPr>
             <w:rStyle w:val="aff"/>
@@ -3365,7 +3365,7 @@
             <w:noProof/>
             <w:webHidden/>
           </w:rPr>
-          <w:instrText xml:space="preserve"> PAGEREF _Toc161133716 \h </w:instrText>
+          <w:instrText xml:space="preserve"> PAGEREF _Toc161134882 \h </w:instrText>
         </w:r>
         <w:r>
           <w:rPr>
@@ -3411,7 +3411,7 @@
           <w14:ligatures w14:val="standardContextual"/>
         </w:rPr>
       </w:pPr>
-      <w:hyperlink w:anchor="_Toc161133717" w:history="1">
+      <w:hyperlink w:anchor="_Toc161134883" w:history="1">
         <w:r>
           <w:rPr>
             <w:rStyle w:val="aff"/>
@@ -3438,7 +3438,7 @@
             <w:noProof/>
             <w:webHidden/>
           </w:rPr>
-          <w:instrText xml:space="preserve"> PAGEREF _Toc161133717 \h </w:instrText>
+          <w:instrText xml:space="preserve"> PAGEREF _Toc161134883 \h </w:instrText>
         </w:r>
         <w:r>
           <w:rPr>
@@ -3484,7 +3484,7 @@
           <w14:ligatures w14:val="standardContextual"/>
         </w:rPr>
       </w:pPr>
-      <w:hyperlink w:anchor="_Toc161133718" w:history="1">
+      <w:hyperlink w:anchor="_Toc161134884" w:history="1">
         <w:r>
           <w:rPr>
             <w:rStyle w:val="aff"/>
@@ -3511,7 +3511,7 @@
             <w:noProof/>
             <w:webHidden/>
           </w:rPr>
-          <w:instrText xml:space="preserve"> PAGEREF _Toc161133718 \h </w:instrText>
+          <w:instrText xml:space="preserve"> PAGEREF _Toc161134884 \h </w:instrText>
         </w:r>
         <w:r>
           <w:rPr>
@@ -3557,7 +3557,7 @@
           <w14:ligatures w14:val="standardContextual"/>
         </w:rPr>
       </w:pPr>
-      <w:hyperlink w:anchor="_Toc161133719" w:history="1">
+      <w:hyperlink w:anchor="_Toc161134885" w:history="1">
         <w:r>
           <w:rPr>
             <w:rStyle w:val="aff"/>
@@ -3584,7 +3584,7 @@
             <w:noProof/>
             <w:webHidden/>
           </w:rPr>
-          <w:instrText xml:space="preserve"> PAGEREF _Toc161133719 \h </w:instrText>
+          <w:instrText xml:space="preserve"> PAGEREF _Toc161134885 \h </w:instrText>
         </w:r>
         <w:r>
           <w:rPr>
@@ -3630,7 +3630,7 @@
           <w14:ligatures w14:val="standardContextual"/>
         </w:rPr>
       </w:pPr>
-      <w:hyperlink w:anchor="_Toc161133720" w:history="1">
+      <w:hyperlink w:anchor="_Toc161134886" w:history="1">
         <w:r>
           <w:rPr>
             <w:rStyle w:val="aff"/>
@@ -3657,7 +3657,7 @@
             <w:noProof/>
             <w:webHidden/>
           </w:rPr>
-          <w:instrText xml:space="preserve"> PAGEREF _Toc161133720 \h </w:instrText>
+          <w:instrText xml:space="preserve"> PAGEREF _Toc161134886 \h </w:instrText>
         </w:r>
         <w:r>
           <w:rPr>
@@ -3703,7 +3703,7 @@
           <w14:ligatures w14:val="standardContextual"/>
         </w:rPr>
       </w:pPr>
-      <w:hyperlink w:anchor="_Toc161133721" w:history="1">
+      <w:hyperlink w:anchor="_Toc161134887" w:history="1">
         <w:r>
           <w:rPr>
             <w:rStyle w:val="aff"/>
@@ -3730,7 +3730,7 @@
             <w:noProof/>
             <w:webHidden/>
           </w:rPr>
-          <w:instrText xml:space="preserve"> PAGEREF _Toc161133721 \h </w:instrText>
+          <w:instrText xml:space="preserve"> PAGEREF _Toc161134887 \h </w:instrText>
         </w:r>
         <w:r>
           <w:rPr>
@@ -3776,7 +3776,7 @@
           <w14:ligatures w14:val="standardContextual"/>
         </w:rPr>
       </w:pPr>
-      <w:hyperlink w:anchor="_Toc161133722" w:history="1">
+      <w:hyperlink w:anchor="_Toc161134888" w:history="1">
         <w:r>
           <w:rPr>
             <w:rStyle w:val="aff"/>
@@ -3803,7 +3803,7 @@
             <w:noProof/>
             <w:webHidden/>
           </w:rPr>
-          <w:instrText xml:space="preserve"> PAGEREF _Toc161133722 \h </w:instrText>
+          <w:instrText xml:space="preserve"> PAGEREF _Toc161134888 \h </w:instrText>
         </w:r>
         <w:r>
           <w:rPr>
@@ -3849,7 +3849,7 @@
           <w14:ligatures w14:val="standardContextual"/>
         </w:rPr>
       </w:pPr>
-      <w:hyperlink w:anchor="_Toc161133723" w:history="1">
+      <w:hyperlink w:anchor="_Toc161134889" w:history="1">
         <w:r>
           <w:rPr>
             <w:rStyle w:val="aff"/>
@@ -3876,7 +3876,7 @@
             <w:noProof/>
             <w:webHidden/>
           </w:rPr>
-          <w:instrText xml:space="preserve"> PAGEREF _Toc161133723 \h </w:instrText>
+          <w:instrText xml:space="preserve"> PAGEREF _Toc161134889 \h </w:instrText>
         </w:r>
         <w:r>
           <w:rPr>
@@ -3922,7 +3922,7 @@
           <w14:ligatures w14:val="standardContextual"/>
         </w:rPr>
       </w:pPr>
-      <w:hyperlink w:anchor="_Toc161133724" w:history="1">
+      <w:hyperlink w:anchor="_Toc161134890" w:history="1">
         <w:r>
           <w:rPr>
             <w:rStyle w:val="aff"/>
@@ -3949,7 +3949,7 @@
             <w:noProof/>
             <w:webHidden/>
           </w:rPr>
-          <w:instrText xml:space="preserve"> PAGEREF _Toc161133724 \h </w:instrText>
+          <w:instrText xml:space="preserve"> PAGEREF _Toc161134890 \h </w:instrText>
         </w:r>
         <w:r>
           <w:rPr>
@@ -3995,7 +3995,7 @@
           <w14:ligatures w14:val="standardContextual"/>
         </w:rPr>
       </w:pPr>
-      <w:hyperlink w:anchor="_Toc161133725" w:history="1">
+      <w:hyperlink w:anchor="_Toc161134891" w:history="1">
         <w:r>
           <w:rPr>
             <w:rStyle w:val="aff"/>
@@ -4022,7 +4022,7 @@
             <w:noProof/>
             <w:webHidden/>
           </w:rPr>
-          <w:instrText xml:space="preserve"> PAGEREF _Toc161133725 \h </w:instrText>
+          <w:instrText xml:space="preserve"> PAGEREF _Toc161134891 \h </w:instrText>
         </w:r>
         <w:r>
           <w:rPr>
@@ -4068,7 +4068,7 @@
           <w14:ligatures w14:val="standardContextual"/>
         </w:rPr>
       </w:pPr>
-      <w:hyperlink w:anchor="_Toc161133726" w:history="1">
+      <w:hyperlink w:anchor="_Toc161134892" w:history="1">
         <w:r>
           <w:rPr>
             <w:rStyle w:val="aff"/>
@@ -4095,7 +4095,7 @@
             <w:noProof/>
             <w:webHidden/>
           </w:rPr>
-          <w:instrText xml:space="preserve"> PAGEREF _Toc161133726 \h </w:instrText>
+          <w:instrText xml:space="preserve"> PAGEREF _Toc161134892 \h </w:instrText>
         </w:r>
         <w:r>
           <w:rPr>
@@ -4141,7 +4141,7 @@
           <w14:ligatures w14:val="standardContextual"/>
         </w:rPr>
       </w:pPr>
-      <w:hyperlink w:anchor="_Toc161133727" w:history="1">
+      <w:hyperlink w:anchor="_Toc161134893" w:history="1">
         <w:r>
           <w:rPr>
             <w:rStyle w:val="aff"/>
@@ -4168,7 +4168,7 @@
             <w:noProof/>
             <w:webHidden/>
           </w:rPr>
-          <w:instrText xml:space="preserve"> PAGEREF _Toc161133727 \h </w:instrText>
+          <w:instrText xml:space="preserve"> PAGEREF _Toc161134893 \h </w:instrText>
         </w:r>
         <w:r>
           <w:rPr>
@@ -4214,7 +4214,7 @@
           <w14:ligatures w14:val="standardContextual"/>
         </w:rPr>
       </w:pPr>
-      <w:hyperlink w:anchor="_Toc161133728" w:history="1">
+      <w:hyperlink w:anchor="_Toc161134894" w:history="1">
         <w:r>
           <w:rPr>
             <w:rStyle w:val="aff"/>
@@ -4241,7 +4241,7 @@
             <w:noProof/>
             <w:webHidden/>
           </w:rPr>
-          <w:instrText xml:space="preserve"> PAGEREF _Toc161133728 \h </w:instrText>
+          <w:instrText xml:space="preserve"> PAGEREF _Toc161134894 \h </w:instrText>
         </w:r>
         <w:r>
           <w:rPr>
@@ -4287,7 +4287,7 @@
           <w14:ligatures w14:val="standardContextual"/>
         </w:rPr>
       </w:pPr>
-      <w:hyperlink w:anchor="_Toc161133729" w:history="1">
+      <w:hyperlink w:anchor="_Toc161134895" w:history="1">
         <w:r>
           <w:rPr>
             <w:rStyle w:val="aff"/>
@@ -4314,7 +4314,7 @@
             <w:noProof/>
             <w:webHidden/>
           </w:rPr>
-          <w:instrText xml:space="preserve"> PAGEREF _Toc161133729 \h </w:instrText>
+          <w:instrText xml:space="preserve"> PAGEREF _Toc161134895 \h </w:instrText>
         </w:r>
         <w:r>
           <w:rPr>
@@ -4360,7 +4360,7 @@
           <w14:ligatures w14:val="standardContextual"/>
         </w:rPr>
       </w:pPr>
-      <w:hyperlink w:anchor="_Toc161133730" w:history="1">
+      <w:hyperlink w:anchor="_Toc161134896" w:history="1">
         <w:r>
           <w:rPr>
             <w:rStyle w:val="aff"/>
@@ -4387,7 +4387,7 @@
             <w:noProof/>
             <w:webHidden/>
           </w:rPr>
-          <w:instrText xml:space="preserve"> PAGEREF _Toc161133730 \h </w:instrText>
+          <w:instrText xml:space="preserve"> PAGEREF _Toc161134896 \h </w:instrText>
         </w:r>
         <w:r>
           <w:rPr>
@@ -4433,7 +4433,7 @@
           <w14:ligatures w14:val="standardContextual"/>
         </w:rPr>
       </w:pPr>
-      <w:hyperlink w:anchor="_Toc161133731" w:history="1">
+      <w:hyperlink w:anchor="_Toc161134897" w:history="1">
         <w:r>
           <w:rPr>
             <w:rStyle w:val="aff"/>
@@ -4460,7 +4460,7 @@
             <w:noProof/>
             <w:webHidden/>
           </w:rPr>
-          <w:instrText xml:space="preserve"> PAGEREF _Toc161133731 \h </w:instrText>
+          <w:instrText xml:space="preserve"> PAGEREF _Toc161134897 \h </w:instrText>
         </w:r>
         <w:r>
           <w:rPr>
@@ -4506,7 +4506,7 @@
           <w14:ligatures w14:val="standardContextual"/>
         </w:rPr>
       </w:pPr>
-      <w:hyperlink w:anchor="_Toc161133732" w:history="1">
+      <w:hyperlink w:anchor="_Toc161134898" w:history="1">
         <w:r>
           <w:rPr>
             <w:rStyle w:val="aff"/>
@@ -4533,7 +4533,7 @@
             <w:noProof/>
             <w:webHidden/>
           </w:rPr>
-          <w:instrText xml:space="preserve"> PAGEREF _Toc161133732 \h </w:instrText>
+          <w:instrText xml:space="preserve"> PAGEREF _Toc161134898 \h </w:instrText>
         </w:r>
         <w:r>
           <w:rPr>
@@ -4579,7 +4579,7 @@
           <w14:ligatures w14:val="standardContextual"/>
         </w:rPr>
       </w:pPr>
-      <w:hyperlink w:anchor="_Toc161133733" w:history="1">
+      <w:hyperlink w:anchor="_Toc161134899" w:history="1">
         <w:r>
           <w:rPr>
             <w:rStyle w:val="aff"/>
@@ -4606,7 +4606,7 @@
             <w:noProof/>
             <w:webHidden/>
           </w:rPr>
-          <w:instrText xml:space="preserve"> PAGEREF _Toc161133733 \h </w:instrText>
+          <w:instrText xml:space="preserve"> PAGEREF _Toc161134899 \h </w:instrText>
         </w:r>
         <w:r>
           <w:rPr>
@@ -4652,7 +4652,7 @@
           <w14:ligatures w14:val="standardContextual"/>
         </w:rPr>
       </w:pPr>
-      <w:hyperlink w:anchor="_Toc161133734" w:history="1">
+      <w:hyperlink w:anchor="_Toc161134900" w:history="1">
         <w:r>
           <w:rPr>
             <w:rStyle w:val="aff"/>
@@ -4679,7 +4679,7 @@
             <w:noProof/>
             <w:webHidden/>
           </w:rPr>
-          <w:instrText xml:space="preserve"> PAGEREF _Toc161133734 \h </w:instrText>
+          <w:instrText xml:space="preserve"> PAGEREF _Toc161134900 \h </w:instrText>
         </w:r>
         <w:r>
           <w:rPr>
@@ -4725,7 +4725,7 @@
           <w14:ligatures w14:val="standardContextual"/>
         </w:rPr>
       </w:pPr>
-      <w:hyperlink w:anchor="_Toc161133735" w:history="1">
+      <w:hyperlink w:anchor="_Toc161134901" w:history="1">
         <w:r>
           <w:rPr>
             <w:rStyle w:val="aff"/>
@@ -4752,7 +4752,7 @@
             <w:noProof/>
             <w:webHidden/>
           </w:rPr>
-          <w:instrText xml:space="preserve"> PAGEREF _Toc161133735 \h </w:instrText>
+          <w:instrText xml:space="preserve"> PAGEREF _Toc161134901 \h </w:instrText>
         </w:r>
         <w:r>
           <w:rPr>
@@ -4798,7 +4798,7 @@
           <w14:ligatures w14:val="standardContextual"/>
         </w:rPr>
       </w:pPr>
-      <w:hyperlink w:anchor="_Toc161133736" w:history="1">
+      <w:hyperlink w:anchor="_Toc161134902" w:history="1">
         <w:r>
           <w:rPr>
             <w:rStyle w:val="aff"/>
@@ -4825,7 +4825,7 @@
             <w:noProof/>
             <w:webHidden/>
           </w:rPr>
-          <w:instrText xml:space="preserve"> PAGEREF _Toc161133736 \h </w:instrText>
+          <w:instrText xml:space="preserve"> PAGEREF _Toc161134902 \h </w:instrText>
         </w:r>
         <w:r>
           <w:rPr>
@@ -4871,7 +4871,7 @@
           <w14:ligatures w14:val="standardContextual"/>
         </w:rPr>
       </w:pPr>
-      <w:hyperlink w:anchor="_Toc161133737" w:history="1">
+      <w:hyperlink w:anchor="_Toc161134903" w:history="1">
         <w:r>
           <w:rPr>
             <w:rStyle w:val="aff"/>
@@ -4898,7 +4898,7 @@
             <w:noProof/>
             <w:webHidden/>
           </w:rPr>
-          <w:instrText xml:space="preserve"> PAGEREF _Toc161133737 \h </w:instrText>
+          <w:instrText xml:space="preserve"> PAGEREF _Toc161134903 \h </w:instrText>
         </w:r>
         <w:r>
           <w:rPr>
@@ -4944,7 +4944,7 @@
           <w14:ligatures w14:val="standardContextual"/>
         </w:rPr>
       </w:pPr>
-      <w:hyperlink w:anchor="_Toc161133738" w:history="1">
+      <w:hyperlink w:anchor="_Toc161134904" w:history="1">
         <w:r>
           <w:rPr>
             <w:rStyle w:val="aff"/>
@@ -4971,7 +4971,7 @@
             <w:noProof/>
             <w:webHidden/>
           </w:rPr>
-          <w:instrText xml:space="preserve"> PAGEREF _Toc161133738 \h </w:instrText>
+          <w:instrText xml:space="preserve"> PAGEREF _Toc161134904 \h </w:instrText>
         </w:r>
         <w:r>
           <w:rPr>
@@ -5017,7 +5017,7 @@
           <w14:ligatures w14:val="standardContextual"/>
         </w:rPr>
       </w:pPr>
-      <w:hyperlink w:anchor="_Toc161133739" w:history="1">
+      <w:hyperlink w:anchor="_Toc161134905" w:history="1">
         <w:r>
           <w:rPr>
             <w:rStyle w:val="aff"/>
@@ -5044,7 +5044,7 @@
             <w:noProof/>
             <w:webHidden/>
           </w:rPr>
-          <w:instrText xml:space="preserve"> PAGEREF _Toc161133739 \h </w:instrText>
+          <w:instrText xml:space="preserve"> PAGEREF _Toc161134905 \h </w:instrText>
         </w:r>
         <w:r>
           <w:rPr>
@@ -5090,7 +5090,7 @@
       <w:pPr>
         <w:pStyle w:val="a2"/>
       </w:pPr>
-      <w:bookmarkStart w:id="1" w:name="_Toc161133678"/>
+      <w:bookmarkStart w:id="1" w:name="_Toc161134844"/>
       <w:r>
         <w:lastRenderedPageBreak/>
         <w:t>Терминология</w:t>
@@ -5615,7 +5615,7 @@
       <w:pPr>
         <w:pStyle w:val="a2"/>
       </w:pPr>
-      <w:bookmarkStart w:id="2" w:name="_Toc161133679"/>
+      <w:bookmarkStart w:id="2" w:name="_Toc161134845"/>
       <w:proofErr w:type="spellStart"/>
       <w:r>
         <w:lastRenderedPageBreak/>
@@ -5639,7 +5639,7 @@
           <w:lang w:val="ru-RU"/>
         </w:rPr>
       </w:pPr>
-      <w:bookmarkStart w:id="3" w:name="_Toc161133680"/>
+      <w:bookmarkStart w:id="3" w:name="_Toc161134846"/>
       <w:r>
         <w:rPr>
           <w:lang w:val="ru-RU"/>
@@ -5752,7 +5752,7 @@
       <w:pPr>
         <w:pStyle w:val="a3"/>
       </w:pPr>
-      <w:bookmarkStart w:id="5" w:name="_Toc161133681"/>
+      <w:bookmarkStart w:id="5" w:name="_Toc161134847"/>
       <w:proofErr w:type="spellStart"/>
       <w:r>
         <w:t>Заказчик</w:t>
@@ -5912,7 +5912,7 @@
       <w:pPr>
         <w:pStyle w:val="a3"/>
       </w:pPr>
-      <w:bookmarkStart w:id="6" w:name="_Toc161133682"/>
+      <w:bookmarkStart w:id="6" w:name="_Toc161134848"/>
       <w:proofErr w:type="spellStart"/>
       <w:r>
         <w:t>Разработчик</w:t>
@@ -6018,7 +6018,7 @@
           <w:lang w:val="ru-RU"/>
         </w:rPr>
       </w:pPr>
-      <w:bookmarkStart w:id="7" w:name="_Toc161133683"/>
+      <w:bookmarkStart w:id="7" w:name="_Toc161134849"/>
       <w:r>
         <w:rPr>
           <w:lang w:val="ru-RU"/>
@@ -6068,7 +6068,7 @@
           <w:lang w:val="ru-RU"/>
         </w:rPr>
       </w:pPr>
-      <w:bookmarkStart w:id="8" w:name="_Toc161133684"/>
+      <w:bookmarkStart w:id="8" w:name="_Toc161134850"/>
       <w:r>
         <w:rPr>
           <w:lang w:val="ru-RU"/>
@@ -6116,7 +6116,7 @@
           <w:lang w:val="ru-RU"/>
         </w:rPr>
       </w:pPr>
-      <w:bookmarkStart w:id="9" w:name="_Toc161133685"/>
+      <w:bookmarkStart w:id="9" w:name="_Toc161134851"/>
       <w:r>
         <w:rPr>
           <w:lang w:val="ru-RU"/>
@@ -6130,7 +6130,7 @@
       <w:pPr>
         <w:pStyle w:val="a3"/>
       </w:pPr>
-      <w:bookmarkStart w:id="10" w:name="_Toc161133686"/>
+      <w:bookmarkStart w:id="10" w:name="_Toc161134852"/>
       <w:proofErr w:type="spellStart"/>
       <w:r>
         <w:t>Цели</w:t>
@@ -6218,7 +6218,7 @@
       <w:pPr>
         <w:pStyle w:val="a3"/>
       </w:pPr>
-      <w:bookmarkStart w:id="11" w:name="_Toc161133687"/>
+      <w:bookmarkStart w:id="11" w:name="_Toc161134853"/>
       <w:proofErr w:type="spellStart"/>
       <w:r>
         <w:t>Назначение</w:t>
@@ -6301,7 +6301,7 @@
       <w:pPr>
         <w:pStyle w:val="a2"/>
       </w:pPr>
-      <w:bookmarkStart w:id="12" w:name="_Toc161133688"/>
+      <w:bookmarkStart w:id="12" w:name="_Toc161134854"/>
       <w:proofErr w:type="spellStart"/>
       <w:r>
         <w:lastRenderedPageBreak/>
@@ -6333,7 +6333,7 @@
           <w:lang w:val="ru-RU"/>
         </w:rPr>
       </w:pPr>
-      <w:bookmarkStart w:id="13" w:name="_Toc161133689"/>
+      <w:bookmarkStart w:id="13" w:name="_Toc161134855"/>
       <w:r>
         <w:rPr>
           <w:lang w:val="ru-RU"/>
@@ -6345,12 +6345,21 @@
     <w:p>
       <w:pPr>
         <w:pStyle w:val="a4"/>
-      </w:pPr>
-      <w:bookmarkStart w:id="14" w:name="_Toc161133690"/>
-      <w:r>
+        <w:rPr>
+          <w:lang w:val="ru-RU"/>
+        </w:rPr>
+      </w:pPr>
+      <w:bookmarkStart w:id="14" w:name="_Toc161134856"/>
+      <w:r>
+        <w:rPr>
+          <w:lang w:val="ru-RU"/>
+        </w:rPr>
         <w:t>Тре</w:t>
       </w:r>
       <w:r>
+        <w:rPr>
+          <w:lang w:val="ru-RU"/>
+        </w:rPr>
         <w:t>бования к способам и средствам обеспечения информационного взаимодействия компонентов АС</w:t>
       </w:r>
       <w:bookmarkEnd w:id="14"/>
@@ -6550,7 +6559,7 @@
       <w:pPr>
         <w:pStyle w:val="a4"/>
       </w:pPr>
-      <w:bookmarkStart w:id="15" w:name="_Toc161133691"/>
+      <w:bookmarkStart w:id="15" w:name="_Toc161134857"/>
       <w:proofErr w:type="spellStart"/>
       <w:r>
         <w:lastRenderedPageBreak/>
@@ -6640,7 +6649,7 @@
       <w:pPr>
         <w:pStyle w:val="a3"/>
       </w:pPr>
-      <w:bookmarkStart w:id="16" w:name="_Toc161133692"/>
+      <w:bookmarkStart w:id="16" w:name="_Toc161134858"/>
       <w:proofErr w:type="spellStart"/>
       <w:r>
         <w:t>Требования</w:t>
@@ -6748,7 +6757,7 @@
           <w:numId w:val="20"/>
         </w:numPr>
       </w:pPr>
-      <w:bookmarkStart w:id="17" w:name="_Toc161133693"/>
+      <w:bookmarkStart w:id="17" w:name="_Toc161134859"/>
       <w:proofErr w:type="spellStart"/>
       <w:r>
         <w:t>Вход</w:t>
@@ -6809,7 +6818,7 @@
       <w:pPr>
         <w:pStyle w:val="a4"/>
       </w:pPr>
-      <w:bookmarkStart w:id="18" w:name="_Toc161133694"/>
+      <w:bookmarkStart w:id="18" w:name="_Toc161134860"/>
       <w:proofErr w:type="spellStart"/>
       <w:r>
         <w:t>Учёт</w:t>
@@ -6975,7 +6984,7 @@
       <w:pPr>
         <w:pStyle w:val="a4"/>
       </w:pPr>
-      <w:bookmarkStart w:id="19" w:name="_Toc161133695"/>
+      <w:bookmarkStart w:id="19" w:name="_Toc161134861"/>
       <w:proofErr w:type="spellStart"/>
       <w:r>
         <w:t>Учёт</w:t>
@@ -7146,9 +7155,15 @@
     <w:p>
       <w:pPr>
         <w:pStyle w:val="a4"/>
-      </w:pPr>
-      <w:bookmarkStart w:id="20" w:name="_Toc161133696"/>
-      <w:r>
+        <w:rPr>
+          <w:lang w:val="ru-RU"/>
+        </w:rPr>
+      </w:pPr>
+      <w:bookmarkStart w:id="20" w:name="_Toc161134862"/>
+      <w:r>
+        <w:rPr>
+          <w:lang w:val="ru-RU"/>
+        </w:rPr>
         <w:t>Учёт столов и мест в ресторане</w:t>
       </w:r>
       <w:bookmarkEnd w:id="20"/>
@@ -7286,7 +7301,7 @@
       <w:pPr>
         <w:pStyle w:val="a4"/>
       </w:pPr>
-      <w:bookmarkStart w:id="21" w:name="_Toc161133697"/>
+      <w:bookmarkStart w:id="21" w:name="_Toc161134863"/>
       <w:proofErr w:type="spellStart"/>
       <w:r>
         <w:t>Регистрация</w:t>
@@ -7416,7 +7431,7 @@
           <w:lang w:val="ru-RU"/>
         </w:rPr>
       </w:pPr>
-      <w:bookmarkStart w:id="22" w:name="_Toc161133698"/>
+      <w:bookmarkStart w:id="22" w:name="_Toc161134864"/>
       <w:r>
         <w:rPr>
           <w:lang w:val="ru-RU"/>
@@ -7813,7 +7828,7 @@
           <w:numId w:val="19"/>
         </w:numPr>
       </w:pPr>
-      <w:bookmarkStart w:id="23" w:name="_Toc161133699"/>
+      <w:bookmarkStart w:id="23" w:name="_Toc161134865"/>
       <w:proofErr w:type="spellStart"/>
       <w:r>
         <w:t>Общие</w:t>
@@ -7876,7 +7891,7 @@
           <w:numId w:val="19"/>
         </w:numPr>
       </w:pPr>
-      <w:bookmarkStart w:id="24" w:name="_Toc161133700"/>
+      <w:bookmarkStart w:id="24" w:name="_Toc161134866"/>
       <w:proofErr w:type="spellStart"/>
       <w:r>
         <w:t>Экран</w:t>
@@ -8000,21 +8015,39 @@
           <w:ilvl w:val="2"/>
           <w:numId w:val="19"/>
         </w:numPr>
-      </w:pPr>
-      <w:bookmarkStart w:id="25" w:name="_Toc161133701"/>
-      <w:r>
+        <w:rPr>
+          <w:lang w:val="ru-RU"/>
+        </w:rPr>
+      </w:pPr>
+      <w:bookmarkStart w:id="25" w:name="_Toc161134867"/>
+      <w:r>
+        <w:rPr>
+          <w:lang w:val="ru-RU"/>
+        </w:rPr>
         <w:t xml:space="preserve">Экран </w:t>
       </w:r>
       <w:r>
+        <w:rPr>
+          <w:lang w:val="ru-RU"/>
+        </w:rPr>
         <w:t>с</w:t>
       </w:r>
       <w:r>
+        <w:rPr>
+          <w:lang w:val="ru-RU"/>
+        </w:rPr>
         <w:t xml:space="preserve"> информацией о </w:t>
       </w:r>
       <w:r>
+        <w:rPr>
+          <w:lang w:val="ru-RU"/>
+        </w:rPr>
         <w:t xml:space="preserve">способе </w:t>
       </w:r>
       <w:r>
+        <w:rPr>
+          <w:lang w:val="ru-RU"/>
+        </w:rPr>
         <w:t>регистрации</w:t>
       </w:r>
       <w:bookmarkEnd w:id="25"/>
@@ -8063,7 +8096,7 @@
       <w:pPr>
         <w:pStyle w:val="a4"/>
       </w:pPr>
-      <w:bookmarkStart w:id="26" w:name="_Toc161133702"/>
+      <w:bookmarkStart w:id="26" w:name="_Toc161134868"/>
       <w:r>
         <w:t>Экран с просмотром занятости столов</w:t>
       </w:r>
@@ -8263,7 +8296,7 @@
       <w:pPr>
         <w:pStyle w:val="a4"/>
       </w:pPr>
-      <w:bookmarkStart w:id="27" w:name="_Toc161133703"/>
+      <w:bookmarkStart w:id="27" w:name="_Toc161134869"/>
       <w:proofErr w:type="spellStart"/>
       <w:r>
         <w:t>Экран</w:t>
@@ -8375,7 +8408,7 @@
       <w:pPr>
         <w:pStyle w:val="a4"/>
       </w:pPr>
-      <w:bookmarkStart w:id="28" w:name="_Toc161133704"/>
+      <w:bookmarkStart w:id="28" w:name="_Toc161134870"/>
       <w:proofErr w:type="spellStart"/>
       <w:r>
         <w:t>Экран</w:t>
@@ -8453,7 +8486,7 @@
       <w:pPr>
         <w:pStyle w:val="a4"/>
       </w:pPr>
-      <w:bookmarkStart w:id="29" w:name="_Toc161133705"/>
+      <w:bookmarkStart w:id="29" w:name="_Toc161134871"/>
       <w:proofErr w:type="spellStart"/>
       <w:r>
         <w:lastRenderedPageBreak/>
@@ -8527,7 +8560,7 @@
       <w:pPr>
         <w:pStyle w:val="a4"/>
       </w:pPr>
-      <w:bookmarkStart w:id="30" w:name="_Toc161133706"/>
+      <w:bookmarkStart w:id="30" w:name="_Toc161134872"/>
       <w:proofErr w:type="spellStart"/>
       <w:r>
         <w:t>Экран</w:t>
@@ -8581,7 +8614,7 @@
       <w:pPr>
         <w:pStyle w:val="a4"/>
       </w:pPr>
-      <w:bookmarkStart w:id="31" w:name="_Toc161133707"/>
+      <w:bookmarkStart w:id="31" w:name="_Toc161134873"/>
       <w:proofErr w:type="spellStart"/>
       <w:r>
         <w:t>Экран</w:t>
@@ -8653,7 +8686,7 @@
       <w:pPr>
         <w:pStyle w:val="a4"/>
       </w:pPr>
-      <w:bookmarkStart w:id="32" w:name="_Toc161133708"/>
+      <w:bookmarkStart w:id="32" w:name="_Toc161134874"/>
       <w:proofErr w:type="spellStart"/>
       <w:r>
         <w:t>Экран</w:t>
@@ -8707,7 +8740,7 @@
       <w:pPr>
         <w:pStyle w:val="a4"/>
       </w:pPr>
-      <w:bookmarkStart w:id="33" w:name="_Toc161133709"/>
+      <w:bookmarkStart w:id="33" w:name="_Toc161134875"/>
       <w:proofErr w:type="spellStart"/>
       <w:r>
         <w:t>Экран</w:t>
@@ -8808,7 +8841,7 @@
       <w:pPr>
         <w:pStyle w:val="a4"/>
       </w:pPr>
-      <w:bookmarkStart w:id="34" w:name="_Toc161133710"/>
+      <w:bookmarkStart w:id="34" w:name="_Toc161134876"/>
       <w:proofErr w:type="spellStart"/>
       <w:r>
         <w:t>Экран</w:t>
@@ -8862,7 +8895,7 @@
       <w:pPr>
         <w:pStyle w:val="a4"/>
       </w:pPr>
-      <w:bookmarkStart w:id="35" w:name="_Toc161133711"/>
+      <w:bookmarkStart w:id="35" w:name="_Toc161134877"/>
       <w:proofErr w:type="spellStart"/>
       <w:r>
         <w:t>Экран</w:t>
@@ -8904,7 +8937,7 @@
       <w:pPr>
         <w:pStyle w:val="a4"/>
       </w:pPr>
-      <w:bookmarkStart w:id="36" w:name="_Toc161133712"/>
+      <w:bookmarkStart w:id="36" w:name="_Toc161134878"/>
       <w:proofErr w:type="spellStart"/>
       <w:r>
         <w:lastRenderedPageBreak/>
@@ -9008,7 +9041,7 @@
       <w:pPr>
         <w:pStyle w:val="a4"/>
       </w:pPr>
-      <w:bookmarkStart w:id="37" w:name="_Toc161133713"/>
+      <w:bookmarkStart w:id="37" w:name="_Toc161134879"/>
       <w:proofErr w:type="spellStart"/>
       <w:r>
         <w:t>Экран</w:t>
@@ -9061,9 +9094,15 @@
     <w:p>
       <w:pPr>
         <w:pStyle w:val="a4"/>
-      </w:pPr>
-      <w:bookmarkStart w:id="38" w:name="_Toc161133714"/>
-      <w:r>
+        <w:rPr>
+          <w:lang w:val="ru-RU"/>
+        </w:rPr>
+      </w:pPr>
+      <w:bookmarkStart w:id="38" w:name="_Toc161134880"/>
+      <w:r>
+        <w:rPr>
+          <w:lang w:val="ru-RU"/>
+        </w:rPr>
         <w:t>Экран с информацией о конкретном сотруднике</w:t>
       </w:r>
       <w:bookmarkEnd w:id="38"/>
@@ -9098,7 +9137,7 @@
       <w:pPr>
         <w:pStyle w:val="a4"/>
       </w:pPr>
-      <w:bookmarkStart w:id="39" w:name="_Toc161133715"/>
+      <w:bookmarkStart w:id="39" w:name="_Toc161134881"/>
       <w:proofErr w:type="spellStart"/>
       <w:r>
         <w:t>Экран</w:t>
@@ -9152,7 +9191,7 @@
       <w:pPr>
         <w:pStyle w:val="a3"/>
       </w:pPr>
-      <w:bookmarkStart w:id="40" w:name="_Toc161133716"/>
+      <w:bookmarkStart w:id="40" w:name="_Toc161134882"/>
       <w:proofErr w:type="spellStart"/>
       <w:r>
         <w:t>Требования</w:t>
@@ -9187,7 +9226,7 @@
           <w:numId w:val="16"/>
         </w:numPr>
       </w:pPr>
-      <w:bookmarkStart w:id="41" w:name="_Toc161133717"/>
+      <w:bookmarkStart w:id="41" w:name="_Toc161134883"/>
       <w:proofErr w:type="spellStart"/>
       <w:r>
         <w:t>Лингвистическое</w:t>
@@ -9236,7 +9275,7 @@
       <w:pPr>
         <w:pStyle w:val="a4"/>
       </w:pPr>
-      <w:bookmarkStart w:id="42" w:name="_Toc161133718"/>
+      <w:bookmarkStart w:id="42" w:name="_Toc161134884"/>
       <w:proofErr w:type="spellStart"/>
       <w:r>
         <w:t>Программное</w:t>
@@ -9421,7 +9460,7 @@
           <w:lang w:val="ru-RU"/>
         </w:rPr>
       </w:pPr>
-      <w:bookmarkStart w:id="43" w:name="_Toc161133719"/>
+      <w:bookmarkStart w:id="43" w:name="_Toc161134885"/>
       <w:r>
         <w:rPr>
           <w:lang w:val="ru-RU"/>
@@ -9437,9 +9476,15 @@
           <w:ilvl w:val="2"/>
           <w:numId w:val="17"/>
         </w:numPr>
-      </w:pPr>
-      <w:bookmarkStart w:id="44" w:name="_Toc161133720"/>
-      <w:r>
+        <w:rPr>
+          <w:lang w:val="ru-RU"/>
+        </w:rPr>
+      </w:pPr>
+      <w:bookmarkStart w:id="44" w:name="_Toc161134886"/>
+      <w:r>
+        <w:rPr>
+          <w:lang w:val="ru-RU"/>
+        </w:rPr>
         <w:t>Требования к численности и квалификации персонала и пользователей АС</w:t>
       </w:r>
       <w:bookmarkEnd w:id="44"/>
@@ -9531,7 +9576,7 @@
           <w:numId w:val="17"/>
         </w:numPr>
       </w:pPr>
-      <w:bookmarkStart w:id="45" w:name="_Toc161133721"/>
+      <w:bookmarkStart w:id="45" w:name="_Toc161134887"/>
       <w:proofErr w:type="spellStart"/>
       <w:r>
         <w:t>Требования</w:t>
@@ -9604,7 +9649,7 @@
       <w:pPr>
         <w:pStyle w:val="a4"/>
       </w:pPr>
-      <w:bookmarkStart w:id="46" w:name="_Toc161133722"/>
+      <w:bookmarkStart w:id="46" w:name="_Toc161134888"/>
       <w:proofErr w:type="spellStart"/>
       <w:r>
         <w:t>Дополнительные</w:t>
@@ -9641,7 +9686,7 @@
           <w:lang w:val="ru-RU"/>
         </w:rPr>
       </w:pPr>
-      <w:bookmarkStart w:id="47" w:name="_Toc161133723"/>
+      <w:bookmarkStart w:id="47" w:name="_Toc161134889"/>
       <w:r>
         <w:rPr>
           <w:lang w:val="ru-RU"/>
@@ -9853,7 +9898,7 @@
       <w:pPr>
         <w:pStyle w:val="a2"/>
       </w:pPr>
-      <w:bookmarkStart w:id="48" w:name="_Toc161133724"/>
+      <w:bookmarkStart w:id="48" w:name="_Toc161134890"/>
       <w:proofErr w:type="spellStart"/>
       <w:r>
         <w:lastRenderedPageBreak/>
@@ -10096,7 +10141,7 @@
           <w:lang w:val="ru-RU"/>
         </w:rPr>
       </w:pPr>
-      <w:bookmarkStart w:id="49" w:name="_Toc161133725"/>
+      <w:bookmarkStart w:id="49" w:name="_Toc161134891"/>
       <w:r>
         <w:rPr>
           <w:lang w:val="ru-RU"/>
@@ -10240,7 +10285,7 @@
           <w:lang w:val="ru-RU"/>
         </w:rPr>
       </w:pPr>
-      <w:bookmarkStart w:id="50" w:name="_Toc161133726"/>
+      <w:bookmarkStart w:id="50" w:name="_Toc161134892"/>
       <w:r>
         <w:rPr>
           <w:lang w:val="ru-RU"/>
@@ -10275,7 +10320,7 @@
       <w:pPr>
         <w:pStyle w:val="a2"/>
       </w:pPr>
-      <w:bookmarkStart w:id="51" w:name="_Toc161133727"/>
+      <w:bookmarkStart w:id="51" w:name="_Toc161134893"/>
       <w:proofErr w:type="spellStart"/>
       <w:r>
         <w:lastRenderedPageBreak/>
@@ -10299,7 +10344,7 @@
       <w:pPr>
         <w:pStyle w:val="a3"/>
       </w:pPr>
-      <w:bookmarkStart w:id="52" w:name="_Toc161133728"/>
+      <w:bookmarkStart w:id="52" w:name="_Toc161134894"/>
       <w:proofErr w:type="spellStart"/>
       <w:r>
         <w:t>Перечень</w:t>
@@ -10351,7 +10396,7 @@
       <w:pPr>
         <w:pStyle w:val="a3"/>
       </w:pPr>
-      <w:bookmarkStart w:id="53" w:name="_Toc161133729"/>
+      <w:bookmarkStart w:id="53" w:name="_Toc161134895"/>
       <w:proofErr w:type="spellStart"/>
       <w:r>
         <w:t>Вид</w:t>
@@ -10451,7 +10496,7 @@
       <w:pPr>
         <w:pStyle w:val="a2"/>
       </w:pPr>
-      <w:bookmarkStart w:id="54" w:name="_Toc161133730"/>
+      <w:bookmarkStart w:id="54" w:name="_Toc161134896"/>
       <w:proofErr w:type="spellStart"/>
       <w:r>
         <w:lastRenderedPageBreak/>
@@ -10475,7 +10520,7 @@
       <w:pPr>
         <w:pStyle w:val="a3"/>
       </w:pPr>
-      <w:bookmarkStart w:id="55" w:name="_Toc161133731"/>
+      <w:bookmarkStart w:id="55" w:name="_Toc161134897"/>
       <w:proofErr w:type="spellStart"/>
       <w:r>
         <w:t>Системы</w:t>
@@ -10909,7 +10954,7 @@
       <w:pPr>
         <w:pStyle w:val="a4"/>
       </w:pPr>
-      <w:bookmarkStart w:id="56" w:name="_Toc161133732"/>
+      <w:bookmarkStart w:id="56" w:name="_Toc161134898"/>
       <w:proofErr w:type="spellStart"/>
       <w:r>
         <w:t>ReMarked</w:t>
@@ -11200,7 +11245,7 @@
       <w:pPr>
         <w:pStyle w:val="a4"/>
       </w:pPr>
-      <w:bookmarkStart w:id="57" w:name="_Toc161133733"/>
+      <w:bookmarkStart w:id="57" w:name="_Toc161134899"/>
       <w:proofErr w:type="spellStart"/>
       <w:r>
         <w:t>Meetto</w:t>
@@ -11227,7 +11272,7 @@
       <w:pPr>
         <w:pStyle w:val="a4"/>
       </w:pPr>
-      <w:bookmarkStart w:id="58" w:name="_Toc161133734"/>
+      <w:bookmarkStart w:id="58" w:name="_Toc161134900"/>
       <w:proofErr w:type="spellStart"/>
       <w:r>
         <w:t>GuestMe</w:t>
@@ -11312,7 +11357,7 @@
         </w:rPr>
         <w:lastRenderedPageBreak/>
         <w:drawing>
-          <wp:inline distT="0" distB="0" distL="0" distR="0" wp14:anchorId="5DB02128" wp14:editId="15056EFD">
+          <wp:inline distT="0" distB="0" distL="0" distR="0" wp14:anchorId="5DB02128" wp14:editId="75376ACB">
             <wp:extent cx="5939790" cy="3221355"/>
             <wp:effectExtent l="0" t="0" r="3810" b="0"/>
             <wp:docPr id="1791495137" name="Рисунок 4"/>
@@ -11375,24 +11420,14 @@
     <w:p>
       <w:pPr>
         <w:pStyle w:val="a5"/>
-        <w:numPr>
-          <w:ilvl w:val="3"/>
-          <w:numId w:val="21"/>
-        </w:numPr>
-      </w:pPr>
-      <w:bookmarkStart w:id="59" w:name="_Toc161133735"/>
+      </w:pPr>
+      <w:bookmarkStart w:id="59" w:name="_Toc161134901"/>
       <w:r>
         <w:lastRenderedPageBreak/>
         <w:t>BPMN</w:t>
       </w:r>
       <w:r>
-        <w:t xml:space="preserve"> </w:t>
-      </w:r>
-      <w:r>
-        <w:rPr>
-          <w:lang w:val="ru-RU"/>
-        </w:rPr>
-        <w:t>ДИАГРАММА</w:t>
+        <w:t xml:space="preserve"> ДИАГРАММА</w:t>
       </w:r>
       <w:bookmarkEnd w:id="59"/>
     </w:p>
@@ -11410,7 +11445,7 @@
           <w14:ligatures w14:val="standardContextual"/>
         </w:rPr>
         <w:drawing>
-          <wp:inline distT="0" distB="0" distL="0" distR="0" wp14:anchorId="4B3C774D" wp14:editId="6EF3AB74">
+          <wp:inline distT="0" distB="0" distL="0" distR="0" wp14:anchorId="4B3C774D" wp14:editId="3E950040">
             <wp:extent cx="8135667" cy="5292000"/>
             <wp:effectExtent l="0" t="6668" r="0" b="0"/>
             <wp:docPr id="1393381328" name="Рисунок 1"/>
@@ -11480,18 +11515,12 @@
       <w:pPr>
         <w:pStyle w:val="a5"/>
       </w:pPr>
-      <w:bookmarkStart w:id="60" w:name="_Toc161133736"/>
-      <w:r>
-        <w:rPr>
-          <w:lang w:val="ru-RU"/>
-        </w:rPr>
+      <w:bookmarkStart w:id="60" w:name="_Toc161134902"/>
+      <w:r>
         <w:lastRenderedPageBreak/>
         <w:t>Д</w:t>
       </w:r>
       <w:r>
-        <w:rPr>
-          <w:lang w:val="ru-RU"/>
-        </w:rPr>
         <w:t>ИАГРАММЫ СУЩНОСТЕЙ И КЛАССОВ</w:t>
       </w:r>
       <w:bookmarkEnd w:id="60"/>
@@ -11698,22 +11727,13 @@
     <w:p>
       <w:pPr>
         <w:pStyle w:val="a5"/>
-        <w:rPr>
-          <w:lang w:val="ru-RU"/>
-        </w:rPr>
-      </w:pPr>
-      <w:bookmarkStart w:id="61" w:name="_Toc161133737"/>
-      <w:r>
-        <w:rPr>
-          <w:lang w:val="ru-RU"/>
-        </w:rPr>
+      </w:pPr>
+      <w:bookmarkStart w:id="61" w:name="_Toc161134903"/>
+      <w:r>
         <w:lastRenderedPageBreak/>
         <w:t>Д</w:t>
       </w:r>
       <w:r>
-        <w:rPr>
-          <w:lang w:val="ru-RU"/>
-        </w:rPr>
         <w:t>ИАГРАММА ПРЕЦЕДЕНТОВ</w:t>
       </w:r>
       <w:bookmarkEnd w:id="61"/>
@@ -11785,22 +11805,13 @@
     <w:p>
       <w:pPr>
         <w:pStyle w:val="a5"/>
-        <w:rPr>
-          <w:lang w:val="ru-RU"/>
-        </w:rPr>
-      </w:pPr>
-      <w:bookmarkStart w:id="62" w:name="_Toc161133738"/>
-      <w:r>
-        <w:rPr>
-          <w:lang w:val="ru-RU"/>
-        </w:rPr>
+      </w:pPr>
+      <w:bookmarkStart w:id="62" w:name="_Toc161134904"/>
+      <w:r>
         <w:lastRenderedPageBreak/>
         <w:t>Д</w:t>
       </w:r>
       <w:r>
-        <w:rPr>
-          <w:lang w:val="ru-RU"/>
-        </w:rPr>
         <w:t>ИАГРАММЫ СОСТОЯНИЙ</w:t>
       </w:r>
       <w:bookmarkEnd w:id="62"/>
@@ -11929,18 +11940,12 @@
       <w:pPr>
         <w:pStyle w:val="a5"/>
       </w:pPr>
-      <w:bookmarkStart w:id="63" w:name="_Toc161133739"/>
-      <w:r>
-        <w:rPr>
-          <w:lang w:val="ru-RU"/>
-        </w:rPr>
+      <w:bookmarkStart w:id="63" w:name="_Toc161134905"/>
+      <w:r>
         <w:lastRenderedPageBreak/>
         <w:t>Д</w:t>
       </w:r>
       <w:r>
-        <w:rPr>
-          <w:lang w:val="ru-RU"/>
-        </w:rPr>
         <w:t>ИАГРАММА АКТИВНОСТИ</w:t>
       </w:r>
       <w:bookmarkEnd w:id="63"/>
@@ -12753,7 +12758,7 @@
   <w:abstractNum w:abstractNumId="6" w15:restartNumberingAfterBreak="0">
     <w:nsid w:val="526068AA"/>
     <w:multiLevelType w:val="multilevel"/>
-    <w:tmpl w:val="0CD4A68C"/>
+    <w:tmpl w:val="F25409FC"/>
     <w:lvl w:ilvl="0">
       <w:start w:val="1"/>
       <w:numFmt w:val="decimal"/>
@@ -12812,7 +12817,7 @@
       <w:lvlText w:val="ПРИЛОЖЕНИЕ %4"/>
       <w:lvlJc w:val="center"/>
       <w:pPr>
-        <w:ind w:left="-32767" w:firstLine="32767"/>
+        <w:ind w:left="1797" w:hanging="357"/>
       </w:pPr>
       <w:rPr>
         <w:rFonts w:ascii="Times New Roman" w:hAnsi="Times New Roman" w:hint="default"/>
@@ -14770,7 +14775,7 @@
     <w:basedOn w:val="af5"/>
     <w:autoRedefine/>
     <w:qFormat/>
-    <w:rsid w:val="00846CAD"/>
+    <w:rsid w:val="006A642D"/>
     <w:pPr>
       <w:keepNext/>
       <w:keepLines/>

</xml_diff>

<commit_message>
fix: made triplet image
</commit_message>
<xml_diff>
--- a/documentation/техническое задание/Техническое задание.docx
+++ b/documentation/техническое задание/Техническое задание.docx
@@ -564,7 +564,7 @@
       <w:r>
         <w:fldChar w:fldCharType="separate"/>
       </w:r>
-      <w:hyperlink w:anchor="_Toc161134844" w:history="1">
+      <w:hyperlink w:anchor="_Toc161212918" w:history="1">
         <w:r>
           <w:rPr>
             <w:rStyle w:val="aff"/>
@@ -591,7 +591,7 @@
             <w:noProof/>
             <w:webHidden/>
           </w:rPr>
-          <w:instrText xml:space="preserve"> PAGEREF _Toc161134844 \h </w:instrText>
+          <w:instrText xml:space="preserve"> PAGEREF _Toc161212918 \h </w:instrText>
         </w:r>
         <w:r>
           <w:rPr>
@@ -637,7 +637,7 @@
           <w14:ligatures w14:val="standardContextual"/>
         </w:rPr>
       </w:pPr>
-      <w:hyperlink w:anchor="_Toc161134845" w:history="1">
+      <w:hyperlink w:anchor="_Toc161212919" w:history="1">
         <w:r>
           <w:rPr>
             <w:rStyle w:val="aff"/>
@@ -664,7 +664,7 @@
             <w:noProof/>
             <w:webHidden/>
           </w:rPr>
-          <w:instrText xml:space="preserve"> PAGEREF _Toc161134845 \h </w:instrText>
+          <w:instrText xml:space="preserve"> PAGEREF _Toc161212919 \h </w:instrText>
         </w:r>
         <w:r>
           <w:rPr>
@@ -710,7 +710,7 @@
           <w14:ligatures w14:val="standardContextual"/>
         </w:rPr>
       </w:pPr>
-      <w:hyperlink w:anchor="_Toc161134846" w:history="1">
+      <w:hyperlink w:anchor="_Toc161212920" w:history="1">
         <w:r>
           <w:rPr>
             <w:rStyle w:val="aff"/>
@@ -737,7 +737,7 @@
             <w:noProof/>
             <w:webHidden/>
           </w:rPr>
-          <w:instrText xml:space="preserve"> PAGEREF _Toc161134846 \h </w:instrText>
+          <w:instrText xml:space="preserve"> PAGEREF _Toc161212920 \h </w:instrText>
         </w:r>
         <w:r>
           <w:rPr>
@@ -783,7 +783,7 @@
           <w14:ligatures w14:val="standardContextual"/>
         </w:rPr>
       </w:pPr>
-      <w:hyperlink w:anchor="_Toc161134847" w:history="1">
+      <w:hyperlink w:anchor="_Toc161212921" w:history="1">
         <w:r>
           <w:rPr>
             <w:rStyle w:val="aff"/>
@@ -810,7 +810,7 @@
             <w:noProof/>
             <w:webHidden/>
           </w:rPr>
-          <w:instrText xml:space="preserve"> PAGEREF _Toc161134847 \h </w:instrText>
+          <w:instrText xml:space="preserve"> PAGEREF _Toc161212921 \h </w:instrText>
         </w:r>
         <w:r>
           <w:rPr>
@@ -856,7 +856,7 @@
           <w14:ligatures w14:val="standardContextual"/>
         </w:rPr>
       </w:pPr>
-      <w:hyperlink w:anchor="_Toc161134848" w:history="1">
+      <w:hyperlink w:anchor="_Toc161212922" w:history="1">
         <w:r>
           <w:rPr>
             <w:rStyle w:val="aff"/>
@@ -883,7 +883,7 @@
             <w:noProof/>
             <w:webHidden/>
           </w:rPr>
-          <w:instrText xml:space="preserve"> PAGEREF _Toc161134848 \h </w:instrText>
+          <w:instrText xml:space="preserve"> PAGEREF _Toc161212922 \h </w:instrText>
         </w:r>
         <w:r>
           <w:rPr>
@@ -929,7 +929,7 @@
           <w14:ligatures w14:val="standardContextual"/>
         </w:rPr>
       </w:pPr>
-      <w:hyperlink w:anchor="_Toc161134849" w:history="1">
+      <w:hyperlink w:anchor="_Toc161212923" w:history="1">
         <w:r>
           <w:rPr>
             <w:rStyle w:val="aff"/>
@@ -956,7 +956,7 @@
             <w:noProof/>
             <w:webHidden/>
           </w:rPr>
-          <w:instrText xml:space="preserve"> PAGEREF _Toc161134849 \h </w:instrText>
+          <w:instrText xml:space="preserve"> PAGEREF _Toc161212923 \h </w:instrText>
         </w:r>
         <w:r>
           <w:rPr>
@@ -1002,7 +1002,7 @@
           <w14:ligatures w14:val="standardContextual"/>
         </w:rPr>
       </w:pPr>
-      <w:hyperlink w:anchor="_Toc161134850" w:history="1">
+      <w:hyperlink w:anchor="_Toc161212924" w:history="1">
         <w:r>
           <w:rPr>
             <w:rStyle w:val="aff"/>
@@ -1029,7 +1029,7 @@
             <w:noProof/>
             <w:webHidden/>
           </w:rPr>
-          <w:instrText xml:space="preserve"> PAGEREF _Toc161134850 \h </w:instrText>
+          <w:instrText xml:space="preserve"> PAGEREF _Toc161212924 \h </w:instrText>
         </w:r>
         <w:r>
           <w:rPr>
@@ -1075,7 +1075,7 @@
           <w14:ligatures w14:val="standardContextual"/>
         </w:rPr>
       </w:pPr>
-      <w:hyperlink w:anchor="_Toc161134851" w:history="1">
+      <w:hyperlink w:anchor="_Toc161212925" w:history="1">
         <w:r>
           <w:rPr>
             <w:rStyle w:val="aff"/>
@@ -1102,7 +1102,7 @@
             <w:noProof/>
             <w:webHidden/>
           </w:rPr>
-          <w:instrText xml:space="preserve"> PAGEREF _Toc161134851 \h </w:instrText>
+          <w:instrText xml:space="preserve"> PAGEREF _Toc161212925 \h </w:instrText>
         </w:r>
         <w:r>
           <w:rPr>
@@ -1148,7 +1148,7 @@
           <w14:ligatures w14:val="standardContextual"/>
         </w:rPr>
       </w:pPr>
-      <w:hyperlink w:anchor="_Toc161134852" w:history="1">
+      <w:hyperlink w:anchor="_Toc161212926" w:history="1">
         <w:r>
           <w:rPr>
             <w:rStyle w:val="aff"/>
@@ -1175,7 +1175,7 @@
             <w:noProof/>
             <w:webHidden/>
           </w:rPr>
-          <w:instrText xml:space="preserve"> PAGEREF _Toc161134852 \h </w:instrText>
+          <w:instrText xml:space="preserve"> PAGEREF _Toc161212926 \h </w:instrText>
         </w:r>
         <w:r>
           <w:rPr>
@@ -1221,7 +1221,7 @@
           <w14:ligatures w14:val="standardContextual"/>
         </w:rPr>
       </w:pPr>
-      <w:hyperlink w:anchor="_Toc161134853" w:history="1">
+      <w:hyperlink w:anchor="_Toc161212927" w:history="1">
         <w:r>
           <w:rPr>
             <w:rStyle w:val="aff"/>
@@ -1248,7 +1248,7 @@
             <w:noProof/>
             <w:webHidden/>
           </w:rPr>
-          <w:instrText xml:space="preserve"> PAGEREF _Toc161134853 \h </w:instrText>
+          <w:instrText xml:space="preserve"> PAGEREF _Toc161212927 \h </w:instrText>
         </w:r>
         <w:r>
           <w:rPr>
@@ -1294,7 +1294,7 @@
           <w14:ligatures w14:val="standardContextual"/>
         </w:rPr>
       </w:pPr>
-      <w:hyperlink w:anchor="_Toc161134854" w:history="1">
+      <w:hyperlink w:anchor="_Toc161212928" w:history="1">
         <w:r>
           <w:rPr>
             <w:rStyle w:val="aff"/>
@@ -1321,7 +1321,7 @@
             <w:noProof/>
             <w:webHidden/>
           </w:rPr>
-          <w:instrText xml:space="preserve"> PAGEREF _Toc161134854 \h </w:instrText>
+          <w:instrText xml:space="preserve"> PAGEREF _Toc161212928 \h </w:instrText>
         </w:r>
         <w:r>
           <w:rPr>
@@ -1367,7 +1367,7 @@
           <w14:ligatures w14:val="standardContextual"/>
         </w:rPr>
       </w:pPr>
-      <w:hyperlink w:anchor="_Toc161134855" w:history="1">
+      <w:hyperlink w:anchor="_Toc161212929" w:history="1">
         <w:r>
           <w:rPr>
             <w:rStyle w:val="aff"/>
@@ -1394,7 +1394,7 @@
             <w:noProof/>
             <w:webHidden/>
           </w:rPr>
-          <w:instrText xml:space="preserve"> PAGEREF _Toc161134855 \h </w:instrText>
+          <w:instrText xml:space="preserve"> PAGEREF _Toc161212929 \h </w:instrText>
         </w:r>
         <w:r>
           <w:rPr>
@@ -1440,7 +1440,7 @@
           <w14:ligatures w14:val="standardContextual"/>
         </w:rPr>
       </w:pPr>
-      <w:hyperlink w:anchor="_Toc161134856" w:history="1">
+      <w:hyperlink w:anchor="_Toc161212930" w:history="1">
         <w:r>
           <w:rPr>
             <w:rStyle w:val="aff"/>
@@ -1467,7 +1467,7 @@
             <w:noProof/>
             <w:webHidden/>
           </w:rPr>
-          <w:instrText xml:space="preserve"> PAGEREF _Toc161134856 \h </w:instrText>
+          <w:instrText xml:space="preserve"> PAGEREF _Toc161212930 \h </w:instrText>
         </w:r>
         <w:r>
           <w:rPr>
@@ -1513,7 +1513,7 @@
           <w14:ligatures w14:val="standardContextual"/>
         </w:rPr>
       </w:pPr>
-      <w:hyperlink w:anchor="_Toc161134857" w:history="1">
+      <w:hyperlink w:anchor="_Toc161212931" w:history="1">
         <w:r>
           <w:rPr>
             <w:rStyle w:val="aff"/>
@@ -1540,7 +1540,7 @@
             <w:noProof/>
             <w:webHidden/>
           </w:rPr>
-          <w:instrText xml:space="preserve"> PAGEREF _Toc161134857 \h </w:instrText>
+          <w:instrText xml:space="preserve"> PAGEREF _Toc161212931 \h </w:instrText>
         </w:r>
         <w:r>
           <w:rPr>
@@ -1586,7 +1586,7 @@
           <w14:ligatures w14:val="standardContextual"/>
         </w:rPr>
       </w:pPr>
-      <w:hyperlink w:anchor="_Toc161134858" w:history="1">
+      <w:hyperlink w:anchor="_Toc161212932" w:history="1">
         <w:r>
           <w:rPr>
             <w:rStyle w:val="aff"/>
@@ -1613,7 +1613,7 @@
             <w:noProof/>
             <w:webHidden/>
           </w:rPr>
-          <w:instrText xml:space="preserve"> PAGEREF _Toc161134858 \h </w:instrText>
+          <w:instrText xml:space="preserve"> PAGEREF _Toc161212932 \h </w:instrText>
         </w:r>
         <w:r>
           <w:rPr>
@@ -1659,7 +1659,7 @@
           <w14:ligatures w14:val="standardContextual"/>
         </w:rPr>
       </w:pPr>
-      <w:hyperlink w:anchor="_Toc161134859" w:history="1">
+      <w:hyperlink w:anchor="_Toc161212933" w:history="1">
         <w:r>
           <w:rPr>
             <w:rStyle w:val="aff"/>
@@ -1686,7 +1686,7 @@
             <w:noProof/>
             <w:webHidden/>
           </w:rPr>
-          <w:instrText xml:space="preserve"> PAGEREF _Toc161134859 \h </w:instrText>
+          <w:instrText xml:space="preserve"> PAGEREF _Toc161212933 \h </w:instrText>
         </w:r>
         <w:r>
           <w:rPr>
@@ -1732,7 +1732,7 @@
           <w14:ligatures w14:val="standardContextual"/>
         </w:rPr>
       </w:pPr>
-      <w:hyperlink w:anchor="_Toc161134860" w:history="1">
+      <w:hyperlink w:anchor="_Toc161212934" w:history="1">
         <w:r>
           <w:rPr>
             <w:rStyle w:val="aff"/>
@@ -1759,7 +1759,7 @@
             <w:noProof/>
             <w:webHidden/>
           </w:rPr>
-          <w:instrText xml:space="preserve"> PAGEREF _Toc161134860 \h </w:instrText>
+          <w:instrText xml:space="preserve"> PAGEREF _Toc161212934 \h </w:instrText>
         </w:r>
         <w:r>
           <w:rPr>
@@ -1805,7 +1805,7 @@
           <w14:ligatures w14:val="standardContextual"/>
         </w:rPr>
       </w:pPr>
-      <w:hyperlink w:anchor="_Toc161134861" w:history="1">
+      <w:hyperlink w:anchor="_Toc161212935" w:history="1">
         <w:r>
           <w:rPr>
             <w:rStyle w:val="aff"/>
@@ -1832,7 +1832,7 @@
             <w:noProof/>
             <w:webHidden/>
           </w:rPr>
-          <w:instrText xml:space="preserve"> PAGEREF _Toc161134861 \h </w:instrText>
+          <w:instrText xml:space="preserve"> PAGEREF _Toc161212935 \h </w:instrText>
         </w:r>
         <w:r>
           <w:rPr>
@@ -1878,7 +1878,7 @@
           <w14:ligatures w14:val="standardContextual"/>
         </w:rPr>
       </w:pPr>
-      <w:hyperlink w:anchor="_Toc161134862" w:history="1">
+      <w:hyperlink w:anchor="_Toc161212936" w:history="1">
         <w:r>
           <w:rPr>
             <w:rStyle w:val="aff"/>
@@ -1905,7 +1905,7 @@
             <w:noProof/>
             <w:webHidden/>
           </w:rPr>
-          <w:instrText xml:space="preserve"> PAGEREF _Toc161134862 \h </w:instrText>
+          <w:instrText xml:space="preserve"> PAGEREF _Toc161212936 \h </w:instrText>
         </w:r>
         <w:r>
           <w:rPr>
@@ -1951,7 +1951,7 @@
           <w14:ligatures w14:val="standardContextual"/>
         </w:rPr>
       </w:pPr>
-      <w:hyperlink w:anchor="_Toc161134863" w:history="1">
+      <w:hyperlink w:anchor="_Toc161212937" w:history="1">
         <w:r>
           <w:rPr>
             <w:rStyle w:val="aff"/>
@@ -1978,7 +1978,7 @@
             <w:noProof/>
             <w:webHidden/>
           </w:rPr>
-          <w:instrText xml:space="preserve"> PAGEREF _Toc161134863 \h </w:instrText>
+          <w:instrText xml:space="preserve"> PAGEREF _Toc161212937 \h </w:instrText>
         </w:r>
         <w:r>
           <w:rPr>
@@ -2024,7 +2024,7 @@
           <w14:ligatures w14:val="standardContextual"/>
         </w:rPr>
       </w:pPr>
-      <w:hyperlink w:anchor="_Toc161134864" w:history="1">
+      <w:hyperlink w:anchor="_Toc161212938" w:history="1">
         <w:r>
           <w:rPr>
             <w:rStyle w:val="aff"/>
@@ -2051,7 +2051,7 @@
             <w:noProof/>
             <w:webHidden/>
           </w:rPr>
-          <w:instrText xml:space="preserve"> PAGEREF _Toc161134864 \h </w:instrText>
+          <w:instrText xml:space="preserve"> PAGEREF _Toc161212938 \h </w:instrText>
         </w:r>
         <w:r>
           <w:rPr>
@@ -2097,7 +2097,7 @@
           <w14:ligatures w14:val="standardContextual"/>
         </w:rPr>
       </w:pPr>
-      <w:hyperlink w:anchor="_Toc161134865" w:history="1">
+      <w:hyperlink w:anchor="_Toc161212939" w:history="1">
         <w:r>
           <w:rPr>
             <w:rStyle w:val="aff"/>
@@ -2124,7 +2124,7 @@
             <w:noProof/>
             <w:webHidden/>
           </w:rPr>
-          <w:instrText xml:space="preserve"> PAGEREF _Toc161134865 \h </w:instrText>
+          <w:instrText xml:space="preserve"> PAGEREF _Toc161212939 \h </w:instrText>
         </w:r>
         <w:r>
           <w:rPr>
@@ -2144,7 +2144,7 @@
             <w:noProof/>
             <w:webHidden/>
           </w:rPr>
-          <w:t>16</w:t>
+          <w:t>14</w:t>
         </w:r>
         <w:r>
           <w:rPr>
@@ -2170,7 +2170,7 @@
           <w14:ligatures w14:val="standardContextual"/>
         </w:rPr>
       </w:pPr>
-      <w:hyperlink w:anchor="_Toc161134866" w:history="1">
+      <w:hyperlink w:anchor="_Toc161212940" w:history="1">
         <w:r>
           <w:rPr>
             <w:rStyle w:val="aff"/>
@@ -2197,7 +2197,7 @@
             <w:noProof/>
             <w:webHidden/>
           </w:rPr>
-          <w:instrText xml:space="preserve"> PAGEREF _Toc161134866 \h </w:instrText>
+          <w:instrText xml:space="preserve"> PAGEREF _Toc161212940 \h </w:instrText>
         </w:r>
         <w:r>
           <w:rPr>
@@ -2217,7 +2217,7 @@
             <w:noProof/>
             <w:webHidden/>
           </w:rPr>
-          <w:t>16</w:t>
+          <w:t>14</w:t>
         </w:r>
         <w:r>
           <w:rPr>
@@ -2243,7 +2243,7 @@
           <w14:ligatures w14:val="standardContextual"/>
         </w:rPr>
       </w:pPr>
-      <w:hyperlink w:anchor="_Toc161134867" w:history="1">
+      <w:hyperlink w:anchor="_Toc161212941" w:history="1">
         <w:r>
           <w:rPr>
             <w:rStyle w:val="aff"/>
@@ -2270,7 +2270,7 @@
             <w:noProof/>
             <w:webHidden/>
           </w:rPr>
-          <w:instrText xml:space="preserve"> PAGEREF _Toc161134867 \h </w:instrText>
+          <w:instrText xml:space="preserve"> PAGEREF _Toc161212941 \h </w:instrText>
         </w:r>
         <w:r>
           <w:rPr>
@@ -2290,7 +2290,7 @@
             <w:noProof/>
             <w:webHidden/>
           </w:rPr>
-          <w:t>17</w:t>
+          <w:t>14</w:t>
         </w:r>
         <w:r>
           <w:rPr>
@@ -2316,7 +2316,7 @@
           <w14:ligatures w14:val="standardContextual"/>
         </w:rPr>
       </w:pPr>
-      <w:hyperlink w:anchor="_Toc161134868" w:history="1">
+      <w:hyperlink w:anchor="_Toc161212942" w:history="1">
         <w:r>
           <w:rPr>
             <w:rStyle w:val="aff"/>
@@ -2343,7 +2343,7 @@
             <w:noProof/>
             <w:webHidden/>
           </w:rPr>
-          <w:instrText xml:space="preserve"> PAGEREF _Toc161134868 \h </w:instrText>
+          <w:instrText xml:space="preserve"> PAGEREF _Toc161212942 \h </w:instrText>
         </w:r>
         <w:r>
           <w:rPr>
@@ -2363,7 +2363,7 @@
             <w:noProof/>
             <w:webHidden/>
           </w:rPr>
-          <w:t>17</w:t>
+          <w:t>14</w:t>
         </w:r>
         <w:r>
           <w:rPr>
@@ -2389,7 +2389,7 @@
           <w14:ligatures w14:val="standardContextual"/>
         </w:rPr>
       </w:pPr>
-      <w:hyperlink w:anchor="_Toc161134869" w:history="1">
+      <w:hyperlink w:anchor="_Toc161212943" w:history="1">
         <w:r>
           <w:rPr>
             <w:rStyle w:val="aff"/>
@@ -2416,7 +2416,7 @@
             <w:noProof/>
             <w:webHidden/>
           </w:rPr>
-          <w:instrText xml:space="preserve"> PAGEREF _Toc161134869 \h </w:instrText>
+          <w:instrText xml:space="preserve"> PAGEREF _Toc161212943 \h </w:instrText>
         </w:r>
         <w:r>
           <w:rPr>
@@ -2436,7 +2436,7 @@
             <w:noProof/>
             <w:webHidden/>
           </w:rPr>
-          <w:t>18</w:t>
+          <w:t>16</w:t>
         </w:r>
         <w:r>
           <w:rPr>
@@ -2462,7 +2462,7 @@
           <w14:ligatures w14:val="standardContextual"/>
         </w:rPr>
       </w:pPr>
-      <w:hyperlink w:anchor="_Toc161134870" w:history="1">
+      <w:hyperlink w:anchor="_Toc161212944" w:history="1">
         <w:r>
           <w:rPr>
             <w:rStyle w:val="aff"/>
@@ -2489,7 +2489,7 @@
             <w:noProof/>
             <w:webHidden/>
           </w:rPr>
-          <w:instrText xml:space="preserve"> PAGEREF _Toc161134870 \h </w:instrText>
+          <w:instrText xml:space="preserve"> PAGEREF _Toc161212944 \h </w:instrText>
         </w:r>
         <w:r>
           <w:rPr>
@@ -2509,7 +2509,7 @@
             <w:noProof/>
             <w:webHidden/>
           </w:rPr>
-          <w:t>18</w:t>
+          <w:t>16</w:t>
         </w:r>
         <w:r>
           <w:rPr>
@@ -2535,7 +2535,7 @@
           <w14:ligatures w14:val="standardContextual"/>
         </w:rPr>
       </w:pPr>
-      <w:hyperlink w:anchor="_Toc161134871" w:history="1">
+      <w:hyperlink w:anchor="_Toc161212945" w:history="1">
         <w:r>
           <w:rPr>
             <w:rStyle w:val="aff"/>
@@ -2562,7 +2562,7 @@
             <w:noProof/>
             <w:webHidden/>
           </w:rPr>
-          <w:instrText xml:space="preserve"> PAGEREF _Toc161134871 \h </w:instrText>
+          <w:instrText xml:space="preserve"> PAGEREF _Toc161212945 \h </w:instrText>
         </w:r>
         <w:r>
           <w:rPr>
@@ -2582,7 +2582,7 @@
             <w:noProof/>
             <w:webHidden/>
           </w:rPr>
-          <w:t>19</w:t>
+          <w:t>16</w:t>
         </w:r>
         <w:r>
           <w:rPr>
@@ -2608,7 +2608,7 @@
           <w14:ligatures w14:val="standardContextual"/>
         </w:rPr>
       </w:pPr>
-      <w:hyperlink w:anchor="_Toc161134872" w:history="1">
+      <w:hyperlink w:anchor="_Toc161212946" w:history="1">
         <w:r>
           <w:rPr>
             <w:rStyle w:val="aff"/>
@@ -2635,7 +2635,7 @@
             <w:noProof/>
             <w:webHidden/>
           </w:rPr>
-          <w:instrText xml:space="preserve"> PAGEREF _Toc161134872 \h </w:instrText>
+          <w:instrText xml:space="preserve"> PAGEREF _Toc161212946 \h </w:instrText>
         </w:r>
         <w:r>
           <w:rPr>
@@ -2655,7 +2655,7 @@
             <w:noProof/>
             <w:webHidden/>
           </w:rPr>
-          <w:t>19</w:t>
+          <w:t>16</w:t>
         </w:r>
         <w:r>
           <w:rPr>
@@ -2681,7 +2681,7 @@
           <w14:ligatures w14:val="standardContextual"/>
         </w:rPr>
       </w:pPr>
-      <w:hyperlink w:anchor="_Toc161134873" w:history="1">
+      <w:hyperlink w:anchor="_Toc161212947" w:history="1">
         <w:r>
           <w:rPr>
             <w:rStyle w:val="aff"/>
@@ -2708,7 +2708,7 @@
             <w:noProof/>
             <w:webHidden/>
           </w:rPr>
-          <w:instrText xml:space="preserve"> PAGEREF _Toc161134873 \h </w:instrText>
+          <w:instrText xml:space="preserve"> PAGEREF _Toc161212947 \h </w:instrText>
         </w:r>
         <w:r>
           <w:rPr>
@@ -2728,7 +2728,7 @@
             <w:noProof/>
             <w:webHidden/>
           </w:rPr>
-          <w:t>19</w:t>
+          <w:t>16</w:t>
         </w:r>
         <w:r>
           <w:rPr>
@@ -2754,7 +2754,7 @@
           <w14:ligatures w14:val="standardContextual"/>
         </w:rPr>
       </w:pPr>
-      <w:hyperlink w:anchor="_Toc161134874" w:history="1">
+      <w:hyperlink w:anchor="_Toc161212948" w:history="1">
         <w:r>
           <w:rPr>
             <w:rStyle w:val="aff"/>
@@ -2781,7 +2781,7 @@
             <w:noProof/>
             <w:webHidden/>
           </w:rPr>
-          <w:instrText xml:space="preserve"> PAGEREF _Toc161134874 \h </w:instrText>
+          <w:instrText xml:space="preserve"> PAGEREF _Toc161212948 \h </w:instrText>
         </w:r>
         <w:r>
           <w:rPr>
@@ -2801,7 +2801,7 @@
             <w:noProof/>
             <w:webHidden/>
           </w:rPr>
-          <w:t>19</w:t>
+          <w:t>16</w:t>
         </w:r>
         <w:r>
           <w:rPr>
@@ -2827,7 +2827,7 @@
           <w14:ligatures w14:val="standardContextual"/>
         </w:rPr>
       </w:pPr>
-      <w:hyperlink w:anchor="_Toc161134875" w:history="1">
+      <w:hyperlink w:anchor="_Toc161212949" w:history="1">
         <w:r>
           <w:rPr>
             <w:rStyle w:val="aff"/>
@@ -2854,7 +2854,7 @@
             <w:noProof/>
             <w:webHidden/>
           </w:rPr>
-          <w:instrText xml:space="preserve"> PAGEREF _Toc161134875 \h </w:instrText>
+          <w:instrText xml:space="preserve"> PAGEREF _Toc161212949 \h </w:instrText>
         </w:r>
         <w:r>
           <w:rPr>
@@ -2874,7 +2874,7 @@
             <w:noProof/>
             <w:webHidden/>
           </w:rPr>
-          <w:t>19</w:t>
+          <w:t>17</w:t>
         </w:r>
         <w:r>
           <w:rPr>
@@ -2900,7 +2900,7 @@
           <w14:ligatures w14:val="standardContextual"/>
         </w:rPr>
       </w:pPr>
-      <w:hyperlink w:anchor="_Toc161134876" w:history="1">
+      <w:hyperlink w:anchor="_Toc161212950" w:history="1">
         <w:r>
           <w:rPr>
             <w:rStyle w:val="aff"/>
@@ -2927,7 +2927,7 @@
             <w:noProof/>
             <w:webHidden/>
           </w:rPr>
-          <w:instrText xml:space="preserve"> PAGEREF _Toc161134876 \h </w:instrText>
+          <w:instrText xml:space="preserve"> PAGEREF _Toc161212950 \h </w:instrText>
         </w:r>
         <w:r>
           <w:rPr>
@@ -2947,7 +2947,7 @@
             <w:noProof/>
             <w:webHidden/>
           </w:rPr>
-          <w:t>19</w:t>
+          <w:t>17</w:t>
         </w:r>
         <w:r>
           <w:rPr>
@@ -2973,7 +2973,7 @@
           <w14:ligatures w14:val="standardContextual"/>
         </w:rPr>
       </w:pPr>
-      <w:hyperlink w:anchor="_Toc161134877" w:history="1">
+      <w:hyperlink w:anchor="_Toc161212951" w:history="1">
         <w:r>
           <w:rPr>
             <w:rStyle w:val="aff"/>
@@ -3000,7 +3000,7 @@
             <w:noProof/>
             <w:webHidden/>
           </w:rPr>
-          <w:instrText xml:space="preserve"> PAGEREF _Toc161134877 \h </w:instrText>
+          <w:instrText xml:space="preserve"> PAGEREF _Toc161212951 \h </w:instrText>
         </w:r>
         <w:r>
           <w:rPr>
@@ -3020,7 +3020,7 @@
             <w:noProof/>
             <w:webHidden/>
           </w:rPr>
-          <w:t>19</w:t>
+          <w:t>17</w:t>
         </w:r>
         <w:r>
           <w:rPr>
@@ -3046,7 +3046,7 @@
           <w14:ligatures w14:val="standardContextual"/>
         </w:rPr>
       </w:pPr>
-      <w:hyperlink w:anchor="_Toc161134878" w:history="1">
+      <w:hyperlink w:anchor="_Toc161212952" w:history="1">
         <w:r>
           <w:rPr>
             <w:rStyle w:val="aff"/>
@@ -3073,7 +3073,7 @@
             <w:noProof/>
             <w:webHidden/>
           </w:rPr>
-          <w:instrText xml:space="preserve"> PAGEREF _Toc161134878 \h </w:instrText>
+          <w:instrText xml:space="preserve"> PAGEREF _Toc161212952 \h </w:instrText>
         </w:r>
         <w:r>
           <w:rPr>
@@ -3093,7 +3093,7 @@
             <w:noProof/>
             <w:webHidden/>
           </w:rPr>
-          <w:t>20</w:t>
+          <w:t>17</w:t>
         </w:r>
         <w:r>
           <w:rPr>
@@ -3119,7 +3119,7 @@
           <w14:ligatures w14:val="standardContextual"/>
         </w:rPr>
       </w:pPr>
-      <w:hyperlink w:anchor="_Toc161134879" w:history="1">
+      <w:hyperlink w:anchor="_Toc161212953" w:history="1">
         <w:r>
           <w:rPr>
             <w:rStyle w:val="aff"/>
@@ -3146,7 +3146,7 @@
             <w:noProof/>
             <w:webHidden/>
           </w:rPr>
-          <w:instrText xml:space="preserve"> PAGEREF _Toc161134879 \h </w:instrText>
+          <w:instrText xml:space="preserve"> PAGEREF _Toc161212953 \h </w:instrText>
         </w:r>
         <w:r>
           <w:rPr>
@@ -3166,7 +3166,7 @@
             <w:noProof/>
             <w:webHidden/>
           </w:rPr>
-          <w:t>20</w:t>
+          <w:t>17</w:t>
         </w:r>
         <w:r>
           <w:rPr>
@@ -3192,7 +3192,7 @@
           <w14:ligatures w14:val="standardContextual"/>
         </w:rPr>
       </w:pPr>
-      <w:hyperlink w:anchor="_Toc161134880" w:history="1">
+      <w:hyperlink w:anchor="_Toc161212954" w:history="1">
         <w:r>
           <w:rPr>
             <w:rStyle w:val="aff"/>
@@ -3219,7 +3219,7 @@
             <w:noProof/>
             <w:webHidden/>
           </w:rPr>
-          <w:instrText xml:space="preserve"> PAGEREF _Toc161134880 \h </w:instrText>
+          <w:instrText xml:space="preserve"> PAGEREF _Toc161212954 \h </w:instrText>
         </w:r>
         <w:r>
           <w:rPr>
@@ -3239,7 +3239,7 @@
             <w:noProof/>
             <w:webHidden/>
           </w:rPr>
-          <w:t>20</w:t>
+          <w:t>17</w:t>
         </w:r>
         <w:r>
           <w:rPr>
@@ -3265,7 +3265,7 @@
           <w14:ligatures w14:val="standardContextual"/>
         </w:rPr>
       </w:pPr>
-      <w:hyperlink w:anchor="_Toc161134881" w:history="1">
+      <w:hyperlink w:anchor="_Toc161212955" w:history="1">
         <w:r>
           <w:rPr>
             <w:rStyle w:val="aff"/>
@@ -3292,7 +3292,7 @@
             <w:noProof/>
             <w:webHidden/>
           </w:rPr>
-          <w:instrText xml:space="preserve"> PAGEREF _Toc161134881 \h </w:instrText>
+          <w:instrText xml:space="preserve"> PAGEREF _Toc161212955 \h </w:instrText>
         </w:r>
         <w:r>
           <w:rPr>
@@ -3312,7 +3312,7 @@
             <w:noProof/>
             <w:webHidden/>
           </w:rPr>
-          <w:t>20</w:t>
+          <w:t>17</w:t>
         </w:r>
         <w:r>
           <w:rPr>
@@ -3338,7 +3338,7 @@
           <w14:ligatures w14:val="standardContextual"/>
         </w:rPr>
       </w:pPr>
-      <w:hyperlink w:anchor="_Toc161134882" w:history="1">
+      <w:hyperlink w:anchor="_Toc161212956" w:history="1">
         <w:r>
           <w:rPr>
             <w:rStyle w:val="aff"/>
@@ -3365,7 +3365,7 @@
             <w:noProof/>
             <w:webHidden/>
           </w:rPr>
-          <w:instrText xml:space="preserve"> PAGEREF _Toc161134882 \h </w:instrText>
+          <w:instrText xml:space="preserve"> PAGEREF _Toc161212956 \h </w:instrText>
         </w:r>
         <w:r>
           <w:rPr>
@@ -3385,7 +3385,7 @@
             <w:noProof/>
             <w:webHidden/>
           </w:rPr>
-          <w:t>20</w:t>
+          <w:t>18</w:t>
         </w:r>
         <w:r>
           <w:rPr>
@@ -3411,7 +3411,7 @@
           <w14:ligatures w14:val="standardContextual"/>
         </w:rPr>
       </w:pPr>
-      <w:hyperlink w:anchor="_Toc161134883" w:history="1">
+      <w:hyperlink w:anchor="_Toc161212957" w:history="1">
         <w:r>
           <w:rPr>
             <w:rStyle w:val="aff"/>
@@ -3438,7 +3438,7 @@
             <w:noProof/>
             <w:webHidden/>
           </w:rPr>
-          <w:instrText xml:space="preserve"> PAGEREF _Toc161134883 \h </w:instrText>
+          <w:instrText xml:space="preserve"> PAGEREF _Toc161212957 \h </w:instrText>
         </w:r>
         <w:r>
           <w:rPr>
@@ -3458,7 +3458,7 @@
             <w:noProof/>
             <w:webHidden/>
           </w:rPr>
-          <w:t>20</w:t>
+          <w:t>18</w:t>
         </w:r>
         <w:r>
           <w:rPr>
@@ -3484,7 +3484,7 @@
           <w14:ligatures w14:val="standardContextual"/>
         </w:rPr>
       </w:pPr>
-      <w:hyperlink w:anchor="_Toc161134884" w:history="1">
+      <w:hyperlink w:anchor="_Toc161212958" w:history="1">
         <w:r>
           <w:rPr>
             <w:rStyle w:val="aff"/>
@@ -3511,7 +3511,7 @@
             <w:noProof/>
             <w:webHidden/>
           </w:rPr>
-          <w:instrText xml:space="preserve"> PAGEREF _Toc161134884 \h </w:instrText>
+          <w:instrText xml:space="preserve"> PAGEREF _Toc161212958 \h </w:instrText>
         </w:r>
         <w:r>
           <w:rPr>
@@ -3531,7 +3531,7 @@
             <w:noProof/>
             <w:webHidden/>
           </w:rPr>
-          <w:t>20</w:t>
+          <w:t>18</w:t>
         </w:r>
         <w:r>
           <w:rPr>
@@ -3557,7 +3557,7 @@
           <w14:ligatures w14:val="standardContextual"/>
         </w:rPr>
       </w:pPr>
-      <w:hyperlink w:anchor="_Toc161134885" w:history="1">
+      <w:hyperlink w:anchor="_Toc161212959" w:history="1">
         <w:r>
           <w:rPr>
             <w:rStyle w:val="aff"/>
@@ -3584,7 +3584,7 @@
             <w:noProof/>
             <w:webHidden/>
           </w:rPr>
-          <w:instrText xml:space="preserve"> PAGEREF _Toc161134885 \h </w:instrText>
+          <w:instrText xml:space="preserve"> PAGEREF _Toc161212959 \h </w:instrText>
         </w:r>
         <w:r>
           <w:rPr>
@@ -3604,7 +3604,7 @@
             <w:noProof/>
             <w:webHidden/>
           </w:rPr>
-          <w:t>21</w:t>
+          <w:t>18</w:t>
         </w:r>
         <w:r>
           <w:rPr>
@@ -3630,7 +3630,7 @@
           <w14:ligatures w14:val="standardContextual"/>
         </w:rPr>
       </w:pPr>
-      <w:hyperlink w:anchor="_Toc161134886" w:history="1">
+      <w:hyperlink w:anchor="_Toc161212960" w:history="1">
         <w:r>
           <w:rPr>
             <w:rStyle w:val="aff"/>
@@ -3657,7 +3657,7 @@
             <w:noProof/>
             <w:webHidden/>
           </w:rPr>
-          <w:instrText xml:space="preserve"> PAGEREF _Toc161134886 \h </w:instrText>
+          <w:instrText xml:space="preserve"> PAGEREF _Toc161212960 \h </w:instrText>
         </w:r>
         <w:r>
           <w:rPr>
@@ -3677,7 +3677,7 @@
             <w:noProof/>
             <w:webHidden/>
           </w:rPr>
-          <w:t>21</w:t>
+          <w:t>18</w:t>
         </w:r>
         <w:r>
           <w:rPr>
@@ -3703,7 +3703,7 @@
           <w14:ligatures w14:val="standardContextual"/>
         </w:rPr>
       </w:pPr>
-      <w:hyperlink w:anchor="_Toc161134887" w:history="1">
+      <w:hyperlink w:anchor="_Toc161212961" w:history="1">
         <w:r>
           <w:rPr>
             <w:rStyle w:val="aff"/>
@@ -3730,7 +3730,7 @@
             <w:noProof/>
             <w:webHidden/>
           </w:rPr>
-          <w:instrText xml:space="preserve"> PAGEREF _Toc161134887 \h </w:instrText>
+          <w:instrText xml:space="preserve"> PAGEREF _Toc161212961 \h </w:instrText>
         </w:r>
         <w:r>
           <w:rPr>
@@ -3750,7 +3750,7 @@
             <w:noProof/>
             <w:webHidden/>
           </w:rPr>
-          <w:t>21</w:t>
+          <w:t>19</w:t>
         </w:r>
         <w:r>
           <w:rPr>
@@ -3776,7 +3776,7 @@
           <w14:ligatures w14:val="standardContextual"/>
         </w:rPr>
       </w:pPr>
-      <w:hyperlink w:anchor="_Toc161134888" w:history="1">
+      <w:hyperlink w:anchor="_Toc161212962" w:history="1">
         <w:r>
           <w:rPr>
             <w:rStyle w:val="aff"/>
@@ -3803,7 +3803,7 @@
             <w:noProof/>
             <w:webHidden/>
           </w:rPr>
-          <w:instrText xml:space="preserve"> PAGEREF _Toc161134888 \h </w:instrText>
+          <w:instrText xml:space="preserve"> PAGEREF _Toc161212962 \h </w:instrText>
         </w:r>
         <w:r>
           <w:rPr>
@@ -3823,7 +3823,7 @@
             <w:noProof/>
             <w:webHidden/>
           </w:rPr>
-          <w:t>21</w:t>
+          <w:t>19</w:t>
         </w:r>
         <w:r>
           <w:rPr>
@@ -3849,7 +3849,7 @@
           <w14:ligatures w14:val="standardContextual"/>
         </w:rPr>
       </w:pPr>
-      <w:hyperlink w:anchor="_Toc161134889" w:history="1">
+      <w:hyperlink w:anchor="_Toc161212963" w:history="1">
         <w:r>
           <w:rPr>
             <w:rStyle w:val="aff"/>
@@ -3876,7 +3876,7 @@
             <w:noProof/>
             <w:webHidden/>
           </w:rPr>
-          <w:instrText xml:space="preserve"> PAGEREF _Toc161134889 \h </w:instrText>
+          <w:instrText xml:space="preserve"> PAGEREF _Toc161212963 \h </w:instrText>
         </w:r>
         <w:r>
           <w:rPr>
@@ -3896,7 +3896,7 @@
             <w:noProof/>
             <w:webHidden/>
           </w:rPr>
-          <w:t>22</w:t>
+          <w:t>20</w:t>
         </w:r>
         <w:r>
           <w:rPr>
@@ -3922,7 +3922,7 @@
           <w14:ligatures w14:val="standardContextual"/>
         </w:rPr>
       </w:pPr>
-      <w:hyperlink w:anchor="_Toc161134890" w:history="1">
+      <w:hyperlink w:anchor="_Toc161212964" w:history="1">
         <w:r>
           <w:rPr>
             <w:rStyle w:val="aff"/>
@@ -3949,7 +3949,7 @@
             <w:noProof/>
             <w:webHidden/>
           </w:rPr>
-          <w:instrText xml:space="preserve"> PAGEREF _Toc161134890 \h </w:instrText>
+          <w:instrText xml:space="preserve"> PAGEREF _Toc161212964 \h </w:instrText>
         </w:r>
         <w:r>
           <w:rPr>
@@ -3969,7 +3969,7 @@
             <w:noProof/>
             <w:webHidden/>
           </w:rPr>
-          <w:t>23</w:t>
+          <w:t>21</w:t>
         </w:r>
         <w:r>
           <w:rPr>
@@ -3995,7 +3995,7 @@
           <w14:ligatures w14:val="standardContextual"/>
         </w:rPr>
       </w:pPr>
-      <w:hyperlink w:anchor="_Toc161134891" w:history="1">
+      <w:hyperlink w:anchor="_Toc161212965" w:history="1">
         <w:r>
           <w:rPr>
             <w:rStyle w:val="aff"/>
@@ -4022,7 +4022,7 @@
             <w:noProof/>
             <w:webHidden/>
           </w:rPr>
-          <w:instrText xml:space="preserve"> PAGEREF _Toc161134891 \h </w:instrText>
+          <w:instrText xml:space="preserve"> PAGEREF _Toc161212965 \h </w:instrText>
         </w:r>
         <w:r>
           <w:rPr>
@@ -4042,7 +4042,7 @@
             <w:noProof/>
             <w:webHidden/>
           </w:rPr>
-          <w:t>24</w:t>
+          <w:t>22</w:t>
         </w:r>
         <w:r>
           <w:rPr>
@@ -4068,7 +4068,7 @@
           <w14:ligatures w14:val="standardContextual"/>
         </w:rPr>
       </w:pPr>
-      <w:hyperlink w:anchor="_Toc161134892" w:history="1">
+      <w:hyperlink w:anchor="_Toc161212966" w:history="1">
         <w:r>
           <w:rPr>
             <w:rStyle w:val="aff"/>
@@ -4095,7 +4095,7 @@
             <w:noProof/>
             <w:webHidden/>
           </w:rPr>
-          <w:instrText xml:space="preserve"> PAGEREF _Toc161134892 \h </w:instrText>
+          <w:instrText xml:space="preserve"> PAGEREF _Toc161212966 \h </w:instrText>
         </w:r>
         <w:r>
           <w:rPr>
@@ -4115,7 +4115,7 @@
             <w:noProof/>
             <w:webHidden/>
           </w:rPr>
-          <w:t>25</w:t>
+          <w:t>23</w:t>
         </w:r>
         <w:r>
           <w:rPr>
@@ -4141,7 +4141,7 @@
           <w14:ligatures w14:val="standardContextual"/>
         </w:rPr>
       </w:pPr>
-      <w:hyperlink w:anchor="_Toc161134893" w:history="1">
+      <w:hyperlink w:anchor="_Toc161212967" w:history="1">
         <w:r>
           <w:rPr>
             <w:rStyle w:val="aff"/>
@@ -4168,7 +4168,7 @@
             <w:noProof/>
             <w:webHidden/>
           </w:rPr>
-          <w:instrText xml:space="preserve"> PAGEREF _Toc161134893 \h </w:instrText>
+          <w:instrText xml:space="preserve"> PAGEREF _Toc161212967 \h </w:instrText>
         </w:r>
         <w:r>
           <w:rPr>
@@ -4188,7 +4188,7 @@
             <w:noProof/>
             <w:webHidden/>
           </w:rPr>
-          <w:t>26</w:t>
+          <w:t>24</w:t>
         </w:r>
         <w:r>
           <w:rPr>
@@ -4214,7 +4214,7 @@
           <w14:ligatures w14:val="standardContextual"/>
         </w:rPr>
       </w:pPr>
-      <w:hyperlink w:anchor="_Toc161134894" w:history="1">
+      <w:hyperlink w:anchor="_Toc161212968" w:history="1">
         <w:r>
           <w:rPr>
             <w:rStyle w:val="aff"/>
@@ -4241,7 +4241,7 @@
             <w:noProof/>
             <w:webHidden/>
           </w:rPr>
-          <w:instrText xml:space="preserve"> PAGEREF _Toc161134894 \h </w:instrText>
+          <w:instrText xml:space="preserve"> PAGEREF _Toc161212968 \h </w:instrText>
         </w:r>
         <w:r>
           <w:rPr>
@@ -4261,7 +4261,7 @@
             <w:noProof/>
             <w:webHidden/>
           </w:rPr>
-          <w:t>26</w:t>
+          <w:t>24</w:t>
         </w:r>
         <w:r>
           <w:rPr>
@@ -4287,7 +4287,7 @@
           <w14:ligatures w14:val="standardContextual"/>
         </w:rPr>
       </w:pPr>
-      <w:hyperlink w:anchor="_Toc161134895" w:history="1">
+      <w:hyperlink w:anchor="_Toc161212969" w:history="1">
         <w:r>
           <w:rPr>
             <w:rStyle w:val="aff"/>
@@ -4314,7 +4314,7 @@
             <w:noProof/>
             <w:webHidden/>
           </w:rPr>
-          <w:instrText xml:space="preserve"> PAGEREF _Toc161134895 \h </w:instrText>
+          <w:instrText xml:space="preserve"> PAGEREF _Toc161212969 \h </w:instrText>
         </w:r>
         <w:r>
           <w:rPr>
@@ -4334,7 +4334,7 @@
             <w:noProof/>
             <w:webHidden/>
           </w:rPr>
-          <w:t>26</w:t>
+          <w:t>24</w:t>
         </w:r>
         <w:r>
           <w:rPr>
@@ -4360,7 +4360,7 @@
           <w14:ligatures w14:val="standardContextual"/>
         </w:rPr>
       </w:pPr>
-      <w:hyperlink w:anchor="_Toc161134896" w:history="1">
+      <w:hyperlink w:anchor="_Toc161212970" w:history="1">
         <w:r>
           <w:rPr>
             <w:rStyle w:val="aff"/>
@@ -4387,7 +4387,7 @@
             <w:noProof/>
             <w:webHidden/>
           </w:rPr>
-          <w:instrText xml:space="preserve"> PAGEREF _Toc161134896 \h </w:instrText>
+          <w:instrText xml:space="preserve"> PAGEREF _Toc161212970 \h </w:instrText>
         </w:r>
         <w:r>
           <w:rPr>
@@ -4407,7 +4407,7 @@
             <w:noProof/>
             <w:webHidden/>
           </w:rPr>
-          <w:t>27</w:t>
+          <w:t>25</w:t>
         </w:r>
         <w:r>
           <w:rPr>
@@ -4433,7 +4433,7 @@
           <w14:ligatures w14:val="standardContextual"/>
         </w:rPr>
       </w:pPr>
-      <w:hyperlink w:anchor="_Toc161134897" w:history="1">
+      <w:hyperlink w:anchor="_Toc161212971" w:history="1">
         <w:r>
           <w:rPr>
             <w:rStyle w:val="aff"/>
@@ -4460,7 +4460,7 @@
             <w:noProof/>
             <w:webHidden/>
           </w:rPr>
-          <w:instrText xml:space="preserve"> PAGEREF _Toc161134897 \h </w:instrText>
+          <w:instrText xml:space="preserve"> PAGEREF _Toc161212971 \h </w:instrText>
         </w:r>
         <w:r>
           <w:rPr>
@@ -4480,7 +4480,7 @@
             <w:noProof/>
             <w:webHidden/>
           </w:rPr>
-          <w:t>27</w:t>
+          <w:t>25</w:t>
         </w:r>
         <w:r>
           <w:rPr>
@@ -4506,7 +4506,7 @@
           <w14:ligatures w14:val="standardContextual"/>
         </w:rPr>
       </w:pPr>
-      <w:hyperlink w:anchor="_Toc161134898" w:history="1">
+      <w:hyperlink w:anchor="_Toc161212972" w:history="1">
         <w:r>
           <w:rPr>
             <w:rStyle w:val="aff"/>
@@ -4533,7 +4533,7 @@
             <w:noProof/>
             <w:webHidden/>
           </w:rPr>
-          <w:instrText xml:space="preserve"> PAGEREF _Toc161134898 \h </w:instrText>
+          <w:instrText xml:space="preserve"> PAGEREF _Toc161212972 \h </w:instrText>
         </w:r>
         <w:r>
           <w:rPr>
@@ -4553,7 +4553,7 @@
             <w:noProof/>
             <w:webHidden/>
           </w:rPr>
-          <w:t>27</w:t>
+          <w:t>25</w:t>
         </w:r>
         <w:r>
           <w:rPr>
@@ -4579,13 +4579,13 @@
           <w14:ligatures w14:val="standardContextual"/>
         </w:rPr>
       </w:pPr>
-      <w:hyperlink w:anchor="_Toc161134899" w:history="1">
+      <w:hyperlink w:anchor="_Toc161212973" w:history="1">
         <w:r>
           <w:rPr>
             <w:rStyle w:val="aff"/>
             <w:noProof/>
           </w:rPr>
-          <w:t>10.1.2 Meetto</w:t>
+          <w:t>10.1.2 Restoplace</w:t>
         </w:r>
         <w:r>
           <w:rPr>
@@ -4606,7 +4606,7 @@
             <w:noProof/>
             <w:webHidden/>
           </w:rPr>
-          <w:instrText xml:space="preserve"> PAGEREF _Toc161134899 \h </w:instrText>
+          <w:instrText xml:space="preserve"> PAGEREF _Toc161212973 \h </w:instrText>
         </w:r>
         <w:r>
           <w:rPr>
@@ -4626,7 +4626,7 @@
             <w:noProof/>
             <w:webHidden/>
           </w:rPr>
-          <w:t>29</w:t>
+          <w:t>27</w:t>
         </w:r>
         <w:r>
           <w:rPr>
@@ -4652,7 +4652,7 @@
           <w14:ligatures w14:val="standardContextual"/>
         </w:rPr>
       </w:pPr>
-      <w:hyperlink w:anchor="_Toc161134900" w:history="1">
+      <w:hyperlink w:anchor="_Toc161212974" w:history="1">
         <w:r>
           <w:rPr>
             <w:rStyle w:val="aff"/>
@@ -4679,7 +4679,7 @@
             <w:noProof/>
             <w:webHidden/>
           </w:rPr>
-          <w:instrText xml:space="preserve"> PAGEREF _Toc161134900 \h </w:instrText>
+          <w:instrText xml:space="preserve"> PAGEREF _Toc161212974 \h </w:instrText>
         </w:r>
         <w:r>
           <w:rPr>
@@ -4699,7 +4699,7 @@
             <w:noProof/>
             <w:webHidden/>
           </w:rPr>
-          <w:t>29</w:t>
+          <w:t>28</w:t>
         </w:r>
         <w:r>
           <w:rPr>
@@ -4725,7 +4725,7 @@
           <w14:ligatures w14:val="standardContextual"/>
         </w:rPr>
       </w:pPr>
-      <w:hyperlink w:anchor="_Toc161134901" w:history="1">
+      <w:hyperlink w:anchor="_Toc161212975" w:history="1">
         <w:r>
           <w:rPr>
             <w:rStyle w:val="aff"/>
@@ -4752,7 +4752,7 @@
             <w:noProof/>
             <w:webHidden/>
           </w:rPr>
-          <w:instrText xml:space="preserve"> PAGEREF _Toc161134901 \h </w:instrText>
+          <w:instrText xml:space="preserve"> PAGEREF _Toc161212975 \h </w:instrText>
         </w:r>
         <w:r>
           <w:rPr>
@@ -4772,7 +4772,7 @@
             <w:noProof/>
             <w:webHidden/>
           </w:rPr>
-          <w:t>31</w:t>
+          <w:t>29</w:t>
         </w:r>
         <w:r>
           <w:rPr>
@@ -4798,7 +4798,7 @@
           <w14:ligatures w14:val="standardContextual"/>
         </w:rPr>
       </w:pPr>
-      <w:hyperlink w:anchor="_Toc161134902" w:history="1">
+      <w:hyperlink w:anchor="_Toc161212976" w:history="1">
         <w:r>
           <w:rPr>
             <w:rStyle w:val="aff"/>
@@ -4825,7 +4825,7 @@
             <w:noProof/>
             <w:webHidden/>
           </w:rPr>
-          <w:instrText xml:space="preserve"> PAGEREF _Toc161134902 \h </w:instrText>
+          <w:instrText xml:space="preserve"> PAGEREF _Toc161212976 \h </w:instrText>
         </w:r>
         <w:r>
           <w:rPr>
@@ -4845,7 +4845,7 @@
             <w:noProof/>
             <w:webHidden/>
           </w:rPr>
-          <w:t>32</w:t>
+          <w:t>30</w:t>
         </w:r>
         <w:r>
           <w:rPr>
@@ -4871,7 +4871,7 @@
           <w14:ligatures w14:val="standardContextual"/>
         </w:rPr>
       </w:pPr>
-      <w:hyperlink w:anchor="_Toc161134903" w:history="1">
+      <w:hyperlink w:anchor="_Toc161212977" w:history="1">
         <w:r>
           <w:rPr>
             <w:rStyle w:val="aff"/>
@@ -4898,7 +4898,7 @@
             <w:noProof/>
             <w:webHidden/>
           </w:rPr>
-          <w:instrText xml:space="preserve"> PAGEREF _Toc161134903 \h </w:instrText>
+          <w:instrText xml:space="preserve"> PAGEREF _Toc161212977 \h </w:instrText>
         </w:r>
         <w:r>
           <w:rPr>
@@ -4918,7 +4918,7 @@
             <w:noProof/>
             <w:webHidden/>
           </w:rPr>
-          <w:t>35</w:t>
+          <w:t>33</w:t>
         </w:r>
         <w:r>
           <w:rPr>
@@ -4944,7 +4944,7 @@
           <w14:ligatures w14:val="standardContextual"/>
         </w:rPr>
       </w:pPr>
-      <w:hyperlink w:anchor="_Toc161134904" w:history="1">
+      <w:hyperlink w:anchor="_Toc161212978" w:history="1">
         <w:r>
           <w:rPr>
             <w:rStyle w:val="aff"/>
@@ -4971,7 +4971,7 @@
             <w:noProof/>
             <w:webHidden/>
           </w:rPr>
-          <w:instrText xml:space="preserve"> PAGEREF _Toc161134904 \h </w:instrText>
+          <w:instrText xml:space="preserve"> PAGEREF _Toc161212978 \h </w:instrText>
         </w:r>
         <w:r>
           <w:rPr>
@@ -4991,7 +4991,7 @@
             <w:noProof/>
             <w:webHidden/>
           </w:rPr>
-          <w:t>36</w:t>
+          <w:t>34</w:t>
         </w:r>
         <w:r>
           <w:rPr>
@@ -5017,7 +5017,7 @@
           <w14:ligatures w14:val="standardContextual"/>
         </w:rPr>
       </w:pPr>
-      <w:hyperlink w:anchor="_Toc161134905" w:history="1">
+      <w:hyperlink w:anchor="_Toc161212979" w:history="1">
         <w:r>
           <w:rPr>
             <w:rStyle w:val="aff"/>
@@ -5044,7 +5044,7 @@
             <w:noProof/>
             <w:webHidden/>
           </w:rPr>
-          <w:instrText xml:space="preserve"> PAGEREF _Toc161134905 \h </w:instrText>
+          <w:instrText xml:space="preserve"> PAGEREF _Toc161212979 \h </w:instrText>
         </w:r>
         <w:r>
           <w:rPr>
@@ -5064,7 +5064,7 @@
             <w:noProof/>
             <w:webHidden/>
           </w:rPr>
-          <w:t>38</w:t>
+          <w:t>36</w:t>
         </w:r>
         <w:r>
           <w:rPr>
@@ -5090,7 +5090,7 @@
       <w:pPr>
         <w:pStyle w:val="a2"/>
       </w:pPr>
-      <w:bookmarkStart w:id="1" w:name="_Toc161134844"/>
+      <w:bookmarkStart w:id="1" w:name="_Toc161212918"/>
       <w:r>
         <w:lastRenderedPageBreak/>
         <w:t>Терминология</w:t>
@@ -5615,7 +5615,7 @@
       <w:pPr>
         <w:pStyle w:val="a2"/>
       </w:pPr>
-      <w:bookmarkStart w:id="2" w:name="_Toc161134845"/>
+      <w:bookmarkStart w:id="2" w:name="_Toc161212919"/>
       <w:proofErr w:type="spellStart"/>
       <w:r>
         <w:lastRenderedPageBreak/>
@@ -5639,7 +5639,7 @@
           <w:lang w:val="ru-RU"/>
         </w:rPr>
       </w:pPr>
-      <w:bookmarkStart w:id="3" w:name="_Toc161134846"/>
+      <w:bookmarkStart w:id="3" w:name="_Toc161212920"/>
       <w:r>
         <w:rPr>
           <w:lang w:val="ru-RU"/>
@@ -5752,7 +5752,7 @@
       <w:pPr>
         <w:pStyle w:val="a3"/>
       </w:pPr>
-      <w:bookmarkStart w:id="5" w:name="_Toc161134847"/>
+      <w:bookmarkStart w:id="5" w:name="_Toc161212921"/>
       <w:proofErr w:type="spellStart"/>
       <w:r>
         <w:t>Заказчик</w:t>
@@ -5912,7 +5912,7 @@
       <w:pPr>
         <w:pStyle w:val="a3"/>
       </w:pPr>
-      <w:bookmarkStart w:id="6" w:name="_Toc161134848"/>
+      <w:bookmarkStart w:id="6" w:name="_Toc161212922"/>
       <w:proofErr w:type="spellStart"/>
       <w:r>
         <w:t>Разработчик</w:t>
@@ -6018,7 +6018,7 @@
           <w:lang w:val="ru-RU"/>
         </w:rPr>
       </w:pPr>
-      <w:bookmarkStart w:id="7" w:name="_Toc161134849"/>
+      <w:bookmarkStart w:id="7" w:name="_Toc161212923"/>
       <w:r>
         <w:rPr>
           <w:lang w:val="ru-RU"/>
@@ -6068,7 +6068,7 @@
           <w:lang w:val="ru-RU"/>
         </w:rPr>
       </w:pPr>
-      <w:bookmarkStart w:id="8" w:name="_Toc161134850"/>
+      <w:bookmarkStart w:id="8" w:name="_Toc161212924"/>
       <w:r>
         <w:rPr>
           <w:lang w:val="ru-RU"/>
@@ -6116,7 +6116,7 @@
           <w:lang w:val="ru-RU"/>
         </w:rPr>
       </w:pPr>
-      <w:bookmarkStart w:id="9" w:name="_Toc161134851"/>
+      <w:bookmarkStart w:id="9" w:name="_Toc161212925"/>
       <w:r>
         <w:rPr>
           <w:lang w:val="ru-RU"/>
@@ -6130,7 +6130,7 @@
       <w:pPr>
         <w:pStyle w:val="a3"/>
       </w:pPr>
-      <w:bookmarkStart w:id="10" w:name="_Toc161134852"/>
+      <w:bookmarkStart w:id="10" w:name="_Toc161212926"/>
       <w:proofErr w:type="spellStart"/>
       <w:r>
         <w:t>Цели</w:t>
@@ -6218,7 +6218,7 @@
       <w:pPr>
         <w:pStyle w:val="a3"/>
       </w:pPr>
-      <w:bookmarkStart w:id="11" w:name="_Toc161134853"/>
+      <w:bookmarkStart w:id="11" w:name="_Toc161212927"/>
       <w:proofErr w:type="spellStart"/>
       <w:r>
         <w:t>Назначение</w:t>
@@ -6301,7 +6301,7 @@
       <w:pPr>
         <w:pStyle w:val="a2"/>
       </w:pPr>
-      <w:bookmarkStart w:id="12" w:name="_Toc161134854"/>
+      <w:bookmarkStart w:id="12" w:name="_Toc161212928"/>
       <w:proofErr w:type="spellStart"/>
       <w:r>
         <w:lastRenderedPageBreak/>
@@ -6333,7 +6333,7 @@
           <w:lang w:val="ru-RU"/>
         </w:rPr>
       </w:pPr>
-      <w:bookmarkStart w:id="13" w:name="_Toc161134855"/>
+      <w:bookmarkStart w:id="13" w:name="_Toc161212929"/>
       <w:r>
         <w:rPr>
           <w:lang w:val="ru-RU"/>
@@ -6349,7 +6349,7 @@
           <w:lang w:val="ru-RU"/>
         </w:rPr>
       </w:pPr>
-      <w:bookmarkStart w:id="14" w:name="_Toc161134856"/>
+      <w:bookmarkStart w:id="14" w:name="_Toc161212930"/>
       <w:r>
         <w:rPr>
           <w:lang w:val="ru-RU"/>
@@ -6559,7 +6559,7 @@
       <w:pPr>
         <w:pStyle w:val="a4"/>
       </w:pPr>
-      <w:bookmarkStart w:id="15" w:name="_Toc161134857"/>
+      <w:bookmarkStart w:id="15" w:name="_Toc161212931"/>
       <w:proofErr w:type="spellStart"/>
       <w:r>
         <w:lastRenderedPageBreak/>
@@ -6649,7 +6649,7 @@
       <w:pPr>
         <w:pStyle w:val="a3"/>
       </w:pPr>
-      <w:bookmarkStart w:id="16" w:name="_Toc161134858"/>
+      <w:bookmarkStart w:id="16" w:name="_Toc161212932"/>
       <w:proofErr w:type="spellStart"/>
       <w:r>
         <w:t>Требования</w:t>
@@ -6757,7 +6757,7 @@
           <w:numId w:val="20"/>
         </w:numPr>
       </w:pPr>
-      <w:bookmarkStart w:id="17" w:name="_Toc161134859"/>
+      <w:bookmarkStart w:id="17" w:name="_Toc161212933"/>
       <w:proofErr w:type="spellStart"/>
       <w:r>
         <w:t>Вход</w:t>
@@ -6818,7 +6818,7 @@
       <w:pPr>
         <w:pStyle w:val="a4"/>
       </w:pPr>
-      <w:bookmarkStart w:id="18" w:name="_Toc161134860"/>
+      <w:bookmarkStart w:id="18" w:name="_Toc161212934"/>
       <w:proofErr w:type="spellStart"/>
       <w:r>
         <w:t>Учёт</w:t>
@@ -6984,7 +6984,7 @@
       <w:pPr>
         <w:pStyle w:val="a4"/>
       </w:pPr>
-      <w:bookmarkStart w:id="19" w:name="_Toc161134861"/>
+      <w:bookmarkStart w:id="19" w:name="_Toc161212935"/>
       <w:proofErr w:type="spellStart"/>
       <w:r>
         <w:t>Учёт</w:t>
@@ -7159,7 +7159,7 @@
           <w:lang w:val="ru-RU"/>
         </w:rPr>
       </w:pPr>
-      <w:bookmarkStart w:id="20" w:name="_Toc161134862"/>
+      <w:bookmarkStart w:id="20" w:name="_Toc161212936"/>
       <w:r>
         <w:rPr>
           <w:lang w:val="ru-RU"/>
@@ -7301,7 +7301,7 @@
       <w:pPr>
         <w:pStyle w:val="a4"/>
       </w:pPr>
-      <w:bookmarkStart w:id="21" w:name="_Toc161134863"/>
+      <w:bookmarkStart w:id="21" w:name="_Toc161212937"/>
       <w:proofErr w:type="spellStart"/>
       <w:r>
         <w:t>Регистрация</w:t>
@@ -7431,7 +7431,7 @@
           <w:lang w:val="ru-RU"/>
         </w:rPr>
       </w:pPr>
-      <w:bookmarkStart w:id="22" w:name="_Toc161134864"/>
+      <w:bookmarkStart w:id="22" w:name="_Toc161212938"/>
       <w:r>
         <w:rPr>
           <w:lang w:val="ru-RU"/>
@@ -7582,9 +7582,9 @@
         </w:rPr>
         <w:lastRenderedPageBreak/>
         <w:drawing>
-          <wp:inline distT="0" distB="0" distL="0" distR="0" wp14:anchorId="723C1E50" wp14:editId="1E17289B">
-            <wp:extent cx="2280047" cy="4933950"/>
-            <wp:effectExtent l="0" t="0" r="6350" b="0"/>
+          <wp:inline distT="0" distB="0" distL="0" distR="0" wp14:anchorId="723C1E50" wp14:editId="2635F1E3">
+            <wp:extent cx="1813335" cy="3924000"/>
+            <wp:effectExtent l="0" t="0" r="0" b="635"/>
             <wp:docPr id="660646343" name="Рисунок 1"/>
             <wp:cNvGraphicFramePr>
               <a:graphicFrameLocks xmlns:a="http://schemas.openxmlformats.org/drawingml/2006/main" noChangeAspect="1"/>
@@ -7605,7 +7605,7 @@
                   <pic:spPr>
                     <a:xfrm>
                       <a:off x="0" y="0"/>
-                      <a:ext cx="2291119" cy="4957909"/>
+                      <a:ext cx="1813335" cy="3924000"/>
                     </a:xfrm>
                     <a:prstGeom prst="rect">
                       <a:avLst/>
@@ -7637,7 +7637,19 @@
         <w:rPr>
           <w:lang w:val="ru-RU"/>
         </w:rPr>
-        <w:t>На рисунках 3-5 показаны прототипы основных типов экранов мобильного приложения:</w:t>
+        <w:t>На рисунк</w:t>
+      </w:r>
+      <w:r>
+        <w:rPr>
+          <w:lang w:val="ru-RU"/>
+        </w:rPr>
+        <w:t>е</w:t>
+      </w:r>
+      <w:r>
+        <w:rPr>
+          <w:lang w:val="ru-RU"/>
+        </w:rPr>
+        <w:t xml:space="preserve"> 3 показаны прототипы основных типов экранов мобильного приложения:</w:t>
       </w:r>
     </w:p>
     <w:p>
@@ -7648,11 +7660,10 @@
         <w:rPr>
           <w:noProof/>
         </w:rPr>
-        <w:lastRenderedPageBreak/>
         <w:drawing>
-          <wp:inline distT="0" distB="0" distL="0" distR="0" wp14:anchorId="51046CD2" wp14:editId="21FEA52D">
-            <wp:extent cx="2280668" cy="4935600"/>
-            <wp:effectExtent l="0" t="0" r="5715" b="0"/>
+          <wp:inline distT="0" distB="0" distL="0" distR="0" wp14:anchorId="51046CD2" wp14:editId="56B76690">
+            <wp:extent cx="5086580" cy="3312000"/>
+            <wp:effectExtent l="0" t="0" r="0" b="3175"/>
             <wp:docPr id="1819615273" name="Рисунок 1"/>
             <wp:cNvGraphicFramePr>
               <a:graphicFrameLocks xmlns:a="http://schemas.openxmlformats.org/drawingml/2006/main" noChangeAspect="1"/>
@@ -7679,7 +7690,7 @@
                   <pic:spPr>
                     <a:xfrm>
                       <a:off x="0" y="0"/>
-                      <a:ext cx="2280668" cy="4935600"/>
+                      <a:ext cx="5086580" cy="3312000"/>
                     </a:xfrm>
                     <a:prstGeom prst="rect">
                       <a:avLst/>
@@ -7697,127 +7708,28 @@
         <w:pStyle w:val="a"/>
       </w:pPr>
       <w:r>
-        <w:t>Экран со списком</w:t>
-      </w:r>
-    </w:p>
-    <w:p>
-      <w:pPr>
-        <w:pStyle w:val="af6"/>
-      </w:pPr>
-      <w:r>
-        <w:rPr>
-          <w:noProof/>
-        </w:rPr>
-        <w:lastRenderedPageBreak/>
-        <w:drawing>
-          <wp:inline distT="0" distB="0" distL="0" distR="0" wp14:anchorId="160CE128" wp14:editId="349061A4">
-            <wp:extent cx="2280668" cy="4935600"/>
-            <wp:effectExtent l="0" t="0" r="5715" b="0"/>
-            <wp:docPr id="1097096538" name="Рисунок 1"/>
-            <wp:cNvGraphicFramePr>
-              <a:graphicFrameLocks xmlns:a="http://schemas.openxmlformats.org/drawingml/2006/main" noChangeAspect="1"/>
-            </wp:cNvGraphicFramePr>
-            <a:graphic xmlns:a="http://schemas.openxmlformats.org/drawingml/2006/main">
-              <a:graphicData uri="http://schemas.openxmlformats.org/drawingml/2006/picture">
-                <pic:pic xmlns:pic="http://schemas.openxmlformats.org/drawingml/2006/picture">
-                  <pic:nvPicPr>
-                    <pic:cNvPr id="1097096538" name="Рисунок 1"/>
-                    <pic:cNvPicPr/>
-                  </pic:nvPicPr>
-                  <pic:blipFill>
-                    <a:blip r:embed="rId11" cstate="print">
-                      <a:extLst>
-                        <a:ext uri="{28A0092B-C50C-407E-A947-70E740481C1C}">
-                          <a14:useLocalDpi xmlns:a14="http://schemas.microsoft.com/office/drawing/2010/main" val="0"/>
-                        </a:ext>
-                      </a:extLst>
-                    </a:blip>
-                    <a:stretch>
-                      <a:fillRect/>
-                    </a:stretch>
-                  </pic:blipFill>
-                  <pic:spPr>
-                    <a:xfrm>
-                      <a:off x="0" y="0"/>
-                      <a:ext cx="2280668" cy="4935600"/>
-                    </a:xfrm>
-                    <a:prstGeom prst="rect">
-                      <a:avLst/>
-                    </a:prstGeom>
-                  </pic:spPr>
-                </pic:pic>
-              </a:graphicData>
-            </a:graphic>
-          </wp:inline>
-        </w:drawing>
-      </w:r>
-    </w:p>
-    <w:p>
-      <w:pPr>
-        <w:pStyle w:val="a"/>
-      </w:pPr>
-      <w:r>
-        <w:t>Экран со статичной информацией</w:t>
-      </w:r>
-    </w:p>
-    <w:p>
-      <w:pPr>
-        <w:pStyle w:val="af6"/>
-      </w:pPr>
-      <w:r>
-        <w:rPr>
-          <w:noProof/>
-        </w:rPr>
-        <w:lastRenderedPageBreak/>
-        <w:drawing>
-          <wp:inline distT="0" distB="0" distL="0" distR="0" wp14:anchorId="34CAEB25" wp14:editId="24ADA49A">
-            <wp:extent cx="2280668" cy="4935600"/>
-            <wp:effectExtent l="0" t="0" r="5715" b="0"/>
-            <wp:docPr id="2125432680" name="Рисунок 1"/>
-            <wp:cNvGraphicFramePr>
-              <a:graphicFrameLocks xmlns:a="http://schemas.openxmlformats.org/drawingml/2006/main" noChangeAspect="1"/>
-            </wp:cNvGraphicFramePr>
-            <a:graphic xmlns:a="http://schemas.openxmlformats.org/drawingml/2006/main">
-              <a:graphicData uri="http://schemas.openxmlformats.org/drawingml/2006/picture">
-                <pic:pic xmlns:pic="http://schemas.openxmlformats.org/drawingml/2006/picture">
-                  <pic:nvPicPr>
-                    <pic:cNvPr id="2125432680" name="Рисунок 1"/>
-                    <pic:cNvPicPr/>
-                  </pic:nvPicPr>
-                  <pic:blipFill>
-                    <a:blip r:embed="rId12" cstate="print">
-                      <a:extLst>
-                        <a:ext uri="{28A0092B-C50C-407E-A947-70E740481C1C}">
-                          <a14:useLocalDpi xmlns:a14="http://schemas.microsoft.com/office/drawing/2010/main" val="0"/>
-                        </a:ext>
-                      </a:extLst>
-                    </a:blip>
-                    <a:stretch>
-                      <a:fillRect/>
-                    </a:stretch>
-                  </pic:blipFill>
-                  <pic:spPr>
-                    <a:xfrm>
-                      <a:off x="0" y="0"/>
-                      <a:ext cx="2280668" cy="4935600"/>
-                    </a:xfrm>
-                    <a:prstGeom prst="rect">
-                      <a:avLst/>
-                    </a:prstGeom>
-                  </pic:spPr>
-                </pic:pic>
-              </a:graphicData>
-            </a:graphic>
-          </wp:inline>
-        </w:drawing>
-      </w:r>
-    </w:p>
-    <w:p>
-      <w:pPr>
-        <w:pStyle w:val="a"/>
-      </w:pPr>
-      <w:r>
-        <w:t>Экран с формой ввода данных</w:t>
+        <w:t>Прототипы э</w:t>
+      </w:r>
+      <w:r>
+        <w:t>кран</w:t>
+      </w:r>
+      <w:r>
+        <w:t>ов</w:t>
+      </w:r>
+      <w:r>
+        <w:t xml:space="preserve"> со списком</w:t>
+      </w:r>
+      <w:r>
+        <w:t xml:space="preserve">, </w:t>
+      </w:r>
+      <w:r>
+        <w:t>статичной информацией</w:t>
+      </w:r>
+      <w:r>
+        <w:t xml:space="preserve"> и </w:t>
+      </w:r>
+      <w:r>
+        <w:t>формой ввода данных</w:t>
       </w:r>
     </w:p>
     <w:p>
@@ -7828,9 +7740,10 @@
           <w:numId w:val="19"/>
         </w:numPr>
       </w:pPr>
-      <w:bookmarkStart w:id="23" w:name="_Toc161134865"/>
-      <w:proofErr w:type="spellStart"/>
-      <w:r>
+      <w:bookmarkStart w:id="23" w:name="_Toc161212939"/>
+      <w:proofErr w:type="spellStart"/>
+      <w:r>
+        <w:lastRenderedPageBreak/>
         <w:t>Общие</w:t>
       </w:r>
       <w:proofErr w:type="spellEnd"/>
@@ -7891,7 +7804,7 @@
           <w:numId w:val="19"/>
         </w:numPr>
       </w:pPr>
-      <w:bookmarkStart w:id="24" w:name="_Toc161134866"/>
+      <w:bookmarkStart w:id="24" w:name="_Toc161212940"/>
       <w:proofErr w:type="spellStart"/>
       <w:r>
         <w:t>Экран</w:t>
@@ -7939,14 +7852,7 @@
         <w:rPr>
           <w:lang w:val="ru-RU"/>
         </w:rPr>
-        <w:t xml:space="preserve"> должен содержать форму </w:t>
-      </w:r>
-      <w:r>
-        <w:rPr>
-          <w:lang w:val="ru-RU"/>
-        </w:rPr>
-        <w:lastRenderedPageBreak/>
-        <w:t>для ввода</w:t>
+        <w:t xml:space="preserve"> должен содержать форму для ввода</w:t>
       </w:r>
       <w:r>
         <w:rPr>
@@ -8019,7 +7925,7 @@
           <w:lang w:val="ru-RU"/>
         </w:rPr>
       </w:pPr>
-      <w:bookmarkStart w:id="25" w:name="_Toc161134867"/>
+      <w:bookmarkStart w:id="25" w:name="_Toc161212941"/>
       <w:r>
         <w:rPr>
           <w:lang w:val="ru-RU"/>
@@ -8096,7 +8002,7 @@
       <w:pPr>
         <w:pStyle w:val="a4"/>
       </w:pPr>
-      <w:bookmarkStart w:id="26" w:name="_Toc161134868"/>
+      <w:bookmarkStart w:id="26" w:name="_Toc161212942"/>
       <w:r>
         <w:t>Экран с просмотром занятости столов</w:t>
       </w:r>
@@ -8132,6 +8038,7 @@
         <w:pStyle w:val="a9"/>
       </w:pPr>
       <w:r>
+        <w:lastRenderedPageBreak/>
         <w:t>Оттенок о</w:t>
       </w:r>
       <w:r>
@@ -8221,7 +8128,13 @@
         <w:rPr>
           <w:lang w:val="ru-RU"/>
         </w:rPr>
-        <w:t xml:space="preserve"> 6</w:t>
+        <w:t xml:space="preserve"> </w:t>
+      </w:r>
+      <w:r>
+        <w:rPr>
+          <w:lang w:val="ru-RU"/>
+        </w:rPr>
+        <w:t>4</w:t>
       </w:r>
       <w:r>
         <w:rPr>
@@ -8238,9 +8151,8 @@
         <w:rPr>
           <w:noProof/>
         </w:rPr>
-        <w:lastRenderedPageBreak/>
         <w:drawing>
-          <wp:inline distT="0" distB="0" distL="0" distR="0" wp14:anchorId="4A69A6A9" wp14:editId="522B6BF3">
+          <wp:inline distT="0" distB="0" distL="0" distR="0" wp14:anchorId="4A69A6A9" wp14:editId="1253FDAA">
             <wp:extent cx="2280810" cy="4935600"/>
             <wp:effectExtent l="0" t="0" r="5715" b="0"/>
             <wp:docPr id="254842288" name="Рисунок 1"/>
@@ -8255,7 +8167,7 @@
                     <pic:cNvPicPr/>
                   </pic:nvPicPr>
                   <pic:blipFill>
-                    <a:blip r:embed="rId13"/>
+                    <a:blip r:embed="rId11"/>
                     <a:stretch>
                       <a:fillRect/>
                     </a:stretch>
@@ -8296,197 +8208,7 @@
       <w:pPr>
         <w:pStyle w:val="a4"/>
       </w:pPr>
-      <w:bookmarkStart w:id="27" w:name="_Toc161134869"/>
-      <w:proofErr w:type="spellStart"/>
-      <w:r>
-        <w:t>Экран</w:t>
-      </w:r>
-      <w:proofErr w:type="spellEnd"/>
-      <w:r>
-        <w:t xml:space="preserve"> </w:t>
-      </w:r>
-      <w:proofErr w:type="spellStart"/>
-      <w:r>
-        <w:t>очереди</w:t>
-      </w:r>
-      <w:proofErr w:type="spellEnd"/>
-      <w:r>
-        <w:t xml:space="preserve"> </w:t>
-      </w:r>
-      <w:proofErr w:type="spellStart"/>
-      <w:r>
-        <w:t>броней</w:t>
-      </w:r>
-      <w:proofErr w:type="spellEnd"/>
-      <w:r>
-        <w:t xml:space="preserve"> </w:t>
-      </w:r>
-      <w:proofErr w:type="spellStart"/>
-      <w:r>
-        <w:t>всех</w:t>
-      </w:r>
-      <w:proofErr w:type="spellEnd"/>
-      <w:r>
-        <w:t xml:space="preserve"> </w:t>
-      </w:r>
-      <w:proofErr w:type="spellStart"/>
-      <w:r>
-        <w:t>столов</w:t>
-      </w:r>
-      <w:bookmarkEnd w:id="27"/>
-      <w:proofErr w:type="spellEnd"/>
-    </w:p>
-    <w:p>
-      <w:pPr>
-        <w:pStyle w:val="af5"/>
-      </w:pPr>
-      <w:r>
-        <w:rPr>
-          <w:lang w:val="ru-RU"/>
-        </w:rPr>
-        <w:t xml:space="preserve">Данный экран содержит список всех броней с указанием краткой информации по каждой брони. </w:t>
-      </w:r>
-      <w:proofErr w:type="spellStart"/>
-      <w:r>
-        <w:t>При</w:t>
-      </w:r>
-      <w:proofErr w:type="spellEnd"/>
-      <w:r>
-        <w:t xml:space="preserve"> </w:t>
-      </w:r>
-      <w:proofErr w:type="spellStart"/>
-      <w:r>
-        <w:t>выборе</w:t>
-      </w:r>
-      <w:proofErr w:type="spellEnd"/>
-      <w:r>
-        <w:t xml:space="preserve"> </w:t>
-      </w:r>
-      <w:proofErr w:type="spellStart"/>
-      <w:r>
-        <w:t>брони</w:t>
-      </w:r>
-      <w:proofErr w:type="spellEnd"/>
-      <w:r>
-        <w:t xml:space="preserve"> </w:t>
-      </w:r>
-      <w:proofErr w:type="spellStart"/>
-      <w:r>
-        <w:t>открывается</w:t>
-      </w:r>
-      <w:proofErr w:type="spellEnd"/>
-      <w:r>
-        <w:t xml:space="preserve"> </w:t>
-      </w:r>
-      <w:proofErr w:type="spellStart"/>
-      <w:r>
-        <w:t>экран</w:t>
-      </w:r>
-      <w:proofErr w:type="spellEnd"/>
-      <w:r>
-        <w:t xml:space="preserve"> </w:t>
-      </w:r>
-      <w:r>
-        <w:rPr>
-          <w:lang w:val="ru-RU"/>
-        </w:rPr>
-        <w:t>выбранной</w:t>
-      </w:r>
-      <w:r>
-        <w:t xml:space="preserve"> </w:t>
-      </w:r>
-      <w:proofErr w:type="spellStart"/>
-      <w:r>
-        <w:t>брони</w:t>
-      </w:r>
-      <w:proofErr w:type="spellEnd"/>
-      <w:r>
-        <w:t>.</w:t>
-      </w:r>
-    </w:p>
-    <w:p>
-      <w:pPr>
-        <w:pStyle w:val="a4"/>
-      </w:pPr>
-      <w:bookmarkStart w:id="28" w:name="_Toc161134870"/>
-      <w:proofErr w:type="spellStart"/>
-      <w:r>
-        <w:t>Экран</w:t>
-      </w:r>
-      <w:proofErr w:type="spellEnd"/>
-      <w:r>
-        <w:t xml:space="preserve"> </w:t>
-      </w:r>
-      <w:proofErr w:type="spellStart"/>
-      <w:r>
-        <w:t>создания</w:t>
-      </w:r>
-      <w:proofErr w:type="spellEnd"/>
-      <w:r>
-        <w:t xml:space="preserve"> </w:t>
-      </w:r>
-      <w:proofErr w:type="spellStart"/>
-      <w:r>
-        <w:t>брони</w:t>
-      </w:r>
-      <w:bookmarkEnd w:id="28"/>
-      <w:proofErr w:type="spellEnd"/>
-    </w:p>
-    <w:p>
-      <w:pPr>
-        <w:pStyle w:val="af5"/>
-        <w:rPr>
-          <w:lang w:val="ru-RU"/>
-        </w:rPr>
-      </w:pPr>
-      <w:r>
-        <w:rPr>
-          <w:lang w:val="ru-RU"/>
-        </w:rPr>
-        <w:t>Данный экран имеет форму для ввода данных брони, описанных в пункте 4.2.</w:t>
-      </w:r>
-      <w:r>
-        <w:rPr>
-          <w:lang w:val="ru-RU"/>
-        </w:rPr>
-        <w:t>2</w:t>
-      </w:r>
-      <w:r>
-        <w:rPr>
-          <w:lang w:val="ru-RU"/>
-        </w:rPr>
-        <w:t xml:space="preserve">, а также кнопки создания брони или отмены создания брони. </w:t>
-      </w:r>
-      <w:r>
-        <w:rPr>
-          <w:lang w:val="ru-RU"/>
-        </w:rPr>
-        <w:t>При выборе времени брони</w:t>
-      </w:r>
-      <w:r>
-        <w:rPr>
-          <w:lang w:val="ru-RU"/>
-        </w:rPr>
-        <w:t xml:space="preserve"> и продолжительности брони</w:t>
-      </w:r>
-      <w:r>
-        <w:rPr>
-          <w:lang w:val="ru-RU"/>
-        </w:rPr>
-        <w:t xml:space="preserve"> должен показываться список столов, свободны</w:t>
-      </w:r>
-      <w:r>
-        <w:rPr>
-          <w:lang w:val="ru-RU"/>
-        </w:rPr>
-        <w:t>х в это время.</w:t>
-      </w:r>
-    </w:p>
-    <w:p>
-      <w:pPr>
-        <w:pStyle w:val="a4"/>
-      </w:pPr>
-      <w:bookmarkStart w:id="29" w:name="_Toc161134871"/>
+      <w:bookmarkStart w:id="27" w:name="_Toc161212943"/>
       <w:proofErr w:type="spellStart"/>
       <w:r>
         <w:lastRenderedPageBreak/>
@@ -8496,6 +8218,87 @@
       <w:r>
         <w:t xml:space="preserve"> </w:t>
       </w:r>
+      <w:proofErr w:type="spellStart"/>
+      <w:r>
+        <w:t>очереди</w:t>
+      </w:r>
+      <w:proofErr w:type="spellEnd"/>
+      <w:r>
+        <w:t xml:space="preserve"> </w:t>
+      </w:r>
+      <w:proofErr w:type="spellStart"/>
+      <w:r>
+        <w:t>броней</w:t>
+      </w:r>
+      <w:proofErr w:type="spellEnd"/>
+      <w:r>
+        <w:t xml:space="preserve"> </w:t>
+      </w:r>
+      <w:proofErr w:type="spellStart"/>
+      <w:r>
+        <w:t>всех</w:t>
+      </w:r>
+      <w:proofErr w:type="spellEnd"/>
+      <w:r>
+        <w:t xml:space="preserve"> </w:t>
+      </w:r>
+      <w:proofErr w:type="spellStart"/>
+      <w:r>
+        <w:t>столов</w:t>
+      </w:r>
+      <w:bookmarkEnd w:id="27"/>
+      <w:proofErr w:type="spellEnd"/>
+    </w:p>
+    <w:p>
+      <w:pPr>
+        <w:pStyle w:val="af5"/>
+      </w:pPr>
+      <w:r>
+        <w:rPr>
+          <w:lang w:val="ru-RU"/>
+        </w:rPr>
+        <w:t xml:space="preserve">Данный экран содержит список всех броней с указанием краткой информации по каждой брони. </w:t>
+      </w:r>
+      <w:proofErr w:type="spellStart"/>
+      <w:r>
+        <w:t>При</w:t>
+      </w:r>
+      <w:proofErr w:type="spellEnd"/>
+      <w:r>
+        <w:t xml:space="preserve"> </w:t>
+      </w:r>
+      <w:proofErr w:type="spellStart"/>
+      <w:r>
+        <w:t>выборе</w:t>
+      </w:r>
+      <w:proofErr w:type="spellEnd"/>
+      <w:r>
+        <w:t xml:space="preserve"> </w:t>
+      </w:r>
+      <w:proofErr w:type="spellStart"/>
+      <w:r>
+        <w:t>брони</w:t>
+      </w:r>
+      <w:proofErr w:type="spellEnd"/>
+      <w:r>
+        <w:t xml:space="preserve"> </w:t>
+      </w:r>
+      <w:proofErr w:type="spellStart"/>
+      <w:r>
+        <w:t>открывается</w:t>
+      </w:r>
+      <w:proofErr w:type="spellEnd"/>
+      <w:r>
+        <w:t xml:space="preserve"> </w:t>
+      </w:r>
+      <w:proofErr w:type="spellStart"/>
+      <w:r>
+        <w:t>экран</w:t>
+      </w:r>
+      <w:proofErr w:type="spellEnd"/>
+      <w:r>
+        <w:t xml:space="preserve"> </w:t>
+      </w:r>
       <w:r>
         <w:rPr>
           <w:lang w:val="ru-RU"/>
@@ -8509,6 +8312,115 @@
       <w:r>
         <w:t>брони</w:t>
       </w:r>
+      <w:proofErr w:type="spellEnd"/>
+      <w:r>
+        <w:t>.</w:t>
+      </w:r>
+    </w:p>
+    <w:p>
+      <w:pPr>
+        <w:pStyle w:val="a4"/>
+      </w:pPr>
+      <w:bookmarkStart w:id="28" w:name="_Toc161212944"/>
+      <w:proofErr w:type="spellStart"/>
+      <w:r>
+        <w:t>Экран</w:t>
+      </w:r>
+      <w:proofErr w:type="spellEnd"/>
+      <w:r>
+        <w:t xml:space="preserve"> </w:t>
+      </w:r>
+      <w:proofErr w:type="spellStart"/>
+      <w:r>
+        <w:t>создания</w:t>
+      </w:r>
+      <w:proofErr w:type="spellEnd"/>
+      <w:r>
+        <w:t xml:space="preserve"> </w:t>
+      </w:r>
+      <w:proofErr w:type="spellStart"/>
+      <w:r>
+        <w:t>брони</w:t>
+      </w:r>
+      <w:bookmarkEnd w:id="28"/>
+      <w:proofErr w:type="spellEnd"/>
+    </w:p>
+    <w:p>
+      <w:pPr>
+        <w:pStyle w:val="af5"/>
+        <w:rPr>
+          <w:lang w:val="ru-RU"/>
+        </w:rPr>
+      </w:pPr>
+      <w:r>
+        <w:rPr>
+          <w:lang w:val="ru-RU"/>
+        </w:rPr>
+        <w:t>Данный экран имеет форму для ввода данных брони, описанных в пункте 4.2.</w:t>
+      </w:r>
+      <w:r>
+        <w:rPr>
+          <w:lang w:val="ru-RU"/>
+        </w:rPr>
+        <w:t>2</w:t>
+      </w:r>
+      <w:r>
+        <w:rPr>
+          <w:lang w:val="ru-RU"/>
+        </w:rPr>
+        <w:t xml:space="preserve">, а также кнопки создания брони или отмены создания брони. </w:t>
+      </w:r>
+      <w:r>
+        <w:rPr>
+          <w:lang w:val="ru-RU"/>
+        </w:rPr>
+        <w:t>При выборе времени брони</w:t>
+      </w:r>
+      <w:r>
+        <w:rPr>
+          <w:lang w:val="ru-RU"/>
+        </w:rPr>
+        <w:t xml:space="preserve"> и продолжительности брони</w:t>
+      </w:r>
+      <w:r>
+        <w:rPr>
+          <w:lang w:val="ru-RU"/>
+        </w:rPr>
+        <w:t xml:space="preserve"> должен показываться список столов, свободны</w:t>
+      </w:r>
+      <w:r>
+        <w:rPr>
+          <w:lang w:val="ru-RU"/>
+        </w:rPr>
+        <w:t>х в это время.</w:t>
+      </w:r>
+    </w:p>
+    <w:p>
+      <w:pPr>
+        <w:pStyle w:val="a4"/>
+      </w:pPr>
+      <w:bookmarkStart w:id="29" w:name="_Toc161212945"/>
+      <w:proofErr w:type="spellStart"/>
+      <w:r>
+        <w:t>Экран</w:t>
+      </w:r>
+      <w:proofErr w:type="spellEnd"/>
+      <w:r>
+        <w:t xml:space="preserve"> </w:t>
+      </w:r>
+      <w:r>
+        <w:rPr>
+          <w:lang w:val="ru-RU"/>
+        </w:rPr>
+        <w:t>выбранной</w:t>
+      </w:r>
+      <w:r>
+        <w:t xml:space="preserve"> </w:t>
+      </w:r>
+      <w:proofErr w:type="spellStart"/>
+      <w:r>
+        <w:t>брони</w:t>
+      </w:r>
       <w:bookmarkEnd w:id="29"/>
       <w:proofErr w:type="spellEnd"/>
     </w:p>
@@ -8560,7 +8472,7 @@
       <w:pPr>
         <w:pStyle w:val="a4"/>
       </w:pPr>
-      <w:bookmarkStart w:id="30" w:name="_Toc161134872"/>
+      <w:bookmarkStart w:id="30" w:name="_Toc161212946"/>
       <w:proofErr w:type="spellStart"/>
       <w:r>
         <w:t>Экран</w:t>
@@ -8614,7 +8526,7 @@
       <w:pPr>
         <w:pStyle w:val="a4"/>
       </w:pPr>
-      <w:bookmarkStart w:id="31" w:name="_Toc161134873"/>
+      <w:bookmarkStart w:id="31" w:name="_Toc161212947"/>
       <w:proofErr w:type="spellStart"/>
       <w:r>
         <w:t>Экран</w:t>
@@ -8686,7 +8598,7 @@
       <w:pPr>
         <w:pStyle w:val="a4"/>
       </w:pPr>
-      <w:bookmarkStart w:id="32" w:name="_Toc161134874"/>
+      <w:bookmarkStart w:id="32" w:name="_Toc161212948"/>
       <w:proofErr w:type="spellStart"/>
       <w:r>
         <w:t>Экран</w:t>
@@ -8740,204 +8652,7 @@
       <w:pPr>
         <w:pStyle w:val="a4"/>
       </w:pPr>
-      <w:bookmarkStart w:id="33" w:name="_Toc161134875"/>
-      <w:proofErr w:type="spellStart"/>
-      <w:r>
-        <w:t>Экран</w:t>
-      </w:r>
-      <w:proofErr w:type="spellEnd"/>
-      <w:r>
-        <w:t xml:space="preserve"> </w:t>
-      </w:r>
-      <w:proofErr w:type="spellStart"/>
-      <w:r>
-        <w:t>очереди</w:t>
-      </w:r>
-      <w:proofErr w:type="spellEnd"/>
-      <w:r>
-        <w:t xml:space="preserve"> </w:t>
-      </w:r>
-      <w:proofErr w:type="spellStart"/>
-      <w:r>
-        <w:t>броней</w:t>
-      </w:r>
-      <w:proofErr w:type="spellEnd"/>
-      <w:r>
-        <w:t xml:space="preserve"> </w:t>
-      </w:r>
-      <w:proofErr w:type="spellStart"/>
-      <w:r>
-        <w:t>стола</w:t>
-      </w:r>
-      <w:bookmarkEnd w:id="33"/>
-      <w:proofErr w:type="spellEnd"/>
-    </w:p>
-    <w:p>
-      <w:pPr>
-        <w:pStyle w:val="af5"/>
-      </w:pPr>
-      <w:r>
-        <w:rPr>
-          <w:lang w:val="ru-RU"/>
-        </w:rPr>
-        <w:t xml:space="preserve">Данный экран содержит список броней для конкретного стола с указанием краткой информации по каждой брони. </w:t>
-      </w:r>
-      <w:proofErr w:type="spellStart"/>
-      <w:r>
-        <w:t>При</w:t>
-      </w:r>
-      <w:proofErr w:type="spellEnd"/>
-      <w:r>
-        <w:t xml:space="preserve"> </w:t>
-      </w:r>
-      <w:proofErr w:type="spellStart"/>
-      <w:r>
-        <w:t>выборе</w:t>
-      </w:r>
-      <w:proofErr w:type="spellEnd"/>
-      <w:r>
-        <w:t xml:space="preserve"> </w:t>
-      </w:r>
-      <w:proofErr w:type="spellStart"/>
-      <w:r>
-        <w:t>брони</w:t>
-      </w:r>
-      <w:proofErr w:type="spellEnd"/>
-      <w:r>
-        <w:t xml:space="preserve"> </w:t>
-      </w:r>
-      <w:proofErr w:type="spellStart"/>
-      <w:r>
-        <w:t>открывается</w:t>
-      </w:r>
-      <w:proofErr w:type="spellEnd"/>
-      <w:r>
-        <w:t xml:space="preserve"> </w:t>
-      </w:r>
-      <w:proofErr w:type="spellStart"/>
-      <w:r>
-        <w:t>экран</w:t>
-      </w:r>
-      <w:proofErr w:type="spellEnd"/>
-      <w:r>
-        <w:t xml:space="preserve"> </w:t>
-      </w:r>
-      <w:r>
-        <w:rPr>
-          <w:lang w:val="ru-RU"/>
-        </w:rPr>
-        <w:t xml:space="preserve">выбранной </w:t>
-      </w:r>
-      <w:proofErr w:type="spellStart"/>
-      <w:r>
-        <w:t>брони</w:t>
-      </w:r>
-      <w:proofErr w:type="spellEnd"/>
-      <w:r>
-        <w:t>.</w:t>
-      </w:r>
-    </w:p>
-    <w:p>
-      <w:pPr>
-        <w:pStyle w:val="a4"/>
-      </w:pPr>
-      <w:bookmarkStart w:id="34" w:name="_Toc161134876"/>
-      <w:proofErr w:type="spellStart"/>
-      <w:r>
-        <w:t>Экран</w:t>
-      </w:r>
-      <w:proofErr w:type="spellEnd"/>
-      <w:r>
-        <w:t xml:space="preserve"> </w:t>
-      </w:r>
-      <w:proofErr w:type="spellStart"/>
-      <w:r>
-        <w:t>личного</w:t>
-      </w:r>
-      <w:proofErr w:type="spellEnd"/>
-      <w:r>
-        <w:t xml:space="preserve"> </w:t>
-      </w:r>
-      <w:proofErr w:type="spellStart"/>
-      <w:r>
-        <w:t>кабинета</w:t>
-      </w:r>
-      <w:bookmarkEnd w:id="34"/>
-      <w:proofErr w:type="spellEnd"/>
-    </w:p>
-    <w:p>
-      <w:pPr>
-        <w:pStyle w:val="af5"/>
-        <w:rPr>
-          <w:lang w:val="ru-RU"/>
-        </w:rPr>
-      </w:pPr>
-      <w:r>
-        <w:rPr>
-          <w:lang w:val="ru-RU"/>
-        </w:rPr>
-        <w:t>Данный экран содержит информацию о сотруднике, описанную в пункте 4.2.</w:t>
-      </w:r>
-      <w:r>
-        <w:rPr>
-          <w:lang w:val="ru-RU"/>
-        </w:rPr>
-        <w:t>3</w:t>
-      </w:r>
-      <w:r>
-        <w:rPr>
-          <w:lang w:val="ru-RU"/>
-        </w:rPr>
-        <w:t>, и кнопку, открывающую экран изменения пароля.</w:t>
-      </w:r>
-    </w:p>
-    <w:p>
-      <w:pPr>
-        <w:pStyle w:val="a4"/>
-      </w:pPr>
-      <w:bookmarkStart w:id="35" w:name="_Toc161134877"/>
-      <w:proofErr w:type="spellStart"/>
-      <w:r>
-        <w:t>Экран</w:t>
-      </w:r>
-      <w:proofErr w:type="spellEnd"/>
-      <w:r>
-        <w:t xml:space="preserve"> </w:t>
-      </w:r>
-      <w:proofErr w:type="spellStart"/>
-      <w:r>
-        <w:t>изменения</w:t>
-      </w:r>
-      <w:proofErr w:type="spellEnd"/>
-      <w:r>
-        <w:t xml:space="preserve"> </w:t>
-      </w:r>
-      <w:proofErr w:type="spellStart"/>
-      <w:r>
-        <w:t>пароля</w:t>
-      </w:r>
-      <w:bookmarkEnd w:id="35"/>
-      <w:proofErr w:type="spellEnd"/>
-    </w:p>
-    <w:p>
-      <w:pPr>
-        <w:pStyle w:val="af5"/>
-        <w:rPr>
-          <w:lang w:val="ru-RU"/>
-        </w:rPr>
-      </w:pPr>
-      <w:r>
-        <w:rPr>
-          <w:lang w:val="ru-RU"/>
-        </w:rPr>
-        <w:t>Данный экран содержит форму для ввода старого и нового паролей, а также кнопки подтверждения и отмены изменения пароля.</w:t>
-      </w:r>
-    </w:p>
-    <w:p>
-      <w:pPr>
-        <w:pStyle w:val="a4"/>
-      </w:pPr>
-      <w:bookmarkStart w:id="36" w:name="_Toc161134878"/>
+      <w:bookmarkStart w:id="33" w:name="_Toc161212949"/>
       <w:proofErr w:type="spellStart"/>
       <w:r>
         <w:lastRenderedPageBreak/>
@@ -8949,6 +8664,203 @@
       </w:r>
       <w:proofErr w:type="spellStart"/>
       <w:r>
+        <w:t>очереди</w:t>
+      </w:r>
+      <w:proofErr w:type="spellEnd"/>
+      <w:r>
+        <w:t xml:space="preserve"> </w:t>
+      </w:r>
+      <w:proofErr w:type="spellStart"/>
+      <w:r>
+        <w:t>броней</w:t>
+      </w:r>
+      <w:proofErr w:type="spellEnd"/>
+      <w:r>
+        <w:t xml:space="preserve"> </w:t>
+      </w:r>
+      <w:proofErr w:type="spellStart"/>
+      <w:r>
+        <w:t>стола</w:t>
+      </w:r>
+      <w:bookmarkEnd w:id="33"/>
+      <w:proofErr w:type="spellEnd"/>
+    </w:p>
+    <w:p>
+      <w:pPr>
+        <w:pStyle w:val="af5"/>
+      </w:pPr>
+      <w:r>
+        <w:rPr>
+          <w:lang w:val="ru-RU"/>
+        </w:rPr>
+        <w:t xml:space="preserve">Данный экран содержит список броней для конкретного стола с указанием краткой информации по каждой брони. </w:t>
+      </w:r>
+      <w:proofErr w:type="spellStart"/>
+      <w:r>
+        <w:t>При</w:t>
+      </w:r>
+      <w:proofErr w:type="spellEnd"/>
+      <w:r>
+        <w:t xml:space="preserve"> </w:t>
+      </w:r>
+      <w:proofErr w:type="spellStart"/>
+      <w:r>
+        <w:t>выборе</w:t>
+      </w:r>
+      <w:proofErr w:type="spellEnd"/>
+      <w:r>
+        <w:t xml:space="preserve"> </w:t>
+      </w:r>
+      <w:proofErr w:type="spellStart"/>
+      <w:r>
+        <w:t>брони</w:t>
+      </w:r>
+      <w:proofErr w:type="spellEnd"/>
+      <w:r>
+        <w:t xml:space="preserve"> </w:t>
+      </w:r>
+      <w:proofErr w:type="spellStart"/>
+      <w:r>
+        <w:t>открывается</w:t>
+      </w:r>
+      <w:proofErr w:type="spellEnd"/>
+      <w:r>
+        <w:t xml:space="preserve"> </w:t>
+      </w:r>
+      <w:proofErr w:type="spellStart"/>
+      <w:r>
+        <w:t>экран</w:t>
+      </w:r>
+      <w:proofErr w:type="spellEnd"/>
+      <w:r>
+        <w:t xml:space="preserve"> </w:t>
+      </w:r>
+      <w:r>
+        <w:rPr>
+          <w:lang w:val="ru-RU"/>
+        </w:rPr>
+        <w:t xml:space="preserve">выбранной </w:t>
+      </w:r>
+      <w:proofErr w:type="spellStart"/>
+      <w:r>
+        <w:t>брони</w:t>
+      </w:r>
+      <w:proofErr w:type="spellEnd"/>
+      <w:r>
+        <w:t>.</w:t>
+      </w:r>
+    </w:p>
+    <w:p>
+      <w:pPr>
+        <w:pStyle w:val="a4"/>
+      </w:pPr>
+      <w:bookmarkStart w:id="34" w:name="_Toc161212950"/>
+      <w:proofErr w:type="spellStart"/>
+      <w:r>
+        <w:t>Экран</w:t>
+      </w:r>
+      <w:proofErr w:type="spellEnd"/>
+      <w:r>
+        <w:t xml:space="preserve"> </w:t>
+      </w:r>
+      <w:proofErr w:type="spellStart"/>
+      <w:r>
+        <w:t>личного</w:t>
+      </w:r>
+      <w:proofErr w:type="spellEnd"/>
+      <w:r>
+        <w:t xml:space="preserve"> </w:t>
+      </w:r>
+      <w:proofErr w:type="spellStart"/>
+      <w:r>
+        <w:t>кабинета</w:t>
+      </w:r>
+      <w:bookmarkEnd w:id="34"/>
+      <w:proofErr w:type="spellEnd"/>
+    </w:p>
+    <w:p>
+      <w:pPr>
+        <w:pStyle w:val="af5"/>
+        <w:rPr>
+          <w:lang w:val="ru-RU"/>
+        </w:rPr>
+      </w:pPr>
+      <w:r>
+        <w:rPr>
+          <w:lang w:val="ru-RU"/>
+        </w:rPr>
+        <w:t>Данный экран содержит информацию о сотруднике, описанную в пункте 4.2.</w:t>
+      </w:r>
+      <w:r>
+        <w:rPr>
+          <w:lang w:val="ru-RU"/>
+        </w:rPr>
+        <w:t>3</w:t>
+      </w:r>
+      <w:r>
+        <w:rPr>
+          <w:lang w:val="ru-RU"/>
+        </w:rPr>
+        <w:t>, и кнопку, открывающую экран изменения пароля.</w:t>
+      </w:r>
+    </w:p>
+    <w:p>
+      <w:pPr>
+        <w:pStyle w:val="a4"/>
+      </w:pPr>
+      <w:bookmarkStart w:id="35" w:name="_Toc161212951"/>
+      <w:proofErr w:type="spellStart"/>
+      <w:r>
+        <w:t>Экран</w:t>
+      </w:r>
+      <w:proofErr w:type="spellEnd"/>
+      <w:r>
+        <w:t xml:space="preserve"> </w:t>
+      </w:r>
+      <w:proofErr w:type="spellStart"/>
+      <w:r>
+        <w:t>изменения</w:t>
+      </w:r>
+      <w:proofErr w:type="spellEnd"/>
+      <w:r>
+        <w:t xml:space="preserve"> </w:t>
+      </w:r>
+      <w:proofErr w:type="spellStart"/>
+      <w:r>
+        <w:t>пароля</w:t>
+      </w:r>
+      <w:bookmarkEnd w:id="35"/>
+      <w:proofErr w:type="spellEnd"/>
+    </w:p>
+    <w:p>
+      <w:pPr>
+        <w:pStyle w:val="af5"/>
+        <w:rPr>
+          <w:lang w:val="ru-RU"/>
+        </w:rPr>
+      </w:pPr>
+      <w:r>
+        <w:rPr>
+          <w:lang w:val="ru-RU"/>
+        </w:rPr>
+        <w:t>Данный экран содержит форму для ввода старого и нового паролей, а также кнопки подтверждения и отмены изменения пароля.</w:t>
+      </w:r>
+    </w:p>
+    <w:p>
+      <w:pPr>
+        <w:pStyle w:val="a4"/>
+      </w:pPr>
+      <w:bookmarkStart w:id="36" w:name="_Toc161212952"/>
+      <w:proofErr w:type="spellStart"/>
+      <w:r>
+        <w:t>Экран</w:t>
+      </w:r>
+      <w:proofErr w:type="spellEnd"/>
+      <w:r>
+        <w:t xml:space="preserve"> </w:t>
+      </w:r>
+      <w:proofErr w:type="spellStart"/>
+      <w:r>
         <w:t>обзора</w:t>
       </w:r>
       <w:proofErr w:type="spellEnd"/>
@@ -9041,7 +8953,7 @@
       <w:pPr>
         <w:pStyle w:val="a4"/>
       </w:pPr>
-      <w:bookmarkStart w:id="37" w:name="_Toc161134879"/>
+      <w:bookmarkStart w:id="37" w:name="_Toc161212953"/>
       <w:proofErr w:type="spellStart"/>
       <w:r>
         <w:t>Экран</w:t>
@@ -9098,7 +9010,7 @@
           <w:lang w:val="ru-RU"/>
         </w:rPr>
       </w:pPr>
-      <w:bookmarkStart w:id="38" w:name="_Toc161134880"/>
+      <w:bookmarkStart w:id="38" w:name="_Toc161212954"/>
       <w:r>
         <w:rPr>
           <w:lang w:val="ru-RU"/>
@@ -9137,7 +9049,7 @@
       <w:pPr>
         <w:pStyle w:val="a4"/>
       </w:pPr>
-      <w:bookmarkStart w:id="39" w:name="_Toc161134881"/>
+      <w:bookmarkStart w:id="39" w:name="_Toc161212955"/>
       <w:proofErr w:type="spellStart"/>
       <w:r>
         <w:t>Экран</w:t>
@@ -9191,9 +9103,10 @@
       <w:pPr>
         <w:pStyle w:val="a3"/>
       </w:pPr>
-      <w:bookmarkStart w:id="40" w:name="_Toc161134882"/>
-      <w:proofErr w:type="spellStart"/>
-      <w:r>
+      <w:bookmarkStart w:id="40" w:name="_Toc161212956"/>
+      <w:proofErr w:type="spellStart"/>
+      <w:r>
+        <w:lastRenderedPageBreak/>
         <w:t>Требования</w:t>
       </w:r>
       <w:proofErr w:type="spellEnd"/>
@@ -9226,7 +9139,7 @@
           <w:numId w:val="16"/>
         </w:numPr>
       </w:pPr>
-      <w:bookmarkStart w:id="41" w:name="_Toc161134883"/>
+      <w:bookmarkStart w:id="41" w:name="_Toc161212957"/>
       <w:proofErr w:type="spellStart"/>
       <w:r>
         <w:t>Лингвистическое</w:t>
@@ -9275,7 +9188,7 @@
       <w:pPr>
         <w:pStyle w:val="a4"/>
       </w:pPr>
-      <w:bookmarkStart w:id="42" w:name="_Toc161134884"/>
+      <w:bookmarkStart w:id="42" w:name="_Toc161212958"/>
       <w:proofErr w:type="spellStart"/>
       <w:r>
         <w:t>Программное</w:t>
@@ -9364,7 +9277,6 @@
         <w:rPr>
           <w:lang w:val="ru-RU"/>
         </w:rPr>
-        <w:lastRenderedPageBreak/>
         <w:t>Для реализации клиентской части</w:t>
       </w:r>
       <w:r>
@@ -9460,7 +9372,7 @@
           <w:lang w:val="ru-RU"/>
         </w:rPr>
       </w:pPr>
-      <w:bookmarkStart w:id="43" w:name="_Toc161134885"/>
+      <w:bookmarkStart w:id="43" w:name="_Toc161212959"/>
       <w:r>
         <w:rPr>
           <w:lang w:val="ru-RU"/>
@@ -9480,7 +9392,7 @@
           <w:lang w:val="ru-RU"/>
         </w:rPr>
       </w:pPr>
-      <w:bookmarkStart w:id="44" w:name="_Toc161134886"/>
+      <w:bookmarkStart w:id="44" w:name="_Toc161212960"/>
       <w:r>
         <w:rPr>
           <w:lang w:val="ru-RU"/>
@@ -9576,9 +9488,10 @@
           <w:numId w:val="17"/>
         </w:numPr>
       </w:pPr>
-      <w:bookmarkStart w:id="45" w:name="_Toc161134887"/>
-      <w:proofErr w:type="spellStart"/>
-      <w:r>
+      <w:bookmarkStart w:id="45" w:name="_Toc161212961"/>
+      <w:proofErr w:type="spellStart"/>
+      <w:r>
+        <w:lastRenderedPageBreak/>
         <w:t>Требования</w:t>
       </w:r>
       <w:proofErr w:type="spellEnd"/>
@@ -9649,7 +9562,7 @@
       <w:pPr>
         <w:pStyle w:val="a4"/>
       </w:pPr>
-      <w:bookmarkStart w:id="46" w:name="_Toc161134888"/>
+      <w:bookmarkStart w:id="46" w:name="_Toc161212962"/>
       <w:proofErr w:type="spellStart"/>
       <w:r>
         <w:t>Дополнительные</w:t>
@@ -9686,7 +9599,7 @@
           <w:lang w:val="ru-RU"/>
         </w:rPr>
       </w:pPr>
-      <w:bookmarkStart w:id="47" w:name="_Toc161134889"/>
+      <w:bookmarkStart w:id="47" w:name="_Toc161212963"/>
       <w:r>
         <w:rPr>
           <w:lang w:val="ru-RU"/>
@@ -9898,7 +9811,7 @@
       <w:pPr>
         <w:pStyle w:val="a2"/>
       </w:pPr>
-      <w:bookmarkStart w:id="48" w:name="_Toc161134890"/>
+      <w:bookmarkStart w:id="48" w:name="_Toc161212964"/>
       <w:proofErr w:type="spellStart"/>
       <w:r>
         <w:lastRenderedPageBreak/>
@@ -10141,7 +10054,7 @@
           <w:lang w:val="ru-RU"/>
         </w:rPr>
       </w:pPr>
-      <w:bookmarkStart w:id="49" w:name="_Toc161134891"/>
+      <w:bookmarkStart w:id="49" w:name="_Toc161212965"/>
       <w:r>
         <w:rPr>
           <w:lang w:val="ru-RU"/>
@@ -10285,7 +10198,7 @@
           <w:lang w:val="ru-RU"/>
         </w:rPr>
       </w:pPr>
-      <w:bookmarkStart w:id="50" w:name="_Toc161134892"/>
+      <w:bookmarkStart w:id="50" w:name="_Toc161212966"/>
       <w:r>
         <w:rPr>
           <w:lang w:val="ru-RU"/>
@@ -10320,7 +10233,7 @@
       <w:pPr>
         <w:pStyle w:val="a2"/>
       </w:pPr>
-      <w:bookmarkStart w:id="51" w:name="_Toc161134893"/>
+      <w:bookmarkStart w:id="51" w:name="_Toc161212967"/>
       <w:proofErr w:type="spellStart"/>
       <w:r>
         <w:lastRenderedPageBreak/>
@@ -10344,7 +10257,7 @@
       <w:pPr>
         <w:pStyle w:val="a3"/>
       </w:pPr>
-      <w:bookmarkStart w:id="52" w:name="_Toc161134894"/>
+      <w:bookmarkStart w:id="52" w:name="_Toc161212968"/>
       <w:proofErr w:type="spellStart"/>
       <w:r>
         <w:t>Перечень</w:t>
@@ -10396,7 +10309,7 @@
       <w:pPr>
         <w:pStyle w:val="a3"/>
       </w:pPr>
-      <w:bookmarkStart w:id="53" w:name="_Toc161134895"/>
+      <w:bookmarkStart w:id="53" w:name="_Toc161212969"/>
       <w:proofErr w:type="spellStart"/>
       <w:r>
         <w:t>Вид</w:t>
@@ -10496,7 +10409,7 @@
       <w:pPr>
         <w:pStyle w:val="a2"/>
       </w:pPr>
-      <w:bookmarkStart w:id="54" w:name="_Toc161134896"/>
+      <w:bookmarkStart w:id="54" w:name="_Toc161212970"/>
       <w:proofErr w:type="spellStart"/>
       <w:r>
         <w:lastRenderedPageBreak/>
@@ -10520,7 +10433,7 @@
       <w:pPr>
         <w:pStyle w:val="a3"/>
       </w:pPr>
-      <w:bookmarkStart w:id="55" w:name="_Toc161134897"/>
+      <w:bookmarkStart w:id="55" w:name="_Toc161212971"/>
       <w:proofErr w:type="spellStart"/>
       <w:r>
         <w:t>Системы</w:t>
@@ -10647,10 +10560,13 @@
           <w:p>
             <w:pPr>
               <w:pStyle w:val="af7"/>
+              <w:rPr>
+                <w:lang w:val="en-US"/>
+              </w:rPr>
             </w:pPr>
             <w:proofErr w:type="spellStart"/>
             <w:r>
-              <w:t>Meetto</w:t>
+              <w:t>Restoplace</w:t>
             </w:r>
             <w:proofErr w:type="spellEnd"/>
           </w:p>
@@ -10763,7 +10679,7 @@
               <w:pStyle w:val="af7"/>
             </w:pPr>
             <w:r>
-              <w:t>-</w:t>
+              <w:t>+</w:t>
             </w:r>
           </w:p>
         </w:tc>
@@ -10874,8 +10790,14 @@
           <w:p>
             <w:pPr>
               <w:pStyle w:val="af7"/>
+              <w:rPr>
+                <w:lang w:val="en-US"/>
+              </w:rPr>
             </w:pPr>
             <w:r>
+              <w:rPr>
+                <w:lang w:val="en-US"/>
+              </w:rPr>
               <w:t>-</w:t>
             </w:r>
           </w:p>
@@ -10931,7 +10853,13 @@
               <w:pStyle w:val="af7"/>
             </w:pPr>
             <w:r>
-              <w:t>3 000 ₽/месяц</w:t>
+              <w:rPr>
+                <w:lang w:val="en-US"/>
+              </w:rPr>
+              <w:t>1100</w:t>
+            </w:r>
+            <w:r>
+              <w:t xml:space="preserve"> ₽/месяц</w:t>
             </w:r>
           </w:p>
         </w:tc>
@@ -10954,7 +10882,7 @@
       <w:pPr>
         <w:pStyle w:val="a4"/>
       </w:pPr>
-      <w:bookmarkStart w:id="56" w:name="_Toc161134898"/>
+      <w:bookmarkStart w:id="56" w:name="_Toc161212972"/>
       <w:proofErr w:type="spellStart"/>
       <w:r>
         <w:t>ReMarked</w:t>
@@ -11031,7 +10959,31 @@
         <w:rPr>
           <w:lang w:val="ru-RU"/>
         </w:rPr>
-        <w:t xml:space="preserve"> На рисунках 7-9 показаны элементы интерфейса приложения </w:t>
+        <w:t xml:space="preserve"> На рисунках </w:t>
+      </w:r>
+      <w:r>
+        <w:rPr>
+          <w:lang w:val="ru-RU"/>
+        </w:rPr>
+        <w:t>5</w:t>
+      </w:r>
+      <w:r>
+        <w:rPr>
+          <w:lang w:val="ru-RU"/>
+        </w:rPr>
+        <w:t>-</w:t>
+      </w:r>
+      <w:r>
+        <w:rPr>
+          <w:lang w:val="ru-RU"/>
+        </w:rPr>
+        <w:t>7</w:t>
+      </w:r>
+      <w:r>
+        <w:rPr>
+          <w:lang w:val="ru-RU"/>
+        </w:rPr>
+        <w:t xml:space="preserve"> показаны элементы интерфейса приложения </w:t>
       </w:r>
       <w:proofErr w:type="spellStart"/>
       <w:r>
@@ -11051,9 +11003,9 @@
           <w:noProof/>
         </w:rPr>
         <w:drawing>
-          <wp:inline distT="0" distB="0" distL="0" distR="0" wp14:anchorId="74ECE9DC" wp14:editId="58E29268">
-            <wp:extent cx="5939790" cy="2703830"/>
-            <wp:effectExtent l="0" t="0" r="3810" b="1270"/>
+          <wp:inline distT="0" distB="0" distL="0" distR="0" wp14:anchorId="74ECE9DC" wp14:editId="7C9480AF">
+            <wp:extent cx="4982356" cy="2268000"/>
+            <wp:effectExtent l="0" t="0" r="0" b="0"/>
             <wp:docPr id="1023465090" name="Рисунок 1" descr="Список резервов"/>
             <wp:cNvGraphicFramePr>
               <a:graphicFrameLocks xmlns:a="http://schemas.openxmlformats.org/drawingml/2006/main" noChangeAspect="1"/>
@@ -11063,6 +11015,138 @@
                 <pic:pic xmlns:pic="http://schemas.openxmlformats.org/drawingml/2006/picture">
                   <pic:nvPicPr>
                     <pic:cNvPr id="0" name="Picture 1" descr="Список резервов"/>
+                    <pic:cNvPicPr>
+                      <a:picLocks noChangeAspect="1" noChangeArrowheads="1"/>
+                    </pic:cNvPicPr>
+                  </pic:nvPicPr>
+                  <pic:blipFill>
+                    <a:blip r:embed="rId12" cstate="print">
+                      <a:extLst>
+                        <a:ext uri="{28A0092B-C50C-407E-A947-70E740481C1C}">
+                          <a14:useLocalDpi xmlns:a14="http://schemas.microsoft.com/office/drawing/2010/main" val="0"/>
+                        </a:ext>
+                      </a:extLst>
+                    </a:blip>
+                    <a:srcRect/>
+                    <a:stretch>
+                      <a:fillRect/>
+                    </a:stretch>
+                  </pic:blipFill>
+                  <pic:spPr bwMode="auto">
+                    <a:xfrm>
+                      <a:off x="0" y="0"/>
+                      <a:ext cx="4982356" cy="2268000"/>
+                    </a:xfrm>
+                    <a:prstGeom prst="rect">
+                      <a:avLst/>
+                    </a:prstGeom>
+                    <a:noFill/>
+                    <a:ln>
+                      <a:noFill/>
+                    </a:ln>
+                  </pic:spPr>
+                </pic:pic>
+              </a:graphicData>
+            </a:graphic>
+          </wp:inline>
+        </w:drawing>
+      </w:r>
+    </w:p>
+    <w:p>
+      <w:pPr>
+        <w:pStyle w:val="a"/>
+      </w:pPr>
+      <w:r>
+        <w:t>Список резервов</w:t>
+      </w:r>
+    </w:p>
+    <w:p>
+      <w:pPr>
+        <w:pStyle w:val="af6"/>
+      </w:pPr>
+      <w:r>
+        <w:rPr>
+          <w:noProof/>
+        </w:rPr>
+        <w:drawing>
+          <wp:inline distT="0" distB="0" distL="0" distR="0" wp14:anchorId="22E46899" wp14:editId="2023B105">
+            <wp:extent cx="4982356" cy="2268000"/>
+            <wp:effectExtent l="0" t="0" r="0" b="0"/>
+            <wp:docPr id="483126883" name="Рисунок 2" descr="Лист ожидания"/>
+            <wp:cNvGraphicFramePr>
+              <a:graphicFrameLocks xmlns:a="http://schemas.openxmlformats.org/drawingml/2006/main" noChangeAspect="1"/>
+            </wp:cNvGraphicFramePr>
+            <a:graphic xmlns:a="http://schemas.openxmlformats.org/drawingml/2006/main">
+              <a:graphicData uri="http://schemas.openxmlformats.org/drawingml/2006/picture">
+                <pic:pic xmlns:pic="http://schemas.openxmlformats.org/drawingml/2006/picture">
+                  <pic:nvPicPr>
+                    <pic:cNvPr id="0" name="Picture 3" descr="Лист ожидания"/>
+                    <pic:cNvPicPr>
+                      <a:picLocks noChangeAspect="1" noChangeArrowheads="1"/>
+                    </pic:cNvPicPr>
+                  </pic:nvPicPr>
+                  <pic:blipFill>
+                    <a:blip r:embed="rId13" cstate="print">
+                      <a:extLst>
+                        <a:ext uri="{28A0092B-C50C-407E-A947-70E740481C1C}">
+                          <a14:useLocalDpi xmlns:a14="http://schemas.microsoft.com/office/drawing/2010/main" val="0"/>
+                        </a:ext>
+                      </a:extLst>
+                    </a:blip>
+                    <a:srcRect/>
+                    <a:stretch>
+                      <a:fillRect/>
+                    </a:stretch>
+                  </pic:blipFill>
+                  <pic:spPr bwMode="auto">
+                    <a:xfrm>
+                      <a:off x="0" y="0"/>
+                      <a:ext cx="4982356" cy="2268000"/>
+                    </a:xfrm>
+                    <a:prstGeom prst="rect">
+                      <a:avLst/>
+                    </a:prstGeom>
+                    <a:noFill/>
+                    <a:ln>
+                      <a:noFill/>
+                    </a:ln>
+                  </pic:spPr>
+                </pic:pic>
+              </a:graphicData>
+            </a:graphic>
+          </wp:inline>
+        </w:drawing>
+      </w:r>
+    </w:p>
+    <w:p>
+      <w:pPr>
+        <w:pStyle w:val="a"/>
+      </w:pPr>
+      <w:r>
+        <w:t>Лист ожидания</w:t>
+      </w:r>
+    </w:p>
+    <w:p>
+      <w:pPr>
+        <w:pStyle w:val="af6"/>
+      </w:pPr>
+      <w:r>
+        <w:rPr>
+          <w:noProof/>
+        </w:rPr>
+        <w:drawing>
+          <wp:inline distT="0" distB="0" distL="0" distR="0" wp14:anchorId="3F60BCB9" wp14:editId="6964CD2A">
+            <wp:extent cx="4982356" cy="2268000"/>
+            <wp:effectExtent l="0" t="0" r="0" b="0"/>
+            <wp:docPr id="792969394" name="Рисунок 3" descr="Создание резерва"/>
+            <wp:cNvGraphicFramePr>
+              <a:graphicFrameLocks xmlns:a="http://schemas.openxmlformats.org/drawingml/2006/main" noChangeAspect="1"/>
+            </wp:cNvGraphicFramePr>
+            <a:graphic xmlns:a="http://schemas.openxmlformats.org/drawingml/2006/main">
+              <a:graphicData uri="http://schemas.openxmlformats.org/drawingml/2006/picture">
+                <pic:pic xmlns:pic="http://schemas.openxmlformats.org/drawingml/2006/picture">
+                  <pic:nvPicPr>
+                    <pic:cNvPr id="0" name="Picture 5" descr="Создание резерва"/>
                     <pic:cNvPicPr>
                       <a:picLocks noChangeAspect="1" noChangeArrowheads="1"/>
                     </pic:cNvPicPr>
@@ -11083,7 +11167,7 @@
                   <pic:spPr bwMode="auto">
                     <a:xfrm>
                       <a:off x="0" y="0"/>
-                      <a:ext cx="5939790" cy="2703830"/>
+                      <a:ext cx="4982356" cy="2268000"/>
                     </a:xfrm>
                     <a:prstGeom prst="rect">
                       <a:avLst/>
@@ -11105,8 +11189,95 @@
         <w:pStyle w:val="a"/>
       </w:pPr>
       <w:r>
-        <w:t>Список резервов</w:t>
-      </w:r>
+        <w:t>Создание резерва</w:t>
+      </w:r>
+    </w:p>
+    <w:p>
+      <w:pPr>
+        <w:pStyle w:val="a4"/>
+        <w:rPr>
+          <w:lang w:val="ru-RU"/>
+        </w:rPr>
+      </w:pPr>
+      <w:bookmarkStart w:id="57" w:name="_Toc161212973"/>
+      <w:proofErr w:type="spellStart"/>
+      <w:r>
+        <w:lastRenderedPageBreak/>
+        <w:t>Restoplace</w:t>
+      </w:r>
+      <w:bookmarkEnd w:id="57"/>
+      <w:proofErr w:type="spellEnd"/>
+      <w:r>
+        <w:rPr>
+          <w:lang w:val="ru-RU"/>
+        </w:rPr>
+        <w:t xml:space="preserve"> </w:t>
+      </w:r>
+    </w:p>
+    <w:p>
+      <w:pPr>
+        <w:pStyle w:val="af5"/>
+      </w:pPr>
+      <w:proofErr w:type="spellStart"/>
+      <w:r>
+        <w:t>Restoplace</w:t>
+      </w:r>
+      <w:proofErr w:type="spellEnd"/>
+      <w:r>
+        <w:rPr>
+          <w:lang w:val="ru-RU"/>
+        </w:rPr>
+        <w:t xml:space="preserve"> — это программа, которая позволяет управлять посадкой гостей в ресторанах и кафе с помощью приложения для хостес. </w:t>
+      </w:r>
+      <w:r>
+        <w:rPr>
+          <w:lang w:val="ru-RU"/>
+        </w:rPr>
+        <w:t xml:space="preserve">Система содержит основной функционал — подключение депозитов за бронирование столиков, напоминание по СМС для гостя о забронированном столе, групповое бронирование, подробная статистика о загруженности заведения и всех заявках гостей. </w:t>
+      </w:r>
+      <w:r>
+        <w:rPr>
+          <w:lang w:val="ru-RU"/>
+        </w:rPr>
+        <w:t xml:space="preserve">В терминале программы </w:t>
+      </w:r>
+      <w:proofErr w:type="spellStart"/>
+      <w:r>
+        <w:rPr>
+          <w:lang w:val="ru-RU"/>
+        </w:rPr>
+        <w:t>Рестоплейс</w:t>
+      </w:r>
+      <w:proofErr w:type="spellEnd"/>
+      <w:r>
+        <w:rPr>
+          <w:lang w:val="ru-RU"/>
+        </w:rPr>
+        <w:t xml:space="preserve"> хостес может совершать пересадку гостей между столами, бронировать сразу несколько столиков на одного гостя, бронировать банкетные залы, продлевать, сдвигать время.</w:t>
+      </w:r>
+      <w:r>
+        <w:rPr>
+          <w:lang w:val="ru-RU"/>
+        </w:rPr>
+        <w:t xml:space="preserve"> На рисунке </w:t>
+      </w:r>
+      <w:r>
+        <w:rPr>
+          <w:lang w:val="ru-RU"/>
+        </w:rPr>
+        <w:t>8</w:t>
+      </w:r>
+      <w:r>
+        <w:rPr>
+          <w:lang w:val="ru-RU"/>
+        </w:rPr>
+        <w:t xml:space="preserve"> показана демонстрация интерфейса приложения </w:t>
+      </w:r>
+      <w:proofErr w:type="spellStart"/>
+      <w:r>
+        <w:t>Restoplace</w:t>
+      </w:r>
+      <w:proofErr w:type="spellEnd"/>
     </w:p>
     <w:p>
       <w:pPr>
@@ -11117,10 +11288,10 @@
           <w:noProof/>
         </w:rPr>
         <w:drawing>
-          <wp:inline distT="0" distB="0" distL="0" distR="0" wp14:anchorId="22E46899" wp14:editId="74F35646">
-            <wp:extent cx="5939790" cy="2703830"/>
-            <wp:effectExtent l="0" t="0" r="3810" b="1270"/>
-            <wp:docPr id="483126883" name="Рисунок 2" descr="Лист ожидания"/>
+          <wp:inline distT="0" distB="0" distL="0" distR="0" wp14:anchorId="2B430BAB" wp14:editId="7E8141F9">
+            <wp:extent cx="4648200" cy="4719224"/>
+            <wp:effectExtent l="0" t="0" r="0" b="5715"/>
+            <wp:docPr id="1108901562" name="Рисунок 2"/>
             <wp:cNvGraphicFramePr>
               <a:graphicFrameLocks xmlns:a="http://schemas.openxmlformats.org/drawingml/2006/main" noChangeAspect="1"/>
             </wp:cNvGraphicFramePr>
@@ -11128,13 +11299,13 @@
               <a:graphicData uri="http://schemas.openxmlformats.org/drawingml/2006/picture">
                 <pic:pic xmlns:pic="http://schemas.openxmlformats.org/drawingml/2006/picture">
                   <pic:nvPicPr>
-                    <pic:cNvPr id="0" name="Picture 3" descr="Лист ожидания"/>
+                    <pic:cNvPr id="0" name="Picture 2"/>
                     <pic:cNvPicPr>
                       <a:picLocks noChangeAspect="1" noChangeArrowheads="1"/>
                     </pic:cNvPicPr>
                   </pic:nvPicPr>
                   <pic:blipFill>
-                    <a:blip r:embed="rId15" cstate="print">
+                    <a:blip r:embed="rId15">
                       <a:extLst>
                         <a:ext uri="{28A0092B-C50C-407E-A947-70E740481C1C}">
                           <a14:useLocalDpi xmlns:a14="http://schemas.microsoft.com/office/drawing/2010/main" val="0"/>
@@ -11149,15 +11320,12 @@
                   <pic:spPr bwMode="auto">
                     <a:xfrm>
                       <a:off x="0" y="0"/>
-                      <a:ext cx="5939790" cy="2703830"/>
+                      <a:ext cx="4681546" cy="4753080"/>
                     </a:xfrm>
                     <a:prstGeom prst="rect">
                       <a:avLst/>
                     </a:prstGeom>
                     <a:noFill/>
-                    <a:ln>
-                      <a:noFill/>
-                    </a:ln>
                   </pic:spPr>
                 </pic:pic>
               </a:graphicData>
@@ -11171,7 +11339,107 @@
         <w:pStyle w:val="a"/>
       </w:pPr>
       <w:r>
-        <w:t>Лист ожидания</w:t>
+        <w:t xml:space="preserve">Демонстрация интерфейса приложения </w:t>
+      </w:r>
+      <w:proofErr w:type="spellStart"/>
+      <w:r>
+        <w:rPr>
+          <w:lang w:val="en-US"/>
+        </w:rPr>
+        <w:t>Restoplace</w:t>
+      </w:r>
+      <w:proofErr w:type="spellEnd"/>
+    </w:p>
+    <w:p>
+      <w:pPr>
+        <w:pStyle w:val="a4"/>
+      </w:pPr>
+      <w:bookmarkStart w:id="58" w:name="_Toc161212974"/>
+      <w:proofErr w:type="spellStart"/>
+      <w:r>
+        <w:lastRenderedPageBreak/>
+        <w:t>GuestMe</w:t>
+      </w:r>
+      <w:bookmarkEnd w:id="58"/>
+      <w:proofErr w:type="spellEnd"/>
+    </w:p>
+    <w:p>
+      <w:pPr>
+        <w:pStyle w:val="af5"/>
+        <w:rPr>
+          <w:lang w:val="ru-RU"/>
+        </w:rPr>
+      </w:pPr>
+      <w:r>
+        <w:rPr>
+          <w:lang w:val="ru-RU"/>
+        </w:rPr>
+        <w:t xml:space="preserve">Рестораны, которые уже работают на </w:t>
+      </w:r>
+      <w:proofErr w:type="spellStart"/>
+      <w:r>
+        <w:t>iiko</w:t>
+      </w:r>
+      <w:proofErr w:type="spellEnd"/>
+      <w:r>
+        <w:rPr>
+          <w:lang w:val="ru-RU"/>
+        </w:rPr>
+        <w:t xml:space="preserve">, могут не искать отдельный сервис для бронирования столов, а просто подключить дополнительный модуль — </w:t>
+      </w:r>
+      <w:proofErr w:type="spellStart"/>
+      <w:r>
+        <w:t>GuestMe</w:t>
+      </w:r>
+      <w:proofErr w:type="spellEnd"/>
+      <w:r>
+        <w:rPr>
+          <w:lang w:val="ru-RU"/>
+        </w:rPr>
+        <w:t xml:space="preserve">. Он поддерживает основные функции аналогичных инструментов: мгновенная интеграция с системой автоматизации, быстрое получение информации о зале и гостях из </w:t>
+      </w:r>
+      <w:proofErr w:type="spellStart"/>
+      <w:r>
+        <w:t>iiko</w:t>
+      </w:r>
+      <w:proofErr w:type="spellEnd"/>
+      <w:r>
+        <w:rPr>
+          <w:lang w:val="ru-RU"/>
+        </w:rPr>
+        <w:t>, при поступлении звонка от гостя персонал сразу видит всю информацию о нем. Есть удобная схема залов для оформления резерва, работа с банкетами. Виджеты бронирования для любых площадок — сайт, социальные сети, карты. Невозможность овербукинга. Функцию бронирования также можно отключать в некоторых дни или часы.</w:t>
+      </w:r>
+      <w:r>
+        <w:rPr>
+          <w:lang w:val="ru-RU"/>
+        </w:rPr>
+        <w:t xml:space="preserve"> </w:t>
+      </w:r>
+      <w:r>
+        <w:rPr>
+          <w:lang w:val="ru-RU"/>
+        </w:rPr>
+        <w:t xml:space="preserve">На рисунке </w:t>
+      </w:r>
+      <w:r>
+        <w:rPr>
+          <w:lang w:val="ru-RU"/>
+        </w:rPr>
+        <w:t>9</w:t>
+      </w:r>
+      <w:r>
+        <w:rPr>
+          <w:lang w:val="ru-RU"/>
+        </w:rPr>
+        <w:t xml:space="preserve"> показан элемент интерфейса приложения </w:t>
+      </w:r>
+      <w:proofErr w:type="spellStart"/>
+      <w:r>
+        <w:t>GuestMe</w:t>
+      </w:r>
+      <w:proofErr w:type="spellEnd"/>
+      <w:r>
+        <w:t>.</w:t>
       </w:r>
     </w:p>
     <w:p>
@@ -11182,182 +11450,8 @@
         <w:rPr>
           <w:noProof/>
         </w:rPr>
-        <w:lastRenderedPageBreak/>
         <w:drawing>
-          <wp:inline distT="0" distB="0" distL="0" distR="0" wp14:anchorId="3F60BCB9" wp14:editId="24C16780">
-            <wp:extent cx="5939790" cy="2703830"/>
-            <wp:effectExtent l="0" t="0" r="3810" b="1270"/>
-            <wp:docPr id="792969394" name="Рисунок 3" descr="Создание резерва"/>
-            <wp:cNvGraphicFramePr>
-              <a:graphicFrameLocks xmlns:a="http://schemas.openxmlformats.org/drawingml/2006/main" noChangeAspect="1"/>
-            </wp:cNvGraphicFramePr>
-            <a:graphic xmlns:a="http://schemas.openxmlformats.org/drawingml/2006/main">
-              <a:graphicData uri="http://schemas.openxmlformats.org/drawingml/2006/picture">
-                <pic:pic xmlns:pic="http://schemas.openxmlformats.org/drawingml/2006/picture">
-                  <pic:nvPicPr>
-                    <pic:cNvPr id="0" name="Picture 5" descr="Создание резерва"/>
-                    <pic:cNvPicPr>
-                      <a:picLocks noChangeAspect="1" noChangeArrowheads="1"/>
-                    </pic:cNvPicPr>
-                  </pic:nvPicPr>
-                  <pic:blipFill>
-                    <a:blip r:embed="rId16" cstate="print">
-                      <a:extLst>
-                        <a:ext uri="{28A0092B-C50C-407E-A947-70E740481C1C}">
-                          <a14:useLocalDpi xmlns:a14="http://schemas.microsoft.com/office/drawing/2010/main" val="0"/>
-                        </a:ext>
-                      </a:extLst>
-                    </a:blip>
-                    <a:srcRect/>
-                    <a:stretch>
-                      <a:fillRect/>
-                    </a:stretch>
-                  </pic:blipFill>
-                  <pic:spPr bwMode="auto">
-                    <a:xfrm>
-                      <a:off x="0" y="0"/>
-                      <a:ext cx="5939790" cy="2703830"/>
-                    </a:xfrm>
-                    <a:prstGeom prst="rect">
-                      <a:avLst/>
-                    </a:prstGeom>
-                    <a:noFill/>
-                    <a:ln>
-                      <a:noFill/>
-                    </a:ln>
-                  </pic:spPr>
-                </pic:pic>
-              </a:graphicData>
-            </a:graphic>
-          </wp:inline>
-        </w:drawing>
-      </w:r>
-    </w:p>
-    <w:p>
-      <w:pPr>
-        <w:pStyle w:val="a"/>
-      </w:pPr>
-      <w:r>
-        <w:t>Создание резерва</w:t>
-      </w:r>
-    </w:p>
-    <w:p>
-      <w:pPr>
-        <w:pStyle w:val="a4"/>
-      </w:pPr>
-      <w:bookmarkStart w:id="57" w:name="_Toc161134899"/>
-      <w:proofErr w:type="spellStart"/>
-      <w:r>
-        <w:t>Meetto</w:t>
-      </w:r>
-      <w:bookmarkEnd w:id="57"/>
-      <w:proofErr w:type="spellEnd"/>
-    </w:p>
-    <w:p>
-      <w:pPr>
-        <w:pStyle w:val="af5"/>
-        <w:rPr>
-          <w:b/>
-          <w:lang w:val="ru-RU"/>
-        </w:rPr>
-      </w:pPr>
-      <w:r>
-        <w:rPr>
-          <w:lang w:val="ru-RU"/>
-        </w:rPr>
-        <w:t>Система бронирования в режиме онлайн для кафе, ресторанов, баров. Мобильное приложение позволяет принимать заявки на бронь столов, комнат или целых залов. С помощью сервиса можно вести журнал брони в нескольких заведениях сети одновременно и отслеживать статус заявок в режиме реального времени.</w:t>
-      </w:r>
-    </w:p>
-    <w:p>
-      <w:pPr>
-        <w:pStyle w:val="a4"/>
-      </w:pPr>
-      <w:bookmarkStart w:id="58" w:name="_Toc161134900"/>
-      <w:proofErr w:type="spellStart"/>
-      <w:r>
-        <w:t>GuestMe</w:t>
-      </w:r>
-      <w:bookmarkEnd w:id="58"/>
-      <w:proofErr w:type="spellEnd"/>
-    </w:p>
-    <w:p>
-      <w:pPr>
-        <w:pStyle w:val="af5"/>
-        <w:rPr>
-          <w:lang w:val="ru-RU"/>
-        </w:rPr>
-      </w:pPr>
-      <w:r>
-        <w:rPr>
-          <w:lang w:val="ru-RU"/>
-        </w:rPr>
-        <w:t xml:space="preserve">Рестораны, которые уже работают на </w:t>
-      </w:r>
-      <w:proofErr w:type="spellStart"/>
-      <w:r>
-        <w:t>iiko</w:t>
-      </w:r>
-      <w:proofErr w:type="spellEnd"/>
-      <w:r>
-        <w:rPr>
-          <w:lang w:val="ru-RU"/>
-        </w:rPr>
-        <w:t xml:space="preserve">, могут не искать отдельный сервис для бронирования столов, а просто подключить дополнительный модуль — </w:t>
-      </w:r>
-      <w:proofErr w:type="spellStart"/>
-      <w:r>
-        <w:t>GuestMe</w:t>
-      </w:r>
-      <w:proofErr w:type="spellEnd"/>
-      <w:r>
-        <w:rPr>
-          <w:lang w:val="ru-RU"/>
-        </w:rPr>
-        <w:t xml:space="preserve">. Он поддерживает основные функции аналогичных инструментов: мгновенная интеграция с системой автоматизации, быстрое получение информации о зале и гостях из </w:t>
-      </w:r>
-      <w:proofErr w:type="spellStart"/>
-      <w:r>
-        <w:t>iiko</w:t>
-      </w:r>
-      <w:proofErr w:type="spellEnd"/>
-      <w:r>
-        <w:rPr>
-          <w:lang w:val="ru-RU"/>
-        </w:rPr>
-        <w:t>, при поступлении звонка от гостя персонал сразу видит всю информацию о нем. Есть удобная схема залов для оформления резерва, работа с банкетами. Виджеты бронирования для любых площадок — сайт, социальные сети, карты. Невозможность овербукинга. Функцию бронирования также можно отключать в некоторых дни или часы.</w:t>
-      </w:r>
-      <w:r>
-        <w:rPr>
-          <w:lang w:val="ru-RU"/>
-        </w:rPr>
-        <w:t xml:space="preserve"> </w:t>
-      </w:r>
-      <w:r>
-        <w:rPr>
-          <w:lang w:val="ru-RU"/>
-        </w:rPr>
-        <w:t xml:space="preserve">На рисунке 10 показан элемент интерфейса приложения </w:t>
-      </w:r>
-      <w:proofErr w:type="spellStart"/>
-      <w:r>
-        <w:t>GuestMe</w:t>
-      </w:r>
-      <w:proofErr w:type="spellEnd"/>
-      <w:r>
-        <w:t>.</w:t>
-      </w:r>
-    </w:p>
-    <w:p>
-      <w:pPr>
-        <w:pStyle w:val="af6"/>
-      </w:pPr>
-      <w:r>
-        <w:rPr>
-          <w:noProof/>
-        </w:rPr>
-        <w:lastRenderedPageBreak/>
-        <w:drawing>
-          <wp:inline distT="0" distB="0" distL="0" distR="0" wp14:anchorId="5DB02128" wp14:editId="75376ACB">
+          <wp:inline distT="0" distB="0" distL="0" distR="0" wp14:anchorId="5DB02128" wp14:editId="4638259C">
             <wp:extent cx="5939790" cy="3221355"/>
             <wp:effectExtent l="0" t="0" r="3810" b="0"/>
             <wp:docPr id="1791495137" name="Рисунок 4"/>
@@ -11374,7 +11468,7 @@
                     </pic:cNvPicPr>
                   </pic:nvPicPr>
                   <pic:blipFill>
-                    <a:blip r:embed="rId17" cstate="print">
+                    <a:blip r:embed="rId16" cstate="print">
                       <a:extLst>
                         <a:ext uri="{28A0092B-C50C-407E-A947-70E740481C1C}">
                           <a14:useLocalDpi xmlns:a14="http://schemas.microsoft.com/office/drawing/2010/main" val="0"/>
@@ -11421,7 +11515,7 @@
       <w:pPr>
         <w:pStyle w:val="a5"/>
       </w:pPr>
-      <w:bookmarkStart w:id="59" w:name="_Toc161134901"/>
+      <w:bookmarkStart w:id="59" w:name="_Toc161212975"/>
       <w:r>
         <w:lastRenderedPageBreak/>
         <w:t>BPMN</w:t>
@@ -11445,7 +11539,7 @@
           <w14:ligatures w14:val="standardContextual"/>
         </w:rPr>
         <w:drawing>
-          <wp:inline distT="0" distB="0" distL="0" distR="0" wp14:anchorId="4B3C774D" wp14:editId="3E950040">
+          <wp:inline distT="0" distB="0" distL="0" distR="0" wp14:anchorId="4B3C774D" wp14:editId="7958295F">
             <wp:extent cx="8135667" cy="5292000"/>
             <wp:effectExtent l="0" t="6668" r="0" b="0"/>
             <wp:docPr id="1393381328" name="Рисунок 1"/>
@@ -11460,7 +11554,7 @@
                     <pic:cNvPicPr/>
                   </pic:nvPicPr>
                   <pic:blipFill rotWithShape="1">
-                    <a:blip r:embed="rId18" cstate="print">
+                    <a:blip r:embed="rId17" cstate="print">
                       <a:extLst>
                         <a:ext uri="{28A0092B-C50C-407E-A947-70E740481C1C}">
                           <a14:useLocalDpi xmlns:a14="http://schemas.microsoft.com/office/drawing/2010/main" val="0"/>
@@ -11515,7 +11609,7 @@
       <w:pPr>
         <w:pStyle w:val="a5"/>
       </w:pPr>
-      <w:bookmarkStart w:id="60" w:name="_Toc161134902"/>
+      <w:bookmarkStart w:id="60" w:name="_Toc161212976"/>
       <w:r>
         <w:lastRenderedPageBreak/>
         <w:t>Д</w:t>
@@ -11553,7 +11647,7 @@
                     <pic:cNvPicPr/>
                   </pic:nvPicPr>
                   <pic:blipFill>
-                    <a:blip r:embed="rId19">
+                    <a:blip r:embed="rId18">
                       <a:extLst>
                         <a:ext uri="{28A0092B-C50C-407E-A947-70E740481C1C}">
                           <a14:useLocalDpi xmlns:a14="http://schemas.microsoft.com/office/drawing/2010/main" val="0"/>
@@ -11621,7 +11715,7 @@
                     </pic:cNvPicPr>
                   </pic:nvPicPr>
                   <pic:blipFill>
-                    <a:blip r:embed="rId20">
+                    <a:blip r:embed="rId19">
                       <a:extLst>
                         <a:ext uri="{28A0092B-C50C-407E-A947-70E740481C1C}">
                           <a14:useLocalDpi xmlns:a14="http://schemas.microsoft.com/office/drawing/2010/main" val="0"/>
@@ -11689,7 +11783,7 @@
                     <pic:cNvPicPr/>
                   </pic:nvPicPr>
                   <pic:blipFill>
-                    <a:blip r:embed="rId21">
+                    <a:blip r:embed="rId20">
                       <a:extLst>
                         <a:ext uri="{28A0092B-C50C-407E-A947-70E740481C1C}">
                           <a14:useLocalDpi xmlns:a14="http://schemas.microsoft.com/office/drawing/2010/main" val="0"/>
@@ -11728,7 +11822,7 @@
       <w:pPr>
         <w:pStyle w:val="a5"/>
       </w:pPr>
-      <w:bookmarkStart w:id="61" w:name="_Toc161134903"/>
+      <w:bookmarkStart w:id="61" w:name="_Toc161212977"/>
       <w:r>
         <w:lastRenderedPageBreak/>
         <w:t>Д</w:t>
@@ -11767,7 +11861,7 @@
                     <pic:cNvPicPr/>
                   </pic:nvPicPr>
                   <pic:blipFill>
-                    <a:blip r:embed="rId22">
+                    <a:blip r:embed="rId21">
                       <a:extLst>
                         <a:ext uri="{28A0092B-C50C-407E-A947-70E740481C1C}">
                           <a14:useLocalDpi xmlns:a14="http://schemas.microsoft.com/office/drawing/2010/main" val="0"/>
@@ -11806,7 +11900,7 @@
       <w:pPr>
         <w:pStyle w:val="a5"/>
       </w:pPr>
-      <w:bookmarkStart w:id="62" w:name="_Toc161134904"/>
+      <w:bookmarkStart w:id="62" w:name="_Toc161212978"/>
       <w:r>
         <w:lastRenderedPageBreak/>
         <w:t>Д</w:t>
@@ -11840,7 +11934,7 @@
                     <pic:cNvPicPr/>
                   </pic:nvPicPr>
                   <pic:blipFill>
-                    <a:blip r:embed="rId23">
+                    <a:blip r:embed="rId22">
                       <a:extLst>
                         <a:ext uri="{28A0092B-C50C-407E-A947-70E740481C1C}">
                           <a14:useLocalDpi xmlns:a14="http://schemas.microsoft.com/office/drawing/2010/main" val="0"/>
@@ -11901,7 +11995,7 @@
                     <pic:cNvPicPr/>
                   </pic:nvPicPr>
                   <pic:blipFill>
-                    <a:blip r:embed="rId24">
+                    <a:blip r:embed="rId23">
                       <a:extLst>
                         <a:ext uri="{28A0092B-C50C-407E-A947-70E740481C1C}">
                           <a14:useLocalDpi xmlns:a14="http://schemas.microsoft.com/office/drawing/2010/main" val="0"/>
@@ -11940,7 +12034,7 @@
       <w:pPr>
         <w:pStyle w:val="a5"/>
       </w:pPr>
-      <w:bookmarkStart w:id="63" w:name="_Toc161134905"/>
+      <w:bookmarkStart w:id="63" w:name="_Toc161212979"/>
       <w:r>
         <w:lastRenderedPageBreak/>
         <w:t>Д</w:t>
@@ -11974,7 +12068,7 @@
                     <pic:cNvPicPr/>
                   </pic:nvPicPr>
                   <pic:blipFill>
-                    <a:blip r:embed="rId25">
+                    <a:blip r:embed="rId24">
                       <a:extLst>
                         <a:ext uri="{28A0092B-C50C-407E-A947-70E740481C1C}">
                           <a14:useLocalDpi xmlns:a14="http://schemas.microsoft.com/office/drawing/2010/main" val="0"/>
@@ -12010,7 +12104,7 @@
       </w:r>
     </w:p>
     <w:sectPr>
-      <w:footerReference w:type="default" r:id="rId26"/>
+      <w:footerReference w:type="default" r:id="rId25"/>
       <w:pgSz w:w="11906" w:h="16838"/>
       <w:pgMar w:top="1134" w:right="851" w:bottom="1134" w:left="1701" w:header="709" w:footer="709" w:gutter="0"/>
       <w:cols w:space="708"/>

</xml_diff>

<commit_message>
fix: change deadline date and fix appendixes captures
</commit_message>
<xml_diff>
--- a/documentation/техническое задание/Техническое задание.docx
+++ b/documentation/техническое задание/Техническое задание.docx
@@ -564,7 +564,7 @@
       <w:r>
         <w:fldChar w:fldCharType="separate"/>
       </w:r>
-      <w:hyperlink w:anchor="_Toc161212918" w:history="1">
+      <w:hyperlink w:anchor="_Toc161233320" w:history="1">
         <w:r>
           <w:rPr>
             <w:rStyle w:val="aff"/>
@@ -591,7 +591,7 @@
             <w:noProof/>
             <w:webHidden/>
           </w:rPr>
-          <w:instrText xml:space="preserve"> PAGEREF _Toc161212918 \h </w:instrText>
+          <w:instrText xml:space="preserve"> PAGEREF _Toc161233320 \h </w:instrText>
         </w:r>
         <w:r>
           <w:rPr>
@@ -637,7 +637,7 @@
           <w14:ligatures w14:val="standardContextual"/>
         </w:rPr>
       </w:pPr>
-      <w:hyperlink w:anchor="_Toc161212919" w:history="1">
+      <w:hyperlink w:anchor="_Toc161233321" w:history="1">
         <w:r>
           <w:rPr>
             <w:rStyle w:val="aff"/>
@@ -664,7 +664,7 @@
             <w:noProof/>
             <w:webHidden/>
           </w:rPr>
-          <w:instrText xml:space="preserve"> PAGEREF _Toc161212919 \h </w:instrText>
+          <w:instrText xml:space="preserve"> PAGEREF _Toc161233321 \h </w:instrText>
         </w:r>
         <w:r>
           <w:rPr>
@@ -710,7 +710,7 @@
           <w14:ligatures w14:val="standardContextual"/>
         </w:rPr>
       </w:pPr>
-      <w:hyperlink w:anchor="_Toc161212920" w:history="1">
+      <w:hyperlink w:anchor="_Toc161233322" w:history="1">
         <w:r>
           <w:rPr>
             <w:rStyle w:val="aff"/>
@@ -737,7 +737,7 @@
             <w:noProof/>
             <w:webHidden/>
           </w:rPr>
-          <w:instrText xml:space="preserve"> PAGEREF _Toc161212920 \h </w:instrText>
+          <w:instrText xml:space="preserve"> PAGEREF _Toc161233322 \h </w:instrText>
         </w:r>
         <w:r>
           <w:rPr>
@@ -783,7 +783,7 @@
           <w14:ligatures w14:val="standardContextual"/>
         </w:rPr>
       </w:pPr>
-      <w:hyperlink w:anchor="_Toc161212921" w:history="1">
+      <w:hyperlink w:anchor="_Toc161233323" w:history="1">
         <w:r>
           <w:rPr>
             <w:rStyle w:val="aff"/>
@@ -810,7 +810,7 @@
             <w:noProof/>
             <w:webHidden/>
           </w:rPr>
-          <w:instrText xml:space="preserve"> PAGEREF _Toc161212921 \h </w:instrText>
+          <w:instrText xml:space="preserve"> PAGEREF _Toc161233323 \h </w:instrText>
         </w:r>
         <w:r>
           <w:rPr>
@@ -856,7 +856,7 @@
           <w14:ligatures w14:val="standardContextual"/>
         </w:rPr>
       </w:pPr>
-      <w:hyperlink w:anchor="_Toc161212922" w:history="1">
+      <w:hyperlink w:anchor="_Toc161233324" w:history="1">
         <w:r>
           <w:rPr>
             <w:rStyle w:val="aff"/>
@@ -883,7 +883,7 @@
             <w:noProof/>
             <w:webHidden/>
           </w:rPr>
-          <w:instrText xml:space="preserve"> PAGEREF _Toc161212922 \h </w:instrText>
+          <w:instrText xml:space="preserve"> PAGEREF _Toc161233324 \h </w:instrText>
         </w:r>
         <w:r>
           <w:rPr>
@@ -929,7 +929,7 @@
           <w14:ligatures w14:val="standardContextual"/>
         </w:rPr>
       </w:pPr>
-      <w:hyperlink w:anchor="_Toc161212923" w:history="1">
+      <w:hyperlink w:anchor="_Toc161233325" w:history="1">
         <w:r>
           <w:rPr>
             <w:rStyle w:val="aff"/>
@@ -956,7 +956,7 @@
             <w:noProof/>
             <w:webHidden/>
           </w:rPr>
-          <w:instrText xml:space="preserve"> PAGEREF _Toc161212923 \h </w:instrText>
+          <w:instrText xml:space="preserve"> PAGEREF _Toc161233325 \h </w:instrText>
         </w:r>
         <w:r>
           <w:rPr>
@@ -1002,7 +1002,7 @@
           <w14:ligatures w14:val="standardContextual"/>
         </w:rPr>
       </w:pPr>
-      <w:hyperlink w:anchor="_Toc161212924" w:history="1">
+      <w:hyperlink w:anchor="_Toc161233326" w:history="1">
         <w:r>
           <w:rPr>
             <w:rStyle w:val="aff"/>
@@ -1029,7 +1029,7 @@
             <w:noProof/>
             <w:webHidden/>
           </w:rPr>
-          <w:instrText xml:space="preserve"> PAGEREF _Toc161212924 \h </w:instrText>
+          <w:instrText xml:space="preserve"> PAGEREF _Toc161233326 \h </w:instrText>
         </w:r>
         <w:r>
           <w:rPr>
@@ -1075,7 +1075,7 @@
           <w14:ligatures w14:val="standardContextual"/>
         </w:rPr>
       </w:pPr>
-      <w:hyperlink w:anchor="_Toc161212925" w:history="1">
+      <w:hyperlink w:anchor="_Toc161233327" w:history="1">
         <w:r>
           <w:rPr>
             <w:rStyle w:val="aff"/>
@@ -1102,7 +1102,7 @@
             <w:noProof/>
             <w:webHidden/>
           </w:rPr>
-          <w:instrText xml:space="preserve"> PAGEREF _Toc161212925 \h </w:instrText>
+          <w:instrText xml:space="preserve"> PAGEREF _Toc161233327 \h </w:instrText>
         </w:r>
         <w:r>
           <w:rPr>
@@ -1148,7 +1148,7 @@
           <w14:ligatures w14:val="standardContextual"/>
         </w:rPr>
       </w:pPr>
-      <w:hyperlink w:anchor="_Toc161212926" w:history="1">
+      <w:hyperlink w:anchor="_Toc161233328" w:history="1">
         <w:r>
           <w:rPr>
             <w:rStyle w:val="aff"/>
@@ -1175,7 +1175,7 @@
             <w:noProof/>
             <w:webHidden/>
           </w:rPr>
-          <w:instrText xml:space="preserve"> PAGEREF _Toc161212926 \h </w:instrText>
+          <w:instrText xml:space="preserve"> PAGEREF _Toc161233328 \h </w:instrText>
         </w:r>
         <w:r>
           <w:rPr>
@@ -1221,7 +1221,7 @@
           <w14:ligatures w14:val="standardContextual"/>
         </w:rPr>
       </w:pPr>
-      <w:hyperlink w:anchor="_Toc161212927" w:history="1">
+      <w:hyperlink w:anchor="_Toc161233329" w:history="1">
         <w:r>
           <w:rPr>
             <w:rStyle w:val="aff"/>
@@ -1248,7 +1248,7 @@
             <w:noProof/>
             <w:webHidden/>
           </w:rPr>
-          <w:instrText xml:space="preserve"> PAGEREF _Toc161212927 \h </w:instrText>
+          <w:instrText xml:space="preserve"> PAGEREF _Toc161233329 \h </w:instrText>
         </w:r>
         <w:r>
           <w:rPr>
@@ -1294,7 +1294,7 @@
           <w14:ligatures w14:val="standardContextual"/>
         </w:rPr>
       </w:pPr>
-      <w:hyperlink w:anchor="_Toc161212928" w:history="1">
+      <w:hyperlink w:anchor="_Toc161233330" w:history="1">
         <w:r>
           <w:rPr>
             <w:rStyle w:val="aff"/>
@@ -1321,7 +1321,7 @@
             <w:noProof/>
             <w:webHidden/>
           </w:rPr>
-          <w:instrText xml:space="preserve"> PAGEREF _Toc161212928 \h </w:instrText>
+          <w:instrText xml:space="preserve"> PAGEREF _Toc161233330 \h </w:instrText>
         </w:r>
         <w:r>
           <w:rPr>
@@ -1367,7 +1367,7 @@
           <w14:ligatures w14:val="standardContextual"/>
         </w:rPr>
       </w:pPr>
-      <w:hyperlink w:anchor="_Toc161212929" w:history="1">
+      <w:hyperlink w:anchor="_Toc161233331" w:history="1">
         <w:r>
           <w:rPr>
             <w:rStyle w:val="aff"/>
@@ -1394,7 +1394,7 @@
             <w:noProof/>
             <w:webHidden/>
           </w:rPr>
-          <w:instrText xml:space="preserve"> PAGEREF _Toc161212929 \h </w:instrText>
+          <w:instrText xml:space="preserve"> PAGEREF _Toc161233331 \h </w:instrText>
         </w:r>
         <w:r>
           <w:rPr>
@@ -1440,7 +1440,7 @@
           <w14:ligatures w14:val="standardContextual"/>
         </w:rPr>
       </w:pPr>
-      <w:hyperlink w:anchor="_Toc161212930" w:history="1">
+      <w:hyperlink w:anchor="_Toc161233332" w:history="1">
         <w:r>
           <w:rPr>
             <w:rStyle w:val="aff"/>
@@ -1467,7 +1467,7 @@
             <w:noProof/>
             <w:webHidden/>
           </w:rPr>
-          <w:instrText xml:space="preserve"> PAGEREF _Toc161212930 \h </w:instrText>
+          <w:instrText xml:space="preserve"> PAGEREF _Toc161233332 \h </w:instrText>
         </w:r>
         <w:r>
           <w:rPr>
@@ -1513,7 +1513,7 @@
           <w14:ligatures w14:val="standardContextual"/>
         </w:rPr>
       </w:pPr>
-      <w:hyperlink w:anchor="_Toc161212931" w:history="1">
+      <w:hyperlink w:anchor="_Toc161233333" w:history="1">
         <w:r>
           <w:rPr>
             <w:rStyle w:val="aff"/>
@@ -1540,7 +1540,7 @@
             <w:noProof/>
             <w:webHidden/>
           </w:rPr>
-          <w:instrText xml:space="preserve"> PAGEREF _Toc161212931 \h </w:instrText>
+          <w:instrText xml:space="preserve"> PAGEREF _Toc161233333 \h </w:instrText>
         </w:r>
         <w:r>
           <w:rPr>
@@ -1586,7 +1586,7 @@
           <w14:ligatures w14:val="standardContextual"/>
         </w:rPr>
       </w:pPr>
-      <w:hyperlink w:anchor="_Toc161212932" w:history="1">
+      <w:hyperlink w:anchor="_Toc161233334" w:history="1">
         <w:r>
           <w:rPr>
             <w:rStyle w:val="aff"/>
@@ -1613,7 +1613,7 @@
             <w:noProof/>
             <w:webHidden/>
           </w:rPr>
-          <w:instrText xml:space="preserve"> PAGEREF _Toc161212932 \h </w:instrText>
+          <w:instrText xml:space="preserve"> PAGEREF _Toc161233334 \h </w:instrText>
         </w:r>
         <w:r>
           <w:rPr>
@@ -1659,7 +1659,7 @@
           <w14:ligatures w14:val="standardContextual"/>
         </w:rPr>
       </w:pPr>
-      <w:hyperlink w:anchor="_Toc161212933" w:history="1">
+      <w:hyperlink w:anchor="_Toc161233335" w:history="1">
         <w:r>
           <w:rPr>
             <w:rStyle w:val="aff"/>
@@ -1686,7 +1686,7 @@
             <w:noProof/>
             <w:webHidden/>
           </w:rPr>
-          <w:instrText xml:space="preserve"> PAGEREF _Toc161212933 \h </w:instrText>
+          <w:instrText xml:space="preserve"> PAGEREF _Toc161233335 \h </w:instrText>
         </w:r>
         <w:r>
           <w:rPr>
@@ -1732,7 +1732,7 @@
           <w14:ligatures w14:val="standardContextual"/>
         </w:rPr>
       </w:pPr>
-      <w:hyperlink w:anchor="_Toc161212934" w:history="1">
+      <w:hyperlink w:anchor="_Toc161233336" w:history="1">
         <w:r>
           <w:rPr>
             <w:rStyle w:val="aff"/>
@@ -1759,7 +1759,7 @@
             <w:noProof/>
             <w:webHidden/>
           </w:rPr>
-          <w:instrText xml:space="preserve"> PAGEREF _Toc161212934 \h </w:instrText>
+          <w:instrText xml:space="preserve"> PAGEREF _Toc161233336 \h </w:instrText>
         </w:r>
         <w:r>
           <w:rPr>
@@ -1805,7 +1805,7 @@
           <w14:ligatures w14:val="standardContextual"/>
         </w:rPr>
       </w:pPr>
-      <w:hyperlink w:anchor="_Toc161212935" w:history="1">
+      <w:hyperlink w:anchor="_Toc161233337" w:history="1">
         <w:r>
           <w:rPr>
             <w:rStyle w:val="aff"/>
@@ -1832,7 +1832,7 @@
             <w:noProof/>
             <w:webHidden/>
           </w:rPr>
-          <w:instrText xml:space="preserve"> PAGEREF _Toc161212935 \h </w:instrText>
+          <w:instrText xml:space="preserve"> PAGEREF _Toc161233337 \h </w:instrText>
         </w:r>
         <w:r>
           <w:rPr>
@@ -1878,7 +1878,7 @@
           <w14:ligatures w14:val="standardContextual"/>
         </w:rPr>
       </w:pPr>
-      <w:hyperlink w:anchor="_Toc161212936" w:history="1">
+      <w:hyperlink w:anchor="_Toc161233338" w:history="1">
         <w:r>
           <w:rPr>
             <w:rStyle w:val="aff"/>
@@ -1905,7 +1905,7 @@
             <w:noProof/>
             <w:webHidden/>
           </w:rPr>
-          <w:instrText xml:space="preserve"> PAGEREF _Toc161212936 \h </w:instrText>
+          <w:instrText xml:space="preserve"> PAGEREF _Toc161233338 \h </w:instrText>
         </w:r>
         <w:r>
           <w:rPr>
@@ -1951,7 +1951,7 @@
           <w14:ligatures w14:val="standardContextual"/>
         </w:rPr>
       </w:pPr>
-      <w:hyperlink w:anchor="_Toc161212937" w:history="1">
+      <w:hyperlink w:anchor="_Toc161233339" w:history="1">
         <w:r>
           <w:rPr>
             <w:rStyle w:val="aff"/>
@@ -1978,7 +1978,7 @@
             <w:noProof/>
             <w:webHidden/>
           </w:rPr>
-          <w:instrText xml:space="preserve"> PAGEREF _Toc161212937 \h </w:instrText>
+          <w:instrText xml:space="preserve"> PAGEREF _Toc161233339 \h </w:instrText>
         </w:r>
         <w:r>
           <w:rPr>
@@ -2024,7 +2024,7 @@
           <w14:ligatures w14:val="standardContextual"/>
         </w:rPr>
       </w:pPr>
-      <w:hyperlink w:anchor="_Toc161212938" w:history="1">
+      <w:hyperlink w:anchor="_Toc161233340" w:history="1">
         <w:r>
           <w:rPr>
             <w:rStyle w:val="aff"/>
@@ -2051,7 +2051,7 @@
             <w:noProof/>
             <w:webHidden/>
           </w:rPr>
-          <w:instrText xml:space="preserve"> PAGEREF _Toc161212938 \h </w:instrText>
+          <w:instrText xml:space="preserve"> PAGEREF _Toc161233340 \h </w:instrText>
         </w:r>
         <w:r>
           <w:rPr>
@@ -2097,7 +2097,7 @@
           <w14:ligatures w14:val="standardContextual"/>
         </w:rPr>
       </w:pPr>
-      <w:hyperlink w:anchor="_Toc161212939" w:history="1">
+      <w:hyperlink w:anchor="_Toc161233341" w:history="1">
         <w:r>
           <w:rPr>
             <w:rStyle w:val="aff"/>
@@ -2124,7 +2124,7 @@
             <w:noProof/>
             <w:webHidden/>
           </w:rPr>
-          <w:instrText xml:space="preserve"> PAGEREF _Toc161212939 \h </w:instrText>
+          <w:instrText xml:space="preserve"> PAGEREF _Toc161233341 \h </w:instrText>
         </w:r>
         <w:r>
           <w:rPr>
@@ -2170,7 +2170,7 @@
           <w14:ligatures w14:val="standardContextual"/>
         </w:rPr>
       </w:pPr>
-      <w:hyperlink w:anchor="_Toc161212940" w:history="1">
+      <w:hyperlink w:anchor="_Toc161233342" w:history="1">
         <w:r>
           <w:rPr>
             <w:rStyle w:val="aff"/>
@@ -2197,7 +2197,7 @@
             <w:noProof/>
             <w:webHidden/>
           </w:rPr>
-          <w:instrText xml:space="preserve"> PAGEREF _Toc161212940 \h </w:instrText>
+          <w:instrText xml:space="preserve"> PAGEREF _Toc161233342 \h </w:instrText>
         </w:r>
         <w:r>
           <w:rPr>
@@ -2243,7 +2243,7 @@
           <w14:ligatures w14:val="standardContextual"/>
         </w:rPr>
       </w:pPr>
-      <w:hyperlink w:anchor="_Toc161212941" w:history="1">
+      <w:hyperlink w:anchor="_Toc161233343" w:history="1">
         <w:r>
           <w:rPr>
             <w:rStyle w:val="aff"/>
@@ -2270,7 +2270,7 @@
             <w:noProof/>
             <w:webHidden/>
           </w:rPr>
-          <w:instrText xml:space="preserve"> PAGEREF _Toc161212941 \h </w:instrText>
+          <w:instrText xml:space="preserve"> PAGEREF _Toc161233343 \h </w:instrText>
         </w:r>
         <w:r>
           <w:rPr>
@@ -2316,7 +2316,7 @@
           <w14:ligatures w14:val="standardContextual"/>
         </w:rPr>
       </w:pPr>
-      <w:hyperlink w:anchor="_Toc161212942" w:history="1">
+      <w:hyperlink w:anchor="_Toc161233344" w:history="1">
         <w:r>
           <w:rPr>
             <w:rStyle w:val="aff"/>
@@ -2343,7 +2343,7 @@
             <w:noProof/>
             <w:webHidden/>
           </w:rPr>
-          <w:instrText xml:space="preserve"> PAGEREF _Toc161212942 \h </w:instrText>
+          <w:instrText xml:space="preserve"> PAGEREF _Toc161233344 \h </w:instrText>
         </w:r>
         <w:r>
           <w:rPr>
@@ -2389,7 +2389,7 @@
           <w14:ligatures w14:val="standardContextual"/>
         </w:rPr>
       </w:pPr>
-      <w:hyperlink w:anchor="_Toc161212943" w:history="1">
+      <w:hyperlink w:anchor="_Toc161233345" w:history="1">
         <w:r>
           <w:rPr>
             <w:rStyle w:val="aff"/>
@@ -2416,7 +2416,7 @@
             <w:noProof/>
             <w:webHidden/>
           </w:rPr>
-          <w:instrText xml:space="preserve"> PAGEREF _Toc161212943 \h </w:instrText>
+          <w:instrText xml:space="preserve"> PAGEREF _Toc161233345 \h </w:instrText>
         </w:r>
         <w:r>
           <w:rPr>
@@ -2462,7 +2462,7 @@
           <w14:ligatures w14:val="standardContextual"/>
         </w:rPr>
       </w:pPr>
-      <w:hyperlink w:anchor="_Toc161212944" w:history="1">
+      <w:hyperlink w:anchor="_Toc161233346" w:history="1">
         <w:r>
           <w:rPr>
             <w:rStyle w:val="aff"/>
@@ -2489,7 +2489,7 @@
             <w:noProof/>
             <w:webHidden/>
           </w:rPr>
-          <w:instrText xml:space="preserve"> PAGEREF _Toc161212944 \h </w:instrText>
+          <w:instrText xml:space="preserve"> PAGEREF _Toc161233346 \h </w:instrText>
         </w:r>
         <w:r>
           <w:rPr>
@@ -2535,7 +2535,7 @@
           <w14:ligatures w14:val="standardContextual"/>
         </w:rPr>
       </w:pPr>
-      <w:hyperlink w:anchor="_Toc161212945" w:history="1">
+      <w:hyperlink w:anchor="_Toc161233347" w:history="1">
         <w:r>
           <w:rPr>
             <w:rStyle w:val="aff"/>
@@ -2562,7 +2562,7 @@
             <w:noProof/>
             <w:webHidden/>
           </w:rPr>
-          <w:instrText xml:space="preserve"> PAGEREF _Toc161212945 \h </w:instrText>
+          <w:instrText xml:space="preserve"> PAGEREF _Toc161233347 \h </w:instrText>
         </w:r>
         <w:r>
           <w:rPr>
@@ -2608,7 +2608,7 @@
           <w14:ligatures w14:val="standardContextual"/>
         </w:rPr>
       </w:pPr>
-      <w:hyperlink w:anchor="_Toc161212946" w:history="1">
+      <w:hyperlink w:anchor="_Toc161233348" w:history="1">
         <w:r>
           <w:rPr>
             <w:rStyle w:val="aff"/>
@@ -2635,7 +2635,7 @@
             <w:noProof/>
             <w:webHidden/>
           </w:rPr>
-          <w:instrText xml:space="preserve"> PAGEREF _Toc161212946 \h </w:instrText>
+          <w:instrText xml:space="preserve"> PAGEREF _Toc161233348 \h </w:instrText>
         </w:r>
         <w:r>
           <w:rPr>
@@ -2681,7 +2681,7 @@
           <w14:ligatures w14:val="standardContextual"/>
         </w:rPr>
       </w:pPr>
-      <w:hyperlink w:anchor="_Toc161212947" w:history="1">
+      <w:hyperlink w:anchor="_Toc161233349" w:history="1">
         <w:r>
           <w:rPr>
             <w:rStyle w:val="aff"/>
@@ -2708,7 +2708,7 @@
             <w:noProof/>
             <w:webHidden/>
           </w:rPr>
-          <w:instrText xml:space="preserve"> PAGEREF _Toc161212947 \h </w:instrText>
+          <w:instrText xml:space="preserve"> PAGEREF _Toc161233349 \h </w:instrText>
         </w:r>
         <w:r>
           <w:rPr>
@@ -2754,7 +2754,7 @@
           <w14:ligatures w14:val="standardContextual"/>
         </w:rPr>
       </w:pPr>
-      <w:hyperlink w:anchor="_Toc161212948" w:history="1">
+      <w:hyperlink w:anchor="_Toc161233350" w:history="1">
         <w:r>
           <w:rPr>
             <w:rStyle w:val="aff"/>
@@ -2781,7 +2781,7 @@
             <w:noProof/>
             <w:webHidden/>
           </w:rPr>
-          <w:instrText xml:space="preserve"> PAGEREF _Toc161212948 \h </w:instrText>
+          <w:instrText xml:space="preserve"> PAGEREF _Toc161233350 \h </w:instrText>
         </w:r>
         <w:r>
           <w:rPr>
@@ -2827,7 +2827,7 @@
           <w14:ligatures w14:val="standardContextual"/>
         </w:rPr>
       </w:pPr>
-      <w:hyperlink w:anchor="_Toc161212949" w:history="1">
+      <w:hyperlink w:anchor="_Toc161233351" w:history="1">
         <w:r>
           <w:rPr>
             <w:rStyle w:val="aff"/>
@@ -2854,7 +2854,7 @@
             <w:noProof/>
             <w:webHidden/>
           </w:rPr>
-          <w:instrText xml:space="preserve"> PAGEREF _Toc161212949 \h </w:instrText>
+          <w:instrText xml:space="preserve"> PAGEREF _Toc161233351 \h </w:instrText>
         </w:r>
         <w:r>
           <w:rPr>
@@ -2900,7 +2900,7 @@
           <w14:ligatures w14:val="standardContextual"/>
         </w:rPr>
       </w:pPr>
-      <w:hyperlink w:anchor="_Toc161212950" w:history="1">
+      <w:hyperlink w:anchor="_Toc161233352" w:history="1">
         <w:r>
           <w:rPr>
             <w:rStyle w:val="aff"/>
@@ -2927,7 +2927,7 @@
             <w:noProof/>
             <w:webHidden/>
           </w:rPr>
-          <w:instrText xml:space="preserve"> PAGEREF _Toc161212950 \h </w:instrText>
+          <w:instrText xml:space="preserve"> PAGEREF _Toc161233352 \h </w:instrText>
         </w:r>
         <w:r>
           <w:rPr>
@@ -2973,7 +2973,7 @@
           <w14:ligatures w14:val="standardContextual"/>
         </w:rPr>
       </w:pPr>
-      <w:hyperlink w:anchor="_Toc161212951" w:history="1">
+      <w:hyperlink w:anchor="_Toc161233353" w:history="1">
         <w:r>
           <w:rPr>
             <w:rStyle w:val="aff"/>
@@ -3000,7 +3000,7 @@
             <w:noProof/>
             <w:webHidden/>
           </w:rPr>
-          <w:instrText xml:space="preserve"> PAGEREF _Toc161212951 \h </w:instrText>
+          <w:instrText xml:space="preserve"> PAGEREF _Toc161233353 \h </w:instrText>
         </w:r>
         <w:r>
           <w:rPr>
@@ -3046,7 +3046,7 @@
           <w14:ligatures w14:val="standardContextual"/>
         </w:rPr>
       </w:pPr>
-      <w:hyperlink w:anchor="_Toc161212952" w:history="1">
+      <w:hyperlink w:anchor="_Toc161233354" w:history="1">
         <w:r>
           <w:rPr>
             <w:rStyle w:val="aff"/>
@@ -3073,7 +3073,7 @@
             <w:noProof/>
             <w:webHidden/>
           </w:rPr>
-          <w:instrText xml:space="preserve"> PAGEREF _Toc161212952 \h </w:instrText>
+          <w:instrText xml:space="preserve"> PAGEREF _Toc161233354 \h </w:instrText>
         </w:r>
         <w:r>
           <w:rPr>
@@ -3119,7 +3119,7 @@
           <w14:ligatures w14:val="standardContextual"/>
         </w:rPr>
       </w:pPr>
-      <w:hyperlink w:anchor="_Toc161212953" w:history="1">
+      <w:hyperlink w:anchor="_Toc161233355" w:history="1">
         <w:r>
           <w:rPr>
             <w:rStyle w:val="aff"/>
@@ -3146,7 +3146,7 @@
             <w:noProof/>
             <w:webHidden/>
           </w:rPr>
-          <w:instrText xml:space="preserve"> PAGEREF _Toc161212953 \h </w:instrText>
+          <w:instrText xml:space="preserve"> PAGEREF _Toc161233355 \h </w:instrText>
         </w:r>
         <w:r>
           <w:rPr>
@@ -3192,7 +3192,7 @@
           <w14:ligatures w14:val="standardContextual"/>
         </w:rPr>
       </w:pPr>
-      <w:hyperlink w:anchor="_Toc161212954" w:history="1">
+      <w:hyperlink w:anchor="_Toc161233356" w:history="1">
         <w:r>
           <w:rPr>
             <w:rStyle w:val="aff"/>
@@ -3219,7 +3219,7 @@
             <w:noProof/>
             <w:webHidden/>
           </w:rPr>
-          <w:instrText xml:space="preserve"> PAGEREF _Toc161212954 \h </w:instrText>
+          <w:instrText xml:space="preserve"> PAGEREF _Toc161233356 \h </w:instrText>
         </w:r>
         <w:r>
           <w:rPr>
@@ -3265,7 +3265,7 @@
           <w14:ligatures w14:val="standardContextual"/>
         </w:rPr>
       </w:pPr>
-      <w:hyperlink w:anchor="_Toc161212955" w:history="1">
+      <w:hyperlink w:anchor="_Toc161233357" w:history="1">
         <w:r>
           <w:rPr>
             <w:rStyle w:val="aff"/>
@@ -3292,7 +3292,7 @@
             <w:noProof/>
             <w:webHidden/>
           </w:rPr>
-          <w:instrText xml:space="preserve"> PAGEREF _Toc161212955 \h </w:instrText>
+          <w:instrText xml:space="preserve"> PAGEREF _Toc161233357 \h </w:instrText>
         </w:r>
         <w:r>
           <w:rPr>
@@ -3338,7 +3338,7 @@
           <w14:ligatures w14:val="standardContextual"/>
         </w:rPr>
       </w:pPr>
-      <w:hyperlink w:anchor="_Toc161212956" w:history="1">
+      <w:hyperlink w:anchor="_Toc161233358" w:history="1">
         <w:r>
           <w:rPr>
             <w:rStyle w:val="aff"/>
@@ -3365,7 +3365,7 @@
             <w:noProof/>
             <w:webHidden/>
           </w:rPr>
-          <w:instrText xml:space="preserve"> PAGEREF _Toc161212956 \h </w:instrText>
+          <w:instrText xml:space="preserve"> PAGEREF _Toc161233358 \h </w:instrText>
         </w:r>
         <w:r>
           <w:rPr>
@@ -3411,7 +3411,7 @@
           <w14:ligatures w14:val="standardContextual"/>
         </w:rPr>
       </w:pPr>
-      <w:hyperlink w:anchor="_Toc161212957" w:history="1">
+      <w:hyperlink w:anchor="_Toc161233359" w:history="1">
         <w:r>
           <w:rPr>
             <w:rStyle w:val="aff"/>
@@ -3438,7 +3438,7 @@
             <w:noProof/>
             <w:webHidden/>
           </w:rPr>
-          <w:instrText xml:space="preserve"> PAGEREF _Toc161212957 \h </w:instrText>
+          <w:instrText xml:space="preserve"> PAGEREF _Toc161233359 \h </w:instrText>
         </w:r>
         <w:r>
           <w:rPr>
@@ -3484,7 +3484,7 @@
           <w14:ligatures w14:val="standardContextual"/>
         </w:rPr>
       </w:pPr>
-      <w:hyperlink w:anchor="_Toc161212958" w:history="1">
+      <w:hyperlink w:anchor="_Toc161233360" w:history="1">
         <w:r>
           <w:rPr>
             <w:rStyle w:val="aff"/>
@@ -3511,7 +3511,7 @@
             <w:noProof/>
             <w:webHidden/>
           </w:rPr>
-          <w:instrText xml:space="preserve"> PAGEREF _Toc161212958 \h </w:instrText>
+          <w:instrText xml:space="preserve"> PAGEREF _Toc161233360 \h </w:instrText>
         </w:r>
         <w:r>
           <w:rPr>
@@ -3557,7 +3557,7 @@
           <w14:ligatures w14:val="standardContextual"/>
         </w:rPr>
       </w:pPr>
-      <w:hyperlink w:anchor="_Toc161212959" w:history="1">
+      <w:hyperlink w:anchor="_Toc161233361" w:history="1">
         <w:r>
           <w:rPr>
             <w:rStyle w:val="aff"/>
@@ -3584,7 +3584,7 @@
             <w:noProof/>
             <w:webHidden/>
           </w:rPr>
-          <w:instrText xml:space="preserve"> PAGEREF _Toc161212959 \h </w:instrText>
+          <w:instrText xml:space="preserve"> PAGEREF _Toc161233361 \h </w:instrText>
         </w:r>
         <w:r>
           <w:rPr>
@@ -3630,7 +3630,7 @@
           <w14:ligatures w14:val="standardContextual"/>
         </w:rPr>
       </w:pPr>
-      <w:hyperlink w:anchor="_Toc161212960" w:history="1">
+      <w:hyperlink w:anchor="_Toc161233362" w:history="1">
         <w:r>
           <w:rPr>
             <w:rStyle w:val="aff"/>
@@ -3657,7 +3657,7 @@
             <w:noProof/>
             <w:webHidden/>
           </w:rPr>
-          <w:instrText xml:space="preserve"> PAGEREF _Toc161212960 \h </w:instrText>
+          <w:instrText xml:space="preserve"> PAGEREF _Toc161233362 \h </w:instrText>
         </w:r>
         <w:r>
           <w:rPr>
@@ -3703,7 +3703,7 @@
           <w14:ligatures w14:val="standardContextual"/>
         </w:rPr>
       </w:pPr>
-      <w:hyperlink w:anchor="_Toc161212961" w:history="1">
+      <w:hyperlink w:anchor="_Toc161233363" w:history="1">
         <w:r>
           <w:rPr>
             <w:rStyle w:val="aff"/>
@@ -3730,7 +3730,7 @@
             <w:noProof/>
             <w:webHidden/>
           </w:rPr>
-          <w:instrText xml:space="preserve"> PAGEREF _Toc161212961 \h </w:instrText>
+          <w:instrText xml:space="preserve"> PAGEREF _Toc161233363 \h </w:instrText>
         </w:r>
         <w:r>
           <w:rPr>
@@ -3776,7 +3776,7 @@
           <w14:ligatures w14:val="standardContextual"/>
         </w:rPr>
       </w:pPr>
-      <w:hyperlink w:anchor="_Toc161212962" w:history="1">
+      <w:hyperlink w:anchor="_Toc161233364" w:history="1">
         <w:r>
           <w:rPr>
             <w:rStyle w:val="aff"/>
@@ -3803,7 +3803,7 @@
             <w:noProof/>
             <w:webHidden/>
           </w:rPr>
-          <w:instrText xml:space="preserve"> PAGEREF _Toc161212962 \h </w:instrText>
+          <w:instrText xml:space="preserve"> PAGEREF _Toc161233364 \h </w:instrText>
         </w:r>
         <w:r>
           <w:rPr>
@@ -3849,7 +3849,7 @@
           <w14:ligatures w14:val="standardContextual"/>
         </w:rPr>
       </w:pPr>
-      <w:hyperlink w:anchor="_Toc161212963" w:history="1">
+      <w:hyperlink w:anchor="_Toc161233365" w:history="1">
         <w:r>
           <w:rPr>
             <w:rStyle w:val="aff"/>
@@ -3876,7 +3876,7 @@
             <w:noProof/>
             <w:webHidden/>
           </w:rPr>
-          <w:instrText xml:space="preserve"> PAGEREF _Toc161212963 \h </w:instrText>
+          <w:instrText xml:space="preserve"> PAGEREF _Toc161233365 \h </w:instrText>
         </w:r>
         <w:r>
           <w:rPr>
@@ -3922,7 +3922,7 @@
           <w14:ligatures w14:val="standardContextual"/>
         </w:rPr>
       </w:pPr>
-      <w:hyperlink w:anchor="_Toc161212964" w:history="1">
+      <w:hyperlink w:anchor="_Toc161233366" w:history="1">
         <w:r>
           <w:rPr>
             <w:rStyle w:val="aff"/>
@@ -3949,7 +3949,7 @@
             <w:noProof/>
             <w:webHidden/>
           </w:rPr>
-          <w:instrText xml:space="preserve"> PAGEREF _Toc161212964 \h </w:instrText>
+          <w:instrText xml:space="preserve"> PAGEREF _Toc161233366 \h </w:instrText>
         </w:r>
         <w:r>
           <w:rPr>
@@ -3995,7 +3995,7 @@
           <w14:ligatures w14:val="standardContextual"/>
         </w:rPr>
       </w:pPr>
-      <w:hyperlink w:anchor="_Toc161212965" w:history="1">
+      <w:hyperlink w:anchor="_Toc161233367" w:history="1">
         <w:r>
           <w:rPr>
             <w:rStyle w:val="aff"/>
@@ -4022,7 +4022,7 @@
             <w:noProof/>
             <w:webHidden/>
           </w:rPr>
-          <w:instrText xml:space="preserve"> PAGEREF _Toc161212965 \h </w:instrText>
+          <w:instrText xml:space="preserve"> PAGEREF _Toc161233367 \h </w:instrText>
         </w:r>
         <w:r>
           <w:rPr>
@@ -4068,7 +4068,7 @@
           <w14:ligatures w14:val="standardContextual"/>
         </w:rPr>
       </w:pPr>
-      <w:hyperlink w:anchor="_Toc161212966" w:history="1">
+      <w:hyperlink w:anchor="_Toc161233368" w:history="1">
         <w:r>
           <w:rPr>
             <w:rStyle w:val="aff"/>
@@ -4095,7 +4095,7 @@
             <w:noProof/>
             <w:webHidden/>
           </w:rPr>
-          <w:instrText xml:space="preserve"> PAGEREF _Toc161212966 \h </w:instrText>
+          <w:instrText xml:space="preserve"> PAGEREF _Toc161233368 \h </w:instrText>
         </w:r>
         <w:r>
           <w:rPr>
@@ -4141,7 +4141,7 @@
           <w14:ligatures w14:val="standardContextual"/>
         </w:rPr>
       </w:pPr>
-      <w:hyperlink w:anchor="_Toc161212967" w:history="1">
+      <w:hyperlink w:anchor="_Toc161233369" w:history="1">
         <w:r>
           <w:rPr>
             <w:rStyle w:val="aff"/>
@@ -4168,7 +4168,7 @@
             <w:noProof/>
             <w:webHidden/>
           </w:rPr>
-          <w:instrText xml:space="preserve"> PAGEREF _Toc161212967 \h </w:instrText>
+          <w:instrText xml:space="preserve"> PAGEREF _Toc161233369 \h </w:instrText>
         </w:r>
         <w:r>
           <w:rPr>
@@ -4214,7 +4214,7 @@
           <w14:ligatures w14:val="standardContextual"/>
         </w:rPr>
       </w:pPr>
-      <w:hyperlink w:anchor="_Toc161212968" w:history="1">
+      <w:hyperlink w:anchor="_Toc161233370" w:history="1">
         <w:r>
           <w:rPr>
             <w:rStyle w:val="aff"/>
@@ -4241,7 +4241,7 @@
             <w:noProof/>
             <w:webHidden/>
           </w:rPr>
-          <w:instrText xml:space="preserve"> PAGEREF _Toc161212968 \h </w:instrText>
+          <w:instrText xml:space="preserve"> PAGEREF _Toc161233370 \h </w:instrText>
         </w:r>
         <w:r>
           <w:rPr>
@@ -4287,7 +4287,7 @@
           <w14:ligatures w14:val="standardContextual"/>
         </w:rPr>
       </w:pPr>
-      <w:hyperlink w:anchor="_Toc161212969" w:history="1">
+      <w:hyperlink w:anchor="_Toc161233371" w:history="1">
         <w:r>
           <w:rPr>
             <w:rStyle w:val="aff"/>
@@ -4314,7 +4314,7 @@
             <w:noProof/>
             <w:webHidden/>
           </w:rPr>
-          <w:instrText xml:space="preserve"> PAGEREF _Toc161212969 \h </w:instrText>
+          <w:instrText xml:space="preserve"> PAGEREF _Toc161233371 \h </w:instrText>
         </w:r>
         <w:r>
           <w:rPr>
@@ -4360,7 +4360,7 @@
           <w14:ligatures w14:val="standardContextual"/>
         </w:rPr>
       </w:pPr>
-      <w:hyperlink w:anchor="_Toc161212970" w:history="1">
+      <w:hyperlink w:anchor="_Toc161233372" w:history="1">
         <w:r>
           <w:rPr>
             <w:rStyle w:val="aff"/>
@@ -4387,7 +4387,7 @@
             <w:noProof/>
             <w:webHidden/>
           </w:rPr>
-          <w:instrText xml:space="preserve"> PAGEREF _Toc161212970 \h </w:instrText>
+          <w:instrText xml:space="preserve"> PAGEREF _Toc161233372 \h </w:instrText>
         </w:r>
         <w:r>
           <w:rPr>
@@ -4433,7 +4433,7 @@
           <w14:ligatures w14:val="standardContextual"/>
         </w:rPr>
       </w:pPr>
-      <w:hyperlink w:anchor="_Toc161212971" w:history="1">
+      <w:hyperlink w:anchor="_Toc161233373" w:history="1">
         <w:r>
           <w:rPr>
             <w:rStyle w:val="aff"/>
@@ -4460,7 +4460,7 @@
             <w:noProof/>
             <w:webHidden/>
           </w:rPr>
-          <w:instrText xml:space="preserve"> PAGEREF _Toc161212971 \h </w:instrText>
+          <w:instrText xml:space="preserve"> PAGEREF _Toc161233373 \h </w:instrText>
         </w:r>
         <w:r>
           <w:rPr>
@@ -4506,7 +4506,7 @@
           <w14:ligatures w14:val="standardContextual"/>
         </w:rPr>
       </w:pPr>
-      <w:hyperlink w:anchor="_Toc161212972" w:history="1">
+      <w:hyperlink w:anchor="_Toc161233374" w:history="1">
         <w:r>
           <w:rPr>
             <w:rStyle w:val="aff"/>
@@ -4533,7 +4533,7 @@
             <w:noProof/>
             <w:webHidden/>
           </w:rPr>
-          <w:instrText xml:space="preserve"> PAGEREF _Toc161212972 \h </w:instrText>
+          <w:instrText xml:space="preserve"> PAGEREF _Toc161233374 \h </w:instrText>
         </w:r>
         <w:r>
           <w:rPr>
@@ -4579,7 +4579,7 @@
           <w14:ligatures w14:val="standardContextual"/>
         </w:rPr>
       </w:pPr>
-      <w:hyperlink w:anchor="_Toc161212973" w:history="1">
+      <w:hyperlink w:anchor="_Toc161233375" w:history="1">
         <w:r>
           <w:rPr>
             <w:rStyle w:val="aff"/>
@@ -4606,7 +4606,7 @@
             <w:noProof/>
             <w:webHidden/>
           </w:rPr>
-          <w:instrText xml:space="preserve"> PAGEREF _Toc161212973 \h </w:instrText>
+          <w:instrText xml:space="preserve"> PAGEREF _Toc161233375 \h </w:instrText>
         </w:r>
         <w:r>
           <w:rPr>
@@ -4652,7 +4652,7 @@
           <w14:ligatures w14:val="standardContextual"/>
         </w:rPr>
       </w:pPr>
-      <w:hyperlink w:anchor="_Toc161212974" w:history="1">
+      <w:hyperlink w:anchor="_Toc161233376" w:history="1">
         <w:r>
           <w:rPr>
             <w:rStyle w:val="aff"/>
@@ -4679,7 +4679,7 @@
             <w:noProof/>
             <w:webHidden/>
           </w:rPr>
-          <w:instrText xml:space="preserve"> PAGEREF _Toc161212974 \h </w:instrText>
+          <w:instrText xml:space="preserve"> PAGEREF _Toc161233376 \h </w:instrText>
         </w:r>
         <w:r>
           <w:rPr>
@@ -4725,7 +4725,7 @@
           <w14:ligatures w14:val="standardContextual"/>
         </w:rPr>
       </w:pPr>
-      <w:hyperlink w:anchor="_Toc161212975" w:history="1">
+      <w:hyperlink w:anchor="_Toc161233377" w:history="1">
         <w:r>
           <w:rPr>
             <w:rStyle w:val="aff"/>
@@ -4752,7 +4752,7 @@
             <w:noProof/>
             <w:webHidden/>
           </w:rPr>
-          <w:instrText xml:space="preserve"> PAGEREF _Toc161212975 \h </w:instrText>
+          <w:instrText xml:space="preserve"> PAGEREF _Toc161233377 \h </w:instrText>
         </w:r>
         <w:r>
           <w:rPr>
@@ -4798,7 +4798,7 @@
           <w14:ligatures w14:val="standardContextual"/>
         </w:rPr>
       </w:pPr>
-      <w:hyperlink w:anchor="_Toc161212976" w:history="1">
+      <w:hyperlink w:anchor="_Toc161233378" w:history="1">
         <w:r>
           <w:rPr>
             <w:rStyle w:val="aff"/>
@@ -4825,7 +4825,7 @@
             <w:noProof/>
             <w:webHidden/>
           </w:rPr>
-          <w:instrText xml:space="preserve"> PAGEREF _Toc161212976 \h </w:instrText>
+          <w:instrText xml:space="preserve"> PAGEREF _Toc161233378 \h </w:instrText>
         </w:r>
         <w:r>
           <w:rPr>
@@ -4871,7 +4871,7 @@
           <w14:ligatures w14:val="standardContextual"/>
         </w:rPr>
       </w:pPr>
-      <w:hyperlink w:anchor="_Toc161212977" w:history="1">
+      <w:hyperlink w:anchor="_Toc161233379" w:history="1">
         <w:r>
           <w:rPr>
             <w:rStyle w:val="aff"/>
@@ -4898,7 +4898,7 @@
             <w:noProof/>
             <w:webHidden/>
           </w:rPr>
-          <w:instrText xml:space="preserve"> PAGEREF _Toc161212977 \h </w:instrText>
+          <w:instrText xml:space="preserve"> PAGEREF _Toc161233379 \h </w:instrText>
         </w:r>
         <w:r>
           <w:rPr>
@@ -4944,7 +4944,7 @@
           <w14:ligatures w14:val="standardContextual"/>
         </w:rPr>
       </w:pPr>
-      <w:hyperlink w:anchor="_Toc161212978" w:history="1">
+      <w:hyperlink w:anchor="_Toc161233380" w:history="1">
         <w:r>
           <w:rPr>
             <w:rStyle w:val="aff"/>
@@ -4971,7 +4971,7 @@
             <w:noProof/>
             <w:webHidden/>
           </w:rPr>
-          <w:instrText xml:space="preserve"> PAGEREF _Toc161212978 \h </w:instrText>
+          <w:instrText xml:space="preserve"> PAGEREF _Toc161233380 \h </w:instrText>
         </w:r>
         <w:r>
           <w:rPr>
@@ -5017,7 +5017,7 @@
           <w14:ligatures w14:val="standardContextual"/>
         </w:rPr>
       </w:pPr>
-      <w:hyperlink w:anchor="_Toc161212979" w:history="1">
+      <w:hyperlink w:anchor="_Toc161233381" w:history="1">
         <w:r>
           <w:rPr>
             <w:rStyle w:val="aff"/>
@@ -5044,7 +5044,7 @@
             <w:noProof/>
             <w:webHidden/>
           </w:rPr>
-          <w:instrText xml:space="preserve"> PAGEREF _Toc161212979 \h </w:instrText>
+          <w:instrText xml:space="preserve"> PAGEREF _Toc161233381 \h </w:instrText>
         </w:r>
         <w:r>
           <w:rPr>
@@ -5090,7 +5090,7 @@
       <w:pPr>
         <w:pStyle w:val="a2"/>
       </w:pPr>
-      <w:bookmarkStart w:id="1" w:name="_Toc161212918"/>
+      <w:bookmarkStart w:id="1" w:name="_Toc161233320"/>
       <w:r>
         <w:lastRenderedPageBreak/>
         <w:t>Терминология</w:t>
@@ -5615,7 +5615,7 @@
       <w:pPr>
         <w:pStyle w:val="a2"/>
       </w:pPr>
-      <w:bookmarkStart w:id="2" w:name="_Toc161212919"/>
+      <w:bookmarkStart w:id="2" w:name="_Toc161233321"/>
       <w:proofErr w:type="spellStart"/>
       <w:r>
         <w:lastRenderedPageBreak/>
@@ -5639,7 +5639,7 @@
           <w:lang w:val="ru-RU"/>
         </w:rPr>
       </w:pPr>
-      <w:bookmarkStart w:id="3" w:name="_Toc161212920"/>
+      <w:bookmarkStart w:id="3" w:name="_Toc161233322"/>
       <w:r>
         <w:rPr>
           <w:lang w:val="ru-RU"/>
@@ -5752,7 +5752,7 @@
       <w:pPr>
         <w:pStyle w:val="a3"/>
       </w:pPr>
-      <w:bookmarkStart w:id="5" w:name="_Toc161212921"/>
+      <w:bookmarkStart w:id="5" w:name="_Toc161233323"/>
       <w:proofErr w:type="spellStart"/>
       <w:r>
         <w:t>Заказчик</w:t>
@@ -5912,7 +5912,7 @@
       <w:pPr>
         <w:pStyle w:val="a3"/>
       </w:pPr>
-      <w:bookmarkStart w:id="6" w:name="_Toc161212922"/>
+      <w:bookmarkStart w:id="6" w:name="_Toc161233324"/>
       <w:proofErr w:type="spellStart"/>
       <w:r>
         <w:t>Разработчик</w:t>
@@ -6018,7 +6018,7 @@
           <w:lang w:val="ru-RU"/>
         </w:rPr>
       </w:pPr>
-      <w:bookmarkStart w:id="7" w:name="_Toc161212923"/>
+      <w:bookmarkStart w:id="7" w:name="_Toc161233325"/>
       <w:r>
         <w:rPr>
           <w:lang w:val="ru-RU"/>
@@ -6068,7 +6068,7 @@
           <w:lang w:val="ru-RU"/>
         </w:rPr>
       </w:pPr>
-      <w:bookmarkStart w:id="8" w:name="_Toc161212924"/>
+      <w:bookmarkStart w:id="8" w:name="_Toc161233326"/>
       <w:r>
         <w:rPr>
           <w:lang w:val="ru-RU"/>
@@ -6106,7 +6106,19 @@
         <w:rPr>
           <w:lang w:val="ru-RU"/>
         </w:rPr>
-        <w:t>должны начаться 16.02.2024 и завершиться 01.06.2024.</w:t>
+        <w:t>должны начаться 16.02.2024 и завершиться 1</w:t>
+      </w:r>
+      <w:r>
+        <w:rPr>
+          <w:lang w:val="ru-RU"/>
+        </w:rPr>
+        <w:t>0</w:t>
+      </w:r>
+      <w:r>
+        <w:rPr>
+          <w:lang w:val="ru-RU"/>
+        </w:rPr>
+        <w:t>.06.2024.</w:t>
       </w:r>
     </w:p>
     <w:p>
@@ -6116,7 +6128,7 @@
           <w:lang w:val="ru-RU"/>
         </w:rPr>
       </w:pPr>
-      <w:bookmarkStart w:id="9" w:name="_Toc161212925"/>
+      <w:bookmarkStart w:id="9" w:name="_Toc161233327"/>
       <w:r>
         <w:rPr>
           <w:lang w:val="ru-RU"/>
@@ -6130,7 +6142,7 @@
       <w:pPr>
         <w:pStyle w:val="a3"/>
       </w:pPr>
-      <w:bookmarkStart w:id="10" w:name="_Toc161212926"/>
+      <w:bookmarkStart w:id="10" w:name="_Toc161233328"/>
       <w:proofErr w:type="spellStart"/>
       <w:r>
         <w:t>Цели</w:t>
@@ -6218,7 +6230,7 @@
       <w:pPr>
         <w:pStyle w:val="a3"/>
       </w:pPr>
-      <w:bookmarkStart w:id="11" w:name="_Toc161212927"/>
+      <w:bookmarkStart w:id="11" w:name="_Toc161233329"/>
       <w:proofErr w:type="spellStart"/>
       <w:r>
         <w:t>Назначение</w:t>
@@ -6301,7 +6313,7 @@
       <w:pPr>
         <w:pStyle w:val="a2"/>
       </w:pPr>
-      <w:bookmarkStart w:id="12" w:name="_Toc161212928"/>
+      <w:bookmarkStart w:id="12" w:name="_Toc161233330"/>
       <w:proofErr w:type="spellStart"/>
       <w:r>
         <w:lastRenderedPageBreak/>
@@ -6333,7 +6345,7 @@
           <w:lang w:val="ru-RU"/>
         </w:rPr>
       </w:pPr>
-      <w:bookmarkStart w:id="13" w:name="_Toc161212929"/>
+      <w:bookmarkStart w:id="13" w:name="_Toc161233331"/>
       <w:r>
         <w:rPr>
           <w:lang w:val="ru-RU"/>
@@ -6349,7 +6361,7 @@
           <w:lang w:val="ru-RU"/>
         </w:rPr>
       </w:pPr>
-      <w:bookmarkStart w:id="14" w:name="_Toc161212930"/>
+      <w:bookmarkStart w:id="14" w:name="_Toc161233332"/>
       <w:r>
         <w:rPr>
           <w:lang w:val="ru-RU"/>
@@ -6559,7 +6571,7 @@
       <w:pPr>
         <w:pStyle w:val="a4"/>
       </w:pPr>
-      <w:bookmarkStart w:id="15" w:name="_Toc161212931"/>
+      <w:bookmarkStart w:id="15" w:name="_Toc161233333"/>
       <w:proofErr w:type="spellStart"/>
       <w:r>
         <w:lastRenderedPageBreak/>
@@ -6649,7 +6661,7 @@
       <w:pPr>
         <w:pStyle w:val="a3"/>
       </w:pPr>
-      <w:bookmarkStart w:id="16" w:name="_Toc161212932"/>
+      <w:bookmarkStart w:id="16" w:name="_Toc161233334"/>
       <w:proofErr w:type="spellStart"/>
       <w:r>
         <w:t>Требования</w:t>
@@ -6757,7 +6769,7 @@
           <w:numId w:val="20"/>
         </w:numPr>
       </w:pPr>
-      <w:bookmarkStart w:id="17" w:name="_Toc161212933"/>
+      <w:bookmarkStart w:id="17" w:name="_Toc161233335"/>
       <w:proofErr w:type="spellStart"/>
       <w:r>
         <w:t>Вход</w:t>
@@ -6818,7 +6830,7 @@
       <w:pPr>
         <w:pStyle w:val="a4"/>
       </w:pPr>
-      <w:bookmarkStart w:id="18" w:name="_Toc161212934"/>
+      <w:bookmarkStart w:id="18" w:name="_Toc161233336"/>
       <w:proofErr w:type="spellStart"/>
       <w:r>
         <w:t>Учёт</w:t>
@@ -6984,7 +6996,7 @@
       <w:pPr>
         <w:pStyle w:val="a4"/>
       </w:pPr>
-      <w:bookmarkStart w:id="19" w:name="_Toc161212935"/>
+      <w:bookmarkStart w:id="19" w:name="_Toc161233337"/>
       <w:proofErr w:type="spellStart"/>
       <w:r>
         <w:t>Учёт</w:t>
@@ -7159,7 +7171,7 @@
           <w:lang w:val="ru-RU"/>
         </w:rPr>
       </w:pPr>
-      <w:bookmarkStart w:id="20" w:name="_Toc161212936"/>
+      <w:bookmarkStart w:id="20" w:name="_Toc161233338"/>
       <w:r>
         <w:rPr>
           <w:lang w:val="ru-RU"/>
@@ -7301,7 +7313,7 @@
       <w:pPr>
         <w:pStyle w:val="a4"/>
       </w:pPr>
-      <w:bookmarkStart w:id="21" w:name="_Toc161212937"/>
+      <w:bookmarkStart w:id="21" w:name="_Toc161233339"/>
       <w:proofErr w:type="spellStart"/>
       <w:r>
         <w:t>Регистрация</w:t>
@@ -7431,7 +7443,7 @@
           <w:lang w:val="ru-RU"/>
         </w:rPr>
       </w:pPr>
-      <w:bookmarkStart w:id="22" w:name="_Toc161212938"/>
+      <w:bookmarkStart w:id="22" w:name="_Toc161233340"/>
       <w:r>
         <w:rPr>
           <w:lang w:val="ru-RU"/>
@@ -7731,7 +7743,7 @@
           <w:numId w:val="19"/>
         </w:numPr>
       </w:pPr>
-      <w:bookmarkStart w:id="23" w:name="_Toc161212939"/>
+      <w:bookmarkStart w:id="23" w:name="_Toc161233341"/>
       <w:proofErr w:type="spellStart"/>
       <w:r>
         <w:lastRenderedPageBreak/>
@@ -7795,7 +7807,7 @@
           <w:numId w:val="19"/>
         </w:numPr>
       </w:pPr>
-      <w:bookmarkStart w:id="24" w:name="_Toc161212940"/>
+      <w:bookmarkStart w:id="24" w:name="_Toc161233342"/>
       <w:proofErr w:type="spellStart"/>
       <w:r>
         <w:t>Экран</w:t>
@@ -7916,7 +7928,7 @@
           <w:lang w:val="ru-RU"/>
         </w:rPr>
       </w:pPr>
-      <w:bookmarkStart w:id="25" w:name="_Toc161212941"/>
+      <w:bookmarkStart w:id="25" w:name="_Toc161233343"/>
       <w:r>
         <w:rPr>
           <w:lang w:val="ru-RU"/>
@@ -7993,7 +8005,7 @@
       <w:pPr>
         <w:pStyle w:val="a4"/>
       </w:pPr>
-      <w:bookmarkStart w:id="26" w:name="_Toc161212942"/>
+      <w:bookmarkStart w:id="26" w:name="_Toc161233344"/>
       <w:r>
         <w:t>Экран с просмотром занятости столов</w:t>
       </w:r>
@@ -8199,7 +8211,7 @@
       <w:pPr>
         <w:pStyle w:val="a4"/>
       </w:pPr>
-      <w:bookmarkStart w:id="27" w:name="_Toc161212943"/>
+      <w:bookmarkStart w:id="27" w:name="_Toc161233345"/>
       <w:proofErr w:type="spellStart"/>
       <w:r>
         <w:lastRenderedPageBreak/>
@@ -8312,7 +8324,7 @@
       <w:pPr>
         <w:pStyle w:val="a4"/>
       </w:pPr>
-      <w:bookmarkStart w:id="28" w:name="_Toc161212944"/>
+      <w:bookmarkStart w:id="28" w:name="_Toc161233346"/>
       <w:proofErr w:type="spellStart"/>
       <w:r>
         <w:t>Экран</w:t>
@@ -8390,7 +8402,7 @@
       <w:pPr>
         <w:pStyle w:val="a4"/>
       </w:pPr>
-      <w:bookmarkStart w:id="29" w:name="_Toc161212945"/>
+      <w:bookmarkStart w:id="29" w:name="_Toc161233347"/>
       <w:proofErr w:type="spellStart"/>
       <w:r>
         <w:t>Экран</w:t>
@@ -8463,7 +8475,7 @@
       <w:pPr>
         <w:pStyle w:val="a4"/>
       </w:pPr>
-      <w:bookmarkStart w:id="30" w:name="_Toc161212946"/>
+      <w:bookmarkStart w:id="30" w:name="_Toc161233348"/>
       <w:proofErr w:type="spellStart"/>
       <w:r>
         <w:t>Экран</w:t>
@@ -8517,7 +8529,7 @@
       <w:pPr>
         <w:pStyle w:val="a4"/>
       </w:pPr>
-      <w:bookmarkStart w:id="31" w:name="_Toc161212947"/>
+      <w:bookmarkStart w:id="31" w:name="_Toc161233349"/>
       <w:proofErr w:type="spellStart"/>
       <w:r>
         <w:t>Экран</w:t>
@@ -8589,7 +8601,7 @@
       <w:pPr>
         <w:pStyle w:val="a4"/>
       </w:pPr>
-      <w:bookmarkStart w:id="32" w:name="_Toc161212948"/>
+      <w:bookmarkStart w:id="32" w:name="_Toc161233350"/>
       <w:proofErr w:type="spellStart"/>
       <w:r>
         <w:t>Экран</w:t>
@@ -8643,7 +8655,7 @@
       <w:pPr>
         <w:pStyle w:val="a4"/>
       </w:pPr>
-      <w:bookmarkStart w:id="33" w:name="_Toc161212949"/>
+      <w:bookmarkStart w:id="33" w:name="_Toc161233351"/>
       <w:proofErr w:type="spellStart"/>
       <w:r>
         <w:lastRenderedPageBreak/>
@@ -8745,7 +8757,7 @@
       <w:pPr>
         <w:pStyle w:val="a4"/>
       </w:pPr>
-      <w:bookmarkStart w:id="34" w:name="_Toc161212950"/>
+      <w:bookmarkStart w:id="34" w:name="_Toc161233352"/>
       <w:proofErr w:type="spellStart"/>
       <w:r>
         <w:t>Экран</w:t>
@@ -8799,7 +8811,7 @@
       <w:pPr>
         <w:pStyle w:val="a4"/>
       </w:pPr>
-      <w:bookmarkStart w:id="35" w:name="_Toc161212951"/>
+      <w:bookmarkStart w:id="35" w:name="_Toc161233353"/>
       <w:proofErr w:type="spellStart"/>
       <w:r>
         <w:t>Экран</w:t>
@@ -8841,7 +8853,7 @@
       <w:pPr>
         <w:pStyle w:val="a4"/>
       </w:pPr>
-      <w:bookmarkStart w:id="36" w:name="_Toc161212952"/>
+      <w:bookmarkStart w:id="36" w:name="_Toc161233354"/>
       <w:proofErr w:type="spellStart"/>
       <w:r>
         <w:t>Экран</w:t>
@@ -8944,7 +8956,7 @@
       <w:pPr>
         <w:pStyle w:val="a4"/>
       </w:pPr>
-      <w:bookmarkStart w:id="37" w:name="_Toc161212953"/>
+      <w:bookmarkStart w:id="37" w:name="_Toc161233355"/>
       <w:proofErr w:type="spellStart"/>
       <w:r>
         <w:t>Экран</w:t>
@@ -9001,7 +9013,7 @@
           <w:lang w:val="ru-RU"/>
         </w:rPr>
       </w:pPr>
-      <w:bookmarkStart w:id="38" w:name="_Toc161212954"/>
+      <w:bookmarkStart w:id="38" w:name="_Toc161233356"/>
       <w:r>
         <w:rPr>
           <w:lang w:val="ru-RU"/>
@@ -9040,7 +9052,7 @@
       <w:pPr>
         <w:pStyle w:val="a4"/>
       </w:pPr>
-      <w:bookmarkStart w:id="39" w:name="_Toc161212955"/>
+      <w:bookmarkStart w:id="39" w:name="_Toc161233357"/>
       <w:proofErr w:type="spellStart"/>
       <w:r>
         <w:t>Экран</w:t>
@@ -9094,7 +9106,7 @@
       <w:pPr>
         <w:pStyle w:val="a3"/>
       </w:pPr>
-      <w:bookmarkStart w:id="40" w:name="_Toc161212956"/>
+      <w:bookmarkStart w:id="40" w:name="_Toc161233358"/>
       <w:proofErr w:type="spellStart"/>
       <w:r>
         <w:lastRenderedPageBreak/>
@@ -9130,7 +9142,7 @@
           <w:numId w:val="16"/>
         </w:numPr>
       </w:pPr>
-      <w:bookmarkStart w:id="41" w:name="_Toc161212957"/>
+      <w:bookmarkStart w:id="41" w:name="_Toc161233359"/>
       <w:proofErr w:type="spellStart"/>
       <w:r>
         <w:t>Лингвистическое</w:t>
@@ -9179,7 +9191,7 @@
       <w:pPr>
         <w:pStyle w:val="a4"/>
       </w:pPr>
-      <w:bookmarkStart w:id="42" w:name="_Toc161212958"/>
+      <w:bookmarkStart w:id="42" w:name="_Toc161233360"/>
       <w:proofErr w:type="spellStart"/>
       <w:r>
         <w:t>Программное</w:t>
@@ -9363,7 +9375,7 @@
           <w:lang w:val="ru-RU"/>
         </w:rPr>
       </w:pPr>
-      <w:bookmarkStart w:id="43" w:name="_Toc161212959"/>
+      <w:bookmarkStart w:id="43" w:name="_Toc161233361"/>
       <w:r>
         <w:rPr>
           <w:lang w:val="ru-RU"/>
@@ -9383,7 +9395,7 @@
           <w:lang w:val="ru-RU"/>
         </w:rPr>
       </w:pPr>
-      <w:bookmarkStart w:id="44" w:name="_Toc161212960"/>
+      <w:bookmarkStart w:id="44" w:name="_Toc161233362"/>
       <w:r>
         <w:rPr>
           <w:lang w:val="ru-RU"/>
@@ -9479,7 +9491,7 @@
           <w:numId w:val="17"/>
         </w:numPr>
       </w:pPr>
-      <w:bookmarkStart w:id="45" w:name="_Toc161212961"/>
+      <w:bookmarkStart w:id="45" w:name="_Toc161233363"/>
       <w:proofErr w:type="spellStart"/>
       <w:r>
         <w:lastRenderedPageBreak/>
@@ -9553,7 +9565,7 @@
       <w:pPr>
         <w:pStyle w:val="a4"/>
       </w:pPr>
-      <w:bookmarkStart w:id="46" w:name="_Toc161212962"/>
+      <w:bookmarkStart w:id="46" w:name="_Toc161233364"/>
       <w:proofErr w:type="spellStart"/>
       <w:r>
         <w:t>Дополнительные</w:t>
@@ -9590,7 +9602,7 @@
           <w:lang w:val="ru-RU"/>
         </w:rPr>
       </w:pPr>
-      <w:bookmarkStart w:id="47" w:name="_Toc161212963"/>
+      <w:bookmarkStart w:id="47" w:name="_Toc161233365"/>
       <w:r>
         <w:rPr>
           <w:lang w:val="ru-RU"/>
@@ -9786,7 +9798,13 @@
         <w:t xml:space="preserve"> </w:t>
       </w:r>
       <w:r>
-        <w:t>– 01.0</w:t>
+        <w:t xml:space="preserve">– </w:t>
+      </w:r>
+      <w:r>
+        <w:t>10</w:t>
+      </w:r>
+      <w:r>
+        <w:t>.0</w:t>
       </w:r>
       <w:r>
         <w:t>6</w:t>
@@ -9802,7 +9820,7 @@
       <w:pPr>
         <w:pStyle w:val="a2"/>
       </w:pPr>
-      <w:bookmarkStart w:id="48" w:name="_Toc161212964"/>
+      <w:bookmarkStart w:id="48" w:name="_Toc161233366"/>
       <w:proofErr w:type="spellStart"/>
       <w:r>
         <w:lastRenderedPageBreak/>
@@ -10011,10 +10029,10 @@
               <w:pStyle w:val="afb"/>
             </w:pPr>
             <w:r>
-              <w:t>К</w:t>
+              <w:t>Начало июня</w:t>
             </w:r>
             <w:r>
-              <w:t>онец мая 2024</w:t>
+              <w:t xml:space="preserve"> 2024</w:t>
             </w:r>
           </w:p>
         </w:tc>
@@ -10045,7 +10063,7 @@
           <w:lang w:val="ru-RU"/>
         </w:rPr>
       </w:pPr>
-      <w:bookmarkStart w:id="49" w:name="_Toc161212965"/>
+      <w:bookmarkStart w:id="49" w:name="_Toc161233367"/>
       <w:r>
         <w:rPr>
           <w:lang w:val="ru-RU"/>
@@ -10161,7 +10179,13 @@
         <w:pStyle w:val="a9"/>
       </w:pPr>
       <w:r>
-        <w:t xml:space="preserve">3 аттестация (конец мая 2024) </w:t>
+        <w:t>3 аттестация (</w:t>
+      </w:r>
+      <w:r>
+        <w:t xml:space="preserve">начало июня </w:t>
+      </w:r>
+      <w:r>
+        <w:t xml:space="preserve">2024) </w:t>
       </w:r>
       <w:r>
         <w:t>–</w:t>
@@ -10189,7 +10213,7 @@
           <w:lang w:val="ru-RU"/>
         </w:rPr>
       </w:pPr>
-      <w:bookmarkStart w:id="50" w:name="_Toc161212966"/>
+      <w:bookmarkStart w:id="50" w:name="_Toc161233368"/>
       <w:r>
         <w:rPr>
           <w:lang w:val="ru-RU"/>
@@ -10224,7 +10248,7 @@
       <w:pPr>
         <w:pStyle w:val="a2"/>
       </w:pPr>
-      <w:bookmarkStart w:id="51" w:name="_Toc161212967"/>
+      <w:bookmarkStart w:id="51" w:name="_Toc161233369"/>
       <w:proofErr w:type="spellStart"/>
       <w:r>
         <w:lastRenderedPageBreak/>
@@ -10248,7 +10272,7 @@
       <w:pPr>
         <w:pStyle w:val="a3"/>
       </w:pPr>
-      <w:bookmarkStart w:id="52" w:name="_Toc161212968"/>
+      <w:bookmarkStart w:id="52" w:name="_Toc161233370"/>
       <w:proofErr w:type="spellStart"/>
       <w:r>
         <w:t>Перечень</w:t>
@@ -10300,7 +10324,7 @@
       <w:pPr>
         <w:pStyle w:val="a3"/>
       </w:pPr>
-      <w:bookmarkStart w:id="53" w:name="_Toc161212969"/>
+      <w:bookmarkStart w:id="53" w:name="_Toc161233371"/>
       <w:proofErr w:type="spellStart"/>
       <w:r>
         <w:t>Вид</w:t>
@@ -10400,7 +10424,7 @@
       <w:pPr>
         <w:pStyle w:val="a2"/>
       </w:pPr>
-      <w:bookmarkStart w:id="54" w:name="_Toc161212970"/>
+      <w:bookmarkStart w:id="54" w:name="_Toc161233372"/>
       <w:proofErr w:type="spellStart"/>
       <w:r>
         <w:lastRenderedPageBreak/>
@@ -10424,7 +10448,7 @@
       <w:pPr>
         <w:pStyle w:val="a3"/>
       </w:pPr>
-      <w:bookmarkStart w:id="55" w:name="_Toc161212971"/>
+      <w:bookmarkStart w:id="55" w:name="_Toc161233373"/>
       <w:proofErr w:type="spellStart"/>
       <w:r>
         <w:t>Системы</w:t>
@@ -10879,7 +10903,7 @@
       <w:pPr>
         <w:pStyle w:val="a4"/>
       </w:pPr>
-      <w:bookmarkStart w:id="56" w:name="_Toc161212972"/>
+      <w:bookmarkStart w:id="56" w:name="_Toc161233374"/>
       <w:proofErr w:type="spellStart"/>
       <w:r>
         <w:t>ReMarked</w:t>
@@ -11196,7 +11220,7 @@
           <w:lang w:val="ru-RU"/>
         </w:rPr>
       </w:pPr>
-      <w:bookmarkStart w:id="57" w:name="_Toc161212973"/>
+      <w:bookmarkStart w:id="57" w:name="_Toc161233375"/>
       <w:proofErr w:type="spellStart"/>
       <w:r>
         <w:lastRenderedPageBreak/>
@@ -11351,7 +11375,7 @@
       <w:pPr>
         <w:pStyle w:val="a4"/>
       </w:pPr>
-      <w:bookmarkStart w:id="58" w:name="_Toc161212974"/>
+      <w:bookmarkStart w:id="58" w:name="_Toc161233376"/>
       <w:proofErr w:type="spellStart"/>
       <w:r>
         <w:lastRenderedPageBreak/>
@@ -11448,7 +11472,7 @@
           <w:noProof/>
         </w:rPr>
         <w:drawing>
-          <wp:inline distT="0" distB="0" distL="0" distR="0" wp14:anchorId="5DB02128" wp14:editId="1F6601AE">
+          <wp:inline distT="0" distB="0" distL="0" distR="0" wp14:anchorId="5DB02128" wp14:editId="37406167">
             <wp:extent cx="5939790" cy="3221355"/>
             <wp:effectExtent l="0" t="0" r="3810" b="0"/>
             <wp:docPr id="1791495137" name="Рисунок 4"/>
@@ -11512,9 +11536,15 @@
       <w:pPr>
         <w:pStyle w:val="a5"/>
       </w:pPr>
-      <w:bookmarkStart w:id="59" w:name="_Toc161212975"/>
-      <w:r>
+      <w:r>
+        <w:rPr>
+          <w:lang w:val="ru-RU"/>
+        </w:rPr>
         <w:lastRenderedPageBreak/>
+        <w:br/>
+      </w:r>
+      <w:bookmarkStart w:id="59" w:name="_Toc161233377"/>
+      <w:r>
         <w:t>BPMN</w:t>
       </w:r>
       <w:r>
@@ -11536,9 +11566,9 @@
           <w14:ligatures w14:val="standardContextual"/>
         </w:rPr>
         <w:drawing>
-          <wp:inline distT="0" distB="0" distL="0" distR="0" wp14:anchorId="4B3C774D" wp14:editId="32A2821B">
-            <wp:extent cx="8135667" cy="5292000"/>
-            <wp:effectExtent l="0" t="6668" r="0" b="0"/>
+          <wp:inline distT="0" distB="0" distL="0" distR="0" wp14:anchorId="4B3C774D" wp14:editId="4A767D8F">
+            <wp:extent cx="7914287" cy="5148000"/>
+            <wp:effectExtent l="0" t="7620" r="3175" b="3175"/>
             <wp:docPr id="1393381328" name="Рисунок 1"/>
             <wp:cNvGraphicFramePr>
               <a:graphicFrameLocks xmlns:a="http://schemas.openxmlformats.org/drawingml/2006/main" noChangeAspect="1"/>
@@ -11564,7 +11594,7 @@
                   <pic:spPr bwMode="auto">
                     <a:xfrm rot="5400000">
                       <a:off x="0" y="0"/>
-                      <a:ext cx="8135667" cy="5292000"/>
+                      <a:ext cx="7914287" cy="5148000"/>
                     </a:xfrm>
                     <a:prstGeom prst="rect">
                       <a:avLst/>
@@ -11606,9 +11636,15 @@
       <w:pPr>
         <w:pStyle w:val="a5"/>
       </w:pPr>
-      <w:bookmarkStart w:id="60" w:name="_Toc161212976"/>
-      <w:r>
+      <w:r>
+        <w:rPr>
+          <w:lang w:val="ru-RU"/>
+        </w:rPr>
         <w:lastRenderedPageBreak/>
+        <w:br/>
+      </w:r>
+      <w:bookmarkStart w:id="60" w:name="_Toc161233378"/>
+      <w:r>
         <w:t>Д</w:t>
       </w:r>
       <w:r>
@@ -11819,9 +11855,15 @@
       <w:pPr>
         <w:pStyle w:val="a5"/>
       </w:pPr>
-      <w:bookmarkStart w:id="61" w:name="_Toc161212977"/>
-      <w:r>
+      <w:r>
+        <w:rPr>
+          <w:lang w:val="ru-RU"/>
+        </w:rPr>
         <w:lastRenderedPageBreak/>
+        <w:br/>
+      </w:r>
+      <w:bookmarkStart w:id="61" w:name="_Toc161233379"/>
+      <w:r>
         <w:t>Д</w:t>
       </w:r>
       <w:r>
@@ -11897,9 +11939,15 @@
       <w:pPr>
         <w:pStyle w:val="a5"/>
       </w:pPr>
-      <w:bookmarkStart w:id="62" w:name="_Toc161212978"/>
-      <w:r>
+      <w:r>
+        <w:rPr>
+          <w:lang w:val="ru-RU"/>
+        </w:rPr>
         <w:lastRenderedPageBreak/>
+        <w:br/>
+      </w:r>
+      <w:bookmarkStart w:id="62" w:name="_Toc161233380"/>
+      <w:r>
         <w:t>Д</w:t>
       </w:r>
       <w:r>
@@ -12031,9 +12079,15 @@
       <w:pPr>
         <w:pStyle w:val="a5"/>
       </w:pPr>
-      <w:bookmarkStart w:id="63" w:name="_Toc161212979"/>
-      <w:r>
+      <w:r>
+        <w:rPr>
+          <w:lang w:val="ru-RU"/>
+        </w:rPr>
         <w:lastRenderedPageBreak/>
+        <w:br/>
+      </w:r>
+      <w:bookmarkStart w:id="63" w:name="_Toc161233381"/>
+      <w:r>
         <w:t>Д</w:t>
       </w:r>
       <w:r>
@@ -12849,7 +12903,7 @@
   <w:abstractNum w:abstractNumId="6" w15:restartNumberingAfterBreak="0">
     <w:nsid w:val="526068AA"/>
     <w:multiLevelType w:val="multilevel"/>
-    <w:tmpl w:val="F25409FC"/>
+    <w:tmpl w:val="33AC9AA4"/>
     <w:lvl w:ilvl="0">
       <w:start w:val="1"/>
       <w:numFmt w:val="decimal"/>
@@ -12908,7 +12962,7 @@
       <w:lvlText w:val="ПРИЛОЖЕНИЕ %4"/>
       <w:lvlJc w:val="center"/>
       <w:pPr>
-        <w:ind w:left="1797" w:hanging="357"/>
+        <w:ind w:left="0" w:firstLine="1276"/>
       </w:pPr>
       <w:rPr>
         <w:rFonts w:ascii="Times New Roman" w:hAnsi="Times New Roman" w:hint="default"/>
@@ -14866,7 +14920,7 @@
     <w:basedOn w:val="af5"/>
     <w:autoRedefine/>
     <w:qFormat/>
-    <w:rsid w:val="006A642D"/>
+    <w:rsid w:val="009E1F4B"/>
     <w:pPr>
       <w:keepNext/>
       <w:keepLines/>

</xml_diff>

<commit_message>
fix: table and images captures
</commit_message>
<xml_diff>
--- a/documentation/техническое задание/Техническое задание.docx
+++ b/documentation/техническое задание/Техническое задание.docx
@@ -11472,7 +11472,7 @@
           <w:noProof/>
         </w:rPr>
         <w:drawing>
-          <wp:inline distT="0" distB="0" distL="0" distR="0" wp14:anchorId="5DB02128" wp14:editId="37406167">
+          <wp:inline distT="0" distB="0" distL="0" distR="0" wp14:anchorId="5DB02128" wp14:editId="75EB0A35">
             <wp:extent cx="5939790" cy="3221355"/>
             <wp:effectExtent l="0" t="0" r="3810" b="0"/>
             <wp:docPr id="1791495137" name="Рисунок 4"/>
@@ -11566,7 +11566,7 @@
           <w14:ligatures w14:val="standardContextual"/>
         </w:rPr>
         <w:drawing>
-          <wp:inline distT="0" distB="0" distL="0" distR="0" wp14:anchorId="4B3C774D" wp14:editId="4A767D8F">
+          <wp:inline distT="0" distB="0" distL="0" distR="0" wp14:anchorId="4B3C774D" wp14:editId="19CA033D">
             <wp:extent cx="7914287" cy="5148000"/>
             <wp:effectExtent l="0" t="7620" r="3175" b="3175"/>
             <wp:docPr id="1393381328" name="Рисунок 1"/>
@@ -12373,13 +12373,13 @@
   <w:abstractNum w:abstractNumId="1" w15:restartNumberingAfterBreak="0">
     <w:nsid w:val="29CF231F"/>
     <w:multiLevelType w:val="hybridMultilevel"/>
-    <w:tmpl w:val="647A2C94"/>
-    <w:lvl w:ilvl="0" w:tplc="712AED4E">
+    <w:tmpl w:val="4D1E0A2A"/>
+    <w:lvl w:ilvl="0" w:tplc="50D0C02E">
       <w:start w:val="1"/>
       <w:numFmt w:val="decimal"/>
       <w:pStyle w:val="a"/>
       <w:suff w:val="space"/>
-      <w:lvlText w:val="Рисунок %1 -"/>
+      <w:lvlText w:val="Рисунок %1 —"/>
       <w:lvlJc w:val="left"/>
       <w:pPr>
         <w:ind w:left="720" w:hanging="360"/>
@@ -12465,15 +12465,16 @@
   <w:abstractNum w:abstractNumId="2" w15:restartNumberingAfterBreak="0">
     <w:nsid w:val="339E77B4"/>
     <w:multiLevelType w:val="hybridMultilevel"/>
-    <w:tmpl w:val="B030AAD8"/>
-    <w:lvl w:ilvl="0" w:tplc="CD2E094E">
+    <w:tmpl w:val="A680FA50"/>
+    <w:lvl w:ilvl="0" w:tplc="9880D716">
       <w:start w:val="1"/>
       <w:numFmt w:val="decimal"/>
       <w:pStyle w:val="a0"/>
-      <w:lvlText w:val="Таблица %1 -"/>
+      <w:suff w:val="space"/>
+      <w:lvlText w:val="Таблица %1 —"/>
       <w:lvlJc w:val="left"/>
       <w:pPr>
-        <w:ind w:left="720" w:hanging="360"/>
+        <w:ind w:left="360" w:hanging="360"/>
       </w:pPr>
       <w:rPr>
         <w:rFonts w:ascii="Times New Roman" w:hAnsi="Times New Roman" w:hint="default"/>
@@ -14504,7 +14505,7 @@
     <w:next w:val="af5"/>
     <w:autoRedefine/>
     <w:qFormat/>
-    <w:rsid w:val="00D72960"/>
+    <w:rsid w:val="00442D6B"/>
     <w:pPr>
       <w:numPr>
         <w:numId w:val="8"/>
@@ -14524,14 +14525,13 @@
     <w:next w:val="af5"/>
     <w:autoRedefine/>
     <w:qFormat/>
-    <w:rsid w:val="000A4C32"/>
+    <w:rsid w:val="00A956DD"/>
     <w:pPr>
       <w:keepNext/>
       <w:numPr>
         <w:numId w:val="9"/>
       </w:numPr>
       <w:spacing w:after="0" w:line="240" w:lineRule="auto"/>
-      <w:ind w:left="0" w:firstLine="0"/>
     </w:pPr>
     <w:rPr>
       <w:rFonts w:ascii="Times New Roman" w:hAnsi="Times New Roman"/>

</xml_diff>

<commit_message>
fix: fix point one from https://docs.google.com/document/d/1Aydbtey2gz1w4lPD7FxEN56QgXsyVhDvUssrEwTFDt8/edit?usp=sharing
</commit_message>
<xml_diff>
--- a/documentation/техническое задание/Техническое задание.docx
+++ b/documentation/техническое задание/Техническое задание.docx
@@ -247,25 +247,26 @@
           <w:sz w:val="28"/>
           <w:szCs w:val="28"/>
         </w:rPr>
-        <w:t xml:space="preserve"> для бронирования мест в ресторанах и барах Restobook</w:t>
-      </w:r>
+        <w:t xml:space="preserve"> для бронирования мест в ресторанах и барах </w:t>
+      </w:r>
+      <w:proofErr w:type="spellStart"/>
       <w:r>
         <w:rPr>
           <w:rFonts w:ascii="Times New Roman" w:hAnsi="Times New Roman" w:cs="Times New Roman"/>
           <w:sz w:val="28"/>
           <w:szCs w:val="28"/>
         </w:rPr>
-        <w:t>»</w:t>
-      </w:r>
-    </w:p>
-    <w:p>
-      <w:pPr>
+        <w:t>Restobook</w:t>
+      </w:r>
+      <w:proofErr w:type="spellEnd"/>
+      <w:r>
         <w:rPr>
           <w:rFonts w:ascii="Times New Roman" w:hAnsi="Times New Roman" w:cs="Times New Roman"/>
           <w:sz w:val="28"/>
           <w:szCs w:val="28"/>
         </w:rPr>
-      </w:pPr>
+        <w:t>»</w:t>
+      </w:r>
     </w:p>
     <w:p>
       <w:pPr>
@@ -284,39 +285,40 @@
           <w:szCs w:val="28"/>
         </w:rPr>
       </w:pPr>
-      <w:r>
+    </w:p>
+    <w:p>
+      <w:pPr>
         <w:rPr>
           <w:rFonts w:ascii="Times New Roman" w:hAnsi="Times New Roman" w:cs="Times New Roman"/>
           <w:sz w:val="28"/>
           <w:szCs w:val="28"/>
         </w:rPr>
-        <w:t>Исполнители</w:t>
-      </w:r>
-    </w:p>
-    <w:p>
-      <w:pPr>
-        <w:ind w:firstLine="708"/>
+      </w:pPr>
+      <w:r>
         <w:rPr>
           <w:rFonts w:ascii="Times New Roman" w:hAnsi="Times New Roman" w:cs="Times New Roman"/>
           <w:sz w:val="28"/>
           <w:szCs w:val="28"/>
         </w:rPr>
-      </w:pPr>
-      <w:r>
+        <w:t>Исполнители</w:t>
+      </w:r>
+    </w:p>
+    <w:p>
+      <w:pPr>
+        <w:ind w:firstLine="708"/>
         <w:rPr>
           <w:rFonts w:ascii="Times New Roman" w:hAnsi="Times New Roman" w:cs="Times New Roman"/>
           <w:sz w:val="28"/>
           <w:szCs w:val="28"/>
         </w:rPr>
-        <w:t xml:space="preserve">______________ </w:t>
-      </w:r>
+      </w:pPr>
       <w:r>
         <w:rPr>
           <w:rFonts w:ascii="Times New Roman" w:hAnsi="Times New Roman" w:cs="Times New Roman"/>
           <w:sz w:val="28"/>
           <w:szCs w:val="28"/>
         </w:rPr>
-        <w:t xml:space="preserve">П.А. </w:t>
+        <w:t xml:space="preserve">______________ </w:t>
       </w:r>
       <w:r>
         <w:rPr>
@@ -324,60 +326,78 @@
           <w:sz w:val="28"/>
           <w:szCs w:val="28"/>
         </w:rPr>
-        <w:t>Путин</w:t>
-      </w:r>
-    </w:p>
-    <w:p>
-      <w:pPr>
-        <w:ind w:firstLine="708"/>
+        <w:t xml:space="preserve">П.А. </w:t>
+      </w:r>
+      <w:r>
         <w:rPr>
           <w:rFonts w:ascii="Times New Roman" w:hAnsi="Times New Roman" w:cs="Times New Roman"/>
           <w:sz w:val="28"/>
           <w:szCs w:val="28"/>
         </w:rPr>
-      </w:pPr>
-      <w:r>
+        <w:t>Путин</w:t>
+      </w:r>
+    </w:p>
+    <w:p>
+      <w:pPr>
+        <w:ind w:firstLine="708"/>
         <w:rPr>
           <w:rFonts w:ascii="Times New Roman" w:hAnsi="Times New Roman" w:cs="Times New Roman"/>
           <w:sz w:val="28"/>
           <w:szCs w:val="28"/>
         </w:rPr>
-        <w:t xml:space="preserve">______________ </w:t>
-      </w:r>
+      </w:pPr>
       <w:r>
         <w:rPr>
           <w:rFonts w:ascii="Times New Roman" w:hAnsi="Times New Roman" w:cs="Times New Roman"/>
           <w:sz w:val="28"/>
           <w:szCs w:val="28"/>
         </w:rPr>
-        <w:t>М.В. Ефремов</w:t>
-      </w:r>
-    </w:p>
-    <w:p>
-      <w:pPr>
-        <w:ind w:firstLine="708"/>
+        <w:t xml:space="preserve">______________ </w:t>
+      </w:r>
+      <w:r>
         <w:rPr>
           <w:rFonts w:ascii="Times New Roman" w:hAnsi="Times New Roman" w:cs="Times New Roman"/>
           <w:sz w:val="28"/>
           <w:szCs w:val="28"/>
         </w:rPr>
-      </w:pPr>
-      <w:r>
+        <w:t>М.В. Ефремов</w:t>
+      </w:r>
+    </w:p>
+    <w:p>
+      <w:pPr>
+        <w:ind w:firstLine="708"/>
         <w:rPr>
           <w:rFonts w:ascii="Times New Roman" w:hAnsi="Times New Roman" w:cs="Times New Roman"/>
           <w:sz w:val="28"/>
           <w:szCs w:val="28"/>
         </w:rPr>
-        <w:t xml:space="preserve">______________ </w:t>
-      </w:r>
+      </w:pPr>
       <w:r>
         <w:rPr>
           <w:rFonts w:ascii="Times New Roman" w:hAnsi="Times New Roman" w:cs="Times New Roman"/>
           <w:sz w:val="28"/>
           <w:szCs w:val="28"/>
         </w:rPr>
-        <w:t>М.М.З. Насайр</w:t>
-      </w:r>
+        <w:t xml:space="preserve">______________ </w:t>
+      </w:r>
+      <w:r>
+        <w:rPr>
+          <w:rFonts w:ascii="Times New Roman" w:hAnsi="Times New Roman" w:cs="Times New Roman"/>
+          <w:sz w:val="28"/>
+          <w:szCs w:val="28"/>
+        </w:rPr>
+        <w:t xml:space="preserve">М.М.З. </w:t>
+      </w:r>
+      <w:proofErr w:type="spellStart"/>
+      <w:r>
+        <w:rPr>
+          <w:rFonts w:ascii="Times New Roman" w:hAnsi="Times New Roman" w:cs="Times New Roman"/>
+          <w:sz w:val="28"/>
+          <w:szCs w:val="28"/>
+        </w:rPr>
+        <w:t>Насайр</w:t>
+      </w:r>
+      <w:proofErr w:type="spellEnd"/>
     </w:p>
     <w:p>
       <w:pPr>
@@ -4973,11 +4993,13 @@
         <w:pStyle w:val="a2"/>
       </w:pPr>
       <w:bookmarkStart w:id="1" w:name="_Toc161235845"/>
+      <w:proofErr w:type="spellStart"/>
       <w:r>
         <w:lastRenderedPageBreak/>
         <w:t>Терминология</w:t>
       </w:r>
       <w:bookmarkEnd w:id="1"/>
+      <w:proofErr w:type="spellEnd"/>
     </w:p>
     <w:p>
       <w:pPr>
@@ -5498,11 +5520,21 @@
         <w:pStyle w:val="a2"/>
       </w:pPr>
       <w:bookmarkStart w:id="2" w:name="_Toc161235846"/>
+      <w:proofErr w:type="spellStart"/>
       <w:r>
         <w:lastRenderedPageBreak/>
-        <w:t>Общие сведения</w:t>
+        <w:t>Общие</w:t>
+      </w:r>
+      <w:proofErr w:type="spellEnd"/>
+      <w:r>
+        <w:t xml:space="preserve"> </w:t>
+      </w:r>
+      <w:proofErr w:type="spellStart"/>
+      <w:r>
+        <w:t>сведения</w:t>
       </w:r>
       <w:bookmarkEnd w:id="2"/>
+      <w:proofErr w:type="spellEnd"/>
     </w:p>
     <w:p>
       <w:pPr>
@@ -5564,10 +5596,12 @@
         </w:rPr>
         <w:t xml:space="preserve"> для бронирования мест в ресторанах и барах </w:t>
       </w:r>
+      <w:proofErr w:type="spellStart"/>
       <w:r>
         <w:t>Restobook</w:t>
       </w:r>
       <w:bookmarkEnd w:id="4"/>
+      <w:proofErr w:type="spellEnd"/>
       <w:r>
         <w:rPr>
           <w:lang w:val="ru-RU"/>
@@ -5600,9 +5634,11 @@
         </w:rPr>
         <w:t>«</w:t>
       </w:r>
+      <w:proofErr w:type="spellStart"/>
       <w:r>
         <w:t>Restobook</w:t>
       </w:r>
+      <w:proofErr w:type="spellEnd"/>
       <w:r>
         <w:rPr>
           <w:lang w:val="ru-RU"/>
@@ -5621,10 +5657,12 @@
         <w:pStyle w:val="a3"/>
       </w:pPr>
       <w:bookmarkStart w:id="5" w:name="_Toc161235848"/>
+      <w:proofErr w:type="spellStart"/>
       <w:r>
         <w:t>Заказчик</w:t>
       </w:r>
       <w:bookmarkEnd w:id="5"/>
+      <w:proofErr w:type="spellEnd"/>
     </w:p>
     <w:p>
       <w:pPr>
@@ -5779,10 +5817,12 @@
         <w:pStyle w:val="a3"/>
       </w:pPr>
       <w:bookmarkStart w:id="6" w:name="_Toc161235849"/>
+      <w:proofErr w:type="spellStart"/>
       <w:r>
         <w:t>Разработчик</w:t>
       </w:r>
       <w:bookmarkEnd w:id="6"/>
+      <w:proofErr w:type="spellEnd"/>
     </w:p>
     <w:p>
       <w:pPr>
@@ -5842,8 +5882,21 @@
       <w:pPr>
         <w:pStyle w:val="aa"/>
       </w:pPr>
-      <w:r>
-        <w:t>Насайр Марьям Магди Захи</w:t>
+      <w:proofErr w:type="spellStart"/>
+      <w:r>
+        <w:t>Насайр</w:t>
+      </w:r>
+      <w:proofErr w:type="spellEnd"/>
+      <w:r>
+        <w:t xml:space="preserve"> Марьям </w:t>
+      </w:r>
+      <w:proofErr w:type="spellStart"/>
+      <w:r>
+        <w:t>Магди</w:t>
+      </w:r>
+      <w:proofErr w:type="spellEnd"/>
+      <w:r>
+        <w:t xml:space="preserve"> Захи</w:t>
       </w:r>
     </w:p>
     <w:p>
@@ -5851,7 +5904,15 @@
         <w:pStyle w:val="aa"/>
       </w:pPr>
       <w:r>
-        <w:t>Ноэль Жулмист Филс</w:t>
+        <w:t xml:space="preserve">Ноэль </w:t>
+      </w:r>
+      <w:proofErr w:type="spellStart"/>
+      <w:r>
+        <w:t>Жулмист</w:t>
+      </w:r>
+      <w:proofErr w:type="spellEnd"/>
+      <w:r>
+        <w:t xml:space="preserve"> Филс</w:t>
       </w:r>
     </w:p>
     <w:p>
@@ -5986,11 +6047,21 @@
         <w:pStyle w:val="a3"/>
       </w:pPr>
       <w:bookmarkStart w:id="10" w:name="_Toc161235853"/>
-      <w:r>
-        <w:t xml:space="preserve">Цели </w:t>
-      </w:r>
-      <w:r>
-        <w:t>создания АС</w:t>
+      <w:proofErr w:type="spellStart"/>
+      <w:r>
+        <w:t>Цели</w:t>
+      </w:r>
+      <w:proofErr w:type="spellEnd"/>
+      <w:r>
+        <w:t xml:space="preserve"> </w:t>
+      </w:r>
+      <w:proofErr w:type="spellStart"/>
+      <w:r>
+        <w:t>создания</w:t>
+      </w:r>
+      <w:proofErr w:type="spellEnd"/>
+      <w:r>
+        <w:t xml:space="preserve"> АС</w:t>
       </w:r>
       <w:bookmarkEnd w:id="10"/>
     </w:p>
@@ -6028,7 +6099,13 @@
         <w:t xml:space="preserve">В период с июня по август 2024 года </w:t>
       </w:r>
       <w:r>
-        <w:t xml:space="preserve">предоставить доступ </w:t>
+        <w:t>предоставить доступ</w:t>
+      </w:r>
+      <w:r>
+        <w:t xml:space="preserve"> к системе</w:t>
+      </w:r>
+      <w:r>
+        <w:t xml:space="preserve"> </w:t>
       </w:r>
       <w:r>
         <w:t>трём ресторанам</w:t>
@@ -6064,8 +6141,13 @@
         <w:pStyle w:val="a3"/>
       </w:pPr>
       <w:bookmarkStart w:id="11" w:name="_Toc161235854"/>
-      <w:r>
-        <w:t>Назначение АС</w:t>
+      <w:proofErr w:type="spellStart"/>
+      <w:r>
+        <w:t>Назначение</w:t>
+      </w:r>
+      <w:proofErr w:type="spellEnd"/>
+      <w:r>
+        <w:t xml:space="preserve"> АС</w:t>
       </w:r>
       <w:bookmarkEnd w:id="11"/>
     </w:p>
@@ -6142,14 +6224,29 @@
         <w:pStyle w:val="a2"/>
       </w:pPr>
       <w:bookmarkStart w:id="12" w:name="_Toc161235855"/>
+      <w:proofErr w:type="spellStart"/>
       <w:r>
         <w:lastRenderedPageBreak/>
-        <w:t xml:space="preserve">Требования к </w:t>
-      </w:r>
-      <w:r>
-        <w:t>автоматизированной системе</w:t>
+        <w:t>Требования</w:t>
+      </w:r>
+      <w:proofErr w:type="spellEnd"/>
+      <w:r>
+        <w:t xml:space="preserve"> к </w:t>
+      </w:r>
+      <w:proofErr w:type="spellStart"/>
+      <w:r>
+        <w:t>автоматизированной</w:t>
+      </w:r>
+      <w:proofErr w:type="spellEnd"/>
+      <w:r>
+        <w:t xml:space="preserve"> </w:t>
+      </w:r>
+      <w:proofErr w:type="spellStart"/>
+      <w:r>
+        <w:t>системе</w:t>
       </w:r>
       <w:bookmarkEnd w:id="12"/>
+      <w:proofErr w:type="spellEnd"/>
     </w:p>
     <w:p>
       <w:pPr>
@@ -6385,9 +6482,30 @@
         <w:pStyle w:val="a4"/>
       </w:pPr>
       <w:bookmarkStart w:id="15" w:name="_Toc161235858"/>
+      <w:proofErr w:type="spellStart"/>
       <w:r>
         <w:lastRenderedPageBreak/>
-        <w:t>Перспективы развития, модернизации АС</w:t>
+        <w:t>Перспективы</w:t>
+      </w:r>
+      <w:proofErr w:type="spellEnd"/>
+      <w:r>
+        <w:t xml:space="preserve"> </w:t>
+      </w:r>
+      <w:proofErr w:type="spellStart"/>
+      <w:r>
+        <w:t>развития</w:t>
+      </w:r>
+      <w:proofErr w:type="spellEnd"/>
+      <w:r>
+        <w:t xml:space="preserve">, </w:t>
+      </w:r>
+      <w:proofErr w:type="spellStart"/>
+      <w:r>
+        <w:t>модернизации</w:t>
+      </w:r>
+      <w:proofErr w:type="spellEnd"/>
+      <w:r>
+        <w:t xml:space="preserve"> АС</w:t>
       </w:r>
       <w:bookmarkEnd w:id="15"/>
     </w:p>
@@ -6454,8 +6572,29 @@
         <w:pStyle w:val="a3"/>
       </w:pPr>
       <w:bookmarkStart w:id="16" w:name="_Toc161235859"/>
-      <w:r>
-        <w:t>Требования к функциям, выполняемым АС</w:t>
+      <w:proofErr w:type="spellStart"/>
+      <w:r>
+        <w:t>Требования</w:t>
+      </w:r>
+      <w:proofErr w:type="spellEnd"/>
+      <w:r>
+        <w:t xml:space="preserve"> к </w:t>
+      </w:r>
+      <w:proofErr w:type="spellStart"/>
+      <w:r>
+        <w:t>функциям</w:t>
+      </w:r>
+      <w:proofErr w:type="spellEnd"/>
+      <w:r>
+        <w:t xml:space="preserve">, </w:t>
+      </w:r>
+      <w:proofErr w:type="spellStart"/>
+      <w:r>
+        <w:t>выполняемым</w:t>
+      </w:r>
+      <w:proofErr w:type="spellEnd"/>
+      <w:r>
+        <w:t xml:space="preserve"> АС</w:t>
       </w:r>
       <w:bookmarkEnd w:id="16"/>
     </w:p>
@@ -6541,10 +6680,20 @@
         </w:numPr>
       </w:pPr>
       <w:bookmarkStart w:id="17" w:name="_Toc161235860"/>
-      <w:r>
-        <w:t>Вход в приложение</w:t>
+      <w:proofErr w:type="spellStart"/>
+      <w:r>
+        <w:t>Вход</w:t>
+      </w:r>
+      <w:proofErr w:type="spellEnd"/>
+      <w:r>
+        <w:t xml:space="preserve"> в </w:t>
+      </w:r>
+      <w:proofErr w:type="spellStart"/>
+      <w:r>
+        <w:t>приложение</w:t>
       </w:r>
       <w:bookmarkEnd w:id="17"/>
+      <w:proofErr w:type="spellEnd"/>
     </w:p>
     <w:p>
       <w:pPr>
@@ -6559,9 +6708,11 @@
         </w:rPr>
         <w:t>o</w:t>
       </w:r>
+      <w:proofErr w:type="spellStart"/>
       <w:r>
         <w:t>nboarding</w:t>
       </w:r>
+      <w:proofErr w:type="spellEnd"/>
       <w:r>
         <w:t>;</w:t>
       </w:r>
@@ -6590,8 +6741,13 @@
         <w:pStyle w:val="a4"/>
       </w:pPr>
       <w:bookmarkStart w:id="18" w:name="_Toc161235861"/>
-      <w:r>
-        <w:t xml:space="preserve">Учёт </w:t>
+      <w:proofErr w:type="spellStart"/>
+      <w:r>
+        <w:t>Учёт</w:t>
+      </w:r>
+      <w:proofErr w:type="spellEnd"/>
+      <w:r>
+        <w:t xml:space="preserve"> </w:t>
       </w:r>
       <w:r>
         <w:rPr>
@@ -6751,10 +6907,28 @@
         <w:pStyle w:val="a4"/>
       </w:pPr>
       <w:bookmarkStart w:id="19" w:name="_Toc161235862"/>
-      <w:r>
-        <w:t>Учёт сотрудников ресторана</w:t>
+      <w:proofErr w:type="spellStart"/>
+      <w:r>
+        <w:t>Учёт</w:t>
+      </w:r>
+      <w:proofErr w:type="spellEnd"/>
+      <w:r>
+        <w:t xml:space="preserve"> </w:t>
+      </w:r>
+      <w:proofErr w:type="spellStart"/>
+      <w:r>
+        <w:t>сотрудников</w:t>
+      </w:r>
+      <w:proofErr w:type="spellEnd"/>
+      <w:r>
+        <w:t xml:space="preserve"> </w:t>
+      </w:r>
+      <w:proofErr w:type="spellStart"/>
+      <w:r>
+        <w:t>ресторана</w:t>
       </w:r>
       <w:bookmarkEnd w:id="19"/>
+      <w:proofErr w:type="spellEnd"/>
     </w:p>
     <w:p>
       <w:pPr>
@@ -6952,11 +7126,19 @@
       <w:r>
         <w:t>c</w:t>
       </w:r>
-      <w:r>
-        <w:rPr>
-          <w:lang w:val="ru-RU"/>
-        </w:rPr>
-        <w:t>озданию, редактированию и удалению информации о столах.</w:t>
+      <w:proofErr w:type="spellStart"/>
+      <w:r>
+        <w:rPr>
+          <w:lang w:val="ru-RU"/>
+        </w:rPr>
+        <w:t>озданию</w:t>
+      </w:r>
+      <w:proofErr w:type="spellEnd"/>
+      <w:r>
+        <w:rPr>
+          <w:lang w:val="ru-RU"/>
+        </w:rPr>
+        <w:t>, редактированию и удалению информации о столах.</w:t>
       </w:r>
     </w:p>
     <w:p>
@@ -7042,10 +7224,28 @@
         <w:pStyle w:val="a4"/>
       </w:pPr>
       <w:bookmarkStart w:id="21" w:name="_Toc161235864"/>
-      <w:r>
-        <w:t>Регистрация нового ресторана</w:t>
+      <w:proofErr w:type="spellStart"/>
+      <w:r>
+        <w:t>Регистрация</w:t>
+      </w:r>
+      <w:proofErr w:type="spellEnd"/>
+      <w:r>
+        <w:t xml:space="preserve"> </w:t>
+      </w:r>
+      <w:proofErr w:type="spellStart"/>
+      <w:r>
+        <w:t>нового</w:t>
+      </w:r>
+      <w:proofErr w:type="spellEnd"/>
+      <w:r>
+        <w:t xml:space="preserve"> </w:t>
+      </w:r>
+      <w:proofErr w:type="spellStart"/>
+      <w:r>
+        <w:t>ресторана</w:t>
       </w:r>
       <w:bookmarkEnd w:id="21"/>
+      <w:proofErr w:type="spellEnd"/>
     </w:p>
     <w:p>
       <w:pPr>
@@ -7454,11 +7654,29 @@
         </w:numPr>
       </w:pPr>
       <w:bookmarkStart w:id="23" w:name="_Toc161235866"/>
+      <w:proofErr w:type="spellStart"/>
       <w:r>
         <w:lastRenderedPageBreak/>
-        <w:t>Общие элементы вёрстки</w:t>
+        <w:t>Общие</w:t>
+      </w:r>
+      <w:proofErr w:type="spellEnd"/>
+      <w:r>
+        <w:t xml:space="preserve"> </w:t>
+      </w:r>
+      <w:proofErr w:type="spellStart"/>
+      <w:r>
+        <w:t>элементы</w:t>
+      </w:r>
+      <w:proofErr w:type="spellEnd"/>
+      <w:r>
+        <w:t xml:space="preserve"> </w:t>
+      </w:r>
+      <w:proofErr w:type="spellStart"/>
+      <w:r>
+        <w:t>вёрстки</w:t>
       </w:r>
       <w:bookmarkEnd w:id="23"/>
+      <w:proofErr w:type="spellEnd"/>
     </w:p>
     <w:p>
       <w:pPr>
@@ -7500,10 +7718,20 @@
         </w:numPr>
       </w:pPr>
       <w:bookmarkStart w:id="24" w:name="_Toc161235867"/>
-      <w:r>
-        <w:t>Экран входа</w:t>
+      <w:proofErr w:type="spellStart"/>
+      <w:r>
+        <w:t>Экран</w:t>
+      </w:r>
+      <w:proofErr w:type="spellEnd"/>
+      <w:r>
+        <w:t xml:space="preserve"> </w:t>
+      </w:r>
+      <w:proofErr w:type="spellStart"/>
+      <w:r>
+        <w:t>входа</w:t>
       </w:r>
       <w:bookmarkEnd w:id="24"/>
+      <w:proofErr w:type="spellEnd"/>
     </w:p>
     <w:p>
       <w:pPr>
@@ -7688,10 +7916,36 @@
         <w:pStyle w:val="a4"/>
       </w:pPr>
       <w:bookmarkStart w:id="26" w:name="_Toc161235869"/>
-      <w:r>
-        <w:t>Экран с просмотром занятости столов</w:t>
+      <w:proofErr w:type="spellStart"/>
+      <w:r>
+        <w:t>Экран</w:t>
+      </w:r>
+      <w:proofErr w:type="spellEnd"/>
+      <w:r>
+        <w:t xml:space="preserve"> с </w:t>
+      </w:r>
+      <w:proofErr w:type="spellStart"/>
+      <w:r>
+        <w:t>просмотром</w:t>
+      </w:r>
+      <w:proofErr w:type="spellEnd"/>
+      <w:r>
+        <w:t xml:space="preserve"> </w:t>
+      </w:r>
+      <w:proofErr w:type="spellStart"/>
+      <w:r>
+        <w:t>занятости</w:t>
+      </w:r>
+      <w:proofErr w:type="spellEnd"/>
+      <w:r>
+        <w:t xml:space="preserve"> </w:t>
+      </w:r>
+      <w:proofErr w:type="spellStart"/>
+      <w:r>
+        <w:t>столов</w:t>
       </w:r>
       <w:bookmarkEnd w:id="26"/>
+      <w:proofErr w:type="spellEnd"/>
     </w:p>
     <w:p>
       <w:pPr>
@@ -7894,11 +8148,45 @@
         <w:pStyle w:val="a4"/>
       </w:pPr>
       <w:bookmarkStart w:id="27" w:name="_Toc161235870"/>
+      <w:proofErr w:type="spellStart"/>
       <w:r>
         <w:lastRenderedPageBreak/>
-        <w:t>Экран очереди броней всех столов</w:t>
+        <w:t>Экран</w:t>
+      </w:r>
+      <w:proofErr w:type="spellEnd"/>
+      <w:r>
+        <w:t xml:space="preserve"> </w:t>
+      </w:r>
+      <w:proofErr w:type="spellStart"/>
+      <w:r>
+        <w:t>очереди</w:t>
+      </w:r>
+      <w:proofErr w:type="spellEnd"/>
+      <w:r>
+        <w:t xml:space="preserve"> </w:t>
+      </w:r>
+      <w:proofErr w:type="spellStart"/>
+      <w:r>
+        <w:t>броней</w:t>
+      </w:r>
+      <w:proofErr w:type="spellEnd"/>
+      <w:r>
+        <w:t xml:space="preserve"> </w:t>
+      </w:r>
+      <w:proofErr w:type="spellStart"/>
+      <w:r>
+        <w:t>всех</w:t>
+      </w:r>
+      <w:proofErr w:type="spellEnd"/>
+      <w:r>
+        <w:t xml:space="preserve"> </w:t>
+      </w:r>
+      <w:proofErr w:type="spellStart"/>
+      <w:r>
+        <w:t>столов</w:t>
       </w:r>
       <w:bookmarkEnd w:id="27"/>
+      <w:proofErr w:type="spellEnd"/>
     </w:p>
     <w:p>
       <w:pPr>
@@ -7910,8 +8198,45 @@
         </w:rPr>
         <w:t xml:space="preserve">Данный экран содержит список всех броней с указанием краткой информации по каждой брони. </w:t>
       </w:r>
-      <w:r>
-        <w:t xml:space="preserve">При выборе брони открывается экран </w:t>
+      <w:proofErr w:type="spellStart"/>
+      <w:r>
+        <w:t>При</w:t>
+      </w:r>
+      <w:proofErr w:type="spellEnd"/>
+      <w:r>
+        <w:t xml:space="preserve"> </w:t>
+      </w:r>
+      <w:proofErr w:type="spellStart"/>
+      <w:r>
+        <w:t>выборе</w:t>
+      </w:r>
+      <w:proofErr w:type="spellEnd"/>
+      <w:r>
+        <w:t xml:space="preserve"> </w:t>
+      </w:r>
+      <w:proofErr w:type="spellStart"/>
+      <w:r>
+        <w:t>брони</w:t>
+      </w:r>
+      <w:proofErr w:type="spellEnd"/>
+      <w:r>
+        <w:t xml:space="preserve"> </w:t>
+      </w:r>
+      <w:proofErr w:type="spellStart"/>
+      <w:r>
+        <w:t>открывается</w:t>
+      </w:r>
+      <w:proofErr w:type="spellEnd"/>
+      <w:r>
+        <w:t xml:space="preserve"> </w:t>
+      </w:r>
+      <w:proofErr w:type="spellStart"/>
+      <w:r>
+        <w:t>экран</w:t>
+      </w:r>
+      <w:proofErr w:type="spellEnd"/>
+      <w:r>
+        <w:t xml:space="preserve"> </w:t>
       </w:r>
       <w:r>
         <w:rPr>
@@ -7920,7 +8245,15 @@
         <w:t>выбранной</w:t>
       </w:r>
       <w:r>
-        <w:t xml:space="preserve"> брони.</w:t>
+        <w:t xml:space="preserve"> </w:t>
+      </w:r>
+      <w:proofErr w:type="spellStart"/>
+      <w:r>
+        <w:t>брони</w:t>
+      </w:r>
+      <w:proofErr w:type="spellEnd"/>
+      <w:r>
+        <w:t>.</w:t>
       </w:r>
     </w:p>
     <w:p>
@@ -7928,10 +8261,28 @@
         <w:pStyle w:val="a4"/>
       </w:pPr>
       <w:bookmarkStart w:id="28" w:name="_Toc161235871"/>
-      <w:r>
-        <w:t>Экран создания брони</w:t>
+      <w:proofErr w:type="spellStart"/>
+      <w:r>
+        <w:t>Экран</w:t>
+      </w:r>
+      <w:proofErr w:type="spellEnd"/>
+      <w:r>
+        <w:t xml:space="preserve"> </w:t>
+      </w:r>
+      <w:proofErr w:type="spellStart"/>
+      <w:r>
+        <w:t>создания</w:t>
+      </w:r>
+      <w:proofErr w:type="spellEnd"/>
+      <w:r>
+        <w:t xml:space="preserve"> </w:t>
+      </w:r>
+      <w:proofErr w:type="spellStart"/>
+      <w:r>
+        <w:t>брони</w:t>
       </w:r>
       <w:bookmarkEnd w:id="28"/>
+      <w:proofErr w:type="spellEnd"/>
     </w:p>
     <w:p>
       <w:pPr>
@@ -7988,8 +8339,13 @@
         <w:pStyle w:val="a4"/>
       </w:pPr>
       <w:bookmarkStart w:id="29" w:name="_Toc161235872"/>
-      <w:r>
-        <w:t xml:space="preserve">Экран </w:t>
+      <w:proofErr w:type="spellStart"/>
+      <w:r>
+        <w:t>Экран</w:t>
+      </w:r>
+      <w:proofErr w:type="spellEnd"/>
+      <w:r>
+        <w:t xml:space="preserve"> </w:t>
       </w:r>
       <w:r>
         <w:rPr>
@@ -7998,9 +8354,14 @@
         <w:t>выбранной</w:t>
       </w:r>
       <w:r>
-        <w:t xml:space="preserve"> брони</w:t>
+        <w:t xml:space="preserve"> </w:t>
+      </w:r>
+      <w:proofErr w:type="spellStart"/>
+      <w:r>
+        <w:t>брони</w:t>
       </w:r>
       <w:bookmarkEnd w:id="29"/>
+      <w:proofErr w:type="spellEnd"/>
     </w:p>
     <w:p>
       <w:pPr>
@@ -8051,10 +8412,28 @@
         <w:pStyle w:val="a4"/>
       </w:pPr>
       <w:bookmarkStart w:id="30" w:name="_Toc161235873"/>
-      <w:r>
-        <w:t>Экран редактирования брони</w:t>
+      <w:proofErr w:type="spellStart"/>
+      <w:r>
+        <w:t>Экран</w:t>
+      </w:r>
+      <w:proofErr w:type="spellEnd"/>
+      <w:r>
+        <w:t xml:space="preserve"> </w:t>
+      </w:r>
+      <w:proofErr w:type="spellStart"/>
+      <w:r>
+        <w:t>редактирования</w:t>
+      </w:r>
+      <w:proofErr w:type="spellEnd"/>
+      <w:r>
+        <w:t xml:space="preserve"> </w:t>
+      </w:r>
+      <w:proofErr w:type="spellStart"/>
+      <w:r>
+        <w:t>брони</w:t>
       </w:r>
       <w:bookmarkEnd w:id="30"/>
+      <w:proofErr w:type="spellEnd"/>
     </w:p>
     <w:p>
       <w:pPr>
@@ -8087,10 +8466,28 @@
         <w:pStyle w:val="a4"/>
       </w:pPr>
       <w:bookmarkStart w:id="31" w:name="_Toc161235874"/>
-      <w:r>
-        <w:t>Экран конкретного стола</w:t>
+      <w:proofErr w:type="spellStart"/>
+      <w:r>
+        <w:t>Экран</w:t>
+      </w:r>
+      <w:proofErr w:type="spellEnd"/>
+      <w:r>
+        <w:t xml:space="preserve"> </w:t>
+      </w:r>
+      <w:proofErr w:type="spellStart"/>
+      <w:r>
+        <w:t>конкретного</w:t>
+      </w:r>
+      <w:proofErr w:type="spellEnd"/>
+      <w:r>
+        <w:t xml:space="preserve"> </w:t>
+      </w:r>
+      <w:proofErr w:type="spellStart"/>
+      <w:r>
+        <w:t>стола</w:t>
       </w:r>
       <w:bookmarkEnd w:id="31"/>
+      <w:proofErr w:type="spellEnd"/>
     </w:p>
     <w:p>
       <w:pPr>
@@ -8141,10 +8538,28 @@
         <w:pStyle w:val="a4"/>
       </w:pPr>
       <w:bookmarkStart w:id="32" w:name="_Toc161235875"/>
-      <w:r>
-        <w:t>Экран редактирования стола</w:t>
+      <w:proofErr w:type="spellStart"/>
+      <w:r>
+        <w:t>Экран</w:t>
+      </w:r>
+      <w:proofErr w:type="spellEnd"/>
+      <w:r>
+        <w:t xml:space="preserve"> </w:t>
+      </w:r>
+      <w:proofErr w:type="spellStart"/>
+      <w:r>
+        <w:t>редактирования</w:t>
+      </w:r>
+      <w:proofErr w:type="spellEnd"/>
+      <w:r>
+        <w:t xml:space="preserve"> </w:t>
+      </w:r>
+      <w:proofErr w:type="spellStart"/>
+      <w:r>
+        <w:t>стола</w:t>
       </w:r>
       <w:bookmarkEnd w:id="32"/>
+      <w:proofErr w:type="spellEnd"/>
     </w:p>
     <w:p>
       <w:pPr>
@@ -8177,11 +8592,37 @@
         <w:pStyle w:val="a4"/>
       </w:pPr>
       <w:bookmarkStart w:id="33" w:name="_Toc161235876"/>
+      <w:proofErr w:type="spellStart"/>
       <w:r>
         <w:lastRenderedPageBreak/>
-        <w:t>Экран очереди броней стола</w:t>
+        <w:t>Экран</w:t>
+      </w:r>
+      <w:proofErr w:type="spellEnd"/>
+      <w:r>
+        <w:t xml:space="preserve"> </w:t>
+      </w:r>
+      <w:proofErr w:type="spellStart"/>
+      <w:r>
+        <w:t>очереди</w:t>
+      </w:r>
+      <w:proofErr w:type="spellEnd"/>
+      <w:r>
+        <w:t xml:space="preserve"> </w:t>
+      </w:r>
+      <w:proofErr w:type="spellStart"/>
+      <w:r>
+        <w:t>броней</w:t>
+      </w:r>
+      <w:proofErr w:type="spellEnd"/>
+      <w:r>
+        <w:t xml:space="preserve"> </w:t>
+      </w:r>
+      <w:proofErr w:type="spellStart"/>
+      <w:r>
+        <w:t>стола</w:t>
       </w:r>
       <w:bookmarkEnd w:id="33"/>
+      <w:proofErr w:type="spellEnd"/>
     </w:p>
     <w:p>
       <w:pPr>
@@ -8193,8 +8634,45 @@
         </w:rPr>
         <w:t xml:space="preserve">Данный экран содержит список броней для конкретного стола с указанием краткой информации по каждой брони. </w:t>
       </w:r>
-      <w:r>
-        <w:t xml:space="preserve">При выборе брони открывается экран </w:t>
+      <w:proofErr w:type="spellStart"/>
+      <w:r>
+        <w:t>При</w:t>
+      </w:r>
+      <w:proofErr w:type="spellEnd"/>
+      <w:r>
+        <w:t xml:space="preserve"> </w:t>
+      </w:r>
+      <w:proofErr w:type="spellStart"/>
+      <w:r>
+        <w:t>выборе</w:t>
+      </w:r>
+      <w:proofErr w:type="spellEnd"/>
+      <w:r>
+        <w:t xml:space="preserve"> </w:t>
+      </w:r>
+      <w:proofErr w:type="spellStart"/>
+      <w:r>
+        <w:t>брони</w:t>
+      </w:r>
+      <w:proofErr w:type="spellEnd"/>
+      <w:r>
+        <w:t xml:space="preserve"> </w:t>
+      </w:r>
+      <w:proofErr w:type="spellStart"/>
+      <w:r>
+        <w:t>открывается</w:t>
+      </w:r>
+      <w:proofErr w:type="spellEnd"/>
+      <w:r>
+        <w:t xml:space="preserve"> </w:t>
+      </w:r>
+      <w:proofErr w:type="spellStart"/>
+      <w:r>
+        <w:t>экран</w:t>
+      </w:r>
+      <w:proofErr w:type="spellEnd"/>
+      <w:r>
+        <w:t xml:space="preserve"> </w:t>
       </w:r>
       <w:r>
         <w:rPr>
@@ -8202,8 +8680,13 @@
         </w:rPr>
         <w:t xml:space="preserve">выбранной </w:t>
       </w:r>
-      <w:r>
-        <w:t>брони.</w:t>
+      <w:proofErr w:type="spellStart"/>
+      <w:r>
+        <w:t>брони</w:t>
+      </w:r>
+      <w:proofErr w:type="spellEnd"/>
+      <w:r>
+        <w:t>.</w:t>
       </w:r>
     </w:p>
     <w:p>
@@ -8211,10 +8694,28 @@
         <w:pStyle w:val="a4"/>
       </w:pPr>
       <w:bookmarkStart w:id="34" w:name="_Toc161235877"/>
-      <w:r>
-        <w:t>Экран личного кабинета</w:t>
+      <w:proofErr w:type="spellStart"/>
+      <w:r>
+        <w:t>Экран</w:t>
+      </w:r>
+      <w:proofErr w:type="spellEnd"/>
+      <w:r>
+        <w:t xml:space="preserve"> </w:t>
+      </w:r>
+      <w:proofErr w:type="spellStart"/>
+      <w:r>
+        <w:t>личного</w:t>
+      </w:r>
+      <w:proofErr w:type="spellEnd"/>
+      <w:r>
+        <w:t xml:space="preserve"> </w:t>
+      </w:r>
+      <w:proofErr w:type="spellStart"/>
+      <w:r>
+        <w:t>кабинета</w:t>
       </w:r>
       <w:bookmarkEnd w:id="34"/>
+      <w:proofErr w:type="spellEnd"/>
     </w:p>
     <w:p>
       <w:pPr>
@@ -8247,10 +8748,28 @@
         <w:pStyle w:val="a4"/>
       </w:pPr>
       <w:bookmarkStart w:id="35" w:name="_Toc161235878"/>
-      <w:r>
-        <w:t>Экран изменения пароля</w:t>
+      <w:proofErr w:type="spellStart"/>
+      <w:r>
+        <w:t>Экран</w:t>
+      </w:r>
+      <w:proofErr w:type="spellEnd"/>
+      <w:r>
+        <w:t xml:space="preserve"> </w:t>
+      </w:r>
+      <w:proofErr w:type="spellStart"/>
+      <w:r>
+        <w:t>изменения</w:t>
+      </w:r>
+      <w:proofErr w:type="spellEnd"/>
+      <w:r>
+        <w:t xml:space="preserve"> </w:t>
+      </w:r>
+      <w:proofErr w:type="spellStart"/>
+      <w:r>
+        <w:t>пароля</w:t>
       </w:r>
       <w:bookmarkEnd w:id="35"/>
+      <w:proofErr w:type="spellEnd"/>
     </w:p>
     <w:p>
       <w:pPr>
@@ -8271,10 +8790,28 @@
         <w:pStyle w:val="a4"/>
       </w:pPr>
       <w:bookmarkStart w:id="36" w:name="_Toc161235879"/>
-      <w:r>
-        <w:t>Экран обзора сотрудников</w:t>
+      <w:proofErr w:type="spellStart"/>
+      <w:r>
+        <w:t>Экран</w:t>
+      </w:r>
+      <w:proofErr w:type="spellEnd"/>
+      <w:r>
+        <w:t xml:space="preserve"> </w:t>
+      </w:r>
+      <w:proofErr w:type="spellStart"/>
+      <w:r>
+        <w:t>обзора</w:t>
+      </w:r>
+      <w:proofErr w:type="spellEnd"/>
+      <w:r>
+        <w:t xml:space="preserve"> </w:t>
+      </w:r>
+      <w:proofErr w:type="spellStart"/>
+      <w:r>
+        <w:t>сотрудников</w:t>
       </w:r>
       <w:bookmarkEnd w:id="36"/>
+      <w:proofErr w:type="spellEnd"/>
     </w:p>
     <w:p>
       <w:pPr>
@@ -8286,11 +8823,69 @@
         </w:rPr>
         <w:t xml:space="preserve">Данный экран содержит список всех сотрудников ресторана, с указанием их фамилий, имён и отчеств. </w:t>
       </w:r>
-      <w:r>
-        <w:t xml:space="preserve">При выборе сотрудника открывается </w:t>
-      </w:r>
-      <w:r>
-        <w:t>экран этого конкретного сотрудника.</w:t>
+      <w:proofErr w:type="spellStart"/>
+      <w:r>
+        <w:t>При</w:t>
+      </w:r>
+      <w:proofErr w:type="spellEnd"/>
+      <w:r>
+        <w:t xml:space="preserve"> </w:t>
+      </w:r>
+      <w:proofErr w:type="spellStart"/>
+      <w:r>
+        <w:t>выборе</w:t>
+      </w:r>
+      <w:proofErr w:type="spellEnd"/>
+      <w:r>
+        <w:t xml:space="preserve"> </w:t>
+      </w:r>
+      <w:proofErr w:type="spellStart"/>
+      <w:r>
+        <w:t>сотрудника</w:t>
+      </w:r>
+      <w:proofErr w:type="spellEnd"/>
+      <w:r>
+        <w:t xml:space="preserve"> </w:t>
+      </w:r>
+      <w:proofErr w:type="spellStart"/>
+      <w:r>
+        <w:t>открывается</w:t>
+      </w:r>
+      <w:proofErr w:type="spellEnd"/>
+      <w:r>
+        <w:t xml:space="preserve"> </w:t>
+      </w:r>
+      <w:proofErr w:type="spellStart"/>
+      <w:r>
+        <w:t>экран</w:t>
+      </w:r>
+      <w:proofErr w:type="spellEnd"/>
+      <w:r>
+        <w:t xml:space="preserve"> </w:t>
+      </w:r>
+      <w:proofErr w:type="spellStart"/>
+      <w:r>
+        <w:t>этого</w:t>
+      </w:r>
+      <w:proofErr w:type="spellEnd"/>
+      <w:r>
+        <w:t xml:space="preserve"> </w:t>
+      </w:r>
+      <w:proofErr w:type="spellStart"/>
+      <w:r>
+        <w:t>конкретного</w:t>
+      </w:r>
+      <w:proofErr w:type="spellEnd"/>
+      <w:r>
+        <w:t xml:space="preserve"> </w:t>
+      </w:r>
+      <w:proofErr w:type="spellStart"/>
+      <w:r>
+        <w:t>сотрудника</w:t>
+      </w:r>
+      <w:proofErr w:type="spellEnd"/>
+      <w:r>
+        <w:t>.</w:t>
       </w:r>
     </w:p>
     <w:p>
@@ -8298,10 +8893,28 @@
         <w:pStyle w:val="a4"/>
       </w:pPr>
       <w:bookmarkStart w:id="37" w:name="_Toc161235880"/>
-      <w:r>
-        <w:t>Экран добавления сотрудника</w:t>
+      <w:proofErr w:type="spellStart"/>
+      <w:r>
+        <w:t>Экран</w:t>
+      </w:r>
+      <w:proofErr w:type="spellEnd"/>
+      <w:r>
+        <w:t xml:space="preserve"> </w:t>
+      </w:r>
+      <w:proofErr w:type="spellStart"/>
+      <w:r>
+        <w:t>добавления</w:t>
+      </w:r>
+      <w:proofErr w:type="spellEnd"/>
+      <w:r>
+        <w:t xml:space="preserve"> </w:t>
+      </w:r>
+      <w:proofErr w:type="spellStart"/>
+      <w:r>
+        <w:t>сотрудника</w:t>
       </w:r>
       <w:bookmarkEnd w:id="37"/>
+      <w:proofErr w:type="spellEnd"/>
     </w:p>
     <w:p>
       <w:pPr>
@@ -8376,10 +8989,28 @@
         <w:pStyle w:val="a4"/>
       </w:pPr>
       <w:bookmarkStart w:id="39" w:name="_Toc161235882"/>
-      <w:r>
-        <w:t>Экран редактирования сотрудника</w:t>
+      <w:proofErr w:type="spellStart"/>
+      <w:r>
+        <w:t>Экран</w:t>
+      </w:r>
+      <w:proofErr w:type="spellEnd"/>
+      <w:r>
+        <w:t xml:space="preserve"> </w:t>
+      </w:r>
+      <w:proofErr w:type="spellStart"/>
+      <w:r>
+        <w:t>редактирования</w:t>
+      </w:r>
+      <w:proofErr w:type="spellEnd"/>
+      <w:r>
+        <w:t xml:space="preserve"> </w:t>
+      </w:r>
+      <w:proofErr w:type="spellStart"/>
+      <w:r>
+        <w:t>сотрудника</w:t>
       </w:r>
       <w:bookmarkEnd w:id="39"/>
+      <w:proofErr w:type="spellEnd"/>
     </w:p>
     <w:p>
       <w:pPr>
@@ -8412,10 +9043,28 @@
         <w:pStyle w:val="a3"/>
       </w:pPr>
       <w:bookmarkStart w:id="40" w:name="_Toc161235883"/>
+      <w:proofErr w:type="spellStart"/>
       <w:r>
         <w:lastRenderedPageBreak/>
-        <w:t>Требования к видам обеспечения</w:t>
-      </w:r>
+        <w:t>Требования</w:t>
+      </w:r>
+      <w:proofErr w:type="spellEnd"/>
+      <w:r>
+        <w:t xml:space="preserve"> к </w:t>
+      </w:r>
+      <w:proofErr w:type="spellStart"/>
+      <w:r>
+        <w:t>видам</w:t>
+      </w:r>
+      <w:proofErr w:type="spellEnd"/>
+      <w:r>
+        <w:t xml:space="preserve"> </w:t>
+      </w:r>
+      <w:proofErr w:type="spellStart"/>
+      <w:r>
+        <w:t>обеспечения</w:t>
+      </w:r>
+      <w:proofErr w:type="spellEnd"/>
       <w:r>
         <w:t xml:space="preserve"> АС</w:t>
       </w:r>
@@ -8430,8 +9079,21 @@
         </w:numPr>
       </w:pPr>
       <w:bookmarkStart w:id="41" w:name="_Toc161235884"/>
-      <w:r>
-        <w:t>Лингвистическое обеспечение АС</w:t>
+      <w:proofErr w:type="spellStart"/>
+      <w:r>
+        <w:t>Лингвистическое</w:t>
+      </w:r>
+      <w:proofErr w:type="spellEnd"/>
+      <w:r>
+        <w:t xml:space="preserve"> </w:t>
+      </w:r>
+      <w:proofErr w:type="spellStart"/>
+      <w:r>
+        <w:t>обеспечение</w:t>
+      </w:r>
+      <w:proofErr w:type="spellEnd"/>
+      <w:r>
+        <w:t xml:space="preserve"> АС</w:t>
       </w:r>
       <w:bookmarkEnd w:id="41"/>
     </w:p>
@@ -8466,8 +9128,21 @@
         <w:pStyle w:val="a4"/>
       </w:pPr>
       <w:bookmarkStart w:id="42" w:name="_Toc161235885"/>
-      <w:r>
-        <w:t>Программное обеспечение АС</w:t>
+      <w:proofErr w:type="spellStart"/>
+      <w:r>
+        <w:t>Программное</w:t>
+      </w:r>
+      <w:proofErr w:type="spellEnd"/>
+      <w:r>
+        <w:t xml:space="preserve"> </w:t>
+      </w:r>
+      <w:proofErr w:type="spellStart"/>
+      <w:r>
+        <w:t>обеспечение</w:t>
+      </w:r>
+      <w:proofErr w:type="spellEnd"/>
+      <w:r>
+        <w:t xml:space="preserve"> АС</w:t>
       </w:r>
       <w:bookmarkEnd w:id="42"/>
     </w:p>
@@ -8506,15 +9181,28 @@
         <w:pStyle w:val="aa"/>
       </w:pPr>
       <w:r>
-        <w:t>СУБД PostgreSQL 16.2;</w:t>
+        <w:t xml:space="preserve">СУБД </w:t>
+      </w:r>
+      <w:proofErr w:type="spellStart"/>
+      <w:r>
+        <w:t>PostgreSQL</w:t>
+      </w:r>
+      <w:proofErr w:type="spellEnd"/>
+      <w:r>
+        <w:t xml:space="preserve"> 16.2;</w:t>
       </w:r>
     </w:p>
     <w:p>
       <w:pPr>
         <w:pStyle w:val="aa"/>
       </w:pPr>
-      <w:r>
-        <w:t>Keycloak 23.0.7.</w:t>
+      <w:proofErr w:type="spellStart"/>
+      <w:r>
+        <w:t>Keycloak</w:t>
+      </w:r>
+      <w:proofErr w:type="spellEnd"/>
+      <w:r>
+        <w:t xml:space="preserve"> 23.0.7.</w:t>
       </w:r>
     </w:p>
     <w:p>
@@ -8560,7 +9248,15 @@
         <w:pStyle w:val="aa"/>
       </w:pPr>
       <w:r>
-        <w:t>Язык программирования Dart версии 3.3.0</w:t>
+        <w:t xml:space="preserve">Язык программирования </w:t>
+      </w:r>
+      <w:proofErr w:type="spellStart"/>
+      <w:r>
+        <w:t>Dart</w:t>
+      </w:r>
+      <w:proofErr w:type="spellEnd"/>
+      <w:r>
+        <w:t xml:space="preserve"> версии 3.3.0</w:t>
       </w:r>
       <w:r>
         <w:rPr>
@@ -8576,8 +9272,13 @@
           <w:b/>
         </w:rPr>
       </w:pPr>
-      <w:r>
-        <w:t>Flutter SDK версии 3.19.1.</w:t>
+      <w:proofErr w:type="spellStart"/>
+      <w:r>
+        <w:t>Flutter</w:t>
+      </w:r>
+      <w:proofErr w:type="spellEnd"/>
+      <w:r>
+        <w:t xml:space="preserve"> SDK версии 3.19.1.</w:t>
       </w:r>
     </w:p>
     <w:p>
@@ -8727,11 +9428,21 @@
         </w:numPr>
       </w:pPr>
       <w:bookmarkStart w:id="45" w:name="_Toc161235888"/>
+      <w:proofErr w:type="spellStart"/>
       <w:r>
         <w:lastRenderedPageBreak/>
-        <w:t>Требования по безопасности</w:t>
+        <w:t>Требования</w:t>
+      </w:r>
+      <w:proofErr w:type="spellEnd"/>
+      <w:r>
+        <w:t xml:space="preserve"> по </w:t>
+      </w:r>
+      <w:proofErr w:type="spellStart"/>
+      <w:r>
+        <w:t>безопасности</w:t>
       </w:r>
       <w:bookmarkEnd w:id="45"/>
+      <w:proofErr w:type="spellEnd"/>
     </w:p>
     <w:p>
       <w:pPr>
@@ -8763,9 +9474,11 @@
       <w:r>
         <w:t xml:space="preserve"> для хеширования должен использоваться алгоритм </w:t>
       </w:r>
+      <w:proofErr w:type="spellStart"/>
       <w:r>
         <w:t>bcrypt</w:t>
       </w:r>
+      <w:proofErr w:type="spellEnd"/>
       <w:r>
         <w:t>;</w:t>
       </w:r>
@@ -8789,10 +9502,20 @@
         <w:pStyle w:val="a4"/>
       </w:pPr>
       <w:bookmarkStart w:id="46" w:name="_Toc161235889"/>
-      <w:r>
-        <w:t>Дополнительные требования</w:t>
+      <w:proofErr w:type="spellStart"/>
+      <w:r>
+        <w:t>Дополнительные</w:t>
+      </w:r>
+      <w:proofErr w:type="spellEnd"/>
+      <w:r>
+        <w:t xml:space="preserve"> </w:t>
+      </w:r>
+      <w:proofErr w:type="spellStart"/>
+      <w:r>
+        <w:t>требования</w:t>
       </w:r>
       <w:bookmarkEnd w:id="46"/>
+      <w:proofErr w:type="spellEnd"/>
     </w:p>
     <w:p>
       <w:pPr>
@@ -9034,11 +9757,37 @@
         <w:pStyle w:val="a2"/>
       </w:pPr>
       <w:bookmarkStart w:id="48" w:name="_Toc161235891"/>
+      <w:proofErr w:type="spellStart"/>
       <w:r>
         <w:lastRenderedPageBreak/>
-        <w:t>Порядок разработки автоматизированной системы</w:t>
+        <w:t>Порядок</w:t>
+      </w:r>
+      <w:proofErr w:type="spellEnd"/>
+      <w:r>
+        <w:t xml:space="preserve"> </w:t>
+      </w:r>
+      <w:proofErr w:type="spellStart"/>
+      <w:r>
+        <w:t>разработки</w:t>
+      </w:r>
+      <w:proofErr w:type="spellEnd"/>
+      <w:r>
+        <w:t xml:space="preserve"> </w:t>
+      </w:r>
+      <w:proofErr w:type="spellStart"/>
+      <w:r>
+        <w:t>автоматизированной</w:t>
+      </w:r>
+      <w:proofErr w:type="spellEnd"/>
+      <w:r>
+        <w:t xml:space="preserve"> </w:t>
+      </w:r>
+      <w:proofErr w:type="spellStart"/>
+      <w:r>
+        <w:t>системы</w:t>
       </w:r>
       <w:bookmarkEnd w:id="48"/>
+      <w:proofErr w:type="spellEnd"/>
     </w:p>
     <w:p>
       <w:pPr>
@@ -9082,8 +9831,13 @@
               <w:pStyle w:val="af8"/>
             </w:pPr>
             <w:r>
-              <w:t>Срок окончания этпапа</w:t>
+              <w:t xml:space="preserve">Срок окончания </w:t>
             </w:r>
+            <w:proofErr w:type="spellStart"/>
+            <w:r>
+              <w:t>этпапа</w:t>
+            </w:r>
+            <w:proofErr w:type="spellEnd"/>
           </w:p>
         </w:tc>
         <w:tc>
@@ -9286,16 +10040,42 @@
         <w:t xml:space="preserve"> </w:t>
       </w:r>
       <w:r>
-        <w:t xml:space="preserve">на GitHub, распределены задачи проекта в таск-менеджере </w:t>
-      </w:r>
+        <w:t xml:space="preserve">на </w:t>
+      </w:r>
+      <w:proofErr w:type="spellStart"/>
+      <w:r>
+        <w:t>GitHub</w:t>
+      </w:r>
+      <w:proofErr w:type="spellEnd"/>
+      <w:r>
+        <w:t xml:space="preserve">, распределены задачи проекта в </w:t>
+      </w:r>
+      <w:proofErr w:type="spellStart"/>
+      <w:r>
+        <w:t>таск</w:t>
+      </w:r>
+      <w:proofErr w:type="spellEnd"/>
+      <w:r>
+        <w:t xml:space="preserve">-менеджере </w:t>
+      </w:r>
+      <w:proofErr w:type="spellStart"/>
       <w:r>
         <w:rPr>
           <w:lang w:val="en-US"/>
         </w:rPr>
         <w:t>YouTrack</w:t>
       </w:r>
-      <w:r>
-        <w:t>, создан проект Miro с общей логикой системы, предоставлены промежуточные результаты по курсовому проекту</w:t>
+      <w:proofErr w:type="spellEnd"/>
+      <w:r>
+        <w:t xml:space="preserve">, создан проект </w:t>
+      </w:r>
+      <w:proofErr w:type="spellStart"/>
+      <w:r>
+        <w:t>Miro</w:t>
+      </w:r>
+      <w:proofErr w:type="spellEnd"/>
+      <w:r>
+        <w:t xml:space="preserve"> с общей логикой системы, предоставлены промежуточные результаты по курсовому проекту</w:t>
       </w:r>
       <w:r>
         <w:t>,</w:t>
@@ -9383,9 +10163,19 @@
       <w:pPr>
         <w:pStyle w:val="af6"/>
       </w:pPr>
-      <w:r>
-        <w:t>Требования отсутствуют</w:t>
-      </w:r>
+      <w:proofErr w:type="spellStart"/>
+      <w:r>
+        <w:t>Требования</w:t>
+      </w:r>
+      <w:proofErr w:type="spellEnd"/>
+      <w:r>
+        <w:t xml:space="preserve"> </w:t>
+      </w:r>
+      <w:proofErr w:type="spellStart"/>
+      <w:r>
+        <w:t>отсутствуют</w:t>
+      </w:r>
+      <w:proofErr w:type="spellEnd"/>
       <w:r>
         <w:t>.</w:t>
       </w:r>
@@ -9395,24 +10185,60 @@
         <w:pStyle w:val="a2"/>
       </w:pPr>
       <w:bookmarkStart w:id="51" w:name="_Toc161235894"/>
+      <w:proofErr w:type="spellStart"/>
       <w:r>
         <w:lastRenderedPageBreak/>
         <w:t>Т</w:t>
       </w:r>
       <w:r>
-        <w:t>ребования к документированию</w:t>
+        <w:t>ребования</w:t>
+      </w:r>
+      <w:proofErr w:type="spellEnd"/>
+      <w:r>
+        <w:t xml:space="preserve"> к </w:t>
+      </w:r>
+      <w:proofErr w:type="spellStart"/>
+      <w:r>
+        <w:t>документированию</w:t>
       </w:r>
       <w:bookmarkEnd w:id="51"/>
+      <w:proofErr w:type="spellEnd"/>
     </w:p>
     <w:p>
       <w:pPr>
         <w:pStyle w:val="a3"/>
       </w:pPr>
       <w:bookmarkStart w:id="52" w:name="_Toc161235895"/>
-      <w:r>
-        <w:t>Перечень подлежащих разработке документов</w:t>
+      <w:proofErr w:type="spellStart"/>
+      <w:r>
+        <w:t>Перечень</w:t>
+      </w:r>
+      <w:proofErr w:type="spellEnd"/>
+      <w:r>
+        <w:t xml:space="preserve"> </w:t>
+      </w:r>
+      <w:proofErr w:type="spellStart"/>
+      <w:r>
+        <w:t>подлежащих</w:t>
+      </w:r>
+      <w:proofErr w:type="spellEnd"/>
+      <w:r>
+        <w:t xml:space="preserve"> </w:t>
+      </w:r>
+      <w:proofErr w:type="spellStart"/>
+      <w:r>
+        <w:t>разработке</w:t>
+      </w:r>
+      <w:proofErr w:type="spellEnd"/>
+      <w:r>
+        <w:t xml:space="preserve"> </w:t>
+      </w:r>
+      <w:proofErr w:type="spellStart"/>
+      <w:r>
+        <w:t>документов</w:t>
       </w:r>
       <w:bookmarkEnd w:id="52"/>
+      <w:proofErr w:type="spellEnd"/>
     </w:p>
     <w:p>
       <w:pPr>
@@ -9435,10 +10261,36 @@
         <w:pStyle w:val="a3"/>
       </w:pPr>
       <w:bookmarkStart w:id="53" w:name="_Toc161235896"/>
-      <w:r>
-        <w:t>Вид представления и количество документов</w:t>
+      <w:proofErr w:type="spellStart"/>
+      <w:r>
+        <w:t>Вид</w:t>
+      </w:r>
+      <w:proofErr w:type="spellEnd"/>
+      <w:r>
+        <w:t xml:space="preserve"> </w:t>
+      </w:r>
+      <w:proofErr w:type="spellStart"/>
+      <w:r>
+        <w:t>представления</w:t>
+      </w:r>
+      <w:proofErr w:type="spellEnd"/>
+      <w:r>
+        <w:t xml:space="preserve"> и </w:t>
+      </w:r>
+      <w:proofErr w:type="spellStart"/>
+      <w:r>
+        <w:t>количество</w:t>
+      </w:r>
+      <w:proofErr w:type="spellEnd"/>
+      <w:r>
+        <w:t xml:space="preserve"> </w:t>
+      </w:r>
+      <w:proofErr w:type="spellStart"/>
+      <w:r>
+        <w:t>документов</w:t>
       </w:r>
       <w:bookmarkEnd w:id="53"/>
+      <w:proofErr w:type="spellEnd"/>
     </w:p>
     <w:p>
       <w:pPr>
@@ -9465,9 +10317,11 @@
         </w:rPr>
         <w:t xml:space="preserve">опубликованы на сайте </w:t>
       </w:r>
+      <w:proofErr w:type="spellStart"/>
       <w:r>
         <w:t>github</w:t>
       </w:r>
+      <w:proofErr w:type="spellEnd"/>
       <w:r>
         <w:rPr>
           <w:lang w:val="ru-RU"/>
@@ -9507,20 +10361,31 @@
         <w:pStyle w:val="a2"/>
       </w:pPr>
       <w:bookmarkStart w:id="54" w:name="_Toc161235897"/>
+      <w:proofErr w:type="spellStart"/>
       <w:r>
         <w:lastRenderedPageBreak/>
         <w:t>И</w:t>
       </w:r>
       <w:r>
-        <w:t>сточники разработки</w:t>
+        <w:t>сточники</w:t>
+      </w:r>
+      <w:proofErr w:type="spellEnd"/>
+      <w:r>
+        <w:t xml:space="preserve"> </w:t>
+      </w:r>
+      <w:proofErr w:type="spellStart"/>
+      <w:r>
+        <w:t>разработки</w:t>
       </w:r>
       <w:bookmarkEnd w:id="54"/>
+      <w:proofErr w:type="spellEnd"/>
     </w:p>
     <w:p>
       <w:pPr>
         <w:pStyle w:val="a3"/>
       </w:pPr>
       <w:bookmarkStart w:id="55" w:name="_Toc161235898"/>
+      <w:proofErr w:type="spellStart"/>
       <w:r>
         <w:t>Системы</w:t>
       </w:r>
@@ -9531,6 +10396,7 @@
         <w:t>аналоги</w:t>
       </w:r>
       <w:bookmarkEnd w:id="55"/>
+      <w:proofErr w:type="spellEnd"/>
     </w:p>
     <w:p>
       <w:pPr>
@@ -9542,8 +10408,45 @@
         </w:rPr>
         <w:t xml:space="preserve">В ходе исследования рынка приложений по бронированию мест в ресторанах и барах было выявлено 3 прямых конкурента. </w:t>
       </w:r>
-      <w:r>
-        <w:t xml:space="preserve">Результаты конкурентного исследования приведены в таблице </w:t>
+      <w:proofErr w:type="spellStart"/>
+      <w:r>
+        <w:t>Результаты</w:t>
+      </w:r>
+      <w:proofErr w:type="spellEnd"/>
+      <w:r>
+        <w:t xml:space="preserve"> </w:t>
+      </w:r>
+      <w:proofErr w:type="spellStart"/>
+      <w:r>
+        <w:t>конкурентного</w:t>
+      </w:r>
+      <w:proofErr w:type="spellEnd"/>
+      <w:r>
+        <w:t xml:space="preserve"> </w:t>
+      </w:r>
+      <w:proofErr w:type="spellStart"/>
+      <w:r>
+        <w:t>исследования</w:t>
+      </w:r>
+      <w:proofErr w:type="spellEnd"/>
+      <w:r>
+        <w:t xml:space="preserve"> </w:t>
+      </w:r>
+      <w:proofErr w:type="spellStart"/>
+      <w:r>
+        <w:t>приведены</w:t>
+      </w:r>
+      <w:proofErr w:type="spellEnd"/>
+      <w:r>
+        <w:t xml:space="preserve"> в </w:t>
+      </w:r>
+      <w:proofErr w:type="spellStart"/>
+      <w:r>
+        <w:t>таблице</w:t>
+      </w:r>
+      <w:proofErr w:type="spellEnd"/>
+      <w:r>
+        <w:t xml:space="preserve"> </w:t>
       </w:r>
       <w:r>
         <w:t>2</w:t>
@@ -9594,9 +10497,11 @@
             <w:pPr>
               <w:pStyle w:val="af8"/>
             </w:pPr>
+            <w:proofErr w:type="spellStart"/>
             <w:r>
               <w:t>ReMarked</w:t>
             </w:r>
+            <w:proofErr w:type="spellEnd"/>
           </w:p>
         </w:tc>
         <w:tc>
@@ -9610,9 +10515,11 @@
                 <w:lang w:val="e